<commit_message>
Update docs, update gitignore
</commit_message>
<xml_diff>
--- a/doc/Snips Documentation.docx
+++ b/doc/Snips Documentation.docx
@@ -1115,13 +1115,23 @@
         </w:rPr>
         <w:t xml:space="preserve">void type is 1 word large, assigning </w:t>
       </w:r>
-      <w:r>
-        <w:rPr>
-          <w:rFonts w:asciiTheme="majorHAnsi" w:eastAsiaTheme="majorEastAsia" w:hAnsiTheme="majorHAnsi" w:cstheme="majorHAnsi"/>
-          <w:sz w:val="24"/>
-          <w:szCs w:val="32"/>
-        </w:rPr>
-        <w:t xml:space="preserve">a expression to this type that is larger than 1 word can cause major problems. </w:t>
+      <w:proofErr w:type="gramStart"/>
+      <w:r>
+        <w:rPr>
+          <w:rFonts w:asciiTheme="majorHAnsi" w:eastAsiaTheme="majorEastAsia" w:hAnsiTheme="majorHAnsi" w:cstheme="majorHAnsi"/>
+          <w:sz w:val="24"/>
+          <w:szCs w:val="32"/>
+        </w:rPr>
+        <w:t>a</w:t>
+      </w:r>
+      <w:proofErr w:type="gramEnd"/>
+      <w:r>
+        <w:rPr>
+          <w:rFonts w:asciiTheme="majorHAnsi" w:eastAsiaTheme="majorEastAsia" w:hAnsiTheme="majorHAnsi" w:cstheme="majorHAnsi"/>
+          <w:sz w:val="24"/>
+          <w:szCs w:val="32"/>
+        </w:rPr>
+        <w:t xml:space="preserve"> expression to this type that is larger than 1 word can cause major problems. </w:t>
       </w:r>
       <w:r>
         <w:rPr>
@@ -2100,7 +2110,25 @@
           <w:sz w:val="24"/>
           <w:szCs w:val="32"/>
         </w:rPr>
-        <w:t>[Enum Name] e = [Enum Name].[Field Name];</w:t>
+        <w:t>[Enum Name] e = [Enum Name</w:t>
+      </w:r>
+      <w:proofErr w:type="gramStart"/>
+      <w:r>
+        <w:rPr>
+          <w:rFonts w:ascii="Monospac821 BT" w:eastAsiaTheme="majorEastAsia" w:hAnsi="Monospac821 BT" w:cstheme="majorHAnsi"/>
+          <w:sz w:val="24"/>
+          <w:szCs w:val="32"/>
+        </w:rPr>
+        <w:t>].[</w:t>
+      </w:r>
+      <w:proofErr w:type="gramEnd"/>
+      <w:r>
+        <w:rPr>
+          <w:rFonts w:ascii="Monospac821 BT" w:eastAsiaTheme="majorEastAsia" w:hAnsi="Monospac821 BT" w:cstheme="majorHAnsi"/>
+          <w:sz w:val="24"/>
+          <w:szCs w:val="32"/>
+        </w:rPr>
+        <w:t>Field Name];</w:t>
       </w:r>
     </w:p>
     <w:p>
@@ -2601,7 +2629,25 @@
           <w:sz w:val="24"/>
           <w:szCs w:val="32"/>
         </w:rPr>
-        <w:t xml:space="preserve">Each element is capsuled in a </w:t>
+        <w:t xml:space="preserve">Each element is capsuled in </w:t>
+      </w:r>
+      <w:proofErr w:type="gramStart"/>
+      <w:r>
+        <w:rPr>
+          <w:rFonts w:asciiTheme="majorHAnsi" w:eastAsiaTheme="majorEastAsia" w:hAnsiTheme="majorHAnsi" w:cstheme="majorHAnsi"/>
+          <w:sz w:val="24"/>
+          <w:szCs w:val="32"/>
+        </w:rPr>
+        <w:t>a</w:t>
+      </w:r>
+      <w:proofErr w:type="gramEnd"/>
+      <w:r>
+        <w:rPr>
+          <w:rFonts w:asciiTheme="majorHAnsi" w:eastAsiaTheme="majorEastAsia" w:hAnsiTheme="majorHAnsi" w:cstheme="majorHAnsi"/>
+          <w:sz w:val="24"/>
+          <w:szCs w:val="32"/>
+        </w:rPr>
+        <w:t xml:space="preserve"> </w:t>
       </w:r>
       <w:r>
         <w:rPr>
@@ -3015,7 +3061,25 @@
                 <w:sz w:val="24"/>
                 <w:szCs w:val="32"/>
               </w:rPr>
-              <w:t>LinkedList&lt;T&gt;* create&lt;T&gt;()</w:t>
+              <w:t>LinkedList&lt;T&gt;* create&lt;T</w:t>
+            </w:r>
+            <w:proofErr w:type="gramStart"/>
+            <w:r>
+              <w:rPr>
+                <w:rFonts w:asciiTheme="majorHAnsi" w:eastAsiaTheme="majorEastAsia" w:hAnsiTheme="majorHAnsi" w:cstheme="majorHAnsi"/>
+                <w:sz w:val="24"/>
+                <w:szCs w:val="32"/>
+              </w:rPr>
+              <w:t>&gt;(</w:t>
+            </w:r>
+            <w:proofErr w:type="gramEnd"/>
+            <w:r>
+              <w:rPr>
+                <w:rFonts w:asciiTheme="majorHAnsi" w:eastAsiaTheme="majorEastAsia" w:hAnsiTheme="majorHAnsi" w:cstheme="majorHAnsi"/>
+                <w:sz w:val="24"/>
+                <w:szCs w:val="32"/>
+              </w:rPr>
+              <w:t>)</w:t>
             </w:r>
           </w:p>
         </w:tc>
@@ -3119,7 +3183,25 @@
                 <w:sz w:val="24"/>
                 <w:szCs w:val="32"/>
               </w:rPr>
-              <w:t xml:space="preserve"> destroy(LinkedList&lt;void&gt;* l)</w:t>
+              <w:t xml:space="preserve"> </w:t>
+            </w:r>
+            <w:proofErr w:type="gramStart"/>
+            <w:r>
+              <w:rPr>
+                <w:rFonts w:asciiTheme="majorHAnsi" w:eastAsiaTheme="majorEastAsia" w:hAnsiTheme="majorHAnsi" w:cstheme="majorHAnsi"/>
+                <w:sz w:val="24"/>
+                <w:szCs w:val="32"/>
+              </w:rPr>
+              <w:t>destroy(</w:t>
+            </w:r>
+            <w:proofErr w:type="gramEnd"/>
+            <w:r>
+              <w:rPr>
+                <w:rFonts w:asciiTheme="majorHAnsi" w:eastAsiaTheme="majorEastAsia" w:hAnsiTheme="majorHAnsi" w:cstheme="majorHAnsi"/>
+                <w:sz w:val="24"/>
+                <w:szCs w:val="32"/>
+              </w:rPr>
+              <w:t>LinkedList&lt;void&gt;* l)</w:t>
             </w:r>
           </w:p>
         </w:tc>
@@ -3797,7 +3879,25 @@
                 <w:sz w:val="24"/>
                 <w:szCs w:val="32"/>
               </w:rPr>
-              <w:t xml:space="preserve">int size(LinkedList&lt;void&gt;* </w:t>
+              <w:t xml:space="preserve">int </w:t>
+            </w:r>
+            <w:proofErr w:type="gramStart"/>
+            <w:r>
+              <w:rPr>
+                <w:rFonts w:asciiTheme="majorHAnsi" w:eastAsiaTheme="majorEastAsia" w:hAnsiTheme="majorHAnsi" w:cstheme="majorHAnsi"/>
+                <w:sz w:val="24"/>
+                <w:szCs w:val="32"/>
+              </w:rPr>
+              <w:t>size(</w:t>
+            </w:r>
+            <w:proofErr w:type="gramEnd"/>
+            <w:r>
+              <w:rPr>
+                <w:rFonts w:asciiTheme="majorHAnsi" w:eastAsiaTheme="majorEastAsia" w:hAnsiTheme="majorHAnsi" w:cstheme="majorHAnsi"/>
+                <w:sz w:val="24"/>
+                <w:szCs w:val="32"/>
+              </w:rPr>
+              <w:t xml:space="preserve">LinkedList&lt;void&gt;* </w:t>
             </w:r>
             <w:proofErr w:type="spellStart"/>
             <w:r>
@@ -3895,7 +3995,25 @@
                 <w:sz w:val="24"/>
                 <w:szCs w:val="32"/>
               </w:rPr>
-              <w:t xml:space="preserve">void remove(LinkedList&lt;void&gt;* </w:t>
+              <w:t xml:space="preserve">void </w:t>
+            </w:r>
+            <w:proofErr w:type="gramStart"/>
+            <w:r>
+              <w:rPr>
+                <w:rFonts w:asciiTheme="majorHAnsi" w:eastAsiaTheme="majorEastAsia" w:hAnsiTheme="majorHAnsi" w:cstheme="majorHAnsi"/>
+                <w:sz w:val="24"/>
+                <w:szCs w:val="32"/>
+              </w:rPr>
+              <w:t>remove(</w:t>
+            </w:r>
+            <w:proofErr w:type="gramEnd"/>
+            <w:r>
+              <w:rPr>
+                <w:rFonts w:asciiTheme="majorHAnsi" w:eastAsiaTheme="majorEastAsia" w:hAnsiTheme="majorHAnsi" w:cstheme="majorHAnsi"/>
+                <w:sz w:val="24"/>
+                <w:szCs w:val="32"/>
+              </w:rPr>
+              <w:t xml:space="preserve">LinkedList&lt;void&gt;* </w:t>
             </w:r>
             <w:proofErr w:type="spellStart"/>
             <w:r>
@@ -4405,6 +4523,7 @@
               <w:t xml:space="preserve">int </w:t>
             </w:r>
             <w:proofErr w:type="spellStart"/>
+            <w:proofErr w:type="gramStart"/>
             <w:r>
               <w:rPr>
                 <w:rFonts w:asciiTheme="majorHAnsi" w:eastAsiaTheme="majorEastAsia" w:hAnsiTheme="majorHAnsi" w:cstheme="majorHAnsi"/>
@@ -4420,7 +4539,16 @@
                 <w:sz w:val="24"/>
                 <w:szCs w:val="32"/>
               </w:rPr>
-              <w:t xml:space="preserve">(int* </w:t>
+              <w:t>(</w:t>
+            </w:r>
+            <w:proofErr w:type="gramEnd"/>
+            <w:r>
+              <w:rPr>
+                <w:rFonts w:asciiTheme="majorHAnsi" w:eastAsiaTheme="majorEastAsia" w:hAnsiTheme="majorHAnsi" w:cstheme="majorHAnsi"/>
+                <w:sz w:val="24"/>
+                <w:szCs w:val="32"/>
+              </w:rPr>
+              <w:t xml:space="preserve">int* </w:t>
             </w:r>
             <w:r>
               <w:rPr>
@@ -4556,6 +4684,40 @@
                 <w:szCs w:val="32"/>
               </w:rPr>
               <w:t xml:space="preserve"> pointer to the result.</w:t>
+            </w:r>
+            <w:r>
+              <w:rPr>
+                <w:rFonts w:asciiTheme="majorHAnsi" w:eastAsiaTheme="majorEastAsia" w:hAnsiTheme="majorHAnsi" w:cstheme="majorHAnsi"/>
+                <w:sz w:val="24"/>
+                <w:szCs w:val="32"/>
+              </w:rPr>
+              <w:t xml:space="preserve"> The first matrix should have dim0 columns, the second matrix should have dim1 columns. The resulting matrix will have the dimensions </w:t>
+            </w:r>
+            <m:oMath>
+              <m:r>
+                <w:rPr>
+                  <w:rFonts w:ascii="Cambria Math" w:eastAsiaTheme="majorEastAsia" w:hAnsi="Cambria Math" w:cstheme="majorHAnsi"/>
+                  <w:sz w:val="24"/>
+                  <w:szCs w:val="32"/>
+                </w:rPr>
+                <m:t>dim0×dim1</m:t>
+              </m:r>
+            </m:oMath>
+            <w:r>
+              <w:rPr>
+                <w:rFonts w:asciiTheme="majorHAnsi" w:eastAsiaTheme="majorEastAsia" w:hAnsiTheme="majorHAnsi" w:cstheme="majorHAnsi"/>
+                <w:sz w:val="24"/>
+                <w:szCs w:val="32"/>
+              </w:rPr>
+              <w:t xml:space="preserve">. </w:t>
+            </w:r>
+            <w:r>
+              <w:rPr>
+                <w:rFonts w:asciiTheme="majorHAnsi" w:eastAsiaTheme="majorEastAsia" w:hAnsiTheme="majorHAnsi" w:cstheme="majorHAnsi"/>
+                <w:sz w:val="24"/>
+                <w:szCs w:val="32"/>
+              </w:rPr>
+              <w:t>Does not check matrix size compatibility.</w:t>
             </w:r>
           </w:p>
         </w:tc>
@@ -4938,7 +5100,16 @@
                 <w:sz w:val="24"/>
                 <w:szCs w:val="32"/>
               </w:rPr>
-              <w:t>vec_cross</w:t>
+              <w:t>vec_</w:t>
+            </w:r>
+            <w:proofErr w:type="gramStart"/>
+            <w:r>
+              <w:rPr>
+                <w:rFonts w:asciiTheme="majorHAnsi" w:eastAsiaTheme="majorEastAsia" w:hAnsiTheme="majorHAnsi" w:cstheme="majorHAnsi"/>
+                <w:sz w:val="24"/>
+                <w:szCs w:val="32"/>
+              </w:rPr>
+              <w:t>cross</w:t>
             </w:r>
             <w:proofErr w:type="spellEnd"/>
             <w:r>
@@ -4947,7 +5118,16 @@
                 <w:sz w:val="24"/>
                 <w:szCs w:val="32"/>
               </w:rPr>
-              <w:t>(int</w:t>
+              <w:t>(</w:t>
+            </w:r>
+            <w:proofErr w:type="gramEnd"/>
+            <w:r>
+              <w:rPr>
+                <w:rFonts w:asciiTheme="majorHAnsi" w:eastAsiaTheme="majorEastAsia" w:hAnsiTheme="majorHAnsi" w:cstheme="majorHAnsi"/>
+                <w:sz w:val="24"/>
+                <w:szCs w:val="32"/>
+              </w:rPr>
+              <w:t>int</w:t>
             </w:r>
             <w:r>
               <w:rPr>
@@ -5032,46 +5212,6 @@
         </w:tc>
       </w:tr>
     </w:tbl>
-    <w:p>
-      <w:pPr>
-        <w:jc w:val="center"/>
-        <w:rPr>
-          <w:rFonts w:asciiTheme="majorHAnsi" w:eastAsiaTheme="majorEastAsia" w:hAnsiTheme="majorHAnsi" w:cstheme="majorHAnsi"/>
-          <w:sz w:val="32"/>
-          <w:szCs w:val="40"/>
-        </w:rPr>
-      </w:pPr>
-    </w:p>
-    <w:p>
-      <w:pPr>
-        <w:jc w:val="center"/>
-        <w:rPr>
-          <w:rFonts w:asciiTheme="majorHAnsi" w:eastAsiaTheme="majorEastAsia" w:hAnsiTheme="majorHAnsi" w:cstheme="majorHAnsi"/>
-          <w:sz w:val="32"/>
-          <w:szCs w:val="40"/>
-        </w:rPr>
-      </w:pPr>
-    </w:p>
-    <w:p>
-      <w:pPr>
-        <w:jc w:val="center"/>
-        <w:rPr>
-          <w:rFonts w:asciiTheme="majorHAnsi" w:eastAsiaTheme="majorEastAsia" w:hAnsiTheme="majorHAnsi" w:cstheme="majorHAnsi"/>
-          <w:sz w:val="32"/>
-          <w:szCs w:val="40"/>
-        </w:rPr>
-      </w:pPr>
-    </w:p>
-    <w:p>
-      <w:pPr>
-        <w:jc w:val="center"/>
-        <w:rPr>
-          <w:rFonts w:asciiTheme="majorHAnsi" w:eastAsiaTheme="majorEastAsia" w:hAnsiTheme="majorHAnsi" w:cstheme="majorHAnsi"/>
-          <w:sz w:val="32"/>
-          <w:szCs w:val="40"/>
-        </w:rPr>
-      </w:pPr>
-    </w:p>
     <w:p>
       <w:pPr>
         <w:jc w:val="center"/>
@@ -5534,6 +5674,7 @@
               <w:t xml:space="preserve">bool </w:t>
             </w:r>
             <w:proofErr w:type="spellStart"/>
+            <w:proofErr w:type="gramStart"/>
             <w:r>
               <w:rPr>
                 <w:rFonts w:asciiTheme="majorHAnsi" w:eastAsiaTheme="majorEastAsia" w:hAnsiTheme="majorHAnsi" w:cstheme="majorHAnsi"/>
@@ -5549,7 +5690,16 @@
                 <w:sz w:val="24"/>
                 <w:szCs w:val="32"/>
               </w:rPr>
-              <w:t>(int x, int i)</w:t>
+              <w:t>(</w:t>
+            </w:r>
+            <w:proofErr w:type="gramEnd"/>
+            <w:r>
+              <w:rPr>
+                <w:rFonts w:asciiTheme="majorHAnsi" w:eastAsiaTheme="majorEastAsia" w:hAnsiTheme="majorHAnsi" w:cstheme="majorHAnsi"/>
+                <w:sz w:val="24"/>
+                <w:szCs w:val="32"/>
+              </w:rPr>
+              <w:t>int x, int i)</w:t>
             </w:r>
           </w:p>
         </w:tc>
@@ -5600,6 +5750,7 @@
               <w:t xml:space="preserve">int </w:t>
             </w:r>
             <w:proofErr w:type="spellStart"/>
+            <w:proofErr w:type="gramStart"/>
             <w:r>
               <w:rPr>
                 <w:rFonts w:asciiTheme="majorHAnsi" w:eastAsiaTheme="majorEastAsia" w:hAnsiTheme="majorHAnsi" w:cstheme="majorHAnsi"/>
@@ -5615,7 +5766,16 @@
                 <w:sz w:val="24"/>
                 <w:szCs w:val="32"/>
               </w:rPr>
-              <w:t xml:space="preserve">(int target, int i, bool </w:t>
+              <w:t>(</w:t>
+            </w:r>
+            <w:proofErr w:type="gramEnd"/>
+            <w:r>
+              <w:rPr>
+                <w:rFonts w:asciiTheme="majorHAnsi" w:eastAsiaTheme="majorEastAsia" w:hAnsiTheme="majorHAnsi" w:cstheme="majorHAnsi"/>
+                <w:sz w:val="24"/>
+                <w:szCs w:val="32"/>
+              </w:rPr>
+              <w:t xml:space="preserve">int target, int i, bool </w:t>
             </w:r>
             <w:proofErr w:type="spellStart"/>
             <w:r>
@@ -5700,6 +5860,7 @@
               <w:t xml:space="preserve">int </w:t>
             </w:r>
             <w:proofErr w:type="spellStart"/>
+            <w:proofErr w:type="gramStart"/>
             <w:r>
               <w:rPr>
                 <w:rFonts w:asciiTheme="majorHAnsi" w:eastAsiaTheme="majorEastAsia" w:hAnsiTheme="majorHAnsi" w:cstheme="majorHAnsi"/>
@@ -5715,7 +5876,16 @@
                 <w:sz w:val="24"/>
                 <w:szCs w:val="32"/>
               </w:rPr>
-              <w:t>(int target, int i)</w:t>
+              <w:t>(</w:t>
+            </w:r>
+            <w:proofErr w:type="gramEnd"/>
+            <w:r>
+              <w:rPr>
+                <w:rFonts w:asciiTheme="majorHAnsi" w:eastAsiaTheme="majorEastAsia" w:hAnsiTheme="majorHAnsi" w:cstheme="majorHAnsi"/>
+                <w:sz w:val="24"/>
+                <w:szCs w:val="32"/>
+              </w:rPr>
+              <w:t>int target, int i)</w:t>
             </w:r>
           </w:p>
         </w:tc>
@@ -5774,6 +5944,7 @@
               <w:t xml:space="preserve">Int </w:t>
             </w:r>
             <w:proofErr w:type="spellStart"/>
+            <w:proofErr w:type="gramStart"/>
             <w:r>
               <w:rPr>
                 <w:rFonts w:asciiTheme="majorHAnsi" w:eastAsiaTheme="majorEastAsia" w:hAnsiTheme="majorHAnsi" w:cstheme="majorHAnsi"/>
@@ -5789,7 +5960,16 @@
                 <w:sz w:val="24"/>
                 <w:szCs w:val="32"/>
               </w:rPr>
-              <w:t>(int target, int i)</w:t>
+              <w:t>(</w:t>
+            </w:r>
+            <w:proofErr w:type="gramEnd"/>
+            <w:r>
+              <w:rPr>
+                <w:rFonts w:asciiTheme="majorHAnsi" w:eastAsiaTheme="majorEastAsia" w:hAnsiTheme="majorHAnsi" w:cstheme="majorHAnsi"/>
+                <w:sz w:val="24"/>
+                <w:szCs w:val="32"/>
+              </w:rPr>
+              <w:t>int target, int i)</w:t>
             </w:r>
           </w:p>
         </w:tc>
@@ -9489,6 +9669,7 @@
     <w:rsid w:val="001469A8"/>
     <w:rsid w:val="001B06F9"/>
     <w:rsid w:val="0024233E"/>
+    <w:rsid w:val="00284AAA"/>
     <w:rsid w:val="00366B81"/>
     <w:rsid w:val="00530C6B"/>
     <w:rsid w:val="005B22A4"/>
@@ -9497,6 +9678,7 @@
     <w:rsid w:val="00821BA6"/>
     <w:rsid w:val="00856565"/>
     <w:rsid w:val="00897C9C"/>
+    <w:rsid w:val="00974B1C"/>
     <w:rsid w:val="00B30021"/>
     <w:rsid w:val="00B85990"/>
     <w:rsid w:val="00CB78CD"/>
@@ -9981,7 +10163,7 @@
     <w:basedOn w:val="Absatz-Standardschriftart"/>
     <w:uiPriority w:val="99"/>
     <w:semiHidden/>
-    <w:rsid w:val="00CB78CD"/>
+    <w:rsid w:val="00284AAA"/>
     <w:rPr>
       <w:color w:val="808080"/>
     </w:rPr>
@@ -10296,7 +10478,7 @@
 </file>
 
 <file path=customXml/itemProps1.xml><?xml version="1.0" encoding="utf-8"?>
-<ds:datastoreItem xmlns:ds="http://schemas.openxmlformats.org/officeDocument/2006/customXml" ds:itemID="{4B6657CD-45EE-4731-9295-3B7C92A08DDF}">
+<ds:datastoreItem xmlns:ds="http://schemas.openxmlformats.org/officeDocument/2006/customXml" ds:itemID="{09E2F9E9-4056-477F-85CC-51381851719A}">
   <ds:schemaRefs>
     <ds:schemaRef ds:uri="http://schemas.openxmlformats.org/officeDocument/2006/bibliography"/>
   </ds:schemaRefs>

</xml_diff>

<commit_message>
Update library, update docs, update release
</commit_message>
<xml_diff>
--- a/doc/Snips Documentation.docx
+++ b/doc/Snips Documentation.docx
@@ -1151,23 +1151,13 @@
         </w:rPr>
         <w:t xml:space="preserve">void type is 1 word large, assigning </w:t>
       </w:r>
-      <w:proofErr w:type="gramStart"/>
-      <w:r>
-        <w:rPr>
-          <w:rFonts w:asciiTheme="majorHAnsi" w:eastAsiaTheme="majorEastAsia" w:hAnsiTheme="majorHAnsi" w:cstheme="majorHAnsi"/>
-          <w:sz w:val="24"/>
-          <w:szCs w:val="32"/>
-        </w:rPr>
-        <w:t>a</w:t>
-      </w:r>
-      <w:proofErr w:type="gramEnd"/>
-      <w:r>
-        <w:rPr>
-          <w:rFonts w:asciiTheme="majorHAnsi" w:eastAsiaTheme="majorEastAsia" w:hAnsiTheme="majorHAnsi" w:cstheme="majorHAnsi"/>
-          <w:sz w:val="24"/>
-          <w:szCs w:val="32"/>
-        </w:rPr>
-        <w:t xml:space="preserve"> expression to this type that is larger than 1 word can cause major problems. </w:t>
+      <w:r>
+        <w:rPr>
+          <w:rFonts w:asciiTheme="majorHAnsi" w:eastAsiaTheme="majorEastAsia" w:hAnsiTheme="majorHAnsi" w:cstheme="majorHAnsi"/>
+          <w:sz w:val="24"/>
+          <w:szCs w:val="32"/>
+        </w:rPr>
+        <w:t xml:space="preserve">a expression to this type that is larger than 1 word can cause major problems. </w:t>
       </w:r>
       <w:r>
         <w:rPr>
@@ -2146,25 +2136,7 @@
           <w:sz w:val="24"/>
           <w:szCs w:val="32"/>
         </w:rPr>
-        <w:t xml:space="preserve">State s = </w:t>
-      </w:r>
-      <w:proofErr w:type="spellStart"/>
-      <w:r>
-        <w:rPr>
-          <w:rFonts w:ascii="Monospac821 BT" w:eastAsiaTheme="majorEastAsia" w:hAnsi="Monospac821 BT" w:cstheme="majorHAnsi"/>
-          <w:sz w:val="24"/>
-          <w:szCs w:val="32"/>
-        </w:rPr>
-        <w:t>State.Normal</w:t>
-      </w:r>
-      <w:proofErr w:type="spellEnd"/>
-      <w:r>
-        <w:rPr>
-          <w:rFonts w:ascii="Monospac821 BT" w:eastAsiaTheme="majorEastAsia" w:hAnsi="Monospac821 BT" w:cstheme="majorHAnsi"/>
-          <w:sz w:val="24"/>
-          <w:szCs w:val="32"/>
-        </w:rPr>
-        <w:t>;</w:t>
+        <w:t>State s = State.Normal;</w:t>
       </w:r>
     </w:p>
     <w:p>
@@ -2592,25 +2564,7 @@
           <w:sz w:val="24"/>
           <w:szCs w:val="32"/>
         </w:rPr>
-        <w:t xml:space="preserve">Each element is capsuled in </w:t>
-      </w:r>
-      <w:proofErr w:type="gramStart"/>
-      <w:r>
-        <w:rPr>
-          <w:rFonts w:asciiTheme="majorHAnsi" w:eastAsiaTheme="majorEastAsia" w:hAnsiTheme="majorHAnsi" w:cstheme="majorHAnsi"/>
-          <w:sz w:val="24"/>
-          <w:szCs w:val="32"/>
-        </w:rPr>
-        <w:t>a</w:t>
-      </w:r>
-      <w:proofErr w:type="gramEnd"/>
-      <w:r>
-        <w:rPr>
-          <w:rFonts w:asciiTheme="majorHAnsi" w:eastAsiaTheme="majorEastAsia" w:hAnsiTheme="majorHAnsi" w:cstheme="majorHAnsi"/>
-          <w:sz w:val="24"/>
-          <w:szCs w:val="32"/>
-        </w:rPr>
-        <w:t xml:space="preserve"> </w:t>
+        <w:t xml:space="preserve">Each element is capsuled in a </w:t>
       </w:r>
       <w:r>
         <w:rPr>
@@ -3029,25 +2983,7 @@
                 <w:sz w:val="24"/>
                 <w:szCs w:val="32"/>
               </w:rPr>
-              <w:t>LinkedList&lt;T&gt;* create&lt;T</w:t>
-            </w:r>
-            <w:proofErr w:type="gramStart"/>
-            <w:r>
-              <w:rPr>
-                <w:rFonts w:asciiTheme="majorHAnsi" w:eastAsiaTheme="majorEastAsia" w:hAnsiTheme="majorHAnsi" w:cstheme="majorHAnsi"/>
-                <w:sz w:val="24"/>
-                <w:szCs w:val="32"/>
-              </w:rPr>
-              <w:t>&gt;(</w:t>
-            </w:r>
-            <w:proofErr w:type="gramEnd"/>
-            <w:r>
-              <w:rPr>
-                <w:rFonts w:asciiTheme="majorHAnsi" w:eastAsiaTheme="majorEastAsia" w:hAnsiTheme="majorHAnsi" w:cstheme="majorHAnsi"/>
-                <w:sz w:val="24"/>
-                <w:szCs w:val="32"/>
-              </w:rPr>
-              <w:t>)</w:t>
+              <w:t>LinkedList&lt;T&gt;* create&lt;T&gt;()</w:t>
             </w:r>
           </w:p>
         </w:tc>
@@ -3151,25 +3087,7 @@
                 <w:sz w:val="24"/>
                 <w:szCs w:val="32"/>
               </w:rPr>
-              <w:t xml:space="preserve"> </w:t>
-            </w:r>
-            <w:proofErr w:type="gramStart"/>
-            <w:r>
-              <w:rPr>
-                <w:rFonts w:asciiTheme="majorHAnsi" w:eastAsiaTheme="majorEastAsia" w:hAnsiTheme="majorHAnsi" w:cstheme="majorHAnsi"/>
-                <w:sz w:val="24"/>
-                <w:szCs w:val="32"/>
-              </w:rPr>
-              <w:t>destroy(</w:t>
-            </w:r>
-            <w:proofErr w:type="gramEnd"/>
-            <w:r>
-              <w:rPr>
-                <w:rFonts w:asciiTheme="majorHAnsi" w:eastAsiaTheme="majorEastAsia" w:hAnsiTheme="majorHAnsi" w:cstheme="majorHAnsi"/>
-                <w:sz w:val="24"/>
-                <w:szCs w:val="32"/>
-              </w:rPr>
-              <w:t>LinkedList&lt;void&gt;* l)</w:t>
+              <w:t xml:space="preserve"> destroy(LinkedList&lt;void&gt;* l)</w:t>
             </w:r>
           </w:p>
         </w:tc>
@@ -3257,25 +3175,7 @@
                 <w:sz w:val="24"/>
                 <w:szCs w:val="32"/>
               </w:rPr>
-              <w:t xml:space="preserve">void add&lt;T&gt;(LinkedList&lt;T&gt;* </w:t>
-            </w:r>
-            <w:proofErr w:type="spellStart"/>
-            <w:r>
-              <w:rPr>
-                <w:rFonts w:asciiTheme="majorHAnsi" w:eastAsiaTheme="majorEastAsia" w:hAnsiTheme="majorHAnsi" w:cstheme="majorHAnsi"/>
-                <w:sz w:val="24"/>
-                <w:szCs w:val="32"/>
-              </w:rPr>
-              <w:t>lp</w:t>
-            </w:r>
-            <w:proofErr w:type="spellEnd"/>
-            <w:r>
-              <w:rPr>
-                <w:rFonts w:asciiTheme="majorHAnsi" w:eastAsiaTheme="majorEastAsia" w:hAnsiTheme="majorHAnsi" w:cstheme="majorHAnsi"/>
-                <w:sz w:val="24"/>
-                <w:szCs w:val="32"/>
-              </w:rPr>
-              <w:t>, T x)</w:t>
+              <w:t>void add&lt;T&gt;(LinkedList&lt;T&gt;* lp, T x)</w:t>
             </w:r>
           </w:p>
         </w:tc>
@@ -3298,25 +3198,7 @@
                 <w:sz w:val="24"/>
                 <w:szCs w:val="32"/>
               </w:rPr>
-              <w:t xml:space="preserve">Adds given x to the list by </w:t>
-            </w:r>
-            <w:proofErr w:type="spellStart"/>
-            <w:r>
-              <w:rPr>
-                <w:rFonts w:asciiTheme="majorHAnsi" w:eastAsiaTheme="majorEastAsia" w:hAnsiTheme="majorHAnsi" w:cstheme="majorHAnsi"/>
-                <w:sz w:val="24"/>
-                <w:szCs w:val="32"/>
-              </w:rPr>
-              <w:t>encapsuling</w:t>
-            </w:r>
-            <w:proofErr w:type="spellEnd"/>
-            <w:r>
-              <w:rPr>
-                <w:rFonts w:asciiTheme="majorHAnsi" w:eastAsiaTheme="majorEastAsia" w:hAnsiTheme="majorHAnsi" w:cstheme="majorHAnsi"/>
-                <w:sz w:val="24"/>
-                <w:szCs w:val="32"/>
-              </w:rPr>
-              <w:t xml:space="preserve"> it in a new list node and appending the element</w:t>
+              <w:t>Adds given x to the list by encapsuling it in a new list node and appending the element</w:t>
             </w:r>
             <w:r>
               <w:rPr>
@@ -3397,25 +3279,7 @@
                 <w:sz w:val="24"/>
                 <w:szCs w:val="32"/>
               </w:rPr>
-              <w:t xml:space="preserve">T get&lt;T&gt;(LinkedList&lt;T&gt;* </w:t>
-            </w:r>
-            <w:proofErr w:type="spellStart"/>
-            <w:r>
-              <w:rPr>
-                <w:rFonts w:asciiTheme="majorHAnsi" w:eastAsiaTheme="majorEastAsia" w:hAnsiTheme="majorHAnsi" w:cstheme="majorHAnsi"/>
-                <w:sz w:val="24"/>
-                <w:szCs w:val="32"/>
-              </w:rPr>
-              <w:t>lp</w:t>
-            </w:r>
-            <w:proofErr w:type="spellEnd"/>
-            <w:r>
-              <w:rPr>
-                <w:rFonts w:asciiTheme="majorHAnsi" w:eastAsiaTheme="majorEastAsia" w:hAnsiTheme="majorHAnsi" w:cstheme="majorHAnsi"/>
-                <w:sz w:val="24"/>
-                <w:szCs w:val="32"/>
-              </w:rPr>
-              <w:t>, int i)</w:t>
+              <w:t>T get&lt;T&gt;(LinkedList&lt;T&gt;* lp, int i)</w:t>
             </w:r>
           </w:p>
         </w:tc>
@@ -3495,43 +3359,7 @@
                 <w:sz w:val="24"/>
                 <w:szCs w:val="32"/>
               </w:rPr>
-              <w:t xml:space="preserve">ListNode&lt;T&gt;* </w:t>
-            </w:r>
-            <w:proofErr w:type="spellStart"/>
-            <w:r>
-              <w:rPr>
-                <w:rFonts w:asciiTheme="majorHAnsi" w:eastAsiaTheme="majorEastAsia" w:hAnsiTheme="majorHAnsi" w:cstheme="majorHAnsi"/>
-                <w:sz w:val="24"/>
-                <w:szCs w:val="32"/>
-              </w:rPr>
-              <w:t>getNode</w:t>
-            </w:r>
-            <w:proofErr w:type="spellEnd"/>
-            <w:r>
-              <w:rPr>
-                <w:rFonts w:asciiTheme="majorHAnsi" w:eastAsiaTheme="majorEastAsia" w:hAnsiTheme="majorHAnsi" w:cstheme="majorHAnsi"/>
-                <w:sz w:val="24"/>
-                <w:szCs w:val="32"/>
-              </w:rPr>
-              <w:t xml:space="preserve">&lt;T&gt;(LinkedList&lt;T&gt;* </w:t>
-            </w:r>
-            <w:proofErr w:type="spellStart"/>
-            <w:r>
-              <w:rPr>
-                <w:rFonts w:asciiTheme="majorHAnsi" w:eastAsiaTheme="majorEastAsia" w:hAnsiTheme="majorHAnsi" w:cstheme="majorHAnsi"/>
-                <w:sz w:val="24"/>
-                <w:szCs w:val="32"/>
-              </w:rPr>
-              <w:t>lp</w:t>
-            </w:r>
-            <w:proofErr w:type="spellEnd"/>
-            <w:r>
-              <w:rPr>
-                <w:rFonts w:asciiTheme="majorHAnsi" w:eastAsiaTheme="majorEastAsia" w:hAnsiTheme="majorHAnsi" w:cstheme="majorHAnsi"/>
-                <w:sz w:val="24"/>
-                <w:szCs w:val="32"/>
-              </w:rPr>
-              <w:t>, int i)</w:t>
+              <w:t>ListNode&lt;T&gt;* getNode&lt;T&gt;(LinkedList&lt;T&gt;* lp, int i)</w:t>
             </w:r>
           </w:p>
         </w:tc>
@@ -3635,25 +3463,7 @@
                 <w:sz w:val="24"/>
                 <w:szCs w:val="32"/>
               </w:rPr>
-              <w:t xml:space="preserve">bool contains&lt;T&gt;(LinkedList&lt;T&gt;* </w:t>
-            </w:r>
-            <w:proofErr w:type="spellStart"/>
-            <w:r>
-              <w:rPr>
-                <w:rFonts w:asciiTheme="majorHAnsi" w:eastAsiaTheme="majorEastAsia" w:hAnsiTheme="majorHAnsi" w:cstheme="majorHAnsi"/>
-                <w:sz w:val="24"/>
-                <w:szCs w:val="32"/>
-              </w:rPr>
-              <w:t>lp</w:t>
-            </w:r>
-            <w:proofErr w:type="spellEnd"/>
-            <w:r>
-              <w:rPr>
-                <w:rFonts w:asciiTheme="majorHAnsi" w:eastAsiaTheme="majorEastAsia" w:hAnsiTheme="majorHAnsi" w:cstheme="majorHAnsi"/>
-                <w:sz w:val="24"/>
-                <w:szCs w:val="32"/>
-              </w:rPr>
-              <w:t>, T x)</w:t>
+              <w:t>bool contains&lt;T&gt;(LinkedList&lt;T&gt;* lp, T x)</w:t>
             </w:r>
           </w:p>
         </w:tc>
@@ -3733,25 +3543,7 @@
                 <w:sz w:val="24"/>
                 <w:szCs w:val="32"/>
               </w:rPr>
-              <w:t xml:space="preserve">ListNode&lt;T&gt;* find&lt;T&gt;(LinkedList&lt;T&gt;* </w:t>
-            </w:r>
-            <w:proofErr w:type="spellStart"/>
-            <w:r>
-              <w:rPr>
-                <w:rFonts w:asciiTheme="majorHAnsi" w:eastAsiaTheme="majorEastAsia" w:hAnsiTheme="majorHAnsi" w:cstheme="majorHAnsi"/>
-                <w:sz w:val="24"/>
-                <w:szCs w:val="32"/>
-              </w:rPr>
-              <w:t>lp</w:t>
-            </w:r>
-            <w:proofErr w:type="spellEnd"/>
-            <w:r>
-              <w:rPr>
-                <w:rFonts w:asciiTheme="majorHAnsi" w:eastAsiaTheme="majorEastAsia" w:hAnsiTheme="majorHAnsi" w:cstheme="majorHAnsi"/>
-                <w:sz w:val="24"/>
-                <w:szCs w:val="32"/>
-              </w:rPr>
-              <w:t>, T x)</w:t>
+              <w:t>ListNode&lt;T&gt;* find&lt;T&gt;(LinkedList&lt;T&gt;* lp, T x)</w:t>
             </w:r>
           </w:p>
         </w:tc>
@@ -3847,43 +3639,7 @@
                 <w:sz w:val="24"/>
                 <w:szCs w:val="32"/>
               </w:rPr>
-              <w:t xml:space="preserve">int </w:t>
-            </w:r>
-            <w:proofErr w:type="gramStart"/>
-            <w:r>
-              <w:rPr>
-                <w:rFonts w:asciiTheme="majorHAnsi" w:eastAsiaTheme="majorEastAsia" w:hAnsiTheme="majorHAnsi" w:cstheme="majorHAnsi"/>
-                <w:sz w:val="24"/>
-                <w:szCs w:val="32"/>
-              </w:rPr>
-              <w:t>size(</w:t>
-            </w:r>
-            <w:proofErr w:type="gramEnd"/>
-            <w:r>
-              <w:rPr>
-                <w:rFonts w:asciiTheme="majorHAnsi" w:eastAsiaTheme="majorEastAsia" w:hAnsiTheme="majorHAnsi" w:cstheme="majorHAnsi"/>
-                <w:sz w:val="24"/>
-                <w:szCs w:val="32"/>
-              </w:rPr>
-              <w:t xml:space="preserve">LinkedList&lt;void&gt;* </w:t>
-            </w:r>
-            <w:proofErr w:type="spellStart"/>
-            <w:r>
-              <w:rPr>
-                <w:rFonts w:asciiTheme="majorHAnsi" w:eastAsiaTheme="majorEastAsia" w:hAnsiTheme="majorHAnsi" w:cstheme="majorHAnsi"/>
-                <w:sz w:val="24"/>
-                <w:szCs w:val="32"/>
-              </w:rPr>
-              <w:t>lp</w:t>
-            </w:r>
-            <w:proofErr w:type="spellEnd"/>
-            <w:r>
-              <w:rPr>
-                <w:rFonts w:asciiTheme="majorHAnsi" w:eastAsiaTheme="majorEastAsia" w:hAnsiTheme="majorHAnsi" w:cstheme="majorHAnsi"/>
-                <w:sz w:val="24"/>
-                <w:szCs w:val="32"/>
-              </w:rPr>
-              <w:t>)</w:t>
+              <w:t>int size(LinkedList&lt;void&gt;* lp)</w:t>
             </w:r>
           </w:p>
         </w:tc>
@@ -4013,43 +3769,7 @@
                 <w:sz w:val="24"/>
                 <w:szCs w:val="32"/>
               </w:rPr>
-              <w:t xml:space="preserve">void </w:t>
-            </w:r>
-            <w:proofErr w:type="gramStart"/>
-            <w:r>
-              <w:rPr>
-                <w:rFonts w:asciiTheme="majorHAnsi" w:eastAsiaTheme="majorEastAsia" w:hAnsiTheme="majorHAnsi" w:cstheme="majorHAnsi"/>
-                <w:sz w:val="24"/>
-                <w:szCs w:val="32"/>
-              </w:rPr>
-              <w:t>remove(</w:t>
-            </w:r>
-            <w:proofErr w:type="gramEnd"/>
-            <w:r>
-              <w:rPr>
-                <w:rFonts w:asciiTheme="majorHAnsi" w:eastAsiaTheme="majorEastAsia" w:hAnsiTheme="majorHAnsi" w:cstheme="majorHAnsi"/>
-                <w:sz w:val="24"/>
-                <w:szCs w:val="32"/>
-              </w:rPr>
-              <w:t xml:space="preserve">LinkedList&lt;void&gt;* </w:t>
-            </w:r>
-            <w:proofErr w:type="spellStart"/>
-            <w:r>
-              <w:rPr>
-                <w:rFonts w:asciiTheme="majorHAnsi" w:eastAsiaTheme="majorEastAsia" w:hAnsiTheme="majorHAnsi" w:cstheme="majorHAnsi"/>
-                <w:sz w:val="24"/>
-                <w:szCs w:val="32"/>
-              </w:rPr>
-              <w:t>lp</w:t>
-            </w:r>
-            <w:proofErr w:type="spellEnd"/>
-            <w:r>
-              <w:rPr>
-                <w:rFonts w:asciiTheme="majorHAnsi" w:eastAsiaTheme="majorEastAsia" w:hAnsiTheme="majorHAnsi" w:cstheme="majorHAnsi"/>
-                <w:sz w:val="24"/>
-                <w:szCs w:val="32"/>
-              </w:rPr>
-              <w:t>, int i)</w:t>
+              <w:t>void remove(LinkedList&lt;void&gt;* lp, int i)</w:t>
             </w:r>
           </w:p>
         </w:tc>
@@ -4526,8 +4246,6 @@
               </w:rPr>
               <w:t xml:space="preserve">int </w:t>
             </w:r>
-            <w:proofErr w:type="spellStart"/>
-            <w:proofErr w:type="gramStart"/>
             <w:r>
               <w:rPr>
                 <w:rFonts w:asciiTheme="majorHAnsi" w:eastAsiaTheme="majorEastAsia" w:hAnsiTheme="majorHAnsi" w:cstheme="majorHAnsi"/>
@@ -4536,23 +4254,13 @@
               </w:rPr>
               <w:t>mult</w:t>
             </w:r>
-            <w:proofErr w:type="spellEnd"/>
             <w:r>
               <w:rPr>
                 <w:rFonts w:asciiTheme="majorHAnsi" w:eastAsiaTheme="majorEastAsia" w:hAnsiTheme="majorHAnsi" w:cstheme="majorHAnsi"/>
                 <w:sz w:val="24"/>
                 <w:szCs w:val="32"/>
               </w:rPr>
-              <w:t>(</w:t>
-            </w:r>
-            <w:proofErr w:type="gramEnd"/>
-            <w:r>
-              <w:rPr>
-                <w:rFonts w:asciiTheme="majorHAnsi" w:eastAsiaTheme="majorEastAsia" w:hAnsiTheme="majorHAnsi" w:cstheme="majorHAnsi"/>
-                <w:sz w:val="24"/>
-                <w:szCs w:val="32"/>
-              </w:rPr>
-              <w:t xml:space="preserve">int* </w:t>
+              <w:t xml:space="preserve">(int* </w:t>
             </w:r>
             <w:r>
               <w:rPr>
@@ -4755,7 +4463,7 @@
           <w:sz w:val="28"/>
           <w:szCs w:val="36"/>
         </w:rPr>
-        <w:t>vec_cross</w:t>
+        <w:t>vector</w:t>
       </w:r>
       <w:r>
         <w:rPr>
@@ -4817,7 +4525,23 @@
           <w:sz w:val="24"/>
           <w:szCs w:val="32"/>
         </w:rPr>
-        <w:t>lib/std/math/vec_cross.sn</w:t>
+        <w:t>lib/std/math/</w:t>
+      </w:r>
+      <w:r>
+        <w:rPr>
+          <w:rFonts w:asciiTheme="majorHAnsi" w:eastAsiaTheme="majorEastAsia" w:hAnsiTheme="majorHAnsi" w:cstheme="majorHAnsi"/>
+          <w:sz w:val="24"/>
+          <w:szCs w:val="32"/>
+        </w:rPr>
+        <w:t>vector</w:t>
+      </w:r>
+      <w:r>
+        <w:rPr>
+          <w:rFonts w:asciiTheme="majorHAnsi" w:eastAsiaTheme="majorEastAsia" w:hAnsiTheme="majorHAnsi" w:cstheme="majorHAnsi"/>
+          <w:sz w:val="24"/>
+          <w:szCs w:val="32"/>
+        </w:rPr>
+        <w:t>.sn</w:t>
       </w:r>
     </w:p>
     <w:p>
@@ -4868,7 +4592,7 @@
           <w:sz w:val="24"/>
           <w:szCs w:val="32"/>
         </w:rPr>
-        <w:t>Used to calculate the cross product of two vectors.</w:t>
+        <w:t>Contains utility for vectors.</w:t>
       </w:r>
     </w:p>
     <w:p>
@@ -4994,7 +4718,15 @@
           <w:sz w:val="24"/>
           <w:szCs w:val="32"/>
         </w:rPr>
-        <w:t>Calculates the vector cross product of two equally sized integer vectors.</w:t>
+        <w:t xml:space="preserve">Contains utility functions for </w:t>
+      </w:r>
+      <w:r>
+        <w:rPr>
+          <w:rFonts w:asciiTheme="majorHAnsi" w:eastAsiaTheme="majorEastAsia" w:hAnsiTheme="majorHAnsi" w:cstheme="majorHAnsi"/>
+          <w:sz w:val="24"/>
+          <w:szCs w:val="32"/>
+        </w:rPr>
+        <w:t>vector operations, like the scalar product.</w:t>
       </w:r>
     </w:p>
     <w:p>
@@ -5099,41 +4831,29 @@
               </w:rPr>
               <w:t xml:space="preserve">int </w:t>
             </w:r>
-            <w:proofErr w:type="spellStart"/>
             <w:r>
               <w:rPr>
                 <w:rFonts w:asciiTheme="majorHAnsi" w:eastAsiaTheme="majorEastAsia" w:hAnsiTheme="majorHAnsi" w:cstheme="majorHAnsi"/>
                 <w:sz w:val="24"/>
                 <w:szCs w:val="32"/>
               </w:rPr>
-              <w:t>vec_</w:t>
+              <w:t>scalar</w:t>
             </w:r>
-            <w:proofErr w:type="gramStart"/>
             <w:r>
               <w:rPr>
                 <w:rFonts w:asciiTheme="majorHAnsi" w:eastAsiaTheme="majorEastAsia" w:hAnsiTheme="majorHAnsi" w:cstheme="majorHAnsi"/>
                 <w:sz w:val="24"/>
                 <w:szCs w:val="32"/>
               </w:rPr>
-              <w:t>cross</w:t>
+              <w:t>Prod</w:t>
             </w:r>
-            <w:proofErr w:type="spellEnd"/>
             <w:r>
               <w:rPr>
                 <w:rFonts w:asciiTheme="majorHAnsi" w:eastAsiaTheme="majorEastAsia" w:hAnsiTheme="majorHAnsi" w:cstheme="majorHAnsi"/>
                 <w:sz w:val="24"/>
                 <w:szCs w:val="32"/>
               </w:rPr>
-              <w:t>(</w:t>
-            </w:r>
-            <w:proofErr w:type="gramEnd"/>
-            <w:r>
-              <w:rPr>
-                <w:rFonts w:asciiTheme="majorHAnsi" w:eastAsiaTheme="majorEastAsia" w:hAnsiTheme="majorHAnsi" w:cstheme="majorHAnsi"/>
-                <w:sz w:val="24"/>
-                <w:szCs w:val="32"/>
-              </w:rPr>
-              <w:t>int</w:t>
+              <w:t>(int</w:t>
             </w:r>
             <w:r>
               <w:rPr>
@@ -5204,7 +4924,23 @@
                 <w:sz w:val="24"/>
                 <w:szCs w:val="32"/>
               </w:rPr>
-              <w:t xml:space="preserve">Calculates the vector cross product of the two given vectors. Both vectors have to have the given length. </w:t>
+              <w:t xml:space="preserve">Calculates the </w:t>
+            </w:r>
+            <w:r>
+              <w:rPr>
+                <w:rFonts w:asciiTheme="majorHAnsi" w:eastAsiaTheme="majorEastAsia" w:hAnsiTheme="majorHAnsi" w:cstheme="majorHAnsi"/>
+                <w:sz w:val="24"/>
+                <w:szCs w:val="32"/>
+              </w:rPr>
+              <w:t>scalar</w:t>
+            </w:r>
+            <w:r>
+              <w:rPr>
+                <w:rFonts w:asciiTheme="majorHAnsi" w:eastAsiaTheme="majorEastAsia" w:hAnsiTheme="majorHAnsi" w:cstheme="majorHAnsi"/>
+                <w:sz w:val="24"/>
+                <w:szCs w:val="32"/>
+              </w:rPr>
+              <w:t xml:space="preserve"> product of the two given vectors. Both vectors have to have the given length. </w:t>
             </w:r>
             <w:r>
               <w:rPr>
@@ -5729,35 +5465,7 @@
                 <w:sz w:val="24"/>
                 <w:szCs w:val="32"/>
               </w:rPr>
-              <w:t xml:space="preserve">bool </w:t>
-            </w:r>
-            <w:proofErr w:type="spellStart"/>
-            <w:proofErr w:type="gramStart"/>
-            <w:r>
-              <w:rPr>
-                <w:rFonts w:asciiTheme="majorHAnsi" w:eastAsiaTheme="majorEastAsia" w:hAnsiTheme="majorHAnsi" w:cstheme="majorHAnsi"/>
-                <w:sz w:val="24"/>
-                <w:szCs w:val="32"/>
-              </w:rPr>
-              <w:t>isBitSet</w:t>
-            </w:r>
-            <w:proofErr w:type="spellEnd"/>
-            <w:r>
-              <w:rPr>
-                <w:rFonts w:asciiTheme="majorHAnsi" w:eastAsiaTheme="majorEastAsia" w:hAnsiTheme="majorHAnsi" w:cstheme="majorHAnsi"/>
-                <w:sz w:val="24"/>
-                <w:szCs w:val="32"/>
-              </w:rPr>
-              <w:t>(</w:t>
-            </w:r>
-            <w:proofErr w:type="gramEnd"/>
-            <w:r>
-              <w:rPr>
-                <w:rFonts w:asciiTheme="majorHAnsi" w:eastAsiaTheme="majorEastAsia" w:hAnsiTheme="majorHAnsi" w:cstheme="majorHAnsi"/>
-                <w:sz w:val="24"/>
-                <w:szCs w:val="32"/>
-              </w:rPr>
-              <w:t>int x, int i)</w:t>
+              <w:t>bool isBitSet(int x, int i)</w:t>
             </w:r>
           </w:p>
         </w:tc>
@@ -5805,53 +5513,7 @@
                 <w:sz w:val="24"/>
                 <w:szCs w:val="32"/>
               </w:rPr>
-              <w:t xml:space="preserve">int </w:t>
-            </w:r>
-            <w:proofErr w:type="spellStart"/>
-            <w:proofErr w:type="gramStart"/>
-            <w:r>
-              <w:rPr>
-                <w:rFonts w:asciiTheme="majorHAnsi" w:eastAsiaTheme="majorEastAsia" w:hAnsiTheme="majorHAnsi" w:cstheme="majorHAnsi"/>
-                <w:sz w:val="24"/>
-                <w:szCs w:val="32"/>
-              </w:rPr>
-              <w:t>setBit</w:t>
-            </w:r>
-            <w:proofErr w:type="spellEnd"/>
-            <w:r>
-              <w:rPr>
-                <w:rFonts w:asciiTheme="majorHAnsi" w:eastAsiaTheme="majorEastAsia" w:hAnsiTheme="majorHAnsi" w:cstheme="majorHAnsi"/>
-                <w:sz w:val="24"/>
-                <w:szCs w:val="32"/>
-              </w:rPr>
-              <w:t>(</w:t>
-            </w:r>
-            <w:proofErr w:type="gramEnd"/>
-            <w:r>
-              <w:rPr>
-                <w:rFonts w:asciiTheme="majorHAnsi" w:eastAsiaTheme="majorEastAsia" w:hAnsiTheme="majorHAnsi" w:cstheme="majorHAnsi"/>
-                <w:sz w:val="24"/>
-                <w:szCs w:val="32"/>
-              </w:rPr>
-              <w:t xml:space="preserve">int target, int i, bool </w:t>
-            </w:r>
-            <w:proofErr w:type="spellStart"/>
-            <w:r>
-              <w:rPr>
-                <w:rFonts w:asciiTheme="majorHAnsi" w:eastAsiaTheme="majorEastAsia" w:hAnsiTheme="majorHAnsi" w:cstheme="majorHAnsi"/>
-                <w:sz w:val="24"/>
-                <w:szCs w:val="32"/>
-              </w:rPr>
-              <w:t>val</w:t>
-            </w:r>
-            <w:proofErr w:type="spellEnd"/>
-            <w:r>
-              <w:rPr>
-                <w:rFonts w:asciiTheme="majorHAnsi" w:eastAsiaTheme="majorEastAsia" w:hAnsiTheme="majorHAnsi" w:cstheme="majorHAnsi"/>
-                <w:sz w:val="24"/>
-                <w:szCs w:val="32"/>
-              </w:rPr>
-              <w:t>)</w:t>
+              <w:t>int setBit(int target, int i, bool val)</w:t>
             </w:r>
           </w:p>
         </w:tc>
@@ -5915,35 +5577,7 @@
                 <w:sz w:val="24"/>
                 <w:szCs w:val="32"/>
               </w:rPr>
-              <w:t xml:space="preserve">int </w:t>
-            </w:r>
-            <w:proofErr w:type="spellStart"/>
-            <w:proofErr w:type="gramStart"/>
-            <w:r>
-              <w:rPr>
-                <w:rFonts w:asciiTheme="majorHAnsi" w:eastAsiaTheme="majorEastAsia" w:hAnsiTheme="majorHAnsi" w:cstheme="majorHAnsi"/>
-                <w:sz w:val="24"/>
-                <w:szCs w:val="32"/>
-              </w:rPr>
-              <w:t>toggleBit</w:t>
-            </w:r>
-            <w:proofErr w:type="spellEnd"/>
-            <w:r>
-              <w:rPr>
-                <w:rFonts w:asciiTheme="majorHAnsi" w:eastAsiaTheme="majorEastAsia" w:hAnsiTheme="majorHAnsi" w:cstheme="majorHAnsi"/>
-                <w:sz w:val="24"/>
-                <w:szCs w:val="32"/>
-              </w:rPr>
-              <w:t>(</w:t>
-            </w:r>
-            <w:proofErr w:type="gramEnd"/>
-            <w:r>
-              <w:rPr>
-                <w:rFonts w:asciiTheme="majorHAnsi" w:eastAsiaTheme="majorEastAsia" w:hAnsiTheme="majorHAnsi" w:cstheme="majorHAnsi"/>
-                <w:sz w:val="24"/>
-                <w:szCs w:val="32"/>
-              </w:rPr>
-              <w:t>int target, int i)</w:t>
+              <w:t>int toggleBit(int target, int i)</w:t>
             </w:r>
           </w:p>
         </w:tc>
@@ -5999,35 +5633,7 @@
                 <w:sz w:val="24"/>
                 <w:szCs w:val="32"/>
               </w:rPr>
-              <w:t xml:space="preserve">Int </w:t>
-            </w:r>
-            <w:proofErr w:type="spellStart"/>
-            <w:proofErr w:type="gramStart"/>
-            <w:r>
-              <w:rPr>
-                <w:rFonts w:asciiTheme="majorHAnsi" w:eastAsiaTheme="majorEastAsia" w:hAnsiTheme="majorHAnsi" w:cstheme="majorHAnsi"/>
-                <w:sz w:val="24"/>
-                <w:szCs w:val="32"/>
-              </w:rPr>
-              <w:t>clearBit</w:t>
-            </w:r>
-            <w:proofErr w:type="spellEnd"/>
-            <w:r>
-              <w:rPr>
-                <w:rFonts w:asciiTheme="majorHAnsi" w:eastAsiaTheme="majorEastAsia" w:hAnsiTheme="majorHAnsi" w:cstheme="majorHAnsi"/>
-                <w:sz w:val="24"/>
-                <w:szCs w:val="32"/>
-              </w:rPr>
-              <w:t>(</w:t>
-            </w:r>
-            <w:proofErr w:type="gramEnd"/>
-            <w:r>
-              <w:rPr>
-                <w:rFonts w:asciiTheme="majorHAnsi" w:eastAsiaTheme="majorEastAsia" w:hAnsiTheme="majorHAnsi" w:cstheme="majorHAnsi"/>
-                <w:sz w:val="24"/>
-                <w:szCs w:val="32"/>
-              </w:rPr>
-              <w:t>int target, int i)</w:t>
+              <w:t>Int clearBit(int target, int i)</w:t>
             </w:r>
           </w:p>
         </w:tc>
@@ -10339,6 +9945,7 @@
     <w:rsid w:val="00AD34DC"/>
     <w:rsid w:val="00B30021"/>
     <w:rsid w:val="00B85990"/>
+    <w:rsid w:val="00CA055E"/>
     <w:rsid w:val="00CB78CD"/>
     <w:rsid w:val="00D250C6"/>
     <w:rsid w:val="00D419C1"/>
@@ -11141,7 +10748,7 @@
 </file>
 
 <file path=customXml/itemProps1.xml><?xml version="1.0" encoding="utf-8"?>
-<ds:datastoreItem xmlns:ds="http://schemas.openxmlformats.org/officeDocument/2006/customXml" ds:itemID="{20F30127-87DD-4AD2-AB53-743821ADCD38}">
+<ds:datastoreItem xmlns:ds="http://schemas.openxmlformats.org/officeDocument/2006/customXml" ds:itemID="{8A9D843A-735C-4E84-B4F2-5AAF199A4F3A}">
   <ds:schemaRefs>
     <ds:schemaRef ds:uri="http://schemas.openxmlformats.org/officeDocument/2006/bibliography"/>
   </ds:schemaRefs>

</xml_diff>

<commit_message>
Fix bug when dereferencing a type larger than 1 word, update docs, update release
</commit_message>
<xml_diff>
--- a/doc/Snips Documentation.docx
+++ b/doc/Snips Documentation.docx
@@ -2316,17 +2316,7 @@
           <w:sz w:val="28"/>
           <w:szCs w:val="36"/>
         </w:rPr>
-        <w:t>resv</w:t>
-      </w:r>
-      <w:r>
-        <w:rPr>
-          <w:rFonts w:asciiTheme="majorHAnsi" w:eastAsiaTheme="majorEastAsia" w:hAnsiTheme="majorHAnsi" w:cstheme="majorHAnsi"/>
-          <w:b/>
-          <w:bCs/>
-          <w:sz w:val="28"/>
-          <w:szCs w:val="36"/>
-        </w:rPr>
-        <w:t>.sn</w:t>
+        <w:t>resv.sn</w:t>
       </w:r>
     </w:p>
     <w:p>
@@ -3327,8 +3317,18 @@
           <w:sz w:val="28"/>
           <w:szCs w:val="36"/>
         </w:rPr>
-        <w:t>hsize</w:t>
-      </w:r>
+        <w:t>hsize.sn</w:t>
+      </w:r>
+    </w:p>
+    <w:p>
+      <w:pPr>
+        <w:jc w:val="both"/>
+        <w:rPr>
+          <w:rFonts w:asciiTheme="majorHAnsi" w:eastAsiaTheme="majorEastAsia" w:hAnsiTheme="majorHAnsi" w:cstheme="majorHAnsi"/>
+          <w:sz w:val="24"/>
+          <w:szCs w:val="32"/>
+        </w:rPr>
+      </w:pPr>
       <w:r>
         <w:rPr>
           <w:rFonts w:asciiTheme="majorHAnsi" w:eastAsiaTheme="majorEastAsia" w:hAnsiTheme="majorHAnsi" w:cstheme="majorHAnsi"/>
@@ -3337,26 +3337,6 @@
           <w:sz w:val="28"/>
           <w:szCs w:val="36"/>
         </w:rPr>
-        <w:t>.sn</w:t>
-      </w:r>
-    </w:p>
-    <w:p>
-      <w:pPr>
-        <w:jc w:val="both"/>
-        <w:rPr>
-          <w:rFonts w:asciiTheme="majorHAnsi" w:eastAsiaTheme="majorEastAsia" w:hAnsiTheme="majorHAnsi" w:cstheme="majorHAnsi"/>
-          <w:sz w:val="24"/>
-          <w:szCs w:val="32"/>
-        </w:rPr>
-      </w:pPr>
-      <w:r>
-        <w:rPr>
-          <w:rFonts w:asciiTheme="majorHAnsi" w:eastAsiaTheme="majorEastAsia" w:hAnsiTheme="majorHAnsi" w:cstheme="majorHAnsi"/>
-          <w:b/>
-          <w:bCs/>
-          <w:sz w:val="28"/>
-          <w:szCs w:val="36"/>
-        </w:rPr>
         <w:tab/>
       </w:r>
       <w:r>
@@ -3540,23 +3520,7 @@
           <w:sz w:val="24"/>
           <w:szCs w:val="32"/>
         </w:rPr>
-        <w:t xml:space="preserve">This file is included dynamically when the </w:t>
-      </w:r>
-      <w:r>
-        <w:rPr>
-          <w:rFonts w:asciiTheme="majorHAnsi" w:eastAsiaTheme="majorEastAsia" w:hAnsiTheme="majorHAnsi" w:cstheme="majorHAnsi"/>
-          <w:sz w:val="24"/>
-          <w:szCs w:val="32"/>
-        </w:rPr>
-        <w:t>hsize</w:t>
-      </w:r>
-      <w:r>
-        <w:rPr>
-          <w:rFonts w:asciiTheme="majorHAnsi" w:eastAsiaTheme="majorEastAsia" w:hAnsiTheme="majorHAnsi" w:cstheme="majorHAnsi"/>
-          <w:sz w:val="24"/>
-          <w:szCs w:val="32"/>
-        </w:rPr>
-        <w:t xml:space="preserve"> function is called.</w:t>
+        <w:t>This file is included dynamically when the hsize function is called.</w:t>
       </w:r>
     </w:p>
     <w:p>
@@ -4213,27 +4177,7 @@
           <w:sz w:val="28"/>
           <w:szCs w:val="36"/>
         </w:rPr>
-        <w:t>__op_</w:t>
-      </w:r>
-      <w:r>
-        <w:rPr>
-          <w:rFonts w:asciiTheme="majorHAnsi" w:eastAsiaTheme="majorEastAsia" w:hAnsiTheme="majorHAnsi" w:cstheme="majorHAnsi"/>
-          <w:b/>
-          <w:bCs/>
-          <w:sz w:val="28"/>
-          <w:szCs w:val="36"/>
-        </w:rPr>
-        <w:t>mod</w:t>
-      </w:r>
-      <w:r>
-        <w:rPr>
-          <w:rFonts w:asciiTheme="majorHAnsi" w:eastAsiaTheme="majorEastAsia" w:hAnsiTheme="majorHAnsi" w:cstheme="majorHAnsi"/>
-          <w:b/>
-          <w:bCs/>
-          <w:sz w:val="28"/>
-          <w:szCs w:val="36"/>
-        </w:rPr>
-        <w:t>.sn</w:t>
+        <w:t>__op_mod.sn</w:t>
       </w:r>
     </w:p>
     <w:p>
@@ -4674,6 +4618,23 @@
     </w:p>
     <w:p>
       <w:pPr>
+        <w:rPr>
+          <w:rFonts w:asciiTheme="majorHAnsi" w:eastAsiaTheme="majorEastAsia" w:hAnsiTheme="majorHAnsi" w:cstheme="majorHAnsi"/>
+          <w:sz w:val="32"/>
+          <w:szCs w:val="40"/>
+        </w:rPr>
+      </w:pPr>
+      <w:r>
+        <w:rPr>
+          <w:rFonts w:asciiTheme="majorHAnsi" w:eastAsiaTheme="majorEastAsia" w:hAnsiTheme="majorHAnsi" w:cstheme="majorHAnsi"/>
+          <w:sz w:val="32"/>
+          <w:szCs w:val="40"/>
+        </w:rPr>
+        <w:br w:type="page"/>
+      </w:r>
+    </w:p>
+    <w:p>
+      <w:pPr>
         <w:jc w:val="center"/>
         <w:rPr>
           <w:rFonts w:asciiTheme="majorHAnsi" w:eastAsiaTheme="majorEastAsia" w:hAnsiTheme="majorHAnsi" w:cstheme="majorHAnsi"/>
@@ -5153,17 +5114,7 @@
           <w:sz w:val="28"/>
           <w:szCs w:val="36"/>
         </w:rPr>
-        <w:t>integer</w:t>
-      </w:r>
-      <w:r>
-        <w:rPr>
-          <w:rFonts w:asciiTheme="majorHAnsi" w:eastAsiaTheme="majorEastAsia" w:hAnsiTheme="majorHAnsi" w:cstheme="majorHAnsi"/>
-          <w:b/>
-          <w:bCs/>
-          <w:sz w:val="28"/>
-          <w:szCs w:val="36"/>
-        </w:rPr>
-        <w:t>.sn</w:t>
+        <w:t>integer.sn</w:t>
       </w:r>
     </w:p>
     <w:p>
@@ -6064,17 +6015,7 @@
           <w:sz w:val="28"/>
           <w:szCs w:val="36"/>
         </w:rPr>
-        <w:t>string</w:t>
-      </w:r>
-      <w:r>
-        <w:rPr>
-          <w:rFonts w:asciiTheme="majorHAnsi" w:eastAsiaTheme="majorEastAsia" w:hAnsiTheme="majorHAnsi" w:cstheme="majorHAnsi"/>
-          <w:b/>
-          <w:bCs/>
-          <w:sz w:val="28"/>
-          <w:szCs w:val="36"/>
-        </w:rPr>
-        <w:t>.sn</w:t>
+        <w:t>string.sn</w:t>
       </w:r>
     </w:p>
     <w:p>
@@ -8561,6 +8502,3619 @@
           <w:szCs w:val="40"/>
         </w:rPr>
       </w:pPr>
+    </w:p>
+    <w:p>
+      <w:pPr>
+        <w:rPr>
+          <w:rFonts w:asciiTheme="majorHAnsi" w:eastAsiaTheme="majorEastAsia" w:hAnsiTheme="majorHAnsi" w:cstheme="majorHAnsi"/>
+          <w:b/>
+          <w:bCs/>
+          <w:sz w:val="28"/>
+          <w:szCs w:val="36"/>
+        </w:rPr>
+      </w:pPr>
+      <w:r>
+        <w:rPr>
+          <w:rFonts w:asciiTheme="majorHAnsi" w:eastAsiaTheme="majorEastAsia" w:hAnsiTheme="majorHAnsi" w:cstheme="majorHAnsi"/>
+          <w:b/>
+          <w:bCs/>
+          <w:sz w:val="28"/>
+          <w:szCs w:val="36"/>
+        </w:rPr>
+        <w:t>binary_tree.sn</w:t>
+      </w:r>
+    </w:p>
+    <w:p>
+      <w:pPr>
+        <w:jc w:val="both"/>
+        <w:rPr>
+          <w:rFonts w:asciiTheme="majorHAnsi" w:eastAsiaTheme="majorEastAsia" w:hAnsiTheme="majorHAnsi" w:cstheme="majorHAnsi"/>
+          <w:sz w:val="24"/>
+          <w:szCs w:val="32"/>
+        </w:rPr>
+      </w:pPr>
+      <w:r>
+        <w:rPr>
+          <w:rFonts w:asciiTheme="majorHAnsi" w:eastAsiaTheme="majorEastAsia" w:hAnsiTheme="majorHAnsi" w:cstheme="majorHAnsi"/>
+          <w:b/>
+          <w:bCs/>
+          <w:sz w:val="28"/>
+          <w:szCs w:val="36"/>
+        </w:rPr>
+        <w:tab/>
+      </w:r>
+      <w:r>
+        <w:rPr>
+          <w:rFonts w:asciiTheme="majorHAnsi" w:eastAsiaTheme="majorEastAsia" w:hAnsiTheme="majorHAnsi" w:cstheme="majorHAnsi"/>
+          <w:sz w:val="24"/>
+          <w:szCs w:val="32"/>
+        </w:rPr>
+        <w:t xml:space="preserve">Full Path: </w:t>
+      </w:r>
+      <w:r>
+        <w:rPr>
+          <w:rFonts w:asciiTheme="majorHAnsi" w:eastAsiaTheme="majorEastAsia" w:hAnsiTheme="majorHAnsi" w:cstheme="majorHAnsi"/>
+          <w:sz w:val="24"/>
+          <w:szCs w:val="32"/>
+        </w:rPr>
+        <w:tab/>
+      </w:r>
+      <w:r>
+        <w:rPr>
+          <w:rFonts w:asciiTheme="majorHAnsi" w:eastAsiaTheme="majorEastAsia" w:hAnsiTheme="majorHAnsi" w:cstheme="majorHAnsi"/>
+          <w:sz w:val="24"/>
+          <w:szCs w:val="32"/>
+        </w:rPr>
+        <w:tab/>
+      </w:r>
+      <w:r>
+        <w:rPr>
+          <w:rFonts w:asciiTheme="majorHAnsi" w:eastAsiaTheme="majorEastAsia" w:hAnsiTheme="majorHAnsi" w:cstheme="majorHAnsi"/>
+          <w:sz w:val="24"/>
+          <w:szCs w:val="32"/>
+        </w:rPr>
+        <w:t>lib/std/data/</w:t>
+      </w:r>
+      <w:r>
+        <w:rPr>
+          <w:rFonts w:asciiTheme="majorHAnsi" w:eastAsiaTheme="majorEastAsia" w:hAnsiTheme="majorHAnsi" w:cstheme="majorHAnsi"/>
+          <w:sz w:val="24"/>
+          <w:szCs w:val="32"/>
+        </w:rPr>
+        <w:t>binary_tree</w:t>
+      </w:r>
+      <w:r>
+        <w:rPr>
+          <w:rFonts w:asciiTheme="majorHAnsi" w:eastAsiaTheme="majorEastAsia" w:hAnsiTheme="majorHAnsi" w:cstheme="majorHAnsi"/>
+          <w:sz w:val="24"/>
+          <w:szCs w:val="32"/>
+        </w:rPr>
+        <w:t>.sn</w:t>
+      </w:r>
+    </w:p>
+    <w:p>
+      <w:pPr>
+        <w:ind w:left="708"/>
+        <w:jc w:val="both"/>
+        <w:rPr>
+          <w:rFonts w:asciiTheme="majorHAnsi" w:eastAsiaTheme="majorEastAsia" w:hAnsiTheme="majorHAnsi" w:cstheme="majorHAnsi"/>
+          <w:sz w:val="24"/>
+          <w:szCs w:val="32"/>
+        </w:rPr>
+      </w:pPr>
+      <w:r>
+        <w:rPr>
+          <w:rFonts w:asciiTheme="majorHAnsi" w:eastAsiaTheme="majorEastAsia" w:hAnsiTheme="majorHAnsi" w:cstheme="majorHAnsi"/>
+          <w:sz w:val="24"/>
+          <w:szCs w:val="32"/>
+        </w:rPr>
+        <w:t>Package Type:</w:t>
+      </w:r>
+      <w:r>
+        <w:rPr>
+          <w:rFonts w:asciiTheme="majorHAnsi" w:eastAsiaTheme="majorEastAsia" w:hAnsiTheme="majorHAnsi" w:cstheme="majorHAnsi"/>
+          <w:sz w:val="24"/>
+          <w:szCs w:val="32"/>
+        </w:rPr>
+        <w:tab/>
+      </w:r>
+      <w:r>
+        <w:rPr>
+          <w:rFonts w:asciiTheme="majorHAnsi" w:eastAsiaTheme="majorEastAsia" w:hAnsiTheme="majorHAnsi" w:cstheme="majorHAnsi"/>
+          <w:sz w:val="24"/>
+          <w:szCs w:val="32"/>
+        </w:rPr>
+        <w:tab/>
+        <w:t>Base Package</w:t>
+      </w:r>
+    </w:p>
+    <w:p>
+      <w:pPr>
+        <w:ind w:left="708"/>
+        <w:jc w:val="both"/>
+        <w:rPr>
+          <w:rFonts w:asciiTheme="majorHAnsi" w:eastAsiaTheme="majorEastAsia" w:hAnsiTheme="majorHAnsi" w:cstheme="majorHAnsi"/>
+          <w:sz w:val="24"/>
+          <w:szCs w:val="32"/>
+        </w:rPr>
+      </w:pPr>
+      <w:r>
+        <w:rPr>
+          <w:rFonts w:asciiTheme="majorHAnsi" w:eastAsiaTheme="majorEastAsia" w:hAnsiTheme="majorHAnsi" w:cstheme="majorHAnsi"/>
+          <w:sz w:val="24"/>
+          <w:szCs w:val="32"/>
+        </w:rPr>
+        <w:t>Namespacing:</w:t>
+      </w:r>
+      <w:r>
+        <w:rPr>
+          <w:rFonts w:asciiTheme="majorHAnsi" w:eastAsiaTheme="majorEastAsia" w:hAnsiTheme="majorHAnsi" w:cstheme="majorHAnsi"/>
+          <w:sz w:val="24"/>
+          <w:szCs w:val="32"/>
+        </w:rPr>
+        <w:tab/>
+      </w:r>
+      <w:r>
+        <w:rPr>
+          <w:rFonts w:asciiTheme="majorHAnsi" w:eastAsiaTheme="majorEastAsia" w:hAnsiTheme="majorHAnsi" w:cstheme="majorHAnsi"/>
+          <w:sz w:val="24"/>
+          <w:szCs w:val="32"/>
+        </w:rPr>
+        <w:tab/>
+        <w:t>The entire package is namespaced in ‘</w:t>
+      </w:r>
+      <w:r>
+        <w:rPr>
+          <w:rFonts w:asciiTheme="majorHAnsi" w:eastAsiaTheme="majorEastAsia" w:hAnsiTheme="majorHAnsi" w:cstheme="majorHAnsi"/>
+          <w:sz w:val="24"/>
+          <w:szCs w:val="32"/>
+        </w:rPr>
+        <w:t>Tree</w:t>
+      </w:r>
+      <w:r>
+        <w:rPr>
+          <w:rFonts w:asciiTheme="majorHAnsi" w:eastAsiaTheme="majorEastAsia" w:hAnsiTheme="majorHAnsi" w:cstheme="majorHAnsi"/>
+          <w:sz w:val="24"/>
+          <w:szCs w:val="32"/>
+        </w:rPr>
+        <w:t>’</w:t>
+      </w:r>
+      <w:r>
+        <w:rPr>
+          <w:rFonts w:asciiTheme="majorHAnsi" w:eastAsiaTheme="majorEastAsia" w:hAnsiTheme="majorHAnsi" w:cstheme="majorHAnsi"/>
+          <w:sz w:val="24"/>
+          <w:szCs w:val="32"/>
+        </w:rPr>
+        <w:t>.</w:t>
+      </w:r>
+    </w:p>
+    <w:p>
+      <w:pPr>
+        <w:ind w:left="708"/>
+        <w:jc w:val="both"/>
+        <w:rPr>
+          <w:rFonts w:asciiTheme="majorHAnsi" w:eastAsiaTheme="majorEastAsia" w:hAnsiTheme="majorHAnsi" w:cstheme="majorHAnsi"/>
+          <w:sz w:val="24"/>
+          <w:szCs w:val="32"/>
+        </w:rPr>
+      </w:pPr>
+      <w:r>
+        <w:rPr>
+          <w:rFonts w:asciiTheme="majorHAnsi" w:eastAsiaTheme="majorEastAsia" w:hAnsiTheme="majorHAnsi" w:cstheme="majorHAnsi"/>
+          <w:sz w:val="24"/>
+          <w:szCs w:val="32"/>
+        </w:rPr>
+        <w:t>Description:</w:t>
+      </w:r>
+      <w:r>
+        <w:rPr>
+          <w:rFonts w:asciiTheme="majorHAnsi" w:eastAsiaTheme="majorEastAsia" w:hAnsiTheme="majorHAnsi" w:cstheme="majorHAnsi"/>
+          <w:sz w:val="24"/>
+          <w:szCs w:val="32"/>
+        </w:rPr>
+        <w:tab/>
+      </w:r>
+      <w:r>
+        <w:rPr>
+          <w:rFonts w:asciiTheme="majorHAnsi" w:eastAsiaTheme="majorEastAsia" w:hAnsiTheme="majorHAnsi" w:cstheme="majorHAnsi"/>
+          <w:sz w:val="24"/>
+          <w:szCs w:val="32"/>
+        </w:rPr>
+        <w:tab/>
+      </w:r>
+    </w:p>
+    <w:p>
+      <w:pPr>
+        <w:ind w:left="1416"/>
+        <w:jc w:val="both"/>
+        <w:rPr>
+          <w:rFonts w:asciiTheme="majorHAnsi" w:eastAsiaTheme="majorEastAsia" w:hAnsiTheme="majorHAnsi" w:cstheme="majorHAnsi"/>
+          <w:sz w:val="24"/>
+          <w:szCs w:val="32"/>
+        </w:rPr>
+      </w:pPr>
+      <w:r>
+        <w:rPr>
+          <w:rFonts w:asciiTheme="majorHAnsi" w:eastAsiaTheme="majorEastAsia" w:hAnsiTheme="majorHAnsi" w:cstheme="majorHAnsi"/>
+          <w:sz w:val="24"/>
+          <w:szCs w:val="32"/>
+        </w:rPr>
+        <w:t xml:space="preserve">Provides a data structure that can hold a variable </w:t>
+      </w:r>
+      <w:r>
+        <w:rPr>
+          <w:rFonts w:asciiTheme="majorHAnsi" w:eastAsiaTheme="majorEastAsia" w:hAnsiTheme="majorHAnsi" w:cstheme="majorHAnsi"/>
+          <w:sz w:val="24"/>
+          <w:szCs w:val="32"/>
+        </w:rPr>
+        <w:t>number</w:t>
+      </w:r>
+      <w:r>
+        <w:rPr>
+          <w:rFonts w:asciiTheme="majorHAnsi" w:eastAsiaTheme="majorEastAsia" w:hAnsiTheme="majorHAnsi" w:cstheme="majorHAnsi"/>
+          <w:sz w:val="24"/>
+          <w:szCs w:val="32"/>
+        </w:rPr>
+        <w:t xml:space="preserve"> of elements and organizes the elements to minimize search time.</w:t>
+      </w:r>
+    </w:p>
+    <w:p>
+      <w:pPr>
+        <w:ind w:left="708"/>
+        <w:jc w:val="both"/>
+        <w:rPr>
+          <w:rFonts w:asciiTheme="majorHAnsi" w:eastAsiaTheme="majorEastAsia" w:hAnsiTheme="majorHAnsi" w:cstheme="majorHAnsi"/>
+          <w:sz w:val="24"/>
+          <w:szCs w:val="32"/>
+        </w:rPr>
+      </w:pPr>
+    </w:p>
+    <w:tbl>
+      <w:tblPr>
+        <w:tblStyle w:val="Tabellenraster"/>
+        <w:tblW w:w="8354" w:type="dxa"/>
+        <w:tblInd w:w="708" w:type="dxa"/>
+        <w:tblLook w:val="04A0" w:firstRow="1" w:lastRow="0" w:firstColumn="1" w:lastColumn="0" w:noHBand="0" w:noVBand="1"/>
+      </w:tblPr>
+      <w:tblGrid>
+        <w:gridCol w:w="1697"/>
+        <w:gridCol w:w="2268"/>
+        <w:gridCol w:w="4389"/>
+      </w:tblGrid>
+      <w:tr>
+        <w:tc>
+          <w:tcPr>
+            <w:tcW w:w="1697" w:type="dxa"/>
+            <w:shd w:val="clear" w:color="auto" w:fill="BFBFBF" w:themeFill="background1" w:themeFillShade="BF"/>
+          </w:tcPr>
+          <w:p>
+            <w:pPr>
+              <w:jc w:val="both"/>
+              <w:rPr>
+                <w:rFonts w:asciiTheme="majorHAnsi" w:eastAsiaTheme="majorEastAsia" w:hAnsiTheme="majorHAnsi" w:cstheme="majorHAnsi"/>
+                <w:sz w:val="24"/>
+                <w:szCs w:val="32"/>
+              </w:rPr>
+            </w:pPr>
+            <w:r>
+              <w:rPr>
+                <w:rFonts w:asciiTheme="majorHAnsi" w:eastAsiaTheme="majorEastAsia" w:hAnsiTheme="majorHAnsi" w:cstheme="majorHAnsi"/>
+                <w:sz w:val="24"/>
+                <w:szCs w:val="32"/>
+              </w:rPr>
+              <w:t>Struct Name</w:t>
+            </w:r>
+          </w:p>
+        </w:tc>
+        <w:tc>
+          <w:tcPr>
+            <w:tcW w:w="2268" w:type="dxa"/>
+            <w:shd w:val="clear" w:color="auto" w:fill="BFBFBF" w:themeFill="background1" w:themeFillShade="BF"/>
+          </w:tcPr>
+          <w:p>
+            <w:pPr>
+              <w:jc w:val="both"/>
+              <w:rPr>
+                <w:rFonts w:asciiTheme="majorHAnsi" w:eastAsiaTheme="majorEastAsia" w:hAnsiTheme="majorHAnsi" w:cstheme="majorHAnsi"/>
+                <w:sz w:val="24"/>
+                <w:szCs w:val="32"/>
+              </w:rPr>
+            </w:pPr>
+            <w:r>
+              <w:rPr>
+                <w:rFonts w:asciiTheme="majorHAnsi" w:eastAsiaTheme="majorEastAsia" w:hAnsiTheme="majorHAnsi" w:cstheme="majorHAnsi"/>
+                <w:sz w:val="24"/>
+                <w:szCs w:val="32"/>
+              </w:rPr>
+              <w:t>Struct Fields</w:t>
+            </w:r>
+          </w:p>
+        </w:tc>
+        <w:tc>
+          <w:tcPr>
+            <w:tcW w:w="4389" w:type="dxa"/>
+            <w:shd w:val="clear" w:color="auto" w:fill="BFBFBF" w:themeFill="background1" w:themeFillShade="BF"/>
+          </w:tcPr>
+          <w:p>
+            <w:pPr>
+              <w:jc w:val="both"/>
+              <w:rPr>
+                <w:rFonts w:asciiTheme="majorHAnsi" w:eastAsiaTheme="majorEastAsia" w:hAnsiTheme="majorHAnsi" w:cstheme="majorHAnsi"/>
+                <w:sz w:val="24"/>
+                <w:szCs w:val="32"/>
+              </w:rPr>
+            </w:pPr>
+            <w:r>
+              <w:rPr>
+                <w:rFonts w:asciiTheme="majorHAnsi" w:eastAsiaTheme="majorEastAsia" w:hAnsiTheme="majorHAnsi" w:cstheme="majorHAnsi"/>
+                <w:sz w:val="24"/>
+                <w:szCs w:val="32"/>
+              </w:rPr>
+              <w:t>Description</w:t>
+            </w:r>
+          </w:p>
+        </w:tc>
+      </w:tr>
+      <w:tr>
+        <w:tc>
+          <w:tcPr>
+            <w:tcW w:w="1697" w:type="dxa"/>
+          </w:tcPr>
+          <w:p>
+            <w:pPr>
+              <w:jc w:val="both"/>
+              <w:rPr>
+                <w:rFonts w:asciiTheme="majorHAnsi" w:eastAsiaTheme="majorEastAsia" w:hAnsiTheme="majorHAnsi" w:cstheme="majorHAnsi"/>
+                <w:sz w:val="24"/>
+                <w:szCs w:val="32"/>
+              </w:rPr>
+            </w:pPr>
+            <w:r>
+              <w:rPr>
+                <w:rFonts w:asciiTheme="majorHAnsi" w:eastAsiaTheme="majorEastAsia" w:hAnsiTheme="majorHAnsi" w:cstheme="majorHAnsi"/>
+                <w:sz w:val="24"/>
+                <w:szCs w:val="32"/>
+              </w:rPr>
+              <w:t>TreeNode</w:t>
+            </w:r>
+            <w:r>
+              <w:rPr>
+                <w:rFonts w:asciiTheme="majorHAnsi" w:eastAsiaTheme="majorEastAsia" w:hAnsiTheme="majorHAnsi" w:cstheme="majorHAnsi"/>
+                <w:sz w:val="24"/>
+                <w:szCs w:val="32"/>
+              </w:rPr>
+              <w:t>&lt;T&gt;</w:t>
+            </w:r>
+          </w:p>
+        </w:tc>
+        <w:tc>
+          <w:tcPr>
+            <w:tcW w:w="2268" w:type="dxa"/>
+          </w:tcPr>
+          <w:p>
+            <w:pPr>
+              <w:jc w:val="both"/>
+              <w:rPr>
+                <w:rFonts w:asciiTheme="majorHAnsi" w:eastAsiaTheme="majorEastAsia" w:hAnsiTheme="majorHAnsi" w:cstheme="majorHAnsi"/>
+                <w:sz w:val="24"/>
+                <w:szCs w:val="32"/>
+              </w:rPr>
+            </w:pPr>
+            <w:r>
+              <w:rPr>
+                <w:rFonts w:asciiTheme="majorHAnsi" w:eastAsiaTheme="majorEastAsia" w:hAnsiTheme="majorHAnsi" w:cstheme="majorHAnsi"/>
+                <w:sz w:val="24"/>
+                <w:szCs w:val="32"/>
+              </w:rPr>
+              <w:t>TreeNode&lt;T&gt;* left</w:t>
+            </w:r>
+          </w:p>
+          <w:p>
+            <w:pPr>
+              <w:jc w:val="both"/>
+              <w:rPr>
+                <w:rFonts w:asciiTheme="majorHAnsi" w:eastAsiaTheme="majorEastAsia" w:hAnsiTheme="majorHAnsi" w:cstheme="majorHAnsi"/>
+                <w:sz w:val="24"/>
+                <w:szCs w:val="32"/>
+              </w:rPr>
+            </w:pPr>
+            <w:r>
+              <w:rPr>
+                <w:rFonts w:asciiTheme="majorHAnsi" w:eastAsiaTheme="majorEastAsia" w:hAnsiTheme="majorHAnsi" w:cstheme="majorHAnsi"/>
+                <w:sz w:val="24"/>
+                <w:szCs w:val="32"/>
+              </w:rPr>
+              <w:t>TreeNode&lt;T&gt;* right</w:t>
+            </w:r>
+          </w:p>
+          <w:p>
+            <w:pPr>
+              <w:jc w:val="both"/>
+              <w:rPr>
+                <w:rFonts w:asciiTheme="majorHAnsi" w:eastAsiaTheme="majorEastAsia" w:hAnsiTheme="majorHAnsi" w:cstheme="majorHAnsi"/>
+                <w:sz w:val="24"/>
+                <w:szCs w:val="32"/>
+              </w:rPr>
+            </w:pPr>
+            <w:r>
+              <w:rPr>
+                <w:rFonts w:asciiTheme="majorHAnsi" w:eastAsiaTheme="majorEastAsia" w:hAnsiTheme="majorHAnsi" w:cstheme="majorHAnsi"/>
+                <w:sz w:val="24"/>
+                <w:szCs w:val="32"/>
+              </w:rPr>
+              <w:t>T value</w:t>
+            </w:r>
+          </w:p>
+        </w:tc>
+        <w:tc>
+          <w:tcPr>
+            <w:tcW w:w="4389" w:type="dxa"/>
+          </w:tcPr>
+          <w:p>
+            <w:pPr>
+              <w:jc w:val="both"/>
+              <w:rPr>
+                <w:rFonts w:asciiTheme="majorHAnsi" w:eastAsiaTheme="majorEastAsia" w:hAnsiTheme="majorHAnsi" w:cstheme="majorHAnsi"/>
+                <w:sz w:val="24"/>
+                <w:szCs w:val="32"/>
+              </w:rPr>
+            </w:pPr>
+            <w:r>
+              <w:rPr>
+                <w:rFonts w:asciiTheme="majorHAnsi" w:eastAsiaTheme="majorEastAsia" w:hAnsiTheme="majorHAnsi" w:cstheme="majorHAnsi"/>
+                <w:sz w:val="24"/>
+                <w:szCs w:val="32"/>
+              </w:rPr>
+              <w:t>Capsules pointers to left and right child nodes, and a value.</w:t>
+            </w:r>
+          </w:p>
+        </w:tc>
+      </w:tr>
+    </w:tbl>
+    <w:p>
+      <w:pPr>
+        <w:ind w:left="708"/>
+        <w:jc w:val="both"/>
+        <w:rPr>
+          <w:rFonts w:asciiTheme="majorHAnsi" w:eastAsiaTheme="majorEastAsia" w:hAnsiTheme="majorHAnsi" w:cstheme="majorHAnsi"/>
+          <w:sz w:val="24"/>
+          <w:szCs w:val="32"/>
+        </w:rPr>
+      </w:pPr>
+    </w:p>
+    <w:tbl>
+      <w:tblPr>
+        <w:tblStyle w:val="Tabellenraster"/>
+        <w:tblW w:w="8359" w:type="dxa"/>
+        <w:tblInd w:w="708" w:type="dxa"/>
+        <w:tblLook w:val="04A0" w:firstRow="1" w:lastRow="0" w:firstColumn="1" w:lastColumn="0" w:noHBand="0" w:noVBand="1"/>
+      </w:tblPr>
+      <w:tblGrid>
+        <w:gridCol w:w="3965"/>
+        <w:gridCol w:w="4394"/>
+      </w:tblGrid>
+      <w:tr>
+        <w:tc>
+          <w:tcPr>
+            <w:tcW w:w="3965" w:type="dxa"/>
+            <w:shd w:val="clear" w:color="auto" w:fill="BFBFBF" w:themeFill="background1" w:themeFillShade="BF"/>
+          </w:tcPr>
+          <w:p>
+            <w:pPr>
+              <w:jc w:val="both"/>
+              <w:rPr>
+                <w:rFonts w:asciiTheme="majorHAnsi" w:eastAsiaTheme="majorEastAsia" w:hAnsiTheme="majorHAnsi" w:cstheme="majorHAnsi"/>
+                <w:sz w:val="24"/>
+                <w:szCs w:val="32"/>
+              </w:rPr>
+            </w:pPr>
+            <w:r>
+              <w:rPr>
+                <w:rFonts w:asciiTheme="majorHAnsi" w:eastAsiaTheme="majorEastAsia" w:hAnsiTheme="majorHAnsi" w:cstheme="majorHAnsi"/>
+                <w:sz w:val="24"/>
+                <w:szCs w:val="32"/>
+              </w:rPr>
+              <w:t>Function Header</w:t>
+            </w:r>
+          </w:p>
+        </w:tc>
+        <w:tc>
+          <w:tcPr>
+            <w:tcW w:w="4394" w:type="dxa"/>
+            <w:shd w:val="clear" w:color="auto" w:fill="BFBFBF" w:themeFill="background1" w:themeFillShade="BF"/>
+          </w:tcPr>
+          <w:p>
+            <w:pPr>
+              <w:jc w:val="both"/>
+              <w:rPr>
+                <w:rFonts w:asciiTheme="majorHAnsi" w:eastAsiaTheme="majorEastAsia" w:hAnsiTheme="majorHAnsi" w:cstheme="majorHAnsi"/>
+                <w:sz w:val="24"/>
+                <w:szCs w:val="32"/>
+              </w:rPr>
+            </w:pPr>
+            <w:r>
+              <w:rPr>
+                <w:rFonts w:asciiTheme="majorHAnsi" w:eastAsiaTheme="majorEastAsia" w:hAnsiTheme="majorHAnsi" w:cstheme="majorHAnsi"/>
+                <w:sz w:val="24"/>
+                <w:szCs w:val="32"/>
+              </w:rPr>
+              <w:t>Description</w:t>
+            </w:r>
+          </w:p>
+        </w:tc>
+      </w:tr>
+      <w:tr>
+        <w:tc>
+          <w:tcPr>
+            <w:tcW w:w="3965" w:type="dxa"/>
+          </w:tcPr>
+          <w:p>
+            <w:pPr>
+              <w:jc w:val="both"/>
+              <w:rPr>
+                <w:rFonts w:asciiTheme="majorHAnsi" w:eastAsiaTheme="majorEastAsia" w:hAnsiTheme="majorHAnsi" w:cstheme="majorHAnsi"/>
+                <w:sz w:val="24"/>
+                <w:szCs w:val="32"/>
+              </w:rPr>
+            </w:pPr>
+            <w:r>
+              <w:rPr>
+                <w:rFonts w:asciiTheme="majorHAnsi" w:eastAsiaTheme="majorEastAsia" w:hAnsiTheme="majorHAnsi" w:cstheme="majorHAnsi"/>
+                <w:sz w:val="24"/>
+                <w:szCs w:val="32"/>
+              </w:rPr>
+              <w:t>TreeNode</w:t>
+            </w:r>
+            <w:r>
+              <w:rPr>
+                <w:rFonts w:asciiTheme="majorHAnsi" w:eastAsiaTheme="majorEastAsia" w:hAnsiTheme="majorHAnsi" w:cstheme="majorHAnsi"/>
+                <w:sz w:val="24"/>
+                <w:szCs w:val="32"/>
+              </w:rPr>
+              <w:t>&lt;T&gt;* create&lt;T</w:t>
+            </w:r>
+            <w:proofErr w:type="gramStart"/>
+            <w:r>
+              <w:rPr>
+                <w:rFonts w:asciiTheme="majorHAnsi" w:eastAsiaTheme="majorEastAsia" w:hAnsiTheme="majorHAnsi" w:cstheme="majorHAnsi"/>
+                <w:sz w:val="24"/>
+                <w:szCs w:val="32"/>
+              </w:rPr>
+              <w:t>&gt;(</w:t>
+            </w:r>
+            <w:proofErr w:type="gramEnd"/>
+            <w:r>
+              <w:rPr>
+                <w:rFonts w:asciiTheme="majorHAnsi" w:eastAsiaTheme="majorEastAsia" w:hAnsiTheme="majorHAnsi" w:cstheme="majorHAnsi"/>
+                <w:sz w:val="24"/>
+                <w:szCs w:val="32"/>
+              </w:rPr>
+              <w:t>T value</w:t>
+            </w:r>
+            <w:r>
+              <w:rPr>
+                <w:rFonts w:asciiTheme="majorHAnsi" w:eastAsiaTheme="majorEastAsia" w:hAnsiTheme="majorHAnsi" w:cstheme="majorHAnsi"/>
+                <w:sz w:val="24"/>
+                <w:szCs w:val="32"/>
+              </w:rPr>
+              <w:t>)</w:t>
+            </w:r>
+          </w:p>
+        </w:tc>
+        <w:tc>
+          <w:tcPr>
+            <w:tcW w:w="4394" w:type="dxa"/>
+          </w:tcPr>
+          <w:p>
+            <w:pPr>
+              <w:jc w:val="both"/>
+              <w:rPr>
+                <w:rFonts w:asciiTheme="majorHAnsi" w:eastAsiaTheme="majorEastAsia" w:hAnsiTheme="majorHAnsi" w:cstheme="majorHAnsi"/>
+                <w:sz w:val="24"/>
+                <w:szCs w:val="32"/>
+              </w:rPr>
+            </w:pPr>
+            <w:r>
+              <w:rPr>
+                <w:rFonts w:asciiTheme="majorHAnsi" w:eastAsiaTheme="majorEastAsia" w:hAnsiTheme="majorHAnsi" w:cstheme="majorHAnsi"/>
+                <w:sz w:val="24"/>
+                <w:szCs w:val="32"/>
+              </w:rPr>
+              <w:t xml:space="preserve">Initializes a new Tree. </w:t>
+            </w:r>
+            <w:r>
+              <w:rPr>
+                <w:rFonts w:asciiTheme="majorHAnsi" w:eastAsiaTheme="majorEastAsia" w:hAnsiTheme="majorHAnsi" w:cstheme="majorHAnsi"/>
+                <w:sz w:val="24"/>
+                <w:szCs w:val="32"/>
+              </w:rPr>
+              <w:t>Initializes pointers to 0. Sets given value to node value. Returns pointer to newly created node.</w:t>
+            </w:r>
+            <w:r>
+              <w:rPr>
+                <w:rFonts w:asciiTheme="majorHAnsi" w:eastAsiaTheme="majorEastAsia" w:hAnsiTheme="majorHAnsi" w:cstheme="majorHAnsi"/>
+                <w:sz w:val="24"/>
+                <w:szCs w:val="32"/>
+              </w:rPr>
+              <w:t xml:space="preserve"> </w:t>
+            </w:r>
+            <m:oMath>
+              <m:r>
+                <w:rPr>
+                  <w:rFonts w:ascii="Cambria Math" w:eastAsiaTheme="majorEastAsia" w:hAnsi="Cambria Math" w:cstheme="majorHAnsi"/>
+                  <w:sz w:val="24"/>
+                  <w:szCs w:val="32"/>
+                </w:rPr>
+                <m:t>O</m:t>
+              </m:r>
+              <m:d>
+                <m:dPr>
+                  <m:ctrlPr>
+                    <w:rPr>
+                      <w:rFonts w:ascii="Cambria Math" w:eastAsiaTheme="majorEastAsia" w:hAnsi="Cambria Math" w:cstheme="majorHAnsi"/>
+                      <w:i/>
+                      <w:sz w:val="24"/>
+                      <w:szCs w:val="32"/>
+                    </w:rPr>
+                  </m:ctrlPr>
+                </m:dPr>
+                <m:e>
+                  <m:r>
+                    <w:rPr>
+                      <w:rFonts w:ascii="Cambria Math" w:eastAsiaTheme="majorEastAsia" w:hAnsi="Cambria Math" w:cstheme="majorHAnsi"/>
+                      <w:sz w:val="24"/>
+                      <w:szCs w:val="32"/>
+                    </w:rPr>
+                    <m:t>1</m:t>
+                  </m:r>
+                </m:e>
+              </m:d>
+            </m:oMath>
+          </w:p>
+        </w:tc>
+      </w:tr>
+      <w:tr>
+        <w:tc>
+          <w:tcPr>
+            <w:tcW w:w="3965" w:type="dxa"/>
+          </w:tcPr>
+          <w:p>
+            <w:pPr>
+              <w:jc w:val="both"/>
+              <w:rPr>
+                <w:rFonts w:asciiTheme="majorHAnsi" w:eastAsiaTheme="majorEastAsia" w:hAnsiTheme="majorHAnsi" w:cstheme="majorHAnsi"/>
+                <w:sz w:val="24"/>
+                <w:szCs w:val="32"/>
+              </w:rPr>
+            </w:pPr>
+            <w:r>
+              <w:rPr>
+                <w:rFonts w:asciiTheme="majorHAnsi" w:eastAsiaTheme="majorEastAsia" w:hAnsiTheme="majorHAnsi" w:cstheme="majorHAnsi"/>
+                <w:sz w:val="24"/>
+                <w:szCs w:val="32"/>
+              </w:rPr>
+              <w:t>TreeNode&lt;T&gt;* insert&lt;T&gt;(TreeNode&lt;T&gt;* root, T value)</w:t>
+            </w:r>
+          </w:p>
+        </w:tc>
+        <w:tc>
+          <w:tcPr>
+            <w:tcW w:w="4394" w:type="dxa"/>
+          </w:tcPr>
+          <w:p>
+            <w:pPr>
+              <w:jc w:val="both"/>
+              <w:rPr>
+                <w:rFonts w:asciiTheme="majorHAnsi" w:eastAsiaTheme="majorEastAsia" w:hAnsiTheme="majorHAnsi" w:cstheme="majorHAnsi"/>
+                <w:sz w:val="24"/>
+                <w:szCs w:val="32"/>
+              </w:rPr>
+            </w:pPr>
+            <w:r>
+              <w:rPr>
+                <w:rFonts w:asciiTheme="majorHAnsi" w:eastAsiaTheme="majorEastAsia" w:hAnsiTheme="majorHAnsi" w:cstheme="majorHAnsi"/>
+                <w:sz w:val="24"/>
+                <w:szCs w:val="32"/>
+              </w:rPr>
+              <w:t xml:space="preserve">Capsules given value in a new Node and inserts it </w:t>
+            </w:r>
+            <w:r>
+              <w:rPr>
+                <w:rFonts w:asciiTheme="majorHAnsi" w:eastAsiaTheme="majorEastAsia" w:hAnsiTheme="majorHAnsi" w:cstheme="majorHAnsi"/>
+                <w:sz w:val="24"/>
+                <w:szCs w:val="32"/>
+              </w:rPr>
+              <w:t xml:space="preserve">into given Tree. </w:t>
+            </w:r>
+            <w:r>
+              <w:rPr>
+                <w:rFonts w:asciiTheme="majorHAnsi" w:eastAsiaTheme="majorEastAsia" w:hAnsiTheme="majorHAnsi" w:cstheme="majorHAnsi"/>
+                <w:sz w:val="24"/>
+                <w:szCs w:val="32"/>
+              </w:rPr>
+              <w:t xml:space="preserve">The insertion location is determined by </w:t>
+            </w:r>
+            <w:r>
+              <w:rPr>
+                <w:rFonts w:asciiTheme="majorHAnsi" w:eastAsiaTheme="majorEastAsia" w:hAnsiTheme="majorHAnsi" w:cstheme="majorHAnsi"/>
+                <w:sz w:val="24"/>
+                <w:szCs w:val="32"/>
+              </w:rPr>
+              <w:t>numerically comparing the value</w:t>
+            </w:r>
+            <w:r>
+              <w:rPr>
+                <w:rFonts w:asciiTheme="majorHAnsi" w:eastAsiaTheme="majorEastAsia" w:hAnsiTheme="majorHAnsi" w:cstheme="majorHAnsi"/>
+                <w:sz w:val="24"/>
+                <w:szCs w:val="32"/>
+              </w:rPr>
+              <w:t xml:space="preserve">. </w:t>
+            </w:r>
+            <w:r>
+              <w:rPr>
+                <w:rFonts w:asciiTheme="majorHAnsi" w:eastAsiaTheme="majorEastAsia" w:hAnsiTheme="majorHAnsi" w:cstheme="majorHAnsi"/>
+                <w:sz w:val="24"/>
+                <w:szCs w:val="32"/>
+              </w:rPr>
+              <w:t xml:space="preserve">Returns a pointer to the newly created node. </w:t>
+            </w:r>
+            <m:oMath>
+              <m:r>
+                <w:rPr>
+                  <w:rFonts w:ascii="Cambria Math" w:eastAsiaTheme="majorEastAsia" w:hAnsi="Cambria Math" w:cstheme="majorHAnsi"/>
+                  <w:sz w:val="24"/>
+                  <w:szCs w:val="32"/>
+                </w:rPr>
+                <m:t>O(</m:t>
+              </m:r>
+              <m:func>
+                <m:funcPr>
+                  <m:ctrlPr>
+                    <w:rPr>
+                      <w:rFonts w:ascii="Cambria Math" w:eastAsiaTheme="majorEastAsia" w:hAnsi="Cambria Math" w:cstheme="majorHAnsi"/>
+                      <w:i/>
+                      <w:sz w:val="24"/>
+                      <w:szCs w:val="32"/>
+                    </w:rPr>
+                  </m:ctrlPr>
+                </m:funcPr>
+                <m:fName>
+                  <m:r>
+                    <m:rPr>
+                      <m:sty m:val="p"/>
+                    </m:rPr>
+                    <w:rPr>
+                      <w:rFonts w:ascii="Cambria Math" w:eastAsiaTheme="majorEastAsia" w:hAnsi="Cambria Math" w:cstheme="majorHAnsi"/>
+                      <w:sz w:val="24"/>
+                      <w:szCs w:val="32"/>
+                    </w:rPr>
+                    <m:t>log</m:t>
+                  </m:r>
+                </m:fName>
+                <m:e>
+                  <m:r>
+                    <w:rPr>
+                      <w:rFonts w:ascii="Cambria Math" w:eastAsiaTheme="majorEastAsia" w:hAnsi="Cambria Math" w:cstheme="majorHAnsi"/>
+                      <w:sz w:val="24"/>
+                      <w:szCs w:val="32"/>
+                    </w:rPr>
+                    <m:t>n)</m:t>
+                  </m:r>
+                </m:e>
+              </m:func>
+            </m:oMath>
+          </w:p>
+        </w:tc>
+      </w:tr>
+    </w:tbl>
+    <w:p>
+      <w:pPr>
+        <w:jc w:val="center"/>
+        <w:rPr>
+          <w:rFonts w:asciiTheme="majorHAnsi" w:eastAsiaTheme="majorEastAsia" w:hAnsiTheme="majorHAnsi" w:cstheme="majorHAnsi"/>
+          <w:sz w:val="32"/>
+          <w:szCs w:val="40"/>
+        </w:rPr>
+      </w:pPr>
+    </w:p>
+    <w:p>
+      <w:pPr>
+        <w:rPr>
+          <w:rFonts w:asciiTheme="majorHAnsi" w:eastAsiaTheme="majorEastAsia" w:hAnsiTheme="majorHAnsi" w:cstheme="majorHAnsi"/>
+          <w:b/>
+          <w:bCs/>
+          <w:sz w:val="28"/>
+          <w:szCs w:val="36"/>
+        </w:rPr>
+      </w:pPr>
+      <w:r>
+        <w:rPr>
+          <w:rFonts w:asciiTheme="majorHAnsi" w:eastAsiaTheme="majorEastAsia" w:hAnsiTheme="majorHAnsi" w:cstheme="majorHAnsi"/>
+          <w:b/>
+          <w:bCs/>
+          <w:sz w:val="28"/>
+          <w:szCs w:val="36"/>
+        </w:rPr>
+        <w:t>queue.sn</w:t>
+      </w:r>
+    </w:p>
+    <w:p>
+      <w:pPr>
+        <w:jc w:val="both"/>
+        <w:rPr>
+          <w:rFonts w:asciiTheme="majorHAnsi" w:eastAsiaTheme="majorEastAsia" w:hAnsiTheme="majorHAnsi" w:cstheme="majorHAnsi"/>
+          <w:sz w:val="24"/>
+          <w:szCs w:val="32"/>
+        </w:rPr>
+      </w:pPr>
+      <w:r>
+        <w:rPr>
+          <w:rFonts w:asciiTheme="majorHAnsi" w:eastAsiaTheme="majorEastAsia" w:hAnsiTheme="majorHAnsi" w:cstheme="majorHAnsi"/>
+          <w:b/>
+          <w:bCs/>
+          <w:sz w:val="28"/>
+          <w:szCs w:val="36"/>
+        </w:rPr>
+        <w:tab/>
+      </w:r>
+      <w:r>
+        <w:rPr>
+          <w:rFonts w:asciiTheme="majorHAnsi" w:eastAsiaTheme="majorEastAsia" w:hAnsiTheme="majorHAnsi" w:cstheme="majorHAnsi"/>
+          <w:sz w:val="24"/>
+          <w:szCs w:val="32"/>
+        </w:rPr>
+        <w:t xml:space="preserve">Full Path: </w:t>
+      </w:r>
+      <w:r>
+        <w:rPr>
+          <w:rFonts w:asciiTheme="majorHAnsi" w:eastAsiaTheme="majorEastAsia" w:hAnsiTheme="majorHAnsi" w:cstheme="majorHAnsi"/>
+          <w:sz w:val="24"/>
+          <w:szCs w:val="32"/>
+        </w:rPr>
+        <w:tab/>
+      </w:r>
+      <w:r>
+        <w:rPr>
+          <w:rFonts w:asciiTheme="majorHAnsi" w:eastAsiaTheme="majorEastAsia" w:hAnsiTheme="majorHAnsi" w:cstheme="majorHAnsi"/>
+          <w:sz w:val="24"/>
+          <w:szCs w:val="32"/>
+        </w:rPr>
+        <w:tab/>
+      </w:r>
+      <w:r>
+        <w:rPr>
+          <w:rFonts w:asciiTheme="majorHAnsi" w:eastAsiaTheme="majorEastAsia" w:hAnsiTheme="majorHAnsi" w:cstheme="majorHAnsi"/>
+          <w:sz w:val="24"/>
+          <w:szCs w:val="32"/>
+        </w:rPr>
+        <w:t>lib/std/data/</w:t>
+      </w:r>
+      <w:r>
+        <w:rPr>
+          <w:rFonts w:asciiTheme="majorHAnsi" w:eastAsiaTheme="majorEastAsia" w:hAnsiTheme="majorHAnsi" w:cstheme="majorHAnsi"/>
+          <w:sz w:val="24"/>
+          <w:szCs w:val="32"/>
+        </w:rPr>
+        <w:t>queue</w:t>
+      </w:r>
+      <w:r>
+        <w:rPr>
+          <w:rFonts w:asciiTheme="majorHAnsi" w:eastAsiaTheme="majorEastAsia" w:hAnsiTheme="majorHAnsi" w:cstheme="majorHAnsi"/>
+          <w:sz w:val="24"/>
+          <w:szCs w:val="32"/>
+        </w:rPr>
+        <w:t>.sn</w:t>
+      </w:r>
+    </w:p>
+    <w:p>
+      <w:pPr>
+        <w:ind w:left="708"/>
+        <w:jc w:val="both"/>
+        <w:rPr>
+          <w:rFonts w:asciiTheme="majorHAnsi" w:eastAsiaTheme="majorEastAsia" w:hAnsiTheme="majorHAnsi" w:cstheme="majorHAnsi"/>
+          <w:sz w:val="24"/>
+          <w:szCs w:val="32"/>
+        </w:rPr>
+      </w:pPr>
+      <w:r>
+        <w:rPr>
+          <w:rFonts w:asciiTheme="majorHAnsi" w:eastAsiaTheme="majorEastAsia" w:hAnsiTheme="majorHAnsi" w:cstheme="majorHAnsi"/>
+          <w:sz w:val="24"/>
+          <w:szCs w:val="32"/>
+        </w:rPr>
+        <w:t>Package Type:</w:t>
+      </w:r>
+      <w:r>
+        <w:rPr>
+          <w:rFonts w:asciiTheme="majorHAnsi" w:eastAsiaTheme="majorEastAsia" w:hAnsiTheme="majorHAnsi" w:cstheme="majorHAnsi"/>
+          <w:sz w:val="24"/>
+          <w:szCs w:val="32"/>
+        </w:rPr>
+        <w:tab/>
+      </w:r>
+      <w:r>
+        <w:rPr>
+          <w:rFonts w:asciiTheme="majorHAnsi" w:eastAsiaTheme="majorEastAsia" w:hAnsiTheme="majorHAnsi" w:cstheme="majorHAnsi"/>
+          <w:sz w:val="24"/>
+          <w:szCs w:val="32"/>
+        </w:rPr>
+        <w:tab/>
+        <w:t>Base Package</w:t>
+      </w:r>
+    </w:p>
+    <w:p>
+      <w:pPr>
+        <w:ind w:left="708"/>
+        <w:jc w:val="both"/>
+        <w:rPr>
+          <w:rFonts w:asciiTheme="majorHAnsi" w:eastAsiaTheme="majorEastAsia" w:hAnsiTheme="majorHAnsi" w:cstheme="majorHAnsi"/>
+          <w:sz w:val="24"/>
+          <w:szCs w:val="32"/>
+        </w:rPr>
+      </w:pPr>
+      <w:r>
+        <w:rPr>
+          <w:rFonts w:asciiTheme="majorHAnsi" w:eastAsiaTheme="majorEastAsia" w:hAnsiTheme="majorHAnsi" w:cstheme="majorHAnsi"/>
+          <w:sz w:val="24"/>
+          <w:szCs w:val="32"/>
+        </w:rPr>
+        <w:t>Namespacing:</w:t>
+      </w:r>
+      <w:r>
+        <w:rPr>
+          <w:rFonts w:asciiTheme="majorHAnsi" w:eastAsiaTheme="majorEastAsia" w:hAnsiTheme="majorHAnsi" w:cstheme="majorHAnsi"/>
+          <w:sz w:val="24"/>
+          <w:szCs w:val="32"/>
+        </w:rPr>
+        <w:tab/>
+      </w:r>
+      <w:r>
+        <w:rPr>
+          <w:rFonts w:asciiTheme="majorHAnsi" w:eastAsiaTheme="majorEastAsia" w:hAnsiTheme="majorHAnsi" w:cstheme="majorHAnsi"/>
+          <w:sz w:val="24"/>
+          <w:szCs w:val="32"/>
+        </w:rPr>
+        <w:tab/>
+        <w:t>The entire package is namespaced in ‘</w:t>
+      </w:r>
+      <w:r>
+        <w:rPr>
+          <w:rFonts w:asciiTheme="majorHAnsi" w:eastAsiaTheme="majorEastAsia" w:hAnsiTheme="majorHAnsi" w:cstheme="majorHAnsi"/>
+          <w:sz w:val="24"/>
+          <w:szCs w:val="32"/>
+        </w:rPr>
+        <w:t>Queue</w:t>
+      </w:r>
+      <w:r>
+        <w:rPr>
+          <w:rFonts w:asciiTheme="majorHAnsi" w:eastAsiaTheme="majorEastAsia" w:hAnsiTheme="majorHAnsi" w:cstheme="majorHAnsi"/>
+          <w:sz w:val="24"/>
+          <w:szCs w:val="32"/>
+        </w:rPr>
+        <w:t>’.</w:t>
+      </w:r>
+    </w:p>
+    <w:p>
+      <w:pPr>
+        <w:ind w:left="708"/>
+        <w:jc w:val="both"/>
+        <w:rPr>
+          <w:rFonts w:asciiTheme="majorHAnsi" w:eastAsiaTheme="majorEastAsia" w:hAnsiTheme="majorHAnsi" w:cstheme="majorHAnsi"/>
+          <w:sz w:val="24"/>
+          <w:szCs w:val="32"/>
+        </w:rPr>
+      </w:pPr>
+      <w:r>
+        <w:rPr>
+          <w:rFonts w:asciiTheme="majorHAnsi" w:eastAsiaTheme="majorEastAsia" w:hAnsiTheme="majorHAnsi" w:cstheme="majorHAnsi"/>
+          <w:sz w:val="24"/>
+          <w:szCs w:val="32"/>
+        </w:rPr>
+        <w:t>Description:</w:t>
+      </w:r>
+      <w:r>
+        <w:rPr>
+          <w:rFonts w:asciiTheme="majorHAnsi" w:eastAsiaTheme="majorEastAsia" w:hAnsiTheme="majorHAnsi" w:cstheme="majorHAnsi"/>
+          <w:sz w:val="24"/>
+          <w:szCs w:val="32"/>
+        </w:rPr>
+        <w:tab/>
+      </w:r>
+      <w:r>
+        <w:rPr>
+          <w:rFonts w:asciiTheme="majorHAnsi" w:eastAsiaTheme="majorEastAsia" w:hAnsiTheme="majorHAnsi" w:cstheme="majorHAnsi"/>
+          <w:sz w:val="24"/>
+          <w:szCs w:val="32"/>
+        </w:rPr>
+        <w:tab/>
+      </w:r>
+    </w:p>
+    <w:p>
+      <w:pPr>
+        <w:ind w:left="1416"/>
+        <w:jc w:val="both"/>
+        <w:rPr>
+          <w:rFonts w:asciiTheme="majorHAnsi" w:eastAsiaTheme="majorEastAsia" w:hAnsiTheme="majorHAnsi" w:cstheme="majorHAnsi"/>
+          <w:sz w:val="24"/>
+          <w:szCs w:val="32"/>
+        </w:rPr>
+      </w:pPr>
+      <w:r>
+        <w:rPr>
+          <w:rFonts w:asciiTheme="majorHAnsi" w:eastAsiaTheme="majorEastAsia" w:hAnsiTheme="majorHAnsi" w:cstheme="majorHAnsi"/>
+          <w:sz w:val="24"/>
+          <w:szCs w:val="32"/>
+        </w:rPr>
+        <w:t xml:space="preserve">Provides a data structure that can hold a </w:t>
+      </w:r>
+      <w:r>
+        <w:rPr>
+          <w:rFonts w:asciiTheme="majorHAnsi" w:eastAsiaTheme="majorEastAsia" w:hAnsiTheme="majorHAnsi" w:cstheme="majorHAnsi"/>
+          <w:sz w:val="24"/>
+          <w:szCs w:val="32"/>
+        </w:rPr>
+        <w:t xml:space="preserve">fixed number </w:t>
+      </w:r>
+      <w:r>
+        <w:rPr>
+          <w:rFonts w:asciiTheme="majorHAnsi" w:eastAsiaTheme="majorEastAsia" w:hAnsiTheme="majorHAnsi" w:cstheme="majorHAnsi"/>
+          <w:sz w:val="24"/>
+          <w:szCs w:val="32"/>
+        </w:rPr>
+        <w:t xml:space="preserve">of elements and </w:t>
+      </w:r>
+      <w:r>
+        <w:rPr>
+          <w:rFonts w:asciiTheme="majorHAnsi" w:eastAsiaTheme="majorEastAsia" w:hAnsiTheme="majorHAnsi" w:cstheme="majorHAnsi"/>
+          <w:sz w:val="24"/>
+          <w:szCs w:val="32"/>
+        </w:rPr>
+        <w:t xml:space="preserve">acts like a bypassing </w:t>
+      </w:r>
+      <w:r>
+        <w:rPr>
+          <w:rFonts w:asciiTheme="majorHAnsi" w:eastAsiaTheme="majorEastAsia" w:hAnsiTheme="majorHAnsi" w:cstheme="majorHAnsi"/>
+          <w:sz w:val="24"/>
+          <w:szCs w:val="32"/>
+        </w:rPr>
+        <w:t xml:space="preserve">FIFO. </w:t>
+      </w:r>
+      <w:r>
+        <w:rPr>
+          <w:rFonts w:asciiTheme="majorHAnsi" w:eastAsiaTheme="majorEastAsia" w:hAnsiTheme="majorHAnsi" w:cstheme="majorHAnsi"/>
+          <w:sz w:val="24"/>
+          <w:szCs w:val="32"/>
+        </w:rPr>
+        <w:t xml:space="preserve">The queue is implemented with a circular </w:t>
+      </w:r>
+      <w:r>
+        <w:rPr>
+          <w:rFonts w:asciiTheme="majorHAnsi" w:eastAsiaTheme="majorEastAsia" w:hAnsiTheme="majorHAnsi" w:cstheme="majorHAnsi"/>
+          <w:sz w:val="24"/>
+          <w:szCs w:val="32"/>
+        </w:rPr>
+        <w:t>array.</w:t>
+      </w:r>
+    </w:p>
+    <w:p>
+      <w:pPr>
+        <w:ind w:left="708"/>
+        <w:jc w:val="both"/>
+        <w:rPr>
+          <w:rFonts w:asciiTheme="majorHAnsi" w:eastAsiaTheme="majorEastAsia" w:hAnsiTheme="majorHAnsi" w:cstheme="majorHAnsi"/>
+          <w:sz w:val="24"/>
+          <w:szCs w:val="32"/>
+        </w:rPr>
+      </w:pPr>
+    </w:p>
+    <w:tbl>
+      <w:tblPr>
+        <w:tblStyle w:val="Tabellenraster"/>
+        <w:tblW w:w="8354" w:type="dxa"/>
+        <w:tblInd w:w="708" w:type="dxa"/>
+        <w:tblLook w:val="04A0" w:firstRow="1" w:lastRow="0" w:firstColumn="1" w:lastColumn="0" w:noHBand="0" w:noVBand="1"/>
+      </w:tblPr>
+      <w:tblGrid>
+        <w:gridCol w:w="1762"/>
+        <w:gridCol w:w="2249"/>
+        <w:gridCol w:w="4343"/>
+      </w:tblGrid>
+      <w:tr>
+        <w:tc>
+          <w:tcPr>
+            <w:tcW w:w="1697" w:type="dxa"/>
+            <w:shd w:val="clear" w:color="auto" w:fill="BFBFBF" w:themeFill="background1" w:themeFillShade="BF"/>
+          </w:tcPr>
+          <w:p>
+            <w:pPr>
+              <w:jc w:val="both"/>
+              <w:rPr>
+                <w:rFonts w:asciiTheme="majorHAnsi" w:eastAsiaTheme="majorEastAsia" w:hAnsiTheme="majorHAnsi" w:cstheme="majorHAnsi"/>
+                <w:sz w:val="24"/>
+                <w:szCs w:val="32"/>
+              </w:rPr>
+            </w:pPr>
+            <w:r>
+              <w:rPr>
+                <w:rFonts w:asciiTheme="majorHAnsi" w:eastAsiaTheme="majorEastAsia" w:hAnsiTheme="majorHAnsi" w:cstheme="majorHAnsi"/>
+                <w:sz w:val="24"/>
+                <w:szCs w:val="32"/>
+              </w:rPr>
+              <w:t>Struct Name</w:t>
+            </w:r>
+          </w:p>
+        </w:tc>
+        <w:tc>
+          <w:tcPr>
+            <w:tcW w:w="2268" w:type="dxa"/>
+            <w:shd w:val="clear" w:color="auto" w:fill="BFBFBF" w:themeFill="background1" w:themeFillShade="BF"/>
+          </w:tcPr>
+          <w:p>
+            <w:pPr>
+              <w:jc w:val="both"/>
+              <w:rPr>
+                <w:rFonts w:asciiTheme="majorHAnsi" w:eastAsiaTheme="majorEastAsia" w:hAnsiTheme="majorHAnsi" w:cstheme="majorHAnsi"/>
+                <w:sz w:val="24"/>
+                <w:szCs w:val="32"/>
+              </w:rPr>
+            </w:pPr>
+            <w:r>
+              <w:rPr>
+                <w:rFonts w:asciiTheme="majorHAnsi" w:eastAsiaTheme="majorEastAsia" w:hAnsiTheme="majorHAnsi" w:cstheme="majorHAnsi"/>
+                <w:sz w:val="24"/>
+                <w:szCs w:val="32"/>
+              </w:rPr>
+              <w:t>Struct Fields</w:t>
+            </w:r>
+          </w:p>
+        </w:tc>
+        <w:tc>
+          <w:tcPr>
+            <w:tcW w:w="4389" w:type="dxa"/>
+            <w:shd w:val="clear" w:color="auto" w:fill="BFBFBF" w:themeFill="background1" w:themeFillShade="BF"/>
+          </w:tcPr>
+          <w:p>
+            <w:pPr>
+              <w:jc w:val="both"/>
+              <w:rPr>
+                <w:rFonts w:asciiTheme="majorHAnsi" w:eastAsiaTheme="majorEastAsia" w:hAnsiTheme="majorHAnsi" w:cstheme="majorHAnsi"/>
+                <w:sz w:val="24"/>
+                <w:szCs w:val="32"/>
+              </w:rPr>
+            </w:pPr>
+            <w:r>
+              <w:rPr>
+                <w:rFonts w:asciiTheme="majorHAnsi" w:eastAsiaTheme="majorEastAsia" w:hAnsiTheme="majorHAnsi" w:cstheme="majorHAnsi"/>
+                <w:sz w:val="24"/>
+                <w:szCs w:val="32"/>
+              </w:rPr>
+              <w:t>Description</w:t>
+            </w:r>
+          </w:p>
+        </w:tc>
+      </w:tr>
+      <w:tr>
+        <w:tc>
+          <w:tcPr>
+            <w:tcW w:w="1697" w:type="dxa"/>
+          </w:tcPr>
+          <w:p>
+            <w:pPr>
+              <w:jc w:val="both"/>
+              <w:rPr>
+                <w:rFonts w:asciiTheme="majorHAnsi" w:eastAsiaTheme="majorEastAsia" w:hAnsiTheme="majorHAnsi" w:cstheme="majorHAnsi"/>
+                <w:sz w:val="24"/>
+                <w:szCs w:val="32"/>
+              </w:rPr>
+            </w:pPr>
+            <w:r>
+              <w:rPr>
+                <w:rFonts w:asciiTheme="majorHAnsi" w:eastAsiaTheme="majorEastAsia" w:hAnsiTheme="majorHAnsi" w:cstheme="majorHAnsi"/>
+                <w:sz w:val="24"/>
+                <w:szCs w:val="32"/>
+              </w:rPr>
+              <w:t>CyclicQueue&lt;T&gt;</w:t>
+            </w:r>
+          </w:p>
+        </w:tc>
+        <w:tc>
+          <w:tcPr>
+            <w:tcW w:w="2268" w:type="dxa"/>
+          </w:tcPr>
+          <w:p>
+            <w:pPr>
+              <w:jc w:val="both"/>
+              <w:rPr>
+                <w:rFonts w:asciiTheme="majorHAnsi" w:eastAsiaTheme="majorEastAsia" w:hAnsiTheme="majorHAnsi" w:cstheme="majorHAnsi"/>
+                <w:sz w:val="24"/>
+                <w:szCs w:val="32"/>
+              </w:rPr>
+            </w:pPr>
+            <w:r>
+              <w:rPr>
+                <w:rFonts w:asciiTheme="majorHAnsi" w:eastAsiaTheme="majorEastAsia" w:hAnsiTheme="majorHAnsi" w:cstheme="majorHAnsi"/>
+                <w:sz w:val="24"/>
+                <w:szCs w:val="32"/>
+              </w:rPr>
+              <w:t>T* storage</w:t>
+            </w:r>
+          </w:p>
+          <w:p>
+            <w:pPr>
+              <w:jc w:val="both"/>
+              <w:rPr>
+                <w:rFonts w:asciiTheme="majorHAnsi" w:eastAsiaTheme="majorEastAsia" w:hAnsiTheme="majorHAnsi" w:cstheme="majorHAnsi"/>
+                <w:sz w:val="24"/>
+                <w:szCs w:val="32"/>
+              </w:rPr>
+            </w:pPr>
+            <w:r>
+              <w:rPr>
+                <w:rFonts w:asciiTheme="majorHAnsi" w:eastAsiaTheme="majorEastAsia" w:hAnsiTheme="majorHAnsi" w:cstheme="majorHAnsi"/>
+                <w:sz w:val="24"/>
+                <w:szCs w:val="32"/>
+              </w:rPr>
+              <w:t>int size</w:t>
+            </w:r>
+          </w:p>
+          <w:p>
+            <w:pPr>
+              <w:jc w:val="both"/>
+              <w:rPr>
+                <w:rFonts w:asciiTheme="majorHAnsi" w:eastAsiaTheme="majorEastAsia" w:hAnsiTheme="majorHAnsi" w:cstheme="majorHAnsi"/>
+                <w:sz w:val="24"/>
+                <w:szCs w:val="32"/>
+              </w:rPr>
+            </w:pPr>
+            <w:r>
+              <w:rPr>
+                <w:rFonts w:asciiTheme="majorHAnsi" w:eastAsiaTheme="majorEastAsia" w:hAnsiTheme="majorHAnsi" w:cstheme="majorHAnsi"/>
+                <w:sz w:val="24"/>
+                <w:szCs w:val="32"/>
+              </w:rPr>
+              <w:t>int head</w:t>
+            </w:r>
+          </w:p>
+          <w:p>
+            <w:pPr>
+              <w:jc w:val="both"/>
+              <w:rPr>
+                <w:rFonts w:asciiTheme="majorHAnsi" w:eastAsiaTheme="majorEastAsia" w:hAnsiTheme="majorHAnsi" w:cstheme="majorHAnsi"/>
+                <w:sz w:val="24"/>
+                <w:szCs w:val="32"/>
+              </w:rPr>
+            </w:pPr>
+            <w:r>
+              <w:rPr>
+                <w:rFonts w:asciiTheme="majorHAnsi" w:eastAsiaTheme="majorEastAsia" w:hAnsiTheme="majorHAnsi" w:cstheme="majorHAnsi"/>
+                <w:sz w:val="24"/>
+                <w:szCs w:val="32"/>
+              </w:rPr>
+              <w:t>int tail</w:t>
+            </w:r>
+          </w:p>
+          <w:p>
+            <w:pPr>
+              <w:jc w:val="both"/>
+              <w:rPr>
+                <w:rFonts w:asciiTheme="majorHAnsi" w:eastAsiaTheme="majorEastAsia" w:hAnsiTheme="majorHAnsi" w:cstheme="majorHAnsi"/>
+                <w:sz w:val="24"/>
+                <w:szCs w:val="32"/>
+              </w:rPr>
+            </w:pPr>
+            <w:r>
+              <w:rPr>
+                <w:rFonts w:asciiTheme="majorHAnsi" w:eastAsiaTheme="majorEastAsia" w:hAnsiTheme="majorHAnsi" w:cstheme="majorHAnsi"/>
+                <w:sz w:val="24"/>
+                <w:szCs w:val="32"/>
+              </w:rPr>
+              <w:t>bool isEmpty</w:t>
+            </w:r>
+          </w:p>
+        </w:tc>
+        <w:tc>
+          <w:tcPr>
+            <w:tcW w:w="4389" w:type="dxa"/>
+          </w:tcPr>
+          <w:p>
+            <w:pPr>
+              <w:jc w:val="both"/>
+              <w:rPr>
+                <w:rFonts w:asciiTheme="majorHAnsi" w:eastAsiaTheme="majorEastAsia" w:hAnsiTheme="majorHAnsi" w:cstheme="majorHAnsi"/>
+                <w:sz w:val="24"/>
+                <w:szCs w:val="32"/>
+              </w:rPr>
+            </w:pPr>
+            <w:r>
+              <w:rPr>
+                <w:rFonts w:asciiTheme="majorHAnsi" w:eastAsiaTheme="majorEastAsia" w:hAnsiTheme="majorHAnsi" w:cstheme="majorHAnsi"/>
+                <w:sz w:val="24"/>
+                <w:szCs w:val="32"/>
+              </w:rPr>
+              <w:t xml:space="preserve">Capsules a pointer to </w:t>
+            </w:r>
+            <w:r>
+              <w:rPr>
+                <w:rFonts w:asciiTheme="majorHAnsi" w:eastAsiaTheme="majorEastAsia" w:hAnsiTheme="majorHAnsi" w:cstheme="majorHAnsi"/>
+                <w:sz w:val="24"/>
+                <w:szCs w:val="32"/>
+              </w:rPr>
+              <w:t xml:space="preserve">the storage array that holds the contained elements. </w:t>
+            </w:r>
+            <w:r>
+              <w:rPr>
+                <w:rFonts w:asciiTheme="majorHAnsi" w:eastAsiaTheme="majorEastAsia" w:hAnsiTheme="majorHAnsi" w:cstheme="majorHAnsi"/>
+                <w:sz w:val="24"/>
+                <w:szCs w:val="32"/>
+              </w:rPr>
+              <w:t xml:space="preserve">Also capsules a field that holds the max number of elements. </w:t>
+            </w:r>
+            <w:r>
+              <w:rPr>
+                <w:rFonts w:asciiTheme="majorHAnsi" w:eastAsiaTheme="majorEastAsia" w:hAnsiTheme="majorHAnsi" w:cstheme="majorHAnsi"/>
+                <w:sz w:val="24"/>
+                <w:szCs w:val="32"/>
+              </w:rPr>
+              <w:t xml:space="preserve">Holds two indices that </w:t>
+            </w:r>
+            <w:r>
+              <w:rPr>
+                <w:rFonts w:asciiTheme="majorHAnsi" w:eastAsiaTheme="majorEastAsia" w:hAnsiTheme="majorHAnsi" w:cstheme="majorHAnsi"/>
+                <w:sz w:val="24"/>
+                <w:szCs w:val="32"/>
+              </w:rPr>
+              <w:t xml:space="preserve">act as pointers in the array, </w:t>
+            </w:r>
+            <w:r>
+              <w:rPr>
+                <w:rFonts w:asciiTheme="majorHAnsi" w:eastAsiaTheme="majorEastAsia" w:hAnsiTheme="majorHAnsi" w:cstheme="majorHAnsi"/>
+                <w:sz w:val="24"/>
+                <w:szCs w:val="32"/>
+              </w:rPr>
+              <w:t xml:space="preserve">used to determine where the head and tail of the queue in the array is. </w:t>
+            </w:r>
+            <w:r>
+              <w:rPr>
+                <w:rFonts w:asciiTheme="majorHAnsi" w:eastAsiaTheme="majorEastAsia" w:hAnsiTheme="majorHAnsi" w:cstheme="majorHAnsi"/>
+                <w:sz w:val="24"/>
+                <w:szCs w:val="32"/>
+              </w:rPr>
+              <w:t xml:space="preserve">Finally, it holds a boolean that </w:t>
+            </w:r>
+            <w:r>
+              <w:rPr>
+                <w:rFonts w:asciiTheme="majorHAnsi" w:eastAsiaTheme="majorEastAsia" w:hAnsiTheme="majorHAnsi" w:cstheme="majorHAnsi"/>
+                <w:sz w:val="24"/>
+                <w:szCs w:val="32"/>
+              </w:rPr>
+              <w:t>stores wether the queue is full or not in the case that the head is equal to the tail.</w:t>
+            </w:r>
+          </w:p>
+        </w:tc>
+      </w:tr>
+    </w:tbl>
+    <w:p>
+      <w:pPr>
+        <w:ind w:left="708"/>
+        <w:jc w:val="both"/>
+        <w:rPr>
+          <w:rFonts w:asciiTheme="majorHAnsi" w:eastAsiaTheme="majorEastAsia" w:hAnsiTheme="majorHAnsi" w:cstheme="majorHAnsi"/>
+          <w:sz w:val="24"/>
+          <w:szCs w:val="32"/>
+        </w:rPr>
+      </w:pPr>
+    </w:p>
+    <w:p>
+      <w:pPr>
+        <w:ind w:left="708"/>
+        <w:jc w:val="both"/>
+        <w:rPr>
+          <w:rFonts w:asciiTheme="majorHAnsi" w:eastAsiaTheme="majorEastAsia" w:hAnsiTheme="majorHAnsi" w:cstheme="majorHAnsi"/>
+          <w:sz w:val="24"/>
+          <w:szCs w:val="32"/>
+        </w:rPr>
+      </w:pPr>
+    </w:p>
+    <w:p>
+      <w:pPr>
+        <w:ind w:left="708"/>
+        <w:jc w:val="both"/>
+        <w:rPr>
+          <w:rFonts w:asciiTheme="majorHAnsi" w:eastAsiaTheme="majorEastAsia" w:hAnsiTheme="majorHAnsi" w:cstheme="majorHAnsi"/>
+          <w:sz w:val="24"/>
+          <w:szCs w:val="32"/>
+        </w:rPr>
+      </w:pPr>
+    </w:p>
+    <w:p>
+      <w:pPr>
+        <w:ind w:left="708"/>
+        <w:jc w:val="both"/>
+        <w:rPr>
+          <w:rFonts w:asciiTheme="majorHAnsi" w:eastAsiaTheme="majorEastAsia" w:hAnsiTheme="majorHAnsi" w:cstheme="majorHAnsi"/>
+          <w:sz w:val="24"/>
+          <w:szCs w:val="32"/>
+        </w:rPr>
+      </w:pPr>
+    </w:p>
+    <w:tbl>
+      <w:tblPr>
+        <w:tblStyle w:val="Tabellenraster"/>
+        <w:tblW w:w="8359" w:type="dxa"/>
+        <w:tblInd w:w="708" w:type="dxa"/>
+        <w:tblLook w:val="04A0" w:firstRow="1" w:lastRow="0" w:firstColumn="1" w:lastColumn="0" w:noHBand="0" w:noVBand="1"/>
+      </w:tblPr>
+      <w:tblGrid>
+        <w:gridCol w:w="3965"/>
+        <w:gridCol w:w="4394"/>
+      </w:tblGrid>
+      <w:tr>
+        <w:tc>
+          <w:tcPr>
+            <w:tcW w:w="3965" w:type="dxa"/>
+            <w:shd w:val="clear" w:color="auto" w:fill="BFBFBF" w:themeFill="background1" w:themeFillShade="BF"/>
+          </w:tcPr>
+          <w:p>
+            <w:pPr>
+              <w:jc w:val="both"/>
+              <w:rPr>
+                <w:rFonts w:asciiTheme="majorHAnsi" w:eastAsiaTheme="majorEastAsia" w:hAnsiTheme="majorHAnsi" w:cstheme="majorHAnsi"/>
+                <w:sz w:val="24"/>
+                <w:szCs w:val="32"/>
+              </w:rPr>
+            </w:pPr>
+            <w:r>
+              <w:rPr>
+                <w:rFonts w:asciiTheme="majorHAnsi" w:eastAsiaTheme="majorEastAsia" w:hAnsiTheme="majorHAnsi" w:cstheme="majorHAnsi"/>
+                <w:sz w:val="24"/>
+                <w:szCs w:val="32"/>
+              </w:rPr>
+              <w:t>Function Header</w:t>
+            </w:r>
+          </w:p>
+        </w:tc>
+        <w:tc>
+          <w:tcPr>
+            <w:tcW w:w="4394" w:type="dxa"/>
+            <w:shd w:val="clear" w:color="auto" w:fill="BFBFBF" w:themeFill="background1" w:themeFillShade="BF"/>
+          </w:tcPr>
+          <w:p>
+            <w:pPr>
+              <w:jc w:val="both"/>
+              <w:rPr>
+                <w:rFonts w:asciiTheme="majorHAnsi" w:eastAsiaTheme="majorEastAsia" w:hAnsiTheme="majorHAnsi" w:cstheme="majorHAnsi"/>
+                <w:sz w:val="24"/>
+                <w:szCs w:val="32"/>
+              </w:rPr>
+            </w:pPr>
+            <w:r>
+              <w:rPr>
+                <w:rFonts w:asciiTheme="majorHAnsi" w:eastAsiaTheme="majorEastAsia" w:hAnsiTheme="majorHAnsi" w:cstheme="majorHAnsi"/>
+                <w:sz w:val="24"/>
+                <w:szCs w:val="32"/>
+              </w:rPr>
+              <w:t>Description</w:t>
+            </w:r>
+          </w:p>
+        </w:tc>
+      </w:tr>
+      <w:tr>
+        <w:tc>
+          <w:tcPr>
+            <w:tcW w:w="3965" w:type="dxa"/>
+          </w:tcPr>
+          <w:p>
+            <w:pPr>
+              <w:jc w:val="both"/>
+              <w:rPr>
+                <w:rFonts w:asciiTheme="majorHAnsi" w:eastAsiaTheme="majorEastAsia" w:hAnsiTheme="majorHAnsi" w:cstheme="majorHAnsi"/>
+                <w:sz w:val="24"/>
+                <w:szCs w:val="32"/>
+              </w:rPr>
+            </w:pPr>
+            <w:r>
+              <w:rPr>
+                <w:rFonts w:asciiTheme="majorHAnsi" w:eastAsiaTheme="majorEastAsia" w:hAnsiTheme="majorHAnsi" w:cstheme="majorHAnsi"/>
+                <w:sz w:val="24"/>
+                <w:szCs w:val="32"/>
+              </w:rPr>
+              <w:t>CyclicQueue&lt;T&gt;* create&lt;T</w:t>
+            </w:r>
+            <w:proofErr w:type="gramStart"/>
+            <w:r>
+              <w:rPr>
+                <w:rFonts w:asciiTheme="majorHAnsi" w:eastAsiaTheme="majorEastAsia" w:hAnsiTheme="majorHAnsi" w:cstheme="majorHAnsi"/>
+                <w:sz w:val="24"/>
+                <w:szCs w:val="32"/>
+              </w:rPr>
+              <w:t>&gt;(</w:t>
+            </w:r>
+            <w:proofErr w:type="gramEnd"/>
+            <w:r>
+              <w:rPr>
+                <w:rFonts w:asciiTheme="majorHAnsi" w:eastAsiaTheme="majorEastAsia" w:hAnsiTheme="majorHAnsi" w:cstheme="majorHAnsi"/>
+                <w:sz w:val="24"/>
+                <w:szCs w:val="32"/>
+              </w:rPr>
+              <w:t>int size)</w:t>
+            </w:r>
+          </w:p>
+        </w:tc>
+        <w:tc>
+          <w:tcPr>
+            <w:tcW w:w="4394" w:type="dxa"/>
+          </w:tcPr>
+          <w:p>
+            <w:pPr>
+              <w:jc w:val="both"/>
+              <w:rPr>
+                <w:rFonts w:asciiTheme="majorHAnsi" w:eastAsiaTheme="majorEastAsia" w:hAnsiTheme="majorHAnsi" w:cstheme="majorHAnsi"/>
+                <w:sz w:val="24"/>
+                <w:szCs w:val="32"/>
+              </w:rPr>
+            </w:pPr>
+            <w:r>
+              <w:rPr>
+                <w:rFonts w:asciiTheme="majorHAnsi" w:eastAsiaTheme="majorEastAsia" w:hAnsiTheme="majorHAnsi" w:cstheme="majorHAnsi"/>
+                <w:sz w:val="24"/>
+                <w:szCs w:val="32"/>
+              </w:rPr>
+              <w:t xml:space="preserve">Initializes a new Queue with given size. Creates a </w:t>
+            </w:r>
+            <w:r>
+              <w:rPr>
+                <w:rFonts w:asciiTheme="majorHAnsi" w:eastAsiaTheme="majorEastAsia" w:hAnsiTheme="majorHAnsi" w:cstheme="majorHAnsi"/>
+                <w:sz w:val="24"/>
+                <w:szCs w:val="32"/>
+              </w:rPr>
+              <w:t>storage array on the heap and initializes the CyclicQueue struct. Returns a pointer to the created queue.</w:t>
+            </w:r>
+            <w:r>
+              <w:rPr>
+                <w:rFonts w:asciiTheme="majorHAnsi" w:eastAsiaTheme="majorEastAsia" w:hAnsiTheme="majorHAnsi" w:cstheme="majorHAnsi"/>
+                <w:sz w:val="24"/>
+                <w:szCs w:val="32"/>
+              </w:rPr>
+              <w:t xml:space="preserve"> </w:t>
+            </w:r>
+            <m:oMath>
+              <m:r>
+                <w:rPr>
+                  <w:rFonts w:ascii="Cambria Math" w:eastAsiaTheme="majorEastAsia" w:hAnsi="Cambria Math" w:cstheme="majorHAnsi"/>
+                  <w:sz w:val="24"/>
+                  <w:szCs w:val="32"/>
+                </w:rPr>
+                <m:t>O</m:t>
+              </m:r>
+              <m:d>
+                <m:dPr>
+                  <m:ctrlPr>
+                    <w:rPr>
+                      <w:rFonts w:ascii="Cambria Math" w:eastAsiaTheme="majorEastAsia" w:hAnsi="Cambria Math" w:cstheme="majorHAnsi"/>
+                      <w:i/>
+                      <w:sz w:val="24"/>
+                      <w:szCs w:val="32"/>
+                    </w:rPr>
+                  </m:ctrlPr>
+                </m:dPr>
+                <m:e>
+                  <m:r>
+                    <w:rPr>
+                      <w:rFonts w:ascii="Cambria Math" w:eastAsiaTheme="majorEastAsia" w:hAnsi="Cambria Math" w:cstheme="majorHAnsi"/>
+                      <w:sz w:val="24"/>
+                      <w:szCs w:val="32"/>
+                    </w:rPr>
+                    <m:t>1</m:t>
+                  </m:r>
+                </m:e>
+              </m:d>
+            </m:oMath>
+          </w:p>
+        </w:tc>
+      </w:tr>
+      <w:tr>
+        <w:tc>
+          <w:tcPr>
+            <w:tcW w:w="3965" w:type="dxa"/>
+          </w:tcPr>
+          <w:p>
+            <w:pPr>
+              <w:rPr>
+                <w:rFonts w:asciiTheme="majorHAnsi" w:eastAsiaTheme="majorEastAsia" w:hAnsiTheme="majorHAnsi" w:cstheme="majorHAnsi"/>
+                <w:sz w:val="24"/>
+                <w:szCs w:val="32"/>
+              </w:rPr>
+            </w:pPr>
+            <w:r>
+              <w:rPr>
+                <w:rFonts w:asciiTheme="majorHAnsi" w:eastAsiaTheme="majorEastAsia" w:hAnsiTheme="majorHAnsi" w:cstheme="majorHAnsi"/>
+                <w:sz w:val="24"/>
+                <w:szCs w:val="32"/>
+              </w:rPr>
+              <w:t xml:space="preserve">void </w:t>
+            </w:r>
+            <w:proofErr w:type="gramStart"/>
+            <w:r>
+              <w:rPr>
+                <w:rFonts w:asciiTheme="majorHAnsi" w:eastAsiaTheme="majorEastAsia" w:hAnsiTheme="majorHAnsi" w:cstheme="majorHAnsi"/>
+                <w:sz w:val="24"/>
+                <w:szCs w:val="32"/>
+              </w:rPr>
+              <w:t>destroy(</w:t>
+            </w:r>
+            <w:proofErr w:type="gramEnd"/>
+            <w:r>
+              <w:rPr>
+                <w:rFonts w:asciiTheme="majorHAnsi" w:eastAsiaTheme="majorEastAsia" w:hAnsiTheme="majorHAnsi" w:cstheme="majorHAnsi"/>
+                <w:sz w:val="24"/>
+                <w:szCs w:val="32"/>
+              </w:rPr>
+              <w:t>CyclicQueue&lt;void&gt;* queue)</w:t>
+            </w:r>
+          </w:p>
+        </w:tc>
+        <w:tc>
+          <w:tcPr>
+            <w:tcW w:w="4394" w:type="dxa"/>
+          </w:tcPr>
+          <w:p>
+            <w:pPr>
+              <w:jc w:val="both"/>
+              <w:rPr>
+                <w:rFonts w:asciiTheme="majorHAnsi" w:eastAsiaTheme="majorEastAsia" w:hAnsiTheme="majorHAnsi" w:cstheme="majorHAnsi"/>
+                <w:sz w:val="24"/>
+                <w:szCs w:val="32"/>
+              </w:rPr>
+            </w:pPr>
+            <w:r>
+              <w:rPr>
+                <w:rFonts w:asciiTheme="majorHAnsi" w:eastAsiaTheme="majorEastAsia" w:hAnsiTheme="majorHAnsi" w:cstheme="majorHAnsi"/>
+                <w:sz w:val="24"/>
+                <w:szCs w:val="32"/>
+              </w:rPr>
+              <w:t>Frees the given queue object and frees the storage array of the queue in the heap.</w:t>
+            </w:r>
+            <w:r>
+              <w:rPr>
+                <w:rFonts w:asciiTheme="majorHAnsi" w:eastAsiaTheme="majorEastAsia" w:hAnsiTheme="majorHAnsi" w:cstheme="majorHAnsi"/>
+                <w:sz w:val="24"/>
+                <w:szCs w:val="32"/>
+              </w:rPr>
+              <w:t xml:space="preserve"> </w:t>
+            </w:r>
+            <m:oMath>
+              <m:r>
+                <w:rPr>
+                  <w:rFonts w:ascii="Cambria Math" w:eastAsiaTheme="majorEastAsia" w:hAnsi="Cambria Math" w:cstheme="majorHAnsi"/>
+                  <w:sz w:val="24"/>
+                  <w:szCs w:val="32"/>
+                </w:rPr>
+                <m:t>O</m:t>
+              </m:r>
+              <m:d>
+                <m:dPr>
+                  <m:ctrlPr>
+                    <w:rPr>
+                      <w:rFonts w:ascii="Cambria Math" w:eastAsiaTheme="majorEastAsia" w:hAnsi="Cambria Math" w:cstheme="majorHAnsi"/>
+                      <w:i/>
+                      <w:sz w:val="24"/>
+                      <w:szCs w:val="32"/>
+                    </w:rPr>
+                  </m:ctrlPr>
+                </m:dPr>
+                <m:e>
+                  <m:r>
+                    <w:rPr>
+                      <w:rFonts w:ascii="Cambria Math" w:eastAsiaTheme="majorEastAsia" w:hAnsi="Cambria Math" w:cstheme="majorHAnsi"/>
+                      <w:sz w:val="24"/>
+                      <w:szCs w:val="32"/>
+                    </w:rPr>
+                    <m:t>1</m:t>
+                  </m:r>
+                </m:e>
+              </m:d>
+            </m:oMath>
+            <w:r>
+              <w:rPr>
+                <w:rFonts w:asciiTheme="majorHAnsi" w:eastAsiaTheme="majorEastAsia" w:hAnsiTheme="majorHAnsi" w:cstheme="majorHAnsi"/>
+                <w:sz w:val="24"/>
+                <w:szCs w:val="32"/>
+              </w:rPr>
+              <w:t>.</w:t>
+            </w:r>
+          </w:p>
+        </w:tc>
+      </w:tr>
+      <w:tr>
+        <w:tc>
+          <w:tcPr>
+            <w:tcW w:w="3965" w:type="dxa"/>
+          </w:tcPr>
+          <w:p>
+            <w:pPr>
+              <w:rPr>
+                <w:rFonts w:asciiTheme="majorHAnsi" w:eastAsiaTheme="majorEastAsia" w:hAnsiTheme="majorHAnsi" w:cstheme="majorHAnsi"/>
+                <w:sz w:val="24"/>
+                <w:szCs w:val="32"/>
+              </w:rPr>
+            </w:pPr>
+            <w:r>
+              <w:rPr>
+                <w:rFonts w:asciiTheme="majorHAnsi" w:eastAsiaTheme="majorEastAsia" w:hAnsiTheme="majorHAnsi" w:cstheme="majorHAnsi"/>
+                <w:sz w:val="24"/>
+                <w:szCs w:val="32"/>
+              </w:rPr>
+              <w:t xml:space="preserve">bool </w:t>
+            </w:r>
+            <w:proofErr w:type="gramStart"/>
+            <w:r>
+              <w:rPr>
+                <w:rFonts w:asciiTheme="majorHAnsi" w:eastAsiaTheme="majorEastAsia" w:hAnsiTheme="majorHAnsi" w:cstheme="majorHAnsi"/>
+                <w:sz w:val="24"/>
+                <w:szCs w:val="32"/>
+              </w:rPr>
+              <w:t>isEmpty(</w:t>
+            </w:r>
+            <w:proofErr w:type="gramEnd"/>
+            <w:r>
+              <w:rPr>
+                <w:rFonts w:asciiTheme="majorHAnsi" w:eastAsiaTheme="majorEastAsia" w:hAnsiTheme="majorHAnsi" w:cstheme="majorHAnsi"/>
+                <w:sz w:val="24"/>
+                <w:szCs w:val="32"/>
+              </w:rPr>
+              <w:t>CyclicQueue&lt;void&gt;* queue)</w:t>
+            </w:r>
+          </w:p>
+        </w:tc>
+        <w:tc>
+          <w:tcPr>
+            <w:tcW w:w="4394" w:type="dxa"/>
+          </w:tcPr>
+          <w:p>
+            <w:pPr>
+              <w:jc w:val="both"/>
+              <w:rPr>
+                <w:rFonts w:asciiTheme="majorHAnsi" w:eastAsiaTheme="majorEastAsia" w:hAnsiTheme="majorHAnsi" w:cstheme="majorHAnsi"/>
+                <w:sz w:val="24"/>
+                <w:szCs w:val="32"/>
+              </w:rPr>
+            </w:pPr>
+            <w:r>
+              <w:rPr>
+                <w:rFonts w:asciiTheme="majorHAnsi" w:eastAsiaTheme="majorEastAsia" w:hAnsiTheme="majorHAnsi" w:cstheme="majorHAnsi"/>
+                <w:sz w:val="24"/>
+                <w:szCs w:val="32"/>
+              </w:rPr>
+              <w:t xml:space="preserve">Returns wether the queue contains any elements or not. </w:t>
+            </w:r>
+            <m:oMath>
+              <m:r>
+                <w:rPr>
+                  <w:rFonts w:ascii="Cambria Math" w:eastAsiaTheme="majorEastAsia" w:hAnsi="Cambria Math" w:cstheme="majorHAnsi"/>
+                  <w:sz w:val="24"/>
+                  <w:szCs w:val="32"/>
+                </w:rPr>
+                <m:t>O</m:t>
+              </m:r>
+              <m:d>
+                <m:dPr>
+                  <m:ctrlPr>
+                    <w:rPr>
+                      <w:rFonts w:ascii="Cambria Math" w:eastAsiaTheme="majorEastAsia" w:hAnsi="Cambria Math" w:cstheme="majorHAnsi"/>
+                      <w:i/>
+                      <w:sz w:val="24"/>
+                      <w:szCs w:val="32"/>
+                    </w:rPr>
+                  </m:ctrlPr>
+                </m:dPr>
+                <m:e>
+                  <m:r>
+                    <w:rPr>
+                      <w:rFonts w:ascii="Cambria Math" w:eastAsiaTheme="majorEastAsia" w:hAnsi="Cambria Math" w:cstheme="majorHAnsi"/>
+                      <w:sz w:val="24"/>
+                      <w:szCs w:val="32"/>
+                    </w:rPr>
+                    <m:t>1</m:t>
+                  </m:r>
+                </m:e>
+              </m:d>
+            </m:oMath>
+          </w:p>
+        </w:tc>
+      </w:tr>
+      <w:tr>
+        <w:tc>
+          <w:tcPr>
+            <w:tcW w:w="3965" w:type="dxa"/>
+          </w:tcPr>
+          <w:p>
+            <w:pPr>
+              <w:rPr>
+                <w:rFonts w:asciiTheme="majorHAnsi" w:eastAsiaTheme="majorEastAsia" w:hAnsiTheme="majorHAnsi" w:cstheme="majorHAnsi"/>
+                <w:sz w:val="24"/>
+                <w:szCs w:val="32"/>
+              </w:rPr>
+            </w:pPr>
+            <w:r>
+              <w:rPr>
+                <w:rFonts w:asciiTheme="majorHAnsi" w:eastAsiaTheme="majorEastAsia" w:hAnsiTheme="majorHAnsi" w:cstheme="majorHAnsi"/>
+                <w:sz w:val="24"/>
+                <w:szCs w:val="32"/>
+              </w:rPr>
+              <w:t xml:space="preserve">bool </w:t>
+            </w:r>
+            <w:proofErr w:type="gramStart"/>
+            <w:r>
+              <w:rPr>
+                <w:rFonts w:asciiTheme="majorHAnsi" w:eastAsiaTheme="majorEastAsia" w:hAnsiTheme="majorHAnsi" w:cstheme="majorHAnsi"/>
+                <w:sz w:val="24"/>
+                <w:szCs w:val="32"/>
+              </w:rPr>
+              <w:t>isFull(</w:t>
+            </w:r>
+            <w:proofErr w:type="gramEnd"/>
+            <w:r>
+              <w:rPr>
+                <w:rFonts w:asciiTheme="majorHAnsi" w:eastAsiaTheme="majorEastAsia" w:hAnsiTheme="majorHAnsi" w:cstheme="majorHAnsi"/>
+                <w:sz w:val="24"/>
+                <w:szCs w:val="32"/>
+              </w:rPr>
+              <w:t>CyclicQueue&lt;void&gt;* queue)</w:t>
+            </w:r>
+          </w:p>
+        </w:tc>
+        <w:tc>
+          <w:tcPr>
+            <w:tcW w:w="4394" w:type="dxa"/>
+          </w:tcPr>
+          <w:p>
+            <w:pPr>
+              <w:jc w:val="both"/>
+              <w:rPr>
+                <w:rFonts w:asciiTheme="majorHAnsi" w:eastAsiaTheme="majorEastAsia" w:hAnsiTheme="majorHAnsi" w:cstheme="majorHAnsi"/>
+                <w:sz w:val="24"/>
+                <w:szCs w:val="32"/>
+              </w:rPr>
+            </w:pPr>
+            <w:r>
+              <w:rPr>
+                <w:rFonts w:asciiTheme="majorHAnsi" w:eastAsiaTheme="majorEastAsia" w:hAnsiTheme="majorHAnsi" w:cstheme="majorHAnsi"/>
+                <w:sz w:val="24"/>
+                <w:szCs w:val="32"/>
+              </w:rPr>
+              <w:t xml:space="preserve">Returns wether the number of contained elements is equal to the maximum of elements. </w:t>
+            </w:r>
+            <m:oMath>
+              <m:r>
+                <w:rPr>
+                  <w:rFonts w:ascii="Cambria Math" w:eastAsiaTheme="majorEastAsia" w:hAnsi="Cambria Math" w:cstheme="majorHAnsi"/>
+                  <w:sz w:val="24"/>
+                  <w:szCs w:val="32"/>
+                </w:rPr>
+                <m:t>O(1)</m:t>
+              </m:r>
+            </m:oMath>
+          </w:p>
+        </w:tc>
+      </w:tr>
+      <w:tr>
+        <w:tc>
+          <w:tcPr>
+            <w:tcW w:w="3965" w:type="dxa"/>
+          </w:tcPr>
+          <w:p>
+            <w:pPr>
+              <w:rPr>
+                <w:rFonts w:asciiTheme="majorHAnsi" w:eastAsiaTheme="majorEastAsia" w:hAnsiTheme="majorHAnsi" w:cstheme="majorHAnsi"/>
+                <w:sz w:val="24"/>
+                <w:szCs w:val="32"/>
+              </w:rPr>
+            </w:pPr>
+            <w:r>
+              <w:rPr>
+                <w:rFonts w:asciiTheme="majorHAnsi" w:eastAsiaTheme="majorEastAsia" w:hAnsiTheme="majorHAnsi" w:cstheme="majorHAnsi"/>
+                <w:sz w:val="24"/>
+                <w:szCs w:val="32"/>
+              </w:rPr>
+              <w:t>void enqueue&lt;T&gt;(CyclicQueue&lt;T&gt;* queue, T value)</w:t>
+            </w:r>
+          </w:p>
+        </w:tc>
+        <w:tc>
+          <w:tcPr>
+            <w:tcW w:w="4394" w:type="dxa"/>
+          </w:tcPr>
+          <w:p>
+            <w:pPr>
+              <w:jc w:val="both"/>
+              <w:rPr>
+                <w:rFonts w:asciiTheme="majorHAnsi" w:eastAsiaTheme="majorEastAsia" w:hAnsiTheme="majorHAnsi" w:cstheme="majorHAnsi"/>
+                <w:sz w:val="24"/>
+                <w:szCs w:val="32"/>
+              </w:rPr>
+            </w:pPr>
+            <w:r>
+              <w:rPr>
+                <w:rFonts w:asciiTheme="majorHAnsi" w:eastAsiaTheme="majorEastAsia" w:hAnsiTheme="majorHAnsi" w:cstheme="majorHAnsi"/>
+                <w:sz w:val="24"/>
+                <w:szCs w:val="32"/>
+              </w:rPr>
+              <w:t xml:space="preserve">Adds a new element to the tail of the queue. </w:t>
+            </w:r>
+            <w:r>
+              <w:rPr>
+                <w:rFonts w:asciiTheme="majorHAnsi" w:eastAsiaTheme="majorEastAsia" w:hAnsiTheme="majorHAnsi" w:cstheme="majorHAnsi"/>
+                <w:sz w:val="24"/>
+                <w:szCs w:val="32"/>
+              </w:rPr>
+              <w:t xml:space="preserve">If the queue is full, the element </w:t>
+            </w:r>
+            <w:proofErr w:type="gramStart"/>
+            <w:r>
+              <w:rPr>
+                <w:rFonts w:asciiTheme="majorHAnsi" w:eastAsiaTheme="majorEastAsia" w:hAnsiTheme="majorHAnsi" w:cstheme="majorHAnsi"/>
+                <w:sz w:val="24"/>
+                <w:szCs w:val="32"/>
+              </w:rPr>
+              <w:t>wont</w:t>
+            </w:r>
+            <w:proofErr w:type="gramEnd"/>
+            <w:r>
+              <w:rPr>
+                <w:rFonts w:asciiTheme="majorHAnsi" w:eastAsiaTheme="majorEastAsia" w:hAnsiTheme="majorHAnsi" w:cstheme="majorHAnsi"/>
+                <w:sz w:val="24"/>
+                <w:szCs w:val="32"/>
+              </w:rPr>
+              <w:t xml:space="preserve"> be added. </w:t>
+            </w:r>
+            <m:oMath>
+              <m:r>
+                <w:rPr>
+                  <w:rFonts w:ascii="Cambria Math" w:eastAsiaTheme="majorEastAsia" w:hAnsi="Cambria Math" w:cstheme="majorHAnsi"/>
+                  <w:sz w:val="24"/>
+                  <w:szCs w:val="32"/>
+                </w:rPr>
+                <m:t>O</m:t>
+              </m:r>
+              <m:d>
+                <m:dPr>
+                  <m:ctrlPr>
+                    <w:rPr>
+                      <w:rFonts w:ascii="Cambria Math" w:eastAsiaTheme="majorEastAsia" w:hAnsi="Cambria Math" w:cstheme="majorHAnsi"/>
+                      <w:i/>
+                      <w:sz w:val="24"/>
+                      <w:szCs w:val="32"/>
+                    </w:rPr>
+                  </m:ctrlPr>
+                </m:dPr>
+                <m:e>
+                  <m:r>
+                    <w:rPr>
+                      <w:rFonts w:ascii="Cambria Math" w:eastAsiaTheme="majorEastAsia" w:hAnsi="Cambria Math" w:cstheme="majorHAnsi"/>
+                      <w:sz w:val="24"/>
+                      <w:szCs w:val="32"/>
+                    </w:rPr>
+                    <m:t>1</m:t>
+                  </m:r>
+                </m:e>
+              </m:d>
+            </m:oMath>
+          </w:p>
+        </w:tc>
+      </w:tr>
+      <w:tr>
+        <w:tc>
+          <w:tcPr>
+            <w:tcW w:w="3965" w:type="dxa"/>
+          </w:tcPr>
+          <w:p>
+            <w:pPr>
+              <w:rPr>
+                <w:rFonts w:asciiTheme="majorHAnsi" w:eastAsiaTheme="majorEastAsia" w:hAnsiTheme="majorHAnsi" w:cstheme="majorHAnsi"/>
+                <w:sz w:val="24"/>
+                <w:szCs w:val="32"/>
+              </w:rPr>
+            </w:pPr>
+            <w:r>
+              <w:rPr>
+                <w:rFonts w:asciiTheme="majorHAnsi" w:eastAsiaTheme="majorEastAsia" w:hAnsiTheme="majorHAnsi" w:cstheme="majorHAnsi"/>
+                <w:sz w:val="24"/>
+                <w:szCs w:val="32"/>
+              </w:rPr>
+              <w:t>T dequeue&lt;T&gt;(CyclicQueue&lt;T&gt;* queue)</w:t>
+            </w:r>
+          </w:p>
+        </w:tc>
+        <w:tc>
+          <w:tcPr>
+            <w:tcW w:w="4394" w:type="dxa"/>
+          </w:tcPr>
+          <w:p>
+            <w:pPr>
+              <w:jc w:val="both"/>
+              <w:rPr>
+                <w:rFonts w:asciiTheme="majorHAnsi" w:eastAsiaTheme="majorEastAsia" w:hAnsiTheme="majorHAnsi" w:cstheme="majorHAnsi"/>
+                <w:sz w:val="24"/>
+                <w:szCs w:val="32"/>
+              </w:rPr>
+            </w:pPr>
+            <w:r>
+              <w:rPr>
+                <w:rFonts w:asciiTheme="majorHAnsi" w:eastAsiaTheme="majorEastAsia" w:hAnsiTheme="majorHAnsi" w:cstheme="majorHAnsi"/>
+                <w:sz w:val="24"/>
+                <w:szCs w:val="32"/>
+              </w:rPr>
+              <w:t xml:space="preserve">Removes the </w:t>
+            </w:r>
+            <w:r>
+              <w:rPr>
+                <w:rFonts w:asciiTheme="majorHAnsi" w:eastAsiaTheme="majorEastAsia" w:hAnsiTheme="majorHAnsi" w:cstheme="majorHAnsi"/>
+                <w:sz w:val="24"/>
+                <w:szCs w:val="32"/>
+              </w:rPr>
+              <w:t>head of the queue</w:t>
+            </w:r>
+            <w:r>
+              <w:rPr>
+                <w:rFonts w:asciiTheme="majorHAnsi" w:eastAsiaTheme="majorEastAsia" w:hAnsiTheme="majorHAnsi" w:cstheme="majorHAnsi"/>
+                <w:sz w:val="24"/>
+                <w:szCs w:val="32"/>
+              </w:rPr>
+              <w:t xml:space="preserve"> and returns it. </w:t>
+            </w:r>
+            <w:r>
+              <w:rPr>
+                <w:rFonts w:asciiTheme="majorHAnsi" w:eastAsiaTheme="majorEastAsia" w:hAnsiTheme="majorHAnsi" w:cstheme="majorHAnsi"/>
+                <w:sz w:val="24"/>
+                <w:szCs w:val="32"/>
+              </w:rPr>
+              <w:t xml:space="preserve">If the queue is empty, </w:t>
+            </w:r>
+            <w:r>
+              <w:rPr>
+                <w:rFonts w:asciiTheme="majorHAnsi" w:eastAsiaTheme="majorEastAsia" w:hAnsiTheme="majorHAnsi" w:cstheme="majorHAnsi"/>
+                <w:sz w:val="24"/>
+                <w:szCs w:val="32"/>
+              </w:rPr>
+              <w:t xml:space="preserve">the function will return 0. </w:t>
+            </w:r>
+            <w:r>
+              <w:rPr>
+                <w:rFonts w:asciiTheme="majorHAnsi" w:eastAsiaTheme="majorEastAsia" w:hAnsiTheme="majorHAnsi" w:cstheme="majorHAnsi"/>
+                <w:sz w:val="24"/>
+                <w:szCs w:val="32"/>
+              </w:rPr>
+              <w:t>Note that this may cause problems with types larger than 1 word.</w:t>
+            </w:r>
+            <w:r>
+              <w:rPr>
+                <w:rFonts w:asciiTheme="majorHAnsi" w:eastAsiaTheme="majorEastAsia" w:hAnsiTheme="majorHAnsi" w:cstheme="majorHAnsi"/>
+                <w:sz w:val="24"/>
+                <w:szCs w:val="32"/>
+              </w:rPr>
+              <w:t xml:space="preserve"> </w:t>
+            </w:r>
+            <m:oMath>
+              <m:r>
+                <w:rPr>
+                  <w:rFonts w:ascii="Cambria Math" w:eastAsiaTheme="majorEastAsia" w:hAnsi="Cambria Math" w:cstheme="majorHAnsi"/>
+                  <w:sz w:val="24"/>
+                  <w:szCs w:val="32"/>
+                </w:rPr>
+                <m:t>O(1)</m:t>
+              </m:r>
+            </m:oMath>
+          </w:p>
+        </w:tc>
+      </w:tr>
+      <w:tr>
+        <w:tc>
+          <w:tcPr>
+            <w:tcW w:w="3965" w:type="dxa"/>
+          </w:tcPr>
+          <w:p>
+            <w:pPr>
+              <w:rPr>
+                <w:rFonts w:asciiTheme="majorHAnsi" w:eastAsiaTheme="majorEastAsia" w:hAnsiTheme="majorHAnsi" w:cstheme="majorHAnsi"/>
+                <w:sz w:val="24"/>
+                <w:szCs w:val="32"/>
+              </w:rPr>
+            </w:pPr>
+            <w:r>
+              <w:rPr>
+                <w:rFonts w:asciiTheme="majorHAnsi" w:eastAsiaTheme="majorEastAsia" w:hAnsiTheme="majorHAnsi" w:cstheme="majorHAnsi"/>
+                <w:sz w:val="24"/>
+                <w:szCs w:val="32"/>
+              </w:rPr>
+              <w:t xml:space="preserve">void </w:t>
+            </w:r>
+            <w:proofErr w:type="gramStart"/>
+            <w:r>
+              <w:rPr>
+                <w:rFonts w:asciiTheme="majorHAnsi" w:eastAsiaTheme="majorEastAsia" w:hAnsiTheme="majorHAnsi" w:cstheme="majorHAnsi"/>
+                <w:sz w:val="24"/>
+                <w:szCs w:val="32"/>
+              </w:rPr>
+              <w:t>clear(</w:t>
+            </w:r>
+            <w:proofErr w:type="gramEnd"/>
+            <w:r>
+              <w:rPr>
+                <w:rFonts w:asciiTheme="majorHAnsi" w:eastAsiaTheme="majorEastAsia" w:hAnsiTheme="majorHAnsi" w:cstheme="majorHAnsi"/>
+                <w:sz w:val="24"/>
+                <w:szCs w:val="32"/>
+              </w:rPr>
+              <w:t>CyclicQueue&lt;void&gt;* queue)</w:t>
+            </w:r>
+          </w:p>
+        </w:tc>
+        <w:tc>
+          <w:tcPr>
+            <w:tcW w:w="4394" w:type="dxa"/>
+          </w:tcPr>
+          <w:p>
+            <w:pPr>
+              <w:jc w:val="both"/>
+              <w:rPr>
+                <w:rFonts w:asciiTheme="majorHAnsi" w:eastAsiaTheme="majorEastAsia" w:hAnsiTheme="majorHAnsi" w:cstheme="majorHAnsi"/>
+                <w:sz w:val="24"/>
+                <w:szCs w:val="32"/>
+              </w:rPr>
+            </w:pPr>
+            <w:r>
+              <w:rPr>
+                <w:rFonts w:asciiTheme="majorHAnsi" w:eastAsiaTheme="majorEastAsia" w:hAnsiTheme="majorHAnsi" w:cstheme="majorHAnsi"/>
+                <w:sz w:val="24"/>
+                <w:szCs w:val="32"/>
+              </w:rPr>
+              <w:t xml:space="preserve">Removes all elements from the queue. This is done by setting the pointers, rather than clearing the actual values. </w:t>
+            </w:r>
+            <m:oMath>
+              <m:r>
+                <w:rPr>
+                  <w:rFonts w:ascii="Cambria Math" w:eastAsiaTheme="majorEastAsia" w:hAnsi="Cambria Math" w:cstheme="majorHAnsi"/>
+                  <w:sz w:val="24"/>
+                  <w:szCs w:val="32"/>
+                </w:rPr>
+                <m:t>O</m:t>
+              </m:r>
+              <m:d>
+                <m:dPr>
+                  <m:ctrlPr>
+                    <w:rPr>
+                      <w:rFonts w:ascii="Cambria Math" w:eastAsiaTheme="majorEastAsia" w:hAnsi="Cambria Math" w:cstheme="majorHAnsi"/>
+                      <w:i/>
+                      <w:sz w:val="24"/>
+                      <w:szCs w:val="32"/>
+                    </w:rPr>
+                  </m:ctrlPr>
+                </m:dPr>
+                <m:e>
+                  <m:r>
+                    <w:rPr>
+                      <w:rFonts w:ascii="Cambria Math" w:eastAsiaTheme="majorEastAsia" w:hAnsi="Cambria Math" w:cstheme="majorHAnsi"/>
+                      <w:sz w:val="24"/>
+                      <w:szCs w:val="32"/>
+                    </w:rPr>
+                    <m:t>1</m:t>
+                  </m:r>
+                </m:e>
+              </m:d>
+            </m:oMath>
+          </w:p>
+        </w:tc>
+      </w:tr>
+      <w:tr>
+        <w:tc>
+          <w:tcPr>
+            <w:tcW w:w="3965" w:type="dxa"/>
+          </w:tcPr>
+          <w:p>
+            <w:pPr>
+              <w:rPr>
+                <w:rFonts w:asciiTheme="majorHAnsi" w:eastAsiaTheme="majorEastAsia" w:hAnsiTheme="majorHAnsi" w:cstheme="majorHAnsi"/>
+                <w:sz w:val="24"/>
+                <w:szCs w:val="32"/>
+              </w:rPr>
+            </w:pPr>
+            <w:r>
+              <w:rPr>
+                <w:rFonts w:asciiTheme="majorHAnsi" w:eastAsiaTheme="majorEastAsia" w:hAnsiTheme="majorHAnsi" w:cstheme="majorHAnsi"/>
+                <w:sz w:val="24"/>
+                <w:szCs w:val="32"/>
+              </w:rPr>
+              <w:t xml:space="preserve">int </w:t>
+            </w:r>
+            <w:proofErr w:type="gramStart"/>
+            <w:r>
+              <w:rPr>
+                <w:rFonts w:asciiTheme="majorHAnsi" w:eastAsiaTheme="majorEastAsia" w:hAnsiTheme="majorHAnsi" w:cstheme="majorHAnsi"/>
+                <w:sz w:val="24"/>
+                <w:szCs w:val="32"/>
+              </w:rPr>
+              <w:t>size(</w:t>
+            </w:r>
+            <w:proofErr w:type="gramEnd"/>
+            <w:r>
+              <w:rPr>
+                <w:rFonts w:asciiTheme="majorHAnsi" w:eastAsiaTheme="majorEastAsia" w:hAnsiTheme="majorHAnsi" w:cstheme="majorHAnsi"/>
+                <w:sz w:val="24"/>
+                <w:szCs w:val="32"/>
+              </w:rPr>
+              <w:t>CyclicQueue&lt;void&gt;* queue)</w:t>
+            </w:r>
+          </w:p>
+        </w:tc>
+        <w:tc>
+          <w:tcPr>
+            <w:tcW w:w="4394" w:type="dxa"/>
+          </w:tcPr>
+          <w:p>
+            <w:pPr>
+              <w:jc w:val="both"/>
+              <w:rPr>
+                <w:rFonts w:asciiTheme="majorHAnsi" w:eastAsiaTheme="majorEastAsia" w:hAnsiTheme="majorHAnsi" w:cstheme="majorHAnsi"/>
+                <w:sz w:val="24"/>
+                <w:szCs w:val="32"/>
+              </w:rPr>
+            </w:pPr>
+            <w:r>
+              <w:rPr>
+                <w:rFonts w:asciiTheme="majorHAnsi" w:eastAsiaTheme="majorEastAsia" w:hAnsiTheme="majorHAnsi" w:cstheme="majorHAnsi"/>
+                <w:sz w:val="24"/>
+                <w:szCs w:val="32"/>
+              </w:rPr>
+              <w:t xml:space="preserve">Returns the number of currently stored elements in the queue. </w:t>
+            </w:r>
+            <m:oMath>
+              <m:r>
+                <w:rPr>
+                  <w:rFonts w:ascii="Cambria Math" w:eastAsiaTheme="majorEastAsia" w:hAnsi="Cambria Math" w:cstheme="majorHAnsi"/>
+                  <w:sz w:val="24"/>
+                  <w:szCs w:val="32"/>
+                </w:rPr>
+                <m:t>O</m:t>
+              </m:r>
+              <m:d>
+                <m:dPr>
+                  <m:ctrlPr>
+                    <w:rPr>
+                      <w:rFonts w:ascii="Cambria Math" w:eastAsiaTheme="majorEastAsia" w:hAnsi="Cambria Math" w:cstheme="majorHAnsi"/>
+                      <w:i/>
+                      <w:sz w:val="24"/>
+                      <w:szCs w:val="32"/>
+                    </w:rPr>
+                  </m:ctrlPr>
+                </m:dPr>
+                <m:e>
+                  <m:r>
+                    <w:rPr>
+                      <w:rFonts w:ascii="Cambria Math" w:eastAsiaTheme="majorEastAsia" w:hAnsi="Cambria Math" w:cstheme="majorHAnsi"/>
+                      <w:sz w:val="24"/>
+                      <w:szCs w:val="32"/>
+                    </w:rPr>
+                    <m:t>1</m:t>
+                  </m:r>
+                </m:e>
+              </m:d>
+            </m:oMath>
+          </w:p>
+        </w:tc>
+      </w:tr>
+    </w:tbl>
+    <w:p>
+      <w:pPr>
+        <w:rPr>
+          <w:rFonts w:asciiTheme="majorHAnsi" w:eastAsiaTheme="majorEastAsia" w:hAnsiTheme="majorHAnsi" w:cstheme="majorHAnsi"/>
+          <w:sz w:val="32"/>
+          <w:szCs w:val="40"/>
+        </w:rPr>
+      </w:pPr>
+    </w:p>
+    <w:p>
+      <w:pPr>
+        <w:rPr>
+          <w:rFonts w:asciiTheme="majorHAnsi" w:eastAsiaTheme="majorEastAsia" w:hAnsiTheme="majorHAnsi" w:cstheme="majorHAnsi"/>
+          <w:b/>
+          <w:bCs/>
+          <w:sz w:val="28"/>
+          <w:szCs w:val="36"/>
+        </w:rPr>
+      </w:pPr>
+      <w:r>
+        <w:rPr>
+          <w:rFonts w:asciiTheme="majorHAnsi" w:eastAsiaTheme="majorEastAsia" w:hAnsiTheme="majorHAnsi" w:cstheme="majorHAnsi"/>
+          <w:b/>
+          <w:bCs/>
+          <w:sz w:val="28"/>
+          <w:szCs w:val="36"/>
+        </w:rPr>
+        <w:t>stack</w:t>
+      </w:r>
+      <w:r>
+        <w:rPr>
+          <w:rFonts w:asciiTheme="majorHAnsi" w:eastAsiaTheme="majorEastAsia" w:hAnsiTheme="majorHAnsi" w:cstheme="majorHAnsi"/>
+          <w:b/>
+          <w:bCs/>
+          <w:sz w:val="28"/>
+          <w:szCs w:val="36"/>
+        </w:rPr>
+        <w:t>.sn</w:t>
+      </w:r>
+    </w:p>
+    <w:p>
+      <w:pPr>
+        <w:jc w:val="both"/>
+        <w:rPr>
+          <w:rFonts w:asciiTheme="majorHAnsi" w:eastAsiaTheme="majorEastAsia" w:hAnsiTheme="majorHAnsi" w:cstheme="majorHAnsi"/>
+          <w:sz w:val="24"/>
+          <w:szCs w:val="32"/>
+        </w:rPr>
+      </w:pPr>
+      <w:r>
+        <w:rPr>
+          <w:rFonts w:asciiTheme="majorHAnsi" w:eastAsiaTheme="majorEastAsia" w:hAnsiTheme="majorHAnsi" w:cstheme="majorHAnsi"/>
+          <w:b/>
+          <w:bCs/>
+          <w:sz w:val="28"/>
+          <w:szCs w:val="36"/>
+        </w:rPr>
+        <w:tab/>
+      </w:r>
+      <w:r>
+        <w:rPr>
+          <w:rFonts w:asciiTheme="majorHAnsi" w:eastAsiaTheme="majorEastAsia" w:hAnsiTheme="majorHAnsi" w:cstheme="majorHAnsi"/>
+          <w:sz w:val="24"/>
+          <w:szCs w:val="32"/>
+        </w:rPr>
+        <w:t xml:space="preserve">Full Path: </w:t>
+      </w:r>
+      <w:r>
+        <w:rPr>
+          <w:rFonts w:asciiTheme="majorHAnsi" w:eastAsiaTheme="majorEastAsia" w:hAnsiTheme="majorHAnsi" w:cstheme="majorHAnsi"/>
+          <w:sz w:val="24"/>
+          <w:szCs w:val="32"/>
+        </w:rPr>
+        <w:tab/>
+      </w:r>
+      <w:r>
+        <w:rPr>
+          <w:rFonts w:asciiTheme="majorHAnsi" w:eastAsiaTheme="majorEastAsia" w:hAnsiTheme="majorHAnsi" w:cstheme="majorHAnsi"/>
+          <w:sz w:val="24"/>
+          <w:szCs w:val="32"/>
+        </w:rPr>
+        <w:tab/>
+      </w:r>
+      <w:r>
+        <w:rPr>
+          <w:rFonts w:asciiTheme="majorHAnsi" w:eastAsiaTheme="majorEastAsia" w:hAnsiTheme="majorHAnsi" w:cstheme="majorHAnsi"/>
+          <w:sz w:val="24"/>
+          <w:szCs w:val="32"/>
+        </w:rPr>
+        <w:t>lib/std/data/</w:t>
+      </w:r>
+      <w:r>
+        <w:rPr>
+          <w:rFonts w:asciiTheme="majorHAnsi" w:eastAsiaTheme="majorEastAsia" w:hAnsiTheme="majorHAnsi" w:cstheme="majorHAnsi"/>
+          <w:sz w:val="24"/>
+          <w:szCs w:val="32"/>
+        </w:rPr>
+        <w:t>stack</w:t>
+      </w:r>
+      <w:r>
+        <w:rPr>
+          <w:rFonts w:asciiTheme="majorHAnsi" w:eastAsiaTheme="majorEastAsia" w:hAnsiTheme="majorHAnsi" w:cstheme="majorHAnsi"/>
+          <w:sz w:val="24"/>
+          <w:szCs w:val="32"/>
+        </w:rPr>
+        <w:t>.sn</w:t>
+      </w:r>
+    </w:p>
+    <w:p>
+      <w:pPr>
+        <w:ind w:left="708"/>
+        <w:jc w:val="both"/>
+        <w:rPr>
+          <w:rFonts w:asciiTheme="majorHAnsi" w:eastAsiaTheme="majorEastAsia" w:hAnsiTheme="majorHAnsi" w:cstheme="majorHAnsi"/>
+          <w:sz w:val="24"/>
+          <w:szCs w:val="32"/>
+        </w:rPr>
+      </w:pPr>
+      <w:r>
+        <w:rPr>
+          <w:rFonts w:asciiTheme="majorHAnsi" w:eastAsiaTheme="majorEastAsia" w:hAnsiTheme="majorHAnsi" w:cstheme="majorHAnsi"/>
+          <w:sz w:val="24"/>
+          <w:szCs w:val="32"/>
+        </w:rPr>
+        <w:t>Package Type:</w:t>
+      </w:r>
+      <w:r>
+        <w:rPr>
+          <w:rFonts w:asciiTheme="majorHAnsi" w:eastAsiaTheme="majorEastAsia" w:hAnsiTheme="majorHAnsi" w:cstheme="majorHAnsi"/>
+          <w:sz w:val="24"/>
+          <w:szCs w:val="32"/>
+        </w:rPr>
+        <w:tab/>
+      </w:r>
+      <w:r>
+        <w:rPr>
+          <w:rFonts w:asciiTheme="majorHAnsi" w:eastAsiaTheme="majorEastAsia" w:hAnsiTheme="majorHAnsi" w:cstheme="majorHAnsi"/>
+          <w:sz w:val="24"/>
+          <w:szCs w:val="32"/>
+        </w:rPr>
+        <w:tab/>
+      </w:r>
+      <w:r>
+        <w:rPr>
+          <w:rFonts w:asciiTheme="majorHAnsi" w:eastAsiaTheme="majorEastAsia" w:hAnsiTheme="majorHAnsi" w:cstheme="majorHAnsi"/>
+          <w:sz w:val="24"/>
+          <w:szCs w:val="32"/>
+        </w:rPr>
+        <w:t>Includes: linked_list.sn</w:t>
+      </w:r>
+    </w:p>
+    <w:p>
+      <w:pPr>
+        <w:ind w:left="708"/>
+        <w:jc w:val="both"/>
+        <w:rPr>
+          <w:rFonts w:asciiTheme="majorHAnsi" w:eastAsiaTheme="majorEastAsia" w:hAnsiTheme="majorHAnsi" w:cstheme="majorHAnsi"/>
+          <w:sz w:val="24"/>
+          <w:szCs w:val="32"/>
+        </w:rPr>
+      </w:pPr>
+      <w:r>
+        <w:rPr>
+          <w:rFonts w:asciiTheme="majorHAnsi" w:eastAsiaTheme="majorEastAsia" w:hAnsiTheme="majorHAnsi" w:cstheme="majorHAnsi"/>
+          <w:sz w:val="24"/>
+          <w:szCs w:val="32"/>
+        </w:rPr>
+        <w:t>Namespacing:</w:t>
+      </w:r>
+      <w:r>
+        <w:rPr>
+          <w:rFonts w:asciiTheme="majorHAnsi" w:eastAsiaTheme="majorEastAsia" w:hAnsiTheme="majorHAnsi" w:cstheme="majorHAnsi"/>
+          <w:sz w:val="24"/>
+          <w:szCs w:val="32"/>
+        </w:rPr>
+        <w:tab/>
+      </w:r>
+      <w:r>
+        <w:rPr>
+          <w:rFonts w:asciiTheme="majorHAnsi" w:eastAsiaTheme="majorEastAsia" w:hAnsiTheme="majorHAnsi" w:cstheme="majorHAnsi"/>
+          <w:sz w:val="24"/>
+          <w:szCs w:val="32"/>
+        </w:rPr>
+        <w:tab/>
+        <w:t>The entire package is namespaced in ‘</w:t>
+      </w:r>
+      <w:r>
+        <w:rPr>
+          <w:rFonts w:asciiTheme="majorHAnsi" w:eastAsiaTheme="majorEastAsia" w:hAnsiTheme="majorHAnsi" w:cstheme="majorHAnsi"/>
+          <w:sz w:val="24"/>
+          <w:szCs w:val="32"/>
+        </w:rPr>
+        <w:t>Stack’</w:t>
+      </w:r>
+      <w:r>
+        <w:rPr>
+          <w:rFonts w:asciiTheme="majorHAnsi" w:eastAsiaTheme="majorEastAsia" w:hAnsiTheme="majorHAnsi" w:cstheme="majorHAnsi"/>
+          <w:sz w:val="24"/>
+          <w:szCs w:val="32"/>
+        </w:rPr>
+        <w:t>.</w:t>
+      </w:r>
+    </w:p>
+    <w:p>
+      <w:pPr>
+        <w:ind w:left="708"/>
+        <w:jc w:val="both"/>
+        <w:rPr>
+          <w:rFonts w:asciiTheme="majorHAnsi" w:eastAsiaTheme="majorEastAsia" w:hAnsiTheme="majorHAnsi" w:cstheme="majorHAnsi"/>
+          <w:sz w:val="24"/>
+          <w:szCs w:val="32"/>
+        </w:rPr>
+      </w:pPr>
+      <w:r>
+        <w:rPr>
+          <w:rFonts w:asciiTheme="majorHAnsi" w:eastAsiaTheme="majorEastAsia" w:hAnsiTheme="majorHAnsi" w:cstheme="majorHAnsi"/>
+          <w:sz w:val="24"/>
+          <w:szCs w:val="32"/>
+        </w:rPr>
+        <w:t>Description:</w:t>
+      </w:r>
+      <w:r>
+        <w:rPr>
+          <w:rFonts w:asciiTheme="majorHAnsi" w:eastAsiaTheme="majorEastAsia" w:hAnsiTheme="majorHAnsi" w:cstheme="majorHAnsi"/>
+          <w:sz w:val="24"/>
+          <w:szCs w:val="32"/>
+        </w:rPr>
+        <w:tab/>
+      </w:r>
+      <w:r>
+        <w:rPr>
+          <w:rFonts w:asciiTheme="majorHAnsi" w:eastAsiaTheme="majorEastAsia" w:hAnsiTheme="majorHAnsi" w:cstheme="majorHAnsi"/>
+          <w:sz w:val="24"/>
+          <w:szCs w:val="32"/>
+        </w:rPr>
+        <w:tab/>
+      </w:r>
+    </w:p>
+    <w:p>
+      <w:pPr>
+        <w:ind w:left="1416"/>
+        <w:jc w:val="both"/>
+        <w:rPr>
+          <w:rFonts w:asciiTheme="majorHAnsi" w:eastAsiaTheme="majorEastAsia" w:hAnsiTheme="majorHAnsi" w:cstheme="majorHAnsi"/>
+          <w:sz w:val="24"/>
+          <w:szCs w:val="32"/>
+        </w:rPr>
+      </w:pPr>
+      <w:r>
+        <w:rPr>
+          <w:rFonts w:asciiTheme="majorHAnsi" w:eastAsiaTheme="majorEastAsia" w:hAnsiTheme="majorHAnsi" w:cstheme="majorHAnsi"/>
+          <w:sz w:val="24"/>
+          <w:szCs w:val="32"/>
+        </w:rPr>
+        <w:t xml:space="preserve">Provides a data structure that can hold a variable </w:t>
+      </w:r>
+      <w:proofErr w:type="gramStart"/>
+      <w:r>
+        <w:rPr>
+          <w:rFonts w:asciiTheme="majorHAnsi" w:eastAsiaTheme="majorEastAsia" w:hAnsiTheme="majorHAnsi" w:cstheme="majorHAnsi"/>
+          <w:sz w:val="24"/>
+          <w:szCs w:val="32"/>
+        </w:rPr>
+        <w:t>amount</w:t>
+      </w:r>
+      <w:proofErr w:type="gramEnd"/>
+      <w:r>
+        <w:rPr>
+          <w:rFonts w:asciiTheme="majorHAnsi" w:eastAsiaTheme="majorEastAsia" w:hAnsiTheme="majorHAnsi" w:cstheme="majorHAnsi"/>
+          <w:sz w:val="24"/>
+          <w:szCs w:val="32"/>
+        </w:rPr>
+        <w:t xml:space="preserve"> of elements and acts like </w:t>
+      </w:r>
+      <w:r>
+        <w:rPr>
+          <w:rFonts w:asciiTheme="majorHAnsi" w:eastAsiaTheme="majorEastAsia" w:hAnsiTheme="majorHAnsi" w:cstheme="majorHAnsi"/>
+          <w:sz w:val="24"/>
+          <w:szCs w:val="32"/>
+        </w:rPr>
+        <w:t>a LIFO</w:t>
+      </w:r>
+      <w:r>
+        <w:rPr>
+          <w:rFonts w:asciiTheme="majorHAnsi" w:eastAsiaTheme="majorEastAsia" w:hAnsiTheme="majorHAnsi" w:cstheme="majorHAnsi"/>
+          <w:sz w:val="24"/>
+          <w:szCs w:val="32"/>
+        </w:rPr>
+        <w:t xml:space="preserve"> buffer.</w:t>
+      </w:r>
+    </w:p>
+    <w:p>
+      <w:pPr>
+        <w:ind w:left="708"/>
+        <w:jc w:val="both"/>
+        <w:rPr>
+          <w:rFonts w:asciiTheme="majorHAnsi" w:eastAsiaTheme="majorEastAsia" w:hAnsiTheme="majorHAnsi" w:cstheme="majorHAnsi"/>
+          <w:sz w:val="24"/>
+          <w:szCs w:val="32"/>
+        </w:rPr>
+      </w:pPr>
+    </w:p>
+    <w:tbl>
+      <w:tblPr>
+        <w:tblStyle w:val="Tabellenraster"/>
+        <w:tblW w:w="8354" w:type="dxa"/>
+        <w:tblInd w:w="708" w:type="dxa"/>
+        <w:tblLook w:val="04A0" w:firstRow="1" w:lastRow="0" w:firstColumn="1" w:lastColumn="0" w:noHBand="0" w:noVBand="1"/>
+      </w:tblPr>
+      <w:tblGrid>
+        <w:gridCol w:w="1697"/>
+        <w:gridCol w:w="2268"/>
+        <w:gridCol w:w="4389"/>
+      </w:tblGrid>
+      <w:tr>
+        <w:tc>
+          <w:tcPr>
+            <w:tcW w:w="1697" w:type="dxa"/>
+            <w:shd w:val="clear" w:color="auto" w:fill="BFBFBF" w:themeFill="background1" w:themeFillShade="BF"/>
+          </w:tcPr>
+          <w:p>
+            <w:pPr>
+              <w:jc w:val="both"/>
+              <w:rPr>
+                <w:rFonts w:asciiTheme="majorHAnsi" w:eastAsiaTheme="majorEastAsia" w:hAnsiTheme="majorHAnsi" w:cstheme="majorHAnsi"/>
+                <w:sz w:val="24"/>
+                <w:szCs w:val="32"/>
+              </w:rPr>
+            </w:pPr>
+            <w:r>
+              <w:rPr>
+                <w:rFonts w:asciiTheme="majorHAnsi" w:eastAsiaTheme="majorEastAsia" w:hAnsiTheme="majorHAnsi" w:cstheme="majorHAnsi"/>
+                <w:sz w:val="24"/>
+                <w:szCs w:val="32"/>
+              </w:rPr>
+              <w:t>Struct Name</w:t>
+            </w:r>
+          </w:p>
+        </w:tc>
+        <w:tc>
+          <w:tcPr>
+            <w:tcW w:w="2268" w:type="dxa"/>
+            <w:shd w:val="clear" w:color="auto" w:fill="BFBFBF" w:themeFill="background1" w:themeFillShade="BF"/>
+          </w:tcPr>
+          <w:p>
+            <w:pPr>
+              <w:jc w:val="both"/>
+              <w:rPr>
+                <w:rFonts w:asciiTheme="majorHAnsi" w:eastAsiaTheme="majorEastAsia" w:hAnsiTheme="majorHAnsi" w:cstheme="majorHAnsi"/>
+                <w:sz w:val="24"/>
+                <w:szCs w:val="32"/>
+              </w:rPr>
+            </w:pPr>
+            <w:r>
+              <w:rPr>
+                <w:rFonts w:asciiTheme="majorHAnsi" w:eastAsiaTheme="majorEastAsia" w:hAnsiTheme="majorHAnsi" w:cstheme="majorHAnsi"/>
+                <w:sz w:val="24"/>
+                <w:szCs w:val="32"/>
+              </w:rPr>
+              <w:t>Struct Fields</w:t>
+            </w:r>
+          </w:p>
+        </w:tc>
+        <w:tc>
+          <w:tcPr>
+            <w:tcW w:w="4389" w:type="dxa"/>
+            <w:shd w:val="clear" w:color="auto" w:fill="BFBFBF" w:themeFill="background1" w:themeFillShade="BF"/>
+          </w:tcPr>
+          <w:p>
+            <w:pPr>
+              <w:jc w:val="both"/>
+              <w:rPr>
+                <w:rFonts w:asciiTheme="majorHAnsi" w:eastAsiaTheme="majorEastAsia" w:hAnsiTheme="majorHAnsi" w:cstheme="majorHAnsi"/>
+                <w:sz w:val="24"/>
+                <w:szCs w:val="32"/>
+              </w:rPr>
+            </w:pPr>
+            <w:r>
+              <w:rPr>
+                <w:rFonts w:asciiTheme="majorHAnsi" w:eastAsiaTheme="majorEastAsia" w:hAnsiTheme="majorHAnsi" w:cstheme="majorHAnsi"/>
+                <w:sz w:val="24"/>
+                <w:szCs w:val="32"/>
+              </w:rPr>
+              <w:t>Description</w:t>
+            </w:r>
+          </w:p>
+        </w:tc>
+      </w:tr>
+      <w:tr>
+        <w:tc>
+          <w:tcPr>
+            <w:tcW w:w="1697" w:type="dxa"/>
+          </w:tcPr>
+          <w:p>
+            <w:pPr>
+              <w:jc w:val="both"/>
+              <w:rPr>
+                <w:rFonts w:asciiTheme="majorHAnsi" w:eastAsiaTheme="majorEastAsia" w:hAnsiTheme="majorHAnsi" w:cstheme="majorHAnsi"/>
+                <w:sz w:val="24"/>
+                <w:szCs w:val="32"/>
+              </w:rPr>
+            </w:pPr>
+            <w:r>
+              <w:rPr>
+                <w:rFonts w:asciiTheme="majorHAnsi" w:eastAsiaTheme="majorEastAsia" w:hAnsiTheme="majorHAnsi" w:cstheme="majorHAnsi"/>
+                <w:sz w:val="24"/>
+                <w:szCs w:val="32"/>
+              </w:rPr>
+              <w:t>StackedList</w:t>
+            </w:r>
+            <w:r>
+              <w:rPr>
+                <w:rFonts w:asciiTheme="majorHAnsi" w:eastAsiaTheme="majorEastAsia" w:hAnsiTheme="majorHAnsi" w:cstheme="majorHAnsi"/>
+                <w:sz w:val="24"/>
+                <w:szCs w:val="32"/>
+              </w:rPr>
+              <w:t>&lt;T&gt;</w:t>
+            </w:r>
+          </w:p>
+        </w:tc>
+        <w:tc>
+          <w:tcPr>
+            <w:tcW w:w="2268" w:type="dxa"/>
+          </w:tcPr>
+          <w:p>
+            <w:pPr>
+              <w:jc w:val="both"/>
+              <w:rPr>
+                <w:rFonts w:asciiTheme="majorHAnsi" w:eastAsiaTheme="majorEastAsia" w:hAnsiTheme="majorHAnsi" w:cstheme="majorHAnsi"/>
+                <w:sz w:val="24"/>
+                <w:szCs w:val="32"/>
+              </w:rPr>
+            </w:pPr>
+            <w:r>
+              <w:rPr>
+                <w:rFonts w:asciiTheme="majorHAnsi" w:eastAsiaTheme="majorEastAsia" w:hAnsiTheme="majorHAnsi" w:cstheme="majorHAnsi"/>
+                <w:sz w:val="24"/>
+                <w:szCs w:val="32"/>
+              </w:rPr>
+              <w:t>LinkedList&lt;T&gt;* list</w:t>
+            </w:r>
+          </w:p>
+        </w:tc>
+        <w:tc>
+          <w:tcPr>
+            <w:tcW w:w="4389" w:type="dxa"/>
+          </w:tcPr>
+          <w:p>
+            <w:pPr>
+              <w:jc w:val="both"/>
+              <w:rPr>
+                <w:rFonts w:asciiTheme="majorHAnsi" w:eastAsiaTheme="majorEastAsia" w:hAnsiTheme="majorHAnsi" w:cstheme="majorHAnsi"/>
+                <w:sz w:val="24"/>
+                <w:szCs w:val="32"/>
+              </w:rPr>
+            </w:pPr>
+            <w:r>
+              <w:rPr>
+                <w:rFonts w:asciiTheme="majorHAnsi" w:eastAsiaTheme="majorEastAsia" w:hAnsiTheme="majorHAnsi" w:cstheme="majorHAnsi"/>
+                <w:sz w:val="24"/>
+                <w:szCs w:val="32"/>
+              </w:rPr>
+              <w:t xml:space="preserve">Capsules only a linked list. </w:t>
+            </w:r>
+            <w:r>
+              <w:rPr>
+                <w:rFonts w:asciiTheme="majorHAnsi" w:eastAsiaTheme="majorEastAsia" w:hAnsiTheme="majorHAnsi" w:cstheme="majorHAnsi"/>
+                <w:sz w:val="24"/>
+                <w:szCs w:val="32"/>
+              </w:rPr>
+              <w:t>This list will hold the elements.</w:t>
+            </w:r>
+          </w:p>
+        </w:tc>
+      </w:tr>
+    </w:tbl>
+    <w:p>
+      <w:pPr>
+        <w:ind w:left="708"/>
+        <w:jc w:val="both"/>
+        <w:rPr>
+          <w:rFonts w:asciiTheme="majorHAnsi" w:eastAsiaTheme="majorEastAsia" w:hAnsiTheme="majorHAnsi" w:cstheme="majorHAnsi"/>
+          <w:sz w:val="24"/>
+          <w:szCs w:val="32"/>
+        </w:rPr>
+      </w:pPr>
+    </w:p>
+    <w:p>
+      <w:pPr>
+        <w:ind w:left="708"/>
+        <w:jc w:val="both"/>
+        <w:rPr>
+          <w:rFonts w:asciiTheme="majorHAnsi" w:eastAsiaTheme="majorEastAsia" w:hAnsiTheme="majorHAnsi" w:cstheme="majorHAnsi"/>
+          <w:sz w:val="24"/>
+          <w:szCs w:val="32"/>
+        </w:rPr>
+      </w:pPr>
+    </w:p>
+    <w:p>
+      <w:pPr>
+        <w:ind w:left="708"/>
+        <w:jc w:val="both"/>
+        <w:rPr>
+          <w:rFonts w:asciiTheme="majorHAnsi" w:eastAsiaTheme="majorEastAsia" w:hAnsiTheme="majorHAnsi" w:cstheme="majorHAnsi"/>
+          <w:sz w:val="24"/>
+          <w:szCs w:val="32"/>
+        </w:rPr>
+      </w:pPr>
+    </w:p>
+    <w:p>
+      <w:pPr>
+        <w:ind w:left="708"/>
+        <w:jc w:val="both"/>
+        <w:rPr>
+          <w:rFonts w:asciiTheme="majorHAnsi" w:eastAsiaTheme="majorEastAsia" w:hAnsiTheme="majorHAnsi" w:cstheme="majorHAnsi"/>
+          <w:sz w:val="24"/>
+          <w:szCs w:val="32"/>
+        </w:rPr>
+      </w:pPr>
+    </w:p>
+    <w:tbl>
+      <w:tblPr>
+        <w:tblStyle w:val="Tabellenraster"/>
+        <w:tblW w:w="8359" w:type="dxa"/>
+        <w:tblInd w:w="708" w:type="dxa"/>
+        <w:tblLook w:val="04A0" w:firstRow="1" w:lastRow="0" w:firstColumn="1" w:lastColumn="0" w:noHBand="0" w:noVBand="1"/>
+      </w:tblPr>
+      <w:tblGrid>
+        <w:gridCol w:w="3965"/>
+        <w:gridCol w:w="4394"/>
+      </w:tblGrid>
+      <w:tr>
+        <w:tc>
+          <w:tcPr>
+            <w:tcW w:w="3965" w:type="dxa"/>
+            <w:shd w:val="clear" w:color="auto" w:fill="BFBFBF" w:themeFill="background1" w:themeFillShade="BF"/>
+          </w:tcPr>
+          <w:p>
+            <w:pPr>
+              <w:jc w:val="both"/>
+              <w:rPr>
+                <w:rFonts w:asciiTheme="majorHAnsi" w:eastAsiaTheme="majorEastAsia" w:hAnsiTheme="majorHAnsi" w:cstheme="majorHAnsi"/>
+                <w:sz w:val="24"/>
+                <w:szCs w:val="32"/>
+              </w:rPr>
+            </w:pPr>
+            <w:r>
+              <w:rPr>
+                <w:rFonts w:asciiTheme="majorHAnsi" w:eastAsiaTheme="majorEastAsia" w:hAnsiTheme="majorHAnsi" w:cstheme="majorHAnsi"/>
+                <w:sz w:val="24"/>
+                <w:szCs w:val="32"/>
+              </w:rPr>
+              <w:t>Function Header</w:t>
+            </w:r>
+          </w:p>
+        </w:tc>
+        <w:tc>
+          <w:tcPr>
+            <w:tcW w:w="4394" w:type="dxa"/>
+            <w:shd w:val="clear" w:color="auto" w:fill="BFBFBF" w:themeFill="background1" w:themeFillShade="BF"/>
+          </w:tcPr>
+          <w:p>
+            <w:pPr>
+              <w:jc w:val="both"/>
+              <w:rPr>
+                <w:rFonts w:asciiTheme="majorHAnsi" w:eastAsiaTheme="majorEastAsia" w:hAnsiTheme="majorHAnsi" w:cstheme="majorHAnsi"/>
+                <w:sz w:val="24"/>
+                <w:szCs w:val="32"/>
+              </w:rPr>
+            </w:pPr>
+            <w:r>
+              <w:rPr>
+                <w:rFonts w:asciiTheme="majorHAnsi" w:eastAsiaTheme="majorEastAsia" w:hAnsiTheme="majorHAnsi" w:cstheme="majorHAnsi"/>
+                <w:sz w:val="24"/>
+                <w:szCs w:val="32"/>
+              </w:rPr>
+              <w:t>Description</w:t>
+            </w:r>
+          </w:p>
+        </w:tc>
+      </w:tr>
+      <w:tr>
+        <w:tc>
+          <w:tcPr>
+            <w:tcW w:w="3965" w:type="dxa"/>
+          </w:tcPr>
+          <w:p>
+            <w:pPr>
+              <w:jc w:val="both"/>
+              <w:rPr>
+                <w:rFonts w:asciiTheme="majorHAnsi" w:eastAsiaTheme="majorEastAsia" w:hAnsiTheme="majorHAnsi" w:cstheme="majorHAnsi"/>
+                <w:sz w:val="24"/>
+                <w:szCs w:val="32"/>
+              </w:rPr>
+            </w:pPr>
+            <w:r>
+              <w:rPr>
+                <w:rFonts w:asciiTheme="majorHAnsi" w:eastAsiaTheme="majorEastAsia" w:hAnsiTheme="majorHAnsi" w:cstheme="majorHAnsi"/>
+                <w:sz w:val="24"/>
+                <w:szCs w:val="32"/>
+              </w:rPr>
+              <w:t>StackedList</w:t>
+            </w:r>
+            <w:r>
+              <w:rPr>
+                <w:rFonts w:asciiTheme="majorHAnsi" w:eastAsiaTheme="majorEastAsia" w:hAnsiTheme="majorHAnsi" w:cstheme="majorHAnsi"/>
+                <w:sz w:val="24"/>
+                <w:szCs w:val="32"/>
+              </w:rPr>
+              <w:t>&lt;T&gt;* create&lt;T</w:t>
+            </w:r>
+            <w:proofErr w:type="gramStart"/>
+            <w:r>
+              <w:rPr>
+                <w:rFonts w:asciiTheme="majorHAnsi" w:eastAsiaTheme="majorEastAsia" w:hAnsiTheme="majorHAnsi" w:cstheme="majorHAnsi"/>
+                <w:sz w:val="24"/>
+                <w:szCs w:val="32"/>
+              </w:rPr>
+              <w:t>&gt;(</w:t>
+            </w:r>
+            <w:proofErr w:type="gramEnd"/>
+            <w:r>
+              <w:rPr>
+                <w:rFonts w:asciiTheme="majorHAnsi" w:eastAsiaTheme="majorEastAsia" w:hAnsiTheme="majorHAnsi" w:cstheme="majorHAnsi"/>
+                <w:sz w:val="24"/>
+                <w:szCs w:val="32"/>
+              </w:rPr>
+              <w:t>)</w:t>
+            </w:r>
+          </w:p>
+        </w:tc>
+        <w:tc>
+          <w:tcPr>
+            <w:tcW w:w="4394" w:type="dxa"/>
+          </w:tcPr>
+          <w:p>
+            <w:pPr>
+              <w:jc w:val="both"/>
+              <w:rPr>
+                <w:rFonts w:asciiTheme="majorHAnsi" w:eastAsiaTheme="majorEastAsia" w:hAnsiTheme="majorHAnsi" w:cstheme="majorHAnsi"/>
+                <w:sz w:val="24"/>
+                <w:szCs w:val="32"/>
+              </w:rPr>
+            </w:pPr>
+            <w:r>
+              <w:rPr>
+                <w:rFonts w:asciiTheme="majorHAnsi" w:eastAsiaTheme="majorEastAsia" w:hAnsiTheme="majorHAnsi" w:cstheme="majorHAnsi"/>
+                <w:sz w:val="24"/>
+                <w:szCs w:val="32"/>
+              </w:rPr>
+              <w:t>Initializes a new Stacked List</w:t>
+            </w:r>
+            <w:r>
+              <w:rPr>
+                <w:rFonts w:asciiTheme="majorHAnsi" w:eastAsiaTheme="majorEastAsia" w:hAnsiTheme="majorHAnsi" w:cstheme="majorHAnsi"/>
+                <w:sz w:val="24"/>
+                <w:szCs w:val="32"/>
+              </w:rPr>
+              <w:t xml:space="preserve"> and the capsuled linked list. </w:t>
+            </w:r>
+            <w:r>
+              <w:rPr>
+                <w:rFonts w:asciiTheme="majorHAnsi" w:eastAsiaTheme="majorEastAsia" w:hAnsiTheme="majorHAnsi" w:cstheme="majorHAnsi"/>
+                <w:sz w:val="24"/>
+                <w:szCs w:val="32"/>
+              </w:rPr>
+              <w:t>Returns a pointer to the newly created stack.</w:t>
+            </w:r>
+            <w:r>
+              <w:rPr>
+                <w:rFonts w:asciiTheme="majorHAnsi" w:eastAsiaTheme="majorEastAsia" w:hAnsiTheme="majorHAnsi" w:cstheme="majorHAnsi"/>
+                <w:sz w:val="24"/>
+                <w:szCs w:val="32"/>
+              </w:rPr>
+              <w:t xml:space="preserve"> </w:t>
+            </w:r>
+            <m:oMath>
+              <m:r>
+                <w:rPr>
+                  <w:rFonts w:ascii="Cambria Math" w:eastAsiaTheme="majorEastAsia" w:hAnsi="Cambria Math" w:cstheme="majorHAnsi"/>
+                  <w:sz w:val="24"/>
+                  <w:szCs w:val="32"/>
+                </w:rPr>
+                <m:t>O</m:t>
+              </m:r>
+              <m:d>
+                <m:dPr>
+                  <m:ctrlPr>
+                    <w:rPr>
+                      <w:rFonts w:ascii="Cambria Math" w:eastAsiaTheme="majorEastAsia" w:hAnsi="Cambria Math" w:cstheme="majorHAnsi"/>
+                      <w:i/>
+                      <w:sz w:val="24"/>
+                      <w:szCs w:val="32"/>
+                    </w:rPr>
+                  </m:ctrlPr>
+                </m:dPr>
+                <m:e>
+                  <m:r>
+                    <w:rPr>
+                      <w:rFonts w:ascii="Cambria Math" w:eastAsiaTheme="majorEastAsia" w:hAnsi="Cambria Math" w:cstheme="majorHAnsi"/>
+                      <w:sz w:val="24"/>
+                      <w:szCs w:val="32"/>
+                    </w:rPr>
+                    <m:t>1</m:t>
+                  </m:r>
+                </m:e>
+              </m:d>
+            </m:oMath>
+          </w:p>
+        </w:tc>
+      </w:tr>
+      <w:tr>
+        <w:tc>
+          <w:tcPr>
+            <w:tcW w:w="3965" w:type="dxa"/>
+          </w:tcPr>
+          <w:p>
+            <w:pPr>
+              <w:jc w:val="both"/>
+              <w:rPr>
+                <w:rFonts w:asciiTheme="majorHAnsi" w:eastAsiaTheme="majorEastAsia" w:hAnsiTheme="majorHAnsi" w:cstheme="majorHAnsi"/>
+                <w:sz w:val="24"/>
+                <w:szCs w:val="32"/>
+              </w:rPr>
+            </w:pPr>
+            <w:r>
+              <w:rPr>
+                <w:rFonts w:asciiTheme="majorHAnsi" w:eastAsiaTheme="majorEastAsia" w:hAnsiTheme="majorHAnsi" w:cstheme="majorHAnsi"/>
+                <w:sz w:val="24"/>
+                <w:szCs w:val="32"/>
+              </w:rPr>
+              <w:t xml:space="preserve">void </w:t>
+            </w:r>
+            <w:proofErr w:type="gramStart"/>
+            <w:r>
+              <w:rPr>
+                <w:rFonts w:asciiTheme="majorHAnsi" w:eastAsiaTheme="majorEastAsia" w:hAnsiTheme="majorHAnsi" w:cstheme="majorHAnsi"/>
+                <w:sz w:val="24"/>
+                <w:szCs w:val="32"/>
+              </w:rPr>
+              <w:t>destroy(</w:t>
+            </w:r>
+            <w:proofErr w:type="gramEnd"/>
+            <w:r>
+              <w:rPr>
+                <w:rFonts w:asciiTheme="majorHAnsi" w:eastAsiaTheme="majorEastAsia" w:hAnsiTheme="majorHAnsi" w:cstheme="majorHAnsi"/>
+                <w:sz w:val="24"/>
+                <w:szCs w:val="32"/>
+              </w:rPr>
+              <w:t>StackedList&lt;void&gt;* stack)</w:t>
+            </w:r>
+          </w:p>
+        </w:tc>
+        <w:tc>
+          <w:tcPr>
+            <w:tcW w:w="4394" w:type="dxa"/>
+          </w:tcPr>
+          <w:p>
+            <w:pPr>
+              <w:jc w:val="both"/>
+              <w:rPr>
+                <w:rFonts w:asciiTheme="majorHAnsi" w:eastAsiaTheme="majorEastAsia" w:hAnsiTheme="majorHAnsi" w:cstheme="majorHAnsi"/>
+                <w:sz w:val="24"/>
+                <w:szCs w:val="32"/>
+              </w:rPr>
+            </w:pPr>
+            <w:r>
+              <w:rPr>
+                <w:rFonts w:asciiTheme="majorHAnsi" w:eastAsiaTheme="majorEastAsia" w:hAnsiTheme="majorHAnsi" w:cstheme="majorHAnsi"/>
+                <w:sz w:val="24"/>
+                <w:szCs w:val="32"/>
+              </w:rPr>
+              <w:t>Frees the stack and the capsuled linked list and all of the lists contained elements.</w:t>
+            </w:r>
+            <w:r>
+              <w:rPr>
+                <w:rFonts w:asciiTheme="majorHAnsi" w:eastAsiaTheme="majorEastAsia" w:hAnsiTheme="majorHAnsi" w:cstheme="majorHAnsi"/>
+                <w:sz w:val="24"/>
+                <w:szCs w:val="32"/>
+              </w:rPr>
+              <w:t xml:space="preserve"> </w:t>
+            </w:r>
+            <m:oMath>
+              <m:r>
+                <w:rPr>
+                  <w:rFonts w:ascii="Cambria Math" w:eastAsiaTheme="majorEastAsia" w:hAnsi="Cambria Math" w:cstheme="majorHAnsi"/>
+                  <w:sz w:val="24"/>
+                  <w:szCs w:val="32"/>
+                </w:rPr>
+                <m:t>O</m:t>
+              </m:r>
+              <m:d>
+                <m:dPr>
+                  <m:ctrlPr>
+                    <w:rPr>
+                      <w:rFonts w:ascii="Cambria Math" w:eastAsiaTheme="majorEastAsia" w:hAnsi="Cambria Math" w:cstheme="majorHAnsi"/>
+                      <w:i/>
+                      <w:sz w:val="24"/>
+                      <w:szCs w:val="32"/>
+                    </w:rPr>
+                  </m:ctrlPr>
+                </m:dPr>
+                <m:e>
+                  <m:r>
+                    <w:rPr>
+                      <w:rFonts w:ascii="Cambria Math" w:eastAsiaTheme="majorEastAsia" w:hAnsi="Cambria Math" w:cstheme="majorHAnsi"/>
+                      <w:sz w:val="24"/>
+                      <w:szCs w:val="32"/>
+                    </w:rPr>
+                    <m:t>n</m:t>
+                  </m:r>
+                </m:e>
+              </m:d>
+            </m:oMath>
+          </w:p>
+        </w:tc>
+      </w:tr>
+      <w:tr>
+        <w:tc>
+          <w:tcPr>
+            <w:tcW w:w="3965" w:type="dxa"/>
+          </w:tcPr>
+          <w:p>
+            <w:pPr>
+              <w:jc w:val="both"/>
+              <w:rPr>
+                <w:rFonts w:asciiTheme="majorHAnsi" w:eastAsiaTheme="majorEastAsia" w:hAnsiTheme="majorHAnsi" w:cstheme="majorHAnsi"/>
+                <w:sz w:val="24"/>
+                <w:szCs w:val="32"/>
+              </w:rPr>
+            </w:pPr>
+            <w:r>
+              <w:rPr>
+                <w:rFonts w:asciiTheme="majorHAnsi" w:eastAsiaTheme="majorEastAsia" w:hAnsiTheme="majorHAnsi" w:cstheme="majorHAnsi"/>
+                <w:sz w:val="24"/>
+                <w:szCs w:val="32"/>
+              </w:rPr>
+              <w:t>void push&lt;T&gt;(StackedList&lt;T&gt;* stack, T value)</w:t>
+            </w:r>
+          </w:p>
+        </w:tc>
+        <w:tc>
+          <w:tcPr>
+            <w:tcW w:w="4394" w:type="dxa"/>
+          </w:tcPr>
+          <w:p>
+            <w:pPr>
+              <w:jc w:val="both"/>
+              <w:rPr>
+                <w:rFonts w:asciiTheme="majorHAnsi" w:eastAsiaTheme="majorEastAsia" w:hAnsiTheme="majorHAnsi" w:cstheme="majorHAnsi"/>
+                <w:sz w:val="24"/>
+                <w:szCs w:val="32"/>
+              </w:rPr>
+            </w:pPr>
+            <w:r>
+              <w:rPr>
+                <w:rFonts w:asciiTheme="majorHAnsi" w:eastAsiaTheme="majorEastAsia" w:hAnsiTheme="majorHAnsi" w:cstheme="majorHAnsi"/>
+                <w:sz w:val="24"/>
+                <w:szCs w:val="32"/>
+              </w:rPr>
+              <w:t>Adds given element to the top of the stack.</w:t>
+            </w:r>
+            <w:r>
+              <w:rPr>
+                <w:rFonts w:asciiTheme="majorHAnsi" w:eastAsiaTheme="majorEastAsia" w:hAnsiTheme="majorHAnsi" w:cstheme="majorHAnsi"/>
+                <w:sz w:val="24"/>
+                <w:szCs w:val="32"/>
+              </w:rPr>
+              <w:t xml:space="preserve"> </w:t>
+            </w:r>
+            <m:oMath>
+              <m:r>
+                <w:rPr>
+                  <w:rFonts w:ascii="Cambria Math" w:eastAsiaTheme="majorEastAsia" w:hAnsi="Cambria Math" w:cstheme="majorHAnsi"/>
+                  <w:sz w:val="24"/>
+                  <w:szCs w:val="32"/>
+                </w:rPr>
+                <m:t>O</m:t>
+              </m:r>
+              <m:d>
+                <m:dPr>
+                  <m:ctrlPr>
+                    <w:rPr>
+                      <w:rFonts w:ascii="Cambria Math" w:eastAsiaTheme="majorEastAsia" w:hAnsi="Cambria Math" w:cstheme="majorHAnsi"/>
+                      <w:i/>
+                      <w:sz w:val="24"/>
+                      <w:szCs w:val="32"/>
+                    </w:rPr>
+                  </m:ctrlPr>
+                </m:dPr>
+                <m:e>
+                  <m:r>
+                    <w:rPr>
+                      <w:rFonts w:ascii="Cambria Math" w:eastAsiaTheme="majorEastAsia" w:hAnsi="Cambria Math" w:cstheme="majorHAnsi"/>
+                      <w:sz w:val="24"/>
+                      <w:szCs w:val="32"/>
+                    </w:rPr>
+                    <m:t>1</m:t>
+                  </m:r>
+                </m:e>
+              </m:d>
+            </m:oMath>
+          </w:p>
+        </w:tc>
+      </w:tr>
+      <w:tr>
+        <w:tc>
+          <w:tcPr>
+            <w:tcW w:w="3965" w:type="dxa"/>
+          </w:tcPr>
+          <w:p>
+            <w:pPr>
+              <w:jc w:val="both"/>
+              <w:rPr>
+                <w:rFonts w:asciiTheme="majorHAnsi" w:eastAsiaTheme="majorEastAsia" w:hAnsiTheme="majorHAnsi" w:cstheme="majorHAnsi"/>
+                <w:sz w:val="24"/>
+                <w:szCs w:val="32"/>
+              </w:rPr>
+            </w:pPr>
+            <w:r>
+              <w:rPr>
+                <w:rFonts w:asciiTheme="majorHAnsi" w:eastAsiaTheme="majorEastAsia" w:hAnsiTheme="majorHAnsi" w:cstheme="majorHAnsi"/>
+                <w:sz w:val="24"/>
+                <w:szCs w:val="32"/>
+              </w:rPr>
+              <w:t xml:space="preserve">bool </w:t>
+            </w:r>
+            <w:proofErr w:type="gramStart"/>
+            <w:r>
+              <w:rPr>
+                <w:rFonts w:asciiTheme="majorHAnsi" w:eastAsiaTheme="majorEastAsia" w:hAnsiTheme="majorHAnsi" w:cstheme="majorHAnsi"/>
+                <w:sz w:val="24"/>
+                <w:szCs w:val="32"/>
+              </w:rPr>
+              <w:t>isEmpty(</w:t>
+            </w:r>
+            <w:proofErr w:type="gramEnd"/>
+            <w:r>
+              <w:rPr>
+                <w:rFonts w:asciiTheme="majorHAnsi" w:eastAsiaTheme="majorEastAsia" w:hAnsiTheme="majorHAnsi" w:cstheme="majorHAnsi"/>
+                <w:sz w:val="24"/>
+                <w:szCs w:val="32"/>
+              </w:rPr>
+              <w:t>StackedList&lt;void&gt;* stack)</w:t>
+            </w:r>
+          </w:p>
+        </w:tc>
+        <w:tc>
+          <w:tcPr>
+            <w:tcW w:w="4394" w:type="dxa"/>
+          </w:tcPr>
+          <w:p>
+            <w:pPr>
+              <w:jc w:val="both"/>
+              <w:rPr>
+                <w:rFonts w:asciiTheme="majorHAnsi" w:eastAsiaTheme="majorEastAsia" w:hAnsiTheme="majorHAnsi" w:cstheme="majorHAnsi"/>
+                <w:sz w:val="24"/>
+                <w:szCs w:val="32"/>
+              </w:rPr>
+            </w:pPr>
+            <w:r>
+              <w:rPr>
+                <w:rFonts w:asciiTheme="majorHAnsi" w:eastAsiaTheme="majorEastAsia" w:hAnsiTheme="majorHAnsi" w:cstheme="majorHAnsi"/>
+                <w:sz w:val="24"/>
+                <w:szCs w:val="32"/>
+              </w:rPr>
+              <w:t>Returns wether no elements are stored in the stack.</w:t>
+            </w:r>
+            <w:r>
+              <w:rPr>
+                <w:rFonts w:asciiTheme="majorHAnsi" w:eastAsiaTheme="majorEastAsia" w:hAnsiTheme="majorHAnsi" w:cstheme="majorHAnsi"/>
+                <w:sz w:val="24"/>
+                <w:szCs w:val="32"/>
+              </w:rPr>
+              <w:t xml:space="preserve"> </w:t>
+            </w:r>
+            <m:oMath>
+              <m:r>
+                <w:rPr>
+                  <w:rFonts w:ascii="Cambria Math" w:eastAsiaTheme="majorEastAsia" w:hAnsi="Cambria Math" w:cstheme="majorHAnsi"/>
+                  <w:sz w:val="24"/>
+                  <w:szCs w:val="32"/>
+                </w:rPr>
+                <m:t>O</m:t>
+              </m:r>
+              <m:d>
+                <m:dPr>
+                  <m:ctrlPr>
+                    <w:rPr>
+                      <w:rFonts w:ascii="Cambria Math" w:eastAsiaTheme="majorEastAsia" w:hAnsi="Cambria Math" w:cstheme="majorHAnsi"/>
+                      <w:i/>
+                      <w:sz w:val="24"/>
+                      <w:szCs w:val="32"/>
+                    </w:rPr>
+                  </m:ctrlPr>
+                </m:dPr>
+                <m:e>
+                  <m:r>
+                    <w:rPr>
+                      <w:rFonts w:ascii="Cambria Math" w:eastAsiaTheme="majorEastAsia" w:hAnsi="Cambria Math" w:cstheme="majorHAnsi"/>
+                      <w:sz w:val="24"/>
+                      <w:szCs w:val="32"/>
+                    </w:rPr>
+                    <m:t>n</m:t>
+                  </m:r>
+                </m:e>
+              </m:d>
+            </m:oMath>
+          </w:p>
+        </w:tc>
+      </w:tr>
+      <w:tr>
+        <w:tc>
+          <w:tcPr>
+            <w:tcW w:w="3965" w:type="dxa"/>
+          </w:tcPr>
+          <w:p>
+            <w:pPr>
+              <w:jc w:val="both"/>
+              <w:rPr>
+                <w:rFonts w:asciiTheme="majorHAnsi" w:eastAsiaTheme="majorEastAsia" w:hAnsiTheme="majorHAnsi" w:cstheme="majorHAnsi"/>
+                <w:sz w:val="24"/>
+                <w:szCs w:val="32"/>
+              </w:rPr>
+            </w:pPr>
+            <w:r>
+              <w:rPr>
+                <w:rFonts w:asciiTheme="majorHAnsi" w:eastAsiaTheme="majorEastAsia" w:hAnsiTheme="majorHAnsi" w:cstheme="majorHAnsi"/>
+                <w:sz w:val="24"/>
+                <w:szCs w:val="32"/>
+              </w:rPr>
+              <w:t xml:space="preserve">int </w:t>
+            </w:r>
+            <w:proofErr w:type="gramStart"/>
+            <w:r>
+              <w:rPr>
+                <w:rFonts w:asciiTheme="majorHAnsi" w:eastAsiaTheme="majorEastAsia" w:hAnsiTheme="majorHAnsi" w:cstheme="majorHAnsi"/>
+                <w:sz w:val="24"/>
+                <w:szCs w:val="32"/>
+              </w:rPr>
+              <w:t>size(</w:t>
+            </w:r>
+            <w:proofErr w:type="gramEnd"/>
+            <w:r>
+              <w:rPr>
+                <w:rFonts w:asciiTheme="majorHAnsi" w:eastAsiaTheme="majorEastAsia" w:hAnsiTheme="majorHAnsi" w:cstheme="majorHAnsi"/>
+                <w:sz w:val="24"/>
+                <w:szCs w:val="32"/>
+              </w:rPr>
+              <w:t>StackedList&lt;void&gt;* stack)</w:t>
+            </w:r>
+          </w:p>
+        </w:tc>
+        <w:tc>
+          <w:tcPr>
+            <w:tcW w:w="4394" w:type="dxa"/>
+          </w:tcPr>
+          <w:p>
+            <w:pPr>
+              <w:jc w:val="both"/>
+              <w:rPr>
+                <w:rFonts w:asciiTheme="majorHAnsi" w:eastAsiaTheme="majorEastAsia" w:hAnsiTheme="majorHAnsi" w:cstheme="majorHAnsi"/>
+                <w:sz w:val="24"/>
+                <w:szCs w:val="32"/>
+              </w:rPr>
+            </w:pPr>
+            <w:r>
+              <w:rPr>
+                <w:rFonts w:asciiTheme="majorHAnsi" w:eastAsiaTheme="majorEastAsia" w:hAnsiTheme="majorHAnsi" w:cstheme="majorHAnsi"/>
+                <w:sz w:val="24"/>
+                <w:szCs w:val="32"/>
+              </w:rPr>
+              <w:t>Returns the number of contained elements in the stack.</w:t>
+            </w:r>
+            <w:r>
+              <w:rPr>
+                <w:rFonts w:asciiTheme="majorHAnsi" w:eastAsiaTheme="majorEastAsia" w:hAnsiTheme="majorHAnsi" w:cstheme="majorHAnsi"/>
+                <w:sz w:val="24"/>
+                <w:szCs w:val="32"/>
+              </w:rPr>
+              <w:t xml:space="preserve"> </w:t>
+            </w:r>
+            <m:oMath>
+              <m:r>
+                <w:rPr>
+                  <w:rFonts w:ascii="Cambria Math" w:eastAsiaTheme="majorEastAsia" w:hAnsi="Cambria Math" w:cstheme="majorHAnsi"/>
+                  <w:sz w:val="24"/>
+                  <w:szCs w:val="32"/>
+                </w:rPr>
+                <m:t>O</m:t>
+              </m:r>
+              <m:d>
+                <m:dPr>
+                  <m:ctrlPr>
+                    <w:rPr>
+                      <w:rFonts w:ascii="Cambria Math" w:eastAsiaTheme="majorEastAsia" w:hAnsi="Cambria Math" w:cstheme="majorHAnsi"/>
+                      <w:i/>
+                      <w:sz w:val="24"/>
+                      <w:szCs w:val="32"/>
+                    </w:rPr>
+                  </m:ctrlPr>
+                </m:dPr>
+                <m:e>
+                  <m:r>
+                    <w:rPr>
+                      <w:rFonts w:ascii="Cambria Math" w:eastAsiaTheme="majorEastAsia" w:hAnsi="Cambria Math" w:cstheme="majorHAnsi"/>
+                      <w:sz w:val="24"/>
+                      <w:szCs w:val="32"/>
+                    </w:rPr>
+                    <m:t>n</m:t>
+                  </m:r>
+                </m:e>
+              </m:d>
+            </m:oMath>
+          </w:p>
+        </w:tc>
+      </w:tr>
+      <w:tr>
+        <w:tc>
+          <w:tcPr>
+            <w:tcW w:w="3965" w:type="dxa"/>
+          </w:tcPr>
+          <w:p>
+            <w:pPr>
+              <w:jc w:val="both"/>
+              <w:rPr>
+                <w:rFonts w:asciiTheme="majorHAnsi" w:eastAsiaTheme="majorEastAsia" w:hAnsiTheme="majorHAnsi" w:cstheme="majorHAnsi"/>
+                <w:sz w:val="24"/>
+                <w:szCs w:val="32"/>
+              </w:rPr>
+            </w:pPr>
+            <w:r>
+              <w:rPr>
+                <w:rFonts w:asciiTheme="majorHAnsi" w:eastAsiaTheme="majorEastAsia" w:hAnsiTheme="majorHAnsi" w:cstheme="majorHAnsi"/>
+                <w:sz w:val="24"/>
+                <w:szCs w:val="32"/>
+              </w:rPr>
+              <w:t>T peek&lt;T&gt;(StackedList&lt;T&gt;* stack)</w:t>
+            </w:r>
+          </w:p>
+        </w:tc>
+        <w:tc>
+          <w:tcPr>
+            <w:tcW w:w="4394" w:type="dxa"/>
+          </w:tcPr>
+          <w:p>
+            <w:pPr>
+              <w:jc w:val="both"/>
+              <w:rPr>
+                <w:rFonts w:asciiTheme="majorHAnsi" w:eastAsiaTheme="majorEastAsia" w:hAnsiTheme="majorHAnsi" w:cstheme="majorHAnsi"/>
+                <w:sz w:val="24"/>
+                <w:szCs w:val="32"/>
+              </w:rPr>
+            </w:pPr>
+            <w:r>
+              <w:rPr>
+                <w:rFonts w:asciiTheme="majorHAnsi" w:eastAsiaTheme="majorEastAsia" w:hAnsiTheme="majorHAnsi" w:cstheme="majorHAnsi"/>
+                <w:sz w:val="24"/>
+                <w:szCs w:val="32"/>
+              </w:rPr>
+              <w:t>Returns the top element of the stack, but does not remove it.</w:t>
+            </w:r>
+            <w:r>
+              <w:rPr>
+                <w:rFonts w:asciiTheme="majorHAnsi" w:eastAsiaTheme="majorEastAsia" w:hAnsiTheme="majorHAnsi" w:cstheme="majorHAnsi"/>
+                <w:sz w:val="24"/>
+                <w:szCs w:val="32"/>
+              </w:rPr>
+              <w:t xml:space="preserve"> </w:t>
+            </w:r>
+            <m:oMath>
+              <m:r>
+                <w:rPr>
+                  <w:rFonts w:ascii="Cambria Math" w:eastAsiaTheme="majorEastAsia" w:hAnsi="Cambria Math" w:cstheme="majorHAnsi"/>
+                  <w:sz w:val="24"/>
+                  <w:szCs w:val="32"/>
+                </w:rPr>
+                <m:t>O(n)</m:t>
+              </m:r>
+            </m:oMath>
+          </w:p>
+        </w:tc>
+      </w:tr>
+      <w:tr>
+        <w:tc>
+          <w:tcPr>
+            <w:tcW w:w="3965" w:type="dxa"/>
+          </w:tcPr>
+          <w:p>
+            <w:pPr>
+              <w:jc w:val="both"/>
+              <w:rPr>
+                <w:rFonts w:asciiTheme="majorHAnsi" w:eastAsiaTheme="majorEastAsia" w:hAnsiTheme="majorHAnsi" w:cstheme="majorHAnsi"/>
+                <w:sz w:val="24"/>
+                <w:szCs w:val="32"/>
+              </w:rPr>
+            </w:pPr>
+            <w:r>
+              <w:rPr>
+                <w:rFonts w:asciiTheme="majorHAnsi" w:eastAsiaTheme="majorEastAsia" w:hAnsiTheme="majorHAnsi" w:cstheme="majorHAnsi"/>
+                <w:sz w:val="24"/>
+                <w:szCs w:val="32"/>
+              </w:rPr>
+              <w:t>T pop&lt;T&gt;(StackedList&lt;T&gt;* stack)</w:t>
+            </w:r>
+          </w:p>
+        </w:tc>
+        <w:tc>
+          <w:tcPr>
+            <w:tcW w:w="4394" w:type="dxa"/>
+          </w:tcPr>
+          <w:p>
+            <w:pPr>
+              <w:jc w:val="both"/>
+              <w:rPr>
+                <w:rFonts w:asciiTheme="majorHAnsi" w:eastAsiaTheme="majorEastAsia" w:hAnsiTheme="majorHAnsi" w:cstheme="majorHAnsi"/>
+                <w:sz w:val="24"/>
+                <w:szCs w:val="32"/>
+              </w:rPr>
+            </w:pPr>
+            <w:r>
+              <w:rPr>
+                <w:rFonts w:asciiTheme="majorHAnsi" w:eastAsiaTheme="majorEastAsia" w:hAnsiTheme="majorHAnsi" w:cstheme="majorHAnsi"/>
+                <w:sz w:val="24"/>
+                <w:szCs w:val="32"/>
+              </w:rPr>
+              <w:t xml:space="preserve">Returns the top element of the stack and removes it. Returns </w:t>
+            </w:r>
+            <w:r>
+              <w:rPr>
+                <w:rFonts w:asciiTheme="majorHAnsi" w:eastAsiaTheme="majorEastAsia" w:hAnsiTheme="majorHAnsi" w:cstheme="majorHAnsi"/>
+                <w:sz w:val="24"/>
+                <w:szCs w:val="32"/>
+              </w:rPr>
+              <w:t xml:space="preserve">0 if the stack is Empty. </w:t>
+            </w:r>
+            <w:r>
+              <w:rPr>
+                <w:rFonts w:asciiTheme="majorHAnsi" w:eastAsiaTheme="majorEastAsia" w:hAnsiTheme="majorHAnsi" w:cstheme="majorHAnsi"/>
+                <w:sz w:val="24"/>
+                <w:szCs w:val="32"/>
+              </w:rPr>
+              <w:t xml:space="preserve">Be aware that popping from </w:t>
+            </w:r>
+            <w:r>
+              <w:rPr>
+                <w:rFonts w:asciiTheme="majorHAnsi" w:eastAsiaTheme="majorEastAsia" w:hAnsiTheme="majorHAnsi" w:cstheme="majorHAnsi"/>
+                <w:sz w:val="24"/>
+                <w:szCs w:val="32"/>
+              </w:rPr>
+              <w:t xml:space="preserve">an empty stack that contains datatypes that are larger than 1 Word can cause problems. </w:t>
+            </w:r>
+            <m:oMath>
+              <m:r>
+                <w:rPr>
+                  <w:rFonts w:ascii="Cambria Math" w:eastAsiaTheme="majorEastAsia" w:hAnsi="Cambria Math" w:cstheme="majorHAnsi"/>
+                  <w:sz w:val="24"/>
+                  <w:szCs w:val="32"/>
+                </w:rPr>
+                <m:t>O</m:t>
+              </m:r>
+              <m:d>
+                <m:dPr>
+                  <m:ctrlPr>
+                    <w:rPr>
+                      <w:rFonts w:ascii="Cambria Math" w:eastAsiaTheme="majorEastAsia" w:hAnsi="Cambria Math" w:cstheme="majorHAnsi"/>
+                      <w:i/>
+                      <w:sz w:val="24"/>
+                      <w:szCs w:val="32"/>
+                    </w:rPr>
+                  </m:ctrlPr>
+                </m:dPr>
+                <m:e>
+                  <m:r>
+                    <w:rPr>
+                      <w:rFonts w:ascii="Cambria Math" w:eastAsiaTheme="majorEastAsia" w:hAnsi="Cambria Math" w:cstheme="majorHAnsi"/>
+                      <w:sz w:val="24"/>
+                      <w:szCs w:val="32"/>
+                    </w:rPr>
+                    <m:t>n</m:t>
+                  </m:r>
+                </m:e>
+              </m:d>
+            </m:oMath>
+          </w:p>
+        </w:tc>
+      </w:tr>
+    </w:tbl>
+    <w:p>
+      <w:pPr>
+        <w:rPr>
+          <w:rFonts w:asciiTheme="majorHAnsi" w:eastAsiaTheme="majorEastAsia" w:hAnsiTheme="majorHAnsi" w:cstheme="majorHAnsi"/>
+          <w:sz w:val="32"/>
+          <w:szCs w:val="40"/>
+        </w:rPr>
+      </w:pPr>
+    </w:p>
+    <w:p>
+      <w:pPr>
+        <w:rPr>
+          <w:rFonts w:asciiTheme="majorHAnsi" w:eastAsiaTheme="majorEastAsia" w:hAnsiTheme="majorHAnsi" w:cstheme="majorHAnsi"/>
+          <w:sz w:val="32"/>
+          <w:szCs w:val="40"/>
+        </w:rPr>
+      </w:pPr>
+      <w:r>
+        <w:rPr>
+          <w:rFonts w:asciiTheme="majorHAnsi" w:eastAsiaTheme="majorEastAsia" w:hAnsiTheme="majorHAnsi" w:cstheme="majorHAnsi"/>
+          <w:sz w:val="32"/>
+          <w:szCs w:val="40"/>
+        </w:rPr>
+        <w:br w:type="page"/>
+      </w:r>
     </w:p>
     <w:p>
       <w:pPr>
@@ -14696,6 +18250,7 @@
     <w:rsid w:val="00856565"/>
     <w:rsid w:val="00897C9C"/>
     <w:rsid w:val="00974B1C"/>
+    <w:rsid w:val="009B3FB5"/>
     <w:rsid w:val="009B787D"/>
     <w:rsid w:val="00AD34DC"/>
     <w:rsid w:val="00B30021"/>
@@ -14704,9 +18259,12 @@
     <w:rsid w:val="00CB78CD"/>
     <w:rsid w:val="00D250C6"/>
     <w:rsid w:val="00D419C1"/>
+    <w:rsid w:val="00D4767F"/>
     <w:rsid w:val="00ED57FE"/>
     <w:rsid w:val="00F572E4"/>
     <w:rsid w:val="00F66E11"/>
+    <w:rsid w:val="00FC36C6"/>
+    <w:rsid w:val="00FF5855"/>
   </w:rsids>
   <m:mathPr>
     <m:mathFont m:val="Cambria Math"/>
@@ -15184,7 +18742,7 @@
     <w:basedOn w:val="Absatz-Standardschriftart"/>
     <w:uiPriority w:val="99"/>
     <w:semiHidden/>
-    <w:rsid w:val="001A77A2"/>
+    <w:rsid w:val="00D4767F"/>
     <w:rPr>
       <w:color w:val="808080"/>
     </w:rPr>
@@ -15503,7 +19061,7 @@
 </file>
 
 <file path=customXml/itemProps1.xml><?xml version="1.0" encoding="utf-8"?>
-<ds:datastoreItem xmlns:ds="http://schemas.openxmlformats.org/officeDocument/2006/customXml" ds:itemID="{DE7D5440-243A-4134-B6EF-01E8EFA72125}">
+<ds:datastoreItem xmlns:ds="http://schemas.openxmlformats.org/officeDocument/2006/customXml" ds:itemID="{DF949136-F730-46BA-A8C3-B0B1A91CC6ED}">
   <ds:schemaRefs>
     <ds:schemaRef ds:uri="http://schemas.openxmlformats.org/officeDocument/2006/bibliography"/>
   </ds:schemaRefs>

</xml_diff>

<commit_message>
Update integer library sort to use predicate, update docs, update release
</commit_message>
<xml_diff>
--- a/doc/Snips Documentation.docx
+++ b/doc/Snips Documentation.docx
@@ -5838,25 +5838,23 @@
                 <w:sz w:val="24"/>
                 <w:szCs w:val="32"/>
               </w:rPr>
-              <w:t xml:space="preserve">int* </w:t>
-            </w:r>
-            <w:proofErr w:type="spellStart"/>
-            <w:r>
-              <w:rPr>
-                <w:rFonts w:asciiTheme="majorHAnsi" w:eastAsiaTheme="majorEastAsia" w:hAnsiTheme="majorHAnsi" w:cstheme="majorHAnsi"/>
-                <w:sz w:val="24"/>
-                <w:szCs w:val="32"/>
-              </w:rPr>
-              <w:t>arr</w:t>
-            </w:r>
-            <w:proofErr w:type="spellEnd"/>
-            <w:r>
-              <w:rPr>
-                <w:rFonts w:asciiTheme="majorHAnsi" w:eastAsiaTheme="majorEastAsia" w:hAnsiTheme="majorHAnsi" w:cstheme="majorHAnsi"/>
-                <w:sz w:val="24"/>
-                <w:szCs w:val="32"/>
-              </w:rPr>
-              <w:t>, int size)</w:t>
+              <w:t>int* arr, int size</w:t>
+            </w:r>
+            <w:r>
+              <w:rPr>
+                <w:rFonts w:asciiTheme="majorHAnsi" w:eastAsiaTheme="majorEastAsia" w:hAnsiTheme="majorHAnsi" w:cstheme="majorHAnsi"/>
+                <w:sz w:val="24"/>
+                <w:szCs w:val="32"/>
+              </w:rPr>
+              <w:t>, func (int a, int b) -&gt; bool pred</w:t>
+            </w:r>
+            <w:r>
+              <w:rPr>
+                <w:rFonts w:asciiTheme="majorHAnsi" w:eastAsiaTheme="majorEastAsia" w:hAnsiTheme="majorHAnsi" w:cstheme="majorHAnsi"/>
+                <w:sz w:val="24"/>
+                <w:szCs w:val="32"/>
+              </w:rPr>
+              <w:t>)</w:t>
             </w:r>
           </w:p>
         </w:tc>
@@ -5959,7 +5957,47 @@
                 <w:sz w:val="24"/>
                 <w:szCs w:val="32"/>
               </w:rPr>
-              <w:t xml:space="preserve"> Writes back the result in the array at the given pointer.</w:t>
+              <w:t xml:space="preserve"> </w:t>
+            </w:r>
+            <w:r>
+              <w:rPr>
+                <w:rFonts w:asciiTheme="majorHAnsi" w:eastAsiaTheme="majorEastAsia" w:hAnsiTheme="majorHAnsi" w:cstheme="majorHAnsi"/>
+                <w:sz w:val="24"/>
+                <w:szCs w:val="32"/>
+              </w:rPr>
+              <w:t xml:space="preserve">The sorting is </w:t>
+            </w:r>
+            <w:r>
+              <w:rPr>
+                <w:rFonts w:asciiTheme="majorHAnsi" w:eastAsiaTheme="majorEastAsia" w:hAnsiTheme="majorHAnsi" w:cstheme="majorHAnsi"/>
+                <w:sz w:val="24"/>
+                <w:szCs w:val="32"/>
+              </w:rPr>
+              <w:t>determined</w:t>
+            </w:r>
+            <w:r>
+              <w:rPr>
+                <w:rFonts w:asciiTheme="majorHAnsi" w:eastAsiaTheme="majorEastAsia" w:hAnsiTheme="majorHAnsi" w:cstheme="majorHAnsi"/>
+                <w:sz w:val="24"/>
+                <w:szCs w:val="32"/>
+              </w:rPr>
+              <w:t xml:space="preserve"> by</w:t>
+            </w:r>
+            <w:r>
+              <w:rPr>
+                <w:rFonts w:asciiTheme="majorHAnsi" w:eastAsiaTheme="majorEastAsia" w:hAnsiTheme="majorHAnsi" w:cstheme="majorHAnsi"/>
+                <w:sz w:val="24"/>
+                <w:szCs w:val="32"/>
+              </w:rPr>
+              <w:t xml:space="preserve"> given predicate. </w:t>
+            </w:r>
+            <w:r>
+              <w:rPr>
+                <w:rFonts w:asciiTheme="majorHAnsi" w:eastAsiaTheme="majorEastAsia" w:hAnsiTheme="majorHAnsi" w:cstheme="majorHAnsi"/>
+                <w:sz w:val="24"/>
+                <w:szCs w:val="32"/>
+              </w:rPr>
+              <w:t>Writes back the result in the array at the given pointer.</w:t>
             </w:r>
           </w:p>
         </w:tc>
@@ -18252,6 +18290,7 @@
     <w:rsid w:val="00974B1C"/>
     <w:rsid w:val="009B3FB5"/>
     <w:rsid w:val="009B787D"/>
+    <w:rsid w:val="00A37AD8"/>
     <w:rsid w:val="00AD34DC"/>
     <w:rsid w:val="00B30021"/>
     <w:rsid w:val="00B85990"/>
@@ -19061,7 +19100,7 @@
 </file>
 
 <file path=customXml/itemProps1.xml><?xml version="1.0" encoding="utf-8"?>
-<ds:datastoreItem xmlns:ds="http://schemas.openxmlformats.org/officeDocument/2006/customXml" ds:itemID="{DF949136-F730-46BA-A8C3-B0B1A91CC6ED}">
+<ds:datastoreItem xmlns:ds="http://schemas.openxmlformats.org/officeDocument/2006/customXml" ds:itemID="{B3AFBAC4-6B7F-42E1-8AA3-EE2578DA4CDC}">
   <ds:schemaRefs>
     <ds:schemaRef ds:uri="http://schemas.openxmlformats.org/officeDocument/2006/bibliography"/>
   </ds:schemaRefs>

</xml_diff>

<commit_message>
Add math and color library, update docs, update release
</commit_message>
<xml_diff>
--- a/doc/Snips Documentation.docx
+++ b/doc/Snips Documentation.docx
@@ -12694,39 +12694,6 @@
         </w:rPr>
       </w:pPr>
     </w:p>
-    <w:p>
-      <w:pPr>
-        <w:ind w:left="708"/>
-        <w:jc w:val="both"/>
-        <w:rPr>
-          <w:rFonts w:asciiTheme="majorHAnsi" w:eastAsiaTheme="majorEastAsia" w:hAnsiTheme="majorHAnsi" w:cstheme="majorHAnsi"/>
-          <w:sz w:val="24"/>
-          <w:szCs w:val="32"/>
-        </w:rPr>
-      </w:pPr>
-    </w:p>
-    <w:p>
-      <w:pPr>
-        <w:ind w:left="708"/>
-        <w:jc w:val="both"/>
-        <w:rPr>
-          <w:rFonts w:asciiTheme="majorHAnsi" w:eastAsiaTheme="majorEastAsia" w:hAnsiTheme="majorHAnsi" w:cstheme="majorHAnsi"/>
-          <w:sz w:val="24"/>
-          <w:szCs w:val="32"/>
-        </w:rPr>
-      </w:pPr>
-    </w:p>
-    <w:p>
-      <w:pPr>
-        <w:ind w:left="708"/>
-        <w:jc w:val="both"/>
-        <w:rPr>
-          <w:rFonts w:asciiTheme="majorHAnsi" w:eastAsiaTheme="majorEastAsia" w:hAnsiTheme="majorHAnsi" w:cstheme="majorHAnsi"/>
-          <w:sz w:val="24"/>
-          <w:szCs w:val="32"/>
-        </w:rPr>
-      </w:pPr>
-    </w:p>
     <w:tbl>
       <w:tblPr>
         <w:tblStyle w:val="Tabellenraster"/>
@@ -13485,7 +13452,7 @@
           <w:sz w:val="28"/>
           <w:szCs w:val="36"/>
         </w:rPr>
-        <w:t>matrix</w:t>
+        <w:t>math</w:t>
       </w:r>
       <w:r>
         <w:rPr>
@@ -13555,7 +13522,7 @@
           <w:sz w:val="24"/>
           <w:szCs w:val="32"/>
         </w:rPr>
-        <w:t>matrix</w:t>
+        <w:t>math</w:t>
       </w:r>
       <w:r>
         <w:rPr>
@@ -13635,7 +13602,31 @@
           <w:szCs w:val="32"/>
         </w:rPr>
         <w:tab/>
-        <w:t>The entire package is namespaced in ‘Matrix’.</w:t>
+        <w:t>The entire package is namespaced in ‘</w:t>
+      </w:r>
+      <w:r>
+        <w:rPr>
+          <w:rFonts w:asciiTheme="majorHAnsi" w:eastAsiaTheme="majorEastAsia" w:hAnsiTheme="majorHAnsi" w:cstheme="majorHAnsi"/>
+          <w:sz w:val="24"/>
+          <w:szCs w:val="32"/>
+        </w:rPr>
+        <w:t>Math</w:t>
+      </w:r>
+      <w:r>
+        <w:rPr>
+          <w:rFonts w:asciiTheme="majorHAnsi" w:eastAsiaTheme="majorEastAsia" w:hAnsiTheme="majorHAnsi" w:cstheme="majorHAnsi"/>
+          <w:sz w:val="24"/>
+          <w:szCs w:val="32"/>
+        </w:rPr>
+        <w:t>’</w:t>
+      </w:r>
+      <w:r>
+        <w:rPr>
+          <w:rFonts w:asciiTheme="majorHAnsi" w:eastAsiaTheme="majorEastAsia" w:hAnsiTheme="majorHAnsi" w:cstheme="majorHAnsi"/>
+          <w:sz w:val="24"/>
+          <w:szCs w:val="32"/>
+        </w:rPr>
+        <w:t>.</w:t>
       </w:r>
     </w:p>
     <w:p>
@@ -13689,7 +13680,31 @@
           <w:sz w:val="24"/>
           <w:szCs w:val="32"/>
         </w:rPr>
-        <w:t>Contains matrix utility. Currently only matrix multiplication.</w:t>
+        <w:t xml:space="preserve">Contains </w:t>
+      </w:r>
+      <w:r>
+        <w:rPr>
+          <w:rFonts w:asciiTheme="majorHAnsi" w:eastAsiaTheme="majorEastAsia" w:hAnsiTheme="majorHAnsi" w:cstheme="majorHAnsi"/>
+          <w:sz w:val="24"/>
+          <w:szCs w:val="32"/>
+        </w:rPr>
+        <w:t xml:space="preserve">math </w:t>
+      </w:r>
+      <w:r>
+        <w:rPr>
+          <w:rFonts w:asciiTheme="majorHAnsi" w:eastAsiaTheme="majorEastAsia" w:hAnsiTheme="majorHAnsi" w:cstheme="majorHAnsi"/>
+          <w:sz w:val="24"/>
+          <w:szCs w:val="32"/>
+        </w:rPr>
+        <w:t>functions</w:t>
+      </w:r>
+      <w:r>
+        <w:rPr>
+          <w:rFonts w:asciiTheme="majorHAnsi" w:eastAsiaTheme="majorEastAsia" w:hAnsiTheme="majorHAnsi" w:cstheme="majorHAnsi"/>
+          <w:sz w:val="24"/>
+          <w:szCs w:val="32"/>
+        </w:rPr>
+        <w:t xml:space="preserve"> and operations.</w:t>
       </w:r>
     </w:p>
     <w:p>
@@ -13735,15 +13750,7 @@
                 <w:sz w:val="24"/>
                 <w:szCs w:val="32"/>
               </w:rPr>
-              <w:t>Function Header</w:t>
-            </w:r>
-            <w:r>
-              <w:rPr>
-                <w:rFonts w:asciiTheme="majorHAnsi" w:eastAsiaTheme="majorEastAsia" w:hAnsiTheme="majorHAnsi" w:cstheme="majorHAnsi"/>
-                <w:sz w:val="24"/>
-                <w:szCs w:val="32"/>
-              </w:rPr>
-              <w:t>s</w:t>
+              <w:t>Function Headers</w:t>
             </w:r>
           </w:p>
         </w:tc>
@@ -13800,79 +13807,23 @@
                 <w:sz w:val="24"/>
                 <w:szCs w:val="32"/>
               </w:rPr>
-              <w:t>mult</w:t>
-            </w:r>
-            <w:r>
-              <w:rPr>
-                <w:rFonts w:asciiTheme="majorHAnsi" w:eastAsiaTheme="majorEastAsia" w:hAnsiTheme="majorHAnsi" w:cstheme="majorHAnsi"/>
-                <w:sz w:val="24"/>
-                <w:szCs w:val="32"/>
-              </w:rPr>
-              <w:t xml:space="preserve">(int* </w:t>
-            </w:r>
-            <w:r>
-              <w:rPr>
-                <w:rFonts w:asciiTheme="majorHAnsi" w:eastAsiaTheme="majorEastAsia" w:hAnsiTheme="majorHAnsi" w:cstheme="majorHAnsi"/>
-                <w:sz w:val="24"/>
-                <w:szCs w:val="32"/>
-              </w:rPr>
-              <w:t>m</w:t>
-            </w:r>
-            <w:r>
-              <w:rPr>
-                <w:rFonts w:asciiTheme="majorHAnsi" w:eastAsiaTheme="majorEastAsia" w:hAnsiTheme="majorHAnsi" w:cstheme="majorHAnsi"/>
-                <w:sz w:val="24"/>
-                <w:szCs w:val="32"/>
-              </w:rPr>
-              <w:t xml:space="preserve">, int* </w:t>
-            </w:r>
-            <w:r>
-              <w:rPr>
-                <w:rFonts w:asciiTheme="majorHAnsi" w:eastAsiaTheme="majorEastAsia" w:hAnsiTheme="majorHAnsi" w:cstheme="majorHAnsi"/>
-                <w:sz w:val="24"/>
-                <w:szCs w:val="32"/>
-              </w:rPr>
-              <w:t>n</w:t>
-            </w:r>
-            <w:r>
-              <w:rPr>
-                <w:rFonts w:asciiTheme="majorHAnsi" w:eastAsiaTheme="majorEastAsia" w:hAnsiTheme="majorHAnsi" w:cstheme="majorHAnsi"/>
-                <w:sz w:val="24"/>
-                <w:szCs w:val="32"/>
-              </w:rPr>
-              <w:t xml:space="preserve">, int </w:t>
-            </w:r>
-            <w:r>
-              <w:rPr>
-                <w:rFonts w:asciiTheme="majorHAnsi" w:eastAsiaTheme="majorEastAsia" w:hAnsiTheme="majorHAnsi" w:cstheme="majorHAnsi"/>
-                <w:sz w:val="24"/>
-                <w:szCs w:val="32"/>
-              </w:rPr>
-              <w:t>dim</w:t>
-            </w:r>
-            <w:r>
-              <w:rPr>
-                <w:rFonts w:asciiTheme="majorHAnsi" w:eastAsiaTheme="majorEastAsia" w:hAnsiTheme="majorHAnsi" w:cstheme="majorHAnsi"/>
-                <w:sz w:val="24"/>
-                <w:szCs w:val="32"/>
-              </w:rPr>
-              <w:t>0</w:t>
-            </w:r>
-            <w:r>
-              <w:rPr>
-                <w:rFonts w:asciiTheme="majorHAnsi" w:eastAsiaTheme="majorEastAsia" w:hAnsiTheme="majorHAnsi" w:cstheme="majorHAnsi"/>
-                <w:sz w:val="24"/>
-                <w:szCs w:val="32"/>
-              </w:rPr>
-              <w:t>, int dim</w:t>
-            </w:r>
-            <w:r>
-              <w:rPr>
-                <w:rFonts w:asciiTheme="majorHAnsi" w:eastAsiaTheme="majorEastAsia" w:hAnsiTheme="majorHAnsi" w:cstheme="majorHAnsi"/>
-                <w:sz w:val="24"/>
-                <w:szCs w:val="32"/>
-              </w:rPr>
-              <w:t>1</w:t>
+              <w:t>pow</w:t>
+            </w:r>
+            <w:r>
+              <w:rPr>
+                <w:rFonts w:asciiTheme="majorHAnsi" w:eastAsiaTheme="majorEastAsia" w:hAnsiTheme="majorHAnsi" w:cstheme="majorHAnsi"/>
+                <w:sz w:val="24"/>
+                <w:szCs w:val="32"/>
+              </w:rPr>
+              <w:t>(</w:t>
+            </w:r>
+            <w:r>
+              <w:rPr>
+                <w:rFonts w:asciiTheme="majorHAnsi" w:eastAsiaTheme="majorEastAsia" w:hAnsiTheme="majorHAnsi" w:cstheme="majorHAnsi"/>
+                <w:sz w:val="24"/>
+                <w:szCs w:val="32"/>
+              </w:rPr>
+              <w:t>int x, int n</w:t>
             </w:r>
             <w:r>
               <w:rPr>
@@ -13903,81 +13854,103 @@
                 <w:sz w:val="24"/>
                 <w:szCs w:val="32"/>
               </w:rPr>
-              <w:t>Multiplies the two given matrices</w:t>
-            </w:r>
-            <w:r>
-              <w:rPr>
-                <w:rFonts w:asciiTheme="majorHAnsi" w:eastAsiaTheme="majorEastAsia" w:hAnsiTheme="majorHAnsi" w:cstheme="majorHAnsi"/>
-                <w:sz w:val="24"/>
-                <w:szCs w:val="32"/>
-              </w:rPr>
-              <w:t xml:space="preserve">. Stores the result in </w:t>
-            </w:r>
-            <w:r>
-              <w:rPr>
-                <w:rFonts w:asciiTheme="majorHAnsi" w:eastAsiaTheme="majorEastAsia" w:hAnsiTheme="majorHAnsi" w:cstheme="majorHAnsi"/>
-                <w:sz w:val="24"/>
-                <w:szCs w:val="32"/>
-              </w:rPr>
-              <w:t xml:space="preserve">an integer array on the </w:t>
-            </w:r>
-            <w:r>
-              <w:rPr>
-                <w:rFonts w:asciiTheme="majorHAnsi" w:eastAsiaTheme="majorEastAsia" w:hAnsiTheme="majorHAnsi" w:cstheme="majorHAnsi"/>
-                <w:sz w:val="24"/>
-                <w:szCs w:val="32"/>
-              </w:rPr>
-              <w:t xml:space="preserve">heap. Returns </w:t>
-            </w:r>
-            <w:r>
-              <w:rPr>
-                <w:rFonts w:asciiTheme="majorHAnsi" w:eastAsiaTheme="majorEastAsia" w:hAnsiTheme="majorHAnsi" w:cstheme="majorHAnsi"/>
-                <w:sz w:val="24"/>
-                <w:szCs w:val="32"/>
-              </w:rPr>
-              <w:t>a</w:t>
-            </w:r>
-            <w:r>
-              <w:rPr>
-                <w:rFonts w:asciiTheme="majorHAnsi" w:eastAsiaTheme="majorEastAsia" w:hAnsiTheme="majorHAnsi" w:cstheme="majorHAnsi"/>
-                <w:sz w:val="24"/>
-                <w:szCs w:val="32"/>
-              </w:rPr>
-              <w:t xml:space="preserve"> pointer to the result.</w:t>
-            </w:r>
-            <w:r>
-              <w:rPr>
-                <w:rFonts w:asciiTheme="majorHAnsi" w:eastAsiaTheme="majorEastAsia" w:hAnsiTheme="majorHAnsi" w:cstheme="majorHAnsi"/>
-                <w:sz w:val="24"/>
-                <w:szCs w:val="32"/>
-              </w:rPr>
-              <w:t xml:space="preserve"> The first matrix should have dim0 columns, the second matrix should have dim1 columns. The resulting matrix will have the dimensions </w:t>
-            </w:r>
-            <m:oMath>
-              <m:r>
-                <w:rPr>
-                  <w:rFonts w:ascii="Cambria Math" w:eastAsiaTheme="majorEastAsia" w:hAnsi="Cambria Math" w:cstheme="majorHAnsi"/>
-                  <w:sz w:val="24"/>
-                  <w:szCs w:val="32"/>
-                </w:rPr>
-                <m:t>dim0×dim1</m:t>
-              </m:r>
-            </m:oMath>
-            <w:r>
-              <w:rPr>
-                <w:rFonts w:asciiTheme="majorHAnsi" w:eastAsiaTheme="majorEastAsia" w:hAnsiTheme="majorHAnsi" w:cstheme="majorHAnsi"/>
-                <w:sz w:val="24"/>
-                <w:szCs w:val="32"/>
-              </w:rPr>
-              <w:t xml:space="preserve">. </w:t>
-            </w:r>
-            <w:r>
-              <w:rPr>
-                <w:rFonts w:asciiTheme="majorHAnsi" w:eastAsiaTheme="majorEastAsia" w:hAnsiTheme="majorHAnsi" w:cstheme="majorHAnsi"/>
-                <w:sz w:val="24"/>
-                <w:szCs w:val="32"/>
-              </w:rPr>
-              <w:t>Does not check matrix size compatibility.</w:t>
+              <w:t>Returns x to the n-th power.</w:t>
+            </w:r>
+          </w:p>
+        </w:tc>
+      </w:tr>
+      <w:tr>
+        <w:tc>
+          <w:tcPr>
+            <w:tcW w:w="3823" w:type="dxa"/>
+          </w:tcPr>
+          <w:p>
+            <w:pPr>
+              <w:jc w:val="both"/>
+              <w:rPr>
+                <w:rFonts w:asciiTheme="majorHAnsi" w:eastAsiaTheme="majorEastAsia" w:hAnsiTheme="majorHAnsi" w:cstheme="majorHAnsi"/>
+                <w:sz w:val="24"/>
+                <w:szCs w:val="32"/>
+              </w:rPr>
+            </w:pPr>
+            <w:r>
+              <w:rPr>
+                <w:rFonts w:asciiTheme="majorHAnsi" w:eastAsiaTheme="majorEastAsia" w:hAnsiTheme="majorHAnsi" w:cstheme="majorHAnsi"/>
+                <w:sz w:val="24"/>
+                <w:szCs w:val="32"/>
+              </w:rPr>
+              <w:t>int abs(int x)</w:t>
+            </w:r>
+          </w:p>
+        </w:tc>
+        <w:tc>
+          <w:tcPr>
+            <w:tcW w:w="4395" w:type="dxa"/>
+          </w:tcPr>
+          <w:p>
+            <w:pPr>
+              <w:jc w:val="both"/>
+              <w:rPr>
+                <w:rFonts w:asciiTheme="majorHAnsi" w:eastAsiaTheme="majorEastAsia" w:hAnsiTheme="majorHAnsi" w:cstheme="majorHAnsi"/>
+                <w:sz w:val="24"/>
+                <w:szCs w:val="32"/>
+              </w:rPr>
+            </w:pPr>
+            <w:r>
+              <w:rPr>
+                <w:rFonts w:asciiTheme="majorHAnsi" w:eastAsiaTheme="majorEastAsia" w:hAnsiTheme="majorHAnsi" w:cstheme="majorHAnsi"/>
+                <w:sz w:val="24"/>
+                <w:szCs w:val="32"/>
+              </w:rPr>
+              <w:t>Returns the absolute value of x.</w:t>
+            </w:r>
+          </w:p>
+        </w:tc>
+      </w:tr>
+      <w:tr>
+        <w:tc>
+          <w:tcPr>
+            <w:tcW w:w="3823" w:type="dxa"/>
+          </w:tcPr>
+          <w:p>
+            <w:pPr>
+              <w:jc w:val="both"/>
+              <w:rPr>
+                <w:rFonts w:asciiTheme="majorHAnsi" w:eastAsiaTheme="majorEastAsia" w:hAnsiTheme="majorHAnsi" w:cstheme="majorHAnsi"/>
+                <w:sz w:val="24"/>
+                <w:szCs w:val="32"/>
+              </w:rPr>
+            </w:pPr>
+            <w:r>
+              <w:rPr>
+                <w:rFonts w:asciiTheme="majorHAnsi" w:eastAsiaTheme="majorEastAsia" w:hAnsiTheme="majorHAnsi" w:cstheme="majorHAnsi"/>
+                <w:sz w:val="24"/>
+                <w:szCs w:val="32"/>
+              </w:rPr>
+              <w:t>int fac(int n)</w:t>
+            </w:r>
+          </w:p>
+        </w:tc>
+        <w:tc>
+          <w:tcPr>
+            <w:tcW w:w="4395" w:type="dxa"/>
+          </w:tcPr>
+          <w:p>
+            <w:pPr>
+              <w:jc w:val="both"/>
+              <w:rPr>
+                <w:rFonts w:asciiTheme="majorHAnsi" w:eastAsiaTheme="majorEastAsia" w:hAnsiTheme="majorHAnsi" w:cstheme="majorHAnsi"/>
+                <w:sz w:val="24"/>
+                <w:szCs w:val="32"/>
+              </w:rPr>
+            </w:pPr>
+            <w:r>
+              <w:rPr>
+                <w:rFonts w:asciiTheme="majorHAnsi" w:eastAsiaTheme="majorEastAsia" w:hAnsiTheme="majorHAnsi" w:cstheme="majorHAnsi"/>
+                <w:sz w:val="24"/>
+                <w:szCs w:val="32"/>
+              </w:rPr>
+              <w:t>Returns the n-th faculty.</w:t>
             </w:r>
           </w:p>
         </w:tc>
@@ -14011,7 +13984,7 @@
           <w:sz w:val="28"/>
           <w:szCs w:val="36"/>
         </w:rPr>
-        <w:t>vector</w:t>
+        <w:t>matrix</w:t>
       </w:r>
       <w:r>
         <w:rPr>
@@ -14081,7 +14054,7 @@
           <w:sz w:val="24"/>
           <w:szCs w:val="32"/>
         </w:rPr>
-        <w:t>vector</w:t>
+        <w:t>matrix</w:t>
       </w:r>
       <w:r>
         <w:rPr>
@@ -14161,14 +14134,7 @@
           <w:szCs w:val="32"/>
         </w:rPr>
         <w:tab/>
-      </w:r>
-      <w:r>
-        <w:rPr>
-          <w:rFonts w:asciiTheme="majorHAnsi" w:eastAsiaTheme="majorEastAsia" w:hAnsiTheme="majorHAnsi" w:cstheme="majorHAnsi"/>
-          <w:sz w:val="24"/>
-          <w:szCs w:val="32"/>
-        </w:rPr>
-        <w:t>The entire package is namespaced in ‘Vector’.</w:t>
+        <w:t>The entire package is namespaced in ‘Matrix’.</w:t>
       </w:r>
     </w:p>
     <w:p>
@@ -14222,15 +14188,7 @@
           <w:sz w:val="24"/>
           <w:szCs w:val="32"/>
         </w:rPr>
-        <w:t xml:space="preserve">Contains utility functions for </w:t>
-      </w:r>
-      <w:r>
-        <w:rPr>
-          <w:rFonts w:asciiTheme="majorHAnsi" w:eastAsiaTheme="majorEastAsia" w:hAnsiTheme="majorHAnsi" w:cstheme="majorHAnsi"/>
-          <w:sz w:val="24"/>
-          <w:szCs w:val="32"/>
-        </w:rPr>
-        <w:t>vector operations, like the scalar product.</w:t>
+        <w:t>Contains matrix utility. Currently only matrix multiplication.</w:t>
       </w:r>
     </w:p>
     <w:p>
@@ -14341,63 +14299,79 @@
                 <w:sz w:val="24"/>
                 <w:szCs w:val="32"/>
               </w:rPr>
-              <w:t>scalar</w:t>
-            </w:r>
-            <w:r>
-              <w:rPr>
-                <w:rFonts w:asciiTheme="majorHAnsi" w:eastAsiaTheme="majorEastAsia" w:hAnsiTheme="majorHAnsi" w:cstheme="majorHAnsi"/>
-                <w:sz w:val="24"/>
-                <w:szCs w:val="32"/>
-              </w:rPr>
-              <w:t>Prod</w:t>
-            </w:r>
-            <w:r>
-              <w:rPr>
-                <w:rFonts w:asciiTheme="majorHAnsi" w:eastAsiaTheme="majorEastAsia" w:hAnsiTheme="majorHAnsi" w:cstheme="majorHAnsi"/>
-                <w:sz w:val="24"/>
-                <w:szCs w:val="32"/>
-              </w:rPr>
-              <w:t>(int</w:t>
-            </w:r>
-            <w:r>
-              <w:rPr>
-                <w:rFonts w:asciiTheme="majorHAnsi" w:eastAsiaTheme="majorEastAsia" w:hAnsiTheme="majorHAnsi" w:cstheme="majorHAnsi"/>
-                <w:sz w:val="24"/>
-                <w:szCs w:val="32"/>
-              </w:rPr>
-              <w:t>*</w:t>
-            </w:r>
-            <w:r>
-              <w:rPr>
-                <w:rFonts w:asciiTheme="majorHAnsi" w:eastAsiaTheme="majorEastAsia" w:hAnsiTheme="majorHAnsi" w:cstheme="majorHAnsi"/>
-                <w:sz w:val="24"/>
-                <w:szCs w:val="32"/>
-              </w:rPr>
-              <w:t xml:space="preserve"> </w:t>
-            </w:r>
-            <w:r>
-              <w:rPr>
-                <w:rFonts w:asciiTheme="majorHAnsi" w:eastAsiaTheme="majorEastAsia" w:hAnsiTheme="majorHAnsi" w:cstheme="majorHAnsi"/>
-                <w:sz w:val="24"/>
-                <w:szCs w:val="32"/>
-              </w:rPr>
-              <w:t>v</w:t>
-            </w:r>
-            <w:r>
-              <w:rPr>
-                <w:rFonts w:asciiTheme="majorHAnsi" w:eastAsiaTheme="majorEastAsia" w:hAnsiTheme="majorHAnsi" w:cstheme="majorHAnsi"/>
-                <w:sz w:val="24"/>
-                <w:szCs w:val="32"/>
-              </w:rPr>
-              <w:t>,</w:t>
-            </w:r>
-            <w:r>
-              <w:rPr>
-                <w:rFonts w:asciiTheme="majorHAnsi" w:eastAsiaTheme="majorEastAsia" w:hAnsiTheme="majorHAnsi" w:cstheme="majorHAnsi"/>
-                <w:sz w:val="24"/>
-                <w:szCs w:val="32"/>
-              </w:rPr>
-              <w:t xml:space="preserve"> int* w, int l</w:t>
+              <w:t>mult</w:t>
+            </w:r>
+            <w:r>
+              <w:rPr>
+                <w:rFonts w:asciiTheme="majorHAnsi" w:eastAsiaTheme="majorEastAsia" w:hAnsiTheme="majorHAnsi" w:cstheme="majorHAnsi"/>
+                <w:sz w:val="24"/>
+                <w:szCs w:val="32"/>
+              </w:rPr>
+              <w:t xml:space="preserve">(int* </w:t>
+            </w:r>
+            <w:r>
+              <w:rPr>
+                <w:rFonts w:asciiTheme="majorHAnsi" w:eastAsiaTheme="majorEastAsia" w:hAnsiTheme="majorHAnsi" w:cstheme="majorHAnsi"/>
+                <w:sz w:val="24"/>
+                <w:szCs w:val="32"/>
+              </w:rPr>
+              <w:t>m</w:t>
+            </w:r>
+            <w:r>
+              <w:rPr>
+                <w:rFonts w:asciiTheme="majorHAnsi" w:eastAsiaTheme="majorEastAsia" w:hAnsiTheme="majorHAnsi" w:cstheme="majorHAnsi"/>
+                <w:sz w:val="24"/>
+                <w:szCs w:val="32"/>
+              </w:rPr>
+              <w:t xml:space="preserve">, int* </w:t>
+            </w:r>
+            <w:r>
+              <w:rPr>
+                <w:rFonts w:asciiTheme="majorHAnsi" w:eastAsiaTheme="majorEastAsia" w:hAnsiTheme="majorHAnsi" w:cstheme="majorHAnsi"/>
+                <w:sz w:val="24"/>
+                <w:szCs w:val="32"/>
+              </w:rPr>
+              <w:t>n</w:t>
+            </w:r>
+            <w:r>
+              <w:rPr>
+                <w:rFonts w:asciiTheme="majorHAnsi" w:eastAsiaTheme="majorEastAsia" w:hAnsiTheme="majorHAnsi" w:cstheme="majorHAnsi"/>
+                <w:sz w:val="24"/>
+                <w:szCs w:val="32"/>
+              </w:rPr>
+              <w:t xml:space="preserve">, int </w:t>
+            </w:r>
+            <w:r>
+              <w:rPr>
+                <w:rFonts w:asciiTheme="majorHAnsi" w:eastAsiaTheme="majorEastAsia" w:hAnsiTheme="majorHAnsi" w:cstheme="majorHAnsi"/>
+                <w:sz w:val="24"/>
+                <w:szCs w:val="32"/>
+              </w:rPr>
+              <w:t>dim</w:t>
+            </w:r>
+            <w:r>
+              <w:rPr>
+                <w:rFonts w:asciiTheme="majorHAnsi" w:eastAsiaTheme="majorEastAsia" w:hAnsiTheme="majorHAnsi" w:cstheme="majorHAnsi"/>
+                <w:sz w:val="24"/>
+                <w:szCs w:val="32"/>
+              </w:rPr>
+              <w:t>0</w:t>
+            </w:r>
+            <w:r>
+              <w:rPr>
+                <w:rFonts w:asciiTheme="majorHAnsi" w:eastAsiaTheme="majorEastAsia" w:hAnsiTheme="majorHAnsi" w:cstheme="majorHAnsi"/>
+                <w:sz w:val="24"/>
+                <w:szCs w:val="32"/>
+              </w:rPr>
+              <w:t>, int dim</w:t>
+            </w:r>
+            <w:r>
+              <w:rPr>
+                <w:rFonts w:asciiTheme="majorHAnsi" w:eastAsiaTheme="majorEastAsia" w:hAnsiTheme="majorHAnsi" w:cstheme="majorHAnsi"/>
+                <w:sz w:val="24"/>
+                <w:szCs w:val="32"/>
+              </w:rPr>
+              <w:t>1</w:t>
             </w:r>
             <w:r>
               <w:rPr>
@@ -14428,31 +14402,81 @@
                 <w:sz w:val="24"/>
                 <w:szCs w:val="32"/>
               </w:rPr>
-              <w:t xml:space="preserve">Calculates the </w:t>
-            </w:r>
-            <w:r>
-              <w:rPr>
-                <w:rFonts w:asciiTheme="majorHAnsi" w:eastAsiaTheme="majorEastAsia" w:hAnsiTheme="majorHAnsi" w:cstheme="majorHAnsi"/>
-                <w:sz w:val="24"/>
-                <w:szCs w:val="32"/>
-              </w:rPr>
-              <w:t>scalar</w:t>
-            </w:r>
-            <w:r>
-              <w:rPr>
-                <w:rFonts w:asciiTheme="majorHAnsi" w:eastAsiaTheme="majorEastAsia" w:hAnsiTheme="majorHAnsi" w:cstheme="majorHAnsi"/>
-                <w:sz w:val="24"/>
-                <w:szCs w:val="32"/>
-              </w:rPr>
-              <w:t xml:space="preserve"> product of the two given vectors. Both vectors have to have the given length. </w:t>
-            </w:r>
-            <w:r>
-              <w:rPr>
-                <w:rFonts w:asciiTheme="majorHAnsi" w:eastAsiaTheme="majorEastAsia" w:hAnsiTheme="majorHAnsi" w:cstheme="majorHAnsi"/>
-                <w:sz w:val="24"/>
-                <w:szCs w:val="32"/>
-              </w:rPr>
-              <w:t>Returns the result.</w:t>
+              <w:t>Multiplies the two given matrices</w:t>
+            </w:r>
+            <w:r>
+              <w:rPr>
+                <w:rFonts w:asciiTheme="majorHAnsi" w:eastAsiaTheme="majorEastAsia" w:hAnsiTheme="majorHAnsi" w:cstheme="majorHAnsi"/>
+                <w:sz w:val="24"/>
+                <w:szCs w:val="32"/>
+              </w:rPr>
+              <w:t xml:space="preserve">. Stores the result in </w:t>
+            </w:r>
+            <w:r>
+              <w:rPr>
+                <w:rFonts w:asciiTheme="majorHAnsi" w:eastAsiaTheme="majorEastAsia" w:hAnsiTheme="majorHAnsi" w:cstheme="majorHAnsi"/>
+                <w:sz w:val="24"/>
+                <w:szCs w:val="32"/>
+              </w:rPr>
+              <w:t xml:space="preserve">an integer array on the </w:t>
+            </w:r>
+            <w:r>
+              <w:rPr>
+                <w:rFonts w:asciiTheme="majorHAnsi" w:eastAsiaTheme="majorEastAsia" w:hAnsiTheme="majorHAnsi" w:cstheme="majorHAnsi"/>
+                <w:sz w:val="24"/>
+                <w:szCs w:val="32"/>
+              </w:rPr>
+              <w:t xml:space="preserve">heap. Returns </w:t>
+            </w:r>
+            <w:r>
+              <w:rPr>
+                <w:rFonts w:asciiTheme="majorHAnsi" w:eastAsiaTheme="majorEastAsia" w:hAnsiTheme="majorHAnsi" w:cstheme="majorHAnsi"/>
+                <w:sz w:val="24"/>
+                <w:szCs w:val="32"/>
+              </w:rPr>
+              <w:t>a</w:t>
+            </w:r>
+            <w:r>
+              <w:rPr>
+                <w:rFonts w:asciiTheme="majorHAnsi" w:eastAsiaTheme="majorEastAsia" w:hAnsiTheme="majorHAnsi" w:cstheme="majorHAnsi"/>
+                <w:sz w:val="24"/>
+                <w:szCs w:val="32"/>
+              </w:rPr>
+              <w:t xml:space="preserve"> pointer to the result.</w:t>
+            </w:r>
+            <w:r>
+              <w:rPr>
+                <w:rFonts w:asciiTheme="majorHAnsi" w:eastAsiaTheme="majorEastAsia" w:hAnsiTheme="majorHAnsi" w:cstheme="majorHAnsi"/>
+                <w:sz w:val="24"/>
+                <w:szCs w:val="32"/>
+              </w:rPr>
+              <w:t xml:space="preserve"> The first matrix should have dim0 columns, the second matrix should have dim1 columns. The resulting matrix will have the dimensions </w:t>
+            </w:r>
+            <m:oMath>
+              <m:r>
+                <w:rPr>
+                  <w:rFonts w:ascii="Cambria Math" w:eastAsiaTheme="majorEastAsia" w:hAnsi="Cambria Math" w:cstheme="majorHAnsi"/>
+                  <w:sz w:val="24"/>
+                  <w:szCs w:val="32"/>
+                </w:rPr>
+                <m:t>dim0×dim1</m:t>
+              </m:r>
+            </m:oMath>
+            <w:r>
+              <w:rPr>
+                <w:rFonts w:asciiTheme="majorHAnsi" w:eastAsiaTheme="majorEastAsia" w:hAnsiTheme="majorHAnsi" w:cstheme="majorHAnsi"/>
+                <w:sz w:val="24"/>
+                <w:szCs w:val="32"/>
+              </w:rPr>
+              <w:t xml:space="preserve">. </w:t>
+            </w:r>
+            <w:r>
+              <w:rPr>
+                <w:rFonts w:asciiTheme="majorHAnsi" w:eastAsiaTheme="majorEastAsia" w:hAnsiTheme="majorHAnsi" w:cstheme="majorHAnsi"/>
+                <w:sz w:val="24"/>
+                <w:szCs w:val="32"/>
+              </w:rPr>
+              <w:t>Does not check matrix size compatibility.</w:t>
             </w:r>
           </w:p>
         </w:tc>
@@ -14470,91 +14494,6 @@
     </w:p>
     <w:p>
       <w:pPr>
-        <w:jc w:val="center"/>
-        <w:rPr>
-          <w:rFonts w:asciiTheme="majorHAnsi" w:eastAsiaTheme="majorEastAsia" w:hAnsiTheme="majorHAnsi" w:cstheme="majorHAnsi"/>
-          <w:sz w:val="32"/>
-          <w:szCs w:val="40"/>
-        </w:rPr>
-      </w:pPr>
-    </w:p>
-    <w:p>
-      <w:pPr>
-        <w:jc w:val="center"/>
-        <w:rPr>
-          <w:rFonts w:asciiTheme="majorHAnsi" w:eastAsiaTheme="majorEastAsia" w:hAnsiTheme="majorHAnsi" w:cstheme="majorHAnsi"/>
-          <w:sz w:val="32"/>
-          <w:szCs w:val="40"/>
-        </w:rPr>
-      </w:pPr>
-    </w:p>
-    <w:p>
-      <w:pPr>
-        <w:jc w:val="center"/>
-        <w:rPr>
-          <w:rFonts w:asciiTheme="majorHAnsi" w:eastAsiaTheme="majorEastAsia" w:hAnsiTheme="majorHAnsi" w:cstheme="majorHAnsi"/>
-          <w:sz w:val="32"/>
-          <w:szCs w:val="40"/>
-        </w:rPr>
-      </w:pPr>
-    </w:p>
-    <w:p>
-      <w:pPr>
-        <w:jc w:val="center"/>
-        <w:rPr>
-          <w:rFonts w:asciiTheme="majorHAnsi" w:eastAsiaTheme="majorEastAsia" w:hAnsiTheme="majorHAnsi" w:cstheme="majorHAnsi"/>
-          <w:sz w:val="32"/>
-          <w:szCs w:val="40"/>
-        </w:rPr>
-      </w:pPr>
-    </w:p>
-    <w:p>
-      <w:pPr>
-        <w:jc w:val="center"/>
-        <w:rPr>
-          <w:rFonts w:asciiTheme="majorHAnsi" w:eastAsiaTheme="majorEastAsia" w:hAnsiTheme="majorHAnsi" w:cstheme="majorHAnsi"/>
-          <w:sz w:val="32"/>
-          <w:szCs w:val="40"/>
-        </w:rPr>
-      </w:pPr>
-    </w:p>
-    <w:p>
-      <w:pPr>
-        <w:rPr>
-          <w:rFonts w:asciiTheme="majorHAnsi" w:eastAsiaTheme="majorEastAsia" w:hAnsiTheme="majorHAnsi" w:cstheme="majorHAnsi"/>
-          <w:sz w:val="32"/>
-          <w:szCs w:val="40"/>
-        </w:rPr>
-      </w:pPr>
-      <w:r>
-        <w:rPr>
-          <w:rFonts w:asciiTheme="majorHAnsi" w:eastAsiaTheme="majorEastAsia" w:hAnsiTheme="majorHAnsi" w:cstheme="majorHAnsi"/>
-          <w:sz w:val="32"/>
-          <w:szCs w:val="40"/>
-        </w:rPr>
-        <w:br w:type="page"/>
-      </w:r>
-    </w:p>
-    <w:p>
-      <w:pPr>
-        <w:jc w:val="center"/>
-        <w:rPr>
-          <w:rFonts w:asciiTheme="majorHAnsi" w:eastAsiaTheme="majorEastAsia" w:hAnsiTheme="majorHAnsi" w:cstheme="majorHAnsi"/>
-          <w:sz w:val="32"/>
-          <w:szCs w:val="40"/>
-        </w:rPr>
-      </w:pPr>
-      <w:r>
-        <w:rPr>
-          <w:rFonts w:asciiTheme="majorHAnsi" w:eastAsiaTheme="majorEastAsia" w:hAnsiTheme="majorHAnsi" w:cstheme="majorHAnsi"/>
-          <w:sz w:val="32"/>
-          <w:szCs w:val="40"/>
-        </w:rPr>
-        <w:t>Utility</w:t>
-      </w:r>
-    </w:p>
-    <w:p>
-      <w:pPr>
         <w:rPr>
           <w:rFonts w:asciiTheme="majorHAnsi" w:eastAsiaTheme="majorEastAsia" w:hAnsiTheme="majorHAnsi" w:cstheme="majorHAnsi"/>
           <w:b/>
@@ -14571,7 +14510,7 @@
           <w:sz w:val="28"/>
           <w:szCs w:val="36"/>
         </w:rPr>
-        <w:t>b</w:t>
+        <w:t>vector</w:t>
       </w:r>
       <w:r>
         <w:rPr>
@@ -14581,7 +14520,7 @@
           <w:sz w:val="28"/>
           <w:szCs w:val="36"/>
         </w:rPr>
-        <w:t>its.sn</w:t>
+        <w:t>.sn</w:t>
       </w:r>
     </w:p>
     <w:p>
@@ -14633,7 +14572,23 @@
           <w:sz w:val="24"/>
           <w:szCs w:val="32"/>
         </w:rPr>
-        <w:t>lib/util/bits.sn</w:t>
+        <w:t>lib/std/math/</w:t>
+      </w:r>
+      <w:r>
+        <w:rPr>
+          <w:rFonts w:asciiTheme="majorHAnsi" w:eastAsiaTheme="majorEastAsia" w:hAnsiTheme="majorHAnsi" w:cstheme="majorHAnsi"/>
+          <w:sz w:val="24"/>
+          <w:szCs w:val="32"/>
+        </w:rPr>
+        <w:t>vector</w:t>
+      </w:r>
+      <w:r>
+        <w:rPr>
+          <w:rFonts w:asciiTheme="majorHAnsi" w:eastAsiaTheme="majorEastAsia" w:hAnsiTheme="majorHAnsi" w:cstheme="majorHAnsi"/>
+          <w:sz w:val="24"/>
+          <w:szCs w:val="32"/>
+        </w:rPr>
+        <w:t>.sn</w:t>
       </w:r>
     </w:p>
     <w:p>
@@ -14712,7 +14667,7 @@
           <w:sz w:val="24"/>
           <w:szCs w:val="32"/>
         </w:rPr>
-        <w:t>None</w:t>
+        <w:t>The entire package is namespaced in ‘Vector’.</w:t>
       </w:r>
     </w:p>
     <w:p>
@@ -14766,87 +14721,15 @@
           <w:sz w:val="24"/>
           <w:szCs w:val="32"/>
         </w:rPr>
-        <w:t xml:space="preserve">This library can be used to create something like bit-banks. </w:t>
-      </w:r>
-      <w:r>
-        <w:rPr>
-          <w:rFonts w:asciiTheme="majorHAnsi" w:eastAsiaTheme="majorEastAsia" w:hAnsiTheme="majorHAnsi" w:cstheme="majorHAnsi"/>
-          <w:sz w:val="24"/>
-          <w:szCs w:val="32"/>
-        </w:rPr>
-        <w:t xml:space="preserve">Meaning a single </w:t>
-      </w:r>
-      <w:r>
-        <w:rPr>
-          <w:rFonts w:asciiTheme="majorHAnsi" w:eastAsiaTheme="majorEastAsia" w:hAnsiTheme="majorHAnsi" w:cstheme="majorHAnsi"/>
-          <w:sz w:val="24"/>
-          <w:szCs w:val="32"/>
-        </w:rPr>
-        <w:t xml:space="preserve">Integer can hold 32 States for an </w:t>
-      </w:r>
-      <w:r>
-        <w:rPr>
-          <w:rFonts w:asciiTheme="majorHAnsi" w:eastAsiaTheme="majorEastAsia" w:hAnsiTheme="majorHAnsi" w:cstheme="majorHAnsi"/>
-          <w:sz w:val="24"/>
-          <w:szCs w:val="32"/>
-        </w:rPr>
-        <w:t>automaton</w:t>
-      </w:r>
-      <w:r>
-        <w:rPr>
-          <w:rFonts w:asciiTheme="majorHAnsi" w:eastAsiaTheme="majorEastAsia" w:hAnsiTheme="majorHAnsi" w:cstheme="majorHAnsi"/>
-          <w:sz w:val="24"/>
-          <w:szCs w:val="32"/>
-        </w:rPr>
-        <w:t xml:space="preserve">, </w:t>
-      </w:r>
-      <w:r>
-        <w:rPr>
-          <w:rFonts w:asciiTheme="majorHAnsi" w:eastAsiaTheme="majorEastAsia" w:hAnsiTheme="majorHAnsi" w:cstheme="majorHAnsi"/>
-          <w:sz w:val="24"/>
-          <w:szCs w:val="32"/>
-        </w:rPr>
-        <w:t>flag</w:t>
-      </w:r>
-      <w:r>
-        <w:rPr>
-          <w:rFonts w:asciiTheme="majorHAnsi" w:eastAsiaTheme="majorEastAsia" w:hAnsiTheme="majorHAnsi" w:cstheme="majorHAnsi"/>
-          <w:sz w:val="24"/>
-          <w:szCs w:val="32"/>
-        </w:rPr>
-        <w:t>-</w:t>
-      </w:r>
-      <w:r>
-        <w:rPr>
-          <w:rFonts w:asciiTheme="majorHAnsi" w:eastAsiaTheme="majorEastAsia" w:hAnsiTheme="majorHAnsi" w:cstheme="majorHAnsi"/>
-          <w:sz w:val="24"/>
-          <w:szCs w:val="32"/>
-        </w:rPr>
-        <w:t xml:space="preserve">set etc. </w:t>
-      </w:r>
-      <w:r>
-        <w:rPr>
-          <w:rFonts w:asciiTheme="majorHAnsi" w:eastAsiaTheme="majorEastAsia" w:hAnsiTheme="majorHAnsi" w:cstheme="majorHAnsi"/>
-          <w:sz w:val="24"/>
-          <w:szCs w:val="32"/>
-        </w:rPr>
-        <w:t>These bits can easily</w:t>
-      </w:r>
-      <w:r>
-        <w:rPr>
-          <w:rFonts w:asciiTheme="majorHAnsi" w:eastAsiaTheme="majorEastAsia" w:hAnsiTheme="majorHAnsi" w:cstheme="majorHAnsi"/>
-          <w:sz w:val="24"/>
-          <w:szCs w:val="32"/>
-        </w:rPr>
-        <w:t xml:space="preserve"> be</w:t>
-      </w:r>
-      <w:r>
-        <w:rPr>
-          <w:rFonts w:asciiTheme="majorHAnsi" w:eastAsiaTheme="majorEastAsia" w:hAnsiTheme="majorHAnsi" w:cstheme="majorHAnsi"/>
-          <w:sz w:val="24"/>
-          <w:szCs w:val="32"/>
-        </w:rPr>
-        <w:t xml:space="preserve"> modified with this library.</w:t>
+        <w:t xml:space="preserve">Contains utility functions for </w:t>
+      </w:r>
+      <w:r>
+        <w:rPr>
+          <w:rFonts w:asciiTheme="majorHAnsi" w:eastAsiaTheme="majorEastAsia" w:hAnsiTheme="majorHAnsi" w:cstheme="majorHAnsi"/>
+          <w:sz w:val="24"/>
+          <w:szCs w:val="32"/>
+        </w:rPr>
+        <w:t>vector operations, like the scalar product.</w:t>
       </w:r>
     </w:p>
     <w:p>
@@ -14949,7 +14832,79 @@
                 <w:sz w:val="24"/>
                 <w:szCs w:val="32"/>
               </w:rPr>
-              <w:t>bool isBitSet(int x, int i)</w:t>
+              <w:t xml:space="preserve">int </w:t>
+            </w:r>
+            <w:r>
+              <w:rPr>
+                <w:rFonts w:asciiTheme="majorHAnsi" w:eastAsiaTheme="majorEastAsia" w:hAnsiTheme="majorHAnsi" w:cstheme="majorHAnsi"/>
+                <w:sz w:val="24"/>
+                <w:szCs w:val="32"/>
+              </w:rPr>
+              <w:t>scalar</w:t>
+            </w:r>
+            <w:r>
+              <w:rPr>
+                <w:rFonts w:asciiTheme="majorHAnsi" w:eastAsiaTheme="majorEastAsia" w:hAnsiTheme="majorHAnsi" w:cstheme="majorHAnsi"/>
+                <w:sz w:val="24"/>
+                <w:szCs w:val="32"/>
+              </w:rPr>
+              <w:t>Prod</w:t>
+            </w:r>
+            <w:r>
+              <w:rPr>
+                <w:rFonts w:asciiTheme="majorHAnsi" w:eastAsiaTheme="majorEastAsia" w:hAnsiTheme="majorHAnsi" w:cstheme="majorHAnsi"/>
+                <w:sz w:val="24"/>
+                <w:szCs w:val="32"/>
+              </w:rPr>
+              <w:t>(int</w:t>
+            </w:r>
+            <w:r>
+              <w:rPr>
+                <w:rFonts w:asciiTheme="majorHAnsi" w:eastAsiaTheme="majorEastAsia" w:hAnsiTheme="majorHAnsi" w:cstheme="majorHAnsi"/>
+                <w:sz w:val="24"/>
+                <w:szCs w:val="32"/>
+              </w:rPr>
+              <w:t>*</w:t>
+            </w:r>
+            <w:r>
+              <w:rPr>
+                <w:rFonts w:asciiTheme="majorHAnsi" w:eastAsiaTheme="majorEastAsia" w:hAnsiTheme="majorHAnsi" w:cstheme="majorHAnsi"/>
+                <w:sz w:val="24"/>
+                <w:szCs w:val="32"/>
+              </w:rPr>
+              <w:t xml:space="preserve"> </w:t>
+            </w:r>
+            <w:r>
+              <w:rPr>
+                <w:rFonts w:asciiTheme="majorHAnsi" w:eastAsiaTheme="majorEastAsia" w:hAnsiTheme="majorHAnsi" w:cstheme="majorHAnsi"/>
+                <w:sz w:val="24"/>
+                <w:szCs w:val="32"/>
+              </w:rPr>
+              <w:t>v</w:t>
+            </w:r>
+            <w:r>
+              <w:rPr>
+                <w:rFonts w:asciiTheme="majorHAnsi" w:eastAsiaTheme="majorEastAsia" w:hAnsiTheme="majorHAnsi" w:cstheme="majorHAnsi"/>
+                <w:sz w:val="24"/>
+                <w:szCs w:val="32"/>
+              </w:rPr>
+              <w:t>,</w:t>
+            </w:r>
+            <w:r>
+              <w:rPr>
+                <w:rFonts w:asciiTheme="majorHAnsi" w:eastAsiaTheme="majorEastAsia" w:hAnsiTheme="majorHAnsi" w:cstheme="majorHAnsi"/>
+                <w:sz w:val="24"/>
+                <w:szCs w:val="32"/>
+              </w:rPr>
+              <w:t xml:space="preserve"> int* w, int l</w:t>
+            </w:r>
+            <w:r>
+              <w:rPr>
+                <w:rFonts w:asciiTheme="majorHAnsi" w:eastAsiaTheme="majorEastAsia" w:hAnsiTheme="majorHAnsi" w:cstheme="majorHAnsi"/>
+                <w:sz w:val="24"/>
+                <w:szCs w:val="32"/>
+              </w:rPr>
+              <w:t>)</w:t>
             </w:r>
           </w:p>
         </w:tc>
@@ -14972,7 +14927,371 @@
                 <w:sz w:val="24"/>
                 <w:szCs w:val="32"/>
               </w:rPr>
-              <w:t>Checks wether the bit at the i-th place in given word x is a 1. The lowest bit has the index 0.</w:t>
+              <w:t xml:space="preserve">Calculates the </w:t>
+            </w:r>
+            <w:r>
+              <w:rPr>
+                <w:rFonts w:asciiTheme="majorHAnsi" w:eastAsiaTheme="majorEastAsia" w:hAnsiTheme="majorHAnsi" w:cstheme="majorHAnsi"/>
+                <w:sz w:val="24"/>
+                <w:szCs w:val="32"/>
+              </w:rPr>
+              <w:t>scalar</w:t>
+            </w:r>
+            <w:r>
+              <w:rPr>
+                <w:rFonts w:asciiTheme="majorHAnsi" w:eastAsiaTheme="majorEastAsia" w:hAnsiTheme="majorHAnsi" w:cstheme="majorHAnsi"/>
+                <w:sz w:val="24"/>
+                <w:szCs w:val="32"/>
+              </w:rPr>
+              <w:t xml:space="preserve"> product of the two given vectors. Both vectors have to have the given length. </w:t>
+            </w:r>
+            <w:r>
+              <w:rPr>
+                <w:rFonts w:asciiTheme="majorHAnsi" w:eastAsiaTheme="majorEastAsia" w:hAnsiTheme="majorHAnsi" w:cstheme="majorHAnsi"/>
+                <w:sz w:val="24"/>
+                <w:szCs w:val="32"/>
+              </w:rPr>
+              <w:t>Returns the result.</w:t>
+            </w:r>
+          </w:p>
+        </w:tc>
+      </w:tr>
+    </w:tbl>
+    <w:p>
+      <w:pPr>
+        <w:jc w:val="center"/>
+        <w:rPr>
+          <w:rFonts w:asciiTheme="majorHAnsi" w:eastAsiaTheme="majorEastAsia" w:hAnsiTheme="majorHAnsi" w:cstheme="majorHAnsi"/>
+          <w:sz w:val="32"/>
+          <w:szCs w:val="40"/>
+        </w:rPr>
+      </w:pPr>
+    </w:p>
+    <w:p>
+      <w:pPr>
+        <w:rPr>
+          <w:rFonts w:asciiTheme="majorHAnsi" w:eastAsiaTheme="majorEastAsia" w:hAnsiTheme="majorHAnsi" w:cstheme="majorHAnsi"/>
+          <w:sz w:val="32"/>
+          <w:szCs w:val="40"/>
+        </w:rPr>
+      </w:pPr>
+      <w:r>
+        <w:rPr>
+          <w:rFonts w:asciiTheme="majorHAnsi" w:eastAsiaTheme="majorEastAsia" w:hAnsiTheme="majorHAnsi" w:cstheme="majorHAnsi"/>
+          <w:sz w:val="32"/>
+          <w:szCs w:val="40"/>
+        </w:rPr>
+        <w:br w:type="page"/>
+      </w:r>
+    </w:p>
+    <w:p>
+      <w:pPr>
+        <w:jc w:val="center"/>
+        <w:rPr>
+          <w:rFonts w:asciiTheme="majorHAnsi" w:eastAsiaTheme="majorEastAsia" w:hAnsiTheme="majorHAnsi" w:cstheme="majorHAnsi"/>
+          <w:sz w:val="32"/>
+          <w:szCs w:val="40"/>
+        </w:rPr>
+      </w:pPr>
+      <w:r>
+        <w:rPr>
+          <w:rFonts w:asciiTheme="majorHAnsi" w:eastAsiaTheme="majorEastAsia" w:hAnsiTheme="majorHAnsi" w:cstheme="majorHAnsi"/>
+          <w:sz w:val="32"/>
+          <w:szCs w:val="40"/>
+        </w:rPr>
+        <w:t>Utility</w:t>
+      </w:r>
+    </w:p>
+    <w:p>
+      <w:pPr>
+        <w:rPr>
+          <w:rFonts w:asciiTheme="majorHAnsi" w:eastAsiaTheme="majorEastAsia" w:hAnsiTheme="majorHAnsi" w:cstheme="majorHAnsi"/>
+          <w:b/>
+          <w:bCs/>
+          <w:sz w:val="28"/>
+          <w:szCs w:val="36"/>
+        </w:rPr>
+      </w:pPr>
+      <w:r>
+        <w:rPr>
+          <w:rFonts w:asciiTheme="majorHAnsi" w:eastAsiaTheme="majorEastAsia" w:hAnsiTheme="majorHAnsi" w:cstheme="majorHAnsi"/>
+          <w:b/>
+          <w:bCs/>
+          <w:sz w:val="28"/>
+          <w:szCs w:val="36"/>
+        </w:rPr>
+        <w:t>bits.sn</w:t>
+      </w:r>
+    </w:p>
+    <w:p>
+      <w:pPr>
+        <w:jc w:val="both"/>
+        <w:rPr>
+          <w:rFonts w:asciiTheme="majorHAnsi" w:eastAsiaTheme="majorEastAsia" w:hAnsiTheme="majorHAnsi" w:cstheme="majorHAnsi"/>
+          <w:sz w:val="24"/>
+          <w:szCs w:val="32"/>
+        </w:rPr>
+      </w:pPr>
+      <w:r>
+        <w:rPr>
+          <w:rFonts w:asciiTheme="majorHAnsi" w:eastAsiaTheme="majorEastAsia" w:hAnsiTheme="majorHAnsi" w:cstheme="majorHAnsi"/>
+          <w:b/>
+          <w:bCs/>
+          <w:sz w:val="28"/>
+          <w:szCs w:val="36"/>
+        </w:rPr>
+        <w:tab/>
+      </w:r>
+      <w:r>
+        <w:rPr>
+          <w:rFonts w:asciiTheme="majorHAnsi" w:eastAsiaTheme="majorEastAsia" w:hAnsiTheme="majorHAnsi" w:cstheme="majorHAnsi"/>
+          <w:sz w:val="24"/>
+          <w:szCs w:val="32"/>
+        </w:rPr>
+        <w:t xml:space="preserve">Full Path: </w:t>
+      </w:r>
+      <w:r>
+        <w:rPr>
+          <w:rFonts w:asciiTheme="majorHAnsi" w:eastAsiaTheme="majorEastAsia" w:hAnsiTheme="majorHAnsi" w:cstheme="majorHAnsi"/>
+          <w:sz w:val="24"/>
+          <w:szCs w:val="32"/>
+        </w:rPr>
+        <w:tab/>
+      </w:r>
+      <w:r>
+        <w:rPr>
+          <w:rFonts w:asciiTheme="majorHAnsi" w:eastAsiaTheme="majorEastAsia" w:hAnsiTheme="majorHAnsi" w:cstheme="majorHAnsi"/>
+          <w:sz w:val="24"/>
+          <w:szCs w:val="32"/>
+        </w:rPr>
+        <w:tab/>
+      </w:r>
+      <w:r>
+        <w:rPr>
+          <w:rFonts w:asciiTheme="majorHAnsi" w:eastAsiaTheme="majorEastAsia" w:hAnsiTheme="majorHAnsi" w:cstheme="majorHAnsi"/>
+          <w:sz w:val="24"/>
+          <w:szCs w:val="32"/>
+        </w:rPr>
+        <w:t>lib/util/bits.sn</w:t>
+      </w:r>
+    </w:p>
+    <w:p>
+      <w:pPr>
+        <w:ind w:left="708"/>
+        <w:jc w:val="both"/>
+        <w:rPr>
+          <w:rFonts w:asciiTheme="majorHAnsi" w:eastAsiaTheme="majorEastAsia" w:hAnsiTheme="majorHAnsi" w:cstheme="majorHAnsi"/>
+          <w:sz w:val="24"/>
+          <w:szCs w:val="32"/>
+        </w:rPr>
+      </w:pPr>
+      <w:r>
+        <w:rPr>
+          <w:rFonts w:asciiTheme="majorHAnsi" w:eastAsiaTheme="majorEastAsia" w:hAnsiTheme="majorHAnsi" w:cstheme="majorHAnsi"/>
+          <w:sz w:val="24"/>
+          <w:szCs w:val="32"/>
+        </w:rPr>
+        <w:t>Package Type:</w:t>
+      </w:r>
+      <w:r>
+        <w:rPr>
+          <w:rFonts w:asciiTheme="majorHAnsi" w:eastAsiaTheme="majorEastAsia" w:hAnsiTheme="majorHAnsi" w:cstheme="majorHAnsi"/>
+          <w:sz w:val="24"/>
+          <w:szCs w:val="32"/>
+        </w:rPr>
+        <w:tab/>
+      </w:r>
+      <w:r>
+        <w:rPr>
+          <w:rFonts w:asciiTheme="majorHAnsi" w:eastAsiaTheme="majorEastAsia" w:hAnsiTheme="majorHAnsi" w:cstheme="majorHAnsi"/>
+          <w:sz w:val="24"/>
+          <w:szCs w:val="32"/>
+        </w:rPr>
+        <w:tab/>
+        <w:t>Base Package</w:t>
+      </w:r>
+    </w:p>
+    <w:p>
+      <w:pPr>
+        <w:ind w:left="708"/>
+        <w:jc w:val="both"/>
+        <w:rPr>
+          <w:rFonts w:asciiTheme="majorHAnsi" w:eastAsiaTheme="majorEastAsia" w:hAnsiTheme="majorHAnsi" w:cstheme="majorHAnsi"/>
+          <w:sz w:val="24"/>
+          <w:szCs w:val="32"/>
+        </w:rPr>
+      </w:pPr>
+      <w:r>
+        <w:rPr>
+          <w:rFonts w:asciiTheme="majorHAnsi" w:eastAsiaTheme="majorEastAsia" w:hAnsiTheme="majorHAnsi" w:cstheme="majorHAnsi"/>
+          <w:sz w:val="24"/>
+          <w:szCs w:val="32"/>
+        </w:rPr>
+        <w:t>Namespacing:</w:t>
+      </w:r>
+      <w:r>
+        <w:rPr>
+          <w:rFonts w:asciiTheme="majorHAnsi" w:eastAsiaTheme="majorEastAsia" w:hAnsiTheme="majorHAnsi" w:cstheme="majorHAnsi"/>
+          <w:sz w:val="24"/>
+          <w:szCs w:val="32"/>
+        </w:rPr>
+        <w:tab/>
+      </w:r>
+      <w:r>
+        <w:rPr>
+          <w:rFonts w:asciiTheme="majorHAnsi" w:eastAsiaTheme="majorEastAsia" w:hAnsiTheme="majorHAnsi" w:cstheme="majorHAnsi"/>
+          <w:sz w:val="24"/>
+          <w:szCs w:val="32"/>
+        </w:rPr>
+        <w:tab/>
+      </w:r>
+      <w:r>
+        <w:rPr>
+          <w:rFonts w:asciiTheme="majorHAnsi" w:eastAsiaTheme="majorEastAsia" w:hAnsiTheme="majorHAnsi" w:cstheme="majorHAnsi"/>
+          <w:sz w:val="24"/>
+          <w:szCs w:val="32"/>
+        </w:rPr>
+        <w:t>The entire package is namespaced in ‘</w:t>
+      </w:r>
+      <w:r>
+        <w:rPr>
+          <w:rFonts w:asciiTheme="majorHAnsi" w:eastAsiaTheme="majorEastAsia" w:hAnsiTheme="majorHAnsi" w:cstheme="majorHAnsi"/>
+          <w:sz w:val="24"/>
+          <w:szCs w:val="32"/>
+        </w:rPr>
+        <w:t>Bits’</w:t>
+      </w:r>
+      <w:r>
+        <w:rPr>
+          <w:rFonts w:asciiTheme="majorHAnsi" w:eastAsiaTheme="majorEastAsia" w:hAnsiTheme="majorHAnsi" w:cstheme="majorHAnsi"/>
+          <w:sz w:val="24"/>
+          <w:szCs w:val="32"/>
+        </w:rPr>
+        <w:t>.</w:t>
+      </w:r>
+    </w:p>
+    <w:p>
+      <w:pPr>
+        <w:ind w:left="708"/>
+        <w:jc w:val="both"/>
+        <w:rPr>
+          <w:rFonts w:asciiTheme="majorHAnsi" w:eastAsiaTheme="majorEastAsia" w:hAnsiTheme="majorHAnsi" w:cstheme="majorHAnsi"/>
+          <w:sz w:val="24"/>
+          <w:szCs w:val="32"/>
+        </w:rPr>
+      </w:pPr>
+      <w:r>
+        <w:rPr>
+          <w:rFonts w:asciiTheme="majorHAnsi" w:eastAsiaTheme="majorEastAsia" w:hAnsiTheme="majorHAnsi" w:cstheme="majorHAnsi"/>
+          <w:sz w:val="24"/>
+          <w:szCs w:val="32"/>
+        </w:rPr>
+        <w:t>Description:</w:t>
+      </w:r>
+      <w:r>
+        <w:rPr>
+          <w:rFonts w:asciiTheme="majorHAnsi" w:eastAsiaTheme="majorEastAsia" w:hAnsiTheme="majorHAnsi" w:cstheme="majorHAnsi"/>
+          <w:sz w:val="24"/>
+          <w:szCs w:val="32"/>
+        </w:rPr>
+        <w:tab/>
+      </w:r>
+      <w:r>
+        <w:rPr>
+          <w:rFonts w:asciiTheme="majorHAnsi" w:eastAsiaTheme="majorEastAsia" w:hAnsiTheme="majorHAnsi" w:cstheme="majorHAnsi"/>
+          <w:sz w:val="24"/>
+          <w:szCs w:val="32"/>
+        </w:rPr>
+        <w:tab/>
+      </w:r>
+    </w:p>
+    <w:p>
+      <w:pPr>
+        <w:ind w:left="1416"/>
+        <w:jc w:val="both"/>
+        <w:rPr>
+          <w:rFonts w:asciiTheme="majorHAnsi" w:eastAsiaTheme="majorEastAsia" w:hAnsiTheme="majorHAnsi" w:cstheme="majorHAnsi"/>
+          <w:sz w:val="24"/>
+          <w:szCs w:val="32"/>
+        </w:rPr>
+      </w:pPr>
+      <w:r>
+        <w:rPr>
+          <w:rFonts w:asciiTheme="majorHAnsi" w:eastAsiaTheme="majorEastAsia" w:hAnsiTheme="majorHAnsi" w:cstheme="majorHAnsi"/>
+          <w:sz w:val="24"/>
+          <w:szCs w:val="32"/>
+        </w:rPr>
+        <w:t>This library can be used to create something like bit-banks. Meaning a single Integer can hold 32 States for an automaton, flag-set etc. These bits can easily be modified with this library.</w:t>
+      </w:r>
+    </w:p>
+    <w:p>
+      <w:pPr>
+        <w:ind w:left="708"/>
+        <w:jc w:val="both"/>
+        <w:rPr>
+          <w:rFonts w:asciiTheme="majorHAnsi" w:eastAsiaTheme="majorEastAsia" w:hAnsiTheme="majorHAnsi" w:cstheme="majorHAnsi"/>
+          <w:sz w:val="24"/>
+          <w:szCs w:val="32"/>
+        </w:rPr>
+      </w:pPr>
+    </w:p>
+    <w:tbl>
+      <w:tblPr>
+        <w:tblStyle w:val="Tabellenraster"/>
+        <w:tblW w:w="8218" w:type="dxa"/>
+        <w:tblInd w:w="708" w:type="dxa"/>
+        <w:tblLook w:val="04A0" w:firstRow="1" w:lastRow="0" w:firstColumn="1" w:lastColumn="0" w:noHBand="0" w:noVBand="1"/>
+      </w:tblPr>
+      <w:tblGrid>
+        <w:gridCol w:w="3823"/>
+        <w:gridCol w:w="4395"/>
+      </w:tblGrid>
+      <w:tr>
+        <w:tc>
+          <w:tcPr>
+            <w:tcW w:w="3823" w:type="dxa"/>
+            <w:shd w:val="clear" w:color="auto" w:fill="BFBFBF" w:themeFill="background1" w:themeFillShade="BF"/>
+          </w:tcPr>
+          <w:p>
+            <w:pPr>
+              <w:jc w:val="both"/>
+              <w:rPr>
+                <w:rFonts w:asciiTheme="majorHAnsi" w:eastAsiaTheme="majorEastAsia" w:hAnsiTheme="majorHAnsi" w:cstheme="majorHAnsi"/>
+                <w:sz w:val="24"/>
+                <w:szCs w:val="32"/>
+              </w:rPr>
+            </w:pPr>
+            <w:r>
+              <w:rPr>
+                <w:rFonts w:asciiTheme="majorHAnsi" w:eastAsiaTheme="majorEastAsia" w:hAnsiTheme="majorHAnsi" w:cstheme="majorHAnsi"/>
+                <w:sz w:val="24"/>
+                <w:szCs w:val="32"/>
+              </w:rPr>
+              <w:t>Function Headers</w:t>
+            </w:r>
+          </w:p>
+        </w:tc>
+        <w:tc>
+          <w:tcPr>
+            <w:tcW w:w="4395" w:type="dxa"/>
+            <w:shd w:val="clear" w:color="auto" w:fill="BFBFBF" w:themeFill="background1" w:themeFillShade="BF"/>
+          </w:tcPr>
+          <w:p>
+            <w:pPr>
+              <w:jc w:val="both"/>
+              <w:rPr>
+                <w:rFonts w:asciiTheme="majorHAnsi" w:eastAsiaTheme="majorEastAsia" w:hAnsiTheme="majorHAnsi" w:cstheme="majorHAnsi"/>
+                <w:sz w:val="24"/>
+                <w:szCs w:val="32"/>
+              </w:rPr>
+            </w:pPr>
+            <w:r>
+              <w:rPr>
+                <w:rFonts w:asciiTheme="majorHAnsi" w:eastAsiaTheme="majorEastAsia" w:hAnsiTheme="majorHAnsi" w:cstheme="majorHAnsi"/>
+                <w:sz w:val="24"/>
+                <w:szCs w:val="32"/>
+              </w:rPr>
+              <w:t>Description</w:t>
             </w:r>
           </w:p>
         </w:tc>
@@ -14997,7 +15316,7 @@
                 <w:sz w:val="24"/>
                 <w:szCs w:val="32"/>
               </w:rPr>
-              <w:t>int setBit(int target, int i, bool val)</w:t>
+              <w:t>bool isBitSet(int x, int i)</w:t>
             </w:r>
           </w:p>
         </w:tc>
@@ -15020,23 +15339,7 @@
                 <w:sz w:val="24"/>
                 <w:szCs w:val="32"/>
               </w:rPr>
-              <w:t xml:space="preserve">Sets the bit </w:t>
-            </w:r>
-            <w:r>
-              <w:rPr>
-                <w:rFonts w:asciiTheme="majorHAnsi" w:eastAsiaTheme="majorEastAsia" w:hAnsiTheme="majorHAnsi" w:cstheme="majorHAnsi"/>
-                <w:sz w:val="24"/>
-                <w:szCs w:val="32"/>
-              </w:rPr>
-              <w:t xml:space="preserve">in the target word at the i-th place to given val. </w:t>
-            </w:r>
-            <w:r>
-              <w:rPr>
-                <w:rFonts w:asciiTheme="majorHAnsi" w:eastAsiaTheme="majorEastAsia" w:hAnsiTheme="majorHAnsi" w:cstheme="majorHAnsi"/>
-                <w:sz w:val="24"/>
-                <w:szCs w:val="32"/>
-              </w:rPr>
-              <w:t>Returns the resulting data word.</w:t>
+              <w:t>Checks wether the bit at the i-th place in given word x is a 1. The lowest bit has the index 0.</w:t>
             </w:r>
           </w:p>
         </w:tc>
@@ -15061,7 +15364,7 @@
                 <w:sz w:val="24"/>
                 <w:szCs w:val="32"/>
               </w:rPr>
-              <w:t>int toggleBit(int target, int i)</w:t>
+              <w:t>int setBit(int target, int i, bool val)</w:t>
             </w:r>
           </w:p>
         </w:tc>
@@ -15084,15 +15387,7 @@
                 <w:sz w:val="24"/>
                 <w:szCs w:val="32"/>
               </w:rPr>
-              <w:t>Sets the bit in given target word at the i-th place to its complement.</w:t>
-            </w:r>
-            <w:r>
-              <w:rPr>
-                <w:rFonts w:asciiTheme="majorHAnsi" w:eastAsiaTheme="majorEastAsia" w:hAnsiTheme="majorHAnsi" w:cstheme="majorHAnsi"/>
-                <w:sz w:val="24"/>
-                <w:szCs w:val="32"/>
-              </w:rPr>
-              <w:t xml:space="preserve"> Returns the resulting word.</w:t>
+              <w:t>Sets the bit in the target word at the i-th place to given val. Returns the resulting data word.</w:t>
             </w:r>
           </w:p>
         </w:tc>
@@ -15117,7 +15412,7 @@
                 <w:sz w:val="24"/>
                 <w:szCs w:val="32"/>
               </w:rPr>
-              <w:t>Int clearBit(int target, int i)</w:t>
+              <w:t>int toggleBit(int target, int i)</w:t>
             </w:r>
           </w:p>
         </w:tc>
@@ -15140,15 +15435,55 @@
                 <w:sz w:val="24"/>
                 <w:szCs w:val="32"/>
               </w:rPr>
-              <w:t>Sets the bit in given target word at the i-th place to 0.</w:t>
-            </w:r>
-            <w:r>
-              <w:rPr>
-                <w:rFonts w:asciiTheme="majorHAnsi" w:eastAsiaTheme="majorEastAsia" w:hAnsiTheme="majorHAnsi" w:cstheme="majorHAnsi"/>
-                <w:sz w:val="24"/>
-                <w:szCs w:val="32"/>
-              </w:rPr>
-              <w:t xml:space="preserve"> Returns the resulting word.</w:t>
+              <w:t>Sets the bit in given target word at the i-th place to its complement. Returns the resulting word.</w:t>
+            </w:r>
+          </w:p>
+        </w:tc>
+      </w:tr>
+      <w:tr>
+        <w:tc>
+          <w:tcPr>
+            <w:tcW w:w="3823" w:type="dxa"/>
+          </w:tcPr>
+          <w:p>
+            <w:pPr>
+              <w:jc w:val="both"/>
+              <w:rPr>
+                <w:rFonts w:asciiTheme="majorHAnsi" w:eastAsiaTheme="majorEastAsia" w:hAnsiTheme="majorHAnsi" w:cstheme="majorHAnsi"/>
+                <w:sz w:val="24"/>
+                <w:szCs w:val="32"/>
+              </w:rPr>
+            </w:pPr>
+            <w:r>
+              <w:rPr>
+                <w:rFonts w:asciiTheme="majorHAnsi" w:eastAsiaTheme="majorEastAsia" w:hAnsiTheme="majorHAnsi" w:cstheme="majorHAnsi"/>
+                <w:sz w:val="24"/>
+                <w:szCs w:val="32"/>
+              </w:rPr>
+              <w:t>Int clearBit(int target, int i)</w:t>
+            </w:r>
+          </w:p>
+        </w:tc>
+        <w:tc>
+          <w:tcPr>
+            <w:tcW w:w="4395" w:type="dxa"/>
+          </w:tcPr>
+          <w:p>
+            <w:pPr>
+              <w:jc w:val="both"/>
+              <w:rPr>
+                <w:rFonts w:asciiTheme="majorHAnsi" w:eastAsiaTheme="majorEastAsia" w:hAnsiTheme="majorHAnsi" w:cstheme="majorHAnsi"/>
+                <w:sz w:val="24"/>
+                <w:szCs w:val="32"/>
+              </w:rPr>
+            </w:pPr>
+            <w:r>
+              <w:rPr>
+                <w:rFonts w:asciiTheme="majorHAnsi" w:eastAsiaTheme="majorEastAsia" w:hAnsiTheme="majorHAnsi" w:cstheme="majorHAnsi"/>
+                <w:sz w:val="24"/>
+                <w:szCs w:val="32"/>
+              </w:rPr>
+              <w:t>Sets the bit in given target word at the i-th place to 0. Returns the resulting word.</w:t>
             </w:r>
           </w:p>
         </w:tc>
@@ -15158,6 +15493,876 @@
       <w:pPr>
         <w:ind w:left="708"/>
         <w:jc w:val="both"/>
+        <w:rPr>
+          <w:rFonts w:asciiTheme="majorHAnsi" w:eastAsiaTheme="majorEastAsia" w:hAnsiTheme="majorHAnsi" w:cstheme="majorHAnsi"/>
+          <w:sz w:val="24"/>
+          <w:szCs w:val="32"/>
+        </w:rPr>
+      </w:pPr>
+    </w:p>
+    <w:p>
+      <w:pPr>
+        <w:rPr>
+          <w:rFonts w:asciiTheme="majorHAnsi" w:eastAsiaTheme="majorEastAsia" w:hAnsiTheme="majorHAnsi" w:cstheme="majorHAnsi"/>
+          <w:b/>
+          <w:bCs/>
+          <w:sz w:val="28"/>
+          <w:szCs w:val="36"/>
+        </w:rPr>
+      </w:pPr>
+      <w:r>
+        <w:rPr>
+          <w:rFonts w:asciiTheme="majorHAnsi" w:eastAsiaTheme="majorEastAsia" w:hAnsiTheme="majorHAnsi" w:cstheme="majorHAnsi"/>
+          <w:b/>
+          <w:bCs/>
+          <w:sz w:val="28"/>
+          <w:szCs w:val="36"/>
+        </w:rPr>
+        <w:t>color</w:t>
+      </w:r>
+      <w:r>
+        <w:rPr>
+          <w:rFonts w:asciiTheme="majorHAnsi" w:eastAsiaTheme="majorEastAsia" w:hAnsiTheme="majorHAnsi" w:cstheme="majorHAnsi"/>
+          <w:b/>
+          <w:bCs/>
+          <w:sz w:val="28"/>
+          <w:szCs w:val="36"/>
+        </w:rPr>
+        <w:t>.sn</w:t>
+      </w:r>
+    </w:p>
+    <w:p>
+      <w:pPr>
+        <w:jc w:val="both"/>
+        <w:rPr>
+          <w:rFonts w:asciiTheme="majorHAnsi" w:eastAsiaTheme="majorEastAsia" w:hAnsiTheme="majorHAnsi" w:cstheme="majorHAnsi"/>
+          <w:sz w:val="24"/>
+          <w:szCs w:val="32"/>
+        </w:rPr>
+      </w:pPr>
+      <w:r>
+        <w:rPr>
+          <w:rFonts w:asciiTheme="majorHAnsi" w:eastAsiaTheme="majorEastAsia" w:hAnsiTheme="majorHAnsi" w:cstheme="majorHAnsi"/>
+          <w:b/>
+          <w:bCs/>
+          <w:sz w:val="28"/>
+          <w:szCs w:val="36"/>
+        </w:rPr>
+        <w:tab/>
+      </w:r>
+      <w:r>
+        <w:rPr>
+          <w:rFonts w:asciiTheme="majorHAnsi" w:eastAsiaTheme="majorEastAsia" w:hAnsiTheme="majorHAnsi" w:cstheme="majorHAnsi"/>
+          <w:sz w:val="24"/>
+          <w:szCs w:val="32"/>
+        </w:rPr>
+        <w:t xml:space="preserve">Full Path: </w:t>
+      </w:r>
+      <w:r>
+        <w:rPr>
+          <w:rFonts w:asciiTheme="majorHAnsi" w:eastAsiaTheme="majorEastAsia" w:hAnsiTheme="majorHAnsi" w:cstheme="majorHAnsi"/>
+          <w:sz w:val="24"/>
+          <w:szCs w:val="32"/>
+        </w:rPr>
+        <w:tab/>
+      </w:r>
+      <w:r>
+        <w:rPr>
+          <w:rFonts w:asciiTheme="majorHAnsi" w:eastAsiaTheme="majorEastAsia" w:hAnsiTheme="majorHAnsi" w:cstheme="majorHAnsi"/>
+          <w:sz w:val="24"/>
+          <w:szCs w:val="32"/>
+        </w:rPr>
+        <w:tab/>
+      </w:r>
+      <w:r>
+        <w:rPr>
+          <w:rFonts w:asciiTheme="majorHAnsi" w:eastAsiaTheme="majorEastAsia" w:hAnsiTheme="majorHAnsi" w:cstheme="majorHAnsi"/>
+          <w:sz w:val="24"/>
+          <w:szCs w:val="32"/>
+        </w:rPr>
+        <w:t>lib/util/</w:t>
+      </w:r>
+      <w:r>
+        <w:rPr>
+          <w:rFonts w:asciiTheme="majorHAnsi" w:eastAsiaTheme="majorEastAsia" w:hAnsiTheme="majorHAnsi" w:cstheme="majorHAnsi"/>
+          <w:sz w:val="24"/>
+          <w:szCs w:val="32"/>
+        </w:rPr>
+        <w:t>color</w:t>
+      </w:r>
+      <w:r>
+        <w:rPr>
+          <w:rFonts w:asciiTheme="majorHAnsi" w:eastAsiaTheme="majorEastAsia" w:hAnsiTheme="majorHAnsi" w:cstheme="majorHAnsi"/>
+          <w:sz w:val="24"/>
+          <w:szCs w:val="32"/>
+        </w:rPr>
+        <w:t>.sn</w:t>
+      </w:r>
+    </w:p>
+    <w:p>
+      <w:pPr>
+        <w:ind w:left="708"/>
+        <w:jc w:val="both"/>
+        <w:rPr>
+          <w:rFonts w:asciiTheme="majorHAnsi" w:eastAsiaTheme="majorEastAsia" w:hAnsiTheme="majorHAnsi" w:cstheme="majorHAnsi"/>
+          <w:sz w:val="24"/>
+          <w:szCs w:val="32"/>
+        </w:rPr>
+      </w:pPr>
+      <w:r>
+        <w:rPr>
+          <w:rFonts w:asciiTheme="majorHAnsi" w:eastAsiaTheme="majorEastAsia" w:hAnsiTheme="majorHAnsi" w:cstheme="majorHAnsi"/>
+          <w:sz w:val="24"/>
+          <w:szCs w:val="32"/>
+        </w:rPr>
+        <w:t>Package Type:</w:t>
+      </w:r>
+      <w:r>
+        <w:rPr>
+          <w:rFonts w:asciiTheme="majorHAnsi" w:eastAsiaTheme="majorEastAsia" w:hAnsiTheme="majorHAnsi" w:cstheme="majorHAnsi"/>
+          <w:sz w:val="24"/>
+          <w:szCs w:val="32"/>
+        </w:rPr>
+        <w:tab/>
+      </w:r>
+      <w:r>
+        <w:rPr>
+          <w:rFonts w:asciiTheme="majorHAnsi" w:eastAsiaTheme="majorEastAsia" w:hAnsiTheme="majorHAnsi" w:cstheme="majorHAnsi"/>
+          <w:sz w:val="24"/>
+          <w:szCs w:val="32"/>
+        </w:rPr>
+        <w:tab/>
+        <w:t>Base Package</w:t>
+      </w:r>
+    </w:p>
+    <w:p>
+      <w:pPr>
+        <w:ind w:left="708"/>
+        <w:jc w:val="both"/>
+        <w:rPr>
+          <w:rFonts w:asciiTheme="majorHAnsi" w:eastAsiaTheme="majorEastAsia" w:hAnsiTheme="majorHAnsi" w:cstheme="majorHAnsi"/>
+          <w:sz w:val="24"/>
+          <w:szCs w:val="32"/>
+        </w:rPr>
+      </w:pPr>
+      <w:r>
+        <w:rPr>
+          <w:rFonts w:asciiTheme="majorHAnsi" w:eastAsiaTheme="majorEastAsia" w:hAnsiTheme="majorHAnsi" w:cstheme="majorHAnsi"/>
+          <w:sz w:val="24"/>
+          <w:szCs w:val="32"/>
+        </w:rPr>
+        <w:t>Namespacing:</w:t>
+      </w:r>
+      <w:r>
+        <w:rPr>
+          <w:rFonts w:asciiTheme="majorHAnsi" w:eastAsiaTheme="majorEastAsia" w:hAnsiTheme="majorHAnsi" w:cstheme="majorHAnsi"/>
+          <w:sz w:val="24"/>
+          <w:szCs w:val="32"/>
+        </w:rPr>
+        <w:tab/>
+      </w:r>
+      <w:r>
+        <w:rPr>
+          <w:rFonts w:asciiTheme="majorHAnsi" w:eastAsiaTheme="majorEastAsia" w:hAnsiTheme="majorHAnsi" w:cstheme="majorHAnsi"/>
+          <w:sz w:val="24"/>
+          <w:szCs w:val="32"/>
+        </w:rPr>
+        <w:tab/>
+      </w:r>
+      <w:r>
+        <w:rPr>
+          <w:rFonts w:asciiTheme="majorHAnsi" w:eastAsiaTheme="majorEastAsia" w:hAnsiTheme="majorHAnsi" w:cstheme="majorHAnsi"/>
+          <w:sz w:val="24"/>
+          <w:szCs w:val="32"/>
+        </w:rPr>
+        <w:t>The entire package is namespaced in ‘</w:t>
+      </w:r>
+      <w:r>
+        <w:rPr>
+          <w:rFonts w:asciiTheme="majorHAnsi" w:eastAsiaTheme="majorEastAsia" w:hAnsiTheme="majorHAnsi" w:cstheme="majorHAnsi"/>
+          <w:sz w:val="24"/>
+          <w:szCs w:val="32"/>
+        </w:rPr>
+        <w:t>Colors’</w:t>
+      </w:r>
+      <w:r>
+        <w:rPr>
+          <w:rFonts w:asciiTheme="majorHAnsi" w:eastAsiaTheme="majorEastAsia" w:hAnsiTheme="majorHAnsi" w:cstheme="majorHAnsi"/>
+          <w:sz w:val="24"/>
+          <w:szCs w:val="32"/>
+        </w:rPr>
+        <w:t>.</w:t>
+      </w:r>
+    </w:p>
+    <w:p>
+      <w:pPr>
+        <w:ind w:left="708"/>
+        <w:jc w:val="both"/>
+        <w:rPr>
+          <w:rFonts w:asciiTheme="majorHAnsi" w:eastAsiaTheme="majorEastAsia" w:hAnsiTheme="majorHAnsi" w:cstheme="majorHAnsi"/>
+          <w:sz w:val="24"/>
+          <w:szCs w:val="32"/>
+        </w:rPr>
+      </w:pPr>
+      <w:r>
+        <w:rPr>
+          <w:rFonts w:asciiTheme="majorHAnsi" w:eastAsiaTheme="majorEastAsia" w:hAnsiTheme="majorHAnsi" w:cstheme="majorHAnsi"/>
+          <w:sz w:val="24"/>
+          <w:szCs w:val="32"/>
+        </w:rPr>
+        <w:t>Description:</w:t>
+      </w:r>
+      <w:r>
+        <w:rPr>
+          <w:rFonts w:asciiTheme="majorHAnsi" w:eastAsiaTheme="majorEastAsia" w:hAnsiTheme="majorHAnsi" w:cstheme="majorHAnsi"/>
+          <w:sz w:val="24"/>
+          <w:szCs w:val="32"/>
+        </w:rPr>
+        <w:tab/>
+      </w:r>
+      <w:r>
+        <w:rPr>
+          <w:rFonts w:asciiTheme="majorHAnsi" w:eastAsiaTheme="majorEastAsia" w:hAnsiTheme="majorHAnsi" w:cstheme="majorHAnsi"/>
+          <w:sz w:val="24"/>
+          <w:szCs w:val="32"/>
+        </w:rPr>
+        <w:tab/>
+      </w:r>
+    </w:p>
+    <w:p>
+      <w:pPr>
+        <w:ind w:left="1416"/>
+        <w:jc w:val="both"/>
+        <w:rPr>
+          <w:rFonts w:asciiTheme="majorHAnsi" w:eastAsiaTheme="majorEastAsia" w:hAnsiTheme="majorHAnsi" w:cstheme="majorHAnsi"/>
+          <w:sz w:val="24"/>
+          <w:szCs w:val="32"/>
+        </w:rPr>
+      </w:pPr>
+      <w:r>
+        <w:rPr>
+          <w:rFonts w:asciiTheme="majorHAnsi" w:eastAsiaTheme="majorEastAsia" w:hAnsiTheme="majorHAnsi" w:cstheme="majorHAnsi"/>
+          <w:sz w:val="24"/>
+          <w:szCs w:val="32"/>
+        </w:rPr>
+        <w:t xml:space="preserve">This library contains utility related to </w:t>
+      </w:r>
+      <w:r>
+        <w:rPr>
+          <w:rFonts w:asciiTheme="majorHAnsi" w:eastAsiaTheme="majorEastAsia" w:hAnsiTheme="majorHAnsi" w:cstheme="majorHAnsi"/>
+          <w:sz w:val="24"/>
+          <w:szCs w:val="32"/>
+        </w:rPr>
+        <w:t>colours</w:t>
+      </w:r>
+      <w:r>
+        <w:rPr>
+          <w:rFonts w:asciiTheme="majorHAnsi" w:eastAsiaTheme="majorEastAsia" w:hAnsiTheme="majorHAnsi" w:cstheme="majorHAnsi"/>
+          <w:sz w:val="24"/>
+          <w:szCs w:val="32"/>
+        </w:rPr>
+        <w:t>, specifically rgba-coloring.</w:t>
+      </w:r>
+    </w:p>
+    <w:p>
+      <w:pPr>
+        <w:ind w:left="708"/>
+        <w:jc w:val="both"/>
+        <w:rPr>
+          <w:rFonts w:asciiTheme="majorHAnsi" w:eastAsiaTheme="majorEastAsia" w:hAnsiTheme="majorHAnsi" w:cstheme="majorHAnsi"/>
+          <w:sz w:val="24"/>
+          <w:szCs w:val="32"/>
+        </w:rPr>
+      </w:pPr>
+    </w:p>
+    <w:tbl>
+      <w:tblPr>
+        <w:tblStyle w:val="Tabellenraster"/>
+        <w:tblW w:w="8354" w:type="dxa"/>
+        <w:tblInd w:w="708" w:type="dxa"/>
+        <w:tblLook w:val="04A0" w:firstRow="1" w:lastRow="0" w:firstColumn="1" w:lastColumn="0" w:noHBand="0" w:noVBand="1"/>
+      </w:tblPr>
+      <w:tblGrid>
+        <w:gridCol w:w="1697"/>
+        <w:gridCol w:w="2268"/>
+        <w:gridCol w:w="4389"/>
+      </w:tblGrid>
+      <w:tr>
+        <w:tc>
+          <w:tcPr>
+            <w:tcW w:w="1697" w:type="dxa"/>
+            <w:shd w:val="clear" w:color="auto" w:fill="BFBFBF" w:themeFill="background1" w:themeFillShade="BF"/>
+          </w:tcPr>
+          <w:p>
+            <w:pPr>
+              <w:jc w:val="both"/>
+              <w:rPr>
+                <w:rFonts w:asciiTheme="majorHAnsi" w:eastAsiaTheme="majorEastAsia" w:hAnsiTheme="majorHAnsi" w:cstheme="majorHAnsi"/>
+                <w:sz w:val="24"/>
+                <w:szCs w:val="32"/>
+              </w:rPr>
+            </w:pPr>
+            <w:r>
+              <w:rPr>
+                <w:rFonts w:asciiTheme="majorHAnsi" w:eastAsiaTheme="majorEastAsia" w:hAnsiTheme="majorHAnsi" w:cstheme="majorHAnsi"/>
+                <w:sz w:val="24"/>
+                <w:szCs w:val="32"/>
+              </w:rPr>
+              <w:t>Struct Name</w:t>
+            </w:r>
+          </w:p>
+        </w:tc>
+        <w:tc>
+          <w:tcPr>
+            <w:tcW w:w="2268" w:type="dxa"/>
+            <w:shd w:val="clear" w:color="auto" w:fill="BFBFBF" w:themeFill="background1" w:themeFillShade="BF"/>
+          </w:tcPr>
+          <w:p>
+            <w:pPr>
+              <w:jc w:val="both"/>
+              <w:rPr>
+                <w:rFonts w:asciiTheme="majorHAnsi" w:eastAsiaTheme="majorEastAsia" w:hAnsiTheme="majorHAnsi" w:cstheme="majorHAnsi"/>
+                <w:sz w:val="24"/>
+                <w:szCs w:val="32"/>
+              </w:rPr>
+            </w:pPr>
+            <w:r>
+              <w:rPr>
+                <w:rFonts w:asciiTheme="majorHAnsi" w:eastAsiaTheme="majorEastAsia" w:hAnsiTheme="majorHAnsi" w:cstheme="majorHAnsi"/>
+                <w:sz w:val="24"/>
+                <w:szCs w:val="32"/>
+              </w:rPr>
+              <w:t>Struct Fields</w:t>
+            </w:r>
+          </w:p>
+        </w:tc>
+        <w:tc>
+          <w:tcPr>
+            <w:tcW w:w="4389" w:type="dxa"/>
+            <w:shd w:val="clear" w:color="auto" w:fill="BFBFBF" w:themeFill="background1" w:themeFillShade="BF"/>
+          </w:tcPr>
+          <w:p>
+            <w:pPr>
+              <w:jc w:val="both"/>
+              <w:rPr>
+                <w:rFonts w:asciiTheme="majorHAnsi" w:eastAsiaTheme="majorEastAsia" w:hAnsiTheme="majorHAnsi" w:cstheme="majorHAnsi"/>
+                <w:sz w:val="24"/>
+                <w:szCs w:val="32"/>
+              </w:rPr>
+            </w:pPr>
+            <w:r>
+              <w:rPr>
+                <w:rFonts w:asciiTheme="majorHAnsi" w:eastAsiaTheme="majorEastAsia" w:hAnsiTheme="majorHAnsi" w:cstheme="majorHAnsi"/>
+                <w:sz w:val="24"/>
+                <w:szCs w:val="32"/>
+              </w:rPr>
+              <w:t>Description</w:t>
+            </w:r>
+          </w:p>
+        </w:tc>
+      </w:tr>
+      <w:tr>
+        <w:tc>
+          <w:tcPr>
+            <w:tcW w:w="1697" w:type="dxa"/>
+          </w:tcPr>
+          <w:p>
+            <w:pPr>
+              <w:jc w:val="both"/>
+              <w:rPr>
+                <w:rFonts w:asciiTheme="majorHAnsi" w:eastAsiaTheme="majorEastAsia" w:hAnsiTheme="majorHAnsi" w:cstheme="majorHAnsi"/>
+                <w:sz w:val="24"/>
+                <w:szCs w:val="32"/>
+              </w:rPr>
+            </w:pPr>
+            <w:r>
+              <w:rPr>
+                <w:rFonts w:asciiTheme="majorHAnsi" w:eastAsiaTheme="majorEastAsia" w:hAnsiTheme="majorHAnsi" w:cstheme="majorHAnsi"/>
+                <w:sz w:val="24"/>
+                <w:szCs w:val="32"/>
+              </w:rPr>
+              <w:t>Color</w:t>
+            </w:r>
+          </w:p>
+        </w:tc>
+        <w:tc>
+          <w:tcPr>
+            <w:tcW w:w="2268" w:type="dxa"/>
+          </w:tcPr>
+          <w:p>
+            <w:pPr>
+              <w:jc w:val="both"/>
+              <w:rPr>
+                <w:rFonts w:asciiTheme="majorHAnsi" w:eastAsiaTheme="majorEastAsia" w:hAnsiTheme="majorHAnsi" w:cstheme="majorHAnsi"/>
+                <w:sz w:val="24"/>
+                <w:szCs w:val="32"/>
+              </w:rPr>
+            </w:pPr>
+            <w:r>
+              <w:rPr>
+                <w:rFonts w:asciiTheme="majorHAnsi" w:eastAsiaTheme="majorEastAsia" w:hAnsiTheme="majorHAnsi" w:cstheme="majorHAnsi"/>
+                <w:sz w:val="24"/>
+                <w:szCs w:val="32"/>
+              </w:rPr>
+              <w:t>int rgba</w:t>
+            </w:r>
+          </w:p>
+        </w:tc>
+        <w:tc>
+          <w:tcPr>
+            <w:tcW w:w="4389" w:type="dxa"/>
+          </w:tcPr>
+          <w:p>
+            <w:pPr>
+              <w:jc w:val="both"/>
+              <w:rPr>
+                <w:rFonts w:asciiTheme="majorHAnsi" w:eastAsiaTheme="majorEastAsia" w:hAnsiTheme="majorHAnsi" w:cstheme="majorHAnsi"/>
+                <w:sz w:val="24"/>
+                <w:szCs w:val="32"/>
+              </w:rPr>
+            </w:pPr>
+            <w:r>
+              <w:rPr>
+                <w:rFonts w:asciiTheme="majorHAnsi" w:eastAsiaTheme="majorEastAsia" w:hAnsiTheme="majorHAnsi" w:cstheme="majorHAnsi"/>
+                <w:sz w:val="24"/>
+                <w:szCs w:val="32"/>
+              </w:rPr>
+              <w:t xml:space="preserve">Encodes the R, G, B and A color channels, by </w:t>
+            </w:r>
+            <w:r>
+              <w:rPr>
+                <w:rFonts w:asciiTheme="majorHAnsi" w:eastAsiaTheme="majorEastAsia" w:hAnsiTheme="majorHAnsi" w:cstheme="majorHAnsi"/>
+                <w:sz w:val="24"/>
+                <w:szCs w:val="32"/>
+              </w:rPr>
+              <w:t>creating a single integer where each byte contains the value in range of 0-255.</w:t>
+            </w:r>
+          </w:p>
+        </w:tc>
+      </w:tr>
+    </w:tbl>
+    <w:p>
+      <w:pPr>
+        <w:ind w:left="708"/>
+        <w:jc w:val="both"/>
+        <w:rPr>
+          <w:rFonts w:asciiTheme="majorHAnsi" w:eastAsiaTheme="majorEastAsia" w:hAnsiTheme="majorHAnsi" w:cstheme="majorHAnsi"/>
+          <w:sz w:val="24"/>
+          <w:szCs w:val="32"/>
+        </w:rPr>
+      </w:pPr>
+    </w:p>
+    <w:tbl>
+      <w:tblPr>
+        <w:tblStyle w:val="Tabellenraster"/>
+        <w:tblW w:w="8218" w:type="dxa"/>
+        <w:tblInd w:w="708" w:type="dxa"/>
+        <w:tblLook w:val="04A0" w:firstRow="1" w:lastRow="0" w:firstColumn="1" w:lastColumn="0" w:noHBand="0" w:noVBand="1"/>
+      </w:tblPr>
+      <w:tblGrid>
+        <w:gridCol w:w="3823"/>
+        <w:gridCol w:w="4395"/>
+      </w:tblGrid>
+      <w:tr>
+        <w:tc>
+          <w:tcPr>
+            <w:tcW w:w="3823" w:type="dxa"/>
+            <w:shd w:val="clear" w:color="auto" w:fill="BFBFBF" w:themeFill="background1" w:themeFillShade="BF"/>
+          </w:tcPr>
+          <w:p>
+            <w:pPr>
+              <w:jc w:val="both"/>
+              <w:rPr>
+                <w:rFonts w:asciiTheme="majorHAnsi" w:eastAsiaTheme="majorEastAsia" w:hAnsiTheme="majorHAnsi" w:cstheme="majorHAnsi"/>
+                <w:sz w:val="24"/>
+                <w:szCs w:val="32"/>
+              </w:rPr>
+            </w:pPr>
+            <w:r>
+              <w:rPr>
+                <w:rFonts w:asciiTheme="majorHAnsi" w:eastAsiaTheme="majorEastAsia" w:hAnsiTheme="majorHAnsi" w:cstheme="majorHAnsi"/>
+                <w:sz w:val="24"/>
+                <w:szCs w:val="32"/>
+              </w:rPr>
+              <w:t>Function Headers</w:t>
+            </w:r>
+          </w:p>
+        </w:tc>
+        <w:tc>
+          <w:tcPr>
+            <w:tcW w:w="4395" w:type="dxa"/>
+            <w:shd w:val="clear" w:color="auto" w:fill="BFBFBF" w:themeFill="background1" w:themeFillShade="BF"/>
+          </w:tcPr>
+          <w:p>
+            <w:pPr>
+              <w:jc w:val="both"/>
+              <w:rPr>
+                <w:rFonts w:asciiTheme="majorHAnsi" w:eastAsiaTheme="majorEastAsia" w:hAnsiTheme="majorHAnsi" w:cstheme="majorHAnsi"/>
+                <w:sz w:val="24"/>
+                <w:szCs w:val="32"/>
+              </w:rPr>
+            </w:pPr>
+            <w:r>
+              <w:rPr>
+                <w:rFonts w:asciiTheme="majorHAnsi" w:eastAsiaTheme="majorEastAsia" w:hAnsiTheme="majorHAnsi" w:cstheme="majorHAnsi"/>
+                <w:sz w:val="24"/>
+                <w:szCs w:val="32"/>
+              </w:rPr>
+              <w:t>Description</w:t>
+            </w:r>
+          </w:p>
+        </w:tc>
+      </w:tr>
+      <w:tr>
+        <w:tc>
+          <w:tcPr>
+            <w:tcW w:w="3823" w:type="dxa"/>
+          </w:tcPr>
+          <w:p>
+            <w:pPr>
+              <w:jc w:val="both"/>
+              <w:rPr>
+                <w:rFonts w:asciiTheme="majorHAnsi" w:eastAsiaTheme="majorEastAsia" w:hAnsiTheme="majorHAnsi" w:cstheme="majorHAnsi"/>
+                <w:sz w:val="24"/>
+                <w:szCs w:val="32"/>
+              </w:rPr>
+            </w:pPr>
+            <w:r>
+              <w:rPr>
+                <w:rFonts w:asciiTheme="majorHAnsi" w:eastAsiaTheme="majorEastAsia" w:hAnsiTheme="majorHAnsi" w:cstheme="majorHAnsi"/>
+                <w:sz w:val="24"/>
+                <w:szCs w:val="32"/>
+              </w:rPr>
+              <w:t>Color* create(int r, int g, int b, int a)</w:t>
+            </w:r>
+          </w:p>
+        </w:tc>
+        <w:tc>
+          <w:tcPr>
+            <w:tcW w:w="4395" w:type="dxa"/>
+          </w:tcPr>
+          <w:p>
+            <w:pPr>
+              <w:jc w:val="both"/>
+              <w:rPr>
+                <w:rFonts w:asciiTheme="majorHAnsi" w:eastAsiaTheme="majorEastAsia" w:hAnsiTheme="majorHAnsi" w:cstheme="majorHAnsi"/>
+                <w:sz w:val="24"/>
+                <w:szCs w:val="32"/>
+              </w:rPr>
+            </w:pPr>
+            <w:r>
+              <w:rPr>
+                <w:rFonts w:asciiTheme="majorHAnsi" w:eastAsiaTheme="majorEastAsia" w:hAnsiTheme="majorHAnsi" w:cstheme="majorHAnsi"/>
+                <w:sz w:val="24"/>
+                <w:szCs w:val="32"/>
+              </w:rPr>
+              <w:t>Encodes the four given color values and creates a new Color Struct on the heap. Returns a pointer to the struct.</w:t>
+            </w:r>
+          </w:p>
+        </w:tc>
+      </w:tr>
+      <w:tr>
+        <w:tc>
+          <w:tcPr>
+            <w:tcW w:w="3823" w:type="dxa"/>
+          </w:tcPr>
+          <w:p>
+            <w:pPr>
+              <w:jc w:val="both"/>
+              <w:rPr>
+                <w:rFonts w:asciiTheme="majorHAnsi" w:eastAsiaTheme="majorEastAsia" w:hAnsiTheme="majorHAnsi" w:cstheme="majorHAnsi"/>
+                <w:sz w:val="24"/>
+                <w:szCs w:val="32"/>
+              </w:rPr>
+            </w:pPr>
+            <w:r>
+              <w:rPr>
+                <w:rFonts w:asciiTheme="majorHAnsi" w:eastAsiaTheme="majorEastAsia" w:hAnsiTheme="majorHAnsi" w:cstheme="majorHAnsi"/>
+                <w:sz w:val="24"/>
+                <w:szCs w:val="32"/>
+              </w:rPr>
+              <w:t>int getRed(Color* c)</w:t>
+            </w:r>
+          </w:p>
+        </w:tc>
+        <w:tc>
+          <w:tcPr>
+            <w:tcW w:w="4395" w:type="dxa"/>
+          </w:tcPr>
+          <w:p>
+            <w:pPr>
+              <w:jc w:val="both"/>
+              <w:rPr>
+                <w:rFonts w:asciiTheme="majorHAnsi" w:eastAsiaTheme="majorEastAsia" w:hAnsiTheme="majorHAnsi" w:cstheme="majorHAnsi"/>
+                <w:sz w:val="24"/>
+                <w:szCs w:val="32"/>
+              </w:rPr>
+            </w:pPr>
+            <w:r>
+              <w:rPr>
+                <w:rFonts w:asciiTheme="majorHAnsi" w:eastAsiaTheme="majorEastAsia" w:hAnsiTheme="majorHAnsi" w:cstheme="majorHAnsi"/>
+                <w:sz w:val="24"/>
+                <w:szCs w:val="32"/>
+              </w:rPr>
+              <w:t>Returns the value of the red channel.</w:t>
+            </w:r>
+          </w:p>
+        </w:tc>
+      </w:tr>
+      <w:tr>
+        <w:tc>
+          <w:tcPr>
+            <w:tcW w:w="3823" w:type="dxa"/>
+          </w:tcPr>
+          <w:p>
+            <w:pPr>
+              <w:jc w:val="both"/>
+              <w:rPr>
+                <w:rFonts w:asciiTheme="majorHAnsi" w:eastAsiaTheme="majorEastAsia" w:hAnsiTheme="majorHAnsi" w:cstheme="majorHAnsi"/>
+                <w:sz w:val="24"/>
+                <w:szCs w:val="32"/>
+              </w:rPr>
+            </w:pPr>
+            <w:r>
+              <w:rPr>
+                <w:rFonts w:asciiTheme="majorHAnsi" w:eastAsiaTheme="majorEastAsia" w:hAnsiTheme="majorHAnsi" w:cstheme="majorHAnsi"/>
+                <w:sz w:val="24"/>
+                <w:szCs w:val="32"/>
+              </w:rPr>
+              <w:t>int get</w:t>
+            </w:r>
+            <w:r>
+              <w:rPr>
+                <w:rFonts w:asciiTheme="majorHAnsi" w:eastAsiaTheme="majorEastAsia" w:hAnsiTheme="majorHAnsi" w:cstheme="majorHAnsi"/>
+                <w:sz w:val="24"/>
+                <w:szCs w:val="32"/>
+              </w:rPr>
+              <w:t>Green</w:t>
+            </w:r>
+            <w:r>
+              <w:rPr>
+                <w:rFonts w:asciiTheme="majorHAnsi" w:eastAsiaTheme="majorEastAsia" w:hAnsiTheme="majorHAnsi" w:cstheme="majorHAnsi"/>
+                <w:sz w:val="24"/>
+                <w:szCs w:val="32"/>
+              </w:rPr>
+              <w:t>(Color* c)</w:t>
+            </w:r>
+          </w:p>
+        </w:tc>
+        <w:tc>
+          <w:tcPr>
+            <w:tcW w:w="4395" w:type="dxa"/>
+          </w:tcPr>
+          <w:p>
+            <w:pPr>
+              <w:jc w:val="both"/>
+              <w:rPr>
+                <w:rFonts w:asciiTheme="majorHAnsi" w:eastAsiaTheme="majorEastAsia" w:hAnsiTheme="majorHAnsi" w:cstheme="majorHAnsi"/>
+                <w:sz w:val="24"/>
+                <w:szCs w:val="32"/>
+              </w:rPr>
+            </w:pPr>
+            <w:r>
+              <w:rPr>
+                <w:rFonts w:asciiTheme="majorHAnsi" w:eastAsiaTheme="majorEastAsia" w:hAnsiTheme="majorHAnsi" w:cstheme="majorHAnsi"/>
+                <w:sz w:val="24"/>
+                <w:szCs w:val="32"/>
+              </w:rPr>
+              <w:t xml:space="preserve">Returns the value of the </w:t>
+            </w:r>
+            <w:r>
+              <w:rPr>
+                <w:rFonts w:asciiTheme="majorHAnsi" w:eastAsiaTheme="majorEastAsia" w:hAnsiTheme="majorHAnsi" w:cstheme="majorHAnsi"/>
+                <w:sz w:val="24"/>
+                <w:szCs w:val="32"/>
+              </w:rPr>
+              <w:t>green</w:t>
+            </w:r>
+            <w:r>
+              <w:rPr>
+                <w:rFonts w:asciiTheme="majorHAnsi" w:eastAsiaTheme="majorEastAsia" w:hAnsiTheme="majorHAnsi" w:cstheme="majorHAnsi"/>
+                <w:sz w:val="24"/>
+                <w:szCs w:val="32"/>
+              </w:rPr>
+              <w:t xml:space="preserve"> channel.</w:t>
+            </w:r>
+          </w:p>
+        </w:tc>
+      </w:tr>
+      <w:tr>
+        <w:tc>
+          <w:tcPr>
+            <w:tcW w:w="3823" w:type="dxa"/>
+          </w:tcPr>
+          <w:p>
+            <w:pPr>
+              <w:jc w:val="both"/>
+              <w:rPr>
+                <w:rFonts w:asciiTheme="majorHAnsi" w:eastAsiaTheme="majorEastAsia" w:hAnsiTheme="majorHAnsi" w:cstheme="majorHAnsi"/>
+                <w:sz w:val="24"/>
+                <w:szCs w:val="32"/>
+              </w:rPr>
+            </w:pPr>
+            <w:r>
+              <w:rPr>
+                <w:rFonts w:asciiTheme="majorHAnsi" w:eastAsiaTheme="majorEastAsia" w:hAnsiTheme="majorHAnsi" w:cstheme="majorHAnsi"/>
+                <w:sz w:val="24"/>
+                <w:szCs w:val="32"/>
+              </w:rPr>
+              <w:t>int get</w:t>
+            </w:r>
+            <w:r>
+              <w:rPr>
+                <w:rFonts w:asciiTheme="majorHAnsi" w:eastAsiaTheme="majorEastAsia" w:hAnsiTheme="majorHAnsi" w:cstheme="majorHAnsi"/>
+                <w:sz w:val="24"/>
+                <w:szCs w:val="32"/>
+              </w:rPr>
+              <w:t>Blue</w:t>
+            </w:r>
+            <w:r>
+              <w:rPr>
+                <w:rFonts w:asciiTheme="majorHAnsi" w:eastAsiaTheme="majorEastAsia" w:hAnsiTheme="majorHAnsi" w:cstheme="majorHAnsi"/>
+                <w:sz w:val="24"/>
+                <w:szCs w:val="32"/>
+              </w:rPr>
+              <w:t>(Color* c)</w:t>
+            </w:r>
+          </w:p>
+        </w:tc>
+        <w:tc>
+          <w:tcPr>
+            <w:tcW w:w="4395" w:type="dxa"/>
+          </w:tcPr>
+          <w:p>
+            <w:pPr>
+              <w:jc w:val="both"/>
+              <w:rPr>
+                <w:rFonts w:asciiTheme="majorHAnsi" w:eastAsiaTheme="majorEastAsia" w:hAnsiTheme="majorHAnsi" w:cstheme="majorHAnsi"/>
+                <w:sz w:val="24"/>
+                <w:szCs w:val="32"/>
+              </w:rPr>
+            </w:pPr>
+            <w:r>
+              <w:rPr>
+                <w:rFonts w:asciiTheme="majorHAnsi" w:eastAsiaTheme="majorEastAsia" w:hAnsiTheme="majorHAnsi" w:cstheme="majorHAnsi"/>
+                <w:sz w:val="24"/>
+                <w:szCs w:val="32"/>
+              </w:rPr>
+              <w:t xml:space="preserve">Returns the value of the </w:t>
+            </w:r>
+            <w:r>
+              <w:rPr>
+                <w:rFonts w:asciiTheme="majorHAnsi" w:eastAsiaTheme="majorEastAsia" w:hAnsiTheme="majorHAnsi" w:cstheme="majorHAnsi"/>
+                <w:sz w:val="24"/>
+                <w:szCs w:val="32"/>
+              </w:rPr>
+              <w:t>blue</w:t>
+            </w:r>
+            <w:r>
+              <w:rPr>
+                <w:rFonts w:asciiTheme="majorHAnsi" w:eastAsiaTheme="majorEastAsia" w:hAnsiTheme="majorHAnsi" w:cstheme="majorHAnsi"/>
+                <w:sz w:val="24"/>
+                <w:szCs w:val="32"/>
+              </w:rPr>
+              <w:t xml:space="preserve"> channel.</w:t>
+            </w:r>
+          </w:p>
+        </w:tc>
+      </w:tr>
+      <w:tr>
+        <w:tc>
+          <w:tcPr>
+            <w:tcW w:w="3823" w:type="dxa"/>
+          </w:tcPr>
+          <w:p>
+            <w:pPr>
+              <w:jc w:val="both"/>
+              <w:rPr>
+                <w:rFonts w:asciiTheme="majorHAnsi" w:eastAsiaTheme="majorEastAsia" w:hAnsiTheme="majorHAnsi" w:cstheme="majorHAnsi"/>
+                <w:sz w:val="24"/>
+                <w:szCs w:val="32"/>
+              </w:rPr>
+            </w:pPr>
+            <w:r>
+              <w:rPr>
+                <w:rFonts w:asciiTheme="majorHAnsi" w:eastAsiaTheme="majorEastAsia" w:hAnsiTheme="majorHAnsi" w:cstheme="majorHAnsi"/>
+                <w:sz w:val="24"/>
+                <w:szCs w:val="32"/>
+              </w:rPr>
+              <w:t>int get</w:t>
+            </w:r>
+            <w:r>
+              <w:rPr>
+                <w:rFonts w:asciiTheme="majorHAnsi" w:eastAsiaTheme="majorEastAsia" w:hAnsiTheme="majorHAnsi" w:cstheme="majorHAnsi"/>
+                <w:sz w:val="24"/>
+                <w:szCs w:val="32"/>
+              </w:rPr>
+              <w:t>Alpha</w:t>
+            </w:r>
+            <w:r>
+              <w:rPr>
+                <w:rFonts w:asciiTheme="majorHAnsi" w:eastAsiaTheme="majorEastAsia" w:hAnsiTheme="majorHAnsi" w:cstheme="majorHAnsi"/>
+                <w:sz w:val="24"/>
+                <w:szCs w:val="32"/>
+              </w:rPr>
+              <w:t>(Color* c)</w:t>
+            </w:r>
+          </w:p>
+        </w:tc>
+        <w:tc>
+          <w:tcPr>
+            <w:tcW w:w="4395" w:type="dxa"/>
+          </w:tcPr>
+          <w:p>
+            <w:pPr>
+              <w:jc w:val="both"/>
+              <w:rPr>
+                <w:rFonts w:asciiTheme="majorHAnsi" w:eastAsiaTheme="majorEastAsia" w:hAnsiTheme="majorHAnsi" w:cstheme="majorHAnsi"/>
+                <w:sz w:val="24"/>
+                <w:szCs w:val="32"/>
+              </w:rPr>
+            </w:pPr>
+            <w:r>
+              <w:rPr>
+                <w:rFonts w:asciiTheme="majorHAnsi" w:eastAsiaTheme="majorEastAsia" w:hAnsiTheme="majorHAnsi" w:cstheme="majorHAnsi"/>
+                <w:sz w:val="24"/>
+                <w:szCs w:val="32"/>
+              </w:rPr>
+              <w:t xml:space="preserve">Returns the value of the </w:t>
+            </w:r>
+            <w:r>
+              <w:rPr>
+                <w:rFonts w:asciiTheme="majorHAnsi" w:eastAsiaTheme="majorEastAsia" w:hAnsiTheme="majorHAnsi" w:cstheme="majorHAnsi"/>
+                <w:sz w:val="24"/>
+                <w:szCs w:val="32"/>
+              </w:rPr>
+              <w:t>alpha</w:t>
+            </w:r>
+            <w:r>
+              <w:rPr>
+                <w:rFonts w:asciiTheme="majorHAnsi" w:eastAsiaTheme="majorEastAsia" w:hAnsiTheme="majorHAnsi" w:cstheme="majorHAnsi"/>
+                <w:sz w:val="24"/>
+                <w:szCs w:val="32"/>
+              </w:rPr>
+              <w:t xml:space="preserve"> channel.</w:t>
+            </w:r>
+          </w:p>
+        </w:tc>
+      </w:tr>
+    </w:tbl>
+    <w:p>
+      <w:pPr>
+        <w:ind w:left="708"/>
+        <w:jc w:val="both"/>
+        <w:rPr>
+          <w:rFonts w:asciiTheme="majorHAnsi" w:eastAsiaTheme="majorEastAsia" w:hAnsiTheme="majorHAnsi" w:cstheme="majorHAnsi"/>
+          <w:sz w:val="24"/>
+          <w:szCs w:val="32"/>
+        </w:rPr>
+      </w:pPr>
+    </w:p>
+    <w:p>
+      <w:pPr>
         <w:rPr>
           <w:rFonts w:asciiTheme="majorHAnsi" w:eastAsiaTheme="majorEastAsia" w:hAnsiTheme="majorHAnsi" w:cstheme="majorHAnsi"/>
           <w:sz w:val="24"/>
@@ -19424,6 +20629,7 @@
     <w:rsid w:val="00366B81"/>
     <w:rsid w:val="003D09AD"/>
     <w:rsid w:val="00530C6B"/>
+    <w:rsid w:val="005740B8"/>
     <w:rsid w:val="005B22A4"/>
     <w:rsid w:val="005E75CF"/>
     <w:rsid w:val="007722F8"/>
@@ -20244,7 +21450,7 @@
 </file>
 
 <file path=customXml/itemProps1.xml><?xml version="1.0" encoding="utf-8"?>
-<ds:datastoreItem xmlns:ds="http://schemas.openxmlformats.org/officeDocument/2006/customXml" ds:itemID="{7C0F47A3-170B-47B5-B8F9-9DC56CE60F8B}">
+<ds:datastoreItem xmlns:ds="http://schemas.openxmlformats.org/officeDocument/2006/customXml" ds:itemID="{490AA60D-C5FF-4B7F-B002-2EEC7445D714}">
   <ds:schemaRefs>
     <ds:schemaRef ds:uri="http://schemas.openxmlformats.org/officeDocument/2006/bibliography"/>
   </ds:schemaRefs>

</xml_diff>

<commit_message>
Allow structure inits as parameters, add error detection for some anonymous predicate type errors, relocate tests, update docs
</commit_message>
<xml_diff>
--- a/doc/Snips Documentation.docx
+++ b/doc/Snips Documentation.docx
@@ -2910,47 +2910,7 @@
           <w:sz w:val="24"/>
           <w:szCs w:val="32"/>
         </w:rPr>
-        <w:t xml:space="preserve">The predicate type </w:t>
-      </w:r>
-      <w:r>
-        <w:rPr>
-          <w:rFonts w:asciiTheme="majorHAnsi" w:eastAsiaTheme="majorEastAsia" w:hAnsiTheme="majorHAnsi" w:cstheme="majorHAnsi"/>
-          <w:sz w:val="24"/>
-          <w:szCs w:val="32"/>
-        </w:rPr>
-        <w:t xml:space="preserve">is a special type, </w:t>
-      </w:r>
-      <w:r>
-        <w:rPr>
-          <w:rFonts w:asciiTheme="majorHAnsi" w:eastAsiaTheme="majorEastAsia" w:hAnsiTheme="majorHAnsi" w:cstheme="majorHAnsi"/>
-          <w:sz w:val="24"/>
-          <w:szCs w:val="32"/>
-        </w:rPr>
-        <w:t>since it ca</w:t>
-      </w:r>
-      <w:r>
-        <w:rPr>
-          <w:rFonts w:asciiTheme="majorHAnsi" w:eastAsiaTheme="majorEastAsia" w:hAnsiTheme="majorHAnsi" w:cstheme="majorHAnsi"/>
-          <w:sz w:val="24"/>
-          <w:szCs w:val="32"/>
-        </w:rPr>
-        <w:t xml:space="preserve">nnot be the type of </w:t>
-      </w:r>
-      <w:r>
-        <w:rPr>
-          <w:rFonts w:asciiTheme="majorHAnsi" w:eastAsiaTheme="majorEastAsia" w:hAnsiTheme="majorHAnsi" w:cstheme="majorHAnsi"/>
-          <w:sz w:val="24"/>
-          <w:szCs w:val="32"/>
-        </w:rPr>
-        <w:t>an array.</w:t>
-      </w:r>
-      <w:r>
-        <w:rPr>
-          <w:rFonts w:asciiTheme="majorHAnsi" w:eastAsiaTheme="majorEastAsia" w:hAnsiTheme="majorHAnsi" w:cstheme="majorHAnsi"/>
-          <w:sz w:val="24"/>
-          <w:szCs w:val="32"/>
-        </w:rPr>
-        <w:t xml:space="preserve"> A predicate type holds a reference to a function. </w:t>
+        <w:t xml:space="preserve">A predicate type holds a reference to a function. </w:t>
       </w:r>
       <w:r>
         <w:rPr>
@@ -3125,9 +3085,62 @@
     <w:p>
       <w:pPr>
         <w:ind w:left="708"/>
-        <w:jc w:val="center"/>
-        <w:rPr>
-          <w:rFonts w:ascii="Monospac821 BT" w:eastAsiaTheme="majorEastAsia" w:hAnsi="Monospac821 BT" w:cstheme="majorHAnsi"/>
+        <w:jc w:val="both"/>
+        <w:rPr>
+          <w:rFonts w:asciiTheme="majorHAnsi" w:eastAsiaTheme="majorEastAsia" w:hAnsiTheme="majorHAnsi" w:cstheme="majorHAnsi"/>
+          <w:i/>
+          <w:iCs/>
+          <w:sz w:val="24"/>
+          <w:szCs w:val="32"/>
+        </w:rPr>
+      </w:pPr>
+      <w:r>
+        <w:rPr>
+          <w:rFonts w:asciiTheme="majorHAnsi" w:eastAsiaTheme="majorEastAsia" w:hAnsiTheme="majorHAnsi" w:cstheme="majorHAnsi"/>
+          <w:i/>
+          <w:iCs/>
+          <w:sz w:val="24"/>
+          <w:szCs w:val="32"/>
+        </w:rPr>
+        <w:t xml:space="preserve">Warning: Using predicates requires caution, especially with anonymous predicates. See the Predicates Section for more information. When </w:t>
+      </w:r>
+      <w:r>
+        <w:rPr>
+          <w:rFonts w:asciiTheme="majorHAnsi" w:eastAsiaTheme="majorEastAsia" w:hAnsiTheme="majorHAnsi" w:cstheme="majorHAnsi"/>
+          <w:i/>
+          <w:iCs/>
+          <w:sz w:val="24"/>
+          <w:szCs w:val="32"/>
+        </w:rPr>
+        <w:t>handled</w:t>
+      </w:r>
+      <w:r>
+        <w:rPr>
+          <w:rFonts w:asciiTheme="majorHAnsi" w:eastAsiaTheme="majorEastAsia" w:hAnsiTheme="majorHAnsi" w:cstheme="majorHAnsi"/>
+          <w:i/>
+          <w:iCs/>
+          <w:sz w:val="24"/>
+          <w:szCs w:val="32"/>
+        </w:rPr>
+        <w:t xml:space="preserve"> </w:t>
+      </w:r>
+      <w:r>
+        <w:rPr>
+          <w:rFonts w:asciiTheme="majorHAnsi" w:eastAsiaTheme="majorEastAsia" w:hAnsiTheme="majorHAnsi" w:cstheme="majorHAnsi"/>
+          <w:i/>
+          <w:iCs/>
+          <w:sz w:val="24"/>
+          <w:szCs w:val="32"/>
+        </w:rPr>
+        <w:t>wrong, predicates can cause the program to crash or the stack to be misaligned.</w:t>
+      </w:r>
+    </w:p>
+    <w:p>
+      <w:pPr>
+        <w:ind w:left="708"/>
+        <w:jc w:val="both"/>
+        <w:rPr>
+          <w:rFonts w:asciiTheme="majorHAnsi" w:eastAsiaTheme="majorEastAsia" w:hAnsiTheme="majorHAnsi" w:cstheme="majorHAnsi"/>
           <w:sz w:val="24"/>
           <w:szCs w:val="32"/>
         </w:rPr>
@@ -3275,7 +3288,7 @@
           <w:sz w:val="24"/>
           <w:szCs w:val="32"/>
         </w:rPr>
-        <w:t>and predicate type</w:t>
+        <w:t>type</w:t>
       </w:r>
       <w:r>
         <w:rPr>
@@ -13452,17 +13465,7 @@
           <w:sz w:val="28"/>
           <w:szCs w:val="36"/>
         </w:rPr>
-        <w:t>math</w:t>
-      </w:r>
-      <w:r>
-        <w:rPr>
-          <w:rFonts w:asciiTheme="majorHAnsi" w:eastAsiaTheme="majorEastAsia" w:hAnsiTheme="majorHAnsi" w:cstheme="majorHAnsi"/>
-          <w:b/>
-          <w:bCs/>
-          <w:sz w:val="28"/>
-          <w:szCs w:val="36"/>
-        </w:rPr>
-        <w:t>.sn</w:t>
+        <w:t>math.sn</w:t>
       </w:r>
     </w:p>
     <w:p>
@@ -15151,23 +15154,7 @@
           <w:sz w:val="24"/>
           <w:szCs w:val="32"/>
         </w:rPr>
-        <w:t>The entire package is namespaced in ‘</w:t>
-      </w:r>
-      <w:r>
-        <w:rPr>
-          <w:rFonts w:asciiTheme="majorHAnsi" w:eastAsiaTheme="majorEastAsia" w:hAnsiTheme="majorHAnsi" w:cstheme="majorHAnsi"/>
-          <w:sz w:val="24"/>
-          <w:szCs w:val="32"/>
-        </w:rPr>
-        <w:t>Bits’</w:t>
-      </w:r>
-      <w:r>
-        <w:rPr>
-          <w:rFonts w:asciiTheme="majorHAnsi" w:eastAsiaTheme="majorEastAsia" w:hAnsiTheme="majorHAnsi" w:cstheme="majorHAnsi"/>
-          <w:sz w:val="24"/>
-          <w:szCs w:val="32"/>
-        </w:rPr>
-        <w:t>.</w:t>
+        <w:t>The entire package is namespaced in ‘Bits’.</w:t>
       </w:r>
     </w:p>
     <w:p>
@@ -15518,8 +15505,18 @@
           <w:sz w:val="28"/>
           <w:szCs w:val="36"/>
         </w:rPr>
-        <w:t>color</w:t>
-      </w:r>
+        <w:t>color.sn</w:t>
+      </w:r>
+    </w:p>
+    <w:p>
+      <w:pPr>
+        <w:jc w:val="both"/>
+        <w:rPr>
+          <w:rFonts w:asciiTheme="majorHAnsi" w:eastAsiaTheme="majorEastAsia" w:hAnsiTheme="majorHAnsi" w:cstheme="majorHAnsi"/>
+          <w:sz w:val="24"/>
+          <w:szCs w:val="32"/>
+        </w:rPr>
+      </w:pPr>
       <w:r>
         <w:rPr>
           <w:rFonts w:asciiTheme="majorHAnsi" w:eastAsiaTheme="majorEastAsia" w:hAnsiTheme="majorHAnsi" w:cstheme="majorHAnsi"/>
@@ -15528,26 +15525,6 @@
           <w:sz w:val="28"/>
           <w:szCs w:val="36"/>
         </w:rPr>
-        <w:t>.sn</w:t>
-      </w:r>
-    </w:p>
-    <w:p>
-      <w:pPr>
-        <w:jc w:val="both"/>
-        <w:rPr>
-          <w:rFonts w:asciiTheme="majorHAnsi" w:eastAsiaTheme="majorEastAsia" w:hAnsiTheme="majorHAnsi" w:cstheme="majorHAnsi"/>
-          <w:sz w:val="24"/>
-          <w:szCs w:val="32"/>
-        </w:rPr>
-      </w:pPr>
-      <w:r>
-        <w:rPr>
-          <w:rFonts w:asciiTheme="majorHAnsi" w:eastAsiaTheme="majorEastAsia" w:hAnsiTheme="majorHAnsi" w:cstheme="majorHAnsi"/>
-          <w:b/>
-          <w:bCs/>
-          <w:sz w:val="28"/>
-          <w:szCs w:val="36"/>
-        </w:rPr>
         <w:tab/>
       </w:r>
       <w:r>
@@ -15675,23 +15652,7 @@
           <w:sz w:val="24"/>
           <w:szCs w:val="32"/>
         </w:rPr>
-        <w:t>The entire package is namespaced in ‘</w:t>
-      </w:r>
-      <w:r>
-        <w:rPr>
-          <w:rFonts w:asciiTheme="majorHAnsi" w:eastAsiaTheme="majorEastAsia" w:hAnsiTheme="majorHAnsi" w:cstheme="majorHAnsi"/>
-          <w:sz w:val="24"/>
-          <w:szCs w:val="32"/>
-        </w:rPr>
-        <w:t>Colors’</w:t>
-      </w:r>
-      <w:r>
-        <w:rPr>
-          <w:rFonts w:asciiTheme="majorHAnsi" w:eastAsiaTheme="majorEastAsia" w:hAnsiTheme="majorHAnsi" w:cstheme="majorHAnsi"/>
-          <w:sz w:val="24"/>
-          <w:szCs w:val="32"/>
-        </w:rPr>
-        <w:t>.</w:t>
+        <w:t>The entire package is namespaced in ‘Colors’.</w:t>
       </w:r>
     </w:p>
     <w:p>
@@ -16129,23 +16090,7 @@
                 <w:sz w:val="24"/>
                 <w:szCs w:val="32"/>
               </w:rPr>
-              <w:t>int get</w:t>
-            </w:r>
-            <w:r>
-              <w:rPr>
-                <w:rFonts w:asciiTheme="majorHAnsi" w:eastAsiaTheme="majorEastAsia" w:hAnsiTheme="majorHAnsi" w:cstheme="majorHAnsi"/>
-                <w:sz w:val="24"/>
-                <w:szCs w:val="32"/>
-              </w:rPr>
-              <w:t>Green</w:t>
-            </w:r>
-            <w:r>
-              <w:rPr>
-                <w:rFonts w:asciiTheme="majorHAnsi" w:eastAsiaTheme="majorEastAsia" w:hAnsiTheme="majorHAnsi" w:cstheme="majorHAnsi"/>
-                <w:sz w:val="24"/>
-                <w:szCs w:val="32"/>
-              </w:rPr>
-              <w:t>(Color* c)</w:t>
+              <w:t>int getGreen(Color* c)</w:t>
             </w:r>
           </w:p>
         </w:tc>
@@ -16209,23 +16154,7 @@
                 <w:sz w:val="24"/>
                 <w:szCs w:val="32"/>
               </w:rPr>
-              <w:t>int get</w:t>
-            </w:r>
-            <w:r>
-              <w:rPr>
-                <w:rFonts w:asciiTheme="majorHAnsi" w:eastAsiaTheme="majorEastAsia" w:hAnsiTheme="majorHAnsi" w:cstheme="majorHAnsi"/>
-                <w:sz w:val="24"/>
-                <w:szCs w:val="32"/>
-              </w:rPr>
-              <w:t>Blue</w:t>
-            </w:r>
-            <w:r>
-              <w:rPr>
-                <w:rFonts w:asciiTheme="majorHAnsi" w:eastAsiaTheme="majorEastAsia" w:hAnsiTheme="majorHAnsi" w:cstheme="majorHAnsi"/>
-                <w:sz w:val="24"/>
-                <w:szCs w:val="32"/>
-              </w:rPr>
-              <w:t>(Color* c)</w:t>
+              <w:t>int getBlue(Color* c)</w:t>
             </w:r>
           </w:p>
         </w:tc>
@@ -16289,23 +16218,7 @@
                 <w:sz w:val="24"/>
                 <w:szCs w:val="32"/>
               </w:rPr>
-              <w:t>int get</w:t>
-            </w:r>
-            <w:r>
-              <w:rPr>
-                <w:rFonts w:asciiTheme="majorHAnsi" w:eastAsiaTheme="majorEastAsia" w:hAnsiTheme="majorHAnsi" w:cstheme="majorHAnsi"/>
-                <w:sz w:val="24"/>
-                <w:szCs w:val="32"/>
-              </w:rPr>
-              <w:t>Alpha</w:t>
-            </w:r>
-            <w:r>
-              <w:rPr>
-                <w:rFonts w:asciiTheme="majorHAnsi" w:eastAsiaTheme="majorEastAsia" w:hAnsiTheme="majorHAnsi" w:cstheme="majorHAnsi"/>
-                <w:sz w:val="24"/>
-                <w:szCs w:val="32"/>
-              </w:rPr>
-              <w:t>(Color* c)</w:t>
+              <w:t>int getAlpha(Color* c)</w:t>
             </w:r>
           </w:p>
         </w:tc>
@@ -20628,6 +20541,7 @@
     <w:rsid w:val="00325514"/>
     <w:rsid w:val="00366B81"/>
     <w:rsid w:val="003D09AD"/>
+    <w:rsid w:val="003D6066"/>
     <w:rsid w:val="00530C6B"/>
     <w:rsid w:val="005740B8"/>
     <w:rsid w:val="005B22A4"/>
@@ -21450,7 +21364,7 @@
 </file>
 
 <file path=customXml/itemProps1.xml><?xml version="1.0" encoding="utf-8"?>
-<ds:datastoreItem xmlns:ds="http://schemas.openxmlformats.org/officeDocument/2006/customXml" ds:itemID="{490AA60D-C5FF-4B7F-B002-2EEC7445D714}">
+<ds:datastoreItem xmlns:ds="http://schemas.openxmlformats.org/officeDocument/2006/customXml" ds:itemID="{FC664D6E-C5F6-4E28-BC2E-BA1078F7DB32}">
   <ds:schemaRefs>
     <ds:schemaRef ds:uri="http://schemas.openxmlformats.org/officeDocument/2006/bibliography"/>
   </ds:schemaRefs>

</xml_diff>

<commit_message>
Implement basic null pointer, add test, update queue library, update docs, update release
</commit_message>
<xml_diff>
--- a/doc/Snips Documentation.docx
+++ b/doc/Snips Documentation.docx
@@ -61,6 +61,7 @@
                 <w:dataBinding w:prefixMappings="xmlns:ns0='http://schemas.openxmlformats.org/officeDocument/2006/extended-properties'" w:xpath="/ns0:Properties[1]/ns0:Company[1]" w:storeItemID="{6668398D-A668-4E3E-A5EB-62B293D839F1}"/>
                 <w:text/>
               </w:sdtPr>
+              <w:sdtEndPr/>
               <w:sdtContent>
                 <w:tc>
                   <w:tcPr>
@@ -116,6 +117,7 @@
                   <w:dataBinding w:prefixMappings="xmlns:ns0='http://schemas.openxmlformats.org/package/2006/metadata/core-properties' xmlns:ns1='http://purl.org/dc/elements/1.1/'" w:xpath="/ns0:coreProperties[1]/ns1:title[1]" w:storeItemID="{6C3C8BC8-F283-45AE-878A-BAB7291924A1}"/>
                   <w:text/>
                 </w:sdtPr>
+                <w:sdtEndPr/>
                 <w:sdtContent>
                   <w:p>
                     <w:pPr>
@@ -219,6 +221,13 @@
     </w:sdt>
     <w:sdt>
       <w:sdtPr>
+        <w:rPr>
+          <w:rFonts w:asciiTheme="minorHAnsi" w:eastAsiaTheme="minorEastAsia" w:hAnsiTheme="minorHAnsi" w:cstheme="minorBidi"/>
+          <w:color w:val="auto"/>
+          <w:sz w:val="22"/>
+          <w:szCs w:val="22"/>
+          <w:lang w:val="en-GB" w:eastAsia="zh-CN"/>
+        </w:rPr>
         <w:id w:val="335434270"/>
         <w:docPartObj>
           <w:docPartGallery w:val="Table of Contents"/>
@@ -227,13 +236,8 @@
       </w:sdtPr>
       <w:sdtEndPr>
         <w:rPr>
-          <w:rFonts w:asciiTheme="minorHAnsi" w:eastAsiaTheme="minorEastAsia" w:hAnsiTheme="minorHAnsi" w:cstheme="minorBidi"/>
           <w:b/>
           <w:bCs/>
-          <w:color w:val="auto"/>
-          <w:sz w:val="22"/>
-          <w:szCs w:val="22"/>
-          <w:lang w:val="en-GB" w:eastAsia="zh-CN"/>
         </w:rPr>
       </w:sdtEndPr>
       <w:sdtContent>
@@ -260,6 +264,7 @@
               <w:tab w:val="right" w:leader="dot" w:pos="9062"/>
             </w:tabs>
             <w:rPr>
+              <w:rFonts w:asciiTheme="majorHAnsi" w:hAnsiTheme="majorHAnsi" w:cstheme="majorHAnsi"/>
               <w:noProof/>
               <w:lang w:val="de-DE" w:eastAsia="de-DE"/>
             </w:rPr>
@@ -273,7 +278,7 @@
           <w:r>
             <w:fldChar w:fldCharType="separate"/>
           </w:r>
-          <w:hyperlink w:anchor="_Toc42987473" w:history="1">
+          <w:hyperlink w:anchor="_Toc43070568" w:history="1">
             <w:r>
               <w:rPr>
                 <w:rStyle w:val="Hyperlink"/>
@@ -284,6 +289,7 @@
             </w:r>
             <w:r>
               <w:rPr>
+                <w:rFonts w:asciiTheme="majorHAnsi" w:hAnsiTheme="majorHAnsi" w:cstheme="majorHAnsi"/>
                 <w:noProof/>
                 <w:lang w:val="de-DE" w:eastAsia="de-DE"/>
               </w:rPr>
@@ -299,6 +305,7 @@
             </w:r>
             <w:r>
               <w:rPr>
+                <w:rFonts w:asciiTheme="majorHAnsi" w:hAnsiTheme="majorHAnsi" w:cstheme="majorHAnsi"/>
                 <w:noProof/>
                 <w:webHidden/>
               </w:rPr>
@@ -306,6 +313,7 @@
             </w:r>
             <w:r>
               <w:rPr>
+                <w:rFonts w:asciiTheme="majorHAnsi" w:hAnsiTheme="majorHAnsi" w:cstheme="majorHAnsi"/>
                 <w:noProof/>
                 <w:webHidden/>
               </w:rPr>
@@ -313,19 +321,22 @@
             </w:r>
             <w:r>
               <w:rPr>
+                <w:rFonts w:asciiTheme="majorHAnsi" w:hAnsiTheme="majorHAnsi" w:cstheme="majorHAnsi"/>
                 <w:noProof/>
                 <w:webHidden/>
               </w:rPr>
-              <w:instrText xml:space="preserve"> PAGEREF _Toc42987473 \h </w:instrText>
-            </w:r>
-            <w:r>
-              <w:rPr>
+              <w:instrText xml:space="preserve"> PAGEREF _Toc43070568 \h </w:instrText>
+            </w:r>
+            <w:r>
+              <w:rPr>
+                <w:rFonts w:asciiTheme="majorHAnsi" w:hAnsiTheme="majorHAnsi" w:cstheme="majorHAnsi"/>
                 <w:noProof/>
                 <w:webHidden/>
               </w:rPr>
             </w:r>
             <w:r>
               <w:rPr>
+                <w:rFonts w:asciiTheme="majorHAnsi" w:hAnsiTheme="majorHAnsi" w:cstheme="majorHAnsi"/>
                 <w:noProof/>
                 <w:webHidden/>
               </w:rPr>
@@ -333,6 +344,7 @@
             </w:r>
             <w:r>
               <w:rPr>
+                <w:rFonts w:asciiTheme="majorHAnsi" w:hAnsiTheme="majorHAnsi" w:cstheme="majorHAnsi"/>
                 <w:noProof/>
                 <w:webHidden/>
               </w:rPr>
@@ -340,6 +352,1535 @@
             </w:r>
             <w:r>
               <w:rPr>
+                <w:rFonts w:asciiTheme="majorHAnsi" w:hAnsiTheme="majorHAnsi" w:cstheme="majorHAnsi"/>
+                <w:noProof/>
+                <w:webHidden/>
+              </w:rPr>
+              <w:fldChar w:fldCharType="end"/>
+            </w:r>
+          </w:hyperlink>
+        </w:p>
+        <w:p>
+          <w:pPr>
+            <w:pStyle w:val="Verzeichnis2"/>
+            <w:tabs>
+              <w:tab w:val="right" w:leader="dot" w:pos="9062"/>
+            </w:tabs>
+            <w:rPr>
+              <w:rFonts w:asciiTheme="majorHAnsi" w:hAnsiTheme="majorHAnsi" w:cstheme="majorHAnsi"/>
+              <w:noProof/>
+              <w:lang w:val="de-DE" w:eastAsia="de-DE"/>
+            </w:rPr>
+          </w:pPr>
+          <w:hyperlink w:anchor="_Toc43070569" w:history="1">
+            <w:r>
+              <w:rPr>
+                <w:rStyle w:val="Hyperlink"/>
+                <w:rFonts w:asciiTheme="majorHAnsi" w:hAnsiTheme="majorHAnsi" w:cstheme="majorHAnsi"/>
+                <w:noProof/>
+              </w:rPr>
+              <w:t>The Language</w:t>
+            </w:r>
+            <w:r>
+              <w:rPr>
+                <w:rFonts w:asciiTheme="majorHAnsi" w:hAnsiTheme="majorHAnsi" w:cstheme="majorHAnsi"/>
+                <w:noProof/>
+                <w:webHidden/>
+              </w:rPr>
+              <w:tab/>
+            </w:r>
+            <w:r>
+              <w:rPr>
+                <w:rFonts w:asciiTheme="majorHAnsi" w:hAnsiTheme="majorHAnsi" w:cstheme="majorHAnsi"/>
+                <w:noProof/>
+                <w:webHidden/>
+              </w:rPr>
+              <w:fldChar w:fldCharType="begin"/>
+            </w:r>
+            <w:r>
+              <w:rPr>
+                <w:rFonts w:asciiTheme="majorHAnsi" w:hAnsiTheme="majorHAnsi" w:cstheme="majorHAnsi"/>
+                <w:noProof/>
+                <w:webHidden/>
+              </w:rPr>
+              <w:instrText xml:space="preserve"> PAGEREF _Toc43070569 \h </w:instrText>
+            </w:r>
+            <w:r>
+              <w:rPr>
+                <w:rFonts w:asciiTheme="majorHAnsi" w:hAnsiTheme="majorHAnsi" w:cstheme="majorHAnsi"/>
+                <w:noProof/>
+                <w:webHidden/>
+              </w:rPr>
+            </w:r>
+            <w:r>
+              <w:rPr>
+                <w:rFonts w:asciiTheme="majorHAnsi" w:hAnsiTheme="majorHAnsi" w:cstheme="majorHAnsi"/>
+                <w:noProof/>
+                <w:webHidden/>
+              </w:rPr>
+              <w:fldChar w:fldCharType="separate"/>
+            </w:r>
+            <w:r>
+              <w:rPr>
+                <w:rFonts w:asciiTheme="majorHAnsi" w:hAnsiTheme="majorHAnsi" w:cstheme="majorHAnsi"/>
+                <w:noProof/>
+                <w:webHidden/>
+              </w:rPr>
+              <w:t>2</w:t>
+            </w:r>
+            <w:r>
+              <w:rPr>
+                <w:rFonts w:asciiTheme="majorHAnsi" w:hAnsiTheme="majorHAnsi" w:cstheme="majorHAnsi"/>
+                <w:noProof/>
+                <w:webHidden/>
+              </w:rPr>
+              <w:fldChar w:fldCharType="end"/>
+            </w:r>
+          </w:hyperlink>
+        </w:p>
+        <w:p>
+          <w:pPr>
+            <w:pStyle w:val="Verzeichnis2"/>
+            <w:tabs>
+              <w:tab w:val="right" w:leader="dot" w:pos="9062"/>
+            </w:tabs>
+            <w:rPr>
+              <w:rFonts w:asciiTheme="majorHAnsi" w:hAnsiTheme="majorHAnsi" w:cstheme="majorHAnsi"/>
+              <w:noProof/>
+              <w:lang w:val="de-DE" w:eastAsia="de-DE"/>
+            </w:rPr>
+          </w:pPr>
+          <w:hyperlink w:anchor="_Toc43070570" w:history="1">
+            <w:r>
+              <w:rPr>
+                <w:rStyle w:val="Hyperlink"/>
+                <w:rFonts w:asciiTheme="majorHAnsi" w:hAnsiTheme="majorHAnsi" w:cstheme="majorHAnsi"/>
+                <w:noProof/>
+              </w:rPr>
+              <w:t>About this document</w:t>
+            </w:r>
+            <w:r>
+              <w:rPr>
+                <w:rFonts w:asciiTheme="majorHAnsi" w:hAnsiTheme="majorHAnsi" w:cstheme="majorHAnsi"/>
+                <w:noProof/>
+                <w:webHidden/>
+              </w:rPr>
+              <w:tab/>
+            </w:r>
+            <w:r>
+              <w:rPr>
+                <w:rFonts w:asciiTheme="majorHAnsi" w:hAnsiTheme="majorHAnsi" w:cstheme="majorHAnsi"/>
+                <w:noProof/>
+                <w:webHidden/>
+              </w:rPr>
+              <w:fldChar w:fldCharType="begin"/>
+            </w:r>
+            <w:r>
+              <w:rPr>
+                <w:rFonts w:asciiTheme="majorHAnsi" w:hAnsiTheme="majorHAnsi" w:cstheme="majorHAnsi"/>
+                <w:noProof/>
+                <w:webHidden/>
+              </w:rPr>
+              <w:instrText xml:space="preserve"> PAGEREF _Toc43070570 \h </w:instrText>
+            </w:r>
+            <w:r>
+              <w:rPr>
+                <w:rFonts w:asciiTheme="majorHAnsi" w:hAnsiTheme="majorHAnsi" w:cstheme="majorHAnsi"/>
+                <w:noProof/>
+                <w:webHidden/>
+              </w:rPr>
+            </w:r>
+            <w:r>
+              <w:rPr>
+                <w:rFonts w:asciiTheme="majorHAnsi" w:hAnsiTheme="majorHAnsi" w:cstheme="majorHAnsi"/>
+                <w:noProof/>
+                <w:webHidden/>
+              </w:rPr>
+              <w:fldChar w:fldCharType="separate"/>
+            </w:r>
+            <w:r>
+              <w:rPr>
+                <w:rFonts w:asciiTheme="majorHAnsi" w:hAnsiTheme="majorHAnsi" w:cstheme="majorHAnsi"/>
+                <w:noProof/>
+                <w:webHidden/>
+              </w:rPr>
+              <w:t>2</w:t>
+            </w:r>
+            <w:r>
+              <w:rPr>
+                <w:rFonts w:asciiTheme="majorHAnsi" w:hAnsiTheme="majorHAnsi" w:cstheme="majorHAnsi"/>
+                <w:noProof/>
+                <w:webHidden/>
+              </w:rPr>
+              <w:fldChar w:fldCharType="end"/>
+            </w:r>
+          </w:hyperlink>
+        </w:p>
+        <w:p>
+          <w:pPr>
+            <w:pStyle w:val="Verzeichnis2"/>
+            <w:tabs>
+              <w:tab w:val="right" w:leader="dot" w:pos="9062"/>
+            </w:tabs>
+            <w:rPr>
+              <w:rFonts w:asciiTheme="majorHAnsi" w:hAnsiTheme="majorHAnsi" w:cstheme="majorHAnsi"/>
+              <w:noProof/>
+              <w:lang w:val="de-DE" w:eastAsia="de-DE"/>
+            </w:rPr>
+          </w:pPr>
+          <w:hyperlink w:anchor="_Toc43070571" w:history="1">
+            <w:r>
+              <w:rPr>
+                <w:rStyle w:val="Hyperlink"/>
+                <w:rFonts w:asciiTheme="majorHAnsi" w:hAnsiTheme="majorHAnsi" w:cstheme="majorHAnsi"/>
+                <w:noProof/>
+              </w:rPr>
+              <w:t>Some words in advance</w:t>
+            </w:r>
+            <w:r>
+              <w:rPr>
+                <w:rFonts w:asciiTheme="majorHAnsi" w:hAnsiTheme="majorHAnsi" w:cstheme="majorHAnsi"/>
+                <w:noProof/>
+                <w:webHidden/>
+              </w:rPr>
+              <w:tab/>
+            </w:r>
+            <w:r>
+              <w:rPr>
+                <w:rFonts w:asciiTheme="majorHAnsi" w:hAnsiTheme="majorHAnsi" w:cstheme="majorHAnsi"/>
+                <w:noProof/>
+                <w:webHidden/>
+              </w:rPr>
+              <w:fldChar w:fldCharType="begin"/>
+            </w:r>
+            <w:r>
+              <w:rPr>
+                <w:rFonts w:asciiTheme="majorHAnsi" w:hAnsiTheme="majorHAnsi" w:cstheme="majorHAnsi"/>
+                <w:noProof/>
+                <w:webHidden/>
+              </w:rPr>
+              <w:instrText xml:space="preserve"> PAGEREF _Toc43070571 \h </w:instrText>
+            </w:r>
+            <w:r>
+              <w:rPr>
+                <w:rFonts w:asciiTheme="majorHAnsi" w:hAnsiTheme="majorHAnsi" w:cstheme="majorHAnsi"/>
+                <w:noProof/>
+                <w:webHidden/>
+              </w:rPr>
+            </w:r>
+            <w:r>
+              <w:rPr>
+                <w:rFonts w:asciiTheme="majorHAnsi" w:hAnsiTheme="majorHAnsi" w:cstheme="majorHAnsi"/>
+                <w:noProof/>
+                <w:webHidden/>
+              </w:rPr>
+              <w:fldChar w:fldCharType="separate"/>
+            </w:r>
+            <w:r>
+              <w:rPr>
+                <w:rFonts w:asciiTheme="majorHAnsi" w:hAnsiTheme="majorHAnsi" w:cstheme="majorHAnsi"/>
+                <w:noProof/>
+                <w:webHidden/>
+              </w:rPr>
+              <w:t>2</w:t>
+            </w:r>
+            <w:r>
+              <w:rPr>
+                <w:rFonts w:asciiTheme="majorHAnsi" w:hAnsiTheme="majorHAnsi" w:cstheme="majorHAnsi"/>
+                <w:noProof/>
+                <w:webHidden/>
+              </w:rPr>
+              <w:fldChar w:fldCharType="end"/>
+            </w:r>
+          </w:hyperlink>
+        </w:p>
+        <w:p>
+          <w:pPr>
+            <w:pStyle w:val="Verzeichnis1"/>
+            <w:tabs>
+              <w:tab w:val="left" w:pos="440"/>
+              <w:tab w:val="right" w:leader="dot" w:pos="9062"/>
+            </w:tabs>
+            <w:rPr>
+              <w:rFonts w:asciiTheme="majorHAnsi" w:hAnsiTheme="majorHAnsi" w:cstheme="majorHAnsi"/>
+              <w:noProof/>
+              <w:lang w:val="de-DE" w:eastAsia="de-DE"/>
+            </w:rPr>
+          </w:pPr>
+          <w:hyperlink w:anchor="_Toc43070572" w:history="1">
+            <w:r>
+              <w:rPr>
+                <w:rStyle w:val="Hyperlink"/>
+                <w:rFonts w:asciiTheme="majorHAnsi" w:eastAsiaTheme="majorEastAsia" w:hAnsiTheme="majorHAnsi" w:cstheme="majorHAnsi"/>
+                <w:noProof/>
+              </w:rPr>
+              <w:t>2.</w:t>
+            </w:r>
+            <w:r>
+              <w:rPr>
+                <w:rFonts w:asciiTheme="majorHAnsi" w:hAnsiTheme="majorHAnsi" w:cstheme="majorHAnsi"/>
+                <w:noProof/>
+                <w:lang w:val="de-DE" w:eastAsia="de-DE"/>
+              </w:rPr>
+              <w:t xml:space="preserve"> </w:t>
+            </w:r>
+            <w:r>
+              <w:rPr>
+                <w:rStyle w:val="Hyperlink"/>
+                <w:rFonts w:asciiTheme="majorHAnsi" w:eastAsiaTheme="majorEastAsia" w:hAnsiTheme="majorHAnsi" w:cstheme="majorHAnsi"/>
+                <w:noProof/>
+              </w:rPr>
+              <w:t>Language Syntax</w:t>
+            </w:r>
+            <w:r>
+              <w:rPr>
+                <w:rFonts w:asciiTheme="majorHAnsi" w:hAnsiTheme="majorHAnsi" w:cstheme="majorHAnsi"/>
+                <w:noProof/>
+                <w:webHidden/>
+              </w:rPr>
+              <w:tab/>
+            </w:r>
+            <w:r>
+              <w:rPr>
+                <w:rFonts w:asciiTheme="majorHAnsi" w:hAnsiTheme="majorHAnsi" w:cstheme="majorHAnsi"/>
+                <w:noProof/>
+                <w:webHidden/>
+              </w:rPr>
+              <w:fldChar w:fldCharType="begin"/>
+            </w:r>
+            <w:r>
+              <w:rPr>
+                <w:rFonts w:asciiTheme="majorHAnsi" w:hAnsiTheme="majorHAnsi" w:cstheme="majorHAnsi"/>
+                <w:noProof/>
+                <w:webHidden/>
+              </w:rPr>
+              <w:instrText xml:space="preserve"> PAGEREF _Toc43070572 \h </w:instrText>
+            </w:r>
+            <w:r>
+              <w:rPr>
+                <w:rFonts w:asciiTheme="majorHAnsi" w:hAnsiTheme="majorHAnsi" w:cstheme="majorHAnsi"/>
+                <w:noProof/>
+                <w:webHidden/>
+              </w:rPr>
+            </w:r>
+            <w:r>
+              <w:rPr>
+                <w:rFonts w:asciiTheme="majorHAnsi" w:hAnsiTheme="majorHAnsi" w:cstheme="majorHAnsi"/>
+                <w:noProof/>
+                <w:webHidden/>
+              </w:rPr>
+              <w:fldChar w:fldCharType="separate"/>
+            </w:r>
+            <w:r>
+              <w:rPr>
+                <w:rFonts w:asciiTheme="majorHAnsi" w:hAnsiTheme="majorHAnsi" w:cstheme="majorHAnsi"/>
+                <w:noProof/>
+                <w:webHidden/>
+              </w:rPr>
+              <w:t>3</w:t>
+            </w:r>
+            <w:r>
+              <w:rPr>
+                <w:rFonts w:asciiTheme="majorHAnsi" w:hAnsiTheme="majorHAnsi" w:cstheme="majorHAnsi"/>
+                <w:noProof/>
+                <w:webHidden/>
+              </w:rPr>
+              <w:fldChar w:fldCharType="end"/>
+            </w:r>
+          </w:hyperlink>
+        </w:p>
+        <w:p>
+          <w:pPr>
+            <w:pStyle w:val="Verzeichnis2"/>
+            <w:tabs>
+              <w:tab w:val="right" w:leader="dot" w:pos="9062"/>
+            </w:tabs>
+            <w:rPr>
+              <w:rFonts w:asciiTheme="majorHAnsi" w:hAnsiTheme="majorHAnsi" w:cstheme="majorHAnsi"/>
+              <w:noProof/>
+              <w:lang w:val="de-DE" w:eastAsia="de-DE"/>
+            </w:rPr>
+          </w:pPr>
+          <w:hyperlink w:anchor="_Toc43070573" w:history="1">
+            <w:r>
+              <w:rPr>
+                <w:rStyle w:val="Hyperlink"/>
+                <w:rFonts w:asciiTheme="majorHAnsi" w:hAnsiTheme="majorHAnsi" w:cstheme="majorHAnsi"/>
+                <w:noProof/>
+              </w:rPr>
+              <w:t>Type System</w:t>
+            </w:r>
+            <w:r>
+              <w:rPr>
+                <w:rFonts w:asciiTheme="majorHAnsi" w:hAnsiTheme="majorHAnsi" w:cstheme="majorHAnsi"/>
+                <w:noProof/>
+                <w:webHidden/>
+              </w:rPr>
+              <w:tab/>
+            </w:r>
+            <w:r>
+              <w:rPr>
+                <w:rFonts w:asciiTheme="majorHAnsi" w:hAnsiTheme="majorHAnsi" w:cstheme="majorHAnsi"/>
+                <w:noProof/>
+                <w:webHidden/>
+              </w:rPr>
+              <w:fldChar w:fldCharType="begin"/>
+            </w:r>
+            <w:r>
+              <w:rPr>
+                <w:rFonts w:asciiTheme="majorHAnsi" w:hAnsiTheme="majorHAnsi" w:cstheme="majorHAnsi"/>
+                <w:noProof/>
+                <w:webHidden/>
+              </w:rPr>
+              <w:instrText xml:space="preserve"> PAGEREF _Toc43070573 \h </w:instrText>
+            </w:r>
+            <w:r>
+              <w:rPr>
+                <w:rFonts w:asciiTheme="majorHAnsi" w:hAnsiTheme="majorHAnsi" w:cstheme="majorHAnsi"/>
+                <w:noProof/>
+                <w:webHidden/>
+              </w:rPr>
+            </w:r>
+            <w:r>
+              <w:rPr>
+                <w:rFonts w:asciiTheme="majorHAnsi" w:hAnsiTheme="majorHAnsi" w:cstheme="majorHAnsi"/>
+                <w:noProof/>
+                <w:webHidden/>
+              </w:rPr>
+              <w:fldChar w:fldCharType="separate"/>
+            </w:r>
+            <w:r>
+              <w:rPr>
+                <w:rFonts w:asciiTheme="majorHAnsi" w:hAnsiTheme="majorHAnsi" w:cstheme="majorHAnsi"/>
+                <w:noProof/>
+                <w:webHidden/>
+              </w:rPr>
+              <w:t>3</w:t>
+            </w:r>
+            <w:r>
+              <w:rPr>
+                <w:rFonts w:asciiTheme="majorHAnsi" w:hAnsiTheme="majorHAnsi" w:cstheme="majorHAnsi"/>
+                <w:noProof/>
+                <w:webHidden/>
+              </w:rPr>
+              <w:fldChar w:fldCharType="end"/>
+            </w:r>
+          </w:hyperlink>
+        </w:p>
+        <w:p>
+          <w:pPr>
+            <w:pStyle w:val="Verzeichnis3"/>
+            <w:tabs>
+              <w:tab w:val="right" w:leader="dot" w:pos="9062"/>
+            </w:tabs>
+            <w:rPr>
+              <w:rFonts w:asciiTheme="majorHAnsi" w:hAnsiTheme="majorHAnsi" w:cstheme="majorHAnsi"/>
+              <w:noProof/>
+            </w:rPr>
+          </w:pPr>
+          <w:hyperlink w:anchor="_Toc43070574" w:history="1">
+            <w:r>
+              <w:rPr>
+                <w:rStyle w:val="Hyperlink"/>
+                <w:rFonts w:asciiTheme="majorHAnsi" w:hAnsiTheme="majorHAnsi" w:cstheme="majorHAnsi"/>
+                <w:noProof/>
+              </w:rPr>
+              <w:t>Primitives</w:t>
+            </w:r>
+            <w:r>
+              <w:rPr>
+                <w:rFonts w:asciiTheme="majorHAnsi" w:hAnsiTheme="majorHAnsi" w:cstheme="majorHAnsi"/>
+                <w:noProof/>
+                <w:webHidden/>
+              </w:rPr>
+              <w:tab/>
+            </w:r>
+            <w:r>
+              <w:rPr>
+                <w:rFonts w:asciiTheme="majorHAnsi" w:hAnsiTheme="majorHAnsi" w:cstheme="majorHAnsi"/>
+                <w:noProof/>
+                <w:webHidden/>
+              </w:rPr>
+              <w:fldChar w:fldCharType="begin"/>
+            </w:r>
+            <w:r>
+              <w:rPr>
+                <w:rFonts w:asciiTheme="majorHAnsi" w:hAnsiTheme="majorHAnsi" w:cstheme="majorHAnsi"/>
+                <w:noProof/>
+                <w:webHidden/>
+              </w:rPr>
+              <w:instrText xml:space="preserve"> PAGEREF _Toc43070574 \h </w:instrText>
+            </w:r>
+            <w:r>
+              <w:rPr>
+                <w:rFonts w:asciiTheme="majorHAnsi" w:hAnsiTheme="majorHAnsi" w:cstheme="majorHAnsi"/>
+                <w:noProof/>
+                <w:webHidden/>
+              </w:rPr>
+            </w:r>
+            <w:r>
+              <w:rPr>
+                <w:rFonts w:asciiTheme="majorHAnsi" w:hAnsiTheme="majorHAnsi" w:cstheme="majorHAnsi"/>
+                <w:noProof/>
+                <w:webHidden/>
+              </w:rPr>
+              <w:fldChar w:fldCharType="separate"/>
+            </w:r>
+            <w:r>
+              <w:rPr>
+                <w:rFonts w:asciiTheme="majorHAnsi" w:hAnsiTheme="majorHAnsi" w:cstheme="majorHAnsi"/>
+                <w:noProof/>
+                <w:webHidden/>
+              </w:rPr>
+              <w:t>3</w:t>
+            </w:r>
+            <w:r>
+              <w:rPr>
+                <w:rFonts w:asciiTheme="majorHAnsi" w:hAnsiTheme="majorHAnsi" w:cstheme="majorHAnsi"/>
+                <w:noProof/>
+                <w:webHidden/>
+              </w:rPr>
+              <w:fldChar w:fldCharType="end"/>
+            </w:r>
+          </w:hyperlink>
+        </w:p>
+        <w:p>
+          <w:pPr>
+            <w:pStyle w:val="Verzeichnis3"/>
+            <w:tabs>
+              <w:tab w:val="right" w:leader="dot" w:pos="9062"/>
+            </w:tabs>
+            <w:rPr>
+              <w:rFonts w:asciiTheme="majorHAnsi" w:hAnsiTheme="majorHAnsi" w:cstheme="majorHAnsi"/>
+              <w:noProof/>
+            </w:rPr>
+          </w:pPr>
+          <w:hyperlink w:anchor="_Toc43070575" w:history="1">
+            <w:r>
+              <w:rPr>
+                <w:rStyle w:val="Hyperlink"/>
+                <w:rFonts w:asciiTheme="majorHAnsi" w:hAnsiTheme="majorHAnsi" w:cstheme="majorHAnsi"/>
+                <w:noProof/>
+              </w:rPr>
+              <w:t>Composite Types</w:t>
+            </w:r>
+            <w:r>
+              <w:rPr>
+                <w:rFonts w:asciiTheme="majorHAnsi" w:hAnsiTheme="majorHAnsi" w:cstheme="majorHAnsi"/>
+                <w:noProof/>
+                <w:webHidden/>
+              </w:rPr>
+              <w:tab/>
+            </w:r>
+            <w:r>
+              <w:rPr>
+                <w:rFonts w:asciiTheme="majorHAnsi" w:hAnsiTheme="majorHAnsi" w:cstheme="majorHAnsi"/>
+                <w:noProof/>
+                <w:webHidden/>
+              </w:rPr>
+              <w:fldChar w:fldCharType="begin"/>
+            </w:r>
+            <w:r>
+              <w:rPr>
+                <w:rFonts w:asciiTheme="majorHAnsi" w:hAnsiTheme="majorHAnsi" w:cstheme="majorHAnsi"/>
+                <w:noProof/>
+                <w:webHidden/>
+              </w:rPr>
+              <w:instrText xml:space="preserve"> PAGEREF _Toc43070575 \h </w:instrText>
+            </w:r>
+            <w:r>
+              <w:rPr>
+                <w:rFonts w:asciiTheme="majorHAnsi" w:hAnsiTheme="majorHAnsi" w:cstheme="majorHAnsi"/>
+                <w:noProof/>
+                <w:webHidden/>
+              </w:rPr>
+            </w:r>
+            <w:r>
+              <w:rPr>
+                <w:rFonts w:asciiTheme="majorHAnsi" w:hAnsiTheme="majorHAnsi" w:cstheme="majorHAnsi"/>
+                <w:noProof/>
+                <w:webHidden/>
+              </w:rPr>
+              <w:fldChar w:fldCharType="separate"/>
+            </w:r>
+            <w:r>
+              <w:rPr>
+                <w:rFonts w:asciiTheme="majorHAnsi" w:hAnsiTheme="majorHAnsi" w:cstheme="majorHAnsi"/>
+                <w:noProof/>
+                <w:webHidden/>
+              </w:rPr>
+              <w:t>4</w:t>
+            </w:r>
+            <w:r>
+              <w:rPr>
+                <w:rFonts w:asciiTheme="majorHAnsi" w:hAnsiTheme="majorHAnsi" w:cstheme="majorHAnsi"/>
+                <w:noProof/>
+                <w:webHidden/>
+              </w:rPr>
+              <w:fldChar w:fldCharType="end"/>
+            </w:r>
+          </w:hyperlink>
+        </w:p>
+        <w:p>
+          <w:pPr>
+            <w:pStyle w:val="Verzeichnis2"/>
+            <w:tabs>
+              <w:tab w:val="right" w:leader="dot" w:pos="9062"/>
+            </w:tabs>
+            <w:rPr>
+              <w:rFonts w:asciiTheme="majorHAnsi" w:hAnsiTheme="majorHAnsi" w:cstheme="majorHAnsi"/>
+              <w:noProof/>
+              <w:lang w:val="de-DE" w:eastAsia="de-DE"/>
+            </w:rPr>
+          </w:pPr>
+          <w:hyperlink w:anchor="_Toc43070576" w:history="1">
+            <w:r>
+              <w:rPr>
+                <w:rStyle w:val="Hyperlink"/>
+                <w:rFonts w:asciiTheme="majorHAnsi" w:hAnsiTheme="majorHAnsi" w:cstheme="majorHAnsi"/>
+                <w:noProof/>
+              </w:rPr>
+              <w:t>Expressions</w:t>
+            </w:r>
+            <w:r>
+              <w:rPr>
+                <w:rFonts w:asciiTheme="majorHAnsi" w:hAnsiTheme="majorHAnsi" w:cstheme="majorHAnsi"/>
+                <w:noProof/>
+                <w:webHidden/>
+              </w:rPr>
+              <w:tab/>
+            </w:r>
+            <w:r>
+              <w:rPr>
+                <w:rFonts w:asciiTheme="majorHAnsi" w:hAnsiTheme="majorHAnsi" w:cstheme="majorHAnsi"/>
+                <w:noProof/>
+                <w:webHidden/>
+              </w:rPr>
+              <w:fldChar w:fldCharType="begin"/>
+            </w:r>
+            <w:r>
+              <w:rPr>
+                <w:rFonts w:asciiTheme="majorHAnsi" w:hAnsiTheme="majorHAnsi" w:cstheme="majorHAnsi"/>
+                <w:noProof/>
+                <w:webHidden/>
+              </w:rPr>
+              <w:instrText xml:space="preserve"> PAGEREF _Toc43070576 \h </w:instrText>
+            </w:r>
+            <w:r>
+              <w:rPr>
+                <w:rFonts w:asciiTheme="majorHAnsi" w:hAnsiTheme="majorHAnsi" w:cstheme="majorHAnsi"/>
+                <w:noProof/>
+                <w:webHidden/>
+              </w:rPr>
+            </w:r>
+            <w:r>
+              <w:rPr>
+                <w:rFonts w:asciiTheme="majorHAnsi" w:hAnsiTheme="majorHAnsi" w:cstheme="majorHAnsi"/>
+                <w:noProof/>
+                <w:webHidden/>
+              </w:rPr>
+              <w:fldChar w:fldCharType="separate"/>
+            </w:r>
+            <w:r>
+              <w:rPr>
+                <w:rFonts w:asciiTheme="majorHAnsi" w:hAnsiTheme="majorHAnsi" w:cstheme="majorHAnsi"/>
+                <w:noProof/>
+                <w:webHidden/>
+              </w:rPr>
+              <w:t>6</w:t>
+            </w:r>
+            <w:r>
+              <w:rPr>
+                <w:rFonts w:asciiTheme="majorHAnsi" w:hAnsiTheme="majorHAnsi" w:cstheme="majorHAnsi"/>
+                <w:noProof/>
+                <w:webHidden/>
+              </w:rPr>
+              <w:fldChar w:fldCharType="end"/>
+            </w:r>
+          </w:hyperlink>
+        </w:p>
+        <w:p>
+          <w:pPr>
+            <w:pStyle w:val="Verzeichnis3"/>
+            <w:tabs>
+              <w:tab w:val="right" w:leader="dot" w:pos="9062"/>
+            </w:tabs>
+            <w:rPr>
+              <w:rFonts w:asciiTheme="majorHAnsi" w:hAnsiTheme="majorHAnsi" w:cstheme="majorHAnsi"/>
+              <w:noProof/>
+            </w:rPr>
+          </w:pPr>
+          <w:hyperlink w:anchor="_Toc43070577" w:history="1">
+            <w:r>
+              <w:rPr>
+                <w:rStyle w:val="Hyperlink"/>
+                <w:rFonts w:asciiTheme="majorHAnsi" w:hAnsiTheme="majorHAnsi" w:cstheme="majorHAnsi"/>
+                <w:noProof/>
+              </w:rPr>
+              <w:t>Operators</w:t>
+            </w:r>
+            <w:r>
+              <w:rPr>
+                <w:rFonts w:asciiTheme="majorHAnsi" w:hAnsiTheme="majorHAnsi" w:cstheme="majorHAnsi"/>
+                <w:noProof/>
+                <w:webHidden/>
+              </w:rPr>
+              <w:tab/>
+            </w:r>
+            <w:r>
+              <w:rPr>
+                <w:rFonts w:asciiTheme="majorHAnsi" w:hAnsiTheme="majorHAnsi" w:cstheme="majorHAnsi"/>
+                <w:noProof/>
+                <w:webHidden/>
+              </w:rPr>
+              <w:fldChar w:fldCharType="begin"/>
+            </w:r>
+            <w:r>
+              <w:rPr>
+                <w:rFonts w:asciiTheme="majorHAnsi" w:hAnsiTheme="majorHAnsi" w:cstheme="majorHAnsi"/>
+                <w:noProof/>
+                <w:webHidden/>
+              </w:rPr>
+              <w:instrText xml:space="preserve"> PAGEREF _Toc43070577 \h </w:instrText>
+            </w:r>
+            <w:r>
+              <w:rPr>
+                <w:rFonts w:asciiTheme="majorHAnsi" w:hAnsiTheme="majorHAnsi" w:cstheme="majorHAnsi"/>
+                <w:noProof/>
+                <w:webHidden/>
+              </w:rPr>
+            </w:r>
+            <w:r>
+              <w:rPr>
+                <w:rFonts w:asciiTheme="majorHAnsi" w:hAnsiTheme="majorHAnsi" w:cstheme="majorHAnsi"/>
+                <w:noProof/>
+                <w:webHidden/>
+              </w:rPr>
+              <w:fldChar w:fldCharType="separate"/>
+            </w:r>
+            <w:r>
+              <w:rPr>
+                <w:rFonts w:asciiTheme="majorHAnsi" w:hAnsiTheme="majorHAnsi" w:cstheme="majorHAnsi"/>
+                <w:noProof/>
+                <w:webHidden/>
+              </w:rPr>
+              <w:t>6</w:t>
+            </w:r>
+            <w:r>
+              <w:rPr>
+                <w:rFonts w:asciiTheme="majorHAnsi" w:hAnsiTheme="majorHAnsi" w:cstheme="majorHAnsi"/>
+                <w:noProof/>
+                <w:webHidden/>
+              </w:rPr>
+              <w:fldChar w:fldCharType="end"/>
+            </w:r>
+          </w:hyperlink>
+        </w:p>
+        <w:p>
+          <w:pPr>
+            <w:pStyle w:val="Verzeichnis1"/>
+            <w:tabs>
+              <w:tab w:val="left" w:pos="440"/>
+              <w:tab w:val="right" w:leader="dot" w:pos="9062"/>
+            </w:tabs>
+            <w:rPr>
+              <w:rFonts w:asciiTheme="majorHAnsi" w:hAnsiTheme="majorHAnsi" w:cstheme="majorHAnsi"/>
+              <w:noProof/>
+              <w:lang w:val="de-DE" w:eastAsia="de-DE"/>
+            </w:rPr>
+          </w:pPr>
+          <w:hyperlink w:anchor="_Toc43070578" w:history="1">
+            <w:r>
+              <w:rPr>
+                <w:rStyle w:val="Hyperlink"/>
+                <w:rFonts w:asciiTheme="majorHAnsi" w:eastAsiaTheme="majorEastAsia" w:hAnsiTheme="majorHAnsi" w:cstheme="majorHAnsi"/>
+                <w:noProof/>
+              </w:rPr>
+              <w:t>3.</w:t>
+            </w:r>
+            <w:r>
+              <w:rPr>
+                <w:rFonts w:asciiTheme="majorHAnsi" w:hAnsiTheme="majorHAnsi" w:cstheme="majorHAnsi"/>
+                <w:noProof/>
+                <w:lang w:val="de-DE" w:eastAsia="de-DE"/>
+              </w:rPr>
+              <w:t xml:space="preserve"> </w:t>
+            </w:r>
+            <w:r>
+              <w:rPr>
+                <w:rStyle w:val="Hyperlink"/>
+                <w:rFonts w:asciiTheme="majorHAnsi" w:eastAsiaTheme="majorEastAsia" w:hAnsiTheme="majorHAnsi" w:cstheme="majorHAnsi"/>
+                <w:noProof/>
+              </w:rPr>
+              <w:t>ARM Assembly &amp; Output</w:t>
+            </w:r>
+            <w:r>
+              <w:rPr>
+                <w:rFonts w:asciiTheme="majorHAnsi" w:hAnsiTheme="majorHAnsi" w:cstheme="majorHAnsi"/>
+                <w:noProof/>
+                <w:webHidden/>
+              </w:rPr>
+              <w:tab/>
+            </w:r>
+            <w:r>
+              <w:rPr>
+                <w:rFonts w:asciiTheme="majorHAnsi" w:hAnsiTheme="majorHAnsi" w:cstheme="majorHAnsi"/>
+                <w:noProof/>
+                <w:webHidden/>
+              </w:rPr>
+              <w:fldChar w:fldCharType="begin"/>
+            </w:r>
+            <w:r>
+              <w:rPr>
+                <w:rFonts w:asciiTheme="majorHAnsi" w:hAnsiTheme="majorHAnsi" w:cstheme="majorHAnsi"/>
+                <w:noProof/>
+                <w:webHidden/>
+              </w:rPr>
+              <w:instrText xml:space="preserve"> PAGEREF _Toc43070578 \h </w:instrText>
+            </w:r>
+            <w:r>
+              <w:rPr>
+                <w:rFonts w:asciiTheme="majorHAnsi" w:hAnsiTheme="majorHAnsi" w:cstheme="majorHAnsi"/>
+                <w:noProof/>
+                <w:webHidden/>
+              </w:rPr>
+            </w:r>
+            <w:r>
+              <w:rPr>
+                <w:rFonts w:asciiTheme="majorHAnsi" w:hAnsiTheme="majorHAnsi" w:cstheme="majorHAnsi"/>
+                <w:noProof/>
+                <w:webHidden/>
+              </w:rPr>
+              <w:fldChar w:fldCharType="separate"/>
+            </w:r>
+            <w:r>
+              <w:rPr>
+                <w:rFonts w:asciiTheme="majorHAnsi" w:hAnsiTheme="majorHAnsi" w:cstheme="majorHAnsi"/>
+                <w:noProof/>
+                <w:webHidden/>
+              </w:rPr>
+              <w:t>7</w:t>
+            </w:r>
+            <w:r>
+              <w:rPr>
+                <w:rFonts w:asciiTheme="majorHAnsi" w:hAnsiTheme="majorHAnsi" w:cstheme="majorHAnsi"/>
+                <w:noProof/>
+                <w:webHidden/>
+              </w:rPr>
+              <w:fldChar w:fldCharType="end"/>
+            </w:r>
+          </w:hyperlink>
+        </w:p>
+        <w:p>
+          <w:pPr>
+            <w:pStyle w:val="Verzeichnis2"/>
+            <w:tabs>
+              <w:tab w:val="right" w:leader="dot" w:pos="9062"/>
+            </w:tabs>
+            <w:rPr>
+              <w:rFonts w:asciiTheme="majorHAnsi" w:hAnsiTheme="majorHAnsi" w:cstheme="majorHAnsi"/>
+              <w:noProof/>
+              <w:lang w:val="de-DE" w:eastAsia="de-DE"/>
+            </w:rPr>
+          </w:pPr>
+          <w:hyperlink w:anchor="_Toc43070579" w:history="1">
+            <w:r>
+              <w:rPr>
+                <w:rStyle w:val="Hyperlink"/>
+                <w:rFonts w:asciiTheme="majorHAnsi" w:hAnsiTheme="majorHAnsi" w:cstheme="majorHAnsi"/>
+                <w:noProof/>
+              </w:rPr>
+              <w:t>Compiler Assembly Conventions</w:t>
+            </w:r>
+            <w:r>
+              <w:rPr>
+                <w:rFonts w:asciiTheme="majorHAnsi" w:hAnsiTheme="majorHAnsi" w:cstheme="majorHAnsi"/>
+                <w:noProof/>
+                <w:webHidden/>
+              </w:rPr>
+              <w:tab/>
+            </w:r>
+            <w:r>
+              <w:rPr>
+                <w:rFonts w:asciiTheme="majorHAnsi" w:hAnsiTheme="majorHAnsi" w:cstheme="majorHAnsi"/>
+                <w:noProof/>
+                <w:webHidden/>
+              </w:rPr>
+              <w:fldChar w:fldCharType="begin"/>
+            </w:r>
+            <w:r>
+              <w:rPr>
+                <w:rFonts w:asciiTheme="majorHAnsi" w:hAnsiTheme="majorHAnsi" w:cstheme="majorHAnsi"/>
+                <w:noProof/>
+                <w:webHidden/>
+              </w:rPr>
+              <w:instrText xml:space="preserve"> PAGEREF _Toc43070579 \h </w:instrText>
+            </w:r>
+            <w:r>
+              <w:rPr>
+                <w:rFonts w:asciiTheme="majorHAnsi" w:hAnsiTheme="majorHAnsi" w:cstheme="majorHAnsi"/>
+                <w:noProof/>
+                <w:webHidden/>
+              </w:rPr>
+            </w:r>
+            <w:r>
+              <w:rPr>
+                <w:rFonts w:asciiTheme="majorHAnsi" w:hAnsiTheme="majorHAnsi" w:cstheme="majorHAnsi"/>
+                <w:noProof/>
+                <w:webHidden/>
+              </w:rPr>
+              <w:fldChar w:fldCharType="separate"/>
+            </w:r>
+            <w:r>
+              <w:rPr>
+                <w:rFonts w:asciiTheme="majorHAnsi" w:hAnsiTheme="majorHAnsi" w:cstheme="majorHAnsi"/>
+                <w:noProof/>
+                <w:webHidden/>
+              </w:rPr>
+              <w:t>7</w:t>
+            </w:r>
+            <w:r>
+              <w:rPr>
+                <w:rFonts w:asciiTheme="majorHAnsi" w:hAnsiTheme="majorHAnsi" w:cstheme="majorHAnsi"/>
+                <w:noProof/>
+                <w:webHidden/>
+              </w:rPr>
+              <w:fldChar w:fldCharType="end"/>
+            </w:r>
+          </w:hyperlink>
+        </w:p>
+        <w:p>
+          <w:pPr>
+            <w:pStyle w:val="Verzeichnis3"/>
+            <w:tabs>
+              <w:tab w:val="right" w:leader="dot" w:pos="9062"/>
+            </w:tabs>
+            <w:rPr>
+              <w:rFonts w:asciiTheme="majorHAnsi" w:hAnsiTheme="majorHAnsi" w:cstheme="majorHAnsi"/>
+              <w:noProof/>
+            </w:rPr>
+          </w:pPr>
+          <w:hyperlink w:anchor="_Toc43070580" w:history="1">
+            <w:r>
+              <w:rPr>
+                <w:rStyle w:val="Hyperlink"/>
+                <w:rFonts w:asciiTheme="majorHAnsi" w:hAnsiTheme="majorHAnsi" w:cstheme="majorHAnsi"/>
+                <w:noProof/>
+              </w:rPr>
+              <w:t>Register Usage</w:t>
+            </w:r>
+            <w:r>
+              <w:rPr>
+                <w:rFonts w:asciiTheme="majorHAnsi" w:hAnsiTheme="majorHAnsi" w:cstheme="majorHAnsi"/>
+                <w:noProof/>
+                <w:webHidden/>
+              </w:rPr>
+              <w:tab/>
+            </w:r>
+            <w:r>
+              <w:rPr>
+                <w:rFonts w:asciiTheme="majorHAnsi" w:hAnsiTheme="majorHAnsi" w:cstheme="majorHAnsi"/>
+                <w:noProof/>
+                <w:webHidden/>
+              </w:rPr>
+              <w:fldChar w:fldCharType="begin"/>
+            </w:r>
+            <w:r>
+              <w:rPr>
+                <w:rFonts w:asciiTheme="majorHAnsi" w:hAnsiTheme="majorHAnsi" w:cstheme="majorHAnsi"/>
+                <w:noProof/>
+                <w:webHidden/>
+              </w:rPr>
+              <w:instrText xml:space="preserve"> PAGEREF _Toc43070580 \h </w:instrText>
+            </w:r>
+            <w:r>
+              <w:rPr>
+                <w:rFonts w:asciiTheme="majorHAnsi" w:hAnsiTheme="majorHAnsi" w:cstheme="majorHAnsi"/>
+                <w:noProof/>
+                <w:webHidden/>
+              </w:rPr>
+            </w:r>
+            <w:r>
+              <w:rPr>
+                <w:rFonts w:asciiTheme="majorHAnsi" w:hAnsiTheme="majorHAnsi" w:cstheme="majorHAnsi"/>
+                <w:noProof/>
+                <w:webHidden/>
+              </w:rPr>
+              <w:fldChar w:fldCharType="separate"/>
+            </w:r>
+            <w:r>
+              <w:rPr>
+                <w:rFonts w:asciiTheme="majorHAnsi" w:hAnsiTheme="majorHAnsi" w:cstheme="majorHAnsi"/>
+                <w:noProof/>
+                <w:webHidden/>
+              </w:rPr>
+              <w:t>7</w:t>
+            </w:r>
+            <w:r>
+              <w:rPr>
+                <w:rFonts w:asciiTheme="majorHAnsi" w:hAnsiTheme="majorHAnsi" w:cstheme="majorHAnsi"/>
+                <w:noProof/>
+                <w:webHidden/>
+              </w:rPr>
+              <w:fldChar w:fldCharType="end"/>
+            </w:r>
+          </w:hyperlink>
+        </w:p>
+        <w:p>
+          <w:pPr>
+            <w:pStyle w:val="Verzeichnis3"/>
+            <w:tabs>
+              <w:tab w:val="right" w:leader="dot" w:pos="9062"/>
+            </w:tabs>
+            <w:rPr>
+              <w:rFonts w:asciiTheme="majorHAnsi" w:hAnsiTheme="majorHAnsi" w:cstheme="majorHAnsi"/>
+              <w:noProof/>
+            </w:rPr>
+          </w:pPr>
+          <w:hyperlink w:anchor="_Toc43070581" w:history="1">
+            <w:r>
+              <w:rPr>
+                <w:rStyle w:val="Hyperlink"/>
+                <w:rFonts w:asciiTheme="majorHAnsi" w:hAnsiTheme="majorHAnsi" w:cstheme="majorHAnsi"/>
+                <w:noProof/>
+              </w:rPr>
+              <w:t>Heap Management</w:t>
+            </w:r>
+            <w:r>
+              <w:rPr>
+                <w:rFonts w:asciiTheme="majorHAnsi" w:hAnsiTheme="majorHAnsi" w:cstheme="majorHAnsi"/>
+                <w:noProof/>
+                <w:webHidden/>
+              </w:rPr>
+              <w:tab/>
+            </w:r>
+            <w:r>
+              <w:rPr>
+                <w:rFonts w:asciiTheme="majorHAnsi" w:hAnsiTheme="majorHAnsi" w:cstheme="majorHAnsi"/>
+                <w:noProof/>
+                <w:webHidden/>
+              </w:rPr>
+              <w:fldChar w:fldCharType="begin"/>
+            </w:r>
+            <w:r>
+              <w:rPr>
+                <w:rFonts w:asciiTheme="majorHAnsi" w:hAnsiTheme="majorHAnsi" w:cstheme="majorHAnsi"/>
+                <w:noProof/>
+                <w:webHidden/>
+              </w:rPr>
+              <w:instrText xml:space="preserve"> PAGEREF _Toc43070581 \h </w:instrText>
+            </w:r>
+            <w:r>
+              <w:rPr>
+                <w:rFonts w:asciiTheme="majorHAnsi" w:hAnsiTheme="majorHAnsi" w:cstheme="majorHAnsi"/>
+                <w:noProof/>
+                <w:webHidden/>
+              </w:rPr>
+            </w:r>
+            <w:r>
+              <w:rPr>
+                <w:rFonts w:asciiTheme="majorHAnsi" w:hAnsiTheme="majorHAnsi" w:cstheme="majorHAnsi"/>
+                <w:noProof/>
+                <w:webHidden/>
+              </w:rPr>
+              <w:fldChar w:fldCharType="separate"/>
+            </w:r>
+            <w:r>
+              <w:rPr>
+                <w:rFonts w:asciiTheme="majorHAnsi" w:hAnsiTheme="majorHAnsi" w:cstheme="majorHAnsi"/>
+                <w:noProof/>
+                <w:webHidden/>
+              </w:rPr>
+              <w:t>7</w:t>
+            </w:r>
+            <w:r>
+              <w:rPr>
+                <w:rFonts w:asciiTheme="majorHAnsi" w:hAnsiTheme="majorHAnsi" w:cstheme="majorHAnsi"/>
+                <w:noProof/>
+                <w:webHidden/>
+              </w:rPr>
+              <w:fldChar w:fldCharType="end"/>
+            </w:r>
+          </w:hyperlink>
+        </w:p>
+        <w:p>
+          <w:pPr>
+            <w:pStyle w:val="Verzeichnis1"/>
+            <w:tabs>
+              <w:tab w:val="left" w:pos="440"/>
+              <w:tab w:val="right" w:leader="dot" w:pos="9062"/>
+            </w:tabs>
+            <w:rPr>
+              <w:rFonts w:asciiTheme="majorHAnsi" w:hAnsiTheme="majorHAnsi" w:cstheme="majorHAnsi"/>
+              <w:noProof/>
+              <w:lang w:val="de-DE" w:eastAsia="de-DE"/>
+            </w:rPr>
+          </w:pPr>
+          <w:hyperlink w:anchor="_Toc43070582" w:history="1">
+            <w:r>
+              <w:rPr>
+                <w:rStyle w:val="Hyperlink"/>
+                <w:rFonts w:asciiTheme="majorHAnsi" w:eastAsiaTheme="majorEastAsia" w:hAnsiTheme="majorHAnsi" w:cstheme="majorHAnsi"/>
+                <w:noProof/>
+              </w:rPr>
+              <w:t>4.</w:t>
+            </w:r>
+            <w:r>
+              <w:rPr>
+                <w:rFonts w:asciiTheme="majorHAnsi" w:hAnsiTheme="majorHAnsi" w:cstheme="majorHAnsi"/>
+                <w:noProof/>
+                <w:lang w:val="de-DE" w:eastAsia="de-DE"/>
+              </w:rPr>
+              <w:t xml:space="preserve"> </w:t>
+            </w:r>
+            <w:r>
+              <w:rPr>
+                <w:rStyle w:val="Hyperlink"/>
+                <w:rFonts w:asciiTheme="majorHAnsi" w:eastAsiaTheme="majorEastAsia" w:hAnsiTheme="majorHAnsi" w:cstheme="majorHAnsi"/>
+                <w:noProof/>
+              </w:rPr>
+              <w:t>Built in Libraries</w:t>
+            </w:r>
+            <w:r>
+              <w:rPr>
+                <w:rFonts w:asciiTheme="majorHAnsi" w:hAnsiTheme="majorHAnsi" w:cstheme="majorHAnsi"/>
+                <w:noProof/>
+                <w:webHidden/>
+              </w:rPr>
+              <w:tab/>
+            </w:r>
+            <w:r>
+              <w:rPr>
+                <w:rFonts w:asciiTheme="majorHAnsi" w:hAnsiTheme="majorHAnsi" w:cstheme="majorHAnsi"/>
+                <w:noProof/>
+                <w:webHidden/>
+              </w:rPr>
+              <w:fldChar w:fldCharType="begin"/>
+            </w:r>
+            <w:r>
+              <w:rPr>
+                <w:rFonts w:asciiTheme="majorHAnsi" w:hAnsiTheme="majorHAnsi" w:cstheme="majorHAnsi"/>
+                <w:noProof/>
+                <w:webHidden/>
+              </w:rPr>
+              <w:instrText xml:space="preserve"> PAGEREF _Toc43070582 \h </w:instrText>
+            </w:r>
+            <w:r>
+              <w:rPr>
+                <w:rFonts w:asciiTheme="majorHAnsi" w:hAnsiTheme="majorHAnsi" w:cstheme="majorHAnsi"/>
+                <w:noProof/>
+                <w:webHidden/>
+              </w:rPr>
+            </w:r>
+            <w:r>
+              <w:rPr>
+                <w:rFonts w:asciiTheme="majorHAnsi" w:hAnsiTheme="majorHAnsi" w:cstheme="majorHAnsi"/>
+                <w:noProof/>
+                <w:webHidden/>
+              </w:rPr>
+              <w:fldChar w:fldCharType="separate"/>
+            </w:r>
+            <w:r>
+              <w:rPr>
+                <w:rFonts w:asciiTheme="majorHAnsi" w:hAnsiTheme="majorHAnsi" w:cstheme="majorHAnsi"/>
+                <w:noProof/>
+                <w:webHidden/>
+              </w:rPr>
+              <w:t>9</w:t>
+            </w:r>
+            <w:r>
+              <w:rPr>
+                <w:rFonts w:asciiTheme="majorHAnsi" w:hAnsiTheme="majorHAnsi" w:cstheme="majorHAnsi"/>
+                <w:noProof/>
+                <w:webHidden/>
+              </w:rPr>
+              <w:fldChar w:fldCharType="end"/>
+            </w:r>
+          </w:hyperlink>
+        </w:p>
+        <w:p>
+          <w:pPr>
+            <w:pStyle w:val="Verzeichnis2"/>
+            <w:tabs>
+              <w:tab w:val="right" w:leader="dot" w:pos="9062"/>
+            </w:tabs>
+            <w:rPr>
+              <w:rFonts w:asciiTheme="majorHAnsi" w:hAnsiTheme="majorHAnsi" w:cstheme="majorHAnsi"/>
+              <w:noProof/>
+              <w:lang w:val="de-DE" w:eastAsia="de-DE"/>
+            </w:rPr>
+          </w:pPr>
+          <w:hyperlink w:anchor="_Toc43070583" w:history="1">
+            <w:r>
+              <w:rPr>
+                <w:rStyle w:val="Hyperlink"/>
+                <w:rFonts w:asciiTheme="majorHAnsi" w:hAnsiTheme="majorHAnsi" w:cstheme="majorHAnsi"/>
+                <w:noProof/>
+              </w:rPr>
+              <w:t>Memory &amp; Heap Routines</w:t>
+            </w:r>
+            <w:r>
+              <w:rPr>
+                <w:rFonts w:asciiTheme="majorHAnsi" w:hAnsiTheme="majorHAnsi" w:cstheme="majorHAnsi"/>
+                <w:noProof/>
+                <w:webHidden/>
+              </w:rPr>
+              <w:tab/>
+            </w:r>
+            <w:r>
+              <w:rPr>
+                <w:rFonts w:asciiTheme="majorHAnsi" w:hAnsiTheme="majorHAnsi" w:cstheme="majorHAnsi"/>
+                <w:noProof/>
+                <w:webHidden/>
+              </w:rPr>
+              <w:fldChar w:fldCharType="begin"/>
+            </w:r>
+            <w:r>
+              <w:rPr>
+                <w:rFonts w:asciiTheme="majorHAnsi" w:hAnsiTheme="majorHAnsi" w:cstheme="majorHAnsi"/>
+                <w:noProof/>
+                <w:webHidden/>
+              </w:rPr>
+              <w:instrText xml:space="preserve"> PAGEREF _Toc43070583 \h </w:instrText>
+            </w:r>
+            <w:r>
+              <w:rPr>
+                <w:rFonts w:asciiTheme="majorHAnsi" w:hAnsiTheme="majorHAnsi" w:cstheme="majorHAnsi"/>
+                <w:noProof/>
+                <w:webHidden/>
+              </w:rPr>
+            </w:r>
+            <w:r>
+              <w:rPr>
+                <w:rFonts w:asciiTheme="majorHAnsi" w:hAnsiTheme="majorHAnsi" w:cstheme="majorHAnsi"/>
+                <w:noProof/>
+                <w:webHidden/>
+              </w:rPr>
+              <w:fldChar w:fldCharType="separate"/>
+            </w:r>
+            <w:r>
+              <w:rPr>
+                <w:rFonts w:asciiTheme="majorHAnsi" w:hAnsiTheme="majorHAnsi" w:cstheme="majorHAnsi"/>
+                <w:noProof/>
+                <w:webHidden/>
+              </w:rPr>
+              <w:t>9</w:t>
+            </w:r>
+            <w:r>
+              <w:rPr>
+                <w:rFonts w:asciiTheme="majorHAnsi" w:hAnsiTheme="majorHAnsi" w:cstheme="majorHAnsi"/>
+                <w:noProof/>
+                <w:webHidden/>
+              </w:rPr>
+              <w:fldChar w:fldCharType="end"/>
+            </w:r>
+          </w:hyperlink>
+        </w:p>
+        <w:p>
+          <w:pPr>
+            <w:pStyle w:val="Verzeichnis2"/>
+            <w:tabs>
+              <w:tab w:val="right" w:leader="dot" w:pos="9062"/>
+            </w:tabs>
+            <w:rPr>
+              <w:rFonts w:asciiTheme="majorHAnsi" w:hAnsiTheme="majorHAnsi" w:cstheme="majorHAnsi"/>
+              <w:noProof/>
+              <w:lang w:val="de-DE" w:eastAsia="de-DE"/>
+            </w:rPr>
+          </w:pPr>
+          <w:hyperlink w:anchor="_Toc43070584" w:history="1">
+            <w:r>
+              <w:rPr>
+                <w:rStyle w:val="Hyperlink"/>
+                <w:rFonts w:asciiTheme="majorHAnsi" w:hAnsiTheme="majorHAnsi" w:cstheme="majorHAnsi"/>
+                <w:noProof/>
+              </w:rPr>
+              <w:t>System Operators</w:t>
+            </w:r>
+            <w:r>
+              <w:rPr>
+                <w:rFonts w:asciiTheme="majorHAnsi" w:hAnsiTheme="majorHAnsi" w:cstheme="majorHAnsi"/>
+                <w:noProof/>
+                <w:webHidden/>
+              </w:rPr>
+              <w:tab/>
+            </w:r>
+            <w:r>
+              <w:rPr>
+                <w:rFonts w:asciiTheme="majorHAnsi" w:hAnsiTheme="majorHAnsi" w:cstheme="majorHAnsi"/>
+                <w:noProof/>
+                <w:webHidden/>
+              </w:rPr>
+              <w:fldChar w:fldCharType="begin"/>
+            </w:r>
+            <w:r>
+              <w:rPr>
+                <w:rFonts w:asciiTheme="majorHAnsi" w:hAnsiTheme="majorHAnsi" w:cstheme="majorHAnsi"/>
+                <w:noProof/>
+                <w:webHidden/>
+              </w:rPr>
+              <w:instrText xml:space="preserve"> PAGEREF _Toc43070584 \h </w:instrText>
+            </w:r>
+            <w:r>
+              <w:rPr>
+                <w:rFonts w:asciiTheme="majorHAnsi" w:hAnsiTheme="majorHAnsi" w:cstheme="majorHAnsi"/>
+                <w:noProof/>
+                <w:webHidden/>
+              </w:rPr>
+            </w:r>
+            <w:r>
+              <w:rPr>
+                <w:rFonts w:asciiTheme="majorHAnsi" w:hAnsiTheme="majorHAnsi" w:cstheme="majorHAnsi"/>
+                <w:noProof/>
+                <w:webHidden/>
+              </w:rPr>
+              <w:fldChar w:fldCharType="separate"/>
+            </w:r>
+            <w:r>
+              <w:rPr>
+                <w:rFonts w:asciiTheme="majorHAnsi" w:hAnsiTheme="majorHAnsi" w:cstheme="majorHAnsi"/>
+                <w:noProof/>
+                <w:webHidden/>
+              </w:rPr>
+              <w:t>11</w:t>
+            </w:r>
+            <w:r>
+              <w:rPr>
+                <w:rFonts w:asciiTheme="majorHAnsi" w:hAnsiTheme="majorHAnsi" w:cstheme="majorHAnsi"/>
+                <w:noProof/>
+                <w:webHidden/>
+              </w:rPr>
+              <w:fldChar w:fldCharType="end"/>
+            </w:r>
+          </w:hyperlink>
+        </w:p>
+        <w:p>
+          <w:pPr>
+            <w:pStyle w:val="Verzeichnis2"/>
+            <w:tabs>
+              <w:tab w:val="right" w:leader="dot" w:pos="9062"/>
+            </w:tabs>
+            <w:rPr>
+              <w:rFonts w:asciiTheme="majorHAnsi" w:hAnsiTheme="majorHAnsi" w:cstheme="majorHAnsi"/>
+              <w:noProof/>
+              <w:lang w:val="de-DE" w:eastAsia="de-DE"/>
+            </w:rPr>
+          </w:pPr>
+          <w:hyperlink w:anchor="_Toc43070585" w:history="1">
+            <w:r>
+              <w:rPr>
+                <w:rStyle w:val="Hyperlink"/>
+                <w:rFonts w:asciiTheme="majorHAnsi" w:hAnsiTheme="majorHAnsi" w:cstheme="majorHAnsi"/>
+                <w:noProof/>
+              </w:rPr>
+              <w:t>Types</w:t>
+            </w:r>
+            <w:r>
+              <w:rPr>
+                <w:rFonts w:asciiTheme="majorHAnsi" w:hAnsiTheme="majorHAnsi" w:cstheme="majorHAnsi"/>
+                <w:noProof/>
+                <w:webHidden/>
+              </w:rPr>
+              <w:tab/>
+            </w:r>
+            <w:r>
+              <w:rPr>
+                <w:rFonts w:asciiTheme="majorHAnsi" w:hAnsiTheme="majorHAnsi" w:cstheme="majorHAnsi"/>
+                <w:noProof/>
+                <w:webHidden/>
+              </w:rPr>
+              <w:fldChar w:fldCharType="begin"/>
+            </w:r>
+            <w:r>
+              <w:rPr>
+                <w:rFonts w:asciiTheme="majorHAnsi" w:hAnsiTheme="majorHAnsi" w:cstheme="majorHAnsi"/>
+                <w:noProof/>
+                <w:webHidden/>
+              </w:rPr>
+              <w:instrText xml:space="preserve"> PAGEREF _Toc43070585 \h </w:instrText>
+            </w:r>
+            <w:r>
+              <w:rPr>
+                <w:rFonts w:asciiTheme="majorHAnsi" w:hAnsiTheme="majorHAnsi" w:cstheme="majorHAnsi"/>
+                <w:noProof/>
+                <w:webHidden/>
+              </w:rPr>
+            </w:r>
+            <w:r>
+              <w:rPr>
+                <w:rFonts w:asciiTheme="majorHAnsi" w:hAnsiTheme="majorHAnsi" w:cstheme="majorHAnsi"/>
+                <w:noProof/>
+                <w:webHidden/>
+              </w:rPr>
+              <w:fldChar w:fldCharType="separate"/>
+            </w:r>
+            <w:r>
+              <w:rPr>
+                <w:rFonts w:asciiTheme="majorHAnsi" w:hAnsiTheme="majorHAnsi" w:cstheme="majorHAnsi"/>
+                <w:noProof/>
+                <w:webHidden/>
+              </w:rPr>
+              <w:t>12</w:t>
+            </w:r>
+            <w:r>
+              <w:rPr>
+                <w:rFonts w:asciiTheme="majorHAnsi" w:hAnsiTheme="majorHAnsi" w:cstheme="majorHAnsi"/>
+                <w:noProof/>
+                <w:webHidden/>
+              </w:rPr>
+              <w:fldChar w:fldCharType="end"/>
+            </w:r>
+          </w:hyperlink>
+        </w:p>
+        <w:p>
+          <w:pPr>
+            <w:pStyle w:val="Verzeichnis2"/>
+            <w:tabs>
+              <w:tab w:val="right" w:leader="dot" w:pos="9062"/>
+            </w:tabs>
+            <w:rPr>
+              <w:rFonts w:asciiTheme="majorHAnsi" w:hAnsiTheme="majorHAnsi" w:cstheme="majorHAnsi"/>
+              <w:noProof/>
+              <w:lang w:val="de-DE" w:eastAsia="de-DE"/>
+            </w:rPr>
+          </w:pPr>
+          <w:hyperlink w:anchor="_Toc43070586" w:history="1">
+            <w:r>
+              <w:rPr>
+                <w:rStyle w:val="Hyperlink"/>
+                <w:rFonts w:asciiTheme="majorHAnsi" w:hAnsiTheme="majorHAnsi" w:cstheme="majorHAnsi"/>
+                <w:noProof/>
+              </w:rPr>
+              <w:t>Data Structures</w:t>
+            </w:r>
+            <w:r>
+              <w:rPr>
+                <w:rFonts w:asciiTheme="majorHAnsi" w:hAnsiTheme="majorHAnsi" w:cstheme="majorHAnsi"/>
+                <w:noProof/>
+                <w:webHidden/>
+              </w:rPr>
+              <w:tab/>
+            </w:r>
+            <w:r>
+              <w:rPr>
+                <w:rFonts w:asciiTheme="majorHAnsi" w:hAnsiTheme="majorHAnsi" w:cstheme="majorHAnsi"/>
+                <w:noProof/>
+                <w:webHidden/>
+              </w:rPr>
+              <w:fldChar w:fldCharType="begin"/>
+            </w:r>
+            <w:r>
+              <w:rPr>
+                <w:rFonts w:asciiTheme="majorHAnsi" w:hAnsiTheme="majorHAnsi" w:cstheme="majorHAnsi"/>
+                <w:noProof/>
+                <w:webHidden/>
+              </w:rPr>
+              <w:instrText xml:space="preserve"> PAGEREF _Toc43070586 \h </w:instrText>
+            </w:r>
+            <w:r>
+              <w:rPr>
+                <w:rFonts w:asciiTheme="majorHAnsi" w:hAnsiTheme="majorHAnsi" w:cstheme="majorHAnsi"/>
+                <w:noProof/>
+                <w:webHidden/>
+              </w:rPr>
+            </w:r>
+            <w:r>
+              <w:rPr>
+                <w:rFonts w:asciiTheme="majorHAnsi" w:hAnsiTheme="majorHAnsi" w:cstheme="majorHAnsi"/>
+                <w:noProof/>
+                <w:webHidden/>
+              </w:rPr>
+              <w:fldChar w:fldCharType="separate"/>
+            </w:r>
+            <w:r>
+              <w:rPr>
+                <w:rFonts w:asciiTheme="majorHAnsi" w:hAnsiTheme="majorHAnsi" w:cstheme="majorHAnsi"/>
+                <w:noProof/>
+                <w:webHidden/>
+              </w:rPr>
+              <w:t>14</w:t>
+            </w:r>
+            <w:r>
+              <w:rPr>
+                <w:rFonts w:asciiTheme="majorHAnsi" w:hAnsiTheme="majorHAnsi" w:cstheme="majorHAnsi"/>
+                <w:noProof/>
+                <w:webHidden/>
+              </w:rPr>
+              <w:fldChar w:fldCharType="end"/>
+            </w:r>
+          </w:hyperlink>
+        </w:p>
+        <w:p>
+          <w:pPr>
+            <w:pStyle w:val="Verzeichnis2"/>
+            <w:tabs>
+              <w:tab w:val="right" w:leader="dot" w:pos="9062"/>
+            </w:tabs>
+            <w:rPr>
+              <w:rFonts w:asciiTheme="majorHAnsi" w:hAnsiTheme="majorHAnsi" w:cstheme="majorHAnsi"/>
+              <w:noProof/>
+              <w:lang w:val="de-DE" w:eastAsia="de-DE"/>
+            </w:rPr>
+          </w:pPr>
+          <w:hyperlink w:anchor="_Toc43070587" w:history="1">
+            <w:r>
+              <w:rPr>
+                <w:rStyle w:val="Hyperlink"/>
+                <w:rFonts w:asciiTheme="majorHAnsi" w:hAnsiTheme="majorHAnsi" w:cstheme="majorHAnsi"/>
+                <w:noProof/>
+              </w:rPr>
+              <w:t>Math</w:t>
+            </w:r>
+            <w:r>
+              <w:rPr>
+                <w:rFonts w:asciiTheme="majorHAnsi" w:hAnsiTheme="majorHAnsi" w:cstheme="majorHAnsi"/>
+                <w:noProof/>
+                <w:webHidden/>
+              </w:rPr>
+              <w:tab/>
+            </w:r>
+            <w:r>
+              <w:rPr>
+                <w:rFonts w:asciiTheme="majorHAnsi" w:hAnsiTheme="majorHAnsi" w:cstheme="majorHAnsi"/>
+                <w:noProof/>
+                <w:webHidden/>
+              </w:rPr>
+              <w:fldChar w:fldCharType="begin"/>
+            </w:r>
+            <w:r>
+              <w:rPr>
+                <w:rFonts w:asciiTheme="majorHAnsi" w:hAnsiTheme="majorHAnsi" w:cstheme="majorHAnsi"/>
+                <w:noProof/>
+                <w:webHidden/>
+              </w:rPr>
+              <w:instrText xml:space="preserve"> PAGEREF _Toc43070587 \h </w:instrText>
+            </w:r>
+            <w:r>
+              <w:rPr>
+                <w:rFonts w:asciiTheme="majorHAnsi" w:hAnsiTheme="majorHAnsi" w:cstheme="majorHAnsi"/>
+                <w:noProof/>
+                <w:webHidden/>
+              </w:rPr>
+            </w:r>
+            <w:r>
+              <w:rPr>
+                <w:rFonts w:asciiTheme="majorHAnsi" w:hAnsiTheme="majorHAnsi" w:cstheme="majorHAnsi"/>
+                <w:noProof/>
+                <w:webHidden/>
+              </w:rPr>
+              <w:fldChar w:fldCharType="separate"/>
+            </w:r>
+            <w:r>
+              <w:rPr>
+                <w:rFonts w:asciiTheme="majorHAnsi" w:hAnsiTheme="majorHAnsi" w:cstheme="majorHAnsi"/>
+                <w:noProof/>
+                <w:webHidden/>
+              </w:rPr>
+              <w:t>18</w:t>
+            </w:r>
+            <w:r>
+              <w:rPr>
+                <w:rFonts w:asciiTheme="majorHAnsi" w:hAnsiTheme="majorHAnsi" w:cstheme="majorHAnsi"/>
                 <w:noProof/>
                 <w:webHidden/>
               </w:rPr>
@@ -358,17 +1899,18 @@
               <w:lang w:val="de-DE" w:eastAsia="de-DE"/>
             </w:rPr>
           </w:pPr>
-          <w:hyperlink w:anchor="_Toc42987474" w:history="1">
+          <w:hyperlink w:anchor="_Toc43070588" w:history="1">
             <w:r>
               <w:rPr>
                 <w:rStyle w:val="Hyperlink"/>
-                <w:rFonts w:cstheme="majorHAnsi"/>
+                <w:rFonts w:asciiTheme="majorHAnsi" w:hAnsiTheme="majorHAnsi" w:cstheme="majorHAnsi"/>
                 <w:noProof/>
               </w:rPr>
-              <w:t>The Language</w:t>
-            </w:r>
-            <w:r>
-              <w:rPr>
+              <w:t>Utility</w:t>
+            </w:r>
+            <w:r>
+              <w:rPr>
+                <w:rFonts w:asciiTheme="majorHAnsi" w:hAnsiTheme="majorHAnsi" w:cstheme="majorHAnsi"/>
                 <w:noProof/>
                 <w:webHidden/>
               </w:rPr>
@@ -376,6 +1918,7 @@
             </w:r>
             <w:r>
               <w:rPr>
+                <w:rFonts w:asciiTheme="majorHAnsi" w:hAnsiTheme="majorHAnsi" w:cstheme="majorHAnsi"/>
                 <w:noProof/>
                 <w:webHidden/>
               </w:rPr>
@@ -383,19 +1926,22 @@
             </w:r>
             <w:r>
               <w:rPr>
+                <w:rFonts w:asciiTheme="majorHAnsi" w:hAnsiTheme="majorHAnsi" w:cstheme="majorHAnsi"/>
                 <w:noProof/>
                 <w:webHidden/>
               </w:rPr>
-              <w:instrText xml:space="preserve"> PAGEREF _Toc42987474 \h </w:instrText>
-            </w:r>
-            <w:r>
-              <w:rPr>
+              <w:instrText xml:space="preserve"> PAGEREF _Toc43070588 \h </w:instrText>
+            </w:r>
+            <w:r>
+              <w:rPr>
+                <w:rFonts w:asciiTheme="majorHAnsi" w:hAnsiTheme="majorHAnsi" w:cstheme="majorHAnsi"/>
                 <w:noProof/>
                 <w:webHidden/>
               </w:rPr>
             </w:r>
             <w:r>
               <w:rPr>
+                <w:rFonts w:asciiTheme="majorHAnsi" w:hAnsiTheme="majorHAnsi" w:cstheme="majorHAnsi"/>
                 <w:noProof/>
                 <w:webHidden/>
               </w:rPr>
@@ -403,1391 +1949,15 @@
             </w:r>
             <w:r>
               <w:rPr>
+                <w:rFonts w:asciiTheme="majorHAnsi" w:hAnsiTheme="majorHAnsi" w:cstheme="majorHAnsi"/>
                 <w:noProof/>
                 <w:webHidden/>
               </w:rPr>
-              <w:t>2</w:t>
-            </w:r>
-            <w:r>
-              <w:rPr>
-                <w:noProof/>
-                <w:webHidden/>
-              </w:rPr>
-              <w:fldChar w:fldCharType="end"/>
-            </w:r>
-          </w:hyperlink>
-        </w:p>
-        <w:p>
-          <w:pPr>
-            <w:pStyle w:val="Verzeichnis2"/>
-            <w:tabs>
-              <w:tab w:val="right" w:leader="dot" w:pos="9062"/>
-            </w:tabs>
-            <w:rPr>
-              <w:noProof/>
-              <w:lang w:val="de-DE" w:eastAsia="de-DE"/>
-            </w:rPr>
-          </w:pPr>
-          <w:hyperlink w:anchor="_Toc42987475" w:history="1">
-            <w:r>
-              <w:rPr>
-                <w:rStyle w:val="Hyperlink"/>
-                <w:rFonts w:cstheme="majorHAnsi"/>
-                <w:noProof/>
-              </w:rPr>
-              <w:t>About this document</w:t>
-            </w:r>
-            <w:r>
-              <w:rPr>
-                <w:noProof/>
-                <w:webHidden/>
-              </w:rPr>
-              <w:tab/>
-            </w:r>
-            <w:r>
-              <w:rPr>
-                <w:noProof/>
-                <w:webHidden/>
-              </w:rPr>
-              <w:fldChar w:fldCharType="begin"/>
-            </w:r>
-            <w:r>
-              <w:rPr>
-                <w:noProof/>
-                <w:webHidden/>
-              </w:rPr>
-              <w:instrText xml:space="preserve"> PAGEREF _Toc42987475 \h </w:instrText>
-            </w:r>
-            <w:r>
-              <w:rPr>
-                <w:noProof/>
-                <w:webHidden/>
-              </w:rPr>
-            </w:r>
-            <w:r>
-              <w:rPr>
-                <w:noProof/>
-                <w:webHidden/>
-              </w:rPr>
-              <w:fldChar w:fldCharType="separate"/>
-            </w:r>
-            <w:r>
-              <w:rPr>
-                <w:noProof/>
-                <w:webHidden/>
-              </w:rPr>
-              <w:t>2</w:t>
-            </w:r>
-            <w:r>
-              <w:rPr>
-                <w:noProof/>
-                <w:webHidden/>
-              </w:rPr>
-              <w:fldChar w:fldCharType="end"/>
-            </w:r>
-          </w:hyperlink>
-        </w:p>
-        <w:p>
-          <w:pPr>
-            <w:pStyle w:val="Verzeichnis2"/>
-            <w:tabs>
-              <w:tab w:val="right" w:leader="dot" w:pos="9062"/>
-            </w:tabs>
-            <w:rPr>
-              <w:noProof/>
-              <w:lang w:val="de-DE" w:eastAsia="de-DE"/>
-            </w:rPr>
-          </w:pPr>
-          <w:hyperlink w:anchor="_Toc42987476" w:history="1">
-            <w:r>
-              <w:rPr>
-                <w:rStyle w:val="Hyperlink"/>
-                <w:rFonts w:cstheme="majorHAnsi"/>
-                <w:noProof/>
-              </w:rPr>
-              <w:t>Some words in advance</w:t>
-            </w:r>
-            <w:r>
-              <w:rPr>
-                <w:noProof/>
-                <w:webHidden/>
-              </w:rPr>
-              <w:tab/>
-            </w:r>
-            <w:r>
-              <w:rPr>
-                <w:noProof/>
-                <w:webHidden/>
-              </w:rPr>
-              <w:fldChar w:fldCharType="begin"/>
-            </w:r>
-            <w:r>
-              <w:rPr>
-                <w:noProof/>
-                <w:webHidden/>
-              </w:rPr>
-              <w:instrText xml:space="preserve"> PAGEREF _Toc42987476 \h </w:instrText>
-            </w:r>
-            <w:r>
-              <w:rPr>
-                <w:noProof/>
-                <w:webHidden/>
-              </w:rPr>
-            </w:r>
-            <w:r>
-              <w:rPr>
-                <w:noProof/>
-                <w:webHidden/>
-              </w:rPr>
-              <w:fldChar w:fldCharType="separate"/>
-            </w:r>
-            <w:r>
-              <w:rPr>
-                <w:noProof/>
-                <w:webHidden/>
-              </w:rPr>
-              <w:t>2</w:t>
-            </w:r>
-            <w:r>
-              <w:rPr>
-                <w:noProof/>
-                <w:webHidden/>
-              </w:rPr>
-              <w:fldChar w:fldCharType="end"/>
-            </w:r>
-          </w:hyperlink>
-        </w:p>
-        <w:p>
-          <w:pPr>
-            <w:pStyle w:val="Verzeichnis1"/>
-            <w:tabs>
-              <w:tab w:val="left" w:pos="440"/>
-              <w:tab w:val="right" w:leader="dot" w:pos="9062"/>
-            </w:tabs>
-            <w:rPr>
-              <w:noProof/>
-              <w:lang w:val="de-DE" w:eastAsia="de-DE"/>
-            </w:rPr>
-          </w:pPr>
-          <w:hyperlink w:anchor="_Toc42987477" w:history="1">
-            <w:r>
-              <w:rPr>
-                <w:rStyle w:val="Hyperlink"/>
-                <w:rFonts w:asciiTheme="majorHAnsi" w:eastAsiaTheme="majorEastAsia" w:hAnsiTheme="majorHAnsi" w:cstheme="majorHAnsi"/>
-                <w:noProof/>
-              </w:rPr>
-              <w:t>2.</w:t>
-            </w:r>
-            <w:r>
-              <w:rPr>
-                <w:noProof/>
-                <w:lang w:val="de-DE" w:eastAsia="de-DE"/>
-              </w:rPr>
-              <w:t xml:space="preserve"> </w:t>
-            </w:r>
-            <w:r>
-              <w:rPr>
-                <w:rStyle w:val="Hyperlink"/>
-                <w:rFonts w:asciiTheme="majorHAnsi" w:eastAsiaTheme="majorEastAsia" w:hAnsiTheme="majorHAnsi" w:cstheme="majorHAnsi"/>
-                <w:noProof/>
-              </w:rPr>
-              <w:t>Language Syntax</w:t>
-            </w:r>
-            <w:r>
-              <w:rPr>
-                <w:noProof/>
-                <w:webHidden/>
-              </w:rPr>
-              <w:tab/>
-            </w:r>
-            <w:r>
-              <w:rPr>
-                <w:noProof/>
-                <w:webHidden/>
-              </w:rPr>
-              <w:fldChar w:fldCharType="begin"/>
-            </w:r>
-            <w:r>
-              <w:rPr>
-                <w:noProof/>
-                <w:webHidden/>
-              </w:rPr>
-              <w:instrText xml:space="preserve"> PAGEREF _Toc42987477 \h </w:instrText>
-            </w:r>
-            <w:r>
-              <w:rPr>
-                <w:noProof/>
-                <w:webHidden/>
-              </w:rPr>
-            </w:r>
-            <w:r>
-              <w:rPr>
-                <w:noProof/>
-                <w:webHidden/>
-              </w:rPr>
-              <w:fldChar w:fldCharType="separate"/>
-            </w:r>
-            <w:r>
-              <w:rPr>
-                <w:noProof/>
-                <w:webHidden/>
-              </w:rPr>
-              <w:t>3</w:t>
-            </w:r>
-            <w:r>
-              <w:rPr>
-                <w:noProof/>
-                <w:webHidden/>
-              </w:rPr>
-              <w:fldChar w:fldCharType="end"/>
-            </w:r>
-          </w:hyperlink>
-        </w:p>
-        <w:p>
-          <w:pPr>
-            <w:pStyle w:val="Verzeichnis2"/>
-            <w:tabs>
-              <w:tab w:val="right" w:leader="dot" w:pos="9062"/>
-            </w:tabs>
-            <w:rPr>
-              <w:noProof/>
-              <w:lang w:val="de-DE" w:eastAsia="de-DE"/>
-            </w:rPr>
-          </w:pPr>
-          <w:hyperlink w:anchor="_Toc42987478" w:history="1">
-            <w:r>
-              <w:rPr>
-                <w:rStyle w:val="Hyperlink"/>
-                <w:rFonts w:cstheme="majorHAnsi"/>
-                <w:noProof/>
-              </w:rPr>
-              <w:t>Type System</w:t>
-            </w:r>
-            <w:r>
-              <w:rPr>
-                <w:noProof/>
-                <w:webHidden/>
-              </w:rPr>
-              <w:tab/>
-            </w:r>
-            <w:r>
-              <w:rPr>
-                <w:noProof/>
-                <w:webHidden/>
-              </w:rPr>
-              <w:fldChar w:fldCharType="begin"/>
-            </w:r>
-            <w:r>
-              <w:rPr>
-                <w:noProof/>
-                <w:webHidden/>
-              </w:rPr>
-              <w:instrText xml:space="preserve"> PAGEREF _Toc42987478 \h </w:instrText>
-            </w:r>
-            <w:r>
-              <w:rPr>
-                <w:noProof/>
-                <w:webHidden/>
-              </w:rPr>
-            </w:r>
-            <w:r>
-              <w:rPr>
-                <w:noProof/>
-                <w:webHidden/>
-              </w:rPr>
-              <w:fldChar w:fldCharType="separate"/>
-            </w:r>
-            <w:r>
-              <w:rPr>
-                <w:noProof/>
-                <w:webHidden/>
-              </w:rPr>
-              <w:t>3</w:t>
-            </w:r>
-            <w:r>
-              <w:rPr>
-                <w:noProof/>
-                <w:webHidden/>
-              </w:rPr>
-              <w:fldChar w:fldCharType="end"/>
-            </w:r>
-          </w:hyperlink>
-        </w:p>
-        <w:p>
-          <w:pPr>
-            <w:pStyle w:val="Verzeichnis3"/>
-            <w:tabs>
-              <w:tab w:val="right" w:leader="dot" w:pos="9062"/>
-            </w:tabs>
-            <w:rPr>
-              <w:rFonts w:cstheme="minorBidi"/>
-              <w:noProof/>
-            </w:rPr>
-          </w:pPr>
-          <w:hyperlink w:anchor="_Toc42987479" w:history="1">
-            <w:r>
-              <w:rPr>
-                <w:rStyle w:val="Hyperlink"/>
-                <w:rFonts w:cstheme="majorHAnsi"/>
-                <w:noProof/>
-              </w:rPr>
-              <w:t>Primitives</w:t>
-            </w:r>
-            <w:r>
-              <w:rPr>
-                <w:noProof/>
-                <w:webHidden/>
-              </w:rPr>
-              <w:tab/>
-            </w:r>
-            <w:r>
-              <w:rPr>
-                <w:noProof/>
-                <w:webHidden/>
-              </w:rPr>
-              <w:fldChar w:fldCharType="begin"/>
-            </w:r>
-            <w:r>
-              <w:rPr>
-                <w:noProof/>
-                <w:webHidden/>
-              </w:rPr>
-              <w:instrText xml:space="preserve"> PAGEREF _Toc42987479 \h </w:instrText>
-            </w:r>
-            <w:r>
-              <w:rPr>
-                <w:noProof/>
-                <w:webHidden/>
-              </w:rPr>
-            </w:r>
-            <w:r>
-              <w:rPr>
-                <w:noProof/>
-                <w:webHidden/>
-              </w:rPr>
-              <w:fldChar w:fldCharType="separate"/>
-            </w:r>
-            <w:r>
-              <w:rPr>
-                <w:noProof/>
-                <w:webHidden/>
-              </w:rPr>
-              <w:t>3</w:t>
-            </w:r>
-            <w:r>
-              <w:rPr>
-                <w:noProof/>
-                <w:webHidden/>
-              </w:rPr>
-              <w:fldChar w:fldCharType="end"/>
-            </w:r>
-          </w:hyperlink>
-        </w:p>
-        <w:p>
-          <w:pPr>
-            <w:pStyle w:val="Verzeichnis3"/>
-            <w:tabs>
-              <w:tab w:val="right" w:leader="dot" w:pos="9062"/>
-            </w:tabs>
-            <w:rPr>
-              <w:rFonts w:cstheme="minorBidi"/>
-              <w:noProof/>
-            </w:rPr>
-          </w:pPr>
-          <w:hyperlink w:anchor="_Toc42987480" w:history="1">
-            <w:r>
-              <w:rPr>
-                <w:rStyle w:val="Hyperlink"/>
-                <w:rFonts w:cstheme="majorHAnsi"/>
-                <w:noProof/>
-              </w:rPr>
-              <w:t>Composite Types</w:t>
-            </w:r>
-            <w:r>
-              <w:rPr>
-                <w:noProof/>
-                <w:webHidden/>
-              </w:rPr>
-              <w:tab/>
-            </w:r>
-            <w:r>
-              <w:rPr>
-                <w:noProof/>
-                <w:webHidden/>
-              </w:rPr>
-              <w:fldChar w:fldCharType="begin"/>
-            </w:r>
-            <w:r>
-              <w:rPr>
-                <w:noProof/>
-                <w:webHidden/>
-              </w:rPr>
-              <w:instrText xml:space="preserve"> PAGEREF _Toc42987480 \h </w:instrText>
-            </w:r>
-            <w:r>
-              <w:rPr>
-                <w:noProof/>
-                <w:webHidden/>
-              </w:rPr>
-            </w:r>
-            <w:r>
-              <w:rPr>
-                <w:noProof/>
-                <w:webHidden/>
-              </w:rPr>
-              <w:fldChar w:fldCharType="separate"/>
-            </w:r>
-            <w:r>
-              <w:rPr>
-                <w:noProof/>
-                <w:webHidden/>
-              </w:rPr>
-              <w:t>4</w:t>
-            </w:r>
-            <w:r>
-              <w:rPr>
-                <w:noProof/>
-                <w:webHidden/>
-              </w:rPr>
-              <w:fldChar w:fldCharType="end"/>
-            </w:r>
-          </w:hyperlink>
-        </w:p>
-        <w:p>
-          <w:pPr>
-            <w:pStyle w:val="Verzeichnis2"/>
-            <w:tabs>
-              <w:tab w:val="right" w:leader="dot" w:pos="9062"/>
-            </w:tabs>
-            <w:rPr>
-              <w:noProof/>
-              <w:lang w:val="de-DE" w:eastAsia="de-DE"/>
-            </w:rPr>
-          </w:pPr>
-          <w:hyperlink w:anchor="_Toc42987481" w:history="1">
-            <w:r>
-              <w:rPr>
-                <w:rStyle w:val="Hyperlink"/>
-                <w:rFonts w:cstheme="majorHAnsi"/>
-                <w:noProof/>
-              </w:rPr>
-              <w:t>Expressions</w:t>
-            </w:r>
-            <w:r>
-              <w:rPr>
-                <w:noProof/>
-                <w:webHidden/>
-              </w:rPr>
-              <w:tab/>
-            </w:r>
-            <w:r>
-              <w:rPr>
-                <w:noProof/>
-                <w:webHidden/>
-              </w:rPr>
-              <w:fldChar w:fldCharType="begin"/>
-            </w:r>
-            <w:r>
-              <w:rPr>
-                <w:noProof/>
-                <w:webHidden/>
-              </w:rPr>
-              <w:instrText xml:space="preserve"> PAGEREF _Toc42987481 \h </w:instrText>
-            </w:r>
-            <w:r>
-              <w:rPr>
-                <w:noProof/>
-                <w:webHidden/>
-              </w:rPr>
-            </w:r>
-            <w:r>
-              <w:rPr>
-                <w:noProof/>
-                <w:webHidden/>
-              </w:rPr>
-              <w:fldChar w:fldCharType="separate"/>
-            </w:r>
-            <w:r>
-              <w:rPr>
-                <w:noProof/>
-                <w:webHidden/>
-              </w:rPr>
-              <w:t>6</w:t>
-            </w:r>
-            <w:r>
-              <w:rPr>
-                <w:noProof/>
-                <w:webHidden/>
-              </w:rPr>
-              <w:fldChar w:fldCharType="end"/>
-            </w:r>
-          </w:hyperlink>
-        </w:p>
-        <w:p>
-          <w:pPr>
-            <w:pStyle w:val="Verzeichnis3"/>
-            <w:tabs>
-              <w:tab w:val="right" w:leader="dot" w:pos="9062"/>
-            </w:tabs>
-            <w:rPr>
-              <w:rFonts w:cstheme="minorBidi"/>
-              <w:noProof/>
-            </w:rPr>
-          </w:pPr>
-          <w:hyperlink w:anchor="_Toc42987482" w:history="1">
-            <w:r>
-              <w:rPr>
-                <w:rStyle w:val="Hyperlink"/>
-                <w:rFonts w:cstheme="majorHAnsi"/>
-                <w:noProof/>
-              </w:rPr>
-              <w:t>Operators</w:t>
-            </w:r>
-            <w:r>
-              <w:rPr>
-                <w:noProof/>
-                <w:webHidden/>
-              </w:rPr>
-              <w:tab/>
-            </w:r>
-            <w:r>
-              <w:rPr>
-                <w:noProof/>
-                <w:webHidden/>
-              </w:rPr>
-              <w:fldChar w:fldCharType="begin"/>
-            </w:r>
-            <w:r>
-              <w:rPr>
-                <w:noProof/>
-                <w:webHidden/>
-              </w:rPr>
-              <w:instrText xml:space="preserve"> PAGEREF _Toc42987482 \h </w:instrText>
-            </w:r>
-            <w:r>
-              <w:rPr>
-                <w:noProof/>
-                <w:webHidden/>
-              </w:rPr>
-            </w:r>
-            <w:r>
-              <w:rPr>
-                <w:noProof/>
-                <w:webHidden/>
-              </w:rPr>
-              <w:fldChar w:fldCharType="separate"/>
-            </w:r>
-            <w:r>
-              <w:rPr>
-                <w:noProof/>
-                <w:webHidden/>
-              </w:rPr>
-              <w:t>6</w:t>
-            </w:r>
-            <w:r>
-              <w:rPr>
-                <w:noProof/>
-                <w:webHidden/>
-              </w:rPr>
-              <w:fldChar w:fldCharType="end"/>
-            </w:r>
-          </w:hyperlink>
-        </w:p>
-        <w:p>
-          <w:pPr>
-            <w:pStyle w:val="Verzeichnis1"/>
-            <w:tabs>
-              <w:tab w:val="left" w:pos="440"/>
-              <w:tab w:val="right" w:leader="dot" w:pos="9062"/>
-            </w:tabs>
-            <w:rPr>
-              <w:noProof/>
-              <w:lang w:val="de-DE" w:eastAsia="de-DE"/>
-            </w:rPr>
-          </w:pPr>
-          <w:hyperlink w:anchor="_Toc42987483" w:history="1">
-            <w:r>
-              <w:rPr>
-                <w:rStyle w:val="Hyperlink"/>
-                <w:rFonts w:asciiTheme="majorHAnsi" w:eastAsiaTheme="majorEastAsia" w:hAnsiTheme="majorHAnsi" w:cstheme="majorHAnsi"/>
-                <w:noProof/>
-              </w:rPr>
-              <w:t>3.</w:t>
-            </w:r>
-            <w:r>
-              <w:rPr>
-                <w:noProof/>
-                <w:lang w:val="de-DE" w:eastAsia="de-DE"/>
-              </w:rPr>
-              <w:t xml:space="preserve"> </w:t>
-            </w:r>
-            <w:r>
-              <w:rPr>
-                <w:rStyle w:val="Hyperlink"/>
-                <w:rFonts w:asciiTheme="majorHAnsi" w:eastAsiaTheme="majorEastAsia" w:hAnsiTheme="majorHAnsi" w:cstheme="majorHAnsi"/>
-                <w:noProof/>
-              </w:rPr>
-              <w:t>ARM Assembly &amp; Output</w:t>
-            </w:r>
-            <w:r>
-              <w:rPr>
-                <w:noProof/>
-                <w:webHidden/>
-              </w:rPr>
-              <w:tab/>
-            </w:r>
-            <w:r>
-              <w:rPr>
-                <w:noProof/>
-                <w:webHidden/>
-              </w:rPr>
-              <w:fldChar w:fldCharType="begin"/>
-            </w:r>
-            <w:r>
-              <w:rPr>
-                <w:noProof/>
-                <w:webHidden/>
-              </w:rPr>
-              <w:instrText xml:space="preserve"> PAGEREF _Toc42987483 \h </w:instrText>
-            </w:r>
-            <w:r>
-              <w:rPr>
-                <w:noProof/>
-                <w:webHidden/>
-              </w:rPr>
-            </w:r>
-            <w:r>
-              <w:rPr>
-                <w:noProof/>
-                <w:webHidden/>
-              </w:rPr>
-              <w:fldChar w:fldCharType="separate"/>
-            </w:r>
-            <w:r>
-              <w:rPr>
-                <w:noProof/>
-                <w:webHidden/>
-              </w:rPr>
-              <w:t>7</w:t>
-            </w:r>
-            <w:r>
-              <w:rPr>
-                <w:noProof/>
-                <w:webHidden/>
-              </w:rPr>
-              <w:fldChar w:fldCharType="end"/>
-            </w:r>
-          </w:hyperlink>
-        </w:p>
-        <w:p>
-          <w:pPr>
-            <w:pStyle w:val="Verzeichnis2"/>
-            <w:tabs>
-              <w:tab w:val="right" w:leader="dot" w:pos="9062"/>
-            </w:tabs>
-            <w:rPr>
-              <w:noProof/>
-              <w:lang w:val="de-DE" w:eastAsia="de-DE"/>
-            </w:rPr>
-          </w:pPr>
-          <w:hyperlink w:anchor="_Toc42987484" w:history="1">
-            <w:r>
-              <w:rPr>
-                <w:rStyle w:val="Hyperlink"/>
-                <w:rFonts w:cstheme="majorHAnsi"/>
-                <w:noProof/>
-              </w:rPr>
-              <w:t>Compiler Assembly Conventions</w:t>
-            </w:r>
-            <w:r>
-              <w:rPr>
-                <w:noProof/>
-                <w:webHidden/>
-              </w:rPr>
-              <w:tab/>
-            </w:r>
-            <w:r>
-              <w:rPr>
-                <w:noProof/>
-                <w:webHidden/>
-              </w:rPr>
-              <w:fldChar w:fldCharType="begin"/>
-            </w:r>
-            <w:r>
-              <w:rPr>
-                <w:noProof/>
-                <w:webHidden/>
-              </w:rPr>
-              <w:instrText xml:space="preserve"> PAGEREF _Toc42987484 \h </w:instrText>
-            </w:r>
-            <w:r>
-              <w:rPr>
-                <w:noProof/>
-                <w:webHidden/>
-              </w:rPr>
-            </w:r>
-            <w:r>
-              <w:rPr>
-                <w:noProof/>
-                <w:webHidden/>
-              </w:rPr>
-              <w:fldChar w:fldCharType="separate"/>
-            </w:r>
-            <w:r>
-              <w:rPr>
-                <w:noProof/>
-                <w:webHidden/>
-              </w:rPr>
-              <w:t>7</w:t>
-            </w:r>
-            <w:r>
-              <w:rPr>
-                <w:noProof/>
-                <w:webHidden/>
-              </w:rPr>
-              <w:fldChar w:fldCharType="end"/>
-            </w:r>
-          </w:hyperlink>
-        </w:p>
-        <w:p>
-          <w:pPr>
-            <w:pStyle w:val="Verzeichnis3"/>
-            <w:tabs>
-              <w:tab w:val="right" w:leader="dot" w:pos="9062"/>
-            </w:tabs>
-            <w:rPr>
-              <w:rFonts w:cstheme="minorBidi"/>
-              <w:noProof/>
-            </w:rPr>
-          </w:pPr>
-          <w:hyperlink w:anchor="_Toc42987485" w:history="1">
-            <w:r>
-              <w:rPr>
-                <w:rStyle w:val="Hyperlink"/>
-                <w:rFonts w:cstheme="majorHAnsi"/>
-                <w:noProof/>
-              </w:rPr>
-              <w:t>Register Usage</w:t>
-            </w:r>
-            <w:r>
-              <w:rPr>
-                <w:noProof/>
-                <w:webHidden/>
-              </w:rPr>
-              <w:tab/>
-            </w:r>
-            <w:r>
-              <w:rPr>
-                <w:noProof/>
-                <w:webHidden/>
-              </w:rPr>
-              <w:fldChar w:fldCharType="begin"/>
-            </w:r>
-            <w:r>
-              <w:rPr>
-                <w:noProof/>
-                <w:webHidden/>
-              </w:rPr>
-              <w:instrText xml:space="preserve"> PAGEREF _Toc42987485 \h </w:instrText>
-            </w:r>
-            <w:r>
-              <w:rPr>
-                <w:noProof/>
-                <w:webHidden/>
-              </w:rPr>
-            </w:r>
-            <w:r>
-              <w:rPr>
-                <w:noProof/>
-                <w:webHidden/>
-              </w:rPr>
-              <w:fldChar w:fldCharType="separate"/>
-            </w:r>
-            <w:r>
-              <w:rPr>
-                <w:noProof/>
-                <w:webHidden/>
-              </w:rPr>
-              <w:t>7</w:t>
-            </w:r>
-            <w:r>
-              <w:rPr>
-                <w:noProof/>
-                <w:webHidden/>
-              </w:rPr>
-              <w:fldChar w:fldCharType="end"/>
-            </w:r>
-          </w:hyperlink>
-        </w:p>
-        <w:p>
-          <w:pPr>
-            <w:pStyle w:val="Verzeichnis3"/>
-            <w:tabs>
-              <w:tab w:val="right" w:leader="dot" w:pos="9062"/>
-            </w:tabs>
-            <w:rPr>
-              <w:rFonts w:cstheme="minorBidi"/>
-              <w:noProof/>
-            </w:rPr>
-          </w:pPr>
-          <w:hyperlink w:anchor="_Toc42987486" w:history="1">
-            <w:r>
-              <w:rPr>
-                <w:rStyle w:val="Hyperlink"/>
-                <w:rFonts w:cstheme="majorHAnsi"/>
-                <w:noProof/>
-              </w:rPr>
-              <w:t>Heap Management</w:t>
-            </w:r>
-            <w:r>
-              <w:rPr>
-                <w:noProof/>
-                <w:webHidden/>
-              </w:rPr>
-              <w:tab/>
-            </w:r>
-            <w:r>
-              <w:rPr>
-                <w:noProof/>
-                <w:webHidden/>
-              </w:rPr>
-              <w:fldChar w:fldCharType="begin"/>
-            </w:r>
-            <w:r>
-              <w:rPr>
-                <w:noProof/>
-                <w:webHidden/>
-              </w:rPr>
-              <w:instrText xml:space="preserve"> PAGEREF _Toc42987486 \h </w:instrText>
-            </w:r>
-            <w:r>
-              <w:rPr>
-                <w:noProof/>
-                <w:webHidden/>
-              </w:rPr>
-            </w:r>
-            <w:r>
-              <w:rPr>
-                <w:noProof/>
-                <w:webHidden/>
-              </w:rPr>
-              <w:fldChar w:fldCharType="separate"/>
-            </w:r>
-            <w:r>
-              <w:rPr>
-                <w:noProof/>
-                <w:webHidden/>
-              </w:rPr>
-              <w:t>7</w:t>
-            </w:r>
-            <w:r>
-              <w:rPr>
-                <w:noProof/>
-                <w:webHidden/>
-              </w:rPr>
-              <w:fldChar w:fldCharType="end"/>
-            </w:r>
-          </w:hyperlink>
-        </w:p>
-        <w:p>
-          <w:pPr>
-            <w:pStyle w:val="Verzeichnis1"/>
-            <w:tabs>
-              <w:tab w:val="left" w:pos="440"/>
-              <w:tab w:val="right" w:leader="dot" w:pos="9062"/>
-            </w:tabs>
-            <w:rPr>
-              <w:noProof/>
-              <w:lang w:val="de-DE" w:eastAsia="de-DE"/>
-            </w:rPr>
-          </w:pPr>
-          <w:hyperlink w:anchor="_Toc42987487" w:history="1">
-            <w:r>
-              <w:rPr>
-                <w:rStyle w:val="Hyperlink"/>
-                <w:rFonts w:asciiTheme="majorHAnsi" w:eastAsiaTheme="majorEastAsia" w:hAnsiTheme="majorHAnsi" w:cstheme="majorHAnsi"/>
-                <w:noProof/>
-              </w:rPr>
-              <w:t>4.</w:t>
-            </w:r>
-            <w:r>
-              <w:rPr>
-                <w:noProof/>
-                <w:lang w:val="de-DE" w:eastAsia="de-DE"/>
-              </w:rPr>
-              <w:t xml:space="preserve"> </w:t>
-            </w:r>
-            <w:r>
-              <w:rPr>
-                <w:rStyle w:val="Hyperlink"/>
-                <w:rFonts w:asciiTheme="majorHAnsi" w:eastAsiaTheme="majorEastAsia" w:hAnsiTheme="majorHAnsi" w:cstheme="majorHAnsi"/>
-                <w:noProof/>
-              </w:rPr>
-              <w:t>Built in Libraries</w:t>
-            </w:r>
-            <w:r>
-              <w:rPr>
-                <w:noProof/>
-                <w:webHidden/>
-              </w:rPr>
-              <w:tab/>
-            </w:r>
-            <w:r>
-              <w:rPr>
-                <w:noProof/>
-                <w:webHidden/>
-              </w:rPr>
-              <w:fldChar w:fldCharType="begin"/>
-            </w:r>
-            <w:r>
-              <w:rPr>
-                <w:noProof/>
-                <w:webHidden/>
-              </w:rPr>
-              <w:instrText xml:space="preserve"> PAGEREF _Toc42987487 \h </w:instrText>
-            </w:r>
-            <w:r>
-              <w:rPr>
-                <w:noProof/>
-                <w:webHidden/>
-              </w:rPr>
-            </w:r>
-            <w:r>
-              <w:rPr>
-                <w:noProof/>
-                <w:webHidden/>
-              </w:rPr>
-              <w:fldChar w:fldCharType="separate"/>
-            </w:r>
-            <w:r>
-              <w:rPr>
-                <w:noProof/>
-                <w:webHidden/>
-              </w:rPr>
-              <w:t>9</w:t>
-            </w:r>
-            <w:r>
-              <w:rPr>
-                <w:noProof/>
-                <w:webHidden/>
-              </w:rPr>
-              <w:fldChar w:fldCharType="end"/>
-            </w:r>
-          </w:hyperlink>
-        </w:p>
-        <w:p>
-          <w:pPr>
-            <w:pStyle w:val="Verzeichnis2"/>
-            <w:tabs>
-              <w:tab w:val="right" w:leader="dot" w:pos="9062"/>
-            </w:tabs>
-            <w:rPr>
-              <w:noProof/>
-              <w:lang w:val="de-DE" w:eastAsia="de-DE"/>
-            </w:rPr>
-          </w:pPr>
-          <w:hyperlink w:anchor="_Toc42987488" w:history="1">
-            <w:r>
-              <w:rPr>
-                <w:rStyle w:val="Hyperlink"/>
-                <w:rFonts w:cstheme="majorHAnsi"/>
-                <w:noProof/>
-              </w:rPr>
-              <w:t>Memory &amp; Heap Routines</w:t>
-            </w:r>
-            <w:r>
-              <w:rPr>
-                <w:noProof/>
-                <w:webHidden/>
-              </w:rPr>
-              <w:tab/>
-            </w:r>
-            <w:r>
-              <w:rPr>
-                <w:noProof/>
-                <w:webHidden/>
-              </w:rPr>
-              <w:fldChar w:fldCharType="begin"/>
-            </w:r>
-            <w:r>
-              <w:rPr>
-                <w:noProof/>
-                <w:webHidden/>
-              </w:rPr>
-              <w:instrText xml:space="preserve"> PAGEREF _Toc42987488 \h </w:instrText>
-            </w:r>
-            <w:r>
-              <w:rPr>
-                <w:noProof/>
-                <w:webHidden/>
-              </w:rPr>
-            </w:r>
-            <w:r>
-              <w:rPr>
-                <w:noProof/>
-                <w:webHidden/>
-              </w:rPr>
-              <w:fldChar w:fldCharType="separate"/>
-            </w:r>
-            <w:r>
-              <w:rPr>
-                <w:noProof/>
-                <w:webHidden/>
-              </w:rPr>
-              <w:t>9</w:t>
-            </w:r>
-            <w:r>
-              <w:rPr>
-                <w:noProof/>
-                <w:webHidden/>
-              </w:rPr>
-              <w:fldChar w:fldCharType="end"/>
-            </w:r>
-          </w:hyperlink>
-        </w:p>
-        <w:p>
-          <w:pPr>
-            <w:pStyle w:val="Verzeichnis2"/>
-            <w:tabs>
-              <w:tab w:val="right" w:leader="dot" w:pos="9062"/>
-            </w:tabs>
-            <w:rPr>
-              <w:noProof/>
-              <w:lang w:val="de-DE" w:eastAsia="de-DE"/>
-            </w:rPr>
-          </w:pPr>
-          <w:hyperlink w:anchor="_Toc42987489" w:history="1">
-            <w:r>
-              <w:rPr>
-                <w:rStyle w:val="Hyperlink"/>
-                <w:rFonts w:cstheme="majorHAnsi"/>
-                <w:noProof/>
-              </w:rPr>
-              <w:t>System Operators</w:t>
-            </w:r>
-            <w:r>
-              <w:rPr>
-                <w:noProof/>
-                <w:webHidden/>
-              </w:rPr>
-              <w:tab/>
-            </w:r>
-            <w:r>
-              <w:rPr>
-                <w:noProof/>
-                <w:webHidden/>
-              </w:rPr>
-              <w:fldChar w:fldCharType="begin"/>
-            </w:r>
-            <w:r>
-              <w:rPr>
-                <w:noProof/>
-                <w:webHidden/>
-              </w:rPr>
-              <w:instrText xml:space="preserve"> PAGEREF _Toc42987489 \h </w:instrText>
-            </w:r>
-            <w:r>
-              <w:rPr>
-                <w:noProof/>
-                <w:webHidden/>
-              </w:rPr>
-            </w:r>
-            <w:r>
-              <w:rPr>
-                <w:noProof/>
-                <w:webHidden/>
-              </w:rPr>
-              <w:fldChar w:fldCharType="separate"/>
-            </w:r>
-            <w:r>
-              <w:rPr>
-                <w:noProof/>
-                <w:webHidden/>
-              </w:rPr>
-              <w:t>11</w:t>
-            </w:r>
-            <w:r>
-              <w:rPr>
-                <w:noProof/>
-                <w:webHidden/>
-              </w:rPr>
-              <w:fldChar w:fldCharType="end"/>
-            </w:r>
-          </w:hyperlink>
-        </w:p>
-        <w:p>
-          <w:pPr>
-            <w:pStyle w:val="Verzeichnis2"/>
-            <w:tabs>
-              <w:tab w:val="right" w:leader="dot" w:pos="9062"/>
-            </w:tabs>
-            <w:rPr>
-              <w:noProof/>
-              <w:lang w:val="de-DE" w:eastAsia="de-DE"/>
-            </w:rPr>
-          </w:pPr>
-          <w:hyperlink w:anchor="_Toc42987490" w:history="1">
-            <w:r>
-              <w:rPr>
-                <w:rStyle w:val="Hyperlink"/>
-                <w:rFonts w:cstheme="majorHAnsi"/>
-                <w:noProof/>
-              </w:rPr>
-              <w:t>Types</w:t>
-            </w:r>
-            <w:r>
-              <w:rPr>
-                <w:noProof/>
-                <w:webHidden/>
-              </w:rPr>
-              <w:tab/>
-            </w:r>
-            <w:r>
-              <w:rPr>
-                <w:noProof/>
-                <w:webHidden/>
-              </w:rPr>
-              <w:fldChar w:fldCharType="begin"/>
-            </w:r>
-            <w:r>
-              <w:rPr>
-                <w:noProof/>
-                <w:webHidden/>
-              </w:rPr>
-              <w:instrText xml:space="preserve"> PAGEREF _Toc42987490 \h </w:instrText>
-            </w:r>
-            <w:r>
-              <w:rPr>
-                <w:noProof/>
-                <w:webHidden/>
-              </w:rPr>
-            </w:r>
-            <w:r>
-              <w:rPr>
-                <w:noProof/>
-                <w:webHidden/>
-              </w:rPr>
-              <w:fldChar w:fldCharType="separate"/>
-            </w:r>
-            <w:r>
-              <w:rPr>
-                <w:noProof/>
-                <w:webHidden/>
-              </w:rPr>
-              <w:t>12</w:t>
-            </w:r>
-            <w:r>
-              <w:rPr>
-                <w:noProof/>
-                <w:webHidden/>
-              </w:rPr>
-              <w:fldChar w:fldCharType="end"/>
-            </w:r>
-          </w:hyperlink>
-        </w:p>
-        <w:p>
-          <w:pPr>
-            <w:pStyle w:val="Verzeichnis2"/>
-            <w:tabs>
-              <w:tab w:val="right" w:leader="dot" w:pos="9062"/>
-            </w:tabs>
-            <w:rPr>
-              <w:noProof/>
-              <w:lang w:val="de-DE" w:eastAsia="de-DE"/>
-            </w:rPr>
-          </w:pPr>
-          <w:hyperlink w:anchor="_Toc42987491" w:history="1">
-            <w:r>
-              <w:rPr>
-                <w:rStyle w:val="Hyperlink"/>
-                <w:rFonts w:cstheme="majorHAnsi"/>
-                <w:noProof/>
-              </w:rPr>
-              <w:t>Data Structures</w:t>
-            </w:r>
-            <w:r>
-              <w:rPr>
-                <w:noProof/>
-                <w:webHidden/>
-              </w:rPr>
-              <w:tab/>
-            </w:r>
-            <w:r>
-              <w:rPr>
-                <w:noProof/>
-                <w:webHidden/>
-              </w:rPr>
-              <w:fldChar w:fldCharType="begin"/>
-            </w:r>
-            <w:r>
-              <w:rPr>
-                <w:noProof/>
-                <w:webHidden/>
-              </w:rPr>
-              <w:instrText xml:space="preserve"> PAGEREF _Toc42987491 \h </w:instrText>
-            </w:r>
-            <w:r>
-              <w:rPr>
-                <w:noProof/>
-                <w:webHidden/>
-              </w:rPr>
-            </w:r>
-            <w:r>
-              <w:rPr>
-                <w:noProof/>
-                <w:webHidden/>
-              </w:rPr>
-              <w:fldChar w:fldCharType="separate"/>
-            </w:r>
-            <w:r>
-              <w:rPr>
-                <w:noProof/>
-                <w:webHidden/>
-              </w:rPr>
-              <w:t>14</w:t>
-            </w:r>
-            <w:r>
-              <w:rPr>
-                <w:noProof/>
-                <w:webHidden/>
-              </w:rPr>
-              <w:fldChar w:fldCharType="end"/>
-            </w:r>
-          </w:hyperlink>
-        </w:p>
-        <w:p>
-          <w:pPr>
-            <w:pStyle w:val="Verzeichnis2"/>
-            <w:tabs>
-              <w:tab w:val="right" w:leader="dot" w:pos="9062"/>
-            </w:tabs>
-            <w:rPr>
-              <w:noProof/>
-              <w:lang w:val="de-DE" w:eastAsia="de-DE"/>
-            </w:rPr>
-          </w:pPr>
-          <w:hyperlink w:anchor="_Toc42987492" w:history="1">
-            <w:r>
-              <w:rPr>
-                <w:rStyle w:val="Hyperlink"/>
-                <w:rFonts w:cstheme="majorHAnsi"/>
-                <w:noProof/>
-              </w:rPr>
-              <w:t>Math</w:t>
-            </w:r>
-            <w:r>
-              <w:rPr>
-                <w:noProof/>
-                <w:webHidden/>
-              </w:rPr>
-              <w:tab/>
-            </w:r>
-            <w:r>
-              <w:rPr>
-                <w:noProof/>
-                <w:webHidden/>
-              </w:rPr>
-              <w:fldChar w:fldCharType="begin"/>
-            </w:r>
-            <w:r>
-              <w:rPr>
-                <w:noProof/>
-                <w:webHidden/>
-              </w:rPr>
-              <w:instrText xml:space="preserve"> PAGEREF _Toc42987492 \h </w:instrText>
-            </w:r>
-            <w:r>
-              <w:rPr>
-                <w:noProof/>
-                <w:webHidden/>
-              </w:rPr>
-            </w:r>
-            <w:r>
-              <w:rPr>
-                <w:noProof/>
-                <w:webHidden/>
-              </w:rPr>
-              <w:fldChar w:fldCharType="separate"/>
-            </w:r>
-            <w:r>
-              <w:rPr>
-                <w:noProof/>
-                <w:webHidden/>
-              </w:rPr>
-              <w:t>18</w:t>
-            </w:r>
-            <w:r>
-              <w:rPr>
-                <w:noProof/>
-                <w:webHidden/>
-              </w:rPr>
-              <w:fldChar w:fldCharType="end"/>
-            </w:r>
-          </w:hyperlink>
-        </w:p>
-        <w:p>
-          <w:pPr>
-            <w:pStyle w:val="Verzeichnis2"/>
-            <w:tabs>
-              <w:tab w:val="right" w:leader="dot" w:pos="9062"/>
-            </w:tabs>
-            <w:rPr>
-              <w:noProof/>
-              <w:lang w:val="de-DE" w:eastAsia="de-DE"/>
-            </w:rPr>
-          </w:pPr>
-          <w:hyperlink w:anchor="_Toc42987493" w:history="1">
-            <w:r>
-              <w:rPr>
-                <w:rStyle w:val="Hyperlink"/>
-                <w:rFonts w:cstheme="majorHAnsi"/>
-                <w:noProof/>
-              </w:rPr>
-              <w:t>Utility</w:t>
-            </w:r>
-            <w:r>
-              <w:rPr>
-                <w:noProof/>
-                <w:webHidden/>
-              </w:rPr>
-              <w:tab/>
-            </w:r>
-            <w:r>
-              <w:rPr>
-                <w:noProof/>
-                <w:webHidden/>
-              </w:rPr>
-              <w:fldChar w:fldCharType="begin"/>
-            </w:r>
-            <w:r>
-              <w:rPr>
-                <w:noProof/>
-                <w:webHidden/>
-              </w:rPr>
-              <w:instrText xml:space="preserve"> PAGEREF _Toc42987493 \h </w:instrText>
-            </w:r>
-            <w:r>
-              <w:rPr>
-                <w:noProof/>
-                <w:webHidden/>
-              </w:rPr>
-            </w:r>
-            <w:r>
-              <w:rPr>
-                <w:noProof/>
-                <w:webHidden/>
-              </w:rPr>
-              <w:fldChar w:fldCharType="separate"/>
-            </w:r>
-            <w:r>
-              <w:rPr>
-                <w:noProof/>
-                <w:webHidden/>
-              </w:rPr>
               <w:t>19</w:t>
             </w:r>
             <w:r>
               <w:rPr>
+                <w:rFonts w:asciiTheme="majorHAnsi" w:hAnsiTheme="majorHAnsi" w:cstheme="majorHAnsi"/>
                 <w:noProof/>
                 <w:webHidden/>
               </w:rPr>
@@ -1850,7 +2020,7 @@
         </w:rPr>
       </w:pPr>
       <w:bookmarkStart w:id="0" w:name="About_Snips"/>
-      <w:bookmarkStart w:id="1" w:name="_Toc42987473"/>
+      <w:bookmarkStart w:id="1" w:name="_Toc43070568"/>
       <w:r>
         <w:rPr>
           <w:rFonts w:asciiTheme="majorHAnsi" w:eastAsiaTheme="majorEastAsia" w:hAnsiTheme="majorHAnsi" w:cstheme="majorHAnsi"/>
@@ -1884,7 +2054,7 @@
         </w:rPr>
       </w:pPr>
       <w:bookmarkStart w:id="2" w:name="The_Language"/>
-      <w:bookmarkStart w:id="3" w:name="_Toc42987474"/>
+      <w:bookmarkStart w:id="3" w:name="_Toc43070569"/>
       <w:r>
         <w:rPr>
           <w:rFonts w:cstheme="majorHAnsi"/>
@@ -2337,7 +2507,7 @@
         </w:rPr>
       </w:pPr>
       <w:bookmarkStart w:id="4" w:name="About_this_document"/>
-      <w:bookmarkStart w:id="5" w:name="_Toc42987475"/>
+      <w:bookmarkStart w:id="5" w:name="_Toc43070570"/>
       <w:r>
         <w:rPr>
           <w:rFonts w:cstheme="majorHAnsi"/>
@@ -2448,7 +2618,7 @@
         </w:rPr>
       </w:pPr>
       <w:bookmarkStart w:id="6" w:name="Some_words_in_advance"/>
-      <w:bookmarkStart w:id="7" w:name="_Toc42987476"/>
+      <w:bookmarkStart w:id="7" w:name="_Toc43070571"/>
       <w:r>
         <w:rPr>
           <w:rFonts w:cstheme="majorHAnsi"/>
@@ -2574,7 +2744,7 @@
         </w:rPr>
       </w:pPr>
       <w:bookmarkStart w:id="8" w:name="Language_Syntax"/>
-      <w:bookmarkStart w:id="9" w:name="_Toc42987477"/>
+      <w:bookmarkStart w:id="9" w:name="_Toc43070572"/>
       <w:r>
         <w:rPr>
           <w:rFonts w:asciiTheme="majorHAnsi" w:eastAsiaTheme="majorEastAsia" w:hAnsiTheme="majorHAnsi" w:cstheme="majorHAnsi"/>
@@ -2608,7 +2778,7 @@
         </w:rPr>
       </w:pPr>
       <w:bookmarkStart w:id="10" w:name="Type_System"/>
-      <w:bookmarkStart w:id="11" w:name="_Toc42987478"/>
+      <w:bookmarkStart w:id="11" w:name="_Toc43070573"/>
       <w:r>
         <w:rPr>
           <w:rFonts w:cstheme="majorHAnsi"/>
@@ -2632,7 +2802,7 @@
         </w:rPr>
       </w:pPr>
       <w:bookmarkStart w:id="12" w:name="Primitives"/>
-      <w:bookmarkStart w:id="13" w:name="_Toc42987479"/>
+      <w:bookmarkStart w:id="13" w:name="_Toc43070574"/>
       <w:bookmarkEnd w:id="10"/>
       <w:r>
         <w:rPr>
@@ -4122,7 +4292,7 @@
         </w:rPr>
       </w:pPr>
       <w:bookmarkStart w:id="14" w:name="Composite_Types"/>
-      <w:bookmarkStart w:id="15" w:name="_Toc42987480"/>
+      <w:bookmarkStart w:id="15" w:name="_Toc43070575"/>
       <w:r>
         <w:rPr>
           <w:rFonts w:cstheme="majorHAnsi"/>
@@ -5387,7 +5557,7 @@
         </w:rPr>
       </w:pPr>
       <w:bookmarkStart w:id="16" w:name="Expressions"/>
-      <w:bookmarkStart w:id="17" w:name="_Toc42987481"/>
+      <w:bookmarkStart w:id="17" w:name="_Toc43070576"/>
       <w:r>
         <w:rPr>
           <w:rFonts w:cstheme="majorHAnsi"/>
@@ -5412,7 +5582,7 @@
         </w:rPr>
       </w:pPr>
       <w:bookmarkStart w:id="18" w:name="Operators"/>
-      <w:bookmarkStart w:id="19" w:name="_Toc42987482"/>
+      <w:bookmarkStart w:id="19" w:name="_Toc43070577"/>
       <w:r>
         <w:rPr>
           <w:rFonts w:cstheme="majorHAnsi"/>
@@ -7338,9 +7508,9 @@
           <w:szCs w:val="36"/>
         </w:rPr>
       </w:pPr>
-      <w:bookmarkStart w:id="20" w:name="Built_in_libraries"/>
-      <w:bookmarkStart w:id="21" w:name="arm_assembly_and_output"/>
-      <w:bookmarkStart w:id="22" w:name="_Toc42987483"/>
+      <w:bookmarkStart w:id="20" w:name="arm_assembly_and_output"/>
+      <w:bookmarkStart w:id="21" w:name="Built_in_libraries"/>
+      <w:bookmarkStart w:id="22" w:name="_Toc43070578"/>
       <w:r>
         <w:rPr>
           <w:rFonts w:asciiTheme="majorHAnsi" w:eastAsiaTheme="majorEastAsia" w:hAnsiTheme="majorHAnsi" w:cstheme="majorHAnsi"/>
@@ -7351,7 +7521,7 @@
       </w:r>
       <w:bookmarkEnd w:id="22"/>
     </w:p>
-    <w:bookmarkEnd w:id="21"/>
+    <w:bookmarkEnd w:id="20"/>
     <w:p>
       <w:pPr>
         <w:pStyle w:val="Listenabsatz"/>
@@ -7375,7 +7545,7 @@
         </w:rPr>
       </w:pPr>
       <w:bookmarkStart w:id="23" w:name="Compiler_assembly_conventions"/>
-      <w:bookmarkStart w:id="24" w:name="_Toc42987484"/>
+      <w:bookmarkStart w:id="24" w:name="_Toc43070579"/>
       <w:r>
         <w:rPr>
           <w:rFonts w:cstheme="majorHAnsi"/>
@@ -7400,7 +7570,7 @@
         </w:rPr>
       </w:pPr>
       <w:bookmarkStart w:id="25" w:name="register_usage"/>
-      <w:bookmarkStart w:id="26" w:name="_Toc42987485"/>
+      <w:bookmarkStart w:id="26" w:name="_Toc43070580"/>
       <w:bookmarkEnd w:id="23"/>
       <w:r>
         <w:rPr>
@@ -8109,7 +8279,7 @@
         </w:rPr>
       </w:pPr>
       <w:bookmarkStart w:id="27" w:name="heap_management"/>
-      <w:bookmarkStart w:id="28" w:name="_Toc42987486"/>
+      <w:bookmarkStart w:id="28" w:name="_Toc43070581"/>
       <w:r>
         <w:rPr>
           <w:rFonts w:cstheme="majorHAnsi"/>
@@ -8385,15 +8555,7 @@
             <w:sz w:val="24"/>
             <w:szCs w:val="32"/>
           </w:rPr>
-          <m:t>n=</m:t>
-        </m:r>
-        <m:r>
-          <w:rPr>
-            <w:rFonts w:ascii="Cambria Math" w:eastAsiaTheme="majorEastAsia" w:hAnsi="Cambria Math" w:cstheme="majorHAnsi"/>
-            <w:sz w:val="24"/>
-            <w:szCs w:val="32"/>
-          </w:rPr>
-          <m:t>0</m:t>
+          <m:t>n=0</m:t>
         </m:r>
       </m:oMath>
       <w:r>
@@ -8694,25 +8856,7 @@
           <w:sz w:val="24"/>
           <w:szCs w:val="32"/>
         </w:rPr>
-        <w:t xml:space="preserve"> ce</w:t>
-      </w:r>
-      <w:proofErr w:type="spellStart"/>
-      <w:r>
-        <w:rPr>
-          <w:rFonts w:asciiTheme="majorHAnsi" w:eastAsiaTheme="majorEastAsia" w:hAnsiTheme="majorHAnsi" w:cstheme="majorHAnsi"/>
-          <w:sz w:val="24"/>
-          <w:szCs w:val="32"/>
-        </w:rPr>
-        <w:t>lls</w:t>
-      </w:r>
-      <w:proofErr w:type="spellEnd"/>
-      <w:r>
-        <w:rPr>
-          <w:rFonts w:asciiTheme="majorHAnsi" w:eastAsiaTheme="majorEastAsia" w:hAnsiTheme="majorHAnsi" w:cstheme="majorHAnsi"/>
-          <w:sz w:val="24"/>
-          <w:szCs w:val="32"/>
-        </w:rPr>
-        <w:t>.</w:t>
+        <w:t xml:space="preserve"> cells.</w:t>
       </w:r>
       <w:r>
         <w:rPr>
@@ -9234,7 +9378,7 @@
           <w:szCs w:val="36"/>
         </w:rPr>
       </w:pPr>
-      <w:bookmarkStart w:id="29" w:name="_Toc42987487"/>
+      <w:bookmarkStart w:id="29" w:name="_Toc43070582"/>
       <w:r>
         <w:rPr>
           <w:rFonts w:asciiTheme="majorHAnsi" w:eastAsiaTheme="majorEastAsia" w:hAnsiTheme="majorHAnsi" w:cstheme="majorHAnsi"/>
@@ -9261,7 +9405,7 @@
       </w:r>
       <w:bookmarkEnd w:id="29"/>
     </w:p>
-    <w:bookmarkEnd w:id="20"/>
+    <w:bookmarkEnd w:id="21"/>
     <w:p>
       <w:pPr>
         <w:pStyle w:val="Listenabsatz"/>
@@ -9284,7 +9428,7 @@
           <w:szCs w:val="40"/>
         </w:rPr>
       </w:pPr>
-      <w:bookmarkStart w:id="30" w:name="_Toc42987488"/>
+      <w:bookmarkStart w:id="30" w:name="_Toc43070583"/>
       <w:r>
         <w:rPr>
           <w:rFonts w:cstheme="majorHAnsi"/>
@@ -10772,7 +10916,7 @@
           <w:szCs w:val="40"/>
         </w:rPr>
       </w:pPr>
-      <w:bookmarkStart w:id="34" w:name="_Toc42987489"/>
+      <w:bookmarkStart w:id="34" w:name="_Toc43070584"/>
       <w:r>
         <w:rPr>
           <w:rFonts w:cstheme="majorHAnsi"/>
@@ -11660,7 +11804,7 @@
           <w:szCs w:val="40"/>
         </w:rPr>
       </w:pPr>
-      <w:bookmarkStart w:id="35" w:name="_Toc42987490"/>
+      <w:bookmarkStart w:id="35" w:name="_Toc43070585"/>
       <w:r>
         <w:rPr>
           <w:rFonts w:cstheme="majorHAnsi"/>
@@ -13857,7 +14001,7 @@
           <w:szCs w:val="40"/>
         </w:rPr>
       </w:pPr>
-      <w:bookmarkStart w:id="36" w:name="_Toc42987491"/>
+      <w:bookmarkStart w:id="36" w:name="_Toc43070586"/>
       <w:r>
         <w:rPr>
           <w:rFonts w:cstheme="majorHAnsi"/>
@@ -16680,8 +16824,8 @@
       </w:tblPr>
       <w:tblGrid>
         <w:gridCol w:w="1762"/>
-        <w:gridCol w:w="2249"/>
-        <w:gridCol w:w="4343"/>
+        <w:gridCol w:w="2250"/>
+        <w:gridCol w:w="4342"/>
       </w:tblGrid>
       <w:tr>
         <w:tc>
@@ -16818,6 +16962,24 @@
                 <w:sz w:val="24"/>
                 <w:szCs w:val="32"/>
               </w:rPr>
+              <w:t>T defValue</w:t>
+            </w:r>
+          </w:p>
+          <w:p>
+            <w:pPr>
+              <w:jc w:val="both"/>
+              <w:rPr>
+                <w:rFonts w:asciiTheme="majorHAnsi" w:eastAsiaTheme="majorEastAsia" w:hAnsiTheme="majorHAnsi" w:cstheme="majorHAnsi"/>
+                <w:sz w:val="24"/>
+                <w:szCs w:val="32"/>
+              </w:rPr>
+            </w:pPr>
+            <w:r>
+              <w:rPr>
+                <w:rFonts w:asciiTheme="majorHAnsi" w:eastAsiaTheme="majorEastAsia" w:hAnsiTheme="majorHAnsi" w:cstheme="majorHAnsi"/>
+                <w:sz w:val="24"/>
+                <w:szCs w:val="32"/>
+              </w:rPr>
               <w:t>int size</w:t>
             </w:r>
           </w:p>
@@ -16911,6 +17073,22 @@
                 <w:sz w:val="24"/>
                 <w:szCs w:val="32"/>
               </w:rPr>
+              <w:t xml:space="preserve">The field defValue holds </w:t>
+            </w:r>
+            <w:r>
+              <w:rPr>
+                <w:rFonts w:asciiTheme="majorHAnsi" w:eastAsiaTheme="majorEastAsia" w:hAnsiTheme="majorHAnsi" w:cstheme="majorHAnsi"/>
+                <w:sz w:val="24"/>
+                <w:szCs w:val="32"/>
+              </w:rPr>
+              <w:t xml:space="preserve">the default value that is returned f.E. when a dequeue is attempted while the queue is empty. </w:t>
+            </w:r>
+            <w:r>
+              <w:rPr>
+                <w:rFonts w:asciiTheme="majorHAnsi" w:eastAsiaTheme="majorEastAsia" w:hAnsiTheme="majorHAnsi" w:cstheme="majorHAnsi"/>
+                <w:sz w:val="24"/>
+                <w:szCs w:val="32"/>
+              </w:rPr>
               <w:t xml:space="preserve">Also capsules a field that holds the max number of elements. </w:t>
             </w:r>
             <w:r>
@@ -16957,39 +17135,6 @@
         </w:tc>
       </w:tr>
     </w:tbl>
-    <w:p>
-      <w:pPr>
-        <w:ind w:left="708"/>
-        <w:jc w:val="both"/>
-        <w:rPr>
-          <w:rFonts w:asciiTheme="majorHAnsi" w:eastAsiaTheme="majorEastAsia" w:hAnsiTheme="majorHAnsi" w:cstheme="majorHAnsi"/>
-          <w:sz w:val="24"/>
-          <w:szCs w:val="32"/>
-        </w:rPr>
-      </w:pPr>
-    </w:p>
-    <w:p>
-      <w:pPr>
-        <w:ind w:left="708"/>
-        <w:jc w:val="both"/>
-        <w:rPr>
-          <w:rFonts w:asciiTheme="majorHAnsi" w:eastAsiaTheme="majorEastAsia" w:hAnsiTheme="majorHAnsi" w:cstheme="majorHAnsi"/>
-          <w:sz w:val="24"/>
-          <w:szCs w:val="32"/>
-        </w:rPr>
-      </w:pPr>
-    </w:p>
-    <w:p>
-      <w:pPr>
-        <w:ind w:left="708"/>
-        <w:jc w:val="both"/>
-        <w:rPr>
-          <w:rFonts w:asciiTheme="majorHAnsi" w:eastAsiaTheme="majorEastAsia" w:hAnsiTheme="majorHAnsi" w:cstheme="majorHAnsi"/>
-          <w:sz w:val="24"/>
-          <w:szCs w:val="32"/>
-        </w:rPr>
-      </w:pPr>
-    </w:p>
     <w:p>
       <w:pPr>
         <w:ind w:left="708"/>
@@ -19157,7 +19302,7 @@
           <w:szCs w:val="40"/>
         </w:rPr>
       </w:pPr>
-      <w:bookmarkStart w:id="37" w:name="_Toc42987492"/>
+      <w:bookmarkStart w:id="37" w:name="_Toc43070587"/>
       <w:r>
         <w:rPr>
           <w:rFonts w:cstheme="majorHAnsi"/>
@@ -20791,7 +20936,7 @@
           <w:szCs w:val="40"/>
         </w:rPr>
       </w:pPr>
-      <w:bookmarkStart w:id="38" w:name="_Toc42987493"/>
+      <w:bookmarkStart w:id="38" w:name="_Toc43070588"/>
       <w:r>
         <w:rPr>
           <w:rFonts w:cstheme="majorHAnsi"/>
@@ -22523,6 +22668,7 @@
                                 <w:calendar w:val="gregorian"/>
                               </w:date>
                             </w:sdtPr>
+                            <w:sdtEndPr/>
                             <w:sdtContent>
                               <w:p>
                                 <w:pPr>
@@ -22597,6 +22743,7 @@
                           <w:calendar w:val="gregorian"/>
                         </w:date>
                       </w:sdtPr>
+                      <w:sdtEndPr/>
                       <w:sdtContent>
                         <w:p>
                           <w:pPr>
@@ -22919,6 +23066,7 @@
               <w:dataBinding w:prefixMappings="xmlns:ns0='http://purl.org/dc/elements/1.1/' xmlns:ns1='http://schemas.openxmlformats.org/package/2006/metadata/core-properties' " w:xpath="/ns1:coreProperties[1]/ns0:title[1]" w:storeItemID="{6C3C8BC8-F283-45AE-878A-BAB7291924A1}"/>
               <w:text/>
             </w:sdtPr>
+            <w:sdtEndPr/>
             <w:sdtContent>
               <w:r>
                 <w:rPr>
@@ -26801,14 +26949,14 @@
     <w:charset w:val="00"/>
     <w:family w:val="roman"/>
     <w:pitch w:val="variable"/>
-    <w:sig w:usb0="E0002AFF" w:usb1="C0007841" w:usb2="00000009" w:usb3="00000000" w:csb0="000001FF" w:csb1="00000000"/>
+    <w:sig w:usb0="E0002EFF" w:usb1="C000785B" w:usb2="00000009" w:usb3="00000000" w:csb0="000001FF" w:csb1="00000000"/>
   </w:font>
   <w:font w:name="Calibri Light">
     <w:panose1 w:val="020F0302020204030204"/>
     <w:charset w:val="00"/>
     <w:family w:val="swiss"/>
     <w:pitch w:val="variable"/>
-    <w:sig w:usb0="A0002AEF" w:usb1="4000207B" w:usb2="00000000" w:usb3="00000000" w:csb0="000001FF" w:csb1="00000000"/>
+    <w:sig w:usb0="E4002EFF" w:usb1="C000247B" w:usb2="00000009" w:usb3="00000000" w:csb0="000001FF" w:csb1="00000000"/>
   </w:font>
   <w:font w:name="DengXian Light">
     <w:altName w:val="等线 Light"/>
@@ -26851,14 +26999,14 @@
     <w:charset w:val="00"/>
     <w:family w:val="swiss"/>
     <w:pitch w:val="variable"/>
-    <w:sig w:usb0="E0002AFF" w:usb1="4000ACFF" w:usb2="00000001" w:usb3="00000000" w:csb0="000001FF" w:csb1="00000000"/>
+    <w:sig w:usb0="E4002EFF" w:usb1="C000247B" w:usb2="00000009" w:usb3="00000000" w:csb0="000001FF" w:csb1="00000000"/>
   </w:font>
   <w:font w:name="Cambria Math">
     <w:panose1 w:val="02040503050406030204"/>
     <w:charset w:val="00"/>
     <w:family w:val="roman"/>
     <w:pitch w:val="variable"/>
-    <w:sig w:usb0="E00002FF" w:usb1="420024FF" w:usb2="00000000" w:usb3="00000000" w:csb0="0000019F" w:csb1="00000000"/>
+    <w:sig w:usb0="E00006FF" w:usb1="420024FF" w:usb2="02000000" w:usb3="00000000" w:csb0="0000019F" w:csb1="00000000"/>
   </w:font>
   <w:font w:name="Monospac821 BT">
     <w:panose1 w:val="020B0609020202020204"/>
@@ -26900,6 +27048,7 @@
     <w:rsid w:val="00366B81"/>
     <w:rsid w:val="003D09AD"/>
     <w:rsid w:val="003D6066"/>
+    <w:rsid w:val="00471100"/>
     <w:rsid w:val="004B17EB"/>
     <w:rsid w:val="00530C6B"/>
     <w:rsid w:val="005740B8"/>

</xml_diff>

<commit_message>
Update linked list to use null pointers, update tests, update docs
</commit_message>
<xml_diff>
--- a/doc/Snips Documentation.docx
+++ b/doc/Snips Documentation.docx
@@ -2019,8 +2019,8 @@
           <w:szCs w:val="36"/>
         </w:rPr>
       </w:pPr>
-      <w:bookmarkStart w:id="0" w:name="About_Snips"/>
-      <w:bookmarkStart w:id="1" w:name="_Toc43070568"/>
+      <w:bookmarkStart w:id="0" w:name="_Toc43070568"/>
+      <w:bookmarkStart w:id="1" w:name="About_Snips"/>
       <w:r>
         <w:rPr>
           <w:rFonts w:asciiTheme="majorHAnsi" w:eastAsiaTheme="majorEastAsia" w:hAnsiTheme="majorHAnsi" w:cstheme="majorHAnsi"/>
@@ -2029,9 +2029,9 @@
         </w:rPr>
         <w:t>About SNIPS</w:t>
       </w:r>
-      <w:bookmarkEnd w:id="1"/>
-    </w:p>
-    <w:bookmarkEnd w:id="0"/>
+      <w:bookmarkEnd w:id="0"/>
+    </w:p>
+    <w:bookmarkEnd w:id="1"/>
     <w:p>
       <w:pPr>
         <w:jc w:val="center"/>
@@ -2053,8 +2053,8 @@
           <w:szCs w:val="40"/>
         </w:rPr>
       </w:pPr>
-      <w:bookmarkStart w:id="2" w:name="The_Language"/>
-      <w:bookmarkStart w:id="3" w:name="_Toc43070569"/>
+      <w:bookmarkStart w:id="2" w:name="_Toc43070569"/>
+      <w:bookmarkStart w:id="3" w:name="The_Language"/>
       <w:r>
         <w:rPr>
           <w:rFonts w:cstheme="majorHAnsi"/>
@@ -2064,9 +2064,9 @@
         </w:rPr>
         <w:t>The Language</w:t>
       </w:r>
-      <w:bookmarkEnd w:id="3"/>
-    </w:p>
-    <w:bookmarkEnd w:id="2"/>
+      <w:bookmarkEnd w:id="2"/>
+    </w:p>
+    <w:bookmarkEnd w:id="3"/>
     <w:p>
       <w:pPr>
         <w:jc w:val="both"/>
@@ -2506,8 +2506,8 @@
           <w:szCs w:val="40"/>
         </w:rPr>
       </w:pPr>
-      <w:bookmarkStart w:id="4" w:name="About_this_document"/>
-      <w:bookmarkStart w:id="5" w:name="_Toc43070570"/>
+      <w:bookmarkStart w:id="4" w:name="_Toc43070570"/>
+      <w:bookmarkStart w:id="5" w:name="About_this_document"/>
       <w:r>
         <w:rPr>
           <w:rFonts w:cstheme="majorHAnsi"/>
@@ -2517,9 +2517,9 @@
         </w:rPr>
         <w:t>About this document</w:t>
       </w:r>
-      <w:bookmarkEnd w:id="5"/>
-    </w:p>
-    <w:bookmarkEnd w:id="4"/>
+      <w:bookmarkEnd w:id="4"/>
+    </w:p>
+    <w:bookmarkEnd w:id="5"/>
     <w:p>
       <w:pPr>
         <w:jc w:val="both"/>
@@ -2617,8 +2617,8 @@
           <w:szCs w:val="40"/>
         </w:rPr>
       </w:pPr>
-      <w:bookmarkStart w:id="6" w:name="Some_words_in_advance"/>
-      <w:bookmarkStart w:id="7" w:name="_Toc43070571"/>
+      <w:bookmarkStart w:id="6" w:name="_Toc43070571"/>
+      <w:bookmarkStart w:id="7" w:name="Some_words_in_advance"/>
       <w:r>
         <w:rPr>
           <w:rFonts w:cstheme="majorHAnsi"/>
@@ -2628,9 +2628,9 @@
         </w:rPr>
         <w:t>Some words in advance</w:t>
       </w:r>
-      <w:bookmarkEnd w:id="7"/>
-    </w:p>
-    <w:bookmarkEnd w:id="6"/>
+      <w:bookmarkEnd w:id="6"/>
+    </w:p>
+    <w:bookmarkEnd w:id="7"/>
     <w:p>
       <w:pPr>
         <w:jc w:val="center"/>
@@ -2743,8 +2743,8 @@
           <w:szCs w:val="36"/>
         </w:rPr>
       </w:pPr>
-      <w:bookmarkStart w:id="8" w:name="Language_Syntax"/>
-      <w:bookmarkStart w:id="9" w:name="_Toc43070572"/>
+      <w:bookmarkStart w:id="8" w:name="_Toc43070572"/>
+      <w:bookmarkStart w:id="9" w:name="Language_Syntax"/>
       <w:r>
         <w:rPr>
           <w:rFonts w:asciiTheme="majorHAnsi" w:eastAsiaTheme="majorEastAsia" w:hAnsiTheme="majorHAnsi" w:cstheme="majorHAnsi"/>
@@ -2753,9 +2753,9 @@
         </w:rPr>
         <w:t>Language Syntax</w:t>
       </w:r>
-      <w:bookmarkEnd w:id="9"/>
-    </w:p>
-    <w:bookmarkEnd w:id="8"/>
+      <w:bookmarkEnd w:id="8"/>
+    </w:p>
+    <w:bookmarkEnd w:id="9"/>
     <w:p>
       <w:pPr>
         <w:jc w:val="center"/>
@@ -2777,8 +2777,8 @@
           <w:szCs w:val="40"/>
         </w:rPr>
       </w:pPr>
-      <w:bookmarkStart w:id="10" w:name="Type_System"/>
-      <w:bookmarkStart w:id="11" w:name="_Toc43070573"/>
+      <w:bookmarkStart w:id="10" w:name="_Toc43070573"/>
+      <w:bookmarkStart w:id="11" w:name="Type_System"/>
       <w:r>
         <w:rPr>
           <w:rFonts w:cstheme="majorHAnsi"/>
@@ -2788,7 +2788,7 @@
         </w:rPr>
         <w:t>Type System</w:t>
       </w:r>
-      <w:bookmarkEnd w:id="11"/>
+      <w:bookmarkEnd w:id="10"/>
     </w:p>
     <w:p>
       <w:pPr>
@@ -2803,7 +2803,7 @@
       </w:pPr>
       <w:bookmarkStart w:id="12" w:name="Primitives"/>
       <w:bookmarkStart w:id="13" w:name="_Toc43070574"/>
-      <w:bookmarkEnd w:id="10"/>
+      <w:bookmarkEnd w:id="11"/>
       <w:r>
         <w:rPr>
           <w:rFonts w:cstheme="majorHAnsi"/>
@@ -3987,25 +3987,7 @@
           <w:sz w:val="24"/>
           <w:szCs w:val="32"/>
         </w:rPr>
-        <w:t xml:space="preserve">State s = </w:t>
-      </w:r>
-      <w:proofErr w:type="spellStart"/>
-      <w:r>
-        <w:rPr>
-          <w:rFonts w:ascii="Monospac821 BT" w:eastAsiaTheme="majorEastAsia" w:hAnsi="Monospac821 BT" w:cstheme="majorHAnsi"/>
-          <w:sz w:val="24"/>
-          <w:szCs w:val="32"/>
-        </w:rPr>
-        <w:t>State.Normal</w:t>
-      </w:r>
-      <w:proofErr w:type="spellEnd"/>
-      <w:r>
-        <w:rPr>
-          <w:rFonts w:ascii="Monospac821 BT" w:eastAsiaTheme="majorEastAsia" w:hAnsi="Monospac821 BT" w:cstheme="majorHAnsi"/>
-          <w:sz w:val="24"/>
-          <w:szCs w:val="32"/>
-        </w:rPr>
-        <w:t>;</w:t>
+        <w:t>State s = State.Normal;</w:t>
       </w:r>
     </w:p>
     <w:p>
@@ -4291,8 +4273,8 @@
           <w:szCs w:val="36"/>
         </w:rPr>
       </w:pPr>
-      <w:bookmarkStart w:id="14" w:name="Composite_Types"/>
-      <w:bookmarkStart w:id="15" w:name="_Toc43070575"/>
+      <w:bookmarkStart w:id="14" w:name="_Toc43070575"/>
+      <w:bookmarkStart w:id="15" w:name="Composite_Types"/>
       <w:r>
         <w:rPr>
           <w:rFonts w:cstheme="majorHAnsi"/>
@@ -4304,9 +4286,9 @@
         </w:rPr>
         <w:t>Composite Types</w:t>
       </w:r>
-      <w:bookmarkEnd w:id="15"/>
-    </w:p>
-    <w:bookmarkEnd w:id="14"/>
+      <w:bookmarkEnd w:id="14"/>
+    </w:p>
+    <w:bookmarkEnd w:id="15"/>
     <w:p>
       <w:pPr>
         <w:ind w:left="708"/>
@@ -4962,25 +4944,7 @@
           <w:sz w:val="24"/>
           <w:szCs w:val="32"/>
         </w:rPr>
-        <w:t xml:space="preserve">MyStruct s = </w:t>
-      </w:r>
-      <w:proofErr w:type="gramStart"/>
-      <w:r>
-        <w:rPr>
-          <w:rFonts w:ascii="Monospac821 BT" w:eastAsiaTheme="majorEastAsia" w:hAnsi="Monospac821 BT" w:cstheme="majorHAnsi"/>
-          <w:sz w:val="24"/>
-          <w:szCs w:val="32"/>
-        </w:rPr>
-        <w:t>MyStruct::(</w:t>
-      </w:r>
-      <w:proofErr w:type="gramEnd"/>
-      <w:r>
-        <w:rPr>
-          <w:rFonts w:ascii="Monospac821 BT" w:eastAsiaTheme="majorEastAsia" w:hAnsi="Monospac821 BT" w:cstheme="majorHAnsi"/>
-          <w:sz w:val="24"/>
-          <w:szCs w:val="32"/>
-        </w:rPr>
-        <w:t xml:space="preserve">5, </w:t>
+        <w:t xml:space="preserve">MyStruct s = MyStruct::(5, </w:t>
       </w:r>
       <w:r>
         <w:rPr>
@@ -5154,7 +5118,6 @@
         </w:rPr>
         <w:t xml:space="preserve">When dereferencing a pointer, we get the value a pointer </w:t>
       </w:r>
-      <w:proofErr w:type="gramStart"/>
       <w:r>
         <w:rPr>
           <w:rFonts w:asciiTheme="majorHAnsi" w:eastAsiaTheme="majorEastAsia" w:hAnsiTheme="majorHAnsi" w:cstheme="majorHAnsi"/>
@@ -5163,7 +5126,6 @@
         </w:rPr>
         <w:t>points</w:t>
       </w:r>
-      <w:proofErr w:type="gramEnd"/>
       <w:r>
         <w:rPr>
           <w:rFonts w:asciiTheme="majorHAnsi" w:eastAsiaTheme="majorEastAsia" w:hAnsiTheme="majorHAnsi" w:cstheme="majorHAnsi"/>
@@ -7508,9 +7470,9 @@
           <w:szCs w:val="36"/>
         </w:rPr>
       </w:pPr>
-      <w:bookmarkStart w:id="20" w:name="arm_assembly_and_output"/>
-      <w:bookmarkStart w:id="21" w:name="Built_in_libraries"/>
-      <w:bookmarkStart w:id="22" w:name="_Toc43070578"/>
+      <w:bookmarkStart w:id="20" w:name="_Toc43070578"/>
+      <w:bookmarkStart w:id="21" w:name="arm_assembly_and_output"/>
+      <w:bookmarkStart w:id="22" w:name="Built_in_libraries"/>
       <w:r>
         <w:rPr>
           <w:rFonts w:asciiTheme="majorHAnsi" w:eastAsiaTheme="majorEastAsia" w:hAnsiTheme="majorHAnsi" w:cstheme="majorHAnsi"/>
@@ -7519,9 +7481,9 @@
         </w:rPr>
         <w:t>ARM Assembly &amp; Output</w:t>
       </w:r>
-      <w:bookmarkEnd w:id="22"/>
-    </w:p>
-    <w:bookmarkEnd w:id="20"/>
+      <w:bookmarkEnd w:id="20"/>
+    </w:p>
+    <w:bookmarkEnd w:id="21"/>
     <w:p>
       <w:pPr>
         <w:pStyle w:val="Listenabsatz"/>
@@ -7544,8 +7506,8 @@
           <w:szCs w:val="40"/>
         </w:rPr>
       </w:pPr>
-      <w:bookmarkStart w:id="23" w:name="Compiler_assembly_conventions"/>
-      <w:bookmarkStart w:id="24" w:name="_Toc43070579"/>
+      <w:bookmarkStart w:id="23" w:name="_Toc43070579"/>
+      <w:bookmarkStart w:id="24" w:name="Compiler_assembly_conventions"/>
       <w:r>
         <w:rPr>
           <w:rFonts w:cstheme="majorHAnsi"/>
@@ -7555,7 +7517,7 @@
         </w:rPr>
         <w:t>Compiler Assembly Conventions</w:t>
       </w:r>
-      <w:bookmarkEnd w:id="24"/>
+      <w:bookmarkEnd w:id="23"/>
     </w:p>
     <w:p>
       <w:pPr>
@@ -7571,7 +7533,7 @@
       </w:pPr>
       <w:bookmarkStart w:id="25" w:name="register_usage"/>
       <w:bookmarkStart w:id="26" w:name="_Toc43070580"/>
-      <w:bookmarkEnd w:id="23"/>
+      <w:bookmarkEnd w:id="24"/>
       <w:r>
         <w:rPr>
           <w:rFonts w:cstheme="majorHAnsi"/>
@@ -8081,25 +8043,7 @@
                 <w:sz w:val="24"/>
                 <w:szCs w:val="32"/>
               </w:rPr>
-              <w:t xml:space="preserve"> when </w:t>
-            </w:r>
-            <w:proofErr w:type="gramStart"/>
-            <w:r>
-              <w:rPr>
-                <w:rFonts w:asciiTheme="majorHAnsi" w:eastAsiaTheme="majorEastAsia" w:hAnsiTheme="majorHAnsi" w:cstheme="majorHAnsi"/>
-                <w:sz w:val="24"/>
-                <w:szCs w:val="32"/>
-              </w:rPr>
-              <w:t>a</w:t>
-            </w:r>
-            <w:proofErr w:type="gramEnd"/>
-            <w:r>
-              <w:rPr>
-                <w:rFonts w:asciiTheme="majorHAnsi" w:eastAsiaTheme="majorEastAsia" w:hAnsiTheme="majorHAnsi" w:cstheme="majorHAnsi"/>
-                <w:sz w:val="24"/>
-                <w:szCs w:val="32"/>
-              </w:rPr>
-              <w:t xml:space="preserve"> exception is thrown.</w:t>
+              <w:t xml:space="preserve"> when a exception is thrown.</w:t>
             </w:r>
           </w:p>
         </w:tc>
@@ -9405,7 +9349,7 @@
       </w:r>
       <w:bookmarkEnd w:id="29"/>
     </w:p>
-    <w:bookmarkEnd w:id="21"/>
+    <w:bookmarkEnd w:id="22"/>
     <w:p>
       <w:pPr>
         <w:pStyle w:val="Listenabsatz"/>
@@ -9757,25 +9701,7 @@
                 <w:sz w:val="24"/>
                 <w:szCs w:val="32"/>
               </w:rPr>
-              <w:t xml:space="preserve">void* </w:t>
-            </w:r>
-            <w:proofErr w:type="gramStart"/>
-            <w:r>
-              <w:rPr>
-                <w:rFonts w:asciiTheme="majorHAnsi" w:eastAsiaTheme="majorEastAsia" w:hAnsiTheme="majorHAnsi" w:cstheme="majorHAnsi"/>
-                <w:sz w:val="24"/>
-                <w:szCs w:val="32"/>
-              </w:rPr>
-              <w:t>resv(</w:t>
-            </w:r>
-            <w:proofErr w:type="gramEnd"/>
-            <w:r>
-              <w:rPr>
-                <w:rFonts w:asciiTheme="majorHAnsi" w:eastAsiaTheme="majorEastAsia" w:hAnsiTheme="majorHAnsi" w:cstheme="majorHAnsi"/>
-                <w:sz w:val="24"/>
-                <w:szCs w:val="32"/>
-              </w:rPr>
-              <w:t>int size)</w:t>
+              <w:t>void* resv(int size)</w:t>
             </w:r>
           </w:p>
         </w:tc>
@@ -9928,18 +9854,8 @@
                 <w:sz w:val="24"/>
                 <w:szCs w:val="32"/>
               </w:rPr>
-              <w:t xml:space="preserve"> is the number of heap </w:t>
-            </w:r>
-            <w:proofErr w:type="gramStart"/>
-            <w:r>
-              <w:rPr>
-                <w:rFonts w:asciiTheme="majorHAnsi" w:eastAsiaTheme="majorEastAsia" w:hAnsiTheme="majorHAnsi" w:cstheme="majorHAnsi"/>
-                <w:sz w:val="24"/>
-                <w:szCs w:val="32"/>
-              </w:rPr>
-              <w:t>elements.</w:t>
-            </w:r>
-            <w:proofErr w:type="gramEnd"/>
+              <w:t xml:space="preserve"> is the number of heap elements.</w:t>
+            </w:r>
           </w:p>
         </w:tc>
       </w:tr>
@@ -10274,25 +10190,7 @@
                 <w:sz w:val="24"/>
                 <w:szCs w:val="32"/>
               </w:rPr>
-              <w:t xml:space="preserve">void </w:t>
-            </w:r>
-            <w:proofErr w:type="gramStart"/>
-            <w:r>
-              <w:rPr>
-                <w:rFonts w:asciiTheme="majorHAnsi" w:eastAsiaTheme="majorEastAsia" w:hAnsiTheme="majorHAnsi" w:cstheme="majorHAnsi"/>
-                <w:sz w:val="24"/>
-                <w:szCs w:val="32"/>
-              </w:rPr>
-              <w:t>free(</w:t>
-            </w:r>
-            <w:proofErr w:type="gramEnd"/>
-            <w:r>
-              <w:rPr>
-                <w:rFonts w:asciiTheme="majorHAnsi" w:eastAsiaTheme="majorEastAsia" w:hAnsiTheme="majorHAnsi" w:cstheme="majorHAnsi"/>
-                <w:sz w:val="24"/>
-                <w:szCs w:val="32"/>
-              </w:rPr>
-              <w:t>void* p)</w:t>
+              <w:t>void free(void* p)</w:t>
             </w:r>
           </w:p>
         </w:tc>
@@ -10781,25 +10679,7 @@
                 <w:sz w:val="24"/>
                 <w:szCs w:val="32"/>
               </w:rPr>
-              <w:t xml:space="preserve">Int </w:t>
-            </w:r>
-            <w:proofErr w:type="gramStart"/>
-            <w:r>
-              <w:rPr>
-                <w:rFonts w:asciiTheme="majorHAnsi" w:eastAsiaTheme="majorEastAsia" w:hAnsiTheme="majorHAnsi" w:cstheme="majorHAnsi"/>
-                <w:sz w:val="24"/>
-                <w:szCs w:val="32"/>
-              </w:rPr>
-              <w:t>hsize(</w:t>
-            </w:r>
-            <w:proofErr w:type="gramEnd"/>
-            <w:r>
-              <w:rPr>
-                <w:rFonts w:asciiTheme="majorHAnsi" w:eastAsiaTheme="majorEastAsia" w:hAnsiTheme="majorHAnsi" w:cstheme="majorHAnsi"/>
-                <w:sz w:val="24"/>
-                <w:szCs w:val="32"/>
-              </w:rPr>
-              <w:t>void* p)</w:t>
+              <w:t>Int hsize(void* p)</w:t>
             </w:r>
           </w:p>
         </w:tc>
@@ -11212,43 +11092,7 @@
                 <w:sz w:val="24"/>
                 <w:szCs w:val="32"/>
               </w:rPr>
-              <w:t>int __</w:t>
-            </w:r>
-            <w:proofErr w:type="spellStart"/>
-            <w:r>
-              <w:rPr>
-                <w:rFonts w:asciiTheme="majorHAnsi" w:eastAsiaTheme="majorEastAsia" w:hAnsiTheme="majorHAnsi" w:cstheme="majorHAnsi"/>
-                <w:sz w:val="24"/>
-                <w:szCs w:val="32"/>
-              </w:rPr>
-              <w:t>op_</w:t>
-            </w:r>
-            <w:proofErr w:type="gramStart"/>
-            <w:r>
-              <w:rPr>
-                <w:rFonts w:asciiTheme="majorHAnsi" w:eastAsiaTheme="majorEastAsia" w:hAnsiTheme="majorHAnsi" w:cstheme="majorHAnsi"/>
-                <w:sz w:val="24"/>
-                <w:szCs w:val="32"/>
-              </w:rPr>
-              <w:t>div</w:t>
-            </w:r>
-            <w:proofErr w:type="spellEnd"/>
-            <w:r>
-              <w:rPr>
-                <w:rFonts w:asciiTheme="majorHAnsi" w:eastAsiaTheme="majorEastAsia" w:hAnsiTheme="majorHAnsi" w:cstheme="majorHAnsi"/>
-                <w:sz w:val="24"/>
-                <w:szCs w:val="32"/>
-              </w:rPr>
-              <w:t>(</w:t>
-            </w:r>
-            <w:proofErr w:type="gramEnd"/>
-            <w:r>
-              <w:rPr>
-                <w:rFonts w:asciiTheme="majorHAnsi" w:eastAsiaTheme="majorEastAsia" w:hAnsiTheme="majorHAnsi" w:cstheme="majorHAnsi"/>
-                <w:sz w:val="24"/>
-                <w:szCs w:val="32"/>
-              </w:rPr>
-              <w:t>int a, int b)</w:t>
+              <w:t>int __op_div(int a, int b)</w:t>
             </w:r>
           </w:p>
         </w:tc>
@@ -11527,25 +11371,7 @@
           <w:sz w:val="24"/>
           <w:szCs w:val="32"/>
         </w:rPr>
-        <w:t xml:space="preserve">compute the rest of </w:t>
-      </w:r>
-      <w:proofErr w:type="gramStart"/>
-      <w:r>
-        <w:rPr>
-          <w:rFonts w:asciiTheme="majorHAnsi" w:eastAsiaTheme="majorEastAsia" w:hAnsiTheme="majorHAnsi" w:cstheme="majorHAnsi"/>
-          <w:sz w:val="24"/>
-          <w:szCs w:val="32"/>
-        </w:rPr>
-        <w:t>a</w:t>
-      </w:r>
-      <w:proofErr w:type="gramEnd"/>
-      <w:r>
-        <w:rPr>
-          <w:rFonts w:asciiTheme="majorHAnsi" w:eastAsiaTheme="majorEastAsia" w:hAnsiTheme="majorHAnsi" w:cstheme="majorHAnsi"/>
-          <w:sz w:val="24"/>
-          <w:szCs w:val="32"/>
-        </w:rPr>
-        <w:t xml:space="preserve"> integer division</w:t>
+        <w:t>compute the rest of a integer division</w:t>
       </w:r>
       <w:r>
         <w:rPr>
@@ -11666,7 +11492,6 @@
               </w:rPr>
               <w:t>int __op_</w:t>
             </w:r>
-            <w:proofErr w:type="gramStart"/>
             <w:r>
               <w:rPr>
                 <w:rFonts w:asciiTheme="majorHAnsi" w:eastAsiaTheme="majorEastAsia" w:hAnsiTheme="majorHAnsi" w:cstheme="majorHAnsi"/>
@@ -11681,16 +11506,7 @@
                 <w:sz w:val="24"/>
                 <w:szCs w:val="32"/>
               </w:rPr>
-              <w:t>(</w:t>
-            </w:r>
-            <w:proofErr w:type="gramEnd"/>
-            <w:r>
-              <w:rPr>
-                <w:rFonts w:asciiTheme="majorHAnsi" w:eastAsiaTheme="majorEastAsia" w:hAnsiTheme="majorHAnsi" w:cstheme="majorHAnsi"/>
-                <w:sz w:val="24"/>
-                <w:szCs w:val="32"/>
-              </w:rPr>
-              <w:t>int a, int b)</w:t>
+              <w:t>(int a, int b)</w:t>
             </w:r>
           </w:p>
         </w:tc>
@@ -12100,35 +11916,7 @@
                 <w:sz w:val="24"/>
                 <w:szCs w:val="32"/>
               </w:rPr>
-              <w:t xml:space="preserve">bool </w:t>
-            </w:r>
-            <w:proofErr w:type="spellStart"/>
-            <w:proofErr w:type="gramStart"/>
-            <w:r>
-              <w:rPr>
-                <w:rFonts w:asciiTheme="majorHAnsi" w:eastAsiaTheme="majorEastAsia" w:hAnsiTheme="majorHAnsi" w:cstheme="majorHAnsi"/>
-                <w:sz w:val="24"/>
-                <w:szCs w:val="32"/>
-              </w:rPr>
-              <w:t>parseBool</w:t>
-            </w:r>
-            <w:proofErr w:type="spellEnd"/>
-            <w:r>
-              <w:rPr>
-                <w:rFonts w:asciiTheme="majorHAnsi" w:eastAsiaTheme="majorEastAsia" w:hAnsiTheme="majorHAnsi" w:cstheme="majorHAnsi"/>
-                <w:sz w:val="24"/>
-                <w:szCs w:val="32"/>
-              </w:rPr>
-              <w:t>(</w:t>
-            </w:r>
-            <w:proofErr w:type="gramEnd"/>
-            <w:r>
-              <w:rPr>
-                <w:rFonts w:asciiTheme="majorHAnsi" w:eastAsiaTheme="majorEastAsia" w:hAnsiTheme="majorHAnsi" w:cstheme="majorHAnsi"/>
-                <w:sz w:val="24"/>
-                <w:szCs w:val="32"/>
-              </w:rPr>
-              <w:t>char* str)</w:t>
+              <w:t>bool parseBool(char* str)</w:t>
             </w:r>
           </w:p>
         </w:tc>
@@ -12194,35 +11982,7 @@
                 <w:sz w:val="24"/>
                 <w:szCs w:val="32"/>
               </w:rPr>
-              <w:t xml:space="preserve">char* </w:t>
-            </w:r>
-            <w:proofErr w:type="spellStart"/>
-            <w:proofErr w:type="gramStart"/>
-            <w:r>
-              <w:rPr>
-                <w:rFonts w:asciiTheme="majorHAnsi" w:eastAsiaTheme="majorEastAsia" w:hAnsiTheme="majorHAnsi" w:cstheme="majorHAnsi"/>
-                <w:sz w:val="24"/>
-                <w:szCs w:val="32"/>
-              </w:rPr>
-              <w:t>toString</w:t>
-            </w:r>
-            <w:proofErr w:type="spellEnd"/>
-            <w:r>
-              <w:rPr>
-                <w:rFonts w:asciiTheme="majorHAnsi" w:eastAsiaTheme="majorEastAsia" w:hAnsiTheme="majorHAnsi" w:cstheme="majorHAnsi"/>
-                <w:sz w:val="24"/>
-                <w:szCs w:val="32"/>
-              </w:rPr>
-              <w:t>(</w:t>
-            </w:r>
-            <w:proofErr w:type="gramEnd"/>
-            <w:r>
-              <w:rPr>
-                <w:rFonts w:asciiTheme="majorHAnsi" w:eastAsiaTheme="majorEastAsia" w:hAnsiTheme="majorHAnsi" w:cstheme="majorHAnsi"/>
-                <w:sz w:val="24"/>
-                <w:szCs w:val="32"/>
-              </w:rPr>
-              <w:t>bool b)</w:t>
+              <w:t>char* toString(bool b)</w:t>
             </w:r>
           </w:p>
         </w:tc>
@@ -12608,35 +12368,7 @@
                 <w:sz w:val="24"/>
                 <w:szCs w:val="32"/>
               </w:rPr>
-              <w:t xml:space="preserve">int </w:t>
-            </w:r>
-            <w:proofErr w:type="spellStart"/>
-            <w:proofErr w:type="gramStart"/>
-            <w:r>
-              <w:rPr>
-                <w:rFonts w:asciiTheme="majorHAnsi" w:eastAsiaTheme="majorEastAsia" w:hAnsiTheme="majorHAnsi" w:cstheme="majorHAnsi"/>
-                <w:sz w:val="24"/>
-                <w:szCs w:val="32"/>
-              </w:rPr>
-              <w:t>parseInt</w:t>
-            </w:r>
-            <w:proofErr w:type="spellEnd"/>
-            <w:r>
-              <w:rPr>
-                <w:rFonts w:asciiTheme="majorHAnsi" w:eastAsiaTheme="majorEastAsia" w:hAnsiTheme="majorHAnsi" w:cstheme="majorHAnsi"/>
-                <w:sz w:val="24"/>
-                <w:szCs w:val="32"/>
-              </w:rPr>
-              <w:t>(</w:t>
-            </w:r>
-            <w:proofErr w:type="gramEnd"/>
-            <w:r>
-              <w:rPr>
-                <w:rFonts w:asciiTheme="majorHAnsi" w:eastAsiaTheme="majorEastAsia" w:hAnsiTheme="majorHAnsi" w:cstheme="majorHAnsi"/>
-                <w:sz w:val="24"/>
-                <w:szCs w:val="32"/>
-              </w:rPr>
-              <w:t>char* str)</w:t>
+              <w:t>int parseInt(char* str)</w:t>
             </w:r>
           </w:p>
         </w:tc>
@@ -12659,25 +12391,7 @@
                 <w:sz w:val="24"/>
                 <w:szCs w:val="32"/>
               </w:rPr>
-              <w:t xml:space="preserve">Parses </w:t>
-            </w:r>
-            <w:proofErr w:type="gramStart"/>
-            <w:r>
-              <w:rPr>
-                <w:rFonts w:asciiTheme="majorHAnsi" w:eastAsiaTheme="majorEastAsia" w:hAnsiTheme="majorHAnsi" w:cstheme="majorHAnsi"/>
-                <w:sz w:val="24"/>
-                <w:szCs w:val="32"/>
-              </w:rPr>
-              <w:t>a</w:t>
-            </w:r>
-            <w:proofErr w:type="gramEnd"/>
-            <w:r>
-              <w:rPr>
-                <w:rFonts w:asciiTheme="majorHAnsi" w:eastAsiaTheme="majorEastAsia" w:hAnsiTheme="majorHAnsi" w:cstheme="majorHAnsi"/>
-                <w:sz w:val="24"/>
-                <w:szCs w:val="32"/>
-              </w:rPr>
-              <w:t xml:space="preserve"> integer from given String. The String has to match the pattern: </w:t>
+              <w:t xml:space="preserve">Parses a integer from given String. The String has to match the pattern: </w:t>
             </w:r>
             <m:oMath>
               <m:r>
@@ -12782,53 +12496,7 @@
                 <w:sz w:val="24"/>
                 <w:szCs w:val="32"/>
               </w:rPr>
-              <w:t xml:space="preserve">char* </w:t>
-            </w:r>
-            <w:proofErr w:type="spellStart"/>
-            <w:proofErr w:type="gramStart"/>
-            <w:r>
-              <w:rPr>
-                <w:rFonts w:asciiTheme="majorHAnsi" w:eastAsiaTheme="majorEastAsia" w:hAnsiTheme="majorHAnsi" w:cstheme="majorHAnsi"/>
-                <w:sz w:val="24"/>
-                <w:szCs w:val="32"/>
-              </w:rPr>
-              <w:t>toString</w:t>
-            </w:r>
-            <w:proofErr w:type="spellEnd"/>
-            <w:r>
-              <w:rPr>
-                <w:rFonts w:asciiTheme="majorHAnsi" w:eastAsiaTheme="majorEastAsia" w:hAnsiTheme="majorHAnsi" w:cstheme="majorHAnsi"/>
-                <w:sz w:val="24"/>
-                <w:szCs w:val="32"/>
-              </w:rPr>
-              <w:t>(</w:t>
-            </w:r>
-            <w:proofErr w:type="gramEnd"/>
-            <w:r>
-              <w:rPr>
-                <w:rFonts w:asciiTheme="majorHAnsi" w:eastAsiaTheme="majorEastAsia" w:hAnsiTheme="majorHAnsi" w:cstheme="majorHAnsi"/>
-                <w:sz w:val="24"/>
-                <w:szCs w:val="32"/>
-              </w:rPr>
-              <w:t xml:space="preserve">int </w:t>
-            </w:r>
-            <w:proofErr w:type="spellStart"/>
-            <w:r>
-              <w:rPr>
-                <w:rFonts w:asciiTheme="majorHAnsi" w:eastAsiaTheme="majorEastAsia" w:hAnsiTheme="majorHAnsi" w:cstheme="majorHAnsi"/>
-                <w:sz w:val="24"/>
-                <w:szCs w:val="32"/>
-              </w:rPr>
-              <w:t>num</w:t>
-            </w:r>
-            <w:proofErr w:type="spellEnd"/>
-            <w:r>
-              <w:rPr>
-                <w:rFonts w:asciiTheme="majorHAnsi" w:eastAsiaTheme="majorEastAsia" w:hAnsiTheme="majorHAnsi" w:cstheme="majorHAnsi"/>
-                <w:sz w:val="24"/>
-                <w:szCs w:val="32"/>
-              </w:rPr>
-              <w:t>)</w:t>
+              <w:t>char* toString(int num)</w:t>
             </w:r>
           </w:p>
         </w:tc>
@@ -12985,25 +12653,7 @@
                 <w:sz w:val="24"/>
                 <w:szCs w:val="32"/>
               </w:rPr>
-              <w:t xml:space="preserve">void </w:t>
-            </w:r>
-            <w:proofErr w:type="gramStart"/>
-            <w:r>
-              <w:rPr>
-                <w:rFonts w:asciiTheme="majorHAnsi" w:eastAsiaTheme="majorEastAsia" w:hAnsiTheme="majorHAnsi" w:cstheme="majorHAnsi"/>
-                <w:sz w:val="24"/>
-                <w:szCs w:val="32"/>
-              </w:rPr>
-              <w:t>sort(</w:t>
-            </w:r>
-            <w:proofErr w:type="gramEnd"/>
-            <w:r>
-              <w:rPr>
-                <w:rFonts w:asciiTheme="majorHAnsi" w:eastAsiaTheme="majorEastAsia" w:hAnsiTheme="majorHAnsi" w:cstheme="majorHAnsi"/>
-                <w:sz w:val="24"/>
-                <w:szCs w:val="32"/>
-              </w:rPr>
-              <w:t>int* arr, int size</w:t>
+              <w:t>void sort(int* arr, int size</w:t>
             </w:r>
             <w:r>
               <w:rPr>
@@ -13199,17 +12849,6 @@
           <w:szCs w:val="36"/>
         </w:rPr>
       </w:pPr>
-    </w:p>
-    <w:p>
-      <w:pPr>
-        <w:rPr>
-          <w:rFonts w:asciiTheme="majorHAnsi" w:eastAsiaTheme="majorEastAsia" w:hAnsiTheme="majorHAnsi" w:cstheme="majorHAnsi"/>
-          <w:b/>
-          <w:bCs/>
-          <w:sz w:val="28"/>
-          <w:szCs w:val="36"/>
-        </w:rPr>
-      </w:pPr>
       <w:r>
         <w:rPr>
           <w:rFonts w:asciiTheme="majorHAnsi" w:eastAsiaTheme="majorEastAsia" w:hAnsiTheme="majorHAnsi" w:cstheme="majorHAnsi"/>
@@ -13531,25 +13170,7 @@
                 <w:sz w:val="24"/>
                 <w:szCs w:val="32"/>
               </w:rPr>
-              <w:t xml:space="preserve">bool </w:t>
-            </w:r>
-            <w:proofErr w:type="gramStart"/>
-            <w:r>
-              <w:rPr>
-                <w:rFonts w:asciiTheme="majorHAnsi" w:eastAsiaTheme="majorEastAsia" w:hAnsiTheme="majorHAnsi" w:cstheme="majorHAnsi"/>
-                <w:sz w:val="24"/>
-                <w:szCs w:val="32"/>
-              </w:rPr>
-              <w:t>equals(</w:t>
-            </w:r>
-            <w:proofErr w:type="gramEnd"/>
-            <w:r>
-              <w:rPr>
-                <w:rFonts w:asciiTheme="majorHAnsi" w:eastAsiaTheme="majorEastAsia" w:hAnsiTheme="majorHAnsi" w:cstheme="majorHAnsi"/>
-                <w:sz w:val="24"/>
-                <w:szCs w:val="32"/>
-              </w:rPr>
-              <w:t>char* str0, char* str1)</w:t>
+              <w:t>bool equals(char* str0, char* str1)</w:t>
             </w:r>
           </w:p>
         </w:tc>
@@ -13605,25 +13226,7 @@
                 <w:sz w:val="24"/>
                 <w:szCs w:val="32"/>
               </w:rPr>
-              <w:t xml:space="preserve">char* </w:t>
-            </w:r>
-            <w:proofErr w:type="gramStart"/>
-            <w:r>
-              <w:rPr>
-                <w:rFonts w:asciiTheme="majorHAnsi" w:eastAsiaTheme="majorEastAsia" w:hAnsiTheme="majorHAnsi" w:cstheme="majorHAnsi"/>
-                <w:sz w:val="24"/>
-                <w:szCs w:val="32"/>
-              </w:rPr>
-              <w:t>substring(</w:t>
-            </w:r>
-            <w:proofErr w:type="gramEnd"/>
-            <w:r>
-              <w:rPr>
-                <w:rFonts w:asciiTheme="majorHAnsi" w:eastAsiaTheme="majorEastAsia" w:hAnsiTheme="majorHAnsi" w:cstheme="majorHAnsi"/>
-                <w:sz w:val="24"/>
-                <w:szCs w:val="32"/>
-              </w:rPr>
-              <w:t>char* str, int begin, int end)</w:t>
+              <w:t>char* substring(char* str, int begin, int end)</w:t>
             </w:r>
           </w:p>
         </w:tc>
@@ -13761,25 +13364,7 @@
                 <w:sz w:val="24"/>
                 <w:szCs w:val="32"/>
               </w:rPr>
-              <w:t xml:space="preserve">int </w:t>
-            </w:r>
-            <w:proofErr w:type="gramStart"/>
-            <w:r>
-              <w:rPr>
-                <w:rFonts w:asciiTheme="majorHAnsi" w:eastAsiaTheme="majorEastAsia" w:hAnsiTheme="majorHAnsi" w:cstheme="majorHAnsi"/>
-                <w:sz w:val="24"/>
-                <w:szCs w:val="32"/>
-              </w:rPr>
-              <w:t>length(</w:t>
-            </w:r>
-            <w:proofErr w:type="gramEnd"/>
-            <w:r>
-              <w:rPr>
-                <w:rFonts w:asciiTheme="majorHAnsi" w:eastAsiaTheme="majorEastAsia" w:hAnsiTheme="majorHAnsi" w:cstheme="majorHAnsi"/>
-                <w:sz w:val="24"/>
-                <w:szCs w:val="32"/>
-              </w:rPr>
-              <w:t>char* str)</w:t>
+              <w:t>int length(char* str)</w:t>
             </w:r>
           </w:p>
         </w:tc>
@@ -13853,35 +13438,7 @@
                 <w:sz w:val="24"/>
                 <w:szCs w:val="32"/>
               </w:rPr>
-              <w:t xml:space="preserve">char* </w:t>
-            </w:r>
-            <w:proofErr w:type="spellStart"/>
-            <w:proofErr w:type="gramStart"/>
-            <w:r>
-              <w:rPr>
-                <w:rFonts w:asciiTheme="majorHAnsi" w:eastAsiaTheme="majorEastAsia" w:hAnsiTheme="majorHAnsi" w:cstheme="majorHAnsi"/>
-                <w:sz w:val="24"/>
-                <w:szCs w:val="32"/>
-              </w:rPr>
-              <w:t>concat</w:t>
-            </w:r>
-            <w:proofErr w:type="spellEnd"/>
-            <w:r>
-              <w:rPr>
-                <w:rFonts w:asciiTheme="majorHAnsi" w:eastAsiaTheme="majorEastAsia" w:hAnsiTheme="majorHAnsi" w:cstheme="majorHAnsi"/>
-                <w:sz w:val="24"/>
-                <w:szCs w:val="32"/>
-              </w:rPr>
-              <w:t>(</w:t>
-            </w:r>
-            <w:proofErr w:type="gramEnd"/>
-            <w:r>
-              <w:rPr>
-                <w:rFonts w:asciiTheme="majorHAnsi" w:eastAsiaTheme="majorEastAsia" w:hAnsiTheme="majorHAnsi" w:cstheme="majorHAnsi"/>
-                <w:sz w:val="24"/>
-                <w:szCs w:val="32"/>
-              </w:rPr>
-              <w:t>char* str0, char* str1)</w:t>
+              <w:t>char* concat(char* str0, char* str1)</w:t>
             </w:r>
           </w:p>
         </w:tc>
@@ -14233,25 +13790,7 @@
           <w:sz w:val="24"/>
           <w:szCs w:val="32"/>
         </w:rPr>
-        <w:t xml:space="preserve">Each element is capsuled in </w:t>
-      </w:r>
-      <w:proofErr w:type="gramStart"/>
-      <w:r>
-        <w:rPr>
-          <w:rFonts w:asciiTheme="majorHAnsi" w:eastAsiaTheme="majorEastAsia" w:hAnsiTheme="majorHAnsi" w:cstheme="majorHAnsi"/>
-          <w:sz w:val="24"/>
-          <w:szCs w:val="32"/>
-        </w:rPr>
-        <w:t>a</w:t>
-      </w:r>
-      <w:proofErr w:type="gramEnd"/>
-      <w:r>
-        <w:rPr>
-          <w:rFonts w:asciiTheme="majorHAnsi" w:eastAsiaTheme="majorEastAsia" w:hAnsiTheme="majorHAnsi" w:cstheme="majorHAnsi"/>
-          <w:sz w:val="24"/>
-          <w:szCs w:val="32"/>
-        </w:rPr>
-        <w:t xml:space="preserve"> </w:t>
+        <w:t xml:space="preserve">Each element is capsuled in a </w:t>
       </w:r>
       <w:r>
         <w:rPr>
@@ -14536,6 +14075,24 @@
               <w:t>ListNode&lt;T&gt;* tail</w:t>
             </w:r>
           </w:p>
+          <w:p>
+            <w:pPr>
+              <w:jc w:val="both"/>
+              <w:rPr>
+                <w:rFonts w:asciiTheme="majorHAnsi" w:eastAsiaTheme="majorEastAsia" w:hAnsiTheme="majorHAnsi" w:cstheme="majorHAnsi"/>
+                <w:sz w:val="24"/>
+                <w:szCs w:val="32"/>
+              </w:rPr>
+            </w:pPr>
+            <w:r>
+              <w:rPr>
+                <w:rFonts w:asciiTheme="majorHAnsi" w:eastAsiaTheme="majorEastAsia" w:hAnsiTheme="majorHAnsi" w:cstheme="majorHAnsi"/>
+                <w:sz w:val="24"/>
+                <w:szCs w:val="32"/>
+              </w:rPr>
+              <w:t>T defValue</w:t>
+            </w:r>
+          </w:p>
         </w:tc>
         <w:tc>
           <w:tcPr>
@@ -14572,7 +14129,41 @@
                 <w:sz w:val="24"/>
                 <w:szCs w:val="32"/>
               </w:rPr>
-              <w:t xml:space="preserve"> and set to 0 whenever the pointer has no target.</w:t>
+              <w:t xml:space="preserve"> to </w:t>
+            </w:r>
+            <m:oMath>
+              <m:r>
+                <w:rPr>
+                  <w:rFonts w:ascii="Cambria Math" w:eastAsiaTheme="majorEastAsia" w:hAnsi="Cambria Math" w:cstheme="majorHAnsi"/>
+                  <w:sz w:val="24"/>
+                  <w:szCs w:val="32"/>
+                </w:rPr>
+                <m:t>null</m:t>
+              </m:r>
+            </m:oMath>
+            <w:r>
+              <w:rPr>
+                <w:rFonts w:asciiTheme="majorHAnsi" w:eastAsiaTheme="majorEastAsia" w:hAnsiTheme="majorHAnsi" w:cstheme="majorHAnsi"/>
+                <w:sz w:val="24"/>
+                <w:szCs w:val="32"/>
+              </w:rPr>
+              <w:t>.</w:t>
+            </w:r>
+            <w:r>
+              <w:rPr>
+                <w:rFonts w:asciiTheme="majorHAnsi" w:eastAsiaTheme="majorEastAsia" w:hAnsiTheme="majorHAnsi" w:cstheme="majorHAnsi"/>
+                <w:sz w:val="24"/>
+                <w:szCs w:val="32"/>
+              </w:rPr>
+              <w:t xml:space="preserve"> Also contains a default value, that is returned </w:t>
+            </w:r>
+            <w:r>
+              <w:rPr>
+                <w:rFonts w:asciiTheme="majorHAnsi" w:eastAsiaTheme="majorEastAsia" w:hAnsiTheme="majorHAnsi" w:cstheme="majorHAnsi"/>
+                <w:sz w:val="24"/>
+                <w:szCs w:val="32"/>
+              </w:rPr>
+              <w:t>when attempting to get a value out of bounds.</w:t>
             </w:r>
           </w:p>
         </w:tc>
@@ -14670,25 +14261,7 @@
                 <w:sz w:val="24"/>
                 <w:szCs w:val="32"/>
               </w:rPr>
-              <w:t>LinkedList&lt;T&gt;* create&lt;T</w:t>
-            </w:r>
-            <w:proofErr w:type="gramStart"/>
-            <w:r>
-              <w:rPr>
-                <w:rFonts w:asciiTheme="majorHAnsi" w:eastAsiaTheme="majorEastAsia" w:hAnsiTheme="majorHAnsi" w:cstheme="majorHAnsi"/>
-                <w:sz w:val="24"/>
-                <w:szCs w:val="32"/>
-              </w:rPr>
-              <w:t>&gt;(</w:t>
-            </w:r>
-            <w:proofErr w:type="gramEnd"/>
-            <w:r>
-              <w:rPr>
-                <w:rFonts w:asciiTheme="majorHAnsi" w:eastAsiaTheme="majorEastAsia" w:hAnsiTheme="majorHAnsi" w:cstheme="majorHAnsi"/>
-                <w:sz w:val="24"/>
-                <w:szCs w:val="32"/>
-              </w:rPr>
-              <w:t>)</w:t>
+              <w:t>LinkedList&lt;T&gt;* create&lt;T&gt;()</w:t>
             </w:r>
           </w:p>
         </w:tc>
@@ -14792,25 +14365,7 @@
                 <w:sz w:val="24"/>
                 <w:szCs w:val="32"/>
               </w:rPr>
-              <w:t xml:space="preserve"> </w:t>
-            </w:r>
-            <w:proofErr w:type="gramStart"/>
-            <w:r>
-              <w:rPr>
-                <w:rFonts w:asciiTheme="majorHAnsi" w:eastAsiaTheme="majorEastAsia" w:hAnsiTheme="majorHAnsi" w:cstheme="majorHAnsi"/>
-                <w:sz w:val="24"/>
-                <w:szCs w:val="32"/>
-              </w:rPr>
-              <w:t>destroy(</w:t>
-            </w:r>
-            <w:proofErr w:type="gramEnd"/>
-            <w:r>
-              <w:rPr>
-                <w:rFonts w:asciiTheme="majorHAnsi" w:eastAsiaTheme="majorEastAsia" w:hAnsiTheme="majorHAnsi" w:cstheme="majorHAnsi"/>
-                <w:sz w:val="24"/>
-                <w:szCs w:val="32"/>
-              </w:rPr>
-              <w:t>LinkedList&lt;void&gt;* l)</w:t>
+              <w:t xml:space="preserve"> destroy(LinkedList&lt;void&gt;* l)</w:t>
             </w:r>
           </w:p>
         </w:tc>
@@ -14898,25 +14453,7 @@
                 <w:sz w:val="24"/>
                 <w:szCs w:val="32"/>
               </w:rPr>
-              <w:t xml:space="preserve">void add&lt;T&gt;(LinkedList&lt;T&gt;* </w:t>
-            </w:r>
-            <w:proofErr w:type="spellStart"/>
-            <w:r>
-              <w:rPr>
-                <w:rFonts w:asciiTheme="majorHAnsi" w:eastAsiaTheme="majorEastAsia" w:hAnsiTheme="majorHAnsi" w:cstheme="majorHAnsi"/>
-                <w:sz w:val="24"/>
-                <w:szCs w:val="32"/>
-              </w:rPr>
-              <w:t>lp</w:t>
-            </w:r>
-            <w:proofErr w:type="spellEnd"/>
-            <w:r>
-              <w:rPr>
-                <w:rFonts w:asciiTheme="majorHAnsi" w:eastAsiaTheme="majorEastAsia" w:hAnsiTheme="majorHAnsi" w:cstheme="majorHAnsi"/>
-                <w:sz w:val="24"/>
-                <w:szCs w:val="32"/>
-              </w:rPr>
-              <w:t>, T x)</w:t>
+              <w:t>void add&lt;T&gt;(LinkedList&lt;T&gt;* lp, T x)</w:t>
             </w:r>
           </w:p>
         </w:tc>
@@ -14939,25 +14476,7 @@
                 <w:sz w:val="24"/>
                 <w:szCs w:val="32"/>
               </w:rPr>
-              <w:t xml:space="preserve">Adds given x to the list by </w:t>
-            </w:r>
-            <w:proofErr w:type="spellStart"/>
-            <w:r>
-              <w:rPr>
-                <w:rFonts w:asciiTheme="majorHAnsi" w:eastAsiaTheme="majorEastAsia" w:hAnsiTheme="majorHAnsi" w:cstheme="majorHAnsi"/>
-                <w:sz w:val="24"/>
-                <w:szCs w:val="32"/>
-              </w:rPr>
-              <w:t>encapsuling</w:t>
-            </w:r>
-            <w:proofErr w:type="spellEnd"/>
-            <w:r>
-              <w:rPr>
-                <w:rFonts w:asciiTheme="majorHAnsi" w:eastAsiaTheme="majorEastAsia" w:hAnsiTheme="majorHAnsi" w:cstheme="majorHAnsi"/>
-                <w:sz w:val="24"/>
-                <w:szCs w:val="32"/>
-              </w:rPr>
-              <w:t xml:space="preserve"> it in a new list node and appending the element</w:t>
+              <w:t>Adds given x to the list by encapsuling it in a new list node and appending the element</w:t>
             </w:r>
             <w:r>
               <w:rPr>
@@ -15038,25 +14557,7 @@
                 <w:sz w:val="24"/>
                 <w:szCs w:val="32"/>
               </w:rPr>
-              <w:t xml:space="preserve">T get&lt;T&gt;(LinkedList&lt;T&gt;* </w:t>
-            </w:r>
-            <w:proofErr w:type="spellStart"/>
-            <w:r>
-              <w:rPr>
-                <w:rFonts w:asciiTheme="majorHAnsi" w:eastAsiaTheme="majorEastAsia" w:hAnsiTheme="majorHAnsi" w:cstheme="majorHAnsi"/>
-                <w:sz w:val="24"/>
-                <w:szCs w:val="32"/>
-              </w:rPr>
-              <w:t>lp</w:t>
-            </w:r>
-            <w:proofErr w:type="spellEnd"/>
-            <w:r>
-              <w:rPr>
-                <w:rFonts w:asciiTheme="majorHAnsi" w:eastAsiaTheme="majorEastAsia" w:hAnsiTheme="majorHAnsi" w:cstheme="majorHAnsi"/>
-                <w:sz w:val="24"/>
-                <w:szCs w:val="32"/>
-              </w:rPr>
-              <w:t>, int i)</w:t>
+              <w:t>T get&lt;T&gt;(LinkedList&lt;T&gt;* lp, int i)</w:t>
             </w:r>
           </w:p>
         </w:tc>
@@ -15079,7 +14580,23 @@
                 <w:sz w:val="24"/>
                 <w:szCs w:val="32"/>
               </w:rPr>
-              <w:t xml:space="preserve">Returns the value of the i-th element in the given list. </w:t>
+              <w:t>Returns the value of the i-th element in the given list</w:t>
+            </w:r>
+            <w:r>
+              <w:rPr>
+                <w:rFonts w:asciiTheme="majorHAnsi" w:eastAsiaTheme="majorEastAsia" w:hAnsiTheme="majorHAnsi" w:cstheme="majorHAnsi"/>
+                <w:sz w:val="24"/>
+                <w:szCs w:val="32"/>
+              </w:rPr>
+              <w:t xml:space="preserve"> or the default value when out of bounds</w:t>
+            </w:r>
+            <w:r>
+              <w:rPr>
+                <w:rFonts w:asciiTheme="majorHAnsi" w:eastAsiaTheme="majorEastAsia" w:hAnsiTheme="majorHAnsi" w:cstheme="majorHAnsi"/>
+                <w:sz w:val="24"/>
+                <w:szCs w:val="32"/>
+              </w:rPr>
+              <w:t xml:space="preserve">. </w:t>
             </w:r>
             <m:oMath>
               <m:r>
@@ -15136,43 +14653,7 @@
                 <w:sz w:val="24"/>
                 <w:szCs w:val="32"/>
               </w:rPr>
-              <w:t xml:space="preserve">ListNode&lt;T&gt;* </w:t>
-            </w:r>
-            <w:proofErr w:type="spellStart"/>
-            <w:r>
-              <w:rPr>
-                <w:rFonts w:asciiTheme="majorHAnsi" w:eastAsiaTheme="majorEastAsia" w:hAnsiTheme="majorHAnsi" w:cstheme="majorHAnsi"/>
-                <w:sz w:val="24"/>
-                <w:szCs w:val="32"/>
-              </w:rPr>
-              <w:t>getNode</w:t>
-            </w:r>
-            <w:proofErr w:type="spellEnd"/>
-            <w:r>
-              <w:rPr>
-                <w:rFonts w:asciiTheme="majorHAnsi" w:eastAsiaTheme="majorEastAsia" w:hAnsiTheme="majorHAnsi" w:cstheme="majorHAnsi"/>
-                <w:sz w:val="24"/>
-                <w:szCs w:val="32"/>
-              </w:rPr>
-              <w:t xml:space="preserve">&lt;T&gt;(LinkedList&lt;T&gt;* </w:t>
-            </w:r>
-            <w:proofErr w:type="spellStart"/>
-            <w:r>
-              <w:rPr>
-                <w:rFonts w:asciiTheme="majorHAnsi" w:eastAsiaTheme="majorEastAsia" w:hAnsiTheme="majorHAnsi" w:cstheme="majorHAnsi"/>
-                <w:sz w:val="24"/>
-                <w:szCs w:val="32"/>
-              </w:rPr>
-              <w:t>lp</w:t>
-            </w:r>
-            <w:proofErr w:type="spellEnd"/>
-            <w:r>
-              <w:rPr>
-                <w:rFonts w:asciiTheme="majorHAnsi" w:eastAsiaTheme="majorEastAsia" w:hAnsiTheme="majorHAnsi" w:cstheme="majorHAnsi"/>
-                <w:sz w:val="24"/>
-                <w:szCs w:val="32"/>
-              </w:rPr>
-              <w:t>, int i)</w:t>
+              <w:t>ListNode&lt;T&gt;* getNode&lt;T&gt;(LinkedList&lt;T&gt;* lp, int i)</w:t>
             </w:r>
           </w:p>
         </w:tc>
@@ -15276,25 +14757,7 @@
                 <w:sz w:val="24"/>
                 <w:szCs w:val="32"/>
               </w:rPr>
-              <w:t xml:space="preserve">bool contains&lt;T&gt;(LinkedList&lt;T&gt;* </w:t>
-            </w:r>
-            <w:proofErr w:type="spellStart"/>
-            <w:r>
-              <w:rPr>
-                <w:rFonts w:asciiTheme="majorHAnsi" w:eastAsiaTheme="majorEastAsia" w:hAnsiTheme="majorHAnsi" w:cstheme="majorHAnsi"/>
-                <w:sz w:val="24"/>
-                <w:szCs w:val="32"/>
-              </w:rPr>
-              <w:t>lp</w:t>
-            </w:r>
-            <w:proofErr w:type="spellEnd"/>
-            <w:r>
-              <w:rPr>
-                <w:rFonts w:asciiTheme="majorHAnsi" w:eastAsiaTheme="majorEastAsia" w:hAnsiTheme="majorHAnsi" w:cstheme="majorHAnsi"/>
-                <w:sz w:val="24"/>
-                <w:szCs w:val="32"/>
-              </w:rPr>
-              <w:t>, T x)</w:t>
+              <w:t>bool contains&lt;T&gt;(LinkedList&lt;T&gt;* lp, T x)</w:t>
             </w:r>
           </w:p>
         </w:tc>
@@ -15374,25 +14837,7 @@
                 <w:sz w:val="24"/>
                 <w:szCs w:val="32"/>
               </w:rPr>
-              <w:t xml:space="preserve">ListNode&lt;T&gt;* find&lt;T&gt;(LinkedList&lt;T&gt;* </w:t>
-            </w:r>
-            <w:proofErr w:type="spellStart"/>
-            <w:r>
-              <w:rPr>
-                <w:rFonts w:asciiTheme="majorHAnsi" w:eastAsiaTheme="majorEastAsia" w:hAnsiTheme="majorHAnsi" w:cstheme="majorHAnsi"/>
-                <w:sz w:val="24"/>
-                <w:szCs w:val="32"/>
-              </w:rPr>
-              <w:t>lp</w:t>
-            </w:r>
-            <w:proofErr w:type="spellEnd"/>
-            <w:r>
-              <w:rPr>
-                <w:rFonts w:asciiTheme="majorHAnsi" w:eastAsiaTheme="majorEastAsia" w:hAnsiTheme="majorHAnsi" w:cstheme="majorHAnsi"/>
-                <w:sz w:val="24"/>
-                <w:szCs w:val="32"/>
-              </w:rPr>
-              <w:t>, T x)</w:t>
+              <w:t>ListNode&lt;T&gt;* find&lt;T&gt;(LinkedList&lt;T&gt;* lp, T x)</w:t>
             </w:r>
           </w:p>
         </w:tc>
@@ -15488,43 +14933,7 @@
                 <w:sz w:val="24"/>
                 <w:szCs w:val="32"/>
               </w:rPr>
-              <w:t xml:space="preserve">int </w:t>
-            </w:r>
-            <w:proofErr w:type="gramStart"/>
-            <w:r>
-              <w:rPr>
-                <w:rFonts w:asciiTheme="majorHAnsi" w:eastAsiaTheme="majorEastAsia" w:hAnsiTheme="majorHAnsi" w:cstheme="majorHAnsi"/>
-                <w:sz w:val="24"/>
-                <w:szCs w:val="32"/>
-              </w:rPr>
-              <w:t>size(</w:t>
-            </w:r>
-            <w:proofErr w:type="gramEnd"/>
-            <w:r>
-              <w:rPr>
-                <w:rFonts w:asciiTheme="majorHAnsi" w:eastAsiaTheme="majorEastAsia" w:hAnsiTheme="majorHAnsi" w:cstheme="majorHAnsi"/>
-                <w:sz w:val="24"/>
-                <w:szCs w:val="32"/>
-              </w:rPr>
-              <w:t xml:space="preserve">LinkedList&lt;void&gt;* </w:t>
-            </w:r>
-            <w:proofErr w:type="spellStart"/>
-            <w:r>
-              <w:rPr>
-                <w:rFonts w:asciiTheme="majorHAnsi" w:eastAsiaTheme="majorEastAsia" w:hAnsiTheme="majorHAnsi" w:cstheme="majorHAnsi"/>
-                <w:sz w:val="24"/>
-                <w:szCs w:val="32"/>
-              </w:rPr>
-              <w:t>lp</w:t>
-            </w:r>
-            <w:proofErr w:type="spellEnd"/>
-            <w:r>
-              <w:rPr>
-                <w:rFonts w:asciiTheme="majorHAnsi" w:eastAsiaTheme="majorEastAsia" w:hAnsiTheme="majorHAnsi" w:cstheme="majorHAnsi"/>
-                <w:sz w:val="24"/>
-                <w:szCs w:val="32"/>
-              </w:rPr>
-              <w:t>)</w:t>
+              <w:t>int size(LinkedList&lt;void&gt;* lp)</w:t>
             </w:r>
           </w:p>
         </w:tc>
@@ -15547,7 +14956,23 @@
                 <w:sz w:val="24"/>
                 <w:szCs w:val="32"/>
               </w:rPr>
-              <w:t xml:space="preserve">Returns the number of list nodes in the given list. </w:t>
+              <w:t xml:space="preserve">Returns the </w:t>
+            </w:r>
+            <w:r>
+              <w:rPr>
+                <w:rFonts w:asciiTheme="majorHAnsi" w:eastAsiaTheme="majorEastAsia" w:hAnsiTheme="majorHAnsi" w:cstheme="majorHAnsi"/>
+                <w:sz w:val="24"/>
+                <w:szCs w:val="32"/>
+              </w:rPr>
+              <w:t xml:space="preserve">number </w:t>
+            </w:r>
+            <w:r>
+              <w:rPr>
+                <w:rFonts w:asciiTheme="majorHAnsi" w:eastAsiaTheme="majorEastAsia" w:hAnsiTheme="majorHAnsi" w:cstheme="majorHAnsi"/>
+                <w:sz w:val="24"/>
+                <w:szCs w:val="32"/>
+              </w:rPr>
+              <w:t xml:space="preserve">of nodes in the list. </w:t>
             </w:r>
             <m:oMath>
               <m:r>
@@ -15604,43 +15029,7 @@
                 <w:sz w:val="24"/>
                 <w:szCs w:val="32"/>
               </w:rPr>
-              <w:t xml:space="preserve">void </w:t>
-            </w:r>
-            <w:proofErr w:type="gramStart"/>
-            <w:r>
-              <w:rPr>
-                <w:rFonts w:asciiTheme="majorHAnsi" w:eastAsiaTheme="majorEastAsia" w:hAnsiTheme="majorHAnsi" w:cstheme="majorHAnsi"/>
-                <w:sz w:val="24"/>
-                <w:szCs w:val="32"/>
-              </w:rPr>
-              <w:t>remove(</w:t>
-            </w:r>
-            <w:proofErr w:type="gramEnd"/>
-            <w:r>
-              <w:rPr>
-                <w:rFonts w:asciiTheme="majorHAnsi" w:eastAsiaTheme="majorEastAsia" w:hAnsiTheme="majorHAnsi" w:cstheme="majorHAnsi"/>
-                <w:sz w:val="24"/>
-                <w:szCs w:val="32"/>
-              </w:rPr>
-              <w:t xml:space="preserve">LinkedList&lt;void&gt;* </w:t>
-            </w:r>
-            <w:proofErr w:type="spellStart"/>
-            <w:r>
-              <w:rPr>
-                <w:rFonts w:asciiTheme="majorHAnsi" w:eastAsiaTheme="majorEastAsia" w:hAnsiTheme="majorHAnsi" w:cstheme="majorHAnsi"/>
-                <w:sz w:val="24"/>
-                <w:szCs w:val="32"/>
-              </w:rPr>
-              <w:t>lp</w:t>
-            </w:r>
-            <w:proofErr w:type="spellEnd"/>
-            <w:r>
-              <w:rPr>
-                <w:rFonts w:asciiTheme="majorHAnsi" w:eastAsiaTheme="majorEastAsia" w:hAnsiTheme="majorHAnsi" w:cstheme="majorHAnsi"/>
-                <w:sz w:val="24"/>
-                <w:szCs w:val="32"/>
-              </w:rPr>
-              <w:t>, int i)</w:t>
+              <w:t>void remove(LinkedList&lt;void&gt;* lp, int i)</w:t>
             </w:r>
           </w:p>
         </w:tc>
@@ -15703,16 +15092,6 @@
     </w:tbl>
     <w:p>
       <w:pPr>
-        <w:jc w:val="both"/>
-        <w:rPr>
-          <w:rFonts w:asciiTheme="majorHAnsi" w:eastAsiaTheme="majorEastAsia" w:hAnsiTheme="majorHAnsi" w:cstheme="majorHAnsi"/>
-          <w:sz w:val="32"/>
-          <w:szCs w:val="40"/>
-        </w:rPr>
-      </w:pPr>
-    </w:p>
-    <w:p>
-      <w:pPr>
         <w:rPr>
           <w:rFonts w:asciiTheme="majorHAnsi" w:eastAsiaTheme="majorEastAsia" w:hAnsiTheme="majorHAnsi" w:cstheme="majorHAnsi"/>
           <w:b/>
@@ -16279,18 +15658,8 @@
                 <w:sz w:val="24"/>
                 <w:szCs w:val="32"/>
               </w:rPr>
-              <w:t>&lt;T&gt;* create&lt;T</w:t>
-            </w:r>
-            <w:proofErr w:type="gramStart"/>
-            <w:r>
-              <w:rPr>
-                <w:rFonts w:asciiTheme="majorHAnsi" w:eastAsiaTheme="majorEastAsia" w:hAnsiTheme="majorHAnsi" w:cstheme="majorHAnsi"/>
-                <w:sz w:val="24"/>
-                <w:szCs w:val="32"/>
-              </w:rPr>
-              <w:t>&gt;(</w:t>
-            </w:r>
-            <w:proofErr w:type="gramEnd"/>
+              <w:t>&lt;T&gt;* create&lt;T&gt;(</w:t>
+            </w:r>
             <w:r>
               <w:rPr>
                 <w:rFonts w:asciiTheme="majorHAnsi" w:eastAsiaTheme="majorEastAsia" w:hAnsiTheme="majorHAnsi" w:cstheme="majorHAnsi"/>
@@ -17227,25 +16596,7 @@
                 <w:sz w:val="24"/>
                 <w:szCs w:val="32"/>
               </w:rPr>
-              <w:t>CyclicQueue&lt;T&gt;* create&lt;T</w:t>
-            </w:r>
-            <w:proofErr w:type="gramStart"/>
-            <w:r>
-              <w:rPr>
-                <w:rFonts w:asciiTheme="majorHAnsi" w:eastAsiaTheme="majorEastAsia" w:hAnsiTheme="majorHAnsi" w:cstheme="majorHAnsi"/>
-                <w:sz w:val="24"/>
-                <w:szCs w:val="32"/>
-              </w:rPr>
-              <w:t>&gt;(</w:t>
-            </w:r>
-            <w:proofErr w:type="gramEnd"/>
-            <w:r>
-              <w:rPr>
-                <w:rFonts w:asciiTheme="majorHAnsi" w:eastAsiaTheme="majorEastAsia" w:hAnsiTheme="majorHAnsi" w:cstheme="majorHAnsi"/>
-                <w:sz w:val="24"/>
-                <w:szCs w:val="32"/>
-              </w:rPr>
-              <w:t>int size)</w:t>
+              <w:t>CyclicQueue&lt;T&gt;* create&lt;T&gt;(int size)</w:t>
             </w:r>
           </w:p>
         </w:tc>
@@ -17340,25 +16691,7 @@
                 <w:sz w:val="24"/>
                 <w:szCs w:val="32"/>
               </w:rPr>
-              <w:t xml:space="preserve">void </w:t>
-            </w:r>
-            <w:proofErr w:type="gramStart"/>
-            <w:r>
-              <w:rPr>
-                <w:rFonts w:asciiTheme="majorHAnsi" w:eastAsiaTheme="majorEastAsia" w:hAnsiTheme="majorHAnsi" w:cstheme="majorHAnsi"/>
-                <w:sz w:val="24"/>
-                <w:szCs w:val="32"/>
-              </w:rPr>
-              <w:t>destroy(</w:t>
-            </w:r>
-            <w:proofErr w:type="gramEnd"/>
-            <w:r>
-              <w:rPr>
-                <w:rFonts w:asciiTheme="majorHAnsi" w:eastAsiaTheme="majorEastAsia" w:hAnsiTheme="majorHAnsi" w:cstheme="majorHAnsi"/>
-                <w:sz w:val="24"/>
-                <w:szCs w:val="32"/>
-              </w:rPr>
-              <w:t>CyclicQueue&lt;void&gt;* queue)</w:t>
+              <w:t>void destroy(CyclicQueue&lt;void&gt;* queue)</w:t>
             </w:r>
           </w:p>
         </w:tc>
@@ -17453,25 +16786,7 @@
                 <w:sz w:val="24"/>
                 <w:szCs w:val="32"/>
               </w:rPr>
-              <w:t xml:space="preserve">bool </w:t>
-            </w:r>
-            <w:proofErr w:type="gramStart"/>
-            <w:r>
-              <w:rPr>
-                <w:rFonts w:asciiTheme="majorHAnsi" w:eastAsiaTheme="majorEastAsia" w:hAnsiTheme="majorHAnsi" w:cstheme="majorHAnsi"/>
-                <w:sz w:val="24"/>
-                <w:szCs w:val="32"/>
-              </w:rPr>
-              <w:t>isEmpty(</w:t>
-            </w:r>
-            <w:proofErr w:type="gramEnd"/>
-            <w:r>
-              <w:rPr>
-                <w:rFonts w:asciiTheme="majorHAnsi" w:eastAsiaTheme="majorEastAsia" w:hAnsiTheme="majorHAnsi" w:cstheme="majorHAnsi"/>
-                <w:sz w:val="24"/>
-                <w:szCs w:val="32"/>
-              </w:rPr>
-              <w:t>CyclicQueue&lt;void&gt;* queue)</w:t>
+              <w:t>bool isEmpty(CyclicQueue&lt;void&gt;* queue)</w:t>
             </w:r>
           </w:p>
         </w:tc>
@@ -17550,25 +16865,7 @@
                 <w:sz w:val="24"/>
                 <w:szCs w:val="32"/>
               </w:rPr>
-              <w:t xml:space="preserve">bool </w:t>
-            </w:r>
-            <w:proofErr w:type="gramStart"/>
-            <w:r>
-              <w:rPr>
-                <w:rFonts w:asciiTheme="majorHAnsi" w:eastAsiaTheme="majorEastAsia" w:hAnsiTheme="majorHAnsi" w:cstheme="majorHAnsi"/>
-                <w:sz w:val="24"/>
-                <w:szCs w:val="32"/>
-              </w:rPr>
-              <w:t>isFull(</w:t>
-            </w:r>
-            <w:proofErr w:type="gramEnd"/>
-            <w:r>
-              <w:rPr>
-                <w:rFonts w:asciiTheme="majorHAnsi" w:eastAsiaTheme="majorEastAsia" w:hAnsiTheme="majorHAnsi" w:cstheme="majorHAnsi"/>
-                <w:sz w:val="24"/>
-                <w:szCs w:val="32"/>
-              </w:rPr>
-              <w:t>CyclicQueue&lt;void&gt;* queue)</w:t>
+              <w:t>bool isFull(CyclicQueue&lt;void&gt;* queue)</w:t>
             </w:r>
           </w:p>
         </w:tc>
@@ -17656,25 +16953,7 @@
                 <w:sz w:val="24"/>
                 <w:szCs w:val="32"/>
               </w:rPr>
-              <w:t xml:space="preserve">If the queue is full, the element </w:t>
-            </w:r>
-            <w:proofErr w:type="gramStart"/>
-            <w:r>
-              <w:rPr>
-                <w:rFonts w:asciiTheme="majorHAnsi" w:eastAsiaTheme="majorEastAsia" w:hAnsiTheme="majorHAnsi" w:cstheme="majorHAnsi"/>
-                <w:sz w:val="24"/>
-                <w:szCs w:val="32"/>
-              </w:rPr>
-              <w:t>wont</w:t>
-            </w:r>
-            <w:proofErr w:type="gramEnd"/>
-            <w:r>
-              <w:rPr>
-                <w:rFonts w:asciiTheme="majorHAnsi" w:eastAsiaTheme="majorEastAsia" w:hAnsiTheme="majorHAnsi" w:cstheme="majorHAnsi"/>
-                <w:sz w:val="24"/>
-                <w:szCs w:val="32"/>
-              </w:rPr>
-              <w:t xml:space="preserve"> be added. </w:t>
+              <w:t xml:space="preserve">If the queue is full, the element wont be added. </w:t>
             </w:r>
             <m:oMath>
               <m:r>
@@ -17835,25 +17114,7 @@
                 <w:sz w:val="24"/>
                 <w:szCs w:val="32"/>
               </w:rPr>
-              <w:t xml:space="preserve">void </w:t>
-            </w:r>
-            <w:proofErr w:type="gramStart"/>
-            <w:r>
-              <w:rPr>
-                <w:rFonts w:asciiTheme="majorHAnsi" w:eastAsiaTheme="majorEastAsia" w:hAnsiTheme="majorHAnsi" w:cstheme="majorHAnsi"/>
-                <w:sz w:val="24"/>
-                <w:szCs w:val="32"/>
-              </w:rPr>
-              <w:t>clear(</w:t>
-            </w:r>
-            <w:proofErr w:type="gramEnd"/>
-            <w:r>
-              <w:rPr>
-                <w:rFonts w:asciiTheme="majorHAnsi" w:eastAsiaTheme="majorEastAsia" w:hAnsiTheme="majorHAnsi" w:cstheme="majorHAnsi"/>
-                <w:sz w:val="24"/>
-                <w:szCs w:val="32"/>
-              </w:rPr>
-              <w:t>CyclicQueue&lt;void&gt;* queue)</w:t>
+              <w:t>void clear(CyclicQueue&lt;void&gt;* queue)</w:t>
             </w:r>
           </w:p>
         </w:tc>
@@ -17932,25 +17193,7 @@
                 <w:sz w:val="24"/>
                 <w:szCs w:val="32"/>
               </w:rPr>
-              <w:t xml:space="preserve">int </w:t>
-            </w:r>
-            <w:proofErr w:type="gramStart"/>
-            <w:r>
-              <w:rPr>
-                <w:rFonts w:asciiTheme="majorHAnsi" w:eastAsiaTheme="majorEastAsia" w:hAnsiTheme="majorHAnsi" w:cstheme="majorHAnsi"/>
-                <w:sz w:val="24"/>
-                <w:szCs w:val="32"/>
-              </w:rPr>
-              <w:t>size(</w:t>
-            </w:r>
-            <w:proofErr w:type="gramEnd"/>
-            <w:r>
-              <w:rPr>
-                <w:rFonts w:asciiTheme="majorHAnsi" w:eastAsiaTheme="majorEastAsia" w:hAnsiTheme="majorHAnsi" w:cstheme="majorHAnsi"/>
-                <w:sz w:val="24"/>
-                <w:szCs w:val="32"/>
-              </w:rPr>
-              <w:t>CyclicQueue&lt;void&gt;* queue)</w:t>
+              <w:t>int size(CyclicQueue&lt;void&gt;* queue)</w:t>
             </w:r>
           </w:p>
         </w:tc>
@@ -18265,25 +17508,7 @@
           <w:sz w:val="24"/>
           <w:szCs w:val="32"/>
         </w:rPr>
-        <w:t xml:space="preserve">Provides a data structure that can hold a variable </w:t>
-      </w:r>
-      <w:proofErr w:type="gramStart"/>
-      <w:r>
-        <w:rPr>
-          <w:rFonts w:asciiTheme="majorHAnsi" w:eastAsiaTheme="majorEastAsia" w:hAnsiTheme="majorHAnsi" w:cstheme="majorHAnsi"/>
-          <w:sz w:val="24"/>
-          <w:szCs w:val="32"/>
-        </w:rPr>
-        <w:t>amount</w:t>
-      </w:r>
-      <w:proofErr w:type="gramEnd"/>
-      <w:r>
-        <w:rPr>
-          <w:rFonts w:asciiTheme="majorHAnsi" w:eastAsiaTheme="majorEastAsia" w:hAnsiTheme="majorHAnsi" w:cstheme="majorHAnsi"/>
-          <w:sz w:val="24"/>
-          <w:szCs w:val="32"/>
-        </w:rPr>
-        <w:t xml:space="preserve"> of elements and acts like </w:t>
+        <w:t xml:space="preserve">Provides a data structure that can hold a variable amount of elements and acts like </w:t>
       </w:r>
       <w:r>
         <w:rPr>
@@ -18587,25 +17812,7 @@
                 <w:sz w:val="24"/>
                 <w:szCs w:val="32"/>
               </w:rPr>
-              <w:t>&lt;T&gt;* create&lt;T</w:t>
-            </w:r>
-            <w:proofErr w:type="gramStart"/>
-            <w:r>
-              <w:rPr>
-                <w:rFonts w:asciiTheme="majorHAnsi" w:eastAsiaTheme="majorEastAsia" w:hAnsiTheme="majorHAnsi" w:cstheme="majorHAnsi"/>
-                <w:sz w:val="24"/>
-                <w:szCs w:val="32"/>
-              </w:rPr>
-              <w:t>&gt;(</w:t>
-            </w:r>
-            <w:proofErr w:type="gramEnd"/>
-            <w:r>
-              <w:rPr>
-                <w:rFonts w:asciiTheme="majorHAnsi" w:eastAsiaTheme="majorEastAsia" w:hAnsiTheme="majorHAnsi" w:cstheme="majorHAnsi"/>
-                <w:sz w:val="24"/>
-                <w:szCs w:val="32"/>
-              </w:rPr>
-              <w:t>)</w:t>
+              <w:t>&lt;T&gt;* create&lt;T&gt;()</w:t>
             </w:r>
           </w:p>
         </w:tc>
@@ -18709,25 +17916,7 @@
                 <w:sz w:val="24"/>
                 <w:szCs w:val="32"/>
               </w:rPr>
-              <w:t xml:space="preserve">void </w:t>
-            </w:r>
-            <w:proofErr w:type="gramStart"/>
-            <w:r>
-              <w:rPr>
-                <w:rFonts w:asciiTheme="majorHAnsi" w:eastAsiaTheme="majorEastAsia" w:hAnsiTheme="majorHAnsi" w:cstheme="majorHAnsi"/>
-                <w:sz w:val="24"/>
-                <w:szCs w:val="32"/>
-              </w:rPr>
-              <w:t>destroy(</w:t>
-            </w:r>
-            <w:proofErr w:type="gramEnd"/>
-            <w:r>
-              <w:rPr>
-                <w:rFonts w:asciiTheme="majorHAnsi" w:eastAsiaTheme="majorEastAsia" w:hAnsiTheme="majorHAnsi" w:cstheme="majorHAnsi"/>
-                <w:sz w:val="24"/>
-                <w:szCs w:val="32"/>
-              </w:rPr>
-              <w:t>StackedList&lt;void&gt;* stack)</w:t>
+              <w:t>void destroy(StackedList&lt;void&gt;* stack)</w:t>
             </w:r>
           </w:p>
         </w:tc>
@@ -18903,25 +18092,7 @@
                 <w:sz w:val="24"/>
                 <w:szCs w:val="32"/>
               </w:rPr>
-              <w:t xml:space="preserve">bool </w:t>
-            </w:r>
-            <w:proofErr w:type="gramStart"/>
-            <w:r>
-              <w:rPr>
-                <w:rFonts w:asciiTheme="majorHAnsi" w:eastAsiaTheme="majorEastAsia" w:hAnsiTheme="majorHAnsi" w:cstheme="majorHAnsi"/>
-                <w:sz w:val="24"/>
-                <w:szCs w:val="32"/>
-              </w:rPr>
-              <w:t>isEmpty(</w:t>
-            </w:r>
-            <w:proofErr w:type="gramEnd"/>
-            <w:r>
-              <w:rPr>
-                <w:rFonts w:asciiTheme="majorHAnsi" w:eastAsiaTheme="majorEastAsia" w:hAnsiTheme="majorHAnsi" w:cstheme="majorHAnsi"/>
-                <w:sz w:val="24"/>
-                <w:szCs w:val="32"/>
-              </w:rPr>
-              <w:t>StackedList&lt;void&gt;* stack)</w:t>
+              <w:t>bool isEmpty(StackedList&lt;void&gt;* stack)</w:t>
             </w:r>
           </w:p>
         </w:tc>
@@ -19009,25 +18180,7 @@
                 <w:sz w:val="24"/>
                 <w:szCs w:val="32"/>
               </w:rPr>
-              <w:t xml:space="preserve">int </w:t>
-            </w:r>
-            <w:proofErr w:type="gramStart"/>
-            <w:r>
-              <w:rPr>
-                <w:rFonts w:asciiTheme="majorHAnsi" w:eastAsiaTheme="majorEastAsia" w:hAnsiTheme="majorHAnsi" w:cstheme="majorHAnsi"/>
-                <w:sz w:val="24"/>
-                <w:szCs w:val="32"/>
-              </w:rPr>
-              <w:t>size(</w:t>
-            </w:r>
-            <w:proofErr w:type="gramEnd"/>
-            <w:r>
-              <w:rPr>
-                <w:rFonts w:asciiTheme="majorHAnsi" w:eastAsiaTheme="majorEastAsia" w:hAnsiTheme="majorHAnsi" w:cstheme="majorHAnsi"/>
-                <w:sz w:val="24"/>
-                <w:szCs w:val="32"/>
-              </w:rPr>
-              <w:t>StackedList&lt;void&gt;* stack)</w:t>
+              <w:t>int size(StackedList&lt;void&gt;* stack)</w:t>
             </w:r>
           </w:p>
         </w:tc>
@@ -19671,7 +18824,6 @@
               </w:rPr>
               <w:t xml:space="preserve">int </w:t>
             </w:r>
-            <w:proofErr w:type="gramStart"/>
             <w:r>
               <w:rPr>
                 <w:rFonts w:asciiTheme="majorHAnsi" w:eastAsiaTheme="majorEastAsia" w:hAnsiTheme="majorHAnsi" w:cstheme="majorHAnsi"/>
@@ -19688,7 +18840,6 @@
               </w:rPr>
               <w:t>(</w:t>
             </w:r>
-            <w:proofErr w:type="gramEnd"/>
             <w:r>
               <w:rPr>
                 <w:rFonts w:asciiTheme="majorHAnsi" w:eastAsiaTheme="majorEastAsia" w:hAnsiTheme="majorHAnsi" w:cstheme="majorHAnsi"/>
@@ -19751,25 +18902,7 @@
                 <w:sz w:val="24"/>
                 <w:szCs w:val="32"/>
               </w:rPr>
-              <w:t xml:space="preserve">int </w:t>
-            </w:r>
-            <w:proofErr w:type="gramStart"/>
-            <w:r>
-              <w:rPr>
-                <w:rFonts w:asciiTheme="majorHAnsi" w:eastAsiaTheme="majorEastAsia" w:hAnsiTheme="majorHAnsi" w:cstheme="majorHAnsi"/>
-                <w:sz w:val="24"/>
-                <w:szCs w:val="32"/>
-              </w:rPr>
-              <w:t>abs(</w:t>
-            </w:r>
-            <w:proofErr w:type="gramEnd"/>
-            <w:r>
-              <w:rPr>
-                <w:rFonts w:asciiTheme="majorHAnsi" w:eastAsiaTheme="majorEastAsia" w:hAnsiTheme="majorHAnsi" w:cstheme="majorHAnsi"/>
-                <w:sz w:val="24"/>
-                <w:szCs w:val="32"/>
-              </w:rPr>
-              <w:t>int x)</w:t>
+              <w:t>int abs(int x)</w:t>
             </w:r>
           </w:p>
         </w:tc>
@@ -19817,35 +18950,7 @@
                 <w:sz w:val="24"/>
                 <w:szCs w:val="32"/>
               </w:rPr>
-              <w:t xml:space="preserve">int </w:t>
-            </w:r>
-            <w:proofErr w:type="spellStart"/>
-            <w:proofErr w:type="gramStart"/>
-            <w:r>
-              <w:rPr>
-                <w:rFonts w:asciiTheme="majorHAnsi" w:eastAsiaTheme="majorEastAsia" w:hAnsiTheme="majorHAnsi" w:cstheme="majorHAnsi"/>
-                <w:sz w:val="24"/>
-                <w:szCs w:val="32"/>
-              </w:rPr>
-              <w:t>fac</w:t>
-            </w:r>
-            <w:proofErr w:type="spellEnd"/>
-            <w:r>
-              <w:rPr>
-                <w:rFonts w:asciiTheme="majorHAnsi" w:eastAsiaTheme="majorEastAsia" w:hAnsiTheme="majorHAnsi" w:cstheme="majorHAnsi"/>
-                <w:sz w:val="24"/>
-                <w:szCs w:val="32"/>
-              </w:rPr>
-              <w:t>(</w:t>
-            </w:r>
-            <w:proofErr w:type="gramEnd"/>
-            <w:r>
-              <w:rPr>
-                <w:rFonts w:asciiTheme="majorHAnsi" w:eastAsiaTheme="majorEastAsia" w:hAnsiTheme="majorHAnsi" w:cstheme="majorHAnsi"/>
-                <w:sz w:val="24"/>
-                <w:szCs w:val="32"/>
-              </w:rPr>
-              <w:t>int n)</w:t>
+              <w:t>int fac(int n)</w:t>
             </w:r>
           </w:p>
         </w:tc>
@@ -20211,8 +19316,6 @@
               </w:rPr>
               <w:t xml:space="preserve">int </w:t>
             </w:r>
-            <w:proofErr w:type="spellStart"/>
-            <w:proofErr w:type="gramStart"/>
             <w:r>
               <w:rPr>
                 <w:rFonts w:asciiTheme="majorHAnsi" w:eastAsiaTheme="majorEastAsia" w:hAnsiTheme="majorHAnsi" w:cstheme="majorHAnsi"/>
@@ -20221,23 +19324,13 @@
               </w:rPr>
               <w:t>mult</w:t>
             </w:r>
-            <w:proofErr w:type="spellEnd"/>
-            <w:r>
-              <w:rPr>
-                <w:rFonts w:asciiTheme="majorHAnsi" w:eastAsiaTheme="majorEastAsia" w:hAnsiTheme="majorHAnsi" w:cstheme="majorHAnsi"/>
-                <w:sz w:val="24"/>
-                <w:szCs w:val="32"/>
-              </w:rPr>
-              <w:t>(</w:t>
-            </w:r>
-            <w:proofErr w:type="gramEnd"/>
-            <w:r>
-              <w:rPr>
-                <w:rFonts w:asciiTheme="majorHAnsi" w:eastAsiaTheme="majorEastAsia" w:hAnsiTheme="majorHAnsi" w:cstheme="majorHAnsi"/>
-                <w:sz w:val="24"/>
-                <w:szCs w:val="32"/>
-              </w:rPr>
-              <w:t xml:space="preserve">int* </w:t>
+            <w:r>
+              <w:rPr>
+                <w:rFonts w:asciiTheme="majorHAnsi" w:eastAsiaTheme="majorEastAsia" w:hAnsiTheme="majorHAnsi" w:cstheme="majorHAnsi"/>
+                <w:sz w:val="24"/>
+                <w:szCs w:val="32"/>
+              </w:rPr>
+              <w:t xml:space="preserve">(int* </w:t>
             </w:r>
             <w:r>
               <w:rPr>
@@ -20764,8 +19857,6 @@
               </w:rPr>
               <w:t xml:space="preserve">int </w:t>
             </w:r>
-            <w:proofErr w:type="spellStart"/>
-            <w:proofErr w:type="gramStart"/>
             <w:r>
               <w:rPr>
                 <w:rFonts w:asciiTheme="majorHAnsi" w:eastAsiaTheme="majorEastAsia" w:hAnsiTheme="majorHAnsi" w:cstheme="majorHAnsi"/>
@@ -20782,23 +19873,13 @@
               </w:rPr>
               <w:t>Prod</w:t>
             </w:r>
-            <w:proofErr w:type="spellEnd"/>
-            <w:r>
-              <w:rPr>
-                <w:rFonts w:asciiTheme="majorHAnsi" w:eastAsiaTheme="majorEastAsia" w:hAnsiTheme="majorHAnsi" w:cstheme="majorHAnsi"/>
-                <w:sz w:val="24"/>
-                <w:szCs w:val="32"/>
-              </w:rPr>
-              <w:t>(</w:t>
-            </w:r>
-            <w:proofErr w:type="gramEnd"/>
-            <w:r>
-              <w:rPr>
-                <w:rFonts w:asciiTheme="majorHAnsi" w:eastAsiaTheme="majorEastAsia" w:hAnsiTheme="majorHAnsi" w:cstheme="majorHAnsi"/>
-                <w:sz w:val="24"/>
-                <w:szCs w:val="32"/>
-              </w:rPr>
-              <w:t>int</w:t>
+            <w:r>
+              <w:rPr>
+                <w:rFonts w:asciiTheme="majorHAnsi" w:eastAsiaTheme="majorEastAsia" w:hAnsiTheme="majorHAnsi" w:cstheme="majorHAnsi"/>
+                <w:sz w:val="24"/>
+                <w:szCs w:val="32"/>
+              </w:rPr>
+              <w:t>(int</w:t>
             </w:r>
             <w:r>
               <w:rPr>
@@ -21246,35 +20327,7 @@
                 <w:sz w:val="24"/>
                 <w:szCs w:val="32"/>
               </w:rPr>
-              <w:t xml:space="preserve">bool </w:t>
-            </w:r>
-            <w:proofErr w:type="spellStart"/>
-            <w:proofErr w:type="gramStart"/>
-            <w:r>
-              <w:rPr>
-                <w:rFonts w:asciiTheme="majorHAnsi" w:eastAsiaTheme="majorEastAsia" w:hAnsiTheme="majorHAnsi" w:cstheme="majorHAnsi"/>
-                <w:sz w:val="24"/>
-                <w:szCs w:val="32"/>
-              </w:rPr>
-              <w:t>isBitSet</w:t>
-            </w:r>
-            <w:proofErr w:type="spellEnd"/>
-            <w:r>
-              <w:rPr>
-                <w:rFonts w:asciiTheme="majorHAnsi" w:eastAsiaTheme="majorEastAsia" w:hAnsiTheme="majorHAnsi" w:cstheme="majorHAnsi"/>
-                <w:sz w:val="24"/>
-                <w:szCs w:val="32"/>
-              </w:rPr>
-              <w:t>(</w:t>
-            </w:r>
-            <w:proofErr w:type="gramEnd"/>
-            <w:r>
-              <w:rPr>
-                <w:rFonts w:asciiTheme="majorHAnsi" w:eastAsiaTheme="majorEastAsia" w:hAnsiTheme="majorHAnsi" w:cstheme="majorHAnsi"/>
-                <w:sz w:val="24"/>
-                <w:szCs w:val="32"/>
-              </w:rPr>
-              <w:t>int x, int i)</w:t>
+              <w:t>bool isBitSet(int x, int i)</w:t>
             </w:r>
           </w:p>
         </w:tc>
@@ -21322,53 +20375,7 @@
                 <w:sz w:val="24"/>
                 <w:szCs w:val="32"/>
               </w:rPr>
-              <w:t xml:space="preserve">int </w:t>
-            </w:r>
-            <w:proofErr w:type="spellStart"/>
-            <w:proofErr w:type="gramStart"/>
-            <w:r>
-              <w:rPr>
-                <w:rFonts w:asciiTheme="majorHAnsi" w:eastAsiaTheme="majorEastAsia" w:hAnsiTheme="majorHAnsi" w:cstheme="majorHAnsi"/>
-                <w:sz w:val="24"/>
-                <w:szCs w:val="32"/>
-              </w:rPr>
-              <w:t>setBit</w:t>
-            </w:r>
-            <w:proofErr w:type="spellEnd"/>
-            <w:r>
-              <w:rPr>
-                <w:rFonts w:asciiTheme="majorHAnsi" w:eastAsiaTheme="majorEastAsia" w:hAnsiTheme="majorHAnsi" w:cstheme="majorHAnsi"/>
-                <w:sz w:val="24"/>
-                <w:szCs w:val="32"/>
-              </w:rPr>
-              <w:t>(</w:t>
-            </w:r>
-            <w:proofErr w:type="gramEnd"/>
-            <w:r>
-              <w:rPr>
-                <w:rFonts w:asciiTheme="majorHAnsi" w:eastAsiaTheme="majorEastAsia" w:hAnsiTheme="majorHAnsi" w:cstheme="majorHAnsi"/>
-                <w:sz w:val="24"/>
-                <w:szCs w:val="32"/>
-              </w:rPr>
-              <w:t xml:space="preserve">int target, int i, bool </w:t>
-            </w:r>
-            <w:proofErr w:type="spellStart"/>
-            <w:r>
-              <w:rPr>
-                <w:rFonts w:asciiTheme="majorHAnsi" w:eastAsiaTheme="majorEastAsia" w:hAnsiTheme="majorHAnsi" w:cstheme="majorHAnsi"/>
-                <w:sz w:val="24"/>
-                <w:szCs w:val="32"/>
-              </w:rPr>
-              <w:t>val</w:t>
-            </w:r>
-            <w:proofErr w:type="spellEnd"/>
-            <w:r>
-              <w:rPr>
-                <w:rFonts w:asciiTheme="majorHAnsi" w:eastAsiaTheme="majorEastAsia" w:hAnsiTheme="majorHAnsi" w:cstheme="majorHAnsi"/>
-                <w:sz w:val="24"/>
-                <w:szCs w:val="32"/>
-              </w:rPr>
-              <w:t>)</w:t>
+              <w:t>int setBit(int target, int i, bool val)</w:t>
             </w:r>
           </w:p>
         </w:tc>
@@ -21416,35 +20423,7 @@
                 <w:sz w:val="24"/>
                 <w:szCs w:val="32"/>
               </w:rPr>
-              <w:t xml:space="preserve">int </w:t>
-            </w:r>
-            <w:proofErr w:type="spellStart"/>
-            <w:proofErr w:type="gramStart"/>
-            <w:r>
-              <w:rPr>
-                <w:rFonts w:asciiTheme="majorHAnsi" w:eastAsiaTheme="majorEastAsia" w:hAnsiTheme="majorHAnsi" w:cstheme="majorHAnsi"/>
-                <w:sz w:val="24"/>
-                <w:szCs w:val="32"/>
-              </w:rPr>
-              <w:t>toggleBit</w:t>
-            </w:r>
-            <w:proofErr w:type="spellEnd"/>
-            <w:r>
-              <w:rPr>
-                <w:rFonts w:asciiTheme="majorHAnsi" w:eastAsiaTheme="majorEastAsia" w:hAnsiTheme="majorHAnsi" w:cstheme="majorHAnsi"/>
-                <w:sz w:val="24"/>
-                <w:szCs w:val="32"/>
-              </w:rPr>
-              <w:t>(</w:t>
-            </w:r>
-            <w:proofErr w:type="gramEnd"/>
-            <w:r>
-              <w:rPr>
-                <w:rFonts w:asciiTheme="majorHAnsi" w:eastAsiaTheme="majorEastAsia" w:hAnsiTheme="majorHAnsi" w:cstheme="majorHAnsi"/>
-                <w:sz w:val="24"/>
-                <w:szCs w:val="32"/>
-              </w:rPr>
-              <w:t>int target, int i)</w:t>
+              <w:t>int toggleBit(int target, int i)</w:t>
             </w:r>
           </w:p>
         </w:tc>
@@ -21492,35 +20471,7 @@
                 <w:sz w:val="24"/>
                 <w:szCs w:val="32"/>
               </w:rPr>
-              <w:t xml:space="preserve">Int </w:t>
-            </w:r>
-            <w:proofErr w:type="spellStart"/>
-            <w:proofErr w:type="gramStart"/>
-            <w:r>
-              <w:rPr>
-                <w:rFonts w:asciiTheme="majorHAnsi" w:eastAsiaTheme="majorEastAsia" w:hAnsiTheme="majorHAnsi" w:cstheme="majorHAnsi"/>
-                <w:sz w:val="24"/>
-                <w:szCs w:val="32"/>
-              </w:rPr>
-              <w:t>clearBit</w:t>
-            </w:r>
-            <w:proofErr w:type="spellEnd"/>
-            <w:r>
-              <w:rPr>
-                <w:rFonts w:asciiTheme="majorHAnsi" w:eastAsiaTheme="majorEastAsia" w:hAnsiTheme="majorHAnsi" w:cstheme="majorHAnsi"/>
-                <w:sz w:val="24"/>
-                <w:szCs w:val="32"/>
-              </w:rPr>
-              <w:t>(</w:t>
-            </w:r>
-            <w:proofErr w:type="gramEnd"/>
-            <w:r>
-              <w:rPr>
-                <w:rFonts w:asciiTheme="majorHAnsi" w:eastAsiaTheme="majorEastAsia" w:hAnsiTheme="majorHAnsi" w:cstheme="majorHAnsi"/>
-                <w:sz w:val="24"/>
-                <w:szCs w:val="32"/>
-              </w:rPr>
-              <w:t>int target, int i)</w:t>
+              <w:t>Int clearBit(int target, int i)</w:t>
             </w:r>
           </w:p>
         </w:tc>
@@ -21938,18 +20889,8 @@
                 <w:sz w:val="24"/>
                 <w:szCs w:val="32"/>
               </w:rPr>
-              <w:t xml:space="preserve">int </w:t>
-            </w:r>
-            <w:proofErr w:type="spellStart"/>
-            <w:r>
-              <w:rPr>
-                <w:rFonts w:asciiTheme="majorHAnsi" w:eastAsiaTheme="majorEastAsia" w:hAnsiTheme="majorHAnsi" w:cstheme="majorHAnsi"/>
-                <w:sz w:val="24"/>
-                <w:szCs w:val="32"/>
-              </w:rPr>
-              <w:t>rgba</w:t>
-            </w:r>
-            <w:proofErr w:type="spellEnd"/>
+              <w:t>int rgba</w:t>
+            </w:r>
           </w:p>
         </w:tc>
         <w:tc>
@@ -22077,25 +21018,7 @@
                 <w:sz w:val="24"/>
                 <w:szCs w:val="32"/>
               </w:rPr>
-              <w:t xml:space="preserve">Color* </w:t>
-            </w:r>
-            <w:proofErr w:type="gramStart"/>
-            <w:r>
-              <w:rPr>
-                <w:rFonts w:asciiTheme="majorHAnsi" w:eastAsiaTheme="majorEastAsia" w:hAnsiTheme="majorHAnsi" w:cstheme="majorHAnsi"/>
-                <w:sz w:val="24"/>
-                <w:szCs w:val="32"/>
-              </w:rPr>
-              <w:t>create(</w:t>
-            </w:r>
-            <w:proofErr w:type="gramEnd"/>
-            <w:r>
-              <w:rPr>
-                <w:rFonts w:asciiTheme="majorHAnsi" w:eastAsiaTheme="majorEastAsia" w:hAnsiTheme="majorHAnsi" w:cstheme="majorHAnsi"/>
-                <w:sz w:val="24"/>
-                <w:szCs w:val="32"/>
-              </w:rPr>
-              <w:t>int r, int g, int b, int a)</w:t>
+              <w:t>Color* create(int r, int g, int b, int a)</w:t>
             </w:r>
           </w:p>
         </w:tc>
@@ -22143,35 +21066,7 @@
                 <w:sz w:val="24"/>
                 <w:szCs w:val="32"/>
               </w:rPr>
-              <w:t xml:space="preserve">int </w:t>
-            </w:r>
-            <w:proofErr w:type="spellStart"/>
-            <w:proofErr w:type="gramStart"/>
-            <w:r>
-              <w:rPr>
-                <w:rFonts w:asciiTheme="majorHAnsi" w:eastAsiaTheme="majorEastAsia" w:hAnsiTheme="majorHAnsi" w:cstheme="majorHAnsi"/>
-                <w:sz w:val="24"/>
-                <w:szCs w:val="32"/>
-              </w:rPr>
-              <w:t>getRed</w:t>
-            </w:r>
-            <w:proofErr w:type="spellEnd"/>
-            <w:r>
-              <w:rPr>
-                <w:rFonts w:asciiTheme="majorHAnsi" w:eastAsiaTheme="majorEastAsia" w:hAnsiTheme="majorHAnsi" w:cstheme="majorHAnsi"/>
-                <w:sz w:val="24"/>
-                <w:szCs w:val="32"/>
-              </w:rPr>
-              <w:t>(</w:t>
-            </w:r>
-            <w:proofErr w:type="gramEnd"/>
-            <w:r>
-              <w:rPr>
-                <w:rFonts w:asciiTheme="majorHAnsi" w:eastAsiaTheme="majorEastAsia" w:hAnsiTheme="majorHAnsi" w:cstheme="majorHAnsi"/>
-                <w:sz w:val="24"/>
-                <w:szCs w:val="32"/>
-              </w:rPr>
-              <w:t>Color* c)</w:t>
+              <w:t>int getRed(Color* c)</w:t>
             </w:r>
           </w:p>
         </w:tc>
@@ -22219,35 +21114,7 @@
                 <w:sz w:val="24"/>
                 <w:szCs w:val="32"/>
               </w:rPr>
-              <w:t xml:space="preserve">int </w:t>
-            </w:r>
-            <w:proofErr w:type="spellStart"/>
-            <w:proofErr w:type="gramStart"/>
-            <w:r>
-              <w:rPr>
-                <w:rFonts w:asciiTheme="majorHAnsi" w:eastAsiaTheme="majorEastAsia" w:hAnsiTheme="majorHAnsi" w:cstheme="majorHAnsi"/>
-                <w:sz w:val="24"/>
-                <w:szCs w:val="32"/>
-              </w:rPr>
-              <w:t>getGreen</w:t>
-            </w:r>
-            <w:proofErr w:type="spellEnd"/>
-            <w:r>
-              <w:rPr>
-                <w:rFonts w:asciiTheme="majorHAnsi" w:eastAsiaTheme="majorEastAsia" w:hAnsiTheme="majorHAnsi" w:cstheme="majorHAnsi"/>
-                <w:sz w:val="24"/>
-                <w:szCs w:val="32"/>
-              </w:rPr>
-              <w:t>(</w:t>
-            </w:r>
-            <w:proofErr w:type="gramEnd"/>
-            <w:r>
-              <w:rPr>
-                <w:rFonts w:asciiTheme="majorHAnsi" w:eastAsiaTheme="majorEastAsia" w:hAnsiTheme="majorHAnsi" w:cstheme="majorHAnsi"/>
-                <w:sz w:val="24"/>
-                <w:szCs w:val="32"/>
-              </w:rPr>
-              <w:t>Color* c)</w:t>
+              <w:t>int getGreen(Color* c)</w:t>
             </w:r>
           </w:p>
         </w:tc>
@@ -22311,35 +21178,7 @@
                 <w:sz w:val="24"/>
                 <w:szCs w:val="32"/>
               </w:rPr>
-              <w:t xml:space="preserve">int </w:t>
-            </w:r>
-            <w:proofErr w:type="spellStart"/>
-            <w:proofErr w:type="gramStart"/>
-            <w:r>
-              <w:rPr>
-                <w:rFonts w:asciiTheme="majorHAnsi" w:eastAsiaTheme="majorEastAsia" w:hAnsiTheme="majorHAnsi" w:cstheme="majorHAnsi"/>
-                <w:sz w:val="24"/>
-                <w:szCs w:val="32"/>
-              </w:rPr>
-              <w:t>getBlue</w:t>
-            </w:r>
-            <w:proofErr w:type="spellEnd"/>
-            <w:r>
-              <w:rPr>
-                <w:rFonts w:asciiTheme="majorHAnsi" w:eastAsiaTheme="majorEastAsia" w:hAnsiTheme="majorHAnsi" w:cstheme="majorHAnsi"/>
-                <w:sz w:val="24"/>
-                <w:szCs w:val="32"/>
-              </w:rPr>
-              <w:t>(</w:t>
-            </w:r>
-            <w:proofErr w:type="gramEnd"/>
-            <w:r>
-              <w:rPr>
-                <w:rFonts w:asciiTheme="majorHAnsi" w:eastAsiaTheme="majorEastAsia" w:hAnsiTheme="majorHAnsi" w:cstheme="majorHAnsi"/>
-                <w:sz w:val="24"/>
-                <w:szCs w:val="32"/>
-              </w:rPr>
-              <w:t>Color* c)</w:t>
+              <w:t>int getBlue(Color* c)</w:t>
             </w:r>
           </w:p>
         </w:tc>
@@ -22403,35 +21242,7 @@
                 <w:sz w:val="24"/>
                 <w:szCs w:val="32"/>
               </w:rPr>
-              <w:t xml:space="preserve">int </w:t>
-            </w:r>
-            <w:proofErr w:type="spellStart"/>
-            <w:proofErr w:type="gramStart"/>
-            <w:r>
-              <w:rPr>
-                <w:rFonts w:asciiTheme="majorHAnsi" w:eastAsiaTheme="majorEastAsia" w:hAnsiTheme="majorHAnsi" w:cstheme="majorHAnsi"/>
-                <w:sz w:val="24"/>
-                <w:szCs w:val="32"/>
-              </w:rPr>
-              <w:t>getAlpha</w:t>
-            </w:r>
-            <w:proofErr w:type="spellEnd"/>
-            <w:r>
-              <w:rPr>
-                <w:rFonts w:asciiTheme="majorHAnsi" w:eastAsiaTheme="majorEastAsia" w:hAnsiTheme="majorHAnsi" w:cstheme="majorHAnsi"/>
-                <w:sz w:val="24"/>
-                <w:szCs w:val="32"/>
-              </w:rPr>
-              <w:t>(</w:t>
-            </w:r>
-            <w:proofErr w:type="gramEnd"/>
-            <w:r>
-              <w:rPr>
-                <w:rFonts w:asciiTheme="majorHAnsi" w:eastAsiaTheme="majorEastAsia" w:hAnsiTheme="majorHAnsi" w:cstheme="majorHAnsi"/>
-                <w:sz w:val="24"/>
-                <w:szCs w:val="32"/>
-              </w:rPr>
-              <w:t>Color* c)</w:t>
+              <w:t>int getAlpha(Color* c)</w:t>
             </w:r>
           </w:p>
         </w:tc>
@@ -27044,16 +25855,17 @@
     <w:rsid w:val="0024233E"/>
     <w:rsid w:val="00243783"/>
     <w:rsid w:val="00284AAA"/>
+    <w:rsid w:val="002E1B07"/>
     <w:rsid w:val="00325514"/>
     <w:rsid w:val="00366B81"/>
     <w:rsid w:val="003D09AD"/>
     <w:rsid w:val="003D6066"/>
-    <w:rsid w:val="00471100"/>
     <w:rsid w:val="004B17EB"/>
     <w:rsid w:val="00530C6B"/>
     <w:rsid w:val="005740B8"/>
     <w:rsid w:val="005B22A4"/>
     <w:rsid w:val="005E75CF"/>
+    <w:rsid w:val="006A79E6"/>
     <w:rsid w:val="00765F88"/>
     <w:rsid w:val="007722F8"/>
     <w:rsid w:val="00821BA6"/>
@@ -27075,6 +25887,7 @@
     <w:rsid w:val="00ED57FE"/>
     <w:rsid w:val="00F572E4"/>
     <w:rsid w:val="00F66E11"/>
+    <w:rsid w:val="00FA42B3"/>
     <w:rsid w:val="00FC36C6"/>
     <w:rsid w:val="00FF5855"/>
   </w:rsids>
@@ -27554,7 +26367,7 @@
     <w:basedOn w:val="Absatz-Standardschriftart"/>
     <w:uiPriority w:val="99"/>
     <w:semiHidden/>
-    <w:rsid w:val="00765F88"/>
+    <w:rsid w:val="00FA42B3"/>
     <w:rPr>
       <w:color w:val="808080"/>
     </w:rPr>

</xml_diff>

<commit_message>
Update stack library, update docs
</commit_message>
<xml_diff>
--- a/doc/Snips Documentation.docx
+++ b/doc/Snips Documentation.docx
@@ -17812,7 +17812,23 @@
                 <w:sz w:val="24"/>
                 <w:szCs w:val="32"/>
               </w:rPr>
-              <w:t>&lt;T&gt;* create&lt;T&gt;()</w:t>
+              <w:t>&lt;T&gt;* create&lt;T&gt;(</w:t>
+            </w:r>
+            <w:r>
+              <w:rPr>
+                <w:rFonts w:asciiTheme="majorHAnsi" w:eastAsiaTheme="majorEastAsia" w:hAnsiTheme="majorHAnsi" w:cstheme="majorHAnsi"/>
+                <w:sz w:val="24"/>
+                <w:szCs w:val="32"/>
+              </w:rPr>
+              <w:t>T defValue</w:t>
+            </w:r>
+            <w:r>
+              <w:rPr>
+                <w:rFonts w:asciiTheme="majorHAnsi" w:eastAsiaTheme="majorEastAsia" w:hAnsiTheme="majorHAnsi" w:cstheme="majorHAnsi"/>
+                <w:sz w:val="24"/>
+                <w:szCs w:val="32"/>
+              </w:rPr>
+              <w:t>)</w:t>
             </w:r>
           </w:p>
         </w:tc>
@@ -18301,6 +18317,14 @@
               </w:rPr>
               <w:t xml:space="preserve"> </w:t>
             </w:r>
+            <w:r>
+              <w:rPr>
+                <w:rFonts w:asciiTheme="majorHAnsi" w:eastAsiaTheme="majorEastAsia" w:hAnsiTheme="majorHAnsi" w:cstheme="majorHAnsi"/>
+                <w:sz w:val="24"/>
+                <w:szCs w:val="32"/>
+              </w:rPr>
+              <w:t xml:space="preserve">Returns the default value if the stack is empty. </w:t>
+            </w:r>
             <m:oMath>
               <m:r>
                 <w:rPr>
@@ -18357,31 +18381,23 @@
                 <w:sz w:val="24"/>
                 <w:szCs w:val="32"/>
               </w:rPr>
-              <w:t xml:space="preserve">Returns the top element of the stack and removes it. Returns </w:t>
-            </w:r>
-            <w:r>
-              <w:rPr>
-                <w:rFonts w:asciiTheme="majorHAnsi" w:eastAsiaTheme="majorEastAsia" w:hAnsiTheme="majorHAnsi" w:cstheme="majorHAnsi"/>
-                <w:sz w:val="24"/>
-                <w:szCs w:val="32"/>
-              </w:rPr>
-              <w:t xml:space="preserve">0 if the stack is Empty. </w:t>
-            </w:r>
-            <w:r>
-              <w:rPr>
-                <w:rFonts w:asciiTheme="majorHAnsi" w:eastAsiaTheme="majorEastAsia" w:hAnsiTheme="majorHAnsi" w:cstheme="majorHAnsi"/>
-                <w:sz w:val="24"/>
-                <w:szCs w:val="32"/>
-              </w:rPr>
-              <w:t xml:space="preserve">Be aware that popping from </w:t>
-            </w:r>
-            <w:r>
-              <w:rPr>
-                <w:rFonts w:asciiTheme="majorHAnsi" w:eastAsiaTheme="majorEastAsia" w:hAnsiTheme="majorHAnsi" w:cstheme="majorHAnsi"/>
-                <w:sz w:val="24"/>
-                <w:szCs w:val="32"/>
-              </w:rPr>
-              <w:t xml:space="preserve">an empty stack that contains datatypes that are larger than 1 Word can cause problems. </w:t>
+              <w:t xml:space="preserve">Returns the top element of the stack and removes it. </w:t>
+            </w:r>
+            <w:r>
+              <w:rPr>
+                <w:rFonts w:asciiTheme="majorHAnsi" w:eastAsiaTheme="majorEastAsia" w:hAnsiTheme="majorHAnsi" w:cstheme="majorHAnsi"/>
+                <w:sz w:val="24"/>
+                <w:szCs w:val="32"/>
+              </w:rPr>
+              <w:t>Returns the default value if the stack is empty</w:t>
+            </w:r>
+            <w:r>
+              <w:rPr>
+                <w:rFonts w:asciiTheme="majorHAnsi" w:eastAsiaTheme="majorEastAsia" w:hAnsiTheme="majorHAnsi" w:cstheme="majorHAnsi"/>
+                <w:sz w:val="24"/>
+                <w:szCs w:val="32"/>
+              </w:rPr>
+              <w:t xml:space="preserve">. </w:t>
             </w:r>
             <m:oMath>
               <m:r>
@@ -25850,6 +25866,7 @@
     <w:rsid w:val="00110E24"/>
     <w:rsid w:val="00137802"/>
     <w:rsid w:val="001469A8"/>
+    <w:rsid w:val="001A64ED"/>
     <w:rsid w:val="001A77A2"/>
     <w:rsid w:val="001B06F9"/>
     <w:rsid w:val="0024233E"/>
@@ -25865,7 +25882,6 @@
     <w:rsid w:val="005740B8"/>
     <w:rsid w:val="005B22A4"/>
     <w:rsid w:val="005E75CF"/>
-    <w:rsid w:val="006A79E6"/>
     <w:rsid w:val="00765F88"/>
     <w:rsid w:val="007722F8"/>
     <w:rsid w:val="00821BA6"/>
@@ -25884,6 +25900,7 @@
     <w:rsid w:val="00D250C6"/>
     <w:rsid w:val="00D419C1"/>
     <w:rsid w:val="00D4767F"/>
+    <w:rsid w:val="00DA1958"/>
     <w:rsid w:val="00ED57FE"/>
     <w:rsid w:val="00F572E4"/>
     <w:rsid w:val="00F66E11"/>

</xml_diff>

<commit_message>
Relocate all libraries into release/lib/, update mechanisms to load from there, update docs
</commit_message>
<xml_diff>
--- a/doc/Snips Documentation.docx
+++ b/doc/Snips Documentation.docx
@@ -33,7 +33,7 @@
             <w:tblpPr w:leftFromText="187" w:rightFromText="187" w:horzAnchor="margin" w:tblpXSpec="center" w:tblpY="2881"/>
             <w:tblW w:w="4000" w:type="pct"/>
             <w:tblBorders>
-              <w:left w:val="single" w:sz="12" w:space="0" w:color="4472C4" w:themeColor="accent1"/>
+              <w:left w:val="single" w:sz="12" w:space="0" w:color="3F3F3F" w:themeColor="accent1"/>
             </w:tblBorders>
             <w:tblCellMar>
               <w:left w:w="144" w:type="dxa"/>
@@ -278,7 +278,7 @@
           <w:r>
             <w:fldChar w:fldCharType="separate"/>
           </w:r>
-          <w:hyperlink w:anchor="_Toc43070568" w:history="1">
+          <w:hyperlink w:anchor="_Toc43158406" w:history="1">
             <w:r>
               <w:rPr>
                 <w:rStyle w:val="Hyperlink"/>
@@ -325,7 +325,7 @@
                 <w:noProof/>
                 <w:webHidden/>
               </w:rPr>
-              <w:instrText xml:space="preserve"> PAGEREF _Toc43070568 \h </w:instrText>
+              <w:instrText xml:space="preserve"> PAGEREF _Toc43158406 \h </w:instrText>
             </w:r>
             <w:r>
               <w:rPr>
@@ -372,7 +372,7 @@
               <w:lang w:val="de-DE" w:eastAsia="de-DE"/>
             </w:rPr>
           </w:pPr>
-          <w:hyperlink w:anchor="_Toc43070569" w:history="1">
+          <w:hyperlink w:anchor="_Toc43158407" w:history="1">
             <w:r>
               <w:rPr>
                 <w:rStyle w:val="Hyperlink"/>
@@ -403,7 +403,7 @@
                 <w:noProof/>
                 <w:webHidden/>
               </w:rPr>
-              <w:instrText xml:space="preserve"> PAGEREF _Toc43070569 \h </w:instrText>
+              <w:instrText xml:space="preserve"> PAGEREF _Toc43158407 \h </w:instrText>
             </w:r>
             <w:r>
               <w:rPr>
@@ -450,7 +450,7 @@
               <w:lang w:val="de-DE" w:eastAsia="de-DE"/>
             </w:rPr>
           </w:pPr>
-          <w:hyperlink w:anchor="_Toc43070570" w:history="1">
+          <w:hyperlink w:anchor="_Toc43158408" w:history="1">
             <w:r>
               <w:rPr>
                 <w:rStyle w:val="Hyperlink"/>
@@ -481,7 +481,7 @@
                 <w:noProof/>
                 <w:webHidden/>
               </w:rPr>
-              <w:instrText xml:space="preserve"> PAGEREF _Toc43070570 \h </w:instrText>
+              <w:instrText xml:space="preserve"> PAGEREF _Toc43158408 \h </w:instrText>
             </w:r>
             <w:r>
               <w:rPr>
@@ -528,7 +528,7 @@
               <w:lang w:val="de-DE" w:eastAsia="de-DE"/>
             </w:rPr>
           </w:pPr>
-          <w:hyperlink w:anchor="_Toc43070571" w:history="1">
+          <w:hyperlink w:anchor="_Toc43158409" w:history="1">
             <w:r>
               <w:rPr>
                 <w:rStyle w:val="Hyperlink"/>
@@ -559,7 +559,7 @@
                 <w:noProof/>
                 <w:webHidden/>
               </w:rPr>
-              <w:instrText xml:space="preserve"> PAGEREF _Toc43070571 \h </w:instrText>
+              <w:instrText xml:space="preserve"> PAGEREF _Toc43158409 \h </w:instrText>
             </w:r>
             <w:r>
               <w:rPr>
@@ -607,7 +607,7 @@
               <w:lang w:val="de-DE" w:eastAsia="de-DE"/>
             </w:rPr>
           </w:pPr>
-          <w:hyperlink w:anchor="_Toc43070572" w:history="1">
+          <w:hyperlink w:anchor="_Toc43158410" w:history="1">
             <w:r>
               <w:rPr>
                 <w:rStyle w:val="Hyperlink"/>
@@ -654,7 +654,7 @@
                 <w:noProof/>
                 <w:webHidden/>
               </w:rPr>
-              <w:instrText xml:space="preserve"> PAGEREF _Toc43070572 \h </w:instrText>
+              <w:instrText xml:space="preserve"> PAGEREF _Toc43158410 \h </w:instrText>
             </w:r>
             <w:r>
               <w:rPr>
@@ -701,7 +701,7 @@
               <w:lang w:val="de-DE" w:eastAsia="de-DE"/>
             </w:rPr>
           </w:pPr>
-          <w:hyperlink w:anchor="_Toc43070573" w:history="1">
+          <w:hyperlink w:anchor="_Toc43158411" w:history="1">
             <w:r>
               <w:rPr>
                 <w:rStyle w:val="Hyperlink"/>
@@ -732,7 +732,7 @@
                 <w:noProof/>
                 <w:webHidden/>
               </w:rPr>
-              <w:instrText xml:space="preserve"> PAGEREF _Toc43070573 \h </w:instrText>
+              <w:instrText xml:space="preserve"> PAGEREF _Toc43158411 \h </w:instrText>
             </w:r>
             <w:r>
               <w:rPr>
@@ -778,7 +778,7 @@
               <w:noProof/>
             </w:rPr>
           </w:pPr>
-          <w:hyperlink w:anchor="_Toc43070574" w:history="1">
+          <w:hyperlink w:anchor="_Toc43158412" w:history="1">
             <w:r>
               <w:rPr>
                 <w:rStyle w:val="Hyperlink"/>
@@ -809,7 +809,7 @@
                 <w:noProof/>
                 <w:webHidden/>
               </w:rPr>
-              <w:instrText xml:space="preserve"> PAGEREF _Toc43070574 \h </w:instrText>
+              <w:instrText xml:space="preserve"> PAGEREF _Toc43158412 \h </w:instrText>
             </w:r>
             <w:r>
               <w:rPr>
@@ -855,7 +855,7 @@
               <w:noProof/>
             </w:rPr>
           </w:pPr>
-          <w:hyperlink w:anchor="_Toc43070575" w:history="1">
+          <w:hyperlink w:anchor="_Toc43158413" w:history="1">
             <w:r>
               <w:rPr>
                 <w:rStyle w:val="Hyperlink"/>
@@ -886,7 +886,7 @@
                 <w:noProof/>
                 <w:webHidden/>
               </w:rPr>
-              <w:instrText xml:space="preserve"> PAGEREF _Toc43070575 \h </w:instrText>
+              <w:instrText xml:space="preserve"> PAGEREF _Toc43158413 \h </w:instrText>
             </w:r>
             <w:r>
               <w:rPr>
@@ -933,7 +933,7 @@
               <w:lang w:val="de-DE" w:eastAsia="de-DE"/>
             </w:rPr>
           </w:pPr>
-          <w:hyperlink w:anchor="_Toc43070576" w:history="1">
+          <w:hyperlink w:anchor="_Toc43158414" w:history="1">
             <w:r>
               <w:rPr>
                 <w:rStyle w:val="Hyperlink"/>
@@ -964,7 +964,7 @@
                 <w:noProof/>
                 <w:webHidden/>
               </w:rPr>
-              <w:instrText xml:space="preserve"> PAGEREF _Toc43070576 \h </w:instrText>
+              <w:instrText xml:space="preserve"> PAGEREF _Toc43158414 \h </w:instrText>
             </w:r>
             <w:r>
               <w:rPr>
@@ -1010,7 +1010,7 @@
               <w:noProof/>
             </w:rPr>
           </w:pPr>
-          <w:hyperlink w:anchor="_Toc43070577" w:history="1">
+          <w:hyperlink w:anchor="_Toc43158415" w:history="1">
             <w:r>
               <w:rPr>
                 <w:rStyle w:val="Hyperlink"/>
@@ -1041,7 +1041,7 @@
                 <w:noProof/>
                 <w:webHidden/>
               </w:rPr>
-              <w:instrText xml:space="preserve"> PAGEREF _Toc43070577 \h </w:instrText>
+              <w:instrText xml:space="preserve"> PAGEREF _Toc43158415 \h </w:instrText>
             </w:r>
             <w:r>
               <w:rPr>
@@ -1089,7 +1089,7 @@
               <w:lang w:val="de-DE" w:eastAsia="de-DE"/>
             </w:rPr>
           </w:pPr>
-          <w:hyperlink w:anchor="_Toc43070578" w:history="1">
+          <w:hyperlink w:anchor="_Toc43158416" w:history="1">
             <w:r>
               <w:rPr>
                 <w:rStyle w:val="Hyperlink"/>
@@ -1136,7 +1136,7 @@
                 <w:noProof/>
                 <w:webHidden/>
               </w:rPr>
-              <w:instrText xml:space="preserve"> PAGEREF _Toc43070578 \h </w:instrText>
+              <w:instrText xml:space="preserve"> PAGEREF _Toc43158416 \h </w:instrText>
             </w:r>
             <w:r>
               <w:rPr>
@@ -1183,7 +1183,7 @@
               <w:lang w:val="de-DE" w:eastAsia="de-DE"/>
             </w:rPr>
           </w:pPr>
-          <w:hyperlink w:anchor="_Toc43070579" w:history="1">
+          <w:hyperlink w:anchor="_Toc43158417" w:history="1">
             <w:r>
               <w:rPr>
                 <w:rStyle w:val="Hyperlink"/>
@@ -1214,7 +1214,7 @@
                 <w:noProof/>
                 <w:webHidden/>
               </w:rPr>
-              <w:instrText xml:space="preserve"> PAGEREF _Toc43070579 \h </w:instrText>
+              <w:instrText xml:space="preserve"> PAGEREF _Toc43158417 \h </w:instrText>
             </w:r>
             <w:r>
               <w:rPr>
@@ -1260,7 +1260,7 @@
               <w:noProof/>
             </w:rPr>
           </w:pPr>
-          <w:hyperlink w:anchor="_Toc43070580" w:history="1">
+          <w:hyperlink w:anchor="_Toc43158418" w:history="1">
             <w:r>
               <w:rPr>
                 <w:rStyle w:val="Hyperlink"/>
@@ -1291,7 +1291,7 @@
                 <w:noProof/>
                 <w:webHidden/>
               </w:rPr>
-              <w:instrText xml:space="preserve"> PAGEREF _Toc43070580 \h </w:instrText>
+              <w:instrText xml:space="preserve"> PAGEREF _Toc43158418 \h </w:instrText>
             </w:r>
             <w:r>
               <w:rPr>
@@ -1337,7 +1337,7 @@
               <w:noProof/>
             </w:rPr>
           </w:pPr>
-          <w:hyperlink w:anchor="_Toc43070581" w:history="1">
+          <w:hyperlink w:anchor="_Toc43158419" w:history="1">
             <w:r>
               <w:rPr>
                 <w:rStyle w:val="Hyperlink"/>
@@ -1368,7 +1368,7 @@
                 <w:noProof/>
                 <w:webHidden/>
               </w:rPr>
-              <w:instrText xml:space="preserve"> PAGEREF _Toc43070581 \h </w:instrText>
+              <w:instrText xml:space="preserve"> PAGEREF _Toc43158419 \h </w:instrText>
             </w:r>
             <w:r>
               <w:rPr>
@@ -1416,7 +1416,7 @@
               <w:lang w:val="de-DE" w:eastAsia="de-DE"/>
             </w:rPr>
           </w:pPr>
-          <w:hyperlink w:anchor="_Toc43070582" w:history="1">
+          <w:hyperlink w:anchor="_Toc43158420" w:history="1">
             <w:r>
               <w:rPr>
                 <w:rStyle w:val="Hyperlink"/>
@@ -1463,7 +1463,7 @@
                 <w:noProof/>
                 <w:webHidden/>
               </w:rPr>
-              <w:instrText xml:space="preserve"> PAGEREF _Toc43070582 \h </w:instrText>
+              <w:instrText xml:space="preserve"> PAGEREF _Toc43158420 \h </w:instrText>
             </w:r>
             <w:r>
               <w:rPr>
@@ -1510,7 +1510,7 @@
               <w:lang w:val="de-DE" w:eastAsia="de-DE"/>
             </w:rPr>
           </w:pPr>
-          <w:hyperlink w:anchor="_Toc43070583" w:history="1">
+          <w:hyperlink w:anchor="_Toc43158421" w:history="1">
             <w:r>
               <w:rPr>
                 <w:rStyle w:val="Hyperlink"/>
@@ -1541,7 +1541,7 @@
                 <w:noProof/>
                 <w:webHidden/>
               </w:rPr>
-              <w:instrText xml:space="preserve"> PAGEREF _Toc43070583 \h </w:instrText>
+              <w:instrText xml:space="preserve"> PAGEREF _Toc43158421 \h </w:instrText>
             </w:r>
             <w:r>
               <w:rPr>
@@ -1588,7 +1588,7 @@
               <w:lang w:val="de-DE" w:eastAsia="de-DE"/>
             </w:rPr>
           </w:pPr>
-          <w:hyperlink w:anchor="_Toc43070584" w:history="1">
+          <w:hyperlink w:anchor="_Toc43158422" w:history="1">
             <w:r>
               <w:rPr>
                 <w:rStyle w:val="Hyperlink"/>
@@ -1619,7 +1619,7 @@
                 <w:noProof/>
                 <w:webHidden/>
               </w:rPr>
-              <w:instrText xml:space="preserve"> PAGEREF _Toc43070584 \h </w:instrText>
+              <w:instrText xml:space="preserve"> PAGEREF _Toc43158422 \h </w:instrText>
             </w:r>
             <w:r>
               <w:rPr>
@@ -1666,7 +1666,7 @@
               <w:lang w:val="de-DE" w:eastAsia="de-DE"/>
             </w:rPr>
           </w:pPr>
-          <w:hyperlink w:anchor="_Toc43070585" w:history="1">
+          <w:hyperlink w:anchor="_Toc43158423" w:history="1">
             <w:r>
               <w:rPr>
                 <w:rStyle w:val="Hyperlink"/>
@@ -1697,7 +1697,7 @@
                 <w:noProof/>
                 <w:webHidden/>
               </w:rPr>
-              <w:instrText xml:space="preserve"> PAGEREF _Toc43070585 \h </w:instrText>
+              <w:instrText xml:space="preserve"> PAGEREF _Toc43158423 \h </w:instrText>
             </w:r>
             <w:r>
               <w:rPr>
@@ -1744,7 +1744,7 @@
               <w:lang w:val="de-DE" w:eastAsia="de-DE"/>
             </w:rPr>
           </w:pPr>
-          <w:hyperlink w:anchor="_Toc43070586" w:history="1">
+          <w:hyperlink w:anchor="_Toc43158424" w:history="1">
             <w:r>
               <w:rPr>
                 <w:rStyle w:val="Hyperlink"/>
@@ -1775,7 +1775,7 @@
                 <w:noProof/>
                 <w:webHidden/>
               </w:rPr>
-              <w:instrText xml:space="preserve"> PAGEREF _Toc43070586 \h </w:instrText>
+              <w:instrText xml:space="preserve"> PAGEREF _Toc43158424 \h </w:instrText>
             </w:r>
             <w:r>
               <w:rPr>
@@ -1822,7 +1822,7 @@
               <w:lang w:val="de-DE" w:eastAsia="de-DE"/>
             </w:rPr>
           </w:pPr>
-          <w:hyperlink w:anchor="_Toc43070587" w:history="1">
+          <w:hyperlink w:anchor="_Toc43158425" w:history="1">
             <w:r>
               <w:rPr>
                 <w:rStyle w:val="Hyperlink"/>
@@ -1853,7 +1853,7 @@
                 <w:noProof/>
                 <w:webHidden/>
               </w:rPr>
-              <w:instrText xml:space="preserve"> PAGEREF _Toc43070587 \h </w:instrText>
+              <w:instrText xml:space="preserve"> PAGEREF _Toc43158425 \h </w:instrText>
             </w:r>
             <w:r>
               <w:rPr>
@@ -1895,11 +1895,12 @@
               <w:tab w:val="right" w:leader="dot" w:pos="9062"/>
             </w:tabs>
             <w:rPr>
+              <w:rFonts w:asciiTheme="majorHAnsi" w:hAnsiTheme="majorHAnsi" w:cstheme="majorHAnsi"/>
               <w:noProof/>
               <w:lang w:val="de-DE" w:eastAsia="de-DE"/>
             </w:rPr>
           </w:pPr>
-          <w:hyperlink w:anchor="_Toc43070588" w:history="1">
+          <w:hyperlink w:anchor="_Toc43158426" w:history="1">
             <w:r>
               <w:rPr>
                 <w:rStyle w:val="Hyperlink"/>
@@ -1930,7 +1931,7 @@
                 <w:noProof/>
                 <w:webHidden/>
               </w:rPr>
-              <w:instrText xml:space="preserve"> PAGEREF _Toc43070588 \h </w:instrText>
+              <w:instrText xml:space="preserve"> PAGEREF _Toc43158426 \h </w:instrText>
             </w:r>
             <w:r>
               <w:rPr>
@@ -2019,8 +2020,8 @@
           <w:szCs w:val="36"/>
         </w:rPr>
       </w:pPr>
-      <w:bookmarkStart w:id="0" w:name="_Toc43070568"/>
-      <w:bookmarkStart w:id="1" w:name="About_Snips"/>
+      <w:bookmarkStart w:id="0" w:name="About_Snips"/>
+      <w:bookmarkStart w:id="1" w:name="_Toc43158406"/>
       <w:r>
         <w:rPr>
           <w:rFonts w:asciiTheme="majorHAnsi" w:eastAsiaTheme="majorEastAsia" w:hAnsiTheme="majorHAnsi" w:cstheme="majorHAnsi"/>
@@ -2029,9 +2030,9 @@
         </w:rPr>
         <w:t>About SNIPS</w:t>
       </w:r>
-      <w:bookmarkEnd w:id="0"/>
-    </w:p>
-    <w:bookmarkEnd w:id="1"/>
+      <w:bookmarkEnd w:id="1"/>
+    </w:p>
+    <w:bookmarkEnd w:id="0"/>
     <w:p>
       <w:pPr>
         <w:jc w:val="center"/>
@@ -2053,8 +2054,8 @@
           <w:szCs w:val="40"/>
         </w:rPr>
       </w:pPr>
-      <w:bookmarkStart w:id="2" w:name="_Toc43070569"/>
-      <w:bookmarkStart w:id="3" w:name="The_Language"/>
+      <w:bookmarkStart w:id="2" w:name="The_Language"/>
+      <w:bookmarkStart w:id="3" w:name="_Toc43158407"/>
       <w:r>
         <w:rPr>
           <w:rFonts w:cstheme="majorHAnsi"/>
@@ -2064,9 +2065,9 @@
         </w:rPr>
         <w:t>The Language</w:t>
       </w:r>
-      <w:bookmarkEnd w:id="2"/>
-    </w:p>
-    <w:bookmarkEnd w:id="3"/>
+      <w:bookmarkEnd w:id="3"/>
+    </w:p>
+    <w:bookmarkEnd w:id="2"/>
     <w:p>
       <w:pPr>
         <w:jc w:val="both"/>
@@ -2506,8 +2507,8 @@
           <w:szCs w:val="40"/>
         </w:rPr>
       </w:pPr>
-      <w:bookmarkStart w:id="4" w:name="_Toc43070570"/>
-      <w:bookmarkStart w:id="5" w:name="About_this_document"/>
+      <w:bookmarkStart w:id="4" w:name="About_this_document"/>
+      <w:bookmarkStart w:id="5" w:name="_Toc43158408"/>
       <w:r>
         <w:rPr>
           <w:rFonts w:cstheme="majorHAnsi"/>
@@ -2517,9 +2518,9 @@
         </w:rPr>
         <w:t>About this document</w:t>
       </w:r>
-      <w:bookmarkEnd w:id="4"/>
-    </w:p>
-    <w:bookmarkEnd w:id="5"/>
+      <w:bookmarkEnd w:id="5"/>
+    </w:p>
+    <w:bookmarkEnd w:id="4"/>
     <w:p>
       <w:pPr>
         <w:jc w:val="both"/>
@@ -2617,8 +2618,8 @@
           <w:szCs w:val="40"/>
         </w:rPr>
       </w:pPr>
-      <w:bookmarkStart w:id="6" w:name="_Toc43070571"/>
-      <w:bookmarkStart w:id="7" w:name="Some_words_in_advance"/>
+      <w:bookmarkStart w:id="6" w:name="Some_words_in_advance"/>
+      <w:bookmarkStart w:id="7" w:name="_Toc43158409"/>
       <w:r>
         <w:rPr>
           <w:rFonts w:cstheme="majorHAnsi"/>
@@ -2628,9 +2629,9 @@
         </w:rPr>
         <w:t>Some words in advance</w:t>
       </w:r>
-      <w:bookmarkEnd w:id="6"/>
-    </w:p>
-    <w:bookmarkEnd w:id="7"/>
+      <w:bookmarkEnd w:id="7"/>
+    </w:p>
+    <w:bookmarkEnd w:id="6"/>
     <w:p>
       <w:pPr>
         <w:jc w:val="center"/>
@@ -2743,8 +2744,8 @@
           <w:szCs w:val="36"/>
         </w:rPr>
       </w:pPr>
-      <w:bookmarkStart w:id="8" w:name="_Toc43070572"/>
-      <w:bookmarkStart w:id="9" w:name="Language_Syntax"/>
+      <w:bookmarkStart w:id="8" w:name="Language_Syntax"/>
+      <w:bookmarkStart w:id="9" w:name="_Toc43158410"/>
       <w:r>
         <w:rPr>
           <w:rFonts w:asciiTheme="majorHAnsi" w:eastAsiaTheme="majorEastAsia" w:hAnsiTheme="majorHAnsi" w:cstheme="majorHAnsi"/>
@@ -2753,9 +2754,9 @@
         </w:rPr>
         <w:t>Language Syntax</w:t>
       </w:r>
-      <w:bookmarkEnd w:id="8"/>
-    </w:p>
-    <w:bookmarkEnd w:id="9"/>
+      <w:bookmarkEnd w:id="9"/>
+    </w:p>
+    <w:bookmarkEnd w:id="8"/>
     <w:p>
       <w:pPr>
         <w:jc w:val="center"/>
@@ -2777,8 +2778,8 @@
           <w:szCs w:val="40"/>
         </w:rPr>
       </w:pPr>
-      <w:bookmarkStart w:id="10" w:name="_Toc43070573"/>
-      <w:bookmarkStart w:id="11" w:name="Type_System"/>
+      <w:bookmarkStart w:id="10" w:name="Type_System"/>
+      <w:bookmarkStart w:id="11" w:name="_Toc43158411"/>
       <w:r>
         <w:rPr>
           <w:rFonts w:cstheme="majorHAnsi"/>
@@ -2788,7 +2789,7 @@
         </w:rPr>
         <w:t>Type System</w:t>
       </w:r>
-      <w:bookmarkEnd w:id="10"/>
+      <w:bookmarkEnd w:id="11"/>
     </w:p>
     <w:p>
       <w:pPr>
@@ -2802,8 +2803,8 @@
         </w:rPr>
       </w:pPr>
       <w:bookmarkStart w:id="12" w:name="Primitives"/>
-      <w:bookmarkStart w:id="13" w:name="_Toc43070574"/>
-      <w:bookmarkEnd w:id="11"/>
+      <w:bookmarkStart w:id="13" w:name="_Toc43158412"/>
+      <w:bookmarkEnd w:id="10"/>
       <w:r>
         <w:rPr>
           <w:rFonts w:cstheme="majorHAnsi"/>
@@ -3987,7 +3988,25 @@
           <w:sz w:val="24"/>
           <w:szCs w:val="32"/>
         </w:rPr>
-        <w:t>State s = State.Normal;</w:t>
+        <w:t xml:space="preserve">State s = </w:t>
+      </w:r>
+      <w:proofErr w:type="spellStart"/>
+      <w:r>
+        <w:rPr>
+          <w:rFonts w:ascii="Monospac821 BT" w:eastAsiaTheme="majorEastAsia" w:hAnsi="Monospac821 BT" w:cstheme="majorHAnsi"/>
+          <w:sz w:val="24"/>
+          <w:szCs w:val="32"/>
+        </w:rPr>
+        <w:t>State.Normal</w:t>
+      </w:r>
+      <w:proofErr w:type="spellEnd"/>
+      <w:r>
+        <w:rPr>
+          <w:rFonts w:ascii="Monospac821 BT" w:eastAsiaTheme="majorEastAsia" w:hAnsi="Monospac821 BT" w:cstheme="majorHAnsi"/>
+          <w:sz w:val="24"/>
+          <w:szCs w:val="32"/>
+        </w:rPr>
+        <w:t>;</w:t>
       </w:r>
     </w:p>
     <w:p>
@@ -4273,8 +4292,8 @@
           <w:szCs w:val="36"/>
         </w:rPr>
       </w:pPr>
-      <w:bookmarkStart w:id="14" w:name="_Toc43070575"/>
-      <w:bookmarkStart w:id="15" w:name="Composite_Types"/>
+      <w:bookmarkStart w:id="14" w:name="Composite_Types"/>
+      <w:bookmarkStart w:id="15" w:name="_Toc43158413"/>
       <w:r>
         <w:rPr>
           <w:rFonts w:cstheme="majorHAnsi"/>
@@ -4286,9 +4305,9 @@
         </w:rPr>
         <w:t>Composite Types</w:t>
       </w:r>
-      <w:bookmarkEnd w:id="14"/>
-    </w:p>
-    <w:bookmarkEnd w:id="15"/>
+      <w:bookmarkEnd w:id="15"/>
+    </w:p>
+    <w:bookmarkEnd w:id="14"/>
     <w:p>
       <w:pPr>
         <w:ind w:left="708"/>
@@ -4944,7 +4963,25 @@
           <w:sz w:val="24"/>
           <w:szCs w:val="32"/>
         </w:rPr>
-        <w:t xml:space="preserve">MyStruct s = MyStruct::(5, </w:t>
+        <w:t xml:space="preserve">MyStruct s = </w:t>
+      </w:r>
+      <w:proofErr w:type="gramStart"/>
+      <w:r>
+        <w:rPr>
+          <w:rFonts w:ascii="Monospac821 BT" w:eastAsiaTheme="majorEastAsia" w:hAnsi="Monospac821 BT" w:cstheme="majorHAnsi"/>
+          <w:sz w:val="24"/>
+          <w:szCs w:val="32"/>
+        </w:rPr>
+        <w:t>MyStruct::(</w:t>
+      </w:r>
+      <w:proofErr w:type="gramEnd"/>
+      <w:r>
+        <w:rPr>
+          <w:rFonts w:ascii="Monospac821 BT" w:eastAsiaTheme="majorEastAsia" w:hAnsi="Monospac821 BT" w:cstheme="majorHAnsi"/>
+          <w:sz w:val="24"/>
+          <w:szCs w:val="32"/>
+        </w:rPr>
+        <w:t xml:space="preserve">5, </w:t>
       </w:r>
       <w:r>
         <w:rPr>
@@ -5118,6 +5155,7 @@
         </w:rPr>
         <w:t xml:space="preserve">When dereferencing a pointer, we get the value a pointer </w:t>
       </w:r>
+      <w:proofErr w:type="gramStart"/>
       <w:r>
         <w:rPr>
           <w:rFonts w:asciiTheme="majorHAnsi" w:eastAsiaTheme="majorEastAsia" w:hAnsiTheme="majorHAnsi" w:cstheme="majorHAnsi"/>
@@ -5126,6 +5164,7 @@
         </w:rPr>
         <w:t>points</w:t>
       </w:r>
+      <w:proofErr w:type="gramEnd"/>
       <w:r>
         <w:rPr>
           <w:rFonts w:asciiTheme="majorHAnsi" w:eastAsiaTheme="majorEastAsia" w:hAnsiTheme="majorHAnsi" w:cstheme="majorHAnsi"/>
@@ -5519,7 +5558,7 @@
         </w:rPr>
       </w:pPr>
       <w:bookmarkStart w:id="16" w:name="Expressions"/>
-      <w:bookmarkStart w:id="17" w:name="_Toc43070576"/>
+      <w:bookmarkStart w:id="17" w:name="_Toc43158414"/>
       <w:r>
         <w:rPr>
           <w:rFonts w:cstheme="majorHAnsi"/>
@@ -5544,7 +5583,7 @@
         </w:rPr>
       </w:pPr>
       <w:bookmarkStart w:id="18" w:name="Operators"/>
-      <w:bookmarkStart w:id="19" w:name="_Toc43070577"/>
+      <w:bookmarkStart w:id="19" w:name="_Toc43158415"/>
       <w:r>
         <w:rPr>
           <w:rFonts w:cstheme="majorHAnsi"/>
@@ -7470,9 +7509,9 @@
           <w:szCs w:val="36"/>
         </w:rPr>
       </w:pPr>
-      <w:bookmarkStart w:id="20" w:name="_Toc43070578"/>
-      <w:bookmarkStart w:id="21" w:name="arm_assembly_and_output"/>
-      <w:bookmarkStart w:id="22" w:name="Built_in_libraries"/>
+      <w:bookmarkStart w:id="20" w:name="arm_assembly_and_output"/>
+      <w:bookmarkStart w:id="21" w:name="Built_in_libraries"/>
+      <w:bookmarkStart w:id="22" w:name="_Toc43158416"/>
       <w:r>
         <w:rPr>
           <w:rFonts w:asciiTheme="majorHAnsi" w:eastAsiaTheme="majorEastAsia" w:hAnsiTheme="majorHAnsi" w:cstheme="majorHAnsi"/>
@@ -7481,9 +7520,9 @@
         </w:rPr>
         <w:t>ARM Assembly &amp; Output</w:t>
       </w:r>
-      <w:bookmarkEnd w:id="20"/>
-    </w:p>
-    <w:bookmarkEnd w:id="21"/>
+      <w:bookmarkEnd w:id="22"/>
+    </w:p>
+    <w:bookmarkEnd w:id="20"/>
     <w:p>
       <w:pPr>
         <w:pStyle w:val="Listenabsatz"/>
@@ -7506,8 +7545,8 @@
           <w:szCs w:val="40"/>
         </w:rPr>
       </w:pPr>
-      <w:bookmarkStart w:id="23" w:name="_Toc43070579"/>
-      <w:bookmarkStart w:id="24" w:name="Compiler_assembly_conventions"/>
+      <w:bookmarkStart w:id="23" w:name="Compiler_assembly_conventions"/>
+      <w:bookmarkStart w:id="24" w:name="_Toc43158417"/>
       <w:r>
         <w:rPr>
           <w:rFonts w:cstheme="majorHAnsi"/>
@@ -7517,7 +7556,7 @@
         </w:rPr>
         <w:t>Compiler Assembly Conventions</w:t>
       </w:r>
-      <w:bookmarkEnd w:id="23"/>
+      <w:bookmarkEnd w:id="24"/>
     </w:p>
     <w:p>
       <w:pPr>
@@ -7532,8 +7571,8 @@
         </w:rPr>
       </w:pPr>
       <w:bookmarkStart w:id="25" w:name="register_usage"/>
-      <w:bookmarkStart w:id="26" w:name="_Toc43070580"/>
-      <w:bookmarkEnd w:id="24"/>
+      <w:bookmarkStart w:id="26" w:name="_Toc43158418"/>
+      <w:bookmarkEnd w:id="23"/>
       <w:r>
         <w:rPr>
           <w:rFonts w:cstheme="majorHAnsi"/>
@@ -8043,7 +8082,25 @@
                 <w:sz w:val="24"/>
                 <w:szCs w:val="32"/>
               </w:rPr>
-              <w:t xml:space="preserve"> when a exception is thrown.</w:t>
+              <w:t xml:space="preserve"> when </w:t>
+            </w:r>
+            <w:proofErr w:type="gramStart"/>
+            <w:r>
+              <w:rPr>
+                <w:rFonts w:asciiTheme="majorHAnsi" w:eastAsiaTheme="majorEastAsia" w:hAnsiTheme="majorHAnsi" w:cstheme="majorHAnsi"/>
+                <w:sz w:val="24"/>
+                <w:szCs w:val="32"/>
+              </w:rPr>
+              <w:t>a</w:t>
+            </w:r>
+            <w:proofErr w:type="gramEnd"/>
+            <w:r>
+              <w:rPr>
+                <w:rFonts w:asciiTheme="majorHAnsi" w:eastAsiaTheme="majorEastAsia" w:hAnsiTheme="majorHAnsi" w:cstheme="majorHAnsi"/>
+                <w:sz w:val="24"/>
+                <w:szCs w:val="32"/>
+              </w:rPr>
+              <w:t xml:space="preserve"> exception is thrown.</w:t>
             </w:r>
           </w:p>
         </w:tc>
@@ -8223,7 +8280,7 @@
         </w:rPr>
       </w:pPr>
       <w:bookmarkStart w:id="27" w:name="heap_management"/>
-      <w:bookmarkStart w:id="28" w:name="_Toc43070581"/>
+      <w:bookmarkStart w:id="28" w:name="_Toc43158419"/>
       <w:r>
         <w:rPr>
           <w:rFonts w:cstheme="majorHAnsi"/>
@@ -9322,7 +9379,7 @@
           <w:szCs w:val="36"/>
         </w:rPr>
       </w:pPr>
-      <w:bookmarkStart w:id="29" w:name="_Toc43070582"/>
+      <w:bookmarkStart w:id="29" w:name="_Toc43158420"/>
       <w:r>
         <w:rPr>
           <w:rFonts w:asciiTheme="majorHAnsi" w:eastAsiaTheme="majorEastAsia" w:hAnsiTheme="majorHAnsi" w:cstheme="majorHAnsi"/>
@@ -9349,7 +9406,60 @@
       </w:r>
       <w:bookmarkEnd w:id="29"/>
     </w:p>
-    <w:bookmarkEnd w:id="22"/>
+    <w:bookmarkEnd w:id="21"/>
+    <w:p>
+      <w:pPr>
+        <w:pStyle w:val="Listenabsatz"/>
+        <w:jc w:val="center"/>
+        <w:rPr>
+          <w:rFonts w:asciiTheme="majorHAnsi" w:eastAsiaTheme="majorEastAsia" w:hAnsiTheme="majorHAnsi" w:cstheme="majorHAnsi"/>
+          <w:sz w:val="32"/>
+          <w:szCs w:val="40"/>
+        </w:rPr>
+      </w:pPr>
+    </w:p>
+    <w:p>
+      <w:pPr>
+        <w:jc w:val="both"/>
+        <w:rPr>
+          <w:rFonts w:asciiTheme="majorHAnsi" w:eastAsiaTheme="majorEastAsia" w:hAnsiTheme="majorHAnsi" w:cstheme="majorHAnsi"/>
+          <w:sz w:val="24"/>
+          <w:szCs w:val="32"/>
+        </w:rPr>
+      </w:pPr>
+      <w:r>
+        <w:rPr>
+          <w:rFonts w:asciiTheme="majorHAnsi" w:eastAsiaTheme="majorEastAsia" w:hAnsiTheme="majorHAnsi" w:cstheme="majorHAnsi"/>
+          <w:sz w:val="24"/>
+          <w:szCs w:val="32"/>
+        </w:rPr>
+        <w:t xml:space="preserve">All listed libraries can be included either with </w:t>
+      </w:r>
+      <w:r>
+        <w:rPr>
+          <w:rFonts w:asciiTheme="majorHAnsi" w:eastAsiaTheme="majorEastAsia" w:hAnsiTheme="majorHAnsi" w:cstheme="majorHAnsi"/>
+          <w:sz w:val="24"/>
+          <w:szCs w:val="32"/>
+        </w:rPr>
+        <w:t xml:space="preserve">their shortened path, f.E. boolean.sn, or with their full path </w:t>
+      </w:r>
+      <w:r>
+        <w:rPr>
+          <w:rFonts w:asciiTheme="majorHAnsi" w:eastAsiaTheme="majorEastAsia" w:hAnsiTheme="majorHAnsi" w:cstheme="majorHAnsi"/>
+          <w:sz w:val="24"/>
+          <w:szCs w:val="32"/>
+        </w:rPr>
+        <w:t>lib/std/type/boolean.sn</w:t>
+      </w:r>
+      <w:r>
+        <w:rPr>
+          <w:rFonts w:asciiTheme="majorHAnsi" w:eastAsiaTheme="majorEastAsia" w:hAnsiTheme="majorHAnsi" w:cstheme="majorHAnsi"/>
+          <w:sz w:val="24"/>
+          <w:szCs w:val="32"/>
+        </w:rPr>
+        <w:t>.</w:t>
+      </w:r>
+    </w:p>
     <w:p>
       <w:pPr>
         <w:pStyle w:val="Listenabsatz"/>
@@ -9372,7 +9482,7 @@
           <w:szCs w:val="40"/>
         </w:rPr>
       </w:pPr>
-      <w:bookmarkStart w:id="30" w:name="_Toc43070583"/>
+      <w:bookmarkStart w:id="30" w:name="_Toc43158421"/>
       <w:r>
         <w:rPr>
           <w:rFonts w:cstheme="majorHAnsi"/>
@@ -9701,7 +9811,25 @@
                 <w:sz w:val="24"/>
                 <w:szCs w:val="32"/>
               </w:rPr>
-              <w:t>void* resv(int size)</w:t>
+              <w:t xml:space="preserve">void* </w:t>
+            </w:r>
+            <w:proofErr w:type="gramStart"/>
+            <w:r>
+              <w:rPr>
+                <w:rFonts w:asciiTheme="majorHAnsi" w:eastAsiaTheme="majorEastAsia" w:hAnsiTheme="majorHAnsi" w:cstheme="majorHAnsi"/>
+                <w:sz w:val="24"/>
+                <w:szCs w:val="32"/>
+              </w:rPr>
+              <w:t>resv(</w:t>
+            </w:r>
+            <w:proofErr w:type="gramEnd"/>
+            <w:r>
+              <w:rPr>
+                <w:rFonts w:asciiTheme="majorHAnsi" w:eastAsiaTheme="majorEastAsia" w:hAnsiTheme="majorHAnsi" w:cstheme="majorHAnsi"/>
+                <w:sz w:val="24"/>
+                <w:szCs w:val="32"/>
+              </w:rPr>
+              <w:t>int size)</w:t>
             </w:r>
           </w:p>
         </w:tc>
@@ -9854,8 +9982,18 @@
                 <w:sz w:val="24"/>
                 <w:szCs w:val="32"/>
               </w:rPr>
-              <w:t xml:space="preserve"> is the number of heap elements.</w:t>
-            </w:r>
+              <w:t xml:space="preserve"> is the number of heap </w:t>
+            </w:r>
+            <w:proofErr w:type="gramStart"/>
+            <w:r>
+              <w:rPr>
+                <w:rFonts w:asciiTheme="majorHAnsi" w:eastAsiaTheme="majorEastAsia" w:hAnsiTheme="majorHAnsi" w:cstheme="majorHAnsi"/>
+                <w:sz w:val="24"/>
+                <w:szCs w:val="32"/>
+              </w:rPr>
+              <w:t>elements.</w:t>
+            </w:r>
+            <w:proofErr w:type="gramEnd"/>
           </w:p>
         </w:tc>
       </w:tr>
@@ -10190,7 +10328,25 @@
                 <w:sz w:val="24"/>
                 <w:szCs w:val="32"/>
               </w:rPr>
-              <w:t>void free(void* p)</w:t>
+              <w:t xml:space="preserve">void </w:t>
+            </w:r>
+            <w:proofErr w:type="gramStart"/>
+            <w:r>
+              <w:rPr>
+                <w:rFonts w:asciiTheme="majorHAnsi" w:eastAsiaTheme="majorEastAsia" w:hAnsiTheme="majorHAnsi" w:cstheme="majorHAnsi"/>
+                <w:sz w:val="24"/>
+                <w:szCs w:val="32"/>
+              </w:rPr>
+              <w:t>free(</w:t>
+            </w:r>
+            <w:proofErr w:type="gramEnd"/>
+            <w:r>
+              <w:rPr>
+                <w:rFonts w:asciiTheme="majorHAnsi" w:eastAsiaTheme="majorEastAsia" w:hAnsiTheme="majorHAnsi" w:cstheme="majorHAnsi"/>
+                <w:sz w:val="24"/>
+                <w:szCs w:val="32"/>
+              </w:rPr>
+              <w:t>void* p)</w:t>
             </w:r>
           </w:p>
         </w:tc>
@@ -10307,33 +10463,13 @@
     </w:p>
     <w:p>
       <w:pPr>
-        <w:jc w:val="center"/>
         <w:rPr>
           <w:rFonts w:asciiTheme="majorHAnsi" w:eastAsiaTheme="majorEastAsia" w:hAnsiTheme="majorHAnsi" w:cstheme="majorHAnsi"/>
           <w:sz w:val="32"/>
           <w:szCs w:val="40"/>
         </w:rPr>
       </w:pPr>
-    </w:p>
-    <w:p>
-      <w:pPr>
-        <w:jc w:val="center"/>
-        <w:rPr>
-          <w:rFonts w:asciiTheme="majorHAnsi" w:eastAsiaTheme="majorEastAsia" w:hAnsiTheme="majorHAnsi" w:cstheme="majorHAnsi"/>
-          <w:sz w:val="32"/>
-          <w:szCs w:val="40"/>
-        </w:rPr>
-      </w:pPr>
-    </w:p>
-    <w:p>
-      <w:pPr>
-        <w:jc w:val="center"/>
-        <w:rPr>
-          <w:rFonts w:asciiTheme="majorHAnsi" w:eastAsiaTheme="majorEastAsia" w:hAnsiTheme="majorHAnsi" w:cstheme="majorHAnsi"/>
-          <w:sz w:val="32"/>
-          <w:szCs w:val="40"/>
-        </w:rPr>
-      </w:pPr>
+      <w:bookmarkStart w:id="33" w:name="hsize_routine"/>
     </w:p>
     <w:p>
       <w:pPr>
@@ -10345,7 +10481,6 @@
           <w:szCs w:val="36"/>
         </w:rPr>
       </w:pPr>
-      <w:bookmarkStart w:id="33" w:name="hsize_routine"/>
       <w:r>
         <w:rPr>
           <w:rFonts w:asciiTheme="majorHAnsi" w:eastAsiaTheme="majorEastAsia" w:hAnsiTheme="majorHAnsi" w:cstheme="majorHAnsi"/>
@@ -10679,7 +10814,25 @@
                 <w:sz w:val="24"/>
                 <w:szCs w:val="32"/>
               </w:rPr>
-              <w:t>Int hsize(void* p)</w:t>
+              <w:t xml:space="preserve">Int </w:t>
+            </w:r>
+            <w:proofErr w:type="gramStart"/>
+            <w:r>
+              <w:rPr>
+                <w:rFonts w:asciiTheme="majorHAnsi" w:eastAsiaTheme="majorEastAsia" w:hAnsiTheme="majorHAnsi" w:cstheme="majorHAnsi"/>
+                <w:sz w:val="24"/>
+                <w:szCs w:val="32"/>
+              </w:rPr>
+              <w:t>hsize(</w:t>
+            </w:r>
+            <w:proofErr w:type="gramEnd"/>
+            <w:r>
+              <w:rPr>
+                <w:rFonts w:asciiTheme="majorHAnsi" w:eastAsiaTheme="majorEastAsia" w:hAnsiTheme="majorHAnsi" w:cstheme="majorHAnsi"/>
+                <w:sz w:val="24"/>
+                <w:szCs w:val="32"/>
+              </w:rPr>
+              <w:t>void* p)</w:t>
             </w:r>
           </w:p>
         </w:tc>
@@ -10796,7 +10949,7 @@
           <w:szCs w:val="40"/>
         </w:rPr>
       </w:pPr>
-      <w:bookmarkStart w:id="34" w:name="_Toc43070584"/>
+      <w:bookmarkStart w:id="34" w:name="_Toc43158422"/>
       <w:r>
         <w:rPr>
           <w:rFonts w:cstheme="majorHAnsi"/>
@@ -11092,7 +11245,43 @@
                 <w:sz w:val="24"/>
                 <w:szCs w:val="32"/>
               </w:rPr>
-              <w:t>int __op_div(int a, int b)</w:t>
+              <w:t>int __</w:t>
+            </w:r>
+            <w:proofErr w:type="spellStart"/>
+            <w:r>
+              <w:rPr>
+                <w:rFonts w:asciiTheme="majorHAnsi" w:eastAsiaTheme="majorEastAsia" w:hAnsiTheme="majorHAnsi" w:cstheme="majorHAnsi"/>
+                <w:sz w:val="24"/>
+                <w:szCs w:val="32"/>
+              </w:rPr>
+              <w:t>op_</w:t>
+            </w:r>
+            <w:proofErr w:type="gramStart"/>
+            <w:r>
+              <w:rPr>
+                <w:rFonts w:asciiTheme="majorHAnsi" w:eastAsiaTheme="majorEastAsia" w:hAnsiTheme="majorHAnsi" w:cstheme="majorHAnsi"/>
+                <w:sz w:val="24"/>
+                <w:szCs w:val="32"/>
+              </w:rPr>
+              <w:t>div</w:t>
+            </w:r>
+            <w:proofErr w:type="spellEnd"/>
+            <w:r>
+              <w:rPr>
+                <w:rFonts w:asciiTheme="majorHAnsi" w:eastAsiaTheme="majorEastAsia" w:hAnsiTheme="majorHAnsi" w:cstheme="majorHAnsi"/>
+                <w:sz w:val="24"/>
+                <w:szCs w:val="32"/>
+              </w:rPr>
+              <w:t>(</w:t>
+            </w:r>
+            <w:proofErr w:type="gramEnd"/>
+            <w:r>
+              <w:rPr>
+                <w:rFonts w:asciiTheme="majorHAnsi" w:eastAsiaTheme="majorEastAsia" w:hAnsiTheme="majorHAnsi" w:cstheme="majorHAnsi"/>
+                <w:sz w:val="24"/>
+                <w:szCs w:val="32"/>
+              </w:rPr>
+              <w:t>int a, int b)</w:t>
             </w:r>
           </w:p>
         </w:tc>
@@ -11371,7 +11560,25 @@
           <w:sz w:val="24"/>
           <w:szCs w:val="32"/>
         </w:rPr>
-        <w:t>compute the rest of a integer division</w:t>
+        <w:t xml:space="preserve">compute the rest of </w:t>
+      </w:r>
+      <w:proofErr w:type="gramStart"/>
+      <w:r>
+        <w:rPr>
+          <w:rFonts w:asciiTheme="majorHAnsi" w:eastAsiaTheme="majorEastAsia" w:hAnsiTheme="majorHAnsi" w:cstheme="majorHAnsi"/>
+          <w:sz w:val="24"/>
+          <w:szCs w:val="32"/>
+        </w:rPr>
+        <w:t>a</w:t>
+      </w:r>
+      <w:proofErr w:type="gramEnd"/>
+      <w:r>
+        <w:rPr>
+          <w:rFonts w:asciiTheme="majorHAnsi" w:eastAsiaTheme="majorEastAsia" w:hAnsiTheme="majorHAnsi" w:cstheme="majorHAnsi"/>
+          <w:sz w:val="24"/>
+          <w:szCs w:val="32"/>
+        </w:rPr>
+        <w:t xml:space="preserve"> integer division</w:t>
       </w:r>
       <w:r>
         <w:rPr>
@@ -11492,6 +11699,7 @@
               </w:rPr>
               <w:t>int __op_</w:t>
             </w:r>
+            <w:proofErr w:type="gramStart"/>
             <w:r>
               <w:rPr>
                 <w:rFonts w:asciiTheme="majorHAnsi" w:eastAsiaTheme="majorEastAsia" w:hAnsiTheme="majorHAnsi" w:cstheme="majorHAnsi"/>
@@ -11506,7 +11714,16 @@
                 <w:sz w:val="24"/>
                 <w:szCs w:val="32"/>
               </w:rPr>
-              <w:t>(int a, int b)</w:t>
+              <w:t>(</w:t>
+            </w:r>
+            <w:proofErr w:type="gramEnd"/>
+            <w:r>
+              <w:rPr>
+                <w:rFonts w:asciiTheme="majorHAnsi" w:eastAsiaTheme="majorEastAsia" w:hAnsiTheme="majorHAnsi" w:cstheme="majorHAnsi"/>
+                <w:sz w:val="24"/>
+                <w:szCs w:val="32"/>
+              </w:rPr>
+              <w:t>int a, int b)</w:t>
             </w:r>
           </w:p>
         </w:tc>
@@ -11620,7 +11837,7 @@
           <w:szCs w:val="40"/>
         </w:rPr>
       </w:pPr>
-      <w:bookmarkStart w:id="35" w:name="_Toc43070585"/>
+      <w:bookmarkStart w:id="35" w:name="_Toc43158423"/>
       <w:r>
         <w:rPr>
           <w:rFonts w:cstheme="majorHAnsi"/>
@@ -11916,7 +12133,35 @@
                 <w:sz w:val="24"/>
                 <w:szCs w:val="32"/>
               </w:rPr>
-              <w:t>bool parseBool(char* str)</w:t>
+              <w:t xml:space="preserve">bool </w:t>
+            </w:r>
+            <w:proofErr w:type="spellStart"/>
+            <w:proofErr w:type="gramStart"/>
+            <w:r>
+              <w:rPr>
+                <w:rFonts w:asciiTheme="majorHAnsi" w:eastAsiaTheme="majorEastAsia" w:hAnsiTheme="majorHAnsi" w:cstheme="majorHAnsi"/>
+                <w:sz w:val="24"/>
+                <w:szCs w:val="32"/>
+              </w:rPr>
+              <w:t>parseBool</w:t>
+            </w:r>
+            <w:proofErr w:type="spellEnd"/>
+            <w:r>
+              <w:rPr>
+                <w:rFonts w:asciiTheme="majorHAnsi" w:eastAsiaTheme="majorEastAsia" w:hAnsiTheme="majorHAnsi" w:cstheme="majorHAnsi"/>
+                <w:sz w:val="24"/>
+                <w:szCs w:val="32"/>
+              </w:rPr>
+              <w:t>(</w:t>
+            </w:r>
+            <w:proofErr w:type="gramEnd"/>
+            <w:r>
+              <w:rPr>
+                <w:rFonts w:asciiTheme="majorHAnsi" w:eastAsiaTheme="majorEastAsia" w:hAnsiTheme="majorHAnsi" w:cstheme="majorHAnsi"/>
+                <w:sz w:val="24"/>
+                <w:szCs w:val="32"/>
+              </w:rPr>
+              <w:t>char* str)</w:t>
             </w:r>
           </w:p>
         </w:tc>
@@ -11982,7 +12227,35 @@
                 <w:sz w:val="24"/>
                 <w:szCs w:val="32"/>
               </w:rPr>
-              <w:t>char* toString(bool b)</w:t>
+              <w:t xml:space="preserve">char* </w:t>
+            </w:r>
+            <w:proofErr w:type="spellStart"/>
+            <w:proofErr w:type="gramStart"/>
+            <w:r>
+              <w:rPr>
+                <w:rFonts w:asciiTheme="majorHAnsi" w:eastAsiaTheme="majorEastAsia" w:hAnsiTheme="majorHAnsi" w:cstheme="majorHAnsi"/>
+                <w:sz w:val="24"/>
+                <w:szCs w:val="32"/>
+              </w:rPr>
+              <w:t>toString</w:t>
+            </w:r>
+            <w:proofErr w:type="spellEnd"/>
+            <w:r>
+              <w:rPr>
+                <w:rFonts w:asciiTheme="majorHAnsi" w:eastAsiaTheme="majorEastAsia" w:hAnsiTheme="majorHAnsi" w:cstheme="majorHAnsi"/>
+                <w:sz w:val="24"/>
+                <w:szCs w:val="32"/>
+              </w:rPr>
+              <w:t>(</w:t>
+            </w:r>
+            <w:proofErr w:type="gramEnd"/>
+            <w:r>
+              <w:rPr>
+                <w:rFonts w:asciiTheme="majorHAnsi" w:eastAsiaTheme="majorEastAsia" w:hAnsiTheme="majorHAnsi" w:cstheme="majorHAnsi"/>
+                <w:sz w:val="24"/>
+                <w:szCs w:val="32"/>
+              </w:rPr>
+              <w:t>bool b)</w:t>
             </w:r>
           </w:p>
         </w:tc>
@@ -12368,7 +12641,35 @@
                 <w:sz w:val="24"/>
                 <w:szCs w:val="32"/>
               </w:rPr>
-              <w:t>int parseInt(char* str)</w:t>
+              <w:t xml:space="preserve">int </w:t>
+            </w:r>
+            <w:proofErr w:type="spellStart"/>
+            <w:proofErr w:type="gramStart"/>
+            <w:r>
+              <w:rPr>
+                <w:rFonts w:asciiTheme="majorHAnsi" w:eastAsiaTheme="majorEastAsia" w:hAnsiTheme="majorHAnsi" w:cstheme="majorHAnsi"/>
+                <w:sz w:val="24"/>
+                <w:szCs w:val="32"/>
+              </w:rPr>
+              <w:t>parseInt</w:t>
+            </w:r>
+            <w:proofErr w:type="spellEnd"/>
+            <w:r>
+              <w:rPr>
+                <w:rFonts w:asciiTheme="majorHAnsi" w:eastAsiaTheme="majorEastAsia" w:hAnsiTheme="majorHAnsi" w:cstheme="majorHAnsi"/>
+                <w:sz w:val="24"/>
+                <w:szCs w:val="32"/>
+              </w:rPr>
+              <w:t>(</w:t>
+            </w:r>
+            <w:proofErr w:type="gramEnd"/>
+            <w:r>
+              <w:rPr>
+                <w:rFonts w:asciiTheme="majorHAnsi" w:eastAsiaTheme="majorEastAsia" w:hAnsiTheme="majorHAnsi" w:cstheme="majorHAnsi"/>
+                <w:sz w:val="24"/>
+                <w:szCs w:val="32"/>
+              </w:rPr>
+              <w:t>char* str)</w:t>
             </w:r>
           </w:p>
         </w:tc>
@@ -12391,7 +12692,25 @@
                 <w:sz w:val="24"/>
                 <w:szCs w:val="32"/>
               </w:rPr>
-              <w:t xml:space="preserve">Parses a integer from given String. The String has to match the pattern: </w:t>
+              <w:t xml:space="preserve">Parses </w:t>
+            </w:r>
+            <w:proofErr w:type="gramStart"/>
+            <w:r>
+              <w:rPr>
+                <w:rFonts w:asciiTheme="majorHAnsi" w:eastAsiaTheme="majorEastAsia" w:hAnsiTheme="majorHAnsi" w:cstheme="majorHAnsi"/>
+                <w:sz w:val="24"/>
+                <w:szCs w:val="32"/>
+              </w:rPr>
+              <w:t>a</w:t>
+            </w:r>
+            <w:proofErr w:type="gramEnd"/>
+            <w:r>
+              <w:rPr>
+                <w:rFonts w:asciiTheme="majorHAnsi" w:eastAsiaTheme="majorEastAsia" w:hAnsiTheme="majorHAnsi" w:cstheme="majorHAnsi"/>
+                <w:sz w:val="24"/>
+                <w:szCs w:val="32"/>
+              </w:rPr>
+              <w:t xml:space="preserve"> integer from given String. The String has to match the pattern: </w:t>
             </w:r>
             <m:oMath>
               <m:r>
@@ -12496,7 +12815,53 @@
                 <w:sz w:val="24"/>
                 <w:szCs w:val="32"/>
               </w:rPr>
-              <w:t>char* toString(int num)</w:t>
+              <w:t xml:space="preserve">char* </w:t>
+            </w:r>
+            <w:proofErr w:type="spellStart"/>
+            <w:proofErr w:type="gramStart"/>
+            <w:r>
+              <w:rPr>
+                <w:rFonts w:asciiTheme="majorHAnsi" w:eastAsiaTheme="majorEastAsia" w:hAnsiTheme="majorHAnsi" w:cstheme="majorHAnsi"/>
+                <w:sz w:val="24"/>
+                <w:szCs w:val="32"/>
+              </w:rPr>
+              <w:t>toString</w:t>
+            </w:r>
+            <w:proofErr w:type="spellEnd"/>
+            <w:r>
+              <w:rPr>
+                <w:rFonts w:asciiTheme="majorHAnsi" w:eastAsiaTheme="majorEastAsia" w:hAnsiTheme="majorHAnsi" w:cstheme="majorHAnsi"/>
+                <w:sz w:val="24"/>
+                <w:szCs w:val="32"/>
+              </w:rPr>
+              <w:t>(</w:t>
+            </w:r>
+            <w:proofErr w:type="gramEnd"/>
+            <w:r>
+              <w:rPr>
+                <w:rFonts w:asciiTheme="majorHAnsi" w:eastAsiaTheme="majorEastAsia" w:hAnsiTheme="majorHAnsi" w:cstheme="majorHAnsi"/>
+                <w:sz w:val="24"/>
+                <w:szCs w:val="32"/>
+              </w:rPr>
+              <w:t xml:space="preserve">int </w:t>
+            </w:r>
+            <w:proofErr w:type="spellStart"/>
+            <w:r>
+              <w:rPr>
+                <w:rFonts w:asciiTheme="majorHAnsi" w:eastAsiaTheme="majorEastAsia" w:hAnsiTheme="majorHAnsi" w:cstheme="majorHAnsi"/>
+                <w:sz w:val="24"/>
+                <w:szCs w:val="32"/>
+              </w:rPr>
+              <w:t>num</w:t>
+            </w:r>
+            <w:proofErr w:type="spellEnd"/>
+            <w:r>
+              <w:rPr>
+                <w:rFonts w:asciiTheme="majorHAnsi" w:eastAsiaTheme="majorEastAsia" w:hAnsiTheme="majorHAnsi" w:cstheme="majorHAnsi"/>
+                <w:sz w:val="24"/>
+                <w:szCs w:val="32"/>
+              </w:rPr>
+              <w:t>)</w:t>
             </w:r>
           </w:p>
         </w:tc>
@@ -12653,7 +13018,25 @@
                 <w:sz w:val="24"/>
                 <w:szCs w:val="32"/>
               </w:rPr>
-              <w:t>void sort(int* arr, int size</w:t>
+              <w:t xml:space="preserve">void </w:t>
+            </w:r>
+            <w:proofErr w:type="gramStart"/>
+            <w:r>
+              <w:rPr>
+                <w:rFonts w:asciiTheme="majorHAnsi" w:eastAsiaTheme="majorEastAsia" w:hAnsiTheme="majorHAnsi" w:cstheme="majorHAnsi"/>
+                <w:sz w:val="24"/>
+                <w:szCs w:val="32"/>
+              </w:rPr>
+              <w:t>sort(</w:t>
+            </w:r>
+            <w:proofErr w:type="gramEnd"/>
+            <w:r>
+              <w:rPr>
+                <w:rFonts w:asciiTheme="majorHAnsi" w:eastAsiaTheme="majorEastAsia" w:hAnsiTheme="majorHAnsi" w:cstheme="majorHAnsi"/>
+                <w:sz w:val="24"/>
+                <w:szCs w:val="32"/>
+              </w:rPr>
+              <w:t>int* arr, int size</w:t>
             </w:r>
             <w:r>
               <w:rPr>
@@ -13170,7 +13553,25 @@
                 <w:sz w:val="24"/>
                 <w:szCs w:val="32"/>
               </w:rPr>
-              <w:t>bool equals(char* str0, char* str1)</w:t>
+              <w:t xml:space="preserve">bool </w:t>
+            </w:r>
+            <w:proofErr w:type="gramStart"/>
+            <w:r>
+              <w:rPr>
+                <w:rFonts w:asciiTheme="majorHAnsi" w:eastAsiaTheme="majorEastAsia" w:hAnsiTheme="majorHAnsi" w:cstheme="majorHAnsi"/>
+                <w:sz w:val="24"/>
+                <w:szCs w:val="32"/>
+              </w:rPr>
+              <w:t>equals(</w:t>
+            </w:r>
+            <w:proofErr w:type="gramEnd"/>
+            <w:r>
+              <w:rPr>
+                <w:rFonts w:asciiTheme="majorHAnsi" w:eastAsiaTheme="majorEastAsia" w:hAnsiTheme="majorHAnsi" w:cstheme="majorHAnsi"/>
+                <w:sz w:val="24"/>
+                <w:szCs w:val="32"/>
+              </w:rPr>
+              <w:t>char* str0, char* str1)</w:t>
             </w:r>
           </w:p>
         </w:tc>
@@ -13226,7 +13627,25 @@
                 <w:sz w:val="24"/>
                 <w:szCs w:val="32"/>
               </w:rPr>
-              <w:t>char* substring(char* str, int begin, int end)</w:t>
+              <w:t xml:space="preserve">char* </w:t>
+            </w:r>
+            <w:proofErr w:type="gramStart"/>
+            <w:r>
+              <w:rPr>
+                <w:rFonts w:asciiTheme="majorHAnsi" w:eastAsiaTheme="majorEastAsia" w:hAnsiTheme="majorHAnsi" w:cstheme="majorHAnsi"/>
+                <w:sz w:val="24"/>
+                <w:szCs w:val="32"/>
+              </w:rPr>
+              <w:t>substring(</w:t>
+            </w:r>
+            <w:proofErr w:type="gramEnd"/>
+            <w:r>
+              <w:rPr>
+                <w:rFonts w:asciiTheme="majorHAnsi" w:eastAsiaTheme="majorEastAsia" w:hAnsiTheme="majorHAnsi" w:cstheme="majorHAnsi"/>
+                <w:sz w:val="24"/>
+                <w:szCs w:val="32"/>
+              </w:rPr>
+              <w:t>char* str, int begin, int end)</w:t>
             </w:r>
           </w:p>
         </w:tc>
@@ -13364,7 +13783,25 @@
                 <w:sz w:val="24"/>
                 <w:szCs w:val="32"/>
               </w:rPr>
-              <w:t>int length(char* str)</w:t>
+              <w:t xml:space="preserve">int </w:t>
+            </w:r>
+            <w:proofErr w:type="gramStart"/>
+            <w:r>
+              <w:rPr>
+                <w:rFonts w:asciiTheme="majorHAnsi" w:eastAsiaTheme="majorEastAsia" w:hAnsiTheme="majorHAnsi" w:cstheme="majorHAnsi"/>
+                <w:sz w:val="24"/>
+                <w:szCs w:val="32"/>
+              </w:rPr>
+              <w:t>length(</w:t>
+            </w:r>
+            <w:proofErr w:type="gramEnd"/>
+            <w:r>
+              <w:rPr>
+                <w:rFonts w:asciiTheme="majorHAnsi" w:eastAsiaTheme="majorEastAsia" w:hAnsiTheme="majorHAnsi" w:cstheme="majorHAnsi"/>
+                <w:sz w:val="24"/>
+                <w:szCs w:val="32"/>
+              </w:rPr>
+              <w:t>char* str)</w:t>
             </w:r>
           </w:p>
         </w:tc>
@@ -13438,7 +13875,35 @@
                 <w:sz w:val="24"/>
                 <w:szCs w:val="32"/>
               </w:rPr>
-              <w:t>char* concat(char* str0, char* str1)</w:t>
+              <w:t xml:space="preserve">char* </w:t>
+            </w:r>
+            <w:proofErr w:type="spellStart"/>
+            <w:proofErr w:type="gramStart"/>
+            <w:r>
+              <w:rPr>
+                <w:rFonts w:asciiTheme="majorHAnsi" w:eastAsiaTheme="majorEastAsia" w:hAnsiTheme="majorHAnsi" w:cstheme="majorHAnsi"/>
+                <w:sz w:val="24"/>
+                <w:szCs w:val="32"/>
+              </w:rPr>
+              <w:t>concat</w:t>
+            </w:r>
+            <w:proofErr w:type="spellEnd"/>
+            <w:r>
+              <w:rPr>
+                <w:rFonts w:asciiTheme="majorHAnsi" w:eastAsiaTheme="majorEastAsia" w:hAnsiTheme="majorHAnsi" w:cstheme="majorHAnsi"/>
+                <w:sz w:val="24"/>
+                <w:szCs w:val="32"/>
+              </w:rPr>
+              <w:t>(</w:t>
+            </w:r>
+            <w:proofErr w:type="gramEnd"/>
+            <w:r>
+              <w:rPr>
+                <w:rFonts w:asciiTheme="majorHAnsi" w:eastAsiaTheme="majorEastAsia" w:hAnsiTheme="majorHAnsi" w:cstheme="majorHAnsi"/>
+                <w:sz w:val="24"/>
+                <w:szCs w:val="32"/>
+              </w:rPr>
+              <w:t>char* str0, char* str1)</w:t>
             </w:r>
           </w:p>
         </w:tc>
@@ -13558,7 +14023,7 @@
           <w:szCs w:val="40"/>
         </w:rPr>
       </w:pPr>
-      <w:bookmarkStart w:id="36" w:name="_Toc43070586"/>
+      <w:bookmarkStart w:id="36" w:name="_Toc43158424"/>
       <w:r>
         <w:rPr>
           <w:rFonts w:cstheme="majorHAnsi"/>
@@ -13790,7 +14255,25 @@
           <w:sz w:val="24"/>
           <w:szCs w:val="32"/>
         </w:rPr>
-        <w:t xml:space="preserve">Each element is capsuled in a </w:t>
+        <w:t xml:space="preserve">Each element is capsuled in </w:t>
+      </w:r>
+      <w:proofErr w:type="gramStart"/>
+      <w:r>
+        <w:rPr>
+          <w:rFonts w:asciiTheme="majorHAnsi" w:eastAsiaTheme="majorEastAsia" w:hAnsiTheme="majorHAnsi" w:cstheme="majorHAnsi"/>
+          <w:sz w:val="24"/>
+          <w:szCs w:val="32"/>
+        </w:rPr>
+        <w:t>a</w:t>
+      </w:r>
+      <w:proofErr w:type="gramEnd"/>
+      <w:r>
+        <w:rPr>
+          <w:rFonts w:asciiTheme="majorHAnsi" w:eastAsiaTheme="majorEastAsia" w:hAnsiTheme="majorHAnsi" w:cstheme="majorHAnsi"/>
+          <w:sz w:val="24"/>
+          <w:szCs w:val="32"/>
+        </w:rPr>
+        <w:t xml:space="preserve"> </w:t>
       </w:r>
       <w:r>
         <w:rPr>
@@ -14261,7 +14744,25 @@
                 <w:sz w:val="24"/>
                 <w:szCs w:val="32"/>
               </w:rPr>
-              <w:t>LinkedList&lt;T&gt;* create&lt;T&gt;()</w:t>
+              <w:t>LinkedList&lt;T&gt;* create&lt;T</w:t>
+            </w:r>
+            <w:proofErr w:type="gramStart"/>
+            <w:r>
+              <w:rPr>
+                <w:rFonts w:asciiTheme="majorHAnsi" w:eastAsiaTheme="majorEastAsia" w:hAnsiTheme="majorHAnsi" w:cstheme="majorHAnsi"/>
+                <w:sz w:val="24"/>
+                <w:szCs w:val="32"/>
+              </w:rPr>
+              <w:t>&gt;(</w:t>
+            </w:r>
+            <w:proofErr w:type="gramEnd"/>
+            <w:r>
+              <w:rPr>
+                <w:rFonts w:asciiTheme="majorHAnsi" w:eastAsiaTheme="majorEastAsia" w:hAnsiTheme="majorHAnsi" w:cstheme="majorHAnsi"/>
+                <w:sz w:val="24"/>
+                <w:szCs w:val="32"/>
+              </w:rPr>
+              <w:t>)</w:t>
             </w:r>
           </w:p>
         </w:tc>
@@ -14365,7 +14866,25 @@
                 <w:sz w:val="24"/>
                 <w:szCs w:val="32"/>
               </w:rPr>
-              <w:t xml:space="preserve"> destroy(LinkedList&lt;void&gt;* l)</w:t>
+              <w:t xml:space="preserve"> </w:t>
+            </w:r>
+            <w:proofErr w:type="gramStart"/>
+            <w:r>
+              <w:rPr>
+                <w:rFonts w:asciiTheme="majorHAnsi" w:eastAsiaTheme="majorEastAsia" w:hAnsiTheme="majorHAnsi" w:cstheme="majorHAnsi"/>
+                <w:sz w:val="24"/>
+                <w:szCs w:val="32"/>
+              </w:rPr>
+              <w:t>destroy(</w:t>
+            </w:r>
+            <w:proofErr w:type="gramEnd"/>
+            <w:r>
+              <w:rPr>
+                <w:rFonts w:asciiTheme="majorHAnsi" w:eastAsiaTheme="majorEastAsia" w:hAnsiTheme="majorHAnsi" w:cstheme="majorHAnsi"/>
+                <w:sz w:val="24"/>
+                <w:szCs w:val="32"/>
+              </w:rPr>
+              <w:t>LinkedList&lt;void&gt;* l)</w:t>
             </w:r>
           </w:p>
         </w:tc>
@@ -14453,7 +14972,25 @@
                 <w:sz w:val="24"/>
                 <w:szCs w:val="32"/>
               </w:rPr>
-              <w:t>void add&lt;T&gt;(LinkedList&lt;T&gt;* lp, T x)</w:t>
+              <w:t xml:space="preserve">void add&lt;T&gt;(LinkedList&lt;T&gt;* </w:t>
+            </w:r>
+            <w:proofErr w:type="spellStart"/>
+            <w:r>
+              <w:rPr>
+                <w:rFonts w:asciiTheme="majorHAnsi" w:eastAsiaTheme="majorEastAsia" w:hAnsiTheme="majorHAnsi" w:cstheme="majorHAnsi"/>
+                <w:sz w:val="24"/>
+                <w:szCs w:val="32"/>
+              </w:rPr>
+              <w:t>lp</w:t>
+            </w:r>
+            <w:proofErr w:type="spellEnd"/>
+            <w:r>
+              <w:rPr>
+                <w:rFonts w:asciiTheme="majorHAnsi" w:eastAsiaTheme="majorEastAsia" w:hAnsiTheme="majorHAnsi" w:cstheme="majorHAnsi"/>
+                <w:sz w:val="24"/>
+                <w:szCs w:val="32"/>
+              </w:rPr>
+              <w:t>, T x)</w:t>
             </w:r>
           </w:p>
         </w:tc>
@@ -14476,7 +15013,25 @@
                 <w:sz w:val="24"/>
                 <w:szCs w:val="32"/>
               </w:rPr>
-              <w:t>Adds given x to the list by encapsuling it in a new list node and appending the element</w:t>
+              <w:t xml:space="preserve">Adds given x to the list by </w:t>
+            </w:r>
+            <w:proofErr w:type="spellStart"/>
+            <w:r>
+              <w:rPr>
+                <w:rFonts w:asciiTheme="majorHAnsi" w:eastAsiaTheme="majorEastAsia" w:hAnsiTheme="majorHAnsi" w:cstheme="majorHAnsi"/>
+                <w:sz w:val="24"/>
+                <w:szCs w:val="32"/>
+              </w:rPr>
+              <w:t>encapsuling</w:t>
+            </w:r>
+            <w:proofErr w:type="spellEnd"/>
+            <w:r>
+              <w:rPr>
+                <w:rFonts w:asciiTheme="majorHAnsi" w:eastAsiaTheme="majorEastAsia" w:hAnsiTheme="majorHAnsi" w:cstheme="majorHAnsi"/>
+                <w:sz w:val="24"/>
+                <w:szCs w:val="32"/>
+              </w:rPr>
+              <w:t xml:space="preserve"> it in a new list node and appending the element</w:t>
             </w:r>
             <w:r>
               <w:rPr>
@@ -14557,7 +15112,25 @@
                 <w:sz w:val="24"/>
                 <w:szCs w:val="32"/>
               </w:rPr>
-              <w:t>T get&lt;T&gt;(LinkedList&lt;T&gt;* lp, int i)</w:t>
+              <w:t xml:space="preserve">T get&lt;T&gt;(LinkedList&lt;T&gt;* </w:t>
+            </w:r>
+            <w:proofErr w:type="spellStart"/>
+            <w:r>
+              <w:rPr>
+                <w:rFonts w:asciiTheme="majorHAnsi" w:eastAsiaTheme="majorEastAsia" w:hAnsiTheme="majorHAnsi" w:cstheme="majorHAnsi"/>
+                <w:sz w:val="24"/>
+                <w:szCs w:val="32"/>
+              </w:rPr>
+              <w:t>lp</w:t>
+            </w:r>
+            <w:proofErr w:type="spellEnd"/>
+            <w:r>
+              <w:rPr>
+                <w:rFonts w:asciiTheme="majorHAnsi" w:eastAsiaTheme="majorEastAsia" w:hAnsiTheme="majorHAnsi" w:cstheme="majorHAnsi"/>
+                <w:sz w:val="24"/>
+                <w:szCs w:val="32"/>
+              </w:rPr>
+              <w:t>, int i)</w:t>
             </w:r>
           </w:p>
         </w:tc>
@@ -14653,7 +15226,43 @@
                 <w:sz w:val="24"/>
                 <w:szCs w:val="32"/>
               </w:rPr>
-              <w:t>ListNode&lt;T&gt;* getNode&lt;T&gt;(LinkedList&lt;T&gt;* lp, int i)</w:t>
+              <w:t xml:space="preserve">ListNode&lt;T&gt;* </w:t>
+            </w:r>
+            <w:proofErr w:type="spellStart"/>
+            <w:r>
+              <w:rPr>
+                <w:rFonts w:asciiTheme="majorHAnsi" w:eastAsiaTheme="majorEastAsia" w:hAnsiTheme="majorHAnsi" w:cstheme="majorHAnsi"/>
+                <w:sz w:val="24"/>
+                <w:szCs w:val="32"/>
+              </w:rPr>
+              <w:t>getNode</w:t>
+            </w:r>
+            <w:proofErr w:type="spellEnd"/>
+            <w:r>
+              <w:rPr>
+                <w:rFonts w:asciiTheme="majorHAnsi" w:eastAsiaTheme="majorEastAsia" w:hAnsiTheme="majorHAnsi" w:cstheme="majorHAnsi"/>
+                <w:sz w:val="24"/>
+                <w:szCs w:val="32"/>
+              </w:rPr>
+              <w:t xml:space="preserve">&lt;T&gt;(LinkedList&lt;T&gt;* </w:t>
+            </w:r>
+            <w:proofErr w:type="spellStart"/>
+            <w:r>
+              <w:rPr>
+                <w:rFonts w:asciiTheme="majorHAnsi" w:eastAsiaTheme="majorEastAsia" w:hAnsiTheme="majorHAnsi" w:cstheme="majorHAnsi"/>
+                <w:sz w:val="24"/>
+                <w:szCs w:val="32"/>
+              </w:rPr>
+              <w:t>lp</w:t>
+            </w:r>
+            <w:proofErr w:type="spellEnd"/>
+            <w:r>
+              <w:rPr>
+                <w:rFonts w:asciiTheme="majorHAnsi" w:eastAsiaTheme="majorEastAsia" w:hAnsiTheme="majorHAnsi" w:cstheme="majorHAnsi"/>
+                <w:sz w:val="24"/>
+                <w:szCs w:val="32"/>
+              </w:rPr>
+              <w:t>, int i)</w:t>
             </w:r>
           </w:p>
         </w:tc>
@@ -14757,7 +15366,25 @@
                 <w:sz w:val="24"/>
                 <w:szCs w:val="32"/>
               </w:rPr>
-              <w:t>bool contains&lt;T&gt;(LinkedList&lt;T&gt;* lp, T x)</w:t>
+              <w:t xml:space="preserve">bool contains&lt;T&gt;(LinkedList&lt;T&gt;* </w:t>
+            </w:r>
+            <w:proofErr w:type="spellStart"/>
+            <w:r>
+              <w:rPr>
+                <w:rFonts w:asciiTheme="majorHAnsi" w:eastAsiaTheme="majorEastAsia" w:hAnsiTheme="majorHAnsi" w:cstheme="majorHAnsi"/>
+                <w:sz w:val="24"/>
+                <w:szCs w:val="32"/>
+              </w:rPr>
+              <w:t>lp</w:t>
+            </w:r>
+            <w:proofErr w:type="spellEnd"/>
+            <w:r>
+              <w:rPr>
+                <w:rFonts w:asciiTheme="majorHAnsi" w:eastAsiaTheme="majorEastAsia" w:hAnsiTheme="majorHAnsi" w:cstheme="majorHAnsi"/>
+                <w:sz w:val="24"/>
+                <w:szCs w:val="32"/>
+              </w:rPr>
+              <w:t>, T x)</w:t>
             </w:r>
           </w:p>
         </w:tc>
@@ -14837,7 +15464,25 @@
                 <w:sz w:val="24"/>
                 <w:szCs w:val="32"/>
               </w:rPr>
-              <w:t>ListNode&lt;T&gt;* find&lt;T&gt;(LinkedList&lt;T&gt;* lp, T x)</w:t>
+              <w:t xml:space="preserve">ListNode&lt;T&gt;* find&lt;T&gt;(LinkedList&lt;T&gt;* </w:t>
+            </w:r>
+            <w:proofErr w:type="spellStart"/>
+            <w:r>
+              <w:rPr>
+                <w:rFonts w:asciiTheme="majorHAnsi" w:eastAsiaTheme="majorEastAsia" w:hAnsiTheme="majorHAnsi" w:cstheme="majorHAnsi"/>
+                <w:sz w:val="24"/>
+                <w:szCs w:val="32"/>
+              </w:rPr>
+              <w:t>lp</w:t>
+            </w:r>
+            <w:proofErr w:type="spellEnd"/>
+            <w:r>
+              <w:rPr>
+                <w:rFonts w:asciiTheme="majorHAnsi" w:eastAsiaTheme="majorEastAsia" w:hAnsiTheme="majorHAnsi" w:cstheme="majorHAnsi"/>
+                <w:sz w:val="24"/>
+                <w:szCs w:val="32"/>
+              </w:rPr>
+              <w:t>, T x)</w:t>
             </w:r>
           </w:p>
         </w:tc>
@@ -14933,7 +15578,43 @@
                 <w:sz w:val="24"/>
                 <w:szCs w:val="32"/>
               </w:rPr>
-              <w:t>int size(LinkedList&lt;void&gt;* lp)</w:t>
+              <w:t xml:space="preserve">int </w:t>
+            </w:r>
+            <w:proofErr w:type="gramStart"/>
+            <w:r>
+              <w:rPr>
+                <w:rFonts w:asciiTheme="majorHAnsi" w:eastAsiaTheme="majorEastAsia" w:hAnsiTheme="majorHAnsi" w:cstheme="majorHAnsi"/>
+                <w:sz w:val="24"/>
+                <w:szCs w:val="32"/>
+              </w:rPr>
+              <w:t>size(</w:t>
+            </w:r>
+            <w:proofErr w:type="gramEnd"/>
+            <w:r>
+              <w:rPr>
+                <w:rFonts w:asciiTheme="majorHAnsi" w:eastAsiaTheme="majorEastAsia" w:hAnsiTheme="majorHAnsi" w:cstheme="majorHAnsi"/>
+                <w:sz w:val="24"/>
+                <w:szCs w:val="32"/>
+              </w:rPr>
+              <w:t xml:space="preserve">LinkedList&lt;void&gt;* </w:t>
+            </w:r>
+            <w:proofErr w:type="spellStart"/>
+            <w:r>
+              <w:rPr>
+                <w:rFonts w:asciiTheme="majorHAnsi" w:eastAsiaTheme="majorEastAsia" w:hAnsiTheme="majorHAnsi" w:cstheme="majorHAnsi"/>
+                <w:sz w:val="24"/>
+                <w:szCs w:val="32"/>
+              </w:rPr>
+              <w:t>lp</w:t>
+            </w:r>
+            <w:proofErr w:type="spellEnd"/>
+            <w:r>
+              <w:rPr>
+                <w:rFonts w:asciiTheme="majorHAnsi" w:eastAsiaTheme="majorEastAsia" w:hAnsiTheme="majorHAnsi" w:cstheme="majorHAnsi"/>
+                <w:sz w:val="24"/>
+                <w:szCs w:val="32"/>
+              </w:rPr>
+              <w:t>)</w:t>
             </w:r>
           </w:p>
         </w:tc>
@@ -15029,7 +15710,43 @@
                 <w:sz w:val="24"/>
                 <w:szCs w:val="32"/>
               </w:rPr>
-              <w:t>void remove(LinkedList&lt;void&gt;* lp, int i)</w:t>
+              <w:t xml:space="preserve">void </w:t>
+            </w:r>
+            <w:proofErr w:type="gramStart"/>
+            <w:r>
+              <w:rPr>
+                <w:rFonts w:asciiTheme="majorHAnsi" w:eastAsiaTheme="majorEastAsia" w:hAnsiTheme="majorHAnsi" w:cstheme="majorHAnsi"/>
+                <w:sz w:val="24"/>
+                <w:szCs w:val="32"/>
+              </w:rPr>
+              <w:t>remove(</w:t>
+            </w:r>
+            <w:proofErr w:type="gramEnd"/>
+            <w:r>
+              <w:rPr>
+                <w:rFonts w:asciiTheme="majorHAnsi" w:eastAsiaTheme="majorEastAsia" w:hAnsiTheme="majorHAnsi" w:cstheme="majorHAnsi"/>
+                <w:sz w:val="24"/>
+                <w:szCs w:val="32"/>
+              </w:rPr>
+              <w:t xml:space="preserve">LinkedList&lt;void&gt;* </w:t>
+            </w:r>
+            <w:proofErr w:type="spellStart"/>
+            <w:r>
+              <w:rPr>
+                <w:rFonts w:asciiTheme="majorHAnsi" w:eastAsiaTheme="majorEastAsia" w:hAnsiTheme="majorHAnsi" w:cstheme="majorHAnsi"/>
+                <w:sz w:val="24"/>
+                <w:szCs w:val="32"/>
+              </w:rPr>
+              <w:t>lp</w:t>
+            </w:r>
+            <w:proofErr w:type="spellEnd"/>
+            <w:r>
+              <w:rPr>
+                <w:rFonts w:asciiTheme="majorHAnsi" w:eastAsiaTheme="majorEastAsia" w:hAnsiTheme="majorHAnsi" w:cstheme="majorHAnsi"/>
+                <w:sz w:val="24"/>
+                <w:szCs w:val="32"/>
+              </w:rPr>
+              <w:t>, int i)</w:t>
             </w:r>
           </w:p>
         </w:tc>
@@ -15658,8 +16375,18 @@
                 <w:sz w:val="24"/>
                 <w:szCs w:val="32"/>
               </w:rPr>
-              <w:t>&lt;T&gt;* create&lt;T&gt;(</w:t>
-            </w:r>
+              <w:t>&lt;T&gt;* create&lt;T</w:t>
+            </w:r>
+            <w:proofErr w:type="gramStart"/>
+            <w:r>
+              <w:rPr>
+                <w:rFonts w:asciiTheme="majorHAnsi" w:eastAsiaTheme="majorEastAsia" w:hAnsiTheme="majorHAnsi" w:cstheme="majorHAnsi"/>
+                <w:sz w:val="24"/>
+                <w:szCs w:val="32"/>
+              </w:rPr>
+              <w:t>&gt;(</w:t>
+            </w:r>
+            <w:proofErr w:type="gramEnd"/>
             <w:r>
               <w:rPr>
                 <w:rFonts w:asciiTheme="majorHAnsi" w:eastAsiaTheme="majorEastAsia" w:hAnsiTheme="majorHAnsi" w:cstheme="majorHAnsi"/>
@@ -16596,7 +17323,25 @@
                 <w:sz w:val="24"/>
                 <w:szCs w:val="32"/>
               </w:rPr>
-              <w:t>CyclicQueue&lt;T&gt;* create&lt;T&gt;(int size)</w:t>
+              <w:t>CyclicQueue&lt;T&gt;* create&lt;T</w:t>
+            </w:r>
+            <w:proofErr w:type="gramStart"/>
+            <w:r>
+              <w:rPr>
+                <w:rFonts w:asciiTheme="majorHAnsi" w:eastAsiaTheme="majorEastAsia" w:hAnsiTheme="majorHAnsi" w:cstheme="majorHAnsi"/>
+                <w:sz w:val="24"/>
+                <w:szCs w:val="32"/>
+              </w:rPr>
+              <w:t>&gt;(</w:t>
+            </w:r>
+            <w:proofErr w:type="gramEnd"/>
+            <w:r>
+              <w:rPr>
+                <w:rFonts w:asciiTheme="majorHAnsi" w:eastAsiaTheme="majorEastAsia" w:hAnsiTheme="majorHAnsi" w:cstheme="majorHAnsi"/>
+                <w:sz w:val="24"/>
+                <w:szCs w:val="32"/>
+              </w:rPr>
+              <w:t>int size)</w:t>
             </w:r>
           </w:p>
         </w:tc>
@@ -16691,7 +17436,25 @@
                 <w:sz w:val="24"/>
                 <w:szCs w:val="32"/>
               </w:rPr>
-              <w:t>void destroy(CyclicQueue&lt;void&gt;* queue)</w:t>
+              <w:t xml:space="preserve">void </w:t>
+            </w:r>
+            <w:proofErr w:type="gramStart"/>
+            <w:r>
+              <w:rPr>
+                <w:rFonts w:asciiTheme="majorHAnsi" w:eastAsiaTheme="majorEastAsia" w:hAnsiTheme="majorHAnsi" w:cstheme="majorHAnsi"/>
+                <w:sz w:val="24"/>
+                <w:szCs w:val="32"/>
+              </w:rPr>
+              <w:t>destroy(</w:t>
+            </w:r>
+            <w:proofErr w:type="gramEnd"/>
+            <w:r>
+              <w:rPr>
+                <w:rFonts w:asciiTheme="majorHAnsi" w:eastAsiaTheme="majorEastAsia" w:hAnsiTheme="majorHAnsi" w:cstheme="majorHAnsi"/>
+                <w:sz w:val="24"/>
+                <w:szCs w:val="32"/>
+              </w:rPr>
+              <w:t>CyclicQueue&lt;void&gt;* queue)</w:t>
             </w:r>
           </w:p>
         </w:tc>
@@ -16786,7 +17549,25 @@
                 <w:sz w:val="24"/>
                 <w:szCs w:val="32"/>
               </w:rPr>
-              <w:t>bool isEmpty(CyclicQueue&lt;void&gt;* queue)</w:t>
+              <w:t xml:space="preserve">bool </w:t>
+            </w:r>
+            <w:proofErr w:type="gramStart"/>
+            <w:r>
+              <w:rPr>
+                <w:rFonts w:asciiTheme="majorHAnsi" w:eastAsiaTheme="majorEastAsia" w:hAnsiTheme="majorHAnsi" w:cstheme="majorHAnsi"/>
+                <w:sz w:val="24"/>
+                <w:szCs w:val="32"/>
+              </w:rPr>
+              <w:t>isEmpty(</w:t>
+            </w:r>
+            <w:proofErr w:type="gramEnd"/>
+            <w:r>
+              <w:rPr>
+                <w:rFonts w:asciiTheme="majorHAnsi" w:eastAsiaTheme="majorEastAsia" w:hAnsiTheme="majorHAnsi" w:cstheme="majorHAnsi"/>
+                <w:sz w:val="24"/>
+                <w:szCs w:val="32"/>
+              </w:rPr>
+              <w:t>CyclicQueue&lt;void&gt;* queue)</w:t>
             </w:r>
           </w:p>
         </w:tc>
@@ -16865,7 +17646,25 @@
                 <w:sz w:val="24"/>
                 <w:szCs w:val="32"/>
               </w:rPr>
-              <w:t>bool isFull(CyclicQueue&lt;void&gt;* queue)</w:t>
+              <w:t xml:space="preserve">bool </w:t>
+            </w:r>
+            <w:proofErr w:type="gramStart"/>
+            <w:r>
+              <w:rPr>
+                <w:rFonts w:asciiTheme="majorHAnsi" w:eastAsiaTheme="majorEastAsia" w:hAnsiTheme="majorHAnsi" w:cstheme="majorHAnsi"/>
+                <w:sz w:val="24"/>
+                <w:szCs w:val="32"/>
+              </w:rPr>
+              <w:t>isFull(</w:t>
+            </w:r>
+            <w:proofErr w:type="gramEnd"/>
+            <w:r>
+              <w:rPr>
+                <w:rFonts w:asciiTheme="majorHAnsi" w:eastAsiaTheme="majorEastAsia" w:hAnsiTheme="majorHAnsi" w:cstheme="majorHAnsi"/>
+                <w:sz w:val="24"/>
+                <w:szCs w:val="32"/>
+              </w:rPr>
+              <w:t>CyclicQueue&lt;void&gt;* queue)</w:t>
             </w:r>
           </w:p>
         </w:tc>
@@ -16953,7 +17752,25 @@
                 <w:sz w:val="24"/>
                 <w:szCs w:val="32"/>
               </w:rPr>
-              <w:t xml:space="preserve">If the queue is full, the element wont be added. </w:t>
+              <w:t xml:space="preserve">If the queue is full, the element </w:t>
+            </w:r>
+            <w:proofErr w:type="gramStart"/>
+            <w:r>
+              <w:rPr>
+                <w:rFonts w:asciiTheme="majorHAnsi" w:eastAsiaTheme="majorEastAsia" w:hAnsiTheme="majorHAnsi" w:cstheme="majorHAnsi"/>
+                <w:sz w:val="24"/>
+                <w:szCs w:val="32"/>
+              </w:rPr>
+              <w:t>wont</w:t>
+            </w:r>
+            <w:proofErr w:type="gramEnd"/>
+            <w:r>
+              <w:rPr>
+                <w:rFonts w:asciiTheme="majorHAnsi" w:eastAsiaTheme="majorEastAsia" w:hAnsiTheme="majorHAnsi" w:cstheme="majorHAnsi"/>
+                <w:sz w:val="24"/>
+                <w:szCs w:val="32"/>
+              </w:rPr>
+              <w:t xml:space="preserve"> be added. </w:t>
             </w:r>
             <m:oMath>
               <m:r>
@@ -17114,7 +17931,25 @@
                 <w:sz w:val="24"/>
                 <w:szCs w:val="32"/>
               </w:rPr>
-              <w:t>void clear(CyclicQueue&lt;void&gt;* queue)</w:t>
+              <w:t xml:space="preserve">void </w:t>
+            </w:r>
+            <w:proofErr w:type="gramStart"/>
+            <w:r>
+              <w:rPr>
+                <w:rFonts w:asciiTheme="majorHAnsi" w:eastAsiaTheme="majorEastAsia" w:hAnsiTheme="majorHAnsi" w:cstheme="majorHAnsi"/>
+                <w:sz w:val="24"/>
+                <w:szCs w:val="32"/>
+              </w:rPr>
+              <w:t>clear(</w:t>
+            </w:r>
+            <w:proofErr w:type="gramEnd"/>
+            <w:r>
+              <w:rPr>
+                <w:rFonts w:asciiTheme="majorHAnsi" w:eastAsiaTheme="majorEastAsia" w:hAnsiTheme="majorHAnsi" w:cstheme="majorHAnsi"/>
+                <w:sz w:val="24"/>
+                <w:szCs w:val="32"/>
+              </w:rPr>
+              <w:t>CyclicQueue&lt;void&gt;* queue)</w:t>
             </w:r>
           </w:p>
         </w:tc>
@@ -17193,7 +18028,25 @@
                 <w:sz w:val="24"/>
                 <w:szCs w:val="32"/>
               </w:rPr>
-              <w:t>int size(CyclicQueue&lt;void&gt;* queue)</w:t>
+              <w:t xml:space="preserve">int </w:t>
+            </w:r>
+            <w:proofErr w:type="gramStart"/>
+            <w:r>
+              <w:rPr>
+                <w:rFonts w:asciiTheme="majorHAnsi" w:eastAsiaTheme="majorEastAsia" w:hAnsiTheme="majorHAnsi" w:cstheme="majorHAnsi"/>
+                <w:sz w:val="24"/>
+                <w:szCs w:val="32"/>
+              </w:rPr>
+              <w:t>size(</w:t>
+            </w:r>
+            <w:proofErr w:type="gramEnd"/>
+            <w:r>
+              <w:rPr>
+                <w:rFonts w:asciiTheme="majorHAnsi" w:eastAsiaTheme="majorEastAsia" w:hAnsiTheme="majorHAnsi" w:cstheme="majorHAnsi"/>
+                <w:sz w:val="24"/>
+                <w:szCs w:val="32"/>
+              </w:rPr>
+              <w:t>CyclicQueue&lt;void&gt;* queue)</w:t>
             </w:r>
           </w:p>
         </w:tc>
@@ -17508,7 +18361,25 @@
           <w:sz w:val="24"/>
           <w:szCs w:val="32"/>
         </w:rPr>
-        <w:t xml:space="preserve">Provides a data structure that can hold a variable amount of elements and acts like </w:t>
+        <w:t xml:space="preserve">Provides a data structure that can hold a variable </w:t>
+      </w:r>
+      <w:proofErr w:type="gramStart"/>
+      <w:r>
+        <w:rPr>
+          <w:rFonts w:asciiTheme="majorHAnsi" w:eastAsiaTheme="majorEastAsia" w:hAnsiTheme="majorHAnsi" w:cstheme="majorHAnsi"/>
+          <w:sz w:val="24"/>
+          <w:szCs w:val="32"/>
+        </w:rPr>
+        <w:t>amount</w:t>
+      </w:r>
+      <w:proofErr w:type="gramEnd"/>
+      <w:r>
+        <w:rPr>
+          <w:rFonts w:asciiTheme="majorHAnsi" w:eastAsiaTheme="majorEastAsia" w:hAnsiTheme="majorHAnsi" w:cstheme="majorHAnsi"/>
+          <w:sz w:val="24"/>
+          <w:szCs w:val="32"/>
+        </w:rPr>
+        <w:t xml:space="preserve"> of elements and acts like </w:t>
       </w:r>
       <w:r>
         <w:rPr>
@@ -17812,8 +18683,18 @@
                 <w:sz w:val="24"/>
                 <w:szCs w:val="32"/>
               </w:rPr>
-              <w:t>&lt;T&gt;* create&lt;T&gt;(</w:t>
-            </w:r>
+              <w:t>&lt;T&gt;* create&lt;T</w:t>
+            </w:r>
+            <w:proofErr w:type="gramStart"/>
+            <w:r>
+              <w:rPr>
+                <w:rFonts w:asciiTheme="majorHAnsi" w:eastAsiaTheme="majorEastAsia" w:hAnsiTheme="majorHAnsi" w:cstheme="majorHAnsi"/>
+                <w:sz w:val="24"/>
+                <w:szCs w:val="32"/>
+              </w:rPr>
+              <w:t>&gt;(</w:t>
+            </w:r>
+            <w:proofErr w:type="gramEnd"/>
             <w:r>
               <w:rPr>
                 <w:rFonts w:asciiTheme="majorHAnsi" w:eastAsiaTheme="majorEastAsia" w:hAnsiTheme="majorHAnsi" w:cstheme="majorHAnsi"/>
@@ -17932,7 +18813,25 @@
                 <w:sz w:val="24"/>
                 <w:szCs w:val="32"/>
               </w:rPr>
-              <w:t>void destroy(StackedList&lt;void&gt;* stack)</w:t>
+              <w:t xml:space="preserve">void </w:t>
+            </w:r>
+            <w:proofErr w:type="gramStart"/>
+            <w:r>
+              <w:rPr>
+                <w:rFonts w:asciiTheme="majorHAnsi" w:eastAsiaTheme="majorEastAsia" w:hAnsiTheme="majorHAnsi" w:cstheme="majorHAnsi"/>
+                <w:sz w:val="24"/>
+                <w:szCs w:val="32"/>
+              </w:rPr>
+              <w:t>destroy(</w:t>
+            </w:r>
+            <w:proofErr w:type="gramEnd"/>
+            <w:r>
+              <w:rPr>
+                <w:rFonts w:asciiTheme="majorHAnsi" w:eastAsiaTheme="majorEastAsia" w:hAnsiTheme="majorHAnsi" w:cstheme="majorHAnsi"/>
+                <w:sz w:val="24"/>
+                <w:szCs w:val="32"/>
+              </w:rPr>
+              <w:t>StackedList&lt;void&gt;* stack)</w:t>
             </w:r>
           </w:p>
         </w:tc>
@@ -18108,7 +19007,25 @@
                 <w:sz w:val="24"/>
                 <w:szCs w:val="32"/>
               </w:rPr>
-              <w:t>bool isEmpty(StackedList&lt;void&gt;* stack)</w:t>
+              <w:t xml:space="preserve">bool </w:t>
+            </w:r>
+            <w:proofErr w:type="gramStart"/>
+            <w:r>
+              <w:rPr>
+                <w:rFonts w:asciiTheme="majorHAnsi" w:eastAsiaTheme="majorEastAsia" w:hAnsiTheme="majorHAnsi" w:cstheme="majorHAnsi"/>
+                <w:sz w:val="24"/>
+                <w:szCs w:val="32"/>
+              </w:rPr>
+              <w:t>isEmpty(</w:t>
+            </w:r>
+            <w:proofErr w:type="gramEnd"/>
+            <w:r>
+              <w:rPr>
+                <w:rFonts w:asciiTheme="majorHAnsi" w:eastAsiaTheme="majorEastAsia" w:hAnsiTheme="majorHAnsi" w:cstheme="majorHAnsi"/>
+                <w:sz w:val="24"/>
+                <w:szCs w:val="32"/>
+              </w:rPr>
+              <w:t>StackedList&lt;void&gt;* stack)</w:t>
             </w:r>
           </w:p>
         </w:tc>
@@ -18196,7 +19113,25 @@
                 <w:sz w:val="24"/>
                 <w:szCs w:val="32"/>
               </w:rPr>
-              <w:t>int size(StackedList&lt;void&gt;* stack)</w:t>
+              <w:t xml:space="preserve">int </w:t>
+            </w:r>
+            <w:proofErr w:type="gramStart"/>
+            <w:r>
+              <w:rPr>
+                <w:rFonts w:asciiTheme="majorHAnsi" w:eastAsiaTheme="majorEastAsia" w:hAnsiTheme="majorHAnsi" w:cstheme="majorHAnsi"/>
+                <w:sz w:val="24"/>
+                <w:szCs w:val="32"/>
+              </w:rPr>
+              <w:t>size(</w:t>
+            </w:r>
+            <w:proofErr w:type="gramEnd"/>
+            <w:r>
+              <w:rPr>
+                <w:rFonts w:asciiTheme="majorHAnsi" w:eastAsiaTheme="majorEastAsia" w:hAnsiTheme="majorHAnsi" w:cstheme="majorHAnsi"/>
+                <w:sz w:val="24"/>
+                <w:szCs w:val="32"/>
+              </w:rPr>
+              <w:t>StackedList&lt;void&gt;* stack)</w:t>
             </w:r>
           </w:p>
         </w:tc>
@@ -18471,7 +19406,7 @@
           <w:szCs w:val="40"/>
         </w:rPr>
       </w:pPr>
-      <w:bookmarkStart w:id="37" w:name="_Toc43070587"/>
+      <w:bookmarkStart w:id="37" w:name="_Toc43158425"/>
       <w:r>
         <w:rPr>
           <w:rFonts w:cstheme="majorHAnsi"/>
@@ -18840,6 +19775,7 @@
               </w:rPr>
               <w:t xml:space="preserve">int </w:t>
             </w:r>
+            <w:proofErr w:type="gramStart"/>
             <w:r>
               <w:rPr>
                 <w:rFonts w:asciiTheme="majorHAnsi" w:eastAsiaTheme="majorEastAsia" w:hAnsiTheme="majorHAnsi" w:cstheme="majorHAnsi"/>
@@ -18856,6 +19792,7 @@
               </w:rPr>
               <w:t>(</w:t>
             </w:r>
+            <w:proofErr w:type="gramEnd"/>
             <w:r>
               <w:rPr>
                 <w:rFonts w:asciiTheme="majorHAnsi" w:eastAsiaTheme="majorEastAsia" w:hAnsiTheme="majorHAnsi" w:cstheme="majorHAnsi"/>
@@ -18918,7 +19855,25 @@
                 <w:sz w:val="24"/>
                 <w:szCs w:val="32"/>
               </w:rPr>
-              <w:t>int abs(int x)</w:t>
+              <w:t xml:space="preserve">int </w:t>
+            </w:r>
+            <w:proofErr w:type="gramStart"/>
+            <w:r>
+              <w:rPr>
+                <w:rFonts w:asciiTheme="majorHAnsi" w:eastAsiaTheme="majorEastAsia" w:hAnsiTheme="majorHAnsi" w:cstheme="majorHAnsi"/>
+                <w:sz w:val="24"/>
+                <w:szCs w:val="32"/>
+              </w:rPr>
+              <w:t>abs(</w:t>
+            </w:r>
+            <w:proofErr w:type="gramEnd"/>
+            <w:r>
+              <w:rPr>
+                <w:rFonts w:asciiTheme="majorHAnsi" w:eastAsiaTheme="majorEastAsia" w:hAnsiTheme="majorHAnsi" w:cstheme="majorHAnsi"/>
+                <w:sz w:val="24"/>
+                <w:szCs w:val="32"/>
+              </w:rPr>
+              <w:t>int x)</w:t>
             </w:r>
           </w:p>
         </w:tc>
@@ -18966,7 +19921,35 @@
                 <w:sz w:val="24"/>
                 <w:szCs w:val="32"/>
               </w:rPr>
-              <w:t>int fac(int n)</w:t>
+              <w:t xml:space="preserve">int </w:t>
+            </w:r>
+            <w:proofErr w:type="spellStart"/>
+            <w:proofErr w:type="gramStart"/>
+            <w:r>
+              <w:rPr>
+                <w:rFonts w:asciiTheme="majorHAnsi" w:eastAsiaTheme="majorEastAsia" w:hAnsiTheme="majorHAnsi" w:cstheme="majorHAnsi"/>
+                <w:sz w:val="24"/>
+                <w:szCs w:val="32"/>
+              </w:rPr>
+              <w:t>fac</w:t>
+            </w:r>
+            <w:proofErr w:type="spellEnd"/>
+            <w:r>
+              <w:rPr>
+                <w:rFonts w:asciiTheme="majorHAnsi" w:eastAsiaTheme="majorEastAsia" w:hAnsiTheme="majorHAnsi" w:cstheme="majorHAnsi"/>
+                <w:sz w:val="24"/>
+                <w:szCs w:val="32"/>
+              </w:rPr>
+              <w:t>(</w:t>
+            </w:r>
+            <w:proofErr w:type="gramEnd"/>
+            <w:r>
+              <w:rPr>
+                <w:rFonts w:asciiTheme="majorHAnsi" w:eastAsiaTheme="majorEastAsia" w:hAnsiTheme="majorHAnsi" w:cstheme="majorHAnsi"/>
+                <w:sz w:val="24"/>
+                <w:szCs w:val="32"/>
+              </w:rPr>
+              <w:t>int n)</w:t>
             </w:r>
           </w:p>
         </w:tc>
@@ -19332,6 +20315,8 @@
               </w:rPr>
               <w:t xml:space="preserve">int </w:t>
             </w:r>
+            <w:proofErr w:type="spellStart"/>
+            <w:proofErr w:type="gramStart"/>
             <w:r>
               <w:rPr>
                 <w:rFonts w:asciiTheme="majorHAnsi" w:eastAsiaTheme="majorEastAsia" w:hAnsiTheme="majorHAnsi" w:cstheme="majorHAnsi"/>
@@ -19340,13 +20325,23 @@
               </w:rPr>
               <w:t>mult</w:t>
             </w:r>
-            <w:r>
-              <w:rPr>
-                <w:rFonts w:asciiTheme="majorHAnsi" w:eastAsiaTheme="majorEastAsia" w:hAnsiTheme="majorHAnsi" w:cstheme="majorHAnsi"/>
-                <w:sz w:val="24"/>
-                <w:szCs w:val="32"/>
-              </w:rPr>
-              <w:t xml:space="preserve">(int* </w:t>
+            <w:proofErr w:type="spellEnd"/>
+            <w:r>
+              <w:rPr>
+                <w:rFonts w:asciiTheme="majorHAnsi" w:eastAsiaTheme="majorEastAsia" w:hAnsiTheme="majorHAnsi" w:cstheme="majorHAnsi"/>
+                <w:sz w:val="24"/>
+                <w:szCs w:val="32"/>
+              </w:rPr>
+              <w:t>(</w:t>
+            </w:r>
+            <w:proofErr w:type="gramEnd"/>
+            <w:r>
+              <w:rPr>
+                <w:rFonts w:asciiTheme="majorHAnsi" w:eastAsiaTheme="majorEastAsia" w:hAnsiTheme="majorHAnsi" w:cstheme="majorHAnsi"/>
+                <w:sz w:val="24"/>
+                <w:szCs w:val="32"/>
+              </w:rPr>
+              <w:t xml:space="preserve">int* </w:t>
             </w:r>
             <w:r>
               <w:rPr>
@@ -19873,6 +20868,8 @@
               </w:rPr>
               <w:t xml:space="preserve">int </w:t>
             </w:r>
+            <w:proofErr w:type="spellStart"/>
+            <w:proofErr w:type="gramStart"/>
             <w:r>
               <w:rPr>
                 <w:rFonts w:asciiTheme="majorHAnsi" w:eastAsiaTheme="majorEastAsia" w:hAnsiTheme="majorHAnsi" w:cstheme="majorHAnsi"/>
@@ -19889,13 +20886,23 @@
               </w:rPr>
               <w:t>Prod</w:t>
             </w:r>
-            <w:r>
-              <w:rPr>
-                <w:rFonts w:asciiTheme="majorHAnsi" w:eastAsiaTheme="majorEastAsia" w:hAnsiTheme="majorHAnsi" w:cstheme="majorHAnsi"/>
-                <w:sz w:val="24"/>
-                <w:szCs w:val="32"/>
-              </w:rPr>
-              <w:t>(int</w:t>
+            <w:proofErr w:type="spellEnd"/>
+            <w:r>
+              <w:rPr>
+                <w:rFonts w:asciiTheme="majorHAnsi" w:eastAsiaTheme="majorEastAsia" w:hAnsiTheme="majorHAnsi" w:cstheme="majorHAnsi"/>
+                <w:sz w:val="24"/>
+                <w:szCs w:val="32"/>
+              </w:rPr>
+              <w:t>(</w:t>
+            </w:r>
+            <w:proofErr w:type="gramEnd"/>
+            <w:r>
+              <w:rPr>
+                <w:rFonts w:asciiTheme="majorHAnsi" w:eastAsiaTheme="majorEastAsia" w:hAnsiTheme="majorHAnsi" w:cstheme="majorHAnsi"/>
+                <w:sz w:val="24"/>
+                <w:szCs w:val="32"/>
+              </w:rPr>
+              <w:t>int</w:t>
             </w:r>
             <w:r>
               <w:rPr>
@@ -20033,7 +21040,7 @@
           <w:szCs w:val="40"/>
         </w:rPr>
       </w:pPr>
-      <w:bookmarkStart w:id="38" w:name="_Toc43070588"/>
+      <w:bookmarkStart w:id="38" w:name="_Toc43158426"/>
       <w:r>
         <w:rPr>
           <w:rFonts w:cstheme="majorHAnsi"/>
@@ -20343,7 +21350,35 @@
                 <w:sz w:val="24"/>
                 <w:szCs w:val="32"/>
               </w:rPr>
-              <w:t>bool isBitSet(int x, int i)</w:t>
+              <w:t xml:space="preserve">bool </w:t>
+            </w:r>
+            <w:proofErr w:type="spellStart"/>
+            <w:proofErr w:type="gramStart"/>
+            <w:r>
+              <w:rPr>
+                <w:rFonts w:asciiTheme="majorHAnsi" w:eastAsiaTheme="majorEastAsia" w:hAnsiTheme="majorHAnsi" w:cstheme="majorHAnsi"/>
+                <w:sz w:val="24"/>
+                <w:szCs w:val="32"/>
+              </w:rPr>
+              <w:t>isBitSet</w:t>
+            </w:r>
+            <w:proofErr w:type="spellEnd"/>
+            <w:r>
+              <w:rPr>
+                <w:rFonts w:asciiTheme="majorHAnsi" w:eastAsiaTheme="majorEastAsia" w:hAnsiTheme="majorHAnsi" w:cstheme="majorHAnsi"/>
+                <w:sz w:val="24"/>
+                <w:szCs w:val="32"/>
+              </w:rPr>
+              <w:t>(</w:t>
+            </w:r>
+            <w:proofErr w:type="gramEnd"/>
+            <w:r>
+              <w:rPr>
+                <w:rFonts w:asciiTheme="majorHAnsi" w:eastAsiaTheme="majorEastAsia" w:hAnsiTheme="majorHAnsi" w:cstheme="majorHAnsi"/>
+                <w:sz w:val="24"/>
+                <w:szCs w:val="32"/>
+              </w:rPr>
+              <w:t>int x, int i)</w:t>
             </w:r>
           </w:p>
         </w:tc>
@@ -20391,7 +21426,53 @@
                 <w:sz w:val="24"/>
                 <w:szCs w:val="32"/>
               </w:rPr>
-              <w:t>int setBit(int target, int i, bool val)</w:t>
+              <w:t xml:space="preserve">int </w:t>
+            </w:r>
+            <w:proofErr w:type="spellStart"/>
+            <w:proofErr w:type="gramStart"/>
+            <w:r>
+              <w:rPr>
+                <w:rFonts w:asciiTheme="majorHAnsi" w:eastAsiaTheme="majorEastAsia" w:hAnsiTheme="majorHAnsi" w:cstheme="majorHAnsi"/>
+                <w:sz w:val="24"/>
+                <w:szCs w:val="32"/>
+              </w:rPr>
+              <w:t>setBit</w:t>
+            </w:r>
+            <w:proofErr w:type="spellEnd"/>
+            <w:r>
+              <w:rPr>
+                <w:rFonts w:asciiTheme="majorHAnsi" w:eastAsiaTheme="majorEastAsia" w:hAnsiTheme="majorHAnsi" w:cstheme="majorHAnsi"/>
+                <w:sz w:val="24"/>
+                <w:szCs w:val="32"/>
+              </w:rPr>
+              <w:t>(</w:t>
+            </w:r>
+            <w:proofErr w:type="gramEnd"/>
+            <w:r>
+              <w:rPr>
+                <w:rFonts w:asciiTheme="majorHAnsi" w:eastAsiaTheme="majorEastAsia" w:hAnsiTheme="majorHAnsi" w:cstheme="majorHAnsi"/>
+                <w:sz w:val="24"/>
+                <w:szCs w:val="32"/>
+              </w:rPr>
+              <w:t xml:space="preserve">int target, int i, bool </w:t>
+            </w:r>
+            <w:proofErr w:type="spellStart"/>
+            <w:r>
+              <w:rPr>
+                <w:rFonts w:asciiTheme="majorHAnsi" w:eastAsiaTheme="majorEastAsia" w:hAnsiTheme="majorHAnsi" w:cstheme="majorHAnsi"/>
+                <w:sz w:val="24"/>
+                <w:szCs w:val="32"/>
+              </w:rPr>
+              <w:t>val</w:t>
+            </w:r>
+            <w:proofErr w:type="spellEnd"/>
+            <w:r>
+              <w:rPr>
+                <w:rFonts w:asciiTheme="majorHAnsi" w:eastAsiaTheme="majorEastAsia" w:hAnsiTheme="majorHAnsi" w:cstheme="majorHAnsi"/>
+                <w:sz w:val="24"/>
+                <w:szCs w:val="32"/>
+              </w:rPr>
+              <w:t>)</w:t>
             </w:r>
           </w:p>
         </w:tc>
@@ -20439,7 +21520,35 @@
                 <w:sz w:val="24"/>
                 <w:szCs w:val="32"/>
               </w:rPr>
-              <w:t>int toggleBit(int target, int i)</w:t>
+              <w:t xml:space="preserve">int </w:t>
+            </w:r>
+            <w:proofErr w:type="spellStart"/>
+            <w:proofErr w:type="gramStart"/>
+            <w:r>
+              <w:rPr>
+                <w:rFonts w:asciiTheme="majorHAnsi" w:eastAsiaTheme="majorEastAsia" w:hAnsiTheme="majorHAnsi" w:cstheme="majorHAnsi"/>
+                <w:sz w:val="24"/>
+                <w:szCs w:val="32"/>
+              </w:rPr>
+              <w:t>toggleBit</w:t>
+            </w:r>
+            <w:proofErr w:type="spellEnd"/>
+            <w:r>
+              <w:rPr>
+                <w:rFonts w:asciiTheme="majorHAnsi" w:eastAsiaTheme="majorEastAsia" w:hAnsiTheme="majorHAnsi" w:cstheme="majorHAnsi"/>
+                <w:sz w:val="24"/>
+                <w:szCs w:val="32"/>
+              </w:rPr>
+              <w:t>(</w:t>
+            </w:r>
+            <w:proofErr w:type="gramEnd"/>
+            <w:r>
+              <w:rPr>
+                <w:rFonts w:asciiTheme="majorHAnsi" w:eastAsiaTheme="majorEastAsia" w:hAnsiTheme="majorHAnsi" w:cstheme="majorHAnsi"/>
+                <w:sz w:val="24"/>
+                <w:szCs w:val="32"/>
+              </w:rPr>
+              <w:t>int target, int i)</w:t>
             </w:r>
           </w:p>
         </w:tc>
@@ -20487,7 +21596,35 @@
                 <w:sz w:val="24"/>
                 <w:szCs w:val="32"/>
               </w:rPr>
-              <w:t>Int clearBit(int target, int i)</w:t>
+              <w:t xml:space="preserve">Int </w:t>
+            </w:r>
+            <w:proofErr w:type="spellStart"/>
+            <w:proofErr w:type="gramStart"/>
+            <w:r>
+              <w:rPr>
+                <w:rFonts w:asciiTheme="majorHAnsi" w:eastAsiaTheme="majorEastAsia" w:hAnsiTheme="majorHAnsi" w:cstheme="majorHAnsi"/>
+                <w:sz w:val="24"/>
+                <w:szCs w:val="32"/>
+              </w:rPr>
+              <w:t>clearBit</w:t>
+            </w:r>
+            <w:proofErr w:type="spellEnd"/>
+            <w:r>
+              <w:rPr>
+                <w:rFonts w:asciiTheme="majorHAnsi" w:eastAsiaTheme="majorEastAsia" w:hAnsiTheme="majorHAnsi" w:cstheme="majorHAnsi"/>
+                <w:sz w:val="24"/>
+                <w:szCs w:val="32"/>
+              </w:rPr>
+              <w:t>(</w:t>
+            </w:r>
+            <w:proofErr w:type="gramEnd"/>
+            <w:r>
+              <w:rPr>
+                <w:rFonts w:asciiTheme="majorHAnsi" w:eastAsiaTheme="majorEastAsia" w:hAnsiTheme="majorHAnsi" w:cstheme="majorHAnsi"/>
+                <w:sz w:val="24"/>
+                <w:szCs w:val="32"/>
+              </w:rPr>
+              <w:t>int target, int i)</w:t>
             </w:r>
           </w:p>
         </w:tc>
@@ -20905,8 +22042,18 @@
                 <w:sz w:val="24"/>
                 <w:szCs w:val="32"/>
               </w:rPr>
-              <w:t>int rgba</w:t>
-            </w:r>
+              <w:t xml:space="preserve">int </w:t>
+            </w:r>
+            <w:proofErr w:type="spellStart"/>
+            <w:r>
+              <w:rPr>
+                <w:rFonts w:asciiTheme="majorHAnsi" w:eastAsiaTheme="majorEastAsia" w:hAnsiTheme="majorHAnsi" w:cstheme="majorHAnsi"/>
+                <w:sz w:val="24"/>
+                <w:szCs w:val="32"/>
+              </w:rPr>
+              <w:t>rgba</w:t>
+            </w:r>
+            <w:proofErr w:type="spellEnd"/>
           </w:p>
         </w:tc>
         <w:tc>
@@ -21034,7 +22181,25 @@
                 <w:sz w:val="24"/>
                 <w:szCs w:val="32"/>
               </w:rPr>
-              <w:t>Color* create(int r, int g, int b, int a)</w:t>
+              <w:t xml:space="preserve">Color* </w:t>
+            </w:r>
+            <w:proofErr w:type="gramStart"/>
+            <w:r>
+              <w:rPr>
+                <w:rFonts w:asciiTheme="majorHAnsi" w:eastAsiaTheme="majorEastAsia" w:hAnsiTheme="majorHAnsi" w:cstheme="majorHAnsi"/>
+                <w:sz w:val="24"/>
+                <w:szCs w:val="32"/>
+              </w:rPr>
+              <w:t>create(</w:t>
+            </w:r>
+            <w:proofErr w:type="gramEnd"/>
+            <w:r>
+              <w:rPr>
+                <w:rFonts w:asciiTheme="majorHAnsi" w:eastAsiaTheme="majorEastAsia" w:hAnsiTheme="majorHAnsi" w:cstheme="majorHAnsi"/>
+                <w:sz w:val="24"/>
+                <w:szCs w:val="32"/>
+              </w:rPr>
+              <w:t>int r, int g, int b, int a)</w:t>
             </w:r>
           </w:p>
         </w:tc>
@@ -21082,7 +22247,35 @@
                 <w:sz w:val="24"/>
                 <w:szCs w:val="32"/>
               </w:rPr>
-              <w:t>int getRed(Color* c)</w:t>
+              <w:t xml:space="preserve">int </w:t>
+            </w:r>
+            <w:proofErr w:type="spellStart"/>
+            <w:proofErr w:type="gramStart"/>
+            <w:r>
+              <w:rPr>
+                <w:rFonts w:asciiTheme="majorHAnsi" w:eastAsiaTheme="majorEastAsia" w:hAnsiTheme="majorHAnsi" w:cstheme="majorHAnsi"/>
+                <w:sz w:val="24"/>
+                <w:szCs w:val="32"/>
+              </w:rPr>
+              <w:t>getRed</w:t>
+            </w:r>
+            <w:proofErr w:type="spellEnd"/>
+            <w:r>
+              <w:rPr>
+                <w:rFonts w:asciiTheme="majorHAnsi" w:eastAsiaTheme="majorEastAsia" w:hAnsiTheme="majorHAnsi" w:cstheme="majorHAnsi"/>
+                <w:sz w:val="24"/>
+                <w:szCs w:val="32"/>
+              </w:rPr>
+              <w:t>(</w:t>
+            </w:r>
+            <w:proofErr w:type="gramEnd"/>
+            <w:r>
+              <w:rPr>
+                <w:rFonts w:asciiTheme="majorHAnsi" w:eastAsiaTheme="majorEastAsia" w:hAnsiTheme="majorHAnsi" w:cstheme="majorHAnsi"/>
+                <w:sz w:val="24"/>
+                <w:szCs w:val="32"/>
+              </w:rPr>
+              <w:t>Color* c)</w:t>
             </w:r>
           </w:p>
         </w:tc>
@@ -21130,7 +22323,35 @@
                 <w:sz w:val="24"/>
                 <w:szCs w:val="32"/>
               </w:rPr>
-              <w:t>int getGreen(Color* c)</w:t>
+              <w:t xml:space="preserve">int </w:t>
+            </w:r>
+            <w:proofErr w:type="spellStart"/>
+            <w:proofErr w:type="gramStart"/>
+            <w:r>
+              <w:rPr>
+                <w:rFonts w:asciiTheme="majorHAnsi" w:eastAsiaTheme="majorEastAsia" w:hAnsiTheme="majorHAnsi" w:cstheme="majorHAnsi"/>
+                <w:sz w:val="24"/>
+                <w:szCs w:val="32"/>
+              </w:rPr>
+              <w:t>getGreen</w:t>
+            </w:r>
+            <w:proofErr w:type="spellEnd"/>
+            <w:r>
+              <w:rPr>
+                <w:rFonts w:asciiTheme="majorHAnsi" w:eastAsiaTheme="majorEastAsia" w:hAnsiTheme="majorHAnsi" w:cstheme="majorHAnsi"/>
+                <w:sz w:val="24"/>
+                <w:szCs w:val="32"/>
+              </w:rPr>
+              <w:t>(</w:t>
+            </w:r>
+            <w:proofErr w:type="gramEnd"/>
+            <w:r>
+              <w:rPr>
+                <w:rFonts w:asciiTheme="majorHAnsi" w:eastAsiaTheme="majorEastAsia" w:hAnsiTheme="majorHAnsi" w:cstheme="majorHAnsi"/>
+                <w:sz w:val="24"/>
+                <w:szCs w:val="32"/>
+              </w:rPr>
+              <w:t>Color* c)</w:t>
             </w:r>
           </w:p>
         </w:tc>
@@ -21194,7 +22415,35 @@
                 <w:sz w:val="24"/>
                 <w:szCs w:val="32"/>
               </w:rPr>
-              <w:t>int getBlue(Color* c)</w:t>
+              <w:t xml:space="preserve">int </w:t>
+            </w:r>
+            <w:proofErr w:type="spellStart"/>
+            <w:proofErr w:type="gramStart"/>
+            <w:r>
+              <w:rPr>
+                <w:rFonts w:asciiTheme="majorHAnsi" w:eastAsiaTheme="majorEastAsia" w:hAnsiTheme="majorHAnsi" w:cstheme="majorHAnsi"/>
+                <w:sz w:val="24"/>
+                <w:szCs w:val="32"/>
+              </w:rPr>
+              <w:t>getBlue</w:t>
+            </w:r>
+            <w:proofErr w:type="spellEnd"/>
+            <w:r>
+              <w:rPr>
+                <w:rFonts w:asciiTheme="majorHAnsi" w:eastAsiaTheme="majorEastAsia" w:hAnsiTheme="majorHAnsi" w:cstheme="majorHAnsi"/>
+                <w:sz w:val="24"/>
+                <w:szCs w:val="32"/>
+              </w:rPr>
+              <w:t>(</w:t>
+            </w:r>
+            <w:proofErr w:type="gramEnd"/>
+            <w:r>
+              <w:rPr>
+                <w:rFonts w:asciiTheme="majorHAnsi" w:eastAsiaTheme="majorEastAsia" w:hAnsiTheme="majorHAnsi" w:cstheme="majorHAnsi"/>
+                <w:sz w:val="24"/>
+                <w:szCs w:val="32"/>
+              </w:rPr>
+              <w:t>Color* c)</w:t>
             </w:r>
           </w:p>
         </w:tc>
@@ -21258,7 +22507,35 @@
                 <w:sz w:val="24"/>
                 <w:szCs w:val="32"/>
               </w:rPr>
-              <w:t>int getAlpha(Color* c)</w:t>
+              <w:t xml:space="preserve">int </w:t>
+            </w:r>
+            <w:proofErr w:type="spellStart"/>
+            <w:proofErr w:type="gramStart"/>
+            <w:r>
+              <w:rPr>
+                <w:rFonts w:asciiTheme="majorHAnsi" w:eastAsiaTheme="majorEastAsia" w:hAnsiTheme="majorHAnsi" w:cstheme="majorHAnsi"/>
+                <w:sz w:val="24"/>
+                <w:szCs w:val="32"/>
+              </w:rPr>
+              <w:t>getAlpha</w:t>
+            </w:r>
+            <w:proofErr w:type="spellEnd"/>
+            <w:r>
+              <w:rPr>
+                <w:rFonts w:asciiTheme="majorHAnsi" w:eastAsiaTheme="majorEastAsia" w:hAnsiTheme="majorHAnsi" w:cstheme="majorHAnsi"/>
+                <w:sz w:val="24"/>
+                <w:szCs w:val="32"/>
+              </w:rPr>
+              <w:t>(</w:t>
+            </w:r>
+            <w:proofErr w:type="gramEnd"/>
+            <w:r>
+              <w:rPr>
+                <w:rFonts w:asciiTheme="majorHAnsi" w:eastAsiaTheme="majorEastAsia" w:hAnsiTheme="majorHAnsi" w:cstheme="majorHAnsi"/>
+                <w:sz w:val="24"/>
+                <w:szCs w:val="32"/>
+              </w:rPr>
+              <w:t>Color* c)</w:t>
             </w:r>
           </w:p>
         </w:tc>
@@ -25203,7 +26480,7 @@
     </w:pPr>
     <w:rPr>
       <w:rFonts w:asciiTheme="majorHAnsi" w:eastAsiaTheme="majorEastAsia" w:hAnsiTheme="majorHAnsi" w:cstheme="majorBidi"/>
-      <w:color w:val="2F5496" w:themeColor="accent1" w:themeShade="BF"/>
+      <w:color w:val="2F2F2F" w:themeColor="accent1" w:themeShade="BF"/>
       <w:sz w:val="32"/>
       <w:szCs w:val="32"/>
     </w:rPr>
@@ -25226,7 +26503,7 @@
     </w:pPr>
     <w:rPr>
       <w:rFonts w:asciiTheme="majorHAnsi" w:eastAsiaTheme="majorEastAsia" w:hAnsiTheme="majorHAnsi" w:cstheme="majorBidi"/>
-      <w:color w:val="2F5496" w:themeColor="accent1" w:themeShade="BF"/>
+      <w:color w:val="2F2F2F" w:themeColor="accent1" w:themeShade="BF"/>
       <w:sz w:val="26"/>
       <w:szCs w:val="26"/>
     </w:rPr>
@@ -25249,7 +26526,7 @@
     </w:pPr>
     <w:rPr>
       <w:rFonts w:asciiTheme="majorHAnsi" w:eastAsiaTheme="majorEastAsia" w:hAnsiTheme="majorHAnsi" w:cstheme="majorBidi"/>
-      <w:color w:val="1F3763" w:themeColor="accent1" w:themeShade="7F"/>
+      <w:color w:val="1F1F1F" w:themeColor="accent1" w:themeShade="7F"/>
       <w:sz w:val="24"/>
       <w:szCs w:val="24"/>
     </w:rPr>
@@ -25546,7 +26823,7 @@
     <w:rPr>
       <w:i/>
       <w:iCs/>
-      <w:color w:val="44546A" w:themeColor="text2"/>
+      <w:color w:val="3F3F3F" w:themeColor="text2"/>
       <w:sz w:val="18"/>
       <w:szCs w:val="18"/>
     </w:rPr>
@@ -25559,7 +26836,7 @@
     <w:rsid w:val="00A861F7"/>
     <w:rPr>
       <w:rFonts w:asciiTheme="majorHAnsi" w:eastAsiaTheme="majorEastAsia" w:hAnsiTheme="majorHAnsi" w:cstheme="majorBidi"/>
-      <w:color w:val="2F5496" w:themeColor="accent1" w:themeShade="BF"/>
+      <w:color w:val="2F2F2F" w:themeColor="accent1" w:themeShade="BF"/>
       <w:sz w:val="32"/>
       <w:szCs w:val="32"/>
       <w:lang w:val="en-GB"/>
@@ -25615,7 +26892,7 @@
     <w:rsid w:val="00231909"/>
     <w:rPr>
       <w:rFonts w:asciiTheme="majorHAnsi" w:eastAsiaTheme="majorEastAsia" w:hAnsiTheme="majorHAnsi" w:cstheme="majorBidi"/>
-      <w:color w:val="2F5496" w:themeColor="accent1" w:themeShade="BF"/>
+      <w:color w:val="2F2F2F" w:themeColor="accent1" w:themeShade="BF"/>
       <w:sz w:val="26"/>
       <w:szCs w:val="26"/>
       <w:lang w:val="en-GB"/>
@@ -25660,7 +26937,7 @@
     <w:rsid w:val="000E11F7"/>
     <w:rPr>
       <w:rFonts w:asciiTheme="majorHAnsi" w:eastAsiaTheme="majorEastAsia" w:hAnsiTheme="majorHAnsi" w:cstheme="majorBidi"/>
-      <w:color w:val="1F3763" w:themeColor="accent1" w:themeShade="7F"/>
+      <w:color w:val="1F1F1F" w:themeColor="accent1" w:themeShade="7F"/>
       <w:sz w:val="24"/>
       <w:szCs w:val="24"/>
       <w:lang w:val="en-GB"/>
@@ -25776,14 +27053,14 @@
     <w:charset w:val="00"/>
     <w:family w:val="roman"/>
     <w:pitch w:val="variable"/>
-    <w:sig w:usb0="E0002EFF" w:usb1="C000785B" w:usb2="00000009" w:usb3="00000000" w:csb0="000001FF" w:csb1="00000000"/>
+    <w:sig w:usb0="E0002AFF" w:usb1="C0007841" w:usb2="00000009" w:usb3="00000000" w:csb0="000001FF" w:csb1="00000000"/>
   </w:font>
   <w:font w:name="Calibri Light">
     <w:panose1 w:val="020F0302020204030204"/>
     <w:charset w:val="00"/>
     <w:family w:val="swiss"/>
     <w:pitch w:val="variable"/>
-    <w:sig w:usb0="E4002EFF" w:usb1="C000247B" w:usb2="00000009" w:usb3="00000000" w:csb0="000001FF" w:csb1="00000000"/>
+    <w:sig w:usb0="A0002AEF" w:usb1="4000207B" w:usb2="00000000" w:usb3="00000000" w:csb0="000001FF" w:csb1="00000000"/>
   </w:font>
   <w:font w:name="DengXian Light">
     <w:altName w:val="等线 Light"/>
@@ -25826,7 +27103,7 @@
     <w:charset w:val="00"/>
     <w:family w:val="swiss"/>
     <w:pitch w:val="variable"/>
-    <w:sig w:usb0="E4002EFF" w:usb1="C000247B" w:usb2="00000009" w:usb3="00000000" w:csb0="000001FF" w:csb1="00000000"/>
+    <w:sig w:usb0="E0002AFF" w:usb1="4000ACFF" w:usb2="00000001" w:usb3="00000000" w:csb0="000001FF" w:csb1="00000000"/>
   </w:font>
   <w:font w:name="Cambria Math">
     <w:panose1 w:val="02040503050406030204"/>
@@ -25896,6 +27173,7 @@
     <w:rsid w:val="00B30021"/>
     <w:rsid w:val="00B42754"/>
     <w:rsid w:val="00B85990"/>
+    <w:rsid w:val="00BC76C8"/>
     <w:rsid w:val="00CA055E"/>
     <w:rsid w:val="00CB78CD"/>
     <w:rsid w:val="00D250C6"/>
@@ -26431,7 +27709,7 @@
 <file path=word/theme/theme1.xml><?xml version="1.0" encoding="utf-8"?>
 <a:theme xmlns:a="http://schemas.openxmlformats.org/drawingml/2006/main" name="Office">
   <a:themeElements>
-    <a:clrScheme name="Office">
+    <a:clrScheme name="Benutzerdefiniert 1">
       <a:dk1>
         <a:sysClr val="windowText" lastClr="000000"/>
       </a:dk1>
@@ -26439,13 +27717,13 @@
         <a:sysClr val="window" lastClr="FFFFFF"/>
       </a:lt1>
       <a:dk2>
-        <a:srgbClr val="44546A"/>
+        <a:srgbClr val="3F3F3F"/>
       </a:dk2>
       <a:lt2>
         <a:srgbClr val="E7E6E6"/>
       </a:lt2>
       <a:accent1>
-        <a:srgbClr val="4472C4"/>
+        <a:srgbClr val="3F3F3F"/>
       </a:accent1>
       <a:accent2>
         <a:srgbClr val="ED7D31"/>

</xml_diff>

<commit_message>
Allow structs and global variables to use modifiers, add tests, update libraries, update docs, update release
</commit_message>
<xml_diff>
--- a/doc/Snips Documentation.docx
+++ b/doc/Snips Documentation.docx
@@ -278,7 +278,7 @@
           <w:r>
             <w:fldChar w:fldCharType="separate"/>
           </w:r>
-          <w:hyperlink w:anchor="_Toc43506485" w:history="1">
+          <w:hyperlink w:anchor="_Toc43548940" w:history="1">
             <w:r>
               <w:rPr>
                 <w:rStyle w:val="Hyperlink"/>
@@ -325,7 +325,7 @@
                 <w:noProof/>
                 <w:webHidden/>
               </w:rPr>
-              <w:instrText xml:space="preserve"> PAGEREF _Toc43506485 \h </w:instrText>
+              <w:instrText xml:space="preserve"> PAGEREF _Toc43548940 \h </w:instrText>
             </w:r>
             <w:r>
               <w:rPr>
@@ -372,7 +372,7 @@
               <w:lang w:val="de-DE" w:eastAsia="de-DE"/>
             </w:rPr>
           </w:pPr>
-          <w:hyperlink w:anchor="_Toc43506486" w:history="1">
+          <w:hyperlink w:anchor="_Toc43548941" w:history="1">
             <w:r>
               <w:rPr>
                 <w:rStyle w:val="Hyperlink"/>
@@ -403,7 +403,7 @@
                 <w:noProof/>
                 <w:webHidden/>
               </w:rPr>
-              <w:instrText xml:space="preserve"> PAGEREF _Toc43506486 \h </w:instrText>
+              <w:instrText xml:space="preserve"> PAGEREF _Toc43548941 \h </w:instrText>
             </w:r>
             <w:r>
               <w:rPr>
@@ -450,7 +450,7 @@
               <w:lang w:val="de-DE" w:eastAsia="de-DE"/>
             </w:rPr>
           </w:pPr>
-          <w:hyperlink w:anchor="_Toc43506487" w:history="1">
+          <w:hyperlink w:anchor="_Toc43548942" w:history="1">
             <w:r>
               <w:rPr>
                 <w:rStyle w:val="Hyperlink"/>
@@ -481,7 +481,7 @@
                 <w:noProof/>
                 <w:webHidden/>
               </w:rPr>
-              <w:instrText xml:space="preserve"> PAGEREF _Toc43506487 \h </w:instrText>
+              <w:instrText xml:space="preserve"> PAGEREF _Toc43548942 \h </w:instrText>
             </w:r>
             <w:r>
               <w:rPr>
@@ -528,7 +528,7 @@
               <w:lang w:val="de-DE" w:eastAsia="de-DE"/>
             </w:rPr>
           </w:pPr>
-          <w:hyperlink w:anchor="_Toc43506488" w:history="1">
+          <w:hyperlink w:anchor="_Toc43548943" w:history="1">
             <w:r>
               <w:rPr>
                 <w:rStyle w:val="Hyperlink"/>
@@ -559,7 +559,7 @@
                 <w:noProof/>
                 <w:webHidden/>
               </w:rPr>
-              <w:instrText xml:space="preserve"> PAGEREF _Toc43506488 \h </w:instrText>
+              <w:instrText xml:space="preserve"> PAGEREF _Toc43548943 \h </w:instrText>
             </w:r>
             <w:r>
               <w:rPr>
@@ -607,7 +607,7 @@
               <w:lang w:val="de-DE" w:eastAsia="de-DE"/>
             </w:rPr>
           </w:pPr>
-          <w:hyperlink w:anchor="_Toc43506489" w:history="1">
+          <w:hyperlink w:anchor="_Toc43548944" w:history="1">
             <w:r>
               <w:rPr>
                 <w:rStyle w:val="Hyperlink"/>
@@ -654,7 +654,7 @@
                 <w:noProof/>
                 <w:webHidden/>
               </w:rPr>
-              <w:instrText xml:space="preserve"> PAGEREF _Toc43506489 \h </w:instrText>
+              <w:instrText xml:space="preserve"> PAGEREF _Toc43548944 \h </w:instrText>
             </w:r>
             <w:r>
               <w:rPr>
@@ -701,7 +701,7 @@
               <w:lang w:val="de-DE" w:eastAsia="de-DE"/>
             </w:rPr>
           </w:pPr>
-          <w:hyperlink w:anchor="_Toc43506490" w:history="1">
+          <w:hyperlink w:anchor="_Toc43548945" w:history="1">
             <w:r>
               <w:rPr>
                 <w:rStyle w:val="Hyperlink"/>
@@ -732,7 +732,7 @@
                 <w:noProof/>
                 <w:webHidden/>
               </w:rPr>
-              <w:instrText xml:space="preserve"> PAGEREF _Toc43506490 \h </w:instrText>
+              <w:instrText xml:space="preserve"> PAGEREF _Toc43548945 \h </w:instrText>
             </w:r>
             <w:r>
               <w:rPr>
@@ -778,7 +778,7 @@
               <w:noProof/>
             </w:rPr>
           </w:pPr>
-          <w:hyperlink w:anchor="_Toc43506491" w:history="1">
+          <w:hyperlink w:anchor="_Toc43548946" w:history="1">
             <w:r>
               <w:rPr>
                 <w:rStyle w:val="Hyperlink"/>
@@ -809,7 +809,7 @@
                 <w:noProof/>
                 <w:webHidden/>
               </w:rPr>
-              <w:instrText xml:space="preserve"> PAGEREF _Toc43506491 \h </w:instrText>
+              <w:instrText xml:space="preserve"> PAGEREF _Toc43548946 \h </w:instrText>
             </w:r>
             <w:r>
               <w:rPr>
@@ -855,7 +855,7 @@
               <w:noProof/>
             </w:rPr>
           </w:pPr>
-          <w:hyperlink w:anchor="_Toc43506492" w:history="1">
+          <w:hyperlink w:anchor="_Toc43548947" w:history="1">
             <w:r>
               <w:rPr>
                 <w:rStyle w:val="Hyperlink"/>
@@ -886,7 +886,7 @@
                 <w:noProof/>
                 <w:webHidden/>
               </w:rPr>
-              <w:instrText xml:space="preserve"> PAGEREF _Toc43506492 \h </w:instrText>
+              <w:instrText xml:space="preserve"> PAGEREF _Toc43548947 \h </w:instrText>
             </w:r>
             <w:r>
               <w:rPr>
@@ -933,7 +933,7 @@
               <w:lang w:val="de-DE" w:eastAsia="de-DE"/>
             </w:rPr>
           </w:pPr>
-          <w:hyperlink w:anchor="_Toc43506493" w:history="1">
+          <w:hyperlink w:anchor="_Toc43548948" w:history="1">
             <w:r>
               <w:rPr>
                 <w:rStyle w:val="Hyperlink"/>
@@ -964,7 +964,7 @@
                 <w:noProof/>
                 <w:webHidden/>
               </w:rPr>
-              <w:instrText xml:space="preserve"> PAGEREF _Toc43506493 \h </w:instrText>
+              <w:instrText xml:space="preserve"> PAGEREF _Toc43548948 \h </w:instrText>
             </w:r>
             <w:r>
               <w:rPr>
@@ -1010,7 +1010,7 @@
               <w:noProof/>
             </w:rPr>
           </w:pPr>
-          <w:hyperlink w:anchor="_Toc43506494" w:history="1">
+          <w:hyperlink w:anchor="_Toc43548949" w:history="1">
             <w:r>
               <w:rPr>
                 <w:rStyle w:val="Hyperlink"/>
@@ -1041,7 +1041,7 @@
                 <w:noProof/>
                 <w:webHidden/>
               </w:rPr>
-              <w:instrText xml:space="preserve"> PAGEREF _Toc43506494 \h </w:instrText>
+              <w:instrText xml:space="preserve"> PAGEREF _Toc43548949 \h </w:instrText>
             </w:r>
             <w:r>
               <w:rPr>
@@ -1089,7 +1089,7 @@
               <w:lang w:val="de-DE" w:eastAsia="de-DE"/>
             </w:rPr>
           </w:pPr>
-          <w:hyperlink w:anchor="_Toc43506495" w:history="1">
+          <w:hyperlink w:anchor="_Toc43548950" w:history="1">
             <w:r>
               <w:rPr>
                 <w:rStyle w:val="Hyperlink"/>
@@ -1136,7 +1136,7 @@
                 <w:noProof/>
                 <w:webHidden/>
               </w:rPr>
-              <w:instrText xml:space="preserve"> PAGEREF _Toc43506495 \h </w:instrText>
+              <w:instrText xml:space="preserve"> PAGEREF _Toc43548950 \h </w:instrText>
             </w:r>
             <w:r>
               <w:rPr>
@@ -1183,7 +1183,7 @@
               <w:lang w:val="de-DE" w:eastAsia="de-DE"/>
             </w:rPr>
           </w:pPr>
-          <w:hyperlink w:anchor="_Toc43506496" w:history="1">
+          <w:hyperlink w:anchor="_Toc43548951" w:history="1">
             <w:r>
               <w:rPr>
                 <w:rStyle w:val="Hyperlink"/>
@@ -1214,7 +1214,7 @@
                 <w:noProof/>
                 <w:webHidden/>
               </w:rPr>
-              <w:instrText xml:space="preserve"> PAGEREF _Toc43506496 \h </w:instrText>
+              <w:instrText xml:space="preserve"> PAGEREF _Toc43548951 \h </w:instrText>
             </w:r>
             <w:r>
               <w:rPr>
@@ -1260,7 +1260,7 @@
               <w:noProof/>
             </w:rPr>
           </w:pPr>
-          <w:hyperlink w:anchor="_Toc43506497" w:history="1">
+          <w:hyperlink w:anchor="_Toc43548952" w:history="1">
             <w:r>
               <w:rPr>
                 <w:rStyle w:val="Hyperlink"/>
@@ -1291,7 +1291,7 @@
                 <w:noProof/>
                 <w:webHidden/>
               </w:rPr>
-              <w:instrText xml:space="preserve"> PAGEREF _Toc43506497 \h </w:instrText>
+              <w:instrText xml:space="preserve"> PAGEREF _Toc43548952 \h </w:instrText>
             </w:r>
             <w:r>
               <w:rPr>
@@ -1337,7 +1337,7 @@
               <w:noProof/>
             </w:rPr>
           </w:pPr>
-          <w:hyperlink w:anchor="_Toc43506498" w:history="1">
+          <w:hyperlink w:anchor="_Toc43548953" w:history="1">
             <w:r>
               <w:rPr>
                 <w:rStyle w:val="Hyperlink"/>
@@ -1368,7 +1368,7 @@
                 <w:noProof/>
                 <w:webHidden/>
               </w:rPr>
-              <w:instrText xml:space="preserve"> PAGEREF _Toc43506498 \h </w:instrText>
+              <w:instrText xml:space="preserve"> PAGEREF _Toc43548953 \h </w:instrText>
             </w:r>
             <w:r>
               <w:rPr>
@@ -1416,7 +1416,7 @@
               <w:lang w:val="de-DE" w:eastAsia="de-DE"/>
             </w:rPr>
           </w:pPr>
-          <w:hyperlink w:anchor="_Toc43506499" w:history="1">
+          <w:hyperlink w:anchor="_Toc43548954" w:history="1">
             <w:r>
               <w:rPr>
                 <w:rStyle w:val="Hyperlink"/>
@@ -1463,7 +1463,7 @@
                 <w:noProof/>
                 <w:webHidden/>
               </w:rPr>
-              <w:instrText xml:space="preserve"> PAGEREF _Toc43506499 \h </w:instrText>
+              <w:instrText xml:space="preserve"> PAGEREF _Toc43548954 \h </w:instrText>
             </w:r>
             <w:r>
               <w:rPr>
@@ -1510,7 +1510,7 @@
               <w:lang w:val="de-DE" w:eastAsia="de-DE"/>
             </w:rPr>
           </w:pPr>
-          <w:hyperlink w:anchor="_Toc43506500" w:history="1">
+          <w:hyperlink w:anchor="_Toc43548955" w:history="1">
             <w:r>
               <w:rPr>
                 <w:rStyle w:val="Hyperlink"/>
@@ -1541,7 +1541,7 @@
                 <w:noProof/>
                 <w:webHidden/>
               </w:rPr>
-              <w:instrText xml:space="preserve"> PAGEREF _Toc43506500 \h </w:instrText>
+              <w:instrText xml:space="preserve"> PAGEREF _Toc43548955 \h </w:instrText>
             </w:r>
             <w:r>
               <w:rPr>
@@ -1564,7 +1564,7 @@
                 <w:noProof/>
                 <w:webHidden/>
               </w:rPr>
-              <w:t>9</w:t>
+              <w:t>10</w:t>
             </w:r>
             <w:r>
               <w:rPr>
@@ -1588,7 +1588,7 @@
               <w:lang w:val="de-DE" w:eastAsia="de-DE"/>
             </w:rPr>
           </w:pPr>
-          <w:hyperlink w:anchor="_Toc43506501" w:history="1">
+          <w:hyperlink w:anchor="_Toc43548956" w:history="1">
             <w:r>
               <w:rPr>
                 <w:rStyle w:val="Hyperlink"/>
@@ -1619,7 +1619,7 @@
                 <w:noProof/>
                 <w:webHidden/>
               </w:rPr>
-              <w:instrText xml:space="preserve"> PAGEREF _Toc43506501 \h </w:instrText>
+              <w:instrText xml:space="preserve"> PAGEREF _Toc43548956 \h </w:instrText>
             </w:r>
             <w:r>
               <w:rPr>
@@ -1642,7 +1642,7 @@
                 <w:noProof/>
                 <w:webHidden/>
               </w:rPr>
-              <w:t>11</w:t>
+              <w:t>12</w:t>
             </w:r>
             <w:r>
               <w:rPr>
@@ -1666,7 +1666,7 @@
               <w:lang w:val="de-DE" w:eastAsia="de-DE"/>
             </w:rPr>
           </w:pPr>
-          <w:hyperlink w:anchor="_Toc43506502" w:history="1">
+          <w:hyperlink w:anchor="_Toc43548957" w:history="1">
             <w:r>
               <w:rPr>
                 <w:rStyle w:val="Hyperlink"/>
@@ -1697,7 +1697,7 @@
                 <w:noProof/>
                 <w:webHidden/>
               </w:rPr>
-              <w:instrText xml:space="preserve"> PAGEREF _Toc43506502 \h </w:instrText>
+              <w:instrText xml:space="preserve"> PAGEREF _Toc43548957 \h </w:instrText>
             </w:r>
             <w:r>
               <w:rPr>
@@ -1720,7 +1720,7 @@
                 <w:noProof/>
                 <w:webHidden/>
               </w:rPr>
-              <w:t>12</w:t>
+              <w:t>13</w:t>
             </w:r>
             <w:r>
               <w:rPr>
@@ -1744,7 +1744,7 @@
               <w:lang w:val="de-DE" w:eastAsia="de-DE"/>
             </w:rPr>
           </w:pPr>
-          <w:hyperlink w:anchor="_Toc43506503" w:history="1">
+          <w:hyperlink w:anchor="_Toc43548958" w:history="1">
             <w:r>
               <w:rPr>
                 <w:rStyle w:val="Hyperlink"/>
@@ -1775,7 +1775,7 @@
                 <w:noProof/>
                 <w:webHidden/>
               </w:rPr>
-              <w:instrText xml:space="preserve"> PAGEREF _Toc43506503 \h </w:instrText>
+              <w:instrText xml:space="preserve"> PAGEREF _Toc43548958 \h </w:instrText>
             </w:r>
             <w:r>
               <w:rPr>
@@ -1798,7 +1798,7 @@
                 <w:noProof/>
                 <w:webHidden/>
               </w:rPr>
-              <w:t>14</w:t>
+              <w:t>15</w:t>
             </w:r>
             <w:r>
               <w:rPr>
@@ -1822,14 +1822,14 @@
               <w:lang w:val="de-DE" w:eastAsia="de-DE"/>
             </w:rPr>
           </w:pPr>
-          <w:hyperlink w:anchor="_Toc43506504" w:history="1">
+          <w:hyperlink w:anchor="_Toc43548959" w:history="1">
             <w:r>
               <w:rPr>
                 <w:rStyle w:val="Hyperlink"/>
                 <w:rFonts w:asciiTheme="majorHAnsi" w:hAnsiTheme="majorHAnsi" w:cstheme="majorHAnsi"/>
                 <w:noProof/>
               </w:rPr>
-              <w:t>IO</w:t>
+              <w:t>I/O</w:t>
             </w:r>
             <w:r>
               <w:rPr>
@@ -1853,7 +1853,7 @@
                 <w:noProof/>
                 <w:webHidden/>
               </w:rPr>
-              <w:instrText xml:space="preserve"> PAGEREF _Toc43506504 \h </w:instrText>
+              <w:instrText xml:space="preserve"> PAGEREF _Toc43548959 \h </w:instrText>
             </w:r>
             <w:r>
               <w:rPr>
@@ -1876,7 +1876,7 @@
                 <w:noProof/>
                 <w:webHidden/>
               </w:rPr>
-              <w:t>18</w:t>
+              <w:t>19</w:t>
             </w:r>
             <w:r>
               <w:rPr>
@@ -1900,7 +1900,7 @@
               <w:lang w:val="de-DE" w:eastAsia="de-DE"/>
             </w:rPr>
           </w:pPr>
-          <w:hyperlink w:anchor="_Toc43506505" w:history="1">
+          <w:hyperlink w:anchor="_Toc43548960" w:history="1">
             <w:r>
               <w:rPr>
                 <w:rStyle w:val="Hyperlink"/>
@@ -1931,7 +1931,7 @@
                 <w:noProof/>
                 <w:webHidden/>
               </w:rPr>
-              <w:instrText xml:space="preserve"> PAGEREF _Toc43506505 \h </w:instrText>
+              <w:instrText xml:space="preserve"> PAGEREF _Toc43548960 \h </w:instrText>
             </w:r>
             <w:r>
               <w:rPr>
@@ -1954,7 +1954,7 @@
                 <w:noProof/>
                 <w:webHidden/>
               </w:rPr>
-              <w:t>20</w:t>
+              <w:t>21</w:t>
             </w:r>
             <w:r>
               <w:rPr>
@@ -1977,7 +1977,7 @@
               <w:lang w:val="de-DE" w:eastAsia="de-DE"/>
             </w:rPr>
           </w:pPr>
-          <w:hyperlink w:anchor="_Toc43506506" w:history="1">
+          <w:hyperlink w:anchor="_Toc43548961" w:history="1">
             <w:r>
               <w:rPr>
                 <w:rStyle w:val="Hyperlink"/>
@@ -2008,7 +2008,7 @@
                 <w:noProof/>
                 <w:webHidden/>
               </w:rPr>
-              <w:instrText xml:space="preserve"> PAGEREF _Toc43506506 \h </w:instrText>
+              <w:instrText xml:space="preserve"> PAGEREF _Toc43548961 \h </w:instrText>
             </w:r>
             <w:r>
               <w:rPr>
@@ -2031,7 +2031,7 @@
                 <w:noProof/>
                 <w:webHidden/>
               </w:rPr>
-              <w:t>21</w:t>
+              <w:t>22</w:t>
             </w:r>
             <w:r>
               <w:rPr>
@@ -2097,8 +2097,8 @@
           <w:szCs w:val="36"/>
         </w:rPr>
       </w:pPr>
-      <w:bookmarkStart w:id="0" w:name="About_Snips"/>
-      <w:bookmarkStart w:id="1" w:name="_Toc43506485"/>
+      <w:bookmarkStart w:id="0" w:name="_Toc43548940"/>
+      <w:bookmarkStart w:id="1" w:name="About_Snips"/>
       <w:r>
         <w:rPr>
           <w:rFonts w:asciiTheme="majorHAnsi" w:eastAsiaTheme="majorEastAsia" w:hAnsiTheme="majorHAnsi" w:cstheme="majorHAnsi"/>
@@ -2107,9 +2107,9 @@
         </w:rPr>
         <w:t>About SNIPS</w:t>
       </w:r>
-      <w:bookmarkEnd w:id="1"/>
-    </w:p>
-    <w:bookmarkEnd w:id="0"/>
+      <w:bookmarkEnd w:id="0"/>
+    </w:p>
+    <w:bookmarkEnd w:id="1"/>
     <w:p>
       <w:pPr>
         <w:jc w:val="center"/>
@@ -2131,8 +2131,8 @@
           <w:szCs w:val="40"/>
         </w:rPr>
       </w:pPr>
-      <w:bookmarkStart w:id="2" w:name="The_Language"/>
-      <w:bookmarkStart w:id="3" w:name="_Toc43506486"/>
+      <w:bookmarkStart w:id="2" w:name="_Toc43548941"/>
+      <w:bookmarkStart w:id="3" w:name="The_Language"/>
       <w:r>
         <w:rPr>
           <w:rFonts w:cstheme="majorHAnsi"/>
@@ -2142,9 +2142,9 @@
         </w:rPr>
         <w:t>The Language</w:t>
       </w:r>
-      <w:bookmarkEnd w:id="3"/>
-    </w:p>
-    <w:bookmarkEnd w:id="2"/>
+      <w:bookmarkEnd w:id="2"/>
+    </w:p>
+    <w:bookmarkEnd w:id="3"/>
     <w:p>
       <w:pPr>
         <w:jc w:val="both"/>
@@ -2584,8 +2584,8 @@
           <w:szCs w:val="40"/>
         </w:rPr>
       </w:pPr>
-      <w:bookmarkStart w:id="4" w:name="About_this_document"/>
-      <w:bookmarkStart w:id="5" w:name="_Toc43506487"/>
+      <w:bookmarkStart w:id="4" w:name="_Toc43548942"/>
+      <w:bookmarkStart w:id="5" w:name="About_this_document"/>
       <w:r>
         <w:rPr>
           <w:rFonts w:cstheme="majorHAnsi"/>
@@ -2595,9 +2595,9 @@
         </w:rPr>
         <w:t>About this document</w:t>
       </w:r>
-      <w:bookmarkEnd w:id="5"/>
-    </w:p>
-    <w:bookmarkEnd w:id="4"/>
+      <w:bookmarkEnd w:id="4"/>
+    </w:p>
+    <w:bookmarkEnd w:id="5"/>
     <w:p>
       <w:pPr>
         <w:jc w:val="both"/>
@@ -2695,8 +2695,8 @@
           <w:szCs w:val="40"/>
         </w:rPr>
       </w:pPr>
-      <w:bookmarkStart w:id="6" w:name="Some_words_in_advance"/>
-      <w:bookmarkStart w:id="7" w:name="_Toc43506488"/>
+      <w:bookmarkStart w:id="6" w:name="_Toc43548943"/>
+      <w:bookmarkStart w:id="7" w:name="Some_words_in_advance"/>
       <w:r>
         <w:rPr>
           <w:rFonts w:cstheme="majorHAnsi"/>
@@ -2706,9 +2706,9 @@
         </w:rPr>
         <w:t>Some words in advance</w:t>
       </w:r>
-      <w:bookmarkEnd w:id="7"/>
-    </w:p>
-    <w:bookmarkEnd w:id="6"/>
+      <w:bookmarkEnd w:id="6"/>
+    </w:p>
+    <w:bookmarkEnd w:id="7"/>
     <w:p>
       <w:pPr>
         <w:jc w:val="center"/>
@@ -2821,8 +2821,8 @@
           <w:szCs w:val="36"/>
         </w:rPr>
       </w:pPr>
-      <w:bookmarkStart w:id="8" w:name="Language_Syntax"/>
-      <w:bookmarkStart w:id="9" w:name="_Toc43506489"/>
+      <w:bookmarkStart w:id="8" w:name="_Toc43548944"/>
+      <w:bookmarkStart w:id="9" w:name="Language_Syntax"/>
       <w:r>
         <w:rPr>
           <w:rFonts w:asciiTheme="majorHAnsi" w:eastAsiaTheme="majorEastAsia" w:hAnsiTheme="majorHAnsi" w:cstheme="majorHAnsi"/>
@@ -2831,9 +2831,9 @@
         </w:rPr>
         <w:t>Language Syntax</w:t>
       </w:r>
-      <w:bookmarkEnd w:id="9"/>
-    </w:p>
-    <w:bookmarkEnd w:id="8"/>
+      <w:bookmarkEnd w:id="8"/>
+    </w:p>
+    <w:bookmarkEnd w:id="9"/>
     <w:p>
       <w:pPr>
         <w:jc w:val="center"/>
@@ -2855,8 +2855,8 @@
           <w:szCs w:val="40"/>
         </w:rPr>
       </w:pPr>
-      <w:bookmarkStart w:id="10" w:name="Type_System"/>
-      <w:bookmarkStart w:id="11" w:name="_Toc43506490"/>
+      <w:bookmarkStart w:id="10" w:name="_Toc43548945"/>
+      <w:bookmarkStart w:id="11" w:name="Type_System"/>
       <w:r>
         <w:rPr>
           <w:rFonts w:cstheme="majorHAnsi"/>
@@ -2866,7 +2866,7 @@
         </w:rPr>
         <w:t>Type System</w:t>
       </w:r>
-      <w:bookmarkEnd w:id="11"/>
+      <w:bookmarkEnd w:id="10"/>
     </w:p>
     <w:p>
       <w:pPr>
@@ -2880,8 +2880,8 @@
         </w:rPr>
       </w:pPr>
       <w:bookmarkStart w:id="12" w:name="Primitives"/>
-      <w:bookmarkStart w:id="13" w:name="_Toc43506491"/>
-      <w:bookmarkEnd w:id="10"/>
+      <w:bookmarkStart w:id="13" w:name="_Toc43548946"/>
+      <w:bookmarkEnd w:id="11"/>
       <w:r>
         <w:rPr>
           <w:rFonts w:cstheme="majorHAnsi"/>
@@ -4369,8 +4369,8 @@
           <w:szCs w:val="36"/>
         </w:rPr>
       </w:pPr>
-      <w:bookmarkStart w:id="14" w:name="Composite_Types"/>
-      <w:bookmarkStart w:id="15" w:name="_Toc43506492"/>
+      <w:bookmarkStart w:id="14" w:name="_Toc43548947"/>
+      <w:bookmarkStart w:id="15" w:name="Composite_Types"/>
       <w:r>
         <w:rPr>
           <w:rFonts w:cstheme="majorHAnsi"/>
@@ -4382,9 +4382,9 @@
         </w:rPr>
         <w:t>Composite Types</w:t>
       </w:r>
-      <w:bookmarkEnd w:id="15"/>
-    </w:p>
-    <w:bookmarkEnd w:id="14"/>
+      <w:bookmarkEnd w:id="14"/>
+    </w:p>
+    <w:bookmarkEnd w:id="15"/>
     <w:p>
       <w:pPr>
         <w:ind w:left="708"/>
@@ -5635,7 +5635,7 @@
         </w:rPr>
       </w:pPr>
       <w:bookmarkStart w:id="16" w:name="Expressions"/>
-      <w:bookmarkStart w:id="17" w:name="_Toc43506493"/>
+      <w:bookmarkStart w:id="17" w:name="_Toc43548948"/>
       <w:r>
         <w:rPr>
           <w:rFonts w:cstheme="majorHAnsi"/>
@@ -5660,7 +5660,7 @@
         </w:rPr>
       </w:pPr>
       <w:bookmarkStart w:id="18" w:name="Operators"/>
-      <w:bookmarkStart w:id="19" w:name="_Toc43506494"/>
+      <w:bookmarkStart w:id="19" w:name="_Toc43548949"/>
       <w:r>
         <w:rPr>
           <w:rFonts w:cstheme="majorHAnsi"/>
@@ -7586,9 +7586,9 @@
           <w:szCs w:val="36"/>
         </w:rPr>
       </w:pPr>
-      <w:bookmarkStart w:id="20" w:name="arm_assembly_and_output"/>
-      <w:bookmarkStart w:id="21" w:name="Built_in_libraries"/>
-      <w:bookmarkStart w:id="22" w:name="_Toc43506495"/>
+      <w:bookmarkStart w:id="20" w:name="_Toc43548950"/>
+      <w:bookmarkStart w:id="21" w:name="arm_assembly_and_output"/>
+      <w:bookmarkStart w:id="22" w:name="Built_in_libraries"/>
       <w:r>
         <w:rPr>
           <w:rFonts w:asciiTheme="majorHAnsi" w:eastAsiaTheme="majorEastAsia" w:hAnsiTheme="majorHAnsi" w:cstheme="majorHAnsi"/>
@@ -7597,9 +7597,9 @@
         </w:rPr>
         <w:t>ARM Assembly &amp; Output</w:t>
       </w:r>
-      <w:bookmarkEnd w:id="22"/>
-    </w:p>
-    <w:bookmarkEnd w:id="20"/>
+      <w:bookmarkEnd w:id="20"/>
+    </w:p>
+    <w:bookmarkEnd w:id="21"/>
     <w:p>
       <w:pPr>
         <w:pStyle w:val="Listenabsatz"/>
@@ -7622,8 +7622,8 @@
           <w:szCs w:val="40"/>
         </w:rPr>
       </w:pPr>
-      <w:bookmarkStart w:id="23" w:name="Compiler_assembly_conventions"/>
-      <w:bookmarkStart w:id="24" w:name="_Toc43506496"/>
+      <w:bookmarkStart w:id="23" w:name="_Toc43548951"/>
+      <w:bookmarkStart w:id="24" w:name="Compiler_assembly_conventions"/>
       <w:r>
         <w:rPr>
           <w:rFonts w:cstheme="majorHAnsi"/>
@@ -7633,7 +7633,7 @@
         </w:rPr>
         <w:t>Compiler Assembly Conventions</w:t>
       </w:r>
-      <w:bookmarkEnd w:id="24"/>
+      <w:bookmarkEnd w:id="23"/>
     </w:p>
     <w:p>
       <w:pPr>
@@ -7648,8 +7648,8 @@
         </w:rPr>
       </w:pPr>
       <w:bookmarkStart w:id="25" w:name="register_usage"/>
-      <w:bookmarkStart w:id="26" w:name="_Toc43506497"/>
-      <w:bookmarkEnd w:id="23"/>
+      <w:bookmarkStart w:id="26" w:name="_Toc43548952"/>
+      <w:bookmarkEnd w:id="24"/>
       <w:r>
         <w:rPr>
           <w:rFonts w:cstheme="majorHAnsi"/>
@@ -8357,7 +8357,7 @@
         </w:rPr>
       </w:pPr>
       <w:bookmarkStart w:id="27" w:name="heap_management"/>
-      <w:bookmarkStart w:id="28" w:name="_Toc43506498"/>
+      <w:bookmarkStart w:id="28" w:name="_Toc43548953"/>
       <w:r>
         <w:rPr>
           <w:rFonts w:cstheme="majorHAnsi"/>
@@ -9456,7 +9456,7 @@
           <w:szCs w:val="36"/>
         </w:rPr>
       </w:pPr>
-      <w:bookmarkStart w:id="29" w:name="_Toc43506499"/>
+      <w:bookmarkStart w:id="29" w:name="_Toc43548954"/>
       <w:r>
         <w:rPr>
           <w:rFonts w:asciiTheme="majorHAnsi" w:eastAsiaTheme="majorEastAsia" w:hAnsiTheme="majorHAnsi" w:cstheme="majorHAnsi"/>
@@ -9483,7 +9483,7 @@
       </w:r>
       <w:bookmarkEnd w:id="29"/>
     </w:p>
-    <w:bookmarkEnd w:id="21"/>
+    <w:bookmarkEnd w:id="22"/>
     <w:p>
       <w:pPr>
         <w:pStyle w:val="Listenabsatz"/>
@@ -9546,7 +9546,7 @@
           <w:sz w:val="24"/>
           <w:szCs w:val="32"/>
         </w:rPr>
-        <w:t xml:space="preserve">All listed functions and Struct Types are </w:t>
+        <w:t xml:space="preserve">All listed functions and are </w:t>
       </w:r>
       <m:oMath>
         <m:r>
@@ -9564,7 +9564,103 @@
           <w:sz w:val="24"/>
           <w:szCs w:val="32"/>
         </w:rPr>
-        <w:t xml:space="preserve"> if not explicitly shown otherwise.</w:t>
+        <w:t xml:space="preserve"> if not explicitly </w:t>
+      </w:r>
+      <w:r>
+        <w:rPr>
+          <w:rFonts w:asciiTheme="majorHAnsi" w:eastAsiaTheme="majorEastAsia" w:hAnsiTheme="majorHAnsi" w:cstheme="majorHAnsi"/>
+          <w:sz w:val="24"/>
+          <w:szCs w:val="32"/>
+        </w:rPr>
+        <w:t>stated</w:t>
+      </w:r>
+      <w:r>
+        <w:rPr>
+          <w:rFonts w:asciiTheme="majorHAnsi" w:eastAsiaTheme="majorEastAsia" w:hAnsiTheme="majorHAnsi" w:cstheme="majorHAnsi"/>
+          <w:sz w:val="24"/>
+          <w:szCs w:val="32"/>
+        </w:rPr>
+        <w:t xml:space="preserve"> otherwise.</w:t>
+      </w:r>
+    </w:p>
+    <w:p>
+      <w:pPr>
+        <w:jc w:val="both"/>
+        <w:rPr>
+          <w:rFonts w:asciiTheme="majorHAnsi" w:eastAsiaTheme="majorEastAsia" w:hAnsiTheme="majorHAnsi" w:cstheme="majorHAnsi"/>
+          <w:sz w:val="24"/>
+          <w:szCs w:val="32"/>
+        </w:rPr>
+      </w:pPr>
+    </w:p>
+    <w:p>
+      <w:pPr>
+        <w:jc w:val="both"/>
+        <w:rPr>
+          <w:rFonts w:asciiTheme="majorHAnsi" w:eastAsiaTheme="majorEastAsia" w:hAnsiTheme="majorHAnsi" w:cstheme="majorHAnsi"/>
+          <w:sz w:val="24"/>
+          <w:szCs w:val="32"/>
+        </w:rPr>
+      </w:pPr>
+      <w:r>
+        <w:rPr>
+          <w:rFonts w:asciiTheme="majorHAnsi" w:eastAsiaTheme="majorEastAsia" w:hAnsiTheme="majorHAnsi" w:cstheme="majorHAnsi"/>
+          <w:sz w:val="24"/>
+          <w:szCs w:val="32"/>
+        </w:rPr>
+        <w:t xml:space="preserve">All listed Struct Types are </w:t>
+      </w:r>
+      <m:oMath>
+        <m:r>
+          <w:rPr>
+            <w:rFonts w:ascii="Cambria Math" w:eastAsiaTheme="majorEastAsia" w:hAnsi="Cambria Math" w:cstheme="majorHAnsi"/>
+            <w:sz w:val="24"/>
+            <w:szCs w:val="32"/>
+          </w:rPr>
+          <m:t>restricted</m:t>
+        </m:r>
+      </m:oMath>
+      <w:r>
+        <w:rPr>
+          <w:rFonts w:asciiTheme="majorHAnsi" w:eastAsiaTheme="majorEastAsia" w:hAnsiTheme="majorHAnsi" w:cstheme="majorHAnsi"/>
+          <w:sz w:val="24"/>
+          <w:szCs w:val="32"/>
+        </w:rPr>
+        <w:t xml:space="preserve"> if not explicitly stated otherwise. </w:t>
+      </w:r>
+      <w:r>
+        <w:rPr>
+          <w:rFonts w:asciiTheme="majorHAnsi" w:eastAsiaTheme="majorEastAsia" w:hAnsiTheme="majorHAnsi" w:cstheme="majorHAnsi"/>
+          <w:sz w:val="24"/>
+          <w:szCs w:val="32"/>
+        </w:rPr>
+        <w:t xml:space="preserve">Libraries will </w:t>
+      </w:r>
+      <w:r>
+        <w:rPr>
+          <w:rFonts w:asciiTheme="majorHAnsi" w:eastAsiaTheme="majorEastAsia" w:hAnsiTheme="majorHAnsi" w:cstheme="majorHAnsi"/>
+          <w:sz w:val="24"/>
+          <w:szCs w:val="32"/>
+        </w:rPr>
+        <w:t xml:space="preserve">offer a </w:t>
+      </w:r>
+      <m:oMath>
+        <m:r>
+          <w:rPr>
+            <w:rFonts w:ascii="Cambria Math" w:eastAsiaTheme="majorEastAsia" w:hAnsi="Cambria Math" w:cstheme="majorHAnsi"/>
+            <w:sz w:val="24"/>
+            <w:szCs w:val="32"/>
+          </w:rPr>
+          <m:t>create()</m:t>
+        </m:r>
+      </m:oMath>
+      <w:r>
+        <w:rPr>
+          <w:rFonts w:asciiTheme="majorHAnsi" w:eastAsiaTheme="majorEastAsia" w:hAnsiTheme="majorHAnsi" w:cstheme="majorHAnsi"/>
+          <w:sz w:val="24"/>
+          <w:szCs w:val="32"/>
+        </w:rPr>
+        <w:t xml:space="preserve"> method to create a new instance of the struct.</w:t>
       </w:r>
     </w:p>
     <w:p>
@@ -9588,6 +9684,23 @@
           <w:szCs w:val="40"/>
         </w:rPr>
       </w:pPr>
+    </w:p>
+    <w:p>
+      <w:pPr>
+        <w:rPr>
+          <w:rFonts w:asciiTheme="majorHAnsi" w:eastAsiaTheme="majorEastAsia" w:hAnsiTheme="majorHAnsi" w:cstheme="majorHAnsi"/>
+          <w:sz w:val="32"/>
+          <w:szCs w:val="40"/>
+        </w:rPr>
+      </w:pPr>
+      <w:r>
+        <w:rPr>
+          <w:rFonts w:cstheme="majorHAnsi"/>
+          <w:sz w:val="32"/>
+          <w:szCs w:val="40"/>
+        </w:rPr>
+        <w:br w:type="page"/>
+      </w:r>
     </w:p>
     <w:p>
       <w:pPr>
@@ -9600,7 +9713,7 @@
           <w:szCs w:val="40"/>
         </w:rPr>
       </w:pPr>
-      <w:bookmarkStart w:id="30" w:name="_Toc43506500"/>
+      <w:bookmarkStart w:id="30" w:name="_Toc43548955"/>
       <w:r>
         <w:rPr>
           <w:rFonts w:cstheme="majorHAnsi"/>
@@ -10570,6 +10683,105 @@
         </w:rPr>
       </w:pPr>
       <w:bookmarkStart w:id="33" w:name="hsize_routine"/>
+    </w:p>
+    <w:p>
+      <w:pPr>
+        <w:rPr>
+          <w:rFonts w:asciiTheme="majorHAnsi" w:eastAsiaTheme="majorEastAsia" w:hAnsiTheme="majorHAnsi" w:cstheme="majorHAnsi"/>
+          <w:b/>
+          <w:bCs/>
+          <w:sz w:val="28"/>
+          <w:szCs w:val="36"/>
+        </w:rPr>
+      </w:pPr>
+    </w:p>
+    <w:p>
+      <w:pPr>
+        <w:rPr>
+          <w:rFonts w:asciiTheme="majorHAnsi" w:eastAsiaTheme="majorEastAsia" w:hAnsiTheme="majorHAnsi" w:cstheme="majorHAnsi"/>
+          <w:b/>
+          <w:bCs/>
+          <w:sz w:val="28"/>
+          <w:szCs w:val="36"/>
+        </w:rPr>
+      </w:pPr>
+    </w:p>
+    <w:p>
+      <w:pPr>
+        <w:rPr>
+          <w:rFonts w:asciiTheme="majorHAnsi" w:eastAsiaTheme="majorEastAsia" w:hAnsiTheme="majorHAnsi" w:cstheme="majorHAnsi"/>
+          <w:b/>
+          <w:bCs/>
+          <w:sz w:val="28"/>
+          <w:szCs w:val="36"/>
+        </w:rPr>
+      </w:pPr>
+    </w:p>
+    <w:p>
+      <w:pPr>
+        <w:rPr>
+          <w:rFonts w:asciiTheme="majorHAnsi" w:eastAsiaTheme="majorEastAsia" w:hAnsiTheme="majorHAnsi" w:cstheme="majorHAnsi"/>
+          <w:b/>
+          <w:bCs/>
+          <w:sz w:val="28"/>
+          <w:szCs w:val="36"/>
+        </w:rPr>
+      </w:pPr>
+    </w:p>
+    <w:p>
+      <w:pPr>
+        <w:rPr>
+          <w:rFonts w:asciiTheme="majorHAnsi" w:eastAsiaTheme="majorEastAsia" w:hAnsiTheme="majorHAnsi" w:cstheme="majorHAnsi"/>
+          <w:b/>
+          <w:bCs/>
+          <w:sz w:val="28"/>
+          <w:szCs w:val="36"/>
+        </w:rPr>
+      </w:pPr>
+    </w:p>
+    <w:p>
+      <w:pPr>
+        <w:rPr>
+          <w:rFonts w:asciiTheme="majorHAnsi" w:eastAsiaTheme="majorEastAsia" w:hAnsiTheme="majorHAnsi" w:cstheme="majorHAnsi"/>
+          <w:b/>
+          <w:bCs/>
+          <w:sz w:val="28"/>
+          <w:szCs w:val="36"/>
+        </w:rPr>
+      </w:pPr>
+    </w:p>
+    <w:p>
+      <w:pPr>
+        <w:rPr>
+          <w:rFonts w:asciiTheme="majorHAnsi" w:eastAsiaTheme="majorEastAsia" w:hAnsiTheme="majorHAnsi" w:cstheme="majorHAnsi"/>
+          <w:b/>
+          <w:bCs/>
+          <w:sz w:val="28"/>
+          <w:szCs w:val="36"/>
+        </w:rPr>
+      </w:pPr>
+    </w:p>
+    <w:p>
+      <w:pPr>
+        <w:rPr>
+          <w:rFonts w:asciiTheme="majorHAnsi" w:eastAsiaTheme="majorEastAsia" w:hAnsiTheme="majorHAnsi" w:cstheme="majorHAnsi"/>
+          <w:b/>
+          <w:bCs/>
+          <w:sz w:val="28"/>
+          <w:szCs w:val="36"/>
+        </w:rPr>
+      </w:pPr>
+    </w:p>
+    <w:p>
+      <w:pPr>
+        <w:rPr>
+          <w:rFonts w:asciiTheme="majorHAnsi" w:eastAsiaTheme="majorEastAsia" w:hAnsiTheme="majorHAnsi" w:cstheme="majorHAnsi"/>
+          <w:b/>
+          <w:bCs/>
+          <w:sz w:val="28"/>
+          <w:szCs w:val="36"/>
+        </w:rPr>
+      </w:pPr>
       <w:r>
         <w:rPr>
           <w:rFonts w:asciiTheme="majorHAnsi" w:eastAsiaTheme="majorEastAsia" w:hAnsiTheme="majorHAnsi" w:cstheme="majorHAnsi"/>
@@ -11038,7 +11250,7 @@
           <w:szCs w:val="40"/>
         </w:rPr>
       </w:pPr>
-      <w:bookmarkStart w:id="34" w:name="_Toc43506501"/>
+      <w:bookmarkStart w:id="34" w:name="_Toc43548956"/>
       <w:r>
         <w:rPr>
           <w:rFonts w:cstheme="majorHAnsi"/>
@@ -11926,7 +12138,7 @@
           <w:szCs w:val="40"/>
         </w:rPr>
       </w:pPr>
-      <w:bookmarkStart w:id="35" w:name="_Toc43506502"/>
+      <w:bookmarkStart w:id="35" w:name="_Toc43548957"/>
       <w:r>
         <w:rPr>
           <w:rFonts w:cstheme="majorHAnsi"/>
@@ -14112,7 +14324,7 @@
           <w:szCs w:val="40"/>
         </w:rPr>
       </w:pPr>
-      <w:bookmarkStart w:id="36" w:name="_Toc43506503"/>
+      <w:bookmarkStart w:id="36" w:name="_Toc43548958"/>
       <w:r>
         <w:rPr>
           <w:rFonts w:cstheme="majorHAnsi"/>
@@ -19496,7 +19708,7 @@
           <w:szCs w:val="40"/>
         </w:rPr>
       </w:pPr>
-      <w:bookmarkStart w:id="37" w:name="_Toc43506504"/>
+      <w:bookmarkStart w:id="37" w:name="_Toc43548959"/>
       <w:r>
         <w:rPr>
           <w:rFonts w:cstheme="majorHAnsi"/>
@@ -19504,7 +19716,25 @@
           <w:sz w:val="32"/>
           <w:szCs w:val="40"/>
         </w:rPr>
-        <w:t>IO</w:t>
+        <w:t>I</w:t>
+      </w:r>
+      <w:r>
+        <w:rPr>
+          <w:rFonts w:cstheme="majorHAnsi"/>
+          <w:color w:val="auto"/>
+          <w:sz w:val="32"/>
+          <w:szCs w:val="40"/>
+        </w:rPr>
+        <w:t>/</w:t>
+      </w:r>
+      <w:r>
+        <w:rPr>
+          <w:rFonts w:cstheme="majorHAnsi"/>
+          <w:color w:val="auto"/>
+          <w:sz w:val="32"/>
+          <w:szCs w:val="40"/>
+        </w:rPr>
+        <w:t>O</w:t>
       </w:r>
       <w:bookmarkEnd w:id="37"/>
     </w:p>
@@ -19663,15 +19893,7 @@
           <w:sz w:val="24"/>
           <w:szCs w:val="32"/>
         </w:rPr>
-        <w:t>Includes: linked_list.sn</w:t>
-      </w:r>
-      <w:r>
-        <w:rPr>
-          <w:rFonts w:asciiTheme="majorHAnsi" w:eastAsiaTheme="majorEastAsia" w:hAnsiTheme="majorHAnsi" w:cstheme="majorHAnsi"/>
-          <w:sz w:val="24"/>
-          <w:szCs w:val="32"/>
-        </w:rPr>
-        <w:t>, integer.sn</w:t>
+        <w:t>Includes: linked_list.sn, integer.sn</w:t>
       </w:r>
     </w:p>
     <w:p>
@@ -20965,7 +21187,7 @@
           <w:szCs w:val="40"/>
         </w:rPr>
       </w:pPr>
-      <w:bookmarkStart w:id="38" w:name="_Toc43506505"/>
+      <w:bookmarkStart w:id="38" w:name="_Toc43548960"/>
       <w:r>
         <w:rPr>
           <w:rFonts w:cstheme="majorHAnsi"/>
@@ -22599,7 +22821,7 @@
           <w:szCs w:val="40"/>
         </w:rPr>
       </w:pPr>
-      <w:bookmarkStart w:id="39" w:name="_Toc43506506"/>
+      <w:bookmarkStart w:id="39" w:name="_Toc43548961"/>
       <w:r>
         <w:rPr>
           <w:rFonts w:cstheme="majorHAnsi"/>
@@ -28714,8 +28936,10 @@
     <w:rsid w:val="003D09AD"/>
     <w:rsid w:val="003D6066"/>
     <w:rsid w:val="004B17EB"/>
+    <w:rsid w:val="004D273B"/>
     <w:rsid w:val="00530C6B"/>
     <w:rsid w:val="005740B8"/>
+    <w:rsid w:val="005908CE"/>
     <w:rsid w:val="005B22A4"/>
     <w:rsid w:val="005E75CF"/>
     <w:rsid w:val="00617747"/>
@@ -28737,6 +28961,7 @@
     <w:rsid w:val="00BC76C8"/>
     <w:rsid w:val="00CA055E"/>
     <w:rsid w:val="00CB78CD"/>
+    <w:rsid w:val="00CC63E0"/>
     <w:rsid w:val="00D250C6"/>
     <w:rsid w:val="00D419C1"/>
     <w:rsid w:val="00D4767F"/>
@@ -29224,7 +29449,7 @@
     <w:basedOn w:val="Absatz-Standardschriftart"/>
     <w:uiPriority w:val="99"/>
     <w:semiHidden/>
-    <w:rsid w:val="00617747"/>
+    <w:rsid w:val="00CC63E0"/>
     <w:rPr>
       <w:color w:val="808080"/>
     </w:rPr>

</xml_diff>

<commit_message>
Implement dont care arrays, add test, update docs, optimizations, update release
</commit_message>
<xml_diff>
--- a/doc/Snips Documentation.docx
+++ b/doc/Snips Documentation.docx
@@ -278,7 +278,7 @@
           <w:r>
             <w:fldChar w:fldCharType="separate"/>
           </w:r>
-          <w:hyperlink w:anchor="_Toc43548940" w:history="1">
+          <w:hyperlink w:anchor="_Toc43588932" w:history="1">
             <w:r>
               <w:rPr>
                 <w:rStyle w:val="Hyperlink"/>
@@ -325,7 +325,7 @@
                 <w:noProof/>
                 <w:webHidden/>
               </w:rPr>
-              <w:instrText xml:space="preserve"> PAGEREF _Toc43548940 \h </w:instrText>
+              <w:instrText xml:space="preserve"> PAGEREF _Toc43588932 \h </w:instrText>
             </w:r>
             <w:r>
               <w:rPr>
@@ -372,7 +372,7 @@
               <w:lang w:val="de-DE" w:eastAsia="de-DE"/>
             </w:rPr>
           </w:pPr>
-          <w:hyperlink w:anchor="_Toc43548941" w:history="1">
+          <w:hyperlink w:anchor="_Toc43588933" w:history="1">
             <w:r>
               <w:rPr>
                 <w:rStyle w:val="Hyperlink"/>
@@ -403,7 +403,7 @@
                 <w:noProof/>
                 <w:webHidden/>
               </w:rPr>
-              <w:instrText xml:space="preserve"> PAGEREF _Toc43548941 \h </w:instrText>
+              <w:instrText xml:space="preserve"> PAGEREF _Toc43588933 \h </w:instrText>
             </w:r>
             <w:r>
               <w:rPr>
@@ -450,7 +450,7 @@
               <w:lang w:val="de-DE" w:eastAsia="de-DE"/>
             </w:rPr>
           </w:pPr>
-          <w:hyperlink w:anchor="_Toc43548942" w:history="1">
+          <w:hyperlink w:anchor="_Toc43588934" w:history="1">
             <w:r>
               <w:rPr>
                 <w:rStyle w:val="Hyperlink"/>
@@ -481,7 +481,7 @@
                 <w:noProof/>
                 <w:webHidden/>
               </w:rPr>
-              <w:instrText xml:space="preserve"> PAGEREF _Toc43548942 \h </w:instrText>
+              <w:instrText xml:space="preserve"> PAGEREF _Toc43588934 \h </w:instrText>
             </w:r>
             <w:r>
               <w:rPr>
@@ -528,7 +528,7 @@
               <w:lang w:val="de-DE" w:eastAsia="de-DE"/>
             </w:rPr>
           </w:pPr>
-          <w:hyperlink w:anchor="_Toc43548943" w:history="1">
+          <w:hyperlink w:anchor="_Toc43588935" w:history="1">
             <w:r>
               <w:rPr>
                 <w:rStyle w:val="Hyperlink"/>
@@ -559,7 +559,7 @@
                 <w:noProof/>
                 <w:webHidden/>
               </w:rPr>
-              <w:instrText xml:space="preserve"> PAGEREF _Toc43548943 \h </w:instrText>
+              <w:instrText xml:space="preserve"> PAGEREF _Toc43588935 \h </w:instrText>
             </w:r>
             <w:r>
               <w:rPr>
@@ -607,7 +607,7 @@
               <w:lang w:val="de-DE" w:eastAsia="de-DE"/>
             </w:rPr>
           </w:pPr>
-          <w:hyperlink w:anchor="_Toc43548944" w:history="1">
+          <w:hyperlink w:anchor="_Toc43588936" w:history="1">
             <w:r>
               <w:rPr>
                 <w:rStyle w:val="Hyperlink"/>
@@ -654,7 +654,7 @@
                 <w:noProof/>
                 <w:webHidden/>
               </w:rPr>
-              <w:instrText xml:space="preserve"> PAGEREF _Toc43548944 \h </w:instrText>
+              <w:instrText xml:space="preserve"> PAGEREF _Toc43588936 \h </w:instrText>
             </w:r>
             <w:r>
               <w:rPr>
@@ -701,7 +701,7 @@
               <w:lang w:val="de-DE" w:eastAsia="de-DE"/>
             </w:rPr>
           </w:pPr>
-          <w:hyperlink w:anchor="_Toc43548945" w:history="1">
+          <w:hyperlink w:anchor="_Toc43588937" w:history="1">
             <w:r>
               <w:rPr>
                 <w:rStyle w:val="Hyperlink"/>
@@ -732,7 +732,7 @@
                 <w:noProof/>
                 <w:webHidden/>
               </w:rPr>
-              <w:instrText xml:space="preserve"> PAGEREF _Toc43548945 \h </w:instrText>
+              <w:instrText xml:space="preserve"> PAGEREF _Toc43588937 \h </w:instrText>
             </w:r>
             <w:r>
               <w:rPr>
@@ -778,7 +778,7 @@
               <w:noProof/>
             </w:rPr>
           </w:pPr>
-          <w:hyperlink w:anchor="_Toc43548946" w:history="1">
+          <w:hyperlink w:anchor="_Toc43588938" w:history="1">
             <w:r>
               <w:rPr>
                 <w:rStyle w:val="Hyperlink"/>
@@ -809,7 +809,7 @@
                 <w:noProof/>
                 <w:webHidden/>
               </w:rPr>
-              <w:instrText xml:space="preserve"> PAGEREF _Toc43548946 \h </w:instrText>
+              <w:instrText xml:space="preserve"> PAGEREF _Toc43588938 \h </w:instrText>
             </w:r>
             <w:r>
               <w:rPr>
@@ -855,7 +855,7 @@
               <w:noProof/>
             </w:rPr>
           </w:pPr>
-          <w:hyperlink w:anchor="_Toc43548947" w:history="1">
+          <w:hyperlink w:anchor="_Toc43588939" w:history="1">
             <w:r>
               <w:rPr>
                 <w:rStyle w:val="Hyperlink"/>
@@ -886,7 +886,7 @@
                 <w:noProof/>
                 <w:webHidden/>
               </w:rPr>
-              <w:instrText xml:space="preserve"> PAGEREF _Toc43548947 \h </w:instrText>
+              <w:instrText xml:space="preserve"> PAGEREF _Toc43588939 \h </w:instrText>
             </w:r>
             <w:r>
               <w:rPr>
@@ -933,7 +933,7 @@
               <w:lang w:val="de-DE" w:eastAsia="de-DE"/>
             </w:rPr>
           </w:pPr>
-          <w:hyperlink w:anchor="_Toc43548948" w:history="1">
+          <w:hyperlink w:anchor="_Toc43588940" w:history="1">
             <w:r>
               <w:rPr>
                 <w:rStyle w:val="Hyperlink"/>
@@ -964,7 +964,7 @@
                 <w:noProof/>
                 <w:webHidden/>
               </w:rPr>
-              <w:instrText xml:space="preserve"> PAGEREF _Toc43548948 \h </w:instrText>
+              <w:instrText xml:space="preserve"> PAGEREF _Toc43588940 \h </w:instrText>
             </w:r>
             <w:r>
               <w:rPr>
@@ -1010,7 +1010,7 @@
               <w:noProof/>
             </w:rPr>
           </w:pPr>
-          <w:hyperlink w:anchor="_Toc43548949" w:history="1">
+          <w:hyperlink w:anchor="_Toc43588941" w:history="1">
             <w:r>
               <w:rPr>
                 <w:rStyle w:val="Hyperlink"/>
@@ -1041,7 +1041,7 @@
                 <w:noProof/>
                 <w:webHidden/>
               </w:rPr>
-              <w:instrText xml:space="preserve"> PAGEREF _Toc43548949 \h </w:instrText>
+              <w:instrText xml:space="preserve"> PAGEREF _Toc43588941 \h </w:instrText>
             </w:r>
             <w:r>
               <w:rPr>
@@ -1089,7 +1089,7 @@
               <w:lang w:val="de-DE" w:eastAsia="de-DE"/>
             </w:rPr>
           </w:pPr>
-          <w:hyperlink w:anchor="_Toc43548950" w:history="1">
+          <w:hyperlink w:anchor="_Toc43588942" w:history="1">
             <w:r>
               <w:rPr>
                 <w:rStyle w:val="Hyperlink"/>
@@ -1136,7 +1136,7 @@
                 <w:noProof/>
                 <w:webHidden/>
               </w:rPr>
-              <w:instrText xml:space="preserve"> PAGEREF _Toc43548950 \h </w:instrText>
+              <w:instrText xml:space="preserve"> PAGEREF _Toc43588942 \h </w:instrText>
             </w:r>
             <w:r>
               <w:rPr>
@@ -1183,7 +1183,7 @@
               <w:lang w:val="de-DE" w:eastAsia="de-DE"/>
             </w:rPr>
           </w:pPr>
-          <w:hyperlink w:anchor="_Toc43548951" w:history="1">
+          <w:hyperlink w:anchor="_Toc43588943" w:history="1">
             <w:r>
               <w:rPr>
                 <w:rStyle w:val="Hyperlink"/>
@@ -1214,7 +1214,7 @@
                 <w:noProof/>
                 <w:webHidden/>
               </w:rPr>
-              <w:instrText xml:space="preserve"> PAGEREF _Toc43548951 \h </w:instrText>
+              <w:instrText xml:space="preserve"> PAGEREF _Toc43588943 \h </w:instrText>
             </w:r>
             <w:r>
               <w:rPr>
@@ -1260,7 +1260,7 @@
               <w:noProof/>
             </w:rPr>
           </w:pPr>
-          <w:hyperlink w:anchor="_Toc43548952" w:history="1">
+          <w:hyperlink w:anchor="_Toc43588944" w:history="1">
             <w:r>
               <w:rPr>
                 <w:rStyle w:val="Hyperlink"/>
@@ -1291,7 +1291,7 @@
                 <w:noProof/>
                 <w:webHidden/>
               </w:rPr>
-              <w:instrText xml:space="preserve"> PAGEREF _Toc43548952 \h </w:instrText>
+              <w:instrText xml:space="preserve"> PAGEREF _Toc43588944 \h </w:instrText>
             </w:r>
             <w:r>
               <w:rPr>
@@ -1337,7 +1337,7 @@
               <w:noProof/>
             </w:rPr>
           </w:pPr>
-          <w:hyperlink w:anchor="_Toc43548953" w:history="1">
+          <w:hyperlink w:anchor="_Toc43588945" w:history="1">
             <w:r>
               <w:rPr>
                 <w:rStyle w:val="Hyperlink"/>
@@ -1368,7 +1368,7 @@
                 <w:noProof/>
                 <w:webHidden/>
               </w:rPr>
-              <w:instrText xml:space="preserve"> PAGEREF _Toc43548953 \h </w:instrText>
+              <w:instrText xml:space="preserve"> PAGEREF _Toc43588945 \h </w:instrText>
             </w:r>
             <w:r>
               <w:rPr>
@@ -1416,7 +1416,7 @@
               <w:lang w:val="de-DE" w:eastAsia="de-DE"/>
             </w:rPr>
           </w:pPr>
-          <w:hyperlink w:anchor="_Toc43548954" w:history="1">
+          <w:hyperlink w:anchor="_Toc43588946" w:history="1">
             <w:r>
               <w:rPr>
                 <w:rStyle w:val="Hyperlink"/>
@@ -1463,7 +1463,7 @@
                 <w:noProof/>
                 <w:webHidden/>
               </w:rPr>
-              <w:instrText xml:space="preserve"> PAGEREF _Toc43548954 \h </w:instrText>
+              <w:instrText xml:space="preserve"> PAGEREF _Toc43588946 \h </w:instrText>
             </w:r>
             <w:r>
               <w:rPr>
@@ -1510,7 +1510,7 @@
               <w:lang w:val="de-DE" w:eastAsia="de-DE"/>
             </w:rPr>
           </w:pPr>
-          <w:hyperlink w:anchor="_Toc43548955" w:history="1">
+          <w:hyperlink w:anchor="_Toc43588947" w:history="1">
             <w:r>
               <w:rPr>
                 <w:rStyle w:val="Hyperlink"/>
@@ -1541,7 +1541,7 @@
                 <w:noProof/>
                 <w:webHidden/>
               </w:rPr>
-              <w:instrText xml:space="preserve"> PAGEREF _Toc43548955 \h </w:instrText>
+              <w:instrText xml:space="preserve"> PAGEREF _Toc43588947 \h </w:instrText>
             </w:r>
             <w:r>
               <w:rPr>
@@ -1588,7 +1588,7 @@
               <w:lang w:val="de-DE" w:eastAsia="de-DE"/>
             </w:rPr>
           </w:pPr>
-          <w:hyperlink w:anchor="_Toc43548956" w:history="1">
+          <w:hyperlink w:anchor="_Toc43588948" w:history="1">
             <w:r>
               <w:rPr>
                 <w:rStyle w:val="Hyperlink"/>
@@ -1619,7 +1619,7 @@
                 <w:noProof/>
                 <w:webHidden/>
               </w:rPr>
-              <w:instrText xml:space="preserve"> PAGEREF _Toc43548956 \h </w:instrText>
+              <w:instrText xml:space="preserve"> PAGEREF _Toc43588948 \h </w:instrText>
             </w:r>
             <w:r>
               <w:rPr>
@@ -1666,7 +1666,7 @@
               <w:lang w:val="de-DE" w:eastAsia="de-DE"/>
             </w:rPr>
           </w:pPr>
-          <w:hyperlink w:anchor="_Toc43548957" w:history="1">
+          <w:hyperlink w:anchor="_Toc43588949" w:history="1">
             <w:r>
               <w:rPr>
                 <w:rStyle w:val="Hyperlink"/>
@@ -1697,7 +1697,7 @@
                 <w:noProof/>
                 <w:webHidden/>
               </w:rPr>
-              <w:instrText xml:space="preserve"> PAGEREF _Toc43548957 \h </w:instrText>
+              <w:instrText xml:space="preserve"> PAGEREF _Toc43588949 \h </w:instrText>
             </w:r>
             <w:r>
               <w:rPr>
@@ -1744,7 +1744,7 @@
               <w:lang w:val="de-DE" w:eastAsia="de-DE"/>
             </w:rPr>
           </w:pPr>
-          <w:hyperlink w:anchor="_Toc43548958" w:history="1">
+          <w:hyperlink w:anchor="_Toc43588950" w:history="1">
             <w:r>
               <w:rPr>
                 <w:rStyle w:val="Hyperlink"/>
@@ -1775,7 +1775,7 @@
                 <w:noProof/>
                 <w:webHidden/>
               </w:rPr>
-              <w:instrText xml:space="preserve"> PAGEREF _Toc43548958 \h </w:instrText>
+              <w:instrText xml:space="preserve"> PAGEREF _Toc43588950 \h </w:instrText>
             </w:r>
             <w:r>
               <w:rPr>
@@ -1822,7 +1822,7 @@
               <w:lang w:val="de-DE" w:eastAsia="de-DE"/>
             </w:rPr>
           </w:pPr>
-          <w:hyperlink w:anchor="_Toc43548959" w:history="1">
+          <w:hyperlink w:anchor="_Toc43588951" w:history="1">
             <w:r>
               <w:rPr>
                 <w:rStyle w:val="Hyperlink"/>
@@ -1853,7 +1853,7 @@
                 <w:noProof/>
                 <w:webHidden/>
               </w:rPr>
-              <w:instrText xml:space="preserve"> PAGEREF _Toc43548959 \h </w:instrText>
+              <w:instrText xml:space="preserve"> PAGEREF _Toc43588951 \h </w:instrText>
             </w:r>
             <w:r>
               <w:rPr>
@@ -1900,7 +1900,7 @@
               <w:lang w:val="de-DE" w:eastAsia="de-DE"/>
             </w:rPr>
           </w:pPr>
-          <w:hyperlink w:anchor="_Toc43548960" w:history="1">
+          <w:hyperlink w:anchor="_Toc43588952" w:history="1">
             <w:r>
               <w:rPr>
                 <w:rStyle w:val="Hyperlink"/>
@@ -1931,7 +1931,7 @@
                 <w:noProof/>
                 <w:webHidden/>
               </w:rPr>
-              <w:instrText xml:space="preserve"> PAGEREF _Toc43548960 \h </w:instrText>
+              <w:instrText xml:space="preserve"> PAGEREF _Toc43588952 \h </w:instrText>
             </w:r>
             <w:r>
               <w:rPr>
@@ -1977,7 +1977,7 @@
               <w:lang w:val="de-DE" w:eastAsia="de-DE"/>
             </w:rPr>
           </w:pPr>
-          <w:hyperlink w:anchor="_Toc43548961" w:history="1">
+          <w:hyperlink w:anchor="_Toc43588953" w:history="1">
             <w:r>
               <w:rPr>
                 <w:rStyle w:val="Hyperlink"/>
@@ -2008,7 +2008,7 @@
                 <w:noProof/>
                 <w:webHidden/>
               </w:rPr>
-              <w:instrText xml:space="preserve"> PAGEREF _Toc43548961 \h </w:instrText>
+              <w:instrText xml:space="preserve"> PAGEREF _Toc43588953 \h </w:instrText>
             </w:r>
             <w:r>
               <w:rPr>
@@ -2097,8 +2097,8 @@
           <w:szCs w:val="36"/>
         </w:rPr>
       </w:pPr>
-      <w:bookmarkStart w:id="0" w:name="_Toc43548940"/>
-      <w:bookmarkStart w:id="1" w:name="About_Snips"/>
+      <w:bookmarkStart w:id="0" w:name="About_Snips"/>
+      <w:bookmarkStart w:id="1" w:name="_Toc43588932"/>
       <w:r>
         <w:rPr>
           <w:rFonts w:asciiTheme="majorHAnsi" w:eastAsiaTheme="majorEastAsia" w:hAnsiTheme="majorHAnsi" w:cstheme="majorHAnsi"/>
@@ -2107,9 +2107,9 @@
         </w:rPr>
         <w:t>About SNIPS</w:t>
       </w:r>
-      <w:bookmarkEnd w:id="0"/>
-    </w:p>
-    <w:bookmarkEnd w:id="1"/>
+      <w:bookmarkEnd w:id="1"/>
+    </w:p>
+    <w:bookmarkEnd w:id="0"/>
     <w:p>
       <w:pPr>
         <w:jc w:val="center"/>
@@ -2131,8 +2131,8 @@
           <w:szCs w:val="40"/>
         </w:rPr>
       </w:pPr>
-      <w:bookmarkStart w:id="2" w:name="_Toc43548941"/>
-      <w:bookmarkStart w:id="3" w:name="The_Language"/>
+      <w:bookmarkStart w:id="2" w:name="The_Language"/>
+      <w:bookmarkStart w:id="3" w:name="_Toc43588933"/>
       <w:r>
         <w:rPr>
           <w:rFonts w:cstheme="majorHAnsi"/>
@@ -2142,9 +2142,9 @@
         </w:rPr>
         <w:t>The Language</w:t>
       </w:r>
-      <w:bookmarkEnd w:id="2"/>
-    </w:p>
-    <w:bookmarkEnd w:id="3"/>
+      <w:bookmarkEnd w:id="3"/>
+    </w:p>
+    <w:bookmarkEnd w:id="2"/>
     <w:p>
       <w:pPr>
         <w:jc w:val="both"/>
@@ -2584,8 +2584,8 @@
           <w:szCs w:val="40"/>
         </w:rPr>
       </w:pPr>
-      <w:bookmarkStart w:id="4" w:name="_Toc43548942"/>
-      <w:bookmarkStart w:id="5" w:name="About_this_document"/>
+      <w:bookmarkStart w:id="4" w:name="About_this_document"/>
+      <w:bookmarkStart w:id="5" w:name="_Toc43588934"/>
       <w:r>
         <w:rPr>
           <w:rFonts w:cstheme="majorHAnsi"/>
@@ -2595,9 +2595,9 @@
         </w:rPr>
         <w:t>About this document</w:t>
       </w:r>
-      <w:bookmarkEnd w:id="4"/>
-    </w:p>
-    <w:bookmarkEnd w:id="5"/>
+      <w:bookmarkEnd w:id="5"/>
+    </w:p>
+    <w:bookmarkEnd w:id="4"/>
     <w:p>
       <w:pPr>
         <w:jc w:val="both"/>
@@ -2695,8 +2695,8 @@
           <w:szCs w:val="40"/>
         </w:rPr>
       </w:pPr>
-      <w:bookmarkStart w:id="6" w:name="_Toc43548943"/>
-      <w:bookmarkStart w:id="7" w:name="Some_words_in_advance"/>
+      <w:bookmarkStart w:id="6" w:name="Some_words_in_advance"/>
+      <w:bookmarkStart w:id="7" w:name="_Toc43588935"/>
       <w:r>
         <w:rPr>
           <w:rFonts w:cstheme="majorHAnsi"/>
@@ -2706,9 +2706,9 @@
         </w:rPr>
         <w:t>Some words in advance</w:t>
       </w:r>
-      <w:bookmarkEnd w:id="6"/>
-    </w:p>
-    <w:bookmarkEnd w:id="7"/>
+      <w:bookmarkEnd w:id="7"/>
+    </w:p>
+    <w:bookmarkEnd w:id="6"/>
     <w:p>
       <w:pPr>
         <w:jc w:val="center"/>
@@ -2821,8 +2821,8 @@
           <w:szCs w:val="36"/>
         </w:rPr>
       </w:pPr>
-      <w:bookmarkStart w:id="8" w:name="_Toc43548944"/>
-      <w:bookmarkStart w:id="9" w:name="Language_Syntax"/>
+      <w:bookmarkStart w:id="8" w:name="Language_Syntax"/>
+      <w:bookmarkStart w:id="9" w:name="_Toc43588936"/>
       <w:r>
         <w:rPr>
           <w:rFonts w:asciiTheme="majorHAnsi" w:eastAsiaTheme="majorEastAsia" w:hAnsiTheme="majorHAnsi" w:cstheme="majorHAnsi"/>
@@ -2831,9 +2831,9 @@
         </w:rPr>
         <w:t>Language Syntax</w:t>
       </w:r>
-      <w:bookmarkEnd w:id="8"/>
-    </w:p>
-    <w:bookmarkEnd w:id="9"/>
+      <w:bookmarkEnd w:id="9"/>
+    </w:p>
+    <w:bookmarkEnd w:id="8"/>
     <w:p>
       <w:pPr>
         <w:jc w:val="center"/>
@@ -2855,8 +2855,8 @@
           <w:szCs w:val="40"/>
         </w:rPr>
       </w:pPr>
-      <w:bookmarkStart w:id="10" w:name="_Toc43548945"/>
-      <w:bookmarkStart w:id="11" w:name="Type_System"/>
+      <w:bookmarkStart w:id="10" w:name="Type_System"/>
+      <w:bookmarkStart w:id="11" w:name="_Toc43588937"/>
       <w:r>
         <w:rPr>
           <w:rFonts w:cstheme="majorHAnsi"/>
@@ -2866,7 +2866,7 @@
         </w:rPr>
         <w:t>Type System</w:t>
       </w:r>
-      <w:bookmarkEnd w:id="10"/>
+      <w:bookmarkEnd w:id="11"/>
     </w:p>
     <w:p>
       <w:pPr>
@@ -2880,8 +2880,8 @@
         </w:rPr>
       </w:pPr>
       <w:bookmarkStart w:id="12" w:name="Primitives"/>
-      <w:bookmarkStart w:id="13" w:name="_Toc43548946"/>
-      <w:bookmarkEnd w:id="11"/>
+      <w:bookmarkStart w:id="13" w:name="_Toc43588938"/>
+      <w:bookmarkEnd w:id="10"/>
       <w:r>
         <w:rPr>
           <w:rFonts w:cstheme="majorHAnsi"/>
@@ -4369,8 +4369,8 @@
           <w:szCs w:val="36"/>
         </w:rPr>
       </w:pPr>
-      <w:bookmarkStart w:id="14" w:name="_Toc43548947"/>
-      <w:bookmarkStart w:id="15" w:name="Composite_Types"/>
+      <w:bookmarkStart w:id="14" w:name="Composite_Types"/>
+      <w:bookmarkStart w:id="15" w:name="_Toc43588939"/>
       <w:r>
         <w:rPr>
           <w:rFonts w:cstheme="majorHAnsi"/>
@@ -4382,9 +4382,9 @@
         </w:rPr>
         <w:t>Composite Types</w:t>
       </w:r>
-      <w:bookmarkEnd w:id="14"/>
-    </w:p>
-    <w:bookmarkEnd w:id="15"/>
+      <w:bookmarkEnd w:id="15"/>
+    </w:p>
+    <w:bookmarkEnd w:id="14"/>
     <w:p>
       <w:pPr>
         <w:ind w:left="708"/>
@@ -4869,26 +4869,14 @@
         </w:rPr>
         <w:t xml:space="preserve"> when using pointers.</w:t>
       </w:r>
-    </w:p>
-    <w:p>
-      <w:pPr>
-        <w:ind w:left="708"/>
-        <w:rPr>
-          <w:rFonts w:asciiTheme="majorHAnsi" w:eastAsiaTheme="majorEastAsia" w:hAnsiTheme="majorHAnsi" w:cstheme="majorHAnsi"/>
-          <w:sz w:val="24"/>
-          <w:szCs w:val="32"/>
-        </w:rPr>
-      </w:pPr>
-    </w:p>
-    <w:p>
-      <w:pPr>
-        <w:ind w:left="708"/>
-        <w:rPr>
-          <w:rFonts w:asciiTheme="majorHAnsi" w:eastAsiaTheme="majorEastAsia" w:hAnsiTheme="majorHAnsi" w:cstheme="majorHAnsi"/>
-          <w:sz w:val="24"/>
-          <w:szCs w:val="32"/>
-        </w:rPr>
-      </w:pPr>
+      <w:r>
+        <w:rPr>
+          <w:rFonts w:asciiTheme="majorHAnsi" w:eastAsiaTheme="majorEastAsia" w:hAnsiTheme="majorHAnsi" w:cstheme="majorHAnsi"/>
+          <w:sz w:val="24"/>
+          <w:szCs w:val="32"/>
+        </w:rPr>
+        <w:t xml:space="preserve"> Arrays can also be initialized with the following syntax:</w:t>
+      </w:r>
     </w:p>
     <w:p>
       <w:pPr>
@@ -4900,129 +4888,195 @@
           <w:szCs w:val="32"/>
         </w:rPr>
       </w:pPr>
-      <w:r>
-        <w:rPr>
-          <w:rFonts w:asciiTheme="majorHAnsi" w:eastAsiaTheme="majorEastAsia" w:hAnsiTheme="majorHAnsi" w:cstheme="majorHAnsi"/>
-          <w:sz w:val="24"/>
-          <w:szCs w:val="32"/>
-        </w:rPr>
-        <w:t xml:space="preserve">Structs. </w:t>
-      </w:r>
-      <w:r>
-        <w:rPr>
-          <w:rFonts w:asciiTheme="majorHAnsi" w:eastAsiaTheme="majorEastAsia" w:hAnsiTheme="majorHAnsi" w:cstheme="majorHAnsi"/>
-          <w:sz w:val="24"/>
-          <w:szCs w:val="32"/>
-        </w:rPr>
-        <w:t xml:space="preserve">A struct holds a collection of fields. </w:t>
-      </w:r>
-      <w:r>
-        <w:rPr>
-          <w:rFonts w:asciiTheme="majorHAnsi" w:eastAsiaTheme="majorEastAsia" w:hAnsiTheme="majorHAnsi" w:cstheme="majorHAnsi"/>
-          <w:sz w:val="24"/>
-          <w:szCs w:val="32"/>
-        </w:rPr>
-        <w:t xml:space="preserve">Each of which has </w:t>
-      </w:r>
-      <w:r>
-        <w:rPr>
-          <w:rFonts w:asciiTheme="majorHAnsi" w:eastAsiaTheme="majorEastAsia" w:hAnsiTheme="majorHAnsi" w:cstheme="majorHAnsi"/>
-          <w:sz w:val="24"/>
-          <w:szCs w:val="32"/>
-        </w:rPr>
-        <w:t>its own separate type</w:t>
-      </w:r>
-      <w:r>
-        <w:rPr>
-          <w:rFonts w:asciiTheme="majorHAnsi" w:eastAsiaTheme="majorEastAsia" w:hAnsiTheme="majorHAnsi" w:cstheme="majorHAnsi"/>
-          <w:sz w:val="24"/>
-          <w:szCs w:val="32"/>
-        </w:rPr>
-        <w:t xml:space="preserve">. </w:t>
-      </w:r>
-      <w:r>
-        <w:rPr>
-          <w:rFonts w:asciiTheme="majorHAnsi" w:eastAsiaTheme="majorEastAsia" w:hAnsiTheme="majorHAnsi" w:cstheme="majorHAnsi"/>
-          <w:sz w:val="24"/>
-          <w:szCs w:val="32"/>
-        </w:rPr>
-        <w:t xml:space="preserve">Since all </w:t>
-      </w:r>
-      <w:r>
-        <w:rPr>
-          <w:rFonts w:asciiTheme="majorHAnsi" w:eastAsiaTheme="majorEastAsia" w:hAnsiTheme="majorHAnsi" w:cstheme="majorHAnsi"/>
-          <w:sz w:val="24"/>
-          <w:szCs w:val="32"/>
-        </w:rPr>
-        <w:t>fields of the struct have a fixed size, the struct has a fixed size as well.</w:t>
-      </w:r>
-      <w:r>
-        <w:rPr>
-          <w:rFonts w:asciiTheme="majorHAnsi" w:eastAsiaTheme="majorEastAsia" w:hAnsiTheme="majorHAnsi" w:cstheme="majorHAnsi"/>
-          <w:sz w:val="24"/>
-          <w:szCs w:val="32"/>
-        </w:rPr>
-        <w:t xml:space="preserve"> </w:t>
-      </w:r>
-      <w:r>
-        <w:rPr>
-          <w:rFonts w:asciiTheme="majorHAnsi" w:eastAsiaTheme="majorEastAsia" w:hAnsiTheme="majorHAnsi" w:cstheme="majorHAnsi"/>
-          <w:sz w:val="24"/>
-          <w:szCs w:val="32"/>
-        </w:rPr>
-        <w:t xml:space="preserve">The struct has to be declared to be a type using a Struct Typedef. </w:t>
-      </w:r>
-      <w:r>
-        <w:rPr>
-          <w:rFonts w:asciiTheme="majorHAnsi" w:eastAsiaTheme="majorEastAsia" w:hAnsiTheme="majorHAnsi" w:cstheme="majorHAnsi"/>
-          <w:sz w:val="24"/>
-          <w:szCs w:val="32"/>
-        </w:rPr>
-        <w:t xml:space="preserve">A </w:t>
-      </w:r>
-      <w:r>
-        <w:rPr>
-          <w:rFonts w:asciiTheme="majorHAnsi" w:eastAsiaTheme="majorEastAsia" w:hAnsiTheme="majorHAnsi" w:cstheme="majorHAnsi"/>
-          <w:sz w:val="24"/>
-          <w:szCs w:val="32"/>
-        </w:rPr>
-        <w:t>struct</w:t>
-      </w:r>
-      <w:r>
-        <w:rPr>
-          <w:rFonts w:asciiTheme="majorHAnsi" w:eastAsiaTheme="majorEastAsia" w:hAnsiTheme="majorHAnsi" w:cstheme="majorHAnsi"/>
-          <w:sz w:val="24"/>
-          <w:szCs w:val="32"/>
-        </w:rPr>
-        <w:t xml:space="preserve"> is </w:t>
-      </w:r>
-      <w:r>
-        <w:rPr>
-          <w:rFonts w:asciiTheme="majorHAnsi" w:eastAsiaTheme="majorEastAsia" w:hAnsiTheme="majorHAnsi" w:cstheme="majorHAnsi"/>
-          <w:sz w:val="24"/>
-          <w:szCs w:val="32"/>
-        </w:rPr>
-        <w:t>initialized</w:t>
-      </w:r>
-      <w:r>
-        <w:rPr>
-          <w:rFonts w:asciiTheme="majorHAnsi" w:eastAsiaTheme="majorEastAsia" w:hAnsiTheme="majorHAnsi" w:cstheme="majorHAnsi"/>
-          <w:sz w:val="24"/>
-          <w:szCs w:val="32"/>
-        </w:rPr>
-        <w:t xml:space="preserve"> like this:</w:t>
-      </w:r>
+    </w:p>
+    <w:p>
+      <w:pPr>
+        <w:ind w:left="708"/>
+        <w:jc w:val="center"/>
+        <w:rPr>
+          <w:rFonts w:ascii="Monospac821 BT" w:eastAsiaTheme="majorEastAsia" w:hAnsi="Monospac821 BT" w:cstheme="majorHAnsi"/>
+          <w:sz w:val="24"/>
+          <w:szCs w:val="32"/>
+        </w:rPr>
+      </w:pPr>
+      <w:r>
+        <w:rPr>
+          <w:rFonts w:ascii="Monospac821 BT" w:eastAsiaTheme="majorEastAsia" w:hAnsi="Monospac821 BT" w:cstheme="majorHAnsi"/>
+          <w:sz w:val="24"/>
+          <w:szCs w:val="32"/>
+        </w:rPr>
+        <w:t>void</w:t>
+      </w:r>
+      <w:r>
+        <w:rPr>
+          <w:rFonts w:ascii="Monospac821 BT" w:eastAsiaTheme="majorEastAsia" w:hAnsi="Monospac821 BT" w:cstheme="majorHAnsi"/>
+          <w:sz w:val="24"/>
+          <w:szCs w:val="32"/>
+        </w:rPr>
+        <w:t xml:space="preserve"> [</w:t>
+      </w:r>
+      <w:r>
+        <w:rPr>
+          <w:rFonts w:ascii="Monospac821 BT" w:eastAsiaTheme="majorEastAsia" w:hAnsi="Monospac821 BT" w:cstheme="majorHAnsi"/>
+          <w:sz w:val="24"/>
+          <w:szCs w:val="32"/>
+        </w:rPr>
+        <w:t>5</w:t>
+      </w:r>
+      <w:r>
+        <w:rPr>
+          <w:rFonts w:ascii="Monospac821 BT" w:eastAsiaTheme="majorEastAsia" w:hAnsi="Monospac821 BT" w:cstheme="majorHAnsi"/>
+          <w:sz w:val="24"/>
+          <w:szCs w:val="32"/>
+        </w:rPr>
+        <w:t xml:space="preserve">] arr = </w:t>
+      </w:r>
+      <w:r>
+        <w:rPr>
+          <w:rFonts w:ascii="Monospac821 BT" w:eastAsiaTheme="majorEastAsia" w:hAnsi="Monospac821 BT" w:cstheme="majorHAnsi"/>
+          <w:sz w:val="24"/>
+          <w:szCs w:val="32"/>
+        </w:rPr>
+        <w:t xml:space="preserve">[10, ‘c’, true, </w:t>
+      </w:r>
+      <w:proofErr w:type="gramStart"/>
+      <w:r>
+        <w:rPr>
+          <w:rFonts w:ascii="Monospac821 BT" w:eastAsiaTheme="majorEastAsia" w:hAnsi="Monospac821 BT" w:cstheme="majorHAnsi"/>
+          <w:sz w:val="24"/>
+          <w:szCs w:val="32"/>
+        </w:rPr>
+        <w:t>Point::(</w:t>
+      </w:r>
+      <w:proofErr w:type="gramEnd"/>
+      <w:r>
+        <w:rPr>
+          <w:rFonts w:ascii="Monospac821 BT" w:eastAsiaTheme="majorEastAsia" w:hAnsi="Monospac821 BT" w:cstheme="majorHAnsi"/>
+          <w:sz w:val="24"/>
+          <w:szCs w:val="32"/>
+        </w:rPr>
+        <w:t>10, 5)</w:t>
+      </w:r>
+      <w:r>
+        <w:rPr>
+          <w:rFonts w:ascii="Monospac821 BT" w:eastAsiaTheme="majorEastAsia" w:hAnsi="Monospac821 BT" w:cstheme="majorHAnsi"/>
+          <w:sz w:val="24"/>
+          <w:szCs w:val="32"/>
+        </w:rPr>
+        <w:t>]</w:t>
+      </w:r>
+      <w:r>
+        <w:rPr>
+          <w:rFonts w:ascii="Monospac821 BT" w:eastAsiaTheme="majorEastAsia" w:hAnsi="Monospac821 BT" w:cstheme="majorHAnsi"/>
+          <w:sz w:val="24"/>
+          <w:szCs w:val="32"/>
+        </w:rPr>
+        <w:t>;</w:t>
+      </w:r>
+    </w:p>
+    <w:p>
+      <w:pPr>
+        <w:ind w:left="708"/>
+        <w:jc w:val="center"/>
+        <w:rPr>
+          <w:rFonts w:ascii="Monospac821 BT" w:eastAsiaTheme="majorEastAsia" w:hAnsi="Monospac821 BT" w:cstheme="majorHAnsi"/>
+          <w:sz w:val="24"/>
+          <w:szCs w:val="32"/>
+        </w:rPr>
+      </w:pPr>
     </w:p>
     <w:p>
       <w:pPr>
         <w:ind w:left="708"/>
         <w:jc w:val="both"/>
         <w:rPr>
-          <w:rFonts w:asciiTheme="majorHAnsi" w:eastAsiaTheme="majorEastAsia" w:hAnsiTheme="majorHAnsi" w:cstheme="majorHAnsi"/>
-          <w:sz w:val="24"/>
-          <w:szCs w:val="32"/>
-        </w:rPr>
-      </w:pPr>
+          <w:rFonts w:ascii="Monospac821 BT" w:eastAsiaTheme="majorEastAsia" w:hAnsi="Monospac821 BT" w:cstheme="majorHAnsi"/>
+          <w:sz w:val="24"/>
+          <w:szCs w:val="32"/>
+        </w:rPr>
+      </w:pPr>
+      <w:r>
+        <w:rPr>
+          <w:rFonts w:asciiTheme="majorHAnsi" w:eastAsiaTheme="majorEastAsia" w:hAnsiTheme="majorHAnsi" w:cstheme="majorHAnsi"/>
+          <w:sz w:val="24"/>
+          <w:szCs w:val="32"/>
+        </w:rPr>
+        <w:t xml:space="preserve">Using brackets instead of braces, </w:t>
+      </w:r>
+      <w:r>
+        <w:rPr>
+          <w:rFonts w:asciiTheme="majorHAnsi" w:eastAsiaTheme="majorEastAsia" w:hAnsiTheme="majorHAnsi" w:cstheme="majorHAnsi"/>
+          <w:sz w:val="24"/>
+          <w:szCs w:val="32"/>
+        </w:rPr>
+        <w:t xml:space="preserve">the array will be treated as a void type array. </w:t>
+      </w:r>
+      <w:r>
+        <w:rPr>
+          <w:rFonts w:asciiTheme="majorHAnsi" w:eastAsiaTheme="majorEastAsia" w:hAnsiTheme="majorHAnsi" w:cstheme="majorHAnsi"/>
+          <w:sz w:val="24"/>
+          <w:szCs w:val="32"/>
+        </w:rPr>
+        <w:t xml:space="preserve">This means that any </w:t>
+      </w:r>
+      <w:r>
+        <w:rPr>
+          <w:rFonts w:asciiTheme="majorHAnsi" w:eastAsiaTheme="majorEastAsia" w:hAnsiTheme="majorHAnsi" w:cstheme="majorHAnsi"/>
+          <w:sz w:val="24"/>
+          <w:szCs w:val="32"/>
+        </w:rPr>
+        <w:t xml:space="preserve">value in the array init is accepted. </w:t>
+      </w:r>
+      <w:r>
+        <w:rPr>
+          <w:rFonts w:asciiTheme="majorHAnsi" w:eastAsiaTheme="majorEastAsia" w:hAnsiTheme="majorHAnsi" w:cstheme="majorHAnsi"/>
+          <w:sz w:val="24"/>
+          <w:szCs w:val="32"/>
+        </w:rPr>
+        <w:t xml:space="preserve">Types larger than 1 data word will be split into </w:t>
+      </w:r>
+      <m:oMath>
+        <m:r>
+          <w:rPr>
+            <w:rFonts w:ascii="Cambria Math" w:eastAsiaTheme="majorEastAsia" w:hAnsi="Cambria Math" w:cstheme="majorHAnsi"/>
+            <w:sz w:val="24"/>
+            <w:szCs w:val="32"/>
+          </w:rPr>
+          <m:t>n</m:t>
+        </m:r>
+      </m:oMath>
+      <w:r>
+        <w:rPr>
+          <w:rFonts w:asciiTheme="majorHAnsi" w:eastAsiaTheme="majorEastAsia" w:hAnsiTheme="majorHAnsi" w:cstheme="majorHAnsi"/>
+          <w:sz w:val="24"/>
+          <w:szCs w:val="32"/>
+        </w:rPr>
+        <w:t xml:space="preserve"> data words, the length of the resulting array is equal to </w:t>
+      </w:r>
+      <w:r>
+        <w:rPr>
+          <w:rFonts w:asciiTheme="majorHAnsi" w:eastAsiaTheme="majorEastAsia" w:hAnsiTheme="majorHAnsi" w:cstheme="majorHAnsi"/>
+          <w:sz w:val="24"/>
+          <w:szCs w:val="32"/>
+        </w:rPr>
+        <w:t xml:space="preserve">the sum off all the </w:t>
+      </w:r>
+      <w:r>
+        <w:rPr>
+          <w:rFonts w:asciiTheme="majorHAnsi" w:eastAsiaTheme="majorEastAsia" w:hAnsiTheme="majorHAnsi" w:cstheme="majorHAnsi"/>
+          <w:sz w:val="24"/>
+          <w:szCs w:val="32"/>
+        </w:rPr>
+        <w:t>word sizes</w:t>
+      </w:r>
+      <w:r>
+        <w:rPr>
+          <w:rFonts w:asciiTheme="majorHAnsi" w:eastAsiaTheme="majorEastAsia" w:hAnsiTheme="majorHAnsi" w:cstheme="majorHAnsi"/>
+          <w:sz w:val="24"/>
+          <w:szCs w:val="32"/>
+        </w:rPr>
+        <w:t xml:space="preserve"> of the elements.</w:t>
+      </w:r>
     </w:p>
     <w:p>
       <w:pPr>
@@ -5034,12 +5088,271 @@
           <w:szCs w:val="32"/>
         </w:rPr>
       </w:pPr>
-      <w:r>
+    </w:p>
+    <w:p>
+      <w:pPr>
+        <w:ind w:left="708"/>
+        <w:jc w:val="both"/>
+        <w:rPr>
+          <w:rFonts w:asciiTheme="majorHAnsi" w:eastAsiaTheme="majorEastAsia" w:hAnsiTheme="majorHAnsi" w:cstheme="majorHAnsi"/>
+          <w:i/>
+          <w:iCs/>
+          <w:sz w:val="24"/>
+          <w:szCs w:val="32"/>
+        </w:rPr>
+      </w:pPr>
+      <w:r>
+        <w:rPr>
+          <w:rFonts w:asciiTheme="majorHAnsi" w:eastAsiaTheme="majorEastAsia" w:hAnsiTheme="majorHAnsi" w:cstheme="majorHAnsi"/>
+          <w:i/>
+          <w:iCs/>
+          <w:sz w:val="24"/>
+          <w:szCs w:val="32"/>
+        </w:rPr>
+        <w:t>Note</w:t>
+      </w:r>
+      <w:r>
+        <w:rPr>
+          <w:rFonts w:asciiTheme="majorHAnsi" w:eastAsiaTheme="majorEastAsia" w:hAnsiTheme="majorHAnsi" w:cstheme="majorHAnsi"/>
+          <w:i/>
+          <w:iCs/>
+          <w:sz w:val="24"/>
+          <w:szCs w:val="32"/>
+        </w:rPr>
+        <w:t xml:space="preserve">: </w:t>
+      </w:r>
+      <w:r>
+        <w:rPr>
+          <w:rFonts w:asciiTheme="majorHAnsi" w:eastAsiaTheme="majorEastAsia" w:hAnsiTheme="majorHAnsi" w:cstheme="majorHAnsi"/>
+          <w:i/>
+          <w:iCs/>
+          <w:sz w:val="24"/>
+          <w:szCs w:val="32"/>
+        </w:rPr>
+        <w:t xml:space="preserve">When using a don’t care array, the original types of the array elements will be lost. </w:t>
+      </w:r>
+      <w:r>
+        <w:rPr>
+          <w:rFonts w:asciiTheme="majorHAnsi" w:eastAsiaTheme="majorEastAsia" w:hAnsiTheme="majorHAnsi" w:cstheme="majorHAnsi"/>
+          <w:i/>
+          <w:iCs/>
+          <w:sz w:val="24"/>
+          <w:szCs w:val="32"/>
+        </w:rPr>
+        <w:t xml:space="preserve">This means the mapping must be stored or known. </w:t>
+      </w:r>
+      <w:r>
+        <w:rPr>
+          <w:rFonts w:asciiTheme="majorHAnsi" w:eastAsiaTheme="majorEastAsia" w:hAnsiTheme="majorHAnsi" w:cstheme="majorHAnsi"/>
+          <w:i/>
+          <w:iCs/>
+          <w:sz w:val="24"/>
+          <w:szCs w:val="32"/>
+        </w:rPr>
+        <w:t xml:space="preserve">Don’t care arrays </w:t>
+      </w:r>
+      <w:r>
+        <w:rPr>
+          <w:rFonts w:asciiTheme="majorHAnsi" w:eastAsiaTheme="majorEastAsia" w:hAnsiTheme="majorHAnsi" w:cstheme="majorHAnsi"/>
+          <w:i/>
+          <w:iCs/>
+          <w:sz w:val="24"/>
+          <w:szCs w:val="32"/>
+        </w:rPr>
+        <w:t xml:space="preserve">are meant to be a way around </w:t>
+      </w:r>
+      <w:r>
+        <w:rPr>
+          <w:rFonts w:asciiTheme="majorHAnsi" w:eastAsiaTheme="majorEastAsia" w:hAnsiTheme="majorHAnsi" w:cstheme="majorHAnsi"/>
+          <w:i/>
+          <w:iCs/>
+          <w:sz w:val="24"/>
+          <w:szCs w:val="32"/>
+        </w:rPr>
+        <w:t>having to cast every element to a void type</w:t>
+      </w:r>
+      <w:r>
+        <w:rPr>
+          <w:rFonts w:asciiTheme="majorHAnsi" w:eastAsiaTheme="majorEastAsia" w:hAnsiTheme="majorHAnsi" w:cstheme="majorHAnsi"/>
+          <w:i/>
+          <w:iCs/>
+          <w:sz w:val="24"/>
+          <w:szCs w:val="32"/>
+        </w:rPr>
+        <w:t xml:space="preserve"> when creating a void array.</w:t>
+      </w:r>
+    </w:p>
+    <w:p>
+      <w:pPr>
+        <w:ind w:left="708"/>
+        <w:rPr>
+          <w:rFonts w:asciiTheme="majorHAnsi" w:eastAsiaTheme="majorEastAsia" w:hAnsiTheme="majorHAnsi" w:cstheme="majorHAnsi"/>
+          <w:sz w:val="24"/>
+          <w:szCs w:val="32"/>
+        </w:rPr>
+      </w:pPr>
+    </w:p>
+    <w:p>
+      <w:pPr>
+        <w:ind w:left="708"/>
+        <w:jc w:val="both"/>
+        <w:rPr>
+          <w:rFonts w:asciiTheme="majorHAnsi" w:eastAsiaTheme="majorEastAsia" w:hAnsiTheme="majorHAnsi" w:cstheme="majorHAnsi"/>
+          <w:sz w:val="24"/>
+          <w:szCs w:val="32"/>
+        </w:rPr>
+      </w:pPr>
+    </w:p>
+    <w:p>
+      <w:pPr>
+        <w:ind w:left="708"/>
+        <w:jc w:val="both"/>
+        <w:rPr>
+          <w:rFonts w:asciiTheme="majorHAnsi" w:eastAsiaTheme="majorEastAsia" w:hAnsiTheme="majorHAnsi" w:cstheme="majorHAnsi"/>
+          <w:sz w:val="24"/>
+          <w:szCs w:val="32"/>
+        </w:rPr>
+      </w:pPr>
+      <w:r>
+        <w:rPr>
+          <w:rFonts w:asciiTheme="majorHAnsi" w:eastAsiaTheme="majorEastAsia" w:hAnsiTheme="majorHAnsi" w:cstheme="majorHAnsi"/>
+          <w:sz w:val="24"/>
+          <w:szCs w:val="32"/>
+        </w:rPr>
+        <w:t xml:space="preserve">Structs. </w:t>
+      </w:r>
+      <w:r>
+        <w:rPr>
+          <w:rFonts w:asciiTheme="majorHAnsi" w:eastAsiaTheme="majorEastAsia" w:hAnsiTheme="majorHAnsi" w:cstheme="majorHAnsi"/>
+          <w:sz w:val="24"/>
+          <w:szCs w:val="32"/>
+        </w:rPr>
+        <w:t xml:space="preserve">A struct holds a collection of fields. </w:t>
+      </w:r>
+      <w:r>
+        <w:rPr>
+          <w:rFonts w:asciiTheme="majorHAnsi" w:eastAsiaTheme="majorEastAsia" w:hAnsiTheme="majorHAnsi" w:cstheme="majorHAnsi"/>
+          <w:sz w:val="24"/>
+          <w:szCs w:val="32"/>
+        </w:rPr>
+        <w:t xml:space="preserve">Each of which has </w:t>
+      </w:r>
+      <w:r>
+        <w:rPr>
+          <w:rFonts w:asciiTheme="majorHAnsi" w:eastAsiaTheme="majorEastAsia" w:hAnsiTheme="majorHAnsi" w:cstheme="majorHAnsi"/>
+          <w:sz w:val="24"/>
+          <w:szCs w:val="32"/>
+        </w:rPr>
+        <w:t>its own separate type</w:t>
+      </w:r>
+      <w:r>
+        <w:rPr>
+          <w:rFonts w:asciiTheme="majorHAnsi" w:eastAsiaTheme="majorEastAsia" w:hAnsiTheme="majorHAnsi" w:cstheme="majorHAnsi"/>
+          <w:sz w:val="24"/>
+          <w:szCs w:val="32"/>
+        </w:rPr>
+        <w:t xml:space="preserve">. </w:t>
+      </w:r>
+      <w:r>
+        <w:rPr>
+          <w:rFonts w:asciiTheme="majorHAnsi" w:eastAsiaTheme="majorEastAsia" w:hAnsiTheme="majorHAnsi" w:cstheme="majorHAnsi"/>
+          <w:sz w:val="24"/>
+          <w:szCs w:val="32"/>
+        </w:rPr>
+        <w:t xml:space="preserve">Since all </w:t>
+      </w:r>
+      <w:r>
+        <w:rPr>
+          <w:rFonts w:asciiTheme="majorHAnsi" w:eastAsiaTheme="majorEastAsia" w:hAnsiTheme="majorHAnsi" w:cstheme="majorHAnsi"/>
+          <w:sz w:val="24"/>
+          <w:szCs w:val="32"/>
+        </w:rPr>
+        <w:t>fields of the struct have a fixed size, the struct has a fixed size as well.</w:t>
+      </w:r>
+      <w:r>
+        <w:rPr>
+          <w:rFonts w:asciiTheme="majorHAnsi" w:eastAsiaTheme="majorEastAsia" w:hAnsiTheme="majorHAnsi" w:cstheme="majorHAnsi"/>
+          <w:sz w:val="24"/>
+          <w:szCs w:val="32"/>
+        </w:rPr>
+        <w:t xml:space="preserve"> </w:t>
+      </w:r>
+      <w:r>
+        <w:rPr>
+          <w:rFonts w:asciiTheme="majorHAnsi" w:eastAsiaTheme="majorEastAsia" w:hAnsiTheme="majorHAnsi" w:cstheme="majorHAnsi"/>
+          <w:sz w:val="24"/>
+          <w:szCs w:val="32"/>
+        </w:rPr>
+        <w:t xml:space="preserve">The struct has to be declared to be a type using a Struct Typedef. </w:t>
+      </w:r>
+      <w:r>
+        <w:rPr>
+          <w:rFonts w:asciiTheme="majorHAnsi" w:eastAsiaTheme="majorEastAsia" w:hAnsiTheme="majorHAnsi" w:cstheme="majorHAnsi"/>
+          <w:sz w:val="24"/>
+          <w:szCs w:val="32"/>
+        </w:rPr>
+        <w:t xml:space="preserve">A </w:t>
+      </w:r>
+      <w:r>
+        <w:rPr>
+          <w:rFonts w:asciiTheme="majorHAnsi" w:eastAsiaTheme="majorEastAsia" w:hAnsiTheme="majorHAnsi" w:cstheme="majorHAnsi"/>
+          <w:sz w:val="24"/>
+          <w:szCs w:val="32"/>
+        </w:rPr>
+        <w:t>struct</w:t>
+      </w:r>
+      <w:r>
+        <w:rPr>
+          <w:rFonts w:asciiTheme="majorHAnsi" w:eastAsiaTheme="majorEastAsia" w:hAnsiTheme="majorHAnsi" w:cstheme="majorHAnsi"/>
+          <w:sz w:val="24"/>
+          <w:szCs w:val="32"/>
+        </w:rPr>
+        <w:t xml:space="preserve"> is </w:t>
+      </w:r>
+      <w:r>
+        <w:rPr>
+          <w:rFonts w:asciiTheme="majorHAnsi" w:eastAsiaTheme="majorEastAsia" w:hAnsiTheme="majorHAnsi" w:cstheme="majorHAnsi"/>
+          <w:sz w:val="24"/>
+          <w:szCs w:val="32"/>
+        </w:rPr>
+        <w:t>initialized</w:t>
+      </w:r>
+      <w:r>
+        <w:rPr>
+          <w:rFonts w:asciiTheme="majorHAnsi" w:eastAsiaTheme="majorEastAsia" w:hAnsiTheme="majorHAnsi" w:cstheme="majorHAnsi"/>
+          <w:sz w:val="24"/>
+          <w:szCs w:val="32"/>
+        </w:rPr>
+        <w:t xml:space="preserve"> like this:</w:t>
+      </w:r>
+    </w:p>
+    <w:p>
+      <w:pPr>
+        <w:ind w:left="708"/>
+        <w:jc w:val="both"/>
+        <w:rPr>
+          <w:rFonts w:asciiTheme="majorHAnsi" w:eastAsiaTheme="majorEastAsia" w:hAnsiTheme="majorHAnsi" w:cstheme="majorHAnsi"/>
+          <w:sz w:val="24"/>
+          <w:szCs w:val="32"/>
+        </w:rPr>
+      </w:pPr>
+    </w:p>
+    <w:p>
+      <w:pPr>
+        <w:ind w:left="708"/>
+        <w:jc w:val="center"/>
         <w:rPr>
           <w:rFonts w:ascii="Monospac821 BT" w:eastAsiaTheme="majorEastAsia" w:hAnsi="Monospac821 BT" w:cstheme="majorHAnsi"/>
           <w:sz w:val="24"/>
           <w:szCs w:val="32"/>
         </w:rPr>
+      </w:pPr>
+      <w:r>
+        <w:rPr>
+          <w:rFonts w:ascii="Monospac821 BT" w:eastAsiaTheme="majorEastAsia" w:hAnsi="Monospac821 BT" w:cstheme="majorHAnsi"/>
+          <w:sz w:val="24"/>
+          <w:szCs w:val="32"/>
+        </w:rPr>
         <w:t xml:space="preserve">MyStruct s = </w:t>
       </w:r>
       <w:proofErr w:type="gramStart"/>
@@ -5071,11 +5384,12 @@
     </w:p>
     <w:p>
       <w:pPr>
-        <w:jc w:val="center"/>
-        <w:rPr>
-          <w:rFonts w:asciiTheme="majorHAnsi" w:eastAsiaTheme="majorEastAsia" w:hAnsiTheme="majorHAnsi" w:cstheme="majorHAnsi"/>
-          <w:sz w:val="32"/>
-          <w:szCs w:val="40"/>
+        <w:ind w:left="708"/>
+        <w:jc w:val="both"/>
+        <w:rPr>
+          <w:rFonts w:asciiTheme="majorHAnsi" w:eastAsiaTheme="majorEastAsia" w:hAnsiTheme="majorHAnsi" w:cstheme="majorHAnsi"/>
+          <w:sz w:val="24"/>
+          <w:szCs w:val="32"/>
         </w:rPr>
       </w:pPr>
     </w:p>
@@ -5635,7 +5949,7 @@
         </w:rPr>
       </w:pPr>
       <w:bookmarkStart w:id="16" w:name="Expressions"/>
-      <w:bookmarkStart w:id="17" w:name="_Toc43548948"/>
+      <w:bookmarkStart w:id="17" w:name="_Toc43588940"/>
       <w:r>
         <w:rPr>
           <w:rFonts w:cstheme="majorHAnsi"/>
@@ -5660,7 +5974,7 @@
         </w:rPr>
       </w:pPr>
       <w:bookmarkStart w:id="18" w:name="Operators"/>
-      <w:bookmarkStart w:id="19" w:name="_Toc43548949"/>
+      <w:bookmarkStart w:id="19" w:name="_Toc43588941"/>
       <w:r>
         <w:rPr>
           <w:rFonts w:cstheme="majorHAnsi"/>
@@ -7586,9 +7900,9 @@
           <w:szCs w:val="36"/>
         </w:rPr>
       </w:pPr>
-      <w:bookmarkStart w:id="20" w:name="_Toc43548950"/>
-      <w:bookmarkStart w:id="21" w:name="arm_assembly_and_output"/>
-      <w:bookmarkStart w:id="22" w:name="Built_in_libraries"/>
+      <w:bookmarkStart w:id="20" w:name="arm_assembly_and_output"/>
+      <w:bookmarkStart w:id="21" w:name="Built_in_libraries"/>
+      <w:bookmarkStart w:id="22" w:name="_Toc43588942"/>
       <w:r>
         <w:rPr>
           <w:rFonts w:asciiTheme="majorHAnsi" w:eastAsiaTheme="majorEastAsia" w:hAnsiTheme="majorHAnsi" w:cstheme="majorHAnsi"/>
@@ -7597,9 +7911,9 @@
         </w:rPr>
         <w:t>ARM Assembly &amp; Output</w:t>
       </w:r>
-      <w:bookmarkEnd w:id="20"/>
-    </w:p>
-    <w:bookmarkEnd w:id="21"/>
+      <w:bookmarkEnd w:id="22"/>
+    </w:p>
+    <w:bookmarkEnd w:id="20"/>
     <w:p>
       <w:pPr>
         <w:pStyle w:val="Listenabsatz"/>
@@ -7622,8 +7936,8 @@
           <w:szCs w:val="40"/>
         </w:rPr>
       </w:pPr>
-      <w:bookmarkStart w:id="23" w:name="_Toc43548951"/>
-      <w:bookmarkStart w:id="24" w:name="Compiler_assembly_conventions"/>
+      <w:bookmarkStart w:id="23" w:name="Compiler_assembly_conventions"/>
+      <w:bookmarkStart w:id="24" w:name="_Toc43588943"/>
       <w:r>
         <w:rPr>
           <w:rFonts w:cstheme="majorHAnsi"/>
@@ -7633,7 +7947,7 @@
         </w:rPr>
         <w:t>Compiler Assembly Conventions</w:t>
       </w:r>
-      <w:bookmarkEnd w:id="23"/>
+      <w:bookmarkEnd w:id="24"/>
     </w:p>
     <w:p>
       <w:pPr>
@@ -7648,8 +7962,8 @@
         </w:rPr>
       </w:pPr>
       <w:bookmarkStart w:id="25" w:name="register_usage"/>
-      <w:bookmarkStart w:id="26" w:name="_Toc43548952"/>
-      <w:bookmarkEnd w:id="24"/>
+      <w:bookmarkStart w:id="26" w:name="_Toc43588944"/>
+      <w:bookmarkEnd w:id="23"/>
       <w:r>
         <w:rPr>
           <w:rFonts w:cstheme="majorHAnsi"/>
@@ -8357,7 +8671,7 @@
         </w:rPr>
       </w:pPr>
       <w:bookmarkStart w:id="27" w:name="heap_management"/>
-      <w:bookmarkStart w:id="28" w:name="_Toc43548953"/>
+      <w:bookmarkStart w:id="28" w:name="_Toc43588945"/>
       <w:r>
         <w:rPr>
           <w:rFonts w:cstheme="majorHAnsi"/>
@@ -9456,7 +9770,7 @@
           <w:szCs w:val="36"/>
         </w:rPr>
       </w:pPr>
-      <w:bookmarkStart w:id="29" w:name="_Toc43548954"/>
+      <w:bookmarkStart w:id="29" w:name="_Toc43588946"/>
       <w:r>
         <w:rPr>
           <w:rFonts w:asciiTheme="majorHAnsi" w:eastAsiaTheme="majorEastAsia" w:hAnsiTheme="majorHAnsi" w:cstheme="majorHAnsi"/>
@@ -9483,7 +9797,7 @@
       </w:r>
       <w:bookmarkEnd w:id="29"/>
     </w:p>
-    <w:bookmarkEnd w:id="22"/>
+    <w:bookmarkEnd w:id="21"/>
     <w:p>
       <w:pPr>
         <w:pStyle w:val="Listenabsatz"/>
@@ -9713,7 +10027,7 @@
           <w:szCs w:val="40"/>
         </w:rPr>
       </w:pPr>
-      <w:bookmarkStart w:id="30" w:name="_Toc43548955"/>
+      <w:bookmarkStart w:id="30" w:name="_Toc43588947"/>
       <w:r>
         <w:rPr>
           <w:rFonts w:cstheme="majorHAnsi"/>
@@ -11250,7 +11564,7 @@
           <w:szCs w:val="40"/>
         </w:rPr>
       </w:pPr>
-      <w:bookmarkStart w:id="34" w:name="_Toc43548956"/>
+      <w:bookmarkStart w:id="34" w:name="_Toc43588948"/>
       <w:r>
         <w:rPr>
           <w:rFonts w:cstheme="majorHAnsi"/>
@@ -12138,7 +12452,7 @@
           <w:szCs w:val="40"/>
         </w:rPr>
       </w:pPr>
-      <w:bookmarkStart w:id="35" w:name="_Toc43548957"/>
+      <w:bookmarkStart w:id="35" w:name="_Toc43588949"/>
       <w:r>
         <w:rPr>
           <w:rFonts w:cstheme="majorHAnsi"/>
@@ -14324,7 +14638,7 @@
           <w:szCs w:val="40"/>
         </w:rPr>
       </w:pPr>
-      <w:bookmarkStart w:id="36" w:name="_Toc43548958"/>
+      <w:bookmarkStart w:id="36" w:name="_Toc43588950"/>
       <w:r>
         <w:rPr>
           <w:rFonts w:cstheme="majorHAnsi"/>
@@ -19708,7 +20022,7 @@
           <w:szCs w:val="40"/>
         </w:rPr>
       </w:pPr>
-      <w:bookmarkStart w:id="37" w:name="_Toc43548959"/>
+      <w:bookmarkStart w:id="37" w:name="_Toc43588951"/>
       <w:r>
         <w:rPr>
           <w:rFonts w:cstheme="majorHAnsi"/>
@@ -21187,7 +21501,7 @@
           <w:szCs w:val="40"/>
         </w:rPr>
       </w:pPr>
-      <w:bookmarkStart w:id="38" w:name="_Toc43548960"/>
+      <w:bookmarkStart w:id="38" w:name="_Toc43588952"/>
       <w:r>
         <w:rPr>
           <w:rFonts w:cstheme="majorHAnsi"/>
@@ -22821,7 +23135,7 @@
           <w:szCs w:val="40"/>
         </w:rPr>
       </w:pPr>
-      <w:bookmarkStart w:id="39" w:name="_Toc43548961"/>
+      <w:bookmarkStart w:id="39" w:name="_Toc43588953"/>
       <w:r>
         <w:rPr>
           <w:rFonts w:cstheme="majorHAnsi"/>
@@ -28948,6 +29262,7 @@
     <w:rsid w:val="00821BA6"/>
     <w:rsid w:val="00856565"/>
     <w:rsid w:val="00897C9C"/>
+    <w:rsid w:val="008C280A"/>
     <w:rsid w:val="00974B1C"/>
     <w:rsid w:val="009B3FB5"/>
     <w:rsid w:val="009B787D"/>
@@ -28956,6 +29271,7 @@
     <w:rsid w:val="00AC0227"/>
     <w:rsid w:val="00AD34DC"/>
     <w:rsid w:val="00B30021"/>
+    <w:rsid w:val="00B325E8"/>
     <w:rsid w:val="00B42754"/>
     <w:rsid w:val="00B85990"/>
     <w:rsid w:val="00BC76C8"/>
@@ -29449,7 +29765,7 @@
     <w:basedOn w:val="Absatz-Standardschriftart"/>
     <w:uiPriority w:val="99"/>
     <w:semiHidden/>
-    <w:rsid w:val="00CC63E0"/>
+    <w:rsid w:val="00B325E8"/>
     <w:rPr>
       <w:color w:val="808080"/>
     </w:rPr>

</xml_diff>

<commit_message>
Fix bug related to parsing predicates, fix a bug related to setting proviso context to predicates, update linked list library, update docs, update tests results, update release
</commit_message>
<xml_diff>
--- a/doc/Snips Documentation.docx
+++ b/doc/Snips Documentation.docx
@@ -278,7 +278,7 @@
           <w:r>
             <w:fldChar w:fldCharType="separate"/>
           </w:r>
-          <w:hyperlink w:anchor="_Toc43588932" w:history="1">
+          <w:hyperlink w:anchor="_Toc43814720" w:history="1">
             <w:r>
               <w:rPr>
                 <w:rStyle w:val="Hyperlink"/>
@@ -325,7 +325,7 @@
                 <w:noProof/>
                 <w:webHidden/>
               </w:rPr>
-              <w:instrText xml:space="preserve"> PAGEREF _Toc43588932 \h </w:instrText>
+              <w:instrText xml:space="preserve"> PAGEREF _Toc43814720 \h </w:instrText>
             </w:r>
             <w:r>
               <w:rPr>
@@ -372,7 +372,7 @@
               <w:lang w:val="de-DE" w:eastAsia="de-DE"/>
             </w:rPr>
           </w:pPr>
-          <w:hyperlink w:anchor="_Toc43588933" w:history="1">
+          <w:hyperlink w:anchor="_Toc43814721" w:history="1">
             <w:r>
               <w:rPr>
                 <w:rStyle w:val="Hyperlink"/>
@@ -403,7 +403,7 @@
                 <w:noProof/>
                 <w:webHidden/>
               </w:rPr>
-              <w:instrText xml:space="preserve"> PAGEREF _Toc43588933 \h </w:instrText>
+              <w:instrText xml:space="preserve"> PAGEREF _Toc43814721 \h </w:instrText>
             </w:r>
             <w:r>
               <w:rPr>
@@ -450,7 +450,7 @@
               <w:lang w:val="de-DE" w:eastAsia="de-DE"/>
             </w:rPr>
           </w:pPr>
-          <w:hyperlink w:anchor="_Toc43588934" w:history="1">
+          <w:hyperlink w:anchor="_Toc43814722" w:history="1">
             <w:r>
               <w:rPr>
                 <w:rStyle w:val="Hyperlink"/>
@@ -481,7 +481,7 @@
                 <w:noProof/>
                 <w:webHidden/>
               </w:rPr>
-              <w:instrText xml:space="preserve"> PAGEREF _Toc43588934 \h </w:instrText>
+              <w:instrText xml:space="preserve"> PAGEREF _Toc43814722 \h </w:instrText>
             </w:r>
             <w:r>
               <w:rPr>
@@ -528,7 +528,7 @@
               <w:lang w:val="de-DE" w:eastAsia="de-DE"/>
             </w:rPr>
           </w:pPr>
-          <w:hyperlink w:anchor="_Toc43588935" w:history="1">
+          <w:hyperlink w:anchor="_Toc43814723" w:history="1">
             <w:r>
               <w:rPr>
                 <w:rStyle w:val="Hyperlink"/>
@@ -559,7 +559,7 @@
                 <w:noProof/>
                 <w:webHidden/>
               </w:rPr>
-              <w:instrText xml:space="preserve"> PAGEREF _Toc43588935 \h </w:instrText>
+              <w:instrText xml:space="preserve"> PAGEREF _Toc43814723 \h </w:instrText>
             </w:r>
             <w:r>
               <w:rPr>
@@ -607,7 +607,7 @@
               <w:lang w:val="de-DE" w:eastAsia="de-DE"/>
             </w:rPr>
           </w:pPr>
-          <w:hyperlink w:anchor="_Toc43588936" w:history="1">
+          <w:hyperlink w:anchor="_Toc43814724" w:history="1">
             <w:r>
               <w:rPr>
                 <w:rStyle w:val="Hyperlink"/>
@@ -654,7 +654,7 @@
                 <w:noProof/>
                 <w:webHidden/>
               </w:rPr>
-              <w:instrText xml:space="preserve"> PAGEREF _Toc43588936 \h </w:instrText>
+              <w:instrText xml:space="preserve"> PAGEREF _Toc43814724 \h </w:instrText>
             </w:r>
             <w:r>
               <w:rPr>
@@ -701,7 +701,7 @@
               <w:lang w:val="de-DE" w:eastAsia="de-DE"/>
             </w:rPr>
           </w:pPr>
-          <w:hyperlink w:anchor="_Toc43588937" w:history="1">
+          <w:hyperlink w:anchor="_Toc43814725" w:history="1">
             <w:r>
               <w:rPr>
                 <w:rStyle w:val="Hyperlink"/>
@@ -732,7 +732,7 @@
                 <w:noProof/>
                 <w:webHidden/>
               </w:rPr>
-              <w:instrText xml:space="preserve"> PAGEREF _Toc43588937 \h </w:instrText>
+              <w:instrText xml:space="preserve"> PAGEREF _Toc43814725 \h </w:instrText>
             </w:r>
             <w:r>
               <w:rPr>
@@ -778,7 +778,7 @@
               <w:noProof/>
             </w:rPr>
           </w:pPr>
-          <w:hyperlink w:anchor="_Toc43588938" w:history="1">
+          <w:hyperlink w:anchor="_Toc43814726" w:history="1">
             <w:r>
               <w:rPr>
                 <w:rStyle w:val="Hyperlink"/>
@@ -809,7 +809,7 @@
                 <w:noProof/>
                 <w:webHidden/>
               </w:rPr>
-              <w:instrText xml:space="preserve"> PAGEREF _Toc43588938 \h </w:instrText>
+              <w:instrText xml:space="preserve"> PAGEREF _Toc43814726 \h </w:instrText>
             </w:r>
             <w:r>
               <w:rPr>
@@ -855,7 +855,7 @@
               <w:noProof/>
             </w:rPr>
           </w:pPr>
-          <w:hyperlink w:anchor="_Toc43588939" w:history="1">
+          <w:hyperlink w:anchor="_Toc43814727" w:history="1">
             <w:r>
               <w:rPr>
                 <w:rStyle w:val="Hyperlink"/>
@@ -886,7 +886,7 @@
                 <w:noProof/>
                 <w:webHidden/>
               </w:rPr>
-              <w:instrText xml:space="preserve"> PAGEREF _Toc43588939 \h </w:instrText>
+              <w:instrText xml:space="preserve"> PAGEREF _Toc43814727 \h </w:instrText>
             </w:r>
             <w:r>
               <w:rPr>
@@ -933,7 +933,7 @@
               <w:lang w:val="de-DE" w:eastAsia="de-DE"/>
             </w:rPr>
           </w:pPr>
-          <w:hyperlink w:anchor="_Toc43588940" w:history="1">
+          <w:hyperlink w:anchor="_Toc43814728" w:history="1">
             <w:r>
               <w:rPr>
                 <w:rStyle w:val="Hyperlink"/>
@@ -964,7 +964,7 @@
                 <w:noProof/>
                 <w:webHidden/>
               </w:rPr>
-              <w:instrText xml:space="preserve"> PAGEREF _Toc43588940 \h </w:instrText>
+              <w:instrText xml:space="preserve"> PAGEREF _Toc43814728 \h </w:instrText>
             </w:r>
             <w:r>
               <w:rPr>
@@ -1010,7 +1010,7 @@
               <w:noProof/>
             </w:rPr>
           </w:pPr>
-          <w:hyperlink w:anchor="_Toc43588941" w:history="1">
+          <w:hyperlink w:anchor="_Toc43814729" w:history="1">
             <w:r>
               <w:rPr>
                 <w:rStyle w:val="Hyperlink"/>
@@ -1041,7 +1041,7 @@
                 <w:noProof/>
                 <w:webHidden/>
               </w:rPr>
-              <w:instrText xml:space="preserve"> PAGEREF _Toc43588941 \h </w:instrText>
+              <w:instrText xml:space="preserve"> PAGEREF _Toc43814729 \h </w:instrText>
             </w:r>
             <w:r>
               <w:rPr>
@@ -1089,7 +1089,7 @@
               <w:lang w:val="de-DE" w:eastAsia="de-DE"/>
             </w:rPr>
           </w:pPr>
-          <w:hyperlink w:anchor="_Toc43588942" w:history="1">
+          <w:hyperlink w:anchor="_Toc43814730" w:history="1">
             <w:r>
               <w:rPr>
                 <w:rStyle w:val="Hyperlink"/>
@@ -1136,7 +1136,7 @@
                 <w:noProof/>
                 <w:webHidden/>
               </w:rPr>
-              <w:instrText xml:space="preserve"> PAGEREF _Toc43588942 \h </w:instrText>
+              <w:instrText xml:space="preserve"> PAGEREF _Toc43814730 \h </w:instrText>
             </w:r>
             <w:r>
               <w:rPr>
@@ -1183,7 +1183,7 @@
               <w:lang w:val="de-DE" w:eastAsia="de-DE"/>
             </w:rPr>
           </w:pPr>
-          <w:hyperlink w:anchor="_Toc43588943" w:history="1">
+          <w:hyperlink w:anchor="_Toc43814731" w:history="1">
             <w:r>
               <w:rPr>
                 <w:rStyle w:val="Hyperlink"/>
@@ -1214,7 +1214,7 @@
                 <w:noProof/>
                 <w:webHidden/>
               </w:rPr>
-              <w:instrText xml:space="preserve"> PAGEREF _Toc43588943 \h </w:instrText>
+              <w:instrText xml:space="preserve"> PAGEREF _Toc43814731 \h </w:instrText>
             </w:r>
             <w:r>
               <w:rPr>
@@ -1260,7 +1260,7 @@
               <w:noProof/>
             </w:rPr>
           </w:pPr>
-          <w:hyperlink w:anchor="_Toc43588944" w:history="1">
+          <w:hyperlink w:anchor="_Toc43814732" w:history="1">
             <w:r>
               <w:rPr>
                 <w:rStyle w:val="Hyperlink"/>
@@ -1291,7 +1291,7 @@
                 <w:noProof/>
                 <w:webHidden/>
               </w:rPr>
-              <w:instrText xml:space="preserve"> PAGEREF _Toc43588944 \h </w:instrText>
+              <w:instrText xml:space="preserve"> PAGEREF _Toc43814732 \h </w:instrText>
             </w:r>
             <w:r>
               <w:rPr>
@@ -1337,7 +1337,7 @@
               <w:noProof/>
             </w:rPr>
           </w:pPr>
-          <w:hyperlink w:anchor="_Toc43588945" w:history="1">
+          <w:hyperlink w:anchor="_Toc43814733" w:history="1">
             <w:r>
               <w:rPr>
                 <w:rStyle w:val="Hyperlink"/>
@@ -1368,7 +1368,7 @@
                 <w:noProof/>
                 <w:webHidden/>
               </w:rPr>
-              <w:instrText xml:space="preserve"> PAGEREF _Toc43588945 \h </w:instrText>
+              <w:instrText xml:space="preserve"> PAGEREF _Toc43814733 \h </w:instrText>
             </w:r>
             <w:r>
               <w:rPr>
@@ -1416,7 +1416,7 @@
               <w:lang w:val="de-DE" w:eastAsia="de-DE"/>
             </w:rPr>
           </w:pPr>
-          <w:hyperlink w:anchor="_Toc43588946" w:history="1">
+          <w:hyperlink w:anchor="_Toc43814734" w:history="1">
             <w:r>
               <w:rPr>
                 <w:rStyle w:val="Hyperlink"/>
@@ -1463,7 +1463,7 @@
                 <w:noProof/>
                 <w:webHidden/>
               </w:rPr>
-              <w:instrText xml:space="preserve"> PAGEREF _Toc43588946 \h </w:instrText>
+              <w:instrText xml:space="preserve"> PAGEREF _Toc43814734 \h </w:instrText>
             </w:r>
             <w:r>
               <w:rPr>
@@ -1510,7 +1510,7 @@
               <w:lang w:val="de-DE" w:eastAsia="de-DE"/>
             </w:rPr>
           </w:pPr>
-          <w:hyperlink w:anchor="_Toc43588947" w:history="1">
+          <w:hyperlink w:anchor="_Toc43814735" w:history="1">
             <w:r>
               <w:rPr>
                 <w:rStyle w:val="Hyperlink"/>
@@ -1541,7 +1541,7 @@
                 <w:noProof/>
                 <w:webHidden/>
               </w:rPr>
-              <w:instrText xml:space="preserve"> PAGEREF _Toc43588947 \h </w:instrText>
+              <w:instrText xml:space="preserve"> PAGEREF _Toc43814735 \h </w:instrText>
             </w:r>
             <w:r>
               <w:rPr>
@@ -1588,7 +1588,7 @@
               <w:lang w:val="de-DE" w:eastAsia="de-DE"/>
             </w:rPr>
           </w:pPr>
-          <w:hyperlink w:anchor="_Toc43588948" w:history="1">
+          <w:hyperlink w:anchor="_Toc43814736" w:history="1">
             <w:r>
               <w:rPr>
                 <w:rStyle w:val="Hyperlink"/>
@@ -1619,7 +1619,7 @@
                 <w:noProof/>
                 <w:webHidden/>
               </w:rPr>
-              <w:instrText xml:space="preserve"> PAGEREF _Toc43588948 \h </w:instrText>
+              <w:instrText xml:space="preserve"> PAGEREF _Toc43814736 \h </w:instrText>
             </w:r>
             <w:r>
               <w:rPr>
@@ -1666,7 +1666,7 @@
               <w:lang w:val="de-DE" w:eastAsia="de-DE"/>
             </w:rPr>
           </w:pPr>
-          <w:hyperlink w:anchor="_Toc43588949" w:history="1">
+          <w:hyperlink w:anchor="_Toc43814737" w:history="1">
             <w:r>
               <w:rPr>
                 <w:rStyle w:val="Hyperlink"/>
@@ -1697,7 +1697,7 @@
                 <w:noProof/>
                 <w:webHidden/>
               </w:rPr>
-              <w:instrText xml:space="preserve"> PAGEREF _Toc43588949 \h </w:instrText>
+              <w:instrText xml:space="preserve"> PAGEREF _Toc43814737 \h </w:instrText>
             </w:r>
             <w:r>
               <w:rPr>
@@ -1744,7 +1744,7 @@
               <w:lang w:val="de-DE" w:eastAsia="de-DE"/>
             </w:rPr>
           </w:pPr>
-          <w:hyperlink w:anchor="_Toc43588950" w:history="1">
+          <w:hyperlink w:anchor="_Toc43814738" w:history="1">
             <w:r>
               <w:rPr>
                 <w:rStyle w:val="Hyperlink"/>
@@ -1775,7 +1775,7 @@
                 <w:noProof/>
                 <w:webHidden/>
               </w:rPr>
-              <w:instrText xml:space="preserve"> PAGEREF _Toc43588950 \h </w:instrText>
+              <w:instrText xml:space="preserve"> PAGEREF _Toc43814738 \h </w:instrText>
             </w:r>
             <w:r>
               <w:rPr>
@@ -1822,7 +1822,7 @@
               <w:lang w:val="de-DE" w:eastAsia="de-DE"/>
             </w:rPr>
           </w:pPr>
-          <w:hyperlink w:anchor="_Toc43588951" w:history="1">
+          <w:hyperlink w:anchor="_Toc43814739" w:history="1">
             <w:r>
               <w:rPr>
                 <w:rStyle w:val="Hyperlink"/>
@@ -1853,7 +1853,7 @@
                 <w:noProof/>
                 <w:webHidden/>
               </w:rPr>
-              <w:instrText xml:space="preserve"> PAGEREF _Toc43588951 \h </w:instrText>
+              <w:instrText xml:space="preserve"> PAGEREF _Toc43814739 \h </w:instrText>
             </w:r>
             <w:r>
               <w:rPr>
@@ -1900,7 +1900,7 @@
               <w:lang w:val="de-DE" w:eastAsia="de-DE"/>
             </w:rPr>
           </w:pPr>
-          <w:hyperlink w:anchor="_Toc43588952" w:history="1">
+          <w:hyperlink w:anchor="_Toc43814740" w:history="1">
             <w:r>
               <w:rPr>
                 <w:rStyle w:val="Hyperlink"/>
@@ -1931,7 +1931,7 @@
                 <w:noProof/>
                 <w:webHidden/>
               </w:rPr>
-              <w:instrText xml:space="preserve"> PAGEREF _Toc43588952 \h </w:instrText>
+              <w:instrText xml:space="preserve"> PAGEREF _Toc43814740 \h </w:instrText>
             </w:r>
             <w:r>
               <w:rPr>
@@ -1977,7 +1977,7 @@
               <w:lang w:val="de-DE" w:eastAsia="de-DE"/>
             </w:rPr>
           </w:pPr>
-          <w:hyperlink w:anchor="_Toc43588953" w:history="1">
+          <w:hyperlink w:anchor="_Toc43814741" w:history="1">
             <w:r>
               <w:rPr>
                 <w:rStyle w:val="Hyperlink"/>
@@ -2008,7 +2008,7 @@
                 <w:noProof/>
                 <w:webHidden/>
               </w:rPr>
-              <w:instrText xml:space="preserve"> PAGEREF _Toc43588953 \h </w:instrText>
+              <w:instrText xml:space="preserve"> PAGEREF _Toc43814741 \h </w:instrText>
             </w:r>
             <w:r>
               <w:rPr>
@@ -2098,7 +2098,7 @@
         </w:rPr>
       </w:pPr>
       <w:bookmarkStart w:id="0" w:name="About_Snips"/>
-      <w:bookmarkStart w:id="1" w:name="_Toc43588932"/>
+      <w:bookmarkStart w:id="1" w:name="_Toc43814720"/>
       <w:r>
         <w:rPr>
           <w:rFonts w:asciiTheme="majorHAnsi" w:eastAsiaTheme="majorEastAsia" w:hAnsiTheme="majorHAnsi" w:cstheme="majorHAnsi"/>
@@ -2132,7 +2132,7 @@
         </w:rPr>
       </w:pPr>
       <w:bookmarkStart w:id="2" w:name="The_Language"/>
-      <w:bookmarkStart w:id="3" w:name="_Toc43588933"/>
+      <w:bookmarkStart w:id="3" w:name="_Toc43814721"/>
       <w:r>
         <w:rPr>
           <w:rFonts w:cstheme="majorHAnsi"/>
@@ -2147,7 +2147,7 @@
     <w:bookmarkEnd w:id="2"/>
     <w:p>
       <w:pPr>
-        <w:jc w:val="both"/>
+        <w:jc w:val="center"/>
         <w:rPr>
           <w:rFonts w:asciiTheme="majorHAnsi" w:eastAsiaTheme="majorEastAsia" w:hAnsiTheme="majorHAnsi" w:cstheme="majorHAnsi"/>
           <w:b/>
@@ -2585,7 +2585,7 @@
         </w:rPr>
       </w:pPr>
       <w:bookmarkStart w:id="4" w:name="About_this_document"/>
-      <w:bookmarkStart w:id="5" w:name="_Toc43588934"/>
+      <w:bookmarkStart w:id="5" w:name="_Toc43814722"/>
       <w:r>
         <w:rPr>
           <w:rFonts w:cstheme="majorHAnsi"/>
@@ -2696,7 +2696,7 @@
         </w:rPr>
       </w:pPr>
       <w:bookmarkStart w:id="6" w:name="Some_words_in_advance"/>
-      <w:bookmarkStart w:id="7" w:name="_Toc43588935"/>
+      <w:bookmarkStart w:id="7" w:name="_Toc43814723"/>
       <w:r>
         <w:rPr>
           <w:rFonts w:cstheme="majorHAnsi"/>
@@ -2822,7 +2822,7 @@
         </w:rPr>
       </w:pPr>
       <w:bookmarkStart w:id="8" w:name="Language_Syntax"/>
-      <w:bookmarkStart w:id="9" w:name="_Toc43588936"/>
+      <w:bookmarkStart w:id="9" w:name="_Toc43814724"/>
       <w:r>
         <w:rPr>
           <w:rFonts w:asciiTheme="majorHAnsi" w:eastAsiaTheme="majorEastAsia" w:hAnsiTheme="majorHAnsi" w:cstheme="majorHAnsi"/>
@@ -2856,7 +2856,7 @@
         </w:rPr>
       </w:pPr>
       <w:bookmarkStart w:id="10" w:name="Type_System"/>
-      <w:bookmarkStart w:id="11" w:name="_Toc43588937"/>
+      <w:bookmarkStart w:id="11" w:name="_Toc43814725"/>
       <w:r>
         <w:rPr>
           <w:rFonts w:cstheme="majorHAnsi"/>
@@ -2880,7 +2880,7 @@
         </w:rPr>
       </w:pPr>
       <w:bookmarkStart w:id="12" w:name="Primitives"/>
-      <w:bookmarkStart w:id="13" w:name="_Toc43588938"/>
+      <w:bookmarkStart w:id="13" w:name="_Toc43814726"/>
       <w:bookmarkEnd w:id="10"/>
       <w:r>
         <w:rPr>
@@ -4370,7 +4370,7 @@
         </w:rPr>
       </w:pPr>
       <w:bookmarkStart w:id="14" w:name="Composite_Types"/>
-      <w:bookmarkStart w:id="15" w:name="_Toc43588939"/>
+      <w:bookmarkStart w:id="15" w:name="_Toc43814727"/>
       <w:r>
         <w:rPr>
           <w:rFonts w:cstheme="majorHAnsi"/>
@@ -4905,7 +4905,7 @@
           <w:sz w:val="24"/>
           <w:szCs w:val="32"/>
         </w:rPr>
-        <w:t>void</w:t>
+        <w:t>void [</w:t>
       </w:r>
       <w:r>
         <w:rPr>
@@ -4913,7 +4913,7 @@
           <w:sz w:val="24"/>
           <w:szCs w:val="32"/>
         </w:rPr>
-        <w:t xml:space="preserve"> [</w:t>
+        <w:t>5</w:t>
       </w:r>
       <w:r>
         <w:rPr>
@@ -4921,57 +4921,33 @@
           <w:sz w:val="24"/>
           <w:szCs w:val="32"/>
         </w:rPr>
-        <w:t>5</w:t>
-      </w:r>
+        <w:t xml:space="preserve">] arr = [10, ‘c’, true, </w:t>
+      </w:r>
+      <w:proofErr w:type="gramStart"/>
       <w:r>
         <w:rPr>
           <w:rFonts w:ascii="Monospac821 BT" w:eastAsiaTheme="majorEastAsia" w:hAnsi="Monospac821 BT" w:cstheme="majorHAnsi"/>
           <w:sz w:val="24"/>
           <w:szCs w:val="32"/>
         </w:rPr>
-        <w:t xml:space="preserve">] arr = </w:t>
-      </w:r>
+        <w:t>Point::(</w:t>
+      </w:r>
+      <w:proofErr w:type="gramEnd"/>
       <w:r>
         <w:rPr>
           <w:rFonts w:ascii="Monospac821 BT" w:eastAsiaTheme="majorEastAsia" w:hAnsi="Monospac821 BT" w:cstheme="majorHAnsi"/>
           <w:sz w:val="24"/>
           <w:szCs w:val="32"/>
         </w:rPr>
-        <w:t xml:space="preserve">[10, ‘c’, true, </w:t>
-      </w:r>
-      <w:proofErr w:type="gramStart"/>
+        <w:t>10, 5)</w:t>
+      </w:r>
       <w:r>
         <w:rPr>
           <w:rFonts w:ascii="Monospac821 BT" w:eastAsiaTheme="majorEastAsia" w:hAnsi="Monospac821 BT" w:cstheme="majorHAnsi"/>
           <w:sz w:val="24"/>
           <w:szCs w:val="32"/>
         </w:rPr>
-        <w:t>Point::(</w:t>
-      </w:r>
-      <w:proofErr w:type="gramEnd"/>
-      <w:r>
-        <w:rPr>
-          <w:rFonts w:ascii="Monospac821 BT" w:eastAsiaTheme="majorEastAsia" w:hAnsi="Monospac821 BT" w:cstheme="majorHAnsi"/>
-          <w:sz w:val="24"/>
-          <w:szCs w:val="32"/>
-        </w:rPr>
-        <w:t>10, 5)</w:t>
-      </w:r>
-      <w:r>
-        <w:rPr>
-          <w:rFonts w:ascii="Monospac821 BT" w:eastAsiaTheme="majorEastAsia" w:hAnsi="Monospac821 BT" w:cstheme="majorHAnsi"/>
-          <w:sz w:val="24"/>
-          <w:szCs w:val="32"/>
-        </w:rPr>
-        <w:t>]</w:t>
-      </w:r>
-      <w:r>
-        <w:rPr>
-          <w:rFonts w:ascii="Monospac821 BT" w:eastAsiaTheme="majorEastAsia" w:hAnsi="Monospac821 BT" w:cstheme="majorHAnsi"/>
-          <w:sz w:val="24"/>
-          <w:szCs w:val="32"/>
-        </w:rPr>
-        <w:t>;</w:t>
+        <w:t>];</w:t>
       </w:r>
     </w:p>
     <w:p>
@@ -5109,17 +5085,7 @@
           <w:sz w:val="24"/>
           <w:szCs w:val="32"/>
         </w:rPr>
-        <w:t>Note</w:t>
-      </w:r>
-      <w:r>
-        <w:rPr>
-          <w:rFonts w:asciiTheme="majorHAnsi" w:eastAsiaTheme="majorEastAsia" w:hAnsiTheme="majorHAnsi" w:cstheme="majorHAnsi"/>
-          <w:i/>
-          <w:iCs/>
-          <w:sz w:val="24"/>
-          <w:szCs w:val="32"/>
-        </w:rPr>
-        <w:t xml:space="preserve">: </w:t>
+        <w:t xml:space="preserve">Note: </w:t>
       </w:r>
       <w:r>
         <w:rPr>
@@ -5949,7 +5915,7 @@
         </w:rPr>
       </w:pPr>
       <w:bookmarkStart w:id="16" w:name="Expressions"/>
-      <w:bookmarkStart w:id="17" w:name="_Toc43588940"/>
+      <w:bookmarkStart w:id="17" w:name="_Toc43814728"/>
       <w:r>
         <w:rPr>
           <w:rFonts w:cstheme="majorHAnsi"/>
@@ -5974,7 +5940,7 @@
         </w:rPr>
       </w:pPr>
       <w:bookmarkStart w:id="18" w:name="Operators"/>
-      <w:bookmarkStart w:id="19" w:name="_Toc43588941"/>
+      <w:bookmarkStart w:id="19" w:name="_Toc43814729"/>
       <w:r>
         <w:rPr>
           <w:rFonts w:cstheme="majorHAnsi"/>
@@ -7902,7 +7868,7 @@
       </w:pPr>
       <w:bookmarkStart w:id="20" w:name="arm_assembly_and_output"/>
       <w:bookmarkStart w:id="21" w:name="Built_in_libraries"/>
-      <w:bookmarkStart w:id="22" w:name="_Toc43588942"/>
+      <w:bookmarkStart w:id="22" w:name="_Toc43814730"/>
       <w:r>
         <w:rPr>
           <w:rFonts w:asciiTheme="majorHAnsi" w:eastAsiaTheme="majorEastAsia" w:hAnsiTheme="majorHAnsi" w:cstheme="majorHAnsi"/>
@@ -7937,7 +7903,7 @@
         </w:rPr>
       </w:pPr>
       <w:bookmarkStart w:id="23" w:name="Compiler_assembly_conventions"/>
-      <w:bookmarkStart w:id="24" w:name="_Toc43588943"/>
+      <w:bookmarkStart w:id="24" w:name="_Toc43814731"/>
       <w:r>
         <w:rPr>
           <w:rFonts w:cstheme="majorHAnsi"/>
@@ -7962,7 +7928,7 @@
         </w:rPr>
       </w:pPr>
       <w:bookmarkStart w:id="25" w:name="register_usage"/>
-      <w:bookmarkStart w:id="26" w:name="_Toc43588944"/>
+      <w:bookmarkStart w:id="26" w:name="_Toc43814732"/>
       <w:bookmarkEnd w:id="23"/>
       <w:r>
         <w:rPr>
@@ -8671,7 +8637,7 @@
         </w:rPr>
       </w:pPr>
       <w:bookmarkStart w:id="27" w:name="heap_management"/>
-      <w:bookmarkStart w:id="28" w:name="_Toc43588945"/>
+      <w:bookmarkStart w:id="28" w:name="_Toc43814733"/>
       <w:r>
         <w:rPr>
           <w:rFonts w:cstheme="majorHAnsi"/>
@@ -9770,7 +9736,7 @@
           <w:szCs w:val="36"/>
         </w:rPr>
       </w:pPr>
-      <w:bookmarkStart w:id="29" w:name="_Toc43588946"/>
+      <w:bookmarkStart w:id="29" w:name="_Toc43814734"/>
       <w:r>
         <w:rPr>
           <w:rFonts w:asciiTheme="majorHAnsi" w:eastAsiaTheme="majorEastAsia" w:hAnsiTheme="majorHAnsi" w:cstheme="majorHAnsi"/>
@@ -10027,7 +9993,7 @@
           <w:szCs w:val="40"/>
         </w:rPr>
       </w:pPr>
-      <w:bookmarkStart w:id="30" w:name="_Toc43588947"/>
+      <w:bookmarkStart w:id="30" w:name="_Toc43814735"/>
       <w:r>
         <w:rPr>
           <w:rFonts w:cstheme="majorHAnsi"/>
@@ -11564,7 +11530,7 @@
           <w:szCs w:val="40"/>
         </w:rPr>
       </w:pPr>
-      <w:bookmarkStart w:id="34" w:name="_Toc43588948"/>
+      <w:bookmarkStart w:id="34" w:name="_Toc43814736"/>
       <w:r>
         <w:rPr>
           <w:rFonts w:cstheme="majorHAnsi"/>
@@ -12452,7 +12418,7 @@
           <w:szCs w:val="40"/>
         </w:rPr>
       </w:pPr>
-      <w:bookmarkStart w:id="35" w:name="_Toc43588949"/>
+      <w:bookmarkStart w:id="35" w:name="_Toc43814737"/>
       <w:r>
         <w:rPr>
           <w:rFonts w:cstheme="majorHAnsi"/>
@@ -14638,7 +14604,7 @@
           <w:szCs w:val="40"/>
         </w:rPr>
       </w:pPr>
-      <w:bookmarkStart w:id="36" w:name="_Toc43588950"/>
+      <w:bookmarkStart w:id="36" w:name="_Toc43814738"/>
       <w:r>
         <w:rPr>
           <w:rFonts w:cstheme="majorHAnsi"/>
@@ -15346,7 +15312,6 @@
           </w:tcPr>
           <w:p>
             <w:pPr>
-              <w:jc w:val="both"/>
               <w:rPr>
                 <w:rFonts w:asciiTheme="majorHAnsi" w:eastAsiaTheme="majorEastAsia" w:hAnsiTheme="majorHAnsi" w:cstheme="majorHAnsi"/>
                 <w:sz w:val="24"/>
@@ -15460,7 +15425,6 @@
           </w:tcPr>
           <w:p>
             <w:pPr>
-              <w:jc w:val="both"/>
               <w:rPr>
                 <w:rFonts w:asciiTheme="majorHAnsi" w:eastAsiaTheme="majorEastAsia" w:hAnsiTheme="majorHAnsi" w:cstheme="majorHAnsi"/>
                 <w:sz w:val="24"/>
@@ -15574,7 +15538,6 @@
           </w:tcPr>
           <w:p>
             <w:pPr>
-              <w:jc w:val="both"/>
               <w:rPr>
                 <w:rFonts w:asciiTheme="majorHAnsi" w:eastAsiaTheme="majorEastAsia" w:hAnsiTheme="majorHAnsi" w:cstheme="majorHAnsi"/>
                 <w:sz w:val="24"/>
@@ -15714,7 +15677,6 @@
           </w:tcPr>
           <w:p>
             <w:pPr>
-              <w:jc w:val="both"/>
               <w:rPr>
                 <w:rFonts w:asciiTheme="majorHAnsi" w:eastAsiaTheme="majorEastAsia" w:hAnsiTheme="majorHAnsi" w:cstheme="majorHAnsi"/>
                 <w:sz w:val="24"/>
@@ -15828,7 +15790,6 @@
           </w:tcPr>
           <w:p>
             <w:pPr>
-              <w:jc w:val="both"/>
               <w:rPr>
                 <w:rFonts w:asciiTheme="majorHAnsi" w:eastAsiaTheme="majorEastAsia" w:hAnsiTheme="majorHAnsi" w:cstheme="majorHAnsi"/>
                 <w:sz w:val="24"/>
@@ -15968,7 +15929,6 @@
           </w:tcPr>
           <w:p>
             <w:pPr>
-              <w:jc w:val="both"/>
               <w:rPr>
                 <w:rFonts w:asciiTheme="majorHAnsi" w:eastAsiaTheme="majorEastAsia" w:hAnsiTheme="majorHAnsi" w:cstheme="majorHAnsi"/>
                 <w:sz w:val="24"/>
@@ -16066,7 +16026,6 @@
           </w:tcPr>
           <w:p>
             <w:pPr>
-              <w:jc w:val="both"/>
               <w:rPr>
                 <w:rFonts w:asciiTheme="majorHAnsi" w:eastAsiaTheme="majorEastAsia" w:hAnsiTheme="majorHAnsi" w:cstheme="majorHAnsi"/>
                 <w:sz w:val="24"/>
@@ -16097,7 +16056,23 @@
                 <w:sz w:val="24"/>
                 <w:szCs w:val="32"/>
               </w:rPr>
-              <w:t>, T x)</w:t>
+              <w:t xml:space="preserve">, </w:t>
+            </w:r>
+            <w:r>
+              <w:rPr>
+                <w:rFonts w:asciiTheme="majorHAnsi" w:eastAsiaTheme="majorEastAsia" w:hAnsiTheme="majorHAnsi" w:cstheme="majorHAnsi"/>
+                <w:sz w:val="24"/>
+                <w:szCs w:val="32"/>
+              </w:rPr>
+              <w:t xml:space="preserve">func (T, T) -&gt; bool pred, </w:t>
+            </w:r>
+            <w:r>
+              <w:rPr>
+                <w:rFonts w:asciiTheme="majorHAnsi" w:eastAsiaTheme="majorEastAsia" w:hAnsiTheme="majorHAnsi" w:cstheme="majorHAnsi"/>
+                <w:sz w:val="24"/>
+                <w:szCs w:val="32"/>
+              </w:rPr>
+              <w:t>T x)</w:t>
             </w:r>
           </w:p>
         </w:tc>
@@ -16136,7 +16111,31 @@
                 <w:sz w:val="24"/>
                 <w:szCs w:val="32"/>
               </w:rPr>
-              <w:t xml:space="preserve">in order in the list that has the given value x. Returns a pointer to this list node. </w:t>
+              <w:t xml:space="preserve">in order in the list that has the given value x. </w:t>
+            </w:r>
+            <w:r>
+              <w:rPr>
+                <w:rFonts w:asciiTheme="majorHAnsi" w:eastAsiaTheme="majorEastAsia" w:hAnsiTheme="majorHAnsi" w:cstheme="majorHAnsi"/>
+                <w:sz w:val="24"/>
+                <w:szCs w:val="32"/>
+              </w:rPr>
+              <w:t xml:space="preserve">To check if x matches the currently searched value, the predicate pred is used. </w:t>
+            </w:r>
+            <w:r>
+              <w:rPr>
+                <w:rFonts w:asciiTheme="majorHAnsi" w:eastAsiaTheme="majorEastAsia" w:hAnsiTheme="majorHAnsi" w:cstheme="majorHAnsi"/>
+                <w:sz w:val="24"/>
+                <w:szCs w:val="32"/>
+              </w:rPr>
+              <w:t xml:space="preserve">If it returns true, the values will be treated as equal and the value will be returned. </w:t>
+            </w:r>
+            <w:r>
+              <w:rPr>
+                <w:rFonts w:asciiTheme="majorHAnsi" w:eastAsiaTheme="majorEastAsia" w:hAnsiTheme="majorHAnsi" w:cstheme="majorHAnsi"/>
+                <w:sz w:val="24"/>
+                <w:szCs w:val="32"/>
+              </w:rPr>
+              <w:t xml:space="preserve">Returns a pointer to this list node. </w:t>
             </w:r>
             <m:oMath>
               <m:r>
@@ -16180,7 +16179,6 @@
           </w:tcPr>
           <w:p>
             <w:pPr>
-              <w:jc w:val="both"/>
               <w:rPr>
                 <w:rFonts w:asciiTheme="majorHAnsi" w:eastAsiaTheme="majorEastAsia" w:hAnsiTheme="majorHAnsi" w:cstheme="majorHAnsi"/>
                 <w:sz w:val="24"/>
@@ -16193,8 +16191,17 @@
                 <w:sz w:val="24"/>
                 <w:szCs w:val="32"/>
               </w:rPr>
-              <w:t xml:space="preserve">int </w:t>
-            </w:r>
+              <w:t>int</w:t>
+            </w:r>
+            <w:r>
+              <w:rPr>
+                <w:rFonts w:asciiTheme="majorHAnsi" w:eastAsiaTheme="majorEastAsia" w:hAnsiTheme="majorHAnsi" w:cstheme="majorHAnsi"/>
+                <w:sz w:val="24"/>
+                <w:szCs w:val="32"/>
+              </w:rPr>
+              <w:t xml:space="preserve"> </w:t>
+            </w:r>
+            <w:proofErr w:type="spellStart"/>
             <w:proofErr w:type="gramStart"/>
             <w:r>
               <w:rPr>
@@ -16202,7 +16209,16 @@
                 <w:sz w:val="24"/>
                 <w:szCs w:val="32"/>
               </w:rPr>
-              <w:t>size(</w:t>
+              <w:t>indexOf</w:t>
+            </w:r>
+            <w:proofErr w:type="spellEnd"/>
+            <w:r>
+              <w:rPr>
+                <w:rFonts w:asciiTheme="majorHAnsi" w:eastAsiaTheme="majorEastAsia" w:hAnsiTheme="majorHAnsi" w:cstheme="majorHAnsi"/>
+                <w:sz w:val="24"/>
+                <w:szCs w:val="32"/>
+              </w:rPr>
+              <w:t>(</w:t>
             </w:r>
             <w:proofErr w:type="gramEnd"/>
             <w:r>
@@ -16229,7 +16245,7 @@
                 <w:sz w:val="24"/>
                 <w:szCs w:val="32"/>
               </w:rPr>
-              <w:t>)</w:t>
+              <w:t>, ListNode&lt;void&gt;* n)</w:t>
             </w:r>
           </w:p>
         </w:tc>
@@ -16252,23 +16268,7 @@
                 <w:sz w:val="24"/>
                 <w:szCs w:val="32"/>
               </w:rPr>
-              <w:t xml:space="preserve">Returns the </w:t>
-            </w:r>
-            <w:r>
-              <w:rPr>
-                <w:rFonts w:asciiTheme="majorHAnsi" w:eastAsiaTheme="majorEastAsia" w:hAnsiTheme="majorHAnsi" w:cstheme="majorHAnsi"/>
-                <w:sz w:val="24"/>
-                <w:szCs w:val="32"/>
-              </w:rPr>
-              <w:t xml:space="preserve">number </w:t>
-            </w:r>
-            <w:r>
-              <w:rPr>
-                <w:rFonts w:asciiTheme="majorHAnsi" w:eastAsiaTheme="majorEastAsia" w:hAnsiTheme="majorHAnsi" w:cstheme="majorHAnsi"/>
-                <w:sz w:val="24"/>
-                <w:szCs w:val="32"/>
-              </w:rPr>
-              <w:t xml:space="preserve">of nodes in the list. </w:t>
+              <w:t xml:space="preserve">Returns the index of the given node in the list, or -1 if the node is not part of the list. </w:t>
             </w:r>
             <m:oMath>
               <m:r>
@@ -16312,7 +16312,137 @@
           </w:tcPr>
           <w:p>
             <w:pPr>
+              <w:rPr>
+                <w:rFonts w:asciiTheme="majorHAnsi" w:eastAsiaTheme="majorEastAsia" w:hAnsiTheme="majorHAnsi" w:cstheme="majorHAnsi"/>
+                <w:sz w:val="24"/>
+                <w:szCs w:val="32"/>
+              </w:rPr>
+            </w:pPr>
+            <w:r>
+              <w:rPr>
+                <w:rFonts w:asciiTheme="majorHAnsi" w:eastAsiaTheme="majorEastAsia" w:hAnsiTheme="majorHAnsi" w:cstheme="majorHAnsi"/>
+                <w:sz w:val="24"/>
+                <w:szCs w:val="32"/>
+              </w:rPr>
+              <w:t xml:space="preserve">int </w:t>
+            </w:r>
+            <w:proofErr w:type="gramStart"/>
+            <w:r>
+              <w:rPr>
+                <w:rFonts w:asciiTheme="majorHAnsi" w:eastAsiaTheme="majorEastAsia" w:hAnsiTheme="majorHAnsi" w:cstheme="majorHAnsi"/>
+                <w:sz w:val="24"/>
+                <w:szCs w:val="32"/>
+              </w:rPr>
+              <w:t>size(</w:t>
+            </w:r>
+            <w:proofErr w:type="gramEnd"/>
+            <w:r>
+              <w:rPr>
+                <w:rFonts w:asciiTheme="majorHAnsi" w:eastAsiaTheme="majorEastAsia" w:hAnsiTheme="majorHAnsi" w:cstheme="majorHAnsi"/>
+                <w:sz w:val="24"/>
+                <w:szCs w:val="32"/>
+              </w:rPr>
+              <w:t xml:space="preserve">LinkedList&lt;void&gt;* </w:t>
+            </w:r>
+            <w:proofErr w:type="spellStart"/>
+            <w:r>
+              <w:rPr>
+                <w:rFonts w:asciiTheme="majorHAnsi" w:eastAsiaTheme="majorEastAsia" w:hAnsiTheme="majorHAnsi" w:cstheme="majorHAnsi"/>
+                <w:sz w:val="24"/>
+                <w:szCs w:val="32"/>
+              </w:rPr>
+              <w:t>lp</w:t>
+            </w:r>
+            <w:proofErr w:type="spellEnd"/>
+            <w:r>
+              <w:rPr>
+                <w:rFonts w:asciiTheme="majorHAnsi" w:eastAsiaTheme="majorEastAsia" w:hAnsiTheme="majorHAnsi" w:cstheme="majorHAnsi"/>
+                <w:sz w:val="24"/>
+                <w:szCs w:val="32"/>
+              </w:rPr>
+              <w:t>)</w:t>
+            </w:r>
+          </w:p>
+        </w:tc>
+        <w:tc>
+          <w:tcPr>
+            <w:tcW w:w="4536" w:type="dxa"/>
+          </w:tcPr>
+          <w:p>
+            <w:pPr>
               <w:jc w:val="both"/>
+              <w:rPr>
+                <w:rFonts w:asciiTheme="majorHAnsi" w:eastAsiaTheme="majorEastAsia" w:hAnsiTheme="majorHAnsi" w:cstheme="majorHAnsi"/>
+                <w:sz w:val="24"/>
+                <w:szCs w:val="32"/>
+              </w:rPr>
+            </w:pPr>
+            <w:r>
+              <w:rPr>
+                <w:rFonts w:asciiTheme="majorHAnsi" w:eastAsiaTheme="majorEastAsia" w:hAnsiTheme="majorHAnsi" w:cstheme="majorHAnsi"/>
+                <w:sz w:val="24"/>
+                <w:szCs w:val="32"/>
+              </w:rPr>
+              <w:t xml:space="preserve">Returns the </w:t>
+            </w:r>
+            <w:r>
+              <w:rPr>
+                <w:rFonts w:asciiTheme="majorHAnsi" w:eastAsiaTheme="majorEastAsia" w:hAnsiTheme="majorHAnsi" w:cstheme="majorHAnsi"/>
+                <w:sz w:val="24"/>
+                <w:szCs w:val="32"/>
+              </w:rPr>
+              <w:t xml:space="preserve">number </w:t>
+            </w:r>
+            <w:r>
+              <w:rPr>
+                <w:rFonts w:asciiTheme="majorHAnsi" w:eastAsiaTheme="majorEastAsia" w:hAnsiTheme="majorHAnsi" w:cstheme="majorHAnsi"/>
+                <w:sz w:val="24"/>
+                <w:szCs w:val="32"/>
+              </w:rPr>
+              <w:t xml:space="preserve">of nodes in the list. </w:t>
+            </w:r>
+            <m:oMath>
+              <m:r>
+                <w:rPr>
+                  <w:rFonts w:ascii="Cambria Math" w:eastAsiaTheme="majorEastAsia" w:hAnsi="Cambria Math" w:cstheme="majorHAnsi"/>
+                  <w:sz w:val="24"/>
+                  <w:szCs w:val="32"/>
+                </w:rPr>
+                <m:t>O</m:t>
+              </m:r>
+              <m:d>
+                <m:dPr>
+                  <m:ctrlPr>
+                    <w:rPr>
+                      <w:rFonts w:ascii="Cambria Math" w:eastAsiaTheme="majorEastAsia" w:hAnsi="Cambria Math" w:cstheme="majorHAnsi"/>
+                      <w:i/>
+                      <w:sz w:val="24"/>
+                      <w:szCs w:val="32"/>
+                    </w:rPr>
+                  </m:ctrlPr>
+                </m:dPr>
+                <m:e>
+                  <m:r>
+                    <w:rPr>
+                      <w:rFonts w:ascii="Cambria Math" w:eastAsiaTheme="majorEastAsia" w:hAnsi="Cambria Math" w:cstheme="majorHAnsi"/>
+                      <w:sz w:val="24"/>
+                      <w:szCs w:val="32"/>
+                    </w:rPr>
+                    <m:t>n</m:t>
+                  </m:r>
+                </m:e>
+              </m:d>
+            </m:oMath>
+          </w:p>
+        </w:tc>
+      </w:tr>
+      <w:tr>
+        <w:tc>
+          <w:tcPr>
+            <w:tcW w:w="3823" w:type="dxa"/>
+          </w:tcPr>
+          <w:p>
+            <w:pPr>
               <w:rPr>
                 <w:rFonts w:asciiTheme="majorHAnsi" w:eastAsiaTheme="majorEastAsia" w:hAnsiTheme="majorHAnsi" w:cstheme="majorHAnsi"/>
                 <w:sz w:val="24"/>
@@ -16422,6 +16552,17 @@
         </w:tc>
       </w:tr>
     </w:tbl>
+    <w:p>
+      <w:pPr>
+        <w:rPr>
+          <w:rFonts w:asciiTheme="majorHAnsi" w:eastAsiaTheme="majorEastAsia" w:hAnsiTheme="majorHAnsi" w:cstheme="majorHAnsi"/>
+          <w:b/>
+          <w:bCs/>
+          <w:sz w:val="28"/>
+          <w:szCs w:val="36"/>
+        </w:rPr>
+      </w:pPr>
+    </w:p>
     <w:p>
       <w:pPr>
         <w:rPr>
@@ -20022,7 +20163,7 @@
           <w:szCs w:val="40"/>
         </w:rPr>
       </w:pPr>
-      <w:bookmarkStart w:id="37" w:name="_Toc43588951"/>
+      <w:bookmarkStart w:id="37" w:name="_Toc43814739"/>
       <w:r>
         <w:rPr>
           <w:rFonts w:cstheme="majorHAnsi"/>
@@ -21501,7 +21642,7 @@
           <w:szCs w:val="40"/>
         </w:rPr>
       </w:pPr>
-      <w:bookmarkStart w:id="38" w:name="_Toc43588952"/>
+      <w:bookmarkStart w:id="38" w:name="_Toc43814740"/>
       <w:r>
         <w:rPr>
           <w:rFonts w:cstheme="majorHAnsi"/>
@@ -23135,7 +23276,7 @@
           <w:szCs w:val="40"/>
         </w:rPr>
       </w:pPr>
-      <w:bookmarkStart w:id="39" w:name="_Toc43588953"/>
+      <w:bookmarkStart w:id="39" w:name="_Toc43814741"/>
       <w:r>
         <w:rPr>
           <w:rFonts w:cstheme="majorHAnsi"/>
@@ -29252,6 +29393,7 @@
     <w:rsid w:val="004B17EB"/>
     <w:rsid w:val="004D273B"/>
     <w:rsid w:val="00530C6B"/>
+    <w:rsid w:val="00562377"/>
     <w:rsid w:val="005740B8"/>
     <w:rsid w:val="005908CE"/>
     <w:rsid w:val="005B22A4"/>
@@ -29262,7 +29404,6 @@
     <w:rsid w:val="00821BA6"/>
     <w:rsid w:val="00856565"/>
     <w:rsid w:val="00897C9C"/>
-    <w:rsid w:val="008C280A"/>
     <w:rsid w:val="00974B1C"/>
     <w:rsid w:val="009B3FB5"/>
     <w:rsid w:val="009B787D"/>
@@ -29279,6 +29420,8 @@
     <w:rsid w:val="00CB78CD"/>
     <w:rsid w:val="00CC63E0"/>
     <w:rsid w:val="00D250C6"/>
+    <w:rsid w:val="00D3186C"/>
+    <w:rsid w:val="00D408BE"/>
     <w:rsid w:val="00D419C1"/>
     <w:rsid w:val="00D4767F"/>
     <w:rsid w:val="00DA1958"/>
@@ -29765,7 +29908,7 @@
     <w:basedOn w:val="Absatz-Standardschriftart"/>
     <w:uiPriority w:val="99"/>
     <w:semiHidden/>
-    <w:rsid w:val="00B325E8"/>
+    <w:rsid w:val="00562377"/>
     <w:rPr>
       <w:color w:val="808080"/>
     </w:rPr>

</xml_diff>

<commit_message>
Add clear to linked list library, update docs
</commit_message>
<xml_diff>
--- a/doc/Snips Documentation.docx
+++ b/doc/Snips Documentation.docx
@@ -2097,8 +2097,8 @@
           <w:szCs w:val="36"/>
         </w:rPr>
       </w:pPr>
-      <w:bookmarkStart w:id="0" w:name="About_Snips"/>
-      <w:bookmarkStart w:id="1" w:name="_Toc43814720"/>
+      <w:bookmarkStart w:id="0" w:name="_Toc43814720"/>
+      <w:bookmarkStart w:id="1" w:name="About_Snips"/>
       <w:r>
         <w:rPr>
           <w:rFonts w:asciiTheme="majorHAnsi" w:eastAsiaTheme="majorEastAsia" w:hAnsiTheme="majorHAnsi" w:cstheme="majorHAnsi"/>
@@ -2107,9 +2107,9 @@
         </w:rPr>
         <w:t>About SNIPS</w:t>
       </w:r>
-      <w:bookmarkEnd w:id="1"/>
-    </w:p>
-    <w:bookmarkEnd w:id="0"/>
+      <w:bookmarkEnd w:id="0"/>
+    </w:p>
+    <w:bookmarkEnd w:id="1"/>
     <w:p>
       <w:pPr>
         <w:jc w:val="center"/>
@@ -2131,8 +2131,8 @@
           <w:szCs w:val="40"/>
         </w:rPr>
       </w:pPr>
-      <w:bookmarkStart w:id="2" w:name="The_Language"/>
-      <w:bookmarkStart w:id="3" w:name="_Toc43814721"/>
+      <w:bookmarkStart w:id="2" w:name="_Toc43814721"/>
+      <w:bookmarkStart w:id="3" w:name="The_Language"/>
       <w:r>
         <w:rPr>
           <w:rFonts w:cstheme="majorHAnsi"/>
@@ -2142,9 +2142,9 @@
         </w:rPr>
         <w:t>The Language</w:t>
       </w:r>
-      <w:bookmarkEnd w:id="3"/>
-    </w:p>
-    <w:bookmarkEnd w:id="2"/>
+      <w:bookmarkEnd w:id="2"/>
+    </w:p>
+    <w:bookmarkEnd w:id="3"/>
     <w:p>
       <w:pPr>
         <w:jc w:val="center"/>
@@ -2584,8 +2584,8 @@
           <w:szCs w:val="40"/>
         </w:rPr>
       </w:pPr>
-      <w:bookmarkStart w:id="4" w:name="About_this_document"/>
-      <w:bookmarkStart w:id="5" w:name="_Toc43814722"/>
+      <w:bookmarkStart w:id="4" w:name="_Toc43814722"/>
+      <w:bookmarkStart w:id="5" w:name="About_this_document"/>
       <w:r>
         <w:rPr>
           <w:rFonts w:cstheme="majorHAnsi"/>
@@ -2595,9 +2595,9 @@
         </w:rPr>
         <w:t>About this document</w:t>
       </w:r>
-      <w:bookmarkEnd w:id="5"/>
-    </w:p>
-    <w:bookmarkEnd w:id="4"/>
+      <w:bookmarkEnd w:id="4"/>
+    </w:p>
+    <w:bookmarkEnd w:id="5"/>
     <w:p>
       <w:pPr>
         <w:jc w:val="both"/>
@@ -2695,8 +2695,8 @@
           <w:szCs w:val="40"/>
         </w:rPr>
       </w:pPr>
-      <w:bookmarkStart w:id="6" w:name="Some_words_in_advance"/>
-      <w:bookmarkStart w:id="7" w:name="_Toc43814723"/>
+      <w:bookmarkStart w:id="6" w:name="_Toc43814723"/>
+      <w:bookmarkStart w:id="7" w:name="Some_words_in_advance"/>
       <w:r>
         <w:rPr>
           <w:rFonts w:cstheme="majorHAnsi"/>
@@ -2706,9 +2706,9 @@
         </w:rPr>
         <w:t>Some words in advance</w:t>
       </w:r>
-      <w:bookmarkEnd w:id="7"/>
-    </w:p>
-    <w:bookmarkEnd w:id="6"/>
+      <w:bookmarkEnd w:id="6"/>
+    </w:p>
+    <w:bookmarkEnd w:id="7"/>
     <w:p>
       <w:pPr>
         <w:jc w:val="center"/>
@@ -2821,8 +2821,8 @@
           <w:szCs w:val="36"/>
         </w:rPr>
       </w:pPr>
-      <w:bookmarkStart w:id="8" w:name="Language_Syntax"/>
-      <w:bookmarkStart w:id="9" w:name="_Toc43814724"/>
+      <w:bookmarkStart w:id="8" w:name="_Toc43814724"/>
+      <w:bookmarkStart w:id="9" w:name="Language_Syntax"/>
       <w:r>
         <w:rPr>
           <w:rFonts w:asciiTheme="majorHAnsi" w:eastAsiaTheme="majorEastAsia" w:hAnsiTheme="majorHAnsi" w:cstheme="majorHAnsi"/>
@@ -2831,9 +2831,9 @@
         </w:rPr>
         <w:t>Language Syntax</w:t>
       </w:r>
-      <w:bookmarkEnd w:id="9"/>
-    </w:p>
-    <w:bookmarkEnd w:id="8"/>
+      <w:bookmarkEnd w:id="8"/>
+    </w:p>
+    <w:bookmarkEnd w:id="9"/>
     <w:p>
       <w:pPr>
         <w:jc w:val="center"/>
@@ -2855,8 +2855,8 @@
           <w:szCs w:val="40"/>
         </w:rPr>
       </w:pPr>
-      <w:bookmarkStart w:id="10" w:name="Type_System"/>
-      <w:bookmarkStart w:id="11" w:name="_Toc43814725"/>
+      <w:bookmarkStart w:id="10" w:name="_Toc43814725"/>
+      <w:bookmarkStart w:id="11" w:name="Type_System"/>
       <w:r>
         <w:rPr>
           <w:rFonts w:cstheme="majorHAnsi"/>
@@ -2866,7 +2866,7 @@
         </w:rPr>
         <w:t>Type System</w:t>
       </w:r>
-      <w:bookmarkEnd w:id="11"/>
+      <w:bookmarkEnd w:id="10"/>
     </w:p>
     <w:p>
       <w:pPr>
@@ -2881,7 +2881,7 @@
       </w:pPr>
       <w:bookmarkStart w:id="12" w:name="Primitives"/>
       <w:bookmarkStart w:id="13" w:name="_Toc43814726"/>
-      <w:bookmarkEnd w:id="10"/>
+      <w:bookmarkEnd w:id="11"/>
       <w:r>
         <w:rPr>
           <w:rFonts w:cstheme="majorHAnsi"/>
@@ -4369,8 +4369,8 @@
           <w:szCs w:val="36"/>
         </w:rPr>
       </w:pPr>
-      <w:bookmarkStart w:id="14" w:name="Composite_Types"/>
-      <w:bookmarkStart w:id="15" w:name="_Toc43814727"/>
+      <w:bookmarkStart w:id="14" w:name="_Toc43814727"/>
+      <w:bookmarkStart w:id="15" w:name="Composite_Types"/>
       <w:r>
         <w:rPr>
           <w:rFonts w:cstheme="majorHAnsi"/>
@@ -4382,9 +4382,9 @@
         </w:rPr>
         <w:t>Composite Types</w:t>
       </w:r>
-      <w:bookmarkEnd w:id="15"/>
-    </w:p>
-    <w:bookmarkEnd w:id="14"/>
+      <w:bookmarkEnd w:id="14"/>
+    </w:p>
+    <w:bookmarkEnd w:id="15"/>
     <w:p>
       <w:pPr>
         <w:ind w:left="708"/>
@@ -7866,9 +7866,9 @@
           <w:szCs w:val="36"/>
         </w:rPr>
       </w:pPr>
-      <w:bookmarkStart w:id="20" w:name="arm_assembly_and_output"/>
-      <w:bookmarkStart w:id="21" w:name="Built_in_libraries"/>
-      <w:bookmarkStart w:id="22" w:name="_Toc43814730"/>
+      <w:bookmarkStart w:id="20" w:name="_Toc43814730"/>
+      <w:bookmarkStart w:id="21" w:name="arm_assembly_and_output"/>
+      <w:bookmarkStart w:id="22" w:name="Built_in_libraries"/>
       <w:r>
         <w:rPr>
           <w:rFonts w:asciiTheme="majorHAnsi" w:eastAsiaTheme="majorEastAsia" w:hAnsiTheme="majorHAnsi" w:cstheme="majorHAnsi"/>
@@ -7877,9 +7877,9 @@
         </w:rPr>
         <w:t>ARM Assembly &amp; Output</w:t>
       </w:r>
-      <w:bookmarkEnd w:id="22"/>
-    </w:p>
-    <w:bookmarkEnd w:id="20"/>
+      <w:bookmarkEnd w:id="20"/>
+    </w:p>
+    <w:bookmarkEnd w:id="21"/>
     <w:p>
       <w:pPr>
         <w:pStyle w:val="Listenabsatz"/>
@@ -7902,8 +7902,8 @@
           <w:szCs w:val="40"/>
         </w:rPr>
       </w:pPr>
-      <w:bookmarkStart w:id="23" w:name="Compiler_assembly_conventions"/>
-      <w:bookmarkStart w:id="24" w:name="_Toc43814731"/>
+      <w:bookmarkStart w:id="23" w:name="_Toc43814731"/>
+      <w:bookmarkStart w:id="24" w:name="Compiler_assembly_conventions"/>
       <w:r>
         <w:rPr>
           <w:rFonts w:cstheme="majorHAnsi"/>
@@ -7913,7 +7913,7 @@
         </w:rPr>
         <w:t>Compiler Assembly Conventions</w:t>
       </w:r>
-      <w:bookmarkEnd w:id="24"/>
+      <w:bookmarkEnd w:id="23"/>
     </w:p>
     <w:p>
       <w:pPr>
@@ -7929,7 +7929,7 @@
       </w:pPr>
       <w:bookmarkStart w:id="25" w:name="register_usage"/>
       <w:bookmarkStart w:id="26" w:name="_Toc43814732"/>
-      <w:bookmarkEnd w:id="23"/>
+      <w:bookmarkEnd w:id="24"/>
       <w:r>
         <w:rPr>
           <w:rFonts w:cstheme="majorHAnsi"/>
@@ -9763,7 +9763,7 @@
       </w:r>
       <w:bookmarkEnd w:id="29"/>
     </w:p>
-    <w:bookmarkEnd w:id="21"/>
+    <w:bookmarkEnd w:id="22"/>
     <w:p>
       <w:pPr>
         <w:pStyle w:val="Listenabsatz"/>
@@ -16547,6 +16547,99 @@
                   </m:r>
                 </m:e>
               </m:d>
+            </m:oMath>
+          </w:p>
+        </w:tc>
+      </w:tr>
+      <w:tr>
+        <w:tc>
+          <w:tcPr>
+            <w:tcW w:w="3823" w:type="dxa"/>
+          </w:tcPr>
+          <w:p>
+            <w:pPr>
+              <w:rPr>
+                <w:rFonts w:asciiTheme="majorHAnsi" w:eastAsiaTheme="majorEastAsia" w:hAnsiTheme="majorHAnsi" w:cstheme="majorHAnsi"/>
+                <w:sz w:val="24"/>
+                <w:szCs w:val="32"/>
+              </w:rPr>
+            </w:pPr>
+            <w:r>
+              <w:rPr>
+                <w:rFonts w:asciiTheme="majorHAnsi" w:eastAsiaTheme="majorEastAsia" w:hAnsiTheme="majorHAnsi" w:cstheme="majorHAnsi"/>
+                <w:sz w:val="24"/>
+                <w:szCs w:val="32"/>
+              </w:rPr>
+              <w:t xml:space="preserve">void </w:t>
+            </w:r>
+            <w:proofErr w:type="gramStart"/>
+            <w:r>
+              <w:rPr>
+                <w:rFonts w:asciiTheme="majorHAnsi" w:eastAsiaTheme="majorEastAsia" w:hAnsiTheme="majorHAnsi" w:cstheme="majorHAnsi"/>
+                <w:sz w:val="24"/>
+                <w:szCs w:val="32"/>
+              </w:rPr>
+              <w:t>clear(</w:t>
+            </w:r>
+            <w:proofErr w:type="gramEnd"/>
+            <w:r>
+              <w:rPr>
+                <w:rFonts w:asciiTheme="majorHAnsi" w:eastAsiaTheme="majorEastAsia" w:hAnsiTheme="majorHAnsi" w:cstheme="majorHAnsi"/>
+                <w:sz w:val="24"/>
+                <w:szCs w:val="32"/>
+              </w:rPr>
+              <w:t xml:space="preserve">LinkedList&lt;void&gt;* </w:t>
+            </w:r>
+            <w:proofErr w:type="spellStart"/>
+            <w:r>
+              <w:rPr>
+                <w:rFonts w:asciiTheme="majorHAnsi" w:eastAsiaTheme="majorEastAsia" w:hAnsiTheme="majorHAnsi" w:cstheme="majorHAnsi"/>
+                <w:sz w:val="24"/>
+                <w:szCs w:val="32"/>
+              </w:rPr>
+              <w:t>lp</w:t>
+            </w:r>
+            <w:proofErr w:type="spellEnd"/>
+            <w:r>
+              <w:rPr>
+                <w:rFonts w:asciiTheme="majorHAnsi" w:eastAsiaTheme="majorEastAsia" w:hAnsiTheme="majorHAnsi" w:cstheme="majorHAnsi"/>
+                <w:sz w:val="24"/>
+                <w:szCs w:val="32"/>
+              </w:rPr>
+              <w:t>)</w:t>
+            </w:r>
+          </w:p>
+        </w:tc>
+        <w:tc>
+          <w:tcPr>
+            <w:tcW w:w="4536" w:type="dxa"/>
+          </w:tcPr>
+          <w:p>
+            <w:pPr>
+              <w:jc w:val="both"/>
+              <w:rPr>
+                <w:rFonts w:asciiTheme="majorHAnsi" w:eastAsiaTheme="majorEastAsia" w:hAnsiTheme="majorHAnsi" w:cstheme="majorHAnsi"/>
+                <w:sz w:val="24"/>
+                <w:szCs w:val="32"/>
+              </w:rPr>
+            </w:pPr>
+            <w:r>
+              <w:rPr>
+                <w:rFonts w:asciiTheme="majorHAnsi" w:eastAsiaTheme="majorEastAsia" w:hAnsiTheme="majorHAnsi" w:cstheme="majorHAnsi"/>
+                <w:sz w:val="24"/>
+                <w:szCs w:val="32"/>
+              </w:rPr>
+              <w:t xml:space="preserve">Removes all elements stored in the list. </w:t>
+            </w:r>
+            <m:oMath>
+              <m:r>
+                <w:rPr>
+                  <w:rFonts w:ascii="Cambria Math" w:eastAsiaTheme="majorEastAsia" w:hAnsi="Cambria Math" w:cstheme="majorHAnsi"/>
+                  <w:sz w:val="24"/>
+                  <w:szCs w:val="32"/>
+                </w:rPr>
+                <m:t>O(n)</m:t>
+              </m:r>
             </m:oMath>
           </w:p>
         </w:tc>
@@ -29399,6 +29492,7 @@
     <w:rsid w:val="005B22A4"/>
     <w:rsid w:val="005E75CF"/>
     <w:rsid w:val="00617747"/>
+    <w:rsid w:val="006D7CA4"/>
     <w:rsid w:val="00765F88"/>
     <w:rsid w:val="007722F8"/>
     <w:rsid w:val="00821BA6"/>
@@ -29416,6 +29510,7 @@
     <w:rsid w:val="00B42754"/>
     <w:rsid w:val="00B85990"/>
     <w:rsid w:val="00BC76C8"/>
+    <w:rsid w:val="00C7778F"/>
     <w:rsid w:val="00CA055E"/>
     <w:rsid w:val="00CB78CD"/>
     <w:rsid w:val="00CC63E0"/>
@@ -29908,7 +30003,7 @@
     <w:basedOn w:val="Absatz-Standardschriftart"/>
     <w:uiPriority w:val="99"/>
     <w:semiHidden/>
-    <w:rsid w:val="00562377"/>
+    <w:rsid w:val="006D7CA4"/>
     <w:rPr>
       <w:color w:val="808080"/>
     </w:rPr>

</xml_diff>

<commit_message>
Allow shadowing of variable names with variables in other scopes, add tests, udpate linked list library, update docs, update release
</commit_message>
<xml_diff>
--- a/doc/Snips Documentation.docx
+++ b/doc/Snips Documentation.docx
@@ -4065,25 +4065,7 @@
           <w:sz w:val="24"/>
           <w:szCs w:val="32"/>
         </w:rPr>
-        <w:t xml:space="preserve">State s = </w:t>
-      </w:r>
-      <w:proofErr w:type="spellStart"/>
-      <w:r>
-        <w:rPr>
-          <w:rFonts w:ascii="Monospac821 BT" w:eastAsiaTheme="majorEastAsia" w:hAnsi="Monospac821 BT" w:cstheme="majorHAnsi"/>
-          <w:sz w:val="24"/>
-          <w:szCs w:val="32"/>
-        </w:rPr>
-        <w:t>State.Normal</w:t>
-      </w:r>
-      <w:proofErr w:type="spellEnd"/>
-      <w:r>
-        <w:rPr>
-          <w:rFonts w:ascii="Monospac821 BT" w:eastAsiaTheme="majorEastAsia" w:hAnsi="Monospac821 BT" w:cstheme="majorHAnsi"/>
-          <w:sz w:val="24"/>
-          <w:szCs w:val="32"/>
-        </w:rPr>
-        <w:t>;</w:t>
+        <w:t>State s = State.Normal;</w:t>
       </w:r>
     </w:p>
     <w:p>
@@ -4923,23 +4905,13 @@
         </w:rPr>
         <w:t xml:space="preserve">] arr = [10, ‘c’, true, </w:t>
       </w:r>
-      <w:proofErr w:type="gramStart"/>
       <w:r>
         <w:rPr>
           <w:rFonts w:ascii="Monospac821 BT" w:eastAsiaTheme="majorEastAsia" w:hAnsi="Monospac821 BT" w:cstheme="majorHAnsi"/>
           <w:sz w:val="24"/>
           <w:szCs w:val="32"/>
         </w:rPr>
-        <w:t>Point::(</w:t>
-      </w:r>
-      <w:proofErr w:type="gramEnd"/>
-      <w:r>
-        <w:rPr>
-          <w:rFonts w:ascii="Monospac821 BT" w:eastAsiaTheme="majorEastAsia" w:hAnsi="Monospac821 BT" w:cstheme="majorHAnsi"/>
-          <w:sz w:val="24"/>
-          <w:szCs w:val="32"/>
-        </w:rPr>
-        <w:t>10, 5)</w:t>
+        <w:t>Point::(10, 5)</w:t>
       </w:r>
       <w:r>
         <w:rPr>
@@ -5319,25 +5291,7 @@
           <w:sz w:val="24"/>
           <w:szCs w:val="32"/>
         </w:rPr>
-        <w:t xml:space="preserve">MyStruct s = </w:t>
-      </w:r>
-      <w:proofErr w:type="gramStart"/>
-      <w:r>
-        <w:rPr>
-          <w:rFonts w:ascii="Monospac821 BT" w:eastAsiaTheme="majorEastAsia" w:hAnsi="Monospac821 BT" w:cstheme="majorHAnsi"/>
-          <w:sz w:val="24"/>
-          <w:szCs w:val="32"/>
-        </w:rPr>
-        <w:t>MyStruct::(</w:t>
-      </w:r>
-      <w:proofErr w:type="gramEnd"/>
-      <w:r>
-        <w:rPr>
-          <w:rFonts w:ascii="Monospac821 BT" w:eastAsiaTheme="majorEastAsia" w:hAnsi="Monospac821 BT" w:cstheme="majorHAnsi"/>
-          <w:sz w:val="24"/>
-          <w:szCs w:val="32"/>
-        </w:rPr>
-        <w:t xml:space="preserve">5, </w:t>
+        <w:t xml:space="preserve">MyStruct s = MyStruct::(5, </w:t>
       </w:r>
       <w:r>
         <w:rPr>
@@ -5512,7 +5466,6 @@
         </w:rPr>
         <w:t xml:space="preserve">When dereferencing a pointer, we get the value a pointer </w:t>
       </w:r>
-      <w:proofErr w:type="gramStart"/>
       <w:r>
         <w:rPr>
           <w:rFonts w:asciiTheme="majorHAnsi" w:eastAsiaTheme="majorEastAsia" w:hAnsiTheme="majorHAnsi" w:cstheme="majorHAnsi"/>
@@ -5521,7 +5474,6 @@
         </w:rPr>
         <w:t>points</w:t>
       </w:r>
-      <w:proofErr w:type="gramEnd"/>
       <w:r>
         <w:rPr>
           <w:rFonts w:asciiTheme="majorHAnsi" w:eastAsiaTheme="majorEastAsia" w:hAnsiTheme="majorHAnsi" w:cstheme="majorHAnsi"/>
@@ -8439,25 +8391,7 @@
                 <w:sz w:val="24"/>
                 <w:szCs w:val="32"/>
               </w:rPr>
-              <w:t xml:space="preserve"> when </w:t>
-            </w:r>
-            <w:proofErr w:type="gramStart"/>
-            <w:r>
-              <w:rPr>
-                <w:rFonts w:asciiTheme="majorHAnsi" w:eastAsiaTheme="majorEastAsia" w:hAnsiTheme="majorHAnsi" w:cstheme="majorHAnsi"/>
-                <w:sz w:val="24"/>
-                <w:szCs w:val="32"/>
-              </w:rPr>
-              <w:t>a</w:t>
-            </w:r>
-            <w:proofErr w:type="gramEnd"/>
-            <w:r>
-              <w:rPr>
-                <w:rFonts w:asciiTheme="majorHAnsi" w:eastAsiaTheme="majorEastAsia" w:hAnsiTheme="majorHAnsi" w:cstheme="majorHAnsi"/>
-                <w:sz w:val="24"/>
-                <w:szCs w:val="32"/>
-              </w:rPr>
-              <w:t xml:space="preserve"> exception is thrown.</w:t>
+              <w:t xml:space="preserve"> when a exception is thrown.</w:t>
             </w:r>
           </w:p>
         </w:tc>
@@ -10322,25 +10256,7 @@
                 <w:sz w:val="24"/>
                 <w:szCs w:val="32"/>
               </w:rPr>
-              <w:t xml:space="preserve">void* </w:t>
-            </w:r>
-            <w:proofErr w:type="gramStart"/>
-            <w:r>
-              <w:rPr>
-                <w:rFonts w:asciiTheme="majorHAnsi" w:eastAsiaTheme="majorEastAsia" w:hAnsiTheme="majorHAnsi" w:cstheme="majorHAnsi"/>
-                <w:sz w:val="24"/>
-                <w:szCs w:val="32"/>
-              </w:rPr>
-              <w:t>resv(</w:t>
-            </w:r>
-            <w:proofErr w:type="gramEnd"/>
-            <w:r>
-              <w:rPr>
-                <w:rFonts w:asciiTheme="majorHAnsi" w:eastAsiaTheme="majorEastAsia" w:hAnsiTheme="majorHAnsi" w:cstheme="majorHAnsi"/>
-                <w:sz w:val="24"/>
-                <w:szCs w:val="32"/>
-              </w:rPr>
-              <w:t>int size)</w:t>
+              <w:t>void* resv(int size)</w:t>
             </w:r>
           </w:p>
         </w:tc>
@@ -10493,18 +10409,8 @@
                 <w:sz w:val="24"/>
                 <w:szCs w:val="32"/>
               </w:rPr>
-              <w:t xml:space="preserve"> is the number of heap </w:t>
-            </w:r>
-            <w:proofErr w:type="gramStart"/>
-            <w:r>
-              <w:rPr>
-                <w:rFonts w:asciiTheme="majorHAnsi" w:eastAsiaTheme="majorEastAsia" w:hAnsiTheme="majorHAnsi" w:cstheme="majorHAnsi"/>
-                <w:sz w:val="24"/>
-                <w:szCs w:val="32"/>
-              </w:rPr>
-              <w:t>elements.</w:t>
-            </w:r>
-            <w:proofErr w:type="gramEnd"/>
+              <w:t xml:space="preserve"> is the number of heap elements.</w:t>
+            </w:r>
           </w:p>
         </w:tc>
       </w:tr>
@@ -10839,25 +10745,7 @@
                 <w:sz w:val="24"/>
                 <w:szCs w:val="32"/>
               </w:rPr>
-              <w:t xml:space="preserve">void </w:t>
-            </w:r>
-            <w:proofErr w:type="gramStart"/>
-            <w:r>
-              <w:rPr>
-                <w:rFonts w:asciiTheme="majorHAnsi" w:eastAsiaTheme="majorEastAsia" w:hAnsiTheme="majorHAnsi" w:cstheme="majorHAnsi"/>
-                <w:sz w:val="24"/>
-                <w:szCs w:val="32"/>
-              </w:rPr>
-              <w:t>free(</w:t>
-            </w:r>
-            <w:proofErr w:type="gramEnd"/>
-            <w:r>
-              <w:rPr>
-                <w:rFonts w:asciiTheme="majorHAnsi" w:eastAsiaTheme="majorEastAsia" w:hAnsiTheme="majorHAnsi" w:cstheme="majorHAnsi"/>
-                <w:sz w:val="24"/>
-                <w:szCs w:val="32"/>
-              </w:rPr>
-              <w:t>void* p)</w:t>
+              <w:t>void free(void* p)</w:t>
             </w:r>
           </w:p>
         </w:tc>
@@ -11395,25 +11283,7 @@
                 <w:sz w:val="24"/>
                 <w:szCs w:val="32"/>
               </w:rPr>
-              <w:t xml:space="preserve">Int </w:t>
-            </w:r>
-            <w:proofErr w:type="gramStart"/>
-            <w:r>
-              <w:rPr>
-                <w:rFonts w:asciiTheme="majorHAnsi" w:eastAsiaTheme="majorEastAsia" w:hAnsiTheme="majorHAnsi" w:cstheme="majorHAnsi"/>
-                <w:sz w:val="24"/>
-                <w:szCs w:val="32"/>
-              </w:rPr>
-              <w:t>hsize(</w:t>
-            </w:r>
-            <w:proofErr w:type="gramEnd"/>
-            <w:r>
-              <w:rPr>
-                <w:rFonts w:asciiTheme="majorHAnsi" w:eastAsiaTheme="majorEastAsia" w:hAnsiTheme="majorHAnsi" w:cstheme="majorHAnsi"/>
-                <w:sz w:val="24"/>
-                <w:szCs w:val="32"/>
-              </w:rPr>
-              <w:t>void* p)</w:t>
+              <w:t>Int hsize(void* p)</w:t>
             </w:r>
           </w:p>
         </w:tc>
@@ -11826,43 +11696,7 @@
                 <w:sz w:val="24"/>
                 <w:szCs w:val="32"/>
               </w:rPr>
-              <w:t>int __</w:t>
-            </w:r>
-            <w:proofErr w:type="spellStart"/>
-            <w:r>
-              <w:rPr>
-                <w:rFonts w:asciiTheme="majorHAnsi" w:eastAsiaTheme="majorEastAsia" w:hAnsiTheme="majorHAnsi" w:cstheme="majorHAnsi"/>
-                <w:sz w:val="24"/>
-                <w:szCs w:val="32"/>
-              </w:rPr>
-              <w:t>op_</w:t>
-            </w:r>
-            <w:proofErr w:type="gramStart"/>
-            <w:r>
-              <w:rPr>
-                <w:rFonts w:asciiTheme="majorHAnsi" w:eastAsiaTheme="majorEastAsia" w:hAnsiTheme="majorHAnsi" w:cstheme="majorHAnsi"/>
-                <w:sz w:val="24"/>
-                <w:szCs w:val="32"/>
-              </w:rPr>
-              <w:t>div</w:t>
-            </w:r>
-            <w:proofErr w:type="spellEnd"/>
-            <w:r>
-              <w:rPr>
-                <w:rFonts w:asciiTheme="majorHAnsi" w:eastAsiaTheme="majorEastAsia" w:hAnsiTheme="majorHAnsi" w:cstheme="majorHAnsi"/>
-                <w:sz w:val="24"/>
-                <w:szCs w:val="32"/>
-              </w:rPr>
-              <w:t>(</w:t>
-            </w:r>
-            <w:proofErr w:type="gramEnd"/>
-            <w:r>
-              <w:rPr>
-                <w:rFonts w:asciiTheme="majorHAnsi" w:eastAsiaTheme="majorEastAsia" w:hAnsiTheme="majorHAnsi" w:cstheme="majorHAnsi"/>
-                <w:sz w:val="24"/>
-                <w:szCs w:val="32"/>
-              </w:rPr>
-              <w:t>int a, int b)</w:t>
+              <w:t>int __op_div(int a, int b)</w:t>
             </w:r>
           </w:p>
         </w:tc>
@@ -12141,25 +11975,7 @@
           <w:sz w:val="24"/>
           <w:szCs w:val="32"/>
         </w:rPr>
-        <w:t xml:space="preserve">compute the rest of </w:t>
-      </w:r>
-      <w:proofErr w:type="gramStart"/>
-      <w:r>
-        <w:rPr>
-          <w:rFonts w:asciiTheme="majorHAnsi" w:eastAsiaTheme="majorEastAsia" w:hAnsiTheme="majorHAnsi" w:cstheme="majorHAnsi"/>
-          <w:sz w:val="24"/>
-          <w:szCs w:val="32"/>
-        </w:rPr>
-        <w:t>a</w:t>
-      </w:r>
-      <w:proofErr w:type="gramEnd"/>
-      <w:r>
-        <w:rPr>
-          <w:rFonts w:asciiTheme="majorHAnsi" w:eastAsiaTheme="majorEastAsia" w:hAnsiTheme="majorHAnsi" w:cstheme="majorHAnsi"/>
-          <w:sz w:val="24"/>
-          <w:szCs w:val="32"/>
-        </w:rPr>
-        <w:t xml:space="preserve"> integer division</w:t>
+        <w:t>compute the rest of a integer division</w:t>
       </w:r>
       <w:r>
         <w:rPr>
@@ -12280,7 +12096,6 @@
               </w:rPr>
               <w:t>int __op_</w:t>
             </w:r>
-            <w:proofErr w:type="gramStart"/>
             <w:r>
               <w:rPr>
                 <w:rFonts w:asciiTheme="majorHAnsi" w:eastAsiaTheme="majorEastAsia" w:hAnsiTheme="majorHAnsi" w:cstheme="majorHAnsi"/>
@@ -12295,16 +12110,7 @@
                 <w:sz w:val="24"/>
                 <w:szCs w:val="32"/>
               </w:rPr>
-              <w:t>(</w:t>
-            </w:r>
-            <w:proofErr w:type="gramEnd"/>
-            <w:r>
-              <w:rPr>
-                <w:rFonts w:asciiTheme="majorHAnsi" w:eastAsiaTheme="majorEastAsia" w:hAnsiTheme="majorHAnsi" w:cstheme="majorHAnsi"/>
-                <w:sz w:val="24"/>
-                <w:szCs w:val="32"/>
-              </w:rPr>
-              <w:t>int a, int b)</w:t>
+              <w:t>(int a, int b)</w:t>
             </w:r>
           </w:p>
         </w:tc>
@@ -12714,35 +12520,7 @@
                 <w:sz w:val="24"/>
                 <w:szCs w:val="32"/>
               </w:rPr>
-              <w:t xml:space="preserve">bool </w:t>
-            </w:r>
-            <w:proofErr w:type="spellStart"/>
-            <w:proofErr w:type="gramStart"/>
-            <w:r>
-              <w:rPr>
-                <w:rFonts w:asciiTheme="majorHAnsi" w:eastAsiaTheme="majorEastAsia" w:hAnsiTheme="majorHAnsi" w:cstheme="majorHAnsi"/>
-                <w:sz w:val="24"/>
-                <w:szCs w:val="32"/>
-              </w:rPr>
-              <w:t>parseBool</w:t>
-            </w:r>
-            <w:proofErr w:type="spellEnd"/>
-            <w:r>
-              <w:rPr>
-                <w:rFonts w:asciiTheme="majorHAnsi" w:eastAsiaTheme="majorEastAsia" w:hAnsiTheme="majorHAnsi" w:cstheme="majorHAnsi"/>
-                <w:sz w:val="24"/>
-                <w:szCs w:val="32"/>
-              </w:rPr>
-              <w:t>(</w:t>
-            </w:r>
-            <w:proofErr w:type="gramEnd"/>
-            <w:r>
-              <w:rPr>
-                <w:rFonts w:asciiTheme="majorHAnsi" w:eastAsiaTheme="majorEastAsia" w:hAnsiTheme="majorHAnsi" w:cstheme="majorHAnsi"/>
-                <w:sz w:val="24"/>
-                <w:szCs w:val="32"/>
-              </w:rPr>
-              <w:t>char* str)</w:t>
+              <w:t>bool parseBool(char* str)</w:t>
             </w:r>
           </w:p>
         </w:tc>
@@ -12808,35 +12586,7 @@
                 <w:sz w:val="24"/>
                 <w:szCs w:val="32"/>
               </w:rPr>
-              <w:t xml:space="preserve">char* </w:t>
-            </w:r>
-            <w:proofErr w:type="spellStart"/>
-            <w:proofErr w:type="gramStart"/>
-            <w:r>
-              <w:rPr>
-                <w:rFonts w:asciiTheme="majorHAnsi" w:eastAsiaTheme="majorEastAsia" w:hAnsiTheme="majorHAnsi" w:cstheme="majorHAnsi"/>
-                <w:sz w:val="24"/>
-                <w:szCs w:val="32"/>
-              </w:rPr>
-              <w:t>toString</w:t>
-            </w:r>
-            <w:proofErr w:type="spellEnd"/>
-            <w:r>
-              <w:rPr>
-                <w:rFonts w:asciiTheme="majorHAnsi" w:eastAsiaTheme="majorEastAsia" w:hAnsiTheme="majorHAnsi" w:cstheme="majorHAnsi"/>
-                <w:sz w:val="24"/>
-                <w:szCs w:val="32"/>
-              </w:rPr>
-              <w:t>(</w:t>
-            </w:r>
-            <w:proofErr w:type="gramEnd"/>
-            <w:r>
-              <w:rPr>
-                <w:rFonts w:asciiTheme="majorHAnsi" w:eastAsiaTheme="majorEastAsia" w:hAnsiTheme="majorHAnsi" w:cstheme="majorHAnsi"/>
-                <w:sz w:val="24"/>
-                <w:szCs w:val="32"/>
-              </w:rPr>
-              <w:t>bool b)</w:t>
+              <w:t>char* toString(bool b)</w:t>
             </w:r>
           </w:p>
         </w:tc>
@@ -13222,35 +12972,7 @@
                 <w:sz w:val="24"/>
                 <w:szCs w:val="32"/>
               </w:rPr>
-              <w:t xml:space="preserve">int </w:t>
-            </w:r>
-            <w:proofErr w:type="spellStart"/>
-            <w:proofErr w:type="gramStart"/>
-            <w:r>
-              <w:rPr>
-                <w:rFonts w:asciiTheme="majorHAnsi" w:eastAsiaTheme="majorEastAsia" w:hAnsiTheme="majorHAnsi" w:cstheme="majorHAnsi"/>
-                <w:sz w:val="24"/>
-                <w:szCs w:val="32"/>
-              </w:rPr>
-              <w:t>parseInt</w:t>
-            </w:r>
-            <w:proofErr w:type="spellEnd"/>
-            <w:r>
-              <w:rPr>
-                <w:rFonts w:asciiTheme="majorHAnsi" w:eastAsiaTheme="majorEastAsia" w:hAnsiTheme="majorHAnsi" w:cstheme="majorHAnsi"/>
-                <w:sz w:val="24"/>
-                <w:szCs w:val="32"/>
-              </w:rPr>
-              <w:t>(</w:t>
-            </w:r>
-            <w:proofErr w:type="gramEnd"/>
-            <w:r>
-              <w:rPr>
-                <w:rFonts w:asciiTheme="majorHAnsi" w:eastAsiaTheme="majorEastAsia" w:hAnsiTheme="majorHAnsi" w:cstheme="majorHAnsi"/>
-                <w:sz w:val="24"/>
-                <w:szCs w:val="32"/>
-              </w:rPr>
-              <w:t>char* str)</w:t>
+              <w:t>int parseInt(char* str)</w:t>
             </w:r>
           </w:p>
         </w:tc>
@@ -13273,25 +12995,7 @@
                 <w:sz w:val="24"/>
                 <w:szCs w:val="32"/>
               </w:rPr>
-              <w:t xml:space="preserve">Parses </w:t>
-            </w:r>
-            <w:proofErr w:type="gramStart"/>
-            <w:r>
-              <w:rPr>
-                <w:rFonts w:asciiTheme="majorHAnsi" w:eastAsiaTheme="majorEastAsia" w:hAnsiTheme="majorHAnsi" w:cstheme="majorHAnsi"/>
-                <w:sz w:val="24"/>
-                <w:szCs w:val="32"/>
-              </w:rPr>
-              <w:t>a</w:t>
-            </w:r>
-            <w:proofErr w:type="gramEnd"/>
-            <w:r>
-              <w:rPr>
-                <w:rFonts w:asciiTheme="majorHAnsi" w:eastAsiaTheme="majorEastAsia" w:hAnsiTheme="majorHAnsi" w:cstheme="majorHAnsi"/>
-                <w:sz w:val="24"/>
-                <w:szCs w:val="32"/>
-              </w:rPr>
-              <w:t xml:space="preserve"> integer from given String. The String has to match the pattern: </w:t>
+              <w:t xml:space="preserve">Parses a integer from given String. The String has to match the pattern: </w:t>
             </w:r>
             <m:oMath>
               <m:r>
@@ -13396,53 +13100,7 @@
                 <w:sz w:val="24"/>
                 <w:szCs w:val="32"/>
               </w:rPr>
-              <w:t xml:space="preserve">char* </w:t>
-            </w:r>
-            <w:proofErr w:type="spellStart"/>
-            <w:proofErr w:type="gramStart"/>
-            <w:r>
-              <w:rPr>
-                <w:rFonts w:asciiTheme="majorHAnsi" w:eastAsiaTheme="majorEastAsia" w:hAnsiTheme="majorHAnsi" w:cstheme="majorHAnsi"/>
-                <w:sz w:val="24"/>
-                <w:szCs w:val="32"/>
-              </w:rPr>
-              <w:t>toString</w:t>
-            </w:r>
-            <w:proofErr w:type="spellEnd"/>
-            <w:r>
-              <w:rPr>
-                <w:rFonts w:asciiTheme="majorHAnsi" w:eastAsiaTheme="majorEastAsia" w:hAnsiTheme="majorHAnsi" w:cstheme="majorHAnsi"/>
-                <w:sz w:val="24"/>
-                <w:szCs w:val="32"/>
-              </w:rPr>
-              <w:t>(</w:t>
-            </w:r>
-            <w:proofErr w:type="gramEnd"/>
-            <w:r>
-              <w:rPr>
-                <w:rFonts w:asciiTheme="majorHAnsi" w:eastAsiaTheme="majorEastAsia" w:hAnsiTheme="majorHAnsi" w:cstheme="majorHAnsi"/>
-                <w:sz w:val="24"/>
-                <w:szCs w:val="32"/>
-              </w:rPr>
-              <w:t xml:space="preserve">int </w:t>
-            </w:r>
-            <w:proofErr w:type="spellStart"/>
-            <w:r>
-              <w:rPr>
-                <w:rFonts w:asciiTheme="majorHAnsi" w:eastAsiaTheme="majorEastAsia" w:hAnsiTheme="majorHAnsi" w:cstheme="majorHAnsi"/>
-                <w:sz w:val="24"/>
-                <w:szCs w:val="32"/>
-              </w:rPr>
-              <w:t>num</w:t>
-            </w:r>
-            <w:proofErr w:type="spellEnd"/>
-            <w:r>
-              <w:rPr>
-                <w:rFonts w:asciiTheme="majorHAnsi" w:eastAsiaTheme="majorEastAsia" w:hAnsiTheme="majorHAnsi" w:cstheme="majorHAnsi"/>
-                <w:sz w:val="24"/>
-                <w:szCs w:val="32"/>
-              </w:rPr>
-              <w:t>)</w:t>
+              <w:t>char* toString(int num)</w:t>
             </w:r>
           </w:p>
         </w:tc>
@@ -13599,25 +13257,7 @@
                 <w:sz w:val="24"/>
                 <w:szCs w:val="32"/>
               </w:rPr>
-              <w:t xml:space="preserve">void </w:t>
-            </w:r>
-            <w:proofErr w:type="gramStart"/>
-            <w:r>
-              <w:rPr>
-                <w:rFonts w:asciiTheme="majorHAnsi" w:eastAsiaTheme="majorEastAsia" w:hAnsiTheme="majorHAnsi" w:cstheme="majorHAnsi"/>
-                <w:sz w:val="24"/>
-                <w:szCs w:val="32"/>
-              </w:rPr>
-              <w:t>sort(</w:t>
-            </w:r>
-            <w:proofErr w:type="gramEnd"/>
-            <w:r>
-              <w:rPr>
-                <w:rFonts w:asciiTheme="majorHAnsi" w:eastAsiaTheme="majorEastAsia" w:hAnsiTheme="majorHAnsi" w:cstheme="majorHAnsi"/>
-                <w:sz w:val="24"/>
-                <w:szCs w:val="32"/>
-              </w:rPr>
-              <w:t>int* arr, int size</w:t>
+              <w:t>void sort(int* arr, int size</w:t>
             </w:r>
             <w:r>
               <w:rPr>
@@ -14134,25 +13774,7 @@
                 <w:sz w:val="24"/>
                 <w:szCs w:val="32"/>
               </w:rPr>
-              <w:t xml:space="preserve">bool </w:t>
-            </w:r>
-            <w:proofErr w:type="gramStart"/>
-            <w:r>
-              <w:rPr>
-                <w:rFonts w:asciiTheme="majorHAnsi" w:eastAsiaTheme="majorEastAsia" w:hAnsiTheme="majorHAnsi" w:cstheme="majorHAnsi"/>
-                <w:sz w:val="24"/>
-                <w:szCs w:val="32"/>
-              </w:rPr>
-              <w:t>equals(</w:t>
-            </w:r>
-            <w:proofErr w:type="gramEnd"/>
-            <w:r>
-              <w:rPr>
-                <w:rFonts w:asciiTheme="majorHAnsi" w:eastAsiaTheme="majorEastAsia" w:hAnsiTheme="majorHAnsi" w:cstheme="majorHAnsi"/>
-                <w:sz w:val="24"/>
-                <w:szCs w:val="32"/>
-              </w:rPr>
-              <w:t>char* str0, char* str1)</w:t>
+              <w:t>bool equals(char* str0, char* str1)</w:t>
             </w:r>
           </w:p>
         </w:tc>
@@ -14208,25 +13830,7 @@
                 <w:sz w:val="24"/>
                 <w:szCs w:val="32"/>
               </w:rPr>
-              <w:t xml:space="preserve">char* </w:t>
-            </w:r>
-            <w:proofErr w:type="gramStart"/>
-            <w:r>
-              <w:rPr>
-                <w:rFonts w:asciiTheme="majorHAnsi" w:eastAsiaTheme="majorEastAsia" w:hAnsiTheme="majorHAnsi" w:cstheme="majorHAnsi"/>
-                <w:sz w:val="24"/>
-                <w:szCs w:val="32"/>
-              </w:rPr>
-              <w:t>substring(</w:t>
-            </w:r>
-            <w:proofErr w:type="gramEnd"/>
-            <w:r>
-              <w:rPr>
-                <w:rFonts w:asciiTheme="majorHAnsi" w:eastAsiaTheme="majorEastAsia" w:hAnsiTheme="majorHAnsi" w:cstheme="majorHAnsi"/>
-                <w:sz w:val="24"/>
-                <w:szCs w:val="32"/>
-              </w:rPr>
-              <w:t>char* str, int begin, int end)</w:t>
+              <w:t>char* substring(char* str, int begin, int end)</w:t>
             </w:r>
           </w:p>
         </w:tc>
@@ -14364,25 +13968,7 @@
                 <w:sz w:val="24"/>
                 <w:szCs w:val="32"/>
               </w:rPr>
-              <w:t xml:space="preserve">int </w:t>
-            </w:r>
-            <w:proofErr w:type="gramStart"/>
-            <w:r>
-              <w:rPr>
-                <w:rFonts w:asciiTheme="majorHAnsi" w:eastAsiaTheme="majorEastAsia" w:hAnsiTheme="majorHAnsi" w:cstheme="majorHAnsi"/>
-                <w:sz w:val="24"/>
-                <w:szCs w:val="32"/>
-              </w:rPr>
-              <w:t>length(</w:t>
-            </w:r>
-            <w:proofErr w:type="gramEnd"/>
-            <w:r>
-              <w:rPr>
-                <w:rFonts w:asciiTheme="majorHAnsi" w:eastAsiaTheme="majorEastAsia" w:hAnsiTheme="majorHAnsi" w:cstheme="majorHAnsi"/>
-                <w:sz w:val="24"/>
-                <w:szCs w:val="32"/>
-              </w:rPr>
-              <w:t>char* str)</w:t>
+              <w:t>int length(char* str)</w:t>
             </w:r>
           </w:p>
         </w:tc>
@@ -14456,35 +14042,7 @@
                 <w:sz w:val="24"/>
                 <w:szCs w:val="32"/>
               </w:rPr>
-              <w:t xml:space="preserve">char* </w:t>
-            </w:r>
-            <w:proofErr w:type="spellStart"/>
-            <w:proofErr w:type="gramStart"/>
-            <w:r>
-              <w:rPr>
-                <w:rFonts w:asciiTheme="majorHAnsi" w:eastAsiaTheme="majorEastAsia" w:hAnsiTheme="majorHAnsi" w:cstheme="majorHAnsi"/>
-                <w:sz w:val="24"/>
-                <w:szCs w:val="32"/>
-              </w:rPr>
-              <w:t>concat</w:t>
-            </w:r>
-            <w:proofErr w:type="spellEnd"/>
-            <w:r>
-              <w:rPr>
-                <w:rFonts w:asciiTheme="majorHAnsi" w:eastAsiaTheme="majorEastAsia" w:hAnsiTheme="majorHAnsi" w:cstheme="majorHAnsi"/>
-                <w:sz w:val="24"/>
-                <w:szCs w:val="32"/>
-              </w:rPr>
-              <w:t>(</w:t>
-            </w:r>
-            <w:proofErr w:type="gramEnd"/>
-            <w:r>
-              <w:rPr>
-                <w:rFonts w:asciiTheme="majorHAnsi" w:eastAsiaTheme="majorEastAsia" w:hAnsiTheme="majorHAnsi" w:cstheme="majorHAnsi"/>
-                <w:sz w:val="24"/>
-                <w:szCs w:val="32"/>
-              </w:rPr>
-              <w:t>char* str0, char* str1)</w:t>
+              <w:t>char* concat(char* str0, char* str1)</w:t>
             </w:r>
           </w:p>
         </w:tc>
@@ -14836,25 +14394,7 @@
           <w:sz w:val="24"/>
           <w:szCs w:val="32"/>
         </w:rPr>
-        <w:t xml:space="preserve">Each element is capsuled in </w:t>
-      </w:r>
-      <w:proofErr w:type="gramStart"/>
-      <w:r>
-        <w:rPr>
-          <w:rFonts w:asciiTheme="majorHAnsi" w:eastAsiaTheme="majorEastAsia" w:hAnsiTheme="majorHAnsi" w:cstheme="majorHAnsi"/>
-          <w:sz w:val="24"/>
-          <w:szCs w:val="32"/>
-        </w:rPr>
-        <w:t>a</w:t>
-      </w:r>
-      <w:proofErr w:type="gramEnd"/>
-      <w:r>
-        <w:rPr>
-          <w:rFonts w:asciiTheme="majorHAnsi" w:eastAsiaTheme="majorEastAsia" w:hAnsiTheme="majorHAnsi" w:cstheme="majorHAnsi"/>
-          <w:sz w:val="24"/>
-          <w:szCs w:val="32"/>
-        </w:rPr>
-        <w:t xml:space="preserve"> </w:t>
+        <w:t xml:space="preserve">Each element is capsuled in a </w:t>
       </w:r>
       <w:r>
         <w:rPr>
@@ -15324,25 +14864,7 @@
                 <w:sz w:val="24"/>
                 <w:szCs w:val="32"/>
               </w:rPr>
-              <w:t>LinkedList&lt;T&gt;* create&lt;T</w:t>
-            </w:r>
-            <w:proofErr w:type="gramStart"/>
-            <w:r>
-              <w:rPr>
-                <w:rFonts w:asciiTheme="majorHAnsi" w:eastAsiaTheme="majorEastAsia" w:hAnsiTheme="majorHAnsi" w:cstheme="majorHAnsi"/>
-                <w:sz w:val="24"/>
-                <w:szCs w:val="32"/>
-              </w:rPr>
-              <w:t>&gt;(</w:t>
-            </w:r>
-            <w:proofErr w:type="gramEnd"/>
-            <w:r>
-              <w:rPr>
-                <w:rFonts w:asciiTheme="majorHAnsi" w:eastAsiaTheme="majorEastAsia" w:hAnsiTheme="majorHAnsi" w:cstheme="majorHAnsi"/>
-                <w:sz w:val="24"/>
-                <w:szCs w:val="32"/>
-              </w:rPr>
-              <w:t>)</w:t>
+              <w:t>LinkedList&lt;T&gt;* create&lt;T&gt;()</w:t>
             </w:r>
           </w:p>
         </w:tc>
@@ -15445,25 +14967,7 @@
                 <w:sz w:val="24"/>
                 <w:szCs w:val="32"/>
               </w:rPr>
-              <w:t xml:space="preserve"> </w:t>
-            </w:r>
-            <w:proofErr w:type="gramStart"/>
-            <w:r>
-              <w:rPr>
-                <w:rFonts w:asciiTheme="majorHAnsi" w:eastAsiaTheme="majorEastAsia" w:hAnsiTheme="majorHAnsi" w:cstheme="majorHAnsi"/>
-                <w:sz w:val="24"/>
-                <w:szCs w:val="32"/>
-              </w:rPr>
-              <w:t>destroy(</w:t>
-            </w:r>
-            <w:proofErr w:type="gramEnd"/>
-            <w:r>
-              <w:rPr>
-                <w:rFonts w:asciiTheme="majorHAnsi" w:eastAsiaTheme="majorEastAsia" w:hAnsiTheme="majorHAnsi" w:cstheme="majorHAnsi"/>
-                <w:sz w:val="24"/>
-                <w:szCs w:val="32"/>
-              </w:rPr>
-              <w:t>LinkedList&lt;void&gt;* l)</w:t>
+              <w:t xml:space="preserve"> destroy(LinkedList&lt;void&gt;* l)</w:t>
             </w:r>
           </w:p>
         </w:tc>
@@ -15550,25 +15054,7 @@
                 <w:sz w:val="24"/>
                 <w:szCs w:val="32"/>
               </w:rPr>
-              <w:t xml:space="preserve">void add&lt;T&gt;(LinkedList&lt;T&gt;* </w:t>
-            </w:r>
-            <w:proofErr w:type="spellStart"/>
-            <w:r>
-              <w:rPr>
-                <w:rFonts w:asciiTheme="majorHAnsi" w:eastAsiaTheme="majorEastAsia" w:hAnsiTheme="majorHAnsi" w:cstheme="majorHAnsi"/>
-                <w:sz w:val="24"/>
-                <w:szCs w:val="32"/>
-              </w:rPr>
-              <w:t>lp</w:t>
-            </w:r>
-            <w:proofErr w:type="spellEnd"/>
-            <w:r>
-              <w:rPr>
-                <w:rFonts w:asciiTheme="majorHAnsi" w:eastAsiaTheme="majorEastAsia" w:hAnsiTheme="majorHAnsi" w:cstheme="majorHAnsi"/>
-                <w:sz w:val="24"/>
-                <w:szCs w:val="32"/>
-              </w:rPr>
-              <w:t>, T x)</w:t>
+              <w:t>void add&lt;T&gt;(LinkedList&lt;T&gt;* lp, T x)</w:t>
             </w:r>
           </w:p>
         </w:tc>
@@ -15591,25 +15077,7 @@
                 <w:sz w:val="24"/>
                 <w:szCs w:val="32"/>
               </w:rPr>
-              <w:t xml:space="preserve">Adds given x to the list by </w:t>
-            </w:r>
-            <w:proofErr w:type="spellStart"/>
-            <w:r>
-              <w:rPr>
-                <w:rFonts w:asciiTheme="majorHAnsi" w:eastAsiaTheme="majorEastAsia" w:hAnsiTheme="majorHAnsi" w:cstheme="majorHAnsi"/>
-                <w:sz w:val="24"/>
-                <w:szCs w:val="32"/>
-              </w:rPr>
-              <w:t>encapsuling</w:t>
-            </w:r>
-            <w:proofErr w:type="spellEnd"/>
-            <w:r>
-              <w:rPr>
-                <w:rFonts w:asciiTheme="majorHAnsi" w:eastAsiaTheme="majorEastAsia" w:hAnsiTheme="majorHAnsi" w:cstheme="majorHAnsi"/>
-                <w:sz w:val="24"/>
-                <w:szCs w:val="32"/>
-              </w:rPr>
-              <w:t xml:space="preserve"> it in a new list node and appending the element</w:t>
+              <w:t>Adds given x to the list by encapsuling it in a new list node and appending the element</w:t>
             </w:r>
             <w:r>
               <w:rPr>
@@ -15689,25 +15157,7 @@
                 <w:sz w:val="24"/>
                 <w:szCs w:val="32"/>
               </w:rPr>
-              <w:t xml:space="preserve">T get&lt;T&gt;(LinkedList&lt;T&gt;* </w:t>
-            </w:r>
-            <w:proofErr w:type="spellStart"/>
-            <w:r>
-              <w:rPr>
-                <w:rFonts w:asciiTheme="majorHAnsi" w:eastAsiaTheme="majorEastAsia" w:hAnsiTheme="majorHAnsi" w:cstheme="majorHAnsi"/>
-                <w:sz w:val="24"/>
-                <w:szCs w:val="32"/>
-              </w:rPr>
-              <w:t>lp</w:t>
-            </w:r>
-            <w:proofErr w:type="spellEnd"/>
-            <w:r>
-              <w:rPr>
-                <w:rFonts w:asciiTheme="majorHAnsi" w:eastAsiaTheme="majorEastAsia" w:hAnsiTheme="majorHAnsi" w:cstheme="majorHAnsi"/>
-                <w:sz w:val="24"/>
-                <w:szCs w:val="32"/>
-              </w:rPr>
-              <w:t>, int i)</w:t>
+              <w:t>T get&lt;T&gt;(LinkedList&lt;T&gt;* lp, int i)</w:t>
             </w:r>
           </w:p>
         </w:tc>
@@ -15802,43 +15252,7 @@
                 <w:sz w:val="24"/>
                 <w:szCs w:val="32"/>
               </w:rPr>
-              <w:t xml:space="preserve">ListNode&lt;T&gt;* </w:t>
-            </w:r>
-            <w:proofErr w:type="spellStart"/>
-            <w:r>
-              <w:rPr>
-                <w:rFonts w:asciiTheme="majorHAnsi" w:eastAsiaTheme="majorEastAsia" w:hAnsiTheme="majorHAnsi" w:cstheme="majorHAnsi"/>
-                <w:sz w:val="24"/>
-                <w:szCs w:val="32"/>
-              </w:rPr>
-              <w:t>getNode</w:t>
-            </w:r>
-            <w:proofErr w:type="spellEnd"/>
-            <w:r>
-              <w:rPr>
-                <w:rFonts w:asciiTheme="majorHAnsi" w:eastAsiaTheme="majorEastAsia" w:hAnsiTheme="majorHAnsi" w:cstheme="majorHAnsi"/>
-                <w:sz w:val="24"/>
-                <w:szCs w:val="32"/>
-              </w:rPr>
-              <w:t xml:space="preserve">&lt;T&gt;(LinkedList&lt;T&gt;* </w:t>
-            </w:r>
-            <w:proofErr w:type="spellStart"/>
-            <w:r>
-              <w:rPr>
-                <w:rFonts w:asciiTheme="majorHAnsi" w:eastAsiaTheme="majorEastAsia" w:hAnsiTheme="majorHAnsi" w:cstheme="majorHAnsi"/>
-                <w:sz w:val="24"/>
-                <w:szCs w:val="32"/>
-              </w:rPr>
-              <w:t>lp</w:t>
-            </w:r>
-            <w:proofErr w:type="spellEnd"/>
-            <w:r>
-              <w:rPr>
-                <w:rFonts w:asciiTheme="majorHAnsi" w:eastAsiaTheme="majorEastAsia" w:hAnsiTheme="majorHAnsi" w:cstheme="majorHAnsi"/>
-                <w:sz w:val="24"/>
-                <w:szCs w:val="32"/>
-              </w:rPr>
-              <w:t>, int i)</w:t>
+              <w:t>ListNode&lt;T&gt;* getNode&lt;T&gt;(LinkedList&lt;T&gt;* lp, int i)</w:t>
             </w:r>
           </w:p>
         </w:tc>
@@ -15941,25 +15355,23 @@
                 <w:sz w:val="24"/>
                 <w:szCs w:val="32"/>
               </w:rPr>
-              <w:t xml:space="preserve">bool contains&lt;T&gt;(LinkedList&lt;T&gt;* </w:t>
-            </w:r>
-            <w:proofErr w:type="spellStart"/>
-            <w:r>
-              <w:rPr>
-                <w:rFonts w:asciiTheme="majorHAnsi" w:eastAsiaTheme="majorEastAsia" w:hAnsiTheme="majorHAnsi" w:cstheme="majorHAnsi"/>
-                <w:sz w:val="24"/>
-                <w:szCs w:val="32"/>
-              </w:rPr>
-              <w:t>lp</w:t>
-            </w:r>
-            <w:proofErr w:type="spellEnd"/>
-            <w:r>
-              <w:rPr>
-                <w:rFonts w:asciiTheme="majorHAnsi" w:eastAsiaTheme="majorEastAsia" w:hAnsiTheme="majorHAnsi" w:cstheme="majorHAnsi"/>
-                <w:sz w:val="24"/>
-                <w:szCs w:val="32"/>
-              </w:rPr>
-              <w:t>, T x)</w:t>
+              <w:t xml:space="preserve">bool contains&lt;T&gt;(LinkedList&lt;T&gt;* lp, </w:t>
+            </w:r>
+            <w:r>
+              <w:rPr>
+                <w:rFonts w:asciiTheme="majorHAnsi" w:eastAsiaTheme="majorEastAsia" w:hAnsiTheme="majorHAnsi" w:cstheme="majorHAnsi"/>
+                <w:sz w:val="24"/>
+                <w:szCs w:val="32"/>
+              </w:rPr>
+              <w:t xml:space="preserve">func (T, T) -&gt; bool pred, </w:t>
+            </w:r>
+            <w:r>
+              <w:rPr>
+                <w:rFonts w:asciiTheme="majorHAnsi" w:eastAsiaTheme="majorEastAsia" w:hAnsiTheme="majorHAnsi" w:cstheme="majorHAnsi"/>
+                <w:sz w:val="24"/>
+                <w:szCs w:val="32"/>
+              </w:rPr>
+              <w:t>T x)</w:t>
             </w:r>
           </w:p>
         </w:tc>
@@ -15982,7 +15394,31 @@
                 <w:sz w:val="24"/>
                 <w:szCs w:val="32"/>
               </w:rPr>
-              <w:t xml:space="preserve">Checks wether given value is the value of one of the contained list nodes. Returns true if the value is found. </w:t>
+              <w:t xml:space="preserve">Checks wether given value is the value of one of the contained list nodes. </w:t>
+            </w:r>
+            <w:r>
+              <w:rPr>
+                <w:rFonts w:asciiTheme="majorHAnsi" w:eastAsiaTheme="majorEastAsia" w:hAnsiTheme="majorHAnsi" w:cstheme="majorHAnsi"/>
+                <w:sz w:val="24"/>
+                <w:szCs w:val="32"/>
+              </w:rPr>
+              <w:t xml:space="preserve">To check if x matches the currently searched value, the predicate pred is used. If it returns true, the values will be treated as equal and </w:t>
+            </w:r>
+            <w:r>
+              <w:rPr>
+                <w:rFonts w:asciiTheme="majorHAnsi" w:eastAsiaTheme="majorEastAsia" w:hAnsiTheme="majorHAnsi" w:cstheme="majorHAnsi"/>
+                <w:sz w:val="24"/>
+                <w:szCs w:val="32"/>
+              </w:rPr>
+              <w:t>true will be returned</w:t>
+            </w:r>
+            <w:r>
+              <w:rPr>
+                <w:rFonts w:asciiTheme="majorHAnsi" w:eastAsiaTheme="majorEastAsia" w:hAnsiTheme="majorHAnsi" w:cstheme="majorHAnsi"/>
+                <w:sz w:val="24"/>
+                <w:szCs w:val="32"/>
+              </w:rPr>
+              <w:t xml:space="preserve">. </w:t>
             </w:r>
             <m:oMath>
               <m:r>
@@ -16038,25 +15474,7 @@
                 <w:sz w:val="24"/>
                 <w:szCs w:val="32"/>
               </w:rPr>
-              <w:t xml:space="preserve">ListNode&lt;T&gt;* find&lt;T&gt;(LinkedList&lt;T&gt;* </w:t>
-            </w:r>
-            <w:proofErr w:type="spellStart"/>
-            <w:r>
-              <w:rPr>
-                <w:rFonts w:asciiTheme="majorHAnsi" w:eastAsiaTheme="majorEastAsia" w:hAnsiTheme="majorHAnsi" w:cstheme="majorHAnsi"/>
-                <w:sz w:val="24"/>
-                <w:szCs w:val="32"/>
-              </w:rPr>
-              <w:t>lp</w:t>
-            </w:r>
-            <w:proofErr w:type="spellEnd"/>
-            <w:r>
-              <w:rPr>
-                <w:rFonts w:asciiTheme="majorHAnsi" w:eastAsiaTheme="majorEastAsia" w:hAnsiTheme="majorHAnsi" w:cstheme="majorHAnsi"/>
-                <w:sz w:val="24"/>
-                <w:szCs w:val="32"/>
-              </w:rPr>
-              <w:t xml:space="preserve">, </w:t>
+              <w:t xml:space="preserve">ListNode&lt;T&gt;* find&lt;T&gt;(LinkedList&lt;T&gt;* lp, </w:t>
             </w:r>
             <w:r>
               <w:rPr>
@@ -16201,51 +15619,13 @@
               </w:rPr>
               <w:t xml:space="preserve"> </w:t>
             </w:r>
-            <w:proofErr w:type="spellStart"/>
-            <w:proofErr w:type="gramStart"/>
-            <w:r>
-              <w:rPr>
-                <w:rFonts w:asciiTheme="majorHAnsi" w:eastAsiaTheme="majorEastAsia" w:hAnsiTheme="majorHAnsi" w:cstheme="majorHAnsi"/>
-                <w:sz w:val="24"/>
-                <w:szCs w:val="32"/>
-              </w:rPr>
-              <w:t>indexOf</w:t>
-            </w:r>
-            <w:proofErr w:type="spellEnd"/>
-            <w:r>
-              <w:rPr>
-                <w:rFonts w:asciiTheme="majorHAnsi" w:eastAsiaTheme="majorEastAsia" w:hAnsiTheme="majorHAnsi" w:cstheme="majorHAnsi"/>
-                <w:sz w:val="24"/>
-                <w:szCs w:val="32"/>
-              </w:rPr>
-              <w:t>(</w:t>
-            </w:r>
-            <w:proofErr w:type="gramEnd"/>
-            <w:r>
-              <w:rPr>
-                <w:rFonts w:asciiTheme="majorHAnsi" w:eastAsiaTheme="majorEastAsia" w:hAnsiTheme="majorHAnsi" w:cstheme="majorHAnsi"/>
-                <w:sz w:val="24"/>
-                <w:szCs w:val="32"/>
-              </w:rPr>
-              <w:t xml:space="preserve">LinkedList&lt;void&gt;* </w:t>
-            </w:r>
-            <w:proofErr w:type="spellStart"/>
-            <w:r>
-              <w:rPr>
-                <w:rFonts w:asciiTheme="majorHAnsi" w:eastAsiaTheme="majorEastAsia" w:hAnsiTheme="majorHAnsi" w:cstheme="majorHAnsi"/>
-                <w:sz w:val="24"/>
-                <w:szCs w:val="32"/>
-              </w:rPr>
-              <w:t>lp</w:t>
-            </w:r>
-            <w:proofErr w:type="spellEnd"/>
-            <w:r>
-              <w:rPr>
-                <w:rFonts w:asciiTheme="majorHAnsi" w:eastAsiaTheme="majorEastAsia" w:hAnsiTheme="majorHAnsi" w:cstheme="majorHAnsi"/>
-                <w:sz w:val="24"/>
-                <w:szCs w:val="32"/>
-              </w:rPr>
-              <w:t>, ListNode&lt;void&gt;* n)</w:t>
+            <w:r>
+              <w:rPr>
+                <w:rFonts w:asciiTheme="majorHAnsi" w:eastAsiaTheme="majorEastAsia" w:hAnsiTheme="majorHAnsi" w:cstheme="majorHAnsi"/>
+                <w:sz w:val="24"/>
+                <w:szCs w:val="32"/>
+              </w:rPr>
+              <w:t>indexOf(LinkedList&lt;void&gt;* lp, ListNode&lt;void&gt;* n)</w:t>
             </w:r>
           </w:p>
         </w:tc>
@@ -16324,43 +15704,7 @@
                 <w:sz w:val="24"/>
                 <w:szCs w:val="32"/>
               </w:rPr>
-              <w:t xml:space="preserve">int </w:t>
-            </w:r>
-            <w:proofErr w:type="gramStart"/>
-            <w:r>
-              <w:rPr>
-                <w:rFonts w:asciiTheme="majorHAnsi" w:eastAsiaTheme="majorEastAsia" w:hAnsiTheme="majorHAnsi" w:cstheme="majorHAnsi"/>
-                <w:sz w:val="24"/>
-                <w:szCs w:val="32"/>
-              </w:rPr>
-              <w:t>size(</w:t>
-            </w:r>
-            <w:proofErr w:type="gramEnd"/>
-            <w:r>
-              <w:rPr>
-                <w:rFonts w:asciiTheme="majorHAnsi" w:eastAsiaTheme="majorEastAsia" w:hAnsiTheme="majorHAnsi" w:cstheme="majorHAnsi"/>
-                <w:sz w:val="24"/>
-                <w:szCs w:val="32"/>
-              </w:rPr>
-              <w:t xml:space="preserve">LinkedList&lt;void&gt;* </w:t>
-            </w:r>
-            <w:proofErr w:type="spellStart"/>
-            <w:r>
-              <w:rPr>
-                <w:rFonts w:asciiTheme="majorHAnsi" w:eastAsiaTheme="majorEastAsia" w:hAnsiTheme="majorHAnsi" w:cstheme="majorHAnsi"/>
-                <w:sz w:val="24"/>
-                <w:szCs w:val="32"/>
-              </w:rPr>
-              <w:t>lp</w:t>
-            </w:r>
-            <w:proofErr w:type="spellEnd"/>
-            <w:r>
-              <w:rPr>
-                <w:rFonts w:asciiTheme="majorHAnsi" w:eastAsiaTheme="majorEastAsia" w:hAnsiTheme="majorHAnsi" w:cstheme="majorHAnsi"/>
-                <w:sz w:val="24"/>
-                <w:szCs w:val="32"/>
-              </w:rPr>
-              <w:t>)</w:t>
+              <w:t>int size(LinkedList&lt;void&gt;* lp)</w:t>
             </w:r>
           </w:p>
         </w:tc>
@@ -16455,43 +15799,7 @@
                 <w:sz w:val="24"/>
                 <w:szCs w:val="32"/>
               </w:rPr>
-              <w:t xml:space="preserve">void </w:t>
-            </w:r>
-            <w:proofErr w:type="gramStart"/>
-            <w:r>
-              <w:rPr>
-                <w:rFonts w:asciiTheme="majorHAnsi" w:eastAsiaTheme="majorEastAsia" w:hAnsiTheme="majorHAnsi" w:cstheme="majorHAnsi"/>
-                <w:sz w:val="24"/>
-                <w:szCs w:val="32"/>
-              </w:rPr>
-              <w:t>remove(</w:t>
-            </w:r>
-            <w:proofErr w:type="gramEnd"/>
-            <w:r>
-              <w:rPr>
-                <w:rFonts w:asciiTheme="majorHAnsi" w:eastAsiaTheme="majorEastAsia" w:hAnsiTheme="majorHAnsi" w:cstheme="majorHAnsi"/>
-                <w:sz w:val="24"/>
-                <w:szCs w:val="32"/>
-              </w:rPr>
-              <w:t xml:space="preserve">LinkedList&lt;void&gt;* </w:t>
-            </w:r>
-            <w:proofErr w:type="spellStart"/>
-            <w:r>
-              <w:rPr>
-                <w:rFonts w:asciiTheme="majorHAnsi" w:eastAsiaTheme="majorEastAsia" w:hAnsiTheme="majorHAnsi" w:cstheme="majorHAnsi"/>
-                <w:sz w:val="24"/>
-                <w:szCs w:val="32"/>
-              </w:rPr>
-              <w:t>lp</w:t>
-            </w:r>
-            <w:proofErr w:type="spellEnd"/>
-            <w:r>
-              <w:rPr>
-                <w:rFonts w:asciiTheme="majorHAnsi" w:eastAsiaTheme="majorEastAsia" w:hAnsiTheme="majorHAnsi" w:cstheme="majorHAnsi"/>
-                <w:sz w:val="24"/>
-                <w:szCs w:val="32"/>
-              </w:rPr>
-              <w:t>, int i)</w:t>
+              <w:t>void remove(LinkedList&lt;void&gt;* lp, int i)</w:t>
             </w:r>
           </w:p>
         </w:tc>
@@ -16570,43 +15878,7 @@
                 <w:sz w:val="24"/>
                 <w:szCs w:val="32"/>
               </w:rPr>
-              <w:t xml:space="preserve">void </w:t>
-            </w:r>
-            <w:proofErr w:type="gramStart"/>
-            <w:r>
-              <w:rPr>
-                <w:rFonts w:asciiTheme="majorHAnsi" w:eastAsiaTheme="majorEastAsia" w:hAnsiTheme="majorHAnsi" w:cstheme="majorHAnsi"/>
-                <w:sz w:val="24"/>
-                <w:szCs w:val="32"/>
-              </w:rPr>
-              <w:t>clear(</w:t>
-            </w:r>
-            <w:proofErr w:type="gramEnd"/>
-            <w:r>
-              <w:rPr>
-                <w:rFonts w:asciiTheme="majorHAnsi" w:eastAsiaTheme="majorEastAsia" w:hAnsiTheme="majorHAnsi" w:cstheme="majorHAnsi"/>
-                <w:sz w:val="24"/>
-                <w:szCs w:val="32"/>
-              </w:rPr>
-              <w:t xml:space="preserve">LinkedList&lt;void&gt;* </w:t>
-            </w:r>
-            <w:proofErr w:type="spellStart"/>
-            <w:r>
-              <w:rPr>
-                <w:rFonts w:asciiTheme="majorHAnsi" w:eastAsiaTheme="majorEastAsia" w:hAnsiTheme="majorHAnsi" w:cstheme="majorHAnsi"/>
-                <w:sz w:val="24"/>
-                <w:szCs w:val="32"/>
-              </w:rPr>
-              <w:t>lp</w:t>
-            </w:r>
-            <w:proofErr w:type="spellEnd"/>
-            <w:r>
-              <w:rPr>
-                <w:rFonts w:asciiTheme="majorHAnsi" w:eastAsiaTheme="majorEastAsia" w:hAnsiTheme="majorHAnsi" w:cstheme="majorHAnsi"/>
-                <w:sz w:val="24"/>
-                <w:szCs w:val="32"/>
-              </w:rPr>
-              <w:t>)</w:t>
+              <w:t>void clear(LinkedList&lt;void&gt;* lp)</w:t>
             </w:r>
           </w:p>
         </w:tc>
@@ -17224,18 +16496,8 @@
                 <w:sz w:val="24"/>
                 <w:szCs w:val="32"/>
               </w:rPr>
-              <w:t>&lt;T&gt;* create&lt;T</w:t>
-            </w:r>
-            <w:proofErr w:type="gramStart"/>
-            <w:r>
-              <w:rPr>
-                <w:rFonts w:asciiTheme="majorHAnsi" w:eastAsiaTheme="majorEastAsia" w:hAnsiTheme="majorHAnsi" w:cstheme="majorHAnsi"/>
-                <w:sz w:val="24"/>
-                <w:szCs w:val="32"/>
-              </w:rPr>
-              <w:t>&gt;(</w:t>
-            </w:r>
-            <w:proofErr w:type="gramEnd"/>
+              <w:t>&lt;T&gt;* create&lt;T&gt;(</w:t>
+            </w:r>
             <w:r>
               <w:rPr>
                 <w:rFonts w:asciiTheme="majorHAnsi" w:eastAsiaTheme="majorEastAsia" w:hAnsiTheme="majorHAnsi" w:cstheme="majorHAnsi"/>
@@ -18172,25 +17434,7 @@
                 <w:sz w:val="24"/>
                 <w:szCs w:val="32"/>
               </w:rPr>
-              <w:t>CyclicQueue&lt;T&gt;* create&lt;T</w:t>
-            </w:r>
-            <w:proofErr w:type="gramStart"/>
-            <w:r>
-              <w:rPr>
-                <w:rFonts w:asciiTheme="majorHAnsi" w:eastAsiaTheme="majorEastAsia" w:hAnsiTheme="majorHAnsi" w:cstheme="majorHAnsi"/>
-                <w:sz w:val="24"/>
-                <w:szCs w:val="32"/>
-              </w:rPr>
-              <w:t>&gt;(</w:t>
-            </w:r>
-            <w:proofErr w:type="gramEnd"/>
-            <w:r>
-              <w:rPr>
-                <w:rFonts w:asciiTheme="majorHAnsi" w:eastAsiaTheme="majorEastAsia" w:hAnsiTheme="majorHAnsi" w:cstheme="majorHAnsi"/>
-                <w:sz w:val="24"/>
-                <w:szCs w:val="32"/>
-              </w:rPr>
-              <w:t>int size)</w:t>
+              <w:t>CyclicQueue&lt;T&gt;* create&lt;T&gt;(int size)</w:t>
             </w:r>
           </w:p>
         </w:tc>
@@ -18285,25 +17529,7 @@
                 <w:sz w:val="24"/>
                 <w:szCs w:val="32"/>
               </w:rPr>
-              <w:t xml:space="preserve">void </w:t>
-            </w:r>
-            <w:proofErr w:type="gramStart"/>
-            <w:r>
-              <w:rPr>
-                <w:rFonts w:asciiTheme="majorHAnsi" w:eastAsiaTheme="majorEastAsia" w:hAnsiTheme="majorHAnsi" w:cstheme="majorHAnsi"/>
-                <w:sz w:val="24"/>
-                <w:szCs w:val="32"/>
-              </w:rPr>
-              <w:t>destroy(</w:t>
-            </w:r>
-            <w:proofErr w:type="gramEnd"/>
-            <w:r>
-              <w:rPr>
-                <w:rFonts w:asciiTheme="majorHAnsi" w:eastAsiaTheme="majorEastAsia" w:hAnsiTheme="majorHAnsi" w:cstheme="majorHAnsi"/>
-                <w:sz w:val="24"/>
-                <w:szCs w:val="32"/>
-              </w:rPr>
-              <w:t>CyclicQueue&lt;void&gt;* queue)</w:t>
+              <w:t>void destroy(CyclicQueue&lt;void&gt;* queue)</w:t>
             </w:r>
           </w:p>
         </w:tc>
@@ -18398,25 +17624,7 @@
                 <w:sz w:val="24"/>
                 <w:szCs w:val="32"/>
               </w:rPr>
-              <w:t xml:space="preserve">bool </w:t>
-            </w:r>
-            <w:proofErr w:type="gramStart"/>
-            <w:r>
-              <w:rPr>
-                <w:rFonts w:asciiTheme="majorHAnsi" w:eastAsiaTheme="majorEastAsia" w:hAnsiTheme="majorHAnsi" w:cstheme="majorHAnsi"/>
-                <w:sz w:val="24"/>
-                <w:szCs w:val="32"/>
-              </w:rPr>
-              <w:t>isEmpty(</w:t>
-            </w:r>
-            <w:proofErr w:type="gramEnd"/>
-            <w:r>
-              <w:rPr>
-                <w:rFonts w:asciiTheme="majorHAnsi" w:eastAsiaTheme="majorEastAsia" w:hAnsiTheme="majorHAnsi" w:cstheme="majorHAnsi"/>
-                <w:sz w:val="24"/>
-                <w:szCs w:val="32"/>
-              </w:rPr>
-              <w:t>CyclicQueue&lt;void&gt;* queue)</w:t>
+              <w:t>bool isEmpty(CyclicQueue&lt;void&gt;* queue)</w:t>
             </w:r>
           </w:p>
         </w:tc>
@@ -18495,25 +17703,7 @@
                 <w:sz w:val="24"/>
                 <w:szCs w:val="32"/>
               </w:rPr>
-              <w:t xml:space="preserve">bool </w:t>
-            </w:r>
-            <w:proofErr w:type="gramStart"/>
-            <w:r>
-              <w:rPr>
-                <w:rFonts w:asciiTheme="majorHAnsi" w:eastAsiaTheme="majorEastAsia" w:hAnsiTheme="majorHAnsi" w:cstheme="majorHAnsi"/>
-                <w:sz w:val="24"/>
-                <w:szCs w:val="32"/>
-              </w:rPr>
-              <w:t>isFull(</w:t>
-            </w:r>
-            <w:proofErr w:type="gramEnd"/>
-            <w:r>
-              <w:rPr>
-                <w:rFonts w:asciiTheme="majorHAnsi" w:eastAsiaTheme="majorEastAsia" w:hAnsiTheme="majorHAnsi" w:cstheme="majorHAnsi"/>
-                <w:sz w:val="24"/>
-                <w:szCs w:val="32"/>
-              </w:rPr>
-              <w:t>CyclicQueue&lt;void&gt;* queue)</w:t>
+              <w:t>bool isFull(CyclicQueue&lt;void&gt;* queue)</w:t>
             </w:r>
           </w:p>
         </w:tc>
@@ -18601,25 +17791,7 @@
                 <w:sz w:val="24"/>
                 <w:szCs w:val="32"/>
               </w:rPr>
-              <w:t xml:space="preserve">If the queue is full, the element </w:t>
-            </w:r>
-            <w:proofErr w:type="gramStart"/>
-            <w:r>
-              <w:rPr>
-                <w:rFonts w:asciiTheme="majorHAnsi" w:eastAsiaTheme="majorEastAsia" w:hAnsiTheme="majorHAnsi" w:cstheme="majorHAnsi"/>
-                <w:sz w:val="24"/>
-                <w:szCs w:val="32"/>
-              </w:rPr>
-              <w:t>wont</w:t>
-            </w:r>
-            <w:proofErr w:type="gramEnd"/>
-            <w:r>
-              <w:rPr>
-                <w:rFonts w:asciiTheme="majorHAnsi" w:eastAsiaTheme="majorEastAsia" w:hAnsiTheme="majorHAnsi" w:cstheme="majorHAnsi"/>
-                <w:sz w:val="24"/>
-                <w:szCs w:val="32"/>
-              </w:rPr>
-              <w:t xml:space="preserve"> be added. </w:t>
+              <w:t xml:space="preserve">If the queue is full, the element wont be added. </w:t>
             </w:r>
             <m:oMath>
               <m:r>
@@ -18780,25 +17952,7 @@
                 <w:sz w:val="24"/>
                 <w:szCs w:val="32"/>
               </w:rPr>
-              <w:t xml:space="preserve">void </w:t>
-            </w:r>
-            <w:proofErr w:type="gramStart"/>
-            <w:r>
-              <w:rPr>
-                <w:rFonts w:asciiTheme="majorHAnsi" w:eastAsiaTheme="majorEastAsia" w:hAnsiTheme="majorHAnsi" w:cstheme="majorHAnsi"/>
-                <w:sz w:val="24"/>
-                <w:szCs w:val="32"/>
-              </w:rPr>
-              <w:t>clear(</w:t>
-            </w:r>
-            <w:proofErr w:type="gramEnd"/>
-            <w:r>
-              <w:rPr>
-                <w:rFonts w:asciiTheme="majorHAnsi" w:eastAsiaTheme="majorEastAsia" w:hAnsiTheme="majorHAnsi" w:cstheme="majorHAnsi"/>
-                <w:sz w:val="24"/>
-                <w:szCs w:val="32"/>
-              </w:rPr>
-              <w:t>CyclicQueue&lt;void&gt;* queue)</w:t>
+              <w:t>void clear(CyclicQueue&lt;void&gt;* queue)</w:t>
             </w:r>
           </w:p>
         </w:tc>
@@ -18877,25 +18031,7 @@
                 <w:sz w:val="24"/>
                 <w:szCs w:val="32"/>
               </w:rPr>
-              <w:t xml:space="preserve">int </w:t>
-            </w:r>
-            <w:proofErr w:type="gramStart"/>
-            <w:r>
-              <w:rPr>
-                <w:rFonts w:asciiTheme="majorHAnsi" w:eastAsiaTheme="majorEastAsia" w:hAnsiTheme="majorHAnsi" w:cstheme="majorHAnsi"/>
-                <w:sz w:val="24"/>
-                <w:szCs w:val="32"/>
-              </w:rPr>
-              <w:t>size(</w:t>
-            </w:r>
-            <w:proofErr w:type="gramEnd"/>
-            <w:r>
-              <w:rPr>
-                <w:rFonts w:asciiTheme="majorHAnsi" w:eastAsiaTheme="majorEastAsia" w:hAnsiTheme="majorHAnsi" w:cstheme="majorHAnsi"/>
-                <w:sz w:val="24"/>
-                <w:szCs w:val="32"/>
-              </w:rPr>
-              <w:t>CyclicQueue&lt;void&gt;* queue)</w:t>
+              <w:t>int size(CyclicQueue&lt;void&gt;* queue)</w:t>
             </w:r>
           </w:p>
         </w:tc>
@@ -19210,25 +18346,7 @@
           <w:sz w:val="24"/>
           <w:szCs w:val="32"/>
         </w:rPr>
-        <w:t xml:space="preserve">Provides a data structure that can hold a variable </w:t>
-      </w:r>
-      <w:proofErr w:type="gramStart"/>
-      <w:r>
-        <w:rPr>
-          <w:rFonts w:asciiTheme="majorHAnsi" w:eastAsiaTheme="majorEastAsia" w:hAnsiTheme="majorHAnsi" w:cstheme="majorHAnsi"/>
-          <w:sz w:val="24"/>
-          <w:szCs w:val="32"/>
-        </w:rPr>
-        <w:t>amount</w:t>
-      </w:r>
-      <w:proofErr w:type="gramEnd"/>
-      <w:r>
-        <w:rPr>
-          <w:rFonts w:asciiTheme="majorHAnsi" w:eastAsiaTheme="majorEastAsia" w:hAnsiTheme="majorHAnsi" w:cstheme="majorHAnsi"/>
-          <w:sz w:val="24"/>
-          <w:szCs w:val="32"/>
-        </w:rPr>
-        <w:t xml:space="preserve"> of elements and acts like </w:t>
+        <w:t xml:space="preserve">Provides a data structure that can hold a variable amount of elements and acts like </w:t>
       </w:r>
       <w:r>
         <w:rPr>
@@ -19532,18 +18650,8 @@
                 <w:sz w:val="24"/>
                 <w:szCs w:val="32"/>
               </w:rPr>
-              <w:t>&lt;T&gt;* create&lt;T</w:t>
-            </w:r>
-            <w:proofErr w:type="gramStart"/>
-            <w:r>
-              <w:rPr>
-                <w:rFonts w:asciiTheme="majorHAnsi" w:eastAsiaTheme="majorEastAsia" w:hAnsiTheme="majorHAnsi" w:cstheme="majorHAnsi"/>
-                <w:sz w:val="24"/>
-                <w:szCs w:val="32"/>
-              </w:rPr>
-              <w:t>&gt;(</w:t>
-            </w:r>
-            <w:proofErr w:type="gramEnd"/>
+              <w:t>&lt;T&gt;* create&lt;T&gt;(</w:t>
+            </w:r>
             <w:r>
               <w:rPr>
                 <w:rFonts w:asciiTheme="majorHAnsi" w:eastAsiaTheme="majorEastAsia" w:hAnsiTheme="majorHAnsi" w:cstheme="majorHAnsi"/>
@@ -19662,25 +18770,7 @@
                 <w:sz w:val="24"/>
                 <w:szCs w:val="32"/>
               </w:rPr>
-              <w:t xml:space="preserve">void </w:t>
-            </w:r>
-            <w:proofErr w:type="gramStart"/>
-            <w:r>
-              <w:rPr>
-                <w:rFonts w:asciiTheme="majorHAnsi" w:eastAsiaTheme="majorEastAsia" w:hAnsiTheme="majorHAnsi" w:cstheme="majorHAnsi"/>
-                <w:sz w:val="24"/>
-                <w:szCs w:val="32"/>
-              </w:rPr>
-              <w:t>destroy(</w:t>
-            </w:r>
-            <w:proofErr w:type="gramEnd"/>
-            <w:r>
-              <w:rPr>
-                <w:rFonts w:asciiTheme="majorHAnsi" w:eastAsiaTheme="majorEastAsia" w:hAnsiTheme="majorHAnsi" w:cstheme="majorHAnsi"/>
-                <w:sz w:val="24"/>
-                <w:szCs w:val="32"/>
-              </w:rPr>
-              <w:t>StackedList&lt;void&gt;* stack)</w:t>
+              <w:t>void destroy(StackedList&lt;void&gt;* stack)</w:t>
             </w:r>
           </w:p>
         </w:tc>
@@ -19856,25 +18946,7 @@
                 <w:sz w:val="24"/>
                 <w:szCs w:val="32"/>
               </w:rPr>
-              <w:t xml:space="preserve">bool </w:t>
-            </w:r>
-            <w:proofErr w:type="gramStart"/>
-            <w:r>
-              <w:rPr>
-                <w:rFonts w:asciiTheme="majorHAnsi" w:eastAsiaTheme="majorEastAsia" w:hAnsiTheme="majorHAnsi" w:cstheme="majorHAnsi"/>
-                <w:sz w:val="24"/>
-                <w:szCs w:val="32"/>
-              </w:rPr>
-              <w:t>isEmpty(</w:t>
-            </w:r>
-            <w:proofErr w:type="gramEnd"/>
-            <w:r>
-              <w:rPr>
-                <w:rFonts w:asciiTheme="majorHAnsi" w:eastAsiaTheme="majorEastAsia" w:hAnsiTheme="majorHAnsi" w:cstheme="majorHAnsi"/>
-                <w:sz w:val="24"/>
-                <w:szCs w:val="32"/>
-              </w:rPr>
-              <w:t>StackedList&lt;void&gt;* stack)</w:t>
+              <w:t>bool isEmpty(StackedList&lt;void&gt;* stack)</w:t>
             </w:r>
           </w:p>
         </w:tc>
@@ -19962,25 +19034,7 @@
                 <w:sz w:val="24"/>
                 <w:szCs w:val="32"/>
               </w:rPr>
-              <w:t xml:space="preserve">int </w:t>
-            </w:r>
-            <w:proofErr w:type="gramStart"/>
-            <w:r>
-              <w:rPr>
-                <w:rFonts w:asciiTheme="majorHAnsi" w:eastAsiaTheme="majorEastAsia" w:hAnsiTheme="majorHAnsi" w:cstheme="majorHAnsi"/>
-                <w:sz w:val="24"/>
-                <w:szCs w:val="32"/>
-              </w:rPr>
-              <w:t>size(</w:t>
-            </w:r>
-            <w:proofErr w:type="gramEnd"/>
-            <w:r>
-              <w:rPr>
-                <w:rFonts w:asciiTheme="majorHAnsi" w:eastAsiaTheme="majorEastAsia" w:hAnsiTheme="majorHAnsi" w:cstheme="majorHAnsi"/>
-                <w:sz w:val="24"/>
-                <w:szCs w:val="32"/>
-              </w:rPr>
-              <w:t>StackedList&lt;void&gt;* stack)</w:t>
+              <w:t>int size(StackedList&lt;void&gt;* stack)</w:t>
             </w:r>
           </w:p>
         </w:tc>
@@ -20642,35 +19696,7 @@
                 <w:sz w:val="24"/>
                 <w:szCs w:val="32"/>
               </w:rPr>
-              <w:t xml:space="preserve">restricted char </w:t>
-            </w:r>
-            <w:proofErr w:type="spellStart"/>
-            <w:proofErr w:type="gramStart"/>
-            <w:r>
-              <w:rPr>
-                <w:rFonts w:asciiTheme="majorHAnsi" w:eastAsiaTheme="majorEastAsia" w:hAnsiTheme="majorHAnsi" w:cstheme="majorHAnsi"/>
-                <w:sz w:val="24"/>
-                <w:szCs w:val="32"/>
-              </w:rPr>
-              <w:t>getChar</w:t>
-            </w:r>
-            <w:proofErr w:type="spellEnd"/>
-            <w:r>
-              <w:rPr>
-                <w:rFonts w:asciiTheme="majorHAnsi" w:eastAsiaTheme="majorEastAsia" w:hAnsiTheme="majorHAnsi" w:cstheme="majorHAnsi"/>
-                <w:sz w:val="24"/>
-                <w:szCs w:val="32"/>
-              </w:rPr>
-              <w:t>(</w:t>
-            </w:r>
-            <w:proofErr w:type="gramEnd"/>
-            <w:r>
-              <w:rPr>
-                <w:rFonts w:asciiTheme="majorHAnsi" w:eastAsiaTheme="majorEastAsia" w:hAnsiTheme="majorHAnsi" w:cstheme="majorHAnsi"/>
-                <w:sz w:val="24"/>
-                <w:szCs w:val="32"/>
-              </w:rPr>
-              <w:t>)</w:t>
+              <w:t>restricted char getChar()</w:t>
             </w:r>
           </w:p>
         </w:tc>
@@ -20718,35 +19744,7 @@
                 <w:sz w:val="24"/>
                 <w:szCs w:val="32"/>
               </w:rPr>
-              <w:t xml:space="preserve">restricted void </w:t>
-            </w:r>
-            <w:proofErr w:type="spellStart"/>
-            <w:proofErr w:type="gramStart"/>
-            <w:r>
-              <w:rPr>
-                <w:rFonts w:asciiTheme="majorHAnsi" w:eastAsiaTheme="majorEastAsia" w:hAnsiTheme="majorHAnsi" w:cstheme="majorHAnsi"/>
-                <w:sz w:val="24"/>
-                <w:szCs w:val="32"/>
-              </w:rPr>
-              <w:t>putChar</w:t>
-            </w:r>
-            <w:proofErr w:type="spellEnd"/>
-            <w:r>
-              <w:rPr>
-                <w:rFonts w:asciiTheme="majorHAnsi" w:eastAsiaTheme="majorEastAsia" w:hAnsiTheme="majorHAnsi" w:cstheme="majorHAnsi"/>
-                <w:sz w:val="24"/>
-                <w:szCs w:val="32"/>
-              </w:rPr>
-              <w:t>(</w:t>
-            </w:r>
-            <w:proofErr w:type="gramEnd"/>
-            <w:r>
-              <w:rPr>
-                <w:rFonts w:asciiTheme="majorHAnsi" w:eastAsiaTheme="majorEastAsia" w:hAnsiTheme="majorHAnsi" w:cstheme="majorHAnsi"/>
-                <w:sz w:val="24"/>
-                <w:szCs w:val="32"/>
-              </w:rPr>
-              <w:t>char c)</w:t>
+              <w:t>restricted void putChar(char c)</w:t>
             </w:r>
           </w:p>
         </w:tc>
@@ -20939,35 +19937,7 @@
                 <w:sz w:val="24"/>
                 <w:szCs w:val="32"/>
               </w:rPr>
-              <w:t xml:space="preserve">void </w:t>
-            </w:r>
-            <w:proofErr w:type="spellStart"/>
-            <w:proofErr w:type="gramStart"/>
-            <w:r>
-              <w:rPr>
-                <w:rFonts w:asciiTheme="majorHAnsi" w:eastAsiaTheme="majorEastAsia" w:hAnsiTheme="majorHAnsi" w:cstheme="majorHAnsi"/>
-                <w:sz w:val="24"/>
-                <w:szCs w:val="32"/>
-              </w:rPr>
-              <w:t>println</w:t>
-            </w:r>
-            <w:proofErr w:type="spellEnd"/>
-            <w:r>
-              <w:rPr>
-                <w:rFonts w:asciiTheme="majorHAnsi" w:eastAsiaTheme="majorEastAsia" w:hAnsiTheme="majorHAnsi" w:cstheme="majorHAnsi"/>
-                <w:sz w:val="24"/>
-                <w:szCs w:val="32"/>
-              </w:rPr>
-              <w:t>(</w:t>
-            </w:r>
-            <w:proofErr w:type="gramEnd"/>
-            <w:r>
-              <w:rPr>
-                <w:rFonts w:asciiTheme="majorHAnsi" w:eastAsiaTheme="majorEastAsia" w:hAnsiTheme="majorHAnsi" w:cstheme="majorHAnsi"/>
-                <w:sz w:val="24"/>
-                <w:szCs w:val="32"/>
-              </w:rPr>
-              <w:t>)</w:t>
+              <w:t>void println()</w:t>
             </w:r>
           </w:p>
         </w:tc>
@@ -21015,25 +19985,7 @@
                 <w:sz w:val="24"/>
                 <w:szCs w:val="32"/>
               </w:rPr>
-              <w:t xml:space="preserve">void </w:t>
-            </w:r>
-            <w:proofErr w:type="gramStart"/>
-            <w:r>
-              <w:rPr>
-                <w:rFonts w:asciiTheme="majorHAnsi" w:eastAsiaTheme="majorEastAsia" w:hAnsiTheme="majorHAnsi" w:cstheme="majorHAnsi"/>
-                <w:sz w:val="24"/>
-                <w:szCs w:val="32"/>
-              </w:rPr>
-              <w:t>printString(</w:t>
-            </w:r>
-            <w:proofErr w:type="gramEnd"/>
-            <w:r>
-              <w:rPr>
-                <w:rFonts w:asciiTheme="majorHAnsi" w:eastAsiaTheme="majorEastAsia" w:hAnsiTheme="majorHAnsi" w:cstheme="majorHAnsi"/>
-                <w:sz w:val="24"/>
-                <w:szCs w:val="32"/>
-              </w:rPr>
-              <w:t>char* str)</w:t>
+              <w:t>void printString(char* str)</w:t>
             </w:r>
           </w:p>
         </w:tc>
@@ -21089,35 +20041,7 @@
                 <w:sz w:val="24"/>
                 <w:szCs w:val="32"/>
               </w:rPr>
-              <w:t xml:space="preserve">void </w:t>
-            </w:r>
-            <w:proofErr w:type="spellStart"/>
-            <w:proofErr w:type="gramStart"/>
-            <w:r>
-              <w:rPr>
-                <w:rFonts w:asciiTheme="majorHAnsi" w:eastAsiaTheme="majorEastAsia" w:hAnsiTheme="majorHAnsi" w:cstheme="majorHAnsi"/>
-                <w:sz w:val="24"/>
-                <w:szCs w:val="32"/>
-              </w:rPr>
-              <w:t>printlnString</w:t>
-            </w:r>
-            <w:proofErr w:type="spellEnd"/>
-            <w:r>
-              <w:rPr>
-                <w:rFonts w:asciiTheme="majorHAnsi" w:eastAsiaTheme="majorEastAsia" w:hAnsiTheme="majorHAnsi" w:cstheme="majorHAnsi"/>
-                <w:sz w:val="24"/>
-                <w:szCs w:val="32"/>
-              </w:rPr>
-              <w:t>(</w:t>
-            </w:r>
-            <w:proofErr w:type="gramEnd"/>
-            <w:r>
-              <w:rPr>
-                <w:rFonts w:asciiTheme="majorHAnsi" w:eastAsiaTheme="majorEastAsia" w:hAnsiTheme="majorHAnsi" w:cstheme="majorHAnsi"/>
-                <w:sz w:val="24"/>
-                <w:szCs w:val="32"/>
-              </w:rPr>
-              <w:t>char* str)</w:t>
+              <w:t>void printlnString(char* str)</w:t>
             </w:r>
           </w:p>
         </w:tc>
@@ -21165,35 +20089,7 @@
                 <w:sz w:val="24"/>
                 <w:szCs w:val="32"/>
               </w:rPr>
-              <w:t xml:space="preserve">void </w:t>
-            </w:r>
-            <w:proofErr w:type="spellStart"/>
-            <w:proofErr w:type="gramStart"/>
-            <w:r>
-              <w:rPr>
-                <w:rFonts w:asciiTheme="majorHAnsi" w:eastAsiaTheme="majorEastAsia" w:hAnsiTheme="majorHAnsi" w:cstheme="majorHAnsi"/>
-                <w:sz w:val="24"/>
-                <w:szCs w:val="32"/>
-              </w:rPr>
-              <w:t>printf</w:t>
-            </w:r>
-            <w:proofErr w:type="spellEnd"/>
-            <w:r>
-              <w:rPr>
-                <w:rFonts w:asciiTheme="majorHAnsi" w:eastAsiaTheme="majorEastAsia" w:hAnsiTheme="majorHAnsi" w:cstheme="majorHAnsi"/>
-                <w:sz w:val="24"/>
-                <w:szCs w:val="32"/>
-              </w:rPr>
-              <w:t>(</w:t>
-            </w:r>
-            <w:proofErr w:type="gramEnd"/>
-            <w:r>
-              <w:rPr>
-                <w:rFonts w:asciiTheme="majorHAnsi" w:eastAsiaTheme="majorEastAsia" w:hAnsiTheme="majorHAnsi" w:cstheme="majorHAnsi"/>
-                <w:sz w:val="24"/>
-                <w:szCs w:val="32"/>
-              </w:rPr>
-              <w:t>char* c, void* f)</w:t>
+              <w:t>void printf(char* c, void* f)</w:t>
             </w:r>
           </w:p>
         </w:tc>
@@ -21626,25 +20522,7 @@
                 <w:sz w:val="24"/>
                 <w:szCs w:val="32"/>
               </w:rPr>
-              <w:t xml:space="preserve">char* </w:t>
-            </w:r>
-            <w:proofErr w:type="gramStart"/>
-            <w:r>
-              <w:rPr>
-                <w:rFonts w:asciiTheme="majorHAnsi" w:eastAsiaTheme="majorEastAsia" w:hAnsiTheme="majorHAnsi" w:cstheme="majorHAnsi"/>
-                <w:sz w:val="24"/>
-                <w:szCs w:val="32"/>
-              </w:rPr>
-              <w:t>scanf(</w:t>
-            </w:r>
-            <w:proofErr w:type="gramEnd"/>
-            <w:r>
-              <w:rPr>
-                <w:rFonts w:asciiTheme="majorHAnsi" w:eastAsiaTheme="majorEastAsia" w:hAnsiTheme="majorHAnsi" w:cstheme="majorHAnsi"/>
-                <w:sz w:val="24"/>
-                <w:szCs w:val="32"/>
-              </w:rPr>
-              <w:t>)</w:t>
+              <w:t>char* scanf()</w:t>
             </w:r>
           </w:p>
         </w:tc>
@@ -22104,7 +20982,6 @@
               </w:rPr>
               <w:t xml:space="preserve">int </w:t>
             </w:r>
-            <w:proofErr w:type="gramStart"/>
             <w:r>
               <w:rPr>
                 <w:rFonts w:asciiTheme="majorHAnsi" w:eastAsiaTheme="majorEastAsia" w:hAnsiTheme="majorHAnsi" w:cstheme="majorHAnsi"/>
@@ -22121,7 +20998,6 @@
               </w:rPr>
               <w:t>(</w:t>
             </w:r>
-            <w:proofErr w:type="gramEnd"/>
             <w:r>
               <w:rPr>
                 <w:rFonts w:asciiTheme="majorHAnsi" w:eastAsiaTheme="majorEastAsia" w:hAnsiTheme="majorHAnsi" w:cstheme="majorHAnsi"/>
@@ -22184,25 +21060,7 @@
                 <w:sz w:val="24"/>
                 <w:szCs w:val="32"/>
               </w:rPr>
-              <w:t xml:space="preserve">int </w:t>
-            </w:r>
-            <w:proofErr w:type="gramStart"/>
-            <w:r>
-              <w:rPr>
-                <w:rFonts w:asciiTheme="majorHAnsi" w:eastAsiaTheme="majorEastAsia" w:hAnsiTheme="majorHAnsi" w:cstheme="majorHAnsi"/>
-                <w:sz w:val="24"/>
-                <w:szCs w:val="32"/>
-              </w:rPr>
-              <w:t>abs(</w:t>
-            </w:r>
-            <w:proofErr w:type="gramEnd"/>
-            <w:r>
-              <w:rPr>
-                <w:rFonts w:asciiTheme="majorHAnsi" w:eastAsiaTheme="majorEastAsia" w:hAnsiTheme="majorHAnsi" w:cstheme="majorHAnsi"/>
-                <w:sz w:val="24"/>
-                <w:szCs w:val="32"/>
-              </w:rPr>
-              <w:t>int x)</w:t>
+              <w:t>int abs(int x)</w:t>
             </w:r>
           </w:p>
         </w:tc>
@@ -22250,35 +21108,7 @@
                 <w:sz w:val="24"/>
                 <w:szCs w:val="32"/>
               </w:rPr>
-              <w:t xml:space="preserve">int </w:t>
-            </w:r>
-            <w:proofErr w:type="spellStart"/>
-            <w:proofErr w:type="gramStart"/>
-            <w:r>
-              <w:rPr>
-                <w:rFonts w:asciiTheme="majorHAnsi" w:eastAsiaTheme="majorEastAsia" w:hAnsiTheme="majorHAnsi" w:cstheme="majorHAnsi"/>
-                <w:sz w:val="24"/>
-                <w:szCs w:val="32"/>
-              </w:rPr>
-              <w:t>fac</w:t>
-            </w:r>
-            <w:proofErr w:type="spellEnd"/>
-            <w:r>
-              <w:rPr>
-                <w:rFonts w:asciiTheme="majorHAnsi" w:eastAsiaTheme="majorEastAsia" w:hAnsiTheme="majorHAnsi" w:cstheme="majorHAnsi"/>
-                <w:sz w:val="24"/>
-                <w:szCs w:val="32"/>
-              </w:rPr>
-              <w:t>(</w:t>
-            </w:r>
-            <w:proofErr w:type="gramEnd"/>
-            <w:r>
-              <w:rPr>
-                <w:rFonts w:asciiTheme="majorHAnsi" w:eastAsiaTheme="majorEastAsia" w:hAnsiTheme="majorHAnsi" w:cstheme="majorHAnsi"/>
-                <w:sz w:val="24"/>
-                <w:szCs w:val="32"/>
-              </w:rPr>
-              <w:t>int n)</w:t>
+              <w:t>int fac(int n)</w:t>
             </w:r>
           </w:p>
         </w:tc>
@@ -22644,8 +21474,6 @@
               </w:rPr>
               <w:t xml:space="preserve">int </w:t>
             </w:r>
-            <w:proofErr w:type="spellStart"/>
-            <w:proofErr w:type="gramStart"/>
             <w:r>
               <w:rPr>
                 <w:rFonts w:asciiTheme="majorHAnsi" w:eastAsiaTheme="majorEastAsia" w:hAnsiTheme="majorHAnsi" w:cstheme="majorHAnsi"/>
@@ -22654,23 +21482,13 @@
               </w:rPr>
               <w:t>mult</w:t>
             </w:r>
-            <w:proofErr w:type="spellEnd"/>
-            <w:r>
-              <w:rPr>
-                <w:rFonts w:asciiTheme="majorHAnsi" w:eastAsiaTheme="majorEastAsia" w:hAnsiTheme="majorHAnsi" w:cstheme="majorHAnsi"/>
-                <w:sz w:val="24"/>
-                <w:szCs w:val="32"/>
-              </w:rPr>
-              <w:t>(</w:t>
-            </w:r>
-            <w:proofErr w:type="gramEnd"/>
-            <w:r>
-              <w:rPr>
-                <w:rFonts w:asciiTheme="majorHAnsi" w:eastAsiaTheme="majorEastAsia" w:hAnsiTheme="majorHAnsi" w:cstheme="majorHAnsi"/>
-                <w:sz w:val="24"/>
-                <w:szCs w:val="32"/>
-              </w:rPr>
-              <w:t xml:space="preserve">int* </w:t>
+            <w:r>
+              <w:rPr>
+                <w:rFonts w:asciiTheme="majorHAnsi" w:eastAsiaTheme="majorEastAsia" w:hAnsiTheme="majorHAnsi" w:cstheme="majorHAnsi"/>
+                <w:sz w:val="24"/>
+                <w:szCs w:val="32"/>
+              </w:rPr>
+              <w:t xml:space="preserve">(int* </w:t>
             </w:r>
             <w:r>
               <w:rPr>
@@ -23197,8 +22015,6 @@
               </w:rPr>
               <w:t xml:space="preserve">int </w:t>
             </w:r>
-            <w:proofErr w:type="spellStart"/>
-            <w:proofErr w:type="gramStart"/>
             <w:r>
               <w:rPr>
                 <w:rFonts w:asciiTheme="majorHAnsi" w:eastAsiaTheme="majorEastAsia" w:hAnsiTheme="majorHAnsi" w:cstheme="majorHAnsi"/>
@@ -23215,23 +22031,13 @@
               </w:rPr>
               <w:t>Prod</w:t>
             </w:r>
-            <w:proofErr w:type="spellEnd"/>
-            <w:r>
-              <w:rPr>
-                <w:rFonts w:asciiTheme="majorHAnsi" w:eastAsiaTheme="majorEastAsia" w:hAnsiTheme="majorHAnsi" w:cstheme="majorHAnsi"/>
-                <w:sz w:val="24"/>
-                <w:szCs w:val="32"/>
-              </w:rPr>
-              <w:t>(</w:t>
-            </w:r>
-            <w:proofErr w:type="gramEnd"/>
-            <w:r>
-              <w:rPr>
-                <w:rFonts w:asciiTheme="majorHAnsi" w:eastAsiaTheme="majorEastAsia" w:hAnsiTheme="majorHAnsi" w:cstheme="majorHAnsi"/>
-                <w:sz w:val="24"/>
-                <w:szCs w:val="32"/>
-              </w:rPr>
-              <w:t>int</w:t>
+            <w:r>
+              <w:rPr>
+                <w:rFonts w:asciiTheme="majorHAnsi" w:eastAsiaTheme="majorEastAsia" w:hAnsiTheme="majorHAnsi" w:cstheme="majorHAnsi"/>
+                <w:sz w:val="24"/>
+                <w:szCs w:val="32"/>
+              </w:rPr>
+              <w:t>(int</w:t>
             </w:r>
             <w:r>
               <w:rPr>
@@ -23679,35 +22485,7 @@
                 <w:sz w:val="24"/>
                 <w:szCs w:val="32"/>
               </w:rPr>
-              <w:t xml:space="preserve">bool </w:t>
-            </w:r>
-            <w:proofErr w:type="spellStart"/>
-            <w:proofErr w:type="gramStart"/>
-            <w:r>
-              <w:rPr>
-                <w:rFonts w:asciiTheme="majorHAnsi" w:eastAsiaTheme="majorEastAsia" w:hAnsiTheme="majorHAnsi" w:cstheme="majorHAnsi"/>
-                <w:sz w:val="24"/>
-                <w:szCs w:val="32"/>
-              </w:rPr>
-              <w:t>isBitSet</w:t>
-            </w:r>
-            <w:proofErr w:type="spellEnd"/>
-            <w:r>
-              <w:rPr>
-                <w:rFonts w:asciiTheme="majorHAnsi" w:eastAsiaTheme="majorEastAsia" w:hAnsiTheme="majorHAnsi" w:cstheme="majorHAnsi"/>
-                <w:sz w:val="24"/>
-                <w:szCs w:val="32"/>
-              </w:rPr>
-              <w:t>(</w:t>
-            </w:r>
-            <w:proofErr w:type="gramEnd"/>
-            <w:r>
-              <w:rPr>
-                <w:rFonts w:asciiTheme="majorHAnsi" w:eastAsiaTheme="majorEastAsia" w:hAnsiTheme="majorHAnsi" w:cstheme="majorHAnsi"/>
-                <w:sz w:val="24"/>
-                <w:szCs w:val="32"/>
-              </w:rPr>
-              <w:t>int x, int i)</w:t>
+              <w:t>bool isBitSet(int x, int i)</w:t>
             </w:r>
           </w:p>
         </w:tc>
@@ -23755,53 +22533,7 @@
                 <w:sz w:val="24"/>
                 <w:szCs w:val="32"/>
               </w:rPr>
-              <w:t xml:space="preserve">int </w:t>
-            </w:r>
-            <w:proofErr w:type="spellStart"/>
-            <w:proofErr w:type="gramStart"/>
-            <w:r>
-              <w:rPr>
-                <w:rFonts w:asciiTheme="majorHAnsi" w:eastAsiaTheme="majorEastAsia" w:hAnsiTheme="majorHAnsi" w:cstheme="majorHAnsi"/>
-                <w:sz w:val="24"/>
-                <w:szCs w:val="32"/>
-              </w:rPr>
-              <w:t>setBit</w:t>
-            </w:r>
-            <w:proofErr w:type="spellEnd"/>
-            <w:r>
-              <w:rPr>
-                <w:rFonts w:asciiTheme="majorHAnsi" w:eastAsiaTheme="majorEastAsia" w:hAnsiTheme="majorHAnsi" w:cstheme="majorHAnsi"/>
-                <w:sz w:val="24"/>
-                <w:szCs w:val="32"/>
-              </w:rPr>
-              <w:t>(</w:t>
-            </w:r>
-            <w:proofErr w:type="gramEnd"/>
-            <w:r>
-              <w:rPr>
-                <w:rFonts w:asciiTheme="majorHAnsi" w:eastAsiaTheme="majorEastAsia" w:hAnsiTheme="majorHAnsi" w:cstheme="majorHAnsi"/>
-                <w:sz w:val="24"/>
-                <w:szCs w:val="32"/>
-              </w:rPr>
-              <w:t xml:space="preserve">int target, int i, bool </w:t>
-            </w:r>
-            <w:proofErr w:type="spellStart"/>
-            <w:r>
-              <w:rPr>
-                <w:rFonts w:asciiTheme="majorHAnsi" w:eastAsiaTheme="majorEastAsia" w:hAnsiTheme="majorHAnsi" w:cstheme="majorHAnsi"/>
-                <w:sz w:val="24"/>
-                <w:szCs w:val="32"/>
-              </w:rPr>
-              <w:t>val</w:t>
-            </w:r>
-            <w:proofErr w:type="spellEnd"/>
-            <w:r>
-              <w:rPr>
-                <w:rFonts w:asciiTheme="majorHAnsi" w:eastAsiaTheme="majorEastAsia" w:hAnsiTheme="majorHAnsi" w:cstheme="majorHAnsi"/>
-                <w:sz w:val="24"/>
-                <w:szCs w:val="32"/>
-              </w:rPr>
-              <w:t>)</w:t>
+              <w:t>int setBit(int target, int i, bool val)</w:t>
             </w:r>
           </w:p>
         </w:tc>
@@ -23849,35 +22581,7 @@
                 <w:sz w:val="24"/>
                 <w:szCs w:val="32"/>
               </w:rPr>
-              <w:t xml:space="preserve">int </w:t>
-            </w:r>
-            <w:proofErr w:type="spellStart"/>
-            <w:proofErr w:type="gramStart"/>
-            <w:r>
-              <w:rPr>
-                <w:rFonts w:asciiTheme="majorHAnsi" w:eastAsiaTheme="majorEastAsia" w:hAnsiTheme="majorHAnsi" w:cstheme="majorHAnsi"/>
-                <w:sz w:val="24"/>
-                <w:szCs w:val="32"/>
-              </w:rPr>
-              <w:t>toggleBit</w:t>
-            </w:r>
-            <w:proofErr w:type="spellEnd"/>
-            <w:r>
-              <w:rPr>
-                <w:rFonts w:asciiTheme="majorHAnsi" w:eastAsiaTheme="majorEastAsia" w:hAnsiTheme="majorHAnsi" w:cstheme="majorHAnsi"/>
-                <w:sz w:val="24"/>
-                <w:szCs w:val="32"/>
-              </w:rPr>
-              <w:t>(</w:t>
-            </w:r>
-            <w:proofErr w:type="gramEnd"/>
-            <w:r>
-              <w:rPr>
-                <w:rFonts w:asciiTheme="majorHAnsi" w:eastAsiaTheme="majorEastAsia" w:hAnsiTheme="majorHAnsi" w:cstheme="majorHAnsi"/>
-                <w:sz w:val="24"/>
-                <w:szCs w:val="32"/>
-              </w:rPr>
-              <w:t>int target, int i)</w:t>
+              <w:t>int toggleBit(int target, int i)</w:t>
             </w:r>
           </w:p>
         </w:tc>
@@ -23925,35 +22629,7 @@
                 <w:sz w:val="24"/>
                 <w:szCs w:val="32"/>
               </w:rPr>
-              <w:t xml:space="preserve">Int </w:t>
-            </w:r>
-            <w:proofErr w:type="spellStart"/>
-            <w:proofErr w:type="gramStart"/>
-            <w:r>
-              <w:rPr>
-                <w:rFonts w:asciiTheme="majorHAnsi" w:eastAsiaTheme="majorEastAsia" w:hAnsiTheme="majorHAnsi" w:cstheme="majorHAnsi"/>
-                <w:sz w:val="24"/>
-                <w:szCs w:val="32"/>
-              </w:rPr>
-              <w:t>clearBit</w:t>
-            </w:r>
-            <w:proofErr w:type="spellEnd"/>
-            <w:r>
-              <w:rPr>
-                <w:rFonts w:asciiTheme="majorHAnsi" w:eastAsiaTheme="majorEastAsia" w:hAnsiTheme="majorHAnsi" w:cstheme="majorHAnsi"/>
-                <w:sz w:val="24"/>
-                <w:szCs w:val="32"/>
-              </w:rPr>
-              <w:t>(</w:t>
-            </w:r>
-            <w:proofErr w:type="gramEnd"/>
-            <w:r>
-              <w:rPr>
-                <w:rFonts w:asciiTheme="majorHAnsi" w:eastAsiaTheme="majorEastAsia" w:hAnsiTheme="majorHAnsi" w:cstheme="majorHAnsi"/>
-                <w:sz w:val="24"/>
-                <w:szCs w:val="32"/>
-              </w:rPr>
-              <w:t>int target, int i)</w:t>
+              <w:t>Int clearBit(int target, int i)</w:t>
             </w:r>
           </w:p>
         </w:tc>
@@ -24371,18 +23047,8 @@
                 <w:sz w:val="24"/>
                 <w:szCs w:val="32"/>
               </w:rPr>
-              <w:t xml:space="preserve">int </w:t>
-            </w:r>
-            <w:proofErr w:type="spellStart"/>
-            <w:r>
-              <w:rPr>
-                <w:rFonts w:asciiTheme="majorHAnsi" w:eastAsiaTheme="majorEastAsia" w:hAnsiTheme="majorHAnsi" w:cstheme="majorHAnsi"/>
-                <w:sz w:val="24"/>
-                <w:szCs w:val="32"/>
-              </w:rPr>
-              <w:t>rgba</w:t>
-            </w:r>
-            <w:proofErr w:type="spellEnd"/>
+              <w:t>int rgba</w:t>
+            </w:r>
           </w:p>
         </w:tc>
         <w:tc>
@@ -24510,25 +23176,7 @@
                 <w:sz w:val="24"/>
                 <w:szCs w:val="32"/>
               </w:rPr>
-              <w:t xml:space="preserve">Color* </w:t>
-            </w:r>
-            <w:proofErr w:type="gramStart"/>
-            <w:r>
-              <w:rPr>
-                <w:rFonts w:asciiTheme="majorHAnsi" w:eastAsiaTheme="majorEastAsia" w:hAnsiTheme="majorHAnsi" w:cstheme="majorHAnsi"/>
-                <w:sz w:val="24"/>
-                <w:szCs w:val="32"/>
-              </w:rPr>
-              <w:t>create(</w:t>
-            </w:r>
-            <w:proofErr w:type="gramEnd"/>
-            <w:r>
-              <w:rPr>
-                <w:rFonts w:asciiTheme="majorHAnsi" w:eastAsiaTheme="majorEastAsia" w:hAnsiTheme="majorHAnsi" w:cstheme="majorHAnsi"/>
-                <w:sz w:val="24"/>
-                <w:szCs w:val="32"/>
-              </w:rPr>
-              <w:t>int r, int g, int b, int a)</w:t>
+              <w:t>Color* create(int r, int g, int b, int a)</w:t>
             </w:r>
           </w:p>
         </w:tc>
@@ -24576,35 +23224,7 @@
                 <w:sz w:val="24"/>
                 <w:szCs w:val="32"/>
               </w:rPr>
-              <w:t xml:space="preserve">int </w:t>
-            </w:r>
-            <w:proofErr w:type="spellStart"/>
-            <w:proofErr w:type="gramStart"/>
-            <w:r>
-              <w:rPr>
-                <w:rFonts w:asciiTheme="majorHAnsi" w:eastAsiaTheme="majorEastAsia" w:hAnsiTheme="majorHAnsi" w:cstheme="majorHAnsi"/>
-                <w:sz w:val="24"/>
-                <w:szCs w:val="32"/>
-              </w:rPr>
-              <w:t>getRed</w:t>
-            </w:r>
-            <w:proofErr w:type="spellEnd"/>
-            <w:r>
-              <w:rPr>
-                <w:rFonts w:asciiTheme="majorHAnsi" w:eastAsiaTheme="majorEastAsia" w:hAnsiTheme="majorHAnsi" w:cstheme="majorHAnsi"/>
-                <w:sz w:val="24"/>
-                <w:szCs w:val="32"/>
-              </w:rPr>
-              <w:t>(</w:t>
-            </w:r>
-            <w:proofErr w:type="gramEnd"/>
-            <w:r>
-              <w:rPr>
-                <w:rFonts w:asciiTheme="majorHAnsi" w:eastAsiaTheme="majorEastAsia" w:hAnsiTheme="majorHAnsi" w:cstheme="majorHAnsi"/>
-                <w:sz w:val="24"/>
-                <w:szCs w:val="32"/>
-              </w:rPr>
-              <w:t>Color* c)</w:t>
+              <w:t>int getRed(Color* c)</w:t>
             </w:r>
           </w:p>
         </w:tc>
@@ -24652,35 +23272,7 @@
                 <w:sz w:val="24"/>
                 <w:szCs w:val="32"/>
               </w:rPr>
-              <w:t xml:space="preserve">int </w:t>
-            </w:r>
-            <w:proofErr w:type="spellStart"/>
-            <w:proofErr w:type="gramStart"/>
-            <w:r>
-              <w:rPr>
-                <w:rFonts w:asciiTheme="majorHAnsi" w:eastAsiaTheme="majorEastAsia" w:hAnsiTheme="majorHAnsi" w:cstheme="majorHAnsi"/>
-                <w:sz w:val="24"/>
-                <w:szCs w:val="32"/>
-              </w:rPr>
-              <w:t>getGreen</w:t>
-            </w:r>
-            <w:proofErr w:type="spellEnd"/>
-            <w:r>
-              <w:rPr>
-                <w:rFonts w:asciiTheme="majorHAnsi" w:eastAsiaTheme="majorEastAsia" w:hAnsiTheme="majorHAnsi" w:cstheme="majorHAnsi"/>
-                <w:sz w:val="24"/>
-                <w:szCs w:val="32"/>
-              </w:rPr>
-              <w:t>(</w:t>
-            </w:r>
-            <w:proofErr w:type="gramEnd"/>
-            <w:r>
-              <w:rPr>
-                <w:rFonts w:asciiTheme="majorHAnsi" w:eastAsiaTheme="majorEastAsia" w:hAnsiTheme="majorHAnsi" w:cstheme="majorHAnsi"/>
-                <w:sz w:val="24"/>
-                <w:szCs w:val="32"/>
-              </w:rPr>
-              <w:t>Color* c)</w:t>
+              <w:t>int getGreen(Color* c)</w:t>
             </w:r>
           </w:p>
         </w:tc>
@@ -24744,35 +23336,7 @@
                 <w:sz w:val="24"/>
                 <w:szCs w:val="32"/>
               </w:rPr>
-              <w:t xml:space="preserve">int </w:t>
-            </w:r>
-            <w:proofErr w:type="spellStart"/>
-            <w:proofErr w:type="gramStart"/>
-            <w:r>
-              <w:rPr>
-                <w:rFonts w:asciiTheme="majorHAnsi" w:eastAsiaTheme="majorEastAsia" w:hAnsiTheme="majorHAnsi" w:cstheme="majorHAnsi"/>
-                <w:sz w:val="24"/>
-                <w:szCs w:val="32"/>
-              </w:rPr>
-              <w:t>getBlue</w:t>
-            </w:r>
-            <w:proofErr w:type="spellEnd"/>
-            <w:r>
-              <w:rPr>
-                <w:rFonts w:asciiTheme="majorHAnsi" w:eastAsiaTheme="majorEastAsia" w:hAnsiTheme="majorHAnsi" w:cstheme="majorHAnsi"/>
-                <w:sz w:val="24"/>
-                <w:szCs w:val="32"/>
-              </w:rPr>
-              <w:t>(</w:t>
-            </w:r>
-            <w:proofErr w:type="gramEnd"/>
-            <w:r>
-              <w:rPr>
-                <w:rFonts w:asciiTheme="majorHAnsi" w:eastAsiaTheme="majorEastAsia" w:hAnsiTheme="majorHAnsi" w:cstheme="majorHAnsi"/>
-                <w:sz w:val="24"/>
-                <w:szCs w:val="32"/>
-              </w:rPr>
-              <w:t>Color* c)</w:t>
+              <w:t>int getBlue(Color* c)</w:t>
             </w:r>
           </w:p>
         </w:tc>
@@ -24836,35 +23400,7 @@
                 <w:sz w:val="24"/>
                 <w:szCs w:val="32"/>
               </w:rPr>
-              <w:t xml:space="preserve">int </w:t>
-            </w:r>
-            <w:proofErr w:type="spellStart"/>
-            <w:proofErr w:type="gramStart"/>
-            <w:r>
-              <w:rPr>
-                <w:rFonts w:asciiTheme="majorHAnsi" w:eastAsiaTheme="majorEastAsia" w:hAnsiTheme="majorHAnsi" w:cstheme="majorHAnsi"/>
-                <w:sz w:val="24"/>
-                <w:szCs w:val="32"/>
-              </w:rPr>
-              <w:t>getAlpha</w:t>
-            </w:r>
-            <w:proofErr w:type="spellEnd"/>
-            <w:r>
-              <w:rPr>
-                <w:rFonts w:asciiTheme="majorHAnsi" w:eastAsiaTheme="majorEastAsia" w:hAnsiTheme="majorHAnsi" w:cstheme="majorHAnsi"/>
-                <w:sz w:val="24"/>
-                <w:szCs w:val="32"/>
-              </w:rPr>
-              <w:t>(</w:t>
-            </w:r>
-            <w:proofErr w:type="gramEnd"/>
-            <w:r>
-              <w:rPr>
-                <w:rFonts w:asciiTheme="majorHAnsi" w:eastAsiaTheme="majorEastAsia" w:hAnsiTheme="majorHAnsi" w:cstheme="majorHAnsi"/>
-                <w:sz w:val="24"/>
-                <w:szCs w:val="32"/>
-              </w:rPr>
-              <w:t>Color* c)</w:t>
+              <w:t>int getAlpha(Color* c)</w:t>
             </w:r>
           </w:p>
         </w:tc>
@@ -29521,6 +28057,7 @@
     <w:rsid w:val="00D4767F"/>
     <w:rsid w:val="00DA1958"/>
     <w:rsid w:val="00ED57FE"/>
+    <w:rsid w:val="00F16040"/>
     <w:rsid w:val="00F572E4"/>
     <w:rsid w:val="00F66E11"/>
     <w:rsid w:val="00FA42B3"/>

</xml_diff>

<commit_message>
Add graphics.sn library, update release
</commit_message>
<xml_diff>
--- a/doc/Snips Documentation.docx
+++ b/doc/Snips Documentation.docx
@@ -278,7 +278,7 @@
           <w:r>
             <w:fldChar w:fldCharType="separate"/>
           </w:r>
-          <w:hyperlink w:anchor="_Toc43814720" w:history="1">
+          <w:hyperlink w:anchor="_Toc44592736" w:history="1">
             <w:r>
               <w:rPr>
                 <w:rStyle w:val="Hyperlink"/>
@@ -325,7 +325,7 @@
                 <w:noProof/>
                 <w:webHidden/>
               </w:rPr>
-              <w:instrText xml:space="preserve"> PAGEREF _Toc43814720 \h </w:instrText>
+              <w:instrText xml:space="preserve"> PAGEREF _Toc44592736 \h </w:instrText>
             </w:r>
             <w:r>
               <w:rPr>
@@ -372,7 +372,7 @@
               <w:lang w:val="de-DE" w:eastAsia="de-DE"/>
             </w:rPr>
           </w:pPr>
-          <w:hyperlink w:anchor="_Toc43814721" w:history="1">
+          <w:hyperlink w:anchor="_Toc44592737" w:history="1">
             <w:r>
               <w:rPr>
                 <w:rStyle w:val="Hyperlink"/>
@@ -403,7 +403,7 @@
                 <w:noProof/>
                 <w:webHidden/>
               </w:rPr>
-              <w:instrText xml:space="preserve"> PAGEREF _Toc43814721 \h </w:instrText>
+              <w:instrText xml:space="preserve"> PAGEREF _Toc44592737 \h </w:instrText>
             </w:r>
             <w:r>
               <w:rPr>
@@ -450,7 +450,7 @@
               <w:lang w:val="de-DE" w:eastAsia="de-DE"/>
             </w:rPr>
           </w:pPr>
-          <w:hyperlink w:anchor="_Toc43814722" w:history="1">
+          <w:hyperlink w:anchor="_Toc44592738" w:history="1">
             <w:r>
               <w:rPr>
                 <w:rStyle w:val="Hyperlink"/>
@@ -481,7 +481,7 @@
                 <w:noProof/>
                 <w:webHidden/>
               </w:rPr>
-              <w:instrText xml:space="preserve"> PAGEREF _Toc43814722 \h </w:instrText>
+              <w:instrText xml:space="preserve"> PAGEREF _Toc44592738 \h </w:instrText>
             </w:r>
             <w:r>
               <w:rPr>
@@ -528,7 +528,7 @@
               <w:lang w:val="de-DE" w:eastAsia="de-DE"/>
             </w:rPr>
           </w:pPr>
-          <w:hyperlink w:anchor="_Toc43814723" w:history="1">
+          <w:hyperlink w:anchor="_Toc44592739" w:history="1">
             <w:r>
               <w:rPr>
                 <w:rStyle w:val="Hyperlink"/>
@@ -559,7 +559,7 @@
                 <w:noProof/>
                 <w:webHidden/>
               </w:rPr>
-              <w:instrText xml:space="preserve"> PAGEREF _Toc43814723 \h </w:instrText>
+              <w:instrText xml:space="preserve"> PAGEREF _Toc44592739 \h </w:instrText>
             </w:r>
             <w:r>
               <w:rPr>
@@ -607,7 +607,7 @@
               <w:lang w:val="de-DE" w:eastAsia="de-DE"/>
             </w:rPr>
           </w:pPr>
-          <w:hyperlink w:anchor="_Toc43814724" w:history="1">
+          <w:hyperlink w:anchor="_Toc44592740" w:history="1">
             <w:r>
               <w:rPr>
                 <w:rStyle w:val="Hyperlink"/>
@@ -654,7 +654,7 @@
                 <w:noProof/>
                 <w:webHidden/>
               </w:rPr>
-              <w:instrText xml:space="preserve"> PAGEREF _Toc43814724 \h </w:instrText>
+              <w:instrText xml:space="preserve"> PAGEREF _Toc44592740 \h </w:instrText>
             </w:r>
             <w:r>
               <w:rPr>
@@ -701,7 +701,7 @@
               <w:lang w:val="de-DE" w:eastAsia="de-DE"/>
             </w:rPr>
           </w:pPr>
-          <w:hyperlink w:anchor="_Toc43814725" w:history="1">
+          <w:hyperlink w:anchor="_Toc44592741" w:history="1">
             <w:r>
               <w:rPr>
                 <w:rStyle w:val="Hyperlink"/>
@@ -732,7 +732,7 @@
                 <w:noProof/>
                 <w:webHidden/>
               </w:rPr>
-              <w:instrText xml:space="preserve"> PAGEREF _Toc43814725 \h </w:instrText>
+              <w:instrText xml:space="preserve"> PAGEREF _Toc44592741 \h </w:instrText>
             </w:r>
             <w:r>
               <w:rPr>
@@ -778,7 +778,7 @@
               <w:noProof/>
             </w:rPr>
           </w:pPr>
-          <w:hyperlink w:anchor="_Toc43814726" w:history="1">
+          <w:hyperlink w:anchor="_Toc44592742" w:history="1">
             <w:r>
               <w:rPr>
                 <w:rStyle w:val="Hyperlink"/>
@@ -809,7 +809,7 @@
                 <w:noProof/>
                 <w:webHidden/>
               </w:rPr>
-              <w:instrText xml:space="preserve"> PAGEREF _Toc43814726 \h </w:instrText>
+              <w:instrText xml:space="preserve"> PAGEREF _Toc44592742 \h </w:instrText>
             </w:r>
             <w:r>
               <w:rPr>
@@ -855,7 +855,7 @@
               <w:noProof/>
             </w:rPr>
           </w:pPr>
-          <w:hyperlink w:anchor="_Toc43814727" w:history="1">
+          <w:hyperlink w:anchor="_Toc44592743" w:history="1">
             <w:r>
               <w:rPr>
                 <w:rStyle w:val="Hyperlink"/>
@@ -886,7 +886,7 @@
                 <w:noProof/>
                 <w:webHidden/>
               </w:rPr>
-              <w:instrText xml:space="preserve"> PAGEREF _Toc43814727 \h </w:instrText>
+              <w:instrText xml:space="preserve"> PAGEREF _Toc44592743 \h </w:instrText>
             </w:r>
             <w:r>
               <w:rPr>
@@ -933,7 +933,7 @@
               <w:lang w:val="de-DE" w:eastAsia="de-DE"/>
             </w:rPr>
           </w:pPr>
-          <w:hyperlink w:anchor="_Toc43814728" w:history="1">
+          <w:hyperlink w:anchor="_Toc44592744" w:history="1">
             <w:r>
               <w:rPr>
                 <w:rStyle w:val="Hyperlink"/>
@@ -964,7 +964,7 @@
                 <w:noProof/>
                 <w:webHidden/>
               </w:rPr>
-              <w:instrText xml:space="preserve"> PAGEREF _Toc43814728 \h </w:instrText>
+              <w:instrText xml:space="preserve"> PAGEREF _Toc44592744 \h </w:instrText>
             </w:r>
             <w:r>
               <w:rPr>
@@ -1010,7 +1010,7 @@
               <w:noProof/>
             </w:rPr>
           </w:pPr>
-          <w:hyperlink w:anchor="_Toc43814729" w:history="1">
+          <w:hyperlink w:anchor="_Toc44592745" w:history="1">
             <w:r>
               <w:rPr>
                 <w:rStyle w:val="Hyperlink"/>
@@ -1041,7 +1041,7 @@
                 <w:noProof/>
                 <w:webHidden/>
               </w:rPr>
-              <w:instrText xml:space="preserve"> PAGEREF _Toc43814729 \h </w:instrText>
+              <w:instrText xml:space="preserve"> PAGEREF _Toc44592745 \h </w:instrText>
             </w:r>
             <w:r>
               <w:rPr>
@@ -1089,7 +1089,7 @@
               <w:lang w:val="de-DE" w:eastAsia="de-DE"/>
             </w:rPr>
           </w:pPr>
-          <w:hyperlink w:anchor="_Toc43814730" w:history="1">
+          <w:hyperlink w:anchor="_Toc44592746" w:history="1">
             <w:r>
               <w:rPr>
                 <w:rStyle w:val="Hyperlink"/>
@@ -1136,7 +1136,7 @@
                 <w:noProof/>
                 <w:webHidden/>
               </w:rPr>
-              <w:instrText xml:space="preserve"> PAGEREF _Toc43814730 \h </w:instrText>
+              <w:instrText xml:space="preserve"> PAGEREF _Toc44592746 \h </w:instrText>
             </w:r>
             <w:r>
               <w:rPr>
@@ -1183,7 +1183,7 @@
               <w:lang w:val="de-DE" w:eastAsia="de-DE"/>
             </w:rPr>
           </w:pPr>
-          <w:hyperlink w:anchor="_Toc43814731" w:history="1">
+          <w:hyperlink w:anchor="_Toc44592747" w:history="1">
             <w:r>
               <w:rPr>
                 <w:rStyle w:val="Hyperlink"/>
@@ -1214,7 +1214,7 @@
                 <w:noProof/>
                 <w:webHidden/>
               </w:rPr>
-              <w:instrText xml:space="preserve"> PAGEREF _Toc43814731 \h </w:instrText>
+              <w:instrText xml:space="preserve"> PAGEREF _Toc44592747 \h </w:instrText>
             </w:r>
             <w:r>
               <w:rPr>
@@ -1260,7 +1260,7 @@
               <w:noProof/>
             </w:rPr>
           </w:pPr>
-          <w:hyperlink w:anchor="_Toc43814732" w:history="1">
+          <w:hyperlink w:anchor="_Toc44592748" w:history="1">
             <w:r>
               <w:rPr>
                 <w:rStyle w:val="Hyperlink"/>
@@ -1291,7 +1291,7 @@
                 <w:noProof/>
                 <w:webHidden/>
               </w:rPr>
-              <w:instrText xml:space="preserve"> PAGEREF _Toc43814732 \h </w:instrText>
+              <w:instrText xml:space="preserve"> PAGEREF _Toc44592748 \h </w:instrText>
             </w:r>
             <w:r>
               <w:rPr>
@@ -1337,7 +1337,7 @@
               <w:noProof/>
             </w:rPr>
           </w:pPr>
-          <w:hyperlink w:anchor="_Toc43814733" w:history="1">
+          <w:hyperlink w:anchor="_Toc44592749" w:history="1">
             <w:r>
               <w:rPr>
                 <w:rStyle w:val="Hyperlink"/>
@@ -1368,7 +1368,7 @@
                 <w:noProof/>
                 <w:webHidden/>
               </w:rPr>
-              <w:instrText xml:space="preserve"> PAGEREF _Toc43814733 \h </w:instrText>
+              <w:instrText xml:space="preserve"> PAGEREF _Toc44592749 \h </w:instrText>
             </w:r>
             <w:r>
               <w:rPr>
@@ -1416,7 +1416,7 @@
               <w:lang w:val="de-DE" w:eastAsia="de-DE"/>
             </w:rPr>
           </w:pPr>
-          <w:hyperlink w:anchor="_Toc43814734" w:history="1">
+          <w:hyperlink w:anchor="_Toc44592750" w:history="1">
             <w:r>
               <w:rPr>
                 <w:rStyle w:val="Hyperlink"/>
@@ -1463,7 +1463,7 @@
                 <w:noProof/>
                 <w:webHidden/>
               </w:rPr>
-              <w:instrText xml:space="preserve"> PAGEREF _Toc43814734 \h </w:instrText>
+              <w:instrText xml:space="preserve"> PAGEREF _Toc44592750 \h </w:instrText>
             </w:r>
             <w:r>
               <w:rPr>
@@ -1510,7 +1510,7 @@
               <w:lang w:val="de-DE" w:eastAsia="de-DE"/>
             </w:rPr>
           </w:pPr>
-          <w:hyperlink w:anchor="_Toc43814735" w:history="1">
+          <w:hyperlink w:anchor="_Toc44592751" w:history="1">
             <w:r>
               <w:rPr>
                 <w:rStyle w:val="Hyperlink"/>
@@ -1541,7 +1541,7 @@
                 <w:noProof/>
                 <w:webHidden/>
               </w:rPr>
-              <w:instrText xml:space="preserve"> PAGEREF _Toc43814735 \h </w:instrText>
+              <w:instrText xml:space="preserve"> PAGEREF _Toc44592751 \h </w:instrText>
             </w:r>
             <w:r>
               <w:rPr>
@@ -1588,7 +1588,7 @@
               <w:lang w:val="de-DE" w:eastAsia="de-DE"/>
             </w:rPr>
           </w:pPr>
-          <w:hyperlink w:anchor="_Toc43814736" w:history="1">
+          <w:hyperlink w:anchor="_Toc44592752" w:history="1">
             <w:r>
               <w:rPr>
                 <w:rStyle w:val="Hyperlink"/>
@@ -1619,7 +1619,7 @@
                 <w:noProof/>
                 <w:webHidden/>
               </w:rPr>
-              <w:instrText xml:space="preserve"> PAGEREF _Toc43814736 \h </w:instrText>
+              <w:instrText xml:space="preserve"> PAGEREF _Toc44592752 \h </w:instrText>
             </w:r>
             <w:r>
               <w:rPr>
@@ -1666,7 +1666,7 @@
               <w:lang w:val="de-DE" w:eastAsia="de-DE"/>
             </w:rPr>
           </w:pPr>
-          <w:hyperlink w:anchor="_Toc43814737" w:history="1">
+          <w:hyperlink w:anchor="_Toc44592753" w:history="1">
             <w:r>
               <w:rPr>
                 <w:rStyle w:val="Hyperlink"/>
@@ -1697,7 +1697,7 @@
                 <w:noProof/>
                 <w:webHidden/>
               </w:rPr>
-              <w:instrText xml:space="preserve"> PAGEREF _Toc43814737 \h </w:instrText>
+              <w:instrText xml:space="preserve"> PAGEREF _Toc44592753 \h </w:instrText>
             </w:r>
             <w:r>
               <w:rPr>
@@ -1744,7 +1744,7 @@
               <w:lang w:val="de-DE" w:eastAsia="de-DE"/>
             </w:rPr>
           </w:pPr>
-          <w:hyperlink w:anchor="_Toc43814738" w:history="1">
+          <w:hyperlink w:anchor="_Toc44592754" w:history="1">
             <w:r>
               <w:rPr>
                 <w:rStyle w:val="Hyperlink"/>
@@ -1775,7 +1775,7 @@
                 <w:noProof/>
                 <w:webHidden/>
               </w:rPr>
-              <w:instrText xml:space="preserve"> PAGEREF _Toc43814738 \h </w:instrText>
+              <w:instrText xml:space="preserve"> PAGEREF _Toc44592754 \h </w:instrText>
             </w:r>
             <w:r>
               <w:rPr>
@@ -1822,7 +1822,7 @@
               <w:lang w:val="de-DE" w:eastAsia="de-DE"/>
             </w:rPr>
           </w:pPr>
-          <w:hyperlink w:anchor="_Toc43814739" w:history="1">
+          <w:hyperlink w:anchor="_Toc44592755" w:history="1">
             <w:r>
               <w:rPr>
                 <w:rStyle w:val="Hyperlink"/>
@@ -1853,7 +1853,7 @@
                 <w:noProof/>
                 <w:webHidden/>
               </w:rPr>
-              <w:instrText xml:space="preserve"> PAGEREF _Toc43814739 \h </w:instrText>
+              <w:instrText xml:space="preserve"> PAGEREF _Toc44592755 \h </w:instrText>
             </w:r>
             <w:r>
               <w:rPr>
@@ -1900,7 +1900,7 @@
               <w:lang w:val="de-DE" w:eastAsia="de-DE"/>
             </w:rPr>
           </w:pPr>
-          <w:hyperlink w:anchor="_Toc43814740" w:history="1">
+          <w:hyperlink w:anchor="_Toc44592756" w:history="1">
             <w:r>
               <w:rPr>
                 <w:rStyle w:val="Hyperlink"/>
@@ -1931,7 +1931,7 @@
                 <w:noProof/>
                 <w:webHidden/>
               </w:rPr>
-              <w:instrText xml:space="preserve"> PAGEREF _Toc43814740 \h </w:instrText>
+              <w:instrText xml:space="preserve"> PAGEREF _Toc44592756 \h </w:instrText>
             </w:r>
             <w:r>
               <w:rPr>
@@ -1977,7 +1977,7 @@
               <w:lang w:val="de-DE" w:eastAsia="de-DE"/>
             </w:rPr>
           </w:pPr>
-          <w:hyperlink w:anchor="_Toc43814741" w:history="1">
+          <w:hyperlink w:anchor="_Toc44592757" w:history="1">
             <w:r>
               <w:rPr>
                 <w:rStyle w:val="Hyperlink"/>
@@ -2008,7 +2008,7 @@
                 <w:noProof/>
                 <w:webHidden/>
               </w:rPr>
-              <w:instrText xml:space="preserve"> PAGEREF _Toc43814741 \h </w:instrText>
+              <w:instrText xml:space="preserve"> PAGEREF _Toc44592757 \h </w:instrText>
             </w:r>
             <w:r>
               <w:rPr>
@@ -2097,8 +2097,8 @@
           <w:szCs w:val="36"/>
         </w:rPr>
       </w:pPr>
-      <w:bookmarkStart w:id="0" w:name="_Toc43814720"/>
-      <w:bookmarkStart w:id="1" w:name="About_Snips"/>
+      <w:bookmarkStart w:id="0" w:name="About_Snips"/>
+      <w:bookmarkStart w:id="1" w:name="_Toc44592736"/>
       <w:r>
         <w:rPr>
           <w:rFonts w:asciiTheme="majorHAnsi" w:eastAsiaTheme="majorEastAsia" w:hAnsiTheme="majorHAnsi" w:cstheme="majorHAnsi"/>
@@ -2107,9 +2107,9 @@
         </w:rPr>
         <w:t>About SNIPS</w:t>
       </w:r>
-      <w:bookmarkEnd w:id="0"/>
-    </w:p>
-    <w:bookmarkEnd w:id="1"/>
+      <w:bookmarkEnd w:id="1"/>
+    </w:p>
+    <w:bookmarkEnd w:id="0"/>
     <w:p>
       <w:pPr>
         <w:jc w:val="center"/>
@@ -2131,8 +2131,8 @@
           <w:szCs w:val="40"/>
         </w:rPr>
       </w:pPr>
-      <w:bookmarkStart w:id="2" w:name="_Toc43814721"/>
-      <w:bookmarkStart w:id="3" w:name="The_Language"/>
+      <w:bookmarkStart w:id="2" w:name="The_Language"/>
+      <w:bookmarkStart w:id="3" w:name="_Toc44592737"/>
       <w:r>
         <w:rPr>
           <w:rFonts w:cstheme="majorHAnsi"/>
@@ -2142,9 +2142,9 @@
         </w:rPr>
         <w:t>The Language</w:t>
       </w:r>
-      <w:bookmarkEnd w:id="2"/>
-    </w:p>
-    <w:bookmarkEnd w:id="3"/>
+      <w:bookmarkEnd w:id="3"/>
+    </w:p>
+    <w:bookmarkEnd w:id="2"/>
     <w:p>
       <w:pPr>
         <w:jc w:val="center"/>
@@ -2584,8 +2584,8 @@
           <w:szCs w:val="40"/>
         </w:rPr>
       </w:pPr>
-      <w:bookmarkStart w:id="4" w:name="_Toc43814722"/>
-      <w:bookmarkStart w:id="5" w:name="About_this_document"/>
+      <w:bookmarkStart w:id="4" w:name="About_this_document"/>
+      <w:bookmarkStart w:id="5" w:name="_Toc44592738"/>
       <w:r>
         <w:rPr>
           <w:rFonts w:cstheme="majorHAnsi"/>
@@ -2595,9 +2595,9 @@
         </w:rPr>
         <w:t>About this document</w:t>
       </w:r>
-      <w:bookmarkEnd w:id="4"/>
-    </w:p>
-    <w:bookmarkEnd w:id="5"/>
+      <w:bookmarkEnd w:id="5"/>
+    </w:p>
+    <w:bookmarkEnd w:id="4"/>
     <w:p>
       <w:pPr>
         <w:jc w:val="both"/>
@@ -2695,8 +2695,8 @@
           <w:szCs w:val="40"/>
         </w:rPr>
       </w:pPr>
-      <w:bookmarkStart w:id="6" w:name="_Toc43814723"/>
-      <w:bookmarkStart w:id="7" w:name="Some_words_in_advance"/>
+      <w:bookmarkStart w:id="6" w:name="Some_words_in_advance"/>
+      <w:bookmarkStart w:id="7" w:name="_Toc44592739"/>
       <w:r>
         <w:rPr>
           <w:rFonts w:cstheme="majorHAnsi"/>
@@ -2706,9 +2706,9 @@
         </w:rPr>
         <w:t>Some words in advance</w:t>
       </w:r>
-      <w:bookmarkEnd w:id="6"/>
-    </w:p>
-    <w:bookmarkEnd w:id="7"/>
+      <w:bookmarkEnd w:id="7"/>
+    </w:p>
+    <w:bookmarkEnd w:id="6"/>
     <w:p>
       <w:pPr>
         <w:jc w:val="center"/>
@@ -2821,8 +2821,8 @@
           <w:szCs w:val="36"/>
         </w:rPr>
       </w:pPr>
-      <w:bookmarkStart w:id="8" w:name="_Toc43814724"/>
-      <w:bookmarkStart w:id="9" w:name="Language_Syntax"/>
+      <w:bookmarkStart w:id="8" w:name="Language_Syntax"/>
+      <w:bookmarkStart w:id="9" w:name="_Toc44592740"/>
       <w:r>
         <w:rPr>
           <w:rFonts w:asciiTheme="majorHAnsi" w:eastAsiaTheme="majorEastAsia" w:hAnsiTheme="majorHAnsi" w:cstheme="majorHAnsi"/>
@@ -2831,9 +2831,9 @@
         </w:rPr>
         <w:t>Language Syntax</w:t>
       </w:r>
-      <w:bookmarkEnd w:id="8"/>
-    </w:p>
-    <w:bookmarkEnd w:id="9"/>
+      <w:bookmarkEnd w:id="9"/>
+    </w:p>
+    <w:bookmarkEnd w:id="8"/>
     <w:p>
       <w:pPr>
         <w:jc w:val="center"/>
@@ -2855,8 +2855,8 @@
           <w:szCs w:val="40"/>
         </w:rPr>
       </w:pPr>
-      <w:bookmarkStart w:id="10" w:name="_Toc43814725"/>
-      <w:bookmarkStart w:id="11" w:name="Type_System"/>
+      <w:bookmarkStart w:id="10" w:name="Type_System"/>
+      <w:bookmarkStart w:id="11" w:name="_Toc44592741"/>
       <w:r>
         <w:rPr>
           <w:rFonts w:cstheme="majorHAnsi"/>
@@ -2866,7 +2866,7 @@
         </w:rPr>
         <w:t>Type System</w:t>
       </w:r>
-      <w:bookmarkEnd w:id="10"/>
+      <w:bookmarkEnd w:id="11"/>
     </w:p>
     <w:p>
       <w:pPr>
@@ -2880,8 +2880,8 @@
         </w:rPr>
       </w:pPr>
       <w:bookmarkStart w:id="12" w:name="Primitives"/>
-      <w:bookmarkStart w:id="13" w:name="_Toc43814726"/>
-      <w:bookmarkEnd w:id="11"/>
+      <w:bookmarkStart w:id="13" w:name="_Toc44592742"/>
+      <w:bookmarkEnd w:id="10"/>
       <w:r>
         <w:rPr>
           <w:rFonts w:cstheme="majorHAnsi"/>
@@ -4369,8 +4369,8 @@
           <w:szCs w:val="36"/>
         </w:rPr>
       </w:pPr>
-      <w:bookmarkStart w:id="14" w:name="_Toc43814727"/>
-      <w:bookmarkStart w:id="15" w:name="Composite_Types"/>
+      <w:bookmarkStart w:id="14" w:name="Composite_Types"/>
+      <w:bookmarkStart w:id="15" w:name="_Toc44592743"/>
       <w:r>
         <w:rPr>
           <w:rFonts w:cstheme="majorHAnsi"/>
@@ -4382,9 +4382,9 @@
         </w:rPr>
         <w:t>Composite Types</w:t>
       </w:r>
-      <w:bookmarkEnd w:id="14"/>
-    </w:p>
-    <w:bookmarkEnd w:id="15"/>
+      <w:bookmarkEnd w:id="15"/>
+    </w:p>
+    <w:bookmarkEnd w:id="14"/>
     <w:p>
       <w:pPr>
         <w:ind w:left="708"/>
@@ -5915,7 +5915,7 @@
         </w:rPr>
       </w:pPr>
       <w:bookmarkStart w:id="16" w:name="Expressions"/>
-      <w:bookmarkStart w:id="17" w:name="_Toc43814728"/>
+      <w:bookmarkStart w:id="17" w:name="_Toc44592744"/>
       <w:r>
         <w:rPr>
           <w:rFonts w:cstheme="majorHAnsi"/>
@@ -5940,7 +5940,7 @@
         </w:rPr>
       </w:pPr>
       <w:bookmarkStart w:id="18" w:name="Operators"/>
-      <w:bookmarkStart w:id="19" w:name="_Toc43814729"/>
+      <w:bookmarkStart w:id="19" w:name="_Toc44592745"/>
       <w:r>
         <w:rPr>
           <w:rFonts w:cstheme="majorHAnsi"/>
@@ -7866,9 +7866,9 @@
           <w:szCs w:val="36"/>
         </w:rPr>
       </w:pPr>
-      <w:bookmarkStart w:id="20" w:name="_Toc43814730"/>
-      <w:bookmarkStart w:id="21" w:name="arm_assembly_and_output"/>
-      <w:bookmarkStart w:id="22" w:name="Built_in_libraries"/>
+      <w:bookmarkStart w:id="20" w:name="arm_assembly_and_output"/>
+      <w:bookmarkStart w:id="21" w:name="Built_in_libraries"/>
+      <w:bookmarkStart w:id="22" w:name="_Toc44592746"/>
       <w:r>
         <w:rPr>
           <w:rFonts w:asciiTheme="majorHAnsi" w:eastAsiaTheme="majorEastAsia" w:hAnsiTheme="majorHAnsi" w:cstheme="majorHAnsi"/>
@@ -7877,9 +7877,9 @@
         </w:rPr>
         <w:t>ARM Assembly &amp; Output</w:t>
       </w:r>
-      <w:bookmarkEnd w:id="20"/>
-    </w:p>
-    <w:bookmarkEnd w:id="21"/>
+      <w:bookmarkEnd w:id="22"/>
+    </w:p>
+    <w:bookmarkEnd w:id="20"/>
     <w:p>
       <w:pPr>
         <w:pStyle w:val="Listenabsatz"/>
@@ -7902,8 +7902,8 @@
           <w:szCs w:val="40"/>
         </w:rPr>
       </w:pPr>
-      <w:bookmarkStart w:id="23" w:name="_Toc43814731"/>
-      <w:bookmarkStart w:id="24" w:name="Compiler_assembly_conventions"/>
+      <w:bookmarkStart w:id="23" w:name="Compiler_assembly_conventions"/>
+      <w:bookmarkStart w:id="24" w:name="_Toc44592747"/>
       <w:r>
         <w:rPr>
           <w:rFonts w:cstheme="majorHAnsi"/>
@@ -7913,7 +7913,7 @@
         </w:rPr>
         <w:t>Compiler Assembly Conventions</w:t>
       </w:r>
-      <w:bookmarkEnd w:id="23"/>
+      <w:bookmarkEnd w:id="24"/>
     </w:p>
     <w:p>
       <w:pPr>
@@ -7928,8 +7928,8 @@
         </w:rPr>
       </w:pPr>
       <w:bookmarkStart w:id="25" w:name="register_usage"/>
-      <w:bookmarkStart w:id="26" w:name="_Toc43814732"/>
-      <w:bookmarkEnd w:id="24"/>
+      <w:bookmarkStart w:id="26" w:name="_Toc44592748"/>
+      <w:bookmarkEnd w:id="23"/>
       <w:r>
         <w:rPr>
           <w:rFonts w:cstheme="majorHAnsi"/>
@@ -8637,7 +8637,7 @@
         </w:rPr>
       </w:pPr>
       <w:bookmarkStart w:id="27" w:name="heap_management"/>
-      <w:bookmarkStart w:id="28" w:name="_Toc43814733"/>
+      <w:bookmarkStart w:id="28" w:name="_Toc44592749"/>
       <w:r>
         <w:rPr>
           <w:rFonts w:cstheme="majorHAnsi"/>
@@ -9736,7 +9736,7 @@
           <w:szCs w:val="36"/>
         </w:rPr>
       </w:pPr>
-      <w:bookmarkStart w:id="29" w:name="_Toc43814734"/>
+      <w:bookmarkStart w:id="29" w:name="_Toc44592750"/>
       <w:r>
         <w:rPr>
           <w:rFonts w:asciiTheme="majorHAnsi" w:eastAsiaTheme="majorEastAsia" w:hAnsiTheme="majorHAnsi" w:cstheme="majorHAnsi"/>
@@ -9763,7 +9763,7 @@
       </w:r>
       <w:bookmarkEnd w:id="29"/>
     </w:p>
-    <w:bookmarkEnd w:id="22"/>
+    <w:bookmarkEnd w:id="21"/>
     <w:p>
       <w:pPr>
         <w:pStyle w:val="Listenabsatz"/>
@@ -9993,7 +9993,7 @@
           <w:szCs w:val="40"/>
         </w:rPr>
       </w:pPr>
-      <w:bookmarkStart w:id="30" w:name="_Toc43814735"/>
+      <w:bookmarkStart w:id="30" w:name="_Toc44592751"/>
       <w:r>
         <w:rPr>
           <w:rFonts w:cstheme="majorHAnsi"/>
@@ -11530,7 +11530,7 @@
           <w:szCs w:val="40"/>
         </w:rPr>
       </w:pPr>
-      <w:bookmarkStart w:id="34" w:name="_Toc43814736"/>
+      <w:bookmarkStart w:id="34" w:name="_Toc44592752"/>
       <w:r>
         <w:rPr>
           <w:rFonts w:cstheme="majorHAnsi"/>
@@ -12418,7 +12418,7 @@
           <w:szCs w:val="40"/>
         </w:rPr>
       </w:pPr>
-      <w:bookmarkStart w:id="35" w:name="_Toc43814737"/>
+      <w:bookmarkStart w:id="35" w:name="_Toc44592753"/>
       <w:r>
         <w:rPr>
           <w:rFonts w:cstheme="majorHAnsi"/>
@@ -14604,7 +14604,7 @@
           <w:szCs w:val="40"/>
         </w:rPr>
       </w:pPr>
-      <w:bookmarkStart w:id="36" w:name="_Toc43814738"/>
+      <w:bookmarkStart w:id="36" w:name="_Toc44592754"/>
       <w:r>
         <w:rPr>
           <w:rFonts w:cstheme="majorHAnsi"/>
@@ -16006,15 +16006,7 @@
                 <w:sz w:val="24"/>
                 <w:szCs w:val="32"/>
               </w:rPr>
-              <w:t xml:space="preserve">To check if x matches the currently searched value, the predicate pred is used. If it returns true, the values will be treated as equal and </w:t>
-            </w:r>
-            <w:r>
-              <w:rPr>
-                <w:rFonts w:asciiTheme="majorHAnsi" w:eastAsiaTheme="majorEastAsia" w:hAnsiTheme="majorHAnsi" w:cstheme="majorHAnsi"/>
-                <w:sz w:val="24"/>
-                <w:szCs w:val="32"/>
-              </w:rPr>
-              <w:t>true will be returned</w:t>
+              <w:t>To check if x matches the currently searched value, the predicate pred is used. If it returns true, the values will be treated as equal and true will be returned</w:t>
             </w:r>
             <w:r>
               <w:rPr>
@@ -20296,7 +20288,7 @@
           <w:szCs w:val="40"/>
         </w:rPr>
       </w:pPr>
-      <w:bookmarkStart w:id="37" w:name="_Toc43814739"/>
+      <w:bookmarkStart w:id="37" w:name="_Toc44592755"/>
       <w:r>
         <w:rPr>
           <w:rFonts w:cstheme="majorHAnsi"/>
@@ -21775,7 +21767,7 @@
           <w:szCs w:val="40"/>
         </w:rPr>
       </w:pPr>
-      <w:bookmarkStart w:id="38" w:name="_Toc43814740"/>
+      <w:bookmarkStart w:id="38" w:name="_Toc44592756"/>
       <w:r>
         <w:rPr>
           <w:rFonts w:cstheme="majorHAnsi"/>
@@ -23409,7 +23401,7 @@
           <w:szCs w:val="40"/>
         </w:rPr>
       </w:pPr>
-      <w:bookmarkStart w:id="39" w:name="_Toc43814741"/>
+      <w:bookmarkStart w:id="39" w:name="_Toc44592757"/>
       <w:r>
         <w:rPr>
           <w:rFonts w:cstheme="majorHAnsi"/>
@@ -24966,6 +24958,1196 @@
           <w:rFonts w:asciiTheme="majorHAnsi" w:eastAsiaTheme="majorEastAsia" w:hAnsiTheme="majorHAnsi" w:cstheme="majorHAnsi"/>
           <w:sz w:val="24"/>
           <w:szCs w:val="32"/>
+        </w:rPr>
+      </w:pPr>
+    </w:p>
+    <w:p>
+      <w:pPr>
+        <w:rPr>
+          <w:rFonts w:asciiTheme="majorHAnsi" w:eastAsiaTheme="majorEastAsia" w:hAnsiTheme="majorHAnsi" w:cstheme="majorHAnsi"/>
+          <w:b/>
+          <w:bCs/>
+          <w:sz w:val="28"/>
+          <w:szCs w:val="36"/>
+        </w:rPr>
+      </w:pPr>
+      <w:r>
+        <w:rPr>
+          <w:rFonts w:asciiTheme="majorHAnsi" w:eastAsiaTheme="majorEastAsia" w:hAnsiTheme="majorHAnsi" w:cstheme="majorHAnsi"/>
+          <w:b/>
+          <w:bCs/>
+          <w:sz w:val="28"/>
+          <w:szCs w:val="36"/>
+        </w:rPr>
+        <w:t>graphics</w:t>
+      </w:r>
+      <w:r>
+        <w:rPr>
+          <w:rFonts w:asciiTheme="majorHAnsi" w:eastAsiaTheme="majorEastAsia" w:hAnsiTheme="majorHAnsi" w:cstheme="majorHAnsi"/>
+          <w:b/>
+          <w:bCs/>
+          <w:sz w:val="28"/>
+          <w:szCs w:val="36"/>
+        </w:rPr>
+        <w:t>.sn</w:t>
+      </w:r>
+    </w:p>
+    <w:p>
+      <w:pPr>
+        <w:jc w:val="both"/>
+        <w:rPr>
+          <w:rFonts w:asciiTheme="majorHAnsi" w:eastAsiaTheme="majorEastAsia" w:hAnsiTheme="majorHAnsi" w:cstheme="majorHAnsi"/>
+          <w:sz w:val="24"/>
+          <w:szCs w:val="32"/>
+        </w:rPr>
+      </w:pPr>
+      <w:r>
+        <w:rPr>
+          <w:rFonts w:asciiTheme="majorHAnsi" w:eastAsiaTheme="majorEastAsia" w:hAnsiTheme="majorHAnsi" w:cstheme="majorHAnsi"/>
+          <w:b/>
+          <w:bCs/>
+          <w:sz w:val="28"/>
+          <w:szCs w:val="36"/>
+        </w:rPr>
+        <w:tab/>
+      </w:r>
+      <w:r>
+        <w:rPr>
+          <w:rFonts w:asciiTheme="majorHAnsi" w:eastAsiaTheme="majorEastAsia" w:hAnsiTheme="majorHAnsi" w:cstheme="majorHAnsi"/>
+          <w:sz w:val="24"/>
+          <w:szCs w:val="32"/>
+        </w:rPr>
+        <w:t xml:space="preserve">Full Path: </w:t>
+      </w:r>
+      <w:r>
+        <w:rPr>
+          <w:rFonts w:asciiTheme="majorHAnsi" w:eastAsiaTheme="majorEastAsia" w:hAnsiTheme="majorHAnsi" w:cstheme="majorHAnsi"/>
+          <w:sz w:val="24"/>
+          <w:szCs w:val="32"/>
+        </w:rPr>
+        <w:tab/>
+      </w:r>
+      <w:r>
+        <w:rPr>
+          <w:rFonts w:asciiTheme="majorHAnsi" w:eastAsiaTheme="majorEastAsia" w:hAnsiTheme="majorHAnsi" w:cstheme="majorHAnsi"/>
+          <w:sz w:val="24"/>
+          <w:szCs w:val="32"/>
+        </w:rPr>
+        <w:tab/>
+      </w:r>
+      <w:r>
+        <w:rPr>
+          <w:rFonts w:asciiTheme="majorHAnsi" w:eastAsiaTheme="majorEastAsia" w:hAnsiTheme="majorHAnsi" w:cstheme="majorHAnsi"/>
+          <w:sz w:val="24"/>
+          <w:szCs w:val="32"/>
+        </w:rPr>
+        <w:t>lib/util/</w:t>
+      </w:r>
+      <w:r>
+        <w:rPr>
+          <w:rFonts w:asciiTheme="majorHAnsi" w:eastAsiaTheme="majorEastAsia" w:hAnsiTheme="majorHAnsi" w:cstheme="majorHAnsi"/>
+          <w:sz w:val="24"/>
+          <w:szCs w:val="32"/>
+        </w:rPr>
+        <w:t>graphics</w:t>
+      </w:r>
+      <w:r>
+        <w:rPr>
+          <w:rFonts w:asciiTheme="majorHAnsi" w:eastAsiaTheme="majorEastAsia" w:hAnsiTheme="majorHAnsi" w:cstheme="majorHAnsi"/>
+          <w:sz w:val="24"/>
+          <w:szCs w:val="32"/>
+        </w:rPr>
+        <w:t>.sn</w:t>
+      </w:r>
+    </w:p>
+    <w:p>
+      <w:pPr>
+        <w:ind w:left="708"/>
+        <w:jc w:val="both"/>
+        <w:rPr>
+          <w:rFonts w:asciiTheme="majorHAnsi" w:eastAsiaTheme="majorEastAsia" w:hAnsiTheme="majorHAnsi" w:cstheme="majorHAnsi"/>
+          <w:sz w:val="24"/>
+          <w:szCs w:val="32"/>
+        </w:rPr>
+      </w:pPr>
+      <w:r>
+        <w:rPr>
+          <w:rFonts w:asciiTheme="majorHAnsi" w:eastAsiaTheme="majorEastAsia" w:hAnsiTheme="majorHAnsi" w:cstheme="majorHAnsi"/>
+          <w:sz w:val="24"/>
+          <w:szCs w:val="32"/>
+        </w:rPr>
+        <w:t>Package Type:</w:t>
+      </w:r>
+      <w:r>
+        <w:rPr>
+          <w:rFonts w:asciiTheme="majorHAnsi" w:eastAsiaTheme="majorEastAsia" w:hAnsiTheme="majorHAnsi" w:cstheme="majorHAnsi"/>
+          <w:sz w:val="24"/>
+          <w:szCs w:val="32"/>
+        </w:rPr>
+        <w:tab/>
+      </w:r>
+      <w:r>
+        <w:rPr>
+          <w:rFonts w:asciiTheme="majorHAnsi" w:eastAsiaTheme="majorEastAsia" w:hAnsiTheme="majorHAnsi" w:cstheme="majorHAnsi"/>
+          <w:sz w:val="24"/>
+          <w:szCs w:val="32"/>
+        </w:rPr>
+        <w:tab/>
+        <w:t>Includes: color.sn</w:t>
+      </w:r>
+    </w:p>
+    <w:p>
+      <w:pPr>
+        <w:ind w:left="708"/>
+        <w:jc w:val="both"/>
+        <w:rPr>
+          <w:rFonts w:asciiTheme="majorHAnsi" w:eastAsiaTheme="majorEastAsia" w:hAnsiTheme="majorHAnsi" w:cstheme="majorHAnsi"/>
+          <w:sz w:val="24"/>
+          <w:szCs w:val="32"/>
+        </w:rPr>
+      </w:pPr>
+      <w:r>
+        <w:rPr>
+          <w:rFonts w:asciiTheme="majorHAnsi" w:eastAsiaTheme="majorEastAsia" w:hAnsiTheme="majorHAnsi" w:cstheme="majorHAnsi"/>
+          <w:sz w:val="24"/>
+          <w:szCs w:val="32"/>
+        </w:rPr>
+        <w:t>Namespacing:</w:t>
+      </w:r>
+      <w:r>
+        <w:rPr>
+          <w:rFonts w:asciiTheme="majorHAnsi" w:eastAsiaTheme="majorEastAsia" w:hAnsiTheme="majorHAnsi" w:cstheme="majorHAnsi"/>
+          <w:sz w:val="24"/>
+          <w:szCs w:val="32"/>
+        </w:rPr>
+        <w:tab/>
+      </w:r>
+      <w:r>
+        <w:rPr>
+          <w:rFonts w:asciiTheme="majorHAnsi" w:eastAsiaTheme="majorEastAsia" w:hAnsiTheme="majorHAnsi" w:cstheme="majorHAnsi"/>
+          <w:sz w:val="24"/>
+          <w:szCs w:val="32"/>
+        </w:rPr>
+        <w:tab/>
+        <w:t>The entire package is namespaced in ‘</w:t>
+      </w:r>
+      <w:r>
+        <w:rPr>
+          <w:rFonts w:asciiTheme="majorHAnsi" w:eastAsiaTheme="majorEastAsia" w:hAnsiTheme="majorHAnsi" w:cstheme="majorHAnsi"/>
+          <w:sz w:val="24"/>
+          <w:szCs w:val="32"/>
+        </w:rPr>
+        <w:t>Graphics</w:t>
+      </w:r>
+      <w:r>
+        <w:rPr>
+          <w:rFonts w:asciiTheme="majorHAnsi" w:eastAsiaTheme="majorEastAsia" w:hAnsiTheme="majorHAnsi" w:cstheme="majorHAnsi"/>
+          <w:sz w:val="24"/>
+          <w:szCs w:val="32"/>
+        </w:rPr>
+        <w:t>.</w:t>
+      </w:r>
+    </w:p>
+    <w:p>
+      <w:pPr>
+        <w:ind w:left="708"/>
+        <w:jc w:val="both"/>
+        <w:rPr>
+          <w:rFonts w:asciiTheme="majorHAnsi" w:eastAsiaTheme="majorEastAsia" w:hAnsiTheme="majorHAnsi" w:cstheme="majorHAnsi"/>
+          <w:sz w:val="24"/>
+          <w:szCs w:val="32"/>
+        </w:rPr>
+      </w:pPr>
+      <w:r>
+        <w:rPr>
+          <w:rFonts w:asciiTheme="majorHAnsi" w:eastAsiaTheme="majorEastAsia" w:hAnsiTheme="majorHAnsi" w:cstheme="majorHAnsi"/>
+          <w:sz w:val="24"/>
+          <w:szCs w:val="32"/>
+        </w:rPr>
+        <w:t>Description:</w:t>
+      </w:r>
+      <w:r>
+        <w:rPr>
+          <w:rFonts w:asciiTheme="majorHAnsi" w:eastAsiaTheme="majorEastAsia" w:hAnsiTheme="majorHAnsi" w:cstheme="majorHAnsi"/>
+          <w:sz w:val="24"/>
+          <w:szCs w:val="32"/>
+        </w:rPr>
+        <w:tab/>
+      </w:r>
+      <w:r>
+        <w:rPr>
+          <w:rFonts w:asciiTheme="majorHAnsi" w:eastAsiaTheme="majorEastAsia" w:hAnsiTheme="majorHAnsi" w:cstheme="majorHAnsi"/>
+          <w:sz w:val="24"/>
+          <w:szCs w:val="32"/>
+        </w:rPr>
+        <w:tab/>
+      </w:r>
+    </w:p>
+    <w:p>
+      <w:pPr>
+        <w:ind w:left="1416"/>
+        <w:jc w:val="both"/>
+        <w:rPr>
+          <w:rFonts w:asciiTheme="majorHAnsi" w:eastAsiaTheme="majorEastAsia" w:hAnsiTheme="majorHAnsi" w:cstheme="majorHAnsi"/>
+          <w:sz w:val="24"/>
+          <w:szCs w:val="32"/>
+        </w:rPr>
+      </w:pPr>
+      <w:r>
+        <w:rPr>
+          <w:rFonts w:asciiTheme="majorHAnsi" w:eastAsiaTheme="majorEastAsia" w:hAnsiTheme="majorHAnsi" w:cstheme="majorHAnsi"/>
+          <w:sz w:val="24"/>
+          <w:szCs w:val="32"/>
+        </w:rPr>
+        <w:t>This library contains utility related to colours, specifically rgba-coloring.</w:t>
+      </w:r>
+    </w:p>
+    <w:p>
+      <w:pPr>
+        <w:ind w:left="708"/>
+        <w:jc w:val="both"/>
+        <w:rPr>
+          <w:rFonts w:asciiTheme="majorHAnsi" w:eastAsiaTheme="majorEastAsia" w:hAnsiTheme="majorHAnsi" w:cstheme="majorHAnsi"/>
+          <w:sz w:val="24"/>
+          <w:szCs w:val="32"/>
+        </w:rPr>
+      </w:pPr>
+    </w:p>
+    <w:tbl>
+      <w:tblPr>
+        <w:tblStyle w:val="Tabellenraster"/>
+        <w:tblW w:w="8354" w:type="dxa"/>
+        <w:tblInd w:w="708" w:type="dxa"/>
+        <w:tblLook w:val="04A0" w:firstRow="1" w:lastRow="0" w:firstColumn="1" w:lastColumn="0" w:noHBand="0" w:noVBand="1"/>
+      </w:tblPr>
+      <w:tblGrid>
+        <w:gridCol w:w="1697"/>
+        <w:gridCol w:w="2268"/>
+        <w:gridCol w:w="4389"/>
+      </w:tblGrid>
+      <w:tr>
+        <w:tc>
+          <w:tcPr>
+            <w:tcW w:w="1697" w:type="dxa"/>
+            <w:shd w:val="clear" w:color="auto" w:fill="BFBFBF" w:themeFill="background1" w:themeFillShade="BF"/>
+          </w:tcPr>
+          <w:p>
+            <w:pPr>
+              <w:jc w:val="both"/>
+              <w:rPr>
+                <w:rFonts w:asciiTheme="majorHAnsi" w:eastAsiaTheme="majorEastAsia" w:hAnsiTheme="majorHAnsi" w:cstheme="majorHAnsi"/>
+                <w:sz w:val="24"/>
+                <w:szCs w:val="32"/>
+              </w:rPr>
+            </w:pPr>
+            <w:r>
+              <w:rPr>
+                <w:rFonts w:asciiTheme="majorHAnsi" w:eastAsiaTheme="majorEastAsia" w:hAnsiTheme="majorHAnsi" w:cstheme="majorHAnsi"/>
+                <w:sz w:val="24"/>
+                <w:szCs w:val="32"/>
+              </w:rPr>
+              <w:t>Struct Name</w:t>
+            </w:r>
+          </w:p>
+        </w:tc>
+        <w:tc>
+          <w:tcPr>
+            <w:tcW w:w="2268" w:type="dxa"/>
+            <w:shd w:val="clear" w:color="auto" w:fill="BFBFBF" w:themeFill="background1" w:themeFillShade="BF"/>
+          </w:tcPr>
+          <w:p>
+            <w:pPr>
+              <w:jc w:val="both"/>
+              <w:rPr>
+                <w:rFonts w:asciiTheme="majorHAnsi" w:eastAsiaTheme="majorEastAsia" w:hAnsiTheme="majorHAnsi" w:cstheme="majorHAnsi"/>
+                <w:sz w:val="24"/>
+                <w:szCs w:val="32"/>
+              </w:rPr>
+            </w:pPr>
+            <w:r>
+              <w:rPr>
+                <w:rFonts w:asciiTheme="majorHAnsi" w:eastAsiaTheme="majorEastAsia" w:hAnsiTheme="majorHAnsi" w:cstheme="majorHAnsi"/>
+                <w:sz w:val="24"/>
+                <w:szCs w:val="32"/>
+              </w:rPr>
+              <w:t>Struct Fields</w:t>
+            </w:r>
+          </w:p>
+        </w:tc>
+        <w:tc>
+          <w:tcPr>
+            <w:tcW w:w="4389" w:type="dxa"/>
+            <w:shd w:val="clear" w:color="auto" w:fill="BFBFBF" w:themeFill="background1" w:themeFillShade="BF"/>
+          </w:tcPr>
+          <w:p>
+            <w:pPr>
+              <w:jc w:val="both"/>
+              <w:rPr>
+                <w:rFonts w:asciiTheme="majorHAnsi" w:eastAsiaTheme="majorEastAsia" w:hAnsiTheme="majorHAnsi" w:cstheme="majorHAnsi"/>
+                <w:sz w:val="24"/>
+                <w:szCs w:val="32"/>
+              </w:rPr>
+            </w:pPr>
+            <w:r>
+              <w:rPr>
+                <w:rFonts w:asciiTheme="majorHAnsi" w:eastAsiaTheme="majorEastAsia" w:hAnsiTheme="majorHAnsi" w:cstheme="majorHAnsi"/>
+                <w:sz w:val="24"/>
+                <w:szCs w:val="32"/>
+              </w:rPr>
+              <w:t>Description</w:t>
+            </w:r>
+          </w:p>
+        </w:tc>
+      </w:tr>
+      <w:tr>
+        <w:tc>
+          <w:tcPr>
+            <w:tcW w:w="1697" w:type="dxa"/>
+          </w:tcPr>
+          <w:p>
+            <w:pPr>
+              <w:jc w:val="both"/>
+              <w:rPr>
+                <w:rFonts w:asciiTheme="majorHAnsi" w:eastAsiaTheme="majorEastAsia" w:hAnsiTheme="majorHAnsi" w:cstheme="majorHAnsi"/>
+                <w:sz w:val="24"/>
+                <w:szCs w:val="32"/>
+              </w:rPr>
+            </w:pPr>
+            <w:r>
+              <w:rPr>
+                <w:rFonts w:asciiTheme="majorHAnsi" w:eastAsiaTheme="majorEastAsia" w:hAnsiTheme="majorHAnsi" w:cstheme="majorHAnsi"/>
+                <w:sz w:val="24"/>
+                <w:szCs w:val="32"/>
+              </w:rPr>
+              <w:t>Graphics2D</w:t>
+            </w:r>
+          </w:p>
+        </w:tc>
+        <w:tc>
+          <w:tcPr>
+            <w:tcW w:w="2268" w:type="dxa"/>
+          </w:tcPr>
+          <w:p>
+            <w:pPr>
+              <w:jc w:val="both"/>
+              <w:rPr>
+                <w:rFonts w:asciiTheme="majorHAnsi" w:eastAsiaTheme="majorEastAsia" w:hAnsiTheme="majorHAnsi" w:cstheme="majorHAnsi"/>
+                <w:sz w:val="24"/>
+                <w:szCs w:val="32"/>
+              </w:rPr>
+            </w:pPr>
+            <w:r>
+              <w:rPr>
+                <w:rFonts w:asciiTheme="majorHAnsi" w:eastAsiaTheme="majorEastAsia" w:hAnsiTheme="majorHAnsi" w:cstheme="majorHAnsi"/>
+                <w:sz w:val="24"/>
+                <w:szCs w:val="32"/>
+              </w:rPr>
+              <w:t>Color* color,</w:t>
+            </w:r>
+          </w:p>
+          <w:p>
+            <w:pPr>
+              <w:jc w:val="both"/>
+              <w:rPr>
+                <w:rFonts w:asciiTheme="majorHAnsi" w:eastAsiaTheme="majorEastAsia" w:hAnsiTheme="majorHAnsi" w:cstheme="majorHAnsi"/>
+                <w:sz w:val="24"/>
+                <w:szCs w:val="32"/>
+              </w:rPr>
+            </w:pPr>
+            <w:r>
+              <w:rPr>
+                <w:rFonts w:asciiTheme="majorHAnsi" w:eastAsiaTheme="majorEastAsia" w:hAnsiTheme="majorHAnsi" w:cstheme="majorHAnsi"/>
+                <w:sz w:val="24"/>
+                <w:szCs w:val="32"/>
+              </w:rPr>
+              <w:t xml:space="preserve">void* </w:t>
+            </w:r>
+            <w:proofErr w:type="spellStart"/>
+            <w:r>
+              <w:rPr>
+                <w:rFonts w:asciiTheme="majorHAnsi" w:eastAsiaTheme="majorEastAsia" w:hAnsiTheme="majorHAnsi" w:cstheme="majorHAnsi"/>
+                <w:sz w:val="24"/>
+                <w:szCs w:val="32"/>
+              </w:rPr>
+              <w:t>targetBase</w:t>
+            </w:r>
+            <w:proofErr w:type="spellEnd"/>
+            <w:r>
+              <w:rPr>
+                <w:rFonts w:asciiTheme="majorHAnsi" w:eastAsiaTheme="majorEastAsia" w:hAnsiTheme="majorHAnsi" w:cstheme="majorHAnsi"/>
+                <w:sz w:val="24"/>
+                <w:szCs w:val="32"/>
+              </w:rPr>
+              <w:t>,</w:t>
+            </w:r>
+          </w:p>
+          <w:p>
+            <w:pPr>
+              <w:jc w:val="both"/>
+              <w:rPr>
+                <w:rFonts w:asciiTheme="majorHAnsi" w:eastAsiaTheme="majorEastAsia" w:hAnsiTheme="majorHAnsi" w:cstheme="majorHAnsi"/>
+                <w:sz w:val="24"/>
+                <w:szCs w:val="32"/>
+              </w:rPr>
+            </w:pPr>
+            <w:r>
+              <w:rPr>
+                <w:rFonts w:asciiTheme="majorHAnsi" w:eastAsiaTheme="majorEastAsia" w:hAnsiTheme="majorHAnsi" w:cstheme="majorHAnsi"/>
+                <w:sz w:val="24"/>
+                <w:szCs w:val="32"/>
+              </w:rPr>
+              <w:t xml:space="preserve">int </w:t>
+            </w:r>
+            <w:proofErr w:type="spellStart"/>
+            <w:r>
+              <w:rPr>
+                <w:rFonts w:asciiTheme="majorHAnsi" w:eastAsiaTheme="majorEastAsia" w:hAnsiTheme="majorHAnsi" w:cstheme="majorHAnsi"/>
+                <w:sz w:val="24"/>
+                <w:szCs w:val="32"/>
+              </w:rPr>
+              <w:t>targetWidth</w:t>
+            </w:r>
+            <w:proofErr w:type="spellEnd"/>
+            <w:r>
+              <w:rPr>
+                <w:rFonts w:asciiTheme="majorHAnsi" w:eastAsiaTheme="majorEastAsia" w:hAnsiTheme="majorHAnsi" w:cstheme="majorHAnsi"/>
+                <w:sz w:val="24"/>
+                <w:szCs w:val="32"/>
+              </w:rPr>
+              <w:t>,</w:t>
+            </w:r>
+          </w:p>
+          <w:p>
+            <w:pPr>
+              <w:jc w:val="both"/>
+              <w:rPr>
+                <w:rFonts w:asciiTheme="majorHAnsi" w:eastAsiaTheme="majorEastAsia" w:hAnsiTheme="majorHAnsi" w:cstheme="majorHAnsi"/>
+                <w:sz w:val="24"/>
+                <w:szCs w:val="32"/>
+              </w:rPr>
+            </w:pPr>
+            <w:r>
+              <w:rPr>
+                <w:rFonts w:asciiTheme="majorHAnsi" w:eastAsiaTheme="majorEastAsia" w:hAnsiTheme="majorHAnsi" w:cstheme="majorHAnsi"/>
+                <w:sz w:val="24"/>
+                <w:szCs w:val="32"/>
+              </w:rPr>
+              <w:t xml:space="preserve">int </w:t>
+            </w:r>
+            <w:proofErr w:type="spellStart"/>
+            <w:r>
+              <w:rPr>
+                <w:rFonts w:asciiTheme="majorHAnsi" w:eastAsiaTheme="majorEastAsia" w:hAnsiTheme="majorHAnsi" w:cstheme="majorHAnsi"/>
+                <w:sz w:val="24"/>
+                <w:szCs w:val="32"/>
+              </w:rPr>
+              <w:t>targetHeight</w:t>
+            </w:r>
+            <w:proofErr w:type="spellEnd"/>
+          </w:p>
+        </w:tc>
+        <w:tc>
+          <w:tcPr>
+            <w:tcW w:w="4389" w:type="dxa"/>
+          </w:tcPr>
+          <w:p>
+            <w:pPr>
+              <w:jc w:val="both"/>
+              <w:rPr>
+                <w:rFonts w:asciiTheme="majorHAnsi" w:eastAsiaTheme="majorEastAsia" w:hAnsiTheme="majorHAnsi" w:cstheme="majorHAnsi"/>
+                <w:sz w:val="24"/>
+                <w:szCs w:val="32"/>
+              </w:rPr>
+            </w:pPr>
+            <w:r>
+              <w:rPr>
+                <w:rFonts w:asciiTheme="majorHAnsi" w:eastAsiaTheme="majorEastAsia" w:hAnsiTheme="majorHAnsi" w:cstheme="majorHAnsi"/>
+                <w:sz w:val="24"/>
+                <w:szCs w:val="32"/>
+              </w:rPr>
+              <w:t xml:space="preserve">Encapsulates a draw color, the base </w:t>
+            </w:r>
+            <w:r>
+              <w:rPr>
+                <w:rFonts w:asciiTheme="majorHAnsi" w:eastAsiaTheme="majorEastAsia" w:hAnsiTheme="majorHAnsi" w:cstheme="majorHAnsi"/>
+                <w:sz w:val="24"/>
+                <w:szCs w:val="32"/>
+              </w:rPr>
+              <w:t xml:space="preserve">address of the </w:t>
+            </w:r>
+            <w:proofErr w:type="spellStart"/>
+            <w:r>
+              <w:rPr>
+                <w:rFonts w:asciiTheme="majorHAnsi" w:eastAsiaTheme="majorEastAsia" w:hAnsiTheme="majorHAnsi" w:cstheme="majorHAnsi"/>
+                <w:sz w:val="24"/>
+                <w:szCs w:val="32"/>
+              </w:rPr>
+              <w:t>vbuffer</w:t>
+            </w:r>
+            <w:proofErr w:type="spellEnd"/>
+            <w:r>
+              <w:rPr>
+                <w:rFonts w:asciiTheme="majorHAnsi" w:eastAsiaTheme="majorEastAsia" w:hAnsiTheme="majorHAnsi" w:cstheme="majorHAnsi"/>
+                <w:sz w:val="24"/>
+                <w:szCs w:val="32"/>
+              </w:rPr>
+              <w:t xml:space="preserve"> of the target, </w:t>
+            </w:r>
+            <w:r>
+              <w:rPr>
+                <w:rFonts w:asciiTheme="majorHAnsi" w:eastAsiaTheme="majorEastAsia" w:hAnsiTheme="majorHAnsi" w:cstheme="majorHAnsi"/>
+                <w:sz w:val="24"/>
+                <w:szCs w:val="32"/>
+              </w:rPr>
+              <w:t>and a width and height in pixels of the target.</w:t>
+            </w:r>
+          </w:p>
+        </w:tc>
+      </w:tr>
+    </w:tbl>
+    <w:p>
+      <w:pPr>
+        <w:ind w:left="708"/>
+        <w:jc w:val="both"/>
+        <w:rPr>
+          <w:rFonts w:asciiTheme="majorHAnsi" w:eastAsiaTheme="majorEastAsia" w:hAnsiTheme="majorHAnsi" w:cstheme="majorHAnsi"/>
+          <w:sz w:val="24"/>
+          <w:szCs w:val="32"/>
+        </w:rPr>
+      </w:pPr>
+    </w:p>
+    <w:tbl>
+      <w:tblPr>
+        <w:tblStyle w:val="Tabellenraster"/>
+        <w:tblW w:w="8218" w:type="dxa"/>
+        <w:tblInd w:w="708" w:type="dxa"/>
+        <w:tblLook w:val="04A0" w:firstRow="1" w:lastRow="0" w:firstColumn="1" w:lastColumn="0" w:noHBand="0" w:noVBand="1"/>
+      </w:tblPr>
+      <w:tblGrid>
+        <w:gridCol w:w="3823"/>
+        <w:gridCol w:w="4395"/>
+      </w:tblGrid>
+      <w:tr>
+        <w:tc>
+          <w:tcPr>
+            <w:tcW w:w="3823" w:type="dxa"/>
+            <w:shd w:val="clear" w:color="auto" w:fill="BFBFBF" w:themeFill="background1" w:themeFillShade="BF"/>
+          </w:tcPr>
+          <w:p>
+            <w:pPr>
+              <w:jc w:val="both"/>
+              <w:rPr>
+                <w:rFonts w:asciiTheme="majorHAnsi" w:eastAsiaTheme="majorEastAsia" w:hAnsiTheme="majorHAnsi" w:cstheme="majorHAnsi"/>
+                <w:sz w:val="24"/>
+                <w:szCs w:val="32"/>
+              </w:rPr>
+            </w:pPr>
+            <w:r>
+              <w:rPr>
+                <w:rFonts w:asciiTheme="majorHAnsi" w:eastAsiaTheme="majorEastAsia" w:hAnsiTheme="majorHAnsi" w:cstheme="majorHAnsi"/>
+                <w:sz w:val="24"/>
+                <w:szCs w:val="32"/>
+              </w:rPr>
+              <w:t>Function Headers</w:t>
+            </w:r>
+          </w:p>
+        </w:tc>
+        <w:tc>
+          <w:tcPr>
+            <w:tcW w:w="4395" w:type="dxa"/>
+            <w:shd w:val="clear" w:color="auto" w:fill="BFBFBF" w:themeFill="background1" w:themeFillShade="BF"/>
+          </w:tcPr>
+          <w:p>
+            <w:pPr>
+              <w:jc w:val="both"/>
+              <w:rPr>
+                <w:rFonts w:asciiTheme="majorHAnsi" w:eastAsiaTheme="majorEastAsia" w:hAnsiTheme="majorHAnsi" w:cstheme="majorHAnsi"/>
+                <w:sz w:val="24"/>
+                <w:szCs w:val="32"/>
+              </w:rPr>
+            </w:pPr>
+            <w:r>
+              <w:rPr>
+                <w:rFonts w:asciiTheme="majorHAnsi" w:eastAsiaTheme="majorEastAsia" w:hAnsiTheme="majorHAnsi" w:cstheme="majorHAnsi"/>
+                <w:sz w:val="24"/>
+                <w:szCs w:val="32"/>
+              </w:rPr>
+              <w:t>Description</w:t>
+            </w:r>
+          </w:p>
+        </w:tc>
+      </w:tr>
+      <w:tr>
+        <w:tc>
+          <w:tcPr>
+            <w:tcW w:w="3823" w:type="dxa"/>
+          </w:tcPr>
+          <w:p>
+            <w:pPr>
+              <w:jc w:val="both"/>
+              <w:rPr>
+                <w:rFonts w:asciiTheme="majorHAnsi" w:eastAsiaTheme="majorEastAsia" w:hAnsiTheme="majorHAnsi" w:cstheme="majorHAnsi"/>
+                <w:sz w:val="24"/>
+                <w:szCs w:val="32"/>
+              </w:rPr>
+            </w:pPr>
+            <w:r>
+              <w:rPr>
+                <w:rFonts w:asciiTheme="majorHAnsi" w:eastAsiaTheme="majorEastAsia" w:hAnsiTheme="majorHAnsi" w:cstheme="majorHAnsi"/>
+                <w:sz w:val="24"/>
+                <w:szCs w:val="32"/>
+              </w:rPr>
+              <w:t>Graphics2D</w:t>
+            </w:r>
+            <w:r>
+              <w:rPr>
+                <w:rFonts w:asciiTheme="majorHAnsi" w:eastAsiaTheme="majorEastAsia" w:hAnsiTheme="majorHAnsi" w:cstheme="majorHAnsi"/>
+                <w:sz w:val="24"/>
+                <w:szCs w:val="32"/>
+              </w:rPr>
+              <w:t xml:space="preserve">* </w:t>
+            </w:r>
+            <w:proofErr w:type="gramStart"/>
+            <w:r>
+              <w:rPr>
+                <w:rFonts w:asciiTheme="majorHAnsi" w:eastAsiaTheme="majorEastAsia" w:hAnsiTheme="majorHAnsi" w:cstheme="majorHAnsi"/>
+                <w:sz w:val="24"/>
+                <w:szCs w:val="32"/>
+              </w:rPr>
+              <w:t>create(</w:t>
+            </w:r>
+            <w:proofErr w:type="gramEnd"/>
+            <w:r>
+              <w:rPr>
+                <w:rFonts w:asciiTheme="majorHAnsi" w:eastAsiaTheme="majorEastAsia" w:hAnsiTheme="majorHAnsi" w:cstheme="majorHAnsi"/>
+                <w:sz w:val="24"/>
+                <w:szCs w:val="32"/>
+              </w:rPr>
+              <w:t>void* base, int w, int h, Color* c</w:t>
+            </w:r>
+            <w:r>
+              <w:rPr>
+                <w:rFonts w:asciiTheme="majorHAnsi" w:eastAsiaTheme="majorEastAsia" w:hAnsiTheme="majorHAnsi" w:cstheme="majorHAnsi"/>
+                <w:sz w:val="24"/>
+                <w:szCs w:val="32"/>
+              </w:rPr>
+              <w:t>)</w:t>
+            </w:r>
+          </w:p>
+        </w:tc>
+        <w:tc>
+          <w:tcPr>
+            <w:tcW w:w="4395" w:type="dxa"/>
+          </w:tcPr>
+          <w:p>
+            <w:pPr>
+              <w:jc w:val="both"/>
+              <w:rPr>
+                <w:rFonts w:asciiTheme="majorHAnsi" w:eastAsiaTheme="majorEastAsia" w:hAnsiTheme="majorHAnsi" w:cstheme="majorHAnsi"/>
+                <w:sz w:val="24"/>
+                <w:szCs w:val="32"/>
+              </w:rPr>
+            </w:pPr>
+            <w:r>
+              <w:rPr>
+                <w:rFonts w:asciiTheme="majorHAnsi" w:eastAsiaTheme="majorEastAsia" w:hAnsiTheme="majorHAnsi" w:cstheme="majorHAnsi"/>
+                <w:sz w:val="24"/>
+                <w:szCs w:val="32"/>
+              </w:rPr>
+              <w:t xml:space="preserve">Creates a new Graphics Object </w:t>
+            </w:r>
+            <w:r>
+              <w:rPr>
+                <w:rFonts w:asciiTheme="majorHAnsi" w:eastAsiaTheme="majorEastAsia" w:hAnsiTheme="majorHAnsi" w:cstheme="majorHAnsi"/>
+                <w:sz w:val="24"/>
+                <w:szCs w:val="32"/>
+              </w:rPr>
+              <w:t>and sets given values.</w:t>
+            </w:r>
+          </w:p>
+        </w:tc>
+      </w:tr>
+      <w:tr>
+        <w:tc>
+          <w:tcPr>
+            <w:tcW w:w="3823" w:type="dxa"/>
+          </w:tcPr>
+          <w:p>
+            <w:pPr>
+              <w:jc w:val="both"/>
+              <w:rPr>
+                <w:rFonts w:asciiTheme="majorHAnsi" w:eastAsiaTheme="majorEastAsia" w:hAnsiTheme="majorHAnsi" w:cstheme="majorHAnsi"/>
+                <w:sz w:val="24"/>
+                <w:szCs w:val="32"/>
+              </w:rPr>
+            </w:pPr>
+            <w:r>
+              <w:rPr>
+                <w:rFonts w:asciiTheme="majorHAnsi" w:eastAsiaTheme="majorEastAsia" w:hAnsiTheme="majorHAnsi" w:cstheme="majorHAnsi"/>
+                <w:sz w:val="24"/>
+                <w:szCs w:val="32"/>
+              </w:rPr>
+              <w:t xml:space="preserve">int </w:t>
+            </w:r>
+            <w:proofErr w:type="spellStart"/>
+            <w:proofErr w:type="gramStart"/>
+            <w:r>
+              <w:rPr>
+                <w:rFonts w:asciiTheme="majorHAnsi" w:eastAsiaTheme="majorEastAsia" w:hAnsiTheme="majorHAnsi" w:cstheme="majorHAnsi"/>
+                <w:sz w:val="24"/>
+                <w:szCs w:val="32"/>
+              </w:rPr>
+              <w:t>pixelAddress</w:t>
+            </w:r>
+            <w:proofErr w:type="spellEnd"/>
+            <w:r>
+              <w:rPr>
+                <w:rFonts w:asciiTheme="majorHAnsi" w:eastAsiaTheme="majorEastAsia" w:hAnsiTheme="majorHAnsi" w:cstheme="majorHAnsi"/>
+                <w:sz w:val="24"/>
+                <w:szCs w:val="32"/>
+              </w:rPr>
+              <w:t>(</w:t>
+            </w:r>
+            <w:proofErr w:type="gramEnd"/>
+            <w:r>
+              <w:rPr>
+                <w:rFonts w:asciiTheme="majorHAnsi" w:eastAsiaTheme="majorEastAsia" w:hAnsiTheme="majorHAnsi" w:cstheme="majorHAnsi"/>
+                <w:sz w:val="24"/>
+                <w:szCs w:val="32"/>
+              </w:rPr>
+              <w:t>Graphics2D* g, int x, int y)</w:t>
+            </w:r>
+          </w:p>
+        </w:tc>
+        <w:tc>
+          <w:tcPr>
+            <w:tcW w:w="4395" w:type="dxa"/>
+          </w:tcPr>
+          <w:p>
+            <w:pPr>
+              <w:jc w:val="both"/>
+              <w:rPr>
+                <w:rFonts w:asciiTheme="majorHAnsi" w:eastAsiaTheme="majorEastAsia" w:hAnsiTheme="majorHAnsi" w:cstheme="majorHAnsi"/>
+                <w:sz w:val="24"/>
+                <w:szCs w:val="32"/>
+              </w:rPr>
+            </w:pPr>
+            <w:r>
+              <w:rPr>
+                <w:rFonts w:asciiTheme="majorHAnsi" w:eastAsiaTheme="majorEastAsia" w:hAnsiTheme="majorHAnsi" w:cstheme="majorHAnsi"/>
+                <w:sz w:val="24"/>
+                <w:szCs w:val="32"/>
+              </w:rPr>
+              <w:t xml:space="preserve">Calculates the </w:t>
+            </w:r>
+            <w:r>
+              <w:rPr>
+                <w:rFonts w:asciiTheme="majorHAnsi" w:eastAsiaTheme="majorEastAsia" w:hAnsiTheme="majorHAnsi" w:cstheme="majorHAnsi"/>
+                <w:sz w:val="24"/>
+                <w:szCs w:val="32"/>
+              </w:rPr>
+              <w:t xml:space="preserve">absolute </w:t>
+            </w:r>
+            <w:r>
+              <w:rPr>
+                <w:rFonts w:asciiTheme="majorHAnsi" w:eastAsiaTheme="majorEastAsia" w:hAnsiTheme="majorHAnsi" w:cstheme="majorHAnsi"/>
+                <w:sz w:val="24"/>
+                <w:szCs w:val="32"/>
+              </w:rPr>
+              <w:t xml:space="preserve">memory address of the given pixel </w:t>
+            </w:r>
+            <w:r>
+              <w:rPr>
+                <w:rFonts w:asciiTheme="majorHAnsi" w:eastAsiaTheme="majorEastAsia" w:hAnsiTheme="majorHAnsi" w:cstheme="majorHAnsi"/>
+                <w:sz w:val="24"/>
+                <w:szCs w:val="32"/>
+              </w:rPr>
+              <w:t>with respect to the specified canvas address base by the graphics object.</w:t>
+            </w:r>
+          </w:p>
+        </w:tc>
+      </w:tr>
+      <w:tr>
+        <w:tc>
+          <w:tcPr>
+            <w:tcW w:w="3823" w:type="dxa"/>
+          </w:tcPr>
+          <w:p>
+            <w:pPr>
+              <w:jc w:val="both"/>
+              <w:rPr>
+                <w:rFonts w:asciiTheme="majorHAnsi" w:eastAsiaTheme="majorEastAsia" w:hAnsiTheme="majorHAnsi" w:cstheme="majorHAnsi"/>
+                <w:sz w:val="24"/>
+                <w:szCs w:val="32"/>
+              </w:rPr>
+            </w:pPr>
+            <w:r>
+              <w:rPr>
+                <w:rFonts w:asciiTheme="majorHAnsi" w:eastAsiaTheme="majorEastAsia" w:hAnsiTheme="majorHAnsi" w:cstheme="majorHAnsi"/>
+                <w:sz w:val="24"/>
+                <w:szCs w:val="32"/>
+              </w:rPr>
+              <w:t xml:space="preserve">void </w:t>
+            </w:r>
+            <w:proofErr w:type="spellStart"/>
+            <w:proofErr w:type="gramStart"/>
+            <w:r>
+              <w:rPr>
+                <w:rFonts w:asciiTheme="majorHAnsi" w:eastAsiaTheme="majorEastAsia" w:hAnsiTheme="majorHAnsi" w:cstheme="majorHAnsi"/>
+                <w:sz w:val="24"/>
+                <w:szCs w:val="32"/>
+              </w:rPr>
+              <w:t>setPix</w:t>
+            </w:r>
+            <w:proofErr w:type="spellEnd"/>
+            <w:r>
+              <w:rPr>
+                <w:rFonts w:asciiTheme="majorHAnsi" w:eastAsiaTheme="majorEastAsia" w:hAnsiTheme="majorHAnsi" w:cstheme="majorHAnsi"/>
+                <w:sz w:val="24"/>
+                <w:szCs w:val="32"/>
+              </w:rPr>
+              <w:t>(</w:t>
+            </w:r>
+            <w:proofErr w:type="gramEnd"/>
+            <w:r>
+              <w:rPr>
+                <w:rFonts w:asciiTheme="majorHAnsi" w:eastAsiaTheme="majorEastAsia" w:hAnsiTheme="majorHAnsi" w:cstheme="majorHAnsi"/>
+                <w:sz w:val="24"/>
+                <w:szCs w:val="32"/>
+              </w:rPr>
+              <w:t>Graphics2D* g, int x, int y)</w:t>
+            </w:r>
+          </w:p>
+        </w:tc>
+        <w:tc>
+          <w:tcPr>
+            <w:tcW w:w="4395" w:type="dxa"/>
+          </w:tcPr>
+          <w:p>
+            <w:pPr>
+              <w:jc w:val="both"/>
+              <w:rPr>
+                <w:rFonts w:asciiTheme="majorHAnsi" w:eastAsiaTheme="majorEastAsia" w:hAnsiTheme="majorHAnsi" w:cstheme="majorHAnsi"/>
+                <w:sz w:val="24"/>
+                <w:szCs w:val="32"/>
+              </w:rPr>
+            </w:pPr>
+            <w:r>
+              <w:rPr>
+                <w:rFonts w:asciiTheme="majorHAnsi" w:eastAsiaTheme="majorEastAsia" w:hAnsiTheme="majorHAnsi" w:cstheme="majorHAnsi"/>
+                <w:sz w:val="24"/>
+                <w:szCs w:val="32"/>
+              </w:rPr>
+              <w:t>Colors a single given pixel with the current color set to the graphics object.</w:t>
+            </w:r>
+          </w:p>
+        </w:tc>
+      </w:tr>
+    </w:tbl>
+    <w:p>
+      <w:pPr>
+        <w:ind w:left="708"/>
+        <w:jc w:val="both"/>
+        <w:rPr>
+          <w:rFonts w:asciiTheme="majorHAnsi" w:eastAsiaTheme="majorEastAsia" w:hAnsiTheme="majorHAnsi" w:cstheme="majorHAnsi"/>
+          <w:sz w:val="24"/>
+          <w:szCs w:val="32"/>
+        </w:rPr>
+      </w:pPr>
+    </w:p>
+    <w:p>
+      <w:pPr>
+        <w:ind w:left="708"/>
+        <w:jc w:val="center"/>
+        <w:rPr>
+          <w:rFonts w:asciiTheme="majorHAnsi" w:eastAsiaTheme="majorEastAsia" w:hAnsiTheme="majorHAnsi" w:cstheme="majorHAnsi"/>
+          <w:b/>
+          <w:bCs/>
+          <w:sz w:val="24"/>
+          <w:szCs w:val="32"/>
+        </w:rPr>
+      </w:pPr>
+      <w:r>
+        <w:rPr>
+          <w:rFonts w:asciiTheme="majorHAnsi" w:eastAsiaTheme="majorEastAsia" w:hAnsiTheme="majorHAnsi" w:cstheme="majorHAnsi"/>
+          <w:b/>
+          <w:bCs/>
+          <w:sz w:val="24"/>
+          <w:szCs w:val="32"/>
+        </w:rPr>
+        <w:t xml:space="preserve">Namespace </w:t>
+      </w:r>
+      <w:r>
+        <w:rPr>
+          <w:rFonts w:asciiTheme="majorHAnsi" w:eastAsiaTheme="majorEastAsia" w:hAnsiTheme="majorHAnsi" w:cstheme="majorHAnsi"/>
+          <w:b/>
+          <w:bCs/>
+          <w:sz w:val="24"/>
+          <w:szCs w:val="32"/>
+        </w:rPr>
+        <w:t>Draw</w:t>
+      </w:r>
+      <w:r>
+        <w:rPr>
+          <w:rFonts w:asciiTheme="majorHAnsi" w:eastAsiaTheme="majorEastAsia" w:hAnsiTheme="majorHAnsi" w:cstheme="majorHAnsi"/>
+          <w:b/>
+          <w:bCs/>
+          <w:sz w:val="24"/>
+          <w:szCs w:val="32"/>
+        </w:rPr>
+        <w:t>:</w:t>
+      </w:r>
+    </w:p>
+    <w:p>
+      <w:pPr>
+        <w:ind w:left="708"/>
+        <w:jc w:val="center"/>
+        <w:rPr>
+          <w:rFonts w:asciiTheme="majorHAnsi" w:eastAsiaTheme="majorEastAsia" w:hAnsiTheme="majorHAnsi" w:cstheme="majorHAnsi"/>
+          <w:b/>
+          <w:bCs/>
+          <w:sz w:val="24"/>
+          <w:szCs w:val="32"/>
+        </w:rPr>
+      </w:pPr>
+    </w:p>
+    <w:tbl>
+      <w:tblPr>
+        <w:tblStyle w:val="Tabellenraster"/>
+        <w:tblW w:w="8359" w:type="dxa"/>
+        <w:tblInd w:w="708" w:type="dxa"/>
+        <w:tblLook w:val="04A0" w:firstRow="1" w:lastRow="0" w:firstColumn="1" w:lastColumn="0" w:noHBand="0" w:noVBand="1"/>
+      </w:tblPr>
+      <w:tblGrid>
+        <w:gridCol w:w="3823"/>
+        <w:gridCol w:w="4536"/>
+      </w:tblGrid>
+      <w:tr>
+        <w:tc>
+          <w:tcPr>
+            <w:tcW w:w="3823" w:type="dxa"/>
+            <w:shd w:val="clear" w:color="auto" w:fill="BFBFBF" w:themeFill="background1" w:themeFillShade="BF"/>
+          </w:tcPr>
+          <w:p>
+            <w:pPr>
+              <w:jc w:val="both"/>
+              <w:rPr>
+                <w:rFonts w:asciiTheme="majorHAnsi" w:eastAsiaTheme="majorEastAsia" w:hAnsiTheme="majorHAnsi" w:cstheme="majorHAnsi"/>
+                <w:sz w:val="24"/>
+                <w:szCs w:val="32"/>
+              </w:rPr>
+            </w:pPr>
+            <w:r>
+              <w:rPr>
+                <w:rFonts w:asciiTheme="majorHAnsi" w:eastAsiaTheme="majorEastAsia" w:hAnsiTheme="majorHAnsi" w:cstheme="majorHAnsi"/>
+                <w:sz w:val="24"/>
+                <w:szCs w:val="32"/>
+              </w:rPr>
+              <w:t>Function Header</w:t>
+            </w:r>
+          </w:p>
+        </w:tc>
+        <w:tc>
+          <w:tcPr>
+            <w:tcW w:w="4536" w:type="dxa"/>
+            <w:shd w:val="clear" w:color="auto" w:fill="BFBFBF" w:themeFill="background1" w:themeFillShade="BF"/>
+          </w:tcPr>
+          <w:p>
+            <w:pPr>
+              <w:jc w:val="both"/>
+              <w:rPr>
+                <w:rFonts w:asciiTheme="majorHAnsi" w:eastAsiaTheme="majorEastAsia" w:hAnsiTheme="majorHAnsi" w:cstheme="majorHAnsi"/>
+                <w:sz w:val="24"/>
+                <w:szCs w:val="32"/>
+              </w:rPr>
+            </w:pPr>
+            <w:r>
+              <w:rPr>
+                <w:rFonts w:asciiTheme="majorHAnsi" w:eastAsiaTheme="majorEastAsia" w:hAnsiTheme="majorHAnsi" w:cstheme="majorHAnsi"/>
+                <w:sz w:val="24"/>
+                <w:szCs w:val="32"/>
+              </w:rPr>
+              <w:t>Description</w:t>
+            </w:r>
+          </w:p>
+        </w:tc>
+      </w:tr>
+      <w:tr>
+        <w:tc>
+          <w:tcPr>
+            <w:tcW w:w="3823" w:type="dxa"/>
+          </w:tcPr>
+          <w:p>
+            <w:pPr>
+              <w:jc w:val="both"/>
+              <w:rPr>
+                <w:rFonts w:asciiTheme="majorHAnsi" w:eastAsiaTheme="majorEastAsia" w:hAnsiTheme="majorHAnsi" w:cstheme="majorHAnsi"/>
+                <w:sz w:val="24"/>
+                <w:szCs w:val="32"/>
+              </w:rPr>
+            </w:pPr>
+            <w:r>
+              <w:rPr>
+                <w:rFonts w:asciiTheme="majorHAnsi" w:eastAsiaTheme="majorEastAsia" w:hAnsiTheme="majorHAnsi" w:cstheme="majorHAnsi"/>
+                <w:sz w:val="24"/>
+                <w:szCs w:val="32"/>
+              </w:rPr>
+              <w:t xml:space="preserve">void </w:t>
+            </w:r>
+            <w:proofErr w:type="spellStart"/>
+            <w:proofErr w:type="gramStart"/>
+            <w:r>
+              <w:rPr>
+                <w:rFonts w:asciiTheme="majorHAnsi" w:eastAsiaTheme="majorEastAsia" w:hAnsiTheme="majorHAnsi" w:cstheme="majorHAnsi"/>
+                <w:sz w:val="24"/>
+                <w:szCs w:val="32"/>
+              </w:rPr>
+              <w:t>drawRect</w:t>
+            </w:r>
+            <w:proofErr w:type="spellEnd"/>
+            <w:r>
+              <w:rPr>
+                <w:rFonts w:asciiTheme="majorHAnsi" w:eastAsiaTheme="majorEastAsia" w:hAnsiTheme="majorHAnsi" w:cstheme="majorHAnsi"/>
+                <w:sz w:val="24"/>
+                <w:szCs w:val="32"/>
+              </w:rPr>
+              <w:t>(</w:t>
+            </w:r>
+            <w:proofErr w:type="gramEnd"/>
+            <w:r>
+              <w:rPr>
+                <w:rFonts w:asciiTheme="majorHAnsi" w:eastAsiaTheme="majorEastAsia" w:hAnsiTheme="majorHAnsi" w:cstheme="majorHAnsi"/>
+                <w:sz w:val="24"/>
+                <w:szCs w:val="32"/>
+              </w:rPr>
+              <w:t>Graphics2D* g, int x, int y, int w, int h)</w:t>
+            </w:r>
+          </w:p>
+        </w:tc>
+        <w:tc>
+          <w:tcPr>
+            <w:tcW w:w="4536" w:type="dxa"/>
+          </w:tcPr>
+          <w:p>
+            <w:pPr>
+              <w:jc w:val="both"/>
+              <w:rPr>
+                <w:rFonts w:asciiTheme="majorHAnsi" w:eastAsiaTheme="majorEastAsia" w:hAnsiTheme="majorHAnsi" w:cstheme="majorHAnsi"/>
+                <w:sz w:val="24"/>
+                <w:szCs w:val="32"/>
+              </w:rPr>
+            </w:pPr>
+            <w:r>
+              <w:rPr>
+                <w:rFonts w:asciiTheme="majorHAnsi" w:eastAsiaTheme="majorEastAsia" w:hAnsiTheme="majorHAnsi" w:cstheme="majorHAnsi"/>
+                <w:sz w:val="24"/>
+                <w:szCs w:val="32"/>
+              </w:rPr>
+              <w:t>Draws a rectangle on the canvas, with the top left corner at the given (x, y) coordinates, and with given width and height.</w:t>
+            </w:r>
+          </w:p>
+        </w:tc>
+      </w:tr>
+      <w:tr>
+        <w:tc>
+          <w:tcPr>
+            <w:tcW w:w="3823" w:type="dxa"/>
+          </w:tcPr>
+          <w:p>
+            <w:pPr>
+              <w:jc w:val="both"/>
+              <w:rPr>
+                <w:rFonts w:asciiTheme="majorHAnsi" w:eastAsiaTheme="majorEastAsia" w:hAnsiTheme="majorHAnsi" w:cstheme="majorHAnsi"/>
+                <w:sz w:val="24"/>
+                <w:szCs w:val="32"/>
+              </w:rPr>
+            </w:pPr>
+            <w:r>
+              <w:rPr>
+                <w:rFonts w:asciiTheme="majorHAnsi" w:eastAsiaTheme="majorEastAsia" w:hAnsiTheme="majorHAnsi" w:cstheme="majorHAnsi"/>
+                <w:sz w:val="24"/>
+                <w:szCs w:val="32"/>
+              </w:rPr>
+              <w:t xml:space="preserve">void </w:t>
+            </w:r>
+            <w:proofErr w:type="spellStart"/>
+            <w:proofErr w:type="gramStart"/>
+            <w:r>
+              <w:rPr>
+                <w:rFonts w:asciiTheme="majorHAnsi" w:eastAsiaTheme="majorEastAsia" w:hAnsiTheme="majorHAnsi" w:cstheme="majorHAnsi"/>
+                <w:sz w:val="24"/>
+                <w:szCs w:val="32"/>
+              </w:rPr>
+              <w:t>fill</w:t>
+            </w:r>
+            <w:r>
+              <w:rPr>
+                <w:rFonts w:asciiTheme="majorHAnsi" w:eastAsiaTheme="majorEastAsia" w:hAnsiTheme="majorHAnsi" w:cstheme="majorHAnsi"/>
+                <w:sz w:val="24"/>
+                <w:szCs w:val="32"/>
+              </w:rPr>
+              <w:t>Rect</w:t>
+            </w:r>
+            <w:proofErr w:type="spellEnd"/>
+            <w:r>
+              <w:rPr>
+                <w:rFonts w:asciiTheme="majorHAnsi" w:eastAsiaTheme="majorEastAsia" w:hAnsiTheme="majorHAnsi" w:cstheme="majorHAnsi"/>
+                <w:sz w:val="24"/>
+                <w:szCs w:val="32"/>
+              </w:rPr>
+              <w:t>(</w:t>
+            </w:r>
+            <w:proofErr w:type="gramEnd"/>
+            <w:r>
+              <w:rPr>
+                <w:rFonts w:asciiTheme="majorHAnsi" w:eastAsiaTheme="majorEastAsia" w:hAnsiTheme="majorHAnsi" w:cstheme="majorHAnsi"/>
+                <w:sz w:val="24"/>
+                <w:szCs w:val="32"/>
+              </w:rPr>
+              <w:t>Graphics2D* g, int x, int y, int w, int h)</w:t>
+            </w:r>
+          </w:p>
+        </w:tc>
+        <w:tc>
+          <w:tcPr>
+            <w:tcW w:w="4536" w:type="dxa"/>
+          </w:tcPr>
+          <w:p>
+            <w:pPr>
+              <w:jc w:val="both"/>
+              <w:rPr>
+                <w:rFonts w:asciiTheme="majorHAnsi" w:eastAsiaTheme="majorEastAsia" w:hAnsiTheme="majorHAnsi" w:cstheme="majorHAnsi"/>
+                <w:sz w:val="24"/>
+                <w:szCs w:val="32"/>
+              </w:rPr>
+            </w:pPr>
+            <w:r>
+              <w:rPr>
+                <w:rFonts w:asciiTheme="majorHAnsi" w:eastAsiaTheme="majorEastAsia" w:hAnsiTheme="majorHAnsi" w:cstheme="majorHAnsi"/>
+                <w:sz w:val="24"/>
+                <w:szCs w:val="32"/>
+              </w:rPr>
+              <w:t>Fills</w:t>
+            </w:r>
+            <w:r>
+              <w:rPr>
+                <w:rFonts w:asciiTheme="majorHAnsi" w:eastAsiaTheme="majorEastAsia" w:hAnsiTheme="majorHAnsi" w:cstheme="majorHAnsi"/>
+                <w:sz w:val="24"/>
+                <w:szCs w:val="32"/>
+              </w:rPr>
+              <w:t xml:space="preserve"> a rectangle on the canvas, with the top left corner at the given (x, y) coordinates, and with given width and height.</w:t>
+            </w:r>
+          </w:p>
+        </w:tc>
+      </w:tr>
+    </w:tbl>
+    <w:p/>
+    <w:p>
+      <w:pPr>
+        <w:rPr>
+          <w:rFonts w:asciiTheme="majorHAnsi" w:eastAsiaTheme="majorEastAsia" w:hAnsiTheme="majorHAnsi" w:cstheme="majorHAnsi"/>
+          <w:sz w:val="32"/>
+          <w:szCs w:val="40"/>
         </w:rPr>
       </w:pPr>
     </w:p>
@@ -29519,6 +30701,7 @@
     <w:rsid w:val="00243783"/>
     <w:rsid w:val="00284AAA"/>
     <w:rsid w:val="002E1B07"/>
+    <w:rsid w:val="00306937"/>
     <w:rsid w:val="00325514"/>
     <w:rsid w:val="00366B81"/>
     <w:rsid w:val="003D09AD"/>

</xml_diff>

<commit_message>
Improve ASM optimizer, update test results, update docs, improve test driver logging, update release
</commit_message>
<xml_diff>
--- a/doc/Snips Documentation.docx
+++ b/doc/Snips Documentation.docx
@@ -4437,26 +4437,26 @@
         <w:rPr>
           <w:rFonts w:asciiTheme="majorHAnsi" w:hAnsiTheme="majorHAnsi" w:cstheme="majorHAnsi"/>
         </w:rPr>
-        <w:t xml:space="preserve"> the Raspbian Buster has a File Size and Performance </w:t>
+        <w:t xml:space="preserve"> the Raspbian Buster has a</w:t>
       </w:r>
       <w:r>
         <w:rPr>
           <w:rFonts w:asciiTheme="majorHAnsi" w:hAnsiTheme="majorHAnsi" w:cstheme="majorHAnsi"/>
         </w:rPr>
-        <w:t xml:space="preserve">Advantage </w:t>
+        <w:t>n advantage in</w:t>
       </w:r>
       <w:r>
         <w:rPr>
           <w:rFonts w:asciiTheme="majorHAnsi" w:hAnsiTheme="majorHAnsi" w:cstheme="majorHAnsi"/>
         </w:rPr>
-        <w:t xml:space="preserve">of about </w:t>
+        <w:t xml:space="preserve"> File Size and Performance of </w:t>
       </w:r>
       <m:oMath>
         <m:r>
           <w:rPr>
             <w:rFonts w:ascii="Cambria Math" w:hAnsi="Cambria Math" w:cstheme="majorHAnsi"/>
           </w:rPr>
-          <m:t>63</m:t>
+          <m:t>5-40</m:t>
         </m:r>
       </m:oMath>
       <w:r>
@@ -7241,9 +7241,24 @@
           <w:sz w:val="24"/>
           <w:szCs w:val="32"/>
         </w:rPr>
-        <w:t xml:space="preserve">When dereferencing a pointer, we get the value a pointer </w:t>
-      </w:r>
-      <w:proofErr w:type="gramStart"/>
+        <w:t xml:space="preserve">When dereferencing a pointer, we get the value </w:t>
+      </w:r>
+      <w:r>
+        <w:rPr>
+          <w:rFonts w:asciiTheme="majorHAnsi" w:eastAsiaTheme="majorEastAsia" w:hAnsiTheme="majorHAnsi" w:cstheme="majorHAnsi"/>
+          <w:sz w:val="24"/>
+          <w:szCs w:val="32"/>
+        </w:rPr>
+        <w:t xml:space="preserve">the </w:t>
+      </w:r>
+      <w:r>
+        <w:rPr>
+          <w:rFonts w:asciiTheme="majorHAnsi" w:eastAsiaTheme="majorEastAsia" w:hAnsiTheme="majorHAnsi" w:cstheme="majorHAnsi"/>
+          <w:sz w:val="24"/>
+          <w:szCs w:val="32"/>
+        </w:rPr>
+        <w:t xml:space="preserve">pointer </w:t>
+      </w:r>
       <w:r>
         <w:rPr>
           <w:rFonts w:asciiTheme="majorHAnsi" w:eastAsiaTheme="majorEastAsia" w:hAnsiTheme="majorHAnsi" w:cstheme="majorHAnsi"/>
@@ -7252,7 +7267,6 @@
         </w:rPr>
         <w:t>points</w:t>
       </w:r>
-      <w:proofErr w:type="gramEnd"/>
       <w:r>
         <w:rPr>
           <w:rFonts w:asciiTheme="majorHAnsi" w:eastAsiaTheme="majorEastAsia" w:hAnsiTheme="majorHAnsi" w:cstheme="majorHAnsi"/>
@@ -10172,16 +10186,14 @@
               </w:rPr>
               <w:t xml:space="preserve"> when </w:t>
             </w:r>
-            <w:proofErr w:type="gramStart"/>
-            <w:r>
-              <w:rPr>
-                <w:rFonts w:asciiTheme="majorHAnsi" w:eastAsiaTheme="majorEastAsia" w:hAnsiTheme="majorHAnsi" w:cstheme="majorHAnsi"/>
-                <w:sz w:val="24"/>
-                <w:szCs w:val="32"/>
-              </w:rPr>
-              <w:t>a</w:t>
-            </w:r>
-            <w:proofErr w:type="gramEnd"/>
+            <w:r>
+              <w:rPr>
+                <w:rFonts w:asciiTheme="majorHAnsi" w:eastAsiaTheme="majorEastAsia" w:hAnsiTheme="majorHAnsi" w:cstheme="majorHAnsi"/>
+                <w:sz w:val="24"/>
+                <w:szCs w:val="32"/>
+              </w:rPr>
+              <w:t>an</w:t>
+            </w:r>
             <w:r>
               <w:rPr>
                 <w:rFonts w:asciiTheme="majorHAnsi" w:eastAsiaTheme="majorEastAsia" w:hAnsiTheme="majorHAnsi" w:cstheme="majorHAnsi"/>
@@ -12225,18 +12237,8 @@
                 <w:sz w:val="24"/>
                 <w:szCs w:val="32"/>
               </w:rPr>
-              <w:t xml:space="preserve"> is the number of heap </w:t>
-            </w:r>
-            <w:proofErr w:type="gramStart"/>
-            <w:r>
-              <w:rPr>
-                <w:rFonts w:asciiTheme="majorHAnsi" w:eastAsiaTheme="majorEastAsia" w:hAnsiTheme="majorHAnsi" w:cstheme="majorHAnsi"/>
-                <w:sz w:val="24"/>
-                <w:szCs w:val="32"/>
-              </w:rPr>
-              <w:t>elements.</w:t>
-            </w:r>
-            <w:proofErr w:type="gramEnd"/>
+              <w:t xml:space="preserve"> is the number of heap elements.</w:t>
+            </w:r>
           </w:p>
         </w:tc>
       </w:tr>
@@ -14542,7 +14544,6 @@
               </w:rPr>
               <w:t xml:space="preserve">char* </w:t>
             </w:r>
-            <w:proofErr w:type="spellStart"/>
             <w:proofErr w:type="gramStart"/>
             <w:r>
               <w:rPr>
@@ -14550,16 +14551,7 @@
                 <w:sz w:val="24"/>
                 <w:szCs w:val="32"/>
               </w:rPr>
-              <w:t>toString</w:t>
-            </w:r>
-            <w:proofErr w:type="spellEnd"/>
-            <w:r>
-              <w:rPr>
-                <w:rFonts w:asciiTheme="majorHAnsi" w:eastAsiaTheme="majorEastAsia" w:hAnsiTheme="majorHAnsi" w:cstheme="majorHAnsi"/>
-                <w:sz w:val="24"/>
-                <w:szCs w:val="32"/>
-              </w:rPr>
-              <w:t>(</w:t>
+              <w:t>toString(</w:t>
             </w:r>
             <w:proofErr w:type="gramEnd"/>
             <w:r>
@@ -14956,7 +14948,6 @@
               </w:rPr>
               <w:t xml:space="preserve">int </w:t>
             </w:r>
-            <w:proofErr w:type="spellStart"/>
             <w:proofErr w:type="gramStart"/>
             <w:r>
               <w:rPr>
@@ -14964,16 +14955,7 @@
                 <w:sz w:val="24"/>
                 <w:szCs w:val="32"/>
               </w:rPr>
-              <w:t>parseInt</w:t>
-            </w:r>
-            <w:proofErr w:type="spellEnd"/>
-            <w:r>
-              <w:rPr>
-                <w:rFonts w:asciiTheme="majorHAnsi" w:eastAsiaTheme="majorEastAsia" w:hAnsiTheme="majorHAnsi" w:cstheme="majorHAnsi"/>
-                <w:sz w:val="24"/>
-                <w:szCs w:val="32"/>
-              </w:rPr>
-              <w:t>(</w:t>
+              <w:t>parseInt(</w:t>
             </w:r>
             <w:proofErr w:type="gramEnd"/>
             <w:r>
@@ -15130,7 +15112,6 @@
               </w:rPr>
               <w:t xml:space="preserve">char* </w:t>
             </w:r>
-            <w:proofErr w:type="spellStart"/>
             <w:proofErr w:type="gramStart"/>
             <w:r>
               <w:rPr>
@@ -15138,16 +15119,7 @@
                 <w:sz w:val="24"/>
                 <w:szCs w:val="32"/>
               </w:rPr>
-              <w:t>toString</w:t>
-            </w:r>
-            <w:proofErr w:type="spellEnd"/>
-            <w:r>
-              <w:rPr>
-                <w:rFonts w:asciiTheme="majorHAnsi" w:eastAsiaTheme="majorEastAsia" w:hAnsiTheme="majorHAnsi" w:cstheme="majorHAnsi"/>
-                <w:sz w:val="24"/>
-                <w:szCs w:val="32"/>
-              </w:rPr>
-              <w:t>(</w:t>
+              <w:t>toString(</w:t>
             </w:r>
             <w:proofErr w:type="gramEnd"/>
             <w:r>
@@ -15156,25 +15128,7 @@
                 <w:sz w:val="24"/>
                 <w:szCs w:val="32"/>
               </w:rPr>
-              <w:t xml:space="preserve">int </w:t>
-            </w:r>
-            <w:proofErr w:type="spellStart"/>
-            <w:r>
-              <w:rPr>
-                <w:rFonts w:asciiTheme="majorHAnsi" w:eastAsiaTheme="majorEastAsia" w:hAnsiTheme="majorHAnsi" w:cstheme="majorHAnsi"/>
-                <w:sz w:val="24"/>
-                <w:szCs w:val="32"/>
-              </w:rPr>
-              <w:t>num</w:t>
-            </w:r>
-            <w:proofErr w:type="spellEnd"/>
-            <w:r>
-              <w:rPr>
-                <w:rFonts w:asciiTheme="majorHAnsi" w:eastAsiaTheme="majorEastAsia" w:hAnsiTheme="majorHAnsi" w:cstheme="majorHAnsi"/>
-                <w:sz w:val="24"/>
-                <w:szCs w:val="32"/>
-              </w:rPr>
-              <w:t>)</w:t>
+              <w:t>int num)</w:t>
             </w:r>
           </w:p>
         </w:tc>
@@ -37788,6 +37742,7 @@
     <w:rsid w:val="003D09AD"/>
     <w:rsid w:val="003D11FE"/>
     <w:rsid w:val="003D6066"/>
+    <w:rsid w:val="00461A2C"/>
     <w:rsid w:val="004B17EB"/>
     <w:rsid w:val="004D273B"/>
     <w:rsid w:val="00530C6B"/>
@@ -37798,6 +37753,7 @@
     <w:rsid w:val="005E75CF"/>
     <w:rsid w:val="00617747"/>
     <w:rsid w:val="006D7CA4"/>
+    <w:rsid w:val="00752455"/>
     <w:rsid w:val="00765F88"/>
     <w:rsid w:val="007722F8"/>
     <w:rsid w:val="00821BA6"/>
@@ -38311,7 +38267,7 @@
     <w:basedOn w:val="Absatz-Standardschriftart"/>
     <w:uiPriority w:val="99"/>
     <w:semiHidden/>
-    <w:rsid w:val="003D11FE"/>
+    <w:rsid w:val="00752455"/>
     <w:rPr>
       <w:color w:val="808080"/>
     </w:rPr>

</xml_diff>

<commit_message>
Implement ldm and stm instructions into Snips, Assembler and LLVM, improve ASM optimizer, update test results, update docs, update release
</commit_message>
<xml_diff>
--- a/doc/Snips Documentation.docx
+++ b/doc/Snips Documentation.docx
@@ -3121,46 +3121,6 @@
         </w:rPr>
         <w:t xml:space="preserve"> </w:t>
       </w:r>
-      <w:r>
-        <w:rPr>
-          <w:rFonts w:asciiTheme="majorHAnsi" w:eastAsiaTheme="majorEastAsia" w:hAnsiTheme="majorHAnsi" w:cstheme="majorHAnsi"/>
-          <w:sz w:val="24"/>
-          <w:szCs w:val="32"/>
-        </w:rPr>
-        <w:t>Note that no</w:t>
-      </w:r>
-      <w:r>
-        <w:rPr>
-          <w:rFonts w:asciiTheme="majorHAnsi" w:eastAsiaTheme="majorEastAsia" w:hAnsiTheme="majorHAnsi" w:cstheme="majorHAnsi"/>
-          <w:sz w:val="24"/>
-          <w:szCs w:val="32"/>
-        </w:rPr>
-        <w:t xml:space="preserve"> Snips Gen.2 </w:t>
-      </w:r>
-      <w:r>
-        <w:rPr>
-          <w:rFonts w:asciiTheme="majorHAnsi" w:eastAsiaTheme="majorEastAsia" w:hAnsiTheme="majorHAnsi" w:cstheme="majorHAnsi"/>
-          <w:sz w:val="24"/>
-          <w:szCs w:val="32"/>
-        </w:rPr>
-        <w:t>has no real file size optimization</w:t>
-      </w:r>
-      <w:r>
-        <w:rPr>
-          <w:rFonts w:asciiTheme="majorHAnsi" w:eastAsiaTheme="majorEastAsia" w:hAnsiTheme="majorHAnsi" w:cstheme="majorHAnsi"/>
-          <w:sz w:val="24"/>
-          <w:szCs w:val="32"/>
-        </w:rPr>
-        <w:t xml:space="preserve"> mode.</w:t>
-      </w:r>
-      <w:r>
-        <w:rPr>
-          <w:rFonts w:asciiTheme="majorHAnsi" w:eastAsiaTheme="majorEastAsia" w:hAnsiTheme="majorHAnsi" w:cstheme="majorHAnsi"/>
-          <w:sz w:val="24"/>
-          <w:szCs w:val="32"/>
-        </w:rPr>
-        <w:t xml:space="preserve"> </w:t>
-      </w:r>
     </w:p>
     <w:p>
       <w:pPr>
@@ -3292,6 +3252,14 @@
           </w:rPr>
           <m:t>-sid, -com</m:t>
         </m:r>
+        <m:r>
+          <w:rPr>
+            <w:rFonts w:ascii="Cambria Math" w:eastAsiaTheme="majorEastAsia" w:hAnsi="Cambria Math" w:cstheme="majorHAnsi"/>
+            <w:sz w:val="24"/>
+            <w:szCs w:val="32"/>
+          </w:rPr>
+          <m:t>-ofs</m:t>
+        </m:r>
       </m:oMath>
     </w:p>
     <w:p>
@@ -3623,7 +3591,7 @@
           <w:szCs w:val="36"/>
         </w:rPr>
         <w:drawing>
-          <wp:anchor distT="0" distB="0" distL="114300" distR="114300" simplePos="0" relativeHeight="251659264" behindDoc="1" locked="0" layoutInCell="1" allowOverlap="1" wp14:anchorId="0C6CEE00" wp14:editId="2659F2E2">
+          <wp:anchor distT="0" distB="0" distL="114300" distR="114300" simplePos="0" relativeHeight="251659264" behindDoc="1" locked="0" layoutInCell="1" allowOverlap="1" wp14:anchorId="0C6CEE00" wp14:editId="61972BD6">
             <wp:simplePos x="0" y="0"/>
             <wp:positionH relativeFrom="column">
               <wp:posOffset>367030</wp:posOffset>
@@ -3668,7 +3636,7 @@
           <w:szCs w:val="36"/>
         </w:rPr>
         <w:drawing>
-          <wp:anchor distT="0" distB="0" distL="114300" distR="114300" simplePos="0" relativeHeight="251658240" behindDoc="1" locked="0" layoutInCell="1" allowOverlap="1" wp14:anchorId="0E6C9D33" wp14:editId="5994C691">
+          <wp:anchor distT="0" distB="0" distL="114300" distR="114300" simplePos="0" relativeHeight="251658240" behindDoc="1" locked="0" layoutInCell="1" allowOverlap="1" wp14:anchorId="0E6C9D33" wp14:editId="3B941305">
             <wp:simplePos x="0" y="0"/>
             <wp:positionH relativeFrom="column">
               <wp:posOffset>2957830</wp:posOffset>
@@ -4217,7 +4185,7 @@
           <w:szCs w:val="36"/>
         </w:rPr>
         <w:drawing>
-          <wp:anchor distT="0" distB="0" distL="114300" distR="114300" simplePos="0" relativeHeight="251662336" behindDoc="1" locked="0" layoutInCell="1" allowOverlap="1" wp14:anchorId="7F7E7360" wp14:editId="0112D209">
+          <wp:anchor distT="0" distB="0" distL="114300" distR="114300" simplePos="0" relativeHeight="251662336" behindDoc="1" locked="0" layoutInCell="1" allowOverlap="1" wp14:anchorId="7F7E7360" wp14:editId="7BF2F667">
             <wp:simplePos x="0" y="0"/>
             <wp:positionH relativeFrom="column">
               <wp:posOffset>367030</wp:posOffset>
@@ -4262,7 +4230,7 @@
           <w:szCs w:val="36"/>
         </w:rPr>
         <w:drawing>
-          <wp:anchor distT="0" distB="0" distL="114300" distR="114300" simplePos="0" relativeHeight="251661312" behindDoc="1" locked="0" layoutInCell="1" allowOverlap="1" wp14:anchorId="7ACB0732" wp14:editId="582FF666">
+          <wp:anchor distT="0" distB="0" distL="114300" distR="114300" simplePos="0" relativeHeight="251661312" behindDoc="1" locked="0" layoutInCell="1" allowOverlap="1" wp14:anchorId="7ACB0732" wp14:editId="5C9DAEEC">
             <wp:simplePos x="0" y="0"/>
             <wp:positionH relativeFrom="column">
               <wp:posOffset>2957830</wp:posOffset>
@@ -4449,35 +4417,13 @@
         <w:rPr>
           <w:rFonts w:asciiTheme="majorHAnsi" w:hAnsiTheme="majorHAnsi" w:cstheme="majorHAnsi"/>
         </w:rPr>
-        <w:t xml:space="preserve"> File Size and Performance of </w:t>
-      </w:r>
-      <m:oMath>
-        <m:r>
-          <w:rPr>
-            <w:rFonts w:ascii="Cambria Math" w:hAnsi="Cambria Math" w:cstheme="majorHAnsi"/>
-          </w:rPr>
-          <m:t>5-40</m:t>
-        </m:r>
-      </m:oMath>
+        <w:t xml:space="preserve"> File Size and Performance</w:t>
+      </w:r>
       <w:r>
         <w:rPr>
           <w:rFonts w:asciiTheme="majorHAnsi" w:hAnsiTheme="majorHAnsi" w:cstheme="majorHAnsi"/>
         </w:rPr>
-        <w:t xml:space="preserve">% and </w:t>
-      </w:r>
-      <m:oMath>
-        <m:r>
-          <w:rPr>
-            <w:rFonts w:ascii="Cambria Math" w:hAnsi="Cambria Math" w:cstheme="majorHAnsi"/>
-          </w:rPr>
-          <m:t>20-45%</m:t>
-        </m:r>
-      </m:oMath>
-      <w:r>
-        <w:rPr>
-          <w:rFonts w:asciiTheme="majorHAnsi" w:hAnsiTheme="majorHAnsi" w:cstheme="majorHAnsi"/>
-        </w:rPr>
-        <w:t xml:space="preserve"> respectively. </w:t>
+        <w:t xml:space="preserve">. </w:t>
       </w:r>
       <w:r>
         <w:rPr>
@@ -32949,7 +32895,7 @@
                 <c:formatCode>General</c:formatCode>
                 <c:ptCount val="2"/>
                 <c:pt idx="0">
-                  <c:v>23</c:v>
+                  <c:v>20</c:v>
                 </c:pt>
                 <c:pt idx="1">
                   <c:v>21</c:v>
@@ -33069,7 +33015,7 @@
                 <c:formatCode>General</c:formatCode>
                 <c:ptCount val="2"/>
                 <c:pt idx="0">
-                  <c:v>21</c:v>
+                  <c:v>18</c:v>
                 </c:pt>
                 <c:pt idx="1">
                   <c:v>17</c:v>
@@ -33545,7 +33491,7 @@
                 <c:formatCode>General</c:formatCode>
                 <c:ptCount val="2"/>
                 <c:pt idx="0">
-                  <c:v>1254</c:v>
+                  <c:v>1145</c:v>
                 </c:pt>
                 <c:pt idx="1">
                   <c:v>877</c:v>
@@ -33665,7 +33611,7 @@
                 <c:formatCode>General</c:formatCode>
                 <c:ptCount val="2"/>
                 <c:pt idx="0">
-                  <c:v>1254</c:v>
+                  <c:v>1145</c:v>
                 </c:pt>
                 <c:pt idx="1">
                   <c:v>1096</c:v>
@@ -34261,7 +34207,7 @@
                 <c:formatCode>General</c:formatCode>
                 <c:ptCount val="2"/>
                 <c:pt idx="0">
-                  <c:v>17</c:v>
+                  <c:v>15</c:v>
                 </c:pt>
                 <c:pt idx="1">
                   <c:v>12</c:v>
@@ -34737,7 +34683,7 @@
                 <c:formatCode>General</c:formatCode>
                 <c:ptCount val="2"/>
                 <c:pt idx="0">
-                  <c:v>99</c:v>
+                  <c:v>90</c:v>
                 </c:pt>
                 <c:pt idx="1">
                   <c:v>42</c:v>
@@ -34857,7 +34803,7 @@
                 <c:formatCode>General</c:formatCode>
                 <c:ptCount val="2"/>
                 <c:pt idx="0">
-                  <c:v>99</c:v>
+                  <c:v>82</c:v>
                 </c:pt>
                 <c:pt idx="1">
                   <c:v>55</c:v>
@@ -37735,6 +37681,7 @@
     <w:rsid w:val="0024233E"/>
     <w:rsid w:val="00243783"/>
     <w:rsid w:val="00284AAA"/>
+    <w:rsid w:val="002C5578"/>
     <w:rsid w:val="002E1B07"/>
     <w:rsid w:val="00306937"/>
     <w:rsid w:val="00325514"/>
@@ -37759,10 +37706,12 @@
     <w:rsid w:val="00821BA6"/>
     <w:rsid w:val="00856565"/>
     <w:rsid w:val="00897C9C"/>
+    <w:rsid w:val="00954B70"/>
     <w:rsid w:val="00974B1C"/>
     <w:rsid w:val="00991E82"/>
     <w:rsid w:val="009B3FB5"/>
     <w:rsid w:val="009B787D"/>
+    <w:rsid w:val="00A14CF3"/>
     <w:rsid w:val="00A21B6C"/>
     <w:rsid w:val="00A37AD8"/>
     <w:rsid w:val="00AC0227"/>
@@ -38267,7 +38216,7 @@
     <w:basedOn w:val="Absatz-Standardschriftart"/>
     <w:uiPriority w:val="99"/>
     <w:semiHidden/>
-    <w:rsid w:val="00752455"/>
+    <w:rsid w:val="002C5578"/>
     <w:rPr>
       <w:color w:val="808080"/>
     </w:rPr>

</xml_diff>

<commit_message>
Update HashMap library, update docs, fix bug in optimizer, update test
</commit_message>
<xml_diff>
--- a/doc/Snips Documentation.docx
+++ b/doc/Snips Documentation.docx
@@ -278,7 +278,7 @@
           <w:r>
             <w:fldChar w:fldCharType="separate"/>
           </w:r>
-          <w:hyperlink w:anchor="_Toc45300010" w:history="1">
+          <w:hyperlink w:anchor="_Toc46661303" w:history="1">
             <w:r>
               <w:rPr>
                 <w:rStyle w:val="Hyperlink"/>
@@ -325,7 +325,7 @@
                 <w:noProof/>
                 <w:webHidden/>
               </w:rPr>
-              <w:instrText xml:space="preserve"> PAGEREF _Toc45300010 \h </w:instrText>
+              <w:instrText xml:space="preserve"> PAGEREF _Toc46661303 \h </w:instrText>
             </w:r>
             <w:r>
               <w:rPr>
@@ -372,7 +372,7 @@
               <w:lang w:val="de-DE" w:eastAsia="de-DE"/>
             </w:rPr>
           </w:pPr>
-          <w:hyperlink w:anchor="_Toc45300011" w:history="1">
+          <w:hyperlink w:anchor="_Toc46661304" w:history="1">
             <w:r>
               <w:rPr>
                 <w:rStyle w:val="Hyperlink"/>
@@ -403,7 +403,7 @@
                 <w:noProof/>
                 <w:webHidden/>
               </w:rPr>
-              <w:instrText xml:space="preserve"> PAGEREF _Toc45300011 \h </w:instrText>
+              <w:instrText xml:space="preserve"> PAGEREF _Toc46661304 \h </w:instrText>
             </w:r>
             <w:r>
               <w:rPr>
@@ -450,7 +450,7 @@
               <w:lang w:val="de-DE" w:eastAsia="de-DE"/>
             </w:rPr>
           </w:pPr>
-          <w:hyperlink w:anchor="_Toc45300012" w:history="1">
+          <w:hyperlink w:anchor="_Toc46661305" w:history="1">
             <w:r>
               <w:rPr>
                 <w:rStyle w:val="Hyperlink"/>
@@ -481,7 +481,7 @@
                 <w:noProof/>
                 <w:webHidden/>
               </w:rPr>
-              <w:instrText xml:space="preserve"> PAGEREF _Toc45300012 \h </w:instrText>
+              <w:instrText xml:space="preserve"> PAGEREF _Toc46661305 \h </w:instrText>
             </w:r>
             <w:r>
               <w:rPr>
@@ -528,7 +528,7 @@
               <w:lang w:val="de-DE" w:eastAsia="de-DE"/>
             </w:rPr>
           </w:pPr>
-          <w:hyperlink w:anchor="_Toc45300013" w:history="1">
+          <w:hyperlink w:anchor="_Toc46661306" w:history="1">
             <w:r>
               <w:rPr>
                 <w:rStyle w:val="Hyperlink"/>
@@ -559,7 +559,7 @@
                 <w:noProof/>
                 <w:webHidden/>
               </w:rPr>
-              <w:instrText xml:space="preserve"> PAGEREF _Toc45300013 \h </w:instrText>
+              <w:instrText xml:space="preserve"> PAGEREF _Toc46661306 \h </w:instrText>
             </w:r>
             <w:r>
               <w:rPr>
@@ -605,7 +605,7 @@
               <w:noProof/>
             </w:rPr>
           </w:pPr>
-          <w:hyperlink w:anchor="_Toc45300014" w:history="1">
+          <w:hyperlink w:anchor="_Toc46661307" w:history="1">
             <w:r>
               <w:rPr>
                 <w:rStyle w:val="Hyperlink"/>
@@ -636,7 +636,7 @@
                 <w:noProof/>
                 <w:webHidden/>
               </w:rPr>
-              <w:instrText xml:space="preserve"> PAGEREF _Toc45300014 \h </w:instrText>
+              <w:instrText xml:space="preserve"> PAGEREF _Toc46661307 \h </w:instrText>
             </w:r>
             <w:r>
               <w:rPr>
@@ -682,7 +682,7 @@
               <w:noProof/>
             </w:rPr>
           </w:pPr>
-          <w:hyperlink w:anchor="_Toc45300015" w:history="1">
+          <w:hyperlink w:anchor="_Toc46661308" w:history="1">
             <w:r>
               <w:rPr>
                 <w:rStyle w:val="Hyperlink"/>
@@ -731,7 +731,7 @@
                 <w:noProof/>
                 <w:webHidden/>
               </w:rPr>
-              <w:instrText xml:space="preserve"> PAGEREF _Toc45300015 \h </w:instrText>
+              <w:instrText xml:space="preserve"> PAGEREF _Toc46661308 \h </w:instrText>
             </w:r>
             <w:r>
               <w:rPr>
@@ -777,7 +777,7 @@
               <w:noProof/>
             </w:rPr>
           </w:pPr>
-          <w:hyperlink w:anchor="_Toc45300016" w:history="1">
+          <w:hyperlink w:anchor="_Toc46661309" w:history="1">
             <w:r>
               <w:rPr>
                 <w:rStyle w:val="Hyperlink"/>
@@ -808,7 +808,7 @@
                 <w:noProof/>
                 <w:webHidden/>
               </w:rPr>
-              <w:instrText xml:space="preserve"> PAGEREF _Toc45300016 \h </w:instrText>
+              <w:instrText xml:space="preserve"> PAGEREF _Toc46661309 \h </w:instrText>
             </w:r>
             <w:r>
               <w:rPr>
@@ -856,7 +856,7 @@
               <w:lang w:val="de-DE" w:eastAsia="de-DE"/>
             </w:rPr>
           </w:pPr>
-          <w:hyperlink w:anchor="_Toc45300017" w:history="1">
+          <w:hyperlink w:anchor="_Toc46661310" w:history="1">
             <w:r>
               <w:rPr>
                 <w:rStyle w:val="Hyperlink"/>
@@ -903,7 +903,7 @@
                 <w:noProof/>
                 <w:webHidden/>
               </w:rPr>
-              <w:instrText xml:space="preserve"> PAGEREF _Toc45300017 \h </w:instrText>
+              <w:instrText xml:space="preserve"> PAGEREF _Toc46661310 \h </w:instrText>
             </w:r>
             <w:r>
               <w:rPr>
@@ -950,7 +950,7 @@
               <w:lang w:val="de-DE" w:eastAsia="de-DE"/>
             </w:rPr>
           </w:pPr>
-          <w:hyperlink w:anchor="_Toc45300018" w:history="1">
+          <w:hyperlink w:anchor="_Toc46661311" w:history="1">
             <w:r>
               <w:rPr>
                 <w:rStyle w:val="Hyperlink"/>
@@ -981,7 +981,7 @@
                 <w:noProof/>
                 <w:webHidden/>
               </w:rPr>
-              <w:instrText xml:space="preserve"> PAGEREF _Toc45300018 \h </w:instrText>
+              <w:instrText xml:space="preserve"> PAGEREF _Toc46661311 \h </w:instrText>
             </w:r>
             <w:r>
               <w:rPr>
@@ -1027,7 +1027,7 @@
               <w:noProof/>
             </w:rPr>
           </w:pPr>
-          <w:hyperlink w:anchor="_Toc45300019" w:history="1">
+          <w:hyperlink w:anchor="_Toc46661312" w:history="1">
             <w:r>
               <w:rPr>
                 <w:rStyle w:val="Hyperlink"/>
@@ -1058,7 +1058,7 @@
                 <w:noProof/>
                 <w:webHidden/>
               </w:rPr>
-              <w:instrText xml:space="preserve"> PAGEREF _Toc45300019 \h </w:instrText>
+              <w:instrText xml:space="preserve"> PAGEREF _Toc46661312 \h </w:instrText>
             </w:r>
             <w:r>
               <w:rPr>
@@ -1104,7 +1104,7 @@
               <w:noProof/>
             </w:rPr>
           </w:pPr>
-          <w:hyperlink w:anchor="_Toc45300020" w:history="1">
+          <w:hyperlink w:anchor="_Toc46661313" w:history="1">
             <w:r>
               <w:rPr>
                 <w:rStyle w:val="Hyperlink"/>
@@ -1135,7 +1135,7 @@
                 <w:noProof/>
                 <w:webHidden/>
               </w:rPr>
-              <w:instrText xml:space="preserve"> PAGEREF _Toc45300020 \h </w:instrText>
+              <w:instrText xml:space="preserve"> PAGEREF _Toc46661313 \h </w:instrText>
             </w:r>
             <w:r>
               <w:rPr>
@@ -1182,7 +1182,7 @@
               <w:lang w:val="de-DE" w:eastAsia="de-DE"/>
             </w:rPr>
           </w:pPr>
-          <w:hyperlink w:anchor="_Toc45300021" w:history="1">
+          <w:hyperlink w:anchor="_Toc46661314" w:history="1">
             <w:r>
               <w:rPr>
                 <w:rStyle w:val="Hyperlink"/>
@@ -1213,7 +1213,7 @@
                 <w:noProof/>
                 <w:webHidden/>
               </w:rPr>
-              <w:instrText xml:space="preserve"> PAGEREF _Toc45300021 \h </w:instrText>
+              <w:instrText xml:space="preserve"> PAGEREF _Toc46661314 \h </w:instrText>
             </w:r>
             <w:r>
               <w:rPr>
@@ -1259,7 +1259,7 @@
               <w:noProof/>
             </w:rPr>
           </w:pPr>
-          <w:hyperlink w:anchor="_Toc45300022" w:history="1">
+          <w:hyperlink w:anchor="_Toc46661315" w:history="1">
             <w:r>
               <w:rPr>
                 <w:rStyle w:val="Hyperlink"/>
@@ -1290,7 +1290,7 @@
                 <w:noProof/>
                 <w:webHidden/>
               </w:rPr>
-              <w:instrText xml:space="preserve"> PAGEREF _Toc45300022 \h </w:instrText>
+              <w:instrText xml:space="preserve"> PAGEREF _Toc46661315 \h </w:instrText>
             </w:r>
             <w:r>
               <w:rPr>
@@ -1338,7 +1338,7 @@
               <w:lang w:val="de-DE" w:eastAsia="de-DE"/>
             </w:rPr>
           </w:pPr>
-          <w:hyperlink w:anchor="_Toc45300023" w:history="1">
+          <w:hyperlink w:anchor="_Toc46661316" w:history="1">
             <w:r>
               <w:rPr>
                 <w:rStyle w:val="Hyperlink"/>
@@ -1385,7 +1385,7 @@
                 <w:noProof/>
                 <w:webHidden/>
               </w:rPr>
-              <w:instrText xml:space="preserve"> PAGEREF _Toc45300023 \h </w:instrText>
+              <w:instrText xml:space="preserve"> PAGEREF _Toc46661316 \h </w:instrText>
             </w:r>
             <w:r>
               <w:rPr>
@@ -1432,7 +1432,7 @@
               <w:lang w:val="de-DE" w:eastAsia="de-DE"/>
             </w:rPr>
           </w:pPr>
-          <w:hyperlink w:anchor="_Toc45300024" w:history="1">
+          <w:hyperlink w:anchor="_Toc46661317" w:history="1">
             <w:r>
               <w:rPr>
                 <w:rStyle w:val="Hyperlink"/>
@@ -1463,7 +1463,7 @@
                 <w:noProof/>
                 <w:webHidden/>
               </w:rPr>
-              <w:instrText xml:space="preserve"> PAGEREF _Toc45300024 \h </w:instrText>
+              <w:instrText xml:space="preserve"> PAGEREF _Toc46661317 \h </w:instrText>
             </w:r>
             <w:r>
               <w:rPr>
@@ -1509,7 +1509,7 @@
               <w:noProof/>
             </w:rPr>
           </w:pPr>
-          <w:hyperlink w:anchor="_Toc45300025" w:history="1">
+          <w:hyperlink w:anchor="_Toc46661318" w:history="1">
             <w:r>
               <w:rPr>
                 <w:rStyle w:val="Hyperlink"/>
@@ -1540,7 +1540,7 @@
                 <w:noProof/>
                 <w:webHidden/>
               </w:rPr>
-              <w:instrText xml:space="preserve"> PAGEREF _Toc45300025 \h </w:instrText>
+              <w:instrText xml:space="preserve"> PAGEREF _Toc46661318 \h </w:instrText>
             </w:r>
             <w:r>
               <w:rPr>
@@ -1586,7 +1586,7 @@
               <w:noProof/>
             </w:rPr>
           </w:pPr>
-          <w:hyperlink w:anchor="_Toc45300026" w:history="1">
+          <w:hyperlink w:anchor="_Toc46661319" w:history="1">
             <w:r>
               <w:rPr>
                 <w:rStyle w:val="Hyperlink"/>
@@ -1617,7 +1617,7 @@
                 <w:noProof/>
                 <w:webHidden/>
               </w:rPr>
-              <w:instrText xml:space="preserve"> PAGEREF _Toc45300026 \h </w:instrText>
+              <w:instrText xml:space="preserve"> PAGEREF _Toc46661319 \h </w:instrText>
             </w:r>
             <w:r>
               <w:rPr>
@@ -1665,7 +1665,7 @@
               <w:lang w:val="de-DE" w:eastAsia="de-DE"/>
             </w:rPr>
           </w:pPr>
-          <w:hyperlink w:anchor="_Toc45300027" w:history="1">
+          <w:hyperlink w:anchor="_Toc46661320" w:history="1">
             <w:r>
               <w:rPr>
                 <w:rStyle w:val="Hyperlink"/>
@@ -1712,7 +1712,7 @@
                 <w:noProof/>
                 <w:webHidden/>
               </w:rPr>
-              <w:instrText xml:space="preserve"> PAGEREF _Toc45300027 \h </w:instrText>
+              <w:instrText xml:space="preserve"> PAGEREF _Toc46661320 \h </w:instrText>
             </w:r>
             <w:r>
               <w:rPr>
@@ -1759,7 +1759,7 @@
               <w:lang w:val="de-DE" w:eastAsia="de-DE"/>
             </w:rPr>
           </w:pPr>
-          <w:hyperlink w:anchor="_Toc45300028" w:history="1">
+          <w:hyperlink w:anchor="_Toc46661321" w:history="1">
             <w:r>
               <w:rPr>
                 <w:rStyle w:val="Hyperlink"/>
@@ -1790,7 +1790,7 @@
                 <w:noProof/>
                 <w:webHidden/>
               </w:rPr>
-              <w:instrText xml:space="preserve"> PAGEREF _Toc45300028 \h </w:instrText>
+              <w:instrText xml:space="preserve"> PAGEREF _Toc46661321 \h </w:instrText>
             </w:r>
             <w:r>
               <w:rPr>
@@ -1837,7 +1837,7 @@
               <w:lang w:val="de-DE" w:eastAsia="de-DE"/>
             </w:rPr>
           </w:pPr>
-          <w:hyperlink w:anchor="_Toc45300029" w:history="1">
+          <w:hyperlink w:anchor="_Toc46661322" w:history="1">
             <w:r>
               <w:rPr>
                 <w:rStyle w:val="Hyperlink"/>
@@ -1868,7 +1868,7 @@
                 <w:noProof/>
                 <w:webHidden/>
               </w:rPr>
-              <w:instrText xml:space="preserve"> PAGEREF _Toc45300029 \h </w:instrText>
+              <w:instrText xml:space="preserve"> PAGEREF _Toc46661322 \h </w:instrText>
             </w:r>
             <w:r>
               <w:rPr>
@@ -1915,7 +1915,7 @@
               <w:lang w:val="de-DE" w:eastAsia="de-DE"/>
             </w:rPr>
           </w:pPr>
-          <w:hyperlink w:anchor="_Toc45300030" w:history="1">
+          <w:hyperlink w:anchor="_Toc46661323" w:history="1">
             <w:r>
               <w:rPr>
                 <w:rStyle w:val="Hyperlink"/>
@@ -1946,7 +1946,7 @@
                 <w:noProof/>
                 <w:webHidden/>
               </w:rPr>
-              <w:instrText xml:space="preserve"> PAGEREF _Toc45300030 \h </w:instrText>
+              <w:instrText xml:space="preserve"> PAGEREF _Toc46661323 \h </w:instrText>
             </w:r>
             <w:r>
               <w:rPr>
@@ -1993,7 +1993,7 @@
               <w:lang w:val="de-DE" w:eastAsia="de-DE"/>
             </w:rPr>
           </w:pPr>
-          <w:hyperlink w:anchor="_Toc45300031" w:history="1">
+          <w:hyperlink w:anchor="_Toc46661324" w:history="1">
             <w:r>
               <w:rPr>
                 <w:rStyle w:val="Hyperlink"/>
@@ -2024,7 +2024,7 @@
                 <w:noProof/>
                 <w:webHidden/>
               </w:rPr>
-              <w:instrText xml:space="preserve"> PAGEREF _Toc45300031 \h </w:instrText>
+              <w:instrText xml:space="preserve"> PAGEREF _Toc46661324 \h </w:instrText>
             </w:r>
             <w:r>
               <w:rPr>
@@ -2071,7 +2071,7 @@
               <w:lang w:val="de-DE" w:eastAsia="de-DE"/>
             </w:rPr>
           </w:pPr>
-          <w:hyperlink w:anchor="_Toc45300032" w:history="1">
+          <w:hyperlink w:anchor="_Toc46661325" w:history="1">
             <w:r>
               <w:rPr>
                 <w:rStyle w:val="Hyperlink"/>
@@ -2102,7 +2102,7 @@
                 <w:noProof/>
                 <w:webHidden/>
               </w:rPr>
-              <w:instrText xml:space="preserve"> PAGEREF _Toc45300032 \h </w:instrText>
+              <w:instrText xml:space="preserve"> PAGEREF _Toc46661325 \h </w:instrText>
             </w:r>
             <w:r>
               <w:rPr>
@@ -2125,7 +2125,7 @@
                 <w:noProof/>
                 <w:webHidden/>
               </w:rPr>
-              <w:t>17</w:t>
+              <w:t>18</w:t>
             </w:r>
             <w:r>
               <w:rPr>
@@ -2149,7 +2149,7 @@
               <w:lang w:val="de-DE" w:eastAsia="de-DE"/>
             </w:rPr>
           </w:pPr>
-          <w:hyperlink w:anchor="_Toc45300033" w:history="1">
+          <w:hyperlink w:anchor="_Toc46661326" w:history="1">
             <w:r>
               <w:rPr>
                 <w:rStyle w:val="Hyperlink"/>
@@ -2180,7 +2180,7 @@
                 <w:noProof/>
                 <w:webHidden/>
               </w:rPr>
-              <w:instrText xml:space="preserve"> PAGEREF _Toc45300033 \h </w:instrText>
+              <w:instrText xml:space="preserve"> PAGEREF _Toc46661326 \h </w:instrText>
             </w:r>
             <w:r>
               <w:rPr>
@@ -2203,7 +2203,7 @@
                 <w:noProof/>
                 <w:webHidden/>
               </w:rPr>
-              <w:t>19</w:t>
+              <w:t>20</w:t>
             </w:r>
             <w:r>
               <w:rPr>
@@ -2226,7 +2226,7 @@
               <w:lang w:val="de-DE" w:eastAsia="de-DE"/>
             </w:rPr>
           </w:pPr>
-          <w:hyperlink w:anchor="_Toc45300034" w:history="1">
+          <w:hyperlink w:anchor="_Toc46661327" w:history="1">
             <w:r>
               <w:rPr>
                 <w:rStyle w:val="Hyperlink"/>
@@ -2257,7 +2257,7 @@
                 <w:noProof/>
                 <w:webHidden/>
               </w:rPr>
-              <w:instrText xml:space="preserve"> PAGEREF _Toc45300034 \h </w:instrText>
+              <w:instrText xml:space="preserve"> PAGEREF _Toc46661327 \h </w:instrText>
             </w:r>
             <w:r>
               <w:rPr>
@@ -2280,7 +2280,7 @@
                 <w:noProof/>
                 <w:webHidden/>
               </w:rPr>
-              <w:t>20</w:t>
+              <w:t>21</w:t>
             </w:r>
             <w:r>
               <w:rPr>
@@ -2346,8 +2346,8 @@
           <w:szCs w:val="36"/>
         </w:rPr>
       </w:pPr>
-      <w:bookmarkStart w:id="0" w:name="_Toc45300010"/>
-      <w:bookmarkStart w:id="1" w:name="About_Snips"/>
+      <w:bookmarkStart w:id="0" w:name="About_Snips"/>
+      <w:bookmarkStart w:id="1" w:name="_Toc46661303"/>
       <w:r>
         <w:rPr>
           <w:rFonts w:asciiTheme="majorHAnsi" w:eastAsiaTheme="majorEastAsia" w:hAnsiTheme="majorHAnsi" w:cstheme="majorHAnsi"/>
@@ -2356,9 +2356,9 @@
         </w:rPr>
         <w:t>About SNIPS</w:t>
       </w:r>
-      <w:bookmarkEnd w:id="0"/>
+      <w:bookmarkEnd w:id="1"/>
     </w:p>
-    <w:bookmarkEnd w:id="1"/>
+    <w:bookmarkEnd w:id="0"/>
     <w:p>
       <w:pPr>
         <w:jc w:val="center"/>
@@ -2380,8 +2380,8 @@
           <w:szCs w:val="40"/>
         </w:rPr>
       </w:pPr>
-      <w:bookmarkStart w:id="2" w:name="_Toc45300011"/>
-      <w:bookmarkStart w:id="3" w:name="The_Language"/>
+      <w:bookmarkStart w:id="2" w:name="The_Language"/>
+      <w:bookmarkStart w:id="3" w:name="_Toc46661304"/>
       <w:r>
         <w:rPr>
           <w:rFonts w:cstheme="majorHAnsi"/>
@@ -2391,9 +2391,9 @@
         </w:rPr>
         <w:t>The Language</w:t>
       </w:r>
-      <w:bookmarkEnd w:id="2"/>
+      <w:bookmarkEnd w:id="3"/>
     </w:p>
-    <w:bookmarkEnd w:id="3"/>
+    <w:bookmarkEnd w:id="2"/>
     <w:p>
       <w:pPr>
         <w:jc w:val="center"/>
@@ -2833,8 +2833,8 @@
           <w:szCs w:val="40"/>
         </w:rPr>
       </w:pPr>
-      <w:bookmarkStart w:id="4" w:name="_Toc45300012"/>
-      <w:bookmarkStart w:id="5" w:name="Some_words_in_advance"/>
+      <w:bookmarkStart w:id="4" w:name="Some_words_in_advance"/>
+      <w:bookmarkStart w:id="5" w:name="_Toc46661305"/>
       <w:r>
         <w:rPr>
           <w:rFonts w:cstheme="majorHAnsi"/>
@@ -2844,9 +2844,9 @@
         </w:rPr>
         <w:t>Some words in advance</w:t>
       </w:r>
-      <w:bookmarkEnd w:id="4"/>
+      <w:bookmarkEnd w:id="5"/>
     </w:p>
-    <w:bookmarkEnd w:id="5"/>
+    <w:bookmarkEnd w:id="4"/>
     <w:p>
       <w:pPr>
         <w:jc w:val="center"/>
@@ -2912,7 +2912,7 @@
           <w:szCs w:val="40"/>
         </w:rPr>
       </w:pPr>
-      <w:bookmarkStart w:id="6" w:name="_Toc45300013"/>
+      <w:bookmarkStart w:id="6" w:name="_Toc46661306"/>
       <w:r>
         <w:rPr>
           <w:rFonts w:cstheme="majorHAnsi"/>
@@ -3250,15 +3250,7 @@
             <w:sz w:val="24"/>
             <w:szCs w:val="32"/>
           </w:rPr>
-          <m:t>-sid, -com</m:t>
-        </m:r>
-        <m:r>
-          <w:rPr>
-            <w:rFonts w:ascii="Cambria Math" w:eastAsiaTheme="majorEastAsia" w:hAnsi="Cambria Math" w:cstheme="majorHAnsi"/>
-            <w:sz w:val="24"/>
-            <w:szCs w:val="32"/>
-          </w:rPr>
-          <m:t>-ofs</m:t>
+          <m:t>-sid, -com-ofs</m:t>
         </m:r>
       </m:oMath>
     </w:p>
@@ -3274,7 +3266,7 @@
           <w:szCs w:val="36"/>
         </w:rPr>
       </w:pPr>
-      <w:bookmarkStart w:id="7" w:name="_Toc45300014"/>
+      <w:bookmarkStart w:id="7" w:name="_Toc46661307"/>
       <w:r>
         <w:rPr>
           <w:rFonts w:cstheme="majorHAnsi"/>
@@ -3794,7 +3786,7 @@
           <w:szCs w:val="36"/>
         </w:rPr>
       </w:pPr>
-      <w:bookmarkStart w:id="8" w:name="_Toc45300015"/>
+      <w:bookmarkStart w:id="8" w:name="_Toc46661308"/>
       <w:r>
         <w:rPr>
           <w:rFonts w:cstheme="majorHAnsi"/>
@@ -4362,7 +4354,7 @@
           <w:szCs w:val="36"/>
         </w:rPr>
       </w:pPr>
-      <w:bookmarkStart w:id="9" w:name="_Toc45300016"/>
+      <w:bookmarkStart w:id="9" w:name="_Toc46661309"/>
       <w:r>
         <w:rPr>
           <w:rFonts w:cstheme="majorHAnsi"/>
@@ -4498,8 +4490,8 @@
           <w:szCs w:val="36"/>
         </w:rPr>
       </w:pPr>
-      <w:bookmarkStart w:id="10" w:name="_Toc45300017"/>
-      <w:bookmarkStart w:id="11" w:name="Language_Syntax"/>
+      <w:bookmarkStart w:id="10" w:name="Language_Syntax"/>
+      <w:bookmarkStart w:id="11" w:name="_Toc46661310"/>
       <w:r>
         <w:rPr>
           <w:rFonts w:asciiTheme="majorHAnsi" w:eastAsiaTheme="majorEastAsia" w:hAnsiTheme="majorHAnsi" w:cstheme="majorHAnsi"/>
@@ -4508,9 +4500,9 @@
         </w:rPr>
         <w:t>Language Syntax</w:t>
       </w:r>
-      <w:bookmarkEnd w:id="10"/>
+      <w:bookmarkEnd w:id="11"/>
     </w:p>
-    <w:bookmarkEnd w:id="11"/>
+    <w:bookmarkEnd w:id="10"/>
     <w:p>
       <w:pPr>
         <w:jc w:val="center"/>
@@ -4532,8 +4524,8 @@
           <w:szCs w:val="40"/>
         </w:rPr>
       </w:pPr>
-      <w:bookmarkStart w:id="12" w:name="_Toc45300018"/>
-      <w:bookmarkStart w:id="13" w:name="Type_System"/>
+      <w:bookmarkStart w:id="12" w:name="Type_System"/>
+      <w:bookmarkStart w:id="13" w:name="_Toc46661311"/>
       <w:r>
         <w:rPr>
           <w:rFonts w:cstheme="majorHAnsi"/>
@@ -4543,7 +4535,7 @@
         </w:rPr>
         <w:t>Type System</w:t>
       </w:r>
-      <w:bookmarkEnd w:id="12"/>
+      <w:bookmarkEnd w:id="13"/>
     </w:p>
     <w:p>
       <w:pPr>
@@ -4557,8 +4549,8 @@
         </w:rPr>
       </w:pPr>
       <w:bookmarkStart w:id="14" w:name="Primitives"/>
-      <w:bookmarkStart w:id="15" w:name="_Toc45300019"/>
-      <w:bookmarkEnd w:id="13"/>
+      <w:bookmarkStart w:id="15" w:name="_Toc46661312"/>
+      <w:bookmarkEnd w:id="12"/>
       <w:r>
         <w:rPr>
           <w:rFonts w:cstheme="majorHAnsi"/>
@@ -6046,8 +6038,8 @@
           <w:szCs w:val="36"/>
         </w:rPr>
       </w:pPr>
-      <w:bookmarkStart w:id="16" w:name="_Toc45300020"/>
-      <w:bookmarkStart w:id="17" w:name="Composite_Types"/>
+      <w:bookmarkStart w:id="16" w:name="Composite_Types"/>
+      <w:bookmarkStart w:id="17" w:name="_Toc46661313"/>
       <w:r>
         <w:rPr>
           <w:rFonts w:cstheme="majorHAnsi"/>
@@ -6059,9 +6051,9 @@
         </w:rPr>
         <w:t>Composite Types</w:t>
       </w:r>
-      <w:bookmarkEnd w:id="16"/>
+      <w:bookmarkEnd w:id="17"/>
     </w:p>
-    <w:bookmarkEnd w:id="17"/>
+    <w:bookmarkEnd w:id="16"/>
     <w:p>
       <w:pPr>
         <w:ind w:left="708"/>
@@ -7606,7 +7598,7 @@
         </w:rPr>
       </w:pPr>
       <w:bookmarkStart w:id="18" w:name="Expressions"/>
-      <w:bookmarkStart w:id="19" w:name="_Toc45300021"/>
+      <w:bookmarkStart w:id="19" w:name="_Toc46661314"/>
       <w:r>
         <w:rPr>
           <w:rFonts w:cstheme="majorHAnsi"/>
@@ -7631,7 +7623,7 @@
         </w:rPr>
       </w:pPr>
       <w:bookmarkStart w:id="20" w:name="Operators"/>
-      <w:bookmarkStart w:id="21" w:name="_Toc45300022"/>
+      <w:bookmarkStart w:id="21" w:name="_Toc46661315"/>
       <w:r>
         <w:rPr>
           <w:rFonts w:cstheme="majorHAnsi"/>
@@ -9557,9 +9549,9 @@
           <w:szCs w:val="36"/>
         </w:rPr>
       </w:pPr>
-      <w:bookmarkStart w:id="22" w:name="_Toc45300023"/>
-      <w:bookmarkStart w:id="23" w:name="arm_assembly_and_output"/>
-      <w:bookmarkStart w:id="24" w:name="Built_in_libraries"/>
+      <w:bookmarkStart w:id="22" w:name="arm_assembly_and_output"/>
+      <w:bookmarkStart w:id="23" w:name="Built_in_libraries"/>
+      <w:bookmarkStart w:id="24" w:name="_Toc46661316"/>
       <w:r>
         <w:rPr>
           <w:rFonts w:asciiTheme="majorHAnsi" w:eastAsiaTheme="majorEastAsia" w:hAnsiTheme="majorHAnsi" w:cstheme="majorHAnsi"/>
@@ -9568,9 +9560,9 @@
         </w:rPr>
         <w:t>ARM Assembly &amp; Output</w:t>
       </w:r>
-      <w:bookmarkEnd w:id="22"/>
+      <w:bookmarkEnd w:id="24"/>
     </w:p>
-    <w:bookmarkEnd w:id="23"/>
+    <w:bookmarkEnd w:id="22"/>
     <w:p>
       <w:pPr>
         <w:pStyle w:val="Listenabsatz"/>
@@ -9593,8 +9585,8 @@
           <w:szCs w:val="40"/>
         </w:rPr>
       </w:pPr>
-      <w:bookmarkStart w:id="25" w:name="_Toc45300024"/>
-      <w:bookmarkStart w:id="26" w:name="Compiler_assembly_conventions"/>
+      <w:bookmarkStart w:id="25" w:name="Compiler_assembly_conventions"/>
+      <w:bookmarkStart w:id="26" w:name="_Toc46661317"/>
       <w:r>
         <w:rPr>
           <w:rFonts w:cstheme="majorHAnsi"/>
@@ -9604,7 +9596,7 @@
         </w:rPr>
         <w:t>Compiler Assembly Conventions</w:t>
       </w:r>
-      <w:bookmarkEnd w:id="25"/>
+      <w:bookmarkEnd w:id="26"/>
     </w:p>
     <w:p>
       <w:pPr>
@@ -9619,8 +9611,8 @@
         </w:rPr>
       </w:pPr>
       <w:bookmarkStart w:id="27" w:name="register_usage"/>
-      <w:bookmarkStart w:id="28" w:name="_Toc45300025"/>
-      <w:bookmarkEnd w:id="26"/>
+      <w:bookmarkStart w:id="28" w:name="_Toc46661318"/>
+      <w:bookmarkEnd w:id="25"/>
       <w:r>
         <w:rPr>
           <w:rFonts w:cstheme="majorHAnsi"/>
@@ -10326,7 +10318,7 @@
         </w:rPr>
       </w:pPr>
       <w:bookmarkStart w:id="29" w:name="heap_management"/>
-      <w:bookmarkStart w:id="30" w:name="_Toc45300026"/>
+      <w:bookmarkStart w:id="30" w:name="_Toc46661319"/>
       <w:r>
         <w:rPr>
           <w:rFonts w:cstheme="majorHAnsi"/>
@@ -11426,7 +11418,7 @@
           <w:szCs w:val="36"/>
         </w:rPr>
       </w:pPr>
-      <w:bookmarkStart w:id="31" w:name="_Toc45300027"/>
+      <w:bookmarkStart w:id="31" w:name="_Toc46661320"/>
       <w:r>
         <w:rPr>
           <w:rFonts w:asciiTheme="majorHAnsi" w:eastAsiaTheme="majorEastAsia" w:hAnsiTheme="majorHAnsi" w:cstheme="majorHAnsi"/>
@@ -11453,7 +11445,7 @@
       </w:r>
       <w:bookmarkEnd w:id="31"/>
     </w:p>
-    <w:bookmarkEnd w:id="24"/>
+    <w:bookmarkEnd w:id="23"/>
     <w:p>
       <w:pPr>
         <w:pStyle w:val="Listenabsatz"/>
@@ -11683,7 +11675,7 @@
           <w:szCs w:val="40"/>
         </w:rPr>
       </w:pPr>
-      <w:bookmarkStart w:id="32" w:name="_Toc45300028"/>
+      <w:bookmarkStart w:id="32" w:name="_Toc46661321"/>
       <w:r>
         <w:rPr>
           <w:rFonts w:cstheme="majorHAnsi"/>
@@ -13210,7 +13202,7 @@
           <w:szCs w:val="40"/>
         </w:rPr>
       </w:pPr>
-      <w:bookmarkStart w:id="36" w:name="_Toc45300029"/>
+      <w:bookmarkStart w:id="36" w:name="_Toc46661322"/>
       <w:r>
         <w:rPr>
           <w:rFonts w:cstheme="majorHAnsi"/>
@@ -14098,7 +14090,7 @@
           <w:szCs w:val="40"/>
         </w:rPr>
       </w:pPr>
-      <w:bookmarkStart w:id="37" w:name="_Toc45300030"/>
+      <w:bookmarkStart w:id="37" w:name="_Toc46661323"/>
       <w:r>
         <w:rPr>
           <w:rFonts w:cstheme="majorHAnsi"/>
@@ -16236,7 +16228,7 @@
           <w:szCs w:val="40"/>
         </w:rPr>
       </w:pPr>
-      <w:bookmarkStart w:id="38" w:name="_Toc45300031"/>
+      <w:bookmarkStart w:id="38" w:name="_Toc46661324"/>
       <w:r>
         <w:rPr>
           <w:rFonts w:cstheme="majorHAnsi"/>
@@ -21896,13 +21888,1369 @@
       <w:pPr>
         <w:rPr>
           <w:rFonts w:asciiTheme="majorHAnsi" w:eastAsiaTheme="majorEastAsia" w:hAnsiTheme="majorHAnsi" w:cstheme="majorHAnsi"/>
+          <w:b/>
+          <w:bCs/>
+          <w:sz w:val="28"/>
+          <w:szCs w:val="36"/>
+        </w:rPr>
+      </w:pPr>
+      <w:r>
+        <w:rPr>
+          <w:rFonts w:asciiTheme="majorHAnsi" w:eastAsiaTheme="majorEastAsia" w:hAnsiTheme="majorHAnsi" w:cstheme="majorHAnsi"/>
+          <w:b/>
+          <w:bCs/>
+          <w:sz w:val="28"/>
+          <w:szCs w:val="36"/>
+        </w:rPr>
+        <w:t>hash_map</w:t>
+      </w:r>
+      <w:r>
+        <w:rPr>
+          <w:rFonts w:asciiTheme="majorHAnsi" w:eastAsiaTheme="majorEastAsia" w:hAnsiTheme="majorHAnsi" w:cstheme="majorHAnsi"/>
+          <w:b/>
+          <w:bCs/>
+          <w:sz w:val="28"/>
+          <w:szCs w:val="36"/>
+        </w:rPr>
+        <w:t>.sn</w:t>
+      </w:r>
+    </w:p>
+    <w:p>
+      <w:pPr>
+        <w:jc w:val="both"/>
+        <w:rPr>
+          <w:rFonts w:asciiTheme="majorHAnsi" w:eastAsiaTheme="majorEastAsia" w:hAnsiTheme="majorHAnsi" w:cstheme="majorHAnsi"/>
+          <w:sz w:val="24"/>
+          <w:szCs w:val="32"/>
+        </w:rPr>
+      </w:pPr>
+      <w:r>
+        <w:rPr>
+          <w:rFonts w:asciiTheme="majorHAnsi" w:eastAsiaTheme="majorEastAsia" w:hAnsiTheme="majorHAnsi" w:cstheme="majorHAnsi"/>
+          <w:b/>
+          <w:bCs/>
+          <w:sz w:val="28"/>
+          <w:szCs w:val="36"/>
+        </w:rPr>
+        <w:tab/>
+      </w:r>
+      <w:r>
+        <w:rPr>
+          <w:rFonts w:asciiTheme="majorHAnsi" w:eastAsiaTheme="majorEastAsia" w:hAnsiTheme="majorHAnsi" w:cstheme="majorHAnsi"/>
+          <w:sz w:val="24"/>
+          <w:szCs w:val="32"/>
+        </w:rPr>
+        <w:t xml:space="preserve">Full Path: </w:t>
+      </w:r>
+      <w:r>
+        <w:rPr>
+          <w:rFonts w:asciiTheme="majorHAnsi" w:eastAsiaTheme="majorEastAsia" w:hAnsiTheme="majorHAnsi" w:cstheme="majorHAnsi"/>
+          <w:sz w:val="24"/>
+          <w:szCs w:val="32"/>
+        </w:rPr>
+        <w:tab/>
+      </w:r>
+      <w:r>
+        <w:rPr>
+          <w:rFonts w:asciiTheme="majorHAnsi" w:eastAsiaTheme="majorEastAsia" w:hAnsiTheme="majorHAnsi" w:cstheme="majorHAnsi"/>
+          <w:sz w:val="24"/>
+          <w:szCs w:val="32"/>
+        </w:rPr>
+        <w:tab/>
+      </w:r>
+      <w:r>
+        <w:rPr>
+          <w:rFonts w:asciiTheme="majorHAnsi" w:eastAsiaTheme="majorEastAsia" w:hAnsiTheme="majorHAnsi" w:cstheme="majorHAnsi"/>
+          <w:sz w:val="24"/>
+          <w:szCs w:val="32"/>
+        </w:rPr>
+        <w:t>lib/std/data/</w:t>
+      </w:r>
+      <w:r>
+        <w:rPr>
+          <w:rFonts w:asciiTheme="majorHAnsi" w:eastAsiaTheme="majorEastAsia" w:hAnsiTheme="majorHAnsi" w:cstheme="majorHAnsi"/>
+          <w:sz w:val="24"/>
+          <w:szCs w:val="32"/>
+        </w:rPr>
+        <w:t>hash_map</w:t>
+      </w:r>
+      <w:r>
+        <w:rPr>
+          <w:rFonts w:asciiTheme="majorHAnsi" w:eastAsiaTheme="majorEastAsia" w:hAnsiTheme="majorHAnsi" w:cstheme="majorHAnsi"/>
+          <w:sz w:val="24"/>
+          <w:szCs w:val="32"/>
+        </w:rPr>
+        <w:t>.sn</w:t>
+      </w:r>
+    </w:p>
+    <w:p>
+      <w:pPr>
+        <w:ind w:left="708"/>
+        <w:jc w:val="both"/>
+        <w:rPr>
+          <w:rFonts w:asciiTheme="majorHAnsi" w:eastAsiaTheme="majorEastAsia" w:hAnsiTheme="majorHAnsi" w:cstheme="majorHAnsi"/>
+          <w:sz w:val="24"/>
+          <w:szCs w:val="32"/>
+        </w:rPr>
+      </w:pPr>
+      <w:r>
+        <w:rPr>
+          <w:rFonts w:asciiTheme="majorHAnsi" w:eastAsiaTheme="majorEastAsia" w:hAnsiTheme="majorHAnsi" w:cstheme="majorHAnsi"/>
+          <w:sz w:val="24"/>
+          <w:szCs w:val="32"/>
+        </w:rPr>
+        <w:t>Package Type:</w:t>
+      </w:r>
+      <w:r>
+        <w:rPr>
+          <w:rFonts w:asciiTheme="majorHAnsi" w:eastAsiaTheme="majorEastAsia" w:hAnsiTheme="majorHAnsi" w:cstheme="majorHAnsi"/>
+          <w:sz w:val="24"/>
+          <w:szCs w:val="32"/>
+        </w:rPr>
+        <w:tab/>
+      </w:r>
+      <w:r>
+        <w:rPr>
+          <w:rFonts w:asciiTheme="majorHAnsi" w:eastAsiaTheme="majorEastAsia" w:hAnsiTheme="majorHAnsi" w:cstheme="majorHAnsi"/>
+          <w:sz w:val="24"/>
+          <w:szCs w:val="32"/>
+        </w:rPr>
+        <w:tab/>
+        <w:t>Includes: linked_list.sn</w:t>
+      </w:r>
+      <w:r>
+        <w:rPr>
+          <w:rFonts w:asciiTheme="majorHAnsi" w:eastAsiaTheme="majorEastAsia" w:hAnsiTheme="majorHAnsi" w:cstheme="majorHAnsi"/>
+          <w:sz w:val="24"/>
+          <w:szCs w:val="32"/>
+        </w:rPr>
+        <w:t>, hash.sn</w:t>
+      </w:r>
+    </w:p>
+    <w:p>
+      <w:pPr>
+        <w:ind w:left="708"/>
+        <w:jc w:val="both"/>
+        <w:rPr>
+          <w:rFonts w:asciiTheme="majorHAnsi" w:eastAsiaTheme="majorEastAsia" w:hAnsiTheme="majorHAnsi" w:cstheme="majorHAnsi"/>
+          <w:sz w:val="24"/>
+          <w:szCs w:val="32"/>
+        </w:rPr>
+      </w:pPr>
+      <w:r>
+        <w:rPr>
+          <w:rFonts w:asciiTheme="majorHAnsi" w:eastAsiaTheme="majorEastAsia" w:hAnsiTheme="majorHAnsi" w:cstheme="majorHAnsi"/>
+          <w:sz w:val="24"/>
+          <w:szCs w:val="32"/>
+        </w:rPr>
+        <w:t>Namespacing:</w:t>
+      </w:r>
+      <w:r>
+        <w:rPr>
+          <w:rFonts w:asciiTheme="majorHAnsi" w:eastAsiaTheme="majorEastAsia" w:hAnsiTheme="majorHAnsi" w:cstheme="majorHAnsi"/>
+          <w:sz w:val="24"/>
+          <w:szCs w:val="32"/>
+        </w:rPr>
+        <w:tab/>
+      </w:r>
+      <w:r>
+        <w:rPr>
+          <w:rFonts w:asciiTheme="majorHAnsi" w:eastAsiaTheme="majorEastAsia" w:hAnsiTheme="majorHAnsi" w:cstheme="majorHAnsi"/>
+          <w:sz w:val="24"/>
+          <w:szCs w:val="32"/>
+        </w:rPr>
+        <w:tab/>
+        <w:t>The entire package is namespaced in ‘</w:t>
+      </w:r>
+      <w:r>
+        <w:rPr>
+          <w:rFonts w:asciiTheme="majorHAnsi" w:eastAsiaTheme="majorEastAsia" w:hAnsiTheme="majorHAnsi" w:cstheme="majorHAnsi"/>
+          <w:sz w:val="24"/>
+          <w:szCs w:val="32"/>
+        </w:rPr>
+        <w:t>Map</w:t>
+      </w:r>
+      <w:r>
+        <w:rPr>
+          <w:rFonts w:asciiTheme="majorHAnsi" w:eastAsiaTheme="majorEastAsia" w:hAnsiTheme="majorHAnsi" w:cstheme="majorHAnsi"/>
+          <w:sz w:val="24"/>
+          <w:szCs w:val="32"/>
+        </w:rPr>
+        <w:t>.</w:t>
+      </w:r>
+    </w:p>
+    <w:p>
+      <w:pPr>
+        <w:ind w:left="708"/>
+        <w:jc w:val="both"/>
+        <w:rPr>
+          <w:rFonts w:asciiTheme="majorHAnsi" w:eastAsiaTheme="majorEastAsia" w:hAnsiTheme="majorHAnsi" w:cstheme="majorHAnsi"/>
+          <w:sz w:val="24"/>
+          <w:szCs w:val="32"/>
+        </w:rPr>
+      </w:pPr>
+      <w:r>
+        <w:rPr>
+          <w:rFonts w:asciiTheme="majorHAnsi" w:eastAsiaTheme="majorEastAsia" w:hAnsiTheme="majorHAnsi" w:cstheme="majorHAnsi"/>
+          <w:sz w:val="24"/>
+          <w:szCs w:val="32"/>
+        </w:rPr>
+        <w:t>Description:</w:t>
+      </w:r>
+      <w:r>
+        <w:rPr>
+          <w:rFonts w:asciiTheme="majorHAnsi" w:eastAsiaTheme="majorEastAsia" w:hAnsiTheme="majorHAnsi" w:cstheme="majorHAnsi"/>
+          <w:sz w:val="24"/>
+          <w:szCs w:val="32"/>
+        </w:rPr>
+        <w:tab/>
+      </w:r>
+      <w:r>
+        <w:rPr>
+          <w:rFonts w:asciiTheme="majorHAnsi" w:eastAsiaTheme="majorEastAsia" w:hAnsiTheme="majorHAnsi" w:cstheme="majorHAnsi"/>
+          <w:sz w:val="24"/>
+          <w:szCs w:val="32"/>
+        </w:rPr>
+        <w:tab/>
+      </w:r>
+    </w:p>
+    <w:p>
+      <w:pPr>
+        <w:ind w:left="1416"/>
+        <w:jc w:val="both"/>
+        <w:rPr>
+          <w:rFonts w:asciiTheme="majorHAnsi" w:eastAsiaTheme="majorEastAsia" w:hAnsiTheme="majorHAnsi" w:cstheme="majorHAnsi"/>
+          <w:sz w:val="24"/>
+          <w:szCs w:val="32"/>
+        </w:rPr>
+      </w:pPr>
+      <w:r>
+        <w:rPr>
+          <w:rFonts w:asciiTheme="majorHAnsi" w:eastAsiaTheme="majorEastAsia" w:hAnsiTheme="majorHAnsi" w:cstheme="majorHAnsi"/>
+          <w:sz w:val="24"/>
+          <w:szCs w:val="32"/>
+        </w:rPr>
+        <w:t>Provides Ut</w:t>
+      </w:r>
+      <w:r>
+        <w:rPr>
+          <w:rFonts w:asciiTheme="majorHAnsi" w:eastAsiaTheme="majorEastAsia" w:hAnsiTheme="majorHAnsi" w:cstheme="majorHAnsi"/>
+          <w:sz w:val="24"/>
+          <w:szCs w:val="32"/>
+        </w:rPr>
+        <w:t xml:space="preserve">ility to create and manage a HashMap </w:t>
+      </w:r>
+      <w:r>
+        <w:rPr>
+          <w:rFonts w:asciiTheme="majorHAnsi" w:eastAsiaTheme="majorEastAsia" w:hAnsiTheme="majorHAnsi" w:cstheme="majorHAnsi"/>
+          <w:sz w:val="24"/>
+          <w:szCs w:val="32"/>
+        </w:rPr>
+        <w:t>data structure</w:t>
+      </w:r>
+      <w:r>
+        <w:rPr>
+          <w:rFonts w:asciiTheme="majorHAnsi" w:eastAsiaTheme="majorEastAsia" w:hAnsiTheme="majorHAnsi" w:cstheme="majorHAnsi"/>
+          <w:sz w:val="24"/>
+          <w:szCs w:val="32"/>
+        </w:rPr>
+        <w:t xml:space="preserve"> with </w:t>
+      </w:r>
+      <w:r>
+        <w:rPr>
+          <w:rFonts w:asciiTheme="majorHAnsi" w:eastAsiaTheme="majorEastAsia" w:hAnsiTheme="majorHAnsi" w:cstheme="majorHAnsi"/>
+          <w:sz w:val="24"/>
+          <w:szCs w:val="32"/>
+        </w:rPr>
+        <w:t>parameterized Key and Value Types.</w:t>
+      </w:r>
+    </w:p>
+    <w:p>
+      <w:pPr>
+        <w:ind w:left="708"/>
+        <w:jc w:val="both"/>
+        <w:rPr>
+          <w:rFonts w:asciiTheme="majorHAnsi" w:eastAsiaTheme="majorEastAsia" w:hAnsiTheme="majorHAnsi" w:cstheme="majorHAnsi"/>
+          <w:sz w:val="24"/>
+          <w:szCs w:val="32"/>
+        </w:rPr>
+      </w:pPr>
+    </w:p>
+    <w:tbl>
+      <w:tblPr>
+        <w:tblStyle w:val="Tabellenraster"/>
+        <w:tblW w:w="8354" w:type="dxa"/>
+        <w:tblInd w:w="708" w:type="dxa"/>
+        <w:tblLook w:val="04A0" w:firstRow="1" w:lastRow="0" w:firstColumn="1" w:lastColumn="0" w:noHBand="0" w:noVBand="1"/>
+      </w:tblPr>
+      <w:tblGrid>
+        <w:gridCol w:w="1688"/>
+        <w:gridCol w:w="2344"/>
+        <w:gridCol w:w="4322"/>
+      </w:tblGrid>
+      <w:tr>
+        <w:tc>
+          <w:tcPr>
+            <w:tcW w:w="1697" w:type="dxa"/>
+            <w:shd w:val="clear" w:color="auto" w:fill="BFBFBF" w:themeFill="background1" w:themeFillShade="BF"/>
+          </w:tcPr>
+          <w:p>
+            <w:pPr>
+              <w:jc w:val="both"/>
+              <w:rPr>
+                <w:rFonts w:asciiTheme="majorHAnsi" w:eastAsiaTheme="majorEastAsia" w:hAnsiTheme="majorHAnsi" w:cstheme="majorHAnsi"/>
+                <w:sz w:val="24"/>
+                <w:szCs w:val="32"/>
+              </w:rPr>
+            </w:pPr>
+            <w:r>
+              <w:rPr>
+                <w:rFonts w:asciiTheme="majorHAnsi" w:eastAsiaTheme="majorEastAsia" w:hAnsiTheme="majorHAnsi" w:cstheme="majorHAnsi"/>
+                <w:sz w:val="24"/>
+                <w:szCs w:val="32"/>
+              </w:rPr>
+              <w:t>Struct Name</w:t>
+            </w:r>
+          </w:p>
+        </w:tc>
+        <w:tc>
+          <w:tcPr>
+            <w:tcW w:w="2268" w:type="dxa"/>
+            <w:shd w:val="clear" w:color="auto" w:fill="BFBFBF" w:themeFill="background1" w:themeFillShade="BF"/>
+          </w:tcPr>
+          <w:p>
+            <w:pPr>
+              <w:jc w:val="both"/>
+              <w:rPr>
+                <w:rFonts w:asciiTheme="majorHAnsi" w:eastAsiaTheme="majorEastAsia" w:hAnsiTheme="majorHAnsi" w:cstheme="majorHAnsi"/>
+                <w:sz w:val="24"/>
+                <w:szCs w:val="32"/>
+              </w:rPr>
+            </w:pPr>
+            <w:r>
+              <w:rPr>
+                <w:rFonts w:asciiTheme="majorHAnsi" w:eastAsiaTheme="majorEastAsia" w:hAnsiTheme="majorHAnsi" w:cstheme="majorHAnsi"/>
+                <w:sz w:val="24"/>
+                <w:szCs w:val="32"/>
+              </w:rPr>
+              <w:t>Struct Fields</w:t>
+            </w:r>
+          </w:p>
+        </w:tc>
+        <w:tc>
+          <w:tcPr>
+            <w:tcW w:w="4389" w:type="dxa"/>
+            <w:shd w:val="clear" w:color="auto" w:fill="BFBFBF" w:themeFill="background1" w:themeFillShade="BF"/>
+          </w:tcPr>
+          <w:p>
+            <w:pPr>
+              <w:jc w:val="both"/>
+              <w:rPr>
+                <w:rFonts w:asciiTheme="majorHAnsi" w:eastAsiaTheme="majorEastAsia" w:hAnsiTheme="majorHAnsi" w:cstheme="majorHAnsi"/>
+                <w:sz w:val="24"/>
+                <w:szCs w:val="32"/>
+              </w:rPr>
+            </w:pPr>
+            <w:r>
+              <w:rPr>
+                <w:rFonts w:asciiTheme="majorHAnsi" w:eastAsiaTheme="majorEastAsia" w:hAnsiTheme="majorHAnsi" w:cstheme="majorHAnsi"/>
+                <w:sz w:val="24"/>
+                <w:szCs w:val="32"/>
+              </w:rPr>
+              <w:t>Description</w:t>
+            </w:r>
+          </w:p>
+        </w:tc>
+      </w:tr>
+      <w:tr>
+        <w:tc>
+          <w:tcPr>
+            <w:tcW w:w="1697" w:type="dxa"/>
+          </w:tcPr>
+          <w:p>
+            <w:pPr>
+              <w:jc w:val="both"/>
+              <w:rPr>
+                <w:rFonts w:asciiTheme="majorHAnsi" w:eastAsiaTheme="majorEastAsia" w:hAnsiTheme="majorHAnsi" w:cstheme="majorHAnsi"/>
+                <w:sz w:val="24"/>
+                <w:szCs w:val="32"/>
+              </w:rPr>
+            </w:pPr>
+            <w:r>
+              <w:rPr>
+                <w:rFonts w:asciiTheme="majorHAnsi" w:eastAsiaTheme="majorEastAsia" w:hAnsiTheme="majorHAnsi" w:cstheme="majorHAnsi"/>
+                <w:szCs w:val="28"/>
+              </w:rPr>
+              <w:t>MapEntry</w:t>
+            </w:r>
+            <w:r>
+              <w:rPr>
+                <w:rFonts w:asciiTheme="majorHAnsi" w:eastAsiaTheme="majorEastAsia" w:hAnsiTheme="majorHAnsi" w:cstheme="majorHAnsi"/>
+                <w:szCs w:val="28"/>
+              </w:rPr>
+              <w:t>&lt;</w:t>
+            </w:r>
+            <w:r>
+              <w:rPr>
+                <w:rFonts w:asciiTheme="majorHAnsi" w:eastAsiaTheme="majorEastAsia" w:hAnsiTheme="majorHAnsi" w:cstheme="majorHAnsi"/>
+                <w:szCs w:val="28"/>
+              </w:rPr>
+              <w:t>X, Y</w:t>
+            </w:r>
+            <w:r>
+              <w:rPr>
+                <w:rFonts w:asciiTheme="majorHAnsi" w:eastAsiaTheme="majorEastAsia" w:hAnsiTheme="majorHAnsi" w:cstheme="majorHAnsi"/>
+                <w:szCs w:val="28"/>
+              </w:rPr>
+              <w:t>&gt;</w:t>
+            </w:r>
+          </w:p>
+        </w:tc>
+        <w:tc>
+          <w:tcPr>
+            <w:tcW w:w="2268" w:type="dxa"/>
+          </w:tcPr>
+          <w:p>
+            <w:pPr>
+              <w:jc w:val="both"/>
+              <w:rPr>
+                <w:rFonts w:asciiTheme="majorHAnsi" w:eastAsiaTheme="majorEastAsia" w:hAnsiTheme="majorHAnsi" w:cstheme="majorHAnsi"/>
+                <w:sz w:val="24"/>
+                <w:szCs w:val="32"/>
+              </w:rPr>
+            </w:pPr>
+            <w:r>
+              <w:rPr>
+                <w:rFonts w:asciiTheme="majorHAnsi" w:eastAsiaTheme="majorEastAsia" w:hAnsiTheme="majorHAnsi" w:cstheme="majorHAnsi"/>
+                <w:sz w:val="24"/>
+                <w:szCs w:val="32"/>
+              </w:rPr>
+              <w:t>X first</w:t>
+            </w:r>
+          </w:p>
+          <w:p>
+            <w:pPr>
+              <w:jc w:val="both"/>
+              <w:rPr>
+                <w:rFonts w:asciiTheme="majorHAnsi" w:eastAsiaTheme="majorEastAsia" w:hAnsiTheme="majorHAnsi" w:cstheme="majorHAnsi"/>
+                <w:sz w:val="24"/>
+                <w:szCs w:val="32"/>
+              </w:rPr>
+            </w:pPr>
+            <w:r>
+              <w:rPr>
+                <w:rFonts w:asciiTheme="majorHAnsi" w:eastAsiaTheme="majorEastAsia" w:hAnsiTheme="majorHAnsi" w:cstheme="majorHAnsi"/>
+                <w:sz w:val="24"/>
+                <w:szCs w:val="32"/>
+              </w:rPr>
+              <w:t>int pad</w:t>
+            </w:r>
+          </w:p>
+          <w:p>
+            <w:pPr>
+              <w:jc w:val="both"/>
+              <w:rPr>
+                <w:rFonts w:asciiTheme="majorHAnsi" w:eastAsiaTheme="majorEastAsia" w:hAnsiTheme="majorHAnsi" w:cstheme="majorHAnsi"/>
+                <w:sz w:val="24"/>
+                <w:szCs w:val="32"/>
+              </w:rPr>
+            </w:pPr>
+            <w:r>
+              <w:rPr>
+                <w:rFonts w:asciiTheme="majorHAnsi" w:eastAsiaTheme="majorEastAsia" w:hAnsiTheme="majorHAnsi" w:cstheme="majorHAnsi"/>
+                <w:sz w:val="24"/>
+                <w:szCs w:val="32"/>
+              </w:rPr>
+              <w:t>Y second</w:t>
+            </w:r>
+          </w:p>
+        </w:tc>
+        <w:tc>
+          <w:tcPr>
+            <w:tcW w:w="4389" w:type="dxa"/>
+          </w:tcPr>
+          <w:p>
+            <w:pPr>
+              <w:jc w:val="both"/>
+              <w:rPr>
+                <w:rFonts w:asciiTheme="majorHAnsi" w:eastAsiaTheme="majorEastAsia" w:hAnsiTheme="majorHAnsi" w:cstheme="majorHAnsi"/>
+                <w:sz w:val="24"/>
+                <w:szCs w:val="32"/>
+              </w:rPr>
+            </w:pPr>
+            <w:r>
+              <w:rPr>
+                <w:rFonts w:asciiTheme="majorHAnsi" w:eastAsiaTheme="majorEastAsia" w:hAnsiTheme="majorHAnsi" w:cstheme="majorHAnsi"/>
+                <w:sz w:val="24"/>
+                <w:szCs w:val="32"/>
+              </w:rPr>
+              <w:t>A tuple capsuling two different data types. Padding is required</w:t>
+            </w:r>
+            <w:r>
+              <w:rPr>
+                <w:rFonts w:asciiTheme="majorHAnsi" w:eastAsiaTheme="majorEastAsia" w:hAnsiTheme="majorHAnsi" w:cstheme="majorHAnsi"/>
+                <w:sz w:val="24"/>
+                <w:szCs w:val="32"/>
+              </w:rPr>
+              <w:t xml:space="preserve"> </w:t>
+            </w:r>
+            <w:r>
+              <w:rPr>
+                <w:rFonts w:asciiTheme="majorHAnsi" w:eastAsiaTheme="majorEastAsia" w:hAnsiTheme="majorHAnsi" w:cstheme="majorHAnsi"/>
+                <w:sz w:val="24"/>
+                <w:szCs w:val="32"/>
+              </w:rPr>
+              <w:t>since SIDs may be enabled or not. If SIDs are enabled, the</w:t>
+            </w:r>
+            <w:r>
+              <w:rPr>
+                <w:rFonts w:asciiTheme="majorHAnsi" w:eastAsiaTheme="majorEastAsia" w:hAnsiTheme="majorHAnsi" w:cstheme="majorHAnsi"/>
+                <w:sz w:val="24"/>
+                <w:szCs w:val="32"/>
+              </w:rPr>
+              <w:t xml:space="preserve"> </w:t>
+            </w:r>
+            <w:r>
+              <w:rPr>
+                <w:rFonts w:asciiTheme="majorHAnsi" w:eastAsiaTheme="majorEastAsia" w:hAnsiTheme="majorHAnsi" w:cstheme="majorHAnsi"/>
+                <w:sz w:val="24"/>
+                <w:szCs w:val="32"/>
+              </w:rPr>
+              <w:t>tupleKeyMatcher will match the SID and the key. If they are disabled, matcher will match the key and the 0 padding.</w:t>
+            </w:r>
+          </w:p>
+        </w:tc>
+      </w:tr>
+      <w:tr>
+        <w:tc>
+          <w:tcPr>
+            <w:tcW w:w="1697" w:type="dxa"/>
+          </w:tcPr>
+          <w:p>
+            <w:pPr>
+              <w:jc w:val="both"/>
+              <w:rPr>
+                <w:rFonts w:asciiTheme="majorHAnsi" w:eastAsiaTheme="majorEastAsia" w:hAnsiTheme="majorHAnsi" w:cstheme="majorHAnsi"/>
+                <w:szCs w:val="28"/>
+              </w:rPr>
+            </w:pPr>
+            <w:r>
+              <w:rPr>
+                <w:rFonts w:asciiTheme="majorHAnsi" w:eastAsiaTheme="majorEastAsia" w:hAnsiTheme="majorHAnsi" w:cstheme="majorHAnsi"/>
+                <w:szCs w:val="28"/>
+              </w:rPr>
+              <w:t>HashMap&lt;K, V&gt;</w:t>
+            </w:r>
+          </w:p>
+        </w:tc>
+        <w:tc>
+          <w:tcPr>
+            <w:tcW w:w="2268" w:type="dxa"/>
+          </w:tcPr>
+          <w:p>
+            <w:pPr>
+              <w:jc w:val="both"/>
+              <w:rPr>
+                <w:rFonts w:asciiTheme="majorHAnsi" w:eastAsiaTheme="majorEastAsia" w:hAnsiTheme="majorHAnsi" w:cstheme="majorHAnsi"/>
+                <w:sz w:val="24"/>
+                <w:szCs w:val="32"/>
+              </w:rPr>
+            </w:pPr>
+            <w:r>
+              <w:rPr>
+                <w:rFonts w:asciiTheme="majorHAnsi" w:eastAsiaTheme="majorEastAsia" w:hAnsiTheme="majorHAnsi" w:cstheme="majorHAnsi"/>
+                <w:szCs w:val="28"/>
+              </w:rPr>
+              <w:t>LinkedList&lt;MapEntry&lt;K, V&gt;*&gt;**</w:t>
+            </w:r>
+          </w:p>
+          <w:p>
+            <w:pPr>
+              <w:jc w:val="both"/>
+              <w:rPr>
+                <w:rFonts w:asciiTheme="majorHAnsi" w:eastAsiaTheme="majorEastAsia" w:hAnsiTheme="majorHAnsi" w:cstheme="majorHAnsi"/>
+                <w:sz w:val="24"/>
+                <w:szCs w:val="32"/>
+              </w:rPr>
+            </w:pPr>
+            <w:r>
+              <w:rPr>
+                <w:rFonts w:asciiTheme="majorHAnsi" w:eastAsiaTheme="majorEastAsia" w:hAnsiTheme="majorHAnsi" w:cstheme="majorHAnsi"/>
+                <w:sz w:val="24"/>
+                <w:szCs w:val="32"/>
+              </w:rPr>
+              <w:t>int size</w:t>
+            </w:r>
+          </w:p>
+          <w:p>
+            <w:pPr>
+              <w:jc w:val="both"/>
+              <w:rPr>
+                <w:rFonts w:asciiTheme="majorHAnsi" w:eastAsiaTheme="majorEastAsia" w:hAnsiTheme="majorHAnsi" w:cstheme="majorHAnsi"/>
+                <w:sz w:val="24"/>
+                <w:szCs w:val="32"/>
+              </w:rPr>
+            </w:pPr>
+            <w:r>
+              <w:rPr>
+                <w:rFonts w:asciiTheme="majorHAnsi" w:eastAsiaTheme="majorEastAsia" w:hAnsiTheme="majorHAnsi" w:cstheme="majorHAnsi"/>
+                <w:sz w:val="20"/>
+                <w:szCs w:val="24"/>
+              </w:rPr>
+              <w:t>MapEntry&lt;K, V&gt;* defValue</w:t>
+            </w:r>
+          </w:p>
+        </w:tc>
+        <w:tc>
+          <w:tcPr>
+            <w:tcW w:w="4389" w:type="dxa"/>
+          </w:tcPr>
+          <w:p>
+            <w:pPr>
+              <w:jc w:val="both"/>
+              <w:rPr>
+                <w:rFonts w:asciiTheme="majorHAnsi" w:eastAsiaTheme="majorEastAsia" w:hAnsiTheme="majorHAnsi" w:cstheme="majorHAnsi"/>
+                <w:sz w:val="24"/>
+                <w:szCs w:val="32"/>
+              </w:rPr>
+            </w:pPr>
+            <w:r>
+              <w:rPr>
+                <w:rFonts w:asciiTheme="majorHAnsi" w:eastAsiaTheme="majorEastAsia" w:hAnsiTheme="majorHAnsi" w:cstheme="majorHAnsi"/>
+                <w:sz w:val="24"/>
+                <w:szCs w:val="32"/>
+              </w:rPr>
+              <w:t xml:space="preserve">The </w:t>
+            </w:r>
+            <w:r>
+              <w:rPr>
+                <w:rFonts w:asciiTheme="majorHAnsi" w:eastAsiaTheme="majorEastAsia" w:hAnsiTheme="majorHAnsi" w:cstheme="majorHAnsi"/>
+                <w:sz w:val="24"/>
+                <w:szCs w:val="32"/>
+              </w:rPr>
+              <w:t>hash map</w:t>
+            </w:r>
+            <w:r>
+              <w:rPr>
+                <w:rFonts w:asciiTheme="majorHAnsi" w:eastAsiaTheme="majorEastAsia" w:hAnsiTheme="majorHAnsi" w:cstheme="majorHAnsi"/>
+                <w:sz w:val="24"/>
+                <w:szCs w:val="32"/>
+              </w:rPr>
+              <w:t xml:space="preserve"> itself, capsuling a storage array</w:t>
+            </w:r>
+            <w:r>
+              <w:rPr>
+                <w:rFonts w:asciiTheme="majorHAnsi" w:eastAsiaTheme="majorEastAsia" w:hAnsiTheme="majorHAnsi" w:cstheme="majorHAnsi"/>
+                <w:sz w:val="24"/>
+                <w:szCs w:val="32"/>
+              </w:rPr>
+              <w:t xml:space="preserve"> </w:t>
+            </w:r>
+            <w:r>
+              <w:rPr>
+                <w:rFonts w:asciiTheme="majorHAnsi" w:eastAsiaTheme="majorEastAsia" w:hAnsiTheme="majorHAnsi" w:cstheme="majorHAnsi"/>
+                <w:sz w:val="24"/>
+                <w:szCs w:val="32"/>
+              </w:rPr>
+              <w:t>out of linked lists with the size specified in the capsuled</w:t>
+            </w:r>
+            <w:r>
+              <w:rPr>
+                <w:rFonts w:asciiTheme="majorHAnsi" w:eastAsiaTheme="majorEastAsia" w:hAnsiTheme="majorHAnsi" w:cstheme="majorHAnsi"/>
+                <w:sz w:val="24"/>
+                <w:szCs w:val="32"/>
+              </w:rPr>
+              <w:t xml:space="preserve"> </w:t>
+            </w:r>
+            <w:r>
+              <w:rPr>
+                <w:rFonts w:asciiTheme="majorHAnsi" w:eastAsiaTheme="majorEastAsia" w:hAnsiTheme="majorHAnsi" w:cstheme="majorHAnsi"/>
+                <w:sz w:val="24"/>
+                <w:szCs w:val="32"/>
+              </w:rPr>
+              <w:t>size field, and a default value that is returned when a key is not found.</w:t>
+            </w:r>
+          </w:p>
+        </w:tc>
+      </w:tr>
+    </w:tbl>
+    <w:p>
+      <w:pPr>
+        <w:ind w:left="708"/>
+        <w:jc w:val="both"/>
+        <w:rPr>
+          <w:rFonts w:asciiTheme="majorHAnsi" w:eastAsiaTheme="majorEastAsia" w:hAnsiTheme="majorHAnsi" w:cstheme="majorHAnsi"/>
+          <w:sz w:val="24"/>
+          <w:szCs w:val="32"/>
+        </w:rPr>
+      </w:pPr>
+    </w:p>
+    <w:tbl>
+      <w:tblPr>
+        <w:tblStyle w:val="Tabellenraster"/>
+        <w:tblW w:w="8359" w:type="dxa"/>
+        <w:tblInd w:w="708" w:type="dxa"/>
+        <w:tblLook w:val="04A0" w:firstRow="1" w:lastRow="0" w:firstColumn="1" w:lastColumn="0" w:noHBand="0" w:noVBand="1"/>
+      </w:tblPr>
+      <w:tblGrid>
+        <w:gridCol w:w="3965"/>
+        <w:gridCol w:w="4394"/>
+      </w:tblGrid>
+      <w:tr>
+        <w:tc>
+          <w:tcPr>
+            <w:tcW w:w="3965" w:type="dxa"/>
+            <w:shd w:val="clear" w:color="auto" w:fill="BFBFBF" w:themeFill="background1" w:themeFillShade="BF"/>
+          </w:tcPr>
+          <w:p>
+            <w:pPr>
+              <w:jc w:val="both"/>
+              <w:rPr>
+                <w:rFonts w:asciiTheme="majorHAnsi" w:eastAsiaTheme="majorEastAsia" w:hAnsiTheme="majorHAnsi" w:cstheme="majorHAnsi"/>
+                <w:sz w:val="24"/>
+                <w:szCs w:val="32"/>
+              </w:rPr>
+            </w:pPr>
+            <w:r>
+              <w:rPr>
+                <w:rFonts w:asciiTheme="majorHAnsi" w:eastAsiaTheme="majorEastAsia" w:hAnsiTheme="majorHAnsi" w:cstheme="majorHAnsi"/>
+                <w:sz w:val="24"/>
+                <w:szCs w:val="32"/>
+              </w:rPr>
+              <w:t>Function Header</w:t>
+            </w:r>
+          </w:p>
+        </w:tc>
+        <w:tc>
+          <w:tcPr>
+            <w:tcW w:w="4394" w:type="dxa"/>
+            <w:shd w:val="clear" w:color="auto" w:fill="BFBFBF" w:themeFill="background1" w:themeFillShade="BF"/>
+          </w:tcPr>
+          <w:p>
+            <w:pPr>
+              <w:jc w:val="both"/>
+              <w:rPr>
+                <w:rFonts w:asciiTheme="majorHAnsi" w:eastAsiaTheme="majorEastAsia" w:hAnsiTheme="majorHAnsi" w:cstheme="majorHAnsi"/>
+                <w:sz w:val="24"/>
+                <w:szCs w:val="32"/>
+              </w:rPr>
+            </w:pPr>
+            <w:r>
+              <w:rPr>
+                <w:rFonts w:asciiTheme="majorHAnsi" w:eastAsiaTheme="majorEastAsia" w:hAnsiTheme="majorHAnsi" w:cstheme="majorHAnsi"/>
+                <w:sz w:val="24"/>
+                <w:szCs w:val="32"/>
+              </w:rPr>
+              <w:t>Description</w:t>
+            </w:r>
+          </w:p>
+        </w:tc>
+      </w:tr>
+      <w:tr>
+        <w:tc>
+          <w:tcPr>
+            <w:tcW w:w="3965" w:type="dxa"/>
+          </w:tcPr>
+          <w:p>
+            <w:pPr>
+              <w:jc w:val="both"/>
+              <w:rPr>
+                <w:rFonts w:asciiTheme="majorHAnsi" w:eastAsiaTheme="majorEastAsia" w:hAnsiTheme="majorHAnsi" w:cstheme="majorHAnsi"/>
+                <w:sz w:val="24"/>
+                <w:szCs w:val="32"/>
+              </w:rPr>
+            </w:pPr>
+            <w:r>
+              <w:rPr>
+                <w:rFonts w:asciiTheme="majorHAnsi" w:eastAsiaTheme="majorEastAsia" w:hAnsiTheme="majorHAnsi" w:cstheme="majorHAnsi"/>
+                <w:sz w:val="24"/>
+                <w:szCs w:val="32"/>
+              </w:rPr>
+              <w:t>restricted</w:t>
+            </w:r>
+            <w:r>
+              <w:rPr>
+                <w:rFonts w:asciiTheme="majorHAnsi" w:eastAsiaTheme="majorEastAsia" w:hAnsiTheme="majorHAnsi" w:cstheme="majorHAnsi"/>
+                <w:sz w:val="24"/>
+                <w:szCs w:val="32"/>
+              </w:rPr>
+              <w:t xml:space="preserve"> </w:t>
+            </w:r>
+            <w:r>
+              <w:rPr>
+                <w:rFonts w:asciiTheme="majorHAnsi" w:eastAsiaTheme="majorEastAsia" w:hAnsiTheme="majorHAnsi" w:cstheme="majorHAnsi"/>
+                <w:sz w:val="24"/>
+                <w:szCs w:val="32"/>
+              </w:rPr>
+              <w:t xml:space="preserve">bool </w:t>
+            </w:r>
+            <w:r>
+              <w:rPr>
+                <w:rFonts w:asciiTheme="majorHAnsi" w:eastAsiaTheme="majorEastAsia" w:hAnsiTheme="majorHAnsi" w:cstheme="majorHAnsi"/>
+                <w:sz w:val="24"/>
+                <w:szCs w:val="32"/>
+              </w:rPr>
+              <w:t>tupleKeyMatcher</w:t>
+            </w:r>
+            <w:r>
+              <w:rPr>
+                <w:rFonts w:asciiTheme="majorHAnsi" w:eastAsiaTheme="majorEastAsia" w:hAnsiTheme="majorHAnsi" w:cstheme="majorHAnsi"/>
+                <w:sz w:val="24"/>
+                <w:szCs w:val="32"/>
+              </w:rPr>
+              <w:t>&lt;K, V</w:t>
+            </w:r>
+            <w:proofErr w:type="gramStart"/>
+            <w:r>
+              <w:rPr>
+                <w:rFonts w:asciiTheme="majorHAnsi" w:eastAsiaTheme="majorEastAsia" w:hAnsiTheme="majorHAnsi" w:cstheme="majorHAnsi"/>
+                <w:sz w:val="24"/>
+                <w:szCs w:val="32"/>
+              </w:rPr>
+              <w:t>&gt;(</w:t>
+            </w:r>
+            <w:proofErr w:type="gramEnd"/>
+            <w:r>
+              <w:rPr>
+                <w:rFonts w:asciiTheme="majorHAnsi" w:eastAsiaTheme="majorEastAsia" w:hAnsiTheme="majorHAnsi" w:cstheme="majorHAnsi"/>
+                <w:sz w:val="24"/>
+                <w:szCs w:val="32"/>
+              </w:rPr>
+              <w:t>MapEntry&lt;K, V&gt;* t0, MapEntr</w:t>
+            </w:r>
+            <w:r>
+              <w:rPr>
+                <w:rFonts w:asciiTheme="majorHAnsi" w:eastAsiaTheme="majorEastAsia" w:hAnsiTheme="majorHAnsi" w:cstheme="majorHAnsi"/>
+                <w:sz w:val="24"/>
+                <w:szCs w:val="32"/>
+              </w:rPr>
+              <w:t>y</w:t>
+            </w:r>
+            <w:r>
+              <w:rPr>
+                <w:rFonts w:asciiTheme="majorHAnsi" w:eastAsiaTheme="majorEastAsia" w:hAnsiTheme="majorHAnsi" w:cstheme="majorHAnsi"/>
+                <w:sz w:val="24"/>
+                <w:szCs w:val="32"/>
+              </w:rPr>
+              <w:t>&lt;K, V&gt;* t1)</w:t>
+            </w:r>
+          </w:p>
+        </w:tc>
+        <w:tc>
+          <w:tcPr>
+            <w:tcW w:w="4394" w:type="dxa"/>
+          </w:tcPr>
+          <w:p>
+            <w:pPr>
+              <w:jc w:val="both"/>
+              <w:rPr>
+                <w:rFonts w:asciiTheme="majorHAnsi" w:eastAsiaTheme="majorEastAsia" w:hAnsiTheme="majorHAnsi" w:cstheme="majorHAnsi"/>
+                <w:sz w:val="24"/>
+                <w:szCs w:val="32"/>
+              </w:rPr>
+            </w:pPr>
+            <w:r>
+              <w:rPr>
+                <w:rFonts w:asciiTheme="majorHAnsi" w:eastAsiaTheme="majorEastAsia" w:hAnsiTheme="majorHAnsi" w:cstheme="majorHAnsi"/>
+                <w:sz w:val="24"/>
+                <w:szCs w:val="32"/>
+              </w:rPr>
+              <w:t>Used internally to match the keys of map entries.</w:t>
+            </w:r>
+          </w:p>
+        </w:tc>
+      </w:tr>
+      <w:tr>
+        <w:tc>
+          <w:tcPr>
+            <w:tcW w:w="3965" w:type="dxa"/>
+          </w:tcPr>
+          <w:p>
+            <w:pPr>
+              <w:jc w:val="both"/>
+              <w:rPr>
+                <w:rFonts w:asciiTheme="majorHAnsi" w:eastAsiaTheme="majorEastAsia" w:hAnsiTheme="majorHAnsi" w:cstheme="majorHAnsi"/>
+                <w:sz w:val="24"/>
+                <w:szCs w:val="32"/>
+              </w:rPr>
+            </w:pPr>
+            <w:r>
+              <w:rPr>
+                <w:rFonts w:asciiTheme="majorHAnsi" w:eastAsiaTheme="majorEastAsia" w:hAnsiTheme="majorHAnsi" w:cstheme="majorHAnsi"/>
+                <w:sz w:val="24"/>
+                <w:szCs w:val="32"/>
+              </w:rPr>
+              <w:t>HashMap&lt;K, V&gt;* create&lt;K, V</w:t>
+            </w:r>
+            <w:proofErr w:type="gramStart"/>
+            <w:r>
+              <w:rPr>
+                <w:rFonts w:asciiTheme="majorHAnsi" w:eastAsiaTheme="majorEastAsia" w:hAnsiTheme="majorHAnsi" w:cstheme="majorHAnsi"/>
+                <w:sz w:val="24"/>
+                <w:szCs w:val="32"/>
+              </w:rPr>
+              <w:t>&gt;(</w:t>
+            </w:r>
+            <w:proofErr w:type="gramEnd"/>
+            <w:r>
+              <w:rPr>
+                <w:rFonts w:asciiTheme="majorHAnsi" w:eastAsiaTheme="majorEastAsia" w:hAnsiTheme="majorHAnsi" w:cstheme="majorHAnsi"/>
+                <w:sz w:val="24"/>
+                <w:szCs w:val="32"/>
+              </w:rPr>
+              <w:t>int size, V defValue)</w:t>
+            </w:r>
+          </w:p>
+        </w:tc>
+        <w:tc>
+          <w:tcPr>
+            <w:tcW w:w="4394" w:type="dxa"/>
+          </w:tcPr>
+          <w:p>
+            <w:pPr>
+              <w:jc w:val="both"/>
+              <w:rPr>
+                <w:rFonts w:asciiTheme="majorHAnsi" w:eastAsiaTheme="majorEastAsia" w:hAnsiTheme="majorHAnsi" w:cstheme="majorHAnsi"/>
+                <w:sz w:val="24"/>
+                <w:szCs w:val="32"/>
+              </w:rPr>
+            </w:pPr>
+            <w:r>
+              <w:rPr>
+                <w:rFonts w:asciiTheme="majorHAnsi" w:eastAsiaTheme="majorEastAsia" w:hAnsiTheme="majorHAnsi" w:cstheme="majorHAnsi"/>
+                <w:sz w:val="24"/>
+                <w:szCs w:val="32"/>
+              </w:rPr>
+              <w:t>Creates a new HashMap instance, and initializes the storage array and default value.</w:t>
+            </w:r>
+          </w:p>
+        </w:tc>
+      </w:tr>
+      <w:tr>
+        <w:tc>
+          <w:tcPr>
+            <w:tcW w:w="3965" w:type="dxa"/>
+          </w:tcPr>
+          <w:p>
+            <w:pPr>
+              <w:jc w:val="both"/>
+              <w:rPr>
+                <w:rFonts w:asciiTheme="majorHAnsi" w:eastAsiaTheme="majorEastAsia" w:hAnsiTheme="majorHAnsi" w:cstheme="majorHAnsi"/>
+                <w:sz w:val="24"/>
+                <w:szCs w:val="32"/>
+              </w:rPr>
+            </w:pPr>
+            <w:r>
+              <w:rPr>
+                <w:rFonts w:asciiTheme="majorHAnsi" w:eastAsiaTheme="majorEastAsia" w:hAnsiTheme="majorHAnsi" w:cstheme="majorHAnsi"/>
+                <w:sz w:val="24"/>
+                <w:szCs w:val="32"/>
+              </w:rPr>
+              <w:t xml:space="preserve">void </w:t>
+            </w:r>
+            <w:proofErr w:type="gramStart"/>
+            <w:r>
+              <w:rPr>
+                <w:rFonts w:asciiTheme="majorHAnsi" w:eastAsiaTheme="majorEastAsia" w:hAnsiTheme="majorHAnsi" w:cstheme="majorHAnsi"/>
+                <w:sz w:val="24"/>
+                <w:szCs w:val="32"/>
+              </w:rPr>
+              <w:t>destroy(</w:t>
+            </w:r>
+            <w:proofErr w:type="gramEnd"/>
+            <w:r>
+              <w:rPr>
+                <w:rFonts w:asciiTheme="majorHAnsi" w:eastAsiaTheme="majorEastAsia" w:hAnsiTheme="majorHAnsi" w:cstheme="majorHAnsi"/>
+                <w:sz w:val="24"/>
+                <w:szCs w:val="32"/>
+              </w:rPr>
+              <w:t>HashMap&lt;void, void&gt;* map)</w:t>
+            </w:r>
+          </w:p>
+        </w:tc>
+        <w:tc>
+          <w:tcPr>
+            <w:tcW w:w="4394" w:type="dxa"/>
+          </w:tcPr>
+          <w:p>
+            <w:pPr>
+              <w:jc w:val="both"/>
+              <w:rPr>
+                <w:rFonts w:asciiTheme="majorHAnsi" w:eastAsiaTheme="majorEastAsia" w:hAnsiTheme="majorHAnsi" w:cstheme="majorHAnsi"/>
+                <w:sz w:val="24"/>
+                <w:szCs w:val="32"/>
+              </w:rPr>
+            </w:pPr>
+            <w:r>
+              <w:rPr>
+                <w:rFonts w:asciiTheme="majorHAnsi" w:eastAsiaTheme="majorEastAsia" w:hAnsiTheme="majorHAnsi" w:cstheme="majorHAnsi"/>
+                <w:sz w:val="24"/>
+                <w:szCs w:val="32"/>
+              </w:rPr>
+              <w:t>Destroys all linked lists, frees the storage and default value and the map itself.</w:t>
+            </w:r>
+          </w:p>
+        </w:tc>
+      </w:tr>
+      <w:tr>
+        <w:tc>
+          <w:tcPr>
+            <w:tcW w:w="3965" w:type="dxa"/>
+          </w:tcPr>
+          <w:p>
+            <w:pPr>
+              <w:jc w:val="both"/>
+              <w:rPr>
+                <w:rFonts w:asciiTheme="majorHAnsi" w:eastAsiaTheme="majorEastAsia" w:hAnsiTheme="majorHAnsi" w:cstheme="majorHAnsi"/>
+                <w:sz w:val="24"/>
+                <w:szCs w:val="32"/>
+              </w:rPr>
+            </w:pPr>
+            <w:r>
+              <w:rPr>
+                <w:rFonts w:asciiTheme="majorHAnsi" w:eastAsiaTheme="majorEastAsia" w:hAnsiTheme="majorHAnsi" w:cstheme="majorHAnsi"/>
+                <w:sz w:val="24"/>
+                <w:szCs w:val="32"/>
+              </w:rPr>
+              <w:t>void put&lt;K, V</w:t>
+            </w:r>
+            <w:proofErr w:type="gramStart"/>
+            <w:r>
+              <w:rPr>
+                <w:rFonts w:asciiTheme="majorHAnsi" w:eastAsiaTheme="majorEastAsia" w:hAnsiTheme="majorHAnsi" w:cstheme="majorHAnsi"/>
+                <w:sz w:val="24"/>
+                <w:szCs w:val="32"/>
+              </w:rPr>
+              <w:t>&gt;(</w:t>
+            </w:r>
+            <w:proofErr w:type="gramEnd"/>
+            <w:r>
+              <w:rPr>
+                <w:rFonts w:asciiTheme="majorHAnsi" w:eastAsiaTheme="majorEastAsia" w:hAnsiTheme="majorHAnsi" w:cstheme="majorHAnsi"/>
+                <w:sz w:val="24"/>
+                <w:szCs w:val="32"/>
+              </w:rPr>
+              <w:t>HashMap&lt;K, V&gt;* map, K key, V value)</w:t>
+            </w:r>
+          </w:p>
+        </w:tc>
+        <w:tc>
+          <w:tcPr>
+            <w:tcW w:w="4394" w:type="dxa"/>
+          </w:tcPr>
+          <w:p>
+            <w:pPr>
+              <w:jc w:val="both"/>
+              <w:rPr>
+                <w:rFonts w:asciiTheme="majorHAnsi" w:eastAsiaTheme="majorEastAsia" w:hAnsiTheme="majorHAnsi" w:cstheme="majorHAnsi"/>
+                <w:sz w:val="24"/>
+                <w:szCs w:val="32"/>
+              </w:rPr>
+            </w:pPr>
+            <w:r>
+              <w:rPr>
+                <w:rFonts w:asciiTheme="majorHAnsi" w:eastAsiaTheme="majorEastAsia" w:hAnsiTheme="majorHAnsi" w:cstheme="majorHAnsi"/>
+                <w:sz w:val="24"/>
+                <w:szCs w:val="32"/>
+              </w:rPr>
+              <w:t xml:space="preserve">Put </w:t>
+            </w:r>
+            <w:r>
+              <w:rPr>
+                <w:rFonts w:asciiTheme="majorHAnsi" w:eastAsiaTheme="majorEastAsia" w:hAnsiTheme="majorHAnsi" w:cstheme="majorHAnsi"/>
+                <w:sz w:val="24"/>
+                <w:szCs w:val="32"/>
+              </w:rPr>
+              <w:t>given value under given key into the map. Does not check if the key already existed.</w:t>
+            </w:r>
+          </w:p>
+        </w:tc>
+      </w:tr>
+      <w:tr>
+        <w:tc>
+          <w:tcPr>
+            <w:tcW w:w="3965" w:type="dxa"/>
+          </w:tcPr>
+          <w:p>
+            <w:pPr>
+              <w:jc w:val="both"/>
+              <w:rPr>
+                <w:rFonts w:asciiTheme="majorHAnsi" w:eastAsiaTheme="majorEastAsia" w:hAnsiTheme="majorHAnsi" w:cstheme="majorHAnsi"/>
+                <w:sz w:val="24"/>
+                <w:szCs w:val="32"/>
+              </w:rPr>
+            </w:pPr>
+            <w:r>
+              <w:rPr>
+                <w:rFonts w:asciiTheme="majorHAnsi" w:eastAsiaTheme="majorEastAsia" w:hAnsiTheme="majorHAnsi" w:cstheme="majorHAnsi"/>
+                <w:sz w:val="24"/>
+                <w:szCs w:val="32"/>
+              </w:rPr>
+              <w:t>void replace&lt;K, V</w:t>
+            </w:r>
+            <w:proofErr w:type="gramStart"/>
+            <w:r>
+              <w:rPr>
+                <w:rFonts w:asciiTheme="majorHAnsi" w:eastAsiaTheme="majorEastAsia" w:hAnsiTheme="majorHAnsi" w:cstheme="majorHAnsi"/>
+                <w:sz w:val="24"/>
+                <w:szCs w:val="32"/>
+              </w:rPr>
+              <w:t>&gt;(</w:t>
+            </w:r>
+            <w:proofErr w:type="gramEnd"/>
+            <w:r>
+              <w:rPr>
+                <w:rFonts w:asciiTheme="majorHAnsi" w:eastAsiaTheme="majorEastAsia" w:hAnsiTheme="majorHAnsi" w:cstheme="majorHAnsi"/>
+                <w:sz w:val="24"/>
+                <w:szCs w:val="32"/>
+              </w:rPr>
+              <w:t>HashMap&lt;K, V&gt;* map, K key, V value)</w:t>
+            </w:r>
+          </w:p>
+        </w:tc>
+        <w:tc>
+          <w:tcPr>
+            <w:tcW w:w="4394" w:type="dxa"/>
+          </w:tcPr>
+          <w:p>
+            <w:pPr>
+              <w:jc w:val="both"/>
+              <w:rPr>
+                <w:rFonts w:asciiTheme="majorHAnsi" w:eastAsiaTheme="majorEastAsia" w:hAnsiTheme="majorHAnsi" w:cstheme="majorHAnsi"/>
+                <w:sz w:val="24"/>
+                <w:szCs w:val="32"/>
+              </w:rPr>
+            </w:pPr>
+            <w:r>
+              <w:rPr>
+                <w:rFonts w:asciiTheme="majorHAnsi" w:eastAsiaTheme="majorEastAsia" w:hAnsiTheme="majorHAnsi" w:cstheme="majorHAnsi"/>
+                <w:sz w:val="24"/>
+                <w:szCs w:val="32"/>
+              </w:rPr>
+              <w:t>If given key is in the map, replace the value of this key with the given value.</w:t>
+            </w:r>
+          </w:p>
+        </w:tc>
+      </w:tr>
+      <w:tr>
+        <w:tc>
+          <w:tcPr>
+            <w:tcW w:w="3965" w:type="dxa"/>
+          </w:tcPr>
+          <w:p>
+            <w:pPr>
+              <w:jc w:val="both"/>
+              <w:rPr>
+                <w:rFonts w:asciiTheme="majorHAnsi" w:eastAsiaTheme="majorEastAsia" w:hAnsiTheme="majorHAnsi" w:cstheme="majorHAnsi"/>
+                <w:sz w:val="24"/>
+                <w:szCs w:val="32"/>
+              </w:rPr>
+            </w:pPr>
+            <w:r>
+              <w:rPr>
+                <w:rFonts w:asciiTheme="majorHAnsi" w:eastAsiaTheme="majorEastAsia" w:hAnsiTheme="majorHAnsi" w:cstheme="majorHAnsi"/>
+                <w:sz w:val="24"/>
+                <w:szCs w:val="32"/>
+              </w:rPr>
+              <w:t>V get&lt;K, V</w:t>
+            </w:r>
+            <w:proofErr w:type="gramStart"/>
+            <w:r>
+              <w:rPr>
+                <w:rFonts w:asciiTheme="majorHAnsi" w:eastAsiaTheme="majorEastAsia" w:hAnsiTheme="majorHAnsi" w:cstheme="majorHAnsi"/>
+                <w:sz w:val="24"/>
+                <w:szCs w:val="32"/>
+              </w:rPr>
+              <w:t>&gt;(</w:t>
+            </w:r>
+            <w:proofErr w:type="gramEnd"/>
+            <w:r>
+              <w:rPr>
+                <w:rFonts w:asciiTheme="majorHAnsi" w:eastAsiaTheme="majorEastAsia" w:hAnsiTheme="majorHAnsi" w:cstheme="majorHAnsi"/>
+                <w:sz w:val="24"/>
+                <w:szCs w:val="32"/>
+              </w:rPr>
+              <w:t>HashMap&lt;K, V&gt; map, K key)</w:t>
+            </w:r>
+          </w:p>
+        </w:tc>
+        <w:tc>
+          <w:tcPr>
+            <w:tcW w:w="4394" w:type="dxa"/>
+          </w:tcPr>
+          <w:p>
+            <w:pPr>
+              <w:jc w:val="both"/>
+              <w:rPr>
+                <w:rFonts w:asciiTheme="majorHAnsi" w:eastAsiaTheme="majorEastAsia" w:hAnsiTheme="majorHAnsi" w:cstheme="majorHAnsi"/>
+                <w:sz w:val="24"/>
+                <w:szCs w:val="32"/>
+              </w:rPr>
+            </w:pPr>
+            <w:r>
+              <w:rPr>
+                <w:rFonts w:asciiTheme="majorHAnsi" w:eastAsiaTheme="majorEastAsia" w:hAnsiTheme="majorHAnsi" w:cstheme="majorHAnsi"/>
+                <w:sz w:val="24"/>
+                <w:szCs w:val="32"/>
+              </w:rPr>
+              <w:t>Check if given key is in the map, if yes, return the value, if not return the default value.</w:t>
+            </w:r>
+          </w:p>
+        </w:tc>
+      </w:tr>
+      <w:tr>
+        <w:tc>
+          <w:tcPr>
+            <w:tcW w:w="3965" w:type="dxa"/>
+          </w:tcPr>
+          <w:p>
+            <w:pPr>
+              <w:jc w:val="both"/>
+              <w:rPr>
+                <w:rFonts w:asciiTheme="majorHAnsi" w:eastAsiaTheme="majorEastAsia" w:hAnsiTheme="majorHAnsi" w:cstheme="majorHAnsi"/>
+                <w:sz w:val="24"/>
+                <w:szCs w:val="32"/>
+              </w:rPr>
+            </w:pPr>
+            <w:r>
+              <w:rPr>
+                <w:rFonts w:asciiTheme="majorHAnsi" w:eastAsiaTheme="majorEastAsia" w:hAnsiTheme="majorHAnsi" w:cstheme="majorHAnsi"/>
+                <w:sz w:val="24"/>
+                <w:szCs w:val="32"/>
+              </w:rPr>
+              <w:t>void remove&lt;K, V</w:t>
+            </w:r>
+            <w:proofErr w:type="gramStart"/>
+            <w:r>
+              <w:rPr>
+                <w:rFonts w:asciiTheme="majorHAnsi" w:eastAsiaTheme="majorEastAsia" w:hAnsiTheme="majorHAnsi" w:cstheme="majorHAnsi"/>
+                <w:sz w:val="24"/>
+                <w:szCs w:val="32"/>
+              </w:rPr>
+              <w:t>&gt;(</w:t>
+            </w:r>
+            <w:proofErr w:type="gramEnd"/>
+            <w:r>
+              <w:rPr>
+                <w:rFonts w:asciiTheme="majorHAnsi" w:eastAsiaTheme="majorEastAsia" w:hAnsiTheme="majorHAnsi" w:cstheme="majorHAnsi"/>
+                <w:sz w:val="24"/>
+                <w:szCs w:val="32"/>
+              </w:rPr>
+              <w:t>HashMap&lt;K, V&gt;* map, K key)</w:t>
+            </w:r>
+          </w:p>
+        </w:tc>
+        <w:tc>
+          <w:tcPr>
+            <w:tcW w:w="4394" w:type="dxa"/>
+          </w:tcPr>
+          <w:p>
+            <w:pPr>
+              <w:jc w:val="both"/>
+              <w:rPr>
+                <w:rFonts w:asciiTheme="majorHAnsi" w:eastAsiaTheme="majorEastAsia" w:hAnsiTheme="majorHAnsi" w:cstheme="majorHAnsi"/>
+                <w:sz w:val="24"/>
+                <w:szCs w:val="32"/>
+              </w:rPr>
+            </w:pPr>
+            <w:r>
+              <w:rPr>
+                <w:rFonts w:asciiTheme="majorHAnsi" w:eastAsiaTheme="majorEastAsia" w:hAnsiTheme="majorHAnsi" w:cstheme="majorHAnsi"/>
+                <w:sz w:val="24"/>
+                <w:szCs w:val="32"/>
+              </w:rPr>
+              <w:t>If the given key is contained in the HashMap, remove the first occurrence of it.</w:t>
+            </w:r>
+          </w:p>
+        </w:tc>
+      </w:tr>
+      <w:tr>
+        <w:tc>
+          <w:tcPr>
+            <w:tcW w:w="3965" w:type="dxa"/>
+          </w:tcPr>
+          <w:p>
+            <w:pPr>
+              <w:jc w:val="both"/>
+              <w:rPr>
+                <w:rFonts w:asciiTheme="majorHAnsi" w:eastAsiaTheme="majorEastAsia" w:hAnsiTheme="majorHAnsi" w:cstheme="majorHAnsi"/>
+                <w:sz w:val="24"/>
+                <w:szCs w:val="32"/>
+              </w:rPr>
+            </w:pPr>
+            <w:r>
+              <w:rPr>
+                <w:rFonts w:asciiTheme="majorHAnsi" w:eastAsiaTheme="majorEastAsia" w:hAnsiTheme="majorHAnsi" w:cstheme="majorHAnsi"/>
+                <w:sz w:val="24"/>
+                <w:szCs w:val="32"/>
+              </w:rPr>
+              <w:t>bool contains&lt;K, V</w:t>
+            </w:r>
+            <w:proofErr w:type="gramStart"/>
+            <w:r>
+              <w:rPr>
+                <w:rFonts w:asciiTheme="majorHAnsi" w:eastAsiaTheme="majorEastAsia" w:hAnsiTheme="majorHAnsi" w:cstheme="majorHAnsi"/>
+                <w:sz w:val="24"/>
+                <w:szCs w:val="32"/>
+              </w:rPr>
+              <w:t>&gt;(</w:t>
+            </w:r>
+            <w:proofErr w:type="gramEnd"/>
+            <w:r>
+              <w:rPr>
+                <w:rFonts w:asciiTheme="majorHAnsi" w:eastAsiaTheme="majorEastAsia" w:hAnsiTheme="majorHAnsi" w:cstheme="majorHAnsi"/>
+                <w:sz w:val="24"/>
+                <w:szCs w:val="32"/>
+              </w:rPr>
+              <w:t>HashMap&lt;K, V&gt;* map, K key)</w:t>
+            </w:r>
+          </w:p>
+        </w:tc>
+        <w:tc>
+          <w:tcPr>
+            <w:tcW w:w="4394" w:type="dxa"/>
+          </w:tcPr>
+          <w:p>
+            <w:pPr>
+              <w:jc w:val="both"/>
+              <w:rPr>
+                <w:rFonts w:asciiTheme="majorHAnsi" w:eastAsiaTheme="majorEastAsia" w:hAnsiTheme="majorHAnsi" w:cstheme="majorHAnsi"/>
+                <w:sz w:val="24"/>
+                <w:szCs w:val="32"/>
+              </w:rPr>
+            </w:pPr>
+            <w:r>
+              <w:rPr>
+                <w:rFonts w:asciiTheme="majorHAnsi" w:eastAsiaTheme="majorEastAsia" w:hAnsiTheme="majorHAnsi" w:cstheme="majorHAnsi"/>
+                <w:sz w:val="24"/>
+                <w:szCs w:val="32"/>
+              </w:rPr>
+              <w:t>Check if given key is contained in the map.</w:t>
+            </w:r>
+          </w:p>
+        </w:tc>
+      </w:tr>
+    </w:tbl>
+    <w:p>
+      <w:pPr>
+        <w:rPr>
+          <w:rFonts w:asciiTheme="majorHAnsi" w:eastAsiaTheme="majorEastAsia" w:hAnsiTheme="majorHAnsi" w:cstheme="majorHAnsi"/>
           <w:sz w:val="32"/>
           <w:szCs w:val="40"/>
         </w:rPr>
       </w:pPr>
-      <w:r>
-        <w:rPr>
-          <w:rFonts w:asciiTheme="majorHAnsi" w:eastAsiaTheme="majorEastAsia" w:hAnsiTheme="majorHAnsi" w:cstheme="majorHAnsi"/>
+    </w:p>
+    <w:p>
+      <w:pPr>
+        <w:rPr>
+          <w:rFonts w:asciiTheme="majorHAnsi" w:eastAsiaTheme="majorEastAsia" w:hAnsiTheme="majorHAnsi" w:cstheme="majorHAnsi"/>
+          <w:sz w:val="32"/>
+          <w:szCs w:val="40"/>
+        </w:rPr>
+      </w:pPr>
+      <w:r>
+        <w:rPr>
+          <w:rFonts w:cstheme="majorHAnsi"/>
           <w:sz w:val="32"/>
           <w:szCs w:val="40"/>
         </w:rPr>
@@ -21920,7 +23268,7 @@
           <w:szCs w:val="40"/>
         </w:rPr>
       </w:pPr>
-      <w:bookmarkStart w:id="39" w:name="_Toc45300032"/>
+      <w:bookmarkStart w:id="39" w:name="_Toc46661325"/>
       <w:r>
         <w:rPr>
           <w:rFonts w:cstheme="majorHAnsi"/>
@@ -23399,7 +24747,7 @@
           <w:szCs w:val="40"/>
         </w:rPr>
       </w:pPr>
-      <w:bookmarkStart w:id="40" w:name="_Toc45300033"/>
+      <w:bookmarkStart w:id="40" w:name="_Toc46661326"/>
       <w:r>
         <w:rPr>
           <w:rFonts w:cstheme="majorHAnsi"/>
@@ -25033,7 +26381,7 @@
           <w:szCs w:val="40"/>
         </w:rPr>
       </w:pPr>
-      <w:bookmarkStart w:id="41" w:name="_Toc45300034"/>
+      <w:bookmarkStart w:id="41" w:name="_Toc46661327"/>
       <w:r>
         <w:rPr>
           <w:rFonts w:cstheme="majorHAnsi"/>
@@ -37733,6 +39081,7 @@
     <w:rsid w:val="00D4767F"/>
     <w:rsid w:val="00DA1958"/>
     <w:rsid w:val="00E53EB9"/>
+    <w:rsid w:val="00E63ECB"/>
     <w:rsid w:val="00ED57FE"/>
     <w:rsid w:val="00F572E4"/>
     <w:rsid w:val="00F66E11"/>

</xml_diff>

<commit_message>
Allow array selecting from void type once, update docs
</commit_message>
<xml_diff>
--- a/doc/Snips Documentation.docx
+++ b/doc/Snips Documentation.docx
@@ -22378,6 +22378,206 @@
                 <w:szCs w:val="32"/>
               </w:rPr>
               <w:t>Check if given key is contained in the map.</w:t>
+            </w:r>
+          </w:p>
+        </w:tc>
+      </w:tr>
+      <w:tr>
+        <w:tc>
+          <w:tcPr>
+            <w:tcW w:w="3965" w:type="dxa"/>
+          </w:tcPr>
+          <w:p>
+            <w:pPr>
+              <w:jc w:val="both"/>
+              <w:rPr>
+                <w:rFonts w:asciiTheme="majorHAnsi" w:eastAsiaTheme="majorEastAsia" w:hAnsiTheme="majorHAnsi" w:cstheme="majorHAnsi"/>
+                <w:sz w:val="24"/>
+                <w:szCs w:val="32"/>
+              </w:rPr>
+            </w:pPr>
+            <w:r>
+              <w:rPr>
+                <w:rFonts w:asciiTheme="majorHAnsi" w:eastAsiaTheme="majorEastAsia" w:hAnsiTheme="majorHAnsi" w:cstheme="majorHAnsi"/>
+                <w:sz w:val="24"/>
+                <w:szCs w:val="32"/>
+              </w:rPr>
+              <w:t xml:space="preserve">LinkedList&lt;MapEntry&lt;K, V&gt;*&gt;* </w:t>
+            </w:r>
+            <w:proofErr w:type="spellStart"/>
+            <w:r>
+              <w:rPr>
+                <w:rFonts w:asciiTheme="majorHAnsi" w:eastAsiaTheme="majorEastAsia" w:hAnsiTheme="majorHAnsi" w:cstheme="majorHAnsi"/>
+                <w:sz w:val="24"/>
+                <w:szCs w:val="32"/>
+              </w:rPr>
+              <w:t>getEntries</w:t>
+            </w:r>
+            <w:proofErr w:type="spellEnd"/>
+            <w:r>
+              <w:rPr>
+                <w:rFonts w:asciiTheme="majorHAnsi" w:eastAsiaTheme="majorEastAsia" w:hAnsiTheme="majorHAnsi" w:cstheme="majorHAnsi"/>
+                <w:sz w:val="24"/>
+                <w:szCs w:val="32"/>
+              </w:rPr>
+              <w:t>&lt;K, V</w:t>
+            </w:r>
+            <w:proofErr w:type="gramStart"/>
+            <w:r>
+              <w:rPr>
+                <w:rFonts w:asciiTheme="majorHAnsi" w:eastAsiaTheme="majorEastAsia" w:hAnsiTheme="majorHAnsi" w:cstheme="majorHAnsi"/>
+                <w:sz w:val="24"/>
+                <w:szCs w:val="32"/>
+              </w:rPr>
+              <w:t>&gt;(</w:t>
+            </w:r>
+            <w:proofErr w:type="gramEnd"/>
+            <w:r>
+              <w:rPr>
+                <w:rFonts w:asciiTheme="majorHAnsi" w:eastAsiaTheme="majorEastAsia" w:hAnsiTheme="majorHAnsi" w:cstheme="majorHAnsi"/>
+                <w:sz w:val="24"/>
+                <w:szCs w:val="32"/>
+              </w:rPr>
+              <w:t>HashMap&lt;K, V&gt;* map)</w:t>
+            </w:r>
+          </w:p>
+        </w:tc>
+        <w:tc>
+          <w:tcPr>
+            <w:tcW w:w="4394" w:type="dxa"/>
+          </w:tcPr>
+          <w:p>
+            <w:pPr>
+              <w:jc w:val="both"/>
+              <w:rPr>
+                <w:rFonts w:asciiTheme="majorHAnsi" w:eastAsiaTheme="majorEastAsia" w:hAnsiTheme="majorHAnsi" w:cstheme="majorHAnsi"/>
+                <w:sz w:val="24"/>
+                <w:szCs w:val="32"/>
+              </w:rPr>
+            </w:pPr>
+            <w:r>
+              <w:rPr>
+                <w:rFonts w:asciiTheme="majorHAnsi" w:eastAsiaTheme="majorEastAsia" w:hAnsiTheme="majorHAnsi" w:cstheme="majorHAnsi"/>
+                <w:sz w:val="24"/>
+                <w:szCs w:val="32"/>
+              </w:rPr>
+              <w:t>Retrieves all entries from the HashMap sorted by hash value ascending,</w:t>
+            </w:r>
+            <w:r>
+              <w:rPr>
+                <w:rFonts w:asciiTheme="majorHAnsi" w:eastAsiaTheme="majorEastAsia" w:hAnsiTheme="majorHAnsi" w:cstheme="majorHAnsi"/>
+                <w:sz w:val="24"/>
+                <w:szCs w:val="32"/>
+              </w:rPr>
+              <w:t xml:space="preserve"> </w:t>
+            </w:r>
+            <w:r>
+              <w:rPr>
+                <w:rFonts w:asciiTheme="majorHAnsi" w:eastAsiaTheme="majorEastAsia" w:hAnsiTheme="majorHAnsi" w:cstheme="majorHAnsi"/>
+                <w:sz w:val="24"/>
+                <w:szCs w:val="32"/>
+              </w:rPr>
+              <w:t>and adds them into a single linked list and returns that list.</w:t>
+            </w:r>
+          </w:p>
+        </w:tc>
+      </w:tr>
+      <w:tr>
+        <w:tc>
+          <w:tcPr>
+            <w:tcW w:w="3965" w:type="dxa"/>
+          </w:tcPr>
+          <w:p>
+            <w:pPr>
+              <w:jc w:val="both"/>
+              <w:rPr>
+                <w:rFonts w:asciiTheme="majorHAnsi" w:eastAsiaTheme="majorEastAsia" w:hAnsiTheme="majorHAnsi" w:cstheme="majorHAnsi"/>
+                <w:sz w:val="24"/>
+                <w:szCs w:val="32"/>
+              </w:rPr>
+            </w:pPr>
+            <w:r>
+              <w:rPr>
+                <w:rFonts w:asciiTheme="majorHAnsi" w:eastAsiaTheme="majorEastAsia" w:hAnsiTheme="majorHAnsi" w:cstheme="majorHAnsi"/>
+                <w:sz w:val="24"/>
+                <w:szCs w:val="32"/>
+              </w:rPr>
+              <w:t xml:space="preserve">LinkedList&lt;V&gt;* </w:t>
+            </w:r>
+            <w:proofErr w:type="spellStart"/>
+            <w:r>
+              <w:rPr>
+                <w:rFonts w:asciiTheme="majorHAnsi" w:eastAsiaTheme="majorEastAsia" w:hAnsiTheme="majorHAnsi" w:cstheme="majorHAnsi"/>
+                <w:sz w:val="24"/>
+                <w:szCs w:val="32"/>
+              </w:rPr>
+              <w:t>getValues</w:t>
+            </w:r>
+            <w:proofErr w:type="spellEnd"/>
+            <w:r>
+              <w:rPr>
+                <w:rFonts w:asciiTheme="majorHAnsi" w:eastAsiaTheme="majorEastAsia" w:hAnsiTheme="majorHAnsi" w:cstheme="majorHAnsi"/>
+                <w:sz w:val="24"/>
+                <w:szCs w:val="32"/>
+              </w:rPr>
+              <w:t>&lt;K, V</w:t>
+            </w:r>
+            <w:proofErr w:type="gramStart"/>
+            <w:r>
+              <w:rPr>
+                <w:rFonts w:asciiTheme="majorHAnsi" w:eastAsiaTheme="majorEastAsia" w:hAnsiTheme="majorHAnsi" w:cstheme="majorHAnsi"/>
+                <w:sz w:val="24"/>
+                <w:szCs w:val="32"/>
+              </w:rPr>
+              <w:t>&gt;(</w:t>
+            </w:r>
+            <w:proofErr w:type="gramEnd"/>
+            <w:r>
+              <w:rPr>
+                <w:rFonts w:asciiTheme="majorHAnsi" w:eastAsiaTheme="majorEastAsia" w:hAnsiTheme="majorHAnsi" w:cstheme="majorHAnsi"/>
+                <w:sz w:val="24"/>
+                <w:szCs w:val="32"/>
+              </w:rPr>
+              <w:t>HashMap&lt;K, V&gt;* map)</w:t>
+            </w:r>
+          </w:p>
+        </w:tc>
+        <w:tc>
+          <w:tcPr>
+            <w:tcW w:w="4394" w:type="dxa"/>
+          </w:tcPr>
+          <w:p>
+            <w:pPr>
+              <w:jc w:val="both"/>
+              <w:rPr>
+                <w:rFonts w:asciiTheme="majorHAnsi" w:eastAsiaTheme="majorEastAsia" w:hAnsiTheme="majorHAnsi" w:cstheme="majorHAnsi"/>
+                <w:sz w:val="24"/>
+                <w:szCs w:val="32"/>
+              </w:rPr>
+            </w:pPr>
+            <w:r>
+              <w:rPr>
+                <w:rFonts w:asciiTheme="majorHAnsi" w:eastAsiaTheme="majorEastAsia" w:hAnsiTheme="majorHAnsi" w:cstheme="majorHAnsi"/>
+                <w:sz w:val="24"/>
+                <w:szCs w:val="32"/>
+              </w:rPr>
+              <w:t>Retrieves all stored values from the HashMap sorted by hash value ascending,</w:t>
+            </w:r>
+            <w:r>
+              <w:rPr>
+                <w:rFonts w:asciiTheme="majorHAnsi" w:eastAsiaTheme="majorEastAsia" w:hAnsiTheme="majorHAnsi" w:cstheme="majorHAnsi"/>
+                <w:sz w:val="24"/>
+                <w:szCs w:val="32"/>
+              </w:rPr>
+              <w:t xml:space="preserve"> </w:t>
+            </w:r>
+            <w:r>
+              <w:rPr>
+                <w:rFonts w:asciiTheme="majorHAnsi" w:eastAsiaTheme="majorEastAsia" w:hAnsiTheme="majorHAnsi" w:cstheme="majorHAnsi"/>
+                <w:sz w:val="24"/>
+                <w:szCs w:val="32"/>
+              </w:rPr>
+              <w:t>and adds them into a single linked list and returns that list.</w:t>
             </w:r>
           </w:p>
         </w:tc>
@@ -37927,6 +38127,7 @@
     <w:rsid w:val="0024233E"/>
     <w:rsid w:val="00243783"/>
     <w:rsid w:val="00284AAA"/>
+    <w:rsid w:val="00291674"/>
     <w:rsid w:val="002C5578"/>
     <w:rsid w:val="002E1B07"/>
     <w:rsid w:val="00306937"/>

</xml_diff>

<commit_message>
Update linked list library, update docs
</commit_message>
<xml_diff>
--- a/doc/Snips Documentation.docx
+++ b/doc/Snips Documentation.docx
@@ -270,15 +270,24 @@
             </w:rPr>
           </w:pPr>
           <w:r>
+            <w:rPr>
+              <w:rFonts w:asciiTheme="majorHAnsi" w:hAnsiTheme="majorHAnsi" w:cstheme="majorHAnsi"/>
+            </w:rPr>
             <w:fldChar w:fldCharType="begin"/>
           </w:r>
           <w:r>
+            <w:rPr>
+              <w:rFonts w:asciiTheme="majorHAnsi" w:hAnsiTheme="majorHAnsi" w:cstheme="majorHAnsi"/>
+            </w:rPr>
             <w:instrText xml:space="preserve"> TOC \o "1-3" \h \z \u </w:instrText>
           </w:r>
           <w:r>
+            <w:rPr>
+              <w:rFonts w:asciiTheme="majorHAnsi" w:hAnsiTheme="majorHAnsi" w:cstheme="majorHAnsi"/>
+            </w:rPr>
             <w:fldChar w:fldCharType="separate"/>
           </w:r>
-          <w:hyperlink w:anchor="_Toc46661303" w:history="1">
+          <w:hyperlink w:anchor="_Toc48045047" w:history="1">
             <w:r>
               <w:rPr>
                 <w:rStyle w:val="Hyperlink"/>
@@ -325,7 +334,7 @@
                 <w:noProof/>
                 <w:webHidden/>
               </w:rPr>
-              <w:instrText xml:space="preserve"> PAGEREF _Toc46661303 \h </w:instrText>
+              <w:instrText xml:space="preserve"> PAGEREF _Toc48045047 \h </w:instrText>
             </w:r>
             <w:r>
               <w:rPr>
@@ -372,7 +381,7 @@
               <w:lang w:val="de-DE" w:eastAsia="de-DE"/>
             </w:rPr>
           </w:pPr>
-          <w:hyperlink w:anchor="_Toc46661304" w:history="1">
+          <w:hyperlink w:anchor="_Toc48045048" w:history="1">
             <w:r>
               <w:rPr>
                 <w:rStyle w:val="Hyperlink"/>
@@ -403,7 +412,7 @@
                 <w:noProof/>
                 <w:webHidden/>
               </w:rPr>
-              <w:instrText xml:space="preserve"> PAGEREF _Toc46661304 \h </w:instrText>
+              <w:instrText xml:space="preserve"> PAGEREF _Toc48045048 \h </w:instrText>
             </w:r>
             <w:r>
               <w:rPr>
@@ -450,7 +459,7 @@
               <w:lang w:val="de-DE" w:eastAsia="de-DE"/>
             </w:rPr>
           </w:pPr>
-          <w:hyperlink w:anchor="_Toc46661305" w:history="1">
+          <w:hyperlink w:anchor="_Toc48045049" w:history="1">
             <w:r>
               <w:rPr>
                 <w:rStyle w:val="Hyperlink"/>
@@ -481,7 +490,7 @@
                 <w:noProof/>
                 <w:webHidden/>
               </w:rPr>
-              <w:instrText xml:space="preserve"> PAGEREF _Toc46661305 \h </w:instrText>
+              <w:instrText xml:space="preserve"> PAGEREF _Toc48045049 \h </w:instrText>
             </w:r>
             <w:r>
               <w:rPr>
@@ -528,7 +537,7 @@
               <w:lang w:val="de-DE" w:eastAsia="de-DE"/>
             </w:rPr>
           </w:pPr>
-          <w:hyperlink w:anchor="_Toc46661306" w:history="1">
+          <w:hyperlink w:anchor="_Toc48045050" w:history="1">
             <w:r>
               <w:rPr>
                 <w:rStyle w:val="Hyperlink"/>
@@ -559,7 +568,7 @@
                 <w:noProof/>
                 <w:webHidden/>
               </w:rPr>
-              <w:instrText xml:space="preserve"> PAGEREF _Toc46661306 \h </w:instrText>
+              <w:instrText xml:space="preserve"> PAGEREF _Toc48045050 \h </w:instrText>
             </w:r>
             <w:r>
               <w:rPr>
@@ -605,7 +614,7 @@
               <w:noProof/>
             </w:rPr>
           </w:pPr>
-          <w:hyperlink w:anchor="_Toc46661307" w:history="1">
+          <w:hyperlink w:anchor="_Toc48045051" w:history="1">
             <w:r>
               <w:rPr>
                 <w:rStyle w:val="Hyperlink"/>
@@ -636,7 +645,7 @@
                 <w:noProof/>
                 <w:webHidden/>
               </w:rPr>
-              <w:instrText xml:space="preserve"> PAGEREF _Toc46661307 \h </w:instrText>
+              <w:instrText xml:space="preserve"> PAGEREF _Toc48045051 \h </w:instrText>
             </w:r>
             <w:r>
               <w:rPr>
@@ -682,7 +691,7 @@
               <w:noProof/>
             </w:rPr>
           </w:pPr>
-          <w:hyperlink w:anchor="_Toc46661308" w:history="1">
+          <w:hyperlink w:anchor="_Toc48045052" w:history="1">
             <w:r>
               <w:rPr>
                 <w:rStyle w:val="Hyperlink"/>
@@ -693,6 +702,9 @@
             </w:r>
             <m:oMath>
               <m:r>
+                <m:rPr>
+                  <m:sty m:val="p"/>
+                </m:rPr>
                 <w:rPr>
                   <w:rStyle w:val="Hyperlink"/>
                   <w:rFonts w:ascii="Cambria Math" w:hAnsi="Cambria Math" w:cstheme="majorHAnsi"/>
@@ -731,7 +743,7 @@
                 <w:noProof/>
                 <w:webHidden/>
               </w:rPr>
-              <w:instrText xml:space="preserve"> PAGEREF _Toc46661308 \h </w:instrText>
+              <w:instrText xml:space="preserve"> PAGEREF _Toc48045052 \h </w:instrText>
             </w:r>
             <w:r>
               <w:rPr>
@@ -777,7 +789,7 @@
               <w:noProof/>
             </w:rPr>
           </w:pPr>
-          <w:hyperlink w:anchor="_Toc46661309" w:history="1">
+          <w:hyperlink w:anchor="_Toc48045053" w:history="1">
             <w:r>
               <w:rPr>
                 <w:rStyle w:val="Hyperlink"/>
@@ -808,7 +820,7 @@
                 <w:noProof/>
                 <w:webHidden/>
               </w:rPr>
-              <w:instrText xml:space="preserve"> PAGEREF _Toc46661309 \h </w:instrText>
+              <w:instrText xml:space="preserve"> PAGEREF _Toc48045053 \h </w:instrText>
             </w:r>
             <w:r>
               <w:rPr>
@@ -856,7 +868,7 @@
               <w:lang w:val="de-DE" w:eastAsia="de-DE"/>
             </w:rPr>
           </w:pPr>
-          <w:hyperlink w:anchor="_Toc46661310" w:history="1">
+          <w:hyperlink w:anchor="_Toc48045054" w:history="1">
             <w:r>
               <w:rPr>
                 <w:rStyle w:val="Hyperlink"/>
@@ -903,7 +915,7 @@
                 <w:noProof/>
                 <w:webHidden/>
               </w:rPr>
-              <w:instrText xml:space="preserve"> PAGEREF _Toc46661310 \h </w:instrText>
+              <w:instrText xml:space="preserve"> PAGEREF _Toc48045054 \h </w:instrText>
             </w:r>
             <w:r>
               <w:rPr>
@@ -950,7 +962,7 @@
               <w:lang w:val="de-DE" w:eastAsia="de-DE"/>
             </w:rPr>
           </w:pPr>
-          <w:hyperlink w:anchor="_Toc46661311" w:history="1">
+          <w:hyperlink w:anchor="_Toc48045055" w:history="1">
             <w:r>
               <w:rPr>
                 <w:rStyle w:val="Hyperlink"/>
@@ -981,7 +993,7 @@
                 <w:noProof/>
                 <w:webHidden/>
               </w:rPr>
-              <w:instrText xml:space="preserve"> PAGEREF _Toc46661311 \h </w:instrText>
+              <w:instrText xml:space="preserve"> PAGEREF _Toc48045055 \h </w:instrText>
             </w:r>
             <w:r>
               <w:rPr>
@@ -1027,7 +1039,7 @@
               <w:noProof/>
             </w:rPr>
           </w:pPr>
-          <w:hyperlink w:anchor="_Toc46661312" w:history="1">
+          <w:hyperlink w:anchor="_Toc48045056" w:history="1">
             <w:r>
               <w:rPr>
                 <w:rStyle w:val="Hyperlink"/>
@@ -1058,7 +1070,7 @@
                 <w:noProof/>
                 <w:webHidden/>
               </w:rPr>
-              <w:instrText xml:space="preserve"> PAGEREF _Toc46661312 \h </w:instrText>
+              <w:instrText xml:space="preserve"> PAGEREF _Toc48045056 \h </w:instrText>
             </w:r>
             <w:r>
               <w:rPr>
@@ -1104,7 +1116,7 @@
               <w:noProof/>
             </w:rPr>
           </w:pPr>
-          <w:hyperlink w:anchor="_Toc46661313" w:history="1">
+          <w:hyperlink w:anchor="_Toc48045057" w:history="1">
             <w:r>
               <w:rPr>
                 <w:rStyle w:val="Hyperlink"/>
@@ -1135,7 +1147,7 @@
                 <w:noProof/>
                 <w:webHidden/>
               </w:rPr>
-              <w:instrText xml:space="preserve"> PAGEREF _Toc46661313 \h </w:instrText>
+              <w:instrText xml:space="preserve"> PAGEREF _Toc48045057 \h </w:instrText>
             </w:r>
             <w:r>
               <w:rPr>
@@ -1182,7 +1194,7 @@
               <w:lang w:val="de-DE" w:eastAsia="de-DE"/>
             </w:rPr>
           </w:pPr>
-          <w:hyperlink w:anchor="_Toc46661314" w:history="1">
+          <w:hyperlink w:anchor="_Toc48045058" w:history="1">
             <w:r>
               <w:rPr>
                 <w:rStyle w:val="Hyperlink"/>
@@ -1213,7 +1225,7 @@
                 <w:noProof/>
                 <w:webHidden/>
               </w:rPr>
-              <w:instrText xml:space="preserve"> PAGEREF _Toc46661314 \h </w:instrText>
+              <w:instrText xml:space="preserve"> PAGEREF _Toc48045058 \h </w:instrText>
             </w:r>
             <w:r>
               <w:rPr>
@@ -1259,7 +1271,7 @@
               <w:noProof/>
             </w:rPr>
           </w:pPr>
-          <w:hyperlink w:anchor="_Toc46661315" w:history="1">
+          <w:hyperlink w:anchor="_Toc48045059" w:history="1">
             <w:r>
               <w:rPr>
                 <w:rStyle w:val="Hyperlink"/>
@@ -1290,7 +1302,7 @@
                 <w:noProof/>
                 <w:webHidden/>
               </w:rPr>
-              <w:instrText xml:space="preserve"> PAGEREF _Toc46661315 \h </w:instrText>
+              <w:instrText xml:space="preserve"> PAGEREF _Toc48045059 \h </w:instrText>
             </w:r>
             <w:r>
               <w:rPr>
@@ -1338,7 +1350,7 @@
               <w:lang w:val="de-DE" w:eastAsia="de-DE"/>
             </w:rPr>
           </w:pPr>
-          <w:hyperlink w:anchor="_Toc46661316" w:history="1">
+          <w:hyperlink w:anchor="_Toc48045060" w:history="1">
             <w:r>
               <w:rPr>
                 <w:rStyle w:val="Hyperlink"/>
@@ -1385,7 +1397,7 @@
                 <w:noProof/>
                 <w:webHidden/>
               </w:rPr>
-              <w:instrText xml:space="preserve"> PAGEREF _Toc46661316 \h </w:instrText>
+              <w:instrText xml:space="preserve"> PAGEREF _Toc48045060 \h </w:instrText>
             </w:r>
             <w:r>
               <w:rPr>
@@ -1432,7 +1444,7 @@
               <w:lang w:val="de-DE" w:eastAsia="de-DE"/>
             </w:rPr>
           </w:pPr>
-          <w:hyperlink w:anchor="_Toc46661317" w:history="1">
+          <w:hyperlink w:anchor="_Toc48045061" w:history="1">
             <w:r>
               <w:rPr>
                 <w:rStyle w:val="Hyperlink"/>
@@ -1463,7 +1475,7 @@
                 <w:noProof/>
                 <w:webHidden/>
               </w:rPr>
-              <w:instrText xml:space="preserve"> PAGEREF _Toc46661317 \h </w:instrText>
+              <w:instrText xml:space="preserve"> PAGEREF _Toc48045061 \h </w:instrText>
             </w:r>
             <w:r>
               <w:rPr>
@@ -1509,7 +1521,7 @@
               <w:noProof/>
             </w:rPr>
           </w:pPr>
-          <w:hyperlink w:anchor="_Toc46661318" w:history="1">
+          <w:hyperlink w:anchor="_Toc48045062" w:history="1">
             <w:r>
               <w:rPr>
                 <w:rStyle w:val="Hyperlink"/>
@@ -1540,7 +1552,7 @@
                 <w:noProof/>
                 <w:webHidden/>
               </w:rPr>
-              <w:instrText xml:space="preserve"> PAGEREF _Toc46661318 \h </w:instrText>
+              <w:instrText xml:space="preserve"> PAGEREF _Toc48045062 \h </w:instrText>
             </w:r>
             <w:r>
               <w:rPr>
@@ -1586,7 +1598,7 @@
               <w:noProof/>
             </w:rPr>
           </w:pPr>
-          <w:hyperlink w:anchor="_Toc46661319" w:history="1">
+          <w:hyperlink w:anchor="_Toc48045063" w:history="1">
             <w:r>
               <w:rPr>
                 <w:rStyle w:val="Hyperlink"/>
@@ -1617,7 +1629,7 @@
                 <w:noProof/>
                 <w:webHidden/>
               </w:rPr>
-              <w:instrText xml:space="preserve"> PAGEREF _Toc46661319 \h </w:instrText>
+              <w:instrText xml:space="preserve"> PAGEREF _Toc48045063 \h </w:instrText>
             </w:r>
             <w:r>
               <w:rPr>
@@ -1665,7 +1677,7 @@
               <w:lang w:val="de-DE" w:eastAsia="de-DE"/>
             </w:rPr>
           </w:pPr>
-          <w:hyperlink w:anchor="_Toc46661320" w:history="1">
+          <w:hyperlink w:anchor="_Toc48045064" w:history="1">
             <w:r>
               <w:rPr>
                 <w:rStyle w:val="Hyperlink"/>
@@ -1712,7 +1724,7 @@
                 <w:noProof/>
                 <w:webHidden/>
               </w:rPr>
-              <w:instrText xml:space="preserve"> PAGEREF _Toc46661320 \h </w:instrText>
+              <w:instrText xml:space="preserve"> PAGEREF _Toc48045064 \h </w:instrText>
             </w:r>
             <w:r>
               <w:rPr>
@@ -1759,7 +1771,7 @@
               <w:lang w:val="de-DE" w:eastAsia="de-DE"/>
             </w:rPr>
           </w:pPr>
-          <w:hyperlink w:anchor="_Toc46661321" w:history="1">
+          <w:hyperlink w:anchor="_Toc48045065" w:history="1">
             <w:r>
               <w:rPr>
                 <w:rStyle w:val="Hyperlink"/>
@@ -1790,7 +1802,7 @@
                 <w:noProof/>
                 <w:webHidden/>
               </w:rPr>
-              <w:instrText xml:space="preserve"> PAGEREF _Toc46661321 \h </w:instrText>
+              <w:instrText xml:space="preserve"> PAGEREF _Toc48045065 \h </w:instrText>
             </w:r>
             <w:r>
               <w:rPr>
@@ -1837,7 +1849,7 @@
               <w:lang w:val="de-DE" w:eastAsia="de-DE"/>
             </w:rPr>
           </w:pPr>
-          <w:hyperlink w:anchor="_Toc46661322" w:history="1">
+          <w:hyperlink w:anchor="_Toc48045066" w:history="1">
             <w:r>
               <w:rPr>
                 <w:rStyle w:val="Hyperlink"/>
@@ -1868,7 +1880,7 @@
                 <w:noProof/>
                 <w:webHidden/>
               </w:rPr>
-              <w:instrText xml:space="preserve"> PAGEREF _Toc46661322 \h </w:instrText>
+              <w:instrText xml:space="preserve"> PAGEREF _Toc48045066 \h </w:instrText>
             </w:r>
             <w:r>
               <w:rPr>
@@ -1915,7 +1927,7 @@
               <w:lang w:val="de-DE" w:eastAsia="de-DE"/>
             </w:rPr>
           </w:pPr>
-          <w:hyperlink w:anchor="_Toc46661323" w:history="1">
+          <w:hyperlink w:anchor="_Toc48045067" w:history="1">
             <w:r>
               <w:rPr>
                 <w:rStyle w:val="Hyperlink"/>
@@ -1946,7 +1958,7 @@
                 <w:noProof/>
                 <w:webHidden/>
               </w:rPr>
-              <w:instrText xml:space="preserve"> PAGEREF _Toc46661323 \h </w:instrText>
+              <w:instrText xml:space="preserve"> PAGEREF _Toc48045067 \h </w:instrText>
             </w:r>
             <w:r>
               <w:rPr>
@@ -1993,7 +2005,7 @@
               <w:lang w:val="de-DE" w:eastAsia="de-DE"/>
             </w:rPr>
           </w:pPr>
-          <w:hyperlink w:anchor="_Toc46661324" w:history="1">
+          <w:hyperlink w:anchor="_Toc48045068" w:history="1">
             <w:r>
               <w:rPr>
                 <w:rStyle w:val="Hyperlink"/>
@@ -2024,7 +2036,7 @@
                 <w:noProof/>
                 <w:webHidden/>
               </w:rPr>
-              <w:instrText xml:space="preserve"> PAGEREF _Toc46661324 \h </w:instrText>
+              <w:instrText xml:space="preserve"> PAGEREF _Toc48045068 \h </w:instrText>
             </w:r>
             <w:r>
               <w:rPr>
@@ -2071,7 +2083,7 @@
               <w:lang w:val="de-DE" w:eastAsia="de-DE"/>
             </w:rPr>
           </w:pPr>
-          <w:hyperlink w:anchor="_Toc46661325" w:history="1">
+          <w:hyperlink w:anchor="_Toc48045069" w:history="1">
             <w:r>
               <w:rPr>
                 <w:rStyle w:val="Hyperlink"/>
@@ -2102,7 +2114,7 @@
                 <w:noProof/>
                 <w:webHidden/>
               </w:rPr>
-              <w:instrText xml:space="preserve"> PAGEREF _Toc46661325 \h </w:instrText>
+              <w:instrText xml:space="preserve"> PAGEREF _Toc48045069 \h </w:instrText>
             </w:r>
             <w:r>
               <w:rPr>
@@ -2149,7 +2161,7 @@
               <w:lang w:val="de-DE" w:eastAsia="de-DE"/>
             </w:rPr>
           </w:pPr>
-          <w:hyperlink w:anchor="_Toc46661326" w:history="1">
+          <w:hyperlink w:anchor="_Toc48045070" w:history="1">
             <w:r>
               <w:rPr>
                 <w:rStyle w:val="Hyperlink"/>
@@ -2180,7 +2192,7 @@
                 <w:noProof/>
                 <w:webHidden/>
               </w:rPr>
-              <w:instrText xml:space="preserve"> PAGEREF _Toc46661326 \h </w:instrText>
+              <w:instrText xml:space="preserve"> PAGEREF _Toc48045070 \h </w:instrText>
             </w:r>
             <w:r>
               <w:rPr>
@@ -2222,11 +2234,12 @@
               <w:tab w:val="right" w:leader="dot" w:pos="9062"/>
             </w:tabs>
             <w:rPr>
+              <w:rFonts w:asciiTheme="majorHAnsi" w:hAnsiTheme="majorHAnsi" w:cstheme="majorHAnsi"/>
               <w:noProof/>
               <w:lang w:val="de-DE" w:eastAsia="de-DE"/>
             </w:rPr>
           </w:pPr>
-          <w:hyperlink w:anchor="_Toc46661327" w:history="1">
+          <w:hyperlink w:anchor="_Toc48045071" w:history="1">
             <w:r>
               <w:rPr>
                 <w:rStyle w:val="Hyperlink"/>
@@ -2257,7 +2270,7 @@
                 <w:noProof/>
                 <w:webHidden/>
               </w:rPr>
-              <w:instrText xml:space="preserve"> PAGEREF _Toc46661327 \h </w:instrText>
+              <w:instrText xml:space="preserve"> PAGEREF _Toc48045071 \h </w:instrText>
             </w:r>
             <w:r>
               <w:rPr>
@@ -2294,6 +2307,9 @@
         </w:p>
         <w:p>
           <w:r>
+            <w:rPr>
+              <w:rFonts w:asciiTheme="majorHAnsi" w:hAnsiTheme="majorHAnsi" w:cstheme="majorHAnsi"/>
+            </w:rPr>
             <w:fldChar w:fldCharType="end"/>
           </w:r>
         </w:p>
@@ -2346,19 +2362,20 @@
           <w:szCs w:val="36"/>
         </w:rPr>
       </w:pPr>
-      <w:bookmarkStart w:id="0" w:name="_Toc46661303"/>
-      <w:bookmarkStart w:id="1" w:name="About_Snips"/>
+      <w:bookmarkStart w:id="0" w:name="About_Snips"/>
+      <w:bookmarkStart w:id="1" w:name="_Toc48045047"/>
       <w:r>
         <w:rPr>
           <w:rFonts w:asciiTheme="majorHAnsi" w:eastAsiaTheme="majorEastAsia" w:hAnsiTheme="majorHAnsi" w:cstheme="majorHAnsi"/>
           <w:sz w:val="36"/>
           <w:szCs w:val="36"/>
         </w:rPr>
+        <w:lastRenderedPageBreak/>
         <w:t>About SNIPS</w:t>
       </w:r>
-      <w:bookmarkEnd w:id="0"/>
-    </w:p>
-    <w:bookmarkEnd w:id="1"/>
+      <w:bookmarkEnd w:id="1"/>
+    </w:p>
+    <w:bookmarkEnd w:id="0"/>
     <w:p>
       <w:pPr>
         <w:jc w:val="center"/>
@@ -2380,8 +2397,8 @@
           <w:szCs w:val="40"/>
         </w:rPr>
       </w:pPr>
-      <w:bookmarkStart w:id="2" w:name="_Toc46661304"/>
-      <w:bookmarkStart w:id="3" w:name="The_Language"/>
+      <w:bookmarkStart w:id="2" w:name="The_Language"/>
+      <w:bookmarkStart w:id="3" w:name="_Toc48045048"/>
       <w:r>
         <w:rPr>
           <w:rFonts w:cstheme="majorHAnsi"/>
@@ -2391,9 +2408,9 @@
         </w:rPr>
         <w:t>The Language</w:t>
       </w:r>
-      <w:bookmarkEnd w:id="2"/>
-    </w:p>
-    <w:bookmarkEnd w:id="3"/>
+      <w:bookmarkEnd w:id="3"/>
+    </w:p>
+    <w:bookmarkEnd w:id="2"/>
     <w:p>
       <w:pPr>
         <w:jc w:val="center"/>
@@ -2833,8 +2850,8 @@
           <w:szCs w:val="40"/>
         </w:rPr>
       </w:pPr>
-      <w:bookmarkStart w:id="4" w:name="_Toc46661305"/>
-      <w:bookmarkStart w:id="5" w:name="Some_words_in_advance"/>
+      <w:bookmarkStart w:id="4" w:name="Some_words_in_advance"/>
+      <w:bookmarkStart w:id="5" w:name="_Toc48045049"/>
       <w:r>
         <w:rPr>
           <w:rFonts w:cstheme="majorHAnsi"/>
@@ -2844,9 +2861,9 @@
         </w:rPr>
         <w:t>Some words in advance</w:t>
       </w:r>
-      <w:bookmarkEnd w:id="4"/>
-    </w:p>
-    <w:bookmarkEnd w:id="5"/>
+      <w:bookmarkEnd w:id="5"/>
+    </w:p>
+    <w:bookmarkEnd w:id="4"/>
     <w:p>
       <w:pPr>
         <w:jc w:val="center"/>
@@ -2912,7 +2929,7 @@
           <w:szCs w:val="40"/>
         </w:rPr>
       </w:pPr>
-      <w:bookmarkStart w:id="6" w:name="_Toc46661306"/>
+      <w:bookmarkStart w:id="6" w:name="_Toc48045050"/>
       <w:r>
         <w:rPr>
           <w:rFonts w:cstheme="majorHAnsi"/>
@@ -3266,7 +3283,7 @@
           <w:szCs w:val="36"/>
         </w:rPr>
       </w:pPr>
-      <w:bookmarkStart w:id="7" w:name="_Toc46661307"/>
+      <w:bookmarkStart w:id="7" w:name="_Toc48045051"/>
       <w:r>
         <w:rPr>
           <w:rFonts w:cstheme="majorHAnsi"/>
@@ -3276,6 +3293,7 @@
           <w:sz w:val="28"/>
           <w:szCs w:val="36"/>
         </w:rPr>
+        <w:lastRenderedPageBreak/>
         <w:t>Recursive Fibonacci</w:t>
       </w:r>
       <w:r>
@@ -3766,7 +3784,7 @@
           <w:szCs w:val="36"/>
         </w:rPr>
       </w:pPr>
-      <w:bookmarkStart w:id="8" w:name="_Toc46661308"/>
+      <w:bookmarkStart w:id="8" w:name="_Toc48045052"/>
       <w:r>
         <w:rPr>
           <w:rFonts w:cstheme="majorHAnsi"/>
@@ -4294,7 +4312,7 @@
           <w:szCs w:val="36"/>
         </w:rPr>
       </w:pPr>
-      <w:bookmarkStart w:id="9" w:name="_Toc46661309"/>
+      <w:bookmarkStart w:id="9" w:name="_Toc48045053"/>
       <w:r>
         <w:rPr>
           <w:rFonts w:cstheme="majorHAnsi"/>
@@ -4430,19 +4448,20 @@
           <w:szCs w:val="36"/>
         </w:rPr>
       </w:pPr>
-      <w:bookmarkStart w:id="10" w:name="_Toc46661310"/>
-      <w:bookmarkStart w:id="11" w:name="Language_Syntax"/>
+      <w:bookmarkStart w:id="10" w:name="Language_Syntax"/>
+      <w:bookmarkStart w:id="11" w:name="_Toc48045054"/>
       <w:r>
         <w:rPr>
           <w:rFonts w:asciiTheme="majorHAnsi" w:eastAsiaTheme="majorEastAsia" w:hAnsiTheme="majorHAnsi" w:cstheme="majorHAnsi"/>
           <w:sz w:val="36"/>
           <w:szCs w:val="36"/>
         </w:rPr>
+        <w:lastRenderedPageBreak/>
         <w:t>Language Syntax</w:t>
       </w:r>
-      <w:bookmarkEnd w:id="10"/>
-    </w:p>
-    <w:bookmarkEnd w:id="11"/>
+      <w:bookmarkEnd w:id="11"/>
+    </w:p>
+    <w:bookmarkEnd w:id="10"/>
     <w:p>
       <w:pPr>
         <w:jc w:val="center"/>
@@ -4464,8 +4483,8 @@
           <w:szCs w:val="40"/>
         </w:rPr>
       </w:pPr>
-      <w:bookmarkStart w:id="12" w:name="_Toc46661311"/>
-      <w:bookmarkStart w:id="13" w:name="Type_System"/>
+      <w:bookmarkStart w:id="12" w:name="Type_System"/>
+      <w:bookmarkStart w:id="13" w:name="_Toc48045055"/>
       <w:r>
         <w:rPr>
           <w:rFonts w:cstheme="majorHAnsi"/>
@@ -4475,7 +4494,7 @@
         </w:rPr>
         <w:t>Type System</w:t>
       </w:r>
-      <w:bookmarkEnd w:id="12"/>
+      <w:bookmarkEnd w:id="13"/>
     </w:p>
     <w:p>
       <w:pPr>
@@ -4489,8 +4508,8 @@
         </w:rPr>
       </w:pPr>
       <w:bookmarkStart w:id="14" w:name="Primitives"/>
-      <w:bookmarkStart w:id="15" w:name="_Toc46661312"/>
-      <w:bookmarkEnd w:id="13"/>
+      <w:bookmarkStart w:id="15" w:name="_Toc48045056"/>
+      <w:bookmarkEnd w:id="12"/>
       <w:r>
         <w:rPr>
           <w:rFonts w:cstheme="majorHAnsi"/>
@@ -5711,6 +5730,7 @@
           <w:sz w:val="24"/>
           <w:szCs w:val="32"/>
         </w:rPr>
+        <w:lastRenderedPageBreak/>
         <w:t xml:space="preserve">Predicates. </w:t>
       </w:r>
       <w:r>
@@ -5978,8 +5998,8 @@
           <w:szCs w:val="36"/>
         </w:rPr>
       </w:pPr>
-      <w:bookmarkStart w:id="16" w:name="_Toc46661313"/>
-      <w:bookmarkStart w:id="17" w:name="Composite_Types"/>
+      <w:bookmarkStart w:id="16" w:name="Composite_Types"/>
+      <w:bookmarkStart w:id="17" w:name="_Toc48045057"/>
       <w:r>
         <w:rPr>
           <w:rFonts w:cstheme="majorHAnsi"/>
@@ -5991,9 +6011,9 @@
         </w:rPr>
         <w:t>Composite Types</w:t>
       </w:r>
-      <w:bookmarkEnd w:id="16"/>
-    </w:p>
-    <w:bookmarkEnd w:id="17"/>
+      <w:bookmarkEnd w:id="17"/>
+    </w:p>
+    <w:bookmarkEnd w:id="16"/>
     <w:p>
       <w:pPr>
         <w:ind w:left="708"/>
@@ -6784,6 +6804,7 @@
           <w:sz w:val="24"/>
           <w:szCs w:val="32"/>
         </w:rPr>
+        <w:lastRenderedPageBreak/>
         <w:t xml:space="preserve">Structs. </w:t>
       </w:r>
       <w:r>
@@ -7510,7 +7531,7 @@
         </w:rPr>
       </w:pPr>
       <w:bookmarkStart w:id="18" w:name="Expressions"/>
-      <w:bookmarkStart w:id="19" w:name="_Toc46661314"/>
+      <w:bookmarkStart w:id="19" w:name="_Toc48045058"/>
       <w:r>
         <w:rPr>
           <w:rFonts w:cstheme="majorHAnsi"/>
@@ -7518,6 +7539,7 @@
           <w:sz w:val="32"/>
           <w:szCs w:val="40"/>
         </w:rPr>
+        <w:lastRenderedPageBreak/>
         <w:t>Expressions</w:t>
       </w:r>
       <w:bookmarkEnd w:id="18"/>
@@ -7535,7 +7557,7 @@
         </w:rPr>
       </w:pPr>
       <w:bookmarkStart w:id="20" w:name="Operators"/>
-      <w:bookmarkStart w:id="21" w:name="_Toc46661315"/>
+      <w:bookmarkStart w:id="21" w:name="_Toc48045059"/>
       <w:r>
         <w:rPr>
           <w:rFonts w:cstheme="majorHAnsi"/>
@@ -9461,20 +9483,21 @@
           <w:szCs w:val="36"/>
         </w:rPr>
       </w:pPr>
-      <w:bookmarkStart w:id="22" w:name="_Toc46661316"/>
-      <w:bookmarkStart w:id="23" w:name="arm_assembly_and_output"/>
-      <w:bookmarkStart w:id="24" w:name="Built_in_libraries"/>
+      <w:bookmarkStart w:id="22" w:name="arm_assembly_and_output"/>
+      <w:bookmarkStart w:id="23" w:name="Built_in_libraries"/>
+      <w:bookmarkStart w:id="24" w:name="_Toc48045060"/>
       <w:r>
         <w:rPr>
           <w:rFonts w:asciiTheme="majorHAnsi" w:eastAsiaTheme="majorEastAsia" w:hAnsiTheme="majorHAnsi" w:cstheme="majorHAnsi"/>
           <w:sz w:val="36"/>
           <w:szCs w:val="36"/>
         </w:rPr>
+        <w:lastRenderedPageBreak/>
         <w:t>ARM Assembly &amp; Output</w:t>
       </w:r>
-      <w:bookmarkEnd w:id="22"/>
-    </w:p>
-    <w:bookmarkEnd w:id="23"/>
+      <w:bookmarkEnd w:id="24"/>
+    </w:p>
+    <w:bookmarkEnd w:id="22"/>
     <w:p>
       <w:pPr>
         <w:pStyle w:val="Listenabsatz"/>
@@ -9497,8 +9520,8 @@
           <w:szCs w:val="40"/>
         </w:rPr>
       </w:pPr>
-      <w:bookmarkStart w:id="25" w:name="_Toc46661317"/>
-      <w:bookmarkStart w:id="26" w:name="Compiler_assembly_conventions"/>
+      <w:bookmarkStart w:id="25" w:name="Compiler_assembly_conventions"/>
+      <w:bookmarkStart w:id="26" w:name="_Toc48045061"/>
       <w:r>
         <w:rPr>
           <w:rFonts w:cstheme="majorHAnsi"/>
@@ -9508,7 +9531,7 @@
         </w:rPr>
         <w:t>Compiler Assembly Conventions</w:t>
       </w:r>
-      <w:bookmarkEnd w:id="25"/>
+      <w:bookmarkEnd w:id="26"/>
     </w:p>
     <w:p>
       <w:pPr>
@@ -9523,8 +9546,8 @@
         </w:rPr>
       </w:pPr>
       <w:bookmarkStart w:id="27" w:name="register_usage"/>
-      <w:bookmarkStart w:id="28" w:name="_Toc46661318"/>
-      <w:bookmarkEnd w:id="26"/>
+      <w:bookmarkStart w:id="28" w:name="_Toc48045062"/>
+      <w:bookmarkEnd w:id="25"/>
       <w:r>
         <w:rPr>
           <w:rFonts w:cstheme="majorHAnsi"/>
@@ -10230,7 +10253,7 @@
         </w:rPr>
       </w:pPr>
       <w:bookmarkStart w:id="29" w:name="heap_management"/>
-      <w:bookmarkStart w:id="30" w:name="_Toc46661319"/>
+      <w:bookmarkStart w:id="30" w:name="_Toc48045063"/>
       <w:r>
         <w:rPr>
           <w:rFonts w:cstheme="majorHAnsi"/>
@@ -11132,6 +11155,7 @@
           <w:sz w:val="24"/>
           <w:szCs w:val="32"/>
         </w:rPr>
+        <w:lastRenderedPageBreak/>
         <w:t xml:space="preserve">The </w:t>
       </w:r>
       <w:hyperlink w:anchor="hsize_routine" w:history="1">
@@ -11330,13 +11354,14 @@
           <w:szCs w:val="36"/>
         </w:rPr>
       </w:pPr>
-      <w:bookmarkStart w:id="31" w:name="_Toc46661320"/>
+      <w:bookmarkStart w:id="31" w:name="_Toc48045064"/>
       <w:r>
         <w:rPr>
           <w:rFonts w:asciiTheme="majorHAnsi" w:eastAsiaTheme="majorEastAsia" w:hAnsiTheme="majorHAnsi" w:cstheme="majorHAnsi"/>
           <w:sz w:val="36"/>
           <w:szCs w:val="36"/>
         </w:rPr>
+        <w:lastRenderedPageBreak/>
         <w:t>Buil</w:t>
       </w:r>
       <w:r>
@@ -11357,7 +11382,7 @@
       </w:r>
       <w:bookmarkEnd w:id="31"/>
     </w:p>
-    <w:bookmarkEnd w:id="24"/>
+    <w:bookmarkEnd w:id="23"/>
     <w:p>
       <w:pPr>
         <w:pStyle w:val="Listenabsatz"/>
@@ -11587,7 +11612,7 @@
           <w:szCs w:val="40"/>
         </w:rPr>
       </w:pPr>
-      <w:bookmarkStart w:id="32" w:name="_Toc46661321"/>
+      <w:bookmarkStart w:id="32" w:name="_Toc48045065"/>
       <w:r>
         <w:rPr>
           <w:rFonts w:cstheme="majorHAnsi"/>
@@ -11595,6 +11620,7 @@
           <w:sz w:val="32"/>
           <w:szCs w:val="40"/>
         </w:rPr>
+        <w:lastRenderedPageBreak/>
         <w:t>Memory &amp; Heap Routines</w:t>
       </w:r>
       <w:bookmarkEnd w:id="32"/>
@@ -12618,6 +12644,7 @@
           <w:sz w:val="28"/>
           <w:szCs w:val="36"/>
         </w:rPr>
+        <w:lastRenderedPageBreak/>
         <w:t>hsize</w:t>
       </w:r>
       <w:bookmarkEnd w:id="35"/>
@@ -12943,7 +12970,33 @@
                 <w:sz w:val="24"/>
                 <w:szCs w:val="32"/>
               </w:rPr>
-              <w:t>Int hsize(void* p)</w:t>
+              <w:t>i</w:t>
+            </w:r>
+            <w:r>
+              <w:rPr>
+                <w:rFonts w:asciiTheme="majorHAnsi" w:eastAsiaTheme="majorEastAsia" w:hAnsiTheme="majorHAnsi" w:cstheme="majorHAnsi"/>
+                <w:sz w:val="24"/>
+                <w:szCs w:val="32"/>
+              </w:rPr>
+              <w:t xml:space="preserve">nt </w:t>
+            </w:r>
+            <w:proofErr w:type="gramStart"/>
+            <w:r>
+              <w:rPr>
+                <w:rFonts w:asciiTheme="majorHAnsi" w:eastAsiaTheme="majorEastAsia" w:hAnsiTheme="majorHAnsi" w:cstheme="majorHAnsi"/>
+                <w:sz w:val="24"/>
+                <w:szCs w:val="32"/>
+              </w:rPr>
+              <w:t>hsize(</w:t>
+            </w:r>
+            <w:proofErr w:type="gramEnd"/>
+            <w:r>
+              <w:rPr>
+                <w:rFonts w:asciiTheme="majorHAnsi" w:eastAsiaTheme="majorEastAsia" w:hAnsiTheme="majorHAnsi" w:cstheme="majorHAnsi"/>
+                <w:sz w:val="24"/>
+                <w:szCs w:val="32"/>
+              </w:rPr>
+              <w:t>void* p)</w:t>
             </w:r>
           </w:p>
         </w:tc>
@@ -13014,6 +13067,366 @@
     </w:tbl>
     <w:p>
       <w:pPr>
+        <w:rPr>
+          <w:rFonts w:asciiTheme="majorHAnsi" w:eastAsiaTheme="majorEastAsia" w:hAnsiTheme="majorHAnsi" w:cstheme="majorHAnsi"/>
+          <w:b/>
+          <w:bCs/>
+          <w:sz w:val="28"/>
+          <w:szCs w:val="36"/>
+        </w:rPr>
+      </w:pPr>
+    </w:p>
+    <w:p>
+      <w:pPr>
+        <w:rPr>
+          <w:rFonts w:asciiTheme="majorHAnsi" w:eastAsiaTheme="majorEastAsia" w:hAnsiTheme="majorHAnsi" w:cstheme="majorHAnsi"/>
+          <w:b/>
+          <w:bCs/>
+          <w:sz w:val="28"/>
+          <w:szCs w:val="36"/>
+        </w:rPr>
+      </w:pPr>
+      <w:r>
+        <w:rPr>
+          <w:rFonts w:asciiTheme="majorHAnsi" w:eastAsiaTheme="majorEastAsia" w:hAnsiTheme="majorHAnsi" w:cstheme="majorHAnsi"/>
+          <w:b/>
+          <w:bCs/>
+          <w:sz w:val="28"/>
+          <w:szCs w:val="36"/>
+        </w:rPr>
+        <w:t>init</w:t>
+      </w:r>
+      <w:r>
+        <w:rPr>
+          <w:rFonts w:asciiTheme="majorHAnsi" w:eastAsiaTheme="majorEastAsia" w:hAnsiTheme="majorHAnsi" w:cstheme="majorHAnsi"/>
+          <w:b/>
+          <w:bCs/>
+          <w:sz w:val="28"/>
+          <w:szCs w:val="36"/>
+        </w:rPr>
+        <w:t>.sn</w:t>
+      </w:r>
+    </w:p>
+    <w:p>
+      <w:pPr>
+        <w:jc w:val="both"/>
+        <w:rPr>
+          <w:rFonts w:asciiTheme="majorHAnsi" w:eastAsiaTheme="majorEastAsia" w:hAnsiTheme="majorHAnsi" w:cstheme="majorHAnsi"/>
+          <w:sz w:val="24"/>
+          <w:szCs w:val="32"/>
+        </w:rPr>
+      </w:pPr>
+      <w:r>
+        <w:rPr>
+          <w:rFonts w:asciiTheme="majorHAnsi" w:eastAsiaTheme="majorEastAsia" w:hAnsiTheme="majorHAnsi" w:cstheme="majorHAnsi"/>
+          <w:b/>
+          <w:bCs/>
+          <w:sz w:val="28"/>
+          <w:szCs w:val="36"/>
+        </w:rPr>
+        <w:tab/>
+      </w:r>
+      <w:r>
+        <w:rPr>
+          <w:rFonts w:asciiTheme="majorHAnsi" w:eastAsiaTheme="majorEastAsia" w:hAnsiTheme="majorHAnsi" w:cstheme="majorHAnsi"/>
+          <w:sz w:val="24"/>
+          <w:szCs w:val="32"/>
+        </w:rPr>
+        <w:t>Full Path:</w:t>
+      </w:r>
+      <w:r>
+        <w:rPr>
+          <w:rFonts w:asciiTheme="majorHAnsi" w:eastAsiaTheme="majorEastAsia" w:hAnsiTheme="majorHAnsi" w:cstheme="majorHAnsi"/>
+          <w:sz w:val="24"/>
+          <w:szCs w:val="32"/>
+        </w:rPr>
+        <w:tab/>
+      </w:r>
+      <w:r>
+        <w:rPr>
+          <w:rFonts w:asciiTheme="majorHAnsi" w:eastAsiaTheme="majorEastAsia" w:hAnsiTheme="majorHAnsi" w:cstheme="majorHAnsi"/>
+          <w:sz w:val="24"/>
+          <w:szCs w:val="32"/>
+        </w:rPr>
+        <w:tab/>
+        <w:t>-</w:t>
+      </w:r>
+    </w:p>
+    <w:p>
+      <w:pPr>
+        <w:ind w:left="708"/>
+        <w:jc w:val="both"/>
+        <w:rPr>
+          <w:rFonts w:asciiTheme="majorHAnsi" w:eastAsiaTheme="majorEastAsia" w:hAnsiTheme="majorHAnsi" w:cstheme="majorHAnsi"/>
+          <w:sz w:val="24"/>
+          <w:szCs w:val="32"/>
+        </w:rPr>
+      </w:pPr>
+      <w:r>
+        <w:rPr>
+          <w:rFonts w:asciiTheme="majorHAnsi" w:eastAsiaTheme="majorEastAsia" w:hAnsiTheme="majorHAnsi" w:cstheme="majorHAnsi"/>
+          <w:sz w:val="24"/>
+          <w:szCs w:val="32"/>
+        </w:rPr>
+        <w:t>Package Type:</w:t>
+      </w:r>
+      <w:r>
+        <w:rPr>
+          <w:rFonts w:asciiTheme="majorHAnsi" w:eastAsiaTheme="majorEastAsia" w:hAnsiTheme="majorHAnsi" w:cstheme="majorHAnsi"/>
+          <w:sz w:val="24"/>
+          <w:szCs w:val="32"/>
+        </w:rPr>
+        <w:tab/>
+      </w:r>
+      <w:r>
+        <w:rPr>
+          <w:rFonts w:asciiTheme="majorHAnsi" w:eastAsiaTheme="majorEastAsia" w:hAnsiTheme="majorHAnsi" w:cstheme="majorHAnsi"/>
+          <w:sz w:val="24"/>
+          <w:szCs w:val="32"/>
+        </w:rPr>
+        <w:tab/>
+        <w:t>Base Package</w:t>
+      </w:r>
+    </w:p>
+    <w:p>
+      <w:pPr>
+        <w:ind w:left="708"/>
+        <w:jc w:val="both"/>
+        <w:rPr>
+          <w:rFonts w:asciiTheme="majorHAnsi" w:eastAsiaTheme="majorEastAsia" w:hAnsiTheme="majorHAnsi" w:cstheme="majorHAnsi"/>
+          <w:sz w:val="24"/>
+          <w:szCs w:val="32"/>
+        </w:rPr>
+      </w:pPr>
+      <w:r>
+        <w:rPr>
+          <w:rFonts w:asciiTheme="majorHAnsi" w:eastAsiaTheme="majorEastAsia" w:hAnsiTheme="majorHAnsi" w:cstheme="majorHAnsi"/>
+          <w:sz w:val="24"/>
+          <w:szCs w:val="32"/>
+        </w:rPr>
+        <w:t>Namespacing:</w:t>
+      </w:r>
+      <w:r>
+        <w:rPr>
+          <w:rFonts w:asciiTheme="majorHAnsi" w:eastAsiaTheme="majorEastAsia" w:hAnsiTheme="majorHAnsi" w:cstheme="majorHAnsi"/>
+          <w:sz w:val="24"/>
+          <w:szCs w:val="32"/>
+        </w:rPr>
+        <w:tab/>
+      </w:r>
+      <w:r>
+        <w:rPr>
+          <w:rFonts w:asciiTheme="majorHAnsi" w:eastAsiaTheme="majorEastAsia" w:hAnsiTheme="majorHAnsi" w:cstheme="majorHAnsi"/>
+          <w:sz w:val="24"/>
+          <w:szCs w:val="32"/>
+        </w:rPr>
+        <w:tab/>
+        <w:t>None</w:t>
+      </w:r>
+    </w:p>
+    <w:p>
+      <w:pPr>
+        <w:ind w:left="708"/>
+        <w:jc w:val="both"/>
+        <w:rPr>
+          <w:rFonts w:asciiTheme="majorHAnsi" w:eastAsiaTheme="majorEastAsia" w:hAnsiTheme="majorHAnsi" w:cstheme="majorHAnsi"/>
+          <w:sz w:val="24"/>
+          <w:szCs w:val="32"/>
+        </w:rPr>
+      </w:pPr>
+      <w:r>
+        <w:rPr>
+          <w:rFonts w:asciiTheme="majorHAnsi" w:eastAsiaTheme="majorEastAsia" w:hAnsiTheme="majorHAnsi" w:cstheme="majorHAnsi"/>
+          <w:sz w:val="24"/>
+          <w:szCs w:val="32"/>
+        </w:rPr>
+        <w:t>Description:</w:t>
+      </w:r>
+      <w:r>
+        <w:rPr>
+          <w:rFonts w:asciiTheme="majorHAnsi" w:eastAsiaTheme="majorEastAsia" w:hAnsiTheme="majorHAnsi" w:cstheme="majorHAnsi"/>
+          <w:sz w:val="24"/>
+          <w:szCs w:val="32"/>
+        </w:rPr>
+        <w:tab/>
+      </w:r>
+      <w:r>
+        <w:rPr>
+          <w:rFonts w:asciiTheme="majorHAnsi" w:eastAsiaTheme="majorEastAsia" w:hAnsiTheme="majorHAnsi" w:cstheme="majorHAnsi"/>
+          <w:sz w:val="24"/>
+          <w:szCs w:val="32"/>
+        </w:rPr>
+        <w:tab/>
+      </w:r>
+    </w:p>
+    <w:p>
+      <w:pPr>
+        <w:ind w:left="1416"/>
+        <w:jc w:val="both"/>
+        <w:rPr>
+          <w:rFonts w:asciiTheme="majorHAnsi" w:eastAsiaTheme="majorEastAsia" w:hAnsiTheme="majorHAnsi" w:cstheme="majorHAnsi"/>
+          <w:sz w:val="24"/>
+          <w:szCs w:val="32"/>
+        </w:rPr>
+      </w:pPr>
+      <w:r>
+        <w:rPr>
+          <w:rFonts w:asciiTheme="majorHAnsi" w:eastAsiaTheme="majorEastAsia" w:hAnsiTheme="majorHAnsi" w:cstheme="majorHAnsi"/>
+          <w:sz w:val="24"/>
+          <w:szCs w:val="32"/>
+        </w:rPr>
+        <w:t xml:space="preserve">Contains the memory init routine that </w:t>
+      </w:r>
+      <w:r>
+        <w:rPr>
+          <w:rFonts w:asciiTheme="majorHAnsi" w:eastAsiaTheme="majorEastAsia" w:hAnsiTheme="majorHAnsi" w:cstheme="majorHAnsi"/>
+          <w:sz w:val="24"/>
+          <w:szCs w:val="32"/>
+        </w:rPr>
+        <w:t>allocates a pointer and assigns a value to at the pointer location.</w:t>
+      </w:r>
+    </w:p>
+    <w:p>
+      <w:pPr>
+        <w:ind w:left="1416"/>
+        <w:jc w:val="both"/>
+        <w:rPr>
+          <w:rFonts w:asciiTheme="majorHAnsi" w:eastAsiaTheme="majorEastAsia" w:hAnsiTheme="majorHAnsi" w:cstheme="majorHAnsi"/>
+          <w:sz w:val="24"/>
+          <w:szCs w:val="32"/>
+        </w:rPr>
+      </w:pPr>
+    </w:p>
+    <w:tbl>
+      <w:tblPr>
+        <w:tblStyle w:val="Tabellenraster"/>
+        <w:tblW w:w="8359" w:type="dxa"/>
+        <w:tblInd w:w="708" w:type="dxa"/>
+        <w:tblLook w:val="04A0" w:firstRow="1" w:lastRow="0" w:firstColumn="1" w:lastColumn="0" w:noHBand="0" w:noVBand="1"/>
+      </w:tblPr>
+      <w:tblGrid>
+        <w:gridCol w:w="3823"/>
+        <w:gridCol w:w="4536"/>
+      </w:tblGrid>
+      <w:tr>
+        <w:tc>
+          <w:tcPr>
+            <w:tcW w:w="3823" w:type="dxa"/>
+            <w:shd w:val="clear" w:color="auto" w:fill="BFBFBF" w:themeFill="background1" w:themeFillShade="BF"/>
+          </w:tcPr>
+          <w:p>
+            <w:pPr>
+              <w:jc w:val="both"/>
+              <w:rPr>
+                <w:rFonts w:asciiTheme="majorHAnsi" w:eastAsiaTheme="majorEastAsia" w:hAnsiTheme="majorHAnsi" w:cstheme="majorHAnsi"/>
+                <w:sz w:val="24"/>
+                <w:szCs w:val="32"/>
+              </w:rPr>
+            </w:pPr>
+            <w:r>
+              <w:rPr>
+                <w:rFonts w:asciiTheme="majorHAnsi" w:eastAsiaTheme="majorEastAsia" w:hAnsiTheme="majorHAnsi" w:cstheme="majorHAnsi"/>
+                <w:sz w:val="24"/>
+                <w:szCs w:val="32"/>
+              </w:rPr>
+              <w:t>Function Header</w:t>
+            </w:r>
+          </w:p>
+        </w:tc>
+        <w:tc>
+          <w:tcPr>
+            <w:tcW w:w="4536" w:type="dxa"/>
+            <w:shd w:val="clear" w:color="auto" w:fill="BFBFBF" w:themeFill="background1" w:themeFillShade="BF"/>
+          </w:tcPr>
+          <w:p>
+            <w:pPr>
+              <w:jc w:val="both"/>
+              <w:rPr>
+                <w:rFonts w:asciiTheme="majorHAnsi" w:eastAsiaTheme="majorEastAsia" w:hAnsiTheme="majorHAnsi" w:cstheme="majorHAnsi"/>
+                <w:sz w:val="24"/>
+                <w:szCs w:val="32"/>
+              </w:rPr>
+            </w:pPr>
+            <w:r>
+              <w:rPr>
+                <w:rFonts w:asciiTheme="majorHAnsi" w:eastAsiaTheme="majorEastAsia" w:hAnsiTheme="majorHAnsi" w:cstheme="majorHAnsi"/>
+                <w:sz w:val="24"/>
+                <w:szCs w:val="32"/>
+              </w:rPr>
+              <w:t>Description</w:t>
+            </w:r>
+          </w:p>
+        </w:tc>
+      </w:tr>
+      <w:tr>
+        <w:tc>
+          <w:tcPr>
+            <w:tcW w:w="3823" w:type="dxa"/>
+          </w:tcPr>
+          <w:p>
+            <w:pPr>
+              <w:jc w:val="both"/>
+              <w:rPr>
+                <w:rFonts w:asciiTheme="majorHAnsi" w:eastAsiaTheme="majorEastAsia" w:hAnsiTheme="majorHAnsi" w:cstheme="majorHAnsi"/>
+                <w:sz w:val="24"/>
+                <w:szCs w:val="32"/>
+              </w:rPr>
+            </w:pPr>
+            <w:r>
+              <w:rPr>
+                <w:rFonts w:asciiTheme="majorHAnsi" w:eastAsiaTheme="majorEastAsia" w:hAnsiTheme="majorHAnsi" w:cstheme="majorHAnsi"/>
+                <w:sz w:val="24"/>
+                <w:szCs w:val="32"/>
+              </w:rPr>
+              <w:t>T* init&lt;T</w:t>
+            </w:r>
+            <w:proofErr w:type="gramStart"/>
+            <w:r>
+              <w:rPr>
+                <w:rFonts w:asciiTheme="majorHAnsi" w:eastAsiaTheme="majorEastAsia" w:hAnsiTheme="majorHAnsi" w:cstheme="majorHAnsi"/>
+                <w:sz w:val="24"/>
+                <w:szCs w:val="32"/>
+              </w:rPr>
+              <w:t>&gt;(</w:t>
+            </w:r>
+            <w:proofErr w:type="gramEnd"/>
+            <w:r>
+              <w:rPr>
+                <w:rFonts w:asciiTheme="majorHAnsi" w:eastAsiaTheme="majorEastAsia" w:hAnsiTheme="majorHAnsi" w:cstheme="majorHAnsi"/>
+                <w:sz w:val="24"/>
+                <w:szCs w:val="32"/>
+              </w:rPr>
+              <w:t>T value)</w:t>
+            </w:r>
+          </w:p>
+        </w:tc>
+        <w:tc>
+          <w:tcPr>
+            <w:tcW w:w="4536" w:type="dxa"/>
+          </w:tcPr>
+          <w:p>
+            <w:pPr>
+              <w:jc w:val="both"/>
+              <w:rPr>
+                <w:rFonts w:asciiTheme="majorHAnsi" w:eastAsiaTheme="majorEastAsia" w:hAnsiTheme="majorHAnsi" w:cstheme="majorHAnsi"/>
+                <w:sz w:val="24"/>
+                <w:szCs w:val="32"/>
+              </w:rPr>
+            </w:pPr>
+            <w:r>
+              <w:rPr>
+                <w:rFonts w:asciiTheme="majorHAnsi" w:eastAsiaTheme="majorEastAsia" w:hAnsiTheme="majorHAnsi" w:cstheme="majorHAnsi"/>
+                <w:sz w:val="24"/>
+                <w:szCs w:val="32"/>
+              </w:rPr>
+              <w:t>Allocates memory using resv and assigns the given value at the memory location. Returns a pointer to the memory location.</w:t>
+            </w:r>
+          </w:p>
+        </w:tc>
+      </w:tr>
+    </w:tbl>
+    <w:p>
+      <w:pPr>
         <w:jc w:val="center"/>
         <w:rPr>
           <w:rFonts w:asciiTheme="majorHAnsi" w:eastAsiaTheme="majorEastAsia" w:hAnsiTheme="majorHAnsi" w:cstheme="majorHAnsi"/>
@@ -13060,7 +13473,7 @@
           <w:szCs w:val="40"/>
         </w:rPr>
       </w:pPr>
-      <w:bookmarkStart w:id="36" w:name="_Toc46661322"/>
+      <w:bookmarkStart w:id="36" w:name="_Toc48045066"/>
       <w:r>
         <w:rPr>
           <w:rFonts w:cstheme="majorHAnsi"/>
@@ -13068,6 +13481,7 @@
           <w:sz w:val="32"/>
           <w:szCs w:val="40"/>
         </w:rPr>
+        <w:lastRenderedPageBreak/>
         <w:t>System Operators</w:t>
       </w:r>
       <w:bookmarkEnd w:id="36"/>
@@ -13902,7 +14316,7 @@
           <w:szCs w:val="40"/>
         </w:rPr>
       </w:pPr>
-      <w:bookmarkStart w:id="37" w:name="_Toc46661323"/>
+      <w:bookmarkStart w:id="37" w:name="_Toc48045067"/>
       <w:r>
         <w:rPr>
           <w:rFonts w:cstheme="majorHAnsi"/>
@@ -13910,6 +14324,7 @@
           <w:sz w:val="32"/>
           <w:szCs w:val="40"/>
         </w:rPr>
+        <w:lastRenderedPageBreak/>
         <w:t>Types</w:t>
       </w:r>
       <w:bookmarkEnd w:id="37"/>
@@ -15157,6 +15572,7 @@
           <w:sz w:val="28"/>
           <w:szCs w:val="36"/>
         </w:rPr>
+        <w:lastRenderedPageBreak/>
         <w:t>string.sn</w:t>
       </w:r>
     </w:p>
@@ -15876,7 +16292,7 @@
           <w:szCs w:val="40"/>
         </w:rPr>
       </w:pPr>
-      <w:bookmarkStart w:id="38" w:name="_Toc46661324"/>
+      <w:bookmarkStart w:id="38" w:name="_Toc48045068"/>
       <w:r>
         <w:rPr>
           <w:rFonts w:cstheme="majorHAnsi"/>
@@ -15884,6 +16300,7 @@
           <w:sz w:val="32"/>
           <w:szCs w:val="40"/>
         </w:rPr>
+        <w:lastRenderedPageBreak/>
         <w:t>Data Structures</w:t>
       </w:r>
       <w:bookmarkEnd w:id="38"/>
@@ -17377,7 +17794,16 @@
                 <w:sz w:val="24"/>
                 <w:szCs w:val="32"/>
               </w:rPr>
-              <w:t xml:space="preserve">If it returns true, the values will be treated as equal and the value will be returned. </w:t>
+              <w:t xml:space="preserve">If it returns true, the </w:t>
+            </w:r>
+            <w:r>
+              <w:rPr>
+                <w:rFonts w:asciiTheme="majorHAnsi" w:eastAsiaTheme="majorEastAsia" w:hAnsiTheme="majorHAnsi" w:cstheme="majorHAnsi"/>
+                <w:sz w:val="24"/>
+                <w:szCs w:val="32"/>
+              </w:rPr>
+              <w:lastRenderedPageBreak/>
+              <w:t xml:space="preserve">values will be treated as equal and the value will be returned. </w:t>
             </w:r>
             <w:r>
               <w:rPr>
@@ -17441,6 +17867,7 @@
                 <w:sz w:val="24"/>
                 <w:szCs w:val="32"/>
               </w:rPr>
+              <w:lastRenderedPageBreak/>
               <w:t>int</w:t>
             </w:r>
             <w:r>
@@ -17827,6 +18254,71 @@
                 <m:t>O(n)</m:t>
               </m:r>
             </m:oMath>
+          </w:p>
+        </w:tc>
+      </w:tr>
+      <w:tr>
+        <w:tc>
+          <w:tcPr>
+            <w:tcW w:w="3823" w:type="dxa"/>
+          </w:tcPr>
+          <w:p>
+            <w:pPr>
+              <w:rPr>
+                <w:rFonts w:asciiTheme="majorHAnsi" w:eastAsiaTheme="majorEastAsia" w:hAnsiTheme="majorHAnsi" w:cstheme="majorHAnsi"/>
+                <w:sz w:val="24"/>
+                <w:szCs w:val="32"/>
+              </w:rPr>
+            </w:pPr>
+            <w:r>
+              <w:rPr>
+                <w:rFonts w:asciiTheme="majorHAnsi" w:eastAsiaTheme="majorEastAsia" w:hAnsiTheme="majorHAnsi" w:cstheme="majorHAnsi"/>
+                <w:sz w:val="24"/>
+                <w:szCs w:val="32"/>
+              </w:rPr>
+              <w:t xml:space="preserve">bool isEmpty(LinkedList&lt;void&gt;* </w:t>
+            </w:r>
+            <w:proofErr w:type="spellStart"/>
+            <w:r>
+              <w:rPr>
+                <w:rFonts w:asciiTheme="majorHAnsi" w:eastAsiaTheme="majorEastAsia" w:hAnsiTheme="majorHAnsi" w:cstheme="majorHAnsi"/>
+                <w:sz w:val="24"/>
+                <w:szCs w:val="32"/>
+              </w:rPr>
+              <w:t>lp</w:t>
+            </w:r>
+            <w:proofErr w:type="spellEnd"/>
+            <w:r>
+              <w:rPr>
+                <w:rFonts w:asciiTheme="majorHAnsi" w:eastAsiaTheme="majorEastAsia" w:hAnsiTheme="majorHAnsi" w:cstheme="majorHAnsi"/>
+                <w:sz w:val="24"/>
+                <w:szCs w:val="32"/>
+              </w:rPr>
+              <w:t>)</w:t>
+            </w:r>
+          </w:p>
+        </w:tc>
+        <w:tc>
+          <w:tcPr>
+            <w:tcW w:w="4536" w:type="dxa"/>
+          </w:tcPr>
+          <w:p>
+            <w:pPr>
+              <w:jc w:val="both"/>
+              <w:rPr>
+                <w:rFonts w:asciiTheme="majorHAnsi" w:eastAsiaTheme="majorEastAsia" w:hAnsiTheme="majorHAnsi" w:cstheme="majorHAnsi"/>
+                <w:sz w:val="24"/>
+                <w:szCs w:val="32"/>
+              </w:rPr>
+            </w:pPr>
+            <w:r>
+              <w:rPr>
+                <w:rFonts w:asciiTheme="majorHAnsi" w:eastAsiaTheme="majorEastAsia" w:hAnsiTheme="majorHAnsi" w:cstheme="majorHAnsi"/>
+                <w:sz w:val="24"/>
+                <w:szCs w:val="32"/>
+              </w:rPr>
+              <w:t>Returns if the given list contains no elements.</w:t>
+            </w:r>
           </w:p>
         </w:tc>
       </w:tr>
@@ -18648,6 +19140,76 @@
     </w:p>
     <w:p>
       <w:pPr>
+        <w:jc w:val="center"/>
+        <w:rPr>
+          <w:rFonts w:asciiTheme="majorHAnsi" w:eastAsiaTheme="majorEastAsia" w:hAnsiTheme="majorHAnsi" w:cstheme="majorHAnsi"/>
+          <w:sz w:val="32"/>
+          <w:szCs w:val="40"/>
+        </w:rPr>
+      </w:pPr>
+    </w:p>
+    <w:p>
+      <w:pPr>
+        <w:jc w:val="center"/>
+        <w:rPr>
+          <w:rFonts w:asciiTheme="majorHAnsi" w:eastAsiaTheme="majorEastAsia" w:hAnsiTheme="majorHAnsi" w:cstheme="majorHAnsi"/>
+          <w:sz w:val="32"/>
+          <w:szCs w:val="40"/>
+        </w:rPr>
+      </w:pPr>
+    </w:p>
+    <w:p>
+      <w:pPr>
+        <w:jc w:val="center"/>
+        <w:rPr>
+          <w:rFonts w:asciiTheme="majorHAnsi" w:eastAsiaTheme="majorEastAsia" w:hAnsiTheme="majorHAnsi" w:cstheme="majorHAnsi"/>
+          <w:sz w:val="32"/>
+          <w:szCs w:val="40"/>
+        </w:rPr>
+      </w:pPr>
+    </w:p>
+    <w:p>
+      <w:pPr>
+        <w:jc w:val="center"/>
+        <w:rPr>
+          <w:rFonts w:asciiTheme="majorHAnsi" w:eastAsiaTheme="majorEastAsia" w:hAnsiTheme="majorHAnsi" w:cstheme="majorHAnsi"/>
+          <w:sz w:val="32"/>
+          <w:szCs w:val="40"/>
+        </w:rPr>
+      </w:pPr>
+    </w:p>
+    <w:p>
+      <w:pPr>
+        <w:jc w:val="center"/>
+        <w:rPr>
+          <w:rFonts w:asciiTheme="majorHAnsi" w:eastAsiaTheme="majorEastAsia" w:hAnsiTheme="majorHAnsi" w:cstheme="majorHAnsi"/>
+          <w:sz w:val="32"/>
+          <w:szCs w:val="40"/>
+        </w:rPr>
+      </w:pPr>
+    </w:p>
+    <w:p>
+      <w:pPr>
+        <w:jc w:val="center"/>
+        <w:rPr>
+          <w:rFonts w:asciiTheme="majorHAnsi" w:eastAsiaTheme="majorEastAsia" w:hAnsiTheme="majorHAnsi" w:cstheme="majorHAnsi"/>
+          <w:sz w:val="32"/>
+          <w:szCs w:val="40"/>
+        </w:rPr>
+      </w:pPr>
+    </w:p>
+    <w:p>
+      <w:pPr>
+        <w:jc w:val="center"/>
+        <w:rPr>
+          <w:rFonts w:asciiTheme="majorHAnsi" w:eastAsiaTheme="majorEastAsia" w:hAnsiTheme="majorHAnsi" w:cstheme="majorHAnsi"/>
+          <w:sz w:val="32"/>
+          <w:szCs w:val="40"/>
+        </w:rPr>
+      </w:pPr>
+    </w:p>
+    <w:p>
+      <w:pPr>
         <w:rPr>
           <w:rFonts w:asciiTheme="majorHAnsi" w:eastAsiaTheme="majorEastAsia" w:hAnsiTheme="majorHAnsi" w:cstheme="majorHAnsi"/>
           <w:b/>
@@ -18664,6 +19226,7 @@
           <w:sz w:val="28"/>
           <w:szCs w:val="36"/>
         </w:rPr>
+        <w:lastRenderedPageBreak/>
         <w:t>queue.sn</w:t>
       </w:r>
     </w:p>
@@ -19250,7 +19813,15 @@
                 <w:sz w:val="24"/>
                 <w:szCs w:val="32"/>
               </w:rPr>
-              <w:t>stores wether the queue is full or not in the case that the head is equal to the tail.</w:t>
+              <w:t>stores wether the queue is full or not</w:t>
+            </w:r>
+            <w:r>
+              <w:rPr>
+                <w:rFonts w:asciiTheme="majorHAnsi" w:eastAsiaTheme="majorEastAsia" w:hAnsiTheme="majorHAnsi" w:cstheme="majorHAnsi"/>
+                <w:sz w:val="24"/>
+                <w:szCs w:val="32"/>
+              </w:rPr>
+              <w:t>.</w:t>
             </w:r>
           </w:p>
         </w:tc>
@@ -20010,15 +20581,6 @@
       <w:pPr>
         <w:rPr>
           <w:rFonts w:asciiTheme="majorHAnsi" w:eastAsiaTheme="majorEastAsia" w:hAnsiTheme="majorHAnsi" w:cstheme="majorHAnsi"/>
-          <w:sz w:val="32"/>
-          <w:szCs w:val="40"/>
-        </w:rPr>
-      </w:pPr>
-    </w:p>
-    <w:p>
-      <w:pPr>
-        <w:rPr>
-          <w:rFonts w:asciiTheme="majorHAnsi" w:eastAsiaTheme="majorEastAsia" w:hAnsiTheme="majorHAnsi" w:cstheme="majorHAnsi"/>
           <w:b/>
           <w:bCs/>
           <w:sz w:val="28"/>
@@ -20033,6 +20595,7 @@
           <w:sz w:val="28"/>
           <w:szCs w:val="36"/>
         </w:rPr>
+        <w:lastRenderedPageBreak/>
         <w:t>stack</w:t>
       </w:r>
       <w:r>
@@ -21728,7 +22291,16 @@
                 <w:sz w:val="24"/>
                 <w:szCs w:val="32"/>
               </w:rPr>
-              <w:t>tupleKeyMatcher will match the SID and the key. If they are disabled, matcher will match the key and the 0 padding.</w:t>
+              <w:t xml:space="preserve">tupleKeyMatcher will match the SID and </w:t>
+            </w:r>
+            <w:r>
+              <w:rPr>
+                <w:rFonts w:asciiTheme="majorHAnsi" w:eastAsiaTheme="majorEastAsia" w:hAnsiTheme="majorHAnsi" w:cstheme="majorHAnsi"/>
+                <w:sz w:val="24"/>
+                <w:szCs w:val="32"/>
+              </w:rPr>
+              <w:lastRenderedPageBreak/>
+              <w:t>the key. If they are disabled, matcher will match the key and the 0 padding.</w:t>
             </w:r>
           </w:p>
         </w:tc>
@@ -21751,6 +22323,7 @@
                 <w:rFonts w:asciiTheme="majorHAnsi" w:eastAsiaTheme="majorEastAsia" w:hAnsiTheme="majorHAnsi" w:cstheme="majorHAnsi"/>
                 <w:szCs w:val="28"/>
               </w:rPr>
+              <w:lastRenderedPageBreak/>
               <w:t>HashMap&lt;K, V&gt;</w:t>
             </w:r>
           </w:p>
@@ -22620,7 +23193,7 @@
           <w:szCs w:val="40"/>
         </w:rPr>
       </w:pPr>
-      <w:bookmarkStart w:id="39" w:name="_Toc46661325"/>
+      <w:bookmarkStart w:id="39" w:name="_Toc48045069"/>
       <w:r>
         <w:rPr>
           <w:rFonts w:cstheme="majorHAnsi"/>
@@ -22628,6 +23201,7 @@
           <w:sz w:val="32"/>
           <w:szCs w:val="40"/>
         </w:rPr>
+        <w:lastRenderedPageBreak/>
         <w:t>I</w:t>
       </w:r>
       <w:r>
@@ -23768,7 +24342,16 @@
                 <w:sz w:val="24"/>
                 <w:szCs w:val="32"/>
               </w:rPr>
-              <w:t xml:space="preserve"> in the output and \t will cause the function to print a tab or four spaces.</w:t>
+              <w:t xml:space="preserve"> in </w:t>
+            </w:r>
+            <w:r>
+              <w:rPr>
+                <w:rFonts w:asciiTheme="majorHAnsi" w:eastAsiaTheme="majorEastAsia" w:hAnsiTheme="majorHAnsi" w:cstheme="majorHAnsi"/>
+                <w:sz w:val="24"/>
+                <w:szCs w:val="32"/>
+              </w:rPr>
+              <w:lastRenderedPageBreak/>
+              <w:t>the output and \t will cause the function to print a tab or four spaces.</w:t>
             </w:r>
           </w:p>
         </w:tc>
@@ -24013,7 +24596,7 @@
           <w:szCs w:val="40"/>
         </w:rPr>
       </w:pPr>
-      <w:bookmarkStart w:id="40" w:name="_Toc46661326"/>
+      <w:bookmarkStart w:id="40" w:name="_Toc48045070"/>
       <w:r>
         <w:rPr>
           <w:rFonts w:cstheme="majorHAnsi"/>
@@ -24021,6 +24604,7 @@
           <w:sz w:val="32"/>
           <w:szCs w:val="40"/>
         </w:rPr>
+        <w:lastRenderedPageBreak/>
         <w:t>Math</w:t>
       </w:r>
       <w:bookmarkEnd w:id="40"/>
@@ -25597,7 +26181,7 @@
           <w:szCs w:val="40"/>
         </w:rPr>
       </w:pPr>
-      <w:bookmarkStart w:id="41" w:name="_Toc46661327"/>
+      <w:bookmarkStart w:id="41" w:name="_Toc48045071"/>
       <w:r>
         <w:rPr>
           <w:rFonts w:cstheme="majorHAnsi"/>
@@ -25605,6 +26189,7 @@
           <w:sz w:val="32"/>
           <w:szCs w:val="40"/>
         </w:rPr>
+        <w:lastRenderedPageBreak/>
         <w:t>Utility</w:t>
       </w:r>
       <w:bookmarkEnd w:id="41"/>
@@ -27077,6 +27662,7 @@
           <w:sz w:val="28"/>
           <w:szCs w:val="36"/>
         </w:rPr>
+        <w:lastRenderedPageBreak/>
         <w:t>graphics.sn</w:t>
       </w:r>
     </w:p>
@@ -27226,6 +27812,14 @@
           <w:szCs w:val="32"/>
         </w:rPr>
         <w:t>Graphics</w:t>
+      </w:r>
+      <w:r>
+        <w:rPr>
+          <w:rFonts w:asciiTheme="majorHAnsi" w:eastAsiaTheme="majorEastAsia" w:hAnsiTheme="majorHAnsi" w:cstheme="majorHAnsi"/>
+          <w:sz w:val="24"/>
+          <w:szCs w:val="32"/>
+        </w:rPr>
+        <w:t>’</w:t>
       </w:r>
       <w:r>
         <w:rPr>
@@ -38032,7 +38626,7 @@
     <w:charset w:val="00"/>
     <w:family w:val="swiss"/>
     <w:pitch w:val="variable"/>
-    <w:sig w:usb0="E4002EFF" w:usb1="C000247B" w:usb2="00000009" w:usb3="00000000" w:csb0="000001FF" w:csb1="00000000"/>
+    <w:sig w:usb0="E0002AFF" w:usb1="C000247B" w:usb2="00000009" w:usb3="00000000" w:csb0="000001FF" w:csb1="00000000"/>
   </w:font>
   <w:font w:name="DengXian Light">
     <w:altName w:val="等线 Light"/>
@@ -38075,7 +38669,7 @@
     <w:charset w:val="00"/>
     <w:family w:val="swiss"/>
     <w:pitch w:val="variable"/>
-    <w:sig w:usb0="E4002EFF" w:usb1="C000247B" w:usb2="00000009" w:usb3="00000000" w:csb0="000001FF" w:csb1="00000000"/>
+    <w:sig w:usb0="E0002AFF" w:usb1="C000247B" w:usb2="00000009" w:usb3="00000000" w:csb0="000001FF" w:csb1="00000000"/>
   </w:font>
   <w:font w:name="Cambria Math">
     <w:panose1 w:val="02040503050406030204"/>
@@ -38091,7 +38685,7 @@
     <w:pitch w:val="default"/>
   </w:font>
   <w:font w:name="Monospac821 BT">
-    <w:panose1 w:val="020B0609020202020204"/>
+    <w:altName w:val="Calibri"/>
     <w:charset w:val="00"/>
     <w:family w:val="modern"/>
     <w:pitch w:val="fixed"/>
@@ -38170,6 +38764,7 @@
     <w:rsid w:val="00B85990"/>
     <w:rsid w:val="00BC76C8"/>
     <w:rsid w:val="00C7778F"/>
+    <w:rsid w:val="00C92D3D"/>
     <w:rsid w:val="00CA055E"/>
     <w:rsid w:val="00CB78CD"/>
     <w:rsid w:val="00CC63E0"/>

</xml_diff>

<commit_message>
Fix bug in scanner to allow for identifiers like 'charAt', refactoring in libraries, update test results, update docs
</commit_message>
<xml_diff>
--- a/doc/Snips Documentation.docx
+++ b/doc/Snips Documentation.docx
@@ -2362,20 +2362,19 @@
           <w:szCs w:val="36"/>
         </w:rPr>
       </w:pPr>
-      <w:bookmarkStart w:id="0" w:name="About_Snips"/>
-      <w:bookmarkStart w:id="1" w:name="_Toc48045047"/>
+      <w:bookmarkStart w:id="0" w:name="_Toc48045047"/>
+      <w:bookmarkStart w:id="1" w:name="About_Snips"/>
       <w:r>
         <w:rPr>
           <w:rFonts w:asciiTheme="majorHAnsi" w:eastAsiaTheme="majorEastAsia" w:hAnsiTheme="majorHAnsi" w:cstheme="majorHAnsi"/>
           <w:sz w:val="36"/>
           <w:szCs w:val="36"/>
         </w:rPr>
-        <w:lastRenderedPageBreak/>
         <w:t>About SNIPS</w:t>
       </w:r>
-      <w:bookmarkEnd w:id="1"/>
-    </w:p>
-    <w:bookmarkEnd w:id="0"/>
+      <w:bookmarkEnd w:id="0"/>
+    </w:p>
+    <w:bookmarkEnd w:id="1"/>
     <w:p>
       <w:pPr>
         <w:jc w:val="center"/>
@@ -2397,8 +2396,8 @@
           <w:szCs w:val="40"/>
         </w:rPr>
       </w:pPr>
-      <w:bookmarkStart w:id="2" w:name="The_Language"/>
-      <w:bookmarkStart w:id="3" w:name="_Toc48045048"/>
+      <w:bookmarkStart w:id="2" w:name="_Toc48045048"/>
+      <w:bookmarkStart w:id="3" w:name="The_Language"/>
       <w:r>
         <w:rPr>
           <w:rFonts w:cstheme="majorHAnsi"/>
@@ -2408,9 +2407,9 @@
         </w:rPr>
         <w:t>The Language</w:t>
       </w:r>
-      <w:bookmarkEnd w:id="3"/>
-    </w:p>
-    <w:bookmarkEnd w:id="2"/>
+      <w:bookmarkEnd w:id="2"/>
+    </w:p>
+    <w:bookmarkEnd w:id="3"/>
     <w:p>
       <w:pPr>
         <w:jc w:val="center"/>
@@ -2850,8 +2849,8 @@
           <w:szCs w:val="40"/>
         </w:rPr>
       </w:pPr>
-      <w:bookmarkStart w:id="4" w:name="Some_words_in_advance"/>
-      <w:bookmarkStart w:id="5" w:name="_Toc48045049"/>
+      <w:bookmarkStart w:id="4" w:name="_Toc48045049"/>
+      <w:bookmarkStart w:id="5" w:name="Some_words_in_advance"/>
       <w:r>
         <w:rPr>
           <w:rFonts w:cstheme="majorHAnsi"/>
@@ -2861,9 +2860,9 @@
         </w:rPr>
         <w:t>Some words in advance</w:t>
       </w:r>
-      <w:bookmarkEnd w:id="5"/>
-    </w:p>
-    <w:bookmarkEnd w:id="4"/>
+      <w:bookmarkEnd w:id="4"/>
+    </w:p>
+    <w:bookmarkEnd w:id="5"/>
     <w:p>
       <w:pPr>
         <w:jc w:val="center"/>
@@ -3293,7 +3292,6 @@
           <w:sz w:val="28"/>
           <w:szCs w:val="36"/>
         </w:rPr>
-        <w:lastRenderedPageBreak/>
         <w:t>Recursive Fibonacci</w:t>
       </w:r>
       <w:r>
@@ -3339,19 +3337,20 @@
           <w:szCs w:val="16"/>
           <w:lang w:val="de-DE" w:eastAsia="de-DE"/>
         </w:rPr>
-        <w:t>int </w:t>
-      </w:r>
-      <w:proofErr w:type="gramStart"/>
-      <w:r>
+        <w:t>int fib(int n) {</w:t>
+      </w:r>
+    </w:p>
+    <w:p>
+      <w:pPr>
+        <w:shd w:val="clear" w:color="auto" w:fill="FFFFFF"/>
+        <w:ind w:left="3540"/>
         <w:rPr>
           <w:rFonts w:ascii="Consolas," w:eastAsia="Times New Roman" w:hAnsi="Consolas,"/>
           <w:sz w:val="16"/>
           <w:szCs w:val="16"/>
           <w:lang w:val="de-DE" w:eastAsia="de-DE"/>
         </w:rPr>
-        <w:t>fib(</w:t>
-      </w:r>
-      <w:proofErr w:type="gramEnd"/>
+      </w:pPr>
       <w:r>
         <w:rPr>
           <w:rFonts w:ascii="Consolas," w:eastAsia="Times New Roman" w:hAnsi="Consolas,"/>
@@ -3359,7 +3358,7 @@
           <w:szCs w:val="16"/>
           <w:lang w:val="de-DE" w:eastAsia="de-DE"/>
         </w:rPr>
-        <w:t>int n) {</w:t>
+        <w:t>    if (n &lt; 3) return 1;</w:t>
       </w:r>
     </w:p>
     <w:p>
@@ -3380,48 +3379,7 @@
           <w:szCs w:val="16"/>
           <w:lang w:val="de-DE" w:eastAsia="de-DE"/>
         </w:rPr>
-        <w:t>    if (n &lt; 3) return 1;</w:t>
-      </w:r>
-    </w:p>
-    <w:p>
-      <w:pPr>
-        <w:shd w:val="clear" w:color="auto" w:fill="FFFFFF"/>
-        <w:ind w:left="3540"/>
-        <w:rPr>
-          <w:rFonts w:ascii="Consolas," w:eastAsia="Times New Roman" w:hAnsi="Consolas,"/>
-          <w:sz w:val="16"/>
-          <w:szCs w:val="16"/>
-          <w:lang w:val="de-DE" w:eastAsia="de-DE"/>
-        </w:rPr>
-      </w:pPr>
-      <w:r>
-        <w:rPr>
-          <w:rFonts w:ascii="Consolas," w:eastAsia="Times New Roman" w:hAnsi="Consolas,"/>
-          <w:sz w:val="16"/>
-          <w:szCs w:val="16"/>
-          <w:lang w:val="de-DE" w:eastAsia="de-DE"/>
-        </w:rPr>
-        <w:t>    else return </w:t>
-      </w:r>
-      <w:proofErr w:type="gramStart"/>
-      <w:r>
-        <w:rPr>
-          <w:rFonts w:ascii="Consolas," w:eastAsia="Times New Roman" w:hAnsi="Consolas,"/>
-          <w:sz w:val="16"/>
-          <w:szCs w:val="16"/>
-          <w:lang w:val="de-DE" w:eastAsia="de-DE"/>
-        </w:rPr>
-        <w:t>fib(</w:t>
-      </w:r>
-      <w:proofErr w:type="gramEnd"/>
-      <w:r>
-        <w:rPr>
-          <w:rFonts w:ascii="Consolas," w:eastAsia="Times New Roman" w:hAnsi="Consolas,"/>
-          <w:sz w:val="16"/>
-          <w:szCs w:val="16"/>
-          <w:lang w:val="de-DE" w:eastAsia="de-DE"/>
-        </w:rPr>
-        <w:t>n - 1) + fib(n - 2);</w:t>
+        <w:t>    else return fib(n - 1) + fib(n - 2);</w:t>
       </w:r>
     </w:p>
     <w:p>
@@ -4448,20 +4406,19 @@
           <w:szCs w:val="36"/>
         </w:rPr>
       </w:pPr>
-      <w:bookmarkStart w:id="10" w:name="Language_Syntax"/>
-      <w:bookmarkStart w:id="11" w:name="_Toc48045054"/>
+      <w:bookmarkStart w:id="10" w:name="_Toc48045054"/>
+      <w:bookmarkStart w:id="11" w:name="Language_Syntax"/>
       <w:r>
         <w:rPr>
           <w:rFonts w:asciiTheme="majorHAnsi" w:eastAsiaTheme="majorEastAsia" w:hAnsiTheme="majorHAnsi" w:cstheme="majorHAnsi"/>
           <w:sz w:val="36"/>
           <w:szCs w:val="36"/>
         </w:rPr>
-        <w:lastRenderedPageBreak/>
         <w:t>Language Syntax</w:t>
       </w:r>
-      <w:bookmarkEnd w:id="11"/>
-    </w:p>
-    <w:bookmarkEnd w:id="10"/>
+      <w:bookmarkEnd w:id="10"/>
+    </w:p>
+    <w:bookmarkEnd w:id="11"/>
     <w:p>
       <w:pPr>
         <w:jc w:val="center"/>
@@ -4483,8 +4440,8 @@
           <w:szCs w:val="40"/>
         </w:rPr>
       </w:pPr>
-      <w:bookmarkStart w:id="12" w:name="Type_System"/>
-      <w:bookmarkStart w:id="13" w:name="_Toc48045055"/>
+      <w:bookmarkStart w:id="12" w:name="_Toc48045055"/>
+      <w:bookmarkStart w:id="13" w:name="Type_System"/>
       <w:r>
         <w:rPr>
           <w:rFonts w:cstheme="majorHAnsi"/>
@@ -4494,7 +4451,7 @@
         </w:rPr>
         <w:t>Type System</w:t>
       </w:r>
-      <w:bookmarkEnd w:id="13"/>
+      <w:bookmarkEnd w:id="12"/>
     </w:p>
     <w:p>
       <w:pPr>
@@ -4509,7 +4466,7 @@
       </w:pPr>
       <w:bookmarkStart w:id="14" w:name="Primitives"/>
       <w:bookmarkStart w:id="15" w:name="_Toc48045056"/>
-      <w:bookmarkEnd w:id="12"/>
+      <w:bookmarkEnd w:id="13"/>
       <w:r>
         <w:rPr>
           <w:rFonts w:cstheme="majorHAnsi"/>
@@ -5693,25 +5650,7 @@
           <w:sz w:val="24"/>
           <w:szCs w:val="32"/>
         </w:rPr>
-        <w:t xml:space="preserve">State s = </w:t>
-      </w:r>
-      <w:proofErr w:type="spellStart"/>
-      <w:r>
-        <w:rPr>
-          <w:rFonts w:ascii="Monospac821 BT" w:eastAsiaTheme="majorEastAsia" w:hAnsi="Monospac821 BT" w:cstheme="majorHAnsi"/>
-          <w:sz w:val="24"/>
-          <w:szCs w:val="32"/>
-        </w:rPr>
-        <w:t>State.Normal</w:t>
-      </w:r>
-      <w:proofErr w:type="spellEnd"/>
-      <w:r>
-        <w:rPr>
-          <w:rFonts w:ascii="Monospac821 BT" w:eastAsiaTheme="majorEastAsia" w:hAnsi="Monospac821 BT" w:cstheme="majorHAnsi"/>
-          <w:sz w:val="24"/>
-          <w:szCs w:val="32"/>
-        </w:rPr>
-        <w:t>;</w:t>
+        <w:t>State s = State.Normal;</w:t>
       </w:r>
     </w:p>
     <w:p>
@@ -5730,7 +5669,6 @@
           <w:sz w:val="24"/>
           <w:szCs w:val="32"/>
         </w:rPr>
-        <w:lastRenderedPageBreak/>
         <w:t xml:space="preserve">Predicates. </w:t>
       </w:r>
       <w:r>
@@ -5998,8 +5936,8 @@
           <w:szCs w:val="36"/>
         </w:rPr>
       </w:pPr>
-      <w:bookmarkStart w:id="16" w:name="Composite_Types"/>
-      <w:bookmarkStart w:id="17" w:name="_Toc48045057"/>
+      <w:bookmarkStart w:id="16" w:name="_Toc48045057"/>
+      <w:bookmarkStart w:id="17" w:name="Composite_Types"/>
       <w:r>
         <w:rPr>
           <w:rFonts w:cstheme="majorHAnsi"/>
@@ -6011,9 +5949,9 @@
         </w:rPr>
         <w:t>Composite Types</w:t>
       </w:r>
-      <w:bookmarkEnd w:id="17"/>
-    </w:p>
-    <w:bookmarkEnd w:id="16"/>
+      <w:bookmarkEnd w:id="16"/>
+    </w:p>
+    <w:bookmarkEnd w:id="17"/>
     <w:p>
       <w:pPr>
         <w:ind w:left="708"/>
@@ -6804,7 +6742,6 @@
           <w:sz w:val="24"/>
           <w:szCs w:val="32"/>
         </w:rPr>
-        <w:lastRenderedPageBreak/>
         <w:t xml:space="preserve">Structs. </w:t>
       </w:r>
       <w:r>
@@ -7539,7 +7476,6 @@
           <w:sz w:val="32"/>
           <w:szCs w:val="40"/>
         </w:rPr>
-        <w:lastRenderedPageBreak/>
         <w:t>Expressions</w:t>
       </w:r>
       <w:bookmarkEnd w:id="18"/>
@@ -9483,21 +9419,20 @@
           <w:szCs w:val="36"/>
         </w:rPr>
       </w:pPr>
-      <w:bookmarkStart w:id="22" w:name="arm_assembly_and_output"/>
-      <w:bookmarkStart w:id="23" w:name="Built_in_libraries"/>
-      <w:bookmarkStart w:id="24" w:name="_Toc48045060"/>
+      <w:bookmarkStart w:id="22" w:name="_Toc48045060"/>
+      <w:bookmarkStart w:id="23" w:name="arm_assembly_and_output"/>
+      <w:bookmarkStart w:id="24" w:name="Built_in_libraries"/>
       <w:r>
         <w:rPr>
           <w:rFonts w:asciiTheme="majorHAnsi" w:eastAsiaTheme="majorEastAsia" w:hAnsiTheme="majorHAnsi" w:cstheme="majorHAnsi"/>
           <w:sz w:val="36"/>
           <w:szCs w:val="36"/>
         </w:rPr>
-        <w:lastRenderedPageBreak/>
         <w:t>ARM Assembly &amp; Output</w:t>
       </w:r>
-      <w:bookmarkEnd w:id="24"/>
-    </w:p>
-    <w:bookmarkEnd w:id="22"/>
+      <w:bookmarkEnd w:id="22"/>
+    </w:p>
+    <w:bookmarkEnd w:id="23"/>
     <w:p>
       <w:pPr>
         <w:pStyle w:val="Listenabsatz"/>
@@ -9520,8 +9455,8 @@
           <w:szCs w:val="40"/>
         </w:rPr>
       </w:pPr>
-      <w:bookmarkStart w:id="25" w:name="Compiler_assembly_conventions"/>
-      <w:bookmarkStart w:id="26" w:name="_Toc48045061"/>
+      <w:bookmarkStart w:id="25" w:name="_Toc48045061"/>
+      <w:bookmarkStart w:id="26" w:name="Compiler_assembly_conventions"/>
       <w:r>
         <w:rPr>
           <w:rFonts w:cstheme="majorHAnsi"/>
@@ -9531,7 +9466,7 @@
         </w:rPr>
         <w:t>Compiler Assembly Conventions</w:t>
       </w:r>
-      <w:bookmarkEnd w:id="26"/>
+      <w:bookmarkEnd w:id="25"/>
     </w:p>
     <w:p>
       <w:pPr>
@@ -9547,7 +9482,7 @@
       </w:pPr>
       <w:bookmarkStart w:id="27" w:name="register_usage"/>
       <w:bookmarkStart w:id="28" w:name="_Toc48045062"/>
-      <w:bookmarkEnd w:id="25"/>
+      <w:bookmarkEnd w:id="26"/>
       <w:r>
         <w:rPr>
           <w:rFonts w:cstheme="majorHAnsi"/>
@@ -11155,7 +11090,6 @@
           <w:sz w:val="24"/>
           <w:szCs w:val="32"/>
         </w:rPr>
-        <w:lastRenderedPageBreak/>
         <w:t xml:space="preserve">The </w:t>
       </w:r>
       <w:hyperlink w:anchor="hsize_routine" w:history="1">
@@ -11361,7 +11295,6 @@
           <w:sz w:val="36"/>
           <w:szCs w:val="36"/>
         </w:rPr>
-        <w:lastRenderedPageBreak/>
         <w:t>Buil</w:t>
       </w:r>
       <w:r>
@@ -11382,7 +11315,7 @@
       </w:r>
       <w:bookmarkEnd w:id="31"/>
     </w:p>
-    <w:bookmarkEnd w:id="23"/>
+    <w:bookmarkEnd w:id="24"/>
     <w:p>
       <w:pPr>
         <w:pStyle w:val="Listenabsatz"/>
@@ -11620,7 +11553,6 @@
           <w:sz w:val="32"/>
           <w:szCs w:val="40"/>
         </w:rPr>
-        <w:lastRenderedPageBreak/>
         <w:t>Memory &amp; Heap Routines</w:t>
       </w:r>
       <w:bookmarkEnd w:id="32"/>
@@ -12644,7 +12576,6 @@
           <w:sz w:val="28"/>
           <w:szCs w:val="36"/>
         </w:rPr>
-        <w:lastRenderedPageBreak/>
         <w:t>hsize</w:t>
       </w:r>
       <w:bookmarkEnd w:id="35"/>
@@ -12978,25 +12909,7 @@
                 <w:sz w:val="24"/>
                 <w:szCs w:val="32"/>
               </w:rPr>
-              <w:t xml:space="preserve">nt </w:t>
-            </w:r>
-            <w:proofErr w:type="gramStart"/>
-            <w:r>
-              <w:rPr>
-                <w:rFonts w:asciiTheme="majorHAnsi" w:eastAsiaTheme="majorEastAsia" w:hAnsiTheme="majorHAnsi" w:cstheme="majorHAnsi"/>
-                <w:sz w:val="24"/>
-                <w:szCs w:val="32"/>
-              </w:rPr>
-              <w:t>hsize(</w:t>
-            </w:r>
-            <w:proofErr w:type="gramEnd"/>
-            <w:r>
-              <w:rPr>
-                <w:rFonts w:asciiTheme="majorHAnsi" w:eastAsiaTheme="majorEastAsia" w:hAnsiTheme="majorHAnsi" w:cstheme="majorHAnsi"/>
-                <w:sz w:val="24"/>
-                <w:szCs w:val="32"/>
-              </w:rPr>
-              <w:t>void* p)</w:t>
+              <w:t>nt hsize(void* p)</w:t>
             </w:r>
           </w:p>
         </w:tc>
@@ -13094,17 +13007,7 @@
           <w:sz w:val="28"/>
           <w:szCs w:val="36"/>
         </w:rPr>
-        <w:t>init</w:t>
-      </w:r>
-      <w:r>
-        <w:rPr>
-          <w:rFonts w:asciiTheme="majorHAnsi" w:eastAsiaTheme="majorEastAsia" w:hAnsiTheme="majorHAnsi" w:cstheme="majorHAnsi"/>
-          <w:b/>
-          <w:bCs/>
-          <w:sz w:val="28"/>
-          <w:szCs w:val="36"/>
-        </w:rPr>
-        <w:t>.sn</w:t>
+        <w:t>init.sn</w:t>
       </w:r>
     </w:p>
     <w:p>
@@ -13378,25 +13281,7 @@
                 <w:sz w:val="24"/>
                 <w:szCs w:val="32"/>
               </w:rPr>
-              <w:t>T* init&lt;T</w:t>
-            </w:r>
-            <w:proofErr w:type="gramStart"/>
-            <w:r>
-              <w:rPr>
-                <w:rFonts w:asciiTheme="majorHAnsi" w:eastAsiaTheme="majorEastAsia" w:hAnsiTheme="majorHAnsi" w:cstheme="majorHAnsi"/>
-                <w:sz w:val="24"/>
-                <w:szCs w:val="32"/>
-              </w:rPr>
-              <w:t>&gt;(</w:t>
-            </w:r>
-            <w:proofErr w:type="gramEnd"/>
-            <w:r>
-              <w:rPr>
-                <w:rFonts w:asciiTheme="majorHAnsi" w:eastAsiaTheme="majorEastAsia" w:hAnsiTheme="majorHAnsi" w:cstheme="majorHAnsi"/>
-                <w:sz w:val="24"/>
-                <w:szCs w:val="32"/>
-              </w:rPr>
-              <w:t>T value)</w:t>
+              <w:t>T* init&lt;T&gt;(T value)</w:t>
             </w:r>
           </w:p>
         </w:tc>
@@ -13481,7 +13366,6 @@
           <w:sz w:val="32"/>
           <w:szCs w:val="40"/>
         </w:rPr>
-        <w:lastRenderedPageBreak/>
         <w:t>System Operators</w:t>
       </w:r>
       <w:bookmarkEnd w:id="36"/>
@@ -13770,25 +13654,7 @@
                 <w:sz w:val="24"/>
                 <w:szCs w:val="32"/>
               </w:rPr>
-              <w:t>int __</w:t>
-            </w:r>
-            <w:proofErr w:type="spellStart"/>
-            <w:r>
-              <w:rPr>
-                <w:rFonts w:asciiTheme="majorHAnsi" w:eastAsiaTheme="majorEastAsia" w:hAnsiTheme="majorHAnsi" w:cstheme="majorHAnsi"/>
-                <w:sz w:val="24"/>
-                <w:szCs w:val="32"/>
-              </w:rPr>
-              <w:t>op_div</w:t>
-            </w:r>
-            <w:proofErr w:type="spellEnd"/>
-            <w:r>
-              <w:rPr>
-                <w:rFonts w:asciiTheme="majorHAnsi" w:eastAsiaTheme="majorEastAsia" w:hAnsiTheme="majorHAnsi" w:cstheme="majorHAnsi"/>
-                <w:sz w:val="24"/>
-                <w:szCs w:val="32"/>
-              </w:rPr>
-              <w:t>(int a, int b)</w:t>
+              <w:t>int __op_div(int a, int b)</w:t>
             </w:r>
           </w:p>
         </w:tc>
@@ -14324,7 +14190,6 @@
           <w:sz w:val="32"/>
           <w:szCs w:val="40"/>
         </w:rPr>
-        <w:lastRenderedPageBreak/>
         <w:t>Types</w:t>
       </w:r>
       <w:bookmarkEnd w:id="37"/>
@@ -14613,25 +14478,7 @@
                 <w:sz w:val="24"/>
                 <w:szCs w:val="32"/>
               </w:rPr>
-              <w:t xml:space="preserve">bool </w:t>
-            </w:r>
-            <w:proofErr w:type="spellStart"/>
-            <w:r>
-              <w:rPr>
-                <w:rFonts w:asciiTheme="majorHAnsi" w:eastAsiaTheme="majorEastAsia" w:hAnsiTheme="majorHAnsi" w:cstheme="majorHAnsi"/>
-                <w:sz w:val="24"/>
-                <w:szCs w:val="32"/>
-              </w:rPr>
-              <w:t>parseBool</w:t>
-            </w:r>
-            <w:proofErr w:type="spellEnd"/>
-            <w:r>
-              <w:rPr>
-                <w:rFonts w:asciiTheme="majorHAnsi" w:eastAsiaTheme="majorEastAsia" w:hAnsiTheme="majorHAnsi" w:cstheme="majorHAnsi"/>
-                <w:sz w:val="24"/>
-                <w:szCs w:val="32"/>
-              </w:rPr>
-              <w:t>(char* str)</w:t>
+              <w:t>bool parseBool(char* str)</w:t>
             </w:r>
           </w:p>
         </w:tc>
@@ -15572,7 +15419,6 @@
           <w:sz w:val="28"/>
           <w:szCs w:val="36"/>
         </w:rPr>
-        <w:lastRenderedPageBreak/>
         <w:t>string.sn</w:t>
       </w:r>
     </w:p>
@@ -16154,25 +16000,55 @@
                 <w:sz w:val="24"/>
                 <w:szCs w:val="32"/>
               </w:rPr>
-              <w:t xml:space="preserve">char* </w:t>
-            </w:r>
-            <w:proofErr w:type="spellStart"/>
-            <w:r>
-              <w:rPr>
-                <w:rFonts w:asciiTheme="majorHAnsi" w:eastAsiaTheme="majorEastAsia" w:hAnsiTheme="majorHAnsi" w:cstheme="majorHAnsi"/>
-                <w:sz w:val="24"/>
-                <w:szCs w:val="32"/>
-              </w:rPr>
-              <w:t>concat</w:t>
-            </w:r>
-            <w:proofErr w:type="spellEnd"/>
-            <w:r>
-              <w:rPr>
-                <w:rFonts w:asciiTheme="majorHAnsi" w:eastAsiaTheme="majorEastAsia" w:hAnsiTheme="majorHAnsi" w:cstheme="majorHAnsi"/>
-                <w:sz w:val="24"/>
-                <w:szCs w:val="32"/>
-              </w:rPr>
-              <w:t>(char* str0, char* str1)</w:t>
+              <w:t>char charAt(char* str, int i)</w:t>
+            </w:r>
+          </w:p>
+        </w:tc>
+        <w:tc>
+          <w:tcPr>
+            <w:tcW w:w="4536" w:type="dxa"/>
+          </w:tcPr>
+          <w:p>
+            <w:pPr>
+              <w:jc w:val="both"/>
+              <w:rPr>
+                <w:rFonts w:asciiTheme="majorHAnsi" w:eastAsiaTheme="majorEastAsia" w:hAnsiTheme="majorHAnsi" w:cstheme="majorHAnsi"/>
+                <w:sz w:val="24"/>
+                <w:szCs w:val="32"/>
+              </w:rPr>
+            </w:pPr>
+            <w:r>
+              <w:rPr>
+                <w:rFonts w:asciiTheme="majorHAnsi" w:eastAsiaTheme="majorEastAsia" w:hAnsiTheme="majorHAnsi" w:cstheme="majorHAnsi"/>
+                <w:sz w:val="24"/>
+                <w:szCs w:val="32"/>
+              </w:rPr>
+              <w:t>Returns the char at the given index, or the 0-char if the index is out of bounds.</w:t>
+            </w:r>
+          </w:p>
+        </w:tc>
+      </w:tr>
+      <w:tr>
+        <w:tc>
+          <w:tcPr>
+            <w:tcW w:w="3823" w:type="dxa"/>
+          </w:tcPr>
+          <w:p>
+            <w:pPr>
+              <w:jc w:val="both"/>
+              <w:rPr>
+                <w:rFonts w:asciiTheme="majorHAnsi" w:eastAsiaTheme="majorEastAsia" w:hAnsiTheme="majorHAnsi" w:cstheme="majorHAnsi"/>
+                <w:sz w:val="24"/>
+                <w:szCs w:val="32"/>
+              </w:rPr>
+            </w:pPr>
+            <w:r>
+              <w:rPr>
+                <w:rFonts w:asciiTheme="majorHAnsi" w:eastAsiaTheme="majorEastAsia" w:hAnsiTheme="majorHAnsi" w:cstheme="majorHAnsi"/>
+                <w:sz w:val="24"/>
+                <w:szCs w:val="32"/>
+              </w:rPr>
+              <w:t>char* concat(char* str0, char* str1)</w:t>
             </w:r>
           </w:p>
         </w:tc>
@@ -16300,7 +16176,6 @@
           <w:sz w:val="32"/>
           <w:szCs w:val="40"/>
         </w:rPr>
-        <w:lastRenderedPageBreak/>
         <w:t>Data Structures</w:t>
       </w:r>
       <w:bookmarkEnd w:id="38"/>
@@ -17185,25 +17060,7 @@
                 <w:sz w:val="24"/>
                 <w:szCs w:val="32"/>
               </w:rPr>
-              <w:t xml:space="preserve">void add&lt;T&gt;(LinkedList&lt;T&gt;* </w:t>
-            </w:r>
-            <w:proofErr w:type="spellStart"/>
-            <w:r>
-              <w:rPr>
-                <w:rFonts w:asciiTheme="majorHAnsi" w:eastAsiaTheme="majorEastAsia" w:hAnsiTheme="majorHAnsi" w:cstheme="majorHAnsi"/>
-                <w:sz w:val="24"/>
-                <w:szCs w:val="32"/>
-              </w:rPr>
-              <w:t>lp</w:t>
-            </w:r>
-            <w:proofErr w:type="spellEnd"/>
-            <w:r>
-              <w:rPr>
-                <w:rFonts w:asciiTheme="majorHAnsi" w:eastAsiaTheme="majorEastAsia" w:hAnsiTheme="majorHAnsi" w:cstheme="majorHAnsi"/>
-                <w:sz w:val="24"/>
-                <w:szCs w:val="32"/>
-              </w:rPr>
-              <w:t>, T x)</w:t>
+              <w:t>void add&lt;T&gt;(LinkedList&lt;T&gt;* lp, T x)</w:t>
             </w:r>
           </w:p>
         </w:tc>
@@ -17226,25 +17083,7 @@
                 <w:sz w:val="24"/>
                 <w:szCs w:val="32"/>
               </w:rPr>
-              <w:t xml:space="preserve">Adds given x to the list by </w:t>
-            </w:r>
-            <w:proofErr w:type="spellStart"/>
-            <w:r>
-              <w:rPr>
-                <w:rFonts w:asciiTheme="majorHAnsi" w:eastAsiaTheme="majorEastAsia" w:hAnsiTheme="majorHAnsi" w:cstheme="majorHAnsi"/>
-                <w:sz w:val="24"/>
-                <w:szCs w:val="32"/>
-              </w:rPr>
-              <w:t>encapsuling</w:t>
-            </w:r>
-            <w:proofErr w:type="spellEnd"/>
-            <w:r>
-              <w:rPr>
-                <w:rFonts w:asciiTheme="majorHAnsi" w:eastAsiaTheme="majorEastAsia" w:hAnsiTheme="majorHAnsi" w:cstheme="majorHAnsi"/>
-                <w:sz w:val="24"/>
-                <w:szCs w:val="32"/>
-              </w:rPr>
-              <w:t xml:space="preserve"> it in a new list node and appending the element</w:t>
+              <w:t>Adds given x to the list by encapsuling it in a new list node and appending the element</w:t>
             </w:r>
             <w:r>
               <w:rPr>
@@ -17324,25 +17163,7 @@
                 <w:sz w:val="24"/>
                 <w:szCs w:val="32"/>
               </w:rPr>
-              <w:t xml:space="preserve">T get&lt;T&gt;(LinkedList&lt;T&gt;* </w:t>
-            </w:r>
-            <w:proofErr w:type="spellStart"/>
-            <w:r>
-              <w:rPr>
-                <w:rFonts w:asciiTheme="majorHAnsi" w:eastAsiaTheme="majorEastAsia" w:hAnsiTheme="majorHAnsi" w:cstheme="majorHAnsi"/>
-                <w:sz w:val="24"/>
-                <w:szCs w:val="32"/>
-              </w:rPr>
-              <w:t>lp</w:t>
-            </w:r>
-            <w:proofErr w:type="spellEnd"/>
-            <w:r>
-              <w:rPr>
-                <w:rFonts w:asciiTheme="majorHAnsi" w:eastAsiaTheme="majorEastAsia" w:hAnsiTheme="majorHAnsi" w:cstheme="majorHAnsi"/>
-                <w:sz w:val="24"/>
-                <w:szCs w:val="32"/>
-              </w:rPr>
-              <w:t>, int i)</w:t>
+              <w:t>T get&lt;T&gt;(LinkedList&lt;T&gt;* lp, int i)</w:t>
             </w:r>
           </w:p>
         </w:tc>
@@ -17437,43 +17258,7 @@
                 <w:sz w:val="24"/>
                 <w:szCs w:val="32"/>
               </w:rPr>
-              <w:t xml:space="preserve">ListNode&lt;T&gt;* </w:t>
-            </w:r>
-            <w:proofErr w:type="spellStart"/>
-            <w:r>
-              <w:rPr>
-                <w:rFonts w:asciiTheme="majorHAnsi" w:eastAsiaTheme="majorEastAsia" w:hAnsiTheme="majorHAnsi" w:cstheme="majorHAnsi"/>
-                <w:sz w:val="24"/>
-                <w:szCs w:val="32"/>
-              </w:rPr>
-              <w:t>getNode</w:t>
-            </w:r>
-            <w:proofErr w:type="spellEnd"/>
-            <w:r>
-              <w:rPr>
-                <w:rFonts w:asciiTheme="majorHAnsi" w:eastAsiaTheme="majorEastAsia" w:hAnsiTheme="majorHAnsi" w:cstheme="majorHAnsi"/>
-                <w:sz w:val="24"/>
-                <w:szCs w:val="32"/>
-              </w:rPr>
-              <w:t xml:space="preserve">&lt;T&gt;(LinkedList&lt;T&gt;* </w:t>
-            </w:r>
-            <w:proofErr w:type="spellStart"/>
-            <w:r>
-              <w:rPr>
-                <w:rFonts w:asciiTheme="majorHAnsi" w:eastAsiaTheme="majorEastAsia" w:hAnsiTheme="majorHAnsi" w:cstheme="majorHAnsi"/>
-                <w:sz w:val="24"/>
-                <w:szCs w:val="32"/>
-              </w:rPr>
-              <w:t>lp</w:t>
-            </w:r>
-            <w:proofErr w:type="spellEnd"/>
-            <w:r>
-              <w:rPr>
-                <w:rFonts w:asciiTheme="majorHAnsi" w:eastAsiaTheme="majorEastAsia" w:hAnsiTheme="majorHAnsi" w:cstheme="majorHAnsi"/>
-                <w:sz w:val="24"/>
-                <w:szCs w:val="32"/>
-              </w:rPr>
-              <w:t>, int i)</w:t>
+              <w:t>ListNode&lt;T&gt;* getNode&lt;T&gt;(LinkedList&lt;T&gt;* lp, int i)</w:t>
             </w:r>
           </w:p>
         </w:tc>
@@ -17576,25 +17361,7 @@
                 <w:sz w:val="24"/>
                 <w:szCs w:val="32"/>
               </w:rPr>
-              <w:t xml:space="preserve">bool contains&lt;T&gt;(LinkedList&lt;T&gt;* </w:t>
-            </w:r>
-            <w:proofErr w:type="spellStart"/>
-            <w:r>
-              <w:rPr>
-                <w:rFonts w:asciiTheme="majorHAnsi" w:eastAsiaTheme="majorEastAsia" w:hAnsiTheme="majorHAnsi" w:cstheme="majorHAnsi"/>
-                <w:sz w:val="24"/>
-                <w:szCs w:val="32"/>
-              </w:rPr>
-              <w:t>lp</w:t>
-            </w:r>
-            <w:proofErr w:type="spellEnd"/>
-            <w:r>
-              <w:rPr>
-                <w:rFonts w:asciiTheme="majorHAnsi" w:eastAsiaTheme="majorEastAsia" w:hAnsiTheme="majorHAnsi" w:cstheme="majorHAnsi"/>
-                <w:sz w:val="24"/>
-                <w:szCs w:val="32"/>
-              </w:rPr>
-              <w:t xml:space="preserve">, </w:t>
+              <w:t xml:space="preserve">bool contains&lt;T&gt;(LinkedList&lt;T&gt;* lp, </w:t>
             </w:r>
             <w:r>
               <w:rPr>
@@ -17705,25 +17472,7 @@
                 <w:sz w:val="24"/>
                 <w:szCs w:val="32"/>
               </w:rPr>
-              <w:t xml:space="preserve">ListNode&lt;T&gt;* find&lt;T&gt;(LinkedList&lt;T&gt;* </w:t>
-            </w:r>
-            <w:proofErr w:type="spellStart"/>
-            <w:r>
-              <w:rPr>
-                <w:rFonts w:asciiTheme="majorHAnsi" w:eastAsiaTheme="majorEastAsia" w:hAnsiTheme="majorHAnsi" w:cstheme="majorHAnsi"/>
-                <w:sz w:val="24"/>
-                <w:szCs w:val="32"/>
-              </w:rPr>
-              <w:t>lp</w:t>
-            </w:r>
-            <w:proofErr w:type="spellEnd"/>
-            <w:r>
-              <w:rPr>
-                <w:rFonts w:asciiTheme="majorHAnsi" w:eastAsiaTheme="majorEastAsia" w:hAnsiTheme="majorHAnsi" w:cstheme="majorHAnsi"/>
-                <w:sz w:val="24"/>
-                <w:szCs w:val="32"/>
-              </w:rPr>
-              <w:t xml:space="preserve">, </w:t>
+              <w:t xml:space="preserve">ListNode&lt;T&gt;* find&lt;T&gt;(LinkedList&lt;T&gt;* lp, </w:t>
             </w:r>
             <w:r>
               <w:rPr>
@@ -17794,16 +17543,7 @@
                 <w:sz w:val="24"/>
                 <w:szCs w:val="32"/>
               </w:rPr>
-              <w:t xml:space="preserve">If it returns true, the </w:t>
-            </w:r>
-            <w:r>
-              <w:rPr>
-                <w:rFonts w:asciiTheme="majorHAnsi" w:eastAsiaTheme="majorEastAsia" w:hAnsiTheme="majorHAnsi" w:cstheme="majorHAnsi"/>
-                <w:sz w:val="24"/>
-                <w:szCs w:val="32"/>
-              </w:rPr>
-              <w:lastRenderedPageBreak/>
-              <w:t xml:space="preserve">values will be treated as equal and the value will be returned. </w:t>
+              <w:t xml:space="preserve">If it returns true, the values will be treated as equal and the value will be returned. </w:t>
             </w:r>
             <w:r>
               <w:rPr>
@@ -17867,7 +17607,6 @@
                 <w:sz w:val="24"/>
                 <w:szCs w:val="32"/>
               </w:rPr>
-              <w:lastRenderedPageBreak/>
               <w:t>int</w:t>
             </w:r>
             <w:r>
@@ -17878,41 +17617,13 @@
               </w:rPr>
               <w:t xml:space="preserve"> </w:t>
             </w:r>
-            <w:proofErr w:type="spellStart"/>
-            <w:r>
-              <w:rPr>
-                <w:rFonts w:asciiTheme="majorHAnsi" w:eastAsiaTheme="majorEastAsia" w:hAnsiTheme="majorHAnsi" w:cstheme="majorHAnsi"/>
-                <w:sz w:val="24"/>
-                <w:szCs w:val="32"/>
-              </w:rPr>
-              <w:t>indexOf</w:t>
-            </w:r>
-            <w:proofErr w:type="spellEnd"/>
-            <w:r>
-              <w:rPr>
-                <w:rFonts w:asciiTheme="majorHAnsi" w:eastAsiaTheme="majorEastAsia" w:hAnsiTheme="majorHAnsi" w:cstheme="majorHAnsi"/>
-                <w:sz w:val="24"/>
-                <w:szCs w:val="32"/>
-              </w:rPr>
-              <w:t xml:space="preserve">(LinkedList&lt;void&gt;* </w:t>
-            </w:r>
-            <w:proofErr w:type="spellStart"/>
-            <w:r>
-              <w:rPr>
-                <w:rFonts w:asciiTheme="majorHAnsi" w:eastAsiaTheme="majorEastAsia" w:hAnsiTheme="majorHAnsi" w:cstheme="majorHAnsi"/>
-                <w:sz w:val="24"/>
-                <w:szCs w:val="32"/>
-              </w:rPr>
-              <w:t>lp</w:t>
-            </w:r>
-            <w:proofErr w:type="spellEnd"/>
-            <w:r>
-              <w:rPr>
-                <w:rFonts w:asciiTheme="majorHAnsi" w:eastAsiaTheme="majorEastAsia" w:hAnsiTheme="majorHAnsi" w:cstheme="majorHAnsi"/>
-                <w:sz w:val="24"/>
-                <w:szCs w:val="32"/>
-              </w:rPr>
-              <w:t>, ListNode&lt;void&gt;* n)</w:t>
+            <w:r>
+              <w:rPr>
+                <w:rFonts w:asciiTheme="majorHAnsi" w:eastAsiaTheme="majorEastAsia" w:hAnsiTheme="majorHAnsi" w:cstheme="majorHAnsi"/>
+                <w:sz w:val="24"/>
+                <w:szCs w:val="32"/>
+              </w:rPr>
+              <w:t>indexOf(LinkedList&lt;void&gt;* lp, ListNode&lt;void&gt;* n)</w:t>
             </w:r>
           </w:p>
         </w:tc>
@@ -17991,25 +17702,7 @@
                 <w:sz w:val="24"/>
                 <w:szCs w:val="32"/>
               </w:rPr>
-              <w:t xml:space="preserve">int size(LinkedList&lt;void&gt;* </w:t>
-            </w:r>
-            <w:proofErr w:type="spellStart"/>
-            <w:r>
-              <w:rPr>
-                <w:rFonts w:asciiTheme="majorHAnsi" w:eastAsiaTheme="majorEastAsia" w:hAnsiTheme="majorHAnsi" w:cstheme="majorHAnsi"/>
-                <w:sz w:val="24"/>
-                <w:szCs w:val="32"/>
-              </w:rPr>
-              <w:t>lp</w:t>
-            </w:r>
-            <w:proofErr w:type="spellEnd"/>
-            <w:r>
-              <w:rPr>
-                <w:rFonts w:asciiTheme="majorHAnsi" w:eastAsiaTheme="majorEastAsia" w:hAnsiTheme="majorHAnsi" w:cstheme="majorHAnsi"/>
-                <w:sz w:val="24"/>
-                <w:szCs w:val="32"/>
-              </w:rPr>
-              <w:t>)</w:t>
+              <w:t>int size(LinkedList&lt;void&gt;* lp)</w:t>
             </w:r>
           </w:p>
         </w:tc>
@@ -18104,25 +17797,7 @@
                 <w:sz w:val="24"/>
                 <w:szCs w:val="32"/>
               </w:rPr>
-              <w:t xml:space="preserve">void remove(LinkedList&lt;void&gt;* </w:t>
-            </w:r>
-            <w:proofErr w:type="spellStart"/>
-            <w:r>
-              <w:rPr>
-                <w:rFonts w:asciiTheme="majorHAnsi" w:eastAsiaTheme="majorEastAsia" w:hAnsiTheme="majorHAnsi" w:cstheme="majorHAnsi"/>
-                <w:sz w:val="24"/>
-                <w:szCs w:val="32"/>
-              </w:rPr>
-              <w:t>lp</w:t>
-            </w:r>
-            <w:proofErr w:type="spellEnd"/>
-            <w:r>
-              <w:rPr>
-                <w:rFonts w:asciiTheme="majorHAnsi" w:eastAsiaTheme="majorEastAsia" w:hAnsiTheme="majorHAnsi" w:cstheme="majorHAnsi"/>
-                <w:sz w:val="24"/>
-                <w:szCs w:val="32"/>
-              </w:rPr>
-              <w:t>, int i)</w:t>
+              <w:t>void remove(LinkedList&lt;void&gt;* lp, int i)</w:t>
             </w:r>
           </w:p>
         </w:tc>
@@ -18201,25 +17876,7 @@
                 <w:sz w:val="24"/>
                 <w:szCs w:val="32"/>
               </w:rPr>
-              <w:t xml:space="preserve">void clear(LinkedList&lt;void&gt;* </w:t>
-            </w:r>
-            <w:proofErr w:type="spellStart"/>
-            <w:r>
-              <w:rPr>
-                <w:rFonts w:asciiTheme="majorHAnsi" w:eastAsiaTheme="majorEastAsia" w:hAnsiTheme="majorHAnsi" w:cstheme="majorHAnsi"/>
-                <w:sz w:val="24"/>
-                <w:szCs w:val="32"/>
-              </w:rPr>
-              <w:t>lp</w:t>
-            </w:r>
-            <w:proofErr w:type="spellEnd"/>
-            <w:r>
-              <w:rPr>
-                <w:rFonts w:asciiTheme="majorHAnsi" w:eastAsiaTheme="majorEastAsia" w:hAnsiTheme="majorHAnsi" w:cstheme="majorHAnsi"/>
-                <w:sz w:val="24"/>
-                <w:szCs w:val="32"/>
-              </w:rPr>
-              <w:t>)</w:t>
+              <w:t>void clear(LinkedList&lt;void&gt;* lp)</w:t>
             </w:r>
           </w:p>
         </w:tc>
@@ -18276,25 +17933,7 @@
                 <w:sz w:val="24"/>
                 <w:szCs w:val="32"/>
               </w:rPr>
-              <w:t xml:space="preserve">bool isEmpty(LinkedList&lt;void&gt;* </w:t>
-            </w:r>
-            <w:proofErr w:type="spellStart"/>
-            <w:r>
-              <w:rPr>
-                <w:rFonts w:asciiTheme="majorHAnsi" w:eastAsiaTheme="majorEastAsia" w:hAnsiTheme="majorHAnsi" w:cstheme="majorHAnsi"/>
-                <w:sz w:val="24"/>
-                <w:szCs w:val="32"/>
-              </w:rPr>
-              <w:t>lp</w:t>
-            </w:r>
-            <w:proofErr w:type="spellEnd"/>
-            <w:r>
-              <w:rPr>
-                <w:rFonts w:asciiTheme="majorHAnsi" w:eastAsiaTheme="majorEastAsia" w:hAnsiTheme="majorHAnsi" w:cstheme="majorHAnsi"/>
-                <w:sz w:val="24"/>
-                <w:szCs w:val="32"/>
-              </w:rPr>
-              <w:t>)</w:t>
+              <w:t>bool isEmpty(LinkedList&lt;void&gt;* lp)</w:t>
             </w:r>
           </w:p>
         </w:tc>
@@ -19226,7 +18865,6 @@
           <w:sz w:val="28"/>
           <w:szCs w:val="36"/>
         </w:rPr>
-        <w:lastRenderedPageBreak/>
         <w:t>queue.sn</w:t>
       </w:r>
     </w:p>
@@ -20595,7 +20233,6 @@
           <w:sz w:val="28"/>
           <w:szCs w:val="36"/>
         </w:rPr>
-        <w:lastRenderedPageBreak/>
         <w:t>stack</w:t>
       </w:r>
       <w:r>
@@ -22291,16 +21928,7 @@
                 <w:sz w:val="24"/>
                 <w:szCs w:val="32"/>
               </w:rPr>
-              <w:t xml:space="preserve">tupleKeyMatcher will match the SID and </w:t>
-            </w:r>
-            <w:r>
-              <w:rPr>
-                <w:rFonts w:asciiTheme="majorHAnsi" w:eastAsiaTheme="majorEastAsia" w:hAnsiTheme="majorHAnsi" w:cstheme="majorHAnsi"/>
-                <w:sz w:val="24"/>
-                <w:szCs w:val="32"/>
-              </w:rPr>
-              <w:lastRenderedPageBreak/>
-              <w:t>the key. If they are disabled, matcher will match the key and the 0 padding.</w:t>
+              <w:t>tupleKeyMatcher will match the SID and the key. If they are disabled, matcher will match the key and the 0 padding.</w:t>
             </w:r>
           </w:p>
         </w:tc>
@@ -22323,7 +21951,6 @@
                 <w:rFonts w:asciiTheme="majorHAnsi" w:eastAsiaTheme="majorEastAsia" w:hAnsiTheme="majorHAnsi" w:cstheme="majorHAnsi"/>
                 <w:szCs w:val="28"/>
               </w:rPr>
-              <w:lastRenderedPageBreak/>
               <w:t>HashMap&lt;K, V&gt;</w:t>
             </w:r>
           </w:p>
@@ -22975,43 +22602,7 @@
                 <w:sz w:val="24"/>
                 <w:szCs w:val="32"/>
               </w:rPr>
-              <w:t xml:space="preserve">LinkedList&lt;MapEntry&lt;K, V&gt;*&gt;* </w:t>
-            </w:r>
-            <w:proofErr w:type="spellStart"/>
-            <w:r>
-              <w:rPr>
-                <w:rFonts w:asciiTheme="majorHAnsi" w:eastAsiaTheme="majorEastAsia" w:hAnsiTheme="majorHAnsi" w:cstheme="majorHAnsi"/>
-                <w:sz w:val="24"/>
-                <w:szCs w:val="32"/>
-              </w:rPr>
-              <w:t>getEntries</w:t>
-            </w:r>
-            <w:proofErr w:type="spellEnd"/>
-            <w:r>
-              <w:rPr>
-                <w:rFonts w:asciiTheme="majorHAnsi" w:eastAsiaTheme="majorEastAsia" w:hAnsiTheme="majorHAnsi" w:cstheme="majorHAnsi"/>
-                <w:sz w:val="24"/>
-                <w:szCs w:val="32"/>
-              </w:rPr>
-              <w:t>&lt;K, V</w:t>
-            </w:r>
-            <w:proofErr w:type="gramStart"/>
-            <w:r>
-              <w:rPr>
-                <w:rFonts w:asciiTheme="majorHAnsi" w:eastAsiaTheme="majorEastAsia" w:hAnsiTheme="majorHAnsi" w:cstheme="majorHAnsi"/>
-                <w:sz w:val="24"/>
-                <w:szCs w:val="32"/>
-              </w:rPr>
-              <w:t>&gt;(</w:t>
-            </w:r>
-            <w:proofErr w:type="gramEnd"/>
-            <w:r>
-              <w:rPr>
-                <w:rFonts w:asciiTheme="majorHAnsi" w:eastAsiaTheme="majorEastAsia" w:hAnsiTheme="majorHAnsi" w:cstheme="majorHAnsi"/>
-                <w:sz w:val="24"/>
-                <w:szCs w:val="32"/>
-              </w:rPr>
-              <w:t>HashMap&lt;K, V&gt;* map)</w:t>
+              <w:t>LinkedList&lt;MapEntry&lt;K, V&gt;*&gt;* getEntries&lt;K, V&gt;(HashMap&lt;K, V&gt;* map)</w:t>
             </w:r>
           </w:p>
         </w:tc>
@@ -23075,43 +22666,7 @@
                 <w:sz w:val="24"/>
                 <w:szCs w:val="32"/>
               </w:rPr>
-              <w:t xml:space="preserve">LinkedList&lt;V&gt;* </w:t>
-            </w:r>
-            <w:proofErr w:type="spellStart"/>
-            <w:r>
-              <w:rPr>
-                <w:rFonts w:asciiTheme="majorHAnsi" w:eastAsiaTheme="majorEastAsia" w:hAnsiTheme="majorHAnsi" w:cstheme="majorHAnsi"/>
-                <w:sz w:val="24"/>
-                <w:szCs w:val="32"/>
-              </w:rPr>
-              <w:t>getValues</w:t>
-            </w:r>
-            <w:proofErr w:type="spellEnd"/>
-            <w:r>
-              <w:rPr>
-                <w:rFonts w:asciiTheme="majorHAnsi" w:eastAsiaTheme="majorEastAsia" w:hAnsiTheme="majorHAnsi" w:cstheme="majorHAnsi"/>
-                <w:sz w:val="24"/>
-                <w:szCs w:val="32"/>
-              </w:rPr>
-              <w:t>&lt;K, V</w:t>
-            </w:r>
-            <w:proofErr w:type="gramStart"/>
-            <w:r>
-              <w:rPr>
-                <w:rFonts w:asciiTheme="majorHAnsi" w:eastAsiaTheme="majorEastAsia" w:hAnsiTheme="majorHAnsi" w:cstheme="majorHAnsi"/>
-                <w:sz w:val="24"/>
-                <w:szCs w:val="32"/>
-              </w:rPr>
-              <w:t>&gt;(</w:t>
-            </w:r>
-            <w:proofErr w:type="gramEnd"/>
-            <w:r>
-              <w:rPr>
-                <w:rFonts w:asciiTheme="majorHAnsi" w:eastAsiaTheme="majorEastAsia" w:hAnsiTheme="majorHAnsi" w:cstheme="majorHAnsi"/>
-                <w:sz w:val="24"/>
-                <w:szCs w:val="32"/>
-              </w:rPr>
-              <w:t>HashMap&lt;K, V&gt;* map)</w:t>
+              <w:t>LinkedList&lt;V&gt;* getValues&lt;K, V&gt;(HashMap&lt;K, V&gt;* map)</w:t>
             </w:r>
           </w:p>
         </w:tc>
@@ -23201,7 +22756,6 @@
           <w:sz w:val="32"/>
           <w:szCs w:val="40"/>
         </w:rPr>
-        <w:lastRenderedPageBreak/>
         <w:t>I</w:t>
       </w:r>
       <w:r>
@@ -23580,25 +23134,7 @@
                 <w:sz w:val="24"/>
                 <w:szCs w:val="32"/>
               </w:rPr>
-              <w:t xml:space="preserve">restricted char </w:t>
-            </w:r>
-            <w:proofErr w:type="spellStart"/>
-            <w:r>
-              <w:rPr>
-                <w:rFonts w:asciiTheme="majorHAnsi" w:eastAsiaTheme="majorEastAsia" w:hAnsiTheme="majorHAnsi" w:cstheme="majorHAnsi"/>
-                <w:sz w:val="24"/>
-                <w:szCs w:val="32"/>
-              </w:rPr>
-              <w:t>getChar</w:t>
-            </w:r>
-            <w:proofErr w:type="spellEnd"/>
-            <w:r>
-              <w:rPr>
-                <w:rFonts w:asciiTheme="majorHAnsi" w:eastAsiaTheme="majorEastAsia" w:hAnsiTheme="majorHAnsi" w:cstheme="majorHAnsi"/>
-                <w:sz w:val="24"/>
-                <w:szCs w:val="32"/>
-              </w:rPr>
-              <w:t>()</w:t>
+              <w:t>restricted char getChar()</w:t>
             </w:r>
           </w:p>
         </w:tc>
@@ -23646,25 +23182,7 @@
                 <w:sz w:val="24"/>
                 <w:szCs w:val="32"/>
               </w:rPr>
-              <w:t xml:space="preserve">restricted void </w:t>
-            </w:r>
-            <w:proofErr w:type="spellStart"/>
-            <w:r>
-              <w:rPr>
-                <w:rFonts w:asciiTheme="majorHAnsi" w:eastAsiaTheme="majorEastAsia" w:hAnsiTheme="majorHAnsi" w:cstheme="majorHAnsi"/>
-                <w:sz w:val="24"/>
-                <w:szCs w:val="32"/>
-              </w:rPr>
-              <w:t>putChar</w:t>
-            </w:r>
-            <w:proofErr w:type="spellEnd"/>
-            <w:r>
-              <w:rPr>
-                <w:rFonts w:asciiTheme="majorHAnsi" w:eastAsiaTheme="majorEastAsia" w:hAnsiTheme="majorHAnsi" w:cstheme="majorHAnsi"/>
-                <w:sz w:val="24"/>
-                <w:szCs w:val="32"/>
-              </w:rPr>
-              <w:t>(char c)</w:t>
+              <w:t>restricted void putChar(char c)</w:t>
             </w:r>
           </w:p>
         </w:tc>
@@ -23857,25 +23375,7 @@
                 <w:sz w:val="24"/>
                 <w:szCs w:val="32"/>
               </w:rPr>
-              <w:t xml:space="preserve">void </w:t>
-            </w:r>
-            <w:proofErr w:type="spellStart"/>
-            <w:r>
-              <w:rPr>
-                <w:rFonts w:asciiTheme="majorHAnsi" w:eastAsiaTheme="majorEastAsia" w:hAnsiTheme="majorHAnsi" w:cstheme="majorHAnsi"/>
-                <w:sz w:val="24"/>
-                <w:szCs w:val="32"/>
-              </w:rPr>
-              <w:t>println</w:t>
-            </w:r>
-            <w:proofErr w:type="spellEnd"/>
-            <w:r>
-              <w:rPr>
-                <w:rFonts w:asciiTheme="majorHAnsi" w:eastAsiaTheme="majorEastAsia" w:hAnsiTheme="majorHAnsi" w:cstheme="majorHAnsi"/>
-                <w:sz w:val="24"/>
-                <w:szCs w:val="32"/>
-              </w:rPr>
-              <w:t>()</w:t>
+              <w:t>void println()</w:t>
             </w:r>
           </w:p>
         </w:tc>
@@ -23979,25 +23479,7 @@
                 <w:sz w:val="24"/>
                 <w:szCs w:val="32"/>
               </w:rPr>
-              <w:t xml:space="preserve">void </w:t>
-            </w:r>
-            <w:proofErr w:type="spellStart"/>
-            <w:r>
-              <w:rPr>
-                <w:rFonts w:asciiTheme="majorHAnsi" w:eastAsiaTheme="majorEastAsia" w:hAnsiTheme="majorHAnsi" w:cstheme="majorHAnsi"/>
-                <w:sz w:val="24"/>
-                <w:szCs w:val="32"/>
-              </w:rPr>
-              <w:t>printlnString</w:t>
-            </w:r>
-            <w:proofErr w:type="spellEnd"/>
-            <w:r>
-              <w:rPr>
-                <w:rFonts w:asciiTheme="majorHAnsi" w:eastAsiaTheme="majorEastAsia" w:hAnsiTheme="majorHAnsi" w:cstheme="majorHAnsi"/>
-                <w:sz w:val="24"/>
-                <w:szCs w:val="32"/>
-              </w:rPr>
-              <w:t>(char* str)</w:t>
+              <w:t>void printlnString(char* str)</w:t>
             </w:r>
           </w:p>
         </w:tc>
@@ -24045,25 +23527,7 @@
                 <w:sz w:val="24"/>
                 <w:szCs w:val="32"/>
               </w:rPr>
-              <w:t xml:space="preserve">void </w:t>
-            </w:r>
-            <w:proofErr w:type="spellStart"/>
-            <w:r>
-              <w:rPr>
-                <w:rFonts w:asciiTheme="majorHAnsi" w:eastAsiaTheme="majorEastAsia" w:hAnsiTheme="majorHAnsi" w:cstheme="majorHAnsi"/>
-                <w:sz w:val="24"/>
-                <w:szCs w:val="32"/>
-              </w:rPr>
-              <w:t>printf</w:t>
-            </w:r>
-            <w:proofErr w:type="spellEnd"/>
-            <w:r>
-              <w:rPr>
-                <w:rFonts w:asciiTheme="majorHAnsi" w:eastAsiaTheme="majorEastAsia" w:hAnsiTheme="majorHAnsi" w:cstheme="majorHAnsi"/>
-                <w:sz w:val="24"/>
-                <w:szCs w:val="32"/>
-              </w:rPr>
-              <w:t>(char* c, void* f)</w:t>
+              <w:t>void printf(char* c, void* f)</w:t>
             </w:r>
           </w:p>
         </w:tc>
@@ -24342,16 +23806,7 @@
                 <w:sz w:val="24"/>
                 <w:szCs w:val="32"/>
               </w:rPr>
-              <w:t xml:space="preserve"> in </w:t>
-            </w:r>
-            <w:r>
-              <w:rPr>
-                <w:rFonts w:asciiTheme="majorHAnsi" w:eastAsiaTheme="majorEastAsia" w:hAnsiTheme="majorHAnsi" w:cstheme="majorHAnsi"/>
-                <w:sz w:val="24"/>
-                <w:szCs w:val="32"/>
-              </w:rPr>
-              <w:lastRenderedPageBreak/>
-              <w:t>the output and \t will cause the function to print a tab or four spaces.</w:t>
+              <w:t xml:space="preserve"> in the output and \t will cause the function to print a tab or four spaces.</w:t>
             </w:r>
           </w:p>
         </w:tc>
@@ -24604,7 +24059,6 @@
           <w:sz w:val="32"/>
           <w:szCs w:val="40"/>
         </w:rPr>
-        <w:lastRenderedPageBreak/>
         <w:t>Math</w:t>
       </w:r>
       <w:bookmarkEnd w:id="40"/>
@@ -25092,25 +24546,7 @@
                 <w:sz w:val="24"/>
                 <w:szCs w:val="32"/>
               </w:rPr>
-              <w:t xml:space="preserve">int </w:t>
-            </w:r>
-            <w:proofErr w:type="spellStart"/>
-            <w:r>
-              <w:rPr>
-                <w:rFonts w:asciiTheme="majorHAnsi" w:eastAsiaTheme="majorEastAsia" w:hAnsiTheme="majorHAnsi" w:cstheme="majorHAnsi"/>
-                <w:sz w:val="24"/>
-                <w:szCs w:val="32"/>
-              </w:rPr>
-              <w:t>fac</w:t>
-            </w:r>
-            <w:proofErr w:type="spellEnd"/>
-            <w:r>
-              <w:rPr>
-                <w:rFonts w:asciiTheme="majorHAnsi" w:eastAsiaTheme="majorEastAsia" w:hAnsiTheme="majorHAnsi" w:cstheme="majorHAnsi"/>
-                <w:sz w:val="24"/>
-                <w:szCs w:val="32"/>
-              </w:rPr>
-              <w:t>(int n)</w:t>
+              <w:t>int fac(int n)</w:t>
             </w:r>
           </w:p>
         </w:tc>
@@ -25476,7 +24912,6 @@
               </w:rPr>
               <w:t xml:space="preserve">int </w:t>
             </w:r>
-            <w:proofErr w:type="spellStart"/>
             <w:r>
               <w:rPr>
                 <w:rFonts w:asciiTheme="majorHAnsi" w:eastAsiaTheme="majorEastAsia" w:hAnsiTheme="majorHAnsi" w:cstheme="majorHAnsi"/>
@@ -25485,7 +24920,6 @@
               </w:rPr>
               <w:t>mult</w:t>
             </w:r>
-            <w:proofErr w:type="spellEnd"/>
             <w:r>
               <w:rPr>
                 <w:rFonts w:asciiTheme="majorHAnsi" w:eastAsiaTheme="majorEastAsia" w:hAnsiTheme="majorHAnsi" w:cstheme="majorHAnsi"/>
@@ -26019,7 +25453,6 @@
               </w:rPr>
               <w:t xml:space="preserve">int </w:t>
             </w:r>
-            <w:proofErr w:type="spellStart"/>
             <w:r>
               <w:rPr>
                 <w:rFonts w:asciiTheme="majorHAnsi" w:eastAsiaTheme="majorEastAsia" w:hAnsiTheme="majorHAnsi" w:cstheme="majorHAnsi"/>
@@ -26036,7 +25469,6 @@
               </w:rPr>
               <w:t>Prod</w:t>
             </w:r>
-            <w:proofErr w:type="spellEnd"/>
             <w:r>
               <w:rPr>
                 <w:rFonts w:asciiTheme="majorHAnsi" w:eastAsiaTheme="majorEastAsia" w:hAnsiTheme="majorHAnsi" w:cstheme="majorHAnsi"/>
@@ -26189,7 +25621,6 @@
           <w:sz w:val="32"/>
           <w:szCs w:val="40"/>
         </w:rPr>
-        <w:lastRenderedPageBreak/>
         <w:t>Utility</w:t>
       </w:r>
       <w:bookmarkEnd w:id="41"/>
@@ -26492,25 +25923,7 @@
                 <w:sz w:val="24"/>
                 <w:szCs w:val="32"/>
               </w:rPr>
-              <w:t xml:space="preserve">bool </w:t>
-            </w:r>
-            <w:proofErr w:type="spellStart"/>
-            <w:r>
-              <w:rPr>
-                <w:rFonts w:asciiTheme="majorHAnsi" w:eastAsiaTheme="majorEastAsia" w:hAnsiTheme="majorHAnsi" w:cstheme="majorHAnsi"/>
-                <w:sz w:val="24"/>
-                <w:szCs w:val="32"/>
-              </w:rPr>
-              <w:t>isBitSet</w:t>
-            </w:r>
-            <w:proofErr w:type="spellEnd"/>
-            <w:r>
-              <w:rPr>
-                <w:rFonts w:asciiTheme="majorHAnsi" w:eastAsiaTheme="majorEastAsia" w:hAnsiTheme="majorHAnsi" w:cstheme="majorHAnsi"/>
-                <w:sz w:val="24"/>
-                <w:szCs w:val="32"/>
-              </w:rPr>
-              <w:t>(int x, int i)</w:t>
+              <w:t>bool isBitSet(int x, int i)</w:t>
             </w:r>
           </w:p>
         </w:tc>
@@ -26558,43 +25971,7 @@
                 <w:sz w:val="24"/>
                 <w:szCs w:val="32"/>
               </w:rPr>
-              <w:t xml:space="preserve">int </w:t>
-            </w:r>
-            <w:proofErr w:type="spellStart"/>
-            <w:r>
-              <w:rPr>
-                <w:rFonts w:asciiTheme="majorHAnsi" w:eastAsiaTheme="majorEastAsia" w:hAnsiTheme="majorHAnsi" w:cstheme="majorHAnsi"/>
-                <w:sz w:val="24"/>
-                <w:szCs w:val="32"/>
-              </w:rPr>
-              <w:t>setBit</w:t>
-            </w:r>
-            <w:proofErr w:type="spellEnd"/>
-            <w:r>
-              <w:rPr>
-                <w:rFonts w:asciiTheme="majorHAnsi" w:eastAsiaTheme="majorEastAsia" w:hAnsiTheme="majorHAnsi" w:cstheme="majorHAnsi"/>
-                <w:sz w:val="24"/>
-                <w:szCs w:val="32"/>
-              </w:rPr>
-              <w:t xml:space="preserve">(int target, int i, bool </w:t>
-            </w:r>
-            <w:proofErr w:type="spellStart"/>
-            <w:r>
-              <w:rPr>
-                <w:rFonts w:asciiTheme="majorHAnsi" w:eastAsiaTheme="majorEastAsia" w:hAnsiTheme="majorHAnsi" w:cstheme="majorHAnsi"/>
-                <w:sz w:val="24"/>
-                <w:szCs w:val="32"/>
-              </w:rPr>
-              <w:t>val</w:t>
-            </w:r>
-            <w:proofErr w:type="spellEnd"/>
-            <w:r>
-              <w:rPr>
-                <w:rFonts w:asciiTheme="majorHAnsi" w:eastAsiaTheme="majorEastAsia" w:hAnsiTheme="majorHAnsi" w:cstheme="majorHAnsi"/>
-                <w:sz w:val="24"/>
-                <w:szCs w:val="32"/>
-              </w:rPr>
-              <w:t>)</w:t>
+              <w:t>int setBit(int target, int i, bool val)</w:t>
             </w:r>
           </w:p>
         </w:tc>
@@ -26642,25 +26019,7 @@
                 <w:sz w:val="24"/>
                 <w:szCs w:val="32"/>
               </w:rPr>
-              <w:t xml:space="preserve">int </w:t>
-            </w:r>
-            <w:proofErr w:type="spellStart"/>
-            <w:r>
-              <w:rPr>
-                <w:rFonts w:asciiTheme="majorHAnsi" w:eastAsiaTheme="majorEastAsia" w:hAnsiTheme="majorHAnsi" w:cstheme="majorHAnsi"/>
-                <w:sz w:val="24"/>
-                <w:szCs w:val="32"/>
-              </w:rPr>
-              <w:t>toggleBit</w:t>
-            </w:r>
-            <w:proofErr w:type="spellEnd"/>
-            <w:r>
-              <w:rPr>
-                <w:rFonts w:asciiTheme="majorHAnsi" w:eastAsiaTheme="majorEastAsia" w:hAnsiTheme="majorHAnsi" w:cstheme="majorHAnsi"/>
-                <w:sz w:val="24"/>
-                <w:szCs w:val="32"/>
-              </w:rPr>
-              <w:t>(int target, int i)</w:t>
+              <w:t>int toggleBit(int target, int i)</w:t>
             </w:r>
           </w:p>
         </w:tc>
@@ -26708,25 +26067,7 @@
                 <w:sz w:val="24"/>
                 <w:szCs w:val="32"/>
               </w:rPr>
-              <w:t xml:space="preserve">Int </w:t>
-            </w:r>
-            <w:proofErr w:type="spellStart"/>
-            <w:r>
-              <w:rPr>
-                <w:rFonts w:asciiTheme="majorHAnsi" w:eastAsiaTheme="majorEastAsia" w:hAnsiTheme="majorHAnsi" w:cstheme="majorHAnsi"/>
-                <w:sz w:val="24"/>
-                <w:szCs w:val="32"/>
-              </w:rPr>
-              <w:t>clearBit</w:t>
-            </w:r>
-            <w:proofErr w:type="spellEnd"/>
-            <w:r>
-              <w:rPr>
-                <w:rFonts w:asciiTheme="majorHAnsi" w:eastAsiaTheme="majorEastAsia" w:hAnsiTheme="majorHAnsi" w:cstheme="majorHAnsi"/>
-                <w:sz w:val="24"/>
-                <w:szCs w:val="32"/>
-              </w:rPr>
-              <w:t>(int target, int i)</w:t>
+              <w:t>Int clearBit(int target, int i)</w:t>
             </w:r>
           </w:p>
         </w:tc>
@@ -27144,18 +26485,8 @@
                 <w:sz w:val="24"/>
                 <w:szCs w:val="32"/>
               </w:rPr>
-              <w:t xml:space="preserve">int </w:t>
-            </w:r>
-            <w:proofErr w:type="spellStart"/>
-            <w:r>
-              <w:rPr>
-                <w:rFonts w:asciiTheme="majorHAnsi" w:eastAsiaTheme="majorEastAsia" w:hAnsiTheme="majorHAnsi" w:cstheme="majorHAnsi"/>
-                <w:sz w:val="24"/>
-                <w:szCs w:val="32"/>
-              </w:rPr>
-              <w:t>rgba</w:t>
-            </w:r>
-            <w:proofErr w:type="spellEnd"/>
+              <w:t>int rgba</w:t>
+            </w:r>
           </w:p>
         </w:tc>
         <w:tc>
@@ -27331,25 +26662,7 @@
                 <w:sz w:val="24"/>
                 <w:szCs w:val="32"/>
               </w:rPr>
-              <w:t xml:space="preserve">int </w:t>
-            </w:r>
-            <w:proofErr w:type="spellStart"/>
-            <w:r>
-              <w:rPr>
-                <w:rFonts w:asciiTheme="majorHAnsi" w:eastAsiaTheme="majorEastAsia" w:hAnsiTheme="majorHAnsi" w:cstheme="majorHAnsi"/>
-                <w:sz w:val="24"/>
-                <w:szCs w:val="32"/>
-              </w:rPr>
-              <w:t>getRed</w:t>
-            </w:r>
-            <w:proofErr w:type="spellEnd"/>
-            <w:r>
-              <w:rPr>
-                <w:rFonts w:asciiTheme="majorHAnsi" w:eastAsiaTheme="majorEastAsia" w:hAnsiTheme="majorHAnsi" w:cstheme="majorHAnsi"/>
-                <w:sz w:val="24"/>
-                <w:szCs w:val="32"/>
-              </w:rPr>
-              <w:t>(Color* c)</w:t>
+              <w:t>int getRed(Color* c)</w:t>
             </w:r>
           </w:p>
         </w:tc>
@@ -27397,25 +26710,7 @@
                 <w:sz w:val="24"/>
                 <w:szCs w:val="32"/>
               </w:rPr>
-              <w:t xml:space="preserve">int </w:t>
-            </w:r>
-            <w:proofErr w:type="spellStart"/>
-            <w:r>
-              <w:rPr>
-                <w:rFonts w:asciiTheme="majorHAnsi" w:eastAsiaTheme="majorEastAsia" w:hAnsiTheme="majorHAnsi" w:cstheme="majorHAnsi"/>
-                <w:sz w:val="24"/>
-                <w:szCs w:val="32"/>
-              </w:rPr>
-              <w:t>getGreen</w:t>
-            </w:r>
-            <w:proofErr w:type="spellEnd"/>
-            <w:r>
-              <w:rPr>
-                <w:rFonts w:asciiTheme="majorHAnsi" w:eastAsiaTheme="majorEastAsia" w:hAnsiTheme="majorHAnsi" w:cstheme="majorHAnsi"/>
-                <w:sz w:val="24"/>
-                <w:szCs w:val="32"/>
-              </w:rPr>
-              <w:t>(Color* c)</w:t>
+              <w:t>int getGreen(Color* c)</w:t>
             </w:r>
           </w:p>
         </w:tc>
@@ -27479,25 +26774,7 @@
                 <w:sz w:val="24"/>
                 <w:szCs w:val="32"/>
               </w:rPr>
-              <w:t xml:space="preserve">int </w:t>
-            </w:r>
-            <w:proofErr w:type="spellStart"/>
-            <w:r>
-              <w:rPr>
-                <w:rFonts w:asciiTheme="majorHAnsi" w:eastAsiaTheme="majorEastAsia" w:hAnsiTheme="majorHAnsi" w:cstheme="majorHAnsi"/>
-                <w:sz w:val="24"/>
-                <w:szCs w:val="32"/>
-              </w:rPr>
-              <w:t>getBlue</w:t>
-            </w:r>
-            <w:proofErr w:type="spellEnd"/>
-            <w:r>
-              <w:rPr>
-                <w:rFonts w:asciiTheme="majorHAnsi" w:eastAsiaTheme="majorEastAsia" w:hAnsiTheme="majorHAnsi" w:cstheme="majorHAnsi"/>
-                <w:sz w:val="24"/>
-                <w:szCs w:val="32"/>
-              </w:rPr>
-              <w:t>(Color* c)</w:t>
+              <w:t>int getBlue(Color* c)</w:t>
             </w:r>
           </w:p>
         </w:tc>
@@ -27561,25 +26838,7 @@
                 <w:sz w:val="24"/>
                 <w:szCs w:val="32"/>
               </w:rPr>
-              <w:t xml:space="preserve">int </w:t>
-            </w:r>
-            <w:proofErr w:type="spellStart"/>
-            <w:r>
-              <w:rPr>
-                <w:rFonts w:asciiTheme="majorHAnsi" w:eastAsiaTheme="majorEastAsia" w:hAnsiTheme="majorHAnsi" w:cstheme="majorHAnsi"/>
-                <w:sz w:val="24"/>
-                <w:szCs w:val="32"/>
-              </w:rPr>
-              <w:t>getAlpha</w:t>
-            </w:r>
-            <w:proofErr w:type="spellEnd"/>
-            <w:r>
-              <w:rPr>
-                <w:rFonts w:asciiTheme="majorHAnsi" w:eastAsiaTheme="majorEastAsia" w:hAnsiTheme="majorHAnsi" w:cstheme="majorHAnsi"/>
-                <w:sz w:val="24"/>
-                <w:szCs w:val="32"/>
-              </w:rPr>
-              <w:t>(Color* c)</w:t>
+              <w:t>int getAlpha(Color* c)</w:t>
             </w:r>
           </w:p>
         </w:tc>
@@ -27662,7 +26921,6 @@
           <w:sz w:val="28"/>
           <w:szCs w:val="36"/>
         </w:rPr>
-        <w:lastRenderedPageBreak/>
         <w:t>graphics.sn</w:t>
       </w:r>
     </w:p>
@@ -28042,25 +27300,7 @@
                 <w:sz w:val="24"/>
                 <w:szCs w:val="32"/>
               </w:rPr>
-              <w:t xml:space="preserve">void* </w:t>
-            </w:r>
-            <w:proofErr w:type="spellStart"/>
-            <w:r>
-              <w:rPr>
-                <w:rFonts w:asciiTheme="majorHAnsi" w:eastAsiaTheme="majorEastAsia" w:hAnsiTheme="majorHAnsi" w:cstheme="majorHAnsi"/>
-                <w:sz w:val="24"/>
-                <w:szCs w:val="32"/>
-              </w:rPr>
-              <w:t>targetBase</w:t>
-            </w:r>
-            <w:proofErr w:type="spellEnd"/>
-            <w:r>
-              <w:rPr>
-                <w:rFonts w:asciiTheme="majorHAnsi" w:eastAsiaTheme="majorEastAsia" w:hAnsiTheme="majorHAnsi" w:cstheme="majorHAnsi"/>
-                <w:sz w:val="24"/>
-                <w:szCs w:val="32"/>
-              </w:rPr>
-              <w:t>,</w:t>
+              <w:t>void* targetBase,</w:t>
             </w:r>
           </w:p>
           <w:p>
@@ -28078,25 +27318,7 @@
                 <w:sz w:val="24"/>
                 <w:szCs w:val="32"/>
               </w:rPr>
-              <w:t xml:space="preserve">int </w:t>
-            </w:r>
-            <w:proofErr w:type="spellStart"/>
-            <w:r>
-              <w:rPr>
-                <w:rFonts w:asciiTheme="majorHAnsi" w:eastAsiaTheme="majorEastAsia" w:hAnsiTheme="majorHAnsi" w:cstheme="majorHAnsi"/>
-                <w:sz w:val="24"/>
-                <w:szCs w:val="32"/>
-              </w:rPr>
-              <w:t>targetWidth</w:t>
-            </w:r>
-            <w:proofErr w:type="spellEnd"/>
-            <w:r>
-              <w:rPr>
-                <w:rFonts w:asciiTheme="majorHAnsi" w:eastAsiaTheme="majorEastAsia" w:hAnsiTheme="majorHAnsi" w:cstheme="majorHAnsi"/>
-                <w:sz w:val="24"/>
-                <w:szCs w:val="32"/>
-              </w:rPr>
-              <w:t>,</w:t>
+              <w:t>int targetWidth,</w:t>
             </w:r>
           </w:p>
           <w:p>
@@ -28114,18 +27336,8 @@
                 <w:sz w:val="24"/>
                 <w:szCs w:val="32"/>
               </w:rPr>
-              <w:t xml:space="preserve">int </w:t>
-            </w:r>
-            <w:proofErr w:type="spellStart"/>
-            <w:r>
-              <w:rPr>
-                <w:rFonts w:asciiTheme="majorHAnsi" w:eastAsiaTheme="majorEastAsia" w:hAnsiTheme="majorHAnsi" w:cstheme="majorHAnsi"/>
-                <w:sz w:val="24"/>
-                <w:szCs w:val="32"/>
-              </w:rPr>
-              <w:t>targetHeight</w:t>
-            </w:r>
-            <w:proofErr w:type="spellEnd"/>
+              <w:t>int targetHeight</w:t>
+            </w:r>
           </w:p>
         </w:tc>
         <w:tc>
@@ -28155,25 +27367,7 @@
                 <w:sz w:val="24"/>
                 <w:szCs w:val="32"/>
               </w:rPr>
-              <w:t xml:space="preserve">address of the </w:t>
-            </w:r>
-            <w:proofErr w:type="spellStart"/>
-            <w:r>
-              <w:rPr>
-                <w:rFonts w:asciiTheme="majorHAnsi" w:eastAsiaTheme="majorEastAsia" w:hAnsiTheme="majorHAnsi" w:cstheme="majorHAnsi"/>
-                <w:sz w:val="24"/>
-                <w:szCs w:val="32"/>
-              </w:rPr>
-              <w:t>vbuffer</w:t>
-            </w:r>
-            <w:proofErr w:type="spellEnd"/>
-            <w:r>
-              <w:rPr>
-                <w:rFonts w:asciiTheme="majorHAnsi" w:eastAsiaTheme="majorEastAsia" w:hAnsiTheme="majorHAnsi" w:cstheme="majorHAnsi"/>
-                <w:sz w:val="24"/>
-                <w:szCs w:val="32"/>
-              </w:rPr>
-              <w:t xml:space="preserve"> of the target, </w:t>
+              <w:t xml:space="preserve">address of the vbuffer of the target, </w:t>
             </w:r>
             <w:r>
               <w:rPr>
@@ -28359,25 +27553,7 @@
                 <w:sz w:val="24"/>
                 <w:szCs w:val="32"/>
               </w:rPr>
-              <w:t xml:space="preserve">int </w:t>
-            </w:r>
-            <w:proofErr w:type="spellStart"/>
-            <w:r>
-              <w:rPr>
-                <w:rFonts w:asciiTheme="majorHAnsi" w:eastAsiaTheme="majorEastAsia" w:hAnsiTheme="majorHAnsi" w:cstheme="majorHAnsi"/>
-                <w:sz w:val="24"/>
-                <w:szCs w:val="32"/>
-              </w:rPr>
-              <w:t>pixelAddress</w:t>
-            </w:r>
-            <w:proofErr w:type="spellEnd"/>
-            <w:r>
-              <w:rPr>
-                <w:rFonts w:asciiTheme="majorHAnsi" w:eastAsiaTheme="majorEastAsia" w:hAnsiTheme="majorHAnsi" w:cstheme="majorHAnsi"/>
-                <w:sz w:val="24"/>
-                <w:szCs w:val="32"/>
-              </w:rPr>
-              <w:t>(Graphics2D* g, int x, int y)</w:t>
+              <w:t>int pixelAddress(Graphics2D* g, int x, int y)</w:t>
             </w:r>
           </w:p>
         </w:tc>
@@ -28449,25 +27625,7 @@
                 <w:sz w:val="24"/>
                 <w:szCs w:val="32"/>
               </w:rPr>
-              <w:t xml:space="preserve">void </w:t>
-            </w:r>
-            <w:proofErr w:type="spellStart"/>
-            <w:r>
-              <w:rPr>
-                <w:rFonts w:asciiTheme="majorHAnsi" w:eastAsiaTheme="majorEastAsia" w:hAnsiTheme="majorHAnsi" w:cstheme="majorHAnsi"/>
-                <w:sz w:val="24"/>
-                <w:szCs w:val="32"/>
-              </w:rPr>
-              <w:t>setPix</w:t>
-            </w:r>
-            <w:proofErr w:type="spellEnd"/>
-            <w:r>
-              <w:rPr>
-                <w:rFonts w:asciiTheme="majorHAnsi" w:eastAsiaTheme="majorEastAsia" w:hAnsiTheme="majorHAnsi" w:cstheme="majorHAnsi"/>
-                <w:sz w:val="24"/>
-                <w:szCs w:val="32"/>
-              </w:rPr>
-              <w:t>(Graphics2D* g, int x, int y)</w:t>
+              <w:t>void setPix(Graphics2D* g, int x, int y)</w:t>
             </w:r>
           </w:p>
         </w:tc>
@@ -28654,35 +27812,7 @@
                 <w:sz w:val="24"/>
                 <w:szCs w:val="32"/>
               </w:rPr>
-              <w:t xml:space="preserve">void </w:t>
-            </w:r>
-            <w:proofErr w:type="spellStart"/>
-            <w:proofErr w:type="gramStart"/>
-            <w:r>
-              <w:rPr>
-                <w:rFonts w:asciiTheme="majorHAnsi" w:eastAsiaTheme="majorEastAsia" w:hAnsiTheme="majorHAnsi" w:cstheme="majorHAnsi"/>
-                <w:sz w:val="24"/>
-                <w:szCs w:val="32"/>
-              </w:rPr>
-              <w:t>drawRect</w:t>
-            </w:r>
-            <w:proofErr w:type="spellEnd"/>
-            <w:r>
-              <w:rPr>
-                <w:rFonts w:asciiTheme="majorHAnsi" w:eastAsiaTheme="majorEastAsia" w:hAnsiTheme="majorHAnsi" w:cstheme="majorHAnsi"/>
-                <w:sz w:val="24"/>
-                <w:szCs w:val="32"/>
-              </w:rPr>
-              <w:t>(</w:t>
-            </w:r>
-            <w:proofErr w:type="gramEnd"/>
-            <w:r>
-              <w:rPr>
-                <w:rFonts w:asciiTheme="majorHAnsi" w:eastAsiaTheme="majorEastAsia" w:hAnsiTheme="majorHAnsi" w:cstheme="majorHAnsi"/>
-                <w:sz w:val="24"/>
-                <w:szCs w:val="32"/>
-              </w:rPr>
-              <w:t>Graphics2D* g, int x, int y, int w, int h)</w:t>
+              <w:t>void drawRect(Graphics2D* g, int x, int y, int w, int h)</w:t>
             </w:r>
           </w:p>
         </w:tc>
@@ -28730,35 +27860,7 @@
                 <w:sz w:val="24"/>
                 <w:szCs w:val="32"/>
               </w:rPr>
-              <w:t xml:space="preserve">void </w:t>
-            </w:r>
-            <w:proofErr w:type="spellStart"/>
-            <w:proofErr w:type="gramStart"/>
-            <w:r>
-              <w:rPr>
-                <w:rFonts w:asciiTheme="majorHAnsi" w:eastAsiaTheme="majorEastAsia" w:hAnsiTheme="majorHAnsi" w:cstheme="majorHAnsi"/>
-                <w:sz w:val="24"/>
-                <w:szCs w:val="32"/>
-              </w:rPr>
-              <w:t>fillRect</w:t>
-            </w:r>
-            <w:proofErr w:type="spellEnd"/>
-            <w:r>
-              <w:rPr>
-                <w:rFonts w:asciiTheme="majorHAnsi" w:eastAsiaTheme="majorEastAsia" w:hAnsiTheme="majorHAnsi" w:cstheme="majorHAnsi"/>
-                <w:sz w:val="24"/>
-                <w:szCs w:val="32"/>
-              </w:rPr>
-              <w:t>(</w:t>
-            </w:r>
-            <w:proofErr w:type="gramEnd"/>
-            <w:r>
-              <w:rPr>
-                <w:rFonts w:asciiTheme="majorHAnsi" w:eastAsiaTheme="majorEastAsia" w:hAnsiTheme="majorHAnsi" w:cstheme="majorHAnsi"/>
-                <w:sz w:val="24"/>
-                <w:szCs w:val="32"/>
-              </w:rPr>
-              <w:t>Graphics2D* g, int x, int y, int w, int h)</w:t>
+              <w:t>void fillRect(Graphics2D* g, int x, int y, int w, int h)</w:t>
             </w:r>
           </w:p>
         </w:tc>
@@ -38626,7 +37728,7 @@
     <w:charset w:val="00"/>
     <w:family w:val="swiss"/>
     <w:pitch w:val="variable"/>
-    <w:sig w:usb0="E0002AFF" w:usb1="C000247B" w:usb2="00000009" w:usb3="00000000" w:csb0="000001FF" w:csb1="00000000"/>
+    <w:sig w:usb0="E4002EFF" w:usb1="C000247B" w:usb2="00000009" w:usb3="00000000" w:csb0="000001FF" w:csb1="00000000"/>
   </w:font>
   <w:font w:name="DengXian Light">
     <w:altName w:val="等线 Light"/>
@@ -38669,7 +37771,7 @@
     <w:charset w:val="00"/>
     <w:family w:val="swiss"/>
     <w:pitch w:val="variable"/>
-    <w:sig w:usb0="E0002AFF" w:usb1="C000247B" w:usb2="00000009" w:usb3="00000000" w:csb0="000001FF" w:csb1="00000000"/>
+    <w:sig w:usb0="E4002EFF" w:usb1="C000247B" w:usb2="00000009" w:usb3="00000000" w:csb0="000001FF" w:csb1="00000000"/>
   </w:font>
   <w:font w:name="Cambria Math">
     <w:panose1 w:val="02040503050406030204"/>
@@ -38686,6 +37788,7 @@
   </w:font>
   <w:font w:name="Monospac821 BT">
     <w:altName w:val="Calibri"/>
+    <w:panose1 w:val="020B0609020202020204"/>
     <w:charset w:val="00"/>
     <w:family w:val="modern"/>
     <w:pitch w:val="fixed"/>
@@ -38730,6 +37833,7 @@
     <w:rsid w:val="003D09AD"/>
     <w:rsid w:val="003D11FE"/>
     <w:rsid w:val="003D6066"/>
+    <w:rsid w:val="00415056"/>
     <w:rsid w:val="00461A2C"/>
     <w:rsid w:val="004B17EB"/>
     <w:rsid w:val="004D273B"/>
@@ -38741,6 +37845,7 @@
     <w:rsid w:val="005E75CF"/>
     <w:rsid w:val="00617747"/>
     <w:rsid w:val="006D7CA4"/>
+    <w:rsid w:val="006F28CF"/>
     <w:rsid w:val="00752455"/>
     <w:rsid w:val="00765F88"/>
     <w:rsid w:val="00767367"/>

</xml_diff>

<commit_message>
Refactor libraries, update docs
</commit_message>
<xml_diff>
--- a/doc/Snips Documentation.docx
+++ b/doc/Snips Documentation.docx
@@ -3337,20 +3337,19 @@
           <w:szCs w:val="16"/>
           <w:lang w:val="de-DE" w:eastAsia="de-DE"/>
         </w:rPr>
-        <w:t>int fib(int n) {</w:t>
-      </w:r>
-    </w:p>
-    <w:p>
-      <w:pPr>
-        <w:shd w:val="clear" w:color="auto" w:fill="FFFFFF"/>
-        <w:ind w:left="3540"/>
+        <w:t>int </w:t>
+      </w:r>
+      <w:proofErr w:type="gramStart"/>
+      <w:r>
         <w:rPr>
           <w:rFonts w:ascii="Consolas," w:eastAsia="Times New Roman" w:hAnsi="Consolas,"/>
           <w:sz w:val="16"/>
           <w:szCs w:val="16"/>
           <w:lang w:val="de-DE" w:eastAsia="de-DE"/>
         </w:rPr>
-      </w:pPr>
+        <w:t>fib(</w:t>
+      </w:r>
+      <w:proofErr w:type="gramEnd"/>
       <w:r>
         <w:rPr>
           <w:rFonts w:ascii="Consolas," w:eastAsia="Times New Roman" w:hAnsi="Consolas,"/>
@@ -3358,7 +3357,7 @@
           <w:szCs w:val="16"/>
           <w:lang w:val="de-DE" w:eastAsia="de-DE"/>
         </w:rPr>
-        <w:t>    if (n &lt; 3) return 1;</w:t>
+        <w:t>int n) {</w:t>
       </w:r>
     </w:p>
     <w:p>
@@ -3379,7 +3378,7 @@
           <w:szCs w:val="16"/>
           <w:lang w:val="de-DE" w:eastAsia="de-DE"/>
         </w:rPr>
-        <w:t>    else return fib(n - 1) + fib(n - 2);</w:t>
+        <w:t>    if (n &lt; 3) return 1;</w:t>
       </w:r>
     </w:p>
     <w:p>
@@ -3400,20 +3399,19 @@
           <w:szCs w:val="16"/>
           <w:lang w:val="de-DE" w:eastAsia="de-DE"/>
         </w:rPr>
-        <w:t>}</w:t>
-      </w:r>
-    </w:p>
-    <w:p>
-      <w:pPr>
-        <w:shd w:val="clear" w:color="auto" w:fill="FFFFFF"/>
-        <w:ind w:left="3540"/>
+        <w:t>    else return </w:t>
+      </w:r>
+      <w:proofErr w:type="gramStart"/>
+      <w:r>
         <w:rPr>
           <w:rFonts w:ascii="Consolas," w:eastAsia="Times New Roman" w:hAnsi="Consolas,"/>
           <w:sz w:val="16"/>
           <w:szCs w:val="16"/>
           <w:lang w:val="de-DE" w:eastAsia="de-DE"/>
         </w:rPr>
-      </w:pPr>
+        <w:t>fib(</w:t>
+      </w:r>
+      <w:proofErr w:type="gramEnd"/>
       <w:r>
         <w:rPr>
           <w:rFonts w:ascii="Consolas," w:eastAsia="Times New Roman" w:hAnsi="Consolas,"/>
@@ -3421,7 +3419,69 @@
           <w:szCs w:val="16"/>
           <w:lang w:val="de-DE" w:eastAsia="de-DE"/>
         </w:rPr>
-        <w:t>int main(int a) </w:t>
+        <w:t>n - 1) + fib(n - 2);</w:t>
+      </w:r>
+    </w:p>
+    <w:p>
+      <w:pPr>
+        <w:shd w:val="clear" w:color="auto" w:fill="FFFFFF"/>
+        <w:ind w:left="3540"/>
+        <w:rPr>
+          <w:rFonts w:ascii="Consolas," w:eastAsia="Times New Roman" w:hAnsi="Consolas,"/>
+          <w:sz w:val="16"/>
+          <w:szCs w:val="16"/>
+          <w:lang w:val="de-DE" w:eastAsia="de-DE"/>
+        </w:rPr>
+      </w:pPr>
+      <w:r>
+        <w:rPr>
+          <w:rFonts w:ascii="Consolas," w:eastAsia="Times New Roman" w:hAnsi="Consolas,"/>
+          <w:sz w:val="16"/>
+          <w:szCs w:val="16"/>
+          <w:lang w:val="de-DE" w:eastAsia="de-DE"/>
+        </w:rPr>
+        <w:t>}</w:t>
+      </w:r>
+    </w:p>
+    <w:p>
+      <w:pPr>
+        <w:shd w:val="clear" w:color="auto" w:fill="FFFFFF"/>
+        <w:ind w:left="3540"/>
+        <w:rPr>
+          <w:rFonts w:ascii="Consolas," w:eastAsia="Times New Roman" w:hAnsi="Consolas,"/>
+          <w:sz w:val="16"/>
+          <w:szCs w:val="16"/>
+          <w:lang w:val="de-DE" w:eastAsia="de-DE"/>
+        </w:rPr>
+      </w:pPr>
+      <w:r>
+        <w:rPr>
+          <w:rFonts w:ascii="Consolas," w:eastAsia="Times New Roman" w:hAnsi="Consolas,"/>
+          <w:sz w:val="16"/>
+          <w:szCs w:val="16"/>
+          <w:lang w:val="de-DE" w:eastAsia="de-DE"/>
+        </w:rPr>
+        <w:t>int </w:t>
+      </w:r>
+      <w:proofErr w:type="gramStart"/>
+      <w:r>
+        <w:rPr>
+          <w:rFonts w:ascii="Consolas," w:eastAsia="Times New Roman" w:hAnsi="Consolas,"/>
+          <w:sz w:val="16"/>
+          <w:szCs w:val="16"/>
+          <w:lang w:val="de-DE" w:eastAsia="de-DE"/>
+        </w:rPr>
+        <w:t>main(</w:t>
+      </w:r>
+      <w:proofErr w:type="gramEnd"/>
+      <w:r>
+        <w:rPr>
+          <w:rFonts w:ascii="Consolas," w:eastAsia="Times New Roman" w:hAnsi="Consolas,"/>
+          <w:sz w:val="16"/>
+          <w:szCs w:val="16"/>
+          <w:lang w:val="de-DE" w:eastAsia="de-DE"/>
+        </w:rPr>
+        <w:t>int a) </w:t>
       </w:r>
     </w:p>
     <w:p>
@@ -3864,20 +3924,19 @@
           <w:szCs w:val="16"/>
           <w:lang w:val="de-DE" w:eastAsia="de-DE"/>
         </w:rPr>
-        <w:t>    if (a != 0) </w:t>
-      </w:r>
-    </w:p>
-    <w:p>
-      <w:pPr>
-        <w:shd w:val="clear" w:color="auto" w:fill="FFFFFF" w:themeFill="background1"/>
-        <w:ind w:left="3540"/>
+        <w:t>    if (</w:t>
+      </w:r>
+      <w:proofErr w:type="gramStart"/>
+      <w:r>
         <w:rPr>
           <w:rFonts w:ascii="Consolas," w:eastAsia="Times New Roman" w:hAnsi="Consolas," w:cs="Times New Roman"/>
           <w:sz w:val="16"/>
           <w:szCs w:val="16"/>
           <w:lang w:val="de-DE" w:eastAsia="de-DE"/>
         </w:rPr>
-      </w:pPr>
+        <w:t>a !</w:t>
+      </w:r>
+      <w:proofErr w:type="gramEnd"/>
       <w:r>
         <w:rPr>
           <w:rFonts w:ascii="Consolas," w:eastAsia="Times New Roman" w:hAnsi="Consolas," w:cs="Times New Roman"/>
@@ -3885,7 +3944,7 @@
           <w:szCs w:val="16"/>
           <w:lang w:val="de-DE" w:eastAsia="de-DE"/>
         </w:rPr>
-        <w:t>        return 1 + log2(a &gt;&gt; 1);</w:t>
+        <w:t>= 0) </w:t>
       </w:r>
     </w:p>
     <w:p>
@@ -3906,7 +3965,7 @@
           <w:szCs w:val="16"/>
           <w:lang w:val="de-DE" w:eastAsia="de-DE"/>
         </w:rPr>
-        <w:t>    else return 0;</w:t>
+        <w:t>        return 1 + log2(a &gt;&gt; 1);</w:t>
       </w:r>
     </w:p>
     <w:p>
@@ -3927,7 +3986,7 @@
           <w:szCs w:val="16"/>
           <w:lang w:val="de-DE" w:eastAsia="de-DE"/>
         </w:rPr>
-        <w:t>}</w:t>
+        <w:t>    else return 0;</w:t>
       </w:r>
     </w:p>
     <w:p>
@@ -3948,7 +4007,48 @@
           <w:szCs w:val="16"/>
           <w:lang w:val="de-DE" w:eastAsia="de-DE"/>
         </w:rPr>
-        <w:t>int main(int a) </w:t>
+        <w:t>}</w:t>
+      </w:r>
+    </w:p>
+    <w:p>
+      <w:pPr>
+        <w:shd w:val="clear" w:color="auto" w:fill="FFFFFF" w:themeFill="background1"/>
+        <w:ind w:left="3540"/>
+        <w:rPr>
+          <w:rFonts w:ascii="Consolas," w:eastAsia="Times New Roman" w:hAnsi="Consolas," w:cs="Times New Roman"/>
+          <w:sz w:val="16"/>
+          <w:szCs w:val="16"/>
+          <w:lang w:val="de-DE" w:eastAsia="de-DE"/>
+        </w:rPr>
+      </w:pPr>
+      <w:r>
+        <w:rPr>
+          <w:rFonts w:ascii="Consolas," w:eastAsia="Times New Roman" w:hAnsi="Consolas," w:cs="Times New Roman"/>
+          <w:sz w:val="16"/>
+          <w:szCs w:val="16"/>
+          <w:lang w:val="de-DE" w:eastAsia="de-DE"/>
+        </w:rPr>
+        <w:t>int </w:t>
+      </w:r>
+      <w:proofErr w:type="gramStart"/>
+      <w:r>
+        <w:rPr>
+          <w:rFonts w:ascii="Consolas," w:eastAsia="Times New Roman" w:hAnsi="Consolas," w:cs="Times New Roman"/>
+          <w:sz w:val="16"/>
+          <w:szCs w:val="16"/>
+          <w:lang w:val="de-DE" w:eastAsia="de-DE"/>
+        </w:rPr>
+        <w:t>main(</w:t>
+      </w:r>
+      <w:proofErr w:type="gramEnd"/>
+      <w:r>
+        <w:rPr>
+          <w:rFonts w:ascii="Consolas," w:eastAsia="Times New Roman" w:hAnsi="Consolas," w:cs="Times New Roman"/>
+          <w:sz w:val="16"/>
+          <w:szCs w:val="16"/>
+          <w:lang w:val="de-DE" w:eastAsia="de-DE"/>
+        </w:rPr>
+        <w:t>int a) </w:t>
       </w:r>
     </w:p>
     <w:p>
@@ -5650,7 +5750,25 @@
           <w:sz w:val="24"/>
           <w:szCs w:val="32"/>
         </w:rPr>
-        <w:t>State s = State.Normal;</w:t>
+        <w:t xml:space="preserve">State s = </w:t>
+      </w:r>
+      <w:proofErr w:type="spellStart"/>
+      <w:r>
+        <w:rPr>
+          <w:rFonts w:ascii="Monospac821 BT" w:eastAsiaTheme="majorEastAsia" w:hAnsi="Monospac821 BT" w:cstheme="majorHAnsi"/>
+          <w:sz w:val="24"/>
+          <w:szCs w:val="32"/>
+        </w:rPr>
+        <w:t>State.Normal</w:t>
+      </w:r>
+      <w:proofErr w:type="spellEnd"/>
+      <w:r>
+        <w:rPr>
+          <w:rFonts w:ascii="Monospac821 BT" w:eastAsiaTheme="majorEastAsia" w:hAnsi="Monospac821 BT" w:cstheme="majorHAnsi"/>
+          <w:sz w:val="24"/>
+          <w:szCs w:val="32"/>
+        </w:rPr>
+        <w:t>;</w:t>
       </w:r>
     </w:p>
     <w:p>
@@ -6490,13 +6608,23 @@
         </w:rPr>
         <w:t xml:space="preserve">] arr = [10, ‘c’, true, </w:t>
       </w:r>
+      <w:proofErr w:type="gramStart"/>
       <w:r>
         <w:rPr>
           <w:rFonts w:ascii="Monospac821 BT" w:eastAsiaTheme="majorEastAsia" w:hAnsi="Monospac821 BT" w:cstheme="majorHAnsi"/>
           <w:sz w:val="24"/>
           <w:szCs w:val="32"/>
         </w:rPr>
-        <w:t>Point::(10, 5)</w:t>
+        <w:t>Point::(</w:t>
+      </w:r>
+      <w:proofErr w:type="gramEnd"/>
+      <w:r>
+        <w:rPr>
+          <w:rFonts w:ascii="Monospac821 BT" w:eastAsiaTheme="majorEastAsia" w:hAnsi="Monospac821 BT" w:cstheme="majorHAnsi"/>
+          <w:sz w:val="24"/>
+          <w:szCs w:val="32"/>
+        </w:rPr>
+        <w:t>10, 5)</w:t>
       </w:r>
       <w:r>
         <w:rPr>
@@ -6876,7 +7004,25 @@
           <w:sz w:val="24"/>
           <w:szCs w:val="32"/>
         </w:rPr>
-        <w:t xml:space="preserve">MyStruct s = MyStruct::(5, </w:t>
+        <w:t xml:space="preserve">MyStruct s = </w:t>
+      </w:r>
+      <w:proofErr w:type="gramStart"/>
+      <w:r>
+        <w:rPr>
+          <w:rFonts w:ascii="Monospac821 BT" w:eastAsiaTheme="majorEastAsia" w:hAnsi="Monospac821 BT" w:cstheme="majorHAnsi"/>
+          <w:sz w:val="24"/>
+          <w:szCs w:val="32"/>
+        </w:rPr>
+        <w:t>MyStruct::(</w:t>
+      </w:r>
+      <w:proofErr w:type="gramEnd"/>
+      <w:r>
+        <w:rPr>
+          <w:rFonts w:ascii="Monospac821 BT" w:eastAsiaTheme="majorEastAsia" w:hAnsi="Monospac821 BT" w:cstheme="majorHAnsi"/>
+          <w:sz w:val="24"/>
+          <w:szCs w:val="32"/>
+        </w:rPr>
+        <w:t xml:space="preserve">5, </w:t>
       </w:r>
       <w:r>
         <w:rPr>
@@ -11874,7 +12020,25 @@
                 <w:sz w:val="24"/>
                 <w:szCs w:val="32"/>
               </w:rPr>
-              <w:t>void* resv(int size)</w:t>
+              <w:t xml:space="preserve">void* </w:t>
+            </w:r>
+            <w:proofErr w:type="gramStart"/>
+            <w:r>
+              <w:rPr>
+                <w:rFonts w:asciiTheme="majorHAnsi" w:eastAsiaTheme="majorEastAsia" w:hAnsiTheme="majorHAnsi" w:cstheme="majorHAnsi"/>
+                <w:sz w:val="24"/>
+                <w:szCs w:val="32"/>
+              </w:rPr>
+              <w:t>resv(</w:t>
+            </w:r>
+            <w:proofErr w:type="gramEnd"/>
+            <w:r>
+              <w:rPr>
+                <w:rFonts w:asciiTheme="majorHAnsi" w:eastAsiaTheme="majorEastAsia" w:hAnsiTheme="majorHAnsi" w:cstheme="majorHAnsi"/>
+                <w:sz w:val="24"/>
+                <w:szCs w:val="32"/>
+              </w:rPr>
+              <w:t>int size)</w:t>
             </w:r>
           </w:p>
         </w:tc>
@@ -12027,8 +12191,18 @@
                 <w:sz w:val="24"/>
                 <w:szCs w:val="32"/>
               </w:rPr>
-              <w:t xml:space="preserve"> is the number of heap elements.</w:t>
-            </w:r>
+              <w:t xml:space="preserve"> is the number of heap </w:t>
+            </w:r>
+            <w:proofErr w:type="gramStart"/>
+            <w:r>
+              <w:rPr>
+                <w:rFonts w:asciiTheme="majorHAnsi" w:eastAsiaTheme="majorEastAsia" w:hAnsiTheme="majorHAnsi" w:cstheme="majorHAnsi"/>
+                <w:sz w:val="24"/>
+                <w:szCs w:val="32"/>
+              </w:rPr>
+              <w:t>elements.</w:t>
+            </w:r>
+            <w:proofErr w:type="gramEnd"/>
           </w:p>
         </w:tc>
       </w:tr>
@@ -12363,7 +12537,25 @@
                 <w:sz w:val="24"/>
                 <w:szCs w:val="32"/>
               </w:rPr>
-              <w:t>void free(void* p)</w:t>
+              <w:t xml:space="preserve">void </w:t>
+            </w:r>
+            <w:proofErr w:type="gramStart"/>
+            <w:r>
+              <w:rPr>
+                <w:rFonts w:asciiTheme="majorHAnsi" w:eastAsiaTheme="majorEastAsia" w:hAnsiTheme="majorHAnsi" w:cstheme="majorHAnsi"/>
+                <w:sz w:val="24"/>
+                <w:szCs w:val="32"/>
+              </w:rPr>
+              <w:t>free(</w:t>
+            </w:r>
+            <w:proofErr w:type="gramEnd"/>
+            <w:r>
+              <w:rPr>
+                <w:rFonts w:asciiTheme="majorHAnsi" w:eastAsiaTheme="majorEastAsia" w:hAnsiTheme="majorHAnsi" w:cstheme="majorHAnsi"/>
+                <w:sz w:val="24"/>
+                <w:szCs w:val="32"/>
+              </w:rPr>
+              <w:t>void* p)</w:t>
             </w:r>
           </w:p>
         </w:tc>
@@ -12909,7 +13101,25 @@
                 <w:sz w:val="24"/>
                 <w:szCs w:val="32"/>
               </w:rPr>
-              <w:t>nt hsize(void* p)</w:t>
+              <w:t xml:space="preserve">nt </w:t>
+            </w:r>
+            <w:proofErr w:type="gramStart"/>
+            <w:r>
+              <w:rPr>
+                <w:rFonts w:asciiTheme="majorHAnsi" w:eastAsiaTheme="majorEastAsia" w:hAnsiTheme="majorHAnsi" w:cstheme="majorHAnsi"/>
+                <w:sz w:val="24"/>
+                <w:szCs w:val="32"/>
+              </w:rPr>
+              <w:t>hsize(</w:t>
+            </w:r>
+            <w:proofErr w:type="gramEnd"/>
+            <w:r>
+              <w:rPr>
+                <w:rFonts w:asciiTheme="majorHAnsi" w:eastAsiaTheme="majorEastAsia" w:hAnsiTheme="majorHAnsi" w:cstheme="majorHAnsi"/>
+                <w:sz w:val="24"/>
+                <w:szCs w:val="32"/>
+              </w:rPr>
+              <w:t>void* p)</w:t>
             </w:r>
           </w:p>
         </w:tc>
@@ -13281,7 +13491,25 @@
                 <w:sz w:val="24"/>
                 <w:szCs w:val="32"/>
               </w:rPr>
-              <w:t>T* init&lt;T&gt;(T value)</w:t>
+              <w:t>T* init&lt;T</w:t>
+            </w:r>
+            <w:proofErr w:type="gramStart"/>
+            <w:r>
+              <w:rPr>
+                <w:rFonts w:asciiTheme="majorHAnsi" w:eastAsiaTheme="majorEastAsia" w:hAnsiTheme="majorHAnsi" w:cstheme="majorHAnsi"/>
+                <w:sz w:val="24"/>
+                <w:szCs w:val="32"/>
+              </w:rPr>
+              <w:t>&gt;(</w:t>
+            </w:r>
+            <w:proofErr w:type="gramEnd"/>
+            <w:r>
+              <w:rPr>
+                <w:rFonts w:asciiTheme="majorHAnsi" w:eastAsiaTheme="majorEastAsia" w:hAnsiTheme="majorHAnsi" w:cstheme="majorHAnsi"/>
+                <w:sz w:val="24"/>
+                <w:szCs w:val="32"/>
+              </w:rPr>
+              <w:t>T value)</w:t>
             </w:r>
           </w:p>
         </w:tc>
@@ -13654,7 +13882,43 @@
                 <w:sz w:val="24"/>
                 <w:szCs w:val="32"/>
               </w:rPr>
-              <w:t>int __op_div(int a, int b)</w:t>
+              <w:t>int __</w:t>
+            </w:r>
+            <w:proofErr w:type="spellStart"/>
+            <w:r>
+              <w:rPr>
+                <w:rFonts w:asciiTheme="majorHAnsi" w:eastAsiaTheme="majorEastAsia" w:hAnsiTheme="majorHAnsi" w:cstheme="majorHAnsi"/>
+                <w:sz w:val="24"/>
+                <w:szCs w:val="32"/>
+              </w:rPr>
+              <w:t>op_</w:t>
+            </w:r>
+            <w:proofErr w:type="gramStart"/>
+            <w:r>
+              <w:rPr>
+                <w:rFonts w:asciiTheme="majorHAnsi" w:eastAsiaTheme="majorEastAsia" w:hAnsiTheme="majorHAnsi" w:cstheme="majorHAnsi"/>
+                <w:sz w:val="24"/>
+                <w:szCs w:val="32"/>
+              </w:rPr>
+              <w:t>div</w:t>
+            </w:r>
+            <w:proofErr w:type="spellEnd"/>
+            <w:r>
+              <w:rPr>
+                <w:rFonts w:asciiTheme="majorHAnsi" w:eastAsiaTheme="majorEastAsia" w:hAnsiTheme="majorHAnsi" w:cstheme="majorHAnsi"/>
+                <w:sz w:val="24"/>
+                <w:szCs w:val="32"/>
+              </w:rPr>
+              <w:t>(</w:t>
+            </w:r>
+            <w:proofErr w:type="gramEnd"/>
+            <w:r>
+              <w:rPr>
+                <w:rFonts w:asciiTheme="majorHAnsi" w:eastAsiaTheme="majorEastAsia" w:hAnsiTheme="majorHAnsi" w:cstheme="majorHAnsi"/>
+                <w:sz w:val="24"/>
+                <w:szCs w:val="32"/>
+              </w:rPr>
+              <w:t>int a, int b)</w:t>
             </w:r>
           </w:p>
         </w:tc>
@@ -13933,7 +14197,25 @@
           <w:sz w:val="24"/>
           <w:szCs w:val="32"/>
         </w:rPr>
-        <w:t>compute the rest of a integer division</w:t>
+        <w:t xml:space="preserve">compute the rest of </w:t>
+      </w:r>
+      <w:proofErr w:type="gramStart"/>
+      <w:r>
+        <w:rPr>
+          <w:rFonts w:asciiTheme="majorHAnsi" w:eastAsiaTheme="majorEastAsia" w:hAnsiTheme="majorHAnsi" w:cstheme="majorHAnsi"/>
+          <w:sz w:val="24"/>
+          <w:szCs w:val="32"/>
+        </w:rPr>
+        <w:t>a</w:t>
+      </w:r>
+      <w:proofErr w:type="gramEnd"/>
+      <w:r>
+        <w:rPr>
+          <w:rFonts w:asciiTheme="majorHAnsi" w:eastAsiaTheme="majorEastAsia" w:hAnsiTheme="majorHAnsi" w:cstheme="majorHAnsi"/>
+          <w:sz w:val="24"/>
+          <w:szCs w:val="32"/>
+        </w:rPr>
+        <w:t xml:space="preserve"> integer division</w:t>
       </w:r>
       <w:r>
         <w:rPr>
@@ -14054,6 +14336,7 @@
               </w:rPr>
               <w:t>int __op_</w:t>
             </w:r>
+            <w:proofErr w:type="gramStart"/>
             <w:r>
               <w:rPr>
                 <w:rFonts w:asciiTheme="majorHAnsi" w:eastAsiaTheme="majorEastAsia" w:hAnsiTheme="majorHAnsi" w:cstheme="majorHAnsi"/>
@@ -14068,7 +14351,16 @@
                 <w:sz w:val="24"/>
                 <w:szCs w:val="32"/>
               </w:rPr>
-              <w:t>(int a, int b)</w:t>
+              <w:t>(</w:t>
+            </w:r>
+            <w:proofErr w:type="gramEnd"/>
+            <w:r>
+              <w:rPr>
+                <w:rFonts w:asciiTheme="majorHAnsi" w:eastAsiaTheme="majorEastAsia" w:hAnsiTheme="majorHAnsi" w:cstheme="majorHAnsi"/>
+                <w:sz w:val="24"/>
+                <w:szCs w:val="32"/>
+              </w:rPr>
+              <w:t>int a, int b)</w:t>
             </w:r>
           </w:p>
         </w:tc>
@@ -14478,7 +14770,35 @@
                 <w:sz w:val="24"/>
                 <w:szCs w:val="32"/>
               </w:rPr>
-              <w:t>bool parseBool(char* str)</w:t>
+              <w:t xml:space="preserve">bool </w:t>
+            </w:r>
+            <w:proofErr w:type="spellStart"/>
+            <w:proofErr w:type="gramStart"/>
+            <w:r>
+              <w:rPr>
+                <w:rFonts w:asciiTheme="majorHAnsi" w:eastAsiaTheme="majorEastAsia" w:hAnsiTheme="majorHAnsi" w:cstheme="majorHAnsi"/>
+                <w:sz w:val="24"/>
+                <w:szCs w:val="32"/>
+              </w:rPr>
+              <w:t>parseBool</w:t>
+            </w:r>
+            <w:proofErr w:type="spellEnd"/>
+            <w:r>
+              <w:rPr>
+                <w:rFonts w:asciiTheme="majorHAnsi" w:eastAsiaTheme="majorEastAsia" w:hAnsiTheme="majorHAnsi" w:cstheme="majorHAnsi"/>
+                <w:sz w:val="24"/>
+                <w:szCs w:val="32"/>
+              </w:rPr>
+              <w:t>(</w:t>
+            </w:r>
+            <w:proofErr w:type="gramEnd"/>
+            <w:r>
+              <w:rPr>
+                <w:rFonts w:asciiTheme="majorHAnsi" w:eastAsiaTheme="majorEastAsia" w:hAnsiTheme="majorHAnsi" w:cstheme="majorHAnsi"/>
+                <w:sz w:val="24"/>
+                <w:szCs w:val="32"/>
+              </w:rPr>
+              <w:t>char* str)</w:t>
             </w:r>
           </w:p>
         </w:tc>
@@ -14544,7 +14864,25 @@
                 <w:sz w:val="24"/>
                 <w:szCs w:val="32"/>
               </w:rPr>
-              <w:t>char* toString(bool b)</w:t>
+              <w:t xml:space="preserve">char* </w:t>
+            </w:r>
+            <w:proofErr w:type="gramStart"/>
+            <w:r>
+              <w:rPr>
+                <w:rFonts w:asciiTheme="majorHAnsi" w:eastAsiaTheme="majorEastAsia" w:hAnsiTheme="majorHAnsi" w:cstheme="majorHAnsi"/>
+                <w:sz w:val="24"/>
+                <w:szCs w:val="32"/>
+              </w:rPr>
+              <w:t>toString(</w:t>
+            </w:r>
+            <w:proofErr w:type="gramEnd"/>
+            <w:r>
+              <w:rPr>
+                <w:rFonts w:asciiTheme="majorHAnsi" w:eastAsiaTheme="majorEastAsia" w:hAnsiTheme="majorHAnsi" w:cstheme="majorHAnsi"/>
+                <w:sz w:val="24"/>
+                <w:szCs w:val="32"/>
+              </w:rPr>
+              <w:t>bool b)</w:t>
             </w:r>
           </w:p>
         </w:tc>
@@ -14930,7 +15268,25 @@
                 <w:sz w:val="24"/>
                 <w:szCs w:val="32"/>
               </w:rPr>
-              <w:t>int parseInt(char* str)</w:t>
+              <w:t xml:space="preserve">int </w:t>
+            </w:r>
+            <w:proofErr w:type="gramStart"/>
+            <w:r>
+              <w:rPr>
+                <w:rFonts w:asciiTheme="majorHAnsi" w:eastAsiaTheme="majorEastAsia" w:hAnsiTheme="majorHAnsi" w:cstheme="majorHAnsi"/>
+                <w:sz w:val="24"/>
+                <w:szCs w:val="32"/>
+              </w:rPr>
+              <w:t>parseInt(</w:t>
+            </w:r>
+            <w:proofErr w:type="gramEnd"/>
+            <w:r>
+              <w:rPr>
+                <w:rFonts w:asciiTheme="majorHAnsi" w:eastAsiaTheme="majorEastAsia" w:hAnsiTheme="majorHAnsi" w:cstheme="majorHAnsi"/>
+                <w:sz w:val="24"/>
+                <w:szCs w:val="32"/>
+              </w:rPr>
+              <w:t>char* str)</w:t>
             </w:r>
           </w:p>
         </w:tc>
@@ -14953,7 +15309,25 @@
                 <w:sz w:val="24"/>
                 <w:szCs w:val="32"/>
               </w:rPr>
-              <w:t xml:space="preserve">Parses a integer from given String. The String has to match the pattern: </w:t>
+              <w:t xml:space="preserve">Parses </w:t>
+            </w:r>
+            <w:proofErr w:type="gramStart"/>
+            <w:r>
+              <w:rPr>
+                <w:rFonts w:asciiTheme="majorHAnsi" w:eastAsiaTheme="majorEastAsia" w:hAnsiTheme="majorHAnsi" w:cstheme="majorHAnsi"/>
+                <w:sz w:val="24"/>
+                <w:szCs w:val="32"/>
+              </w:rPr>
+              <w:t>a</w:t>
+            </w:r>
+            <w:proofErr w:type="gramEnd"/>
+            <w:r>
+              <w:rPr>
+                <w:rFonts w:asciiTheme="majorHAnsi" w:eastAsiaTheme="majorEastAsia" w:hAnsiTheme="majorHAnsi" w:cstheme="majorHAnsi"/>
+                <w:sz w:val="24"/>
+                <w:szCs w:val="32"/>
+              </w:rPr>
+              <w:t xml:space="preserve"> integer from given String. The String has to match the pattern: </w:t>
             </w:r>
             <m:oMath>
               <m:r>
@@ -15058,7 +15432,25 @@
                 <w:sz w:val="24"/>
                 <w:szCs w:val="32"/>
               </w:rPr>
-              <w:t>char* toString(int num)</w:t>
+              <w:t xml:space="preserve">char* </w:t>
+            </w:r>
+            <w:proofErr w:type="gramStart"/>
+            <w:r>
+              <w:rPr>
+                <w:rFonts w:asciiTheme="majorHAnsi" w:eastAsiaTheme="majorEastAsia" w:hAnsiTheme="majorHAnsi" w:cstheme="majorHAnsi"/>
+                <w:sz w:val="24"/>
+                <w:szCs w:val="32"/>
+              </w:rPr>
+              <w:t>toString(</w:t>
+            </w:r>
+            <w:proofErr w:type="gramEnd"/>
+            <w:r>
+              <w:rPr>
+                <w:rFonts w:asciiTheme="majorHAnsi" w:eastAsiaTheme="majorEastAsia" w:hAnsiTheme="majorHAnsi" w:cstheme="majorHAnsi"/>
+                <w:sz w:val="24"/>
+                <w:szCs w:val="32"/>
+              </w:rPr>
+              <w:t>int num)</w:t>
             </w:r>
           </w:p>
         </w:tc>
@@ -15215,7 +15607,25 @@
                 <w:sz w:val="24"/>
                 <w:szCs w:val="32"/>
               </w:rPr>
-              <w:t>void sort(int* arr, int size</w:t>
+              <w:t xml:space="preserve">void </w:t>
+            </w:r>
+            <w:proofErr w:type="gramStart"/>
+            <w:r>
+              <w:rPr>
+                <w:rFonts w:asciiTheme="majorHAnsi" w:eastAsiaTheme="majorEastAsia" w:hAnsiTheme="majorHAnsi" w:cstheme="majorHAnsi"/>
+                <w:sz w:val="24"/>
+                <w:szCs w:val="32"/>
+              </w:rPr>
+              <w:t>sort(</w:t>
+            </w:r>
+            <w:proofErr w:type="gramEnd"/>
+            <w:r>
+              <w:rPr>
+                <w:rFonts w:asciiTheme="majorHAnsi" w:eastAsiaTheme="majorEastAsia" w:hAnsiTheme="majorHAnsi" w:cstheme="majorHAnsi"/>
+                <w:sz w:val="24"/>
+                <w:szCs w:val="32"/>
+              </w:rPr>
+              <w:t>int* arr, int size</w:t>
             </w:r>
             <w:r>
               <w:rPr>
@@ -15732,7 +16142,25 @@
                 <w:sz w:val="24"/>
                 <w:szCs w:val="32"/>
               </w:rPr>
-              <w:t>bool equals(char* str0, char* str1)</w:t>
+              <w:t xml:space="preserve">bool </w:t>
+            </w:r>
+            <w:proofErr w:type="gramStart"/>
+            <w:r>
+              <w:rPr>
+                <w:rFonts w:asciiTheme="majorHAnsi" w:eastAsiaTheme="majorEastAsia" w:hAnsiTheme="majorHAnsi" w:cstheme="majorHAnsi"/>
+                <w:sz w:val="24"/>
+                <w:szCs w:val="32"/>
+              </w:rPr>
+              <w:t>equals(</w:t>
+            </w:r>
+            <w:proofErr w:type="gramEnd"/>
+            <w:r>
+              <w:rPr>
+                <w:rFonts w:asciiTheme="majorHAnsi" w:eastAsiaTheme="majorEastAsia" w:hAnsiTheme="majorHAnsi" w:cstheme="majorHAnsi"/>
+                <w:sz w:val="24"/>
+                <w:szCs w:val="32"/>
+              </w:rPr>
+              <w:t>char* str0, char* str1)</w:t>
             </w:r>
           </w:p>
         </w:tc>
@@ -15788,7 +16216,25 @@
                 <w:sz w:val="24"/>
                 <w:szCs w:val="32"/>
               </w:rPr>
-              <w:t>char* substring(char* str, int begin, int end)</w:t>
+              <w:t xml:space="preserve">char* </w:t>
+            </w:r>
+            <w:proofErr w:type="gramStart"/>
+            <w:r>
+              <w:rPr>
+                <w:rFonts w:asciiTheme="majorHAnsi" w:eastAsiaTheme="majorEastAsia" w:hAnsiTheme="majorHAnsi" w:cstheme="majorHAnsi"/>
+                <w:sz w:val="24"/>
+                <w:szCs w:val="32"/>
+              </w:rPr>
+              <w:t>substring(</w:t>
+            </w:r>
+            <w:proofErr w:type="gramEnd"/>
+            <w:r>
+              <w:rPr>
+                <w:rFonts w:asciiTheme="majorHAnsi" w:eastAsiaTheme="majorEastAsia" w:hAnsiTheme="majorHAnsi" w:cstheme="majorHAnsi"/>
+                <w:sz w:val="24"/>
+                <w:szCs w:val="32"/>
+              </w:rPr>
+              <w:t>char* str, int begin, int end)</w:t>
             </w:r>
           </w:p>
         </w:tc>
@@ -15926,7 +16372,25 @@
                 <w:sz w:val="24"/>
                 <w:szCs w:val="32"/>
               </w:rPr>
-              <w:t>int length(char* str)</w:t>
+              <w:t xml:space="preserve">int </w:t>
+            </w:r>
+            <w:proofErr w:type="gramStart"/>
+            <w:r>
+              <w:rPr>
+                <w:rFonts w:asciiTheme="majorHAnsi" w:eastAsiaTheme="majorEastAsia" w:hAnsiTheme="majorHAnsi" w:cstheme="majorHAnsi"/>
+                <w:sz w:val="24"/>
+                <w:szCs w:val="32"/>
+              </w:rPr>
+              <w:t>length(</w:t>
+            </w:r>
+            <w:proofErr w:type="gramEnd"/>
+            <w:r>
+              <w:rPr>
+                <w:rFonts w:asciiTheme="majorHAnsi" w:eastAsiaTheme="majorEastAsia" w:hAnsiTheme="majorHAnsi" w:cstheme="majorHAnsi"/>
+                <w:sz w:val="24"/>
+                <w:szCs w:val="32"/>
+              </w:rPr>
+              <w:t>char* str)</w:t>
             </w:r>
           </w:p>
         </w:tc>
@@ -16000,7 +16464,35 @@
                 <w:sz w:val="24"/>
                 <w:szCs w:val="32"/>
               </w:rPr>
-              <w:t>char charAt(char* str, int i)</w:t>
+              <w:t xml:space="preserve">char </w:t>
+            </w:r>
+            <w:proofErr w:type="spellStart"/>
+            <w:proofErr w:type="gramStart"/>
+            <w:r>
+              <w:rPr>
+                <w:rFonts w:asciiTheme="majorHAnsi" w:eastAsiaTheme="majorEastAsia" w:hAnsiTheme="majorHAnsi" w:cstheme="majorHAnsi"/>
+                <w:sz w:val="24"/>
+                <w:szCs w:val="32"/>
+              </w:rPr>
+              <w:t>charAt</w:t>
+            </w:r>
+            <w:proofErr w:type="spellEnd"/>
+            <w:r>
+              <w:rPr>
+                <w:rFonts w:asciiTheme="majorHAnsi" w:eastAsiaTheme="majorEastAsia" w:hAnsiTheme="majorHAnsi" w:cstheme="majorHAnsi"/>
+                <w:sz w:val="24"/>
+                <w:szCs w:val="32"/>
+              </w:rPr>
+              <w:t>(</w:t>
+            </w:r>
+            <w:proofErr w:type="gramEnd"/>
+            <w:r>
+              <w:rPr>
+                <w:rFonts w:asciiTheme="majorHAnsi" w:eastAsiaTheme="majorEastAsia" w:hAnsiTheme="majorHAnsi" w:cstheme="majorHAnsi"/>
+                <w:sz w:val="24"/>
+                <w:szCs w:val="32"/>
+              </w:rPr>
+              <w:t>char* str, int i)</w:t>
             </w:r>
           </w:p>
         </w:tc>
@@ -16048,7 +16540,35 @@
                 <w:sz w:val="24"/>
                 <w:szCs w:val="32"/>
               </w:rPr>
-              <w:t>char* concat(char* str0, char* str1)</w:t>
+              <w:t xml:space="preserve">char* </w:t>
+            </w:r>
+            <w:proofErr w:type="spellStart"/>
+            <w:proofErr w:type="gramStart"/>
+            <w:r>
+              <w:rPr>
+                <w:rFonts w:asciiTheme="majorHAnsi" w:eastAsiaTheme="majorEastAsia" w:hAnsiTheme="majorHAnsi" w:cstheme="majorHAnsi"/>
+                <w:sz w:val="24"/>
+                <w:szCs w:val="32"/>
+              </w:rPr>
+              <w:t>concat</w:t>
+            </w:r>
+            <w:proofErr w:type="spellEnd"/>
+            <w:r>
+              <w:rPr>
+                <w:rFonts w:asciiTheme="majorHAnsi" w:eastAsiaTheme="majorEastAsia" w:hAnsiTheme="majorHAnsi" w:cstheme="majorHAnsi"/>
+                <w:sz w:val="24"/>
+                <w:szCs w:val="32"/>
+              </w:rPr>
+              <w:t>(</w:t>
+            </w:r>
+            <w:proofErr w:type="gramEnd"/>
+            <w:r>
+              <w:rPr>
+                <w:rFonts w:asciiTheme="majorHAnsi" w:eastAsiaTheme="majorEastAsia" w:hAnsiTheme="majorHAnsi" w:cstheme="majorHAnsi"/>
+                <w:sz w:val="24"/>
+                <w:szCs w:val="32"/>
+              </w:rPr>
+              <w:t>char* str0, char* str1)</w:t>
             </w:r>
           </w:p>
         </w:tc>
@@ -16400,7 +16920,25 @@
           <w:sz w:val="24"/>
           <w:szCs w:val="32"/>
         </w:rPr>
-        <w:t xml:space="preserve">Each element is capsuled in a </w:t>
+        <w:t xml:space="preserve">Each element is capsuled in </w:t>
+      </w:r>
+      <w:proofErr w:type="gramStart"/>
+      <w:r>
+        <w:rPr>
+          <w:rFonts w:asciiTheme="majorHAnsi" w:eastAsiaTheme="majorEastAsia" w:hAnsiTheme="majorHAnsi" w:cstheme="majorHAnsi"/>
+          <w:sz w:val="24"/>
+          <w:szCs w:val="32"/>
+        </w:rPr>
+        <w:t>a</w:t>
+      </w:r>
+      <w:proofErr w:type="gramEnd"/>
+      <w:r>
+        <w:rPr>
+          <w:rFonts w:asciiTheme="majorHAnsi" w:eastAsiaTheme="majorEastAsia" w:hAnsiTheme="majorHAnsi" w:cstheme="majorHAnsi"/>
+          <w:sz w:val="24"/>
+          <w:szCs w:val="32"/>
+        </w:rPr>
+        <w:t xml:space="preserve"> </w:t>
       </w:r>
       <w:r>
         <w:rPr>
@@ -16870,7 +17408,33 @@
                 <w:sz w:val="24"/>
                 <w:szCs w:val="32"/>
               </w:rPr>
-              <w:t>LinkedList&lt;T&gt;* create&lt;T&gt;()</w:t>
+              <w:t>LinkedList&lt;T&gt;* create&lt;T</w:t>
+            </w:r>
+            <w:proofErr w:type="gramStart"/>
+            <w:r>
+              <w:rPr>
+                <w:rFonts w:asciiTheme="majorHAnsi" w:eastAsiaTheme="majorEastAsia" w:hAnsiTheme="majorHAnsi" w:cstheme="majorHAnsi"/>
+                <w:sz w:val="24"/>
+                <w:szCs w:val="32"/>
+              </w:rPr>
+              <w:t>&gt;(</w:t>
+            </w:r>
+            <w:proofErr w:type="gramEnd"/>
+            <w:r>
+              <w:rPr>
+                <w:rFonts w:asciiTheme="majorHAnsi" w:eastAsiaTheme="majorEastAsia" w:hAnsiTheme="majorHAnsi" w:cstheme="majorHAnsi"/>
+                <w:sz w:val="24"/>
+                <w:szCs w:val="32"/>
+              </w:rPr>
+              <w:t>T defValue</w:t>
+            </w:r>
+            <w:r>
+              <w:rPr>
+                <w:rFonts w:asciiTheme="majorHAnsi" w:eastAsiaTheme="majorEastAsia" w:hAnsiTheme="majorHAnsi" w:cstheme="majorHAnsi"/>
+                <w:sz w:val="24"/>
+                <w:szCs w:val="32"/>
+              </w:rPr>
+              <w:t>)</w:t>
             </w:r>
           </w:p>
         </w:tc>
@@ -16901,7 +17465,33 @@
                 <w:sz w:val="24"/>
                 <w:szCs w:val="32"/>
               </w:rPr>
-              <w:t xml:space="preserve"> a new linked list struct. Sets the pointers to 0.</w:t>
+              <w:t xml:space="preserve"> a new linked list struct. Sets the pointers to </w:t>
+            </w:r>
+            <m:oMath>
+              <m:r>
+                <w:rPr>
+                  <w:rFonts w:ascii="Cambria Math" w:eastAsiaTheme="majorEastAsia" w:hAnsi="Cambria Math" w:cstheme="majorHAnsi"/>
+                  <w:sz w:val="24"/>
+                  <w:szCs w:val="32"/>
+                </w:rPr>
+                <m:t xml:space="preserve">null. </m:t>
+              </m:r>
+            </m:oMath>
+            <w:r>
+              <w:rPr>
+                <w:rFonts w:asciiTheme="majorHAnsi" w:eastAsiaTheme="majorEastAsia" w:hAnsiTheme="majorHAnsi" w:cstheme="majorHAnsi"/>
+                <w:sz w:val="24"/>
+                <w:szCs w:val="32"/>
+              </w:rPr>
+              <w:t>Sets the given default value</w:t>
+            </w:r>
+            <w:r>
+              <w:rPr>
+                <w:rFonts w:asciiTheme="majorHAnsi" w:eastAsiaTheme="majorEastAsia" w:hAnsiTheme="majorHAnsi" w:cstheme="majorHAnsi"/>
+                <w:sz w:val="24"/>
+                <w:szCs w:val="32"/>
+              </w:rPr>
+              <w:t>.</w:t>
             </w:r>
             <w:r>
               <w:rPr>
@@ -16973,7 +17563,25 @@
                 <w:sz w:val="24"/>
                 <w:szCs w:val="32"/>
               </w:rPr>
-              <w:t xml:space="preserve"> destroy(LinkedList&lt;void&gt;* l)</w:t>
+              <w:t xml:space="preserve"> </w:t>
+            </w:r>
+            <w:proofErr w:type="gramStart"/>
+            <w:r>
+              <w:rPr>
+                <w:rFonts w:asciiTheme="majorHAnsi" w:eastAsiaTheme="majorEastAsia" w:hAnsiTheme="majorHAnsi" w:cstheme="majorHAnsi"/>
+                <w:sz w:val="24"/>
+                <w:szCs w:val="32"/>
+              </w:rPr>
+              <w:t>destroy(</w:t>
+            </w:r>
+            <w:proofErr w:type="gramEnd"/>
+            <w:r>
+              <w:rPr>
+                <w:rFonts w:asciiTheme="majorHAnsi" w:eastAsiaTheme="majorEastAsia" w:hAnsiTheme="majorHAnsi" w:cstheme="majorHAnsi"/>
+                <w:sz w:val="24"/>
+                <w:szCs w:val="32"/>
+              </w:rPr>
+              <w:t>LinkedList&lt;void&gt;* l)</w:t>
             </w:r>
           </w:p>
         </w:tc>
@@ -17060,7 +17668,25 @@
                 <w:sz w:val="24"/>
                 <w:szCs w:val="32"/>
               </w:rPr>
-              <w:t>void add&lt;T&gt;(LinkedList&lt;T&gt;* lp, T x)</w:t>
+              <w:t xml:space="preserve">void add&lt;T&gt;(LinkedList&lt;T&gt;* </w:t>
+            </w:r>
+            <w:proofErr w:type="spellStart"/>
+            <w:r>
+              <w:rPr>
+                <w:rFonts w:asciiTheme="majorHAnsi" w:eastAsiaTheme="majorEastAsia" w:hAnsiTheme="majorHAnsi" w:cstheme="majorHAnsi"/>
+                <w:sz w:val="24"/>
+                <w:szCs w:val="32"/>
+              </w:rPr>
+              <w:t>lp</w:t>
+            </w:r>
+            <w:proofErr w:type="spellEnd"/>
+            <w:r>
+              <w:rPr>
+                <w:rFonts w:asciiTheme="majorHAnsi" w:eastAsiaTheme="majorEastAsia" w:hAnsiTheme="majorHAnsi" w:cstheme="majorHAnsi"/>
+                <w:sz w:val="24"/>
+                <w:szCs w:val="32"/>
+              </w:rPr>
+              <w:t>, T x)</w:t>
             </w:r>
           </w:p>
         </w:tc>
@@ -17163,7 +17789,25 @@
                 <w:sz w:val="24"/>
                 <w:szCs w:val="32"/>
               </w:rPr>
-              <w:t>T get&lt;T&gt;(LinkedList&lt;T&gt;* lp, int i)</w:t>
+              <w:t xml:space="preserve">T get&lt;T&gt;(LinkedList&lt;T&gt;* </w:t>
+            </w:r>
+            <w:proofErr w:type="spellStart"/>
+            <w:r>
+              <w:rPr>
+                <w:rFonts w:asciiTheme="majorHAnsi" w:eastAsiaTheme="majorEastAsia" w:hAnsiTheme="majorHAnsi" w:cstheme="majorHAnsi"/>
+                <w:sz w:val="24"/>
+                <w:szCs w:val="32"/>
+              </w:rPr>
+              <w:t>lp</w:t>
+            </w:r>
+            <w:proofErr w:type="spellEnd"/>
+            <w:r>
+              <w:rPr>
+                <w:rFonts w:asciiTheme="majorHAnsi" w:eastAsiaTheme="majorEastAsia" w:hAnsiTheme="majorHAnsi" w:cstheme="majorHAnsi"/>
+                <w:sz w:val="24"/>
+                <w:szCs w:val="32"/>
+              </w:rPr>
+              <w:t>, int i)</w:t>
             </w:r>
           </w:p>
         </w:tc>
@@ -17258,7 +17902,43 @@
                 <w:sz w:val="24"/>
                 <w:szCs w:val="32"/>
               </w:rPr>
-              <w:t>ListNode&lt;T&gt;* getNode&lt;T&gt;(LinkedList&lt;T&gt;* lp, int i)</w:t>
+              <w:t xml:space="preserve">ListNode&lt;T&gt;* </w:t>
+            </w:r>
+            <w:proofErr w:type="spellStart"/>
+            <w:r>
+              <w:rPr>
+                <w:rFonts w:asciiTheme="majorHAnsi" w:eastAsiaTheme="majorEastAsia" w:hAnsiTheme="majorHAnsi" w:cstheme="majorHAnsi"/>
+                <w:sz w:val="24"/>
+                <w:szCs w:val="32"/>
+              </w:rPr>
+              <w:t>getNode</w:t>
+            </w:r>
+            <w:proofErr w:type="spellEnd"/>
+            <w:r>
+              <w:rPr>
+                <w:rFonts w:asciiTheme="majorHAnsi" w:eastAsiaTheme="majorEastAsia" w:hAnsiTheme="majorHAnsi" w:cstheme="majorHAnsi"/>
+                <w:sz w:val="24"/>
+                <w:szCs w:val="32"/>
+              </w:rPr>
+              <w:t xml:space="preserve">&lt;T&gt;(LinkedList&lt;T&gt;* </w:t>
+            </w:r>
+            <w:proofErr w:type="spellStart"/>
+            <w:r>
+              <w:rPr>
+                <w:rFonts w:asciiTheme="majorHAnsi" w:eastAsiaTheme="majorEastAsia" w:hAnsiTheme="majorHAnsi" w:cstheme="majorHAnsi"/>
+                <w:sz w:val="24"/>
+                <w:szCs w:val="32"/>
+              </w:rPr>
+              <w:t>lp</w:t>
+            </w:r>
+            <w:proofErr w:type="spellEnd"/>
+            <w:r>
+              <w:rPr>
+                <w:rFonts w:asciiTheme="majorHAnsi" w:eastAsiaTheme="majorEastAsia" w:hAnsiTheme="majorHAnsi" w:cstheme="majorHAnsi"/>
+                <w:sz w:val="24"/>
+                <w:szCs w:val="32"/>
+              </w:rPr>
+              <w:t>, int i)</w:t>
             </w:r>
           </w:p>
         </w:tc>
@@ -17361,7 +18041,25 @@
                 <w:sz w:val="24"/>
                 <w:szCs w:val="32"/>
               </w:rPr>
-              <w:t xml:space="preserve">bool contains&lt;T&gt;(LinkedList&lt;T&gt;* lp, </w:t>
+              <w:t xml:space="preserve">bool contains&lt;T&gt;(LinkedList&lt;T&gt;* </w:t>
+            </w:r>
+            <w:proofErr w:type="spellStart"/>
+            <w:r>
+              <w:rPr>
+                <w:rFonts w:asciiTheme="majorHAnsi" w:eastAsiaTheme="majorEastAsia" w:hAnsiTheme="majorHAnsi" w:cstheme="majorHAnsi"/>
+                <w:sz w:val="24"/>
+                <w:szCs w:val="32"/>
+              </w:rPr>
+              <w:t>lp</w:t>
+            </w:r>
+            <w:proofErr w:type="spellEnd"/>
+            <w:r>
+              <w:rPr>
+                <w:rFonts w:asciiTheme="majorHAnsi" w:eastAsiaTheme="majorEastAsia" w:hAnsiTheme="majorHAnsi" w:cstheme="majorHAnsi"/>
+                <w:sz w:val="24"/>
+                <w:szCs w:val="32"/>
+              </w:rPr>
+              <w:t xml:space="preserve">, </w:t>
             </w:r>
             <w:r>
               <w:rPr>
@@ -17472,7 +18170,25 @@
                 <w:sz w:val="24"/>
                 <w:szCs w:val="32"/>
               </w:rPr>
-              <w:t xml:space="preserve">ListNode&lt;T&gt;* find&lt;T&gt;(LinkedList&lt;T&gt;* lp, </w:t>
+              <w:t xml:space="preserve">ListNode&lt;T&gt;* find&lt;T&gt;(LinkedList&lt;T&gt;* </w:t>
+            </w:r>
+            <w:proofErr w:type="spellStart"/>
+            <w:r>
+              <w:rPr>
+                <w:rFonts w:asciiTheme="majorHAnsi" w:eastAsiaTheme="majorEastAsia" w:hAnsiTheme="majorHAnsi" w:cstheme="majorHAnsi"/>
+                <w:sz w:val="24"/>
+                <w:szCs w:val="32"/>
+              </w:rPr>
+              <w:t>lp</w:t>
+            </w:r>
+            <w:proofErr w:type="spellEnd"/>
+            <w:r>
+              <w:rPr>
+                <w:rFonts w:asciiTheme="majorHAnsi" w:eastAsiaTheme="majorEastAsia" w:hAnsiTheme="majorHAnsi" w:cstheme="majorHAnsi"/>
+                <w:sz w:val="24"/>
+                <w:szCs w:val="32"/>
+              </w:rPr>
+              <w:t xml:space="preserve">, </w:t>
             </w:r>
             <w:r>
               <w:rPr>
@@ -17617,13 +18333,51 @@
               </w:rPr>
               <w:t xml:space="preserve"> </w:t>
             </w:r>
-            <w:r>
-              <w:rPr>
-                <w:rFonts w:asciiTheme="majorHAnsi" w:eastAsiaTheme="majorEastAsia" w:hAnsiTheme="majorHAnsi" w:cstheme="majorHAnsi"/>
-                <w:sz w:val="24"/>
-                <w:szCs w:val="32"/>
-              </w:rPr>
-              <w:t>indexOf(LinkedList&lt;void&gt;* lp, ListNode&lt;void&gt;* n)</w:t>
+            <w:proofErr w:type="spellStart"/>
+            <w:proofErr w:type="gramStart"/>
+            <w:r>
+              <w:rPr>
+                <w:rFonts w:asciiTheme="majorHAnsi" w:eastAsiaTheme="majorEastAsia" w:hAnsiTheme="majorHAnsi" w:cstheme="majorHAnsi"/>
+                <w:sz w:val="24"/>
+                <w:szCs w:val="32"/>
+              </w:rPr>
+              <w:t>indexOf</w:t>
+            </w:r>
+            <w:proofErr w:type="spellEnd"/>
+            <w:r>
+              <w:rPr>
+                <w:rFonts w:asciiTheme="majorHAnsi" w:eastAsiaTheme="majorEastAsia" w:hAnsiTheme="majorHAnsi" w:cstheme="majorHAnsi"/>
+                <w:sz w:val="24"/>
+                <w:szCs w:val="32"/>
+              </w:rPr>
+              <w:t>(</w:t>
+            </w:r>
+            <w:proofErr w:type="gramEnd"/>
+            <w:r>
+              <w:rPr>
+                <w:rFonts w:asciiTheme="majorHAnsi" w:eastAsiaTheme="majorEastAsia" w:hAnsiTheme="majorHAnsi" w:cstheme="majorHAnsi"/>
+                <w:sz w:val="24"/>
+                <w:szCs w:val="32"/>
+              </w:rPr>
+              <w:t xml:space="preserve">LinkedList&lt;void&gt;* </w:t>
+            </w:r>
+            <w:proofErr w:type="spellStart"/>
+            <w:r>
+              <w:rPr>
+                <w:rFonts w:asciiTheme="majorHAnsi" w:eastAsiaTheme="majorEastAsia" w:hAnsiTheme="majorHAnsi" w:cstheme="majorHAnsi"/>
+                <w:sz w:val="24"/>
+                <w:szCs w:val="32"/>
+              </w:rPr>
+              <w:t>lp</w:t>
+            </w:r>
+            <w:proofErr w:type="spellEnd"/>
+            <w:r>
+              <w:rPr>
+                <w:rFonts w:asciiTheme="majorHAnsi" w:eastAsiaTheme="majorEastAsia" w:hAnsiTheme="majorHAnsi" w:cstheme="majorHAnsi"/>
+                <w:sz w:val="24"/>
+                <w:szCs w:val="32"/>
+              </w:rPr>
+              <w:t>, ListNode&lt;void&gt;* n)</w:t>
             </w:r>
           </w:p>
         </w:tc>
@@ -17702,7 +18456,43 @@
                 <w:sz w:val="24"/>
                 <w:szCs w:val="32"/>
               </w:rPr>
-              <w:t>int size(LinkedList&lt;void&gt;* lp)</w:t>
+              <w:t xml:space="preserve">int </w:t>
+            </w:r>
+            <w:proofErr w:type="gramStart"/>
+            <w:r>
+              <w:rPr>
+                <w:rFonts w:asciiTheme="majorHAnsi" w:eastAsiaTheme="majorEastAsia" w:hAnsiTheme="majorHAnsi" w:cstheme="majorHAnsi"/>
+                <w:sz w:val="24"/>
+                <w:szCs w:val="32"/>
+              </w:rPr>
+              <w:t>size(</w:t>
+            </w:r>
+            <w:proofErr w:type="gramEnd"/>
+            <w:r>
+              <w:rPr>
+                <w:rFonts w:asciiTheme="majorHAnsi" w:eastAsiaTheme="majorEastAsia" w:hAnsiTheme="majorHAnsi" w:cstheme="majorHAnsi"/>
+                <w:sz w:val="24"/>
+                <w:szCs w:val="32"/>
+              </w:rPr>
+              <w:t xml:space="preserve">LinkedList&lt;void&gt;* </w:t>
+            </w:r>
+            <w:proofErr w:type="spellStart"/>
+            <w:r>
+              <w:rPr>
+                <w:rFonts w:asciiTheme="majorHAnsi" w:eastAsiaTheme="majorEastAsia" w:hAnsiTheme="majorHAnsi" w:cstheme="majorHAnsi"/>
+                <w:sz w:val="24"/>
+                <w:szCs w:val="32"/>
+              </w:rPr>
+              <w:t>lp</w:t>
+            </w:r>
+            <w:proofErr w:type="spellEnd"/>
+            <w:r>
+              <w:rPr>
+                <w:rFonts w:asciiTheme="majorHAnsi" w:eastAsiaTheme="majorEastAsia" w:hAnsiTheme="majorHAnsi" w:cstheme="majorHAnsi"/>
+                <w:sz w:val="24"/>
+                <w:szCs w:val="32"/>
+              </w:rPr>
+              <w:t>)</w:t>
             </w:r>
           </w:p>
         </w:tc>
@@ -17797,7 +18587,43 @@
                 <w:sz w:val="24"/>
                 <w:szCs w:val="32"/>
               </w:rPr>
-              <w:t>void remove(LinkedList&lt;void&gt;* lp, int i)</w:t>
+              <w:t xml:space="preserve">void </w:t>
+            </w:r>
+            <w:proofErr w:type="gramStart"/>
+            <w:r>
+              <w:rPr>
+                <w:rFonts w:asciiTheme="majorHAnsi" w:eastAsiaTheme="majorEastAsia" w:hAnsiTheme="majorHAnsi" w:cstheme="majorHAnsi"/>
+                <w:sz w:val="24"/>
+                <w:szCs w:val="32"/>
+              </w:rPr>
+              <w:t>remove(</w:t>
+            </w:r>
+            <w:proofErr w:type="gramEnd"/>
+            <w:r>
+              <w:rPr>
+                <w:rFonts w:asciiTheme="majorHAnsi" w:eastAsiaTheme="majorEastAsia" w:hAnsiTheme="majorHAnsi" w:cstheme="majorHAnsi"/>
+                <w:sz w:val="24"/>
+                <w:szCs w:val="32"/>
+              </w:rPr>
+              <w:t xml:space="preserve">LinkedList&lt;void&gt;* </w:t>
+            </w:r>
+            <w:proofErr w:type="spellStart"/>
+            <w:r>
+              <w:rPr>
+                <w:rFonts w:asciiTheme="majorHAnsi" w:eastAsiaTheme="majorEastAsia" w:hAnsiTheme="majorHAnsi" w:cstheme="majorHAnsi"/>
+                <w:sz w:val="24"/>
+                <w:szCs w:val="32"/>
+              </w:rPr>
+              <w:t>lp</w:t>
+            </w:r>
+            <w:proofErr w:type="spellEnd"/>
+            <w:r>
+              <w:rPr>
+                <w:rFonts w:asciiTheme="majorHAnsi" w:eastAsiaTheme="majorEastAsia" w:hAnsiTheme="majorHAnsi" w:cstheme="majorHAnsi"/>
+                <w:sz w:val="24"/>
+                <w:szCs w:val="32"/>
+              </w:rPr>
+              <w:t>, int i)</w:t>
             </w:r>
           </w:p>
         </w:tc>
@@ -17876,7 +18702,43 @@
                 <w:sz w:val="24"/>
                 <w:szCs w:val="32"/>
               </w:rPr>
-              <w:t>void clear(LinkedList&lt;void&gt;* lp)</w:t>
+              <w:t xml:space="preserve">void </w:t>
+            </w:r>
+            <w:proofErr w:type="gramStart"/>
+            <w:r>
+              <w:rPr>
+                <w:rFonts w:asciiTheme="majorHAnsi" w:eastAsiaTheme="majorEastAsia" w:hAnsiTheme="majorHAnsi" w:cstheme="majorHAnsi"/>
+                <w:sz w:val="24"/>
+                <w:szCs w:val="32"/>
+              </w:rPr>
+              <w:t>clear(</w:t>
+            </w:r>
+            <w:proofErr w:type="gramEnd"/>
+            <w:r>
+              <w:rPr>
+                <w:rFonts w:asciiTheme="majorHAnsi" w:eastAsiaTheme="majorEastAsia" w:hAnsiTheme="majorHAnsi" w:cstheme="majorHAnsi"/>
+                <w:sz w:val="24"/>
+                <w:szCs w:val="32"/>
+              </w:rPr>
+              <w:t xml:space="preserve">LinkedList&lt;void&gt;* </w:t>
+            </w:r>
+            <w:proofErr w:type="spellStart"/>
+            <w:r>
+              <w:rPr>
+                <w:rFonts w:asciiTheme="majorHAnsi" w:eastAsiaTheme="majorEastAsia" w:hAnsiTheme="majorHAnsi" w:cstheme="majorHAnsi"/>
+                <w:sz w:val="24"/>
+                <w:szCs w:val="32"/>
+              </w:rPr>
+              <w:t>lp</w:t>
+            </w:r>
+            <w:proofErr w:type="spellEnd"/>
+            <w:r>
+              <w:rPr>
+                <w:rFonts w:asciiTheme="majorHAnsi" w:eastAsiaTheme="majorEastAsia" w:hAnsiTheme="majorHAnsi" w:cstheme="majorHAnsi"/>
+                <w:sz w:val="24"/>
+                <w:szCs w:val="32"/>
+              </w:rPr>
+              <w:t>)</w:t>
             </w:r>
           </w:p>
         </w:tc>
@@ -17933,7 +18795,43 @@
                 <w:sz w:val="24"/>
                 <w:szCs w:val="32"/>
               </w:rPr>
-              <w:t>bool isEmpty(LinkedList&lt;void&gt;* lp)</w:t>
+              <w:t xml:space="preserve">bool </w:t>
+            </w:r>
+            <w:proofErr w:type="gramStart"/>
+            <w:r>
+              <w:rPr>
+                <w:rFonts w:asciiTheme="majorHAnsi" w:eastAsiaTheme="majorEastAsia" w:hAnsiTheme="majorHAnsi" w:cstheme="majorHAnsi"/>
+                <w:sz w:val="24"/>
+                <w:szCs w:val="32"/>
+              </w:rPr>
+              <w:t>isEmpty(</w:t>
+            </w:r>
+            <w:proofErr w:type="gramEnd"/>
+            <w:r>
+              <w:rPr>
+                <w:rFonts w:asciiTheme="majorHAnsi" w:eastAsiaTheme="majorEastAsia" w:hAnsiTheme="majorHAnsi" w:cstheme="majorHAnsi"/>
+                <w:sz w:val="24"/>
+                <w:szCs w:val="32"/>
+              </w:rPr>
+              <w:t xml:space="preserve">LinkedList&lt;void&gt;* </w:t>
+            </w:r>
+            <w:proofErr w:type="spellStart"/>
+            <w:r>
+              <w:rPr>
+                <w:rFonts w:asciiTheme="majorHAnsi" w:eastAsiaTheme="majorEastAsia" w:hAnsiTheme="majorHAnsi" w:cstheme="majorHAnsi"/>
+                <w:sz w:val="24"/>
+                <w:szCs w:val="32"/>
+              </w:rPr>
+              <w:t>lp</w:t>
+            </w:r>
+            <w:proofErr w:type="spellEnd"/>
+            <w:r>
+              <w:rPr>
+                <w:rFonts w:asciiTheme="majorHAnsi" w:eastAsiaTheme="majorEastAsia" w:hAnsiTheme="majorHAnsi" w:cstheme="majorHAnsi"/>
+                <w:sz w:val="24"/>
+                <w:szCs w:val="32"/>
+              </w:rPr>
+              <w:t>)</w:t>
             </w:r>
           </w:p>
         </w:tc>
@@ -18541,8 +19439,18 @@
                 <w:sz w:val="24"/>
                 <w:szCs w:val="32"/>
               </w:rPr>
-              <w:t>&lt;T&gt;* create&lt;T&gt;(</w:t>
-            </w:r>
+              <w:t>&lt;T&gt;* create&lt;T</w:t>
+            </w:r>
+            <w:proofErr w:type="gramStart"/>
+            <w:r>
+              <w:rPr>
+                <w:rFonts w:asciiTheme="majorHAnsi" w:eastAsiaTheme="majorEastAsia" w:hAnsiTheme="majorHAnsi" w:cstheme="majorHAnsi"/>
+                <w:sz w:val="24"/>
+                <w:szCs w:val="32"/>
+              </w:rPr>
+              <w:t>&gt;(</w:t>
+            </w:r>
+            <w:proofErr w:type="gramEnd"/>
             <w:r>
               <w:rPr>
                 <w:rFonts w:asciiTheme="majorHAnsi" w:eastAsiaTheme="majorEastAsia" w:hAnsiTheme="majorHAnsi" w:cstheme="majorHAnsi"/>
@@ -19557,7 +20465,25 @@
                 <w:sz w:val="24"/>
                 <w:szCs w:val="32"/>
               </w:rPr>
-              <w:t>CyclicQueue&lt;T&gt;* create&lt;T&gt;(int size)</w:t>
+              <w:t>CyclicQueue&lt;T&gt;* create&lt;T</w:t>
+            </w:r>
+            <w:proofErr w:type="gramStart"/>
+            <w:r>
+              <w:rPr>
+                <w:rFonts w:asciiTheme="majorHAnsi" w:eastAsiaTheme="majorEastAsia" w:hAnsiTheme="majorHAnsi" w:cstheme="majorHAnsi"/>
+                <w:sz w:val="24"/>
+                <w:szCs w:val="32"/>
+              </w:rPr>
+              <w:t>&gt;(</w:t>
+            </w:r>
+            <w:proofErr w:type="gramEnd"/>
+            <w:r>
+              <w:rPr>
+                <w:rFonts w:asciiTheme="majorHAnsi" w:eastAsiaTheme="majorEastAsia" w:hAnsiTheme="majorHAnsi" w:cstheme="majorHAnsi"/>
+                <w:sz w:val="24"/>
+                <w:szCs w:val="32"/>
+              </w:rPr>
+              <w:t>int size)</w:t>
             </w:r>
           </w:p>
         </w:tc>
@@ -19652,7 +20578,25 @@
                 <w:sz w:val="24"/>
                 <w:szCs w:val="32"/>
               </w:rPr>
-              <w:t>void destroy(CyclicQueue&lt;void&gt;* queue)</w:t>
+              <w:t xml:space="preserve">void </w:t>
+            </w:r>
+            <w:proofErr w:type="gramStart"/>
+            <w:r>
+              <w:rPr>
+                <w:rFonts w:asciiTheme="majorHAnsi" w:eastAsiaTheme="majorEastAsia" w:hAnsiTheme="majorHAnsi" w:cstheme="majorHAnsi"/>
+                <w:sz w:val="24"/>
+                <w:szCs w:val="32"/>
+              </w:rPr>
+              <w:t>destroy(</w:t>
+            </w:r>
+            <w:proofErr w:type="gramEnd"/>
+            <w:r>
+              <w:rPr>
+                <w:rFonts w:asciiTheme="majorHAnsi" w:eastAsiaTheme="majorEastAsia" w:hAnsiTheme="majorHAnsi" w:cstheme="majorHAnsi"/>
+                <w:sz w:val="24"/>
+                <w:szCs w:val="32"/>
+              </w:rPr>
+              <w:t>CyclicQueue&lt;void&gt;* queue)</w:t>
             </w:r>
           </w:p>
         </w:tc>
@@ -19747,7 +20691,25 @@
                 <w:sz w:val="24"/>
                 <w:szCs w:val="32"/>
               </w:rPr>
-              <w:t>bool isEmpty(CyclicQueue&lt;void&gt;* queue)</w:t>
+              <w:t xml:space="preserve">bool </w:t>
+            </w:r>
+            <w:proofErr w:type="gramStart"/>
+            <w:r>
+              <w:rPr>
+                <w:rFonts w:asciiTheme="majorHAnsi" w:eastAsiaTheme="majorEastAsia" w:hAnsiTheme="majorHAnsi" w:cstheme="majorHAnsi"/>
+                <w:sz w:val="24"/>
+                <w:szCs w:val="32"/>
+              </w:rPr>
+              <w:t>isEmpty(</w:t>
+            </w:r>
+            <w:proofErr w:type="gramEnd"/>
+            <w:r>
+              <w:rPr>
+                <w:rFonts w:asciiTheme="majorHAnsi" w:eastAsiaTheme="majorEastAsia" w:hAnsiTheme="majorHAnsi" w:cstheme="majorHAnsi"/>
+                <w:sz w:val="24"/>
+                <w:szCs w:val="32"/>
+              </w:rPr>
+              <w:t>CyclicQueue&lt;void&gt;* queue)</w:t>
             </w:r>
           </w:p>
         </w:tc>
@@ -19826,7 +20788,25 @@
                 <w:sz w:val="24"/>
                 <w:szCs w:val="32"/>
               </w:rPr>
-              <w:t>bool isFull(CyclicQueue&lt;void&gt;* queue)</w:t>
+              <w:t xml:space="preserve">bool </w:t>
+            </w:r>
+            <w:proofErr w:type="gramStart"/>
+            <w:r>
+              <w:rPr>
+                <w:rFonts w:asciiTheme="majorHAnsi" w:eastAsiaTheme="majorEastAsia" w:hAnsiTheme="majorHAnsi" w:cstheme="majorHAnsi"/>
+                <w:sz w:val="24"/>
+                <w:szCs w:val="32"/>
+              </w:rPr>
+              <w:t>isFull(</w:t>
+            </w:r>
+            <w:proofErr w:type="gramEnd"/>
+            <w:r>
+              <w:rPr>
+                <w:rFonts w:asciiTheme="majorHAnsi" w:eastAsiaTheme="majorEastAsia" w:hAnsiTheme="majorHAnsi" w:cstheme="majorHAnsi"/>
+                <w:sz w:val="24"/>
+                <w:szCs w:val="32"/>
+              </w:rPr>
+              <w:t>CyclicQueue&lt;void&gt;* queue)</w:t>
             </w:r>
           </w:p>
         </w:tc>
@@ -19914,7 +20894,25 @@
                 <w:sz w:val="24"/>
                 <w:szCs w:val="32"/>
               </w:rPr>
-              <w:t xml:space="preserve">If the queue is full, the element wont be added. </w:t>
+              <w:t xml:space="preserve">If the queue is full, the element </w:t>
+            </w:r>
+            <w:proofErr w:type="gramStart"/>
+            <w:r>
+              <w:rPr>
+                <w:rFonts w:asciiTheme="majorHAnsi" w:eastAsiaTheme="majorEastAsia" w:hAnsiTheme="majorHAnsi" w:cstheme="majorHAnsi"/>
+                <w:sz w:val="24"/>
+                <w:szCs w:val="32"/>
+              </w:rPr>
+              <w:t>wont</w:t>
+            </w:r>
+            <w:proofErr w:type="gramEnd"/>
+            <w:r>
+              <w:rPr>
+                <w:rFonts w:asciiTheme="majorHAnsi" w:eastAsiaTheme="majorEastAsia" w:hAnsiTheme="majorHAnsi" w:cstheme="majorHAnsi"/>
+                <w:sz w:val="24"/>
+                <w:szCs w:val="32"/>
+              </w:rPr>
+              <w:t xml:space="preserve"> be added. </w:t>
             </w:r>
             <m:oMath>
               <m:r>
@@ -20075,7 +21073,25 @@
                 <w:sz w:val="24"/>
                 <w:szCs w:val="32"/>
               </w:rPr>
-              <w:t>void clear(CyclicQueue&lt;void&gt;* queue)</w:t>
+              <w:t xml:space="preserve">void </w:t>
+            </w:r>
+            <w:proofErr w:type="gramStart"/>
+            <w:r>
+              <w:rPr>
+                <w:rFonts w:asciiTheme="majorHAnsi" w:eastAsiaTheme="majorEastAsia" w:hAnsiTheme="majorHAnsi" w:cstheme="majorHAnsi"/>
+                <w:sz w:val="24"/>
+                <w:szCs w:val="32"/>
+              </w:rPr>
+              <w:t>clear(</w:t>
+            </w:r>
+            <w:proofErr w:type="gramEnd"/>
+            <w:r>
+              <w:rPr>
+                <w:rFonts w:asciiTheme="majorHAnsi" w:eastAsiaTheme="majorEastAsia" w:hAnsiTheme="majorHAnsi" w:cstheme="majorHAnsi"/>
+                <w:sz w:val="24"/>
+                <w:szCs w:val="32"/>
+              </w:rPr>
+              <w:t>CyclicQueue&lt;void&gt;* queue)</w:t>
             </w:r>
           </w:p>
         </w:tc>
@@ -20154,7 +21170,25 @@
                 <w:sz w:val="24"/>
                 <w:szCs w:val="32"/>
               </w:rPr>
-              <w:t>int size(CyclicQueue&lt;void&gt;* queue)</w:t>
+              <w:t xml:space="preserve">int </w:t>
+            </w:r>
+            <w:proofErr w:type="gramStart"/>
+            <w:r>
+              <w:rPr>
+                <w:rFonts w:asciiTheme="majorHAnsi" w:eastAsiaTheme="majorEastAsia" w:hAnsiTheme="majorHAnsi" w:cstheme="majorHAnsi"/>
+                <w:sz w:val="24"/>
+                <w:szCs w:val="32"/>
+              </w:rPr>
+              <w:t>size(</w:t>
+            </w:r>
+            <w:proofErr w:type="gramEnd"/>
+            <w:r>
+              <w:rPr>
+                <w:rFonts w:asciiTheme="majorHAnsi" w:eastAsiaTheme="majorEastAsia" w:hAnsiTheme="majorHAnsi" w:cstheme="majorHAnsi"/>
+                <w:sz w:val="24"/>
+                <w:szCs w:val="32"/>
+              </w:rPr>
+              <w:t>CyclicQueue&lt;void&gt;* queue)</w:t>
             </w:r>
           </w:p>
         </w:tc>
@@ -20460,7 +21494,25 @@
           <w:sz w:val="24"/>
           <w:szCs w:val="32"/>
         </w:rPr>
-        <w:t xml:space="preserve">Provides a data structure that can hold a variable amount of elements and acts like </w:t>
+        <w:t xml:space="preserve">Provides a data structure that can hold a variable </w:t>
+      </w:r>
+      <w:proofErr w:type="gramStart"/>
+      <w:r>
+        <w:rPr>
+          <w:rFonts w:asciiTheme="majorHAnsi" w:eastAsiaTheme="majorEastAsia" w:hAnsiTheme="majorHAnsi" w:cstheme="majorHAnsi"/>
+          <w:sz w:val="24"/>
+          <w:szCs w:val="32"/>
+        </w:rPr>
+        <w:t>amount</w:t>
+      </w:r>
+      <w:proofErr w:type="gramEnd"/>
+      <w:r>
+        <w:rPr>
+          <w:rFonts w:asciiTheme="majorHAnsi" w:eastAsiaTheme="majorEastAsia" w:hAnsiTheme="majorHAnsi" w:cstheme="majorHAnsi"/>
+          <w:sz w:val="24"/>
+          <w:szCs w:val="32"/>
+        </w:rPr>
+        <w:t xml:space="preserve"> of elements and acts like </w:t>
       </w:r>
       <w:r>
         <w:rPr>
@@ -20764,8 +21816,18 @@
                 <w:sz w:val="24"/>
                 <w:szCs w:val="32"/>
               </w:rPr>
-              <w:t>&lt;T&gt;* create&lt;T&gt;(</w:t>
-            </w:r>
+              <w:t>&lt;T&gt;* create&lt;T</w:t>
+            </w:r>
+            <w:proofErr w:type="gramStart"/>
+            <w:r>
+              <w:rPr>
+                <w:rFonts w:asciiTheme="majorHAnsi" w:eastAsiaTheme="majorEastAsia" w:hAnsiTheme="majorHAnsi" w:cstheme="majorHAnsi"/>
+                <w:sz w:val="24"/>
+                <w:szCs w:val="32"/>
+              </w:rPr>
+              <w:t>&gt;(</w:t>
+            </w:r>
+            <w:proofErr w:type="gramEnd"/>
             <w:r>
               <w:rPr>
                 <w:rFonts w:asciiTheme="majorHAnsi" w:eastAsiaTheme="majorEastAsia" w:hAnsiTheme="majorHAnsi" w:cstheme="majorHAnsi"/>
@@ -20884,7 +21946,25 @@
                 <w:sz w:val="24"/>
                 <w:szCs w:val="32"/>
               </w:rPr>
-              <w:t>void destroy(StackedList&lt;void&gt;* stack)</w:t>
+              <w:t xml:space="preserve">void </w:t>
+            </w:r>
+            <w:proofErr w:type="gramStart"/>
+            <w:r>
+              <w:rPr>
+                <w:rFonts w:asciiTheme="majorHAnsi" w:eastAsiaTheme="majorEastAsia" w:hAnsiTheme="majorHAnsi" w:cstheme="majorHAnsi"/>
+                <w:sz w:val="24"/>
+                <w:szCs w:val="32"/>
+              </w:rPr>
+              <w:t>destroy(</w:t>
+            </w:r>
+            <w:proofErr w:type="gramEnd"/>
+            <w:r>
+              <w:rPr>
+                <w:rFonts w:asciiTheme="majorHAnsi" w:eastAsiaTheme="majorEastAsia" w:hAnsiTheme="majorHAnsi" w:cstheme="majorHAnsi"/>
+                <w:sz w:val="24"/>
+                <w:szCs w:val="32"/>
+              </w:rPr>
+              <w:t>StackedList&lt;void&gt;* stack)</w:t>
             </w:r>
           </w:p>
         </w:tc>
@@ -21060,7 +22140,25 @@
                 <w:sz w:val="24"/>
                 <w:szCs w:val="32"/>
               </w:rPr>
-              <w:t>bool isEmpty(StackedList&lt;void&gt;* stack)</w:t>
+              <w:t xml:space="preserve">bool </w:t>
+            </w:r>
+            <w:proofErr w:type="gramStart"/>
+            <w:r>
+              <w:rPr>
+                <w:rFonts w:asciiTheme="majorHAnsi" w:eastAsiaTheme="majorEastAsia" w:hAnsiTheme="majorHAnsi" w:cstheme="majorHAnsi"/>
+                <w:sz w:val="24"/>
+                <w:szCs w:val="32"/>
+              </w:rPr>
+              <w:t>isEmpty(</w:t>
+            </w:r>
+            <w:proofErr w:type="gramEnd"/>
+            <w:r>
+              <w:rPr>
+                <w:rFonts w:asciiTheme="majorHAnsi" w:eastAsiaTheme="majorEastAsia" w:hAnsiTheme="majorHAnsi" w:cstheme="majorHAnsi"/>
+                <w:sz w:val="24"/>
+                <w:szCs w:val="32"/>
+              </w:rPr>
+              <w:t>StackedList&lt;void&gt;* stack)</w:t>
             </w:r>
           </w:p>
         </w:tc>
@@ -21148,7 +22246,25 @@
                 <w:sz w:val="24"/>
                 <w:szCs w:val="32"/>
               </w:rPr>
-              <w:t>int size(StackedList&lt;void&gt;* stack)</w:t>
+              <w:t xml:space="preserve">int </w:t>
+            </w:r>
+            <w:proofErr w:type="gramStart"/>
+            <w:r>
+              <w:rPr>
+                <w:rFonts w:asciiTheme="majorHAnsi" w:eastAsiaTheme="majorEastAsia" w:hAnsiTheme="majorHAnsi" w:cstheme="majorHAnsi"/>
+                <w:sz w:val="24"/>
+                <w:szCs w:val="32"/>
+              </w:rPr>
+              <w:t>size(</w:t>
+            </w:r>
+            <w:proofErr w:type="gramEnd"/>
+            <w:r>
+              <w:rPr>
+                <w:rFonts w:asciiTheme="majorHAnsi" w:eastAsiaTheme="majorEastAsia" w:hAnsiTheme="majorHAnsi" w:cstheme="majorHAnsi"/>
+                <w:sz w:val="24"/>
+                <w:szCs w:val="32"/>
+              </w:rPr>
+              <w:t>StackedList&lt;void&gt;* stack)</w:t>
             </w:r>
           </w:p>
         </w:tc>
@@ -22194,7 +23310,25 @@
                 <w:sz w:val="24"/>
                 <w:szCs w:val="32"/>
               </w:rPr>
-              <w:t>&lt;K, V&gt;(MapEntry&lt;K, V&gt;* t0, MapEntr</w:t>
+              <w:t>&lt;K, V</w:t>
+            </w:r>
+            <w:proofErr w:type="gramStart"/>
+            <w:r>
+              <w:rPr>
+                <w:rFonts w:asciiTheme="majorHAnsi" w:eastAsiaTheme="majorEastAsia" w:hAnsiTheme="majorHAnsi" w:cstheme="majorHAnsi"/>
+                <w:sz w:val="24"/>
+                <w:szCs w:val="32"/>
+              </w:rPr>
+              <w:t>&gt;(</w:t>
+            </w:r>
+            <w:proofErr w:type="gramEnd"/>
+            <w:r>
+              <w:rPr>
+                <w:rFonts w:asciiTheme="majorHAnsi" w:eastAsiaTheme="majorEastAsia" w:hAnsiTheme="majorHAnsi" w:cstheme="majorHAnsi"/>
+                <w:sz w:val="24"/>
+                <w:szCs w:val="32"/>
+              </w:rPr>
+              <w:t>MapEntry&lt;K, V&gt;* t0, MapEntr</w:t>
             </w:r>
             <w:r>
               <w:rPr>
@@ -22258,7 +23392,25 @@
                 <w:sz w:val="24"/>
                 <w:szCs w:val="32"/>
               </w:rPr>
-              <w:t>HashMap&lt;K, V&gt;* create&lt;K, V&gt;(int size, V defValue)</w:t>
+              <w:t>HashMap&lt;K, V&gt;* create&lt;K, V</w:t>
+            </w:r>
+            <w:proofErr w:type="gramStart"/>
+            <w:r>
+              <w:rPr>
+                <w:rFonts w:asciiTheme="majorHAnsi" w:eastAsiaTheme="majorEastAsia" w:hAnsiTheme="majorHAnsi" w:cstheme="majorHAnsi"/>
+                <w:sz w:val="24"/>
+                <w:szCs w:val="32"/>
+              </w:rPr>
+              <w:t>&gt;(</w:t>
+            </w:r>
+            <w:proofErr w:type="gramEnd"/>
+            <w:r>
+              <w:rPr>
+                <w:rFonts w:asciiTheme="majorHAnsi" w:eastAsiaTheme="majorEastAsia" w:hAnsiTheme="majorHAnsi" w:cstheme="majorHAnsi"/>
+                <w:sz w:val="24"/>
+                <w:szCs w:val="32"/>
+              </w:rPr>
+              <w:t>int size, V defValue)</w:t>
             </w:r>
           </w:p>
         </w:tc>
@@ -22306,7 +23458,25 @@
                 <w:sz w:val="24"/>
                 <w:szCs w:val="32"/>
               </w:rPr>
-              <w:t>void destroy(HashMap&lt;void, void&gt;* map)</w:t>
+              <w:t xml:space="preserve">void </w:t>
+            </w:r>
+            <w:proofErr w:type="gramStart"/>
+            <w:r>
+              <w:rPr>
+                <w:rFonts w:asciiTheme="majorHAnsi" w:eastAsiaTheme="majorEastAsia" w:hAnsiTheme="majorHAnsi" w:cstheme="majorHAnsi"/>
+                <w:sz w:val="24"/>
+                <w:szCs w:val="32"/>
+              </w:rPr>
+              <w:t>destroy(</w:t>
+            </w:r>
+            <w:proofErr w:type="gramEnd"/>
+            <w:r>
+              <w:rPr>
+                <w:rFonts w:asciiTheme="majorHAnsi" w:eastAsiaTheme="majorEastAsia" w:hAnsiTheme="majorHAnsi" w:cstheme="majorHAnsi"/>
+                <w:sz w:val="24"/>
+                <w:szCs w:val="32"/>
+              </w:rPr>
+              <w:t>HashMap&lt;void, void&gt;* map)</w:t>
             </w:r>
           </w:p>
         </w:tc>
@@ -22354,7 +23524,25 @@
                 <w:sz w:val="24"/>
                 <w:szCs w:val="32"/>
               </w:rPr>
-              <w:t>void put&lt;K, V&gt;(HashMap&lt;K, V&gt;* map, K key, V value)</w:t>
+              <w:t>void put&lt;K, V</w:t>
+            </w:r>
+            <w:proofErr w:type="gramStart"/>
+            <w:r>
+              <w:rPr>
+                <w:rFonts w:asciiTheme="majorHAnsi" w:eastAsiaTheme="majorEastAsia" w:hAnsiTheme="majorHAnsi" w:cstheme="majorHAnsi"/>
+                <w:sz w:val="24"/>
+                <w:szCs w:val="32"/>
+              </w:rPr>
+              <w:t>&gt;(</w:t>
+            </w:r>
+            <w:proofErr w:type="gramEnd"/>
+            <w:r>
+              <w:rPr>
+                <w:rFonts w:asciiTheme="majorHAnsi" w:eastAsiaTheme="majorEastAsia" w:hAnsiTheme="majorHAnsi" w:cstheme="majorHAnsi"/>
+                <w:sz w:val="24"/>
+                <w:szCs w:val="32"/>
+              </w:rPr>
+              <w:t>HashMap&lt;K, V&gt;* map, K key, V value)</w:t>
             </w:r>
           </w:p>
         </w:tc>
@@ -22410,7 +23598,25 @@
                 <w:sz w:val="24"/>
                 <w:szCs w:val="32"/>
               </w:rPr>
-              <w:t>void replace&lt;K, V&gt;(HashMap&lt;K, V&gt;* map, K key, V value)</w:t>
+              <w:t>void replace&lt;K, V</w:t>
+            </w:r>
+            <w:proofErr w:type="gramStart"/>
+            <w:r>
+              <w:rPr>
+                <w:rFonts w:asciiTheme="majorHAnsi" w:eastAsiaTheme="majorEastAsia" w:hAnsiTheme="majorHAnsi" w:cstheme="majorHAnsi"/>
+                <w:sz w:val="24"/>
+                <w:szCs w:val="32"/>
+              </w:rPr>
+              <w:t>&gt;(</w:t>
+            </w:r>
+            <w:proofErr w:type="gramEnd"/>
+            <w:r>
+              <w:rPr>
+                <w:rFonts w:asciiTheme="majorHAnsi" w:eastAsiaTheme="majorEastAsia" w:hAnsiTheme="majorHAnsi" w:cstheme="majorHAnsi"/>
+                <w:sz w:val="24"/>
+                <w:szCs w:val="32"/>
+              </w:rPr>
+              <w:t>HashMap&lt;K, V&gt;* map, K key, V value)</w:t>
             </w:r>
           </w:p>
         </w:tc>
@@ -22458,7 +23664,25 @@
                 <w:sz w:val="24"/>
                 <w:szCs w:val="32"/>
               </w:rPr>
-              <w:t>V get&lt;K, V&gt;(HashMap&lt;K, V&gt; map, K key)</w:t>
+              <w:t>V get&lt;K, V</w:t>
+            </w:r>
+            <w:proofErr w:type="gramStart"/>
+            <w:r>
+              <w:rPr>
+                <w:rFonts w:asciiTheme="majorHAnsi" w:eastAsiaTheme="majorEastAsia" w:hAnsiTheme="majorHAnsi" w:cstheme="majorHAnsi"/>
+                <w:sz w:val="24"/>
+                <w:szCs w:val="32"/>
+              </w:rPr>
+              <w:t>&gt;(</w:t>
+            </w:r>
+            <w:proofErr w:type="gramEnd"/>
+            <w:r>
+              <w:rPr>
+                <w:rFonts w:asciiTheme="majorHAnsi" w:eastAsiaTheme="majorEastAsia" w:hAnsiTheme="majorHAnsi" w:cstheme="majorHAnsi"/>
+                <w:sz w:val="24"/>
+                <w:szCs w:val="32"/>
+              </w:rPr>
+              <w:t>HashMap&lt;K, V&gt; map, K key)</w:t>
             </w:r>
           </w:p>
         </w:tc>
@@ -22506,7 +23730,25 @@
                 <w:sz w:val="24"/>
                 <w:szCs w:val="32"/>
               </w:rPr>
-              <w:t>void remove&lt;K, V&gt;(HashMap&lt;K, V&gt;* map, K key)</w:t>
+              <w:t>void remove&lt;K, V</w:t>
+            </w:r>
+            <w:proofErr w:type="gramStart"/>
+            <w:r>
+              <w:rPr>
+                <w:rFonts w:asciiTheme="majorHAnsi" w:eastAsiaTheme="majorEastAsia" w:hAnsiTheme="majorHAnsi" w:cstheme="majorHAnsi"/>
+                <w:sz w:val="24"/>
+                <w:szCs w:val="32"/>
+              </w:rPr>
+              <w:t>&gt;(</w:t>
+            </w:r>
+            <w:proofErr w:type="gramEnd"/>
+            <w:r>
+              <w:rPr>
+                <w:rFonts w:asciiTheme="majorHAnsi" w:eastAsiaTheme="majorEastAsia" w:hAnsiTheme="majorHAnsi" w:cstheme="majorHAnsi"/>
+                <w:sz w:val="24"/>
+                <w:szCs w:val="32"/>
+              </w:rPr>
+              <w:t>HashMap&lt;K, V&gt;* map, K key)</w:t>
             </w:r>
           </w:p>
         </w:tc>
@@ -22554,7 +23796,25 @@
                 <w:sz w:val="24"/>
                 <w:szCs w:val="32"/>
               </w:rPr>
-              <w:t>bool contains&lt;K, V&gt;(HashMap&lt;K, V&gt;* map, K key)</w:t>
+              <w:t>bool contains&lt;K, V</w:t>
+            </w:r>
+            <w:proofErr w:type="gramStart"/>
+            <w:r>
+              <w:rPr>
+                <w:rFonts w:asciiTheme="majorHAnsi" w:eastAsiaTheme="majorEastAsia" w:hAnsiTheme="majorHAnsi" w:cstheme="majorHAnsi"/>
+                <w:sz w:val="24"/>
+                <w:szCs w:val="32"/>
+              </w:rPr>
+              <w:t>&gt;(</w:t>
+            </w:r>
+            <w:proofErr w:type="gramEnd"/>
+            <w:r>
+              <w:rPr>
+                <w:rFonts w:asciiTheme="majorHAnsi" w:eastAsiaTheme="majorEastAsia" w:hAnsiTheme="majorHAnsi" w:cstheme="majorHAnsi"/>
+                <w:sz w:val="24"/>
+                <w:szCs w:val="32"/>
+              </w:rPr>
+              <w:t>HashMap&lt;K, V&gt;* map, K key)</w:t>
             </w:r>
           </w:p>
         </w:tc>
@@ -22602,7 +23862,43 @@
                 <w:sz w:val="24"/>
                 <w:szCs w:val="32"/>
               </w:rPr>
-              <w:t>LinkedList&lt;MapEntry&lt;K, V&gt;*&gt;* getEntries&lt;K, V&gt;(HashMap&lt;K, V&gt;* map)</w:t>
+              <w:t xml:space="preserve">LinkedList&lt;MapEntry&lt;K, V&gt;*&gt;* </w:t>
+            </w:r>
+            <w:proofErr w:type="spellStart"/>
+            <w:r>
+              <w:rPr>
+                <w:rFonts w:asciiTheme="majorHAnsi" w:eastAsiaTheme="majorEastAsia" w:hAnsiTheme="majorHAnsi" w:cstheme="majorHAnsi"/>
+                <w:sz w:val="24"/>
+                <w:szCs w:val="32"/>
+              </w:rPr>
+              <w:t>getEntries</w:t>
+            </w:r>
+            <w:proofErr w:type="spellEnd"/>
+            <w:r>
+              <w:rPr>
+                <w:rFonts w:asciiTheme="majorHAnsi" w:eastAsiaTheme="majorEastAsia" w:hAnsiTheme="majorHAnsi" w:cstheme="majorHAnsi"/>
+                <w:sz w:val="24"/>
+                <w:szCs w:val="32"/>
+              </w:rPr>
+              <w:t>&lt;K, V</w:t>
+            </w:r>
+            <w:proofErr w:type="gramStart"/>
+            <w:r>
+              <w:rPr>
+                <w:rFonts w:asciiTheme="majorHAnsi" w:eastAsiaTheme="majorEastAsia" w:hAnsiTheme="majorHAnsi" w:cstheme="majorHAnsi"/>
+                <w:sz w:val="24"/>
+                <w:szCs w:val="32"/>
+              </w:rPr>
+              <w:t>&gt;(</w:t>
+            </w:r>
+            <w:proofErr w:type="gramEnd"/>
+            <w:r>
+              <w:rPr>
+                <w:rFonts w:asciiTheme="majorHAnsi" w:eastAsiaTheme="majorEastAsia" w:hAnsiTheme="majorHAnsi" w:cstheme="majorHAnsi"/>
+                <w:sz w:val="24"/>
+                <w:szCs w:val="32"/>
+              </w:rPr>
+              <w:t>HashMap&lt;K, V&gt;* map)</w:t>
             </w:r>
           </w:p>
         </w:tc>
@@ -22666,7 +23962,43 @@
                 <w:sz w:val="24"/>
                 <w:szCs w:val="32"/>
               </w:rPr>
-              <w:t>LinkedList&lt;V&gt;* getValues&lt;K, V&gt;(HashMap&lt;K, V&gt;* map)</w:t>
+              <w:t xml:space="preserve">LinkedList&lt;V&gt;* </w:t>
+            </w:r>
+            <w:proofErr w:type="spellStart"/>
+            <w:r>
+              <w:rPr>
+                <w:rFonts w:asciiTheme="majorHAnsi" w:eastAsiaTheme="majorEastAsia" w:hAnsiTheme="majorHAnsi" w:cstheme="majorHAnsi"/>
+                <w:sz w:val="24"/>
+                <w:szCs w:val="32"/>
+              </w:rPr>
+              <w:t>getValues</w:t>
+            </w:r>
+            <w:proofErr w:type="spellEnd"/>
+            <w:r>
+              <w:rPr>
+                <w:rFonts w:asciiTheme="majorHAnsi" w:eastAsiaTheme="majorEastAsia" w:hAnsiTheme="majorHAnsi" w:cstheme="majorHAnsi"/>
+                <w:sz w:val="24"/>
+                <w:szCs w:val="32"/>
+              </w:rPr>
+              <w:t>&lt;K, V</w:t>
+            </w:r>
+            <w:proofErr w:type="gramStart"/>
+            <w:r>
+              <w:rPr>
+                <w:rFonts w:asciiTheme="majorHAnsi" w:eastAsiaTheme="majorEastAsia" w:hAnsiTheme="majorHAnsi" w:cstheme="majorHAnsi"/>
+                <w:sz w:val="24"/>
+                <w:szCs w:val="32"/>
+              </w:rPr>
+              <w:t>&gt;(</w:t>
+            </w:r>
+            <w:proofErr w:type="gramEnd"/>
+            <w:r>
+              <w:rPr>
+                <w:rFonts w:asciiTheme="majorHAnsi" w:eastAsiaTheme="majorEastAsia" w:hAnsiTheme="majorHAnsi" w:cstheme="majorHAnsi"/>
+                <w:sz w:val="24"/>
+                <w:szCs w:val="32"/>
+              </w:rPr>
+              <w:t>HashMap&lt;K, V&gt;* map)</w:t>
             </w:r>
           </w:p>
         </w:tc>
@@ -23134,7 +24466,35 @@
                 <w:sz w:val="24"/>
                 <w:szCs w:val="32"/>
               </w:rPr>
-              <w:t>restricted char getChar()</w:t>
+              <w:t xml:space="preserve">restricted char </w:t>
+            </w:r>
+            <w:proofErr w:type="spellStart"/>
+            <w:proofErr w:type="gramStart"/>
+            <w:r>
+              <w:rPr>
+                <w:rFonts w:asciiTheme="majorHAnsi" w:eastAsiaTheme="majorEastAsia" w:hAnsiTheme="majorHAnsi" w:cstheme="majorHAnsi"/>
+                <w:sz w:val="24"/>
+                <w:szCs w:val="32"/>
+              </w:rPr>
+              <w:t>getChar</w:t>
+            </w:r>
+            <w:proofErr w:type="spellEnd"/>
+            <w:r>
+              <w:rPr>
+                <w:rFonts w:asciiTheme="majorHAnsi" w:eastAsiaTheme="majorEastAsia" w:hAnsiTheme="majorHAnsi" w:cstheme="majorHAnsi"/>
+                <w:sz w:val="24"/>
+                <w:szCs w:val="32"/>
+              </w:rPr>
+              <w:t>(</w:t>
+            </w:r>
+            <w:proofErr w:type="gramEnd"/>
+            <w:r>
+              <w:rPr>
+                <w:rFonts w:asciiTheme="majorHAnsi" w:eastAsiaTheme="majorEastAsia" w:hAnsiTheme="majorHAnsi" w:cstheme="majorHAnsi"/>
+                <w:sz w:val="24"/>
+                <w:szCs w:val="32"/>
+              </w:rPr>
+              <w:t>)</w:t>
             </w:r>
           </w:p>
         </w:tc>
@@ -23182,7 +24542,35 @@
                 <w:sz w:val="24"/>
                 <w:szCs w:val="32"/>
               </w:rPr>
-              <w:t>restricted void putChar(char c)</w:t>
+              <w:t xml:space="preserve">restricted void </w:t>
+            </w:r>
+            <w:proofErr w:type="spellStart"/>
+            <w:proofErr w:type="gramStart"/>
+            <w:r>
+              <w:rPr>
+                <w:rFonts w:asciiTheme="majorHAnsi" w:eastAsiaTheme="majorEastAsia" w:hAnsiTheme="majorHAnsi" w:cstheme="majorHAnsi"/>
+                <w:sz w:val="24"/>
+                <w:szCs w:val="32"/>
+              </w:rPr>
+              <w:t>putChar</w:t>
+            </w:r>
+            <w:proofErr w:type="spellEnd"/>
+            <w:r>
+              <w:rPr>
+                <w:rFonts w:asciiTheme="majorHAnsi" w:eastAsiaTheme="majorEastAsia" w:hAnsiTheme="majorHAnsi" w:cstheme="majorHAnsi"/>
+                <w:sz w:val="24"/>
+                <w:szCs w:val="32"/>
+              </w:rPr>
+              <w:t>(</w:t>
+            </w:r>
+            <w:proofErr w:type="gramEnd"/>
+            <w:r>
+              <w:rPr>
+                <w:rFonts w:asciiTheme="majorHAnsi" w:eastAsiaTheme="majorEastAsia" w:hAnsiTheme="majorHAnsi" w:cstheme="majorHAnsi"/>
+                <w:sz w:val="24"/>
+                <w:szCs w:val="32"/>
+              </w:rPr>
+              <w:t>char c)</w:t>
             </w:r>
           </w:p>
         </w:tc>
@@ -23375,7 +24763,35 @@
                 <w:sz w:val="24"/>
                 <w:szCs w:val="32"/>
               </w:rPr>
-              <w:t>void println()</w:t>
+              <w:t xml:space="preserve">void </w:t>
+            </w:r>
+            <w:proofErr w:type="spellStart"/>
+            <w:proofErr w:type="gramStart"/>
+            <w:r>
+              <w:rPr>
+                <w:rFonts w:asciiTheme="majorHAnsi" w:eastAsiaTheme="majorEastAsia" w:hAnsiTheme="majorHAnsi" w:cstheme="majorHAnsi"/>
+                <w:sz w:val="24"/>
+                <w:szCs w:val="32"/>
+              </w:rPr>
+              <w:t>println</w:t>
+            </w:r>
+            <w:proofErr w:type="spellEnd"/>
+            <w:r>
+              <w:rPr>
+                <w:rFonts w:asciiTheme="majorHAnsi" w:eastAsiaTheme="majorEastAsia" w:hAnsiTheme="majorHAnsi" w:cstheme="majorHAnsi"/>
+                <w:sz w:val="24"/>
+                <w:szCs w:val="32"/>
+              </w:rPr>
+              <w:t>(</w:t>
+            </w:r>
+            <w:proofErr w:type="gramEnd"/>
+            <w:r>
+              <w:rPr>
+                <w:rFonts w:asciiTheme="majorHAnsi" w:eastAsiaTheme="majorEastAsia" w:hAnsiTheme="majorHAnsi" w:cstheme="majorHAnsi"/>
+                <w:sz w:val="24"/>
+                <w:szCs w:val="32"/>
+              </w:rPr>
+              <w:t>)</w:t>
             </w:r>
           </w:p>
         </w:tc>
@@ -23423,7 +24839,25 @@
                 <w:sz w:val="24"/>
                 <w:szCs w:val="32"/>
               </w:rPr>
-              <w:t>void printString(char* str)</w:t>
+              <w:t xml:space="preserve">void </w:t>
+            </w:r>
+            <w:proofErr w:type="gramStart"/>
+            <w:r>
+              <w:rPr>
+                <w:rFonts w:asciiTheme="majorHAnsi" w:eastAsiaTheme="majorEastAsia" w:hAnsiTheme="majorHAnsi" w:cstheme="majorHAnsi"/>
+                <w:sz w:val="24"/>
+                <w:szCs w:val="32"/>
+              </w:rPr>
+              <w:t>printString(</w:t>
+            </w:r>
+            <w:proofErr w:type="gramEnd"/>
+            <w:r>
+              <w:rPr>
+                <w:rFonts w:asciiTheme="majorHAnsi" w:eastAsiaTheme="majorEastAsia" w:hAnsiTheme="majorHAnsi" w:cstheme="majorHAnsi"/>
+                <w:sz w:val="24"/>
+                <w:szCs w:val="32"/>
+              </w:rPr>
+              <w:t>char* str)</w:t>
             </w:r>
           </w:p>
         </w:tc>
@@ -23479,7 +24913,35 @@
                 <w:sz w:val="24"/>
                 <w:szCs w:val="32"/>
               </w:rPr>
-              <w:t>void printlnString(char* str)</w:t>
+              <w:t xml:space="preserve">void </w:t>
+            </w:r>
+            <w:proofErr w:type="spellStart"/>
+            <w:proofErr w:type="gramStart"/>
+            <w:r>
+              <w:rPr>
+                <w:rFonts w:asciiTheme="majorHAnsi" w:eastAsiaTheme="majorEastAsia" w:hAnsiTheme="majorHAnsi" w:cstheme="majorHAnsi"/>
+                <w:sz w:val="24"/>
+                <w:szCs w:val="32"/>
+              </w:rPr>
+              <w:t>printlnString</w:t>
+            </w:r>
+            <w:proofErr w:type="spellEnd"/>
+            <w:r>
+              <w:rPr>
+                <w:rFonts w:asciiTheme="majorHAnsi" w:eastAsiaTheme="majorEastAsia" w:hAnsiTheme="majorHAnsi" w:cstheme="majorHAnsi"/>
+                <w:sz w:val="24"/>
+                <w:szCs w:val="32"/>
+              </w:rPr>
+              <w:t>(</w:t>
+            </w:r>
+            <w:proofErr w:type="gramEnd"/>
+            <w:r>
+              <w:rPr>
+                <w:rFonts w:asciiTheme="majorHAnsi" w:eastAsiaTheme="majorEastAsia" w:hAnsiTheme="majorHAnsi" w:cstheme="majorHAnsi"/>
+                <w:sz w:val="24"/>
+                <w:szCs w:val="32"/>
+              </w:rPr>
+              <w:t>char* str)</w:t>
             </w:r>
           </w:p>
         </w:tc>
@@ -23527,7 +24989,35 @@
                 <w:sz w:val="24"/>
                 <w:szCs w:val="32"/>
               </w:rPr>
-              <w:t>void printf(char* c, void* f)</w:t>
+              <w:t xml:space="preserve">void </w:t>
+            </w:r>
+            <w:proofErr w:type="spellStart"/>
+            <w:proofErr w:type="gramStart"/>
+            <w:r>
+              <w:rPr>
+                <w:rFonts w:asciiTheme="majorHAnsi" w:eastAsiaTheme="majorEastAsia" w:hAnsiTheme="majorHAnsi" w:cstheme="majorHAnsi"/>
+                <w:sz w:val="24"/>
+                <w:szCs w:val="32"/>
+              </w:rPr>
+              <w:t>printf</w:t>
+            </w:r>
+            <w:proofErr w:type="spellEnd"/>
+            <w:r>
+              <w:rPr>
+                <w:rFonts w:asciiTheme="majorHAnsi" w:eastAsiaTheme="majorEastAsia" w:hAnsiTheme="majorHAnsi" w:cstheme="majorHAnsi"/>
+                <w:sz w:val="24"/>
+                <w:szCs w:val="32"/>
+              </w:rPr>
+              <w:t>(</w:t>
+            </w:r>
+            <w:proofErr w:type="gramEnd"/>
+            <w:r>
+              <w:rPr>
+                <w:rFonts w:asciiTheme="majorHAnsi" w:eastAsiaTheme="majorEastAsia" w:hAnsiTheme="majorHAnsi" w:cstheme="majorHAnsi"/>
+                <w:sz w:val="24"/>
+                <w:szCs w:val="32"/>
+              </w:rPr>
+              <w:t>char* c, void* f)</w:t>
             </w:r>
           </w:p>
         </w:tc>
@@ -23960,7 +25450,25 @@
                 <w:sz w:val="24"/>
                 <w:szCs w:val="32"/>
               </w:rPr>
-              <w:t>char* scanf()</w:t>
+              <w:t xml:space="preserve">char* </w:t>
+            </w:r>
+            <w:proofErr w:type="gramStart"/>
+            <w:r>
+              <w:rPr>
+                <w:rFonts w:asciiTheme="majorHAnsi" w:eastAsiaTheme="majorEastAsia" w:hAnsiTheme="majorHAnsi" w:cstheme="majorHAnsi"/>
+                <w:sz w:val="24"/>
+                <w:szCs w:val="32"/>
+              </w:rPr>
+              <w:t>scanf(</w:t>
+            </w:r>
+            <w:proofErr w:type="gramEnd"/>
+            <w:r>
+              <w:rPr>
+                <w:rFonts w:asciiTheme="majorHAnsi" w:eastAsiaTheme="majorEastAsia" w:hAnsiTheme="majorHAnsi" w:cstheme="majorHAnsi"/>
+                <w:sz w:val="24"/>
+                <w:szCs w:val="32"/>
+              </w:rPr>
+              <w:t>)</w:t>
             </w:r>
           </w:p>
         </w:tc>
@@ -24420,6 +25928,7 @@
               </w:rPr>
               <w:t xml:space="preserve">int </w:t>
             </w:r>
+            <w:proofErr w:type="gramStart"/>
             <w:r>
               <w:rPr>
                 <w:rFonts w:asciiTheme="majorHAnsi" w:eastAsiaTheme="majorEastAsia" w:hAnsiTheme="majorHAnsi" w:cstheme="majorHAnsi"/>
@@ -24436,6 +25945,7 @@
               </w:rPr>
               <w:t>(</w:t>
             </w:r>
+            <w:proofErr w:type="gramEnd"/>
             <w:r>
               <w:rPr>
                 <w:rFonts w:asciiTheme="majorHAnsi" w:eastAsiaTheme="majorEastAsia" w:hAnsiTheme="majorHAnsi" w:cstheme="majorHAnsi"/>
@@ -24498,7 +26008,25 @@
                 <w:sz w:val="24"/>
                 <w:szCs w:val="32"/>
               </w:rPr>
-              <w:t>int abs(int x)</w:t>
+              <w:t xml:space="preserve">int </w:t>
+            </w:r>
+            <w:proofErr w:type="gramStart"/>
+            <w:r>
+              <w:rPr>
+                <w:rFonts w:asciiTheme="majorHAnsi" w:eastAsiaTheme="majorEastAsia" w:hAnsiTheme="majorHAnsi" w:cstheme="majorHAnsi"/>
+                <w:sz w:val="24"/>
+                <w:szCs w:val="32"/>
+              </w:rPr>
+              <w:t>abs(</w:t>
+            </w:r>
+            <w:proofErr w:type="gramEnd"/>
+            <w:r>
+              <w:rPr>
+                <w:rFonts w:asciiTheme="majorHAnsi" w:eastAsiaTheme="majorEastAsia" w:hAnsiTheme="majorHAnsi" w:cstheme="majorHAnsi"/>
+                <w:sz w:val="24"/>
+                <w:szCs w:val="32"/>
+              </w:rPr>
+              <w:t>int x)</w:t>
             </w:r>
           </w:p>
         </w:tc>
@@ -24546,7 +26074,35 @@
                 <w:sz w:val="24"/>
                 <w:szCs w:val="32"/>
               </w:rPr>
-              <w:t>int fac(int n)</w:t>
+              <w:t xml:space="preserve">int </w:t>
+            </w:r>
+            <w:proofErr w:type="spellStart"/>
+            <w:proofErr w:type="gramStart"/>
+            <w:r>
+              <w:rPr>
+                <w:rFonts w:asciiTheme="majorHAnsi" w:eastAsiaTheme="majorEastAsia" w:hAnsiTheme="majorHAnsi" w:cstheme="majorHAnsi"/>
+                <w:sz w:val="24"/>
+                <w:szCs w:val="32"/>
+              </w:rPr>
+              <w:t>fac</w:t>
+            </w:r>
+            <w:proofErr w:type="spellEnd"/>
+            <w:r>
+              <w:rPr>
+                <w:rFonts w:asciiTheme="majorHAnsi" w:eastAsiaTheme="majorEastAsia" w:hAnsiTheme="majorHAnsi" w:cstheme="majorHAnsi"/>
+                <w:sz w:val="24"/>
+                <w:szCs w:val="32"/>
+              </w:rPr>
+              <w:t>(</w:t>
+            </w:r>
+            <w:proofErr w:type="gramEnd"/>
+            <w:r>
+              <w:rPr>
+                <w:rFonts w:asciiTheme="majorHAnsi" w:eastAsiaTheme="majorEastAsia" w:hAnsiTheme="majorHAnsi" w:cstheme="majorHAnsi"/>
+                <w:sz w:val="24"/>
+                <w:szCs w:val="32"/>
+              </w:rPr>
+              <w:t>int n)</w:t>
             </w:r>
           </w:p>
         </w:tc>
@@ -24912,6 +26468,8 @@
               </w:rPr>
               <w:t xml:space="preserve">int </w:t>
             </w:r>
+            <w:proofErr w:type="spellStart"/>
+            <w:proofErr w:type="gramStart"/>
             <w:r>
               <w:rPr>
                 <w:rFonts w:asciiTheme="majorHAnsi" w:eastAsiaTheme="majorEastAsia" w:hAnsiTheme="majorHAnsi" w:cstheme="majorHAnsi"/>
@@ -24920,13 +26478,23 @@
               </w:rPr>
               <w:t>mult</w:t>
             </w:r>
-            <w:r>
-              <w:rPr>
-                <w:rFonts w:asciiTheme="majorHAnsi" w:eastAsiaTheme="majorEastAsia" w:hAnsiTheme="majorHAnsi" w:cstheme="majorHAnsi"/>
-                <w:sz w:val="24"/>
-                <w:szCs w:val="32"/>
-              </w:rPr>
-              <w:t xml:space="preserve">(int* </w:t>
+            <w:proofErr w:type="spellEnd"/>
+            <w:r>
+              <w:rPr>
+                <w:rFonts w:asciiTheme="majorHAnsi" w:eastAsiaTheme="majorEastAsia" w:hAnsiTheme="majorHAnsi" w:cstheme="majorHAnsi"/>
+                <w:sz w:val="24"/>
+                <w:szCs w:val="32"/>
+              </w:rPr>
+              <w:t>(</w:t>
+            </w:r>
+            <w:proofErr w:type="gramEnd"/>
+            <w:r>
+              <w:rPr>
+                <w:rFonts w:asciiTheme="majorHAnsi" w:eastAsiaTheme="majorEastAsia" w:hAnsiTheme="majorHAnsi" w:cstheme="majorHAnsi"/>
+                <w:sz w:val="24"/>
+                <w:szCs w:val="32"/>
+              </w:rPr>
+              <w:t xml:space="preserve">int* </w:t>
             </w:r>
             <w:r>
               <w:rPr>
@@ -25453,6 +27021,8 @@
               </w:rPr>
               <w:t xml:space="preserve">int </w:t>
             </w:r>
+            <w:proofErr w:type="spellStart"/>
+            <w:proofErr w:type="gramStart"/>
             <w:r>
               <w:rPr>
                 <w:rFonts w:asciiTheme="majorHAnsi" w:eastAsiaTheme="majorEastAsia" w:hAnsiTheme="majorHAnsi" w:cstheme="majorHAnsi"/>
@@ -25469,13 +27039,23 @@
               </w:rPr>
               <w:t>Prod</w:t>
             </w:r>
-            <w:r>
-              <w:rPr>
-                <w:rFonts w:asciiTheme="majorHAnsi" w:eastAsiaTheme="majorEastAsia" w:hAnsiTheme="majorHAnsi" w:cstheme="majorHAnsi"/>
-                <w:sz w:val="24"/>
-                <w:szCs w:val="32"/>
-              </w:rPr>
-              <w:t>(int</w:t>
+            <w:proofErr w:type="spellEnd"/>
+            <w:r>
+              <w:rPr>
+                <w:rFonts w:asciiTheme="majorHAnsi" w:eastAsiaTheme="majorEastAsia" w:hAnsiTheme="majorHAnsi" w:cstheme="majorHAnsi"/>
+                <w:sz w:val="24"/>
+                <w:szCs w:val="32"/>
+              </w:rPr>
+              <w:t>(</w:t>
+            </w:r>
+            <w:proofErr w:type="gramEnd"/>
+            <w:r>
+              <w:rPr>
+                <w:rFonts w:asciiTheme="majorHAnsi" w:eastAsiaTheme="majorEastAsia" w:hAnsiTheme="majorHAnsi" w:cstheme="majorHAnsi"/>
+                <w:sz w:val="24"/>
+                <w:szCs w:val="32"/>
+              </w:rPr>
+              <w:t>int</w:t>
             </w:r>
             <w:r>
               <w:rPr>
@@ -25923,7 +27503,35 @@
                 <w:sz w:val="24"/>
                 <w:szCs w:val="32"/>
               </w:rPr>
-              <w:t>bool isBitSet(int x, int i)</w:t>
+              <w:t xml:space="preserve">bool </w:t>
+            </w:r>
+            <w:proofErr w:type="spellStart"/>
+            <w:proofErr w:type="gramStart"/>
+            <w:r>
+              <w:rPr>
+                <w:rFonts w:asciiTheme="majorHAnsi" w:eastAsiaTheme="majorEastAsia" w:hAnsiTheme="majorHAnsi" w:cstheme="majorHAnsi"/>
+                <w:sz w:val="24"/>
+                <w:szCs w:val="32"/>
+              </w:rPr>
+              <w:t>isBitSet</w:t>
+            </w:r>
+            <w:proofErr w:type="spellEnd"/>
+            <w:r>
+              <w:rPr>
+                <w:rFonts w:asciiTheme="majorHAnsi" w:eastAsiaTheme="majorEastAsia" w:hAnsiTheme="majorHAnsi" w:cstheme="majorHAnsi"/>
+                <w:sz w:val="24"/>
+                <w:szCs w:val="32"/>
+              </w:rPr>
+              <w:t>(</w:t>
+            </w:r>
+            <w:proofErr w:type="gramEnd"/>
+            <w:r>
+              <w:rPr>
+                <w:rFonts w:asciiTheme="majorHAnsi" w:eastAsiaTheme="majorEastAsia" w:hAnsiTheme="majorHAnsi" w:cstheme="majorHAnsi"/>
+                <w:sz w:val="24"/>
+                <w:szCs w:val="32"/>
+              </w:rPr>
+              <w:t>int x, int i)</w:t>
             </w:r>
           </w:p>
         </w:tc>
@@ -25971,7 +27579,53 @@
                 <w:sz w:val="24"/>
                 <w:szCs w:val="32"/>
               </w:rPr>
-              <w:t>int setBit(int target, int i, bool val)</w:t>
+              <w:t xml:space="preserve">int </w:t>
+            </w:r>
+            <w:proofErr w:type="spellStart"/>
+            <w:proofErr w:type="gramStart"/>
+            <w:r>
+              <w:rPr>
+                <w:rFonts w:asciiTheme="majorHAnsi" w:eastAsiaTheme="majorEastAsia" w:hAnsiTheme="majorHAnsi" w:cstheme="majorHAnsi"/>
+                <w:sz w:val="24"/>
+                <w:szCs w:val="32"/>
+              </w:rPr>
+              <w:t>setBit</w:t>
+            </w:r>
+            <w:proofErr w:type="spellEnd"/>
+            <w:r>
+              <w:rPr>
+                <w:rFonts w:asciiTheme="majorHAnsi" w:eastAsiaTheme="majorEastAsia" w:hAnsiTheme="majorHAnsi" w:cstheme="majorHAnsi"/>
+                <w:sz w:val="24"/>
+                <w:szCs w:val="32"/>
+              </w:rPr>
+              <w:t>(</w:t>
+            </w:r>
+            <w:proofErr w:type="gramEnd"/>
+            <w:r>
+              <w:rPr>
+                <w:rFonts w:asciiTheme="majorHAnsi" w:eastAsiaTheme="majorEastAsia" w:hAnsiTheme="majorHAnsi" w:cstheme="majorHAnsi"/>
+                <w:sz w:val="24"/>
+                <w:szCs w:val="32"/>
+              </w:rPr>
+              <w:t xml:space="preserve">int target, int i, bool </w:t>
+            </w:r>
+            <w:proofErr w:type="spellStart"/>
+            <w:r>
+              <w:rPr>
+                <w:rFonts w:asciiTheme="majorHAnsi" w:eastAsiaTheme="majorEastAsia" w:hAnsiTheme="majorHAnsi" w:cstheme="majorHAnsi"/>
+                <w:sz w:val="24"/>
+                <w:szCs w:val="32"/>
+              </w:rPr>
+              <w:t>val</w:t>
+            </w:r>
+            <w:proofErr w:type="spellEnd"/>
+            <w:r>
+              <w:rPr>
+                <w:rFonts w:asciiTheme="majorHAnsi" w:eastAsiaTheme="majorEastAsia" w:hAnsiTheme="majorHAnsi" w:cstheme="majorHAnsi"/>
+                <w:sz w:val="24"/>
+                <w:szCs w:val="32"/>
+              </w:rPr>
+              <w:t>)</w:t>
             </w:r>
           </w:p>
         </w:tc>
@@ -26019,7 +27673,35 @@
                 <w:sz w:val="24"/>
                 <w:szCs w:val="32"/>
               </w:rPr>
-              <w:t>int toggleBit(int target, int i)</w:t>
+              <w:t xml:space="preserve">int </w:t>
+            </w:r>
+            <w:proofErr w:type="spellStart"/>
+            <w:proofErr w:type="gramStart"/>
+            <w:r>
+              <w:rPr>
+                <w:rFonts w:asciiTheme="majorHAnsi" w:eastAsiaTheme="majorEastAsia" w:hAnsiTheme="majorHAnsi" w:cstheme="majorHAnsi"/>
+                <w:sz w:val="24"/>
+                <w:szCs w:val="32"/>
+              </w:rPr>
+              <w:t>toggleBit</w:t>
+            </w:r>
+            <w:proofErr w:type="spellEnd"/>
+            <w:r>
+              <w:rPr>
+                <w:rFonts w:asciiTheme="majorHAnsi" w:eastAsiaTheme="majorEastAsia" w:hAnsiTheme="majorHAnsi" w:cstheme="majorHAnsi"/>
+                <w:sz w:val="24"/>
+                <w:szCs w:val="32"/>
+              </w:rPr>
+              <w:t>(</w:t>
+            </w:r>
+            <w:proofErr w:type="gramEnd"/>
+            <w:r>
+              <w:rPr>
+                <w:rFonts w:asciiTheme="majorHAnsi" w:eastAsiaTheme="majorEastAsia" w:hAnsiTheme="majorHAnsi" w:cstheme="majorHAnsi"/>
+                <w:sz w:val="24"/>
+                <w:szCs w:val="32"/>
+              </w:rPr>
+              <w:t>int target, int i)</w:t>
             </w:r>
           </w:p>
         </w:tc>
@@ -26067,7 +27749,35 @@
                 <w:sz w:val="24"/>
                 <w:szCs w:val="32"/>
               </w:rPr>
-              <w:t>Int clearBit(int target, int i)</w:t>
+              <w:t xml:space="preserve">Int </w:t>
+            </w:r>
+            <w:proofErr w:type="spellStart"/>
+            <w:proofErr w:type="gramStart"/>
+            <w:r>
+              <w:rPr>
+                <w:rFonts w:asciiTheme="majorHAnsi" w:eastAsiaTheme="majorEastAsia" w:hAnsiTheme="majorHAnsi" w:cstheme="majorHAnsi"/>
+                <w:sz w:val="24"/>
+                <w:szCs w:val="32"/>
+              </w:rPr>
+              <w:t>clearBit</w:t>
+            </w:r>
+            <w:proofErr w:type="spellEnd"/>
+            <w:r>
+              <w:rPr>
+                <w:rFonts w:asciiTheme="majorHAnsi" w:eastAsiaTheme="majorEastAsia" w:hAnsiTheme="majorHAnsi" w:cstheme="majorHAnsi"/>
+                <w:sz w:val="24"/>
+                <w:szCs w:val="32"/>
+              </w:rPr>
+              <w:t>(</w:t>
+            </w:r>
+            <w:proofErr w:type="gramEnd"/>
+            <w:r>
+              <w:rPr>
+                <w:rFonts w:asciiTheme="majorHAnsi" w:eastAsiaTheme="majorEastAsia" w:hAnsiTheme="majorHAnsi" w:cstheme="majorHAnsi"/>
+                <w:sz w:val="24"/>
+                <w:szCs w:val="32"/>
+              </w:rPr>
+              <w:t>int target, int i)</w:t>
             </w:r>
           </w:p>
         </w:tc>
@@ -26485,8 +28195,18 @@
                 <w:sz w:val="24"/>
                 <w:szCs w:val="32"/>
               </w:rPr>
-              <w:t>int rgba</w:t>
-            </w:r>
+              <w:t xml:space="preserve">int </w:t>
+            </w:r>
+            <w:proofErr w:type="spellStart"/>
+            <w:r>
+              <w:rPr>
+                <w:rFonts w:asciiTheme="majorHAnsi" w:eastAsiaTheme="majorEastAsia" w:hAnsiTheme="majorHAnsi" w:cstheme="majorHAnsi"/>
+                <w:sz w:val="24"/>
+                <w:szCs w:val="32"/>
+              </w:rPr>
+              <w:t>rgba</w:t>
+            </w:r>
+            <w:proofErr w:type="spellEnd"/>
           </w:p>
         </w:tc>
         <w:tc>
@@ -26614,7 +28334,25 @@
                 <w:sz w:val="24"/>
                 <w:szCs w:val="32"/>
               </w:rPr>
-              <w:t>Color* create(int r, int g, int b, int a)</w:t>
+              <w:t xml:space="preserve">Color* </w:t>
+            </w:r>
+            <w:proofErr w:type="gramStart"/>
+            <w:r>
+              <w:rPr>
+                <w:rFonts w:asciiTheme="majorHAnsi" w:eastAsiaTheme="majorEastAsia" w:hAnsiTheme="majorHAnsi" w:cstheme="majorHAnsi"/>
+                <w:sz w:val="24"/>
+                <w:szCs w:val="32"/>
+              </w:rPr>
+              <w:t>create(</w:t>
+            </w:r>
+            <w:proofErr w:type="gramEnd"/>
+            <w:r>
+              <w:rPr>
+                <w:rFonts w:asciiTheme="majorHAnsi" w:eastAsiaTheme="majorEastAsia" w:hAnsiTheme="majorHAnsi" w:cstheme="majorHAnsi"/>
+                <w:sz w:val="24"/>
+                <w:szCs w:val="32"/>
+              </w:rPr>
+              <w:t>int r, int g, int b, int a)</w:t>
             </w:r>
           </w:p>
         </w:tc>
@@ -26662,7 +28400,35 @@
                 <w:sz w:val="24"/>
                 <w:szCs w:val="32"/>
               </w:rPr>
-              <w:t>int getRed(Color* c)</w:t>
+              <w:t xml:space="preserve">int </w:t>
+            </w:r>
+            <w:proofErr w:type="spellStart"/>
+            <w:proofErr w:type="gramStart"/>
+            <w:r>
+              <w:rPr>
+                <w:rFonts w:asciiTheme="majorHAnsi" w:eastAsiaTheme="majorEastAsia" w:hAnsiTheme="majorHAnsi" w:cstheme="majorHAnsi"/>
+                <w:sz w:val="24"/>
+                <w:szCs w:val="32"/>
+              </w:rPr>
+              <w:t>getRed</w:t>
+            </w:r>
+            <w:proofErr w:type="spellEnd"/>
+            <w:r>
+              <w:rPr>
+                <w:rFonts w:asciiTheme="majorHAnsi" w:eastAsiaTheme="majorEastAsia" w:hAnsiTheme="majorHAnsi" w:cstheme="majorHAnsi"/>
+                <w:sz w:val="24"/>
+                <w:szCs w:val="32"/>
+              </w:rPr>
+              <w:t>(</w:t>
+            </w:r>
+            <w:proofErr w:type="gramEnd"/>
+            <w:r>
+              <w:rPr>
+                <w:rFonts w:asciiTheme="majorHAnsi" w:eastAsiaTheme="majorEastAsia" w:hAnsiTheme="majorHAnsi" w:cstheme="majorHAnsi"/>
+                <w:sz w:val="24"/>
+                <w:szCs w:val="32"/>
+              </w:rPr>
+              <w:t>Color* c)</w:t>
             </w:r>
           </w:p>
         </w:tc>
@@ -26710,7 +28476,35 @@
                 <w:sz w:val="24"/>
                 <w:szCs w:val="32"/>
               </w:rPr>
-              <w:t>int getGreen(Color* c)</w:t>
+              <w:t xml:space="preserve">int </w:t>
+            </w:r>
+            <w:proofErr w:type="spellStart"/>
+            <w:proofErr w:type="gramStart"/>
+            <w:r>
+              <w:rPr>
+                <w:rFonts w:asciiTheme="majorHAnsi" w:eastAsiaTheme="majorEastAsia" w:hAnsiTheme="majorHAnsi" w:cstheme="majorHAnsi"/>
+                <w:sz w:val="24"/>
+                <w:szCs w:val="32"/>
+              </w:rPr>
+              <w:t>getGreen</w:t>
+            </w:r>
+            <w:proofErr w:type="spellEnd"/>
+            <w:r>
+              <w:rPr>
+                <w:rFonts w:asciiTheme="majorHAnsi" w:eastAsiaTheme="majorEastAsia" w:hAnsiTheme="majorHAnsi" w:cstheme="majorHAnsi"/>
+                <w:sz w:val="24"/>
+                <w:szCs w:val="32"/>
+              </w:rPr>
+              <w:t>(</w:t>
+            </w:r>
+            <w:proofErr w:type="gramEnd"/>
+            <w:r>
+              <w:rPr>
+                <w:rFonts w:asciiTheme="majorHAnsi" w:eastAsiaTheme="majorEastAsia" w:hAnsiTheme="majorHAnsi" w:cstheme="majorHAnsi"/>
+                <w:sz w:val="24"/>
+                <w:szCs w:val="32"/>
+              </w:rPr>
+              <w:t>Color* c)</w:t>
             </w:r>
           </w:p>
         </w:tc>
@@ -26774,7 +28568,35 @@
                 <w:sz w:val="24"/>
                 <w:szCs w:val="32"/>
               </w:rPr>
-              <w:t>int getBlue(Color* c)</w:t>
+              <w:t xml:space="preserve">int </w:t>
+            </w:r>
+            <w:proofErr w:type="spellStart"/>
+            <w:proofErr w:type="gramStart"/>
+            <w:r>
+              <w:rPr>
+                <w:rFonts w:asciiTheme="majorHAnsi" w:eastAsiaTheme="majorEastAsia" w:hAnsiTheme="majorHAnsi" w:cstheme="majorHAnsi"/>
+                <w:sz w:val="24"/>
+                <w:szCs w:val="32"/>
+              </w:rPr>
+              <w:t>getBlue</w:t>
+            </w:r>
+            <w:proofErr w:type="spellEnd"/>
+            <w:r>
+              <w:rPr>
+                <w:rFonts w:asciiTheme="majorHAnsi" w:eastAsiaTheme="majorEastAsia" w:hAnsiTheme="majorHAnsi" w:cstheme="majorHAnsi"/>
+                <w:sz w:val="24"/>
+                <w:szCs w:val="32"/>
+              </w:rPr>
+              <w:t>(</w:t>
+            </w:r>
+            <w:proofErr w:type="gramEnd"/>
+            <w:r>
+              <w:rPr>
+                <w:rFonts w:asciiTheme="majorHAnsi" w:eastAsiaTheme="majorEastAsia" w:hAnsiTheme="majorHAnsi" w:cstheme="majorHAnsi"/>
+                <w:sz w:val="24"/>
+                <w:szCs w:val="32"/>
+              </w:rPr>
+              <w:t>Color* c)</w:t>
             </w:r>
           </w:p>
         </w:tc>
@@ -26838,7 +28660,35 @@
                 <w:sz w:val="24"/>
                 <w:szCs w:val="32"/>
               </w:rPr>
-              <w:t>int getAlpha(Color* c)</w:t>
+              <w:t xml:space="preserve">int </w:t>
+            </w:r>
+            <w:proofErr w:type="spellStart"/>
+            <w:proofErr w:type="gramStart"/>
+            <w:r>
+              <w:rPr>
+                <w:rFonts w:asciiTheme="majorHAnsi" w:eastAsiaTheme="majorEastAsia" w:hAnsiTheme="majorHAnsi" w:cstheme="majorHAnsi"/>
+                <w:sz w:val="24"/>
+                <w:szCs w:val="32"/>
+              </w:rPr>
+              <w:t>getAlpha</w:t>
+            </w:r>
+            <w:proofErr w:type="spellEnd"/>
+            <w:r>
+              <w:rPr>
+                <w:rFonts w:asciiTheme="majorHAnsi" w:eastAsiaTheme="majorEastAsia" w:hAnsiTheme="majorHAnsi" w:cstheme="majorHAnsi"/>
+                <w:sz w:val="24"/>
+                <w:szCs w:val="32"/>
+              </w:rPr>
+              <w:t>(</w:t>
+            </w:r>
+            <w:proofErr w:type="gramEnd"/>
+            <w:r>
+              <w:rPr>
+                <w:rFonts w:asciiTheme="majorHAnsi" w:eastAsiaTheme="majorEastAsia" w:hAnsiTheme="majorHAnsi" w:cstheme="majorHAnsi"/>
+                <w:sz w:val="24"/>
+                <w:szCs w:val="32"/>
+              </w:rPr>
+              <w:t>Color* c)</w:t>
             </w:r>
           </w:p>
         </w:tc>
@@ -27300,7 +29150,25 @@
                 <w:sz w:val="24"/>
                 <w:szCs w:val="32"/>
               </w:rPr>
-              <w:t>void* targetBase,</w:t>
+              <w:t xml:space="preserve">void* </w:t>
+            </w:r>
+            <w:proofErr w:type="spellStart"/>
+            <w:r>
+              <w:rPr>
+                <w:rFonts w:asciiTheme="majorHAnsi" w:eastAsiaTheme="majorEastAsia" w:hAnsiTheme="majorHAnsi" w:cstheme="majorHAnsi"/>
+                <w:sz w:val="24"/>
+                <w:szCs w:val="32"/>
+              </w:rPr>
+              <w:t>targetBase</w:t>
+            </w:r>
+            <w:proofErr w:type="spellEnd"/>
+            <w:r>
+              <w:rPr>
+                <w:rFonts w:asciiTheme="majorHAnsi" w:eastAsiaTheme="majorEastAsia" w:hAnsiTheme="majorHAnsi" w:cstheme="majorHAnsi"/>
+                <w:sz w:val="24"/>
+                <w:szCs w:val="32"/>
+              </w:rPr>
+              <w:t>,</w:t>
             </w:r>
           </w:p>
           <w:p>
@@ -27318,7 +29186,25 @@
                 <w:sz w:val="24"/>
                 <w:szCs w:val="32"/>
               </w:rPr>
-              <w:t>int targetWidth,</w:t>
+              <w:t xml:space="preserve">int </w:t>
+            </w:r>
+            <w:proofErr w:type="spellStart"/>
+            <w:r>
+              <w:rPr>
+                <w:rFonts w:asciiTheme="majorHAnsi" w:eastAsiaTheme="majorEastAsia" w:hAnsiTheme="majorHAnsi" w:cstheme="majorHAnsi"/>
+                <w:sz w:val="24"/>
+                <w:szCs w:val="32"/>
+              </w:rPr>
+              <w:t>targetWidth</w:t>
+            </w:r>
+            <w:proofErr w:type="spellEnd"/>
+            <w:r>
+              <w:rPr>
+                <w:rFonts w:asciiTheme="majorHAnsi" w:eastAsiaTheme="majorEastAsia" w:hAnsiTheme="majorHAnsi" w:cstheme="majorHAnsi"/>
+                <w:sz w:val="24"/>
+                <w:szCs w:val="32"/>
+              </w:rPr>
+              <w:t>,</w:t>
             </w:r>
           </w:p>
           <w:p>
@@ -27336,8 +29222,18 @@
                 <w:sz w:val="24"/>
                 <w:szCs w:val="32"/>
               </w:rPr>
-              <w:t>int targetHeight</w:t>
-            </w:r>
+              <w:t xml:space="preserve">int </w:t>
+            </w:r>
+            <w:proofErr w:type="spellStart"/>
+            <w:r>
+              <w:rPr>
+                <w:rFonts w:asciiTheme="majorHAnsi" w:eastAsiaTheme="majorEastAsia" w:hAnsiTheme="majorHAnsi" w:cstheme="majorHAnsi"/>
+                <w:sz w:val="24"/>
+                <w:szCs w:val="32"/>
+              </w:rPr>
+              <w:t>targetHeight</w:t>
+            </w:r>
+            <w:proofErr w:type="spellEnd"/>
           </w:p>
         </w:tc>
         <w:tc>
@@ -27367,7 +29263,25 @@
                 <w:sz w:val="24"/>
                 <w:szCs w:val="32"/>
               </w:rPr>
-              <w:t xml:space="preserve">address of the vbuffer of the target, </w:t>
+              <w:t xml:space="preserve">address of the </w:t>
+            </w:r>
+            <w:proofErr w:type="spellStart"/>
+            <w:r>
+              <w:rPr>
+                <w:rFonts w:asciiTheme="majorHAnsi" w:eastAsiaTheme="majorEastAsia" w:hAnsiTheme="majorHAnsi" w:cstheme="majorHAnsi"/>
+                <w:sz w:val="24"/>
+                <w:szCs w:val="32"/>
+              </w:rPr>
+              <w:t>vbuffer</w:t>
+            </w:r>
+            <w:proofErr w:type="spellEnd"/>
+            <w:r>
+              <w:rPr>
+                <w:rFonts w:asciiTheme="majorHAnsi" w:eastAsiaTheme="majorEastAsia" w:hAnsiTheme="majorHAnsi" w:cstheme="majorHAnsi"/>
+                <w:sz w:val="24"/>
+                <w:szCs w:val="32"/>
+              </w:rPr>
+              <w:t xml:space="preserve"> of the target, </w:t>
             </w:r>
             <w:r>
               <w:rPr>
@@ -27481,8 +29395,18 @@
                 <w:sz w:val="24"/>
                 <w:szCs w:val="32"/>
               </w:rPr>
-              <w:t>* create(</w:t>
-            </w:r>
+              <w:t xml:space="preserve">* </w:t>
+            </w:r>
+            <w:proofErr w:type="gramStart"/>
+            <w:r>
+              <w:rPr>
+                <w:rFonts w:asciiTheme="majorHAnsi" w:eastAsiaTheme="majorEastAsia" w:hAnsiTheme="majorHAnsi" w:cstheme="majorHAnsi"/>
+                <w:sz w:val="24"/>
+                <w:szCs w:val="32"/>
+              </w:rPr>
+              <w:t>create(</w:t>
+            </w:r>
+            <w:proofErr w:type="gramEnd"/>
             <w:r>
               <w:rPr>
                 <w:rFonts w:asciiTheme="majorHAnsi" w:eastAsiaTheme="majorEastAsia" w:hAnsiTheme="majorHAnsi" w:cstheme="majorHAnsi"/>
@@ -27553,7 +29477,35 @@
                 <w:sz w:val="24"/>
                 <w:szCs w:val="32"/>
               </w:rPr>
-              <w:t>int pixelAddress(Graphics2D* g, int x, int y)</w:t>
+              <w:t xml:space="preserve">int </w:t>
+            </w:r>
+            <w:proofErr w:type="spellStart"/>
+            <w:proofErr w:type="gramStart"/>
+            <w:r>
+              <w:rPr>
+                <w:rFonts w:asciiTheme="majorHAnsi" w:eastAsiaTheme="majorEastAsia" w:hAnsiTheme="majorHAnsi" w:cstheme="majorHAnsi"/>
+                <w:sz w:val="24"/>
+                <w:szCs w:val="32"/>
+              </w:rPr>
+              <w:t>pixelAddress</w:t>
+            </w:r>
+            <w:proofErr w:type="spellEnd"/>
+            <w:r>
+              <w:rPr>
+                <w:rFonts w:asciiTheme="majorHAnsi" w:eastAsiaTheme="majorEastAsia" w:hAnsiTheme="majorHAnsi" w:cstheme="majorHAnsi"/>
+                <w:sz w:val="24"/>
+                <w:szCs w:val="32"/>
+              </w:rPr>
+              <w:t>(</w:t>
+            </w:r>
+            <w:proofErr w:type="gramEnd"/>
+            <w:r>
+              <w:rPr>
+                <w:rFonts w:asciiTheme="majorHAnsi" w:eastAsiaTheme="majorEastAsia" w:hAnsiTheme="majorHAnsi" w:cstheme="majorHAnsi"/>
+                <w:sz w:val="24"/>
+                <w:szCs w:val="32"/>
+              </w:rPr>
+              <w:t>Graphics2D* g, int x, int y)</w:t>
             </w:r>
           </w:p>
         </w:tc>
@@ -27625,7 +29577,35 @@
                 <w:sz w:val="24"/>
                 <w:szCs w:val="32"/>
               </w:rPr>
-              <w:t>void setPix(Graphics2D* g, int x, int y)</w:t>
+              <w:t xml:space="preserve">void </w:t>
+            </w:r>
+            <w:proofErr w:type="spellStart"/>
+            <w:proofErr w:type="gramStart"/>
+            <w:r>
+              <w:rPr>
+                <w:rFonts w:asciiTheme="majorHAnsi" w:eastAsiaTheme="majorEastAsia" w:hAnsiTheme="majorHAnsi" w:cstheme="majorHAnsi"/>
+                <w:sz w:val="24"/>
+                <w:szCs w:val="32"/>
+              </w:rPr>
+              <w:t>setPix</w:t>
+            </w:r>
+            <w:proofErr w:type="spellEnd"/>
+            <w:r>
+              <w:rPr>
+                <w:rFonts w:asciiTheme="majorHAnsi" w:eastAsiaTheme="majorEastAsia" w:hAnsiTheme="majorHAnsi" w:cstheme="majorHAnsi"/>
+                <w:sz w:val="24"/>
+                <w:szCs w:val="32"/>
+              </w:rPr>
+              <w:t>(</w:t>
+            </w:r>
+            <w:proofErr w:type="gramEnd"/>
+            <w:r>
+              <w:rPr>
+                <w:rFonts w:asciiTheme="majorHAnsi" w:eastAsiaTheme="majorEastAsia" w:hAnsiTheme="majorHAnsi" w:cstheme="majorHAnsi"/>
+                <w:sz w:val="24"/>
+                <w:szCs w:val="32"/>
+              </w:rPr>
+              <w:t>Graphics2D* g, int x, int y)</w:t>
             </w:r>
           </w:p>
         </w:tc>
@@ -27812,7 +29792,35 @@
                 <w:sz w:val="24"/>
                 <w:szCs w:val="32"/>
               </w:rPr>
-              <w:t>void drawRect(Graphics2D* g, int x, int y, int w, int h)</w:t>
+              <w:t xml:space="preserve">void </w:t>
+            </w:r>
+            <w:proofErr w:type="spellStart"/>
+            <w:proofErr w:type="gramStart"/>
+            <w:r>
+              <w:rPr>
+                <w:rFonts w:asciiTheme="majorHAnsi" w:eastAsiaTheme="majorEastAsia" w:hAnsiTheme="majorHAnsi" w:cstheme="majorHAnsi"/>
+                <w:sz w:val="24"/>
+                <w:szCs w:val="32"/>
+              </w:rPr>
+              <w:t>drawRect</w:t>
+            </w:r>
+            <w:proofErr w:type="spellEnd"/>
+            <w:r>
+              <w:rPr>
+                <w:rFonts w:asciiTheme="majorHAnsi" w:eastAsiaTheme="majorEastAsia" w:hAnsiTheme="majorHAnsi" w:cstheme="majorHAnsi"/>
+                <w:sz w:val="24"/>
+                <w:szCs w:val="32"/>
+              </w:rPr>
+              <w:t>(</w:t>
+            </w:r>
+            <w:proofErr w:type="gramEnd"/>
+            <w:r>
+              <w:rPr>
+                <w:rFonts w:asciiTheme="majorHAnsi" w:eastAsiaTheme="majorEastAsia" w:hAnsiTheme="majorHAnsi" w:cstheme="majorHAnsi"/>
+                <w:sz w:val="24"/>
+                <w:szCs w:val="32"/>
+              </w:rPr>
+              <w:t>Graphics2D* g, int x, int y, int w, int h)</w:t>
             </w:r>
           </w:p>
         </w:tc>
@@ -27860,7 +29868,35 @@
                 <w:sz w:val="24"/>
                 <w:szCs w:val="32"/>
               </w:rPr>
-              <w:t>void fillRect(Graphics2D* g, int x, int y, int w, int h)</w:t>
+              <w:t xml:space="preserve">void </w:t>
+            </w:r>
+            <w:proofErr w:type="spellStart"/>
+            <w:proofErr w:type="gramStart"/>
+            <w:r>
+              <w:rPr>
+                <w:rFonts w:asciiTheme="majorHAnsi" w:eastAsiaTheme="majorEastAsia" w:hAnsiTheme="majorHAnsi" w:cstheme="majorHAnsi"/>
+                <w:sz w:val="24"/>
+                <w:szCs w:val="32"/>
+              </w:rPr>
+              <w:t>fillRect</w:t>
+            </w:r>
+            <w:proofErr w:type="spellEnd"/>
+            <w:r>
+              <w:rPr>
+                <w:rFonts w:asciiTheme="majorHAnsi" w:eastAsiaTheme="majorEastAsia" w:hAnsiTheme="majorHAnsi" w:cstheme="majorHAnsi"/>
+                <w:sz w:val="24"/>
+                <w:szCs w:val="32"/>
+              </w:rPr>
+              <w:t>(</w:t>
+            </w:r>
+            <w:proofErr w:type="gramEnd"/>
+            <w:r>
+              <w:rPr>
+                <w:rFonts w:asciiTheme="majorHAnsi" w:eastAsiaTheme="majorEastAsia" w:hAnsiTheme="majorHAnsi" w:cstheme="majorHAnsi"/>
+                <w:sz w:val="24"/>
+                <w:szCs w:val="32"/>
+              </w:rPr>
+              <w:t>Graphics2D* g, int x, int y, int w, int h)</w:t>
             </w:r>
           </w:p>
         </w:tc>
@@ -37856,6 +39892,7 @@
     <w:rsid w:val="00954B70"/>
     <w:rsid w:val="00974B1C"/>
     <w:rsid w:val="00991E82"/>
+    <w:rsid w:val="009A26D4"/>
     <w:rsid w:val="009B3FB5"/>
     <w:rsid w:val="009B787D"/>
     <w:rsid w:val="00A14CF3"/>
@@ -37883,6 +39920,7 @@
     <w:rsid w:val="00E53EB9"/>
     <w:rsid w:val="00E63ECB"/>
     <w:rsid w:val="00ED57FE"/>
+    <w:rsid w:val="00F026C9"/>
     <w:rsid w:val="00F572E4"/>
     <w:rsid w:val="00F66E11"/>
     <w:rsid w:val="00FA42B3"/>
@@ -38365,7 +40403,7 @@
     <w:basedOn w:val="Absatz-Standardschriftart"/>
     <w:uiPriority w:val="99"/>
     <w:semiHidden/>
-    <w:rsid w:val="002C5578"/>
+    <w:rsid w:val="009A26D4"/>
     <w:rPr>
       <w:color w:val="808080"/>
     </w:rPr>

</xml_diff>

<commit_message>
Update docs, small library updates
</commit_message>
<xml_diff>
--- a/doc/Snips Documentation.docx
+++ b/doc/Snips Documentation.docx
@@ -61,7 +61,6 @@
                 <w:dataBinding w:prefixMappings="xmlns:ns0='http://schemas.openxmlformats.org/officeDocument/2006/extended-properties'" w:xpath="/ns0:Properties[1]/ns0:Company[1]" w:storeItemID="{6668398D-A668-4E3E-A5EB-62B293D839F1}"/>
                 <w:text/>
               </w:sdtPr>
-              <w:sdtEndPr/>
               <w:sdtContent>
                 <w:tc>
                   <w:tcPr>
@@ -117,7 +116,6 @@
                   <w:dataBinding w:prefixMappings="xmlns:ns0='http://schemas.openxmlformats.org/package/2006/metadata/core-properties' xmlns:ns1='http://purl.org/dc/elements/1.1/'" w:xpath="/ns0:coreProperties[1]/ns1:title[1]" w:storeItemID="{6C3C8BC8-F283-45AE-878A-BAB7291924A1}"/>
                   <w:text/>
                 </w:sdtPr>
-                <w:sdtEndPr/>
                 <w:sdtContent>
                   <w:p>
                     <w:pPr>
@@ -287,7 +285,7 @@
             </w:rPr>
             <w:fldChar w:fldCharType="separate"/>
           </w:r>
-          <w:hyperlink w:anchor="_Toc48045047" w:history="1">
+          <w:hyperlink w:anchor="_Toc48163417" w:history="1">
             <w:r>
               <w:rPr>
                 <w:rStyle w:val="Hyperlink"/>
@@ -334,7 +332,7 @@
                 <w:noProof/>
                 <w:webHidden/>
               </w:rPr>
-              <w:instrText xml:space="preserve"> PAGEREF _Toc48045047 \h </w:instrText>
+              <w:instrText xml:space="preserve"> PAGEREF _Toc48163417 \h </w:instrText>
             </w:r>
             <w:r>
               <w:rPr>
@@ -381,7 +379,7 @@
               <w:lang w:val="de-DE" w:eastAsia="de-DE"/>
             </w:rPr>
           </w:pPr>
-          <w:hyperlink w:anchor="_Toc48045048" w:history="1">
+          <w:hyperlink w:anchor="_Toc48163418" w:history="1">
             <w:r>
               <w:rPr>
                 <w:rStyle w:val="Hyperlink"/>
@@ -412,7 +410,7 @@
                 <w:noProof/>
                 <w:webHidden/>
               </w:rPr>
-              <w:instrText xml:space="preserve"> PAGEREF _Toc48045048 \h </w:instrText>
+              <w:instrText xml:space="preserve"> PAGEREF _Toc48163418 \h </w:instrText>
             </w:r>
             <w:r>
               <w:rPr>
@@ -459,7 +457,7 @@
               <w:lang w:val="de-DE" w:eastAsia="de-DE"/>
             </w:rPr>
           </w:pPr>
-          <w:hyperlink w:anchor="_Toc48045049" w:history="1">
+          <w:hyperlink w:anchor="_Toc48163419" w:history="1">
             <w:r>
               <w:rPr>
                 <w:rStyle w:val="Hyperlink"/>
@@ -490,7 +488,7 @@
                 <w:noProof/>
                 <w:webHidden/>
               </w:rPr>
-              <w:instrText xml:space="preserve"> PAGEREF _Toc48045049 \h </w:instrText>
+              <w:instrText xml:space="preserve"> PAGEREF _Toc48163419 \h </w:instrText>
             </w:r>
             <w:r>
               <w:rPr>
@@ -537,7 +535,7 @@
               <w:lang w:val="de-DE" w:eastAsia="de-DE"/>
             </w:rPr>
           </w:pPr>
-          <w:hyperlink w:anchor="_Toc48045050" w:history="1">
+          <w:hyperlink w:anchor="_Toc48163420" w:history="1">
             <w:r>
               <w:rPr>
                 <w:rStyle w:val="Hyperlink"/>
@@ -568,7 +566,7 @@
                 <w:noProof/>
                 <w:webHidden/>
               </w:rPr>
-              <w:instrText xml:space="preserve"> PAGEREF _Toc48045050 \h </w:instrText>
+              <w:instrText xml:space="preserve"> PAGEREF _Toc48163420 \h </w:instrText>
             </w:r>
             <w:r>
               <w:rPr>
@@ -614,7 +612,7 @@
               <w:noProof/>
             </w:rPr>
           </w:pPr>
-          <w:hyperlink w:anchor="_Toc48045051" w:history="1">
+          <w:hyperlink w:anchor="_Toc48163421" w:history="1">
             <w:r>
               <w:rPr>
                 <w:rStyle w:val="Hyperlink"/>
@@ -645,7 +643,7 @@
                 <w:noProof/>
                 <w:webHidden/>
               </w:rPr>
-              <w:instrText xml:space="preserve"> PAGEREF _Toc48045051 \h </w:instrText>
+              <w:instrText xml:space="preserve"> PAGEREF _Toc48163421 \h </w:instrText>
             </w:r>
             <w:r>
               <w:rPr>
@@ -691,7 +689,7 @@
               <w:noProof/>
             </w:rPr>
           </w:pPr>
-          <w:hyperlink w:anchor="_Toc48045052" w:history="1">
+          <w:hyperlink w:anchor="_Toc48163422" w:history="1">
             <w:r>
               <w:rPr>
                 <w:rStyle w:val="Hyperlink"/>
@@ -743,7 +741,7 @@
                 <w:noProof/>
                 <w:webHidden/>
               </w:rPr>
-              <w:instrText xml:space="preserve"> PAGEREF _Toc48045052 \h </w:instrText>
+              <w:instrText xml:space="preserve"> PAGEREF _Toc48163422 \h </w:instrText>
             </w:r>
             <w:r>
               <w:rPr>
@@ -789,7 +787,7 @@
               <w:noProof/>
             </w:rPr>
           </w:pPr>
-          <w:hyperlink w:anchor="_Toc48045053" w:history="1">
+          <w:hyperlink w:anchor="_Toc48163423" w:history="1">
             <w:r>
               <w:rPr>
                 <w:rStyle w:val="Hyperlink"/>
@@ -820,7 +818,7 @@
                 <w:noProof/>
                 <w:webHidden/>
               </w:rPr>
-              <w:instrText xml:space="preserve"> PAGEREF _Toc48045053 \h </w:instrText>
+              <w:instrText xml:space="preserve"> PAGEREF _Toc48163423 \h </w:instrText>
             </w:r>
             <w:r>
               <w:rPr>
@@ -868,7 +866,7 @@
               <w:lang w:val="de-DE" w:eastAsia="de-DE"/>
             </w:rPr>
           </w:pPr>
-          <w:hyperlink w:anchor="_Toc48045054" w:history="1">
+          <w:hyperlink w:anchor="_Toc48163424" w:history="1">
             <w:r>
               <w:rPr>
                 <w:rStyle w:val="Hyperlink"/>
@@ -915,7 +913,7 @@
                 <w:noProof/>
                 <w:webHidden/>
               </w:rPr>
-              <w:instrText xml:space="preserve"> PAGEREF _Toc48045054 \h </w:instrText>
+              <w:instrText xml:space="preserve"> PAGEREF _Toc48163424 \h </w:instrText>
             </w:r>
             <w:r>
               <w:rPr>
@@ -962,7 +960,7 @@
               <w:lang w:val="de-DE" w:eastAsia="de-DE"/>
             </w:rPr>
           </w:pPr>
-          <w:hyperlink w:anchor="_Toc48045055" w:history="1">
+          <w:hyperlink w:anchor="_Toc48163425" w:history="1">
             <w:r>
               <w:rPr>
                 <w:rStyle w:val="Hyperlink"/>
@@ -993,7 +991,7 @@
                 <w:noProof/>
                 <w:webHidden/>
               </w:rPr>
-              <w:instrText xml:space="preserve"> PAGEREF _Toc48045055 \h </w:instrText>
+              <w:instrText xml:space="preserve"> PAGEREF _Toc48163425 \h </w:instrText>
             </w:r>
             <w:r>
               <w:rPr>
@@ -1039,7 +1037,7 @@
               <w:noProof/>
             </w:rPr>
           </w:pPr>
-          <w:hyperlink w:anchor="_Toc48045056" w:history="1">
+          <w:hyperlink w:anchor="_Toc48163426" w:history="1">
             <w:r>
               <w:rPr>
                 <w:rStyle w:val="Hyperlink"/>
@@ -1070,7 +1068,7 @@
                 <w:noProof/>
                 <w:webHidden/>
               </w:rPr>
-              <w:instrText xml:space="preserve"> PAGEREF _Toc48045056 \h </w:instrText>
+              <w:instrText xml:space="preserve"> PAGEREF _Toc48163426 \h </w:instrText>
             </w:r>
             <w:r>
               <w:rPr>
@@ -1116,7 +1114,7 @@
               <w:noProof/>
             </w:rPr>
           </w:pPr>
-          <w:hyperlink w:anchor="_Toc48045057" w:history="1">
+          <w:hyperlink w:anchor="_Toc48163427" w:history="1">
             <w:r>
               <w:rPr>
                 <w:rStyle w:val="Hyperlink"/>
@@ -1147,7 +1145,7 @@
                 <w:noProof/>
                 <w:webHidden/>
               </w:rPr>
-              <w:instrText xml:space="preserve"> PAGEREF _Toc48045057 \h </w:instrText>
+              <w:instrText xml:space="preserve"> PAGEREF _Toc48163427 \h </w:instrText>
             </w:r>
             <w:r>
               <w:rPr>
@@ -1194,7 +1192,7 @@
               <w:lang w:val="de-DE" w:eastAsia="de-DE"/>
             </w:rPr>
           </w:pPr>
-          <w:hyperlink w:anchor="_Toc48045058" w:history="1">
+          <w:hyperlink w:anchor="_Toc48163428" w:history="1">
             <w:r>
               <w:rPr>
                 <w:rStyle w:val="Hyperlink"/>
@@ -1225,7 +1223,7 @@
                 <w:noProof/>
                 <w:webHidden/>
               </w:rPr>
-              <w:instrText xml:space="preserve"> PAGEREF _Toc48045058 \h </w:instrText>
+              <w:instrText xml:space="preserve"> PAGEREF _Toc48163428 \h </w:instrText>
             </w:r>
             <w:r>
               <w:rPr>
@@ -1271,7 +1269,7 @@
               <w:noProof/>
             </w:rPr>
           </w:pPr>
-          <w:hyperlink w:anchor="_Toc48045059" w:history="1">
+          <w:hyperlink w:anchor="_Toc48163429" w:history="1">
             <w:r>
               <w:rPr>
                 <w:rStyle w:val="Hyperlink"/>
@@ -1302,7 +1300,7 @@
                 <w:noProof/>
                 <w:webHidden/>
               </w:rPr>
-              <w:instrText xml:space="preserve"> PAGEREF _Toc48045059 \h </w:instrText>
+              <w:instrText xml:space="preserve"> PAGEREF _Toc48163429 \h </w:instrText>
             </w:r>
             <w:r>
               <w:rPr>
@@ -1326,6 +1324,315 @@
                 <w:webHidden/>
               </w:rPr>
               <w:t>4</w:t>
+            </w:r>
+            <w:r>
+              <w:rPr>
+                <w:rFonts w:asciiTheme="majorHAnsi" w:hAnsiTheme="majorHAnsi" w:cstheme="majorHAnsi"/>
+                <w:noProof/>
+                <w:webHidden/>
+              </w:rPr>
+              <w:fldChar w:fldCharType="end"/>
+            </w:r>
+          </w:hyperlink>
+        </w:p>
+        <w:p>
+          <w:pPr>
+            <w:pStyle w:val="Verzeichnis3"/>
+            <w:tabs>
+              <w:tab w:val="right" w:leader="dot" w:pos="9062"/>
+            </w:tabs>
+            <w:rPr>
+              <w:rFonts w:asciiTheme="majorHAnsi" w:hAnsiTheme="majorHAnsi" w:cstheme="majorHAnsi"/>
+              <w:noProof/>
+            </w:rPr>
+          </w:pPr>
+          <w:hyperlink w:anchor="_Toc48163430" w:history="1">
+            <w:r>
+              <w:rPr>
+                <w:rStyle w:val="Hyperlink"/>
+                <w:rFonts w:asciiTheme="majorHAnsi" w:hAnsiTheme="majorHAnsi" w:cstheme="majorHAnsi"/>
+                <w:noProof/>
+              </w:rPr>
+              <w:t>Building Expressions</w:t>
+            </w:r>
+            <w:r>
+              <w:rPr>
+                <w:rFonts w:asciiTheme="majorHAnsi" w:hAnsiTheme="majorHAnsi" w:cstheme="majorHAnsi"/>
+                <w:noProof/>
+                <w:webHidden/>
+              </w:rPr>
+              <w:tab/>
+            </w:r>
+            <w:r>
+              <w:rPr>
+                <w:rFonts w:asciiTheme="majorHAnsi" w:hAnsiTheme="majorHAnsi" w:cstheme="majorHAnsi"/>
+                <w:noProof/>
+                <w:webHidden/>
+              </w:rPr>
+              <w:fldChar w:fldCharType="begin"/>
+            </w:r>
+            <w:r>
+              <w:rPr>
+                <w:rFonts w:asciiTheme="majorHAnsi" w:hAnsiTheme="majorHAnsi" w:cstheme="majorHAnsi"/>
+                <w:noProof/>
+                <w:webHidden/>
+              </w:rPr>
+              <w:instrText xml:space="preserve"> PAGEREF _Toc48163430 \h </w:instrText>
+            </w:r>
+            <w:r>
+              <w:rPr>
+                <w:rFonts w:asciiTheme="majorHAnsi" w:hAnsiTheme="majorHAnsi" w:cstheme="majorHAnsi"/>
+                <w:noProof/>
+                <w:webHidden/>
+              </w:rPr>
+            </w:r>
+            <w:r>
+              <w:rPr>
+                <w:rFonts w:asciiTheme="majorHAnsi" w:hAnsiTheme="majorHAnsi" w:cstheme="majorHAnsi"/>
+                <w:noProof/>
+                <w:webHidden/>
+              </w:rPr>
+              <w:fldChar w:fldCharType="separate"/>
+            </w:r>
+            <w:r>
+              <w:rPr>
+                <w:rFonts w:asciiTheme="majorHAnsi" w:hAnsiTheme="majorHAnsi" w:cstheme="majorHAnsi"/>
+                <w:noProof/>
+                <w:webHidden/>
+              </w:rPr>
+              <w:t>5</w:t>
+            </w:r>
+            <w:r>
+              <w:rPr>
+                <w:rFonts w:asciiTheme="majorHAnsi" w:hAnsiTheme="majorHAnsi" w:cstheme="majorHAnsi"/>
+                <w:noProof/>
+                <w:webHidden/>
+              </w:rPr>
+              <w:fldChar w:fldCharType="end"/>
+            </w:r>
+          </w:hyperlink>
+        </w:p>
+        <w:p>
+          <w:pPr>
+            <w:pStyle w:val="Verzeichnis2"/>
+            <w:tabs>
+              <w:tab w:val="right" w:leader="dot" w:pos="9062"/>
+            </w:tabs>
+            <w:rPr>
+              <w:rFonts w:asciiTheme="majorHAnsi" w:hAnsiTheme="majorHAnsi" w:cstheme="majorHAnsi"/>
+              <w:noProof/>
+              <w:lang w:val="de-DE" w:eastAsia="de-DE"/>
+            </w:rPr>
+          </w:pPr>
+          <w:hyperlink w:anchor="_Toc48163431" w:history="1">
+            <w:r>
+              <w:rPr>
+                <w:rStyle w:val="Hyperlink"/>
+                <w:rFonts w:asciiTheme="majorHAnsi" w:hAnsiTheme="majorHAnsi" w:cstheme="majorHAnsi"/>
+                <w:noProof/>
+              </w:rPr>
+              <w:t>Statements</w:t>
+            </w:r>
+            <w:r>
+              <w:rPr>
+                <w:rFonts w:asciiTheme="majorHAnsi" w:hAnsiTheme="majorHAnsi" w:cstheme="majorHAnsi"/>
+                <w:noProof/>
+                <w:webHidden/>
+              </w:rPr>
+              <w:tab/>
+            </w:r>
+            <w:r>
+              <w:rPr>
+                <w:rFonts w:asciiTheme="majorHAnsi" w:hAnsiTheme="majorHAnsi" w:cstheme="majorHAnsi"/>
+                <w:noProof/>
+                <w:webHidden/>
+              </w:rPr>
+              <w:fldChar w:fldCharType="begin"/>
+            </w:r>
+            <w:r>
+              <w:rPr>
+                <w:rFonts w:asciiTheme="majorHAnsi" w:hAnsiTheme="majorHAnsi" w:cstheme="majorHAnsi"/>
+                <w:noProof/>
+                <w:webHidden/>
+              </w:rPr>
+              <w:instrText xml:space="preserve"> PAGEREF _Toc48163431 \h </w:instrText>
+            </w:r>
+            <w:r>
+              <w:rPr>
+                <w:rFonts w:asciiTheme="majorHAnsi" w:hAnsiTheme="majorHAnsi" w:cstheme="majorHAnsi"/>
+                <w:noProof/>
+                <w:webHidden/>
+              </w:rPr>
+            </w:r>
+            <w:r>
+              <w:rPr>
+                <w:rFonts w:asciiTheme="majorHAnsi" w:hAnsiTheme="majorHAnsi" w:cstheme="majorHAnsi"/>
+                <w:noProof/>
+                <w:webHidden/>
+              </w:rPr>
+              <w:fldChar w:fldCharType="separate"/>
+            </w:r>
+            <w:r>
+              <w:rPr>
+                <w:rFonts w:asciiTheme="majorHAnsi" w:hAnsiTheme="majorHAnsi" w:cstheme="majorHAnsi"/>
+                <w:noProof/>
+                <w:webHidden/>
+              </w:rPr>
+              <w:t>6</w:t>
+            </w:r>
+            <w:r>
+              <w:rPr>
+                <w:rFonts w:asciiTheme="majorHAnsi" w:hAnsiTheme="majorHAnsi" w:cstheme="majorHAnsi"/>
+                <w:noProof/>
+                <w:webHidden/>
+              </w:rPr>
+              <w:fldChar w:fldCharType="end"/>
+            </w:r>
+          </w:hyperlink>
+        </w:p>
+        <w:p>
+          <w:pPr>
+            <w:pStyle w:val="Verzeichnis3"/>
+            <w:tabs>
+              <w:tab w:val="right" w:leader="dot" w:pos="9062"/>
+            </w:tabs>
+            <w:rPr>
+              <w:rFonts w:asciiTheme="majorHAnsi" w:hAnsiTheme="majorHAnsi" w:cstheme="majorHAnsi"/>
+              <w:noProof/>
+            </w:rPr>
+          </w:pPr>
+          <w:hyperlink w:anchor="_Toc48163432" w:history="1">
+            <w:r>
+              <w:rPr>
+                <w:rStyle w:val="Hyperlink"/>
+                <w:rFonts w:asciiTheme="majorHAnsi" w:hAnsiTheme="majorHAnsi" w:cstheme="majorHAnsi"/>
+                <w:noProof/>
+              </w:rPr>
+              <w:t>Simple Statements</w:t>
+            </w:r>
+            <w:r>
+              <w:rPr>
+                <w:rFonts w:asciiTheme="majorHAnsi" w:hAnsiTheme="majorHAnsi" w:cstheme="majorHAnsi"/>
+                <w:noProof/>
+                <w:webHidden/>
+              </w:rPr>
+              <w:tab/>
+            </w:r>
+            <w:r>
+              <w:rPr>
+                <w:rFonts w:asciiTheme="majorHAnsi" w:hAnsiTheme="majorHAnsi" w:cstheme="majorHAnsi"/>
+                <w:noProof/>
+                <w:webHidden/>
+              </w:rPr>
+              <w:fldChar w:fldCharType="begin"/>
+            </w:r>
+            <w:r>
+              <w:rPr>
+                <w:rFonts w:asciiTheme="majorHAnsi" w:hAnsiTheme="majorHAnsi" w:cstheme="majorHAnsi"/>
+                <w:noProof/>
+                <w:webHidden/>
+              </w:rPr>
+              <w:instrText xml:space="preserve"> PAGEREF _Toc48163432 \h </w:instrText>
+            </w:r>
+            <w:r>
+              <w:rPr>
+                <w:rFonts w:asciiTheme="majorHAnsi" w:hAnsiTheme="majorHAnsi" w:cstheme="majorHAnsi"/>
+                <w:noProof/>
+                <w:webHidden/>
+              </w:rPr>
+            </w:r>
+            <w:r>
+              <w:rPr>
+                <w:rFonts w:asciiTheme="majorHAnsi" w:hAnsiTheme="majorHAnsi" w:cstheme="majorHAnsi"/>
+                <w:noProof/>
+                <w:webHidden/>
+              </w:rPr>
+              <w:fldChar w:fldCharType="separate"/>
+            </w:r>
+            <w:r>
+              <w:rPr>
+                <w:rFonts w:asciiTheme="majorHAnsi" w:hAnsiTheme="majorHAnsi" w:cstheme="majorHAnsi"/>
+                <w:noProof/>
+                <w:webHidden/>
+              </w:rPr>
+              <w:t>6</w:t>
+            </w:r>
+            <w:r>
+              <w:rPr>
+                <w:rFonts w:asciiTheme="majorHAnsi" w:hAnsiTheme="majorHAnsi" w:cstheme="majorHAnsi"/>
+                <w:noProof/>
+                <w:webHidden/>
+              </w:rPr>
+              <w:fldChar w:fldCharType="end"/>
+            </w:r>
+          </w:hyperlink>
+        </w:p>
+        <w:p>
+          <w:pPr>
+            <w:pStyle w:val="Verzeichnis3"/>
+            <w:tabs>
+              <w:tab w:val="right" w:leader="dot" w:pos="9062"/>
+            </w:tabs>
+            <w:rPr>
+              <w:rFonts w:asciiTheme="majorHAnsi" w:hAnsiTheme="majorHAnsi" w:cstheme="majorHAnsi"/>
+              <w:noProof/>
+            </w:rPr>
+          </w:pPr>
+          <w:hyperlink w:anchor="_Toc48163433" w:history="1">
+            <w:r>
+              <w:rPr>
+                <w:rStyle w:val="Hyperlink"/>
+                <w:rFonts w:asciiTheme="majorHAnsi" w:hAnsiTheme="majorHAnsi" w:cstheme="majorHAnsi"/>
+                <w:noProof/>
+              </w:rPr>
+              <w:t>Flow Statements</w:t>
+            </w:r>
+            <w:r>
+              <w:rPr>
+                <w:rFonts w:asciiTheme="majorHAnsi" w:hAnsiTheme="majorHAnsi" w:cstheme="majorHAnsi"/>
+                <w:noProof/>
+                <w:webHidden/>
+              </w:rPr>
+              <w:tab/>
+            </w:r>
+            <w:r>
+              <w:rPr>
+                <w:rFonts w:asciiTheme="majorHAnsi" w:hAnsiTheme="majorHAnsi" w:cstheme="majorHAnsi"/>
+                <w:noProof/>
+                <w:webHidden/>
+              </w:rPr>
+              <w:fldChar w:fldCharType="begin"/>
+            </w:r>
+            <w:r>
+              <w:rPr>
+                <w:rFonts w:asciiTheme="majorHAnsi" w:hAnsiTheme="majorHAnsi" w:cstheme="majorHAnsi"/>
+                <w:noProof/>
+                <w:webHidden/>
+              </w:rPr>
+              <w:instrText xml:space="preserve"> PAGEREF _Toc48163433 \h </w:instrText>
+            </w:r>
+            <w:r>
+              <w:rPr>
+                <w:rFonts w:asciiTheme="majorHAnsi" w:hAnsiTheme="majorHAnsi" w:cstheme="majorHAnsi"/>
+                <w:noProof/>
+                <w:webHidden/>
+              </w:rPr>
+            </w:r>
+            <w:r>
+              <w:rPr>
+                <w:rFonts w:asciiTheme="majorHAnsi" w:hAnsiTheme="majorHAnsi" w:cstheme="majorHAnsi"/>
+                <w:noProof/>
+                <w:webHidden/>
+              </w:rPr>
+              <w:fldChar w:fldCharType="separate"/>
+            </w:r>
+            <w:r>
+              <w:rPr>
+                <w:rFonts w:asciiTheme="majorHAnsi" w:hAnsiTheme="majorHAnsi" w:cstheme="majorHAnsi"/>
+                <w:noProof/>
+                <w:webHidden/>
+              </w:rPr>
+              <w:t>6</w:t>
             </w:r>
             <w:r>
               <w:rPr>
@@ -1350,7 +1657,7 @@
               <w:lang w:val="de-DE" w:eastAsia="de-DE"/>
             </w:rPr>
           </w:pPr>
-          <w:hyperlink w:anchor="_Toc48045060" w:history="1">
+          <w:hyperlink w:anchor="_Toc48163434" w:history="1">
             <w:r>
               <w:rPr>
                 <w:rStyle w:val="Hyperlink"/>
@@ -1397,7 +1704,7 @@
                 <w:noProof/>
                 <w:webHidden/>
               </w:rPr>
-              <w:instrText xml:space="preserve"> PAGEREF _Toc48045060 \h </w:instrText>
+              <w:instrText xml:space="preserve"> PAGEREF _Toc48163434 \h </w:instrText>
             </w:r>
             <w:r>
               <w:rPr>
@@ -1420,7 +1727,7 @@
                 <w:noProof/>
                 <w:webHidden/>
               </w:rPr>
-              <w:t>5</w:t>
+              <w:t>7</w:t>
             </w:r>
             <w:r>
               <w:rPr>
@@ -1444,7 +1751,7 @@
               <w:lang w:val="de-DE" w:eastAsia="de-DE"/>
             </w:rPr>
           </w:pPr>
-          <w:hyperlink w:anchor="_Toc48045061" w:history="1">
+          <w:hyperlink w:anchor="_Toc48163435" w:history="1">
             <w:r>
               <w:rPr>
                 <w:rStyle w:val="Hyperlink"/>
@@ -1475,7 +1782,7 @@
                 <w:noProof/>
                 <w:webHidden/>
               </w:rPr>
-              <w:instrText xml:space="preserve"> PAGEREF _Toc48045061 \h </w:instrText>
+              <w:instrText xml:space="preserve"> PAGEREF _Toc48163435 \h </w:instrText>
             </w:r>
             <w:r>
               <w:rPr>
@@ -1498,7 +1805,7 @@
                 <w:noProof/>
                 <w:webHidden/>
               </w:rPr>
-              <w:t>5</w:t>
+              <w:t>7</w:t>
             </w:r>
             <w:r>
               <w:rPr>
@@ -1521,7 +1828,7 @@
               <w:noProof/>
             </w:rPr>
           </w:pPr>
-          <w:hyperlink w:anchor="_Toc48045062" w:history="1">
+          <w:hyperlink w:anchor="_Toc48163436" w:history="1">
             <w:r>
               <w:rPr>
                 <w:rStyle w:val="Hyperlink"/>
@@ -1552,7 +1859,7 @@
                 <w:noProof/>
                 <w:webHidden/>
               </w:rPr>
-              <w:instrText xml:space="preserve"> PAGEREF _Toc48045062 \h </w:instrText>
+              <w:instrText xml:space="preserve"> PAGEREF _Toc48163436 \h </w:instrText>
             </w:r>
             <w:r>
               <w:rPr>
@@ -1575,7 +1882,7 @@
                 <w:noProof/>
                 <w:webHidden/>
               </w:rPr>
-              <w:t>5</w:t>
+              <w:t>7</w:t>
             </w:r>
             <w:r>
               <w:rPr>
@@ -1598,7 +1905,7 @@
               <w:noProof/>
             </w:rPr>
           </w:pPr>
-          <w:hyperlink w:anchor="_Toc48045063" w:history="1">
+          <w:hyperlink w:anchor="_Toc48163437" w:history="1">
             <w:r>
               <w:rPr>
                 <w:rStyle w:val="Hyperlink"/>
@@ -1629,7 +1936,7 @@
                 <w:noProof/>
                 <w:webHidden/>
               </w:rPr>
-              <w:instrText xml:space="preserve"> PAGEREF _Toc48045063 \h </w:instrText>
+              <w:instrText xml:space="preserve"> PAGEREF _Toc48163437 \h </w:instrText>
             </w:r>
             <w:r>
               <w:rPr>
@@ -1652,7 +1959,7 @@
                 <w:noProof/>
                 <w:webHidden/>
               </w:rPr>
-              <w:t>5</w:t>
+              <w:t>7</w:t>
             </w:r>
             <w:r>
               <w:rPr>
@@ -1677,7 +1984,7 @@
               <w:lang w:val="de-DE" w:eastAsia="de-DE"/>
             </w:rPr>
           </w:pPr>
-          <w:hyperlink w:anchor="_Toc48045064" w:history="1">
+          <w:hyperlink w:anchor="_Toc48163438" w:history="1">
             <w:r>
               <w:rPr>
                 <w:rStyle w:val="Hyperlink"/>
@@ -1724,7 +2031,7 @@
                 <w:noProof/>
                 <w:webHidden/>
               </w:rPr>
-              <w:instrText xml:space="preserve"> PAGEREF _Toc48045064 \h </w:instrText>
+              <w:instrText xml:space="preserve"> PAGEREF _Toc48163438 \h </w:instrText>
             </w:r>
             <w:r>
               <w:rPr>
@@ -1747,7 +2054,7 @@
                 <w:noProof/>
                 <w:webHidden/>
               </w:rPr>
-              <w:t>7</w:t>
+              <w:t>9</w:t>
             </w:r>
             <w:r>
               <w:rPr>
@@ -1771,7 +2078,7 @@
               <w:lang w:val="de-DE" w:eastAsia="de-DE"/>
             </w:rPr>
           </w:pPr>
-          <w:hyperlink w:anchor="_Toc48045065" w:history="1">
+          <w:hyperlink w:anchor="_Toc48163439" w:history="1">
             <w:r>
               <w:rPr>
                 <w:rStyle w:val="Hyperlink"/>
@@ -1802,7 +2109,7 @@
                 <w:noProof/>
                 <w:webHidden/>
               </w:rPr>
-              <w:instrText xml:space="preserve"> PAGEREF _Toc48045065 \h </w:instrText>
+              <w:instrText xml:space="preserve"> PAGEREF _Toc48163439 \h </w:instrText>
             </w:r>
             <w:r>
               <w:rPr>
@@ -1825,7 +2132,7 @@
                 <w:noProof/>
                 <w:webHidden/>
               </w:rPr>
-              <w:t>8</w:t>
+              <w:t>10</w:t>
             </w:r>
             <w:r>
               <w:rPr>
@@ -1849,7 +2156,7 @@
               <w:lang w:val="de-DE" w:eastAsia="de-DE"/>
             </w:rPr>
           </w:pPr>
-          <w:hyperlink w:anchor="_Toc48045066" w:history="1">
+          <w:hyperlink w:anchor="_Toc48163440" w:history="1">
             <w:r>
               <w:rPr>
                 <w:rStyle w:val="Hyperlink"/>
@@ -1880,7 +2187,7 @@
                 <w:noProof/>
                 <w:webHidden/>
               </w:rPr>
-              <w:instrText xml:space="preserve"> PAGEREF _Toc48045066 \h </w:instrText>
+              <w:instrText xml:space="preserve"> PAGEREF _Toc48163440 \h </w:instrText>
             </w:r>
             <w:r>
               <w:rPr>
@@ -1903,7 +2210,7 @@
                 <w:noProof/>
                 <w:webHidden/>
               </w:rPr>
-              <w:t>10</w:t>
+              <w:t>12</w:t>
             </w:r>
             <w:r>
               <w:rPr>
@@ -1927,7 +2234,7 @@
               <w:lang w:val="de-DE" w:eastAsia="de-DE"/>
             </w:rPr>
           </w:pPr>
-          <w:hyperlink w:anchor="_Toc48045067" w:history="1">
+          <w:hyperlink w:anchor="_Toc48163441" w:history="1">
             <w:r>
               <w:rPr>
                 <w:rStyle w:val="Hyperlink"/>
@@ -1958,7 +2265,7 @@
                 <w:noProof/>
                 <w:webHidden/>
               </w:rPr>
-              <w:instrText xml:space="preserve"> PAGEREF _Toc48045067 \h </w:instrText>
+              <w:instrText xml:space="preserve"> PAGEREF _Toc48163441 \h </w:instrText>
             </w:r>
             <w:r>
               <w:rPr>
@@ -1981,7 +2288,7 @@
                 <w:noProof/>
                 <w:webHidden/>
               </w:rPr>
-              <w:t>11</w:t>
+              <w:t>13</w:t>
             </w:r>
             <w:r>
               <w:rPr>
@@ -2005,7 +2312,7 @@
               <w:lang w:val="de-DE" w:eastAsia="de-DE"/>
             </w:rPr>
           </w:pPr>
-          <w:hyperlink w:anchor="_Toc48045068" w:history="1">
+          <w:hyperlink w:anchor="_Toc48163442" w:history="1">
             <w:r>
               <w:rPr>
                 <w:rStyle w:val="Hyperlink"/>
@@ -2036,7 +2343,7 @@
                 <w:noProof/>
                 <w:webHidden/>
               </w:rPr>
-              <w:instrText xml:space="preserve"> PAGEREF _Toc48045068 \h </w:instrText>
+              <w:instrText xml:space="preserve"> PAGEREF _Toc48163442 \h </w:instrText>
             </w:r>
             <w:r>
               <w:rPr>
@@ -2059,7 +2366,7 @@
                 <w:noProof/>
                 <w:webHidden/>
               </w:rPr>
-              <w:t>13</w:t>
+              <w:t>15</w:t>
             </w:r>
             <w:r>
               <w:rPr>
@@ -2083,7 +2390,7 @@
               <w:lang w:val="de-DE" w:eastAsia="de-DE"/>
             </w:rPr>
           </w:pPr>
-          <w:hyperlink w:anchor="_Toc48045069" w:history="1">
+          <w:hyperlink w:anchor="_Toc48163443" w:history="1">
             <w:r>
               <w:rPr>
                 <w:rStyle w:val="Hyperlink"/>
@@ -2114,7 +2421,7 @@
                 <w:noProof/>
                 <w:webHidden/>
               </w:rPr>
-              <w:instrText xml:space="preserve"> PAGEREF _Toc48045069 \h </w:instrText>
+              <w:instrText xml:space="preserve"> PAGEREF _Toc48163443 \h </w:instrText>
             </w:r>
             <w:r>
               <w:rPr>
@@ -2137,7 +2444,7 @@
                 <w:noProof/>
                 <w:webHidden/>
               </w:rPr>
-              <w:t>18</w:t>
+              <w:t>20</w:t>
             </w:r>
             <w:r>
               <w:rPr>
@@ -2161,7 +2468,7 @@
               <w:lang w:val="de-DE" w:eastAsia="de-DE"/>
             </w:rPr>
           </w:pPr>
-          <w:hyperlink w:anchor="_Toc48045070" w:history="1">
+          <w:hyperlink w:anchor="_Toc48163444" w:history="1">
             <w:r>
               <w:rPr>
                 <w:rStyle w:val="Hyperlink"/>
@@ -2192,7 +2499,7 @@
                 <w:noProof/>
                 <w:webHidden/>
               </w:rPr>
-              <w:instrText xml:space="preserve"> PAGEREF _Toc48045070 \h </w:instrText>
+              <w:instrText xml:space="preserve"> PAGEREF _Toc48163444 \h </w:instrText>
             </w:r>
             <w:r>
               <w:rPr>
@@ -2215,7 +2522,7 @@
                 <w:noProof/>
                 <w:webHidden/>
               </w:rPr>
-              <w:t>20</w:t>
+              <w:t>22</w:t>
             </w:r>
             <w:r>
               <w:rPr>
@@ -2234,12 +2541,11 @@
               <w:tab w:val="right" w:leader="dot" w:pos="9062"/>
             </w:tabs>
             <w:rPr>
-              <w:rFonts w:asciiTheme="majorHAnsi" w:hAnsiTheme="majorHAnsi" w:cstheme="majorHAnsi"/>
               <w:noProof/>
               <w:lang w:val="de-DE" w:eastAsia="de-DE"/>
             </w:rPr>
           </w:pPr>
-          <w:hyperlink w:anchor="_Toc48045071" w:history="1">
+          <w:hyperlink w:anchor="_Toc48163445" w:history="1">
             <w:r>
               <w:rPr>
                 <w:rStyle w:val="Hyperlink"/>
@@ -2270,7 +2576,7 @@
                 <w:noProof/>
                 <w:webHidden/>
               </w:rPr>
-              <w:instrText xml:space="preserve"> PAGEREF _Toc48045071 \h </w:instrText>
+              <w:instrText xml:space="preserve"> PAGEREF _Toc48163445 \h </w:instrText>
             </w:r>
             <w:r>
               <w:rPr>
@@ -2293,7 +2599,7 @@
                 <w:noProof/>
                 <w:webHidden/>
               </w:rPr>
-              <w:t>21</w:t>
+              <w:t>23</w:t>
             </w:r>
             <w:r>
               <w:rPr>
@@ -2362,8 +2668,8 @@
           <w:szCs w:val="36"/>
         </w:rPr>
       </w:pPr>
-      <w:bookmarkStart w:id="0" w:name="_Toc48045047"/>
-      <w:bookmarkStart w:id="1" w:name="About_Snips"/>
+      <w:bookmarkStart w:id="0" w:name="About_Snips"/>
+      <w:bookmarkStart w:id="1" w:name="_Toc48163417"/>
       <w:r>
         <w:rPr>
           <w:rFonts w:asciiTheme="majorHAnsi" w:eastAsiaTheme="majorEastAsia" w:hAnsiTheme="majorHAnsi" w:cstheme="majorHAnsi"/>
@@ -2372,9 +2678,9 @@
         </w:rPr>
         <w:t>About SNIPS</w:t>
       </w:r>
-      <w:bookmarkEnd w:id="0"/>
-    </w:p>
-    <w:bookmarkEnd w:id="1"/>
+      <w:bookmarkEnd w:id="1"/>
+    </w:p>
+    <w:bookmarkEnd w:id="0"/>
     <w:p>
       <w:pPr>
         <w:jc w:val="center"/>
@@ -2396,8 +2702,8 @@
           <w:szCs w:val="40"/>
         </w:rPr>
       </w:pPr>
-      <w:bookmarkStart w:id="2" w:name="_Toc48045048"/>
-      <w:bookmarkStart w:id="3" w:name="The_Language"/>
+      <w:bookmarkStart w:id="2" w:name="The_Language"/>
+      <w:bookmarkStart w:id="3" w:name="_Toc48163418"/>
       <w:r>
         <w:rPr>
           <w:rFonts w:cstheme="majorHAnsi"/>
@@ -2407,9 +2713,9 @@
         </w:rPr>
         <w:t>The Language</w:t>
       </w:r>
-      <w:bookmarkEnd w:id="2"/>
-    </w:p>
-    <w:bookmarkEnd w:id="3"/>
+      <w:bookmarkEnd w:id="3"/>
+    </w:p>
+    <w:bookmarkEnd w:id="2"/>
     <w:p>
       <w:pPr>
         <w:jc w:val="center"/>
@@ -2849,8 +3155,8 @@
           <w:szCs w:val="40"/>
         </w:rPr>
       </w:pPr>
-      <w:bookmarkStart w:id="4" w:name="_Toc48045049"/>
-      <w:bookmarkStart w:id="5" w:name="Some_words_in_advance"/>
+      <w:bookmarkStart w:id="4" w:name="Some_words_in_advance"/>
+      <w:bookmarkStart w:id="5" w:name="_Toc48163419"/>
       <w:r>
         <w:rPr>
           <w:rFonts w:cstheme="majorHAnsi"/>
@@ -2860,9 +3166,9 @@
         </w:rPr>
         <w:t>Some words in advance</w:t>
       </w:r>
-      <w:bookmarkEnd w:id="4"/>
-    </w:p>
-    <w:bookmarkEnd w:id="5"/>
+      <w:bookmarkEnd w:id="5"/>
+    </w:p>
+    <w:bookmarkEnd w:id="4"/>
     <w:p>
       <w:pPr>
         <w:jc w:val="center"/>
@@ -2928,7 +3234,7 @@
           <w:szCs w:val="40"/>
         </w:rPr>
       </w:pPr>
-      <w:bookmarkStart w:id="6" w:name="_Toc48045050"/>
+      <w:bookmarkStart w:id="6" w:name="_Toc48163420"/>
       <w:r>
         <w:rPr>
           <w:rFonts w:cstheme="majorHAnsi"/>
@@ -3282,7 +3588,7 @@
           <w:szCs w:val="36"/>
         </w:rPr>
       </w:pPr>
-      <w:bookmarkStart w:id="7" w:name="_Toc48045051"/>
+      <w:bookmarkStart w:id="7" w:name="_Toc48163421"/>
       <w:r>
         <w:rPr>
           <w:rFonts w:cstheme="majorHAnsi"/>
@@ -3802,7 +4108,7 @@
           <w:szCs w:val="36"/>
         </w:rPr>
       </w:pPr>
-      <w:bookmarkStart w:id="8" w:name="_Toc48045052"/>
+      <w:bookmarkStart w:id="8" w:name="_Toc48163422"/>
       <w:r>
         <w:rPr>
           <w:rFonts w:cstheme="majorHAnsi"/>
@@ -4370,7 +4676,7 @@
           <w:szCs w:val="36"/>
         </w:rPr>
       </w:pPr>
-      <w:bookmarkStart w:id="9" w:name="_Toc48045053"/>
+      <w:bookmarkStart w:id="9" w:name="_Toc48163423"/>
       <w:r>
         <w:rPr>
           <w:rFonts w:cstheme="majorHAnsi"/>
@@ -4506,8 +4812,8 @@
           <w:szCs w:val="36"/>
         </w:rPr>
       </w:pPr>
-      <w:bookmarkStart w:id="10" w:name="_Toc48045054"/>
-      <w:bookmarkStart w:id="11" w:name="Language_Syntax"/>
+      <w:bookmarkStart w:id="10" w:name="Language_Syntax"/>
+      <w:bookmarkStart w:id="11" w:name="_Toc48163424"/>
       <w:r>
         <w:rPr>
           <w:rFonts w:asciiTheme="majorHAnsi" w:eastAsiaTheme="majorEastAsia" w:hAnsiTheme="majorHAnsi" w:cstheme="majorHAnsi"/>
@@ -4516,9 +4822,9 @@
         </w:rPr>
         <w:t>Language Syntax</w:t>
       </w:r>
-      <w:bookmarkEnd w:id="10"/>
-    </w:p>
-    <w:bookmarkEnd w:id="11"/>
+      <w:bookmarkEnd w:id="11"/>
+    </w:p>
+    <w:bookmarkEnd w:id="10"/>
     <w:p>
       <w:pPr>
         <w:jc w:val="center"/>
@@ -4540,8 +4846,8 @@
           <w:szCs w:val="40"/>
         </w:rPr>
       </w:pPr>
-      <w:bookmarkStart w:id="12" w:name="_Toc48045055"/>
-      <w:bookmarkStart w:id="13" w:name="Type_System"/>
+      <w:bookmarkStart w:id="12" w:name="Type_System"/>
+      <w:bookmarkStart w:id="13" w:name="_Toc48163425"/>
       <w:r>
         <w:rPr>
           <w:rFonts w:cstheme="majorHAnsi"/>
@@ -4551,7 +4857,7 @@
         </w:rPr>
         <w:t>Type System</w:t>
       </w:r>
-      <w:bookmarkEnd w:id="12"/>
+      <w:bookmarkEnd w:id="13"/>
     </w:p>
     <w:p>
       <w:pPr>
@@ -4565,8 +4871,8 @@
         </w:rPr>
       </w:pPr>
       <w:bookmarkStart w:id="14" w:name="Primitives"/>
-      <w:bookmarkStart w:id="15" w:name="_Toc48045056"/>
-      <w:bookmarkEnd w:id="13"/>
+      <w:bookmarkStart w:id="15" w:name="_Toc48163426"/>
+      <w:bookmarkEnd w:id="12"/>
       <w:r>
         <w:rPr>
           <w:rFonts w:cstheme="majorHAnsi"/>
@@ -6054,8 +6360,8 @@
           <w:szCs w:val="36"/>
         </w:rPr>
       </w:pPr>
-      <w:bookmarkStart w:id="16" w:name="_Toc48045057"/>
-      <w:bookmarkStart w:id="17" w:name="Composite_Types"/>
+      <w:bookmarkStart w:id="16" w:name="Composite_Types"/>
+      <w:bookmarkStart w:id="17" w:name="_Toc48163427"/>
       <w:r>
         <w:rPr>
           <w:rFonts w:cstheme="majorHAnsi"/>
@@ -6067,9 +6373,9 @@
         </w:rPr>
         <w:t>Composite Types</w:t>
       </w:r>
-      <w:bookmarkEnd w:id="16"/>
-    </w:p>
-    <w:bookmarkEnd w:id="17"/>
+      <w:bookmarkEnd w:id="17"/>
+    </w:p>
+    <w:bookmarkEnd w:id="16"/>
     <w:p>
       <w:pPr>
         <w:ind w:left="708"/>
@@ -7614,7 +7920,7 @@
         </w:rPr>
       </w:pPr>
       <w:bookmarkStart w:id="18" w:name="Expressions"/>
-      <w:bookmarkStart w:id="19" w:name="_Toc48045058"/>
+      <w:bookmarkStart w:id="19" w:name="_Toc48163428"/>
       <w:r>
         <w:rPr>
           <w:rFonts w:cstheme="majorHAnsi"/>
@@ -7639,7 +7945,7 @@
         </w:rPr>
       </w:pPr>
       <w:bookmarkStart w:id="20" w:name="Operators"/>
-      <w:bookmarkStart w:id="21" w:name="_Toc48045059"/>
+      <w:bookmarkStart w:id="21" w:name="_Toc48163429"/>
       <w:r>
         <w:rPr>
           <w:rFonts w:cstheme="majorHAnsi"/>
@@ -9538,12 +9844,1582 @@
     </w:tbl>
     <w:p>
       <w:pPr>
+        <w:pStyle w:val="berschrift3"/>
+        <w:rPr>
+          <w:rFonts w:cstheme="majorHAnsi"/>
+          <w:b/>
+          <w:bCs/>
+          <w:sz w:val="28"/>
+          <w:szCs w:val="36"/>
+        </w:rPr>
+      </w:pPr>
+      <w:bookmarkStart w:id="22" w:name="_Toc48163430"/>
+      <w:r>
+        <w:rPr>
+          <w:rFonts w:cstheme="majorHAnsi"/>
+          <w:b/>
+          <w:bCs/>
+          <w:color w:val="auto"/>
+          <w:sz w:val="28"/>
+          <w:szCs w:val="36"/>
+        </w:rPr>
+        <w:t>Building Expressions</w:t>
+      </w:r>
+      <w:bookmarkEnd w:id="22"/>
+    </w:p>
+    <w:p>
+      <w:pPr>
         <w:ind w:left="708"/>
         <w:jc w:val="both"/>
         <w:rPr>
           <w:rFonts w:asciiTheme="majorHAnsi" w:eastAsiaTheme="majorEastAsia" w:hAnsiTheme="majorHAnsi" w:cstheme="majorHAnsi"/>
           <w:sz w:val="24"/>
           <w:szCs w:val="32"/>
+        </w:rPr>
+      </w:pPr>
+      <w:r>
+        <w:rPr>
+          <w:rFonts w:asciiTheme="majorHAnsi" w:eastAsiaTheme="majorEastAsia" w:hAnsiTheme="majorHAnsi" w:cstheme="majorHAnsi"/>
+          <w:sz w:val="24"/>
+          <w:szCs w:val="32"/>
+        </w:rPr>
+        <w:t xml:space="preserve">Expressions in Snips are </w:t>
+      </w:r>
+      <w:r>
+        <w:rPr>
+          <w:rFonts w:asciiTheme="majorHAnsi" w:eastAsiaTheme="majorEastAsia" w:hAnsiTheme="majorHAnsi" w:cstheme="majorHAnsi"/>
+          <w:sz w:val="24"/>
+          <w:szCs w:val="32"/>
+        </w:rPr>
+        <w:t xml:space="preserve">inductively defined. </w:t>
+      </w:r>
+      <w:r>
+        <w:rPr>
+          <w:rFonts w:asciiTheme="majorHAnsi" w:eastAsiaTheme="majorEastAsia" w:hAnsiTheme="majorHAnsi" w:cstheme="majorHAnsi"/>
+          <w:sz w:val="24"/>
+          <w:szCs w:val="32"/>
+        </w:rPr>
+        <w:t xml:space="preserve">This means that </w:t>
+      </w:r>
+      <w:r>
+        <w:rPr>
+          <w:rFonts w:asciiTheme="majorHAnsi" w:eastAsiaTheme="majorEastAsia" w:hAnsiTheme="majorHAnsi" w:cstheme="majorHAnsi"/>
+          <w:sz w:val="24"/>
+          <w:szCs w:val="32"/>
+        </w:rPr>
+        <w:t xml:space="preserve">operations listed above can be capsuled </w:t>
+      </w:r>
+      <w:r>
+        <w:rPr>
+          <w:rFonts w:asciiTheme="majorHAnsi" w:eastAsiaTheme="majorEastAsia" w:hAnsiTheme="majorHAnsi" w:cstheme="majorHAnsi"/>
+          <w:sz w:val="24"/>
+          <w:szCs w:val="32"/>
+        </w:rPr>
+        <w:t>and used recursiveley.</w:t>
+      </w:r>
+    </w:p>
+    <w:p>
+      <w:pPr>
+        <w:ind w:left="708"/>
+        <w:jc w:val="both"/>
+        <w:rPr>
+          <w:rFonts w:asciiTheme="majorHAnsi" w:eastAsiaTheme="majorEastAsia" w:hAnsiTheme="majorHAnsi" w:cstheme="majorHAnsi"/>
+          <w:sz w:val="24"/>
+          <w:szCs w:val="32"/>
+        </w:rPr>
+      </w:pPr>
+    </w:p>
+    <w:p>
+      <w:pPr>
+        <w:ind w:left="708"/>
+        <w:jc w:val="both"/>
+        <w:rPr>
+          <w:rFonts w:asciiTheme="majorHAnsi" w:eastAsiaTheme="majorEastAsia" w:hAnsiTheme="majorHAnsi" w:cstheme="majorHAnsi"/>
+          <w:sz w:val="24"/>
+          <w:szCs w:val="32"/>
+        </w:rPr>
+      </w:pPr>
+      <w:r>
+        <w:rPr>
+          <w:rFonts w:asciiTheme="majorHAnsi" w:eastAsiaTheme="majorEastAsia" w:hAnsiTheme="majorHAnsi" w:cstheme="majorHAnsi"/>
+          <w:sz w:val="24"/>
+          <w:szCs w:val="32"/>
+        </w:rPr>
+        <w:t>For example, this gives us an expression like this:</w:t>
+      </w:r>
+    </w:p>
+    <w:p>
+      <w:pPr>
+        <w:ind w:left="708"/>
+        <w:jc w:val="both"/>
+        <w:rPr>
+          <w:rFonts w:asciiTheme="majorHAnsi" w:eastAsiaTheme="majorEastAsia" w:hAnsiTheme="majorHAnsi" w:cstheme="majorHAnsi"/>
+          <w:sz w:val="24"/>
+          <w:szCs w:val="32"/>
+        </w:rPr>
+      </w:pPr>
+    </w:p>
+    <w:p>
+      <w:pPr>
+        <w:ind w:left="708"/>
+        <w:jc w:val="both"/>
+        <w:rPr>
+          <w:rFonts w:asciiTheme="majorHAnsi" w:eastAsiaTheme="majorEastAsia" w:hAnsiTheme="majorHAnsi" w:cstheme="majorHAnsi"/>
+          <w:sz w:val="24"/>
+          <w:szCs w:val="32"/>
+        </w:rPr>
+      </w:pPr>
+      <m:oMathPara>
+        <m:oMath>
+          <m:r>
+            <w:rPr>
+              <w:rFonts w:ascii="Cambria Math" w:eastAsiaTheme="majorEastAsia" w:hAnsi="Cambria Math" w:cstheme="majorHAnsi"/>
+              <w:sz w:val="24"/>
+              <w:szCs w:val="32"/>
+            </w:rPr>
+            <m:t xml:space="preserve">S∷(10, true, </m:t>
+          </m:r>
+          <m:d>
+            <m:dPr>
+              <m:begChr m:val="{"/>
+              <m:endChr m:val="}"/>
+              <m:ctrlPr>
+                <w:rPr>
+                  <w:rFonts w:ascii="Cambria Math" w:eastAsiaTheme="majorEastAsia" w:hAnsi="Cambria Math" w:cstheme="majorHAnsi"/>
+                  <w:i/>
+                  <w:sz w:val="24"/>
+                  <w:szCs w:val="32"/>
+                </w:rPr>
+              </m:ctrlPr>
+            </m:dPr>
+            <m:e>
+              <m:r>
+                <w:rPr>
+                  <w:rFonts w:ascii="Cambria Math" w:eastAsiaTheme="majorEastAsia" w:hAnsi="Cambria Math" w:cstheme="majorHAnsi"/>
+                  <w:sz w:val="24"/>
+                  <w:szCs w:val="32"/>
+                </w:rPr>
+                <m:t>a, b+4</m:t>
+              </m:r>
+            </m:e>
+          </m:d>
+          <m:r>
+            <w:rPr>
+              <w:rFonts w:ascii="Cambria Math" w:eastAsiaTheme="majorEastAsia" w:hAnsi="Cambria Math" w:cstheme="majorHAnsi"/>
+              <w:sz w:val="24"/>
+              <w:szCs w:val="32"/>
+            </w:rPr>
+            <m:t>)</m:t>
+          </m:r>
+        </m:oMath>
+      </m:oMathPara>
+    </w:p>
+    <w:p>
+      <w:pPr>
+        <w:ind w:left="708"/>
+        <w:jc w:val="both"/>
+        <w:rPr>
+          <w:rFonts w:asciiTheme="majorHAnsi" w:eastAsiaTheme="majorEastAsia" w:hAnsiTheme="majorHAnsi" w:cstheme="majorHAnsi"/>
+          <w:sz w:val="24"/>
+          <w:szCs w:val="32"/>
+        </w:rPr>
+      </w:pPr>
+    </w:p>
+    <w:p>
+      <w:pPr>
+        <w:ind w:left="708"/>
+        <w:jc w:val="both"/>
+        <w:rPr>
+          <w:rFonts w:asciiTheme="majorHAnsi" w:eastAsiaTheme="majorEastAsia" w:hAnsiTheme="majorHAnsi" w:cstheme="majorHAnsi"/>
+          <w:sz w:val="24"/>
+          <w:szCs w:val="32"/>
+        </w:rPr>
+      </w:pPr>
+      <w:r>
+        <w:rPr>
+          <w:rFonts w:asciiTheme="majorHAnsi" w:eastAsiaTheme="majorEastAsia" w:hAnsiTheme="majorHAnsi" w:cstheme="majorHAnsi"/>
+          <w:sz w:val="24"/>
+          <w:szCs w:val="32"/>
+        </w:rPr>
+        <w:t xml:space="preserve">We initialize a struct, </w:t>
+      </w:r>
+      <w:r>
+        <w:rPr>
+          <w:rFonts w:asciiTheme="majorHAnsi" w:eastAsiaTheme="majorEastAsia" w:hAnsiTheme="majorHAnsi" w:cstheme="majorHAnsi"/>
+          <w:sz w:val="24"/>
+          <w:szCs w:val="32"/>
+        </w:rPr>
+        <w:t>and give it the initial values for the fields</w:t>
+      </w:r>
+      <w:r>
+        <w:rPr>
+          <w:rFonts w:asciiTheme="majorHAnsi" w:eastAsiaTheme="majorEastAsia" w:hAnsiTheme="majorHAnsi" w:cstheme="majorHAnsi"/>
+          <w:sz w:val="24"/>
+          <w:szCs w:val="32"/>
+        </w:rPr>
+        <w:t>, once with a</w:t>
+      </w:r>
+      <w:r>
+        <w:rPr>
+          <w:rFonts w:asciiTheme="majorHAnsi" w:eastAsiaTheme="majorEastAsia" w:hAnsiTheme="majorHAnsi" w:cstheme="majorHAnsi"/>
+          <w:sz w:val="24"/>
+          <w:szCs w:val="32"/>
+        </w:rPr>
+        <w:t xml:space="preserve">n int-literal, </w:t>
+      </w:r>
+      <w:r>
+        <w:rPr>
+          <w:rFonts w:asciiTheme="majorHAnsi" w:eastAsiaTheme="majorEastAsia" w:hAnsiTheme="majorHAnsi" w:cstheme="majorHAnsi"/>
+          <w:sz w:val="24"/>
+          <w:szCs w:val="32"/>
+        </w:rPr>
+        <w:t xml:space="preserve">once with a boolean literal, and once with an array init, </w:t>
+      </w:r>
+      <w:r>
+        <w:rPr>
+          <w:rFonts w:asciiTheme="majorHAnsi" w:eastAsiaTheme="majorEastAsia" w:hAnsiTheme="majorHAnsi" w:cstheme="majorHAnsi"/>
+          <w:sz w:val="24"/>
+          <w:szCs w:val="32"/>
+        </w:rPr>
+        <w:t xml:space="preserve">where the fields </w:t>
+      </w:r>
+      <w:r>
+        <w:rPr>
+          <w:rFonts w:asciiTheme="majorHAnsi" w:eastAsiaTheme="majorEastAsia" w:hAnsiTheme="majorHAnsi" w:cstheme="majorHAnsi"/>
+          <w:sz w:val="24"/>
+          <w:szCs w:val="32"/>
+        </w:rPr>
+        <w:t>are an identifier reference and an addition to a variable.</w:t>
+      </w:r>
+    </w:p>
+    <w:p>
+      <w:pPr>
+        <w:ind w:left="708"/>
+        <w:jc w:val="both"/>
+        <w:rPr>
+          <w:rFonts w:asciiTheme="majorHAnsi" w:eastAsiaTheme="majorEastAsia" w:hAnsiTheme="majorHAnsi" w:cstheme="majorHAnsi"/>
+          <w:sz w:val="24"/>
+          <w:szCs w:val="32"/>
+        </w:rPr>
+      </w:pPr>
+    </w:p>
+    <w:p>
+      <w:pPr>
+        <w:ind w:left="708"/>
+        <w:jc w:val="both"/>
+        <w:rPr>
+          <w:rFonts w:asciiTheme="majorHAnsi" w:eastAsiaTheme="majorEastAsia" w:hAnsiTheme="majorHAnsi" w:cstheme="majorHAnsi"/>
+          <w:sz w:val="24"/>
+          <w:szCs w:val="32"/>
+        </w:rPr>
+      </w:pPr>
+      <w:r>
+        <w:rPr>
+          <w:rFonts w:asciiTheme="majorHAnsi" w:eastAsiaTheme="majorEastAsia" w:hAnsiTheme="majorHAnsi" w:cstheme="majorHAnsi"/>
+          <w:sz w:val="24"/>
+          <w:szCs w:val="32"/>
+        </w:rPr>
+        <w:t xml:space="preserve">Expressions will always have a return value. </w:t>
+      </w:r>
+      <w:r>
+        <w:rPr>
+          <w:rFonts w:asciiTheme="majorHAnsi" w:eastAsiaTheme="majorEastAsia" w:hAnsiTheme="majorHAnsi" w:cstheme="majorHAnsi"/>
+          <w:sz w:val="24"/>
+          <w:szCs w:val="32"/>
+        </w:rPr>
+        <w:t xml:space="preserve">This value can be received by a declaration, function call, </w:t>
+      </w:r>
+      <w:r>
+        <w:rPr>
+          <w:rFonts w:asciiTheme="majorHAnsi" w:eastAsiaTheme="majorEastAsia" w:hAnsiTheme="majorHAnsi" w:cstheme="majorHAnsi"/>
+          <w:sz w:val="24"/>
+          <w:szCs w:val="32"/>
+        </w:rPr>
+        <w:t>or another expression like in the example by the structure init.</w:t>
+      </w:r>
+    </w:p>
+    <w:p>
+      <w:pPr>
+        <w:rPr>
+          <w:rFonts w:asciiTheme="majorHAnsi" w:eastAsiaTheme="majorEastAsia" w:hAnsiTheme="majorHAnsi" w:cstheme="majorHAnsi"/>
+          <w:sz w:val="36"/>
+          <w:szCs w:val="36"/>
+        </w:rPr>
+      </w:pPr>
+    </w:p>
+    <w:p>
+      <w:pPr>
+        <w:rPr>
+          <w:rFonts w:asciiTheme="majorHAnsi" w:eastAsiaTheme="majorEastAsia" w:hAnsiTheme="majorHAnsi" w:cstheme="majorHAnsi"/>
+          <w:sz w:val="32"/>
+          <w:szCs w:val="40"/>
+        </w:rPr>
+      </w:pPr>
+      <w:r>
+        <w:rPr>
+          <w:rFonts w:cstheme="majorHAnsi"/>
+          <w:sz w:val="32"/>
+          <w:szCs w:val="40"/>
+        </w:rPr>
+        <w:br w:type="page"/>
+      </w:r>
+    </w:p>
+    <w:p>
+      <w:pPr>
+        <w:pStyle w:val="berschrift2"/>
+        <w:jc w:val="center"/>
+        <w:rPr>
+          <w:rFonts w:cstheme="majorHAnsi"/>
+          <w:color w:val="auto"/>
+          <w:sz w:val="32"/>
+          <w:szCs w:val="40"/>
+        </w:rPr>
+      </w:pPr>
+      <w:bookmarkStart w:id="23" w:name="_Toc48163431"/>
+      <w:r>
+        <w:rPr>
+          <w:rFonts w:cstheme="majorHAnsi"/>
+          <w:color w:val="auto"/>
+          <w:sz w:val="32"/>
+          <w:szCs w:val="40"/>
+        </w:rPr>
+        <w:t>Statements</w:t>
+      </w:r>
+      <w:bookmarkEnd w:id="23"/>
+    </w:p>
+    <w:p/>
+    <w:p>
+      <w:pPr>
+        <w:ind w:left="708"/>
+      </w:pPr>
+      <w:r>
+        <w:t>In the following we are going to use the following macros:</w:t>
+      </w:r>
+    </w:p>
+    <w:p>
+      <w:pPr>
+        <w:ind w:left="1416"/>
+        <w:jc w:val="both"/>
+        <w:rPr>
+          <w:rFonts w:asciiTheme="majorHAnsi" w:eastAsiaTheme="majorEastAsia" w:hAnsiTheme="majorHAnsi" w:cstheme="majorHAnsi"/>
+          <w:sz w:val="24"/>
+          <w:szCs w:val="32"/>
+        </w:rPr>
+      </w:pPr>
+    </w:p>
+    <w:tbl>
+      <w:tblPr>
+        <w:tblStyle w:val="Tabellenraster"/>
+        <w:tblW w:w="8359" w:type="dxa"/>
+        <w:tblInd w:w="708" w:type="dxa"/>
+        <w:tblLook w:val="04A0" w:firstRow="1" w:lastRow="0" w:firstColumn="1" w:lastColumn="0" w:noHBand="0" w:noVBand="1"/>
+      </w:tblPr>
+      <w:tblGrid>
+        <w:gridCol w:w="4249"/>
+        <w:gridCol w:w="4110"/>
+      </w:tblGrid>
+      <w:tr>
+        <w:tc>
+          <w:tcPr>
+            <w:tcW w:w="4249" w:type="dxa"/>
+            <w:shd w:val="clear" w:color="auto" w:fill="BFBFBF" w:themeFill="background1" w:themeFillShade="BF"/>
+          </w:tcPr>
+          <w:p>
+            <w:pPr>
+              <w:jc w:val="both"/>
+              <w:rPr>
+                <w:rFonts w:asciiTheme="majorHAnsi" w:eastAsiaTheme="majorEastAsia" w:hAnsiTheme="majorHAnsi" w:cstheme="majorHAnsi"/>
+                <w:sz w:val="24"/>
+                <w:szCs w:val="32"/>
+              </w:rPr>
+            </w:pPr>
+            <w:r>
+              <w:rPr>
+                <w:rFonts w:asciiTheme="majorHAnsi" w:eastAsiaTheme="majorEastAsia" w:hAnsiTheme="majorHAnsi" w:cstheme="majorHAnsi"/>
+                <w:sz w:val="24"/>
+                <w:szCs w:val="32"/>
+              </w:rPr>
+              <w:t>Macro Name</w:t>
+            </w:r>
+          </w:p>
+        </w:tc>
+        <w:tc>
+          <w:tcPr>
+            <w:tcW w:w="4110" w:type="dxa"/>
+            <w:shd w:val="clear" w:color="auto" w:fill="BFBFBF" w:themeFill="background1" w:themeFillShade="BF"/>
+          </w:tcPr>
+          <w:p>
+            <w:pPr>
+              <w:jc w:val="both"/>
+              <w:rPr>
+                <w:rFonts w:asciiTheme="majorHAnsi" w:eastAsiaTheme="majorEastAsia" w:hAnsiTheme="majorHAnsi" w:cstheme="majorHAnsi"/>
+                <w:sz w:val="24"/>
+                <w:szCs w:val="32"/>
+              </w:rPr>
+            </w:pPr>
+            <w:r>
+              <w:rPr>
+                <w:rFonts w:asciiTheme="majorHAnsi" w:eastAsiaTheme="majorEastAsia" w:hAnsiTheme="majorHAnsi" w:cstheme="majorHAnsi"/>
+                <w:sz w:val="24"/>
+                <w:szCs w:val="32"/>
+              </w:rPr>
+              <w:t>Value</w:t>
+            </w:r>
+          </w:p>
+        </w:tc>
+      </w:tr>
+      <w:tr>
+        <w:tc>
+          <w:tcPr>
+            <w:tcW w:w="4249" w:type="dxa"/>
+          </w:tcPr>
+          <w:p>
+            <w:pPr>
+              <w:jc w:val="both"/>
+              <w:rPr>
+                <w:rFonts w:asciiTheme="majorHAnsi" w:eastAsiaTheme="majorEastAsia" w:hAnsiTheme="majorHAnsi" w:cstheme="majorHAnsi"/>
+                <w:sz w:val="24"/>
+                <w:szCs w:val="32"/>
+              </w:rPr>
+            </w:pPr>
+            <w:r>
+              <w:rPr>
+                <w:rFonts w:asciiTheme="majorHAnsi" w:eastAsiaTheme="majorEastAsia" w:hAnsiTheme="majorHAnsi" w:cstheme="majorHAnsi"/>
+                <w:sz w:val="24"/>
+                <w:szCs w:val="32"/>
+              </w:rPr>
+              <w:t xml:space="preserve">Assign </w:t>
+            </w:r>
+            <w:r>
+              <w:rPr>
+                <w:rFonts w:asciiTheme="majorHAnsi" w:eastAsiaTheme="majorEastAsia" w:hAnsiTheme="majorHAnsi" w:cstheme="majorHAnsi"/>
+                <w:sz w:val="24"/>
+                <w:szCs w:val="32"/>
+              </w:rPr>
+              <w:t>Operator</w:t>
+            </w:r>
+          </w:p>
+        </w:tc>
+        <w:tc>
+          <w:tcPr>
+            <w:tcW w:w="4110" w:type="dxa"/>
+          </w:tcPr>
+          <w:p>
+            <w:pPr>
+              <w:jc w:val="both"/>
+              <w:rPr>
+                <w:rFonts w:asciiTheme="majorHAnsi" w:eastAsiaTheme="majorEastAsia" w:hAnsiTheme="majorHAnsi" w:cstheme="majorHAnsi"/>
+                <w:sz w:val="24"/>
+                <w:szCs w:val="32"/>
+              </w:rPr>
+            </w:pPr>
+            <w:r>
+              <w:rPr>
+                <w:rFonts w:asciiTheme="majorHAnsi" w:eastAsiaTheme="majorEastAsia" w:hAnsiTheme="majorHAnsi" w:cstheme="majorHAnsi"/>
+                <w:sz w:val="24"/>
+                <w:szCs w:val="32"/>
+              </w:rPr>
+              <w:t>(+, -, *, /, %, &lt;&lt;, &gt;&gt;, &amp;, &amp;&amp;, |, ||, ^)?=</w:t>
+            </w:r>
+          </w:p>
+        </w:tc>
+      </w:tr>
+      <w:tr>
+        <w:tc>
+          <w:tcPr>
+            <w:tcW w:w="4249" w:type="dxa"/>
+          </w:tcPr>
+          <w:p>
+            <w:pPr>
+              <w:jc w:val="both"/>
+              <w:rPr>
+                <w:rFonts w:asciiTheme="majorHAnsi" w:eastAsiaTheme="majorEastAsia" w:hAnsiTheme="majorHAnsi" w:cstheme="majorHAnsi"/>
+                <w:sz w:val="24"/>
+                <w:szCs w:val="32"/>
+              </w:rPr>
+            </w:pPr>
+            <w:r>
+              <w:rPr>
+                <w:rFonts w:asciiTheme="majorHAnsi" w:eastAsiaTheme="majorEastAsia" w:hAnsiTheme="majorHAnsi" w:cstheme="majorHAnsi"/>
+                <w:sz w:val="24"/>
+                <w:szCs w:val="32"/>
+              </w:rPr>
+              <w:t>Type</w:t>
+            </w:r>
+          </w:p>
+        </w:tc>
+        <w:tc>
+          <w:tcPr>
+            <w:tcW w:w="4110" w:type="dxa"/>
+          </w:tcPr>
+          <w:p>
+            <w:pPr>
+              <w:jc w:val="both"/>
+              <w:rPr>
+                <w:rFonts w:asciiTheme="majorHAnsi" w:eastAsiaTheme="majorEastAsia" w:hAnsiTheme="majorHAnsi" w:cstheme="majorHAnsi"/>
+                <w:sz w:val="24"/>
+                <w:szCs w:val="32"/>
+              </w:rPr>
+            </w:pPr>
+            <w:r>
+              <w:rPr>
+                <w:rFonts w:asciiTheme="majorHAnsi" w:eastAsiaTheme="majorEastAsia" w:hAnsiTheme="majorHAnsi" w:cstheme="majorHAnsi"/>
+                <w:sz w:val="24"/>
+                <w:szCs w:val="32"/>
+              </w:rPr>
+              <w:t>A type denoter, like described previously</w:t>
+            </w:r>
+          </w:p>
+        </w:tc>
+      </w:tr>
+      <w:tr>
+        <w:tc>
+          <w:tcPr>
+            <w:tcW w:w="4249" w:type="dxa"/>
+          </w:tcPr>
+          <w:p>
+            <w:pPr>
+              <w:jc w:val="both"/>
+              <w:rPr>
+                <w:rFonts w:asciiTheme="majorHAnsi" w:eastAsiaTheme="majorEastAsia" w:hAnsiTheme="majorHAnsi" w:cstheme="majorHAnsi"/>
+                <w:sz w:val="24"/>
+                <w:szCs w:val="32"/>
+              </w:rPr>
+            </w:pPr>
+            <w:r>
+              <w:rPr>
+                <w:rFonts w:asciiTheme="majorHAnsi" w:eastAsiaTheme="majorEastAsia" w:hAnsiTheme="majorHAnsi" w:cstheme="majorHAnsi"/>
+                <w:sz w:val="24"/>
+                <w:szCs w:val="32"/>
+              </w:rPr>
+              <w:t>Identifier</w:t>
+            </w:r>
+          </w:p>
+        </w:tc>
+        <w:tc>
+          <w:tcPr>
+            <w:tcW w:w="4110" w:type="dxa"/>
+          </w:tcPr>
+          <w:p>
+            <w:pPr>
+              <w:jc w:val="both"/>
+              <w:rPr>
+                <w:rFonts w:asciiTheme="majorHAnsi" w:eastAsiaTheme="majorEastAsia" w:hAnsiTheme="majorHAnsi" w:cstheme="majorHAnsi"/>
+                <w:sz w:val="24"/>
+                <w:szCs w:val="32"/>
+              </w:rPr>
+            </w:pPr>
+            <w:r>
+              <w:rPr>
+                <w:rFonts w:asciiTheme="majorHAnsi" w:eastAsiaTheme="majorEastAsia" w:hAnsiTheme="majorHAnsi" w:cstheme="majorHAnsi"/>
+                <w:sz w:val="24"/>
+                <w:szCs w:val="32"/>
+              </w:rPr>
+              <w:t xml:space="preserve">Must match the regex </w:t>
+            </w:r>
+          </w:p>
+          <w:p>
+            <w:pPr>
+              <w:jc w:val="both"/>
+              <w:rPr>
+                <w:rFonts w:asciiTheme="majorHAnsi" w:eastAsiaTheme="majorEastAsia" w:hAnsiTheme="majorHAnsi" w:cstheme="majorHAnsi"/>
+                <w:sz w:val="24"/>
+                <w:szCs w:val="32"/>
+              </w:rPr>
+            </w:pPr>
+            <m:oMathPara>
+              <m:oMath>
+                <m:r>
+                  <m:rPr>
+                    <m:sty m:val="p"/>
+                  </m:rPr>
+                  <w:rPr>
+                    <w:rFonts w:ascii="Cambria Math" w:hAnsi="Cambria Math" w:cs="Consolas"/>
+                    <w:sz w:val="20"/>
+                    <w:szCs w:val="20"/>
+                    <w:shd w:val="clear" w:color="auto" w:fill="FFFFFF" w:themeFill="background1"/>
+                    <w:lang w:val="de-DE"/>
+                  </w:rPr>
+                  <m:t>([a-z]|[A-Z]|_)([a-z]|[A-Z]|[0-9]|_)*</m:t>
+                </m:r>
+              </m:oMath>
+            </m:oMathPara>
+          </w:p>
+        </w:tc>
+      </w:tr>
+      <w:tr>
+        <w:tc>
+          <w:tcPr>
+            <w:tcW w:w="4249" w:type="dxa"/>
+          </w:tcPr>
+          <w:p>
+            <w:pPr>
+              <w:jc w:val="both"/>
+              <w:rPr>
+                <w:rFonts w:asciiTheme="majorHAnsi" w:eastAsiaTheme="majorEastAsia" w:hAnsiTheme="majorHAnsi" w:cstheme="majorHAnsi"/>
+                <w:sz w:val="24"/>
+                <w:szCs w:val="32"/>
+              </w:rPr>
+            </w:pPr>
+            <w:r>
+              <w:rPr>
+                <w:rFonts w:asciiTheme="majorHAnsi" w:eastAsiaTheme="majorEastAsia" w:hAnsiTheme="majorHAnsi" w:cstheme="majorHAnsi"/>
+                <w:sz w:val="24"/>
+                <w:szCs w:val="32"/>
+              </w:rPr>
+              <w:t>Expression</w:t>
+            </w:r>
+          </w:p>
+        </w:tc>
+        <w:tc>
+          <w:tcPr>
+            <w:tcW w:w="4110" w:type="dxa"/>
+          </w:tcPr>
+          <w:p>
+            <w:pPr>
+              <w:jc w:val="both"/>
+              <w:rPr>
+                <w:rFonts w:asciiTheme="majorHAnsi" w:eastAsiaTheme="majorEastAsia" w:hAnsiTheme="majorHAnsi" w:cstheme="majorHAnsi"/>
+                <w:sz w:val="24"/>
+                <w:szCs w:val="32"/>
+              </w:rPr>
+            </w:pPr>
+            <w:r>
+              <w:rPr>
+                <w:rFonts w:asciiTheme="majorHAnsi" w:eastAsiaTheme="majorEastAsia" w:hAnsiTheme="majorHAnsi" w:cstheme="majorHAnsi"/>
+                <w:sz w:val="24"/>
+                <w:szCs w:val="32"/>
+              </w:rPr>
+              <w:t>An inductively defined expression, using operators like described previously.</w:t>
+            </w:r>
+          </w:p>
+        </w:tc>
+      </w:tr>
+      <w:tr>
+        <w:tc>
+          <w:tcPr>
+            <w:tcW w:w="4249" w:type="dxa"/>
+          </w:tcPr>
+          <w:p>
+            <w:pPr>
+              <w:jc w:val="both"/>
+              <w:rPr>
+                <w:rFonts w:asciiTheme="majorHAnsi" w:eastAsiaTheme="majorEastAsia" w:hAnsiTheme="majorHAnsi" w:cstheme="majorHAnsi"/>
+                <w:sz w:val="24"/>
+                <w:szCs w:val="32"/>
+              </w:rPr>
+            </w:pPr>
+            <w:r>
+              <w:rPr>
+                <w:rFonts w:asciiTheme="majorHAnsi" w:eastAsiaTheme="majorEastAsia" w:hAnsiTheme="majorHAnsi" w:cstheme="majorHAnsi"/>
+                <w:sz w:val="24"/>
+                <w:szCs w:val="32"/>
+              </w:rPr>
+              <w:t>Statement</w:t>
+            </w:r>
+          </w:p>
+        </w:tc>
+        <w:tc>
+          <w:tcPr>
+            <w:tcW w:w="4110" w:type="dxa"/>
+          </w:tcPr>
+          <w:p>
+            <w:pPr>
+              <w:jc w:val="both"/>
+              <w:rPr>
+                <w:rFonts w:asciiTheme="majorHAnsi" w:eastAsiaTheme="majorEastAsia" w:hAnsiTheme="majorHAnsi" w:cstheme="majorHAnsi"/>
+                <w:sz w:val="24"/>
+                <w:szCs w:val="32"/>
+              </w:rPr>
+            </w:pPr>
+            <w:r>
+              <w:rPr>
+                <w:rFonts w:asciiTheme="majorHAnsi" w:eastAsiaTheme="majorEastAsia" w:hAnsiTheme="majorHAnsi" w:cstheme="majorHAnsi"/>
+                <w:sz w:val="24"/>
+                <w:szCs w:val="32"/>
+              </w:rPr>
+              <w:t>Any of the statement listed below.</w:t>
+            </w:r>
+          </w:p>
+        </w:tc>
+      </w:tr>
+      <w:tr>
+        <w:tc>
+          <w:tcPr>
+            <w:tcW w:w="4249" w:type="dxa"/>
+          </w:tcPr>
+          <w:p>
+            <w:pPr>
+              <w:jc w:val="both"/>
+              <w:rPr>
+                <w:rFonts w:asciiTheme="majorHAnsi" w:eastAsiaTheme="majorEastAsia" w:hAnsiTheme="majorHAnsi" w:cstheme="majorHAnsi"/>
+                <w:sz w:val="24"/>
+                <w:szCs w:val="32"/>
+              </w:rPr>
+            </w:pPr>
+            <w:r>
+              <w:rPr>
+                <w:rFonts w:asciiTheme="majorHAnsi" w:eastAsiaTheme="majorEastAsia" w:hAnsiTheme="majorHAnsi" w:cstheme="majorHAnsi"/>
+                <w:sz w:val="24"/>
+                <w:szCs w:val="32"/>
+              </w:rPr>
+              <w:t>CStatement</w:t>
+            </w:r>
+          </w:p>
+        </w:tc>
+        <w:tc>
+          <w:tcPr>
+            <w:tcW w:w="4110" w:type="dxa"/>
+          </w:tcPr>
+          <w:p>
+            <w:pPr>
+              <w:jc w:val="both"/>
+              <w:rPr>
+                <w:rFonts w:asciiTheme="majorHAnsi" w:eastAsiaTheme="majorEastAsia" w:hAnsiTheme="majorHAnsi" w:cstheme="majorHAnsi"/>
+                <w:sz w:val="24"/>
+                <w:szCs w:val="32"/>
+              </w:rPr>
+            </w:pPr>
+            <w:r>
+              <w:rPr>
+                <w:rFonts w:asciiTheme="majorHAnsi" w:eastAsiaTheme="majorEastAsia" w:hAnsiTheme="majorHAnsi" w:cstheme="majorHAnsi"/>
+                <w:sz w:val="24"/>
+                <w:szCs w:val="32"/>
+              </w:rPr>
+              <w:t xml:space="preserve">A compound statement, </w:t>
+            </w:r>
+            <w:r>
+              <w:rPr>
+                <w:rFonts w:asciiTheme="majorHAnsi" w:eastAsiaTheme="majorEastAsia" w:hAnsiTheme="majorHAnsi" w:cstheme="majorHAnsi"/>
+                <w:sz w:val="24"/>
+                <w:szCs w:val="32"/>
+              </w:rPr>
+              <w:t>is equal to [Statement]</w:t>
+            </w:r>
+            <w:r>
+              <w:rPr>
+                <w:rFonts w:asciiTheme="majorHAnsi" w:eastAsiaTheme="majorEastAsia" w:hAnsiTheme="majorHAnsi" w:cstheme="majorHAnsi"/>
+                <w:sz w:val="24"/>
+                <w:szCs w:val="32"/>
+              </w:rPr>
+              <w:t xml:space="preserve"> | ‘</w:t>
+            </w:r>
+            <w:proofErr w:type="gramStart"/>
+            <w:r>
+              <w:rPr>
+                <w:rFonts w:asciiTheme="majorHAnsi" w:eastAsiaTheme="majorEastAsia" w:hAnsiTheme="majorHAnsi" w:cstheme="majorHAnsi"/>
+                <w:sz w:val="24"/>
+                <w:szCs w:val="32"/>
+              </w:rPr>
+              <w:t>{‘ [</w:t>
+            </w:r>
+            <w:proofErr w:type="gramEnd"/>
+            <w:r>
+              <w:rPr>
+                <w:rFonts w:asciiTheme="majorHAnsi" w:eastAsiaTheme="majorEastAsia" w:hAnsiTheme="majorHAnsi" w:cstheme="majorHAnsi"/>
+                <w:sz w:val="24"/>
+                <w:szCs w:val="32"/>
+              </w:rPr>
+              <w:t>Statement]* ‘}’</w:t>
+            </w:r>
+          </w:p>
+        </w:tc>
+      </w:tr>
+    </w:tbl>
+    <w:p>
+      <w:bookmarkStart w:id="24" w:name="arm_assembly_and_output"/>
+      <w:bookmarkStart w:id="25" w:name="Built_in_libraries"/>
+    </w:p>
+    <w:p>
+      <w:pPr>
+        <w:pStyle w:val="berschrift3"/>
+        <w:rPr>
+          <w:rFonts w:cstheme="majorHAnsi"/>
+          <w:b/>
+          <w:bCs/>
+          <w:sz w:val="28"/>
+          <w:szCs w:val="36"/>
+        </w:rPr>
+      </w:pPr>
+      <w:bookmarkStart w:id="26" w:name="_Toc48163432"/>
+      <w:r>
+        <w:rPr>
+          <w:rFonts w:cstheme="majorHAnsi"/>
+          <w:b/>
+          <w:bCs/>
+          <w:color w:val="auto"/>
+          <w:sz w:val="28"/>
+          <w:szCs w:val="36"/>
+        </w:rPr>
+        <w:t>Simple Statements</w:t>
+      </w:r>
+      <w:bookmarkEnd w:id="26"/>
+    </w:p>
+    <w:p>
+      <w:pPr>
+        <w:ind w:left="708"/>
+        <w:jc w:val="both"/>
+        <w:rPr>
+          <w:rFonts w:asciiTheme="majorHAnsi" w:eastAsiaTheme="majorEastAsia" w:hAnsiTheme="majorHAnsi" w:cstheme="majorHAnsi"/>
+          <w:sz w:val="24"/>
+          <w:szCs w:val="32"/>
+        </w:rPr>
+      </w:pPr>
+      <w:r>
+        <w:rPr>
+          <w:rFonts w:asciiTheme="majorHAnsi" w:eastAsiaTheme="majorEastAsia" w:hAnsiTheme="majorHAnsi" w:cstheme="majorHAnsi"/>
+          <w:sz w:val="24"/>
+          <w:szCs w:val="32"/>
+        </w:rPr>
+        <w:t>Simple statements in snips are linear. This means they do not add code flow or looping to the code.</w:t>
+      </w:r>
+    </w:p>
+    <w:p>
+      <w:pPr>
+        <w:ind w:left="1416"/>
+        <w:jc w:val="both"/>
+        <w:rPr>
+          <w:rFonts w:asciiTheme="majorHAnsi" w:eastAsiaTheme="majorEastAsia" w:hAnsiTheme="majorHAnsi" w:cstheme="majorHAnsi"/>
+          <w:sz w:val="24"/>
+          <w:szCs w:val="32"/>
+        </w:rPr>
+      </w:pPr>
+    </w:p>
+    <w:tbl>
+      <w:tblPr>
+        <w:tblStyle w:val="Tabellenraster"/>
+        <w:tblW w:w="8359" w:type="dxa"/>
+        <w:tblInd w:w="708" w:type="dxa"/>
+        <w:tblLook w:val="04A0" w:firstRow="1" w:lastRow="0" w:firstColumn="1" w:lastColumn="0" w:noHBand="0" w:noVBand="1"/>
+      </w:tblPr>
+      <w:tblGrid>
+        <w:gridCol w:w="4816"/>
+        <w:gridCol w:w="3543"/>
+      </w:tblGrid>
+      <w:tr>
+        <w:tc>
+          <w:tcPr>
+            <w:tcW w:w="4816" w:type="dxa"/>
+            <w:shd w:val="clear" w:color="auto" w:fill="BFBFBF" w:themeFill="background1" w:themeFillShade="BF"/>
+          </w:tcPr>
+          <w:p>
+            <w:pPr>
+              <w:jc w:val="both"/>
+              <w:rPr>
+                <w:rFonts w:asciiTheme="majorHAnsi" w:eastAsiaTheme="majorEastAsia" w:hAnsiTheme="majorHAnsi" w:cstheme="majorHAnsi"/>
+                <w:sz w:val="24"/>
+                <w:szCs w:val="32"/>
+              </w:rPr>
+            </w:pPr>
+            <w:r>
+              <w:rPr>
+                <w:rFonts w:asciiTheme="majorHAnsi" w:eastAsiaTheme="majorEastAsia" w:hAnsiTheme="majorHAnsi" w:cstheme="majorHAnsi"/>
+                <w:sz w:val="24"/>
+                <w:szCs w:val="32"/>
+              </w:rPr>
+              <w:t>Statement</w:t>
+            </w:r>
+          </w:p>
+        </w:tc>
+        <w:tc>
+          <w:tcPr>
+            <w:tcW w:w="3543" w:type="dxa"/>
+            <w:shd w:val="clear" w:color="auto" w:fill="BFBFBF" w:themeFill="background1" w:themeFillShade="BF"/>
+          </w:tcPr>
+          <w:p>
+            <w:pPr>
+              <w:jc w:val="both"/>
+              <w:rPr>
+                <w:rFonts w:asciiTheme="majorHAnsi" w:eastAsiaTheme="majorEastAsia" w:hAnsiTheme="majorHAnsi" w:cstheme="majorHAnsi"/>
+                <w:sz w:val="24"/>
+                <w:szCs w:val="32"/>
+              </w:rPr>
+            </w:pPr>
+            <w:r>
+              <w:rPr>
+                <w:rFonts w:asciiTheme="majorHAnsi" w:eastAsiaTheme="majorEastAsia" w:hAnsiTheme="majorHAnsi" w:cstheme="majorHAnsi"/>
+                <w:sz w:val="24"/>
+                <w:szCs w:val="32"/>
+              </w:rPr>
+              <w:t>Description</w:t>
+            </w:r>
+          </w:p>
+        </w:tc>
+      </w:tr>
+      <w:tr>
+        <w:tc>
+          <w:tcPr>
+            <w:tcW w:w="4816" w:type="dxa"/>
+          </w:tcPr>
+          <w:p>
+            <w:pPr>
+              <w:jc w:val="both"/>
+              <w:rPr>
+                <w:rFonts w:asciiTheme="majorHAnsi" w:eastAsiaTheme="majorEastAsia" w:hAnsiTheme="majorHAnsi" w:cstheme="majorHAnsi"/>
+                <w:sz w:val="24"/>
+                <w:szCs w:val="32"/>
+              </w:rPr>
+            </w:pPr>
+            <w:r>
+              <w:rPr>
+                <w:rFonts w:asciiTheme="majorHAnsi" w:eastAsiaTheme="majorEastAsia" w:hAnsiTheme="majorHAnsi" w:cstheme="majorHAnsi"/>
+                <w:sz w:val="24"/>
+                <w:szCs w:val="32"/>
+              </w:rPr>
+              <w:t>Variable Declaration:</w:t>
+            </w:r>
+          </w:p>
+          <w:p>
+            <w:pPr>
+              <w:jc w:val="both"/>
+              <w:rPr>
+                <w:rFonts w:asciiTheme="majorHAnsi" w:eastAsiaTheme="majorEastAsia" w:hAnsiTheme="majorHAnsi" w:cstheme="majorHAnsi"/>
+                <w:sz w:val="24"/>
+                <w:szCs w:val="32"/>
+              </w:rPr>
+            </w:pPr>
+            <w:r>
+              <w:rPr>
+                <w:rFonts w:asciiTheme="majorHAnsi" w:eastAsiaTheme="majorEastAsia" w:hAnsiTheme="majorHAnsi" w:cstheme="majorHAnsi"/>
+                <w:sz w:val="24"/>
+                <w:szCs w:val="32"/>
+              </w:rPr>
+              <w:t>[Type] [Identifier] ‘=’ [Expression</w:t>
+            </w:r>
+            <w:proofErr w:type="gramStart"/>
+            <w:r>
+              <w:rPr>
+                <w:rFonts w:asciiTheme="majorHAnsi" w:eastAsiaTheme="majorEastAsia" w:hAnsiTheme="majorHAnsi" w:cstheme="majorHAnsi"/>
+                <w:sz w:val="24"/>
+                <w:szCs w:val="32"/>
+              </w:rPr>
+              <w:t>]‘</w:t>
+            </w:r>
+            <w:proofErr w:type="gramEnd"/>
+            <w:r>
+              <w:rPr>
+                <w:rFonts w:asciiTheme="majorHAnsi" w:eastAsiaTheme="majorEastAsia" w:hAnsiTheme="majorHAnsi" w:cstheme="majorHAnsi"/>
+                <w:sz w:val="24"/>
+                <w:szCs w:val="32"/>
+              </w:rPr>
+              <w:t>;’</w:t>
+            </w:r>
+          </w:p>
+        </w:tc>
+        <w:tc>
+          <w:tcPr>
+            <w:tcW w:w="3543" w:type="dxa"/>
+          </w:tcPr>
+          <w:p>
+            <w:pPr>
+              <w:jc w:val="both"/>
+              <w:rPr>
+                <w:rFonts w:asciiTheme="majorHAnsi" w:eastAsiaTheme="majorEastAsia" w:hAnsiTheme="majorHAnsi" w:cstheme="majorHAnsi"/>
+                <w:sz w:val="24"/>
+                <w:szCs w:val="32"/>
+              </w:rPr>
+            </w:pPr>
+            <w:r>
+              <w:rPr>
+                <w:rFonts w:asciiTheme="majorHAnsi" w:eastAsiaTheme="majorEastAsia" w:hAnsiTheme="majorHAnsi" w:cstheme="majorHAnsi"/>
+                <w:sz w:val="24"/>
+                <w:szCs w:val="32"/>
+              </w:rPr>
+              <w:t>Declares a new variable with a name and a value. The variable is either placed in a register or on the stack.</w:t>
+            </w:r>
+          </w:p>
+        </w:tc>
+      </w:tr>
+      <w:tr>
+        <w:tc>
+          <w:tcPr>
+            <w:tcW w:w="4816" w:type="dxa"/>
+          </w:tcPr>
+          <w:p>
+            <w:pPr>
+              <w:jc w:val="both"/>
+              <w:rPr>
+                <w:rFonts w:asciiTheme="majorHAnsi" w:eastAsiaTheme="majorEastAsia" w:hAnsiTheme="majorHAnsi" w:cstheme="majorHAnsi"/>
+                <w:sz w:val="24"/>
+                <w:szCs w:val="32"/>
+              </w:rPr>
+            </w:pPr>
+            <w:r>
+              <w:rPr>
+                <w:rFonts w:asciiTheme="majorHAnsi" w:eastAsiaTheme="majorEastAsia" w:hAnsiTheme="majorHAnsi" w:cstheme="majorHAnsi"/>
+                <w:sz w:val="24"/>
+                <w:szCs w:val="32"/>
+              </w:rPr>
+              <w:t>Variable Assignment:</w:t>
+            </w:r>
+          </w:p>
+          <w:p>
+            <w:pPr>
+              <w:jc w:val="both"/>
+              <w:rPr>
+                <w:rFonts w:asciiTheme="majorHAnsi" w:eastAsiaTheme="majorEastAsia" w:hAnsiTheme="majorHAnsi" w:cstheme="majorHAnsi"/>
+                <w:sz w:val="24"/>
+                <w:szCs w:val="32"/>
+              </w:rPr>
+            </w:pPr>
+            <w:r>
+              <w:rPr>
+                <w:rFonts w:asciiTheme="majorHAnsi" w:eastAsiaTheme="majorEastAsia" w:hAnsiTheme="majorHAnsi" w:cstheme="majorHAnsi"/>
+                <w:sz w:val="24"/>
+                <w:szCs w:val="32"/>
+              </w:rPr>
+              <w:t>[Identifier] [Assign Operator] [Expression]’;’</w:t>
+            </w:r>
+          </w:p>
+        </w:tc>
+        <w:tc>
+          <w:tcPr>
+            <w:tcW w:w="3543" w:type="dxa"/>
+          </w:tcPr>
+          <w:p>
+            <w:pPr>
+              <w:jc w:val="both"/>
+              <w:rPr>
+                <w:rFonts w:asciiTheme="majorHAnsi" w:eastAsiaTheme="majorEastAsia" w:hAnsiTheme="majorHAnsi" w:cstheme="majorHAnsi"/>
+                <w:sz w:val="24"/>
+                <w:szCs w:val="32"/>
+              </w:rPr>
+            </w:pPr>
+            <w:r>
+              <w:rPr>
+                <w:rFonts w:asciiTheme="majorHAnsi" w:eastAsiaTheme="majorEastAsia" w:hAnsiTheme="majorHAnsi" w:cstheme="majorHAnsi"/>
+                <w:sz w:val="24"/>
+                <w:szCs w:val="32"/>
+              </w:rPr>
+              <w:t>Assigns the resulting value of the expression to the variable, and applies the assign operator when assigning.</w:t>
+            </w:r>
+          </w:p>
+        </w:tc>
+      </w:tr>
+      <w:tr>
+        <w:tc>
+          <w:tcPr>
+            <w:tcW w:w="4816" w:type="dxa"/>
+          </w:tcPr>
+          <w:p>
+            <w:pPr>
+              <w:jc w:val="both"/>
+              <w:rPr>
+                <w:rFonts w:asciiTheme="majorHAnsi" w:eastAsiaTheme="majorEastAsia" w:hAnsiTheme="majorHAnsi" w:cstheme="majorHAnsi"/>
+                <w:sz w:val="24"/>
+                <w:szCs w:val="32"/>
+              </w:rPr>
+            </w:pPr>
+            <w:r>
+              <w:rPr>
+                <w:rFonts w:asciiTheme="majorHAnsi" w:eastAsiaTheme="majorEastAsia" w:hAnsiTheme="majorHAnsi" w:cstheme="majorHAnsi"/>
+                <w:sz w:val="24"/>
+                <w:szCs w:val="32"/>
+              </w:rPr>
+              <w:t>Function Call:</w:t>
+            </w:r>
+          </w:p>
+          <w:p>
+            <w:pPr>
+              <w:jc w:val="both"/>
+              <w:rPr>
+                <w:rFonts w:asciiTheme="majorHAnsi" w:eastAsiaTheme="majorEastAsia" w:hAnsiTheme="majorHAnsi" w:cstheme="majorHAnsi"/>
+                <w:sz w:val="24"/>
+                <w:szCs w:val="32"/>
+              </w:rPr>
+            </w:pPr>
+            <w:r>
+              <w:rPr>
+                <w:rFonts w:asciiTheme="majorHAnsi" w:eastAsiaTheme="majorEastAsia" w:hAnsiTheme="majorHAnsi" w:cstheme="majorHAnsi"/>
+                <w:sz w:val="24"/>
+                <w:szCs w:val="32"/>
+              </w:rPr>
+              <w:t>[Identifier] ‘</w:t>
+            </w:r>
+            <w:proofErr w:type="gramStart"/>
+            <w:r>
+              <w:rPr>
+                <w:rFonts w:asciiTheme="majorHAnsi" w:eastAsiaTheme="majorEastAsia" w:hAnsiTheme="majorHAnsi" w:cstheme="majorHAnsi"/>
+                <w:sz w:val="24"/>
+                <w:szCs w:val="32"/>
+              </w:rPr>
+              <w:t>(‘ (</w:t>
+            </w:r>
+            <w:proofErr w:type="gramEnd"/>
+            <w:r>
+              <w:rPr>
+                <w:rFonts w:asciiTheme="majorHAnsi" w:eastAsiaTheme="majorEastAsia" w:hAnsiTheme="majorHAnsi" w:cstheme="majorHAnsi"/>
+                <w:sz w:val="24"/>
+                <w:szCs w:val="32"/>
+              </w:rPr>
+              <w:t>[Expression] ‘, ‘)* [Expression] ‘);’</w:t>
+            </w:r>
+          </w:p>
+        </w:tc>
+        <w:tc>
+          <w:tcPr>
+            <w:tcW w:w="3543" w:type="dxa"/>
+          </w:tcPr>
+          <w:p>
+            <w:pPr>
+              <w:jc w:val="both"/>
+              <w:rPr>
+                <w:rFonts w:asciiTheme="majorHAnsi" w:eastAsiaTheme="majorEastAsia" w:hAnsiTheme="majorHAnsi" w:cstheme="majorHAnsi"/>
+                <w:sz w:val="24"/>
+                <w:szCs w:val="32"/>
+              </w:rPr>
+            </w:pPr>
+            <w:r>
+              <w:rPr>
+                <w:rFonts w:asciiTheme="majorHAnsi" w:eastAsiaTheme="majorEastAsia" w:hAnsiTheme="majorHAnsi" w:cstheme="majorHAnsi"/>
+                <w:sz w:val="24"/>
+                <w:szCs w:val="32"/>
+              </w:rPr>
+              <w:t>Call the stated function with the results of the stated expressions, but discard the return value.</w:t>
+            </w:r>
+          </w:p>
+        </w:tc>
+      </w:tr>
+      <w:tr>
+        <w:tc>
+          <w:tcPr>
+            <w:tcW w:w="4816" w:type="dxa"/>
+          </w:tcPr>
+          <w:p>
+            <w:pPr>
+              <w:jc w:val="both"/>
+              <w:rPr>
+                <w:rFonts w:asciiTheme="majorHAnsi" w:eastAsiaTheme="majorEastAsia" w:hAnsiTheme="majorHAnsi" w:cstheme="majorHAnsi"/>
+                <w:sz w:val="24"/>
+                <w:szCs w:val="32"/>
+              </w:rPr>
+            </w:pPr>
+            <w:r>
+              <w:rPr>
+                <w:rFonts w:asciiTheme="majorHAnsi" w:eastAsiaTheme="majorEastAsia" w:hAnsiTheme="majorHAnsi" w:cstheme="majorHAnsi"/>
+                <w:sz w:val="24"/>
+                <w:szCs w:val="32"/>
+              </w:rPr>
+              <w:t>Return value:</w:t>
+            </w:r>
+          </w:p>
+          <w:p>
+            <w:pPr>
+              <w:jc w:val="both"/>
+              <w:rPr>
+                <w:rFonts w:asciiTheme="majorHAnsi" w:eastAsiaTheme="majorEastAsia" w:hAnsiTheme="majorHAnsi" w:cstheme="majorHAnsi"/>
+                <w:sz w:val="24"/>
+                <w:szCs w:val="32"/>
+              </w:rPr>
+            </w:pPr>
+            <w:r>
+              <w:rPr>
+                <w:rFonts w:asciiTheme="majorHAnsi" w:eastAsiaTheme="majorEastAsia" w:hAnsiTheme="majorHAnsi" w:cstheme="majorHAnsi"/>
+                <w:sz w:val="24"/>
+                <w:szCs w:val="32"/>
+              </w:rPr>
+              <w:t xml:space="preserve">‘return;’ | (‘return </w:t>
+            </w:r>
+            <w:proofErr w:type="gramStart"/>
+            <w:r>
+              <w:rPr>
+                <w:rFonts w:asciiTheme="majorHAnsi" w:eastAsiaTheme="majorEastAsia" w:hAnsiTheme="majorHAnsi" w:cstheme="majorHAnsi"/>
+                <w:sz w:val="24"/>
+                <w:szCs w:val="32"/>
+              </w:rPr>
+              <w:t>‘ [</w:t>
+            </w:r>
+            <w:proofErr w:type="gramEnd"/>
+            <w:r>
+              <w:rPr>
+                <w:rFonts w:asciiTheme="majorHAnsi" w:eastAsiaTheme="majorEastAsia" w:hAnsiTheme="majorHAnsi" w:cstheme="majorHAnsi"/>
+                <w:sz w:val="24"/>
+                <w:szCs w:val="32"/>
+              </w:rPr>
+              <w:t>Expression] ‘;’)</w:t>
+            </w:r>
+          </w:p>
+        </w:tc>
+        <w:tc>
+          <w:tcPr>
+            <w:tcW w:w="3543" w:type="dxa"/>
+          </w:tcPr>
+          <w:p>
+            <w:pPr>
+              <w:jc w:val="both"/>
+              <w:rPr>
+                <w:rFonts w:asciiTheme="majorHAnsi" w:eastAsiaTheme="majorEastAsia" w:hAnsiTheme="majorHAnsi" w:cstheme="majorHAnsi"/>
+                <w:sz w:val="24"/>
+                <w:szCs w:val="32"/>
+              </w:rPr>
+            </w:pPr>
+            <w:r>
+              <w:rPr>
+                <w:rFonts w:asciiTheme="majorHAnsi" w:eastAsiaTheme="majorEastAsia" w:hAnsiTheme="majorHAnsi" w:cstheme="majorHAnsi"/>
+                <w:sz w:val="24"/>
+                <w:szCs w:val="32"/>
+              </w:rPr>
+              <w:t>Return from the current function or return the value of the expression.</w:t>
+            </w:r>
+          </w:p>
+        </w:tc>
+      </w:tr>
+    </w:tbl>
+    <w:p/>
+    <w:p>
+      <w:pPr>
+        <w:pStyle w:val="berschrift3"/>
+        <w:rPr>
+          <w:rFonts w:cstheme="majorHAnsi"/>
+          <w:b/>
+          <w:bCs/>
+          <w:sz w:val="28"/>
+          <w:szCs w:val="36"/>
+        </w:rPr>
+      </w:pPr>
+      <w:bookmarkStart w:id="27" w:name="_Toc48163433"/>
+      <w:r>
+        <w:rPr>
+          <w:rFonts w:cstheme="majorHAnsi"/>
+          <w:b/>
+          <w:bCs/>
+          <w:color w:val="auto"/>
+          <w:sz w:val="28"/>
+          <w:szCs w:val="36"/>
+        </w:rPr>
+        <w:t>Flow Statements</w:t>
+      </w:r>
+      <w:bookmarkEnd w:id="27"/>
+    </w:p>
+    <w:p>
+      <w:pPr>
+        <w:ind w:left="708"/>
+        <w:jc w:val="both"/>
+        <w:rPr>
+          <w:rFonts w:asciiTheme="majorHAnsi" w:eastAsiaTheme="majorEastAsia" w:hAnsiTheme="majorHAnsi" w:cstheme="majorHAnsi"/>
+          <w:sz w:val="24"/>
+          <w:szCs w:val="32"/>
+        </w:rPr>
+      </w:pPr>
+      <w:r>
+        <w:rPr>
+          <w:rFonts w:asciiTheme="majorHAnsi" w:eastAsiaTheme="majorEastAsia" w:hAnsiTheme="majorHAnsi" w:cstheme="majorHAnsi"/>
+          <w:sz w:val="24"/>
+          <w:szCs w:val="32"/>
+        </w:rPr>
+        <w:t xml:space="preserve">Flow statements allow for branching </w:t>
+      </w:r>
+      <w:r>
+        <w:rPr>
+          <w:rFonts w:asciiTheme="majorHAnsi" w:eastAsiaTheme="majorEastAsia" w:hAnsiTheme="majorHAnsi" w:cstheme="majorHAnsi"/>
+          <w:sz w:val="24"/>
+          <w:szCs w:val="32"/>
+        </w:rPr>
+        <w:t>and loop</w:t>
+      </w:r>
+      <w:r>
+        <w:rPr>
+          <w:rFonts w:asciiTheme="majorHAnsi" w:eastAsiaTheme="majorEastAsia" w:hAnsiTheme="majorHAnsi" w:cstheme="majorHAnsi"/>
+          <w:sz w:val="24"/>
+          <w:szCs w:val="32"/>
+        </w:rPr>
+        <w:t xml:space="preserve">ing </w:t>
+      </w:r>
+      <w:r>
+        <w:rPr>
+          <w:rFonts w:asciiTheme="majorHAnsi" w:eastAsiaTheme="majorEastAsia" w:hAnsiTheme="majorHAnsi" w:cstheme="majorHAnsi"/>
+          <w:sz w:val="24"/>
+          <w:szCs w:val="32"/>
+        </w:rPr>
+        <w:t xml:space="preserve">within the code. </w:t>
+      </w:r>
+    </w:p>
+    <w:p>
+      <w:pPr>
+        <w:ind w:left="1416"/>
+        <w:jc w:val="both"/>
+        <w:rPr>
+          <w:rFonts w:asciiTheme="majorHAnsi" w:eastAsiaTheme="majorEastAsia" w:hAnsiTheme="majorHAnsi" w:cstheme="majorHAnsi"/>
+          <w:sz w:val="24"/>
+          <w:szCs w:val="32"/>
+        </w:rPr>
+      </w:pPr>
+    </w:p>
+    <w:tbl>
+      <w:tblPr>
+        <w:tblStyle w:val="Tabellenraster"/>
+        <w:tblW w:w="8359" w:type="dxa"/>
+        <w:tblInd w:w="708" w:type="dxa"/>
+        <w:tblLook w:val="04A0" w:firstRow="1" w:lastRow="0" w:firstColumn="1" w:lastColumn="0" w:noHBand="0" w:noVBand="1"/>
+      </w:tblPr>
+      <w:tblGrid>
+        <w:gridCol w:w="4816"/>
+        <w:gridCol w:w="3543"/>
+      </w:tblGrid>
+      <w:tr>
+        <w:tc>
+          <w:tcPr>
+            <w:tcW w:w="4816" w:type="dxa"/>
+            <w:shd w:val="clear" w:color="auto" w:fill="BFBFBF" w:themeFill="background1" w:themeFillShade="BF"/>
+          </w:tcPr>
+          <w:p>
+            <w:pPr>
+              <w:jc w:val="both"/>
+              <w:rPr>
+                <w:rFonts w:asciiTheme="majorHAnsi" w:eastAsiaTheme="majorEastAsia" w:hAnsiTheme="majorHAnsi" w:cstheme="majorHAnsi"/>
+                <w:sz w:val="24"/>
+                <w:szCs w:val="32"/>
+              </w:rPr>
+            </w:pPr>
+            <w:r>
+              <w:rPr>
+                <w:rFonts w:asciiTheme="majorHAnsi" w:eastAsiaTheme="majorEastAsia" w:hAnsiTheme="majorHAnsi" w:cstheme="majorHAnsi"/>
+                <w:sz w:val="24"/>
+                <w:szCs w:val="32"/>
+              </w:rPr>
+              <w:t>Statement</w:t>
+            </w:r>
+          </w:p>
+        </w:tc>
+        <w:tc>
+          <w:tcPr>
+            <w:tcW w:w="3543" w:type="dxa"/>
+            <w:shd w:val="clear" w:color="auto" w:fill="BFBFBF" w:themeFill="background1" w:themeFillShade="BF"/>
+          </w:tcPr>
+          <w:p>
+            <w:pPr>
+              <w:jc w:val="both"/>
+              <w:rPr>
+                <w:rFonts w:asciiTheme="majorHAnsi" w:eastAsiaTheme="majorEastAsia" w:hAnsiTheme="majorHAnsi" w:cstheme="majorHAnsi"/>
+                <w:sz w:val="24"/>
+                <w:szCs w:val="32"/>
+              </w:rPr>
+            </w:pPr>
+            <w:r>
+              <w:rPr>
+                <w:rFonts w:asciiTheme="majorHAnsi" w:eastAsiaTheme="majorEastAsia" w:hAnsiTheme="majorHAnsi" w:cstheme="majorHAnsi"/>
+                <w:sz w:val="24"/>
+                <w:szCs w:val="32"/>
+              </w:rPr>
+              <w:t>Description</w:t>
+            </w:r>
+          </w:p>
+        </w:tc>
+      </w:tr>
+      <w:tr>
+        <w:tc>
+          <w:tcPr>
+            <w:tcW w:w="4816" w:type="dxa"/>
+          </w:tcPr>
+          <w:p>
+            <w:pPr>
+              <w:jc w:val="both"/>
+              <w:rPr>
+                <w:rFonts w:asciiTheme="majorHAnsi" w:eastAsiaTheme="majorEastAsia" w:hAnsiTheme="majorHAnsi" w:cstheme="majorHAnsi"/>
+                <w:sz w:val="24"/>
+                <w:szCs w:val="32"/>
+              </w:rPr>
+            </w:pPr>
+            <w:r>
+              <w:rPr>
+                <w:rFonts w:asciiTheme="majorHAnsi" w:eastAsiaTheme="majorEastAsia" w:hAnsiTheme="majorHAnsi" w:cstheme="majorHAnsi"/>
+                <w:sz w:val="24"/>
+                <w:szCs w:val="32"/>
+              </w:rPr>
+              <w:t>If-Statement:</w:t>
+            </w:r>
+          </w:p>
+          <w:p>
+            <w:pPr>
+              <w:jc w:val="both"/>
+              <w:rPr>
+                <w:rFonts w:asciiTheme="majorHAnsi" w:eastAsiaTheme="majorEastAsia" w:hAnsiTheme="majorHAnsi" w:cstheme="majorHAnsi"/>
+                <w:sz w:val="24"/>
+                <w:szCs w:val="32"/>
+              </w:rPr>
+            </w:pPr>
+            <w:r>
+              <w:rPr>
+                <w:rFonts w:asciiTheme="majorHAnsi" w:eastAsiaTheme="majorEastAsia" w:hAnsiTheme="majorHAnsi" w:cstheme="majorHAnsi"/>
+                <w:sz w:val="24"/>
+                <w:szCs w:val="32"/>
+              </w:rPr>
+              <w:t xml:space="preserve">‘if </w:t>
+            </w:r>
+            <w:proofErr w:type="gramStart"/>
+            <w:r>
+              <w:rPr>
+                <w:rFonts w:asciiTheme="majorHAnsi" w:eastAsiaTheme="majorEastAsia" w:hAnsiTheme="majorHAnsi" w:cstheme="majorHAnsi"/>
+                <w:sz w:val="24"/>
+                <w:szCs w:val="32"/>
+              </w:rPr>
+              <w:t>(‘ [</w:t>
+            </w:r>
+            <w:proofErr w:type="gramEnd"/>
+            <w:r>
+              <w:rPr>
+                <w:rFonts w:asciiTheme="majorHAnsi" w:eastAsiaTheme="majorEastAsia" w:hAnsiTheme="majorHAnsi" w:cstheme="majorHAnsi"/>
+                <w:sz w:val="24"/>
+                <w:szCs w:val="32"/>
+              </w:rPr>
+              <w:t>Expression] ‘)</w:t>
+            </w:r>
+            <w:r>
+              <w:rPr>
+                <w:rFonts w:asciiTheme="majorHAnsi" w:eastAsiaTheme="majorEastAsia" w:hAnsiTheme="majorHAnsi" w:cstheme="majorHAnsi"/>
+                <w:sz w:val="24"/>
+                <w:szCs w:val="32"/>
+              </w:rPr>
+              <w:t>’ [</w:t>
+            </w:r>
+            <w:r>
+              <w:rPr>
+                <w:rFonts w:asciiTheme="majorHAnsi" w:eastAsiaTheme="majorEastAsia" w:hAnsiTheme="majorHAnsi" w:cstheme="majorHAnsi"/>
+                <w:sz w:val="24"/>
+                <w:szCs w:val="32"/>
+              </w:rPr>
+              <w:t>C</w:t>
+            </w:r>
+            <w:r>
+              <w:rPr>
+                <w:rFonts w:asciiTheme="majorHAnsi" w:eastAsiaTheme="majorEastAsia" w:hAnsiTheme="majorHAnsi" w:cstheme="majorHAnsi"/>
+                <w:sz w:val="24"/>
+                <w:szCs w:val="32"/>
+              </w:rPr>
+              <w:t>Statement</w:t>
+            </w:r>
+            <w:r>
+              <w:rPr>
+                <w:rFonts w:asciiTheme="majorHAnsi" w:eastAsiaTheme="majorEastAsia" w:hAnsiTheme="majorHAnsi" w:cstheme="majorHAnsi"/>
+                <w:sz w:val="24"/>
+                <w:szCs w:val="32"/>
+              </w:rPr>
+              <w:t>]</w:t>
+            </w:r>
+            <w:r>
+              <w:rPr>
+                <w:rFonts w:asciiTheme="majorHAnsi" w:eastAsiaTheme="majorEastAsia" w:hAnsiTheme="majorHAnsi" w:cstheme="majorHAnsi"/>
+                <w:sz w:val="24"/>
+                <w:szCs w:val="32"/>
+              </w:rPr>
+              <w:t xml:space="preserve"> </w:t>
+            </w:r>
+          </w:p>
+          <w:p>
+            <w:pPr>
+              <w:jc w:val="both"/>
+              <w:rPr>
+                <w:rFonts w:asciiTheme="majorHAnsi" w:eastAsiaTheme="majorEastAsia" w:hAnsiTheme="majorHAnsi" w:cstheme="majorHAnsi"/>
+                <w:sz w:val="24"/>
+                <w:szCs w:val="32"/>
+              </w:rPr>
+            </w:pPr>
+            <w:r>
+              <w:rPr>
+                <w:rFonts w:asciiTheme="majorHAnsi" w:eastAsiaTheme="majorEastAsia" w:hAnsiTheme="majorHAnsi" w:cstheme="majorHAnsi"/>
+                <w:sz w:val="24"/>
+                <w:szCs w:val="32"/>
+              </w:rPr>
+              <w:t xml:space="preserve">(‘else if </w:t>
+            </w:r>
+            <w:proofErr w:type="gramStart"/>
+            <w:r>
+              <w:rPr>
+                <w:rFonts w:asciiTheme="majorHAnsi" w:eastAsiaTheme="majorEastAsia" w:hAnsiTheme="majorHAnsi" w:cstheme="majorHAnsi"/>
+                <w:sz w:val="24"/>
+                <w:szCs w:val="32"/>
+              </w:rPr>
+              <w:t>(‘ [</w:t>
+            </w:r>
+            <w:proofErr w:type="gramEnd"/>
+            <w:r>
+              <w:rPr>
+                <w:rFonts w:asciiTheme="majorHAnsi" w:eastAsiaTheme="majorEastAsia" w:hAnsiTheme="majorHAnsi" w:cstheme="majorHAnsi"/>
+                <w:sz w:val="24"/>
+                <w:szCs w:val="32"/>
+              </w:rPr>
+              <w:t xml:space="preserve">Expression] ‘)’ [CStatement])* </w:t>
+            </w:r>
+          </w:p>
+          <w:p>
+            <w:pPr>
+              <w:jc w:val="both"/>
+              <w:rPr>
+                <w:rFonts w:asciiTheme="majorHAnsi" w:eastAsiaTheme="majorEastAsia" w:hAnsiTheme="majorHAnsi" w:cstheme="majorHAnsi"/>
+                <w:sz w:val="24"/>
+                <w:szCs w:val="32"/>
+              </w:rPr>
+            </w:pPr>
+            <w:r>
+              <w:rPr>
+                <w:rFonts w:asciiTheme="majorHAnsi" w:eastAsiaTheme="majorEastAsia" w:hAnsiTheme="majorHAnsi" w:cstheme="majorHAnsi"/>
+                <w:sz w:val="24"/>
+                <w:szCs w:val="32"/>
+              </w:rPr>
+              <w:t xml:space="preserve">(‘else </w:t>
+            </w:r>
+            <w:proofErr w:type="gramStart"/>
+            <w:r>
+              <w:rPr>
+                <w:rFonts w:asciiTheme="majorHAnsi" w:eastAsiaTheme="majorEastAsia" w:hAnsiTheme="majorHAnsi" w:cstheme="majorHAnsi"/>
+                <w:sz w:val="24"/>
+                <w:szCs w:val="32"/>
+              </w:rPr>
+              <w:t>‘ [</w:t>
+            </w:r>
+            <w:proofErr w:type="gramEnd"/>
+            <w:r>
+              <w:rPr>
+                <w:rFonts w:asciiTheme="majorHAnsi" w:eastAsiaTheme="majorEastAsia" w:hAnsiTheme="majorHAnsi" w:cstheme="majorHAnsi"/>
+                <w:sz w:val="24"/>
+                <w:szCs w:val="32"/>
+              </w:rPr>
+              <w:t>CStatement])</w:t>
+            </w:r>
+          </w:p>
+        </w:tc>
+        <w:tc>
+          <w:tcPr>
+            <w:tcW w:w="3543" w:type="dxa"/>
+          </w:tcPr>
+          <w:p>
+            <w:pPr>
+              <w:jc w:val="both"/>
+              <w:rPr>
+                <w:rFonts w:asciiTheme="majorHAnsi" w:eastAsiaTheme="majorEastAsia" w:hAnsiTheme="majorHAnsi" w:cstheme="majorHAnsi"/>
+                <w:sz w:val="24"/>
+                <w:szCs w:val="32"/>
+              </w:rPr>
+            </w:pPr>
+            <w:r>
+              <w:rPr>
+                <w:rFonts w:asciiTheme="majorHAnsi" w:eastAsiaTheme="majorEastAsia" w:hAnsiTheme="majorHAnsi" w:cstheme="majorHAnsi"/>
+                <w:sz w:val="24"/>
+                <w:szCs w:val="32"/>
+              </w:rPr>
+              <w:t>Declares a new variable with a name and a value. The variable is either placed in a register or on the stack.</w:t>
+            </w:r>
+          </w:p>
+        </w:tc>
+      </w:tr>
+    </w:tbl>
+    <w:p>
+      <w:pPr>
+        <w:ind w:left="708"/>
+        <w:jc w:val="both"/>
+        <w:rPr>
+          <w:rFonts w:asciiTheme="majorHAnsi" w:eastAsiaTheme="majorEastAsia" w:hAnsiTheme="majorHAnsi" w:cstheme="majorHAnsi"/>
+          <w:sz w:val="24"/>
+          <w:szCs w:val="32"/>
+        </w:rPr>
+      </w:pPr>
+    </w:p>
+    <w:p>
+      <w:pPr>
+        <w:rPr>
+          <w:rFonts w:asciiTheme="majorHAnsi" w:eastAsiaTheme="majorEastAsia" w:hAnsiTheme="majorHAnsi" w:cstheme="majorHAnsi"/>
+          <w:sz w:val="36"/>
+          <w:szCs w:val="36"/>
         </w:rPr>
       </w:pPr>
     </w:p>
@@ -9565,9 +11441,7 @@
           <w:szCs w:val="36"/>
         </w:rPr>
       </w:pPr>
-      <w:bookmarkStart w:id="22" w:name="_Toc48045060"/>
-      <w:bookmarkStart w:id="23" w:name="arm_assembly_and_output"/>
-      <w:bookmarkStart w:id="24" w:name="Built_in_libraries"/>
+      <w:bookmarkStart w:id="28" w:name="_Toc48163434"/>
       <w:r>
         <w:rPr>
           <w:rFonts w:asciiTheme="majorHAnsi" w:eastAsiaTheme="majorEastAsia" w:hAnsiTheme="majorHAnsi" w:cstheme="majorHAnsi"/>
@@ -9576,9 +11450,9 @@
         </w:rPr>
         <w:t>ARM Assembly &amp; Output</w:t>
       </w:r>
-      <w:bookmarkEnd w:id="22"/>
-    </w:p>
-    <w:bookmarkEnd w:id="23"/>
+      <w:bookmarkEnd w:id="28"/>
+    </w:p>
+    <w:bookmarkEnd w:id="24"/>
     <w:p>
       <w:pPr>
         <w:pStyle w:val="Listenabsatz"/>
@@ -9601,8 +11475,8 @@
           <w:szCs w:val="40"/>
         </w:rPr>
       </w:pPr>
-      <w:bookmarkStart w:id="25" w:name="_Toc48045061"/>
-      <w:bookmarkStart w:id="26" w:name="Compiler_assembly_conventions"/>
+      <w:bookmarkStart w:id="29" w:name="Compiler_assembly_conventions"/>
+      <w:bookmarkStart w:id="30" w:name="_Toc48163435"/>
       <w:r>
         <w:rPr>
           <w:rFonts w:cstheme="majorHAnsi"/>
@@ -9612,7 +11486,7 @@
         </w:rPr>
         <w:t>Compiler Assembly Conventions</w:t>
       </w:r>
-      <w:bookmarkEnd w:id="25"/>
+      <w:bookmarkEnd w:id="30"/>
     </w:p>
     <w:p>
       <w:pPr>
@@ -9626,9 +11500,9 @@
           <w:szCs w:val="36"/>
         </w:rPr>
       </w:pPr>
-      <w:bookmarkStart w:id="27" w:name="register_usage"/>
-      <w:bookmarkStart w:id="28" w:name="_Toc48045062"/>
-      <w:bookmarkEnd w:id="26"/>
+      <w:bookmarkStart w:id="31" w:name="register_usage"/>
+      <w:bookmarkStart w:id="32" w:name="_Toc48163436"/>
+      <w:bookmarkEnd w:id="29"/>
       <w:r>
         <w:rPr>
           <w:rFonts w:cstheme="majorHAnsi"/>
@@ -9640,8 +11514,8 @@
         </w:rPr>
         <w:t>Register Usage</w:t>
       </w:r>
-      <w:bookmarkEnd w:id="27"/>
-      <w:bookmarkEnd w:id="28"/>
+      <w:bookmarkEnd w:id="31"/>
+      <w:bookmarkEnd w:id="32"/>
     </w:p>
     <w:p>
       <w:pPr>
@@ -10333,8 +12207,8 @@
           <w:szCs w:val="36"/>
         </w:rPr>
       </w:pPr>
-      <w:bookmarkStart w:id="29" w:name="heap_management"/>
-      <w:bookmarkStart w:id="30" w:name="_Toc48045063"/>
+      <w:bookmarkStart w:id="33" w:name="heap_management"/>
+      <w:bookmarkStart w:id="34" w:name="_Toc48163437"/>
       <w:r>
         <w:rPr>
           <w:rFonts w:cstheme="majorHAnsi"/>
@@ -10346,8 +12220,8 @@
         </w:rPr>
         <w:t>Heap Management</w:t>
       </w:r>
-      <w:bookmarkEnd w:id="29"/>
-      <w:bookmarkEnd w:id="30"/>
+      <w:bookmarkEnd w:id="33"/>
+      <w:bookmarkEnd w:id="34"/>
     </w:p>
     <w:p/>
     <w:p>
@@ -11434,7 +13308,7 @@
           <w:szCs w:val="36"/>
         </w:rPr>
       </w:pPr>
-      <w:bookmarkStart w:id="31" w:name="_Toc48045064"/>
+      <w:bookmarkStart w:id="35" w:name="_Toc48163438"/>
       <w:r>
         <w:rPr>
           <w:rFonts w:asciiTheme="majorHAnsi" w:eastAsiaTheme="majorEastAsia" w:hAnsiTheme="majorHAnsi" w:cstheme="majorHAnsi"/>
@@ -11459,9 +13333,9 @@
         </w:rPr>
         <w:t xml:space="preserve"> in Libraries</w:t>
       </w:r>
-      <w:bookmarkEnd w:id="31"/>
-    </w:p>
-    <w:bookmarkEnd w:id="24"/>
+      <w:bookmarkEnd w:id="35"/>
+    </w:p>
+    <w:bookmarkEnd w:id="25"/>
     <w:p>
       <w:pPr>
         <w:pStyle w:val="Listenabsatz"/>
@@ -11691,7 +13565,7 @@
           <w:szCs w:val="40"/>
         </w:rPr>
       </w:pPr>
-      <w:bookmarkStart w:id="32" w:name="_Toc48045065"/>
+      <w:bookmarkStart w:id="36" w:name="_Toc48163439"/>
       <w:r>
         <w:rPr>
           <w:rFonts w:cstheme="majorHAnsi"/>
@@ -11701,7 +13575,7 @@
         </w:rPr>
         <w:t>Memory &amp; Heap Routines</w:t>
       </w:r>
-      <w:bookmarkEnd w:id="32"/>
+      <w:bookmarkEnd w:id="36"/>
     </w:p>
     <w:p>
       <w:pPr>
@@ -11713,7 +13587,7 @@
           <w:szCs w:val="36"/>
         </w:rPr>
       </w:pPr>
-      <w:bookmarkStart w:id="33" w:name="resv_routine"/>
+      <w:bookmarkStart w:id="37" w:name="resv_routine"/>
       <w:r>
         <w:rPr>
           <w:rFonts w:asciiTheme="majorHAnsi" w:eastAsiaTheme="majorEastAsia" w:hAnsiTheme="majorHAnsi" w:cstheme="majorHAnsi"/>
@@ -11725,7 +13599,7 @@
         <w:t>resv.sn</w:t>
       </w:r>
     </w:p>
-    <w:bookmarkEnd w:id="33"/>
+    <w:bookmarkEnd w:id="37"/>
     <w:p>
       <w:pPr>
         <w:jc w:val="both"/>
@@ -12227,7 +14101,7 @@
           <w:szCs w:val="36"/>
         </w:rPr>
       </w:pPr>
-      <w:bookmarkStart w:id="34" w:name="free_routine"/>
+      <w:bookmarkStart w:id="38" w:name="free_routine"/>
       <w:r>
         <w:rPr>
           <w:rFonts w:asciiTheme="majorHAnsi" w:eastAsiaTheme="majorEastAsia" w:hAnsiTheme="majorHAnsi" w:cstheme="majorHAnsi"/>
@@ -12238,7 +14112,7 @@
         </w:rPr>
         <w:t>free</w:t>
       </w:r>
-      <w:bookmarkEnd w:id="34"/>
+      <w:bookmarkEnd w:id="38"/>
       <w:r>
         <w:rPr>
           <w:rFonts w:asciiTheme="majorHAnsi" w:eastAsiaTheme="majorEastAsia" w:hAnsiTheme="majorHAnsi" w:cstheme="majorHAnsi"/>
@@ -12660,7 +14534,7 @@
           <w:szCs w:val="36"/>
         </w:rPr>
       </w:pPr>
-      <w:bookmarkStart w:id="35" w:name="hsize_routine"/>
+      <w:bookmarkStart w:id="39" w:name="hsize_routine"/>
     </w:p>
     <w:p>
       <w:pPr>
@@ -12770,7 +14644,7 @@
         </w:rPr>
         <w:t>hsize</w:t>
       </w:r>
-      <w:bookmarkEnd w:id="35"/>
+      <w:bookmarkEnd w:id="39"/>
       <w:r>
         <w:rPr>
           <w:rFonts w:asciiTheme="majorHAnsi" w:eastAsiaTheme="majorEastAsia" w:hAnsiTheme="majorHAnsi" w:cstheme="majorHAnsi"/>
@@ -13491,7 +15365,15 @@
                 <w:sz w:val="24"/>
                 <w:szCs w:val="32"/>
               </w:rPr>
-              <w:t>T* init&lt;T</w:t>
+              <w:t>void</w:t>
+            </w:r>
+            <w:r>
+              <w:rPr>
+                <w:rFonts w:asciiTheme="majorHAnsi" w:eastAsiaTheme="majorEastAsia" w:hAnsiTheme="majorHAnsi" w:cstheme="majorHAnsi"/>
+                <w:sz w:val="24"/>
+                <w:szCs w:val="32"/>
+              </w:rPr>
+              <w:t>* init&lt;T</w:t>
             </w:r>
             <w:proofErr w:type="gramStart"/>
             <w:r>
@@ -13586,7 +15468,7 @@
           <w:szCs w:val="40"/>
         </w:rPr>
       </w:pPr>
-      <w:bookmarkStart w:id="36" w:name="_Toc48045066"/>
+      <w:bookmarkStart w:id="40" w:name="_Toc48163440"/>
       <w:r>
         <w:rPr>
           <w:rFonts w:cstheme="majorHAnsi"/>
@@ -13596,7 +15478,7 @@
         </w:rPr>
         <w:t>System Operators</w:t>
       </w:r>
-      <w:bookmarkEnd w:id="36"/>
+      <w:bookmarkEnd w:id="40"/>
     </w:p>
     <w:p>
       <w:pPr>
@@ -14474,7 +16356,7 @@
           <w:szCs w:val="40"/>
         </w:rPr>
       </w:pPr>
-      <w:bookmarkStart w:id="37" w:name="_Toc48045067"/>
+      <w:bookmarkStart w:id="41" w:name="_Toc48163441"/>
       <w:r>
         <w:rPr>
           <w:rFonts w:cstheme="majorHAnsi"/>
@@ -14484,7 +16366,7 @@
         </w:rPr>
         <w:t>Types</w:t>
       </w:r>
-      <w:bookmarkEnd w:id="37"/>
+      <w:bookmarkEnd w:id="41"/>
     </w:p>
     <w:p>
       <w:pPr>
@@ -16688,7 +18570,7 @@
           <w:szCs w:val="40"/>
         </w:rPr>
       </w:pPr>
-      <w:bookmarkStart w:id="38" w:name="_Toc48045068"/>
+      <w:bookmarkStart w:id="42" w:name="_Toc48163442"/>
       <w:r>
         <w:rPr>
           <w:rFonts w:cstheme="majorHAnsi"/>
@@ -16698,7 +18580,7 @@
         </w:rPr>
         <w:t>Data Structures</w:t>
       </w:r>
-      <w:bookmarkEnd w:id="38"/>
+      <w:bookmarkEnd w:id="42"/>
     </w:p>
     <w:p>
       <w:pPr>
@@ -24080,7 +25962,7 @@
           <w:szCs w:val="40"/>
         </w:rPr>
       </w:pPr>
-      <w:bookmarkStart w:id="39" w:name="_Toc48045069"/>
+      <w:bookmarkStart w:id="43" w:name="_Toc48163443"/>
       <w:r>
         <w:rPr>
           <w:rFonts w:cstheme="majorHAnsi"/>
@@ -24108,7 +25990,7 @@
         </w:rPr>
         <w:t>O</w:t>
       </w:r>
-      <w:bookmarkEnd w:id="39"/>
+      <w:bookmarkEnd w:id="43"/>
     </w:p>
     <w:p>
       <w:pPr>
@@ -25559,7 +27441,7 @@
           <w:szCs w:val="40"/>
         </w:rPr>
       </w:pPr>
-      <w:bookmarkStart w:id="40" w:name="_Toc48045070"/>
+      <w:bookmarkStart w:id="44" w:name="_Toc48163444"/>
       <w:r>
         <w:rPr>
           <w:rFonts w:cstheme="majorHAnsi"/>
@@ -25569,7 +27451,7 @@
         </w:rPr>
         <w:t>Math</w:t>
       </w:r>
-      <w:bookmarkEnd w:id="40"/>
+      <w:bookmarkEnd w:id="44"/>
     </w:p>
     <w:p>
       <w:pPr>
@@ -27193,7 +29075,7 @@
           <w:szCs w:val="40"/>
         </w:rPr>
       </w:pPr>
-      <w:bookmarkStart w:id="41" w:name="_Toc48045071"/>
+      <w:bookmarkStart w:id="45" w:name="_Toc48163445"/>
       <w:r>
         <w:rPr>
           <w:rFonts w:cstheme="majorHAnsi"/>
@@ -27203,7 +29085,7 @@
         </w:rPr>
         <w:t>Utility</w:t>
       </w:r>
-      <w:bookmarkEnd w:id="41"/>
+      <w:bookmarkEnd w:id="45"/>
     </w:p>
     <w:p>
       <w:pPr>
@@ -30114,7 +31996,6 @@
                                 <w:calendar w:val="gregorian"/>
                               </w:date>
                             </w:sdtPr>
-                            <w:sdtEndPr/>
                             <w:sdtContent>
                               <w:p>
                                 <w:pPr>
@@ -30189,7 +32070,6 @@
                           <w:calendar w:val="gregorian"/>
                         </w:date>
                       </w:sdtPr>
-                      <w:sdtEndPr/>
                       <w:sdtContent>
                         <w:p>
                           <w:pPr>
@@ -30568,7 +32448,6 @@
                                 <w:calendar w:val="gregorian"/>
                               </w:date>
                             </w:sdtPr>
-                            <w:sdtEndPr/>
                             <w:sdtContent>
                               <w:p>
                                 <w:pPr>
@@ -30643,7 +32522,6 @@
                           <w:calendar w:val="gregorian"/>
                         </w:date>
                       </w:sdtPr>
-                      <w:sdtEndPr/>
                       <w:sdtContent>
                         <w:p>
                           <w:pPr>
@@ -30966,7 +32844,6 @@
               <w:dataBinding w:prefixMappings="xmlns:ns0='http://purl.org/dc/elements/1.1/' xmlns:ns1='http://schemas.openxmlformats.org/package/2006/metadata/core-properties' " w:xpath="/ns1:coreProperties[1]/ns0:title[1]" w:storeItemID="{6C3C8BC8-F283-45AE-878A-BAB7291924A1}"/>
               <w:text/>
             </w:sdtPr>
-            <w:sdtEndPr/>
             <w:sdtContent>
               <w:r>
                 <w:rPr>
@@ -31052,7 +32929,6 @@
               <w:dataBinding w:prefixMappings="xmlns:ns0='http://purl.org/dc/elements/1.1/' xmlns:ns1='http://schemas.openxmlformats.org/package/2006/metadata/core-properties' " w:xpath="/ns1:coreProperties[1]/ns0:title[1]" w:storeItemID="{6C3C8BC8-F283-45AE-878A-BAB7291924A1}"/>
               <w:text/>
             </w:sdtPr>
-            <w:sdtEndPr/>
             <w:sdtContent>
               <w:r>
                 <w:rPr>
@@ -39830,6 +41706,13 @@
     <w:pitch w:val="fixed"/>
     <w:sig w:usb0="00000087" w:usb1="00000000" w:usb2="00000000" w:usb3="00000000" w:csb0="0000001B" w:csb1="00000000"/>
   </w:font>
+  <w:font w:name="Consolas">
+    <w:panose1 w:val="020B0609020204030204"/>
+    <w:charset w:val="00"/>
+    <w:family w:val="modern"/>
+    <w:pitch w:val="fixed"/>
+    <w:sig w:usb0="E00006FF" w:usb1="0000FCFF" w:usb2="00000001" w:usb3="00000000" w:csb0="0000019F" w:csb1="00000000"/>
+  </w:font>
 </w:fonts>
 </file>
 
@@ -39886,6 +41769,7 @@
     <w:rsid w:val="00765F88"/>
     <w:rsid w:val="00767367"/>
     <w:rsid w:val="007722F8"/>
+    <w:rsid w:val="007A6699"/>
     <w:rsid w:val="00821BA6"/>
     <w:rsid w:val="00856565"/>
     <w:rsid w:val="00897C9C"/>
@@ -40403,7 +42287,7 @@
     <w:basedOn w:val="Absatz-Standardschriftart"/>
     <w:uiPriority w:val="99"/>
     <w:semiHidden/>
-    <w:rsid w:val="009A26D4"/>
+    <w:rsid w:val="007A6699"/>
     <w:rPr>
       <w:color w:val="808080"/>
     </w:rPr>

</xml_diff>

<commit_message>
Fix crash when attempting to get auto-provisos, implement check for reserved function names, fix bug during logging
</commit_message>
<xml_diff>
--- a/doc/Snips Documentation.docx
+++ b/doc/Snips Documentation.docx
@@ -61,6 +61,7 @@
                 <w:dataBinding w:prefixMappings="xmlns:ns0='http://schemas.openxmlformats.org/officeDocument/2006/extended-properties'" w:xpath="/ns0:Properties[1]/ns0:Company[1]" w:storeItemID="{6668398D-A668-4E3E-A5EB-62B293D839F1}"/>
                 <w:text/>
               </w:sdtPr>
+              <w:sdtEndPr/>
               <w:sdtContent>
                 <w:tc>
                   <w:tcPr>
@@ -116,6 +117,7 @@
                   <w:dataBinding w:prefixMappings="xmlns:ns0='http://schemas.openxmlformats.org/package/2006/metadata/core-properties' xmlns:ns1='http://purl.org/dc/elements/1.1/'" w:xpath="/ns0:coreProperties[1]/ns1:title[1]" w:storeItemID="{6C3C8BC8-F283-45AE-878A-BAB7291924A1}"/>
                   <w:text/>
                 </w:sdtPr>
+                <w:sdtEndPr/>
                 <w:sdtContent>
                   <w:p>
                     <w:pPr>
@@ -2668,8 +2670,8 @@
           <w:szCs w:val="36"/>
         </w:rPr>
       </w:pPr>
-      <w:bookmarkStart w:id="0" w:name="About_Snips"/>
-      <w:bookmarkStart w:id="1" w:name="_Toc48163417"/>
+      <w:bookmarkStart w:id="0" w:name="_Toc48163417"/>
+      <w:bookmarkStart w:id="1" w:name="About_Snips"/>
       <w:r>
         <w:rPr>
           <w:rFonts w:asciiTheme="majorHAnsi" w:eastAsiaTheme="majorEastAsia" w:hAnsiTheme="majorHAnsi" w:cstheme="majorHAnsi"/>
@@ -2678,9 +2680,9 @@
         </w:rPr>
         <w:t>About SNIPS</w:t>
       </w:r>
-      <w:bookmarkEnd w:id="1"/>
-    </w:p>
-    <w:bookmarkEnd w:id="0"/>
+      <w:bookmarkEnd w:id="0"/>
+    </w:p>
+    <w:bookmarkEnd w:id="1"/>
     <w:p>
       <w:pPr>
         <w:jc w:val="center"/>
@@ -2702,8 +2704,8 @@
           <w:szCs w:val="40"/>
         </w:rPr>
       </w:pPr>
-      <w:bookmarkStart w:id="2" w:name="The_Language"/>
-      <w:bookmarkStart w:id="3" w:name="_Toc48163418"/>
+      <w:bookmarkStart w:id="2" w:name="_Toc48163418"/>
+      <w:bookmarkStart w:id="3" w:name="The_Language"/>
       <w:r>
         <w:rPr>
           <w:rFonts w:cstheme="majorHAnsi"/>
@@ -2713,9 +2715,9 @@
         </w:rPr>
         <w:t>The Language</w:t>
       </w:r>
-      <w:bookmarkEnd w:id="3"/>
-    </w:p>
-    <w:bookmarkEnd w:id="2"/>
+      <w:bookmarkEnd w:id="2"/>
+    </w:p>
+    <w:bookmarkEnd w:id="3"/>
     <w:p>
       <w:pPr>
         <w:jc w:val="center"/>
@@ -3155,8 +3157,8 @@
           <w:szCs w:val="40"/>
         </w:rPr>
       </w:pPr>
-      <w:bookmarkStart w:id="4" w:name="Some_words_in_advance"/>
-      <w:bookmarkStart w:id="5" w:name="_Toc48163419"/>
+      <w:bookmarkStart w:id="4" w:name="_Toc48163419"/>
+      <w:bookmarkStart w:id="5" w:name="Some_words_in_advance"/>
       <w:r>
         <w:rPr>
           <w:rFonts w:cstheme="majorHAnsi"/>
@@ -3166,9 +3168,9 @@
         </w:rPr>
         <w:t>Some words in advance</w:t>
       </w:r>
-      <w:bookmarkEnd w:id="5"/>
-    </w:p>
-    <w:bookmarkEnd w:id="4"/>
+      <w:bookmarkEnd w:id="4"/>
+    </w:p>
+    <w:bookmarkEnd w:id="5"/>
     <w:p>
       <w:pPr>
         <w:jc w:val="center"/>
@@ -4812,8 +4814,8 @@
           <w:szCs w:val="36"/>
         </w:rPr>
       </w:pPr>
-      <w:bookmarkStart w:id="10" w:name="Language_Syntax"/>
-      <w:bookmarkStart w:id="11" w:name="_Toc48163424"/>
+      <w:bookmarkStart w:id="10" w:name="_Toc48163424"/>
+      <w:bookmarkStart w:id="11" w:name="Language_Syntax"/>
       <w:r>
         <w:rPr>
           <w:rFonts w:asciiTheme="majorHAnsi" w:eastAsiaTheme="majorEastAsia" w:hAnsiTheme="majorHAnsi" w:cstheme="majorHAnsi"/>
@@ -4822,9 +4824,9 @@
         </w:rPr>
         <w:t>Language Syntax</w:t>
       </w:r>
-      <w:bookmarkEnd w:id="11"/>
-    </w:p>
-    <w:bookmarkEnd w:id="10"/>
+      <w:bookmarkEnd w:id="10"/>
+    </w:p>
+    <w:bookmarkEnd w:id="11"/>
     <w:p>
       <w:pPr>
         <w:jc w:val="center"/>
@@ -4846,8 +4848,8 @@
           <w:szCs w:val="40"/>
         </w:rPr>
       </w:pPr>
-      <w:bookmarkStart w:id="12" w:name="Type_System"/>
-      <w:bookmarkStart w:id="13" w:name="_Toc48163425"/>
+      <w:bookmarkStart w:id="12" w:name="_Toc48163425"/>
+      <w:bookmarkStart w:id="13" w:name="Type_System"/>
       <w:r>
         <w:rPr>
           <w:rFonts w:cstheme="majorHAnsi"/>
@@ -4857,7 +4859,7 @@
         </w:rPr>
         <w:t>Type System</w:t>
       </w:r>
-      <w:bookmarkEnd w:id="13"/>
+      <w:bookmarkEnd w:id="12"/>
     </w:p>
     <w:p>
       <w:pPr>
@@ -4872,7 +4874,7 @@
       </w:pPr>
       <w:bookmarkStart w:id="14" w:name="Primitives"/>
       <w:bookmarkStart w:id="15" w:name="_Toc48163426"/>
-      <w:bookmarkEnd w:id="12"/>
+      <w:bookmarkEnd w:id="13"/>
       <w:r>
         <w:rPr>
           <w:rFonts w:cstheme="majorHAnsi"/>
@@ -6360,8 +6362,8 @@
           <w:szCs w:val="36"/>
         </w:rPr>
       </w:pPr>
-      <w:bookmarkStart w:id="16" w:name="Composite_Types"/>
-      <w:bookmarkStart w:id="17" w:name="_Toc48163427"/>
+      <w:bookmarkStart w:id="16" w:name="_Toc48163427"/>
+      <w:bookmarkStart w:id="17" w:name="Composite_Types"/>
       <w:r>
         <w:rPr>
           <w:rFonts w:cstheme="majorHAnsi"/>
@@ -6373,9 +6375,9 @@
         </w:rPr>
         <w:t>Composite Types</w:t>
       </w:r>
-      <w:bookmarkEnd w:id="17"/>
-    </w:p>
-    <w:bookmarkEnd w:id="16"/>
+      <w:bookmarkEnd w:id="16"/>
+    </w:p>
+    <w:bookmarkEnd w:id="17"/>
     <w:p>
       <w:pPr>
         <w:ind w:left="708"/>
@@ -11475,8 +11477,8 @@
           <w:szCs w:val="40"/>
         </w:rPr>
       </w:pPr>
-      <w:bookmarkStart w:id="29" w:name="Compiler_assembly_conventions"/>
-      <w:bookmarkStart w:id="30" w:name="_Toc48163435"/>
+      <w:bookmarkStart w:id="29" w:name="_Toc48163435"/>
+      <w:bookmarkStart w:id="30" w:name="Compiler_assembly_conventions"/>
       <w:r>
         <w:rPr>
           <w:rFonts w:cstheme="majorHAnsi"/>
@@ -11486,7 +11488,7 @@
         </w:rPr>
         <w:t>Compiler Assembly Conventions</w:t>
       </w:r>
-      <w:bookmarkEnd w:id="30"/>
+      <w:bookmarkEnd w:id="29"/>
     </w:p>
     <w:p>
       <w:pPr>
@@ -11502,7 +11504,7 @@
       </w:pPr>
       <w:bookmarkStart w:id="31" w:name="register_usage"/>
       <w:bookmarkStart w:id="32" w:name="_Toc48163436"/>
-      <w:bookmarkEnd w:id="29"/>
+      <w:bookmarkEnd w:id="30"/>
       <w:r>
         <w:rPr>
           <w:rFonts w:cstheme="majorHAnsi"/>
@@ -19210,6 +19212,50 @@
         </w:rPr>
       </w:pPr>
     </w:p>
+    <w:p>
+      <w:pPr>
+        <w:ind w:left="708"/>
+        <w:jc w:val="center"/>
+        <w:rPr>
+          <w:rFonts w:asciiTheme="majorHAnsi" w:eastAsiaTheme="majorEastAsia" w:hAnsiTheme="majorHAnsi" w:cstheme="majorHAnsi"/>
+          <w:b/>
+          <w:bCs/>
+          <w:sz w:val="24"/>
+          <w:szCs w:val="32"/>
+        </w:rPr>
+      </w:pPr>
+      <w:r>
+        <w:rPr>
+          <w:rFonts w:asciiTheme="majorHAnsi" w:eastAsiaTheme="majorEastAsia" w:hAnsiTheme="majorHAnsi" w:cstheme="majorHAnsi"/>
+          <w:b/>
+          <w:bCs/>
+          <w:sz w:val="24"/>
+          <w:szCs w:val="32"/>
+        </w:rPr>
+        <w:t>Nested in LinkedList&lt;T&gt;</w:t>
+      </w:r>
+      <w:r>
+        <w:rPr>
+          <w:rFonts w:asciiTheme="majorHAnsi" w:eastAsiaTheme="majorEastAsia" w:hAnsiTheme="majorHAnsi" w:cstheme="majorHAnsi"/>
+          <w:b/>
+          <w:bCs/>
+          <w:sz w:val="24"/>
+          <w:szCs w:val="32"/>
+        </w:rPr>
+        <w:t>:</w:t>
+      </w:r>
+    </w:p>
+    <w:p>
+      <w:pPr>
+        <w:ind w:left="708"/>
+        <w:jc w:val="both"/>
+        <w:rPr>
+          <w:rFonts w:asciiTheme="majorHAnsi" w:eastAsiaTheme="majorEastAsia" w:hAnsiTheme="majorHAnsi" w:cstheme="majorHAnsi"/>
+          <w:sz w:val="24"/>
+          <w:szCs w:val="32"/>
+        </w:rPr>
+      </w:pPr>
+    </w:p>
     <w:tbl>
       <w:tblPr>
         <w:tblStyle w:val="Tabellenraster"/>
@@ -19290,7 +19336,7 @@
                 <w:sz w:val="24"/>
                 <w:szCs w:val="32"/>
               </w:rPr>
-              <w:t>LinkedList&lt;T&gt;* create&lt;T</w:t>
+              <w:t xml:space="preserve">void </w:t>
             </w:r>
             <w:proofErr w:type="gramStart"/>
             <w:r>
@@ -19299,7 +19345,7 @@
                 <w:sz w:val="24"/>
                 <w:szCs w:val="32"/>
               </w:rPr>
-              <w:t>&gt;(</w:t>
+              <w:t>destroy(</w:t>
             </w:r>
             <w:proofErr w:type="gramEnd"/>
             <w:r>
@@ -19308,15 +19354,7 @@
                 <w:sz w:val="24"/>
                 <w:szCs w:val="32"/>
               </w:rPr>
-              <w:t>T defValue</w:t>
-            </w:r>
-            <w:r>
-              <w:rPr>
-                <w:rFonts w:asciiTheme="majorHAnsi" w:eastAsiaTheme="majorEastAsia" w:hAnsiTheme="majorHAnsi" w:cstheme="majorHAnsi"/>
-                <w:sz w:val="24"/>
-                <w:szCs w:val="32"/>
-              </w:rPr>
-              <w:t>)</w:t>
+              <w:t>LinkedList&lt;void&gt;* l)</w:t>
             </w:r>
           </w:p>
         </w:tc>
@@ -19339,162 +19377,7 @@
                 <w:sz w:val="24"/>
                 <w:szCs w:val="32"/>
               </w:rPr>
-              <w:t>Initializes</w:t>
-            </w:r>
-            <w:r>
-              <w:rPr>
-                <w:rFonts w:asciiTheme="majorHAnsi" w:eastAsiaTheme="majorEastAsia" w:hAnsiTheme="majorHAnsi" w:cstheme="majorHAnsi"/>
-                <w:sz w:val="24"/>
-                <w:szCs w:val="32"/>
-              </w:rPr>
-              <w:t xml:space="preserve"> a new linked list struct. Sets the pointers to </w:t>
-            </w:r>
-            <m:oMath>
-              <m:r>
-                <w:rPr>
-                  <w:rFonts w:ascii="Cambria Math" w:eastAsiaTheme="majorEastAsia" w:hAnsi="Cambria Math" w:cstheme="majorHAnsi"/>
-                  <w:sz w:val="24"/>
-                  <w:szCs w:val="32"/>
-                </w:rPr>
-                <m:t xml:space="preserve">null. </m:t>
-              </m:r>
-            </m:oMath>
-            <w:r>
-              <w:rPr>
-                <w:rFonts w:asciiTheme="majorHAnsi" w:eastAsiaTheme="majorEastAsia" w:hAnsiTheme="majorHAnsi" w:cstheme="majorHAnsi"/>
-                <w:sz w:val="24"/>
-                <w:szCs w:val="32"/>
-              </w:rPr>
-              <w:t>Sets the given default value</w:t>
-            </w:r>
-            <w:r>
-              <w:rPr>
-                <w:rFonts w:asciiTheme="majorHAnsi" w:eastAsiaTheme="majorEastAsia" w:hAnsiTheme="majorHAnsi" w:cstheme="majorHAnsi"/>
-                <w:sz w:val="24"/>
-                <w:szCs w:val="32"/>
-              </w:rPr>
-              <w:t>.</w:t>
-            </w:r>
-            <w:r>
-              <w:rPr>
-                <w:rFonts w:asciiTheme="majorHAnsi" w:eastAsiaTheme="majorEastAsia" w:hAnsiTheme="majorHAnsi" w:cstheme="majorHAnsi"/>
-                <w:sz w:val="24"/>
-                <w:szCs w:val="32"/>
-              </w:rPr>
-              <w:t xml:space="preserve"> </w:t>
-            </w:r>
-            <m:oMath>
-              <m:r>
-                <w:rPr>
-                  <w:rFonts w:ascii="Cambria Math" w:eastAsiaTheme="majorEastAsia" w:hAnsi="Cambria Math" w:cstheme="majorHAnsi"/>
-                  <w:sz w:val="24"/>
-                  <w:szCs w:val="32"/>
-                </w:rPr>
-                <m:t>O</m:t>
-              </m:r>
-              <m:d>
-                <m:dPr>
-                  <m:ctrlPr>
-                    <w:rPr>
-                      <w:rFonts w:ascii="Cambria Math" w:eastAsiaTheme="majorEastAsia" w:hAnsi="Cambria Math" w:cstheme="majorHAnsi"/>
-                      <w:i/>
-                      <w:sz w:val="24"/>
-                      <w:szCs w:val="32"/>
-                    </w:rPr>
-                  </m:ctrlPr>
-                </m:dPr>
-                <m:e>
-                  <m:r>
-                    <w:rPr>
-                      <w:rFonts w:ascii="Cambria Math" w:eastAsiaTheme="majorEastAsia" w:hAnsi="Cambria Math" w:cstheme="majorHAnsi"/>
-                      <w:sz w:val="24"/>
-                      <w:szCs w:val="32"/>
-                    </w:rPr>
-                    <m:t>1</m:t>
-                  </m:r>
-                </m:e>
-              </m:d>
-            </m:oMath>
-          </w:p>
-        </w:tc>
-      </w:tr>
-      <w:tr>
-        <w:tc>
-          <w:tcPr>
-            <w:tcW w:w="3823" w:type="dxa"/>
-          </w:tcPr>
-          <w:p>
-            <w:pPr>
-              <w:rPr>
-                <w:rFonts w:asciiTheme="majorHAnsi" w:eastAsiaTheme="majorEastAsia" w:hAnsiTheme="majorHAnsi" w:cstheme="majorHAnsi"/>
-                <w:sz w:val="24"/>
-                <w:szCs w:val="32"/>
-              </w:rPr>
-            </w:pPr>
-            <w:r>
-              <w:rPr>
-                <w:rFonts w:asciiTheme="majorHAnsi" w:eastAsiaTheme="majorEastAsia" w:hAnsiTheme="majorHAnsi" w:cstheme="majorHAnsi"/>
-                <w:sz w:val="24"/>
-                <w:szCs w:val="32"/>
-              </w:rPr>
-              <w:t>void</w:t>
-            </w:r>
-            <w:r>
-              <w:rPr>
-                <w:rFonts w:asciiTheme="majorHAnsi" w:eastAsiaTheme="majorEastAsia" w:hAnsiTheme="majorHAnsi" w:cstheme="majorHAnsi"/>
-                <w:sz w:val="24"/>
-                <w:szCs w:val="32"/>
-              </w:rPr>
-              <w:t xml:space="preserve"> </w:t>
-            </w:r>
-            <w:proofErr w:type="gramStart"/>
-            <w:r>
-              <w:rPr>
-                <w:rFonts w:asciiTheme="majorHAnsi" w:eastAsiaTheme="majorEastAsia" w:hAnsiTheme="majorHAnsi" w:cstheme="majorHAnsi"/>
-                <w:sz w:val="24"/>
-                <w:szCs w:val="32"/>
-              </w:rPr>
-              <w:t>destroy(</w:t>
-            </w:r>
-            <w:proofErr w:type="gramEnd"/>
-            <w:r>
-              <w:rPr>
-                <w:rFonts w:asciiTheme="majorHAnsi" w:eastAsiaTheme="majorEastAsia" w:hAnsiTheme="majorHAnsi" w:cstheme="majorHAnsi"/>
-                <w:sz w:val="24"/>
-                <w:szCs w:val="32"/>
-              </w:rPr>
-              <w:t>LinkedList&lt;void&gt;* l)</w:t>
-            </w:r>
-          </w:p>
-        </w:tc>
-        <w:tc>
-          <w:tcPr>
-            <w:tcW w:w="4536" w:type="dxa"/>
-          </w:tcPr>
-          <w:p>
-            <w:pPr>
-              <w:jc w:val="both"/>
-              <w:rPr>
-                <w:rFonts w:asciiTheme="majorHAnsi" w:eastAsiaTheme="majorEastAsia" w:hAnsiTheme="majorHAnsi" w:cstheme="majorHAnsi"/>
-                <w:sz w:val="24"/>
-                <w:szCs w:val="32"/>
-              </w:rPr>
-            </w:pPr>
-            <w:r>
-              <w:rPr>
-                <w:rFonts w:asciiTheme="majorHAnsi" w:eastAsiaTheme="majorEastAsia" w:hAnsiTheme="majorHAnsi" w:cstheme="majorHAnsi"/>
-                <w:sz w:val="24"/>
-                <w:szCs w:val="32"/>
-              </w:rPr>
-              <w:t>Destroys the given list and all of its contained elements by freeing every node and the list itself from the heap.</w:t>
-            </w:r>
-            <w:r>
-              <w:rPr>
-                <w:rFonts w:asciiTheme="majorHAnsi" w:eastAsiaTheme="majorEastAsia" w:hAnsiTheme="majorHAnsi" w:cstheme="majorHAnsi"/>
-                <w:sz w:val="24"/>
-                <w:szCs w:val="32"/>
-              </w:rPr>
-              <w:t xml:space="preserve"> </w:t>
+              <w:t xml:space="preserve">Destroys the given list and all of its contained elements by freeing every node and the list itself from the heap. </w:t>
             </w:r>
             <m:oMath>
               <m:r>
@@ -19591,23 +19474,7 @@
                 <w:sz w:val="24"/>
                 <w:szCs w:val="32"/>
               </w:rPr>
-              <w:t>Adds given x to the list by encapsuling it in a new list node and appending the element</w:t>
-            </w:r>
-            <w:r>
-              <w:rPr>
-                <w:rFonts w:asciiTheme="majorHAnsi" w:eastAsiaTheme="majorEastAsia" w:hAnsiTheme="majorHAnsi" w:cstheme="majorHAnsi"/>
-                <w:sz w:val="24"/>
-                <w:szCs w:val="32"/>
-              </w:rPr>
-              <w:t xml:space="preserve"> at the end of the list. </w:t>
-            </w:r>
-            <w:r>
-              <w:rPr>
-                <w:rFonts w:asciiTheme="majorHAnsi" w:eastAsiaTheme="majorEastAsia" w:hAnsiTheme="majorHAnsi" w:cstheme="majorHAnsi"/>
-                <w:sz w:val="24"/>
-                <w:szCs w:val="32"/>
-              </w:rPr>
-              <w:t xml:space="preserve">This uses the tail pointer of the list, so the complexity is </w:t>
+              <w:t xml:space="preserve">Adds given x to the list by encapsuling it in a new list node and appending the element at the end of the list. This uses the tail pointer of the list, so the complexity is </w:t>
             </w:r>
             <m:oMath>
               <m:r>
@@ -19712,23 +19579,7 @@
                 <w:sz w:val="24"/>
                 <w:szCs w:val="32"/>
               </w:rPr>
-              <w:t>Returns the value of the i-th element in the given list</w:t>
-            </w:r>
-            <w:r>
-              <w:rPr>
-                <w:rFonts w:asciiTheme="majorHAnsi" w:eastAsiaTheme="majorEastAsia" w:hAnsiTheme="majorHAnsi" w:cstheme="majorHAnsi"/>
-                <w:sz w:val="24"/>
-                <w:szCs w:val="32"/>
-              </w:rPr>
-              <w:t xml:space="preserve"> or the default value when out of bounds</w:t>
-            </w:r>
-            <w:r>
-              <w:rPr>
-                <w:rFonts w:asciiTheme="majorHAnsi" w:eastAsiaTheme="majorEastAsia" w:hAnsiTheme="majorHAnsi" w:cstheme="majorHAnsi"/>
-                <w:sz w:val="24"/>
-                <w:szCs w:val="32"/>
-              </w:rPr>
-              <w:t xml:space="preserve">. </w:t>
+              <w:t xml:space="preserve">Returns the value of the i-th element in the given list or the default value when out of bounds. </w:t>
             </w:r>
             <m:oMath>
               <m:r>
@@ -19843,31 +19694,7 @@
                 <w:sz w:val="24"/>
                 <w:szCs w:val="32"/>
               </w:rPr>
-              <w:t xml:space="preserve">Returns </w:t>
-            </w:r>
-            <w:r>
-              <w:rPr>
-                <w:rFonts w:asciiTheme="majorHAnsi" w:eastAsiaTheme="majorEastAsia" w:hAnsiTheme="majorHAnsi" w:cstheme="majorHAnsi"/>
-                <w:sz w:val="24"/>
-                <w:szCs w:val="32"/>
-              </w:rPr>
-              <w:t xml:space="preserve">a pointer to </w:t>
-            </w:r>
-            <w:r>
-              <w:rPr>
-                <w:rFonts w:asciiTheme="majorHAnsi" w:eastAsiaTheme="majorEastAsia" w:hAnsiTheme="majorHAnsi" w:cstheme="majorHAnsi"/>
-                <w:sz w:val="24"/>
-                <w:szCs w:val="32"/>
-              </w:rPr>
-              <w:t>the list node in the list at the i-th position</w:t>
-            </w:r>
-            <w:r>
-              <w:rPr>
-                <w:rFonts w:asciiTheme="majorHAnsi" w:eastAsiaTheme="majorEastAsia" w:hAnsiTheme="majorHAnsi" w:cstheme="majorHAnsi"/>
-                <w:sz w:val="24"/>
-                <w:szCs w:val="32"/>
-              </w:rPr>
-              <w:t xml:space="preserve"> in the list. </w:t>
+              <w:t xml:space="preserve">Returns a pointer to the list node in the list at the i-th position in the list. </w:t>
             </w:r>
             <m:oMath>
               <m:r>
@@ -19941,23 +19768,7 @@
                 <w:sz w:val="24"/>
                 <w:szCs w:val="32"/>
               </w:rPr>
-              <w:t xml:space="preserve">, </w:t>
-            </w:r>
-            <w:r>
-              <w:rPr>
-                <w:rFonts w:asciiTheme="majorHAnsi" w:eastAsiaTheme="majorEastAsia" w:hAnsiTheme="majorHAnsi" w:cstheme="majorHAnsi"/>
-                <w:sz w:val="24"/>
-                <w:szCs w:val="32"/>
-              </w:rPr>
-              <w:t xml:space="preserve">func (T, T) -&gt; bool pred, </w:t>
-            </w:r>
-            <w:r>
-              <w:rPr>
-                <w:rFonts w:asciiTheme="majorHAnsi" w:eastAsiaTheme="majorEastAsia" w:hAnsiTheme="majorHAnsi" w:cstheme="majorHAnsi"/>
-                <w:sz w:val="24"/>
-                <w:szCs w:val="32"/>
-              </w:rPr>
-              <w:t>T x)</w:t>
+              <w:t>, func (T, T) -&gt; bool pred, T x)</w:t>
             </w:r>
           </w:p>
         </w:tc>
@@ -19980,23 +19791,7 @@
                 <w:sz w:val="24"/>
                 <w:szCs w:val="32"/>
               </w:rPr>
-              <w:t xml:space="preserve">Checks wether given value is the value of one of the contained list nodes. </w:t>
-            </w:r>
-            <w:r>
-              <w:rPr>
-                <w:rFonts w:asciiTheme="majorHAnsi" w:eastAsiaTheme="majorEastAsia" w:hAnsiTheme="majorHAnsi" w:cstheme="majorHAnsi"/>
-                <w:sz w:val="24"/>
-                <w:szCs w:val="32"/>
-              </w:rPr>
-              <w:t>To check if x matches the currently searched value, the predicate pred is used. If it returns true, the values will be treated as equal and true will be returned</w:t>
-            </w:r>
-            <w:r>
-              <w:rPr>
-                <w:rFonts w:asciiTheme="majorHAnsi" w:eastAsiaTheme="majorEastAsia" w:hAnsiTheme="majorHAnsi" w:cstheme="majorHAnsi"/>
-                <w:sz w:val="24"/>
-                <w:szCs w:val="32"/>
-              </w:rPr>
-              <w:t xml:space="preserve">. </w:t>
+              <w:t xml:space="preserve">Checks wether given value is the value of one of the contained list nodes. To check if x matches the currently searched value, the predicate pred is used. If it returns true, the values will be treated as equal and true will be returned. </w:t>
             </w:r>
             <m:oMath>
               <m:r>
@@ -20070,23 +19865,7 @@
                 <w:sz w:val="24"/>
                 <w:szCs w:val="32"/>
               </w:rPr>
-              <w:t xml:space="preserve">, </w:t>
-            </w:r>
-            <w:r>
-              <w:rPr>
-                <w:rFonts w:asciiTheme="majorHAnsi" w:eastAsiaTheme="majorEastAsia" w:hAnsiTheme="majorHAnsi" w:cstheme="majorHAnsi"/>
-                <w:sz w:val="24"/>
-                <w:szCs w:val="32"/>
-              </w:rPr>
-              <w:t xml:space="preserve">func (T, T) -&gt; bool pred, </w:t>
-            </w:r>
-            <w:r>
-              <w:rPr>
-                <w:rFonts w:asciiTheme="majorHAnsi" w:eastAsiaTheme="majorEastAsia" w:hAnsiTheme="majorHAnsi" w:cstheme="majorHAnsi"/>
-                <w:sz w:val="24"/>
-                <w:szCs w:val="32"/>
-              </w:rPr>
-              <w:t>T x)</w:t>
+              <w:t>, func (T, T) -&gt; bool pred, T x)</w:t>
             </w:r>
           </w:p>
         </w:tc>
@@ -20109,47 +19888,7 @@
                 <w:sz w:val="24"/>
                 <w:szCs w:val="32"/>
               </w:rPr>
-              <w:t xml:space="preserve">Attempts to find </w:t>
-            </w:r>
-            <w:r>
-              <w:rPr>
-                <w:rFonts w:asciiTheme="majorHAnsi" w:eastAsiaTheme="majorEastAsia" w:hAnsiTheme="majorHAnsi" w:cstheme="majorHAnsi"/>
-                <w:sz w:val="24"/>
-                <w:szCs w:val="32"/>
-              </w:rPr>
-              <w:t xml:space="preserve">the first list node </w:t>
-            </w:r>
-            <w:r>
-              <w:rPr>
-                <w:rFonts w:asciiTheme="majorHAnsi" w:eastAsiaTheme="majorEastAsia" w:hAnsiTheme="majorHAnsi" w:cstheme="majorHAnsi"/>
-                <w:sz w:val="24"/>
-                <w:szCs w:val="32"/>
-              </w:rPr>
-              <w:t xml:space="preserve">in order in the list that has the given value x. </w:t>
-            </w:r>
-            <w:r>
-              <w:rPr>
-                <w:rFonts w:asciiTheme="majorHAnsi" w:eastAsiaTheme="majorEastAsia" w:hAnsiTheme="majorHAnsi" w:cstheme="majorHAnsi"/>
-                <w:sz w:val="24"/>
-                <w:szCs w:val="32"/>
-              </w:rPr>
-              <w:t xml:space="preserve">To check if x matches the currently searched value, the predicate pred is used. </w:t>
-            </w:r>
-            <w:r>
-              <w:rPr>
-                <w:rFonts w:asciiTheme="majorHAnsi" w:eastAsiaTheme="majorEastAsia" w:hAnsiTheme="majorHAnsi" w:cstheme="majorHAnsi"/>
-                <w:sz w:val="24"/>
-                <w:szCs w:val="32"/>
-              </w:rPr>
-              <w:t xml:space="preserve">If it returns true, the values will be treated as equal and the value will be returned. </w:t>
-            </w:r>
-            <w:r>
-              <w:rPr>
-                <w:rFonts w:asciiTheme="majorHAnsi" w:eastAsiaTheme="majorEastAsia" w:hAnsiTheme="majorHAnsi" w:cstheme="majorHAnsi"/>
-                <w:sz w:val="24"/>
-                <w:szCs w:val="32"/>
-              </w:rPr>
-              <w:t xml:space="preserve">Returns a pointer to this list node. </w:t>
+              <w:t xml:space="preserve">Attempts to find the first list node in order in the list that has the given value x. To check if x matches the currently searched value, the predicate pred is used. If it returns true, the values will be treated as equal and the value will be returned. Returns a pointer to this list node. </w:t>
             </w:r>
             <m:oMath>
               <m:r>
@@ -20205,15 +19944,7 @@
                 <w:sz w:val="24"/>
                 <w:szCs w:val="32"/>
               </w:rPr>
-              <w:t>int</w:t>
-            </w:r>
-            <w:r>
-              <w:rPr>
-                <w:rFonts w:asciiTheme="majorHAnsi" w:eastAsiaTheme="majorEastAsia" w:hAnsiTheme="majorHAnsi" w:cstheme="majorHAnsi"/>
-                <w:sz w:val="24"/>
-                <w:szCs w:val="32"/>
-              </w:rPr>
-              <w:t xml:space="preserve"> </w:t>
+              <w:t xml:space="preserve">int </w:t>
             </w:r>
             <w:proofErr w:type="spellStart"/>
             <w:proofErr w:type="gramStart"/>
@@ -20397,23 +20128,7 @@
                 <w:sz w:val="24"/>
                 <w:szCs w:val="32"/>
               </w:rPr>
-              <w:t xml:space="preserve">Returns the </w:t>
-            </w:r>
-            <w:r>
-              <w:rPr>
-                <w:rFonts w:asciiTheme="majorHAnsi" w:eastAsiaTheme="majorEastAsia" w:hAnsiTheme="majorHAnsi" w:cstheme="majorHAnsi"/>
-                <w:sz w:val="24"/>
-                <w:szCs w:val="32"/>
-              </w:rPr>
-              <w:t xml:space="preserve">number </w:t>
-            </w:r>
-            <w:r>
-              <w:rPr>
-                <w:rFonts w:asciiTheme="majorHAnsi" w:eastAsiaTheme="majorEastAsia" w:hAnsiTheme="majorHAnsi" w:cstheme="majorHAnsi"/>
-                <w:sz w:val="24"/>
-                <w:szCs w:val="32"/>
-              </w:rPr>
-              <w:t xml:space="preserve">of nodes in the list. </w:t>
+              <w:t xml:space="preserve">Returns the number of nodes in the list. </w:t>
             </w:r>
             <m:oMath>
               <m:r>
@@ -20738,6 +20453,226 @@
               </w:rPr>
               <w:t>Returns if the given list contains no elements.</w:t>
             </w:r>
+          </w:p>
+        </w:tc>
+      </w:tr>
+    </w:tbl>
+    <w:p>
+      <w:pPr>
+        <w:ind w:left="708"/>
+        <w:jc w:val="both"/>
+        <w:rPr>
+          <w:rFonts w:asciiTheme="majorHAnsi" w:eastAsiaTheme="majorEastAsia" w:hAnsiTheme="majorHAnsi" w:cstheme="majorHAnsi"/>
+          <w:sz w:val="24"/>
+          <w:szCs w:val="32"/>
+        </w:rPr>
+      </w:pPr>
+    </w:p>
+    <w:tbl>
+      <w:tblPr>
+        <w:tblStyle w:val="Tabellenraster"/>
+        <w:tblW w:w="8359" w:type="dxa"/>
+        <w:tblInd w:w="708" w:type="dxa"/>
+        <w:tblLook w:val="04A0" w:firstRow="1" w:lastRow="0" w:firstColumn="1" w:lastColumn="0" w:noHBand="0" w:noVBand="1"/>
+      </w:tblPr>
+      <w:tblGrid>
+        <w:gridCol w:w="3823"/>
+        <w:gridCol w:w="4536"/>
+      </w:tblGrid>
+      <w:tr>
+        <w:tc>
+          <w:tcPr>
+            <w:tcW w:w="3823" w:type="dxa"/>
+            <w:shd w:val="clear" w:color="auto" w:fill="BFBFBF" w:themeFill="background1" w:themeFillShade="BF"/>
+          </w:tcPr>
+          <w:p>
+            <w:pPr>
+              <w:jc w:val="both"/>
+              <w:rPr>
+                <w:rFonts w:asciiTheme="majorHAnsi" w:eastAsiaTheme="majorEastAsia" w:hAnsiTheme="majorHAnsi" w:cstheme="majorHAnsi"/>
+                <w:sz w:val="24"/>
+                <w:szCs w:val="32"/>
+              </w:rPr>
+            </w:pPr>
+            <w:r>
+              <w:rPr>
+                <w:rFonts w:asciiTheme="majorHAnsi" w:eastAsiaTheme="majorEastAsia" w:hAnsiTheme="majorHAnsi" w:cstheme="majorHAnsi"/>
+                <w:sz w:val="24"/>
+                <w:szCs w:val="32"/>
+              </w:rPr>
+              <w:t>Function Header</w:t>
+            </w:r>
+          </w:p>
+        </w:tc>
+        <w:tc>
+          <w:tcPr>
+            <w:tcW w:w="4536" w:type="dxa"/>
+            <w:shd w:val="clear" w:color="auto" w:fill="BFBFBF" w:themeFill="background1" w:themeFillShade="BF"/>
+          </w:tcPr>
+          <w:p>
+            <w:pPr>
+              <w:jc w:val="both"/>
+              <w:rPr>
+                <w:rFonts w:asciiTheme="majorHAnsi" w:eastAsiaTheme="majorEastAsia" w:hAnsiTheme="majorHAnsi" w:cstheme="majorHAnsi"/>
+                <w:sz w:val="24"/>
+                <w:szCs w:val="32"/>
+              </w:rPr>
+            </w:pPr>
+            <w:r>
+              <w:rPr>
+                <w:rFonts w:asciiTheme="majorHAnsi" w:eastAsiaTheme="majorEastAsia" w:hAnsiTheme="majorHAnsi" w:cstheme="majorHAnsi"/>
+                <w:sz w:val="24"/>
+                <w:szCs w:val="32"/>
+              </w:rPr>
+              <w:t>Description</w:t>
+            </w:r>
+          </w:p>
+        </w:tc>
+      </w:tr>
+      <w:tr>
+        <w:tc>
+          <w:tcPr>
+            <w:tcW w:w="3823" w:type="dxa"/>
+          </w:tcPr>
+          <w:p>
+            <w:pPr>
+              <w:rPr>
+                <w:rFonts w:asciiTheme="majorHAnsi" w:eastAsiaTheme="majorEastAsia" w:hAnsiTheme="majorHAnsi" w:cstheme="majorHAnsi"/>
+                <w:sz w:val="24"/>
+                <w:szCs w:val="32"/>
+              </w:rPr>
+            </w:pPr>
+            <w:r>
+              <w:rPr>
+                <w:rFonts w:asciiTheme="majorHAnsi" w:eastAsiaTheme="majorEastAsia" w:hAnsiTheme="majorHAnsi" w:cstheme="majorHAnsi"/>
+                <w:sz w:val="24"/>
+                <w:szCs w:val="32"/>
+              </w:rPr>
+              <w:t>LinkedList&lt;T&gt;* create&lt;T</w:t>
+            </w:r>
+            <w:proofErr w:type="gramStart"/>
+            <w:r>
+              <w:rPr>
+                <w:rFonts w:asciiTheme="majorHAnsi" w:eastAsiaTheme="majorEastAsia" w:hAnsiTheme="majorHAnsi" w:cstheme="majorHAnsi"/>
+                <w:sz w:val="24"/>
+                <w:szCs w:val="32"/>
+              </w:rPr>
+              <w:t>&gt;(</w:t>
+            </w:r>
+            <w:proofErr w:type="gramEnd"/>
+            <w:r>
+              <w:rPr>
+                <w:rFonts w:asciiTheme="majorHAnsi" w:eastAsiaTheme="majorEastAsia" w:hAnsiTheme="majorHAnsi" w:cstheme="majorHAnsi"/>
+                <w:sz w:val="24"/>
+                <w:szCs w:val="32"/>
+              </w:rPr>
+              <w:t>T defValue</w:t>
+            </w:r>
+            <w:r>
+              <w:rPr>
+                <w:rFonts w:asciiTheme="majorHAnsi" w:eastAsiaTheme="majorEastAsia" w:hAnsiTheme="majorHAnsi" w:cstheme="majorHAnsi"/>
+                <w:sz w:val="24"/>
+                <w:szCs w:val="32"/>
+              </w:rPr>
+              <w:t>)</w:t>
+            </w:r>
+          </w:p>
+        </w:tc>
+        <w:tc>
+          <w:tcPr>
+            <w:tcW w:w="4536" w:type="dxa"/>
+          </w:tcPr>
+          <w:p>
+            <w:pPr>
+              <w:jc w:val="both"/>
+              <w:rPr>
+                <w:rFonts w:asciiTheme="majorHAnsi" w:eastAsiaTheme="majorEastAsia" w:hAnsiTheme="majorHAnsi" w:cstheme="majorHAnsi"/>
+                <w:sz w:val="24"/>
+                <w:szCs w:val="32"/>
+              </w:rPr>
+            </w:pPr>
+            <w:r>
+              <w:rPr>
+                <w:rFonts w:asciiTheme="majorHAnsi" w:eastAsiaTheme="majorEastAsia" w:hAnsiTheme="majorHAnsi" w:cstheme="majorHAnsi"/>
+                <w:sz w:val="24"/>
+                <w:szCs w:val="32"/>
+              </w:rPr>
+              <w:t>Initializes</w:t>
+            </w:r>
+            <w:r>
+              <w:rPr>
+                <w:rFonts w:asciiTheme="majorHAnsi" w:eastAsiaTheme="majorEastAsia" w:hAnsiTheme="majorHAnsi" w:cstheme="majorHAnsi"/>
+                <w:sz w:val="24"/>
+                <w:szCs w:val="32"/>
+              </w:rPr>
+              <w:t xml:space="preserve"> a new linked list struct. Sets the pointers to </w:t>
+            </w:r>
+            <m:oMath>
+              <m:r>
+                <w:rPr>
+                  <w:rFonts w:ascii="Cambria Math" w:eastAsiaTheme="majorEastAsia" w:hAnsi="Cambria Math" w:cstheme="majorHAnsi"/>
+                  <w:sz w:val="24"/>
+                  <w:szCs w:val="32"/>
+                </w:rPr>
+                <m:t xml:space="preserve">null. </m:t>
+              </m:r>
+            </m:oMath>
+            <w:r>
+              <w:rPr>
+                <w:rFonts w:asciiTheme="majorHAnsi" w:eastAsiaTheme="majorEastAsia" w:hAnsiTheme="majorHAnsi" w:cstheme="majorHAnsi"/>
+                <w:sz w:val="24"/>
+                <w:szCs w:val="32"/>
+              </w:rPr>
+              <w:t>Sets the given default value</w:t>
+            </w:r>
+            <w:r>
+              <w:rPr>
+                <w:rFonts w:asciiTheme="majorHAnsi" w:eastAsiaTheme="majorEastAsia" w:hAnsiTheme="majorHAnsi" w:cstheme="majorHAnsi"/>
+                <w:sz w:val="24"/>
+                <w:szCs w:val="32"/>
+              </w:rPr>
+              <w:t>.</w:t>
+            </w:r>
+            <w:r>
+              <w:rPr>
+                <w:rFonts w:asciiTheme="majorHAnsi" w:eastAsiaTheme="majorEastAsia" w:hAnsiTheme="majorHAnsi" w:cstheme="majorHAnsi"/>
+                <w:sz w:val="24"/>
+                <w:szCs w:val="32"/>
+              </w:rPr>
+              <w:t xml:space="preserve"> </w:t>
+            </w:r>
+            <m:oMath>
+              <m:r>
+                <w:rPr>
+                  <w:rFonts w:ascii="Cambria Math" w:eastAsiaTheme="majorEastAsia" w:hAnsi="Cambria Math" w:cstheme="majorHAnsi"/>
+                  <w:sz w:val="24"/>
+                  <w:szCs w:val="32"/>
+                </w:rPr>
+                <m:t>O</m:t>
+              </m:r>
+              <m:d>
+                <m:dPr>
+                  <m:ctrlPr>
+                    <w:rPr>
+                      <w:rFonts w:ascii="Cambria Math" w:eastAsiaTheme="majorEastAsia" w:hAnsi="Cambria Math" w:cstheme="majorHAnsi"/>
+                      <w:i/>
+                      <w:sz w:val="24"/>
+                      <w:szCs w:val="32"/>
+                    </w:rPr>
+                  </m:ctrlPr>
+                </m:dPr>
+                <m:e>
+                  <m:r>
+                    <w:rPr>
+                      <w:rFonts w:ascii="Cambria Math" w:eastAsiaTheme="majorEastAsia" w:hAnsi="Cambria Math" w:cstheme="majorHAnsi"/>
+                      <w:sz w:val="24"/>
+                      <w:szCs w:val="32"/>
+                    </w:rPr>
+                    <m:t>1</m:t>
+                  </m:r>
+                </m:e>
+              </m:d>
+            </m:oMath>
           </w:p>
         </w:tc>
       </w:tr>
@@ -21599,46 +21534,6 @@
     </w:p>
     <w:p>
       <w:pPr>
-        <w:jc w:val="center"/>
-        <w:rPr>
-          <w:rFonts w:asciiTheme="majorHAnsi" w:eastAsiaTheme="majorEastAsia" w:hAnsiTheme="majorHAnsi" w:cstheme="majorHAnsi"/>
-          <w:sz w:val="32"/>
-          <w:szCs w:val="40"/>
-        </w:rPr>
-      </w:pPr>
-    </w:p>
-    <w:p>
-      <w:pPr>
-        <w:jc w:val="center"/>
-        <w:rPr>
-          <w:rFonts w:asciiTheme="majorHAnsi" w:eastAsiaTheme="majorEastAsia" w:hAnsiTheme="majorHAnsi" w:cstheme="majorHAnsi"/>
-          <w:sz w:val="32"/>
-          <w:szCs w:val="40"/>
-        </w:rPr>
-      </w:pPr>
-    </w:p>
-    <w:p>
-      <w:pPr>
-        <w:jc w:val="center"/>
-        <w:rPr>
-          <w:rFonts w:asciiTheme="majorHAnsi" w:eastAsiaTheme="majorEastAsia" w:hAnsiTheme="majorHAnsi" w:cstheme="majorHAnsi"/>
-          <w:sz w:val="32"/>
-          <w:szCs w:val="40"/>
-        </w:rPr>
-      </w:pPr>
-    </w:p>
-    <w:p>
-      <w:pPr>
-        <w:jc w:val="center"/>
-        <w:rPr>
-          <w:rFonts w:asciiTheme="majorHAnsi" w:eastAsiaTheme="majorEastAsia" w:hAnsiTheme="majorHAnsi" w:cstheme="majorHAnsi"/>
-          <w:sz w:val="32"/>
-          <w:szCs w:val="40"/>
-        </w:rPr>
-      </w:pPr>
-    </w:p>
-    <w:p>
-      <w:pPr>
         <w:rPr>
           <w:rFonts w:asciiTheme="majorHAnsi" w:eastAsiaTheme="majorEastAsia" w:hAnsiTheme="majorHAnsi" w:cstheme="majorHAnsi"/>
           <w:b/>
@@ -23131,6 +23026,17 @@
         </w:tc>
       </w:tr>
     </w:tbl>
+    <w:p>
+      <w:pPr>
+        <w:rPr>
+          <w:rFonts w:asciiTheme="majorHAnsi" w:eastAsiaTheme="majorEastAsia" w:hAnsiTheme="majorHAnsi" w:cstheme="majorHAnsi"/>
+          <w:b/>
+          <w:bCs/>
+          <w:sz w:val="28"/>
+          <w:szCs w:val="36"/>
+        </w:rPr>
+      </w:pPr>
+    </w:p>
     <w:p>
       <w:pPr>
         <w:rPr>
@@ -31996,6 +31902,7 @@
                                 <w:calendar w:val="gregorian"/>
                               </w:date>
                             </w:sdtPr>
+                            <w:sdtEndPr/>
                             <w:sdtContent>
                               <w:p>
                                 <w:pPr>
@@ -32070,6 +31977,7 @@
                           <w:calendar w:val="gregorian"/>
                         </w:date>
                       </w:sdtPr>
+                      <w:sdtEndPr/>
                       <w:sdtContent>
                         <w:p>
                           <w:pPr>
@@ -32448,6 +32356,7 @@
                                 <w:calendar w:val="gregorian"/>
                               </w:date>
                             </w:sdtPr>
+                            <w:sdtEndPr/>
                             <w:sdtContent>
                               <w:p>
                                 <w:pPr>
@@ -32522,6 +32431,7 @@
                           <w:calendar w:val="gregorian"/>
                         </w:date>
                       </w:sdtPr>
+                      <w:sdtEndPr/>
                       <w:sdtContent>
                         <w:p>
                           <w:pPr>
@@ -32844,6 +32754,7 @@
               <w:dataBinding w:prefixMappings="xmlns:ns0='http://purl.org/dc/elements/1.1/' xmlns:ns1='http://schemas.openxmlformats.org/package/2006/metadata/core-properties' " w:xpath="/ns1:coreProperties[1]/ns0:title[1]" w:storeItemID="{6C3C8BC8-F283-45AE-878A-BAB7291924A1}"/>
               <w:text/>
             </w:sdtPr>
+            <w:sdtEndPr/>
             <w:sdtContent>
               <w:r>
                 <w:rPr>
@@ -32929,6 +32840,7 @@
               <w:dataBinding w:prefixMappings="xmlns:ns0='http://purl.org/dc/elements/1.1/' xmlns:ns1='http://schemas.openxmlformats.org/package/2006/metadata/core-properties' " w:xpath="/ns1:coreProperties[1]/ns0:title[1]" w:storeItemID="{6C3C8BC8-F283-45AE-878A-BAB7291924A1}"/>
               <w:text/>
             </w:sdtPr>
+            <w:sdtEndPr/>
             <w:sdtContent>
               <w:r>
                 <w:rPr>
@@ -41800,6 +41712,7 @@
     <w:rsid w:val="00D408BE"/>
     <w:rsid w:val="00D419C1"/>
     <w:rsid w:val="00D4767F"/>
+    <w:rsid w:val="00D710AD"/>
     <w:rsid w:val="00DA1958"/>
     <w:rsid w:val="00E53EB9"/>
     <w:rsid w:val="00E63ECB"/>

</xml_diff>